<commit_message>
Tagit bort sektionen målgrupp (täcks senare i dokumentet)
</commit_message>
<xml_diff>
--- a/Systemarkitektur_projekt_SAD_CafeApp_Billy_Tommy_Zein_Malin_01.docx
+++ b/Systemarkitektur_projekt_SAD_CafeApp_Billy_Tommy_Zein_Malin_01.docx
@@ -201,7 +201,7 @@
                                     </w:tcPr>
                                     <w:p>
                                       <w:pPr>
-                                        <w:pStyle w:val="NoSpacing"/>
+                                        <w:pStyle w:val="Ingetavstnd"/>
                                         <w:rPr>
                                           <w:sz w:val="8"/>
                                           <w:szCs w:val="8"/>
@@ -223,7 +223,7 @@
                                     </w:tcPr>
                                     <w:p>
                                       <w:pPr>
-                                        <w:pStyle w:val="NoSpacing"/>
+                                        <w:pStyle w:val="Ingetavstnd"/>
                                         <w:suppressOverlap/>
                                         <w:jc w:val="center"/>
                                         <w:rPr>
@@ -312,7 +312,7 @@
                                     </w:tcPr>
                                     <w:p>
                                       <w:pPr>
-                                        <w:pStyle w:val="NoSpacing"/>
+                                        <w:pStyle w:val="Ingetavstnd"/>
                                         <w:rPr>
                                           <w:sz w:val="8"/>
                                           <w:szCs w:val="8"/>
@@ -333,7 +333,7 @@
                                     </w:tcPr>
                                     <w:p>
                                       <w:pPr>
-                                        <w:pStyle w:val="NoSpacing"/>
+                                        <w:pStyle w:val="Ingetavstnd"/>
                                         <w:suppressOverlap/>
                                         <w:jc w:val="center"/>
                                         <w:rPr>
@@ -394,7 +394,7 @@
               </mc:Choice>
               <mc:Fallback>
                 <w:pict>
-                  <v:rect id="Rektangel 619" o:spid="_x0000_s1026" style="position:absolute;margin-left:0;margin-top:0;width:561.1pt;height:173.7pt;z-index:251661312;visibility:visible;mso-wrap-style:square;mso-width-percent:917;mso-height-percent:1000;mso-top-percent:250;mso-wrap-distance-left:9pt;mso-wrap-distance-top:0;mso-wrap-distance-right:9pt;mso-wrap-distance-bottom:0;mso-position-horizontal:center;mso-position-horizontal-relative:page;mso-position-vertical-relative:page;mso-width-percent:917;mso-height-percent:1000;mso-top-percent:250;mso-width-relative:page;mso-height-relative:margin;v-text-anchor:top" o:gfxdata="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" o:allowincell="f" filled="f" stroked="f">
+                  <v:rect id="Rektangel 619" o:spid="_x0000_s1026" style="position:absolute;margin-left:0;margin-top:0;width:561.1pt;height:173.7pt;z-index:251661312;visibility:visible;mso-wrap-style:square;mso-width-percent:917;mso-height-percent:1000;mso-top-percent:250;mso-wrap-distance-left:9pt;mso-wrap-distance-top:0;mso-wrap-distance-right:9pt;mso-wrap-distance-bottom:0;mso-position-horizontal:center;mso-position-horizontal-relative:page;mso-position-vertical-relative:page;mso-width-percent:917;mso-height-percent:1000;mso-top-percent:250;mso-width-relative:page;mso-height-relative:margin;v-text-anchor:top" o:gfxdata="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" o:allowincell="f" filled="f" stroked="f">
                     <v:textbox style="mso-fit-shape-to-text:t" inset="0,0,0,0">
                       <w:txbxContent>
                         <w:tbl>
@@ -430,7 +430,7 @@
                               </w:tcPr>
                               <w:p>
                                 <w:pPr>
-                                  <w:pStyle w:val="NoSpacing"/>
+                                  <w:pStyle w:val="Ingetavstnd"/>
                                   <w:rPr>
                                     <w:sz w:val="8"/>
                                     <w:szCs w:val="8"/>
@@ -452,7 +452,7 @@
                               </w:tcPr>
                               <w:p>
                                 <w:pPr>
-                                  <w:pStyle w:val="NoSpacing"/>
+                                  <w:pStyle w:val="Ingetavstnd"/>
                                   <w:suppressOverlap/>
                                   <w:jc w:val="center"/>
                                   <w:rPr>
@@ -541,7 +541,7 @@
                               </w:tcPr>
                               <w:p>
                                 <w:pPr>
-                                  <w:pStyle w:val="NoSpacing"/>
+                                  <w:pStyle w:val="Ingetavstnd"/>
                                   <w:rPr>
                                     <w:sz w:val="8"/>
                                     <w:szCs w:val="8"/>
@@ -562,7 +562,7 @@
                               </w:tcPr>
                               <w:p>
                                 <w:pPr>
-                                  <w:pStyle w:val="NoSpacing"/>
+                                  <w:pStyle w:val="Ingetavstnd"/>
                                   <w:suppressOverlap/>
                                   <w:jc w:val="center"/>
                                   <w:rPr>
@@ -685,7 +685,7 @@
                             <w:txbxContent>
                               <w:p>
                                 <w:pPr>
-                                  <w:pStyle w:val="NoSpacing"/>
+                                  <w:pStyle w:val="Ingetavstnd"/>
                                   <w:spacing w:line="276" w:lineRule="auto"/>
                                   <w:suppressOverlap/>
                                   <w:jc w:val="center"/>
@@ -733,7 +733,7 @@
                               </w:p>
                               <w:p>
                                 <w:pPr>
-                                  <w:pStyle w:val="NoSpacing"/>
+                                  <w:pStyle w:val="Ingetavstnd"/>
                                   <w:spacing w:line="276" w:lineRule="auto"/>
                                   <w:suppressOverlap/>
                                   <w:jc w:val="center"/>
@@ -747,7 +747,7 @@
                               </w:p>
                               <w:p>
                                 <w:pPr>
-                                  <w:pStyle w:val="NoSpacing"/>
+                                  <w:pStyle w:val="Ingetavstnd"/>
                                   <w:spacing w:line="276" w:lineRule="auto"/>
                                   <w:suppressOverlap/>
                                   <w:jc w:val="center"/>
@@ -773,7 +773,7 @@
                               </w:p>
                               <w:p>
                                 <w:pPr>
-                                  <w:pStyle w:val="NoSpacing"/>
+                                  <w:pStyle w:val="Ingetavstnd"/>
                                   <w:spacing w:line="276" w:lineRule="auto"/>
                                   <w:jc w:val="center"/>
                                 </w:pPr>
@@ -810,7 +810,7 @@
               </mc:Choice>
               <mc:Fallback>
                 <w:pict>
-                  <v:rect id="Rektangel 618" o:spid="_x0000_s1027" style="position:absolute;margin-left:0;margin-top:0;width:468pt;height:94pt;z-index:251660288;visibility:visible;mso-wrap-style:square;mso-width-percent:1000;mso-height-percent:1000;mso-top-percent:800;mso-wrap-distance-left:9pt;mso-wrap-distance-top:0;mso-wrap-distance-right:9pt;mso-wrap-distance-bottom:0;mso-position-horizontal:center;mso-position-horizontal-relative:margin;mso-position-vertical-relative:margin;mso-width-percent:1000;mso-height-percent:1000;mso-top-percent:800;mso-width-relative:margin;mso-height-relative:margin;v-text-anchor:bottom" o:gfxdata="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" o:allowincell="f" filled="f" stroked="f" strokeweight=".25pt">
+                  <v:rect id="Rektangel 618" o:spid="_x0000_s1027" style="position:absolute;margin-left:0;margin-top:0;width:468pt;height:94pt;z-index:251660288;visibility:visible;mso-wrap-style:square;mso-width-percent:1000;mso-height-percent:1000;mso-top-percent:800;mso-wrap-distance-left:9pt;mso-wrap-distance-top:0;mso-wrap-distance-right:9pt;mso-wrap-distance-bottom:0;mso-position-horizontal:center;mso-position-horizontal-relative:margin;mso-position-vertical-relative:margin;mso-width-percent:1000;mso-height-percent:1000;mso-top-percent:800;mso-width-relative:margin;mso-height-relative:margin;v-text-anchor:bottom" o:gfxdata="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" o:allowincell="f" filled="f" stroked="f" strokeweight=".25pt">
                     <v:textbox style="mso-fit-shape-to-text:t" inset=",18pt,,18pt">
                       <w:txbxContent>
                         <w:p>
@@ -937,7 +937,7 @@
     </w:p>
     <w:p>
       <w:pPr>
-        <w:pStyle w:val="Title"/>
+        <w:pStyle w:val="Rubrik"/>
         <w:rPr>
           <w:smallCaps/>
         </w:rPr>
@@ -991,7 +991,7 @@
     </w:p>
     <w:p>
       <w:pPr>
-        <w:pStyle w:val="Subtitle"/>
+        <w:pStyle w:val="Underrubrik"/>
       </w:pPr>
       <w:sdt>
         <w:sdtPr>
@@ -1036,7 +1036,7 @@
       <w:sdtContent>
         <w:p>
           <w:pPr>
-            <w:pStyle w:val="TOCHeading"/>
+            <w:pStyle w:val="Innehllsfrteckningsrubrik"/>
           </w:pPr>
           <w:r>
             <w:t>Innehåll</w:t>
@@ -1044,7 +1044,7 @@
         </w:p>
         <w:p>
           <w:pPr>
-            <w:pStyle w:val="TOC1"/>
+            <w:pStyle w:val="Innehll1"/>
             <w:tabs>
               <w:tab w:val="left" w:pos="446"/>
             </w:tabs>
@@ -1075,7 +1075,7 @@
           <w:hyperlink w:anchor="_Toc515363786" w:history="1">
             <w:r>
               <w:rPr>
-                <w:rStyle w:val="Hyperlink"/>
+                <w:rStyle w:val="Hyperlnk"/>
                 <w:noProof/>
               </w:rPr>
               <w:t>2</w:t>
@@ -1090,7 +1090,7 @@
             </w:r>
             <w:r>
               <w:rPr>
-                <w:rStyle w:val="Hyperlink"/>
+                <w:rStyle w:val="Hyperlnk"/>
                 <w:noProof/>
               </w:rPr>
               <w:t>Inledning</w:t>
@@ -1147,7 +1147,7 @@
         </w:p>
         <w:p>
           <w:pPr>
-            <w:pStyle w:val="TOC2"/>
+            <w:pStyle w:val="Innehll2"/>
             <w:tabs>
               <w:tab w:val="left" w:pos="878"/>
             </w:tabs>
@@ -1159,7 +1159,7 @@
           <w:hyperlink w:anchor="_Toc515363787" w:history="1">
             <w:r>
               <w:rPr>
-                <w:rStyle w:val="Hyperlink"/>
+                <w:rStyle w:val="Hyperlnk"/>
                 <w:noProof/>
               </w:rPr>
               <w:t>2.1</w:t>
@@ -1173,7 +1173,7 @@
             </w:r>
             <w:r>
               <w:rPr>
-                <w:rStyle w:val="Hyperlink"/>
+                <w:rStyle w:val="Hyperlnk"/>
                 <w:noProof/>
               </w:rPr>
               <w:t>Syfte</w:t>
@@ -1230,7 +1230,7 @@
         </w:p>
         <w:p>
           <w:pPr>
-            <w:pStyle w:val="TOC2"/>
+            <w:pStyle w:val="Innehll2"/>
             <w:tabs>
               <w:tab w:val="left" w:pos="878"/>
             </w:tabs>
@@ -1242,7 +1242,7 @@
           <w:hyperlink w:anchor="_Toc515363788" w:history="1">
             <w:r>
               <w:rPr>
-                <w:rStyle w:val="Hyperlink"/>
+                <w:rStyle w:val="Hyperlnk"/>
                 <w:noProof/>
               </w:rPr>
               <w:t>2.2</w:t>
@@ -1256,7 +1256,7 @@
             </w:r>
             <w:r>
               <w:rPr>
-                <w:rStyle w:val="Hyperlink"/>
+                <w:rStyle w:val="Hyperlnk"/>
                 <w:noProof/>
               </w:rPr>
               <w:t>Målgrupp</w:t>
@@ -1313,7 +1313,7 @@
         </w:p>
         <w:p>
           <w:pPr>
-            <w:pStyle w:val="TOC2"/>
+            <w:pStyle w:val="Innehll2"/>
             <w:tabs>
               <w:tab w:val="left" w:pos="878"/>
             </w:tabs>
@@ -1325,7 +1325,7 @@
           <w:hyperlink w:anchor="_Toc515363789" w:history="1">
             <w:r>
               <w:rPr>
-                <w:rStyle w:val="Hyperlink"/>
+                <w:rStyle w:val="Hyperlnk"/>
                 <w:noProof/>
               </w:rPr>
               <w:t>2.3</w:t>
@@ -1339,7 +1339,7 @@
             </w:r>
             <w:r>
               <w:rPr>
-                <w:rStyle w:val="Hyperlink"/>
+                <w:rStyle w:val="Hyperlnk"/>
                 <w:noProof/>
               </w:rPr>
               <w:t>Definitioner och förkortningar</w:t>
@@ -1396,7 +1396,7 @@
         </w:p>
         <w:p>
           <w:pPr>
-            <w:pStyle w:val="TOC2"/>
+            <w:pStyle w:val="Innehll2"/>
             <w:tabs>
               <w:tab w:val="left" w:pos="878"/>
             </w:tabs>
@@ -1408,7 +1408,7 @@
           <w:hyperlink w:anchor="_Toc515363790" w:history="1">
             <w:r>
               <w:rPr>
-                <w:rStyle w:val="Hyperlink"/>
+                <w:rStyle w:val="Hyperlnk"/>
                 <w:noProof/>
               </w:rPr>
               <w:t>2.4</w:t>
@@ -1422,7 +1422,7 @@
             </w:r>
             <w:r>
               <w:rPr>
-                <w:rStyle w:val="Hyperlink"/>
+                <w:rStyle w:val="Hyperlnk"/>
                 <w:noProof/>
               </w:rPr>
               <w:t>Referenser</w:t>
@@ -1479,7 +1479,7 @@
         </w:p>
         <w:p>
           <w:pPr>
-            <w:pStyle w:val="TOC1"/>
+            <w:pStyle w:val="Innehll1"/>
             <w:tabs>
               <w:tab w:val="left" w:pos="446"/>
             </w:tabs>
@@ -1492,7 +1492,7 @@
           <w:hyperlink w:anchor="_Toc515363791" w:history="1">
             <w:r>
               <w:rPr>
-                <w:rStyle w:val="Hyperlink"/>
+                <w:rStyle w:val="Hyperlnk"/>
                 <w:noProof/>
               </w:rPr>
               <w:t>3</w:t>
@@ -1507,7 +1507,7 @@
             </w:r>
             <w:r>
               <w:rPr>
-                <w:rStyle w:val="Hyperlink"/>
+                <w:rStyle w:val="Hyperlnk"/>
                 <w:noProof/>
               </w:rPr>
               <w:t>Arkitekturella mål och avgränsningar</w:t>
@@ -1564,7 +1564,7 @@
         </w:p>
         <w:p>
           <w:pPr>
-            <w:pStyle w:val="TOC2"/>
+            <w:pStyle w:val="Innehll2"/>
             <w:tabs>
               <w:tab w:val="left" w:pos="878"/>
             </w:tabs>
@@ -1576,7 +1576,7 @@
           <w:hyperlink w:anchor="_Toc515363792" w:history="1">
             <w:r>
               <w:rPr>
-                <w:rStyle w:val="Hyperlink"/>
+                <w:rStyle w:val="Hyperlnk"/>
                 <w:noProof/>
               </w:rPr>
               <w:t>3.1</w:t>
@@ -1590,7 +1590,7 @@
             </w:r>
             <w:r>
               <w:rPr>
-                <w:rStyle w:val="Hyperlink"/>
+                <w:rStyle w:val="Hyperlnk"/>
                 <w:noProof/>
               </w:rPr>
               <w:t>Övergripande mål</w:t>
@@ -1647,7 +1647,7 @@
         </w:p>
         <w:p>
           <w:pPr>
-            <w:pStyle w:val="TOC2"/>
+            <w:pStyle w:val="Innehll2"/>
             <w:tabs>
               <w:tab w:val="left" w:pos="878"/>
             </w:tabs>
@@ -1659,7 +1659,7 @@
           <w:hyperlink w:anchor="_Toc515363793" w:history="1">
             <w:r>
               <w:rPr>
-                <w:rStyle w:val="Hyperlink"/>
+                <w:rStyle w:val="Hyperlnk"/>
                 <w:noProof/>
               </w:rPr>
               <w:t>3.2</w:t>
@@ -1673,7 +1673,7 @@
             </w:r>
             <w:r>
               <w:rPr>
-                <w:rStyle w:val="Hyperlink"/>
+                <w:rStyle w:val="Hyperlnk"/>
                 <w:noProof/>
               </w:rPr>
               <w:t>Produkter och programspråk</w:t>
@@ -1730,7 +1730,7 @@
         </w:p>
         <w:p>
           <w:pPr>
-            <w:pStyle w:val="TOC2"/>
+            <w:pStyle w:val="Innehll2"/>
             <w:tabs>
               <w:tab w:val="left" w:pos="878"/>
             </w:tabs>
@@ -1742,7 +1742,7 @@
           <w:hyperlink w:anchor="_Toc515363794" w:history="1">
             <w:r>
               <w:rPr>
-                <w:rStyle w:val="Hyperlink"/>
+                <w:rStyle w:val="Hyperlnk"/>
                 <w:noProof/>
               </w:rPr>
               <w:t>3.3</w:t>
@@ -1756,7 +1756,7 @@
             </w:r>
             <w:r>
               <w:rPr>
-                <w:rStyle w:val="Hyperlink"/>
+                <w:rStyle w:val="Hyperlnk"/>
                 <w:noProof/>
               </w:rPr>
               <w:t>Systemets kringkomponenter</w:t>
@@ -1813,7 +1813,7 @@
         </w:p>
         <w:p>
           <w:pPr>
-            <w:pStyle w:val="TOC2"/>
+            <w:pStyle w:val="Innehll2"/>
             <w:tabs>
               <w:tab w:val="left" w:pos="878"/>
             </w:tabs>
@@ -1825,7 +1825,7 @@
           <w:hyperlink w:anchor="_Toc515363795" w:history="1">
             <w:r>
               <w:rPr>
-                <w:rStyle w:val="Hyperlink"/>
+                <w:rStyle w:val="Hyperlnk"/>
                 <w:noProof/>
               </w:rPr>
               <w:t>3.4</w:t>
@@ -1839,7 +1839,7 @@
             </w:r>
             <w:r>
               <w:rPr>
-                <w:rStyle w:val="Hyperlink"/>
+                <w:rStyle w:val="Hyperlnk"/>
                 <w:noProof/>
               </w:rPr>
               <w:t>Utvecklingsmiljö och utvecklingsverktyg</w:t>
@@ -1896,7 +1896,7 @@
         </w:p>
         <w:p>
           <w:pPr>
-            <w:pStyle w:val="TOC1"/>
+            <w:pStyle w:val="Innehll1"/>
             <w:tabs>
               <w:tab w:val="left" w:pos="446"/>
             </w:tabs>
@@ -1909,7 +1909,7 @@
           <w:hyperlink w:anchor="_Toc515363796" w:history="1">
             <w:r>
               <w:rPr>
-                <w:rStyle w:val="Hyperlink"/>
+                <w:rStyle w:val="Hyperlnk"/>
                 <w:noProof/>
               </w:rPr>
               <w:t>4</w:t>
@@ -1924,7 +1924,7 @@
             </w:r>
             <w:r>
               <w:rPr>
-                <w:rStyle w:val="Hyperlink"/>
+                <w:rStyle w:val="Hyperlnk"/>
                 <w:noProof/>
               </w:rPr>
               <w:t>Use case View (användarfallsvy)</w:t>
@@ -1981,7 +1981,7 @@
         </w:p>
         <w:p>
           <w:pPr>
-            <w:pStyle w:val="TOC2"/>
+            <w:pStyle w:val="Innehll2"/>
             <w:tabs>
               <w:tab w:val="left" w:pos="878"/>
             </w:tabs>
@@ -1993,7 +1993,7 @@
           <w:hyperlink w:anchor="_Toc515363797" w:history="1">
             <w:r>
               <w:rPr>
-                <w:rStyle w:val="Hyperlink"/>
+                <w:rStyle w:val="Hyperlnk"/>
                 <w:noProof/>
               </w:rPr>
               <w:t>4.1</w:t>
@@ -2007,7 +2007,7 @@
             </w:r>
             <w:r>
               <w:rPr>
-                <w:rStyle w:val="Hyperlink"/>
+                <w:rStyle w:val="Hyperlnk"/>
                 <w:noProof/>
               </w:rPr>
               <w:t>Översikt</w:t>
@@ -2064,7 +2064,7 @@
         </w:p>
         <w:p>
           <w:pPr>
-            <w:pStyle w:val="TOC2"/>
+            <w:pStyle w:val="Innehll2"/>
             <w:tabs>
               <w:tab w:val="left" w:pos="878"/>
             </w:tabs>
@@ -2076,7 +2076,7 @@
           <w:hyperlink w:anchor="_Toc515363798" w:history="1">
             <w:r>
               <w:rPr>
-                <w:rStyle w:val="Hyperlink"/>
+                <w:rStyle w:val="Hyperlnk"/>
                 <w:noProof/>
               </w:rPr>
               <w:t>4.2</w:t>
@@ -2090,7 +2090,7 @@
             </w:r>
             <w:r>
               <w:rPr>
-                <w:rStyle w:val="Hyperlink"/>
+                <w:rStyle w:val="Hyperlnk"/>
                 <w:noProof/>
               </w:rPr>
               <w:t>Aktörer</w:t>
@@ -2147,7 +2147,7 @@
         </w:p>
         <w:p>
           <w:pPr>
-            <w:pStyle w:val="TOC3"/>
+            <w:pStyle w:val="Innehll3"/>
             <w:tabs>
               <w:tab w:val="left" w:pos="1325"/>
             </w:tabs>
@@ -2159,7 +2159,7 @@
           <w:hyperlink w:anchor="_Toc515363799" w:history="1">
             <w:r>
               <w:rPr>
-                <w:rStyle w:val="Hyperlink"/>
+                <w:rStyle w:val="Hyperlnk"/>
                 <w:noProof/>
               </w:rPr>
               <w:t>4.2.1</w:t>
@@ -2173,7 +2173,7 @@
             </w:r>
             <w:r>
               <w:rPr>
-                <w:rStyle w:val="Hyperlink"/>
+                <w:rStyle w:val="Hyperlnk"/>
                 <w:noProof/>
               </w:rPr>
               <w:t>Kund</w:t>
@@ -2230,7 +2230,7 @@
         </w:p>
         <w:p>
           <w:pPr>
-            <w:pStyle w:val="TOC3"/>
+            <w:pStyle w:val="Innehll3"/>
             <w:tabs>
               <w:tab w:val="left" w:pos="1325"/>
             </w:tabs>
@@ -2242,7 +2242,7 @@
           <w:hyperlink w:anchor="_Toc515363800" w:history="1">
             <w:r>
               <w:rPr>
-                <w:rStyle w:val="Hyperlink"/>
+                <w:rStyle w:val="Hyperlnk"/>
                 <w:noProof/>
               </w:rPr>
               <w:t>4.2.2</w:t>
@@ -2256,7 +2256,7 @@
             </w:r>
             <w:r>
               <w:rPr>
-                <w:rStyle w:val="Hyperlink"/>
+                <w:rStyle w:val="Hyperlnk"/>
                 <w:noProof/>
               </w:rPr>
               <w:t>Personal</w:t>
@@ -2313,7 +2313,7 @@
         </w:p>
         <w:p>
           <w:pPr>
-            <w:pStyle w:val="TOC3"/>
+            <w:pStyle w:val="Innehll3"/>
             <w:tabs>
               <w:tab w:val="left" w:pos="1325"/>
             </w:tabs>
@@ -2325,7 +2325,7 @@
           <w:hyperlink w:anchor="_Toc515363801" w:history="1">
             <w:r>
               <w:rPr>
-                <w:rStyle w:val="Hyperlink"/>
+                <w:rStyle w:val="Hyperlnk"/>
                 <w:noProof/>
               </w:rPr>
               <w:t>4.2.3</w:t>
@@ -2339,7 +2339,7 @@
             </w:r>
             <w:r>
               <w:rPr>
-                <w:rStyle w:val="Hyperlink"/>
+                <w:rStyle w:val="Hyperlnk"/>
                 <w:noProof/>
               </w:rPr>
               <w:t>Ägare</w:t>
@@ -2396,7 +2396,7 @@
         </w:p>
         <w:p>
           <w:pPr>
-            <w:pStyle w:val="TOC3"/>
+            <w:pStyle w:val="Innehll3"/>
             <w:tabs>
               <w:tab w:val="left" w:pos="1325"/>
             </w:tabs>
@@ -2408,7 +2408,7 @@
           <w:hyperlink w:anchor="_Toc515363802" w:history="1">
             <w:r>
               <w:rPr>
-                <w:rStyle w:val="Hyperlink"/>
+                <w:rStyle w:val="Hyperlnk"/>
                 <w:noProof/>
               </w:rPr>
               <w:t>4.2.4</w:t>
@@ -2422,7 +2422,7 @@
             </w:r>
             <w:r>
               <w:rPr>
-                <w:rStyle w:val="Hyperlink"/>
+                <w:rStyle w:val="Hyperlnk"/>
                 <w:noProof/>
               </w:rPr>
               <w:t>Betalning</w:t>
@@ -2479,7 +2479,7 @@
         </w:p>
         <w:p>
           <w:pPr>
-            <w:pStyle w:val="TOC2"/>
+            <w:pStyle w:val="Innehll2"/>
             <w:tabs>
               <w:tab w:val="left" w:pos="878"/>
             </w:tabs>
@@ -2491,7 +2491,7 @@
           <w:hyperlink w:anchor="_Toc515363803" w:history="1">
             <w:r>
               <w:rPr>
-                <w:rStyle w:val="Hyperlink"/>
+                <w:rStyle w:val="Hyperlnk"/>
                 <w:noProof/>
               </w:rPr>
               <w:t>4.3</w:t>
@@ -2505,7 +2505,7 @@
             </w:r>
             <w:r>
               <w:rPr>
-                <w:rStyle w:val="Hyperlink"/>
+                <w:rStyle w:val="Hyperlnk"/>
                 <w:noProof/>
               </w:rPr>
               <w:t>Realisering av användarfall</w:t>
@@ -2562,7 +2562,7 @@
         </w:p>
         <w:p>
           <w:pPr>
-            <w:pStyle w:val="TOC1"/>
+            <w:pStyle w:val="Innehll1"/>
             <w:tabs>
               <w:tab w:val="left" w:pos="446"/>
             </w:tabs>
@@ -2575,7 +2575,7 @@
           <w:hyperlink w:anchor="_Toc515363804" w:history="1">
             <w:r>
               <w:rPr>
-                <w:rStyle w:val="Hyperlink"/>
+                <w:rStyle w:val="Hyperlnk"/>
                 <w:noProof/>
               </w:rPr>
               <w:t>5</w:t>
@@ -2590,7 +2590,7 @@
             </w:r>
             <w:r>
               <w:rPr>
-                <w:rStyle w:val="Hyperlink"/>
+                <w:rStyle w:val="Hyperlnk"/>
                 <w:noProof/>
               </w:rPr>
               <w:t>Logical View (Logisk vy)</w:t>
@@ -2647,7 +2647,7 @@
         </w:p>
         <w:p>
           <w:pPr>
-            <w:pStyle w:val="TOC2"/>
+            <w:pStyle w:val="Innehll2"/>
             <w:tabs>
               <w:tab w:val="left" w:pos="878"/>
             </w:tabs>
@@ -2659,7 +2659,7 @@
           <w:hyperlink w:anchor="_Toc515363805" w:history="1">
             <w:r>
               <w:rPr>
-                <w:rStyle w:val="Hyperlink"/>
+                <w:rStyle w:val="Hyperlnk"/>
                 <w:noProof/>
               </w:rPr>
               <w:t>5.1</w:t>
@@ -2673,7 +2673,7 @@
             </w:r>
             <w:r>
               <w:rPr>
-                <w:rStyle w:val="Hyperlink"/>
+                <w:rStyle w:val="Hyperlnk"/>
                 <w:noProof/>
               </w:rPr>
               <w:t>Översikt</w:t>
@@ -2730,7 +2730,7 @@
         </w:p>
         <w:p>
           <w:pPr>
-            <w:pStyle w:val="TOC2"/>
+            <w:pStyle w:val="Innehll2"/>
             <w:tabs>
               <w:tab w:val="left" w:pos="878"/>
             </w:tabs>
@@ -2742,7 +2742,7 @@
           <w:hyperlink w:anchor="_Toc515363806" w:history="1">
             <w:r>
               <w:rPr>
-                <w:rStyle w:val="Hyperlink"/>
+                <w:rStyle w:val="Hyperlnk"/>
                 <w:noProof/>
               </w:rPr>
               <w:t>5.2</w:t>
@@ -2756,7 +2756,7 @@
             </w:r>
             <w:r>
               <w:rPr>
-                <w:rStyle w:val="Hyperlink"/>
+                <w:rStyle w:val="Hyperlnk"/>
                 <w:noProof/>
               </w:rPr>
               <w:t>Interfacedefinitioner</w:t>
@@ -2813,7 +2813,7 @@
         </w:p>
         <w:p>
           <w:pPr>
-            <w:pStyle w:val="TOC2"/>
+            <w:pStyle w:val="Innehll2"/>
             <w:tabs>
               <w:tab w:val="left" w:pos="878"/>
             </w:tabs>
@@ -2825,7 +2825,7 @@
           <w:hyperlink w:anchor="_Toc515363807" w:history="1">
             <w:r>
               <w:rPr>
-                <w:rStyle w:val="Hyperlink"/>
+                <w:rStyle w:val="Hyperlnk"/>
                 <w:noProof/>
               </w:rPr>
               <w:t>5.3</w:t>
@@ -2839,7 +2839,7 @@
             </w:r>
             <w:r>
               <w:rPr>
-                <w:rStyle w:val="Hyperlink"/>
+                <w:rStyle w:val="Hyperlnk"/>
                 <w:noProof/>
               </w:rPr>
               <w:t>Tjänsteuppdelning</w:t>
@@ -2896,7 +2896,7 @@
         </w:p>
         <w:p>
           <w:pPr>
-            <w:pStyle w:val="TOC2"/>
+            <w:pStyle w:val="Innehll2"/>
             <w:tabs>
               <w:tab w:val="left" w:pos="878"/>
             </w:tabs>
@@ -2908,7 +2908,7 @@
           <w:hyperlink w:anchor="_Toc515363808" w:history="1">
             <w:r>
               <w:rPr>
-                <w:rStyle w:val="Hyperlink"/>
+                <w:rStyle w:val="Hyperlnk"/>
                 <w:noProof/>
               </w:rPr>
               <w:t>5.4</w:t>
@@ -2922,7 +2922,7 @@
             </w:r>
             <w:r>
               <w:rPr>
-                <w:rStyle w:val="Hyperlink"/>
+                <w:rStyle w:val="Hyperlnk"/>
                 <w:noProof/>
               </w:rPr>
               <w:t>Övergripande domänmodell</w:t>
@@ -2979,7 +2979,7 @@
         </w:p>
         <w:p>
           <w:pPr>
-            <w:pStyle w:val="TOC1"/>
+            <w:pStyle w:val="Innehll1"/>
             <w:tabs>
               <w:tab w:val="left" w:pos="446"/>
             </w:tabs>
@@ -2992,7 +2992,7 @@
           <w:hyperlink w:anchor="_Toc515363809" w:history="1">
             <w:r>
               <w:rPr>
-                <w:rStyle w:val="Hyperlink"/>
+                <w:rStyle w:val="Hyperlnk"/>
                 <w:noProof/>
               </w:rPr>
               <w:t>6</w:t>
@@ -3007,7 +3007,7 @@
             </w:r>
             <w:r>
               <w:rPr>
-                <w:rStyle w:val="Hyperlink"/>
+                <w:rStyle w:val="Hyperlnk"/>
                 <w:noProof/>
               </w:rPr>
               <w:t>Data View</w:t>
@@ -3064,7 +3064,7 @@
         </w:p>
         <w:p>
           <w:pPr>
-            <w:pStyle w:val="TOC1"/>
+            <w:pStyle w:val="Innehll1"/>
             <w:tabs>
               <w:tab w:val="left" w:pos="446"/>
             </w:tabs>
@@ -3077,7 +3077,7 @@
           <w:hyperlink w:anchor="_Toc515363810" w:history="1">
             <w:r>
               <w:rPr>
-                <w:rStyle w:val="Hyperlink"/>
+                <w:rStyle w:val="Hyperlnk"/>
                 <w:noProof/>
               </w:rPr>
               <w:t>7</w:t>
@@ -3092,7 +3092,7 @@
             </w:r>
             <w:r>
               <w:rPr>
-                <w:rStyle w:val="Hyperlink"/>
+                <w:rStyle w:val="Hyperlnk"/>
                 <w:noProof/>
               </w:rPr>
               <w:t>Deployment View (Driftsättningsvy)</w:t>
@@ -3149,7 +3149,7 @@
         </w:p>
         <w:p>
           <w:pPr>
-            <w:pStyle w:val="TOC2"/>
+            <w:pStyle w:val="Innehll2"/>
             <w:tabs>
               <w:tab w:val="left" w:pos="878"/>
             </w:tabs>
@@ -3161,7 +3161,7 @@
           <w:hyperlink w:anchor="_Toc515363811" w:history="1">
             <w:r>
               <w:rPr>
-                <w:rStyle w:val="Hyperlink"/>
+                <w:rStyle w:val="Hyperlnk"/>
                 <w:noProof/>
               </w:rPr>
               <w:t>7.1</w:t>
@@ -3175,7 +3175,7 @@
             </w:r>
             <w:r>
               <w:rPr>
-                <w:rStyle w:val="Hyperlink"/>
+                <w:rStyle w:val="Hyperlnk"/>
                 <w:noProof/>
               </w:rPr>
               <w:t>Lösningsöversikt</w:t>
@@ -3232,7 +3232,7 @@
         </w:p>
         <w:p>
           <w:pPr>
-            <w:pStyle w:val="TOC2"/>
+            <w:pStyle w:val="Innehll2"/>
             <w:tabs>
               <w:tab w:val="left" w:pos="878"/>
             </w:tabs>
@@ -3244,7 +3244,7 @@
           <w:hyperlink w:anchor="_Toc515363812" w:history="1">
             <w:r>
               <w:rPr>
-                <w:rStyle w:val="Hyperlink"/>
+                <w:rStyle w:val="Hyperlnk"/>
                 <w:noProof/>
               </w:rPr>
               <w:t>7.2</w:t>
@@ -3258,7 +3258,7 @@
             </w:r>
             <w:r>
               <w:rPr>
-                <w:rStyle w:val="Hyperlink"/>
+                <w:rStyle w:val="Hyperlnk"/>
                 <w:noProof/>
               </w:rPr>
               <w:t>Fysisk miljö</w:t>
@@ -3315,7 +3315,7 @@
         </w:p>
         <w:p>
           <w:pPr>
-            <w:pStyle w:val="TOC2"/>
+            <w:pStyle w:val="Innehll2"/>
             <w:tabs>
               <w:tab w:val="left" w:pos="878"/>
             </w:tabs>
@@ -3327,7 +3327,7 @@
           <w:hyperlink w:anchor="_Toc515363813" w:history="1">
             <w:r>
               <w:rPr>
-                <w:rStyle w:val="Hyperlink"/>
+                <w:rStyle w:val="Hyperlnk"/>
                 <w:noProof/>
               </w:rPr>
               <w:t>7.3</w:t>
@@ -3341,7 +3341,7 @@
             </w:r>
             <w:r>
               <w:rPr>
-                <w:rStyle w:val="Hyperlink"/>
+                <w:rStyle w:val="Hyperlnk"/>
                 <w:noProof/>
               </w:rPr>
               <w:t>Programvaror</w:t>
@@ -3398,7 +3398,7 @@
         </w:p>
         <w:p>
           <w:pPr>
-            <w:pStyle w:val="TOC1"/>
+            <w:pStyle w:val="Innehll1"/>
             <w:tabs>
               <w:tab w:val="left" w:pos="446"/>
             </w:tabs>
@@ -3411,7 +3411,7 @@
           <w:hyperlink w:anchor="_Toc515363814" w:history="1">
             <w:r>
               <w:rPr>
-                <w:rStyle w:val="Hyperlink"/>
+                <w:rStyle w:val="Hyperlnk"/>
                 <w:noProof/>
               </w:rPr>
               <w:t>8</w:t>
@@ -3426,7 +3426,7 @@
             </w:r>
             <w:r>
               <w:rPr>
-                <w:rStyle w:val="Hyperlink"/>
+                <w:rStyle w:val="Hyperlnk"/>
                 <w:noProof/>
               </w:rPr>
               <w:t>Icke-funktionella krav</w:t>
@@ -3483,7 +3483,7 @@
         </w:p>
         <w:p>
           <w:pPr>
-            <w:pStyle w:val="TOC2"/>
+            <w:pStyle w:val="Innehll2"/>
             <w:tabs>
               <w:tab w:val="left" w:pos="878"/>
             </w:tabs>
@@ -3495,7 +3495,7 @@
           <w:hyperlink w:anchor="_Toc515363815" w:history="1">
             <w:r>
               <w:rPr>
-                <w:rStyle w:val="Hyperlink"/>
+                <w:rStyle w:val="Hyperlnk"/>
                 <w:noProof/>
               </w:rPr>
               <w:t>8.1</w:t>
@@ -3509,7 +3509,7 @@
             </w:r>
             <w:r>
               <w:rPr>
-                <w:rStyle w:val="Hyperlink"/>
+                <w:rStyle w:val="Hyperlnk"/>
                 <w:noProof/>
               </w:rPr>
               <w:t>Svarstider och kapacitet</w:t>
@@ -3566,7 +3566,7 @@
         </w:p>
         <w:p>
           <w:pPr>
-            <w:pStyle w:val="TOC2"/>
+            <w:pStyle w:val="Innehll2"/>
             <w:tabs>
               <w:tab w:val="left" w:pos="878"/>
             </w:tabs>
@@ -3578,7 +3578,7 @@
           <w:hyperlink w:anchor="_Toc515363816" w:history="1">
             <w:r>
               <w:rPr>
-                <w:rStyle w:val="Hyperlink"/>
+                <w:rStyle w:val="Hyperlnk"/>
                 <w:noProof/>
               </w:rPr>
               <w:t>8.2</w:t>
@@ -3592,7 +3592,7 @@
             </w:r>
             <w:r>
               <w:rPr>
-                <w:rStyle w:val="Hyperlink"/>
+                <w:rStyle w:val="Hyperlnk"/>
                 <w:noProof/>
               </w:rPr>
               <w:t>Tillgänglighet</w:t>
@@ -3649,7 +3649,7 @@
         </w:p>
         <w:p>
           <w:pPr>
-            <w:pStyle w:val="TOC2"/>
+            <w:pStyle w:val="Innehll2"/>
             <w:tabs>
               <w:tab w:val="left" w:pos="878"/>
             </w:tabs>
@@ -3661,7 +3661,7 @@
           <w:hyperlink w:anchor="_Toc515363817" w:history="1">
             <w:r>
               <w:rPr>
-                <w:rStyle w:val="Hyperlink"/>
+                <w:rStyle w:val="Hyperlnk"/>
                 <w:noProof/>
               </w:rPr>
               <w:t>8.3</w:t>
@@ -3675,7 +3675,7 @@
             </w:r>
             <w:r>
               <w:rPr>
-                <w:rStyle w:val="Hyperlink"/>
+                <w:rStyle w:val="Hyperlnk"/>
                 <w:noProof/>
               </w:rPr>
               <w:t>Tillförlitlighet</w:t>
@@ -3732,7 +3732,7 @@
         </w:p>
         <w:p>
           <w:pPr>
-            <w:pStyle w:val="TOC2"/>
+            <w:pStyle w:val="Innehll2"/>
             <w:tabs>
               <w:tab w:val="left" w:pos="878"/>
             </w:tabs>
@@ -3744,7 +3744,7 @@
           <w:hyperlink w:anchor="_Toc515363818" w:history="1">
             <w:r>
               <w:rPr>
-                <w:rStyle w:val="Hyperlink"/>
+                <w:rStyle w:val="Hyperlnk"/>
                 <w:noProof/>
               </w:rPr>
               <w:t>8.4</w:t>
@@ -3758,7 +3758,7 @@
             </w:r>
             <w:r>
               <w:rPr>
-                <w:rStyle w:val="Hyperlink"/>
+                <w:rStyle w:val="Hyperlnk"/>
                 <w:noProof/>
               </w:rPr>
               <w:t>Förvaltningsbarhet</w:t>
@@ -3815,7 +3815,7 @@
         </w:p>
         <w:p>
           <w:pPr>
-            <w:pStyle w:val="TOC1"/>
+            <w:pStyle w:val="Innehll1"/>
             <w:tabs>
               <w:tab w:val="left" w:pos="446"/>
             </w:tabs>
@@ -3828,7 +3828,7 @@
           <w:hyperlink w:anchor="_Toc515363819" w:history="1">
             <w:r>
               <w:rPr>
-                <w:rStyle w:val="Hyperlink"/>
+                <w:rStyle w:val="Hyperlnk"/>
                 <w:noProof/>
               </w:rPr>
               <w:t>9</w:t>
@@ -3843,7 +3843,7 @@
             </w:r>
             <w:r>
               <w:rPr>
-                <w:rStyle w:val="Hyperlink"/>
+                <w:rStyle w:val="Hyperlnk"/>
                 <w:noProof/>
               </w:rPr>
               <w:t>Teknisk lösning</w:t>
@@ -3900,7 +3900,7 @@
         </w:p>
         <w:p>
           <w:pPr>
-            <w:pStyle w:val="TOC2"/>
+            <w:pStyle w:val="Innehll2"/>
             <w:tabs>
               <w:tab w:val="left" w:pos="878"/>
             </w:tabs>
@@ -3912,7 +3912,7 @@
           <w:hyperlink w:anchor="_Toc515363820" w:history="1">
             <w:r>
               <w:rPr>
-                <w:rStyle w:val="Hyperlink"/>
+                <w:rStyle w:val="Hyperlnk"/>
                 <w:noProof/>
               </w:rPr>
               <w:t>9.1</w:t>
@@ -3926,7 +3926,7 @@
             </w:r>
             <w:r>
               <w:rPr>
-                <w:rStyle w:val="Hyperlink"/>
+                <w:rStyle w:val="Hyperlnk"/>
                 <w:noProof/>
               </w:rPr>
               <w:t>Beskrivning</w:t>
@@ -3983,7 +3983,7 @@
         </w:p>
         <w:p>
           <w:pPr>
-            <w:pStyle w:val="TOC2"/>
+            <w:pStyle w:val="Innehll2"/>
             <w:tabs>
               <w:tab w:val="left" w:pos="878"/>
             </w:tabs>
@@ -3995,7 +3995,7 @@
           <w:hyperlink w:anchor="_Toc515363821" w:history="1">
             <w:r>
               <w:rPr>
-                <w:rStyle w:val="Hyperlink"/>
+                <w:rStyle w:val="Hyperlnk"/>
                 <w:noProof/>
               </w:rPr>
               <w:t>9.2</w:t>
@@ -4009,7 +4009,7 @@
             </w:r>
             <w:r>
               <w:rPr>
-                <w:rStyle w:val="Hyperlink"/>
+                <w:rStyle w:val="Hyperlnk"/>
                 <w:noProof/>
               </w:rPr>
               <w:t>Integration med omvärlden</w:t>
@@ -4066,7 +4066,7 @@
         </w:p>
         <w:p>
           <w:pPr>
-            <w:pStyle w:val="TOC2"/>
+            <w:pStyle w:val="Innehll2"/>
             <w:tabs>
               <w:tab w:val="left" w:pos="878"/>
             </w:tabs>
@@ -4078,7 +4078,7 @@
           <w:hyperlink w:anchor="_Toc515363822" w:history="1">
             <w:r>
               <w:rPr>
-                <w:rStyle w:val="Hyperlink"/>
+                <w:rStyle w:val="Hyperlnk"/>
                 <w:noProof/>
               </w:rPr>
               <w:t>9.3</w:t>
@@ -4092,7 +4092,7 @@
             </w:r>
             <w:r>
               <w:rPr>
-                <w:rStyle w:val="Hyperlink"/>
+                <w:rStyle w:val="Hyperlnk"/>
                 <w:noProof/>
               </w:rPr>
               <w:t>Felhantering</w:t>
@@ -4149,7 +4149,7 @@
         </w:p>
         <w:p>
           <w:pPr>
-            <w:pStyle w:val="TOC3"/>
+            <w:pStyle w:val="Innehll3"/>
             <w:tabs>
               <w:tab w:val="left" w:pos="1325"/>
             </w:tabs>
@@ -4161,7 +4161,7 @@
           <w:hyperlink w:anchor="_Toc515363823" w:history="1">
             <w:r>
               <w:rPr>
-                <w:rStyle w:val="Hyperlink"/>
+                <w:rStyle w:val="Hyperlnk"/>
                 <w:noProof/>
               </w:rPr>
               <w:t>9.3.1</w:t>
@@ -4175,7 +4175,7 @@
             </w:r>
             <w:r>
               <w:rPr>
-                <w:rStyle w:val="Hyperlink"/>
+                <w:rStyle w:val="Hyperlnk"/>
                 <w:noProof/>
               </w:rPr>
               <w:t>Regler</w:t>
@@ -4232,7 +4232,7 @@
         </w:p>
         <w:p>
           <w:pPr>
-            <w:pStyle w:val="TOC3"/>
+            <w:pStyle w:val="Innehll3"/>
             <w:tabs>
               <w:tab w:val="left" w:pos="1325"/>
             </w:tabs>
@@ -4244,7 +4244,7 @@
           <w:hyperlink w:anchor="_Toc515363824" w:history="1">
             <w:r>
               <w:rPr>
-                <w:rStyle w:val="Hyperlink"/>
+                <w:rStyle w:val="Hyperlnk"/>
                 <w:noProof/>
               </w:rPr>
               <w:t>9.3.2</w:t>
@@ -4258,7 +4258,7 @@
             </w:r>
             <w:r>
               <w:rPr>
-                <w:rStyle w:val="Hyperlink"/>
+                <w:rStyle w:val="Hyperlnk"/>
                 <w:noProof/>
               </w:rPr>
               <w:t>Dataformatering</w:t>
@@ -4315,7 +4315,7 @@
         </w:p>
         <w:p>
           <w:pPr>
-            <w:pStyle w:val="TOC1"/>
+            <w:pStyle w:val="Innehll1"/>
             <w:tabs>
               <w:tab w:val="left" w:pos="446"/>
             </w:tabs>
@@ -4328,7 +4328,7 @@
           <w:hyperlink w:anchor="_Toc515363825" w:history="1">
             <w:r>
               <w:rPr>
-                <w:rStyle w:val="Hyperlink"/>
+                <w:rStyle w:val="Hyperlnk"/>
                 <w:noProof/>
               </w:rPr>
               <w:t>10</w:t>
@@ -4343,7 +4343,7 @@
             </w:r>
             <w:r>
               <w:rPr>
-                <w:rStyle w:val="Hyperlink"/>
+                <w:rStyle w:val="Hyperlnk"/>
                 <w:noProof/>
               </w:rPr>
               <w:t>Säkerhet</w:t>
@@ -4400,7 +4400,7 @@
         </w:p>
         <w:p>
           <w:pPr>
-            <w:pStyle w:val="TOC2"/>
+            <w:pStyle w:val="Innehll2"/>
             <w:tabs>
               <w:tab w:val="left" w:pos="878"/>
             </w:tabs>
@@ -4412,7 +4412,7 @@
           <w:hyperlink w:anchor="_Toc515363826" w:history="1">
             <w:r>
               <w:rPr>
-                <w:rStyle w:val="Hyperlink"/>
+                <w:rStyle w:val="Hyperlnk"/>
                 <w:noProof/>
               </w:rPr>
               <w:t>10.1</w:t>
@@ -4426,7 +4426,7 @@
             </w:r>
             <w:r>
               <w:rPr>
-                <w:rStyle w:val="Hyperlink"/>
+                <w:rStyle w:val="Hyperlnk"/>
                 <w:noProof/>
               </w:rPr>
               <w:t>Säkerhetsklassificering av information</w:t>
@@ -4483,7 +4483,7 @@
         </w:p>
         <w:p>
           <w:pPr>
-            <w:pStyle w:val="TOC2"/>
+            <w:pStyle w:val="Innehll2"/>
             <w:tabs>
               <w:tab w:val="left" w:pos="878"/>
             </w:tabs>
@@ -4495,7 +4495,7 @@
           <w:hyperlink w:anchor="_Toc515363827" w:history="1">
             <w:r>
               <w:rPr>
-                <w:rStyle w:val="Hyperlink"/>
+                <w:rStyle w:val="Hyperlnk"/>
                 <w:noProof/>
               </w:rPr>
               <w:t>10.2</w:t>
@@ -4509,7 +4509,7 @@
             </w:r>
             <w:r>
               <w:rPr>
-                <w:rStyle w:val="Hyperlink"/>
+                <w:rStyle w:val="Hyperlnk"/>
                 <w:noProof/>
               </w:rPr>
               <w:t>Riskanalys</w:t>
@@ -4566,7 +4566,7 @@
         </w:p>
         <w:p>
           <w:pPr>
-            <w:pStyle w:val="TOC2"/>
+            <w:pStyle w:val="Innehll2"/>
             <w:tabs>
               <w:tab w:val="left" w:pos="878"/>
             </w:tabs>
@@ -4578,7 +4578,7 @@
           <w:hyperlink w:anchor="_Toc515363828" w:history="1">
             <w:r>
               <w:rPr>
-                <w:rStyle w:val="Hyperlink"/>
+                <w:rStyle w:val="Hyperlnk"/>
                 <w:noProof/>
               </w:rPr>
               <w:t>10.3</w:t>
@@ -4592,7 +4592,7 @@
             </w:r>
             <w:r>
               <w:rPr>
-                <w:rStyle w:val="Hyperlink"/>
+                <w:rStyle w:val="Hyperlnk"/>
                 <w:noProof/>
               </w:rPr>
               <w:t>Riskminimering</w:t>
@@ -4649,7 +4649,7 @@
         </w:p>
         <w:p>
           <w:pPr>
-            <w:pStyle w:val="TOC2"/>
+            <w:pStyle w:val="Innehll2"/>
             <w:tabs>
               <w:tab w:val="left" w:pos="878"/>
             </w:tabs>
@@ -4661,7 +4661,7 @@
           <w:hyperlink w:anchor="_Toc515363829" w:history="1">
             <w:r>
               <w:rPr>
-                <w:rStyle w:val="Hyperlink"/>
+                <w:rStyle w:val="Hyperlnk"/>
                 <w:noProof/>
               </w:rPr>
               <w:t>10.4</w:t>
@@ -4675,7 +4675,7 @@
             </w:r>
             <w:r>
               <w:rPr>
-                <w:rStyle w:val="Hyperlink"/>
+                <w:rStyle w:val="Hyperlnk"/>
                 <w:noProof/>
               </w:rPr>
               <w:t>Spårbarhet</w:t>
@@ -4759,7 +4759,7 @@
     </w:p>
     <w:p>
       <w:pPr>
-        <w:pStyle w:val="Heading1"/>
+        <w:pStyle w:val="Rubrik1"/>
       </w:pPr>
       <w:bookmarkStart w:id="1" w:name="_Toc515363786"/>
       <w:r>
@@ -4770,7 +4770,7 @@
     </w:p>
     <w:p>
       <w:pPr>
-        <w:pStyle w:val="Heading2"/>
+        <w:pStyle w:val="Rubrik2"/>
       </w:pPr>
       <w:bookmarkStart w:id="2" w:name="_Toc515363787"/>
       <w:r>
@@ -4796,159 +4796,33 @@
       </w:r>
       <w:proofErr w:type="spellEnd"/>
       <w:r>
-        <w:t xml:space="preserve"> (SAD) ger en omfattande arkitektonisk översikt över systemet. Den presenterar ett antal olika arkitektoniska synpunkter för att visa de olika aspekterna av systemet.</w:t>
+        <w:t xml:space="preserve"> (SAD) ger en arkitektonisk översikt över systemet</w:t>
+      </w:r>
+      <w:r>
+        <w:t xml:space="preserve"> </w:t>
+      </w:r>
+      <w:proofErr w:type="spellStart"/>
+      <w:r>
+        <w:t>CaféApp</w:t>
+      </w:r>
+      <w:proofErr w:type="spellEnd"/>
+      <w:r>
+        <w:t>, vars syfte är att hantera såväl beställningar som bakomliggande administration av produkter och försäljningsdata i ett café</w:t>
+      </w:r>
+      <w:r>
+        <w:t>. Den presenterar ett antal olika arkitektoniska synpunkter för att visa de olika aspekterna av systemet.</w:t>
       </w:r>
     </w:p>
     <w:p>
       <w:pPr>
-        <w:pStyle w:val="Heading2"/>
-      </w:pPr>
-      <w:bookmarkStart w:id="3" w:name="_Toc515363788"/>
-      <w:r>
-        <w:t>Målgrupp</w:t>
-      </w:r>
+        <w:pStyle w:val="Liststycke"/>
+      </w:pPr>
+      <w:bookmarkStart w:id="3" w:name="_GoBack"/>
       <w:bookmarkEnd w:id="3"/>
     </w:p>
     <w:p>
       <w:pPr>
-        <w:pStyle w:val="Heading2"/>
-        <w:numPr>
-          <w:ilvl w:val="0"/>
-          <w:numId w:val="0"/>
-        </w:numPr>
-        <w:ind w:left="1144" w:hanging="576"/>
-        <w:rPr>
-          <w:rFonts w:asciiTheme="minorHAnsi" w:hAnsiTheme="minorHAnsi"/>
-          <w:b w:val="0"/>
-          <w:sz w:val="22"/>
-          <w:szCs w:val="22"/>
-        </w:rPr>
-      </w:pPr>
-      <w:r>
-        <w:rPr>
-          <w:rFonts w:asciiTheme="minorHAnsi" w:hAnsiTheme="minorHAnsi"/>
-          <w:b w:val="0"/>
-          <w:sz w:val="22"/>
-          <w:szCs w:val="22"/>
-        </w:rPr>
-        <w:t xml:space="preserve">Detta dokument är brett </w:t>
-      </w:r>
-      <w:r>
-        <w:rPr>
-          <w:rFonts w:asciiTheme="minorHAnsi" w:hAnsiTheme="minorHAnsi"/>
-          <w:b w:val="0"/>
-          <w:sz w:val="22"/>
-          <w:szCs w:val="22"/>
-        </w:rPr>
-        <w:t>inriktat.</w:t>
-      </w:r>
-    </w:p>
-    <w:p>
-      <w:pPr>
-        <w:pStyle w:val="ListParagraph"/>
-        <w:numPr>
-          <w:ilvl w:val="0"/>
-          <w:numId w:val="38"/>
-        </w:numPr>
-      </w:pPr>
-      <w:proofErr w:type="spellStart"/>
-      <w:r>
-        <w:t>Use</w:t>
-      </w:r>
-      <w:proofErr w:type="spellEnd"/>
-      <w:r>
-        <w:t xml:space="preserve"> </w:t>
-      </w:r>
-      <w:proofErr w:type="spellStart"/>
-      <w:r>
-        <w:t>case</w:t>
-      </w:r>
-      <w:proofErr w:type="spellEnd"/>
-      <w:r>
-        <w:t xml:space="preserve"> </w:t>
-      </w:r>
-      <w:proofErr w:type="spellStart"/>
-      <w:r>
-        <w:t>view</w:t>
-      </w:r>
-      <w:proofErr w:type="spellEnd"/>
-      <w:r>
-        <w:t xml:space="preserve"> riktar sig till samtliga, inklusive applikationens slutanvändare. </w:t>
-      </w:r>
-    </w:p>
-    <w:p>
-      <w:pPr>
-        <w:pStyle w:val="ListParagraph"/>
-        <w:numPr>
-          <w:ilvl w:val="0"/>
-          <w:numId w:val="38"/>
-        </w:numPr>
-      </w:pPr>
-      <w:proofErr w:type="spellStart"/>
-      <w:r>
-        <w:t>Logical</w:t>
-      </w:r>
-      <w:proofErr w:type="spellEnd"/>
-      <w:r>
-        <w:t xml:space="preserve"> </w:t>
-      </w:r>
-      <w:proofErr w:type="spellStart"/>
-      <w:r>
-        <w:t>view</w:t>
-      </w:r>
-      <w:proofErr w:type="spellEnd"/>
-      <w:r>
-        <w:t xml:space="preserve"> har designers som sin primära målgrupp.</w:t>
-      </w:r>
-    </w:p>
-    <w:p>
-      <w:pPr>
-        <w:pStyle w:val="ListParagraph"/>
-        <w:numPr>
-          <w:ilvl w:val="0"/>
-          <w:numId w:val="38"/>
-        </w:numPr>
-      </w:pPr>
-      <w:r>
-        <w:t xml:space="preserve">Data </w:t>
-      </w:r>
-      <w:proofErr w:type="spellStart"/>
-      <w:r>
-        <w:t>view</w:t>
-      </w:r>
-      <w:proofErr w:type="spellEnd"/>
-      <w:r>
-        <w:t xml:space="preserve"> är främst avsedd för dataspecialister och databasadministratörer.</w:t>
-      </w:r>
-    </w:p>
-    <w:p>
-      <w:pPr>
-        <w:pStyle w:val="ListParagraph"/>
-        <w:numPr>
-          <w:ilvl w:val="0"/>
-          <w:numId w:val="38"/>
-        </w:numPr>
-      </w:pPr>
-      <w:proofErr w:type="spellStart"/>
-      <w:r>
-        <w:t>Deployment</w:t>
-      </w:r>
-      <w:proofErr w:type="spellEnd"/>
-      <w:r>
-        <w:t xml:space="preserve"> </w:t>
-      </w:r>
-      <w:proofErr w:type="spellStart"/>
-      <w:r>
-        <w:t>view</w:t>
-      </w:r>
-      <w:proofErr w:type="spellEnd"/>
-      <w:r>
-        <w:t xml:space="preserve"> riktar sig till de som ansvarar för driften.</w:t>
-      </w:r>
-    </w:p>
-    <w:p>
-      <w:pPr>
-        <w:pStyle w:val="Heading2"/>
+        <w:pStyle w:val="Rubrik2"/>
       </w:pPr>
       <w:bookmarkStart w:id="4" w:name="_Toc515363789"/>
       <w:r>
@@ -4958,7 +4832,7 @@
     </w:p>
     <w:p>
       <w:pPr>
-        <w:pStyle w:val="Heading2"/>
+        <w:pStyle w:val="Rubrik2"/>
       </w:pPr>
       <w:bookmarkStart w:id="5" w:name="_Toc515363790"/>
       <w:r>
@@ -4968,7 +4842,7 @@
     </w:p>
     <w:p>
       <w:pPr>
-        <w:pStyle w:val="Heading1"/>
+        <w:pStyle w:val="Rubrik1"/>
       </w:pPr>
       <w:bookmarkStart w:id="6" w:name="_Toc515363791"/>
       <w:proofErr w:type="spellStart"/>
@@ -4986,7 +4860,7 @@
     </w:p>
     <w:p>
       <w:pPr>
-        <w:pStyle w:val="Heading2"/>
+        <w:pStyle w:val="Rubrik2"/>
       </w:pPr>
       <w:bookmarkStart w:id="7" w:name="_Toc515363792"/>
       <w:r>
@@ -5001,7 +4875,7 @@
     </w:p>
     <w:p>
       <w:pPr>
-        <w:pStyle w:val="Heading2"/>
+        <w:pStyle w:val="Rubrik2"/>
       </w:pPr>
       <w:bookmarkStart w:id="8" w:name="_Toc515363793"/>
       <w:r>
@@ -5048,7 +4922,7 @@
           </w:tcPr>
           <w:p>
             <w:pPr>
-              <w:pStyle w:val="BodyText"/>
+              <w:pStyle w:val="Brdtext"/>
               <w:jc w:val="center"/>
             </w:pPr>
             <w:proofErr w:type="spellStart"/>
@@ -5072,7 +4946,7 @@
           </w:tcPr>
           <w:p>
             <w:pPr>
-              <w:pStyle w:val="BodyText"/>
+              <w:pStyle w:val="Brdtext"/>
               <w:jc w:val="center"/>
             </w:pPr>
             <w:proofErr w:type="spellStart"/>
@@ -5096,7 +4970,7 @@
           </w:tcPr>
           <w:p>
             <w:pPr>
-              <w:pStyle w:val="BodyText"/>
+              <w:pStyle w:val="Brdtext"/>
               <w:jc w:val="center"/>
             </w:pPr>
             <w:r>
@@ -5118,7 +4992,7 @@
           </w:tcPr>
           <w:p>
             <w:pPr>
-              <w:pStyle w:val="BodyText"/>
+              <w:pStyle w:val="Brdtext"/>
               <w:jc w:val="center"/>
             </w:pPr>
             <w:proofErr w:type="spellStart"/>
@@ -5143,7 +5017,7 @@
           </w:tcPr>
           <w:p>
             <w:pPr>
-              <w:pStyle w:val="BodyText"/>
+              <w:pStyle w:val="Brdtext"/>
               <w:rPr>
                 <w:highlight w:val="yellow"/>
               </w:rPr>
@@ -5170,7 +5044,7 @@
           </w:tcPr>
           <w:p>
             <w:pPr>
-              <w:pStyle w:val="BodyText"/>
+              <w:pStyle w:val="Brdtext"/>
               <w:rPr>
                 <w:highlight w:val="yellow"/>
               </w:rPr>
@@ -5195,7 +5069,7 @@
           </w:tcPr>
           <w:p>
             <w:pPr>
-              <w:pStyle w:val="BodyText"/>
+              <w:pStyle w:val="Brdtext"/>
               <w:rPr>
                 <w:highlight w:val="yellow"/>
               </w:rPr>
@@ -5220,7 +5094,7 @@
           </w:tcPr>
           <w:p>
             <w:pPr>
-              <w:pStyle w:val="HTMLPreformatted"/>
+              <w:pStyle w:val="HTML-frformaterad"/>
               <w:rPr>
                 <w:rFonts w:ascii="inherit" w:hAnsi="inherit"/>
                 <w:color w:val="212121"/>
@@ -5250,7 +5124,7 @@
           </w:tcPr>
           <w:p>
             <w:pPr>
-              <w:pStyle w:val="BodyText"/>
+              <w:pStyle w:val="Brdtext"/>
               <w:rPr>
                 <w:highlight w:val="yellow"/>
               </w:rPr>
@@ -5277,7 +5151,7 @@
           </w:tcPr>
           <w:p>
             <w:pPr>
-              <w:pStyle w:val="BodyText"/>
+              <w:pStyle w:val="Brdtext"/>
               <w:rPr>
                 <w:highlight w:val="yellow"/>
               </w:rPr>
@@ -5304,7 +5178,7 @@
           </w:tcPr>
           <w:p>
             <w:pPr>
-              <w:pStyle w:val="BodyText"/>
+              <w:pStyle w:val="Brdtext"/>
               <w:rPr>
                 <w:highlight w:val="yellow"/>
               </w:rPr>
@@ -5329,7 +5203,7 @@
           </w:tcPr>
           <w:p>
             <w:pPr>
-              <w:pStyle w:val="HTMLPreformatted"/>
+              <w:pStyle w:val="HTML-frformaterad"/>
               <w:rPr>
                 <w:rFonts w:ascii="inherit" w:hAnsi="inherit"/>
                 <w:color w:val="212121"/>
@@ -5359,7 +5233,7 @@
           </w:tcPr>
           <w:p>
             <w:pPr>
-              <w:pStyle w:val="BodyText"/>
+              <w:pStyle w:val="Brdtext"/>
               <w:rPr>
                 <w:highlight w:val="yellow"/>
               </w:rPr>
@@ -5387,7 +5261,7 @@
           </w:tcPr>
           <w:p>
             <w:pPr>
-              <w:pStyle w:val="BodyText"/>
+              <w:pStyle w:val="Brdtext"/>
               <w:rPr>
                 <w:highlight w:val="yellow"/>
               </w:rPr>
@@ -5413,7 +5287,7 @@
           </w:tcPr>
           <w:p>
             <w:pPr>
-              <w:pStyle w:val="BodyText"/>
+              <w:pStyle w:val="Brdtext"/>
               <w:rPr>
                 <w:highlight w:val="yellow"/>
               </w:rPr>
@@ -5439,7 +5313,7 @@
           </w:tcPr>
           <w:p>
             <w:pPr>
-              <w:pStyle w:val="BodyText"/>
+              <w:pStyle w:val="Brdtext"/>
               <w:rPr>
                 <w:highlight w:val="yellow"/>
               </w:rPr>
@@ -5465,7 +5339,7 @@
     <w:p/>
     <w:p>
       <w:pPr>
-        <w:pStyle w:val="Heading2"/>
+        <w:pStyle w:val="Rubrik2"/>
       </w:pPr>
       <w:bookmarkStart w:id="9" w:name="_Toc515363794"/>
       <w:r>
@@ -5475,7 +5349,7 @@
     </w:p>
     <w:p>
       <w:pPr>
-        <w:pStyle w:val="Heading2"/>
+        <w:pStyle w:val="Rubrik2"/>
       </w:pPr>
       <w:bookmarkStart w:id="10" w:name="_Toc515363795"/>
       <w:r>
@@ -5485,7 +5359,7 @@
     </w:p>
     <w:p>
       <w:pPr>
-        <w:pStyle w:val="BodyText"/>
+        <w:pStyle w:val="Brdtext"/>
         <w:rPr>
           <w:lang w:val="sv-SE"/>
         </w:rPr>
@@ -5529,7 +5403,7 @@
           </w:tcPr>
           <w:p>
             <w:pPr>
-              <w:pStyle w:val="BodyText"/>
+              <w:pStyle w:val="Brdtext"/>
               <w:jc w:val="center"/>
             </w:pPr>
             <w:proofErr w:type="spellStart"/>
@@ -5553,7 +5427,7 @@
           </w:tcPr>
           <w:p>
             <w:pPr>
-              <w:pStyle w:val="BodyText"/>
+              <w:pStyle w:val="Brdtext"/>
               <w:jc w:val="center"/>
             </w:pPr>
             <w:proofErr w:type="spellStart"/>
@@ -5578,7 +5452,7 @@
           </w:tcPr>
           <w:p>
             <w:pPr>
-              <w:pStyle w:val="BodyText"/>
+              <w:pStyle w:val="Brdtext"/>
             </w:pPr>
             <w:proofErr w:type="spellStart"/>
             <w:r>
@@ -5600,7 +5474,7 @@
           </w:tcPr>
           <w:p>
             <w:pPr>
-              <w:pStyle w:val="BodyText"/>
+              <w:pStyle w:val="Brdtext"/>
             </w:pPr>
             <w:proofErr w:type="spellStart"/>
             <w:r>
@@ -5627,7 +5501,7 @@
           </w:tcPr>
           <w:p>
             <w:pPr>
-              <w:pStyle w:val="BodyText"/>
+              <w:pStyle w:val="Brdtext"/>
             </w:pPr>
             <w:r>
               <w:t>JUnit</w:t>
@@ -5647,7 +5521,7 @@
           </w:tcPr>
           <w:p>
             <w:pPr>
-              <w:pStyle w:val="BodyText"/>
+              <w:pStyle w:val="Brdtext"/>
             </w:pPr>
             <w:proofErr w:type="spellStart"/>
             <w:r>
@@ -5655,15 +5529,7 @@
             </w:r>
             <w:proofErr w:type="spellEnd"/>
             <w:r>
-              <w:t xml:space="preserve"> </w:t>
-            </w:r>
-            <w:proofErr w:type="spellStart"/>
-            <w:r>
-              <w:t>av</w:t>
-            </w:r>
-            <w:proofErr w:type="spellEnd"/>
-            <w:r>
-              <w:t xml:space="preserve"> </w:t>
+              <w:t xml:space="preserve"> av </w:t>
             </w:r>
             <w:proofErr w:type="spellStart"/>
             <w:r>
@@ -5687,7 +5553,7 @@
           </w:tcPr>
           <w:p>
             <w:pPr>
-              <w:pStyle w:val="BodyText"/>
+              <w:pStyle w:val="Brdtext"/>
             </w:pPr>
             <w:r>
               <w:t>Google analytics</w:t>
@@ -5707,7 +5573,7 @@
           </w:tcPr>
           <w:p>
             <w:pPr>
-              <w:pStyle w:val="BodyText"/>
+              <w:pStyle w:val="Brdtext"/>
             </w:pPr>
             <w:proofErr w:type="spellStart"/>
             <w:r>
@@ -5761,7 +5627,7 @@
           </w:tcPr>
           <w:p>
             <w:pPr>
-              <w:pStyle w:val="BodyText"/>
+              <w:pStyle w:val="Brdtext"/>
             </w:pPr>
             <w:r>
               <w:t>JPA</w:t>
@@ -5780,7 +5646,7 @@
           </w:tcPr>
           <w:p>
             <w:pPr>
-              <w:pStyle w:val="BodyText"/>
+              <w:pStyle w:val="Brdtext"/>
               <w:rPr>
                 <w:highlight w:val="yellow"/>
                 <w:lang w:val="sv-SE"/>
@@ -5809,7 +5675,7 @@
           </w:tcPr>
           <w:p>
             <w:pPr>
-              <w:pStyle w:val="BodyText"/>
+              <w:pStyle w:val="Brdtext"/>
               <w:rPr>
                 <w:lang w:val="sv-SE"/>
               </w:rPr>
@@ -5836,7 +5702,7 @@
           </w:tcPr>
           <w:p>
             <w:pPr>
-              <w:pStyle w:val="BodyText"/>
+              <w:pStyle w:val="Brdtext"/>
               <w:rPr>
                 <w:highlight w:val="yellow"/>
                 <w:lang w:val="sv-SE"/>
@@ -5871,89 +5737,86 @@
         </w:tc>
       </w:tr>
     </w:tbl>
+    <w:p/>
     <w:p>
-      <w:bookmarkStart w:id="11" w:name="_GoBack"/>
+      <w:pPr>
+        <w:pStyle w:val="Rubrik1"/>
+      </w:pPr>
+      <w:bookmarkStart w:id="11" w:name="_Toc515363796"/>
+      <w:proofErr w:type="spellStart"/>
+      <w:r>
+        <w:lastRenderedPageBreak/>
+        <w:t>Use</w:t>
+      </w:r>
+      <w:proofErr w:type="spellEnd"/>
+      <w:r>
+        <w:t xml:space="preserve"> </w:t>
+      </w:r>
+      <w:proofErr w:type="spellStart"/>
+      <w:r>
+        <w:t>case</w:t>
+      </w:r>
+      <w:proofErr w:type="spellEnd"/>
+      <w:r>
+        <w:t xml:space="preserve"> </w:t>
+      </w:r>
+      <w:proofErr w:type="spellStart"/>
+      <w:r>
+        <w:t>View</w:t>
+      </w:r>
+      <w:proofErr w:type="spellEnd"/>
+      <w:r>
+        <w:t xml:space="preserve"> (</w:t>
+      </w:r>
+      <w:proofErr w:type="spellStart"/>
+      <w:r>
+        <w:t>användarfallsvy</w:t>
+      </w:r>
+      <w:proofErr w:type="spellEnd"/>
+      <w:r>
+        <w:t>)</w:t>
+      </w:r>
       <w:bookmarkEnd w:id="11"/>
     </w:p>
     <w:p>
       <w:pPr>
-        <w:pStyle w:val="Heading1"/>
-      </w:pPr>
-      <w:bookmarkStart w:id="12" w:name="_Toc515363796"/>
-      <w:proofErr w:type="spellStart"/>
-      <w:r>
-        <w:lastRenderedPageBreak/>
-        <w:t>Use</w:t>
-      </w:r>
-      <w:proofErr w:type="spellEnd"/>
-      <w:r>
-        <w:t xml:space="preserve"> </w:t>
-      </w:r>
-      <w:proofErr w:type="spellStart"/>
-      <w:r>
-        <w:t>case</w:t>
-      </w:r>
-      <w:proofErr w:type="spellEnd"/>
-      <w:r>
-        <w:t xml:space="preserve"> </w:t>
-      </w:r>
-      <w:proofErr w:type="spellStart"/>
-      <w:r>
-        <w:t>View</w:t>
-      </w:r>
-      <w:proofErr w:type="spellEnd"/>
-      <w:r>
-        <w:t xml:space="preserve"> (</w:t>
-      </w:r>
-      <w:proofErr w:type="spellStart"/>
-      <w:r>
-        <w:t>användarfallsvy</w:t>
-      </w:r>
-      <w:proofErr w:type="spellEnd"/>
-      <w:r>
-        <w:t>)</w:t>
+        <w:pStyle w:val="Rubrik2"/>
+      </w:pPr>
+      <w:bookmarkStart w:id="12" w:name="_Toc515363797"/>
+      <w:r>
+        <w:t>Översikt</w:t>
       </w:r>
       <w:bookmarkEnd w:id="12"/>
     </w:p>
     <w:p>
-      <w:pPr>
-        <w:pStyle w:val="Heading2"/>
-      </w:pPr>
-      <w:bookmarkStart w:id="13" w:name="_Toc515363797"/>
-      <w:r>
-        <w:t>Översikt</w:t>
+      <w:r>
+        <w:t>Syftet med användarvyn är att ge ytterligare sammanhang kring användningen av systemet och interaktionerna mellan dess komponenter. I detta dokument betraktas varje komponent som en användargruppsaktör.</w:t>
+      </w:r>
+    </w:p>
+    <w:p>
+      <w:pPr>
+        <w:pStyle w:val="Rubrik2"/>
+      </w:pPr>
+      <w:bookmarkStart w:id="13" w:name="_Toc515363798"/>
+      <w:r>
+        <w:t>Aktörer</w:t>
       </w:r>
       <w:bookmarkEnd w:id="13"/>
     </w:p>
     <w:p>
       <w:r>
-        <w:t>Syftet med användarvyn är att ge ytterligare sammanhang kring användningen av systemet och interaktionerna mellan dess komponenter. I detta dokument betraktas varje komponent som en användargruppsaktör.</w:t>
+        <w:t>Systemet har fyra olika externa aktörer. Kund, Personal, Ägare och Betalning (exempelvis en bank).</w:t>
       </w:r>
     </w:p>
     <w:p>
       <w:pPr>
-        <w:pStyle w:val="Heading2"/>
-      </w:pPr>
-      <w:bookmarkStart w:id="14" w:name="_Toc515363798"/>
-      <w:r>
-        <w:t>Aktörer</w:t>
+        <w:pStyle w:val="Rubrik3"/>
+      </w:pPr>
+      <w:bookmarkStart w:id="14" w:name="_Toc515363799"/>
+      <w:r>
+        <w:t>Kund</w:t>
       </w:r>
       <w:bookmarkEnd w:id="14"/>
-    </w:p>
-    <w:p>
-      <w:r>
-        <w:t>Systemet har fyra olika externa aktörer. Kund, Personal, Ägare och Betalning (exempelvis en bank).</w:t>
-      </w:r>
-    </w:p>
-    <w:p>
-      <w:pPr>
-        <w:pStyle w:val="Heading3"/>
-      </w:pPr>
-      <w:bookmarkStart w:id="15" w:name="_Toc515363799"/>
-      <w:r>
-        <w:t>Kund</w:t>
-      </w:r>
-      <w:bookmarkEnd w:id="15"/>
     </w:p>
     <w:p>
       <w:pPr>
@@ -6006,32 +5869,19 @@
     </w:p>
     <w:p>
       <w:pPr>
-        <w:pStyle w:val="Caption"/>
+        <w:pStyle w:val="Beskrivning"/>
       </w:pPr>
       <w:r>
         <w:t xml:space="preserve">Figur </w:t>
       </w:r>
-      <w:r>
-        <w:fldChar w:fldCharType="begin"/>
-      </w:r>
-      <w:r>
-        <w:instrText xml:space="preserve"> SEQ Figur \* ARABIC </w:instrText>
-      </w:r>
-      <w:r>
-        <w:fldChar w:fldCharType="separate"/>
-      </w:r>
-      <w:r>
-        <w:rPr>
-          <w:noProof/>
-        </w:rPr>
-        <w:t>2</w:t>
-      </w:r>
-      <w:r>
-        <w:rPr>
-          <w:noProof/>
-        </w:rPr>
-        <w:fldChar w:fldCharType="end"/>
-      </w:r>
+      <w:fldSimple w:instr=" SEQ Figur \* ARABIC ">
+        <w:r>
+          <w:rPr>
+            <w:noProof/>
+          </w:rPr>
+          <w:t>2</w:t>
+        </w:r>
+      </w:fldSimple>
       <w:r>
         <w:t xml:space="preserve"> </w:t>
       </w:r>
@@ -6101,32 +5951,19 @@
     </w:p>
     <w:p>
       <w:pPr>
-        <w:pStyle w:val="Caption"/>
+        <w:pStyle w:val="Beskrivning"/>
       </w:pPr>
       <w:r>
         <w:t xml:space="preserve">Figur </w:t>
       </w:r>
-      <w:r>
-        <w:fldChar w:fldCharType="begin"/>
-      </w:r>
-      <w:r>
-        <w:instrText xml:space="preserve"> SEQ Figur \* ARABIC </w:instrText>
-      </w:r>
-      <w:r>
-        <w:fldChar w:fldCharType="separate"/>
-      </w:r>
-      <w:r>
-        <w:rPr>
-          <w:noProof/>
-        </w:rPr>
-        <w:t>3</w:t>
-      </w:r>
-      <w:r>
-        <w:rPr>
-          <w:noProof/>
-        </w:rPr>
-        <w:fldChar w:fldCharType="end"/>
-      </w:r>
+      <w:fldSimple w:instr=" SEQ Figur \* ARABIC ">
+        <w:r>
+          <w:rPr>
+            <w:noProof/>
+          </w:rPr>
+          <w:t>3</w:t>
+        </w:r>
+      </w:fldSimple>
       <w:r>
         <w:t xml:space="preserve"> Några </w:t>
       </w:r>
@@ -6149,13 +5986,13 @@
     </w:p>
     <w:p>
       <w:pPr>
-        <w:pStyle w:val="Heading3"/>
-      </w:pPr>
-      <w:bookmarkStart w:id="16" w:name="_Toc515363800"/>
+        <w:pStyle w:val="Rubrik3"/>
+      </w:pPr>
+      <w:bookmarkStart w:id="15" w:name="_Toc515363800"/>
       <w:r>
         <w:t>Personal</w:t>
       </w:r>
-      <w:bookmarkEnd w:id="16"/>
+      <w:bookmarkEnd w:id="15"/>
     </w:p>
     <w:p>
       <w:pPr>
@@ -6222,7 +6059,7 @@
     </w:p>
     <w:p>
       <w:pPr>
-        <w:pStyle w:val="Caption"/>
+        <w:pStyle w:val="Beskrivning"/>
       </w:pPr>
       <w:proofErr w:type="spellStart"/>
       <w:r>
@@ -6272,13 +6109,13 @@
     </w:p>
     <w:p>
       <w:pPr>
-        <w:pStyle w:val="Heading3"/>
-      </w:pPr>
-      <w:bookmarkStart w:id="17" w:name="_Toc515363801"/>
+        <w:pStyle w:val="Rubrik3"/>
+      </w:pPr>
+      <w:bookmarkStart w:id="16" w:name="_Toc515363801"/>
       <w:r>
         <w:t>Ägare</w:t>
       </w:r>
-      <w:bookmarkEnd w:id="17"/>
+      <w:bookmarkEnd w:id="16"/>
     </w:p>
     <w:p>
       <w:pPr>
@@ -6336,32 +6173,19 @@
     </w:p>
     <w:p>
       <w:pPr>
-        <w:pStyle w:val="Caption"/>
+        <w:pStyle w:val="Beskrivning"/>
       </w:pPr>
       <w:r>
         <w:t xml:space="preserve">Figur </w:t>
       </w:r>
-      <w:r>
-        <w:fldChar w:fldCharType="begin"/>
-      </w:r>
-      <w:r>
-        <w:instrText xml:space="preserve"> SEQ Figur \* ARABIC </w:instrText>
-      </w:r>
-      <w:r>
-        <w:fldChar w:fldCharType="separate"/>
-      </w:r>
-      <w:r>
-        <w:rPr>
-          <w:noProof/>
-        </w:rPr>
-        <w:t>5</w:t>
-      </w:r>
-      <w:r>
-        <w:rPr>
-          <w:noProof/>
-        </w:rPr>
-        <w:fldChar w:fldCharType="end"/>
-      </w:r>
+      <w:fldSimple w:instr=" SEQ Figur \* ARABIC ">
+        <w:r>
+          <w:rPr>
+            <w:noProof/>
+          </w:rPr>
+          <w:t>5</w:t>
+        </w:r>
+      </w:fldSimple>
       <w:r>
         <w:t xml:space="preserve"> </w:t>
       </w:r>
@@ -6376,14 +6200,14 @@
     </w:p>
     <w:p>
       <w:pPr>
-        <w:pStyle w:val="Heading3"/>
-      </w:pPr>
-      <w:bookmarkStart w:id="18" w:name="_Toc515363802"/>
+        <w:pStyle w:val="Rubrik3"/>
+      </w:pPr>
+      <w:bookmarkStart w:id="17" w:name="_Toc515363802"/>
       <w:r>
         <w:lastRenderedPageBreak/>
         <w:t>Betalning</w:t>
       </w:r>
-      <w:bookmarkEnd w:id="18"/>
+      <w:bookmarkEnd w:id="17"/>
     </w:p>
     <w:p>
       <w:r>
@@ -6414,9 +6238,9 @@
     </w:p>
     <w:p>
       <w:pPr>
-        <w:pStyle w:val="Heading2"/>
-      </w:pPr>
-      <w:bookmarkStart w:id="19" w:name="_Toc515363803"/>
+        <w:pStyle w:val="Rubrik2"/>
+      </w:pPr>
+      <w:bookmarkStart w:id="18" w:name="_Toc515363803"/>
       <w:r>
         <w:t xml:space="preserve">Realisering </w:t>
       </w:r>
@@ -6426,7 +6250,7 @@
       <w:r>
         <w:t>nvändarfall</w:t>
       </w:r>
-      <w:bookmarkEnd w:id="19"/>
+      <w:bookmarkEnd w:id="18"/>
     </w:p>
     <w:p>
       <w:r>
@@ -6442,9 +6266,9 @@
     <w:p/>
     <w:p>
       <w:pPr>
-        <w:pStyle w:val="Heading1"/>
-      </w:pPr>
-      <w:bookmarkStart w:id="20" w:name="_Toc515363804"/>
+        <w:pStyle w:val="Rubrik1"/>
+      </w:pPr>
+      <w:bookmarkStart w:id="19" w:name="_Toc515363804"/>
       <w:proofErr w:type="spellStart"/>
       <w:r>
         <w:t>Logical</w:t>
@@ -6460,61 +6284,61 @@
       <w:proofErr w:type="spellEnd"/>
       <w:r>
         <w:t xml:space="preserve"> (Logisk vy)</w:t>
+      </w:r>
+      <w:bookmarkEnd w:id="19"/>
+    </w:p>
+    <w:p>
+      <w:pPr>
+        <w:pStyle w:val="Rubrik2"/>
+      </w:pPr>
+      <w:bookmarkStart w:id="20" w:name="_Toc515363805"/>
+      <w:r>
+        <w:t>Översikt</w:t>
       </w:r>
       <w:bookmarkEnd w:id="20"/>
     </w:p>
     <w:p>
-      <w:pPr>
-        <w:pStyle w:val="Heading2"/>
-      </w:pPr>
-      <w:bookmarkStart w:id="21" w:name="_Toc515363805"/>
-      <w:r>
-        <w:t>Översikt</w:t>
-      </w:r>
-      <w:bookmarkEnd w:id="21"/>
+      <w:r>
+        <w:t>Huvudmålet med den logiska vyn är att definiera de komponenter som kommer att kompensera för systemet och att definiera gränssnitten genom vilka de kommer att kommunicera och interagera med varandra</w:t>
+      </w:r>
     </w:p>
     <w:p>
-      <w:r>
-        <w:t>Huvudmålet med den logiska vyn är att definiera de komponenter som kommer att kompensera för systemet och att definiera gränssnitten genom vilka de kommer att kommunicera och interagera med varandra</w:t>
-      </w:r>
-    </w:p>
-    <w:p>
-      <w:pPr>
-        <w:pStyle w:val="Heading2"/>
+      <w:pPr>
+        <w:pStyle w:val="Rubrik2"/>
         <w:numPr>
           <w:ilvl w:val="1"/>
           <w:numId w:val="40"/>
         </w:numPr>
       </w:pPr>
+      <w:bookmarkStart w:id="21" w:name="_Toc515363806"/>
       <w:bookmarkStart w:id="22" w:name="_Toc515363807"/>
-      <w:bookmarkStart w:id="23" w:name="_Toc515363806"/>
       <w:r>
         <w:t>Interfacedefinitioner</w:t>
+      </w:r>
+      <w:bookmarkEnd w:id="21"/>
+    </w:p>
+    <w:p>
+      <w:pPr>
+        <w:pStyle w:val="Rubrik2"/>
+      </w:pPr>
+      <w:r>
+        <w:t>Tjänsteuppdelning</w:t>
+      </w:r>
+      <w:bookmarkEnd w:id="22"/>
+    </w:p>
+    <w:p>
+      <w:pPr>
+        <w:pStyle w:val="Rubrik2"/>
+      </w:pPr>
+      <w:bookmarkStart w:id="23" w:name="_Toc515363808"/>
+      <w:r>
+        <w:t>Övergripande domänmodell</w:t>
       </w:r>
       <w:bookmarkEnd w:id="23"/>
     </w:p>
     <w:p>
       <w:pPr>
-        <w:pStyle w:val="Heading2"/>
-      </w:pPr>
-      <w:r>
-        <w:t>Tjänsteuppdelning</w:t>
-      </w:r>
-      <w:bookmarkEnd w:id="22"/>
-    </w:p>
-    <w:p>
-      <w:pPr>
-        <w:pStyle w:val="Heading2"/>
-      </w:pPr>
-      <w:bookmarkStart w:id="24" w:name="_Toc515363808"/>
-      <w:r>
-        <w:t>Övergripande domänmodell</w:t>
-      </w:r>
-      <w:bookmarkEnd w:id="24"/>
-    </w:p>
-    <w:p>
-      <w:pPr>
-        <w:pStyle w:val="Heading2"/>
+        <w:pStyle w:val="Rubrik2"/>
       </w:pPr>
       <w:r>
         <w:t>CLASS DIAGRAM</w:t>
@@ -6592,9 +6416,9 @@
     <w:p/>
     <w:p>
       <w:pPr>
-        <w:pStyle w:val="Heading1"/>
-      </w:pPr>
-      <w:bookmarkStart w:id="25" w:name="_Toc515363809"/>
+        <w:pStyle w:val="Rubrik1"/>
+      </w:pPr>
+      <w:bookmarkStart w:id="24" w:name="_Toc515363809"/>
       <w:r>
         <w:t xml:space="preserve">Data </w:t>
       </w:r>
@@ -6602,7 +6426,7 @@
       <w:r>
         <w:t>View</w:t>
       </w:r>
-      <w:bookmarkEnd w:id="25"/>
+      <w:bookmarkEnd w:id="24"/>
       <w:proofErr w:type="spellEnd"/>
     </w:p>
     <w:p>
@@ -6696,32 +6520,19 @@
     </w:p>
     <w:p>
       <w:pPr>
-        <w:pStyle w:val="Caption"/>
+        <w:pStyle w:val="Beskrivning"/>
       </w:pPr>
       <w:r>
         <w:t xml:space="preserve">Figur </w:t>
       </w:r>
-      <w:r>
-        <w:fldChar w:fldCharType="begin"/>
-      </w:r>
-      <w:r>
-        <w:instrText xml:space="preserve"> SEQ Figur \* ARABIC </w:instrText>
-      </w:r>
-      <w:r>
-        <w:fldChar w:fldCharType="separate"/>
-      </w:r>
-      <w:r>
-        <w:rPr>
-          <w:noProof/>
-        </w:rPr>
-        <w:t>1</w:t>
-      </w:r>
-      <w:r>
-        <w:rPr>
-          <w:noProof/>
-        </w:rPr>
-        <w:fldChar w:fldCharType="end"/>
-      </w:r>
+      <w:fldSimple w:instr=" SEQ Figur \* ARABIC ">
+        <w:r>
+          <w:rPr>
+            <w:noProof/>
+          </w:rPr>
+          <w:t>1</w:t>
+        </w:r>
+      </w:fldSimple>
       <w:r>
         <w:t xml:space="preserve"> DFD </w:t>
       </w:r>
@@ -6807,32 +6618,19 @@
     </w:p>
     <w:p>
       <w:pPr>
-        <w:pStyle w:val="Caption"/>
+        <w:pStyle w:val="Beskrivning"/>
       </w:pPr>
       <w:r>
         <w:t xml:space="preserve">Figur </w:t>
       </w:r>
-      <w:r>
-        <w:fldChar w:fldCharType="begin"/>
-      </w:r>
-      <w:r>
-        <w:instrText xml:space="preserve"> SEQ Figur \* ARABIC </w:instrText>
-      </w:r>
-      <w:r>
-        <w:fldChar w:fldCharType="separate"/>
-      </w:r>
-      <w:r>
-        <w:rPr>
-          <w:noProof/>
-        </w:rPr>
-        <w:t>6</w:t>
-      </w:r>
-      <w:r>
-        <w:rPr>
-          <w:noProof/>
-        </w:rPr>
-        <w:fldChar w:fldCharType="end"/>
-      </w:r>
+      <w:fldSimple w:instr=" SEQ Figur \* ARABIC ">
+        <w:r>
+          <w:rPr>
+            <w:noProof/>
+          </w:rPr>
+          <w:t>6</w:t>
+        </w:r>
+      </w:fldSimple>
       <w:r>
         <w:t xml:space="preserve"> DFD </w:t>
       </w:r>
@@ -6848,9 +6646,9 @@
     <w:p/>
     <w:p>
       <w:pPr>
-        <w:pStyle w:val="Heading1"/>
-      </w:pPr>
-      <w:bookmarkStart w:id="26" w:name="_Toc515363810"/>
+        <w:pStyle w:val="Rubrik1"/>
+      </w:pPr>
+      <w:bookmarkStart w:id="25" w:name="_Toc515363810"/>
       <w:proofErr w:type="spellStart"/>
       <w:r>
         <w:t>Deployment</w:t>
@@ -6874,237 +6672,237 @@
       <w:proofErr w:type="spellEnd"/>
       <w:r>
         <w:t>)</w:t>
+      </w:r>
+      <w:bookmarkEnd w:id="25"/>
+    </w:p>
+    <w:p>
+      <w:pPr>
+        <w:pStyle w:val="Rubrik2"/>
+      </w:pPr>
+      <w:bookmarkStart w:id="26" w:name="_Toc515363811"/>
+      <w:r>
+        <w:t>Lösningsöversikt</w:t>
       </w:r>
       <w:bookmarkEnd w:id="26"/>
     </w:p>
     <w:p>
       <w:pPr>
-        <w:pStyle w:val="Heading2"/>
-      </w:pPr>
-      <w:bookmarkStart w:id="27" w:name="_Toc515363811"/>
-      <w:r>
-        <w:t>Lösningsöversikt</w:t>
+        <w:pStyle w:val="Rubrik2"/>
+      </w:pPr>
+      <w:r>
+        <w:t xml:space="preserve"> </w:t>
+      </w:r>
+      <w:bookmarkStart w:id="27" w:name="_Toc515363812"/>
+      <w:r>
+        <w:t>Fysisk miljö</w:t>
       </w:r>
       <w:bookmarkEnd w:id="27"/>
     </w:p>
     <w:p>
       <w:pPr>
-        <w:pStyle w:val="Heading2"/>
+        <w:pStyle w:val="Rubrik2"/>
       </w:pPr>
       <w:r>
         <w:t xml:space="preserve"> </w:t>
       </w:r>
-      <w:bookmarkStart w:id="28" w:name="_Toc515363812"/>
-      <w:r>
-        <w:t>Fysisk miljö</w:t>
+      <w:bookmarkStart w:id="28" w:name="_Toc515363813"/>
+      <w:r>
+        <w:t>Programvaror</w:t>
       </w:r>
       <w:bookmarkEnd w:id="28"/>
-    </w:p>
-    <w:p>
-      <w:pPr>
-        <w:pStyle w:val="Heading2"/>
-      </w:pPr>
-      <w:r>
-        <w:t xml:space="preserve"> </w:t>
-      </w:r>
-      <w:bookmarkStart w:id="29" w:name="_Toc515363813"/>
-      <w:r>
-        <w:t>Programvaror</w:t>
-      </w:r>
-      <w:bookmarkEnd w:id="29"/>
     </w:p>
     <w:p/>
     <w:p>
       <w:pPr>
-        <w:pStyle w:val="Heading1"/>
-      </w:pPr>
-      <w:bookmarkStart w:id="30" w:name="_Toc515363814"/>
+        <w:pStyle w:val="Rubrik1"/>
+      </w:pPr>
+      <w:bookmarkStart w:id="29" w:name="_Toc515363814"/>
       <w:r>
         <w:lastRenderedPageBreak/>
         <w:t>Icke</w:t>
       </w:r>
       <w:r>
         <w:t>-funktionella krav</w:t>
+      </w:r>
+      <w:bookmarkEnd w:id="29"/>
+    </w:p>
+    <w:p>
+      <w:pPr>
+        <w:pStyle w:val="Rubrik2"/>
+      </w:pPr>
+      <w:bookmarkStart w:id="30" w:name="_Toc515363815"/>
+      <w:r>
+        <w:t>Svarstider</w:t>
+      </w:r>
+      <w:r>
+        <w:t xml:space="preserve"> och kapacitet</w:t>
       </w:r>
       <w:bookmarkEnd w:id="30"/>
     </w:p>
     <w:p>
-      <w:pPr>
-        <w:pStyle w:val="Heading2"/>
-      </w:pPr>
-      <w:bookmarkStart w:id="31" w:name="_Toc515363815"/>
-      <w:r>
-        <w:t>Svarstider</w:t>
-      </w:r>
-      <w:r>
-        <w:t xml:space="preserve"> och kapacitet</w:t>
+      <w:r>
+        <w:t>Från kundens perspektiv ska svarstiden normalt understiga 2 sekunder vid normalbelastning (20 samtidiga kunder). I övriga fall ska svarstiden vara mindre än 8 sekunder.</w:t>
+      </w:r>
+    </w:p>
+    <w:p>
+      <w:r>
+        <w:t>Systemet ska klara att hantera minst 50 samtidiga användare.</w:t>
+      </w:r>
+    </w:p>
+    <w:p>
+      <w:pPr>
+        <w:pStyle w:val="Rubrik2"/>
+      </w:pPr>
+      <w:bookmarkStart w:id="31" w:name="_Toc515363816"/>
+      <w:r>
+        <w:t>Tillgänglighet</w:t>
       </w:r>
       <w:bookmarkEnd w:id="31"/>
     </w:p>
     <w:p>
       <w:r>
-        <w:t>Från kundens perspektiv ska svarstiden normalt understiga 2 sekunder vid normalbelastning (20 samtidiga kunder). I övriga fall ska svarstiden vara mindre än 8 sekunder.</w:t>
+        <w:t>För kunden ska systemet vara tillgängligt minst under caféets öppettider. För personal och ägare ytterligare minst från två timmar innan caféet öppnar, samt fyra timmar efter stängning för att möjliggöra administrativa uppgifter.</w:t>
       </w:r>
     </w:p>
     <w:p>
       <w:r>
-        <w:t>Systemet ska klara att hantera minst 50 samtidiga användare.</w:t>
+        <w:t xml:space="preserve">Användargränssnittet ska vara intuitivt. </w:t>
       </w:r>
     </w:p>
     <w:p>
       <w:pPr>
-        <w:pStyle w:val="Heading2"/>
-      </w:pPr>
-      <w:bookmarkStart w:id="32" w:name="_Toc515363816"/>
-      <w:r>
-        <w:t>Tillgänglighet</w:t>
+        <w:pStyle w:val="Rubrik2"/>
+      </w:pPr>
+      <w:bookmarkStart w:id="32" w:name="_Toc515363817"/>
+      <w:r>
+        <w:t>Tillförlitlighet</w:t>
       </w:r>
       <w:bookmarkEnd w:id="32"/>
     </w:p>
     <w:p>
       <w:r>
-        <w:t>För kunden ska systemet vara tillgängligt minst under caféets öppettider. För personal och ägare ytterligare minst från två timmar innan caféet öppnar, samt fyra timmar efter stängning för att möjliggöra administrativa uppgifter.</w:t>
+        <w:t xml:space="preserve">Systemet bör gå att </w:t>
+      </w:r>
+      <w:proofErr w:type="spellStart"/>
+      <w:r>
+        <w:t>drifta</w:t>
+      </w:r>
+      <w:proofErr w:type="spellEnd"/>
+      <w:r>
+        <w:t xml:space="preserve"> med redundans.</w:t>
       </w:r>
     </w:p>
     <w:p>
-      <w:r>
-        <w:t xml:space="preserve">Användargränssnittet ska vara intuitivt. </w:t>
-      </w:r>
-    </w:p>
-    <w:p>
-      <w:pPr>
-        <w:pStyle w:val="Heading2"/>
-      </w:pPr>
-      <w:bookmarkStart w:id="33" w:name="_Toc515363817"/>
-      <w:r>
-        <w:t>Tillförlitlighet</w:t>
+      <w:pPr>
+        <w:pStyle w:val="Rubrik2"/>
+      </w:pPr>
+      <w:bookmarkStart w:id="33" w:name="_Toc515363818"/>
+      <w:r>
+        <w:t>Förvaltningsbarhet</w:t>
       </w:r>
       <w:bookmarkEnd w:id="33"/>
     </w:p>
     <w:p>
       <w:r>
-        <w:t xml:space="preserve">Systemet bör gå att </w:t>
-      </w:r>
-      <w:proofErr w:type="spellStart"/>
-      <w:r>
-        <w:t>drifta</w:t>
-      </w:r>
-      <w:proofErr w:type="spellEnd"/>
-      <w:r>
-        <w:t xml:space="preserve"> med redundans.</w:t>
+        <w:t>Det ska finnas separata miljöer för utveckling, test och produktion.</w:t>
       </w:r>
     </w:p>
     <w:p>
       <w:pPr>
-        <w:pStyle w:val="Heading2"/>
-      </w:pPr>
-      <w:bookmarkStart w:id="34" w:name="_Toc515363818"/>
-      <w:r>
-        <w:t>Förvaltningsbarhet</w:t>
+        <w:pStyle w:val="Rubrik1"/>
+      </w:pPr>
+      <w:bookmarkStart w:id="34" w:name="_Toc515363819"/>
+      <w:r>
+        <w:t>Teknisk lösning</w:t>
       </w:r>
       <w:bookmarkEnd w:id="34"/>
     </w:p>
     <w:p>
-      <w:r>
-        <w:t>Det ska finnas separata miljöer för utveckling, test och produktion.</w:t>
-      </w:r>
-    </w:p>
-    <w:p>
-      <w:pPr>
-        <w:pStyle w:val="Heading1"/>
-      </w:pPr>
-      <w:bookmarkStart w:id="35" w:name="_Toc515363819"/>
-      <w:r>
-        <w:t>Teknisk lösning</w:t>
+      <w:pPr>
+        <w:pStyle w:val="Rubrik2"/>
+      </w:pPr>
+      <w:bookmarkStart w:id="35" w:name="_Toc515363820"/>
+      <w:r>
+        <w:t>Beskrivning</w:t>
       </w:r>
       <w:bookmarkEnd w:id="35"/>
     </w:p>
     <w:p>
       <w:pPr>
-        <w:pStyle w:val="Heading2"/>
-      </w:pPr>
-      <w:bookmarkStart w:id="36" w:name="_Toc515363820"/>
-      <w:r>
-        <w:t>Beskrivning</w:t>
+        <w:pStyle w:val="Rubrik2"/>
+      </w:pPr>
+      <w:bookmarkStart w:id="36" w:name="_Toc515363821"/>
+      <w:r>
+        <w:t>Integration med omvärlden</w:t>
       </w:r>
       <w:bookmarkEnd w:id="36"/>
     </w:p>
     <w:p>
       <w:pPr>
-        <w:pStyle w:val="Heading2"/>
-      </w:pPr>
-      <w:bookmarkStart w:id="37" w:name="_Toc515363821"/>
-      <w:r>
-        <w:t>Integration med omvärlden</w:t>
+        <w:pStyle w:val="Rubrik2"/>
+      </w:pPr>
+      <w:bookmarkStart w:id="37" w:name="_Toc515363822"/>
+      <w:r>
+        <w:t>Felhantering</w:t>
       </w:r>
       <w:bookmarkEnd w:id="37"/>
     </w:p>
     <w:p>
-      <w:pPr>
-        <w:pStyle w:val="Heading2"/>
-      </w:pPr>
-      <w:bookmarkStart w:id="38" w:name="_Toc515363822"/>
-      <w:r>
-        <w:t>Felhantering</w:t>
+      <w:r>
+        <w:t xml:space="preserve">Javas </w:t>
+      </w:r>
+      <w:proofErr w:type="spellStart"/>
+      <w:r>
+        <w:t>Exceptions</w:t>
+      </w:r>
+      <w:proofErr w:type="spellEnd"/>
+      <w:r>
+        <w:t xml:space="preserve"> används för felhantering i applikationen. </w:t>
+      </w:r>
+    </w:p>
+    <w:p>
+      <w:pPr>
+        <w:pStyle w:val="Rubrik3"/>
+      </w:pPr>
+      <w:bookmarkStart w:id="38" w:name="_Toc515363823"/>
+      <w:r>
+        <w:t>Regler</w:t>
       </w:r>
       <w:bookmarkEnd w:id="38"/>
     </w:p>
     <w:p>
       <w:r>
-        <w:t xml:space="preserve">Javas </w:t>
-      </w:r>
-      <w:proofErr w:type="spellStart"/>
-      <w:r>
-        <w:t>Exceptions</w:t>
-      </w:r>
-      <w:proofErr w:type="spellEnd"/>
-      <w:r>
-        <w:t xml:space="preserve"> används för felhantering i applikationen. </w:t>
+        <w:t>När ett fel inträffar ska problemet i första hand åtgärdas. Om felhanteringsrutinen inte kan åtgärda problemet ska det kastas vidare.</w:t>
       </w:r>
     </w:p>
     <w:p>
-      <w:pPr>
-        <w:pStyle w:val="Heading3"/>
-      </w:pPr>
-      <w:bookmarkStart w:id="39" w:name="_Toc515363823"/>
-      <w:r>
-        <w:t>Regler</w:t>
-      </w:r>
-      <w:bookmarkEnd w:id="39"/>
+      <w:r>
+        <w:t xml:space="preserve">De fel som kastas ska i första hand vara egendefinierade, för att dölja </w:t>
+      </w:r>
+      <w:proofErr w:type="spellStart"/>
+      <w:r>
+        <w:t>implentationsdetaljer</w:t>
+      </w:r>
+      <w:proofErr w:type="spellEnd"/>
+      <w:r>
+        <w:t xml:space="preserve"> som inte bör framgå i det publika användargränssnittet. På så vis förbättras också systemets underhåll</w:t>
+      </w:r>
+      <w:r>
+        <w:t>s</w:t>
+      </w:r>
+      <w:r>
+        <w:t>barhet.</w:t>
+      </w:r>
     </w:p>
     <w:p>
-      <w:r>
-        <w:t>När ett fel inträffar ska problemet i första hand åtgärdas. Om felhanteringsrutinen inte kan åtgärda problemet ska det kastas vidare.</w:t>
-      </w:r>
-    </w:p>
-    <w:p>
-      <w:r>
-        <w:t xml:space="preserve">De fel som kastas ska i första hand vara egendefinierade, för att dölja </w:t>
-      </w:r>
-      <w:proofErr w:type="spellStart"/>
-      <w:r>
-        <w:t>implentationsdetaljer</w:t>
-      </w:r>
-      <w:proofErr w:type="spellEnd"/>
-      <w:r>
-        <w:t xml:space="preserve"> som inte bör framgå i det publika användargränssnittet. På så vis förbättras också systemets underhåll</w:t>
-      </w:r>
-      <w:r>
-        <w:t>s</w:t>
-      </w:r>
-      <w:r>
-        <w:t>barhet.</w:t>
-      </w:r>
-    </w:p>
-    <w:p>
-      <w:pPr>
-        <w:pStyle w:val="Heading3"/>
-      </w:pPr>
-      <w:bookmarkStart w:id="40" w:name="_Toc515363824"/>
+      <w:pPr>
+        <w:pStyle w:val="Rubrik3"/>
+      </w:pPr>
+      <w:bookmarkStart w:id="39" w:name="_Toc515363824"/>
       <w:r>
         <w:t>Dataformatering</w:t>
       </w:r>
-      <w:bookmarkEnd w:id="40"/>
+      <w:bookmarkEnd w:id="39"/>
     </w:p>
     <w:p>
       <w:r>
@@ -7129,56 +6927,56 @@
     </w:p>
     <w:p>
       <w:pPr>
-        <w:pStyle w:val="Heading1"/>
+        <w:pStyle w:val="Rubrik1"/>
       </w:pPr>
       <w:r>
         <w:lastRenderedPageBreak/>
         <w:t xml:space="preserve"> </w:t>
       </w:r>
-      <w:bookmarkStart w:id="41" w:name="_Toc515363825"/>
+      <w:bookmarkStart w:id="40" w:name="_Toc515363825"/>
       <w:r>
         <w:t>Säkerhet</w:t>
+      </w:r>
+      <w:bookmarkEnd w:id="40"/>
+    </w:p>
+    <w:p>
+      <w:pPr>
+        <w:pStyle w:val="Rubrik2"/>
+      </w:pPr>
+      <w:r>
+        <w:t xml:space="preserve"> </w:t>
+      </w:r>
+      <w:bookmarkStart w:id="41" w:name="_Toc515363826"/>
+      <w:r>
+        <w:t>Säkerhetsklassificering av information</w:t>
       </w:r>
       <w:bookmarkEnd w:id="41"/>
     </w:p>
     <w:p>
       <w:pPr>
-        <w:pStyle w:val="Heading2"/>
+        <w:pStyle w:val="Rubrik2"/>
       </w:pPr>
       <w:r>
         <w:t xml:space="preserve"> </w:t>
       </w:r>
-      <w:bookmarkStart w:id="42" w:name="_Toc515363826"/>
-      <w:r>
-        <w:t>Säkerhetsklassificering av information</w:t>
+      <w:bookmarkStart w:id="42" w:name="_Toc515363827"/>
+      <w:r>
+        <w:t>Riskanalys</w:t>
       </w:r>
       <w:bookmarkEnd w:id="42"/>
     </w:p>
     <w:p>
       <w:pPr>
-        <w:pStyle w:val="Heading2"/>
+        <w:pStyle w:val="Rubrik2"/>
       </w:pPr>
       <w:r>
         <w:t xml:space="preserve"> </w:t>
       </w:r>
-      <w:bookmarkStart w:id="43" w:name="_Toc515363827"/>
-      <w:r>
-        <w:t>Riskanalys</w:t>
+      <w:bookmarkStart w:id="43" w:name="_Toc515363828"/>
+      <w:r>
+        <w:t>Riskminimering</w:t>
       </w:r>
       <w:bookmarkEnd w:id="43"/>
-    </w:p>
-    <w:p>
-      <w:pPr>
-        <w:pStyle w:val="Heading2"/>
-      </w:pPr>
-      <w:r>
-        <w:t xml:space="preserve"> </w:t>
-      </w:r>
-      <w:bookmarkStart w:id="44" w:name="_Toc515363828"/>
-      <w:r>
-        <w:t>Riskminimering</w:t>
-      </w:r>
-      <w:bookmarkEnd w:id="44"/>
     </w:p>
     <w:p>
       <w:r>
@@ -7204,16 +7002,16 @@
     </w:p>
     <w:p>
       <w:pPr>
-        <w:pStyle w:val="Heading2"/>
+        <w:pStyle w:val="Rubrik2"/>
       </w:pPr>
       <w:r>
         <w:t xml:space="preserve"> </w:t>
       </w:r>
-      <w:bookmarkStart w:id="45" w:name="_Toc515363829"/>
+      <w:bookmarkStart w:id="44" w:name="_Toc515363829"/>
       <w:r>
         <w:t>Spårbarhet</w:t>
       </w:r>
-      <w:bookmarkEnd w:id="45"/>
+      <w:bookmarkEnd w:id="44"/>
     </w:p>
     <w:p/>
     <w:bookmarkEnd w:id="0"/>
@@ -7268,7 +7066,7 @@
 <w:ftr xmlns:wpc="http://schemas.microsoft.com/office/word/2010/wordprocessingCanvas" xmlns:cx="http://schemas.microsoft.com/office/drawing/2014/chartex" xmlns:cx1="http://schemas.microsoft.com/office/drawing/2015/9/8/chartex" xmlns:cx2="http://schemas.microsoft.com/office/drawing/2015/10/21/chartex" xmlns:cx3="http://schemas.microsoft.com/office/drawing/2016/5/9/chartex" xmlns:cx4="http://schemas.microsoft.com/office/drawing/2016/5/10/chartex" xmlns:cx5="http://schemas.microsoft.com/office/drawing/2016/5/11/chartex" xmlns:cx6="http://schemas.microsoft.com/office/drawing/2016/5/12/chartex" xmlns:cx7="http://schemas.microsoft.com/office/drawing/2016/5/13/chartex" xmlns:cx8="http://schemas.microsoft.com/office/drawing/2016/5/14/chartex" xmlns:mc="http://schemas.openxmlformats.org/markup-compatibility/2006" xmlns:aink="http://schemas.microsoft.com/office/drawing/2016/ink" xmlns:am3d="http://schemas.microsoft.com/office/drawing/2017/model3d" xmlns:o="urn:schemas-microsoft-com:office:office" xmlns:r="http://schemas.openxmlformats.org/officeDocument/2006/relationships" xmlns:m="http://schemas.openxmlformats.org/officeDocument/2006/math" xmlns:v="urn:schemas-microsoft-com:vml" xmlns:wp14="http://schemas.microsoft.com/office/word/2010/wordprocessingDrawing" xmlns:wp="http://schemas.openxmlformats.org/drawingml/2006/wordprocessingDrawing" xmlns:w10="urn:schemas-microsoft-com:office:word" xmlns:w="http://schemas.openxmlformats.org/wordprocessingml/2006/main" xmlns:w14="http://schemas.microsoft.com/office/word/2010/wordml" xmlns:w15="http://schemas.microsoft.com/office/word/2012/wordml" xmlns:w16cid="http://schemas.microsoft.com/office/word/2016/wordml/cid" xmlns:w16se="http://schemas.microsoft.com/office/word/2015/wordml/symex" xmlns:wpg="http://schemas.microsoft.com/office/word/2010/wordprocessingGroup" xmlns:wpi="http://schemas.microsoft.com/office/word/2010/wordprocessingInk" xmlns:wne="http://schemas.microsoft.com/office/word/2006/wordml" xmlns:wps="http://schemas.microsoft.com/office/word/2010/wordprocessingShape" mc:Ignorable="w14 w15 w16se w16cid wp14">
   <w:p>
     <w:pPr>
-      <w:pStyle w:val="Footer"/>
+      <w:pStyle w:val="Sidfot"/>
     </w:pPr>
     <w:r>
       <w:rPr>
@@ -7334,7 +7132,7 @@
                       <w:txbxContent>
                         <w:p>
                           <w:pPr>
-                            <w:pStyle w:val="NoSpacing"/>
+                            <w:pStyle w:val="Ingetavstnd"/>
                             <w:rPr>
                               <w:rFonts w:asciiTheme="majorHAnsi" w:eastAsiaTheme="majorEastAsia" w:hAnsiTheme="majorHAnsi" w:cstheme="majorBidi"/>
                               <w:sz w:val="20"/>
@@ -7441,7 +7239,7 @@
         </mc:Choice>
         <mc:Fallback>
           <w:pict>
-            <v:rect id="Rektangel 22" o:spid="_x0000_s1028" style="position:absolute;margin-left:0;margin-top:0;width:41.85pt;height:9in;z-index:251664384;visibility:visible;mso-wrap-style:square;mso-width-percent:500;mso-height-percent:1000;mso-wrap-distance-left:9pt;mso-wrap-distance-top:0;mso-wrap-distance-right:9pt;mso-wrap-distance-bottom:0;mso-position-horizontal:left;mso-position-horizontal-relative:right-margin-area;mso-position-vertical:bottom;mso-position-vertical-relative:margin;mso-width-percent:500;mso-height-percent:1000;mso-width-relative:margin;mso-height-relative:margin;v-text-anchor:middle" o:gfxdata="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" o:allowincell="f" filled="f" stroked="f">
+            <v:rect id="Rektangel 22" o:spid="_x0000_s1028" style="position:absolute;margin-left:0;margin-top:0;width:41.85pt;height:9in;z-index:251664384;visibility:visible;mso-wrap-style:square;mso-width-percent:500;mso-height-percent:1000;mso-wrap-distance-left:9pt;mso-wrap-distance-top:0;mso-wrap-distance-right:9pt;mso-wrap-distance-bottom:0;mso-position-horizontal:left;mso-position-horizontal-relative:right-margin-area;mso-position-vertical:bottom;mso-position-vertical-relative:margin;mso-width-percent:500;mso-height-percent:1000;mso-width-relative:margin;mso-height-relative:margin;v-text-anchor:middle" o:gfxdata="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" o:allowincell="f" filled="f" stroked="f">
               <v:textbox style="layout-flow:vertical;mso-layout-flow-alt:bottom-to-top" inset=",,8.64pt,10.8pt">
                 <w:txbxContent>
                   <w:p>
@@ -7685,7 +7483,7 @@
                       <w:txbxContent>
                         <w:p>
                           <w:pPr>
-                            <w:pStyle w:val="NoSpacing"/>
+                            <w:pStyle w:val="Ingetavstnd"/>
                             <w:jc w:val="center"/>
                             <w:rPr>
                               <w:color w:val="FFFFFF" w:themeColor="background1"/>
@@ -7747,7 +7545,7 @@
         </mc:Choice>
         <mc:Fallback>
           <w:pict>
-            <v:oval id="Oval 21" o:spid="_x0000_s1029" style="position:absolute;margin-left:0;margin-top:0;width:41pt;height:41pt;z-index:251663360;visibility:visible;mso-wrap-style:square;mso-width-percent:0;mso-height-percent:0;mso-wrap-distance-left:9pt;mso-wrap-distance-top:0;mso-wrap-distance-right:9pt;mso-wrap-distance-bottom:0;mso-position-horizontal:left;mso-position-horizontal-relative:right-margin-area;mso-position-vertical:top;mso-position-vertical-relative:bottom-margin-area;mso-width-percent:0;mso-height-percent:0;mso-width-relative:page;mso-height-relative:page;v-text-anchor:middle" o:gfxdata="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" o:allowincell="f" fillcolor="#d34817 [3204]" stroked="f">
+            <v:oval id="Oval 21" o:spid="_x0000_s1029" style="position:absolute;margin-left:0;margin-top:0;width:41pt;height:41pt;z-index:251663360;visibility:visible;mso-wrap-style:square;mso-width-percent:0;mso-height-percent:0;mso-wrap-distance-left:9pt;mso-wrap-distance-top:0;mso-wrap-distance-right:9pt;mso-wrap-distance-bottom:0;mso-position-horizontal:left;mso-position-horizontal-relative:right-margin-area;mso-position-vertical:top;mso-position-vertical-relative:bottom-margin-area;mso-width-percent:0;mso-height-percent:0;mso-width-relative:page;mso-height-relative:page;v-text-anchor:middle" o:gfxdata="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" o:allowincell="f" fillcolor="#d34817 [3204]" stroked="f">
               <v:textbox inset="0,0,0,0">
                 <w:txbxContent>
                   <w:p>
@@ -7881,7 +7679,7 @@
                       <w:txbxContent>
                         <w:p>
                           <w:pPr>
-                            <w:pStyle w:val="NoSpacing"/>
+                            <w:pStyle w:val="Ingetavstnd"/>
                             <w:rPr>
                               <w:rFonts w:asciiTheme="majorHAnsi" w:eastAsiaTheme="majorEastAsia" w:hAnsiTheme="majorHAnsi" w:cstheme="majorBidi"/>
                               <w:sz w:val="20"/>
@@ -7988,7 +7786,7 @@
         </mc:Choice>
         <mc:Fallback>
           <w:pict>
-            <v:rect id="Rektangel 24" o:spid="_x0000_s1030" style="position:absolute;margin-left:-4.35pt;margin-top:0;width:46.85pt;height:9in;z-index:251661312;visibility:visible;mso-wrap-style:square;mso-width-percent:500;mso-height-percent:1000;mso-wrap-distance-left:9pt;mso-wrap-distance-top:0;mso-wrap-distance-right:9pt;mso-wrap-distance-bottom:0;mso-position-horizontal:right;mso-position-horizontal-relative:left-margin-area;mso-position-vertical:bottom;mso-position-vertical-relative:margin;mso-width-percent:500;mso-height-percent:1000;mso-width-relative:margin;mso-height-relative:margin;v-text-anchor:middle" o:gfxdata="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" o:allowincell="f" filled="f" stroked="f">
+            <v:rect id="Rektangel 24" o:spid="_x0000_s1030" style="position:absolute;margin-left:-4.35pt;margin-top:0;width:46.85pt;height:9in;z-index:251661312;visibility:visible;mso-wrap-style:square;mso-width-percent:500;mso-height-percent:1000;mso-wrap-distance-left:9pt;mso-wrap-distance-top:0;mso-wrap-distance-right:9pt;mso-wrap-distance-bottom:0;mso-position-horizontal:right;mso-position-horizontal-relative:left-margin-area;mso-position-vertical:bottom;mso-position-vertical-relative:margin;mso-width-percent:500;mso-height-percent:1000;mso-width-relative:margin;mso-height-relative:margin;v-text-anchor:middle" o:gfxdata="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" o:allowincell="f" filled="f" stroked="f">
               <v:textbox style="layout-flow:vertical;mso-layout-flow-alt:bottom-to-top" inset=",,8.64pt,10.8pt">
                 <w:txbxContent>
                   <w:p>
@@ -8234,7 +8032,7 @@
                       <w:txbxContent>
                         <w:p>
                           <w:pPr>
-                            <w:pStyle w:val="NoSpacing"/>
+                            <w:pStyle w:val="Ingetavstnd"/>
                             <w:jc w:val="center"/>
                             <w:rPr>
                               <w:color w:val="FFFFFF" w:themeColor="background1"/>
@@ -8296,7 +8094,7 @@
         </mc:Choice>
         <mc:Fallback>
           <w:pict>
-            <v:oval id="Oval 18" o:spid="_x0000_s1031" style="position:absolute;margin-left:-10.2pt;margin-top:0;width:41pt;height:41pt;z-index:251659264;visibility:visible;mso-wrap-style:square;mso-width-percent:0;mso-height-percent:0;mso-wrap-distance-left:9pt;mso-wrap-distance-top:0;mso-wrap-distance-right:9pt;mso-wrap-distance-bottom:0;mso-position-horizontal:right;mso-position-horizontal-relative:left-margin-area;mso-position-vertical:top;mso-position-vertical-relative:bottom-margin-area;mso-width-percent:0;mso-height-percent:0;mso-width-relative:page;mso-height-relative:page;v-text-anchor:middle" o:gfxdata="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" o:allowincell="f" fillcolor="#d34817 [3204]" stroked="f">
+            <v:oval id="Oval 18" o:spid="_x0000_s1031" style="position:absolute;margin-left:-10.2pt;margin-top:0;width:41pt;height:41pt;z-index:251659264;visibility:visible;mso-wrap-style:square;mso-width-percent:0;mso-height-percent:0;mso-wrap-distance-left:9pt;mso-wrap-distance-top:0;mso-wrap-distance-right:9pt;mso-wrap-distance-bottom:0;mso-position-horizontal:right;mso-position-horizontal-relative:left-margin-area;mso-position-vertical:top;mso-position-vertical-relative:bottom-margin-area;mso-width-percent:0;mso-height-percent:0;mso-width-relative:page;mso-height-relative:page;v-text-anchor:middle" o:gfxdata="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" o:allowincell="f" fillcolor="#d34817 [3204]" stroked="f">
               <v:textbox inset="0,0,0,0">
                 <w:txbxContent>
                   <w:p>
@@ -8355,7 +8153,7 @@
   </w:p>
   <w:p>
     <w:pPr>
-      <w:pStyle w:val="Footer"/>
+      <w:pStyle w:val="Sidfot"/>
       <w:rPr>
         <w:sz w:val="2"/>
         <w:szCs w:val="2"/>
@@ -8413,7 +8211,7 @@
         <v:path o:extrusionok="f" gradientshapeok="t" o:connecttype="rect"/>
         <o:lock v:ext="edit" aspectratio="t"/>
       </v:shapetype>
-      <v:shape id="_x0000_i1053" type="#_x0000_t75" style="width:4.05pt;height:8.95pt" o:bullet="t">
+      <v:shape id="_x0000_i1107" type="#_x0000_t75" style="width:4.05pt;height:8.95pt" o:bullet="t">
         <v:imagedata r:id="rId1" o:title="clip_image001"/>
       </v:shape>
     </w:pict>
@@ -8425,7 +8223,7 @@
     <w:lvl w:ilvl="0">
       <w:start w:val="1"/>
       <w:numFmt w:val="bullet"/>
-      <w:pStyle w:val="ListBullet5"/>
+      <w:pStyle w:val="Punktlista5"/>
       <w:lvlText w:val="○"/>
       <w:lvlJc w:val="left"/>
       <w:pPr>
@@ -8444,7 +8242,7 @@
     <w:lvl w:ilvl="0">
       <w:start w:val="1"/>
       <w:numFmt w:val="bullet"/>
-      <w:pStyle w:val="ListBullet4"/>
+      <w:pStyle w:val="Punktlista4"/>
       <w:lvlText w:val=""/>
       <w:lvlJc w:val="left"/>
       <w:pPr>
@@ -8463,7 +8261,7 @@
     <w:lvl w:ilvl="0">
       <w:start w:val="1"/>
       <w:numFmt w:val="bullet"/>
-      <w:pStyle w:val="ListBullet3"/>
+      <w:pStyle w:val="Punktlista3"/>
       <w:lvlText w:val=""/>
       <w:lvlJc w:val="left"/>
       <w:pPr>
@@ -8482,7 +8280,7 @@
     <w:lvl w:ilvl="0">
       <w:start w:val="1"/>
       <w:numFmt w:val="bullet"/>
-      <w:pStyle w:val="ListBullet2"/>
+      <w:pStyle w:val="Punktlista2"/>
       <w:lvlText w:val=""/>
       <w:lvlJc w:val="left"/>
       <w:pPr>
@@ -8501,7 +8299,7 @@
     <w:lvl w:ilvl="0">
       <w:start w:val="1"/>
       <w:numFmt w:val="bullet"/>
-      <w:pStyle w:val="ListBullet"/>
+      <w:pStyle w:val="Punktlista"/>
       <w:lvlText w:val=""/>
       <w:lvlJc w:val="left"/>
       <w:pPr>
@@ -8746,7 +8544,7 @@
     <w:lvl w:ilvl="0">
       <w:start w:val="1"/>
       <w:numFmt w:val="decimal"/>
-      <w:pStyle w:val="Heading1"/>
+      <w:pStyle w:val="Rubrik1"/>
       <w:lvlText w:val="%1"/>
       <w:lvlJc w:val="left"/>
       <w:pPr>
@@ -8756,7 +8554,7 @@
     <w:lvl w:ilvl="1">
       <w:start w:val="1"/>
       <w:numFmt w:val="decimal"/>
-      <w:pStyle w:val="Heading2"/>
+      <w:pStyle w:val="Rubrik2"/>
       <w:lvlText w:val="%1.%2"/>
       <w:lvlJc w:val="left"/>
       <w:pPr>
@@ -8766,7 +8564,7 @@
     <w:lvl w:ilvl="2">
       <w:start w:val="1"/>
       <w:numFmt w:val="decimal"/>
-      <w:pStyle w:val="Heading3"/>
+      <w:pStyle w:val="Rubrik3"/>
       <w:lvlText w:val="%1.%2.%3"/>
       <w:lvlJc w:val="left"/>
       <w:pPr>
@@ -8776,7 +8574,7 @@
     <w:lvl w:ilvl="3">
       <w:start w:val="1"/>
       <w:numFmt w:val="decimal"/>
-      <w:pStyle w:val="Heading4"/>
+      <w:pStyle w:val="Rubrik4"/>
       <w:lvlText w:val="%1.%2.%3.%4"/>
       <w:lvlJc w:val="left"/>
       <w:pPr>
@@ -8786,7 +8584,7 @@
     <w:lvl w:ilvl="4">
       <w:start w:val="1"/>
       <w:numFmt w:val="decimal"/>
-      <w:pStyle w:val="Heading5"/>
+      <w:pStyle w:val="Rubrik5"/>
       <w:lvlText w:val="%1.%2.%3.%4.%5"/>
       <w:lvlJc w:val="left"/>
       <w:pPr>
@@ -8796,7 +8594,7 @@
     <w:lvl w:ilvl="5">
       <w:start w:val="1"/>
       <w:numFmt w:val="decimal"/>
-      <w:pStyle w:val="Heading6"/>
+      <w:pStyle w:val="Rubrik6"/>
       <w:lvlText w:val="%1.%2.%3.%4.%5.%6"/>
       <w:lvlJc w:val="left"/>
       <w:pPr>
@@ -8806,7 +8604,7 @@
     <w:lvl w:ilvl="6">
       <w:start w:val="1"/>
       <w:numFmt w:val="decimal"/>
-      <w:pStyle w:val="Heading7"/>
+      <w:pStyle w:val="Rubrik7"/>
       <w:lvlText w:val="%1.%2.%3.%4.%5.%6.%7"/>
       <w:lvlJc w:val="left"/>
       <w:pPr>
@@ -8816,7 +8614,7 @@
     <w:lvl w:ilvl="7">
       <w:start w:val="1"/>
       <w:numFmt w:val="decimal"/>
-      <w:pStyle w:val="Heading8"/>
+      <w:pStyle w:val="Rubrik8"/>
       <w:lvlText w:val="%1.%2.%3.%4.%5.%6.%7.%8"/>
       <w:lvlJc w:val="left"/>
       <w:pPr>
@@ -8826,7 +8624,7 @@
     <w:lvl w:ilvl="8">
       <w:start w:val="1"/>
       <w:numFmt w:val="decimal"/>
-      <w:pStyle w:val="Heading9"/>
+      <w:pStyle w:val="Rubrik9"/>
       <w:lvlText w:val="%1.%2.%3.%4.%5.%6.%7.%8.%9"/>
       <w:lvlJc w:val="left"/>
       <w:pPr>
@@ -11399,11 +11197,11 @@
     <w:qFormat/>
     <w:rsid w:val="00E710E0"/>
   </w:style>
-  <w:style w:type="paragraph" w:styleId="Heading1">
+  <w:style w:type="paragraph" w:styleId="Rubrik1">
     <w:name w:val="heading 1"/>
     <w:basedOn w:val="Normal"/>
     <w:next w:val="Normal"/>
-    <w:link w:val="Heading1Char"/>
+    <w:link w:val="Rubrik1Char"/>
     <w:uiPriority w:val="9"/>
     <w:qFormat/>
     <w:rsid w:val="00E710E0"/>
@@ -11429,11 +11227,11 @@
       <w:szCs w:val="36"/>
     </w:rPr>
   </w:style>
-  <w:style w:type="paragraph" w:styleId="Heading2">
+  <w:style w:type="paragraph" w:styleId="Rubrik2">
     <w:name w:val="heading 2"/>
     <w:basedOn w:val="Normal"/>
     <w:next w:val="Normal"/>
-    <w:link w:val="Heading2Char"/>
+    <w:link w:val="Rubrik2Char"/>
     <w:uiPriority w:val="9"/>
     <w:unhideWhenUsed/>
     <w:qFormat/>
@@ -11458,11 +11256,11 @@
       <w:szCs w:val="28"/>
     </w:rPr>
   </w:style>
-  <w:style w:type="paragraph" w:styleId="Heading3">
+  <w:style w:type="paragraph" w:styleId="Rubrik3">
     <w:name w:val="heading 3"/>
     <w:basedOn w:val="Normal"/>
     <w:next w:val="Normal"/>
-    <w:link w:val="Heading3Char"/>
+    <w:link w:val="Rubrik3Char"/>
     <w:uiPriority w:val="9"/>
     <w:unhideWhenUsed/>
     <w:qFormat/>
@@ -11484,11 +11282,11 @@
       <w:color w:val="000000" w:themeColor="text1"/>
     </w:rPr>
   </w:style>
-  <w:style w:type="paragraph" w:styleId="Heading4">
+  <w:style w:type="paragraph" w:styleId="Rubrik4">
     <w:name w:val="heading 4"/>
     <w:basedOn w:val="Normal"/>
     <w:next w:val="Normal"/>
-    <w:link w:val="Heading4Char"/>
+    <w:link w:val="Rubrik4Char"/>
     <w:uiPriority w:val="9"/>
     <w:unhideWhenUsed/>
     <w:qFormat/>
@@ -11512,11 +11310,11 @@
       <w:color w:val="000000" w:themeColor="text1"/>
     </w:rPr>
   </w:style>
-  <w:style w:type="paragraph" w:styleId="Heading5">
+  <w:style w:type="paragraph" w:styleId="Rubrik5">
     <w:name w:val="heading 5"/>
     <w:basedOn w:val="Normal"/>
     <w:next w:val="Normal"/>
-    <w:link w:val="Heading5Char"/>
+    <w:link w:val="Rubrik5Char"/>
     <w:uiPriority w:val="9"/>
     <w:unhideWhenUsed/>
     <w:qFormat/>
@@ -11536,11 +11334,11 @@
       <w:color w:val="4E4A4A" w:themeColor="text2" w:themeShade="BF"/>
     </w:rPr>
   </w:style>
-  <w:style w:type="paragraph" w:styleId="Heading6">
+  <w:style w:type="paragraph" w:styleId="Rubrik6">
     <w:name w:val="heading 6"/>
     <w:basedOn w:val="Normal"/>
     <w:next w:val="Normal"/>
-    <w:link w:val="Heading6Char"/>
+    <w:link w:val="Rubrik6Char"/>
     <w:uiPriority w:val="9"/>
     <w:unhideWhenUsed/>
     <w:qFormat/>
@@ -11562,11 +11360,11 @@
       <w:color w:val="4E4A4A" w:themeColor="text2" w:themeShade="BF"/>
     </w:rPr>
   </w:style>
-  <w:style w:type="paragraph" w:styleId="Heading7">
+  <w:style w:type="paragraph" w:styleId="Rubrik7">
     <w:name w:val="heading 7"/>
     <w:basedOn w:val="Normal"/>
     <w:next w:val="Normal"/>
-    <w:link w:val="Heading7Char"/>
+    <w:link w:val="Rubrik7Char"/>
     <w:uiPriority w:val="9"/>
     <w:unhideWhenUsed/>
     <w:qFormat/>
@@ -11588,11 +11386,11 @@
       <w:color w:val="404040" w:themeColor="text1" w:themeTint="BF"/>
     </w:rPr>
   </w:style>
-  <w:style w:type="paragraph" w:styleId="Heading8">
+  <w:style w:type="paragraph" w:styleId="Rubrik8">
     <w:name w:val="heading 8"/>
     <w:basedOn w:val="Normal"/>
     <w:next w:val="Normal"/>
-    <w:link w:val="Heading8Char"/>
+    <w:link w:val="Rubrik8Char"/>
     <w:uiPriority w:val="9"/>
     <w:unhideWhenUsed/>
     <w:qFormat/>
@@ -11614,11 +11412,11 @@
       <w:szCs w:val="20"/>
     </w:rPr>
   </w:style>
-  <w:style w:type="paragraph" w:styleId="Heading9">
+  <w:style w:type="paragraph" w:styleId="Rubrik9">
     <w:name w:val="heading 9"/>
     <w:basedOn w:val="Normal"/>
     <w:next w:val="Normal"/>
-    <w:link w:val="Heading9Char"/>
+    <w:link w:val="Rubrik9Char"/>
     <w:uiPriority w:val="9"/>
     <w:unhideWhenUsed/>
     <w:qFormat/>
@@ -11642,13 +11440,13 @@
       <w:szCs w:val="20"/>
     </w:rPr>
   </w:style>
-  <w:style w:type="character" w:default="1" w:styleId="DefaultParagraphFont">
+  <w:style w:type="character" w:default="1" w:styleId="Standardstycketeckensnitt">
     <w:name w:val="Default Paragraph Font"/>
     <w:uiPriority w:val="1"/>
     <w:semiHidden/>
     <w:unhideWhenUsed/>
   </w:style>
-  <w:style w:type="table" w:default="1" w:styleId="TableNormal">
+  <w:style w:type="table" w:default="1" w:styleId="Normaltabell">
     <w:name w:val="Normal Table"/>
     <w:uiPriority w:val="99"/>
     <w:semiHidden/>
@@ -11663,16 +11461,16 @@
       </w:tblCellMar>
     </w:tblPr>
   </w:style>
-  <w:style w:type="numbering" w:default="1" w:styleId="NoList">
+  <w:style w:type="numbering" w:default="1" w:styleId="Ingenlista">
     <w:name w:val="No List"/>
     <w:uiPriority w:val="99"/>
     <w:semiHidden/>
     <w:unhideWhenUsed/>
   </w:style>
-  <w:style w:type="character" w:customStyle="1" w:styleId="Heading1Char">
-    <w:name w:val="Heading 1 Char"/>
-    <w:basedOn w:val="DefaultParagraphFont"/>
-    <w:link w:val="Heading1"/>
+  <w:style w:type="character" w:customStyle="1" w:styleId="Rubrik1Char">
+    <w:name w:val="Rubrik 1 Char"/>
+    <w:basedOn w:val="Standardstycketeckensnitt"/>
+    <w:link w:val="Rubrik1"/>
     <w:uiPriority w:val="9"/>
     <w:rsid w:val="00E710E0"/>
     <w:rPr>
@@ -11685,10 +11483,10 @@
       <w:szCs w:val="36"/>
     </w:rPr>
   </w:style>
-  <w:style w:type="character" w:customStyle="1" w:styleId="Heading2Char">
-    <w:name w:val="Heading 2 Char"/>
-    <w:basedOn w:val="DefaultParagraphFont"/>
-    <w:link w:val="Heading2"/>
+  <w:style w:type="character" w:customStyle="1" w:styleId="Rubrik2Char">
+    <w:name w:val="Rubrik 2 Char"/>
+    <w:basedOn w:val="Standardstycketeckensnitt"/>
+    <w:link w:val="Rubrik2"/>
     <w:uiPriority w:val="9"/>
     <w:rsid w:val="00E710E0"/>
     <w:rPr>
@@ -11701,10 +11499,10 @@
       <w:szCs w:val="28"/>
     </w:rPr>
   </w:style>
-  <w:style w:type="character" w:customStyle="1" w:styleId="Heading3Char">
-    <w:name w:val="Heading 3 Char"/>
-    <w:basedOn w:val="DefaultParagraphFont"/>
-    <w:link w:val="Heading3"/>
+  <w:style w:type="character" w:customStyle="1" w:styleId="Rubrik3Char">
+    <w:name w:val="Rubrik 3 Char"/>
+    <w:basedOn w:val="Standardstycketeckensnitt"/>
+    <w:link w:val="Rubrik3"/>
     <w:uiPriority w:val="9"/>
     <w:rsid w:val="00E710E0"/>
     <w:rPr>
@@ -11714,11 +11512,11 @@
       <w:color w:val="000000" w:themeColor="text1"/>
     </w:rPr>
   </w:style>
-  <w:style w:type="paragraph" w:styleId="Title">
+  <w:style w:type="paragraph" w:styleId="Rubrik">
     <w:name w:val="Title"/>
     <w:basedOn w:val="Normal"/>
     <w:next w:val="Normal"/>
-    <w:link w:val="TitleChar"/>
+    <w:link w:val="RubrikChar"/>
     <w:uiPriority w:val="10"/>
     <w:qFormat/>
     <w:rsid w:val="00E710E0"/>
@@ -11733,10 +11531,10 @@
       <w:szCs w:val="56"/>
     </w:rPr>
   </w:style>
-  <w:style w:type="character" w:customStyle="1" w:styleId="TitleChar">
-    <w:name w:val="Title Char"/>
-    <w:basedOn w:val="DefaultParagraphFont"/>
-    <w:link w:val="Title"/>
+  <w:style w:type="character" w:customStyle="1" w:styleId="RubrikChar">
+    <w:name w:val="Rubrik Char"/>
+    <w:basedOn w:val="Standardstycketeckensnitt"/>
+    <w:link w:val="Rubrik"/>
     <w:uiPriority w:val="10"/>
     <w:rsid w:val="00E710E0"/>
     <w:rPr>
@@ -11746,11 +11544,11 @@
       <w:szCs w:val="56"/>
     </w:rPr>
   </w:style>
-  <w:style w:type="paragraph" w:styleId="Subtitle">
+  <w:style w:type="paragraph" w:styleId="Underrubrik">
     <w:name w:val="Subtitle"/>
     <w:basedOn w:val="Normal"/>
     <w:next w:val="Normal"/>
-    <w:link w:val="SubtitleChar"/>
+    <w:link w:val="UnderrubrikChar"/>
     <w:uiPriority w:val="11"/>
     <w:qFormat/>
     <w:rsid w:val="00E710E0"/>
@@ -11764,10 +11562,10 @@
       <w:spacing w:val="10"/>
     </w:rPr>
   </w:style>
-  <w:style w:type="character" w:customStyle="1" w:styleId="SubtitleChar">
-    <w:name w:val="Subtitle Char"/>
-    <w:basedOn w:val="DefaultParagraphFont"/>
-    <w:link w:val="Subtitle"/>
+  <w:style w:type="character" w:customStyle="1" w:styleId="UnderrubrikChar">
+    <w:name w:val="Underrubrik Char"/>
+    <w:basedOn w:val="Standardstycketeckensnitt"/>
+    <w:link w:val="Underrubrik"/>
     <w:uiPriority w:val="11"/>
     <w:rsid w:val="00E710E0"/>
     <w:rPr>
@@ -11775,10 +11573,10 @@
       <w:spacing w:val="10"/>
     </w:rPr>
   </w:style>
-  <w:style w:type="paragraph" w:styleId="Footer">
+  <w:style w:type="paragraph" w:styleId="Sidfot">
     <w:name w:val="footer"/>
     <w:basedOn w:val="Normal"/>
-    <w:link w:val="FooterChar"/>
+    <w:link w:val="SidfotChar"/>
     <w:uiPriority w:val="99"/>
     <w:unhideWhenUsed/>
     <w:pPr>
@@ -11788,10 +11586,10 @@
       </w:tabs>
     </w:pPr>
   </w:style>
-  <w:style w:type="character" w:customStyle="1" w:styleId="FooterChar">
-    <w:name w:val="Footer Char"/>
-    <w:basedOn w:val="DefaultParagraphFont"/>
-    <w:link w:val="Footer"/>
+  <w:style w:type="character" w:customStyle="1" w:styleId="SidfotChar">
+    <w:name w:val="Sidfot Char"/>
+    <w:basedOn w:val="Standardstycketeckensnitt"/>
+    <w:link w:val="Sidfot"/>
     <w:uiPriority w:val="99"/>
     <w:rPr>
       <w:rFonts w:cs="Times New Roman"/>
@@ -11799,12 +11597,12 @@
       <w:szCs w:val="20"/>
     </w:rPr>
   </w:style>
-  <w:style w:type="paragraph" w:styleId="Caption">
+  <w:style w:type="paragraph" w:styleId="Beskrivning">
     <w:name w:val="caption"/>
     <w:aliases w:val="Beskrivning Char Char Char Char Char"/>
     <w:basedOn w:val="Normal"/>
     <w:next w:val="Normal"/>
-    <w:link w:val="CaptionChar"/>
+    <w:link w:val="BeskrivningChar"/>
     <w:unhideWhenUsed/>
     <w:qFormat/>
     <w:rsid w:val="00E710E0"/>
@@ -11819,10 +11617,10 @@
       <w:szCs w:val="18"/>
     </w:rPr>
   </w:style>
-  <w:style w:type="paragraph" w:styleId="BalloonText">
+  <w:style w:type="paragraph" w:styleId="Ballongtext">
     <w:name w:val="Balloon Text"/>
     <w:basedOn w:val="Normal"/>
-    <w:link w:val="BalloonTextChar"/>
+    <w:link w:val="BallongtextChar"/>
     <w:uiPriority w:val="99"/>
     <w:semiHidden/>
     <w:unhideWhenUsed/>
@@ -11832,10 +11630,10 @@
       <w:szCs w:val="16"/>
     </w:rPr>
   </w:style>
-  <w:style w:type="character" w:customStyle="1" w:styleId="BalloonTextChar">
-    <w:name w:val="Balloon Text Char"/>
-    <w:basedOn w:val="DefaultParagraphFont"/>
-    <w:link w:val="BalloonText"/>
+  <w:style w:type="character" w:customStyle="1" w:styleId="BallongtextChar">
+    <w:name w:val="Ballongtext Char"/>
+    <w:basedOn w:val="Standardstycketeckensnitt"/>
+    <w:link w:val="Ballongtext"/>
     <w:uiPriority w:val="99"/>
     <w:semiHidden/>
     <w:rPr>
@@ -11845,7 +11643,7 @@
       <w:szCs w:val="16"/>
     </w:rPr>
   </w:style>
-  <w:style w:type="paragraph" w:styleId="BlockText">
+  <w:style w:type="paragraph" w:styleId="Indragetstycke">
     <w:name w:val="Block Text"/>
     <w:aliases w:val="Citatblock"/>
     <w:uiPriority w:val="40"/>
@@ -11865,9 +11663,9 @@
       <w:szCs w:val="28"/>
     </w:rPr>
   </w:style>
-  <w:style w:type="character" w:styleId="BookTitle">
+  <w:style w:type="character" w:styleId="Bokenstitel">
     <w:name w:val="Book Title"/>
-    <w:basedOn w:val="DefaultParagraphFont"/>
+    <w:basedOn w:val="Standardstycketeckensnitt"/>
     <w:uiPriority w:val="33"/>
     <w:qFormat/>
     <w:rsid w:val="00E710E0"/>
@@ -11878,9 +11676,9 @@
       <w:spacing w:val="5"/>
     </w:rPr>
   </w:style>
-  <w:style w:type="character" w:styleId="Emphasis">
+  <w:style w:type="character" w:styleId="Betoning">
     <w:name w:val="Emphasis"/>
-    <w:basedOn w:val="DefaultParagraphFont"/>
+    <w:basedOn w:val="Standardstycketeckensnitt"/>
     <w:uiPriority w:val="20"/>
     <w:qFormat/>
     <w:rsid w:val="00E710E0"/>
@@ -11890,10 +11688,10 @@
       <w:color w:val="auto"/>
     </w:rPr>
   </w:style>
-  <w:style w:type="paragraph" w:styleId="Header">
+  <w:style w:type="paragraph" w:styleId="Sidhuvud">
     <w:name w:val="header"/>
     <w:basedOn w:val="Normal"/>
-    <w:link w:val="HeaderChar"/>
+    <w:link w:val="SidhuvudChar"/>
     <w:uiPriority w:val="99"/>
     <w:unhideWhenUsed/>
     <w:pPr>
@@ -11903,10 +11701,10 @@
       </w:tabs>
     </w:pPr>
   </w:style>
-  <w:style w:type="character" w:customStyle="1" w:styleId="HeaderChar">
-    <w:name w:val="Header Char"/>
-    <w:basedOn w:val="DefaultParagraphFont"/>
-    <w:link w:val="Header"/>
+  <w:style w:type="character" w:customStyle="1" w:styleId="SidhuvudChar">
+    <w:name w:val="Sidhuvud Char"/>
+    <w:basedOn w:val="Standardstycketeckensnitt"/>
+    <w:link w:val="Sidhuvud"/>
     <w:uiPriority w:val="99"/>
     <w:rPr>
       <w:rFonts w:cs="Times New Roman"/>
@@ -11914,10 +11712,10 @@
       <w:szCs w:val="20"/>
     </w:rPr>
   </w:style>
-  <w:style w:type="character" w:customStyle="1" w:styleId="Heading4Char">
-    <w:name w:val="Heading 4 Char"/>
-    <w:basedOn w:val="DefaultParagraphFont"/>
-    <w:link w:val="Heading4"/>
+  <w:style w:type="character" w:customStyle="1" w:styleId="Rubrik4Char">
+    <w:name w:val="Rubrik 4 Char"/>
+    <w:basedOn w:val="Standardstycketeckensnitt"/>
+    <w:link w:val="Rubrik4"/>
     <w:uiPriority w:val="9"/>
     <w:rsid w:val="00E710E0"/>
     <w:rPr>
@@ -11929,10 +11727,10 @@
       <w:color w:val="000000" w:themeColor="text1"/>
     </w:rPr>
   </w:style>
-  <w:style w:type="character" w:customStyle="1" w:styleId="Heading5Char">
-    <w:name w:val="Heading 5 Char"/>
-    <w:basedOn w:val="DefaultParagraphFont"/>
-    <w:link w:val="Heading5"/>
+  <w:style w:type="character" w:customStyle="1" w:styleId="Rubrik5Char">
+    <w:name w:val="Rubrik 5 Char"/>
+    <w:basedOn w:val="Standardstycketeckensnitt"/>
+    <w:link w:val="Rubrik5"/>
     <w:uiPriority w:val="9"/>
     <w:rsid w:val="00E710E0"/>
     <w:rPr>
@@ -11940,10 +11738,10 @@
       <w:color w:val="4E4A4A" w:themeColor="text2" w:themeShade="BF"/>
     </w:rPr>
   </w:style>
-  <w:style w:type="character" w:customStyle="1" w:styleId="Heading6Char">
-    <w:name w:val="Heading 6 Char"/>
-    <w:basedOn w:val="DefaultParagraphFont"/>
-    <w:link w:val="Heading6"/>
+  <w:style w:type="character" w:customStyle="1" w:styleId="Rubrik6Char">
+    <w:name w:val="Rubrik 6 Char"/>
+    <w:basedOn w:val="Standardstycketeckensnitt"/>
+    <w:link w:val="Rubrik6"/>
     <w:uiPriority w:val="9"/>
     <w:rsid w:val="00E710E0"/>
     <w:rPr>
@@ -11953,10 +11751,10 @@
       <w:color w:val="4E4A4A" w:themeColor="text2" w:themeShade="BF"/>
     </w:rPr>
   </w:style>
-  <w:style w:type="character" w:customStyle="1" w:styleId="Heading7Char">
-    <w:name w:val="Heading 7 Char"/>
-    <w:basedOn w:val="DefaultParagraphFont"/>
-    <w:link w:val="Heading7"/>
+  <w:style w:type="character" w:customStyle="1" w:styleId="Rubrik7Char">
+    <w:name w:val="Rubrik 7 Char"/>
+    <w:basedOn w:val="Standardstycketeckensnitt"/>
+    <w:link w:val="Rubrik7"/>
     <w:uiPriority w:val="9"/>
     <w:rsid w:val="00E710E0"/>
     <w:rPr>
@@ -11966,10 +11764,10 @@
       <w:color w:val="404040" w:themeColor="text1" w:themeTint="BF"/>
     </w:rPr>
   </w:style>
-  <w:style w:type="character" w:customStyle="1" w:styleId="Heading8Char">
-    <w:name w:val="Heading 8 Char"/>
-    <w:basedOn w:val="DefaultParagraphFont"/>
-    <w:link w:val="Heading8"/>
+  <w:style w:type="character" w:customStyle="1" w:styleId="Rubrik8Char">
+    <w:name w:val="Rubrik 8 Char"/>
+    <w:basedOn w:val="Standardstycketeckensnitt"/>
+    <w:link w:val="Rubrik8"/>
     <w:uiPriority w:val="9"/>
     <w:rsid w:val="00E710E0"/>
     <w:rPr>
@@ -11979,10 +11777,10 @@
       <w:szCs w:val="20"/>
     </w:rPr>
   </w:style>
-  <w:style w:type="character" w:customStyle="1" w:styleId="Heading9Char">
-    <w:name w:val="Heading 9 Char"/>
-    <w:basedOn w:val="DefaultParagraphFont"/>
-    <w:link w:val="Heading9"/>
+  <w:style w:type="character" w:customStyle="1" w:styleId="Rubrik9Char">
+    <w:name w:val="Rubrik 9 Char"/>
+    <w:basedOn w:val="Standardstycketeckensnitt"/>
+    <w:link w:val="Rubrik9"/>
     <w:uiPriority w:val="9"/>
     <w:rsid w:val="00E710E0"/>
     <w:rPr>
@@ -11994,9 +11792,9 @@
       <w:szCs w:val="20"/>
     </w:rPr>
   </w:style>
-  <w:style w:type="character" w:styleId="IntenseEmphasis">
+  <w:style w:type="character" w:styleId="Starkbetoning">
     <w:name w:val="Intense Emphasis"/>
-    <w:basedOn w:val="DefaultParagraphFont"/>
+    <w:basedOn w:val="Standardstycketeckensnitt"/>
     <w:uiPriority w:val="21"/>
     <w:qFormat/>
     <w:rsid w:val="00E710E0"/>
@@ -12008,11 +11806,11 @@
       <w:caps/>
     </w:rPr>
   </w:style>
-  <w:style w:type="paragraph" w:styleId="IntenseQuote">
+  <w:style w:type="paragraph" w:styleId="Starktcitat">
     <w:name w:val="Intense Quote"/>
     <w:basedOn w:val="Normal"/>
     <w:next w:val="Normal"/>
-    <w:link w:val="IntenseQuoteChar"/>
+    <w:link w:val="StarktcitatChar"/>
     <w:uiPriority w:val="30"/>
     <w:qFormat/>
     <w:rsid w:val="00E710E0"/>
@@ -12030,9 +11828,9 @@
       <w:color w:val="000000" w:themeColor="text1"/>
     </w:rPr>
   </w:style>
-  <w:style w:type="character" w:styleId="IntenseReference">
+  <w:style w:type="character" w:styleId="Starkreferens">
     <w:name w:val="Intense Reference"/>
-    <w:basedOn w:val="DefaultParagraphFont"/>
+    <w:basedOn w:val="Standardstycketeckensnitt"/>
     <w:uiPriority w:val="32"/>
     <w:qFormat/>
     <w:rsid w:val="00E710E0"/>
@@ -12043,7 +11841,7 @@
       <w:u w:val="single"/>
     </w:rPr>
   </w:style>
-  <w:style w:type="paragraph" w:styleId="ListBullet">
+  <w:style w:type="paragraph" w:styleId="Punktlista">
     <w:name w:val="List Bullet"/>
     <w:basedOn w:val="Normal"/>
     <w:uiPriority w:val="36"/>
@@ -12056,7 +11854,7 @@
       <w:contextualSpacing/>
     </w:pPr>
   </w:style>
-  <w:style w:type="paragraph" w:styleId="ListBullet2">
+  <w:style w:type="paragraph" w:styleId="Punktlista2">
     <w:name w:val="List Bullet 2"/>
     <w:basedOn w:val="Normal"/>
     <w:uiPriority w:val="36"/>
@@ -12068,7 +11866,7 @@
       <w:spacing w:after="0"/>
     </w:pPr>
   </w:style>
-  <w:style w:type="paragraph" w:styleId="ListBullet3">
+  <w:style w:type="paragraph" w:styleId="Punktlista3">
     <w:name w:val="List Bullet 3"/>
     <w:basedOn w:val="Normal"/>
     <w:uiPriority w:val="36"/>
@@ -12080,7 +11878,7 @@
       <w:spacing w:after="0"/>
     </w:pPr>
   </w:style>
-  <w:style w:type="paragraph" w:styleId="ListBullet4">
+  <w:style w:type="paragraph" w:styleId="Punktlista4">
     <w:name w:val="List Bullet 4"/>
     <w:basedOn w:val="Normal"/>
     <w:uiPriority w:val="36"/>
@@ -12092,7 +11890,7 @@
       <w:spacing w:after="0"/>
     </w:pPr>
   </w:style>
-  <w:style w:type="paragraph" w:styleId="ListBullet5">
+  <w:style w:type="paragraph" w:styleId="Punktlista5">
     <w:name w:val="List Bullet 5"/>
     <w:basedOn w:val="Normal"/>
     <w:uiPriority w:val="36"/>
@@ -12104,7 +11902,7 @@
       <w:spacing w:after="0"/>
     </w:pPr>
   </w:style>
-  <w:style w:type="paragraph" w:styleId="NoSpacing">
+  <w:style w:type="paragraph" w:styleId="Ingetavstnd">
     <w:name w:val="No Spacing"/>
     <w:uiPriority w:val="1"/>
     <w:qFormat/>
@@ -12113,20 +11911,20 @@
       <w:spacing w:after="0" w:line="240" w:lineRule="auto"/>
     </w:pPr>
   </w:style>
-  <w:style w:type="character" w:styleId="PlaceholderText">
+  <w:style w:type="character" w:styleId="Platshllartext">
     <w:name w:val="Placeholder Text"/>
-    <w:basedOn w:val="DefaultParagraphFont"/>
+    <w:basedOn w:val="Standardstycketeckensnitt"/>
     <w:uiPriority w:val="99"/>
     <w:semiHidden/>
     <w:rPr>
       <w:color w:val="808080"/>
     </w:rPr>
   </w:style>
-  <w:style w:type="paragraph" w:styleId="Quote">
+  <w:style w:type="paragraph" w:styleId="Citat">
     <w:name w:val="Quote"/>
     <w:basedOn w:val="Normal"/>
     <w:next w:val="Normal"/>
-    <w:link w:val="QuoteChar"/>
+    <w:link w:val="CitatChar"/>
     <w:uiPriority w:val="29"/>
     <w:qFormat/>
     <w:rsid w:val="00E710E0"/>
@@ -12140,10 +11938,10 @@
       <w:color w:val="000000" w:themeColor="text1"/>
     </w:rPr>
   </w:style>
-  <w:style w:type="character" w:customStyle="1" w:styleId="QuoteChar">
-    <w:name w:val="Quote Char"/>
-    <w:basedOn w:val="DefaultParagraphFont"/>
-    <w:link w:val="Quote"/>
+  <w:style w:type="character" w:customStyle="1" w:styleId="CitatChar">
+    <w:name w:val="Citat Char"/>
+    <w:basedOn w:val="Standardstycketeckensnitt"/>
+    <w:link w:val="Citat"/>
     <w:uiPriority w:val="29"/>
     <w:rsid w:val="00E710E0"/>
     <w:rPr>
@@ -12152,9 +11950,9 @@
       <w:color w:val="000000" w:themeColor="text1"/>
     </w:rPr>
   </w:style>
-  <w:style w:type="character" w:styleId="Strong">
+  <w:style w:type="character" w:styleId="Stark">
     <w:name w:val="Strong"/>
-    <w:basedOn w:val="DefaultParagraphFont"/>
+    <w:basedOn w:val="Standardstycketeckensnitt"/>
     <w:uiPriority w:val="22"/>
     <w:qFormat/>
     <w:rsid w:val="00E710E0"/>
@@ -12164,9 +11962,9 @@
       <w:color w:val="000000" w:themeColor="text1"/>
     </w:rPr>
   </w:style>
-  <w:style w:type="character" w:styleId="SubtleEmphasis">
+  <w:style w:type="character" w:styleId="Diskretbetoning">
     <w:name w:val="Subtle Emphasis"/>
-    <w:basedOn w:val="DefaultParagraphFont"/>
+    <w:basedOn w:val="Standardstycketeckensnitt"/>
     <w:uiPriority w:val="19"/>
     <w:qFormat/>
     <w:rsid w:val="00E710E0"/>
@@ -12176,9 +11974,9 @@
       <w:color w:val="404040" w:themeColor="text1" w:themeTint="BF"/>
     </w:rPr>
   </w:style>
-  <w:style w:type="character" w:styleId="SubtleReference">
+  <w:style w:type="character" w:styleId="Diskretreferens">
     <w:name w:val="Subtle Reference"/>
-    <w:basedOn w:val="DefaultParagraphFont"/>
+    <w:basedOn w:val="Standardstycketeckensnitt"/>
     <w:uiPriority w:val="31"/>
     <w:qFormat/>
     <w:rsid w:val="00E710E0"/>
@@ -12188,9 +11986,9 @@
       <w:u w:val="single" w:color="7F7F7F" w:themeColor="text1" w:themeTint="80"/>
     </w:rPr>
   </w:style>
-  <w:style w:type="table" w:styleId="TableGrid">
+  <w:style w:type="table" w:styleId="Tabellrutnt">
     <w:name w:val="Table Grid"/>
-    <w:basedOn w:val="TableNormal"/>
+    <w:basedOn w:val="Normaltabell"/>
     <w:pPr>
       <w:spacing w:after="0" w:line="240" w:lineRule="auto"/>
     </w:pPr>
@@ -12205,7 +12003,7 @@
       </w:tblBorders>
     </w:tblPr>
   </w:style>
-  <w:style w:type="paragraph" w:styleId="TOC1">
+  <w:style w:type="paragraph" w:styleId="Innehll1">
     <w:name w:val="toc 1"/>
     <w:basedOn w:val="Normal"/>
     <w:next w:val="Normal"/>
@@ -12223,7 +12021,7 @@
       <w:color w:val="9B2D1F" w:themeColor="accent2"/>
     </w:rPr>
   </w:style>
-  <w:style w:type="paragraph" w:styleId="TOC2">
+  <w:style w:type="paragraph" w:styleId="Innehll2">
     <w:name w:val="toc 2"/>
     <w:basedOn w:val="Normal"/>
     <w:next w:val="Normal"/>
@@ -12241,7 +12039,7 @@
       <w:smallCaps/>
     </w:rPr>
   </w:style>
-  <w:style w:type="paragraph" w:styleId="TOC3">
+  <w:style w:type="paragraph" w:styleId="Innehll3">
     <w:name w:val="toc 3"/>
     <w:basedOn w:val="Normal"/>
     <w:next w:val="Normal"/>
@@ -12259,7 +12057,7 @@
       <w:smallCaps/>
     </w:rPr>
   </w:style>
-  <w:style w:type="paragraph" w:styleId="TOC4">
+  <w:style w:type="paragraph" w:styleId="Innehll4">
     <w:name w:val="toc 4"/>
     <w:basedOn w:val="Normal"/>
     <w:next w:val="Normal"/>
@@ -12277,7 +12075,7 @@
       <w:smallCaps/>
     </w:rPr>
   </w:style>
-  <w:style w:type="paragraph" w:styleId="TOC5">
+  <w:style w:type="paragraph" w:styleId="Innehll5">
     <w:name w:val="toc 5"/>
     <w:basedOn w:val="Normal"/>
     <w:next w:val="Normal"/>
@@ -12295,7 +12093,7 @@
       <w:smallCaps/>
     </w:rPr>
   </w:style>
-  <w:style w:type="paragraph" w:styleId="TOC6">
+  <w:style w:type="paragraph" w:styleId="Innehll6">
     <w:name w:val="toc 6"/>
     <w:basedOn w:val="Normal"/>
     <w:next w:val="Normal"/>
@@ -12313,7 +12111,7 @@
       <w:smallCaps/>
     </w:rPr>
   </w:style>
-  <w:style w:type="paragraph" w:styleId="TOC7">
+  <w:style w:type="paragraph" w:styleId="Innehll7">
     <w:name w:val="toc 7"/>
     <w:basedOn w:val="Normal"/>
     <w:next w:val="Normal"/>
@@ -12331,7 +12129,7 @@
       <w:smallCaps/>
     </w:rPr>
   </w:style>
-  <w:style w:type="paragraph" w:styleId="TOC8">
+  <w:style w:type="paragraph" w:styleId="Innehll8">
     <w:name w:val="toc 8"/>
     <w:basedOn w:val="Normal"/>
     <w:next w:val="Normal"/>
@@ -12349,7 +12147,7 @@
       <w:smallCaps/>
     </w:rPr>
   </w:style>
-  <w:style w:type="paragraph" w:styleId="TOC9">
+  <w:style w:type="paragraph" w:styleId="Innehll9">
     <w:name w:val="toc 9"/>
     <w:basedOn w:val="Normal"/>
     <w:next w:val="Normal"/>
@@ -12367,10 +12165,10 @@
       <w:smallCaps/>
     </w:rPr>
   </w:style>
-  <w:style w:type="paragraph" w:styleId="ListParagraph">
+  <w:style w:type="paragraph" w:styleId="Liststycke">
     <w:name w:val="List Paragraph"/>
     <w:basedOn w:val="Normal"/>
-    <w:link w:val="ListParagraphChar"/>
+    <w:link w:val="ListstyckeChar"/>
     <w:uiPriority w:val="34"/>
     <w:qFormat/>
     <w:rsid w:val="00FD2094"/>
@@ -12379,9 +12177,9 @@
       <w:contextualSpacing/>
     </w:pPr>
   </w:style>
-  <w:style w:type="character" w:styleId="Hyperlink">
+  <w:style w:type="character" w:styleId="Hyperlnk">
     <w:name w:val="Hyperlink"/>
-    <w:basedOn w:val="DefaultParagraphFont"/>
+    <w:basedOn w:val="Standardstycketeckensnitt"/>
     <w:uiPriority w:val="99"/>
     <w:unhideWhenUsed/>
     <w:rsid w:val="00990420"/>
@@ -12390,9 +12188,9 @@
       <w:u w:val="single"/>
     </w:rPr>
   </w:style>
-  <w:style w:type="character" w:styleId="UnresolvedMention">
+  <w:style w:type="character" w:styleId="Olstomnmnande">
     <w:name w:val="Unresolved Mention"/>
-    <w:basedOn w:val="DefaultParagraphFont"/>
+    <w:basedOn w:val="Standardstycketeckensnitt"/>
     <w:uiPriority w:val="99"/>
     <w:semiHidden/>
     <w:unhideWhenUsed/>
@@ -12402,9 +12200,9 @@
       <w:shd w:val="clear" w:color="auto" w:fill="E6E6E6"/>
     </w:rPr>
   </w:style>
-  <w:style w:type="character" w:styleId="FollowedHyperlink">
+  <w:style w:type="character" w:styleId="AnvndHyperlnk">
     <w:name w:val="FollowedHyperlink"/>
-    <w:basedOn w:val="DefaultParagraphFont"/>
+    <w:basedOn w:val="Standardstycketeckensnitt"/>
     <w:uiPriority w:val="99"/>
     <w:semiHidden/>
     <w:unhideWhenUsed/>
@@ -12414,7 +12212,7 @@
       <w:u w:val="single"/>
     </w:rPr>
   </w:style>
-  <w:style w:type="paragraph" w:styleId="Bibliography">
+  <w:style w:type="paragraph" w:styleId="Litteraturfrteckning">
     <w:name w:val="Bibliography"/>
     <w:basedOn w:val="Normal"/>
     <w:next w:val="Normal"/>
@@ -12422,10 +12220,10 @@
     <w:unhideWhenUsed/>
     <w:rsid w:val="00324B38"/>
   </w:style>
-  <w:style w:type="character" w:customStyle="1" w:styleId="IntenseQuoteChar">
-    <w:name w:val="Intense Quote Char"/>
-    <w:basedOn w:val="DefaultParagraphFont"/>
-    <w:link w:val="IntenseQuote"/>
+  <w:style w:type="character" w:customStyle="1" w:styleId="StarktcitatChar">
+    <w:name w:val="Starkt citat Char"/>
+    <w:basedOn w:val="Standardstycketeckensnitt"/>
+    <w:link w:val="Starktcitat"/>
     <w:uiPriority w:val="30"/>
     <w:rsid w:val="00E710E0"/>
     <w:rPr>
@@ -12433,9 +12231,9 @@
       <w:shd w:val="clear" w:color="auto" w:fill="F2F2F2" w:themeFill="background1" w:themeFillShade="F2"/>
     </w:rPr>
   </w:style>
-  <w:style w:type="paragraph" w:styleId="TOCHeading">
+  <w:style w:type="paragraph" w:styleId="Innehllsfrteckningsrubrik">
     <w:name w:val="TOC Heading"/>
-    <w:basedOn w:val="Heading1"/>
+    <w:basedOn w:val="Rubrik1"/>
     <w:next w:val="Normal"/>
     <w:uiPriority w:val="39"/>
     <w:unhideWhenUsed/>
@@ -12445,10 +12243,10 @@
       <w:outlineLvl w:val="9"/>
     </w:pPr>
   </w:style>
-  <w:style w:type="paragraph" w:styleId="BodyText">
+  <w:style w:type="paragraph" w:styleId="Brdtext">
     <w:name w:val="Body Text"/>
     <w:basedOn w:val="Normal"/>
-    <w:link w:val="BodyTextChar"/>
+    <w:link w:val="BrdtextChar"/>
     <w:unhideWhenUsed/>
     <w:rsid w:val="0017424C"/>
     <w:pPr>
@@ -12464,10 +12262,10 @@
       <w:lang w:val="en-US" w:eastAsia="en-US"/>
     </w:rPr>
   </w:style>
-  <w:style w:type="character" w:customStyle="1" w:styleId="BodyTextChar">
-    <w:name w:val="Body Text Char"/>
-    <w:basedOn w:val="DefaultParagraphFont"/>
-    <w:link w:val="BodyText"/>
+  <w:style w:type="character" w:customStyle="1" w:styleId="BrdtextChar">
+    <w:name w:val="Brödtext Char"/>
+    <w:basedOn w:val="Standardstycketeckensnitt"/>
+    <w:link w:val="Brdtext"/>
     <w:rsid w:val="0017424C"/>
     <w:rPr>
       <w:rFonts w:ascii="Times New Roman" w:eastAsia="Times New Roman" w:hAnsi="Times New Roman" w:cs="Times New Roman"/>
@@ -12475,10 +12273,10 @@
       <w:lang w:val="en-US" w:eastAsia="en-US"/>
     </w:rPr>
   </w:style>
-  <w:style w:type="paragraph" w:styleId="BodyText2">
+  <w:style w:type="paragraph" w:styleId="Brdtext2">
     <w:name w:val="Body Text 2"/>
     <w:basedOn w:val="Normal"/>
-    <w:link w:val="BodyText2Char"/>
+    <w:link w:val="Brdtext2Char"/>
     <w:uiPriority w:val="99"/>
     <w:semiHidden/>
     <w:unhideWhenUsed/>
@@ -12487,18 +12285,18 @@
       <w:spacing w:after="120" w:line="480" w:lineRule="auto"/>
     </w:pPr>
   </w:style>
-  <w:style w:type="character" w:customStyle="1" w:styleId="BodyText2Char">
-    <w:name w:val="Body Text 2 Char"/>
-    <w:basedOn w:val="DefaultParagraphFont"/>
-    <w:link w:val="BodyText2"/>
+  <w:style w:type="character" w:customStyle="1" w:styleId="Brdtext2Char">
+    <w:name w:val="Brödtext 2 Char"/>
+    <w:basedOn w:val="Standardstycketeckensnitt"/>
+    <w:link w:val="Brdtext2"/>
     <w:uiPriority w:val="99"/>
     <w:semiHidden/>
     <w:rsid w:val="00EB40E3"/>
   </w:style>
-  <w:style w:type="paragraph" w:styleId="BodyText3">
+  <w:style w:type="paragraph" w:styleId="Brdtext3">
     <w:name w:val="Body Text 3"/>
     <w:basedOn w:val="Normal"/>
-    <w:link w:val="BodyText3Char"/>
+    <w:link w:val="Brdtext3Char"/>
     <w:uiPriority w:val="99"/>
     <w:semiHidden/>
     <w:unhideWhenUsed/>
@@ -12511,10 +12309,10 @@
       <w:szCs w:val="16"/>
     </w:rPr>
   </w:style>
-  <w:style w:type="character" w:customStyle="1" w:styleId="BodyText3Char">
-    <w:name w:val="Body Text 3 Char"/>
-    <w:basedOn w:val="DefaultParagraphFont"/>
-    <w:link w:val="BodyText3"/>
+  <w:style w:type="character" w:customStyle="1" w:styleId="Brdtext3Char">
+    <w:name w:val="Brödtext 3 Char"/>
+    <w:basedOn w:val="Standardstycketeckensnitt"/>
+    <w:link w:val="Brdtext3"/>
     <w:uiPriority w:val="99"/>
     <w:semiHidden/>
     <w:rsid w:val="00EB40E3"/>
@@ -12523,10 +12321,10 @@
       <w:szCs w:val="16"/>
     </w:rPr>
   </w:style>
-  <w:style w:type="paragraph" w:styleId="CommentText">
+  <w:style w:type="paragraph" w:styleId="Kommentarer">
     <w:name w:val="annotation text"/>
     <w:basedOn w:val="Normal"/>
-    <w:link w:val="CommentTextChar"/>
+    <w:link w:val="KommentarerChar"/>
     <w:semiHidden/>
     <w:unhideWhenUsed/>
     <w:rsid w:val="00EB40E3"/>
@@ -12540,10 +12338,10 @@
       <w:lang w:val="en-US" w:eastAsia="en-US"/>
     </w:rPr>
   </w:style>
-  <w:style w:type="character" w:customStyle="1" w:styleId="CommentTextChar">
-    <w:name w:val="Comment Text Char"/>
-    <w:basedOn w:val="DefaultParagraphFont"/>
-    <w:link w:val="CommentText"/>
+  <w:style w:type="character" w:customStyle="1" w:styleId="KommentarerChar">
+    <w:name w:val="Kommentarer Char"/>
+    <w:basedOn w:val="Standardstycketeckensnitt"/>
+    <w:link w:val="Kommentarer"/>
     <w:semiHidden/>
     <w:rsid w:val="00EB40E3"/>
     <w:rPr>
@@ -12553,7 +12351,7 @@
       <w:lang w:val="en-US" w:eastAsia="en-US"/>
     </w:rPr>
   </w:style>
-  <w:style w:type="character" w:styleId="CommentReference">
+  <w:style w:type="character" w:styleId="Kommentarsreferens">
     <w:name w:val="annotation reference"/>
     <w:semiHidden/>
     <w:unhideWhenUsed/>
@@ -12565,13 +12363,13 @@
   </w:style>
   <w:style w:type="character" w:customStyle="1" w:styleId="st1">
     <w:name w:val="st1"/>
-    <w:basedOn w:val="DefaultParagraphFont"/>
+    <w:basedOn w:val="Standardstycketeckensnitt"/>
     <w:rsid w:val="00DE762E"/>
   </w:style>
-  <w:style w:type="character" w:customStyle="1" w:styleId="CaptionChar">
-    <w:name w:val="Caption Char"/>
+  <w:style w:type="character" w:customStyle="1" w:styleId="BeskrivningChar">
+    <w:name w:val="Beskrivning Char"/>
     <w:aliases w:val="Beskrivning Char Char Char Char Char Char"/>
-    <w:link w:val="Caption"/>
+    <w:link w:val="Beskrivning"/>
     <w:locked/>
     <w:rsid w:val="00AA27B6"/>
     <w:rPr>
@@ -12595,18 +12393,18 @@
       <w:color w:val="4F81BD"/>
     </w:rPr>
   </w:style>
-  <w:style w:type="character" w:customStyle="1" w:styleId="ListParagraphChar">
-    <w:name w:val="List Paragraph Char"/>
-    <w:basedOn w:val="DefaultParagraphFont"/>
-    <w:link w:val="ListParagraph"/>
+  <w:style w:type="character" w:customStyle="1" w:styleId="ListstyckeChar">
+    <w:name w:val="Liststycke Char"/>
+    <w:basedOn w:val="Standardstycketeckensnitt"/>
+    <w:link w:val="Liststycke"/>
     <w:uiPriority w:val="34"/>
     <w:locked/>
     <w:rsid w:val="00AA27B6"/>
   </w:style>
-  <w:style w:type="paragraph" w:styleId="HTMLPreformatted">
+  <w:style w:type="paragraph" w:styleId="HTML-frformaterad">
     <w:name w:val="HTML Preformatted"/>
     <w:basedOn w:val="Normal"/>
-    <w:link w:val="HTMLPreformattedChar"/>
+    <w:link w:val="HTML-frformateradChar"/>
     <w:uiPriority w:val="99"/>
     <w:unhideWhenUsed/>
     <w:rsid w:val="009B6347"/>
@@ -12638,10 +12436,10 @@
       <w:lang w:eastAsia="en-US"/>
     </w:rPr>
   </w:style>
-  <w:style w:type="character" w:customStyle="1" w:styleId="HTMLPreformattedChar">
-    <w:name w:val="HTML Preformatted Char"/>
-    <w:basedOn w:val="DefaultParagraphFont"/>
-    <w:link w:val="HTMLPreformatted"/>
+  <w:style w:type="character" w:customStyle="1" w:styleId="HTML-frformateradChar">
+    <w:name w:val="HTML - förformaterad Char"/>
+    <w:basedOn w:val="Standardstycketeckensnitt"/>
+    <w:link w:val="HTML-frformaterad"/>
     <w:uiPriority w:val="99"/>
     <w:rsid w:val="009B6347"/>
     <w:rPr>
@@ -12789,12 +12587,12 @@
     <w:charset w:val="00"/>
     <w:family w:val="roman"/>
     <w:pitch w:val="variable"/>
-    <w:sig w:usb0="E0002EFF" w:usb1="C000785B" w:usb2="00000009" w:usb3="00000000" w:csb0="000001FF" w:csb1="00000000"/>
+    <w:sig w:usb0="E0002AFF" w:usb1="C0007843" w:usb2="00000009" w:usb3="00000000" w:csb0="000001FF" w:csb1="00000000"/>
   </w:font>
   <w:font w:name="Symbol">
     <w:panose1 w:val="05050102010706020507"/>
     <w:charset w:val="02"/>
-    <w:family w:val="decorative"/>
+    <w:family w:val="roman"/>
     <w:pitch w:val="variable"/>
     <w:sig w:usb0="00000000" w:usb1="10000000" w:usb2="00000000" w:usb3="00000000" w:csb0="80000000" w:csb1="00000000"/>
   </w:font>
@@ -12808,7 +12606,7 @@
   <w:font w:name="Wingdings">
     <w:panose1 w:val="05000000000000000000"/>
     <w:charset w:val="02"/>
-    <w:family w:val="decorative"/>
+    <w:family w:val="auto"/>
     <w:pitch w:val="variable"/>
     <w:sig w:usb0="00000000" w:usb1="10000000" w:usb2="00000000" w:usb3="00000000" w:csb0="80000000" w:csb1="00000000"/>
   </w:font>
@@ -12817,7 +12615,7 @@
     <w:charset w:val="00"/>
     <w:family w:val="swiss"/>
     <w:pitch w:val="variable"/>
-    <w:sig w:usb0="E0002EFF" w:usb1="C0007843" w:usb2="00000009" w:usb3="00000000" w:csb0="000001FF" w:csb1="00000000"/>
+    <w:sig w:usb0="E0002AFF" w:usb1="C0007843" w:usb2="00000009" w:usb3="00000000" w:csb0="000001FF" w:csb1="00000000"/>
   </w:font>
   <w:font w:name="Perpetua">
     <w:panose1 w:val="02020502060401020303"/>
@@ -12842,7 +12640,7 @@
   </w:font>
   <w:font w:name="inherit">
     <w:altName w:val="Cambria"/>
-    <w:panose1 w:val="020B0604020202020204"/>
+    <w:panose1 w:val="00000000000000000000"/>
     <w:charset w:val="00"/>
     <w:family w:val="roman"/>
     <w:notTrueType/>
@@ -12853,14 +12651,14 @@
     <w:charset w:val="00"/>
     <w:family w:val="swiss"/>
     <w:pitch w:val="variable"/>
-    <w:sig w:usb0="E0002AFF" w:usb1="C000247B" w:usb2="00000009" w:usb3="00000000" w:csb0="000001FF" w:csb1="00000000"/>
+    <w:sig w:usb0="E0002AFF" w:usb1="4000ACFF" w:usb2="00000001" w:usb3="00000000" w:csb0="000001FF" w:csb1="00000000"/>
   </w:font>
   <w:font w:name="Calibri Light">
     <w:panose1 w:val="020F0302020204030204"/>
     <w:charset w:val="00"/>
     <w:family w:val="swiss"/>
     <w:pitch w:val="variable"/>
-    <w:sig w:usb0="E0002AFF" w:usb1="C000247B" w:usb2="00000009" w:usb3="00000000" w:csb0="000001FF" w:csb1="00000000"/>
+    <w:sig w:usb0="A0002AEF" w:usb1="4000207B" w:usb2="00000000" w:usb3="00000000" w:csb0="000001FF" w:csb1="00000000"/>
   </w:font>
 </w:fonts>
 </file>
@@ -12895,6 +12693,7 @@
     <w:rsid w:val="006669AD"/>
     <w:rsid w:val="006F6E2A"/>
     <w:rsid w:val="00750C9E"/>
+    <w:rsid w:val="00785BDD"/>
     <w:rsid w:val="00957F11"/>
     <w:rsid w:val="009C35C9"/>
     <w:rsid w:val="00B77D10"/>
@@ -12920,7 +12719,7 @@
   <w:themeFontLang w:val="sv-SE"/>
   <w:clrSchemeMapping w:bg1="light1" w:t1="dark1" w:bg2="light2" w:t2="dark2" w:accent1="accent1" w:accent2="accent2" w:accent3="accent3" w:accent4="accent4" w:accent5="accent5" w:accent6="accent6" w:hyperlink="hyperlink" w:followedHyperlink="followedHyperlink"/>
   <w:decimalSymbol w:val=","/>
-  <w:listSeparator w:val=","/>
+  <w:listSeparator w:val=";"/>
   <w15:chartTrackingRefBased/>
 </w:settings>
 </file>
@@ -13323,11 +13122,11 @@
     <w:name w:val="Normal"/>
     <w:qFormat/>
   </w:style>
-  <w:style w:type="paragraph" w:styleId="Heading1">
+  <w:style w:type="paragraph" w:styleId="Rubrik1">
     <w:name w:val="heading 1"/>
     <w:basedOn w:val="Normal"/>
     <w:next w:val="Normal"/>
-    <w:link w:val="Heading1Char"/>
+    <w:link w:val="Rubrik1Char"/>
     <w:uiPriority w:val="9"/>
     <w:qFormat/>
     <w:pPr>
@@ -13343,11 +13142,11 @@
       <w:szCs w:val="28"/>
     </w:rPr>
   </w:style>
-  <w:style w:type="paragraph" w:styleId="Heading2">
+  <w:style w:type="paragraph" w:styleId="Rubrik2">
     <w:name w:val="heading 2"/>
     <w:basedOn w:val="Normal"/>
     <w:next w:val="Normal"/>
-    <w:link w:val="Heading2Char"/>
+    <w:link w:val="Rubrik2Char"/>
     <w:uiPriority w:val="9"/>
     <w:qFormat/>
     <w:pPr>
@@ -13363,11 +13162,11 @@
       <w:szCs w:val="24"/>
     </w:rPr>
   </w:style>
-  <w:style w:type="paragraph" w:styleId="Heading3">
+  <w:style w:type="paragraph" w:styleId="Rubrik3">
     <w:name w:val="heading 3"/>
     <w:basedOn w:val="Normal"/>
     <w:next w:val="Normal"/>
-    <w:link w:val="Heading3Char"/>
+    <w:link w:val="Rubrik3Char"/>
     <w:uiPriority w:val="9"/>
     <w:qFormat/>
     <w:pPr>
@@ -13383,13 +13182,13 @@
       <w:szCs w:val="24"/>
     </w:rPr>
   </w:style>
-  <w:style w:type="character" w:default="1" w:styleId="DefaultParagraphFont">
+  <w:style w:type="character" w:default="1" w:styleId="Standardstycketeckensnitt">
     <w:name w:val="Default Paragraph Font"/>
     <w:uiPriority w:val="1"/>
     <w:semiHidden/>
     <w:unhideWhenUsed/>
   </w:style>
-  <w:style w:type="table" w:default="1" w:styleId="TableNormal">
+  <w:style w:type="table" w:default="1" w:styleId="Normaltabell">
     <w:name w:val="Normal Table"/>
     <w:uiPriority w:val="99"/>
     <w:semiHidden/>
@@ -13404,7 +13203,7 @@
       </w:tblCellMar>
     </w:tblPr>
   </w:style>
-  <w:style w:type="numbering" w:default="1" w:styleId="NoList">
+  <w:style w:type="numbering" w:default="1" w:styleId="Ingenlista">
     <w:name w:val="No List"/>
     <w:uiPriority w:val="99"/>
     <w:semiHidden/>
@@ -13416,10 +13215,10 @@
   <w:style w:type="paragraph" w:customStyle="1" w:styleId="0A743E1A45874ED5B8C0C9278F92DAC0">
     <w:name w:val="0A743E1A45874ED5B8C0C9278F92DAC0"/>
   </w:style>
-  <w:style w:type="character" w:customStyle="1" w:styleId="Heading1Char">
-    <w:name w:val="Heading 1 Char"/>
-    <w:basedOn w:val="DefaultParagraphFont"/>
-    <w:link w:val="Heading1"/>
+  <w:style w:type="character" w:customStyle="1" w:styleId="Rubrik1Char">
+    <w:name w:val="Rubrik 1 Char"/>
+    <w:basedOn w:val="Standardstycketeckensnitt"/>
+    <w:link w:val="Rubrik1"/>
     <w:uiPriority w:val="9"/>
     <w:rPr>
       <w:rFonts w:asciiTheme="majorHAnsi" w:eastAsiaTheme="minorHAnsi" w:hAnsiTheme="majorHAnsi" w:cs="Times New Roman"/>
@@ -13430,10 +13229,10 @@
       <w:szCs w:val="28"/>
     </w:rPr>
   </w:style>
-  <w:style w:type="character" w:customStyle="1" w:styleId="Heading2Char">
-    <w:name w:val="Heading 2 Char"/>
-    <w:basedOn w:val="DefaultParagraphFont"/>
-    <w:link w:val="Heading2"/>
+  <w:style w:type="character" w:customStyle="1" w:styleId="Rubrik2Char">
+    <w:name w:val="Rubrik 2 Char"/>
+    <w:basedOn w:val="Standardstycketeckensnitt"/>
+    <w:link w:val="Rubrik2"/>
     <w:uiPriority w:val="9"/>
     <w:rPr>
       <w:rFonts w:asciiTheme="majorHAnsi" w:eastAsiaTheme="minorHAnsi" w:hAnsiTheme="majorHAnsi" w:cs="Times New Roman"/>
@@ -13444,10 +13243,10 @@
       <w:szCs w:val="24"/>
     </w:rPr>
   </w:style>
-  <w:style w:type="character" w:customStyle="1" w:styleId="Heading3Char">
-    <w:name w:val="Heading 3 Char"/>
-    <w:basedOn w:val="DefaultParagraphFont"/>
-    <w:link w:val="Heading3"/>
+  <w:style w:type="character" w:customStyle="1" w:styleId="Rubrik3Char">
+    <w:name w:val="Rubrik 3 Char"/>
+    <w:basedOn w:val="Standardstycketeckensnitt"/>
+    <w:link w:val="Rubrik3"/>
     <w:uiPriority w:val="9"/>
     <w:rPr>
       <w:rFonts w:asciiTheme="majorHAnsi" w:eastAsiaTheme="minorHAnsi" w:hAnsiTheme="majorHAnsi" w:cs="Times New Roman"/>
@@ -13458,9 +13257,9 @@
       <w:szCs w:val="24"/>
     </w:rPr>
   </w:style>
-  <w:style w:type="character" w:styleId="PlaceholderText">
+  <w:style w:type="character" w:styleId="Platshllartext">
     <w:name w:val="Placeholder Text"/>
-    <w:basedOn w:val="DefaultParagraphFont"/>
+    <w:basedOn w:val="Standardstycketeckensnitt"/>
     <w:uiPriority w:val="99"/>
     <w:semiHidden/>
     <w:rPr>
@@ -13765,6 +13564,15 @@
 </file>
 
 <file path=customXml/item2.xml><?xml version="1.0" encoding="utf-8"?>
+<?mso-contentType ?>
+<FormTemplates xmlns="http://schemas.microsoft.com/sharepoint/v3/contenttype/forms">
+  <Display>DocumentLibraryForm</Display>
+  <Edit>AssetEditForm</Edit>
+  <New>DocumentLibraryForm</New>
+</FormTemplates>
+</file>
+
+<file path=customXml/item3.xml><?xml version="1.0" encoding="utf-8"?>
 <outs:outSpaceData xmlns:outs="http://schemas.microsoft.com/office/2009/outspace/metadata">
   <outs:relatedDates/>
   <outs:relatedDocuments/>
@@ -13772,15 +13580,6 @@
   <outs:propertyMetadataList/>
   <outs:corruptMetadataWasLost/>
 </outs:outSpaceData>
-</file>
-
-<file path=customXml/item3.xml><?xml version="1.0" encoding="utf-8"?>
-<?mso-contentType ?>
-<FormTemplates xmlns="http://schemas.microsoft.com/sharepoint/v3/contenttype/forms">
-  <Display>DocumentLibraryForm</Display>
-  <Edit>AssetEditForm</Edit>
-  <New>DocumentLibraryForm</New>
-</FormTemplates>
 </file>
 
 <file path=customXml/item4.xml><?xml version="1.0" encoding="utf-8"?>
@@ -13934,6 +13733,14 @@
 </file>
 
 <file path=customXml/itemProps2.xml><?xml version="1.0" encoding="utf-8"?>
+<ds:datastoreItem xmlns:ds="http://schemas.openxmlformats.org/officeDocument/2006/customXml" ds:itemID="{4B820453-3CF0-4EAE-81BE-B400E0BB8F14}">
+  <ds:schemaRefs>
+    <ds:schemaRef ds:uri="http://schemas.microsoft.com/sharepoint/v3/contenttype/forms"/>
+  </ds:schemaRefs>
+</ds:datastoreItem>
+</file>
+
+<file path=customXml/itemProps3.xml><?xml version="1.0" encoding="utf-8"?>
 <ds:datastoreItem xmlns:ds="http://schemas.openxmlformats.org/officeDocument/2006/customXml" ds:itemID="{800B806B-C3C7-4EFE-A57F-81DC87A14EE1}">
   <ds:schemaRefs>
     <ds:schemaRef ds:uri="http://schemas.microsoft.com/office/2009/outspace/metadata"/>
@@ -13941,16 +13748,8 @@
 </ds:datastoreItem>
 </file>
 
-<file path=customXml/itemProps3.xml><?xml version="1.0" encoding="utf-8"?>
-<ds:datastoreItem xmlns:ds="http://schemas.openxmlformats.org/officeDocument/2006/customXml" ds:itemID="{4B820453-3CF0-4EAE-81BE-B400E0BB8F14}">
-  <ds:schemaRefs>
-    <ds:schemaRef ds:uri="http://schemas.microsoft.com/sharepoint/v3/contenttype/forms"/>
-  </ds:schemaRefs>
-</ds:datastoreItem>
-</file>
-
 <file path=customXml/itemProps4.xml><?xml version="1.0" encoding="utf-8"?>
-<ds:datastoreItem xmlns:ds="http://schemas.openxmlformats.org/officeDocument/2006/customXml" ds:itemID="{0625E873-C1A4-694B-995C-EBC9E07D1A80}">
+<ds:datastoreItem xmlns:ds="http://schemas.openxmlformats.org/officeDocument/2006/customXml" ds:itemID="{ACE5D949-2CB4-4FBE-A413-6B3984B76DC5}">
   <ds:schemaRefs>
     <ds:schemaRef ds:uri="http://schemas.openxmlformats.org/officeDocument/2006/bibliography"/>
   </ds:schemaRefs>

</xml_diff>

<commit_message>
Lagt till Arkitekturell Representation som sektion 4
Lagt till Arkitekturell Representation som sektion 4 och flyttat ner vybeskrivningarna en nivå.
</commit_message>
<xml_diff>
--- a/Systemarkitektur_projekt_SAD_CafeApp_Billy_Tommy_Zein_Malin_01.docx
+++ b/Systemarkitektur_projekt_SAD_CafeApp_Billy_Tommy_Zein_Malin_01.docx
@@ -4927,8 +4927,6 @@
       <w:r>
         <w:fldChar w:fldCharType="end"/>
       </w:r>
-      <w:bookmarkStart w:id="7" w:name="_GoBack"/>
-      <w:bookmarkEnd w:id="7"/>
       <w:r>
         <w:t xml:space="preserve"> visar på en övergripande nivå hur detta är tänkt att fungera.</w:t>
       </w:r>
@@ -5004,7 +5002,7 @@
       <w:pPr>
         <w:pStyle w:val="Beskrivning"/>
       </w:pPr>
-      <w:bookmarkStart w:id="8" w:name="_Ref515899082"/>
+      <w:bookmarkStart w:id="7" w:name="_Ref515899082"/>
       <w:r>
         <w:t xml:space="preserve">Figur </w:t>
       </w:r>
@@ -5029,7 +5027,7 @@
         </w:rPr>
         <w:fldChar w:fldCharType="end"/>
       </w:r>
-      <w:bookmarkEnd w:id="8"/>
+      <w:bookmarkEnd w:id="7"/>
       <w:r>
         <w:t xml:space="preserve"> DFD </w:t>
       </w:r>
@@ -5123,11 +5121,20 @@
       <w:pPr>
         <w:pStyle w:val="Rubrik2"/>
       </w:pPr>
-      <w:bookmarkStart w:id="9" w:name="_Toc515363793"/>
+      <w:bookmarkStart w:id="8" w:name="_Toc515363793"/>
       <w:r>
         <w:t>Produkter och programspråk</w:t>
       </w:r>
-      <w:bookmarkEnd w:id="9"/>
+      <w:bookmarkEnd w:id="8"/>
+      <w:r>
+        <w:t xml:space="preserve"> </w:t>
+      </w:r>
+      <w:r>
+        <w:rPr>
+          <w:highlight w:val="yellow"/>
+        </w:rPr>
+        <w:t>TODO</w:t>
+      </w:r>
     </w:p>
     <w:p>
       <w:r>
@@ -5587,21 +5594,39 @@
       <w:pPr>
         <w:pStyle w:val="Rubrik2"/>
       </w:pPr>
-      <w:bookmarkStart w:id="10" w:name="_Toc515363794"/>
+      <w:bookmarkStart w:id="9" w:name="_Toc515363794"/>
       <w:r>
         <w:t>Systemets kringkomponenter</w:t>
       </w:r>
-      <w:bookmarkEnd w:id="10"/>
+      <w:bookmarkEnd w:id="9"/>
+      <w:r>
+        <w:t xml:space="preserve"> </w:t>
+      </w:r>
+      <w:r>
+        <w:rPr>
+          <w:highlight w:val="yellow"/>
+        </w:rPr>
+        <w:t>TODO</w:t>
+      </w:r>
     </w:p>
     <w:p>
       <w:pPr>
         <w:pStyle w:val="Rubrik2"/>
       </w:pPr>
-      <w:bookmarkStart w:id="11" w:name="_Toc515363795"/>
+      <w:bookmarkStart w:id="10" w:name="_Toc515363795"/>
       <w:r>
         <w:t>Utvecklingsmiljö och utvecklingsverktyg</w:t>
       </w:r>
-      <w:bookmarkEnd w:id="11"/>
+      <w:bookmarkEnd w:id="10"/>
+      <w:r>
+        <w:t xml:space="preserve"> </w:t>
+      </w:r>
+      <w:r>
+        <w:rPr>
+          <w:highlight w:val="yellow"/>
+        </w:rPr>
+        <w:t>TODO</w:t>
+      </w:r>
     </w:p>
     <w:p>
       <w:pPr>
@@ -5987,82 +6012,346 @@
     <w:p>
       <w:pPr>
         <w:pStyle w:val="Rubrik1"/>
-      </w:pPr>
-      <w:bookmarkStart w:id="12" w:name="_Toc515363796"/>
+        <w:numPr>
+          <w:ilvl w:val="0"/>
+          <w:numId w:val="13"/>
+        </w:numPr>
+      </w:pPr>
+      <w:bookmarkStart w:id="11" w:name="_Toc515896086"/>
       <w:proofErr w:type="spellStart"/>
       <w:r>
         <w:lastRenderedPageBreak/>
-        <w:t>Use</w:t>
+        <w:t>Arkitekturell</w:t>
       </w:r>
       <w:proofErr w:type="spellEnd"/>
       <w:r>
-        <w:t xml:space="preserve"> </w:t>
-      </w:r>
+        <w:t xml:space="preserve"> Representation</w:t>
+      </w:r>
+      <w:bookmarkEnd w:id="11"/>
+    </w:p>
+    <w:p>
+      <w:pPr>
+        <w:pStyle w:val="Rubrik2"/>
+        <w:numPr>
+          <w:ilvl w:val="1"/>
+          <w:numId w:val="13"/>
+        </w:numPr>
+      </w:pPr>
+      <w:bookmarkStart w:id="12" w:name="_Toc515896087"/>
       <w:proofErr w:type="spellStart"/>
       <w:r>
-        <w:t>case</w:t>
+        <w:t>Arkitekturella</w:t>
       </w:r>
       <w:proofErr w:type="spellEnd"/>
       <w:r>
-        <w:t xml:space="preserve"> </w:t>
-      </w:r>
-      <w:proofErr w:type="spellStart"/>
-      <w:r>
-        <w:t>View</w:t>
-      </w:r>
-      <w:proofErr w:type="spellEnd"/>
-      <w:r>
-        <w:t xml:space="preserve"> (</w:t>
-      </w:r>
-      <w:proofErr w:type="spellStart"/>
-      <w:r>
-        <w:t>användarfallsvy</w:t>
-      </w:r>
-      <w:proofErr w:type="spellEnd"/>
-      <w:r>
-        <w:t>)</w:t>
+        <w:t xml:space="preserve"> vyer </w:t>
+      </w:r>
+      <w:r>
+        <w:rPr>
+          <w:highlight w:val="yellow"/>
+        </w:rPr>
+        <w:t>TODO</w:t>
       </w:r>
       <w:bookmarkEnd w:id="12"/>
     </w:p>
     <w:p>
+      <w:r>
+        <w:t xml:space="preserve">Vid modellering, dokumentation och implementering av ett system är det viktigt att systemet kan betraktas ur olika perspektiv. Vi har därför valt att presentera arkitekturen i </w:t>
+      </w:r>
+      <w:r>
+        <w:t xml:space="preserve">fem vyer: </w:t>
+      </w:r>
+      <w:proofErr w:type="spellStart"/>
+      <w:r>
+        <w:t>Användarfallsvy</w:t>
+      </w:r>
+      <w:proofErr w:type="spellEnd"/>
+      <w:r>
+        <w:t xml:space="preserve">, Logisk vy, </w:t>
+      </w:r>
+      <w:proofErr w:type="spellStart"/>
+      <w:r>
+        <w:t>Processvy</w:t>
+      </w:r>
+      <w:proofErr w:type="spellEnd"/>
+      <w:r>
+        <w:t xml:space="preserve">, </w:t>
+      </w:r>
+      <w:proofErr w:type="spellStart"/>
+      <w:r>
+        <w:t>Datavy</w:t>
+      </w:r>
+      <w:proofErr w:type="spellEnd"/>
+      <w:r>
+        <w:t xml:space="preserve"> och </w:t>
+      </w:r>
+      <w:proofErr w:type="spellStart"/>
+      <w:r>
+        <w:t>Driftsättningsvy</w:t>
+      </w:r>
+      <w:proofErr w:type="spellEnd"/>
+      <w:r>
+        <w:t>.</w:t>
+      </w:r>
+      <w:r>
+        <w:t xml:space="preserve"> </w:t>
+      </w:r>
+    </w:p>
+    <w:p>
+      <w:pPr>
+        <w:pStyle w:val="Liststycke"/>
+        <w:numPr>
+          <w:ilvl w:val="0"/>
+          <w:numId w:val="38"/>
+        </w:numPr>
+      </w:pPr>
+      <w:proofErr w:type="spellStart"/>
+      <w:r>
+        <w:t>Use</w:t>
+      </w:r>
+      <w:proofErr w:type="spellEnd"/>
+      <w:r>
+        <w:t xml:space="preserve"> </w:t>
+      </w:r>
+      <w:proofErr w:type="spellStart"/>
+      <w:r>
+        <w:t>case</w:t>
+      </w:r>
+      <w:proofErr w:type="spellEnd"/>
+      <w:r>
+        <w:t xml:space="preserve"> </w:t>
+      </w:r>
+      <w:proofErr w:type="spellStart"/>
+      <w:r>
+        <w:t>view</w:t>
+      </w:r>
+      <w:proofErr w:type="spellEnd"/>
+      <w:r>
+        <w:t xml:space="preserve"> har som primärt syfte att gestalta grundläggande användningsfall och därmed identifiera de huvudsakliga systemkraven, samt illustrera och validera den valda designen. Denna vy riktar sig till alla, inklusive applikationens slutanvändare. </w:t>
+      </w:r>
+    </w:p>
+    <w:p>
+      <w:pPr>
+        <w:pStyle w:val="Liststycke"/>
+        <w:numPr>
+          <w:ilvl w:val="0"/>
+          <w:numId w:val="38"/>
+        </w:numPr>
+      </w:pPr>
+      <w:proofErr w:type="spellStart"/>
+      <w:r>
+        <w:t>Logical</w:t>
+      </w:r>
+      <w:proofErr w:type="spellEnd"/>
+      <w:r>
+        <w:t xml:space="preserve"> </w:t>
+      </w:r>
+      <w:proofErr w:type="spellStart"/>
+      <w:r>
+        <w:t>view</w:t>
+      </w:r>
+      <w:proofErr w:type="spellEnd"/>
+      <w:r>
+        <w:t xml:space="preserve"> skall definiera systemets komponenter och interfaces för interaktion och kommunikation, således den funktionalitet som systemet ger slutanvändaren</w:t>
+      </w:r>
+      <w:r>
+        <w:t xml:space="preserve">. </w:t>
+      </w:r>
+      <w:r>
+        <w:rPr>
+          <w:highlight w:val="cyan"/>
+        </w:rPr>
+        <w:t xml:space="preserve">Detta görs genom klassdiagram och </w:t>
+      </w:r>
+      <w:proofErr w:type="spellStart"/>
+      <w:r>
+        <w:rPr>
+          <w:highlight w:val="cyan"/>
+        </w:rPr>
+        <w:t>state</w:t>
+      </w:r>
+      <w:proofErr w:type="spellEnd"/>
+      <w:r>
+        <w:rPr>
+          <w:highlight w:val="cyan"/>
+        </w:rPr>
+        <w:t xml:space="preserve"> diagram.</w:t>
+      </w:r>
+      <w:r>
+        <w:t xml:space="preserve"> Primär målgrupp: designers/utvecklare.</w:t>
+      </w:r>
+    </w:p>
+    <w:p>
+      <w:pPr>
+        <w:pStyle w:val="Liststycke"/>
+        <w:numPr>
+          <w:ilvl w:val="0"/>
+          <w:numId w:val="38"/>
+        </w:numPr>
+      </w:pPr>
+      <w:r>
+        <w:t xml:space="preserve">Process </w:t>
+      </w:r>
+      <w:proofErr w:type="spellStart"/>
+      <w:r>
+        <w:t>view</w:t>
+      </w:r>
+      <w:proofErr w:type="spellEnd"/>
+      <w:r>
+        <w:t xml:space="preserve"> ska förklara systemprocesserna och hur de kommunicerar och interagerar, fokuserar på </w:t>
+      </w:r>
+      <w:proofErr w:type="spellStart"/>
+      <w:r>
+        <w:t>runtime</w:t>
+      </w:r>
+      <w:proofErr w:type="spellEnd"/>
+      <w:r>
+        <w:t xml:space="preserve">, bland annat genom aktivitetsdiagram. Målgrupp: </w:t>
+      </w:r>
+      <w:proofErr w:type="spellStart"/>
+      <w:r>
+        <w:t>Integratörer</w:t>
+      </w:r>
+      <w:proofErr w:type="spellEnd"/>
+      <w:r>
+        <w:t xml:space="preserve"> och utvecklare.</w:t>
+      </w:r>
+    </w:p>
+    <w:p>
+      <w:pPr>
+        <w:pStyle w:val="Liststycke"/>
+        <w:numPr>
+          <w:ilvl w:val="0"/>
+          <w:numId w:val="38"/>
+        </w:numPr>
+      </w:pPr>
+      <w:r>
+        <w:t xml:space="preserve">Data </w:t>
+      </w:r>
+      <w:proofErr w:type="spellStart"/>
+      <w:r>
+        <w:t>view</w:t>
+      </w:r>
+      <w:proofErr w:type="spellEnd"/>
+      <w:r>
+        <w:t xml:space="preserve"> visar dataflöden och datastruktur och är främst avsedd för dataspecialister och</w:t>
+      </w:r>
+      <w:r>
+        <w:t xml:space="preserve"> databasadministratörer.</w:t>
+      </w:r>
+    </w:p>
+    <w:p>
+      <w:pPr>
+        <w:pStyle w:val="Liststycke"/>
+        <w:numPr>
+          <w:ilvl w:val="0"/>
+          <w:numId w:val="38"/>
+        </w:numPr>
+      </w:pPr>
+      <w:proofErr w:type="spellStart"/>
+      <w:r>
+        <w:t>Deployment</w:t>
+      </w:r>
+      <w:proofErr w:type="spellEnd"/>
+      <w:r>
+        <w:t xml:space="preserve"> </w:t>
+      </w:r>
+      <w:proofErr w:type="spellStart"/>
+      <w:r>
+        <w:t>view</w:t>
+      </w:r>
+      <w:proofErr w:type="spellEnd"/>
+      <w:r>
+        <w:t xml:space="preserve"> definierar den fysiska miljön som systemet ska driftsättas i. </w:t>
+      </w:r>
+      <w:proofErr w:type="spellStart"/>
+      <w:r>
+        <w:t>Deploymentdiagram</w:t>
+      </w:r>
+      <w:proofErr w:type="spellEnd"/>
+      <w:r>
+        <w:t xml:space="preserve"> används för detta. Denna vy riktar sig till de som ansvarar för driften.  </w:t>
+      </w:r>
+    </w:p>
+    <w:p>
       <w:pPr>
         <w:pStyle w:val="Rubrik2"/>
       </w:pPr>
-      <w:bookmarkStart w:id="13" w:name="_Toc515363797"/>
-      <w:r>
-        <w:t>Översikt</w:t>
+      <w:bookmarkStart w:id="13" w:name="_Toc515363796"/>
+      <w:proofErr w:type="spellStart"/>
+      <w:r>
+        <w:t>Use</w:t>
+      </w:r>
+      <w:proofErr w:type="spellEnd"/>
+      <w:r>
+        <w:t xml:space="preserve"> </w:t>
+      </w:r>
+      <w:proofErr w:type="spellStart"/>
+      <w:r>
+        <w:t>case</w:t>
+      </w:r>
+      <w:proofErr w:type="spellEnd"/>
+      <w:r>
+        <w:t xml:space="preserve"> </w:t>
+      </w:r>
+      <w:proofErr w:type="spellStart"/>
+      <w:r>
+        <w:t>View</w:t>
+      </w:r>
+      <w:proofErr w:type="spellEnd"/>
+      <w:r>
+        <w:t xml:space="preserve"> (</w:t>
+      </w:r>
+      <w:proofErr w:type="spellStart"/>
+      <w:r>
+        <w:t>användarfallsvy</w:t>
+      </w:r>
+      <w:proofErr w:type="spellEnd"/>
+      <w:r>
+        <w:t>)</w:t>
       </w:r>
       <w:bookmarkEnd w:id="13"/>
     </w:p>
     <w:p>
-      <w:r>
-        <w:t>Syftet med användarvyn är att ge ytterligare sammanhang kring användningen av systemet och interaktionerna mellan dess komponenter. I detta dokument betraktas varje komponent som en användargruppsaktör.</w:t>
-      </w:r>
-    </w:p>
-    <w:p>
-      <w:pPr>
-        <w:pStyle w:val="Rubrik2"/>
-      </w:pPr>
-      <w:bookmarkStart w:id="14" w:name="_Toc515363798"/>
-      <w:r>
-        <w:t>Aktörer</w:t>
+      <w:pPr>
+        <w:pStyle w:val="Rubrik3"/>
+      </w:pPr>
+      <w:bookmarkStart w:id="14" w:name="_Toc515363797"/>
+      <w:r>
+        <w:t>Översikt</w:t>
       </w:r>
       <w:bookmarkEnd w:id="14"/>
     </w:p>
     <w:p>
       <w:r>
-        <w:t>Systemet har fyra olika externa aktörer. Kund, Personal, Ägare och Betalning (exempelvis en bank).</w:t>
+        <w:t>Syftet med användarvyn är att ge ytterligare sammanhang kring användningen av systemet och interaktionerna mellan dess komponenter. I detta dokument betraktas varje komponent som en användargruppsaktör.</w:t>
       </w:r>
     </w:p>
     <w:p>
       <w:pPr>
         <w:pStyle w:val="Rubrik3"/>
       </w:pPr>
-      <w:bookmarkStart w:id="15" w:name="_Toc515363799"/>
-      <w:r>
+      <w:bookmarkStart w:id="15" w:name="_Toc515363798"/>
+      <w:r>
+        <w:t>Aktörer</w:t>
+      </w:r>
+      <w:bookmarkEnd w:id="15"/>
+    </w:p>
+    <w:p>
+      <w:r>
+        <w:t>Systemet har fyra olika externa aktörer. Kund, Personal, Ägare och Betalning (exempelvis en bank).</w:t>
+      </w:r>
+    </w:p>
+    <w:p>
+      <w:pPr>
+        <w:pStyle w:val="Rubrik4"/>
+      </w:pPr>
+      <w:bookmarkStart w:id="16" w:name="_Toc515363799"/>
+      <w:r>
+        <w:lastRenderedPageBreak/>
         <w:t>Kund</w:t>
       </w:r>
-      <w:bookmarkEnd w:id="15"/>
+      <w:bookmarkEnd w:id="16"/>
     </w:p>
     <w:p>
       <w:pPr>
@@ -6120,14 +6409,27 @@
       <w:r>
         <w:t xml:space="preserve">Figur </w:t>
       </w:r>
-      <w:fldSimple w:instr=" SEQ Figur \* ARABIC ">
-        <w:r>
-          <w:rPr>
-            <w:noProof/>
-          </w:rPr>
-          <w:t>2</w:t>
-        </w:r>
-      </w:fldSimple>
+      <w:r>
+        <w:fldChar w:fldCharType="begin"/>
+      </w:r>
+      <w:r>
+        <w:instrText xml:space="preserve"> SEQ Figur \* ARABIC </w:instrText>
+      </w:r>
+      <w:r>
+        <w:fldChar w:fldCharType="separate"/>
+      </w:r>
+      <w:r>
+        <w:rPr>
+          <w:noProof/>
+        </w:rPr>
+        <w:t>2</w:t>
+      </w:r>
+      <w:r>
+        <w:rPr>
+          <w:noProof/>
+        </w:rPr>
+        <w:fldChar w:fldCharType="end"/>
+      </w:r>
       <w:r>
         <w:t xml:space="preserve"> </w:t>
       </w:r>
@@ -6202,14 +6504,27 @@
       <w:r>
         <w:t xml:space="preserve">Figur </w:t>
       </w:r>
-      <w:fldSimple w:instr=" SEQ Figur \* ARABIC ">
-        <w:r>
-          <w:rPr>
-            <w:noProof/>
-          </w:rPr>
-          <w:t>3</w:t>
-        </w:r>
-      </w:fldSimple>
+      <w:r>
+        <w:fldChar w:fldCharType="begin"/>
+      </w:r>
+      <w:r>
+        <w:instrText xml:space="preserve"> SEQ Figur \* ARABIC </w:instrText>
+      </w:r>
+      <w:r>
+        <w:fldChar w:fldCharType="separate"/>
+      </w:r>
+      <w:r>
+        <w:rPr>
+          <w:noProof/>
+        </w:rPr>
+        <w:t>3</w:t>
+      </w:r>
+      <w:r>
+        <w:rPr>
+          <w:noProof/>
+        </w:rPr>
+        <w:fldChar w:fldCharType="end"/>
+      </w:r>
       <w:r>
         <w:t xml:space="preserve"> Några </w:t>
       </w:r>
@@ -6232,13 +6547,13 @@
     </w:p>
     <w:p>
       <w:pPr>
-        <w:pStyle w:val="Rubrik3"/>
-      </w:pPr>
-      <w:bookmarkStart w:id="16" w:name="_Toc515363800"/>
+        <w:pStyle w:val="Rubrik4"/>
+      </w:pPr>
+      <w:bookmarkStart w:id="17" w:name="_Toc515363800"/>
       <w:r>
         <w:t>Personal</w:t>
       </w:r>
-      <w:bookmarkEnd w:id="16"/>
+      <w:bookmarkEnd w:id="17"/>
     </w:p>
     <w:p>
       <w:pPr>
@@ -6355,13 +6670,13 @@
     </w:p>
     <w:p>
       <w:pPr>
-        <w:pStyle w:val="Rubrik3"/>
-      </w:pPr>
-      <w:bookmarkStart w:id="17" w:name="_Toc515363801"/>
+        <w:pStyle w:val="Rubrik4"/>
+      </w:pPr>
+      <w:bookmarkStart w:id="18" w:name="_Toc515363801"/>
       <w:r>
         <w:t>Ägare</w:t>
       </w:r>
-      <w:bookmarkEnd w:id="17"/>
+      <w:bookmarkEnd w:id="18"/>
     </w:p>
     <w:p>
       <w:pPr>
@@ -6424,14 +6739,27 @@
       <w:r>
         <w:t xml:space="preserve">Figur </w:t>
       </w:r>
-      <w:fldSimple w:instr=" SEQ Figur \* ARABIC ">
-        <w:r>
-          <w:rPr>
-            <w:noProof/>
-          </w:rPr>
-          <w:t>5</w:t>
-        </w:r>
-      </w:fldSimple>
+      <w:r>
+        <w:fldChar w:fldCharType="begin"/>
+      </w:r>
+      <w:r>
+        <w:instrText xml:space="preserve"> SEQ Figur \* ARABIC </w:instrText>
+      </w:r>
+      <w:r>
+        <w:fldChar w:fldCharType="separate"/>
+      </w:r>
+      <w:r>
+        <w:rPr>
+          <w:noProof/>
+        </w:rPr>
+        <w:t>5</w:t>
+      </w:r>
+      <w:r>
+        <w:rPr>
+          <w:noProof/>
+        </w:rPr>
+        <w:fldChar w:fldCharType="end"/>
+      </w:r>
       <w:r>
         <w:t xml:space="preserve"> </w:t>
       </w:r>
@@ -6446,14 +6774,14 @@
     </w:p>
     <w:p>
       <w:pPr>
-        <w:pStyle w:val="Rubrik3"/>
-      </w:pPr>
-      <w:bookmarkStart w:id="18" w:name="_Toc515363802"/>
+        <w:pStyle w:val="Rubrik4"/>
+      </w:pPr>
+      <w:bookmarkStart w:id="19" w:name="_Toc515363802"/>
       <w:r>
         <w:lastRenderedPageBreak/>
         <w:t>Betalning</w:t>
       </w:r>
-      <w:bookmarkEnd w:id="18"/>
+      <w:bookmarkEnd w:id="19"/>
     </w:p>
     <w:p>
       <w:r>
@@ -6484,9 +6812,9 @@
     </w:p>
     <w:p>
       <w:pPr>
-        <w:pStyle w:val="Rubrik2"/>
-      </w:pPr>
-      <w:bookmarkStart w:id="19" w:name="_Toc515363803"/>
+        <w:pStyle w:val="Rubrik4"/>
+      </w:pPr>
+      <w:bookmarkStart w:id="20" w:name="_Toc515363803"/>
       <w:r>
         <w:t xml:space="preserve">Realisering </w:t>
       </w:r>
@@ -6496,7 +6824,7 @@
       <w:r>
         <w:t>nvändarfall</w:t>
       </w:r>
-      <w:bookmarkEnd w:id="19"/>
+      <w:bookmarkEnd w:id="20"/>
     </w:p>
     <w:p>
       <w:r>
@@ -6512,9 +6840,9 @@
     <w:p/>
     <w:p>
       <w:pPr>
-        <w:pStyle w:val="Rubrik1"/>
-      </w:pPr>
-      <w:bookmarkStart w:id="20" w:name="_Toc515363804"/>
+        <w:pStyle w:val="Rubrik2"/>
+      </w:pPr>
+      <w:bookmarkStart w:id="21" w:name="_Toc515363804"/>
       <w:proofErr w:type="spellStart"/>
       <w:r>
         <w:t>Logical</w:t>
@@ -6530,61 +6858,57 @@
       <w:proofErr w:type="spellEnd"/>
       <w:r>
         <w:t xml:space="preserve"> (Logisk vy)</w:t>
-      </w:r>
-      <w:bookmarkEnd w:id="20"/>
-    </w:p>
-    <w:p>
-      <w:pPr>
-        <w:pStyle w:val="Rubrik2"/>
-      </w:pPr>
-      <w:bookmarkStart w:id="21" w:name="_Toc515363805"/>
-      <w:r>
-        <w:t>Översikt</w:t>
       </w:r>
       <w:bookmarkEnd w:id="21"/>
     </w:p>
     <w:p>
-      <w:r>
-        <w:t>Huvudmålet med den logiska vyn är att definiera de komponenter som kommer att kompensera för systemet och att definiera gränssnitten genom vilka de kommer att kommunicera och interagera med varandra</w:t>
-      </w:r>
-    </w:p>
-    <w:p>
-      <w:pPr>
-        <w:pStyle w:val="Rubrik2"/>
-        <w:numPr>
-          <w:ilvl w:val="1"/>
-          <w:numId w:val="40"/>
-        </w:numPr>
-      </w:pPr>
-      <w:bookmarkStart w:id="22" w:name="_Toc515363806"/>
-      <w:bookmarkStart w:id="23" w:name="_Toc515363807"/>
-      <w:r>
-        <w:t>Interfacedefinitioner</w:t>
+      <w:pPr>
+        <w:pStyle w:val="Rubrik3"/>
+      </w:pPr>
+      <w:bookmarkStart w:id="22" w:name="_Toc515363805"/>
+      <w:r>
+        <w:t>Översikt</w:t>
       </w:r>
       <w:bookmarkEnd w:id="22"/>
     </w:p>
     <w:p>
-      <w:pPr>
-        <w:pStyle w:val="Rubrik2"/>
-      </w:pPr>
-      <w:r>
-        <w:t>Tjänsteuppdelning</w:t>
+      <w:r>
+        <w:t>Huvudmålet med den logiska vyn är att definiera de komponenter som kommer att kompensera för systemet och att definiera gränssnitten genom vilka de kommer att kommunicera och interagera med varandra</w:t>
+      </w:r>
+    </w:p>
+    <w:p>
+      <w:pPr>
+        <w:pStyle w:val="Rubrik3"/>
+      </w:pPr>
+      <w:bookmarkStart w:id="23" w:name="_Toc515363806"/>
+      <w:bookmarkStart w:id="24" w:name="_Toc515363807"/>
+      <w:r>
+        <w:t>Interfacedefinitioner</w:t>
       </w:r>
       <w:bookmarkEnd w:id="23"/>
     </w:p>
     <w:p>
       <w:pPr>
-        <w:pStyle w:val="Rubrik2"/>
-      </w:pPr>
-      <w:bookmarkStart w:id="24" w:name="_Toc515363808"/>
-      <w:r>
-        <w:t>Övergripande domänmodell</w:t>
+        <w:pStyle w:val="Rubrik3"/>
+      </w:pPr>
+      <w:r>
+        <w:t>Tjänsteuppdelning</w:t>
       </w:r>
       <w:bookmarkEnd w:id="24"/>
     </w:p>
     <w:p>
       <w:pPr>
-        <w:pStyle w:val="Rubrik2"/>
+        <w:pStyle w:val="Rubrik3"/>
+      </w:pPr>
+      <w:bookmarkStart w:id="25" w:name="_Toc515363808"/>
+      <w:r>
+        <w:t>Övergripande domänmodell</w:t>
+      </w:r>
+      <w:bookmarkEnd w:id="25"/>
+    </w:p>
+    <w:p>
+      <w:pPr>
+        <w:pStyle w:val="Rubrik3"/>
       </w:pPr>
       <w:r>
         <w:t>CLASS DIAGRAM</w:t>
@@ -6662,9 +6986,9 @@
     <w:p/>
     <w:p>
       <w:pPr>
-        <w:pStyle w:val="Rubrik1"/>
-      </w:pPr>
-      <w:bookmarkStart w:id="25" w:name="_Toc515363809"/>
+        <w:pStyle w:val="Rubrik2"/>
+      </w:pPr>
+      <w:bookmarkStart w:id="26" w:name="_Toc515363809"/>
       <w:r>
         <w:t xml:space="preserve">Data </w:t>
       </w:r>
@@ -6672,7 +6996,7 @@
       <w:r>
         <w:t>View</w:t>
       </w:r>
-      <w:bookmarkEnd w:id="25"/>
+      <w:bookmarkEnd w:id="26"/>
       <w:proofErr w:type="spellEnd"/>
     </w:p>
     <w:p>
@@ -6727,6 +7051,7 @@
         <w:rPr>
           <w:noProof/>
         </w:rPr>
+        <w:lastRenderedPageBreak/>
         <w:drawing>
           <wp:inline distT="0" distB="0" distL="0" distR="0" wp14:anchorId="2EBCF4C2" wp14:editId="22067B43">
             <wp:extent cx="3910860" cy="2943225"/>
@@ -6771,14 +7096,27 @@
       <w:r>
         <w:t xml:space="preserve">Figur </w:t>
       </w:r>
-      <w:fldSimple w:instr=" SEQ Figur \* ARABIC ">
-        <w:r>
-          <w:rPr>
-            <w:noProof/>
-          </w:rPr>
-          <w:t>1</w:t>
-        </w:r>
-      </w:fldSimple>
+      <w:r>
+        <w:fldChar w:fldCharType="begin"/>
+      </w:r>
+      <w:r>
+        <w:instrText xml:space="preserve"> SEQ Figur \* ARABIC </w:instrText>
+      </w:r>
+      <w:r>
+        <w:fldChar w:fldCharType="separate"/>
+      </w:r>
+      <w:r>
+        <w:rPr>
+          <w:noProof/>
+        </w:rPr>
+        <w:t>1</w:t>
+      </w:r>
+      <w:r>
+        <w:rPr>
+          <w:noProof/>
+        </w:rPr>
+        <w:fldChar w:fldCharType="end"/>
+      </w:r>
       <w:r>
         <w:t xml:space="preserve"> DFD </w:t>
       </w:r>
@@ -6869,14 +7207,27 @@
       <w:r>
         <w:t xml:space="preserve">Figur </w:t>
       </w:r>
-      <w:fldSimple w:instr=" SEQ Figur \* ARABIC ">
-        <w:r>
-          <w:rPr>
-            <w:noProof/>
-          </w:rPr>
-          <w:t>6</w:t>
-        </w:r>
-      </w:fldSimple>
+      <w:r>
+        <w:fldChar w:fldCharType="begin"/>
+      </w:r>
+      <w:r>
+        <w:instrText xml:space="preserve"> SEQ Figur \* ARABIC </w:instrText>
+      </w:r>
+      <w:r>
+        <w:fldChar w:fldCharType="separate"/>
+      </w:r>
+      <w:r>
+        <w:rPr>
+          <w:noProof/>
+        </w:rPr>
+        <w:t>6</w:t>
+      </w:r>
+      <w:r>
+        <w:rPr>
+          <w:noProof/>
+        </w:rPr>
+        <w:fldChar w:fldCharType="end"/>
+      </w:r>
       <w:r>
         <w:t xml:space="preserve"> DFD </w:t>
       </w:r>
@@ -6892,9 +7243,9 @@
     <w:p/>
     <w:p>
       <w:pPr>
-        <w:pStyle w:val="Rubrik1"/>
-      </w:pPr>
-      <w:bookmarkStart w:id="26" w:name="_Toc515363810"/>
+        <w:pStyle w:val="Rubrik2"/>
+      </w:pPr>
+      <w:bookmarkStart w:id="27" w:name="_Toc515363810"/>
       <w:proofErr w:type="spellStart"/>
       <w:r>
         <w:t>Deployment</w:t>
@@ -6918,168 +7269,153 @@
       <w:proofErr w:type="spellEnd"/>
       <w:r>
         <w:t>)</w:t>
-      </w:r>
-      <w:bookmarkEnd w:id="26"/>
-    </w:p>
-    <w:p>
-      <w:pPr>
-        <w:pStyle w:val="Rubrik2"/>
-      </w:pPr>
-      <w:bookmarkStart w:id="27" w:name="_Toc515363811"/>
-      <w:r>
-        <w:t>Lösningsöversikt</w:t>
       </w:r>
       <w:bookmarkEnd w:id="27"/>
     </w:p>
     <w:p>
       <w:pPr>
-        <w:pStyle w:val="Rubrik2"/>
-      </w:pPr>
-      <w:r>
-        <w:t xml:space="preserve"> </w:t>
-      </w:r>
-      <w:bookmarkStart w:id="28" w:name="_Toc515363812"/>
-      <w:r>
-        <w:t>Fysisk miljö</w:t>
+        <w:pStyle w:val="Rubrik3"/>
+      </w:pPr>
+      <w:bookmarkStart w:id="28" w:name="_Toc515363811"/>
+      <w:r>
+        <w:t>Lösningsöversikt</w:t>
       </w:r>
       <w:bookmarkEnd w:id="28"/>
     </w:p>
     <w:p>
       <w:pPr>
-        <w:pStyle w:val="Rubrik2"/>
+        <w:pStyle w:val="Rubrik3"/>
       </w:pPr>
       <w:r>
         <w:t xml:space="preserve"> </w:t>
       </w:r>
-      <w:bookmarkStart w:id="29" w:name="_Toc515363813"/>
-      <w:r>
-        <w:t>Programvaror</w:t>
+      <w:bookmarkStart w:id="29" w:name="_Toc515363812"/>
+      <w:r>
+        <w:t>Fysisk miljö</w:t>
       </w:r>
       <w:bookmarkEnd w:id="29"/>
+    </w:p>
+    <w:p>
+      <w:pPr>
+        <w:pStyle w:val="Rubrik3"/>
+      </w:pPr>
+      <w:r>
+        <w:t xml:space="preserve"> </w:t>
+      </w:r>
+      <w:bookmarkStart w:id="30" w:name="_Toc515363813"/>
+      <w:r>
+        <w:t>Programva</w:t>
+      </w:r>
+      <w:bookmarkStart w:id="31" w:name="_GoBack"/>
+      <w:bookmarkEnd w:id="31"/>
+      <w:r>
+        <w:t>ror</w:t>
+      </w:r>
+      <w:bookmarkEnd w:id="30"/>
     </w:p>
     <w:p/>
     <w:p>
       <w:pPr>
         <w:pStyle w:val="Rubrik1"/>
       </w:pPr>
-      <w:bookmarkStart w:id="30" w:name="_Toc515363814"/>
+      <w:bookmarkStart w:id="32" w:name="_Toc515363814"/>
       <w:r>
         <w:lastRenderedPageBreak/>
         <w:t>Icke</w:t>
       </w:r>
       <w:r>
         <w:t>-funktionella krav</w:t>
-      </w:r>
-      <w:bookmarkEnd w:id="30"/>
-    </w:p>
-    <w:p>
-      <w:pPr>
-        <w:pStyle w:val="Rubrik2"/>
-      </w:pPr>
-      <w:bookmarkStart w:id="31" w:name="_Toc515363815"/>
-      <w:r>
-        <w:t>Svarstider</w:t>
-      </w:r>
-      <w:r>
-        <w:t xml:space="preserve"> och kapacitet</w:t>
-      </w:r>
-      <w:bookmarkEnd w:id="31"/>
-    </w:p>
-    <w:p>
-      <w:r>
-        <w:t>Från kundens perspektiv ska svarstiden normalt understiga 2 sekunder vid normalbelastning (20 samtidiga kunder). I övriga fall ska svarstiden vara mindre än 8 sekunder.</w:t>
-      </w:r>
-    </w:p>
-    <w:p>
-      <w:r>
-        <w:t>Systemet ska klara att hantera minst 50 samtidiga användare.</w:t>
-      </w:r>
-    </w:p>
-    <w:p>
-      <w:pPr>
-        <w:pStyle w:val="Rubrik2"/>
-      </w:pPr>
-      <w:bookmarkStart w:id="32" w:name="_Toc515363816"/>
-      <w:r>
-        <w:t>Tillgänglighet</w:t>
       </w:r>
       <w:bookmarkEnd w:id="32"/>
     </w:p>
     <w:p>
-      <w:r>
-        <w:t>För kunden ska systemet vara tillgängligt minst under caféets öppettider. För personal och ägare ytterligare minst från två timmar innan caféet öppnar, samt fyra timmar efter stängning för att möjliggöra administrativa uppgifter.</w:t>
-      </w:r>
-    </w:p>
-    <w:p>
-      <w:r>
-        <w:t xml:space="preserve">Användargränssnittet ska vara intuitivt. </w:t>
-      </w:r>
-    </w:p>
-    <w:p>
       <w:pPr>
         <w:pStyle w:val="Rubrik2"/>
       </w:pPr>
-      <w:bookmarkStart w:id="33" w:name="_Toc515363817"/>
-      <w:r>
-        <w:t>Tillförlitlighet</w:t>
+      <w:bookmarkStart w:id="33" w:name="_Toc515363815"/>
+      <w:r>
+        <w:t>Svarstider</w:t>
+      </w:r>
+      <w:r>
+        <w:t xml:space="preserve"> och kapacitet</w:t>
       </w:r>
       <w:bookmarkEnd w:id="33"/>
     </w:p>
     <w:p>
       <w:r>
-        <w:t xml:space="preserve">Systemet bör gå att </w:t>
-      </w:r>
-      <w:proofErr w:type="spellStart"/>
-      <w:r>
-        <w:t>drifta</w:t>
-      </w:r>
-      <w:proofErr w:type="spellEnd"/>
-      <w:r>
-        <w:t xml:space="preserve"> med redundans.</w:t>
+        <w:t>Från kundens perspektiv ska svarstiden normalt understiga 2 sekunder vid normalbelastning (20 samtidiga kunder). I övriga fall ska svarstiden vara mindre än 8 sekunder.</w:t>
       </w:r>
     </w:p>
     <w:p>
+      <w:r>
+        <w:t>Systemet ska klara att hantera minst 50 samtidiga användare.</w:t>
+      </w:r>
+    </w:p>
+    <w:p>
       <w:pPr>
         <w:pStyle w:val="Rubrik2"/>
       </w:pPr>
-      <w:bookmarkStart w:id="34" w:name="_Toc515363818"/>
-      <w:r>
-        <w:t>Förvaltningsbarhet</w:t>
+      <w:bookmarkStart w:id="34" w:name="_Toc515363816"/>
+      <w:r>
+        <w:t>Tillgänglighet</w:t>
       </w:r>
       <w:bookmarkEnd w:id="34"/>
     </w:p>
     <w:p>
       <w:r>
-        <w:t>Det ska finnas separata miljöer för utveckling, test och produktion.</w:t>
+        <w:t>För kunden ska systemet vara tillgängligt minst under caféets öppettider. För personal och ägare ytterligare minst från två timmar innan caféet öppnar, samt fyra timmar efter stängning för att möjliggöra administrativa uppgifter.</w:t>
       </w:r>
     </w:p>
     <w:p>
-      <w:pPr>
-        <w:pStyle w:val="Rubrik1"/>
-      </w:pPr>
-      <w:bookmarkStart w:id="35" w:name="_Toc515363819"/>
-      <w:r>
-        <w:t>Teknisk lösning</w:t>
+      <w:r>
+        <w:t xml:space="preserve">Användargränssnittet ska vara intuitivt. </w:t>
+      </w:r>
+    </w:p>
+    <w:p>
+      <w:pPr>
+        <w:pStyle w:val="Rubrik2"/>
+      </w:pPr>
+      <w:bookmarkStart w:id="35" w:name="_Toc515363817"/>
+      <w:r>
+        <w:t>Tillförlitlighet</w:t>
       </w:r>
       <w:bookmarkEnd w:id="35"/>
     </w:p>
     <w:p>
+      <w:r>
+        <w:t xml:space="preserve">Systemet bör gå att </w:t>
+      </w:r>
+      <w:proofErr w:type="spellStart"/>
+      <w:r>
+        <w:t>drifta</w:t>
+      </w:r>
+      <w:proofErr w:type="spellEnd"/>
+      <w:r>
+        <w:t xml:space="preserve"> med redundans.</w:t>
+      </w:r>
+    </w:p>
+    <w:p>
       <w:pPr>
         <w:pStyle w:val="Rubrik2"/>
       </w:pPr>
-      <w:bookmarkStart w:id="36" w:name="_Toc515363820"/>
-      <w:r>
-        <w:t>Beskrivning</w:t>
+      <w:bookmarkStart w:id="36" w:name="_Toc515363818"/>
+      <w:r>
+        <w:t>Förvaltningsbarhet</w:t>
       </w:r>
       <w:bookmarkEnd w:id="36"/>
     </w:p>
     <w:p>
-      <w:pPr>
-        <w:pStyle w:val="Rubrik2"/>
-      </w:pPr>
-      <w:bookmarkStart w:id="37" w:name="_Toc515363821"/>
-      <w:r>
-        <w:t>Integration med omvärlden</w:t>
+      <w:r>
+        <w:t>Det ska finnas separata miljöer för utveckling, test och produktion.</w:t>
+      </w:r>
+    </w:p>
+    <w:p>
+      <w:pPr>
+        <w:pStyle w:val="Rubrik1"/>
+      </w:pPr>
+      <w:bookmarkStart w:id="37" w:name="_Toc515363819"/>
+      <w:r>
+        <w:t>Teknisk lösning</w:t>
       </w:r>
       <w:bookmarkEnd w:id="37"/>
     </w:p>
@@ -7087,68 +7423,88 @@
       <w:pPr>
         <w:pStyle w:val="Rubrik2"/>
       </w:pPr>
-      <w:bookmarkStart w:id="38" w:name="_Toc515363822"/>
-      <w:r>
-        <w:t>Felhantering</w:t>
+      <w:bookmarkStart w:id="38" w:name="_Toc515363820"/>
+      <w:r>
+        <w:t>Beskrivning</w:t>
       </w:r>
       <w:bookmarkEnd w:id="38"/>
     </w:p>
     <w:p>
-      <w:r>
-        <w:t xml:space="preserve">Javas </w:t>
-      </w:r>
-      <w:proofErr w:type="spellStart"/>
-      <w:r>
-        <w:t>Exceptions</w:t>
-      </w:r>
-      <w:proofErr w:type="spellEnd"/>
-      <w:r>
-        <w:t xml:space="preserve"> används för felhantering i applikationen. </w:t>
-      </w:r>
-    </w:p>
-    <w:p>
-      <w:pPr>
-        <w:pStyle w:val="Rubrik3"/>
-      </w:pPr>
-      <w:bookmarkStart w:id="39" w:name="_Toc515363823"/>
-      <w:r>
-        <w:t>Regler</w:t>
+      <w:pPr>
+        <w:pStyle w:val="Rubrik2"/>
+      </w:pPr>
+      <w:bookmarkStart w:id="39" w:name="_Toc515363821"/>
+      <w:r>
+        <w:t>Integration med omvärlden</w:t>
       </w:r>
       <w:bookmarkEnd w:id="39"/>
     </w:p>
     <w:p>
-      <w:r>
-        <w:t>När ett fel inträffar ska problemet i första hand åtgärdas. Om felhanteringsrutinen inte kan åtgärda problemet ska det kastas vidare.</w:t>
-      </w:r>
+      <w:pPr>
+        <w:pStyle w:val="Rubrik2"/>
+      </w:pPr>
+      <w:bookmarkStart w:id="40" w:name="_Toc515363822"/>
+      <w:r>
+        <w:t>Felhantering</w:t>
+      </w:r>
+      <w:bookmarkEnd w:id="40"/>
     </w:p>
     <w:p>
       <w:r>
-        <w:t xml:space="preserve">De fel som kastas ska i första hand vara egendefinierade, för att dölja </w:t>
+        <w:t xml:space="preserve">Javas </w:t>
       </w:r>
       <w:proofErr w:type="spellStart"/>
       <w:r>
-        <w:t>implentationsdetaljer</w:t>
+        <w:t>Exceptions</w:t>
       </w:r>
       <w:proofErr w:type="spellEnd"/>
       <w:r>
-        <w:t xml:space="preserve"> som inte bör framgå i det publika användargränssnittet. På så vis förbättras också systemets underhåll</w:t>
-      </w:r>
-      <w:r>
-        <w:t>s</w:t>
-      </w:r>
-      <w:r>
-        <w:t>barhet.</w:t>
+        <w:t xml:space="preserve"> används för felhantering i applikationen. </w:t>
       </w:r>
     </w:p>
     <w:p>
       <w:pPr>
         <w:pStyle w:val="Rubrik3"/>
       </w:pPr>
-      <w:bookmarkStart w:id="40" w:name="_Toc515363824"/>
+      <w:bookmarkStart w:id="41" w:name="_Toc515363823"/>
+      <w:r>
+        <w:t>Regler</w:t>
+      </w:r>
+      <w:bookmarkEnd w:id="41"/>
+    </w:p>
+    <w:p>
+      <w:r>
+        <w:t>När ett fel inträffar ska problemet i första hand åtgärdas. Om felhanteringsrutinen inte kan åtgärda problemet ska det kastas vidare.</w:t>
+      </w:r>
+    </w:p>
+    <w:p>
+      <w:r>
+        <w:t xml:space="preserve">De fel som kastas ska i första hand vara egendefinierade, för att dölja </w:t>
+      </w:r>
+      <w:proofErr w:type="spellStart"/>
+      <w:r>
+        <w:t>implentationsdetaljer</w:t>
+      </w:r>
+      <w:proofErr w:type="spellEnd"/>
+      <w:r>
+        <w:t xml:space="preserve"> som inte bör framgå i det publika användargränssnittet. På så vis förbättras också systemets underhåll</w:t>
+      </w:r>
+      <w:r>
+        <w:t>s</w:t>
+      </w:r>
+      <w:r>
+        <w:t>barhet.</w:t>
+      </w:r>
+    </w:p>
+    <w:p>
+      <w:pPr>
+        <w:pStyle w:val="Rubrik3"/>
+      </w:pPr>
+      <w:bookmarkStart w:id="42" w:name="_Toc515363824"/>
       <w:r>
         <w:t>Dataformatering</w:t>
       </w:r>
-      <w:bookmarkEnd w:id="40"/>
+      <w:bookmarkEnd w:id="42"/>
     </w:p>
     <w:p>
       <w:r>
@@ -7179,35 +7535,9 @@
         <w:lastRenderedPageBreak/>
         <w:t xml:space="preserve"> </w:t>
       </w:r>
-      <w:bookmarkStart w:id="41" w:name="_Toc515363825"/>
+      <w:bookmarkStart w:id="43" w:name="_Toc515363825"/>
       <w:r>
         <w:t>Säkerhet</w:t>
-      </w:r>
-      <w:bookmarkEnd w:id="41"/>
-    </w:p>
-    <w:p>
-      <w:pPr>
-        <w:pStyle w:val="Rubrik2"/>
-      </w:pPr>
-      <w:r>
-        <w:t xml:space="preserve"> </w:t>
-      </w:r>
-      <w:bookmarkStart w:id="42" w:name="_Toc515363826"/>
-      <w:r>
-        <w:t>Säkerhetsklassificering av information</w:t>
-      </w:r>
-      <w:bookmarkEnd w:id="42"/>
-    </w:p>
-    <w:p>
-      <w:pPr>
-        <w:pStyle w:val="Rubrik2"/>
-      </w:pPr>
-      <w:r>
-        <w:t xml:space="preserve"> </w:t>
-      </w:r>
-      <w:bookmarkStart w:id="43" w:name="_Toc515363827"/>
-      <w:r>
-        <w:t>Riskanalys</w:t>
       </w:r>
       <w:bookmarkEnd w:id="43"/>
     </w:p>
@@ -7218,11 +7548,37 @@
       <w:r>
         <w:t xml:space="preserve"> </w:t>
       </w:r>
-      <w:bookmarkStart w:id="44" w:name="_Toc515363828"/>
+      <w:bookmarkStart w:id="44" w:name="_Toc515363826"/>
+      <w:r>
+        <w:t>Säkerhetsklassificering av information</w:t>
+      </w:r>
+      <w:bookmarkEnd w:id="44"/>
+    </w:p>
+    <w:p>
+      <w:pPr>
+        <w:pStyle w:val="Rubrik2"/>
+      </w:pPr>
+      <w:r>
+        <w:t xml:space="preserve"> </w:t>
+      </w:r>
+      <w:bookmarkStart w:id="45" w:name="_Toc515363827"/>
+      <w:r>
+        <w:t>Riskanalys</w:t>
+      </w:r>
+      <w:bookmarkEnd w:id="45"/>
+    </w:p>
+    <w:p>
+      <w:pPr>
+        <w:pStyle w:val="Rubrik2"/>
+      </w:pPr>
+      <w:r>
+        <w:t xml:space="preserve"> </w:t>
+      </w:r>
+      <w:bookmarkStart w:id="46" w:name="_Toc515363828"/>
       <w:r>
         <w:t>Riskminimering</w:t>
       </w:r>
-      <w:bookmarkEnd w:id="44"/>
+      <w:bookmarkEnd w:id="46"/>
     </w:p>
     <w:p>
       <w:r>
@@ -7253,11 +7609,11 @@
       <w:r>
         <w:t xml:space="preserve"> </w:t>
       </w:r>
-      <w:bookmarkStart w:id="45" w:name="_Toc515363829"/>
+      <w:bookmarkStart w:id="47" w:name="_Toc515363829"/>
       <w:r>
         <w:t>Spårbarhet</w:t>
       </w:r>
-      <w:bookmarkEnd w:id="45"/>
+      <w:bookmarkEnd w:id="47"/>
     </w:p>
     <w:p/>
     <w:bookmarkEnd w:id="0"/>
@@ -8457,7 +8813,7 @@
         <v:path o:extrusionok="f" gradientshapeok="t" o:connecttype="rect"/>
         <o:lock v:ext="edit" aspectratio="t"/>
       </v:shapetype>
-      <v:shape id="_x0000_i1109" type="#_x0000_t75" style="width:4.05pt;height:8.95pt" o:bullet="t">
+      <v:shape id="_x0000_i1130" type="#_x0000_t75" style="width:4.05pt;height:8.95pt" o:bullet="t">
         <v:imagedata r:id="rId1" o:title="clip_image001"/>
       </v:shape>
     </w:pict>
@@ -12939,6 +13295,7 @@
     <w:rsid w:val="006669AD"/>
     <w:rsid w:val="006F6E2A"/>
     <w:rsid w:val="00750C9E"/>
+    <w:rsid w:val="008E4EC1"/>
     <w:rsid w:val="00957F11"/>
     <w:rsid w:val="009C35C9"/>
     <w:rsid w:val="00B77D10"/>
@@ -12946,7 +13303,6 @@
     <w:rsid w:val="00D1236C"/>
     <w:rsid w:val="00DC1A51"/>
     <w:rsid w:val="00E06051"/>
-    <w:rsid w:val="00F22114"/>
     <w:rsid w:val="00FA7499"/>
   </w:rsids>
   <m:mathPr>
@@ -13995,7 +14351,7 @@
 </file>
 
 <file path=customXml/itemProps4.xml><?xml version="1.0" encoding="utf-8"?>
-<ds:datastoreItem xmlns:ds="http://schemas.openxmlformats.org/officeDocument/2006/customXml" ds:itemID="{95ED75B8-B8C6-4536-98F5-7530F87B3857}">
+<ds:datastoreItem xmlns:ds="http://schemas.openxmlformats.org/officeDocument/2006/customXml" ds:itemID="{73429AFC-344F-46E1-B660-88B4E06906A8}">
   <ds:schemaRefs>
     <ds:schemaRef ds:uri="http://schemas.openxmlformats.org/officeDocument/2006/bibliography"/>
   </ds:schemaRefs>

</xml_diff>

<commit_message>
Uppdaterat use case Kund (bild) och Betalning
</commit_message>
<xml_diff>
--- a/Systemarkitektur_projekt_SAD_CafeApp_Billy_Tommy_Zein_Malin_01.docx
+++ b/Systemarkitektur_projekt_SAD_CafeApp_Billy_Tommy_Zein_Malin_01.docx
@@ -6359,52 +6359,56 @@
       <w:r>
         <w:t>.</w:t>
       </w:r>
-      <w:bookmarkStart w:id="15" w:name="_GoBack"/>
+    </w:p>
+    <w:p>
+      <w:pPr>
+        <w:pStyle w:val="Rubrik3"/>
+      </w:pPr>
+      <w:bookmarkStart w:id="15" w:name="_Toc515363798"/>
+      <w:r>
+        <w:t>Aktörer</w:t>
+      </w:r>
       <w:bookmarkEnd w:id="15"/>
     </w:p>
     <w:p>
-      <w:pPr>
-        <w:pStyle w:val="Rubrik3"/>
-      </w:pPr>
-      <w:bookmarkStart w:id="16" w:name="_Toc515363798"/>
-      <w:r>
-        <w:t>Aktörer</w:t>
+      <w:r>
+        <w:t>Systemet har fyra olika externa aktörer. Kund, Personal, Ägare och Betalning (exempelvis en bank).</w:t>
+      </w:r>
+    </w:p>
+    <w:p>
+      <w:pPr>
+        <w:pStyle w:val="Rubrik4"/>
+      </w:pPr>
+      <w:bookmarkStart w:id="16" w:name="_Toc515363799"/>
+      <w:r>
+        <w:lastRenderedPageBreak/>
+        <w:t>Kund</w:t>
       </w:r>
       <w:bookmarkEnd w:id="16"/>
     </w:p>
     <w:p>
-      <w:r>
-        <w:t>Systemet har fyra olika externa aktörer. Kund, Personal, Ägare och Betalning (exempelvis en bank).</w:t>
+      <w:pPr>
+        <w:keepNext/>
+        <w:spacing w:before="240"/>
+      </w:pPr>
+      <w:r>
+        <w:t>Kunden kan titta på menyn, granska innehållsförteckningen, välja produkter att lägga i varukorgen, titta och ändra i varukorgen och slutligen skicka beställningen, betala och få kvitto.</w:t>
       </w:r>
     </w:p>
     <w:p>
       <w:pPr>
-        <w:pStyle w:val="Rubrik4"/>
-      </w:pPr>
-      <w:bookmarkStart w:id="17" w:name="_Toc515363799"/>
-      <w:r>
-        <w:lastRenderedPageBreak/>
-        <w:t>Kund</w:t>
-      </w:r>
-      <w:bookmarkEnd w:id="17"/>
-    </w:p>
-    <w:p>
-      <w:pPr>
         <w:keepNext/>
         <w:spacing w:before="240"/>
       </w:pPr>
-      <w:r>
-        <w:t>Kunden kan titta på menyn, granska innehållsförteckningen, välja produkter att lägga i varukorgen, titta och ändra i varukorgen och slutligen skicka beställningen, betala och få kvitto.</w:t>
-      </w:r>
       <w:r>
         <w:rPr>
           <w:noProof/>
         </w:rPr>
         <w:drawing>
-          <wp:inline distT="0" distB="0" distL="0" distR="0" wp14:anchorId="399A3202" wp14:editId="6B7D3A76">
-            <wp:extent cx="5769032" cy="4910712"/>
-            <wp:effectExtent l="0" t="0" r="0" b="4445"/>
-            <wp:docPr id="8" name="Bildobjekt 8"/>
+          <wp:inline distT="0" distB="0" distL="0" distR="0" wp14:anchorId="79BAAB47" wp14:editId="0949C5FF">
+            <wp:extent cx="4723200" cy="3726000"/>
+            <wp:effectExtent l="0" t="0" r="1270" b="8255"/>
+            <wp:docPr id="3" name="Bildobjekt 3"/>
             <wp:cNvGraphicFramePr>
               <a:graphicFrameLocks xmlns:a="http://schemas.openxmlformats.org/drawingml/2006/main" noChangeAspect="1"/>
             </wp:cNvGraphicFramePr>
@@ -6424,7 +6428,7 @@
                   <pic:spPr>
                     <a:xfrm>
                       <a:off x="0" y="0"/>
-                      <a:ext cx="5806882" cy="4942931"/>
+                      <a:ext cx="4723200" cy="3726000"/>
                     </a:xfrm>
                     <a:prstGeom prst="rect">
                       <a:avLst/>
@@ -6490,11 +6494,16 @@
         <w:keepNext/>
         <w:spacing w:before="240"/>
       </w:pPr>
+    </w:p>
+    <w:p>
+      <w:pPr>
+        <w:keepNext/>
+        <w:spacing w:before="240"/>
+      </w:pPr>
       <w:r>
         <w:rPr>
           <w:noProof/>
         </w:rPr>
-        <w:lastRenderedPageBreak/>
         <w:drawing>
           <wp:inline distT="0" distB="0" distL="0" distR="0" wp14:anchorId="3E38A280" wp14:editId="1DBED60E">
             <wp:extent cx="4366254" cy="7290261"/>
@@ -6584,11 +6593,11 @@
       <w:pPr>
         <w:pStyle w:val="Rubrik4"/>
       </w:pPr>
-      <w:bookmarkStart w:id="18" w:name="_Toc515363800"/>
+      <w:bookmarkStart w:id="17" w:name="_Toc515363800"/>
       <w:r>
         <w:t>Personal</w:t>
       </w:r>
-      <w:bookmarkEnd w:id="18"/>
+      <w:bookmarkEnd w:id="17"/>
     </w:p>
     <w:p>
       <w:pPr>
@@ -6707,11 +6716,11 @@
       <w:pPr>
         <w:pStyle w:val="Rubrik4"/>
       </w:pPr>
-      <w:bookmarkStart w:id="19" w:name="_Toc515363801"/>
+      <w:bookmarkStart w:id="18" w:name="_Toc515363801"/>
       <w:r>
         <w:t>Ägare</w:t>
       </w:r>
-      <w:bookmarkEnd w:id="19"/>
+      <w:bookmarkEnd w:id="18"/>
     </w:p>
     <w:p>
       <w:pPr>
@@ -6811,39 +6820,24 @@
       <w:pPr>
         <w:pStyle w:val="Rubrik4"/>
       </w:pPr>
-      <w:bookmarkStart w:id="20" w:name="_Toc515363802"/>
+      <w:bookmarkStart w:id="19" w:name="_Toc515363802"/>
       <w:r>
         <w:lastRenderedPageBreak/>
         <w:t>Betalning</w:t>
       </w:r>
-      <w:bookmarkEnd w:id="20"/>
+      <w:bookmarkEnd w:id="19"/>
     </w:p>
     <w:p>
       <w:r>
-        <w:rPr>
-          <w:highlight w:val="yellow"/>
-        </w:rPr>
-        <w:t>TODO</w:t>
-      </w:r>
-      <w:r>
-        <w:t xml:space="preserve"> – göra </w:t>
-      </w:r>
-      <w:proofErr w:type="spellStart"/>
-      <w:r>
-        <w:t>use</w:t>
-      </w:r>
-      <w:proofErr w:type="spellEnd"/>
-      <w:r>
-        <w:t xml:space="preserve"> </w:t>
-      </w:r>
-      <w:proofErr w:type="spellStart"/>
-      <w:r>
-        <w:t>case</w:t>
-      </w:r>
-      <w:proofErr w:type="spellEnd"/>
-      <w:r>
-        <w:t xml:space="preserve"> eller skriva något om varför inte</w:t>
-      </w:r>
+        <w:t>Betalningen är en aktör utanför applikationen.</w:t>
+      </w:r>
+    </w:p>
+    <w:p>
+      <w:r>
+        <w:t>När en betalning sker skickas den till aktören som ger en konfirmation om betalningen gick igenom eller ej.</w:t>
+      </w:r>
+      <w:bookmarkStart w:id="20" w:name="_GoBack"/>
+      <w:bookmarkEnd w:id="20"/>
     </w:p>
     <w:p>
       <w:pPr>
@@ -7025,6 +7019,7 @@
       </w:pPr>
       <w:bookmarkStart w:id="27" w:name="_Toc515363809"/>
       <w:r>
+        <w:lastRenderedPageBreak/>
         <w:t xml:space="preserve">Data </w:t>
       </w:r>
       <w:proofErr w:type="spellStart"/>
@@ -7086,7 +7081,6 @@
         <w:rPr>
           <w:noProof/>
         </w:rPr>
-        <w:lastRenderedPageBreak/>
         <w:drawing>
           <wp:inline distT="0" distB="0" distL="0" distR="0" wp14:anchorId="2EBCF4C2" wp14:editId="22067B43">
             <wp:extent cx="3910860" cy="2943225"/>
@@ -8843,7 +8837,7 @@
         <v:path o:extrusionok="f" gradientshapeok="t" o:connecttype="rect"/>
         <o:lock v:ext="edit" aspectratio="t"/>
       </v:shapetype>
-      <v:shape id="_x0000_i1131" type="#_x0000_t75" style="width:4.05pt;height:8.95pt" o:bullet="t">
+      <v:shape id="_x0000_i1136" type="#_x0000_t75" style="width:4.05pt;height:8.95pt" o:bullet="t">
         <v:imagedata r:id="rId1" o:title="clip_image001"/>
       </v:shape>
     </w:pict>
@@ -13315,10 +13309,10 @@
     <w:rsid w:val="00017F8D"/>
     <w:rsid w:val="000A4DB0"/>
     <w:rsid w:val="00130C8D"/>
+    <w:rsid w:val="001B3564"/>
     <w:rsid w:val="001C0B51"/>
     <w:rsid w:val="002269FE"/>
     <w:rsid w:val="003D3F6C"/>
-    <w:rsid w:val="004A43EC"/>
     <w:rsid w:val="00536BF8"/>
     <w:rsid w:val="005D473E"/>
     <w:rsid w:val="00612A13"/>
@@ -14381,7 +14375,7 @@
 </file>
 
 <file path=customXml/itemProps4.xml><?xml version="1.0" encoding="utf-8"?>
-<ds:datastoreItem xmlns:ds="http://schemas.openxmlformats.org/officeDocument/2006/customXml" ds:itemID="{E6752C4F-6908-4320-8780-665145F77780}">
+<ds:datastoreItem xmlns:ds="http://schemas.openxmlformats.org/officeDocument/2006/customXml" ds:itemID="{C675EE38-526F-4097-912D-04E2B5F2B780}">
   <ds:schemaRefs>
     <ds:schemaRef ds:uri="http://schemas.openxmlformats.org/officeDocument/2006/bibliography"/>
   </ds:schemaRefs>

</xml_diff>

<commit_message>
Flyttat Realisering av användarfall till logiska vyn
</commit_message>
<xml_diff>
--- a/Systemarkitektur_projekt_SAD_CafeApp_Billy_Tommy_Zein_Malin_01.docx
+++ b/Systemarkitektur_projekt_SAD_CafeApp_Billy_Tommy_Zein_Malin_01.docx
@@ -6836,112 +6836,170 @@
       <w:r>
         <w:t>När en betalning sker skickas den till aktören som ger en konfirmation om betalningen gick igenom eller ej.</w:t>
       </w:r>
-      <w:bookmarkStart w:id="20" w:name="_GoBack"/>
+    </w:p>
+    <w:p/>
+    <w:p>
+      <w:pPr>
+        <w:pStyle w:val="Rubrik2"/>
+      </w:pPr>
+      <w:bookmarkStart w:id="20" w:name="_Toc515363804"/>
+      <w:proofErr w:type="spellStart"/>
+      <w:r>
+        <w:t>Logical</w:t>
+      </w:r>
+      <w:proofErr w:type="spellEnd"/>
+      <w:r>
+        <w:t xml:space="preserve"> </w:t>
+      </w:r>
+      <w:proofErr w:type="spellStart"/>
+      <w:r>
+        <w:t>View</w:t>
+      </w:r>
+      <w:proofErr w:type="spellEnd"/>
+      <w:r>
+        <w:t xml:space="preserve"> (Logisk vy)</w:t>
+      </w:r>
       <w:bookmarkEnd w:id="20"/>
-    </w:p>
-    <w:p>
-      <w:pPr>
-        <w:pStyle w:val="Rubrik4"/>
-      </w:pPr>
-      <w:bookmarkStart w:id="21" w:name="_Toc515363803"/>
-      <w:r>
-        <w:t xml:space="preserve">Realisering </w:t>
-      </w:r>
-      <w:r>
-        <w:t>av a</w:t>
-      </w:r>
-      <w:r>
-        <w:t>nvändarfall</w:t>
-      </w:r>
-      <w:bookmarkEnd w:id="21"/>
-    </w:p>
-    <w:p>
+      <w:r>
+        <w:t xml:space="preserve"> </w:t>
+      </w:r>
       <w:r>
         <w:rPr>
           <w:highlight w:val="yellow"/>
         </w:rPr>
         <w:t>TODO</w:t>
       </w:r>
-      <w:r>
-        <w:t xml:space="preserve"> Sekvensdiagram för viktiga användarfall</w:t>
+    </w:p>
+    <w:p>
+      <w:pPr>
+        <w:pStyle w:val="Rubrik3"/>
+      </w:pPr>
+      <w:bookmarkStart w:id="21" w:name="_Toc515363805"/>
+      <w:r>
+        <w:t>Översikt</w:t>
+      </w:r>
+      <w:bookmarkEnd w:id="21"/>
+      <w:r>
+        <w:t xml:space="preserve"> </w:t>
+      </w:r>
+      <w:r>
+        <w:rPr>
+          <w:highlight w:val="yellow"/>
+        </w:rPr>
+        <w:t>TODO</w:t>
+      </w:r>
+    </w:p>
+    <w:p>
+      <w:r>
+        <w:t>Huvudmålet med den logiska vyn är att definiera de komponenter som kommer att kompensera för systemet och att definiera gränssnitten genom vilka de kommer att kommunicera och interagera med varandra</w:t>
+      </w:r>
+    </w:p>
+    <w:p>
+      <w:pPr>
+        <w:pStyle w:val="Rubrik3"/>
+      </w:pPr>
+      <w:bookmarkStart w:id="22" w:name="_Toc515363806"/>
+      <w:bookmarkStart w:id="23" w:name="_Toc515363807"/>
+      <w:r>
+        <w:t>Interfacedefinitioner</w:t>
+      </w:r>
+      <w:bookmarkEnd w:id="22"/>
+      <w:r>
+        <w:t xml:space="preserve"> </w:t>
+      </w:r>
+      <w:r>
+        <w:rPr>
+          <w:highlight w:val="yellow"/>
+        </w:rPr>
+        <w:t>TODO</w:t>
       </w:r>
     </w:p>
     <w:p/>
     <w:p>
       <w:pPr>
-        <w:pStyle w:val="Rubrik2"/>
-      </w:pPr>
-      <w:bookmarkStart w:id="22" w:name="_Toc515363804"/>
-      <w:proofErr w:type="spellStart"/>
-      <w:r>
-        <w:t>Logical</w:t>
-      </w:r>
-      <w:proofErr w:type="spellEnd"/>
+        <w:pStyle w:val="Rubrik4"/>
+      </w:pPr>
+      <w:bookmarkStart w:id="24" w:name="_Toc515363803"/>
+      <w:r>
+        <w:t>Realisering av användarfall</w:t>
+      </w:r>
+      <w:bookmarkEnd w:id="24"/>
       <w:r>
         <w:t xml:space="preserve"> </w:t>
       </w:r>
-      <w:proofErr w:type="spellStart"/>
-      <w:r>
-        <w:t>View</w:t>
-      </w:r>
-      <w:proofErr w:type="spellEnd"/>
-      <w:r>
-        <w:t xml:space="preserve"> (Logisk vy)</w:t>
-      </w:r>
-      <w:bookmarkEnd w:id="22"/>
+      <w:r>
+        <w:rPr>
+          <w:highlight w:val="yellow"/>
+        </w:rPr>
+        <w:t>TODO</w:t>
+      </w:r>
     </w:p>
     <w:p>
-      <w:pPr>
-        <w:pStyle w:val="Rubrik3"/>
-      </w:pPr>
-      <w:bookmarkStart w:id="23" w:name="_Toc515363805"/>
-      <w:r>
-        <w:t>Översikt</w:t>
-      </w:r>
-      <w:bookmarkEnd w:id="23"/>
+      <w:r>
+        <w:rPr>
+          <w:highlight w:val="yellow"/>
+        </w:rPr>
+        <w:t>TODO</w:t>
+      </w:r>
+      <w:r>
+        <w:t xml:space="preserve"> Sekvensdiagram för viktiga användarfall</w:t>
+      </w:r>
     </w:p>
     <w:p>
-      <w:r>
-        <w:t>Huvudmålet med den logiska vyn är att definiera de komponenter som kommer att kompensera för systemet och att definiera gränssnitten genom vilka de kommer att kommunicera och interagera med varandra</w:t>
+      <w:pPr>
+        <w:pStyle w:val="Rubrik3"/>
+      </w:pPr>
+      <w:r>
+        <w:t>Tjänsteuppdelning</w:t>
+      </w:r>
+      <w:bookmarkEnd w:id="23"/>
+      <w:r>
+        <w:t xml:space="preserve"> </w:t>
+      </w:r>
+      <w:r>
+        <w:rPr>
+          <w:highlight w:val="yellow"/>
+        </w:rPr>
+        <w:t>TODO</w:t>
       </w:r>
     </w:p>
     <w:p>
       <w:pPr>
         <w:pStyle w:val="Rubrik3"/>
       </w:pPr>
-      <w:bookmarkStart w:id="24" w:name="_Toc515363806"/>
-      <w:bookmarkStart w:id="25" w:name="_Toc515363807"/>
-      <w:r>
-        <w:t>Interfacedefinitioner</w:t>
-      </w:r>
-      <w:bookmarkEnd w:id="24"/>
+      <w:bookmarkStart w:id="25" w:name="_Toc515363808"/>
+      <w:r>
+        <w:t>Övergripande domänmodell</w:t>
+      </w:r>
+      <w:bookmarkEnd w:id="25"/>
+      <w:r>
+        <w:t xml:space="preserve"> </w:t>
+      </w:r>
+      <w:r>
+        <w:rPr>
+          <w:highlight w:val="yellow"/>
+        </w:rPr>
+        <w:t>TODO</w:t>
+      </w:r>
     </w:p>
     <w:p>
       <w:pPr>
         <w:pStyle w:val="Rubrik3"/>
       </w:pPr>
       <w:r>
-        <w:t>Tjänsteuppdelning</w:t>
-      </w:r>
-      <w:bookmarkEnd w:id="25"/>
-    </w:p>
-    <w:p>
-      <w:pPr>
-        <w:pStyle w:val="Rubrik3"/>
-      </w:pPr>
-      <w:bookmarkStart w:id="26" w:name="_Toc515363808"/>
-      <w:r>
-        <w:t>Övergripande domänmodell</w:t>
-      </w:r>
+        <w:t>CLASS DIAGRAM</w:t>
+      </w:r>
+      <w:r>
+        <w:t xml:space="preserve"> </w:t>
+      </w:r>
+      <w:r>
+        <w:rPr>
+          <w:highlight w:val="yellow"/>
+        </w:rPr>
+        <w:t>TODO</w:t>
+      </w:r>
+      <w:bookmarkStart w:id="26" w:name="_GoBack"/>
       <w:bookmarkEnd w:id="26"/>
-    </w:p>
-    <w:p>
-      <w:pPr>
-        <w:pStyle w:val="Rubrik3"/>
-      </w:pPr>
-      <w:r>
-        <w:t>CLASS DIAGRAM</w:t>
-      </w:r>
     </w:p>
     <w:p>
       <w:r>
@@ -8837,7 +8895,7 @@
         <v:path o:extrusionok="f" gradientshapeok="t" o:connecttype="rect"/>
         <o:lock v:ext="edit" aspectratio="t"/>
       </v:shapetype>
-      <v:shape id="_x0000_i1136" type="#_x0000_t75" style="width:4.05pt;height:8.95pt" o:bullet="t">
+      <v:shape id="_x0000_i1138" type="#_x0000_t75" style="width:4.05pt;height:8.95pt" o:bullet="t">
         <v:imagedata r:id="rId1" o:title="clip_image001"/>
       </v:shape>
     </w:pict>
@@ -13309,7 +13367,6 @@
     <w:rsid w:val="00017F8D"/>
     <w:rsid w:val="000A4DB0"/>
     <w:rsid w:val="00130C8D"/>
-    <w:rsid w:val="001B3564"/>
     <w:rsid w:val="001C0B51"/>
     <w:rsid w:val="002269FE"/>
     <w:rsid w:val="003D3F6C"/>
@@ -13325,6 +13382,7 @@
     <w:rsid w:val="00B77D10"/>
     <w:rsid w:val="00C015C2"/>
     <w:rsid w:val="00D1236C"/>
+    <w:rsid w:val="00D86B45"/>
     <w:rsid w:val="00DC1A51"/>
     <w:rsid w:val="00E06051"/>
     <w:rsid w:val="00FA7499"/>
@@ -14375,7 +14433,7 @@
 </file>
 
 <file path=customXml/itemProps4.xml><?xml version="1.0" encoding="utf-8"?>
-<ds:datastoreItem xmlns:ds="http://schemas.openxmlformats.org/officeDocument/2006/customXml" ds:itemID="{C675EE38-526F-4097-912D-04E2B5F2B780}">
+<ds:datastoreItem xmlns:ds="http://schemas.openxmlformats.org/officeDocument/2006/customXml" ds:itemID="{1E91FF64-E260-486B-81F2-523249CD5108}">
   <ds:schemaRefs>
     <ds:schemaRef ds:uri="http://schemas.openxmlformats.org/officeDocument/2006/bibliography"/>
   </ds:schemaRefs>

</xml_diff>

<commit_message>
Tagit bort avsnittet om Säkerhet
</commit_message>
<xml_diff>
--- a/Systemarkitektur_projekt_SAD_CafeApp_Billy_Tommy_Zein_Malin_01.docx
+++ b/Systemarkitektur_projekt_SAD_CafeApp_Billy_Tommy_Zein_Malin_01.docx
@@ -7531,8 +7531,6 @@
         <w:pStyle w:val="Rubrik2"/>
       </w:pPr>
       <w:bookmarkStart w:id="31" w:name="_Toc515896101"/>
-      <w:bookmarkStart w:id="32" w:name="_GoBack"/>
-      <w:bookmarkEnd w:id="32"/>
       <w:r>
         <w:lastRenderedPageBreak/>
         <w:t>Process</w:t>
@@ -7564,7 +7562,7 @@
           <w:numId w:val="13"/>
         </w:numPr>
       </w:pPr>
-      <w:bookmarkStart w:id="33" w:name="_Toc515896102"/>
+      <w:bookmarkStart w:id="32" w:name="_Toc515896102"/>
       <w:proofErr w:type="gramStart"/>
       <w:r>
         <w:t>Översikt</w:t>
@@ -7587,7 +7585,7 @@
         </w:rPr>
         <w:t>TODO</w:t>
       </w:r>
-      <w:bookmarkEnd w:id="33"/>
+      <w:bookmarkEnd w:id="32"/>
       <w:proofErr w:type="gramEnd"/>
     </w:p>
     <w:p/>
@@ -7595,7 +7593,7 @@
       <w:pPr>
         <w:pStyle w:val="Rubrik2"/>
       </w:pPr>
-      <w:bookmarkStart w:id="34" w:name="_Toc515919830"/>
+      <w:bookmarkStart w:id="33" w:name="_Toc515919830"/>
       <w:r>
         <w:t xml:space="preserve">Data </w:t>
       </w:r>
@@ -7603,7 +7601,7 @@
       <w:r>
         <w:t>View</w:t>
       </w:r>
-      <w:bookmarkEnd w:id="34"/>
+      <w:bookmarkEnd w:id="33"/>
       <w:proofErr w:type="spellEnd"/>
     </w:p>
     <w:p>
@@ -7711,7 +7709,7 @@
       <w:pPr>
         <w:pStyle w:val="Beskrivning"/>
       </w:pPr>
-      <w:bookmarkStart w:id="35" w:name="_Ref515919762"/>
+      <w:bookmarkStart w:id="34" w:name="_Ref515919762"/>
       <w:r>
         <w:t xml:space="preserve">Figur </w:t>
       </w:r>
@@ -7736,7 +7734,7 @@
         </w:rPr>
         <w:fldChar w:fldCharType="end"/>
       </w:r>
-      <w:bookmarkEnd w:id="35"/>
+      <w:bookmarkEnd w:id="34"/>
       <w:r>
         <w:t xml:space="preserve"> DFD </w:t>
       </w:r>
@@ -7863,7 +7861,7 @@
       <w:pPr>
         <w:pStyle w:val="Beskrivning"/>
       </w:pPr>
-      <w:bookmarkStart w:id="36" w:name="_Ref515619883"/>
+      <w:bookmarkStart w:id="35" w:name="_Ref515619883"/>
       <w:r>
         <w:t xml:space="preserve">Figur </w:t>
       </w:r>
@@ -7888,7 +7886,7 @@
         </w:rPr>
         <w:fldChar w:fldCharType="end"/>
       </w:r>
-      <w:bookmarkEnd w:id="36"/>
+      <w:bookmarkEnd w:id="35"/>
       <w:r>
         <w:t xml:space="preserve"> Databasmodell för databasen Produkter</w:t>
       </w:r>
@@ -7942,7 +7940,7 @@
       <w:pPr>
         <w:pStyle w:val="Beskrivning"/>
       </w:pPr>
-      <w:bookmarkStart w:id="37" w:name="_Ref515619885"/>
+      <w:bookmarkStart w:id="36" w:name="_Ref515619885"/>
       <w:r>
         <w:t xml:space="preserve">Figur </w:t>
       </w:r>
@@ -7967,7 +7965,7 @@
         </w:rPr>
         <w:fldChar w:fldCharType="end"/>
       </w:r>
-      <w:bookmarkEnd w:id="37"/>
+      <w:bookmarkEnd w:id="36"/>
       <w:r>
         <w:t xml:space="preserve"> </w:t>
       </w:r>
@@ -7983,7 +7981,7 @@
       <w:pPr>
         <w:pStyle w:val="Rubrik2"/>
       </w:pPr>
-      <w:bookmarkStart w:id="38" w:name="_Toc515919831"/>
+      <w:bookmarkStart w:id="37" w:name="_Toc515919831"/>
       <w:proofErr w:type="spellStart"/>
       <w:r>
         <w:t>Deployment</w:t>
@@ -8008,17 +8006,17 @@
       <w:r>
         <w:t>)</w:t>
       </w:r>
-      <w:bookmarkEnd w:id="38"/>
+      <w:bookmarkEnd w:id="37"/>
     </w:p>
     <w:p>
       <w:pPr>
         <w:pStyle w:val="Rubrik3"/>
       </w:pPr>
-      <w:bookmarkStart w:id="39" w:name="_Toc515919832"/>
+      <w:bookmarkStart w:id="38" w:name="_Toc515919832"/>
       <w:r>
         <w:t>Lösningsöversikt</w:t>
       </w:r>
-      <w:bookmarkEnd w:id="39"/>
+      <w:bookmarkEnd w:id="38"/>
     </w:p>
     <w:p>
       <w:r>
@@ -8122,7 +8120,7 @@
       <w:pPr>
         <w:pStyle w:val="Beskrivning"/>
       </w:pPr>
-      <w:bookmarkStart w:id="40" w:name="_Ref515895994"/>
+      <w:bookmarkStart w:id="39" w:name="_Ref515895994"/>
       <w:r>
         <w:t xml:space="preserve">Figur </w:t>
       </w:r>
@@ -8147,7 +8145,7 @@
         </w:rPr>
         <w:fldChar w:fldCharType="end"/>
       </w:r>
-      <w:bookmarkEnd w:id="40"/>
+      <w:bookmarkEnd w:id="39"/>
       <w:r>
         <w:t xml:space="preserve"> </w:t>
       </w:r>
@@ -8172,193 +8170,220 @@
       <w:pPr>
         <w:pStyle w:val="Rubrik1"/>
       </w:pPr>
-      <w:bookmarkStart w:id="41" w:name="_Toc515919835"/>
+      <w:bookmarkStart w:id="40" w:name="_Toc515919835"/>
       <w:r>
         <w:t>Icke</w:t>
       </w:r>
       <w:r>
         <w:t>-funktionella krav</w:t>
+      </w:r>
+      <w:bookmarkEnd w:id="40"/>
+    </w:p>
+    <w:p>
+      <w:pPr>
+        <w:pStyle w:val="Rubrik2"/>
+      </w:pPr>
+      <w:bookmarkStart w:id="41" w:name="_Toc515919836"/>
+      <w:r>
+        <w:t>Svarstider</w:t>
+      </w:r>
+      <w:r>
+        <w:t xml:space="preserve"> och kapacitet</w:t>
       </w:r>
       <w:bookmarkEnd w:id="41"/>
     </w:p>
     <w:p>
+      <w:r>
+        <w:t>Från kundens perspektiv ska svarstiden normalt understiga 2 sekunder vid normalbelastning (20 samtidiga kunder). I övriga fall ska svarstiden vara mindre än 8 sekunder.</w:t>
+      </w:r>
+    </w:p>
+    <w:p>
+      <w:r>
+        <w:t>Systemet ska klara att hantera minst 50 samtidiga användare.</w:t>
+      </w:r>
+    </w:p>
+    <w:p>
       <w:pPr>
         <w:pStyle w:val="Rubrik2"/>
       </w:pPr>
-      <w:bookmarkStart w:id="42" w:name="_Toc515919836"/>
-      <w:r>
-        <w:t>Svarstider</w:t>
-      </w:r>
-      <w:r>
-        <w:t xml:space="preserve"> och kapacitet</w:t>
+      <w:bookmarkStart w:id="42" w:name="_Toc515919837"/>
+      <w:r>
+        <w:lastRenderedPageBreak/>
+        <w:t>Tillgänglighet</w:t>
       </w:r>
       <w:bookmarkEnd w:id="42"/>
     </w:p>
     <w:p>
       <w:r>
-        <w:t>Från kundens perspektiv ska svarstiden normalt understiga 2 sekunder vid normalbelastning (20 samtidiga kunder). I övriga fall ska svarstiden vara mindre än 8 sekunder.</w:t>
+        <w:t>För kunden ska systemet vara tillgängligt minst under caféets öppettider. För personal och ägare ytterligare minst från två timmar innan caféet öppnar, samt fyra timmar efter stängning för att möjliggöra administrativa uppgifter.</w:t>
       </w:r>
     </w:p>
     <w:p>
       <w:r>
-        <w:t>Systemet ska klara att hantera minst 50 samtidiga användare.</w:t>
+        <w:t xml:space="preserve">Användargränssnittet ska vara intuitivt. </w:t>
       </w:r>
     </w:p>
     <w:p>
       <w:pPr>
         <w:pStyle w:val="Rubrik2"/>
       </w:pPr>
-      <w:bookmarkStart w:id="43" w:name="_Toc515919837"/>
-      <w:r>
-        <w:lastRenderedPageBreak/>
-        <w:t>Tillgänglighet</w:t>
+      <w:bookmarkStart w:id="43" w:name="_Toc515919838"/>
+      <w:r>
+        <w:t>Tillförlitlighet</w:t>
       </w:r>
       <w:bookmarkEnd w:id="43"/>
     </w:p>
     <w:p>
       <w:r>
-        <w:t>För kunden ska systemet vara tillgängligt minst under caféets öppettider. För personal och ägare ytterligare minst från två timmar innan caféet öppnar, samt fyra timmar efter stängning för att möjliggöra administrativa uppgifter.</w:t>
+        <w:t xml:space="preserve">Systemet bör gå att </w:t>
+      </w:r>
+      <w:proofErr w:type="spellStart"/>
+      <w:r>
+        <w:t>drifta</w:t>
+      </w:r>
+      <w:proofErr w:type="spellEnd"/>
+      <w:r>
+        <w:t xml:space="preserve"> med redundans.</w:t>
       </w:r>
     </w:p>
     <w:p>
-      <w:r>
-        <w:t xml:space="preserve">Användargränssnittet ska vara intuitivt. </w:t>
-      </w:r>
-    </w:p>
-    <w:p>
       <w:pPr>
         <w:pStyle w:val="Rubrik2"/>
       </w:pPr>
-      <w:bookmarkStart w:id="44" w:name="_Toc515919838"/>
-      <w:r>
-        <w:t>Tillförlitlighet</w:t>
+      <w:bookmarkStart w:id="44" w:name="_Toc515919839"/>
+      <w:r>
+        <w:t>Förvaltningsbarhet</w:t>
       </w:r>
       <w:bookmarkEnd w:id="44"/>
     </w:p>
     <w:p>
       <w:r>
-        <w:t xml:space="preserve">Systemet bör gå att </w:t>
-      </w:r>
-      <w:proofErr w:type="spellStart"/>
-      <w:r>
-        <w:t>drifta</w:t>
-      </w:r>
-      <w:proofErr w:type="spellEnd"/>
-      <w:r>
-        <w:t xml:space="preserve"> med redundans.</w:t>
+        <w:t>Det ska finnas separata miljöer för utveckling, test och produktion.</w:t>
       </w:r>
     </w:p>
     <w:p>
       <w:pPr>
-        <w:pStyle w:val="Rubrik2"/>
-      </w:pPr>
-      <w:bookmarkStart w:id="45" w:name="_Toc515919839"/>
-      <w:r>
-        <w:t>Förvaltningsbarhet</w:t>
+        <w:pStyle w:val="Rubrik1"/>
+      </w:pPr>
+      <w:bookmarkStart w:id="45" w:name="_Toc515919840"/>
+      <w:r>
+        <w:t>Teknisk lösning</w:t>
       </w:r>
       <w:bookmarkEnd w:id="45"/>
+      <w:r>
+        <w:t xml:space="preserve"> </w:t>
+      </w:r>
+      <w:r>
+        <w:rPr>
+          <w:highlight w:val="yellow"/>
+        </w:rPr>
+        <w:t>TODO</w:t>
+      </w:r>
     </w:p>
     <w:p>
-      <w:r>
-        <w:t>Det ska finnas separata miljöer för utveckling, test och produktion.</w:t>
+      <w:pPr>
+        <w:pStyle w:val="Rubrik2"/>
+      </w:pPr>
+      <w:bookmarkStart w:id="46" w:name="_Toc515919841"/>
+      <w:r>
+        <w:t>Beskrivning</w:t>
+      </w:r>
+      <w:bookmarkEnd w:id="46"/>
+      <w:r>
+        <w:t xml:space="preserve"> </w:t>
+      </w:r>
+      <w:r>
+        <w:rPr>
+          <w:highlight w:val="yellow"/>
+        </w:rPr>
+        <w:t>TODO</w:t>
       </w:r>
     </w:p>
     <w:p>
       <w:pPr>
-        <w:pStyle w:val="Rubrik1"/>
-      </w:pPr>
-      <w:bookmarkStart w:id="46" w:name="_Toc515919840"/>
-      <w:r>
-        <w:t>Teknisk lösning</w:t>
-      </w:r>
-      <w:bookmarkEnd w:id="46"/>
+        <w:pStyle w:val="Rubrik2"/>
+      </w:pPr>
+      <w:bookmarkStart w:id="47" w:name="_Toc515919842"/>
+      <w:r>
+        <w:t>Integration med omvärlden</w:t>
+      </w:r>
+      <w:bookmarkEnd w:id="47"/>
+      <w:r>
+        <w:t xml:space="preserve"> </w:t>
+      </w:r>
+      <w:r>
+        <w:rPr>
+          <w:highlight w:val="yellow"/>
+        </w:rPr>
+        <w:t>TODO</w:t>
+      </w:r>
     </w:p>
     <w:p>
       <w:pPr>
         <w:pStyle w:val="Rubrik2"/>
       </w:pPr>
-      <w:bookmarkStart w:id="47" w:name="_Toc515919841"/>
-      <w:r>
-        <w:t>Beskrivning</w:t>
-      </w:r>
-      <w:bookmarkEnd w:id="47"/>
-    </w:p>
-    <w:p>
-      <w:pPr>
-        <w:pStyle w:val="Rubrik2"/>
-      </w:pPr>
-      <w:bookmarkStart w:id="48" w:name="_Toc515919842"/>
-      <w:r>
-        <w:t>Integration med omvärlden</w:t>
+      <w:bookmarkStart w:id="48" w:name="_Toc515919843"/>
+      <w:r>
+        <w:t>Felhantering</w:t>
       </w:r>
       <w:bookmarkEnd w:id="48"/>
     </w:p>
     <w:p>
-      <w:pPr>
-        <w:pStyle w:val="Rubrik2"/>
-      </w:pPr>
-      <w:bookmarkStart w:id="49" w:name="_Toc515919843"/>
-      <w:r>
-        <w:t>Felhantering</w:t>
+      <w:r>
+        <w:t xml:space="preserve">Javas </w:t>
+      </w:r>
+      <w:proofErr w:type="spellStart"/>
+      <w:r>
+        <w:t>Exceptions</w:t>
+      </w:r>
+      <w:proofErr w:type="spellEnd"/>
+      <w:r>
+        <w:t xml:space="preserve"> används för felhantering i applikationen. </w:t>
+      </w:r>
+    </w:p>
+    <w:p>
+      <w:pPr>
+        <w:pStyle w:val="Rubrik3"/>
+      </w:pPr>
+      <w:bookmarkStart w:id="49" w:name="_Toc515919844"/>
+      <w:r>
+        <w:t>Regler</w:t>
       </w:r>
       <w:bookmarkEnd w:id="49"/>
     </w:p>
     <w:p>
       <w:r>
-        <w:t xml:space="preserve">Javas </w:t>
-      </w:r>
-      <w:proofErr w:type="spellStart"/>
-      <w:r>
-        <w:t>Exceptions</w:t>
-      </w:r>
-      <w:proofErr w:type="spellEnd"/>
-      <w:r>
-        <w:t xml:space="preserve"> används för felhantering i applikationen. </w:t>
+        <w:t>När ett fel inträffar ska problemet i första hand åtgärdas. Om felhanteringsrutinen inte kan åtgärda problemet ska det kastas vidare.</w:t>
       </w:r>
     </w:p>
     <w:p>
-      <w:pPr>
-        <w:pStyle w:val="Rubrik3"/>
-      </w:pPr>
-      <w:bookmarkStart w:id="50" w:name="_Toc515919844"/>
-      <w:r>
-        <w:t>Regler</w:t>
-      </w:r>
-      <w:bookmarkEnd w:id="50"/>
+      <w:r>
+        <w:t xml:space="preserve">De fel som kastas ska i första hand vara egendefinierade, för att dölja </w:t>
+      </w:r>
+      <w:proofErr w:type="spellStart"/>
+      <w:r>
+        <w:t>implentationsdetaljer</w:t>
+      </w:r>
+      <w:proofErr w:type="spellEnd"/>
+      <w:r>
+        <w:t xml:space="preserve"> som inte bör framgå i det publika användargränssnittet. På så vis förbättras också systemets underhåll</w:t>
+      </w:r>
+      <w:r>
+        <w:t>s</w:t>
+      </w:r>
+      <w:r>
+        <w:t>barhet.</w:t>
+      </w:r>
     </w:p>
     <w:p>
-      <w:r>
-        <w:t>När ett fel inträffar ska problemet i första hand åtgärdas. Om felhanteringsrutinen inte kan åtgärda problemet ska det kastas vidare.</w:t>
-      </w:r>
-    </w:p>
-    <w:p>
-      <w:r>
-        <w:t xml:space="preserve">De fel som kastas ska i första hand vara egendefinierade, för att dölja </w:t>
-      </w:r>
-      <w:proofErr w:type="spellStart"/>
-      <w:r>
-        <w:t>implentationsdetaljer</w:t>
-      </w:r>
-      <w:proofErr w:type="spellEnd"/>
-      <w:r>
-        <w:t xml:space="preserve"> som inte bör framgå i det publika användargränssnittet. På så vis förbättras också systemets underhåll</w:t>
-      </w:r>
-      <w:r>
-        <w:t>s</w:t>
-      </w:r>
-      <w:r>
-        <w:t>barhet.</w:t>
-      </w:r>
-    </w:p>
-    <w:p>
       <w:pPr>
         <w:pStyle w:val="Rubrik3"/>
       </w:pPr>
-      <w:bookmarkStart w:id="51" w:name="_Toc515919845"/>
+      <w:bookmarkStart w:id="50" w:name="_Toc515919845"/>
       <w:r>
         <w:t>Dataformatering</w:t>
       </w:r>
-      <w:bookmarkEnd w:id="51"/>
+      <w:bookmarkEnd w:id="50"/>
     </w:p>
     <w:p>
       <w:r>
@@ -8383,100 +8408,11 @@
     </w:p>
     <w:p>
       <w:pPr>
-        <w:pStyle w:val="Rubrik1"/>
-      </w:pPr>
-      <w:r>
-        <w:t xml:space="preserve"> </w:t>
-      </w:r>
-      <w:bookmarkStart w:id="52" w:name="_Toc515919846"/>
-      <w:r>
-        <w:t>Säkerhet</w:t>
-      </w:r>
-      <w:bookmarkEnd w:id="52"/>
-    </w:p>
-    <w:p>
-      <w:pPr>
-        <w:pStyle w:val="Rubrik2"/>
-      </w:pPr>
-      <w:r>
-        <w:t xml:space="preserve"> </w:t>
-      </w:r>
-      <w:bookmarkStart w:id="53" w:name="_Toc515919847"/>
-      <w:r>
-        <w:t>Säkerhetsklassificering av information</w:t>
-      </w:r>
-      <w:bookmarkEnd w:id="53"/>
-    </w:p>
-    <w:p>
-      <w:pPr>
-        <w:pStyle w:val="Rubrik2"/>
-      </w:pPr>
-      <w:r>
-        <w:t xml:space="preserve"> </w:t>
-      </w:r>
-      <w:bookmarkStart w:id="54" w:name="_Toc515919848"/>
-      <w:r>
-        <w:t>Riskanalys</w:t>
-      </w:r>
-      <w:bookmarkEnd w:id="54"/>
-    </w:p>
-    <w:p>
-      <w:pPr>
-        <w:pStyle w:val="Rubrik2"/>
-      </w:pPr>
-      <w:r>
-        <w:t xml:space="preserve"> </w:t>
-      </w:r>
-      <w:bookmarkStart w:id="55" w:name="_Toc515919849"/>
-      <w:r>
-        <w:t>Riskminimering</w:t>
-      </w:r>
-      <w:bookmarkEnd w:id="55"/>
-    </w:p>
-    <w:p>
-      <w:r>
-        <w:t xml:space="preserve">För att utveckla så säker programkod som möjligt har </w:t>
-      </w:r>
-      <w:proofErr w:type="spellStart"/>
-      <w:r>
-        <w:rPr>
-          <w:highlight w:val="yellow"/>
-        </w:rPr>
-        <w:t>xxxxx</w:t>
-      </w:r>
-      <w:proofErr w:type="spellEnd"/>
-      <w:r>
-        <w:rPr>
-          <w:highlight w:val="yellow"/>
-        </w:rPr>
-        <w:t xml:space="preserve"> använts för att förhindra SQL-injektioner</w:t>
-      </w:r>
-      <w:r>
-        <w:t>.</w:t>
-      </w:r>
-    </w:p>
-    <w:p>
-      <w:pPr>
-        <w:pStyle w:val="Rubrik2"/>
-      </w:pPr>
-      <w:r>
-        <w:t xml:space="preserve"> </w:t>
-      </w:r>
-      <w:bookmarkStart w:id="56" w:name="_Toc515919850"/>
-      <w:r>
-        <w:t>Spårbarhet</w:t>
-      </w:r>
-      <w:bookmarkEnd w:id="56"/>
-    </w:p>
-    <w:p/>
-    <w:bookmarkEnd w:id="0"/>
-    <w:p>
-      <w:pPr>
         <w:spacing w:after="200"/>
       </w:pPr>
-      <w:r>
-        <w:t xml:space="preserve"> </w:t>
-      </w:r>
+      <w:bookmarkStart w:id="51" w:name="_GoBack"/>
+      <w:bookmarkEnd w:id="0"/>
+      <w:bookmarkEnd w:id="51"/>
     </w:p>
     <w:sectPr>
       <w:footerReference w:type="even" r:id="rId21"/>
@@ -9658,7 +9594,7 @@
         <v:path o:extrusionok="f" gradientshapeok="t" o:connecttype="rect"/>
         <o:lock v:ext="edit" aspectratio="t"/>
       </v:shapetype>
-      <v:shape id="_x0000_i1148" type="#_x0000_t75" style="width:4.05pt;height:8.95pt" o:bullet="t">
+      <v:shape id="_x0000_i1149" type="#_x0000_t75" style="width:4.05pt;height:8.95pt" o:bullet="t">
         <v:imagedata r:id="rId1" o:title="clip_image001"/>
       </v:shape>
     </w:pict>
@@ -15226,7 +15162,7 @@
 </file>
 
 <file path=customXml/itemProps4.xml><?xml version="1.0" encoding="utf-8"?>
-<ds:datastoreItem xmlns:ds="http://schemas.openxmlformats.org/officeDocument/2006/customXml" ds:itemID="{6B080F7C-61DA-46A6-AB21-5653F71C458F}">
+<ds:datastoreItem xmlns:ds="http://schemas.openxmlformats.org/officeDocument/2006/customXml" ds:itemID="{0FFB4B50-12DA-4493-9270-06BDCD753D9A}">
   <ds:schemaRefs>
     <ds:schemaRef ds:uri="http://schemas.openxmlformats.org/officeDocument/2006/bibliography"/>
   </ds:schemaRefs>

</xml_diff>

<commit_message>
Lagt till ytterligare todo-kommentarer
</commit_message>
<xml_diff>
--- a/Systemarkitektur_projekt_SAD_CafeApp_Billy_Tommy_Zein_Malin_01.docx
+++ b/Systemarkitektur_projekt_SAD_CafeApp_Billy_Tommy_Zein_Malin_01.docx
@@ -11,6 +11,7 @@
             <w:docPartUnique/>
           </w:docPartObj>
         </w:sdtPr>
+        <w:sdtEndPr/>
         <w:sdtContent>
           <w:r>
             <w:rPr>
@@ -247,6 +248,7 @@
                                           <w:dataBinding w:prefixMappings="xmlns:ns0='http://schemas.openxmlformats.org/package/2006/metadata/core-properties' xmlns:ns1='http://purl.org/dc/elements/1.1/'" w:xpath="/ns0:coreProperties[1]/ns1:title[1]" w:storeItemID="{6C3C8BC8-F283-45AE-878A-BAB7291924A1}"/>
                                           <w:text/>
                                         </w:sdtPr>
+                                        <w:sdtEndPr/>
                                         <w:sdtContent>
                                           <w:r>
                                             <w:rPr>
@@ -355,6 +357,7 @@
                                           <w:dataBinding w:prefixMappings="xmlns:ns0='http://schemas.openxmlformats.org/package/2006/metadata/core-properties' xmlns:ns1='http://purl.org/dc/elements/1.1/'" w:xpath="/ns0:coreProperties[1]/ns1:subject[1]" w:storeItemID="{6C3C8BC8-F283-45AE-878A-BAB7291924A1}"/>
                                           <w:text/>
                                         </w:sdtPr>
+                                        <w:sdtEndPr/>
                                         <w:sdtContent>
                                           <w:proofErr w:type="spellStart"/>
                                           <w:r>
@@ -474,6 +477,7 @@
                                     <w:dataBinding w:prefixMappings="xmlns:ns0='http://schemas.openxmlformats.org/package/2006/metadata/core-properties' xmlns:ns1='http://purl.org/dc/elements/1.1/'" w:xpath="/ns0:coreProperties[1]/ns1:title[1]" w:storeItemID="{6C3C8BC8-F283-45AE-878A-BAB7291924A1}"/>
                                     <w:text/>
                                   </w:sdtPr>
+                                  <w:sdtEndPr/>
                                   <w:sdtContent>
                                     <w:r>
                                       <w:rPr>
@@ -582,6 +586,7 @@
                                     <w:dataBinding w:prefixMappings="xmlns:ns0='http://schemas.openxmlformats.org/package/2006/metadata/core-properties' xmlns:ns1='http://purl.org/dc/elements/1.1/'" w:xpath="/ns0:coreProperties[1]/ns1:subject[1]" w:storeItemID="{6C3C8BC8-F283-45AE-878A-BAB7291924A1}"/>
                                     <w:text/>
                                   </w:sdtPr>
+                                  <w:sdtEndPr/>
                                   <w:sdtContent>
                                     <w:proofErr w:type="spellStart"/>
                                     <w:r>
@@ -703,6 +708,7 @@
                                     <w:dataBinding w:prefixMappings="xmlns:ns0='http://schemas.openxmlformats.org/officeDocument/2006/extended-properties'" w:xpath="/ns0:Properties[1]/ns0:Company[1]" w:storeItemID="{6668398D-A668-4E3E-A5EB-62B293D839F1}"/>
                                     <w:text/>
                                   </w:sdtPr>
+                                  <w:sdtEndPr/>
                                   <w:sdtContent>
                                     <w:r>
                                       <w:rPr>
@@ -757,6 +763,7 @@
                                       <w:calendar w:val="gregorian"/>
                                     </w:date>
                                   </w:sdtPr>
+                                  <w:sdtEndPr/>
                                   <w:sdtContent>
                                     <w:r>
                                       <w:t>den 22 maj 2018</w:t>
@@ -776,6 +783,7 @@
                                     <w:dataBinding w:prefixMappings="xmlns:ns0='http://schemas.openxmlformats.org/package/2006/metadata/core-properties' xmlns:ns1='http://purl.org/dc/elements/1.1/'" w:xpath="/ns0:coreProperties[1]/ns1:creator[1]" w:storeItemID="{6C3C8BC8-F283-45AE-878A-BAB7291924A1}"/>
                                     <w:text/>
                                   </w:sdtPr>
+                                  <w:sdtEndPr/>
                                   <w:sdtContent>
                                     <w:r>
                                       <w:t>Billy Andersson, Malin Albinsson, Muhammad Assaf, Tommy Eriksson</w:t>
@@ -830,6 +838,7 @@
                               <w:dataBinding w:prefixMappings="xmlns:ns0='http://schemas.openxmlformats.org/officeDocument/2006/extended-properties'" w:xpath="/ns0:Properties[1]/ns0:Company[1]" w:storeItemID="{6668398D-A668-4E3E-A5EB-62B293D839F1}"/>
                               <w:text/>
                             </w:sdtPr>
+                            <w:sdtEndPr/>
                             <w:sdtContent>
                               <w:r>
                                 <w:rPr>
@@ -884,6 +893,7 @@
                                 <w:calendar w:val="gregorian"/>
                               </w:date>
                             </w:sdtPr>
+                            <w:sdtEndPr/>
                             <w:sdtContent>
                               <w:r>
                                 <w:t>den 22 maj 2018</w:t>
@@ -903,6 +913,7 @@
                               <w:dataBinding w:prefixMappings="xmlns:ns0='http://schemas.openxmlformats.org/package/2006/metadata/core-properties' xmlns:ns1='http://purl.org/dc/elements/1.1/'" w:xpath="/ns0:coreProperties[1]/ns1:creator[1]" w:storeItemID="{6C3C8BC8-F283-45AE-878A-BAB7291924A1}"/>
                               <w:text/>
                             </w:sdtPr>
+                            <w:sdtEndPr/>
                             <w:sdtContent>
                               <w:r>
                                 <w:t>Billy Andersson, Malin Albinsson, Muhammad Assaf, Tommy Eriksson</w:t>
@@ -945,6 +956,7 @@
           <w:dataBinding w:prefixMappings="xmlns:ns0='http://schemas.openxmlformats.org/package/2006/metadata/core-properties' xmlns:ns1='http://purl.org/dc/elements/1.1/'" w:xpath="/ns0:coreProperties[1]/ns1:title[1]" w:storeItemID="{6C3C8BC8-F283-45AE-878A-BAB7291924A1}"/>
           <w:text/>
         </w:sdtPr>
+        <w:sdtEndPr/>
         <w:sdtContent>
           <w:r>
             <w:rPr>
@@ -992,6 +1004,7 @@
           <w:dataBinding w:prefixMappings="xmlns:ns0='http://schemas.openxmlformats.org/package/2006/metadata/core-properties' xmlns:ns1='http://purl.org/dc/elements/1.1/'" w:xpath="/ns0:coreProperties[1]/ns1:subject[1]" w:storeItemID="{6C3C8BC8-F283-45AE-878A-BAB7291924A1}"/>
           <w:text/>
         </w:sdtPr>
+        <w:sdtEndPr/>
         <w:sdtContent>
           <w:proofErr w:type="spellStart"/>
           <w:r>
@@ -1019,6 +1032,7 @@
           <w:docPartUnique/>
         </w:docPartObj>
       </w:sdtPr>
+      <w:sdtEndPr/>
       <w:sdtContent>
         <w:p>
           <w:pPr>
@@ -1058,7 +1072,7 @@
             </w:rPr>
             <w:fldChar w:fldCharType="separate"/>
           </w:r>
-          <w:hyperlink w:anchor="_Toc515919803" w:history="1">
+          <w:hyperlink w:anchor="_Toc515920223" w:history="1">
             <w:r>
               <w:rPr>
                 <w:rStyle w:val="Hyperlnk"/>
@@ -1100,7 +1114,7 @@
                 <w:noProof/>
                 <w:webHidden/>
               </w:rPr>
-              <w:instrText xml:space="preserve"> PAGEREF _Toc515919803 \h </w:instrText>
+              <w:instrText xml:space="preserve"> PAGEREF _Toc515920223 \h </w:instrText>
             </w:r>
             <w:r>
               <w:rPr>
@@ -1142,7 +1156,7 @@
               <w:noProof/>
             </w:rPr>
           </w:pPr>
-          <w:hyperlink w:anchor="_Toc515919804" w:history="1">
+          <w:hyperlink w:anchor="_Toc515920224" w:history="1">
             <w:r>
               <w:rPr>
                 <w:rStyle w:val="Hyperlnk"/>
@@ -1183,7 +1197,7 @@
                 <w:noProof/>
                 <w:webHidden/>
               </w:rPr>
-              <w:instrText xml:space="preserve"> PAGEREF _Toc515919804 \h </w:instrText>
+              <w:instrText xml:space="preserve"> PAGEREF _Toc515920224 \h </w:instrText>
             </w:r>
             <w:r>
               <w:rPr>
@@ -1225,7 +1239,7 @@
               <w:noProof/>
             </w:rPr>
           </w:pPr>
-          <w:hyperlink w:anchor="_Toc515919805" w:history="1">
+          <w:hyperlink w:anchor="_Toc515920225" w:history="1">
             <w:r>
               <w:rPr>
                 <w:rStyle w:val="Hyperlnk"/>
@@ -1274,7 +1288,7 @@
                 <w:noProof/>
                 <w:webHidden/>
               </w:rPr>
-              <w:instrText xml:space="preserve"> PAGEREF _Toc515919805 \h </w:instrText>
+              <w:instrText xml:space="preserve"> PAGEREF _Toc515920225 \h </w:instrText>
             </w:r>
             <w:r>
               <w:rPr>
@@ -1316,7 +1330,7 @@
               <w:noProof/>
             </w:rPr>
           </w:pPr>
-          <w:hyperlink w:anchor="_Toc515919806" w:history="1">
+          <w:hyperlink w:anchor="_Toc515920226" w:history="1">
             <w:r>
               <w:rPr>
                 <w:rStyle w:val="Hyperlnk"/>
@@ -1365,7 +1379,7 @@
                 <w:noProof/>
                 <w:webHidden/>
               </w:rPr>
-              <w:instrText xml:space="preserve"> PAGEREF _Toc515919806 \h </w:instrText>
+              <w:instrText xml:space="preserve"> PAGEREF _Toc515920226 \h </w:instrText>
             </w:r>
             <w:r>
               <w:rPr>
@@ -1408,7 +1422,7 @@
               <w:color w:val="auto"/>
             </w:rPr>
           </w:pPr>
-          <w:hyperlink w:anchor="_Toc515919807" w:history="1">
+          <w:hyperlink w:anchor="_Toc515920227" w:history="1">
             <w:r>
               <w:rPr>
                 <w:rStyle w:val="Hyperlnk"/>
@@ -1450,7 +1464,7 @@
                 <w:noProof/>
                 <w:webHidden/>
               </w:rPr>
-              <w:instrText xml:space="preserve"> PAGEREF _Toc515919807 \h </w:instrText>
+              <w:instrText xml:space="preserve"> PAGEREF _Toc515920227 \h </w:instrText>
             </w:r>
             <w:r>
               <w:rPr>
@@ -1492,7 +1506,7 @@
               <w:noProof/>
             </w:rPr>
           </w:pPr>
-          <w:hyperlink w:anchor="_Toc515919808" w:history="1">
+          <w:hyperlink w:anchor="_Toc515920228" w:history="1">
             <w:r>
               <w:rPr>
                 <w:rStyle w:val="Hyperlnk"/>
@@ -1533,7 +1547,7 @@
                 <w:noProof/>
                 <w:webHidden/>
               </w:rPr>
-              <w:instrText xml:space="preserve"> PAGEREF _Toc515919808 \h </w:instrText>
+              <w:instrText xml:space="preserve"> PAGEREF _Toc515920228 \h </w:instrText>
             </w:r>
             <w:r>
               <w:rPr>
@@ -1575,7 +1589,7 @@
               <w:noProof/>
             </w:rPr>
           </w:pPr>
-          <w:hyperlink w:anchor="_Toc515919809" w:history="1">
+          <w:hyperlink w:anchor="_Toc515920229" w:history="1">
             <w:r>
               <w:rPr>
                 <w:rStyle w:val="Hyperlnk"/>
@@ -1626,7 +1640,7 @@
                 <w:noProof/>
                 <w:webHidden/>
               </w:rPr>
-              <w:instrText xml:space="preserve"> PAGEREF _Toc515919809 \h </w:instrText>
+              <w:instrText xml:space="preserve"> PAGEREF _Toc515920229 \h </w:instrText>
             </w:r>
             <w:r>
               <w:rPr>
@@ -1668,7 +1682,7 @@
               <w:noProof/>
             </w:rPr>
           </w:pPr>
-          <w:hyperlink w:anchor="_Toc515919810" w:history="1">
+          <w:hyperlink w:anchor="_Toc515920230" w:history="1">
             <w:r>
               <w:rPr>
                 <w:rStyle w:val="Hyperlnk"/>
@@ -1709,7 +1723,7 @@
                 <w:noProof/>
                 <w:webHidden/>
               </w:rPr>
-              <w:instrText xml:space="preserve"> PAGEREF _Toc515919810 \h </w:instrText>
+              <w:instrText xml:space="preserve"> PAGEREF _Toc515920230 \h </w:instrText>
             </w:r>
             <w:r>
               <w:rPr>
@@ -1751,7 +1765,7 @@
               <w:noProof/>
             </w:rPr>
           </w:pPr>
-          <w:hyperlink w:anchor="_Toc515919811" w:history="1">
+          <w:hyperlink w:anchor="_Toc515920231" w:history="1">
             <w:r>
               <w:rPr>
                 <w:rStyle w:val="Hyperlnk"/>
@@ -1800,7 +1814,7 @@
                 <w:noProof/>
                 <w:webHidden/>
               </w:rPr>
-              <w:instrText xml:space="preserve"> PAGEREF _Toc515919811 \h </w:instrText>
+              <w:instrText xml:space="preserve"> PAGEREF _Toc515920231 \h </w:instrText>
             </w:r>
             <w:r>
               <w:rPr>
@@ -1842,7 +1856,7 @@
               <w:noProof/>
             </w:rPr>
           </w:pPr>
-          <w:hyperlink w:anchor="_Toc515919812" w:history="1">
+          <w:hyperlink w:anchor="_Toc515920232" w:history="1">
             <w:r>
               <w:rPr>
                 <w:rStyle w:val="Hyperlnk"/>
@@ -1891,7 +1905,7 @@
                 <w:noProof/>
                 <w:webHidden/>
               </w:rPr>
-              <w:instrText xml:space="preserve"> PAGEREF _Toc515919812 \h </w:instrText>
+              <w:instrText xml:space="preserve"> PAGEREF _Toc515920232 \h </w:instrText>
             </w:r>
             <w:r>
               <w:rPr>
@@ -1933,7 +1947,7 @@
               <w:noProof/>
             </w:rPr>
           </w:pPr>
-          <w:hyperlink w:anchor="_Toc515919813" w:history="1">
+          <w:hyperlink w:anchor="_Toc515920233" w:history="1">
             <w:r>
               <w:rPr>
                 <w:rStyle w:val="Hyperlnk"/>
@@ -1982,7 +1996,7 @@
                 <w:noProof/>
                 <w:webHidden/>
               </w:rPr>
-              <w:instrText xml:space="preserve"> PAGEREF _Toc515919813 \h </w:instrText>
+              <w:instrText xml:space="preserve"> PAGEREF _Toc515920233 \h </w:instrText>
             </w:r>
             <w:r>
               <w:rPr>
@@ -2025,7 +2039,7 @@
               <w:color w:val="auto"/>
             </w:rPr>
           </w:pPr>
-          <w:hyperlink w:anchor="_Toc515919814" w:history="1">
+          <w:hyperlink w:anchor="_Toc515920234" w:history="1">
             <w:r>
               <w:rPr>
                 <w:rStyle w:val="Hyperlnk"/>
@@ -2067,7 +2081,7 @@
                 <w:noProof/>
                 <w:webHidden/>
               </w:rPr>
-              <w:instrText xml:space="preserve"> PAGEREF _Toc515919814 \h </w:instrText>
+              <w:instrText xml:space="preserve"> PAGEREF _Toc515920234 \h </w:instrText>
             </w:r>
             <w:r>
               <w:rPr>
@@ -2109,7 +2123,7 @@
               <w:noProof/>
             </w:rPr>
           </w:pPr>
-          <w:hyperlink w:anchor="_Toc515919815" w:history="1">
+          <w:hyperlink w:anchor="_Toc515920235" w:history="1">
             <w:r>
               <w:rPr>
                 <w:rStyle w:val="Hyperlnk"/>
@@ -2158,7 +2172,7 @@
                 <w:noProof/>
                 <w:webHidden/>
               </w:rPr>
-              <w:instrText xml:space="preserve"> PAGEREF _Toc515919815 \h </w:instrText>
+              <w:instrText xml:space="preserve"> PAGEREF _Toc515920235 \h </w:instrText>
             </w:r>
             <w:r>
               <w:rPr>
@@ -2200,7 +2214,7 @@
               <w:noProof/>
             </w:rPr>
           </w:pPr>
-          <w:hyperlink w:anchor="_Toc515919816" w:history="1">
+          <w:hyperlink w:anchor="_Toc515920236" w:history="1">
             <w:r>
               <w:rPr>
                 <w:rStyle w:val="Hyperlnk"/>
@@ -2241,7 +2255,7 @@
                 <w:noProof/>
                 <w:webHidden/>
               </w:rPr>
-              <w:instrText xml:space="preserve"> PAGEREF _Toc515919816 \h </w:instrText>
+              <w:instrText xml:space="preserve"> PAGEREF _Toc515920236 \h </w:instrText>
             </w:r>
             <w:r>
               <w:rPr>
@@ -2283,7 +2297,7 @@
               <w:noProof/>
             </w:rPr>
           </w:pPr>
-          <w:hyperlink w:anchor="_Toc515919817" w:history="1">
+          <w:hyperlink w:anchor="_Toc515920237" w:history="1">
             <w:r>
               <w:rPr>
                 <w:rStyle w:val="Hyperlnk"/>
@@ -2324,7 +2338,7 @@
                 <w:noProof/>
                 <w:webHidden/>
               </w:rPr>
-              <w:instrText xml:space="preserve"> PAGEREF _Toc515919817 \h </w:instrText>
+              <w:instrText xml:space="preserve"> PAGEREF _Toc515920237 \h </w:instrText>
             </w:r>
             <w:r>
               <w:rPr>
@@ -2366,7 +2380,7 @@
               <w:noProof/>
             </w:rPr>
           </w:pPr>
-          <w:hyperlink w:anchor="_Toc515919818" w:history="1">
+          <w:hyperlink w:anchor="_Toc515920238" w:history="1">
             <w:r>
               <w:rPr>
                 <w:rStyle w:val="Hyperlnk"/>
@@ -2407,7 +2421,7 @@
                 <w:noProof/>
                 <w:webHidden/>
               </w:rPr>
-              <w:instrText xml:space="preserve"> PAGEREF _Toc515919818 \h </w:instrText>
+              <w:instrText xml:space="preserve"> PAGEREF _Toc515920238 \h </w:instrText>
             </w:r>
             <w:r>
               <w:rPr>
@@ -2449,7 +2463,7 @@
               <w:noProof/>
             </w:rPr>
           </w:pPr>
-          <w:hyperlink w:anchor="_Toc515919819" w:history="1">
+          <w:hyperlink w:anchor="_Toc515920239" w:history="1">
             <w:r>
               <w:rPr>
                 <w:rStyle w:val="Hyperlnk"/>
@@ -2490,7 +2504,7 @@
                 <w:noProof/>
                 <w:webHidden/>
               </w:rPr>
-              <w:instrText xml:space="preserve"> PAGEREF _Toc515919819 \h </w:instrText>
+              <w:instrText xml:space="preserve"> PAGEREF _Toc515920239 \h </w:instrText>
             </w:r>
             <w:r>
               <w:rPr>
@@ -2532,7 +2546,7 @@
               <w:noProof/>
             </w:rPr>
           </w:pPr>
-          <w:hyperlink w:anchor="_Toc515919820" w:history="1">
+          <w:hyperlink w:anchor="_Toc515920240" w:history="1">
             <w:r>
               <w:rPr>
                 <w:rStyle w:val="Hyperlnk"/>
@@ -2573,7 +2587,7 @@
                 <w:noProof/>
                 <w:webHidden/>
               </w:rPr>
-              <w:instrText xml:space="preserve"> PAGEREF _Toc515919820 \h </w:instrText>
+              <w:instrText xml:space="preserve"> PAGEREF _Toc515920240 \h </w:instrText>
             </w:r>
             <w:r>
               <w:rPr>
@@ -2615,7 +2629,7 @@
               <w:noProof/>
             </w:rPr>
           </w:pPr>
-          <w:hyperlink w:anchor="_Toc515919821" w:history="1">
+          <w:hyperlink w:anchor="_Toc515920241" w:history="1">
             <w:r>
               <w:rPr>
                 <w:rStyle w:val="Hyperlnk"/>
@@ -2656,7 +2670,7 @@
                 <w:noProof/>
                 <w:webHidden/>
               </w:rPr>
-              <w:instrText xml:space="preserve"> PAGEREF _Toc515919821 \h </w:instrText>
+              <w:instrText xml:space="preserve"> PAGEREF _Toc515920241 \h </w:instrText>
             </w:r>
             <w:r>
               <w:rPr>
@@ -2698,7 +2712,7 @@
               <w:noProof/>
             </w:rPr>
           </w:pPr>
-          <w:hyperlink w:anchor="_Toc515919822" w:history="1">
+          <w:hyperlink w:anchor="_Toc515920242" w:history="1">
             <w:r>
               <w:rPr>
                 <w:rStyle w:val="Hyperlnk"/>
@@ -2739,7 +2753,7 @@
                 <w:noProof/>
                 <w:webHidden/>
               </w:rPr>
-              <w:instrText xml:space="preserve"> PAGEREF _Toc515919822 \h </w:instrText>
+              <w:instrText xml:space="preserve"> PAGEREF _Toc515920242 \h </w:instrText>
             </w:r>
             <w:r>
               <w:rPr>
@@ -2781,7 +2795,7 @@
               <w:noProof/>
             </w:rPr>
           </w:pPr>
-          <w:hyperlink w:anchor="_Toc515919823" w:history="1">
+          <w:hyperlink w:anchor="_Toc515920243" w:history="1">
             <w:r>
               <w:rPr>
                 <w:rStyle w:val="Hyperlnk"/>
@@ -2830,7 +2844,7 @@
                 <w:noProof/>
                 <w:webHidden/>
               </w:rPr>
-              <w:instrText xml:space="preserve"> PAGEREF _Toc515919823 \h </w:instrText>
+              <w:instrText xml:space="preserve"> PAGEREF _Toc515920243 \h </w:instrText>
             </w:r>
             <w:r>
               <w:rPr>
@@ -2872,7 +2886,7 @@
               <w:noProof/>
             </w:rPr>
           </w:pPr>
-          <w:hyperlink w:anchor="_Toc515919824" w:history="1">
+          <w:hyperlink w:anchor="_Toc515920244" w:history="1">
             <w:r>
               <w:rPr>
                 <w:rStyle w:val="Hyperlnk"/>
@@ -2921,7 +2935,7 @@
                 <w:noProof/>
                 <w:webHidden/>
               </w:rPr>
-              <w:instrText xml:space="preserve"> PAGEREF _Toc515919824 \h </w:instrText>
+              <w:instrText xml:space="preserve"> PAGEREF _Toc515920244 \h </w:instrText>
             </w:r>
             <w:r>
               <w:rPr>
@@ -2963,7 +2977,7 @@
               <w:noProof/>
             </w:rPr>
           </w:pPr>
-          <w:hyperlink w:anchor="_Toc515919825" w:history="1">
+          <w:hyperlink w:anchor="_Toc515920245" w:history="1">
             <w:r>
               <w:rPr>
                 <w:rStyle w:val="Hyperlnk"/>
@@ -3012,7 +3026,7 @@
                 <w:noProof/>
                 <w:webHidden/>
               </w:rPr>
-              <w:instrText xml:space="preserve"> PAGEREF _Toc515919825 \h </w:instrText>
+              <w:instrText xml:space="preserve"> PAGEREF _Toc515920245 \h </w:instrText>
             </w:r>
             <w:r>
               <w:rPr>
@@ -3054,7 +3068,7 @@
               <w:noProof/>
             </w:rPr>
           </w:pPr>
-          <w:hyperlink w:anchor="_Toc515919826" w:history="1">
+          <w:hyperlink w:anchor="_Toc515920246" w:history="1">
             <w:r>
               <w:rPr>
                 <w:rStyle w:val="Hyperlnk"/>
@@ -3103,7 +3117,7 @@
                 <w:noProof/>
                 <w:webHidden/>
               </w:rPr>
-              <w:instrText xml:space="preserve"> PAGEREF _Toc515919826 \h </w:instrText>
+              <w:instrText xml:space="preserve"> PAGEREF _Toc515920246 \h </w:instrText>
             </w:r>
             <w:r>
               <w:rPr>
@@ -3145,7 +3159,7 @@
               <w:noProof/>
             </w:rPr>
           </w:pPr>
-          <w:hyperlink w:anchor="_Toc515919827" w:history="1">
+          <w:hyperlink w:anchor="_Toc515920247" w:history="1">
             <w:r>
               <w:rPr>
                 <w:rStyle w:val="Hyperlnk"/>
@@ -3194,7 +3208,7 @@
                 <w:noProof/>
                 <w:webHidden/>
               </w:rPr>
-              <w:instrText xml:space="preserve"> PAGEREF _Toc515919827 \h </w:instrText>
+              <w:instrText xml:space="preserve"> PAGEREF _Toc515920247 \h </w:instrText>
             </w:r>
             <w:r>
               <w:rPr>
@@ -3236,7 +3250,7 @@
               <w:noProof/>
             </w:rPr>
           </w:pPr>
-          <w:hyperlink w:anchor="_Toc515919828" w:history="1">
+          <w:hyperlink w:anchor="_Toc515920248" w:history="1">
             <w:r>
               <w:rPr>
                 <w:rStyle w:val="Hyperlnk"/>
@@ -3285,7 +3299,7 @@
                 <w:noProof/>
                 <w:webHidden/>
               </w:rPr>
-              <w:instrText xml:space="preserve"> PAGEREF _Toc515919828 \h </w:instrText>
+              <w:instrText xml:space="preserve"> PAGEREF _Toc515920248 \h </w:instrText>
             </w:r>
             <w:r>
               <w:rPr>
@@ -3327,7 +3341,7 @@
               <w:noProof/>
             </w:rPr>
           </w:pPr>
-          <w:hyperlink w:anchor="_Toc515919829" w:history="1">
+          <w:hyperlink w:anchor="_Toc515920249" w:history="1">
             <w:r>
               <w:rPr>
                 <w:rStyle w:val="Hyperlnk"/>
@@ -3376,7 +3390,7 @@
                 <w:noProof/>
                 <w:webHidden/>
               </w:rPr>
-              <w:instrText xml:space="preserve"> PAGEREF _Toc515919829 \h </w:instrText>
+              <w:instrText xml:space="preserve"> PAGEREF _Toc515920249 \h </w:instrText>
             </w:r>
             <w:r>
               <w:rPr>
@@ -3418,7 +3432,7 @@
               <w:noProof/>
             </w:rPr>
           </w:pPr>
-          <w:hyperlink w:anchor="_Toc515919830" w:history="1">
+          <w:hyperlink w:anchor="_Toc515920250" w:history="1">
             <w:r>
               <w:rPr>
                 <w:rStyle w:val="Hyperlnk"/>
@@ -3438,7 +3452,15 @@
                 <w:rStyle w:val="Hyperlnk"/>
                 <w:noProof/>
               </w:rPr>
-              <w:t>Data View</w:t>
+              <w:t xml:space="preserve">Process View </w:t>
+            </w:r>
+            <w:r>
+              <w:rPr>
+                <w:rStyle w:val="Hyperlnk"/>
+                <w:noProof/>
+                <w:highlight w:val="yellow"/>
+              </w:rPr>
+              <w:t>TODO</w:t>
             </w:r>
             <w:r>
               <w:rPr>
@@ -3459,7 +3481,98 @@
                 <w:noProof/>
                 <w:webHidden/>
               </w:rPr>
-              <w:instrText xml:space="preserve"> PAGEREF _Toc515919830 \h </w:instrText>
+              <w:instrText xml:space="preserve"> PAGEREF _Toc515920250 \h </w:instrText>
+            </w:r>
+            <w:r>
+              <w:rPr>
+                <w:noProof/>
+                <w:webHidden/>
+              </w:rPr>
+            </w:r>
+            <w:r>
+              <w:rPr>
+                <w:noProof/>
+                <w:webHidden/>
+              </w:rPr>
+              <w:fldChar w:fldCharType="separate"/>
+            </w:r>
+            <w:r>
+              <w:rPr>
+                <w:noProof/>
+                <w:webHidden/>
+              </w:rPr>
+              <w:t>10</w:t>
+            </w:r>
+            <w:r>
+              <w:rPr>
+                <w:noProof/>
+                <w:webHidden/>
+              </w:rPr>
+              <w:fldChar w:fldCharType="end"/>
+            </w:r>
+          </w:hyperlink>
+        </w:p>
+        <w:p>
+          <w:pPr>
+            <w:pStyle w:val="Innehll3"/>
+            <w:tabs>
+              <w:tab w:val="left" w:pos="1325"/>
+            </w:tabs>
+            <w:rPr>
+              <w:smallCaps w:val="0"/>
+              <w:noProof/>
+            </w:rPr>
+          </w:pPr>
+          <w:hyperlink w:anchor="_Toc515920251" w:history="1">
+            <w:r>
+              <w:rPr>
+                <w:rStyle w:val="Hyperlnk"/>
+                <w:noProof/>
+              </w:rPr>
+              <w:t>4.4.1</w:t>
+            </w:r>
+            <w:r>
+              <w:rPr>
+                <w:smallCaps w:val="0"/>
+                <w:noProof/>
+              </w:rPr>
+              <w:tab/>
+            </w:r>
+            <w:r>
+              <w:rPr>
+                <w:rStyle w:val="Hyperlnk"/>
+                <w:noProof/>
+              </w:rPr>
+              <w:t>Översikt</w:t>
+            </w:r>
+            <w:r>
+              <w:rPr>
+                <w:rStyle w:val="Hyperlnk"/>
+                <w:noProof/>
+                <w:highlight w:val="yellow"/>
+              </w:rPr>
+              <w:t xml:space="preserve">  TODO</w:t>
+            </w:r>
+            <w:r>
+              <w:rPr>
+                <w:noProof/>
+                <w:webHidden/>
+              </w:rPr>
+              <w:tab/>
+            </w:r>
+            <w:r>
+              <w:rPr>
+                <w:noProof/>
+                <w:webHidden/>
+              </w:rPr>
+              <w:fldChar w:fldCharType="begin"/>
+            </w:r>
+            <w:r>
+              <w:rPr>
+                <w:noProof/>
+                <w:webHidden/>
+              </w:rPr>
+              <w:instrText xml:space="preserve"> PAGEREF _Toc515920251 \h </w:instrText>
             </w:r>
             <w:r>
               <w:rPr>
@@ -3501,7 +3614,7 @@
               <w:noProof/>
             </w:rPr>
           </w:pPr>
-          <w:hyperlink w:anchor="_Toc515919831" w:history="1">
+          <w:hyperlink w:anchor="_Toc515920252" w:history="1">
             <w:r>
               <w:rPr>
                 <w:rStyle w:val="Hyperlnk"/>
@@ -3521,6 +3634,89 @@
                 <w:rStyle w:val="Hyperlnk"/>
                 <w:noProof/>
               </w:rPr>
+              <w:t>Data View</w:t>
+            </w:r>
+            <w:r>
+              <w:rPr>
+                <w:noProof/>
+                <w:webHidden/>
+              </w:rPr>
+              <w:tab/>
+            </w:r>
+            <w:r>
+              <w:rPr>
+                <w:noProof/>
+                <w:webHidden/>
+              </w:rPr>
+              <w:fldChar w:fldCharType="begin"/>
+            </w:r>
+            <w:r>
+              <w:rPr>
+                <w:noProof/>
+                <w:webHidden/>
+              </w:rPr>
+              <w:instrText xml:space="preserve"> PAGEREF _Toc515920252 \h </w:instrText>
+            </w:r>
+            <w:r>
+              <w:rPr>
+                <w:noProof/>
+                <w:webHidden/>
+              </w:rPr>
+            </w:r>
+            <w:r>
+              <w:rPr>
+                <w:noProof/>
+                <w:webHidden/>
+              </w:rPr>
+              <w:fldChar w:fldCharType="separate"/>
+            </w:r>
+            <w:r>
+              <w:rPr>
+                <w:noProof/>
+                <w:webHidden/>
+              </w:rPr>
+              <w:t>10</w:t>
+            </w:r>
+            <w:r>
+              <w:rPr>
+                <w:noProof/>
+                <w:webHidden/>
+              </w:rPr>
+              <w:fldChar w:fldCharType="end"/>
+            </w:r>
+          </w:hyperlink>
+        </w:p>
+        <w:p>
+          <w:pPr>
+            <w:pStyle w:val="Innehll2"/>
+            <w:tabs>
+              <w:tab w:val="left" w:pos="878"/>
+            </w:tabs>
+            <w:rPr>
+              <w:smallCaps w:val="0"/>
+              <w:noProof/>
+            </w:rPr>
+          </w:pPr>
+          <w:hyperlink w:anchor="_Toc515920253" w:history="1">
+            <w:r>
+              <w:rPr>
+                <w:rStyle w:val="Hyperlnk"/>
+                <w:noProof/>
+              </w:rPr>
+              <w:t>4.6</w:t>
+            </w:r>
+            <w:r>
+              <w:rPr>
+                <w:smallCaps w:val="0"/>
+                <w:noProof/>
+              </w:rPr>
+              <w:tab/>
+            </w:r>
+            <w:r>
+              <w:rPr>
+                <w:rStyle w:val="Hyperlnk"/>
+                <w:noProof/>
+              </w:rPr>
               <w:t>Deployment View (Driftsättningsvy)</w:t>
             </w:r>
             <w:r>
@@ -3542,7 +3738,7 @@
                 <w:noProof/>
                 <w:webHidden/>
               </w:rPr>
-              <w:instrText xml:space="preserve"> PAGEREF _Toc515919831 \h </w:instrText>
+              <w:instrText xml:space="preserve"> PAGEREF _Toc515920253 \h </w:instrText>
             </w:r>
             <w:r>
               <w:rPr>
@@ -3584,13 +3780,13 @@
               <w:noProof/>
             </w:rPr>
           </w:pPr>
-          <w:hyperlink w:anchor="_Toc515919832" w:history="1">
+          <w:hyperlink w:anchor="_Toc515920254" w:history="1">
             <w:r>
               <w:rPr>
                 <w:rStyle w:val="Hyperlnk"/>
                 <w:noProof/>
               </w:rPr>
-              <w:t>4.5.1</w:t>
+              <w:t>4.6.1</w:t>
             </w:r>
             <w:r>
               <w:rPr>
@@ -3625,173 +3821,7 @@
                 <w:noProof/>
                 <w:webHidden/>
               </w:rPr>
-              <w:instrText xml:space="preserve"> PAGEREF _Toc515919832 \h </w:instrText>
-            </w:r>
-            <w:r>
-              <w:rPr>
-                <w:noProof/>
-                <w:webHidden/>
-              </w:rPr>
-            </w:r>
-            <w:r>
-              <w:rPr>
-                <w:noProof/>
-                <w:webHidden/>
-              </w:rPr>
-              <w:fldChar w:fldCharType="separate"/>
-            </w:r>
-            <w:r>
-              <w:rPr>
-                <w:noProof/>
-                <w:webHidden/>
-              </w:rPr>
-              <w:t>11</w:t>
-            </w:r>
-            <w:r>
-              <w:rPr>
-                <w:noProof/>
-                <w:webHidden/>
-              </w:rPr>
-              <w:fldChar w:fldCharType="end"/>
-            </w:r>
-          </w:hyperlink>
-        </w:p>
-        <w:p>
-          <w:pPr>
-            <w:pStyle w:val="Innehll3"/>
-            <w:tabs>
-              <w:tab w:val="left" w:pos="1325"/>
-            </w:tabs>
-            <w:rPr>
-              <w:smallCaps w:val="0"/>
-              <w:noProof/>
-            </w:rPr>
-          </w:pPr>
-          <w:hyperlink w:anchor="_Toc515919833" w:history="1">
-            <w:r>
-              <w:rPr>
-                <w:rStyle w:val="Hyperlnk"/>
-                <w:noProof/>
-              </w:rPr>
-              <w:t>4.5.2</w:t>
-            </w:r>
-            <w:r>
-              <w:rPr>
-                <w:smallCaps w:val="0"/>
-                <w:noProof/>
-              </w:rPr>
-              <w:tab/>
-            </w:r>
-            <w:r>
-              <w:rPr>
-                <w:rStyle w:val="Hyperlnk"/>
-                <w:noProof/>
-              </w:rPr>
-              <w:t>Fysisk miljö</w:t>
-            </w:r>
-            <w:r>
-              <w:rPr>
-                <w:noProof/>
-                <w:webHidden/>
-              </w:rPr>
-              <w:tab/>
-            </w:r>
-            <w:r>
-              <w:rPr>
-                <w:noProof/>
-                <w:webHidden/>
-              </w:rPr>
-              <w:fldChar w:fldCharType="begin"/>
-            </w:r>
-            <w:r>
-              <w:rPr>
-                <w:noProof/>
-                <w:webHidden/>
-              </w:rPr>
-              <w:instrText xml:space="preserve"> PAGEREF _Toc515919833 \h </w:instrText>
-            </w:r>
-            <w:r>
-              <w:rPr>
-                <w:noProof/>
-                <w:webHidden/>
-              </w:rPr>
-            </w:r>
-            <w:r>
-              <w:rPr>
-                <w:noProof/>
-                <w:webHidden/>
-              </w:rPr>
-              <w:fldChar w:fldCharType="separate"/>
-            </w:r>
-            <w:r>
-              <w:rPr>
-                <w:noProof/>
-                <w:webHidden/>
-              </w:rPr>
-              <w:t>11</w:t>
-            </w:r>
-            <w:r>
-              <w:rPr>
-                <w:noProof/>
-                <w:webHidden/>
-              </w:rPr>
-              <w:fldChar w:fldCharType="end"/>
-            </w:r>
-          </w:hyperlink>
-        </w:p>
-        <w:p>
-          <w:pPr>
-            <w:pStyle w:val="Innehll3"/>
-            <w:tabs>
-              <w:tab w:val="left" w:pos="1325"/>
-            </w:tabs>
-            <w:rPr>
-              <w:smallCaps w:val="0"/>
-              <w:noProof/>
-            </w:rPr>
-          </w:pPr>
-          <w:hyperlink w:anchor="_Toc515919834" w:history="1">
-            <w:r>
-              <w:rPr>
-                <w:rStyle w:val="Hyperlnk"/>
-                <w:noProof/>
-              </w:rPr>
-              <w:t>4.5.3</w:t>
-            </w:r>
-            <w:r>
-              <w:rPr>
-                <w:smallCaps w:val="0"/>
-                <w:noProof/>
-              </w:rPr>
-              <w:tab/>
-            </w:r>
-            <w:r>
-              <w:rPr>
-                <w:rStyle w:val="Hyperlnk"/>
-                <w:noProof/>
-              </w:rPr>
-              <w:t>Programvaror</w:t>
-            </w:r>
-            <w:r>
-              <w:rPr>
-                <w:noProof/>
-                <w:webHidden/>
-              </w:rPr>
-              <w:tab/>
-            </w:r>
-            <w:r>
-              <w:rPr>
-                <w:noProof/>
-                <w:webHidden/>
-              </w:rPr>
-              <w:fldChar w:fldCharType="begin"/>
-            </w:r>
-            <w:r>
-              <w:rPr>
-                <w:noProof/>
-                <w:webHidden/>
-              </w:rPr>
-              <w:instrText xml:space="preserve"> PAGEREF _Toc515919834 \h </w:instrText>
+              <w:instrText xml:space="preserve"> PAGEREF _Toc515920254 \h </w:instrText>
             </w:r>
             <w:r>
               <w:rPr>
@@ -3834,7 +3864,7 @@
               <w:color w:val="auto"/>
             </w:rPr>
           </w:pPr>
-          <w:hyperlink w:anchor="_Toc515919835" w:history="1">
+          <w:hyperlink w:anchor="_Toc515920255" w:history="1">
             <w:r>
               <w:rPr>
                 <w:rStyle w:val="Hyperlnk"/>
@@ -3876,7 +3906,7 @@
                 <w:noProof/>
                 <w:webHidden/>
               </w:rPr>
-              <w:instrText xml:space="preserve"> PAGEREF _Toc515919835 \h </w:instrText>
+              <w:instrText xml:space="preserve"> PAGEREF _Toc515920255 \h </w:instrText>
             </w:r>
             <w:r>
               <w:rPr>
@@ -3918,7 +3948,7 @@
               <w:noProof/>
             </w:rPr>
           </w:pPr>
-          <w:hyperlink w:anchor="_Toc515919836" w:history="1">
+          <w:hyperlink w:anchor="_Toc515920256" w:history="1">
             <w:r>
               <w:rPr>
                 <w:rStyle w:val="Hyperlnk"/>
@@ -3959,7 +3989,7 @@
                 <w:noProof/>
                 <w:webHidden/>
               </w:rPr>
-              <w:instrText xml:space="preserve"> PAGEREF _Toc515919836 \h </w:instrText>
+              <w:instrText xml:space="preserve"> PAGEREF _Toc515920256 \h </w:instrText>
             </w:r>
             <w:r>
               <w:rPr>
@@ -4001,7 +4031,7 @@
               <w:noProof/>
             </w:rPr>
           </w:pPr>
-          <w:hyperlink w:anchor="_Toc515919837" w:history="1">
+          <w:hyperlink w:anchor="_Toc515920257" w:history="1">
             <w:r>
               <w:rPr>
                 <w:rStyle w:val="Hyperlnk"/>
@@ -4042,7 +4072,7 @@
                 <w:noProof/>
                 <w:webHidden/>
               </w:rPr>
-              <w:instrText xml:space="preserve"> PAGEREF _Toc515919837 \h </w:instrText>
+              <w:instrText xml:space="preserve"> PAGEREF _Toc515920257 \h </w:instrText>
             </w:r>
             <w:r>
               <w:rPr>
@@ -4062,7 +4092,7 @@
                 <w:noProof/>
                 <w:webHidden/>
               </w:rPr>
-              <w:t>11</w:t>
+              <w:t>12</w:t>
             </w:r>
             <w:r>
               <w:rPr>
@@ -4084,7 +4114,7 @@
               <w:noProof/>
             </w:rPr>
           </w:pPr>
-          <w:hyperlink w:anchor="_Toc515919838" w:history="1">
+          <w:hyperlink w:anchor="_Toc515920258" w:history="1">
             <w:r>
               <w:rPr>
                 <w:rStyle w:val="Hyperlnk"/>
@@ -4125,7 +4155,7 @@
                 <w:noProof/>
                 <w:webHidden/>
               </w:rPr>
-              <w:instrText xml:space="preserve"> PAGEREF _Toc515919838 \h </w:instrText>
+              <w:instrText xml:space="preserve"> PAGEREF _Toc515920258 \h </w:instrText>
             </w:r>
             <w:r>
               <w:rPr>
@@ -4167,7 +4197,7 @@
               <w:noProof/>
             </w:rPr>
           </w:pPr>
-          <w:hyperlink w:anchor="_Toc515919839" w:history="1">
+          <w:hyperlink w:anchor="_Toc515920259" w:history="1">
             <w:r>
               <w:rPr>
                 <w:rStyle w:val="Hyperlnk"/>
@@ -4208,7 +4238,7 @@
                 <w:noProof/>
                 <w:webHidden/>
               </w:rPr>
-              <w:instrText xml:space="preserve"> PAGEREF _Toc515919839 \h </w:instrText>
+              <w:instrText xml:space="preserve"> PAGEREF _Toc515920259 \h </w:instrText>
             </w:r>
             <w:r>
               <w:rPr>
@@ -4251,7 +4281,7 @@
               <w:color w:val="auto"/>
             </w:rPr>
           </w:pPr>
-          <w:hyperlink w:anchor="_Toc515919840" w:history="1">
+          <w:hyperlink w:anchor="_Toc515920260" w:history="1">
             <w:r>
               <w:rPr>
                 <w:rStyle w:val="Hyperlnk"/>
@@ -4272,7 +4302,15 @@
                 <w:rStyle w:val="Hyperlnk"/>
                 <w:noProof/>
               </w:rPr>
-              <w:t>Teknisk lösning</w:t>
+              <w:t xml:space="preserve">Teknisk lösning </w:t>
+            </w:r>
+            <w:r>
+              <w:rPr>
+                <w:rStyle w:val="Hyperlnk"/>
+                <w:noProof/>
+                <w:highlight w:val="yellow"/>
+              </w:rPr>
+              <w:t>TODO</w:t>
             </w:r>
             <w:r>
               <w:rPr>
@@ -4293,7 +4331,7 @@
                 <w:noProof/>
                 <w:webHidden/>
               </w:rPr>
-              <w:instrText xml:space="preserve"> PAGEREF _Toc515919840 \h </w:instrText>
+              <w:instrText xml:space="preserve"> PAGEREF _Toc515920260 \h </w:instrText>
             </w:r>
             <w:r>
               <w:rPr>
@@ -4335,7 +4373,7 @@
               <w:noProof/>
             </w:rPr>
           </w:pPr>
-          <w:hyperlink w:anchor="_Toc515919841" w:history="1">
+          <w:hyperlink w:anchor="_Toc515920261" w:history="1">
             <w:r>
               <w:rPr>
                 <w:rStyle w:val="Hyperlnk"/>
@@ -4355,7 +4393,15 @@
                 <w:rStyle w:val="Hyperlnk"/>
                 <w:noProof/>
               </w:rPr>
-              <w:t>Beskrivning</w:t>
+              <w:t xml:space="preserve">Beskrivning </w:t>
+            </w:r>
+            <w:r>
+              <w:rPr>
+                <w:rStyle w:val="Hyperlnk"/>
+                <w:noProof/>
+                <w:highlight w:val="yellow"/>
+              </w:rPr>
+              <w:t>TODO</w:t>
             </w:r>
             <w:r>
               <w:rPr>
@@ -4376,7 +4422,7 @@
                 <w:noProof/>
                 <w:webHidden/>
               </w:rPr>
-              <w:instrText xml:space="preserve"> PAGEREF _Toc515919841 \h </w:instrText>
+              <w:instrText xml:space="preserve"> PAGEREF _Toc515920261 \h </w:instrText>
             </w:r>
             <w:r>
               <w:rPr>
@@ -4418,7 +4464,7 @@
               <w:noProof/>
             </w:rPr>
           </w:pPr>
-          <w:hyperlink w:anchor="_Toc515919842" w:history="1">
+          <w:hyperlink w:anchor="_Toc515920262" w:history="1">
             <w:r>
               <w:rPr>
                 <w:rStyle w:val="Hyperlnk"/>
@@ -4438,7 +4484,15 @@
                 <w:rStyle w:val="Hyperlnk"/>
                 <w:noProof/>
               </w:rPr>
-              <w:t>Integration med omvärlden</w:t>
+              <w:t xml:space="preserve">Integration med omvärlden </w:t>
+            </w:r>
+            <w:r>
+              <w:rPr>
+                <w:rStyle w:val="Hyperlnk"/>
+                <w:noProof/>
+                <w:highlight w:val="yellow"/>
+              </w:rPr>
+              <w:t>TODO</w:t>
             </w:r>
             <w:r>
               <w:rPr>
@@ -4459,7 +4513,7 @@
                 <w:noProof/>
                 <w:webHidden/>
               </w:rPr>
-              <w:instrText xml:space="preserve"> PAGEREF _Toc515919842 \h </w:instrText>
+              <w:instrText xml:space="preserve"> PAGEREF _Toc515920262 \h </w:instrText>
             </w:r>
             <w:r>
               <w:rPr>
@@ -4501,7 +4555,7 @@
               <w:noProof/>
             </w:rPr>
           </w:pPr>
-          <w:hyperlink w:anchor="_Toc515919843" w:history="1">
+          <w:hyperlink w:anchor="_Toc515920263" w:history="1">
             <w:r>
               <w:rPr>
                 <w:rStyle w:val="Hyperlnk"/>
@@ -4542,7 +4596,7 @@
                 <w:noProof/>
                 <w:webHidden/>
               </w:rPr>
-              <w:instrText xml:space="preserve"> PAGEREF _Toc515919843 \h </w:instrText>
+              <w:instrText xml:space="preserve"> PAGEREF _Toc515920263 \h </w:instrText>
             </w:r>
             <w:r>
               <w:rPr>
@@ -4584,7 +4638,7 @@
               <w:noProof/>
             </w:rPr>
           </w:pPr>
-          <w:hyperlink w:anchor="_Toc515919844" w:history="1">
+          <w:hyperlink w:anchor="_Toc515920264" w:history="1">
             <w:r>
               <w:rPr>
                 <w:rStyle w:val="Hyperlnk"/>
@@ -4625,7 +4679,7 @@
                 <w:noProof/>
                 <w:webHidden/>
               </w:rPr>
-              <w:instrText xml:space="preserve"> PAGEREF _Toc515919844 \h </w:instrText>
+              <w:instrText xml:space="preserve"> PAGEREF _Toc515920264 \h </w:instrText>
             </w:r>
             <w:r>
               <w:rPr>
@@ -4667,7 +4721,7 @@
               <w:noProof/>
             </w:rPr>
           </w:pPr>
-          <w:hyperlink w:anchor="_Toc515919845" w:history="1">
+          <w:hyperlink w:anchor="_Toc515920265" w:history="1">
             <w:r>
               <w:rPr>
                 <w:rStyle w:val="Hyperlnk"/>
@@ -4708,424 +4762,7 @@
                 <w:noProof/>
                 <w:webHidden/>
               </w:rPr>
-              <w:instrText xml:space="preserve"> PAGEREF _Toc515919845 \h </w:instrText>
-            </w:r>
-            <w:r>
-              <w:rPr>
-                <w:noProof/>
-                <w:webHidden/>
-              </w:rPr>
-            </w:r>
-            <w:r>
-              <w:rPr>
-                <w:noProof/>
-                <w:webHidden/>
-              </w:rPr>
-              <w:fldChar w:fldCharType="separate"/>
-            </w:r>
-            <w:r>
-              <w:rPr>
-                <w:noProof/>
-                <w:webHidden/>
-              </w:rPr>
-              <w:t>12</w:t>
-            </w:r>
-            <w:r>
-              <w:rPr>
-                <w:noProof/>
-                <w:webHidden/>
-              </w:rPr>
-              <w:fldChar w:fldCharType="end"/>
-            </w:r>
-          </w:hyperlink>
-        </w:p>
-        <w:p>
-          <w:pPr>
-            <w:pStyle w:val="Innehll1"/>
-            <w:tabs>
-              <w:tab w:val="left" w:pos="446"/>
-            </w:tabs>
-            <w:rPr>
-              <w:smallCaps w:val="0"/>
-              <w:noProof/>
-              <w:color w:val="auto"/>
-            </w:rPr>
-          </w:pPr>
-          <w:hyperlink w:anchor="_Toc515919846" w:history="1">
-            <w:r>
-              <w:rPr>
-                <w:rStyle w:val="Hyperlnk"/>
-                <w:noProof/>
-              </w:rPr>
-              <w:t>7</w:t>
-            </w:r>
-            <w:r>
-              <w:rPr>
-                <w:smallCaps w:val="0"/>
-                <w:noProof/>
-                <w:color w:val="auto"/>
-              </w:rPr>
-              <w:tab/>
-            </w:r>
-            <w:r>
-              <w:rPr>
-                <w:rStyle w:val="Hyperlnk"/>
-                <w:noProof/>
-              </w:rPr>
-              <w:t>Säkerhet</w:t>
-            </w:r>
-            <w:r>
-              <w:rPr>
-                <w:noProof/>
-                <w:webHidden/>
-              </w:rPr>
-              <w:tab/>
-            </w:r>
-            <w:r>
-              <w:rPr>
-                <w:noProof/>
-                <w:webHidden/>
-              </w:rPr>
-              <w:fldChar w:fldCharType="begin"/>
-            </w:r>
-            <w:r>
-              <w:rPr>
-                <w:noProof/>
-                <w:webHidden/>
-              </w:rPr>
-              <w:instrText xml:space="preserve"> PAGEREF _Toc515919846 \h </w:instrText>
-            </w:r>
-            <w:r>
-              <w:rPr>
-                <w:noProof/>
-                <w:webHidden/>
-              </w:rPr>
-            </w:r>
-            <w:r>
-              <w:rPr>
-                <w:noProof/>
-                <w:webHidden/>
-              </w:rPr>
-              <w:fldChar w:fldCharType="separate"/>
-            </w:r>
-            <w:r>
-              <w:rPr>
-                <w:noProof/>
-                <w:webHidden/>
-              </w:rPr>
-              <w:t>12</w:t>
-            </w:r>
-            <w:r>
-              <w:rPr>
-                <w:noProof/>
-                <w:webHidden/>
-              </w:rPr>
-              <w:fldChar w:fldCharType="end"/>
-            </w:r>
-          </w:hyperlink>
-        </w:p>
-        <w:p>
-          <w:pPr>
-            <w:pStyle w:val="Innehll2"/>
-            <w:tabs>
-              <w:tab w:val="left" w:pos="878"/>
-            </w:tabs>
-            <w:rPr>
-              <w:smallCaps w:val="0"/>
-              <w:noProof/>
-            </w:rPr>
-          </w:pPr>
-          <w:hyperlink w:anchor="_Toc515919847" w:history="1">
-            <w:r>
-              <w:rPr>
-                <w:rStyle w:val="Hyperlnk"/>
-                <w:noProof/>
-              </w:rPr>
-              <w:t>7.1</w:t>
-            </w:r>
-            <w:r>
-              <w:rPr>
-                <w:smallCaps w:val="0"/>
-                <w:noProof/>
-              </w:rPr>
-              <w:tab/>
-            </w:r>
-            <w:r>
-              <w:rPr>
-                <w:rStyle w:val="Hyperlnk"/>
-                <w:noProof/>
-              </w:rPr>
-              <w:t>Säkerhetsklassificering av information</w:t>
-            </w:r>
-            <w:r>
-              <w:rPr>
-                <w:noProof/>
-                <w:webHidden/>
-              </w:rPr>
-              <w:tab/>
-            </w:r>
-            <w:r>
-              <w:rPr>
-                <w:noProof/>
-                <w:webHidden/>
-              </w:rPr>
-              <w:fldChar w:fldCharType="begin"/>
-            </w:r>
-            <w:r>
-              <w:rPr>
-                <w:noProof/>
-                <w:webHidden/>
-              </w:rPr>
-              <w:instrText xml:space="preserve"> PAGEREF _Toc515919847 \h </w:instrText>
-            </w:r>
-            <w:r>
-              <w:rPr>
-                <w:noProof/>
-                <w:webHidden/>
-              </w:rPr>
-            </w:r>
-            <w:r>
-              <w:rPr>
-                <w:noProof/>
-                <w:webHidden/>
-              </w:rPr>
-              <w:fldChar w:fldCharType="separate"/>
-            </w:r>
-            <w:r>
-              <w:rPr>
-                <w:noProof/>
-                <w:webHidden/>
-              </w:rPr>
-              <w:t>12</w:t>
-            </w:r>
-            <w:r>
-              <w:rPr>
-                <w:noProof/>
-                <w:webHidden/>
-              </w:rPr>
-              <w:fldChar w:fldCharType="end"/>
-            </w:r>
-          </w:hyperlink>
-        </w:p>
-        <w:p>
-          <w:pPr>
-            <w:pStyle w:val="Innehll2"/>
-            <w:tabs>
-              <w:tab w:val="left" w:pos="878"/>
-            </w:tabs>
-            <w:rPr>
-              <w:smallCaps w:val="0"/>
-              <w:noProof/>
-            </w:rPr>
-          </w:pPr>
-          <w:hyperlink w:anchor="_Toc515919848" w:history="1">
-            <w:r>
-              <w:rPr>
-                <w:rStyle w:val="Hyperlnk"/>
-                <w:noProof/>
-              </w:rPr>
-              <w:t>7.2</w:t>
-            </w:r>
-            <w:r>
-              <w:rPr>
-                <w:smallCaps w:val="0"/>
-                <w:noProof/>
-              </w:rPr>
-              <w:tab/>
-            </w:r>
-            <w:r>
-              <w:rPr>
-                <w:rStyle w:val="Hyperlnk"/>
-                <w:noProof/>
-              </w:rPr>
-              <w:t>Riskanalys</w:t>
-            </w:r>
-            <w:r>
-              <w:rPr>
-                <w:noProof/>
-                <w:webHidden/>
-              </w:rPr>
-              <w:tab/>
-            </w:r>
-            <w:r>
-              <w:rPr>
-                <w:noProof/>
-                <w:webHidden/>
-              </w:rPr>
-              <w:fldChar w:fldCharType="begin"/>
-            </w:r>
-            <w:r>
-              <w:rPr>
-                <w:noProof/>
-                <w:webHidden/>
-              </w:rPr>
-              <w:instrText xml:space="preserve"> PAGEREF _Toc515919848 \h </w:instrText>
-            </w:r>
-            <w:r>
-              <w:rPr>
-                <w:noProof/>
-                <w:webHidden/>
-              </w:rPr>
-            </w:r>
-            <w:r>
-              <w:rPr>
-                <w:noProof/>
-                <w:webHidden/>
-              </w:rPr>
-              <w:fldChar w:fldCharType="separate"/>
-            </w:r>
-            <w:r>
-              <w:rPr>
-                <w:noProof/>
-                <w:webHidden/>
-              </w:rPr>
-              <w:t>12</w:t>
-            </w:r>
-            <w:r>
-              <w:rPr>
-                <w:noProof/>
-                <w:webHidden/>
-              </w:rPr>
-              <w:fldChar w:fldCharType="end"/>
-            </w:r>
-          </w:hyperlink>
-        </w:p>
-        <w:p>
-          <w:pPr>
-            <w:pStyle w:val="Innehll2"/>
-            <w:tabs>
-              <w:tab w:val="left" w:pos="878"/>
-            </w:tabs>
-            <w:rPr>
-              <w:smallCaps w:val="0"/>
-              <w:noProof/>
-            </w:rPr>
-          </w:pPr>
-          <w:hyperlink w:anchor="_Toc515919849" w:history="1">
-            <w:r>
-              <w:rPr>
-                <w:rStyle w:val="Hyperlnk"/>
-                <w:noProof/>
-              </w:rPr>
-              <w:t>7.3</w:t>
-            </w:r>
-            <w:r>
-              <w:rPr>
-                <w:smallCaps w:val="0"/>
-                <w:noProof/>
-              </w:rPr>
-              <w:tab/>
-            </w:r>
-            <w:r>
-              <w:rPr>
-                <w:rStyle w:val="Hyperlnk"/>
-                <w:noProof/>
-              </w:rPr>
-              <w:t>Riskminimering</w:t>
-            </w:r>
-            <w:r>
-              <w:rPr>
-                <w:noProof/>
-                <w:webHidden/>
-              </w:rPr>
-              <w:tab/>
-            </w:r>
-            <w:r>
-              <w:rPr>
-                <w:noProof/>
-                <w:webHidden/>
-              </w:rPr>
-              <w:fldChar w:fldCharType="begin"/>
-            </w:r>
-            <w:r>
-              <w:rPr>
-                <w:noProof/>
-                <w:webHidden/>
-              </w:rPr>
-              <w:instrText xml:space="preserve"> PAGEREF _Toc515919849 \h </w:instrText>
-            </w:r>
-            <w:r>
-              <w:rPr>
-                <w:noProof/>
-                <w:webHidden/>
-              </w:rPr>
-            </w:r>
-            <w:r>
-              <w:rPr>
-                <w:noProof/>
-                <w:webHidden/>
-              </w:rPr>
-              <w:fldChar w:fldCharType="separate"/>
-            </w:r>
-            <w:r>
-              <w:rPr>
-                <w:noProof/>
-                <w:webHidden/>
-              </w:rPr>
-              <w:t>12</w:t>
-            </w:r>
-            <w:r>
-              <w:rPr>
-                <w:noProof/>
-                <w:webHidden/>
-              </w:rPr>
-              <w:fldChar w:fldCharType="end"/>
-            </w:r>
-          </w:hyperlink>
-        </w:p>
-        <w:p>
-          <w:pPr>
-            <w:pStyle w:val="Innehll2"/>
-            <w:tabs>
-              <w:tab w:val="left" w:pos="878"/>
-            </w:tabs>
-            <w:rPr>
-              <w:smallCaps w:val="0"/>
-              <w:noProof/>
-            </w:rPr>
-          </w:pPr>
-          <w:hyperlink w:anchor="_Toc515919850" w:history="1">
-            <w:r>
-              <w:rPr>
-                <w:rStyle w:val="Hyperlnk"/>
-                <w:noProof/>
-              </w:rPr>
-              <w:t>7.4</w:t>
-            </w:r>
-            <w:r>
-              <w:rPr>
-                <w:smallCaps w:val="0"/>
-                <w:noProof/>
-              </w:rPr>
-              <w:tab/>
-            </w:r>
-            <w:r>
-              <w:rPr>
-                <w:rStyle w:val="Hyperlnk"/>
-                <w:noProof/>
-              </w:rPr>
-              <w:t>Spårbarhet</w:t>
-            </w:r>
-            <w:r>
-              <w:rPr>
-                <w:noProof/>
-                <w:webHidden/>
-              </w:rPr>
-              <w:tab/>
-            </w:r>
-            <w:r>
-              <w:rPr>
-                <w:noProof/>
-                <w:webHidden/>
-              </w:rPr>
-              <w:fldChar w:fldCharType="begin"/>
-            </w:r>
-            <w:r>
-              <w:rPr>
-                <w:noProof/>
-                <w:webHidden/>
-              </w:rPr>
-              <w:instrText xml:space="preserve"> PAGEREF _Toc515919850 \h </w:instrText>
+              <w:instrText xml:space="preserve"> PAGEREF _Toc515920265 \h </w:instrText>
             </w:r>
             <w:r>
               <w:rPr>
@@ -5187,7 +4824,7 @@
       <w:pPr>
         <w:pStyle w:val="Rubrik1"/>
       </w:pPr>
-      <w:bookmarkStart w:id="1" w:name="_Toc515919803"/>
+      <w:bookmarkStart w:id="1" w:name="_Toc515920223"/>
       <w:r>
         <w:lastRenderedPageBreak/>
         <w:t>Inledning</w:t>
@@ -5198,7 +4835,7 @@
       <w:pPr>
         <w:pStyle w:val="Rubrik2"/>
       </w:pPr>
-      <w:bookmarkStart w:id="2" w:name="_Toc515919804"/>
+      <w:bookmarkStart w:id="2" w:name="_Toc515920224"/>
       <w:r>
         <w:t>Syfte</w:t>
       </w:r>
@@ -5243,7 +4880,7 @@
       <w:pPr>
         <w:pStyle w:val="Rubrik2"/>
       </w:pPr>
-      <w:bookmarkStart w:id="3" w:name="_Toc515919805"/>
+      <w:bookmarkStart w:id="3" w:name="_Toc515920225"/>
       <w:r>
         <w:t>Definitioner och förkortningar</w:t>
       </w:r>
@@ -5280,7 +4917,7 @@
       <w:pPr>
         <w:pStyle w:val="Rubrik2"/>
       </w:pPr>
-      <w:bookmarkStart w:id="4" w:name="_Toc515919806"/>
+      <w:bookmarkStart w:id="4" w:name="_Toc515920226"/>
       <w:r>
         <w:t>Referenser</w:t>
       </w:r>
@@ -5299,7 +4936,7 @@
       <w:pPr>
         <w:pStyle w:val="Rubrik1"/>
       </w:pPr>
-      <w:bookmarkStart w:id="5" w:name="_Toc515919807"/>
+      <w:bookmarkStart w:id="5" w:name="_Toc515920227"/>
       <w:proofErr w:type="spellStart"/>
       <w:r>
         <w:t>Arkitekturell</w:t>
@@ -5317,7 +4954,7 @@
       <w:pPr>
         <w:pStyle w:val="Rubrik2"/>
       </w:pPr>
-      <w:bookmarkStart w:id="6" w:name="_Toc515919808"/>
+      <w:bookmarkStart w:id="6" w:name="_Toc515920228"/>
       <w:r>
         <w:t>Övergripande mål</w:t>
       </w:r>
@@ -5482,7 +5119,7 @@
           <w:highlight w:val="red"/>
         </w:rPr>
       </w:pPr>
-      <w:bookmarkStart w:id="8" w:name="_Toc515919809"/>
+      <w:bookmarkStart w:id="8" w:name="_Toc515920229"/>
       <w:r>
         <w:rPr>
           <w:highlight w:val="red"/>
@@ -5535,7 +5172,7 @@
           <w:numId w:val="13"/>
         </w:numPr>
       </w:pPr>
-      <w:bookmarkStart w:id="9" w:name="_Toc515919810"/>
+      <w:bookmarkStart w:id="9" w:name="_Toc515920230"/>
       <w:r>
         <w:t>Avgränsningar</w:t>
       </w:r>
@@ -5551,7 +5188,7 @@
       <w:pPr>
         <w:pStyle w:val="Rubrik2"/>
       </w:pPr>
-      <w:bookmarkStart w:id="10" w:name="_Toc515919811"/>
+      <w:bookmarkStart w:id="10" w:name="_Toc515920231"/>
       <w:r>
         <w:t>Produkter och programspråk</w:t>
       </w:r>
@@ -6024,7 +5661,7 @@
       <w:pPr>
         <w:pStyle w:val="Rubrik2"/>
       </w:pPr>
-      <w:bookmarkStart w:id="11" w:name="_Toc515919812"/>
+      <w:bookmarkStart w:id="11" w:name="_Toc515920232"/>
       <w:r>
         <w:t>Systemets kringkomponenter</w:t>
       </w:r>
@@ -6043,7 +5680,7 @@
       <w:pPr>
         <w:pStyle w:val="Rubrik2"/>
       </w:pPr>
-      <w:bookmarkStart w:id="12" w:name="_Toc515919813"/>
+      <w:bookmarkStart w:id="12" w:name="_Toc515920233"/>
       <w:r>
         <w:t>Utvecklingsmiljö och utvecklingsverktyg</w:t>
       </w:r>
@@ -6448,7 +6085,7 @@
         </w:numPr>
       </w:pPr>
       <w:bookmarkStart w:id="13" w:name="_Toc515896086"/>
-      <w:bookmarkStart w:id="14" w:name="_Toc515919814"/>
+      <w:bookmarkStart w:id="14" w:name="_Toc515920234"/>
       <w:proofErr w:type="spellStart"/>
       <w:r>
         <w:lastRenderedPageBreak/>
@@ -6470,7 +6107,7 @@
         </w:numPr>
       </w:pPr>
       <w:bookmarkStart w:id="15" w:name="_Toc515896087"/>
-      <w:bookmarkStart w:id="16" w:name="_Toc515919815"/>
+      <w:bookmarkStart w:id="16" w:name="_Toc515920235"/>
       <w:proofErr w:type="spellStart"/>
       <w:r>
         <w:t>Arkitekturella</w:t>
@@ -6711,7 +6348,7 @@
       <w:pPr>
         <w:pStyle w:val="Rubrik2"/>
       </w:pPr>
-      <w:bookmarkStart w:id="17" w:name="_Toc515919816"/>
+      <w:bookmarkStart w:id="17" w:name="_Toc515920236"/>
       <w:proofErr w:type="spellStart"/>
       <w:r>
         <w:t>Use</w:t>
@@ -6750,7 +6387,7 @@
       <w:pPr>
         <w:pStyle w:val="Rubrik3"/>
       </w:pPr>
-      <w:bookmarkStart w:id="18" w:name="_Toc515919817"/>
+      <w:bookmarkStart w:id="18" w:name="_Toc515920237"/>
       <w:r>
         <w:t>Översikt</w:t>
       </w:r>
@@ -6798,7 +6435,7 @@
       <w:pPr>
         <w:pStyle w:val="Rubrik3"/>
       </w:pPr>
-      <w:bookmarkStart w:id="19" w:name="_Toc515919818"/>
+      <w:bookmarkStart w:id="19" w:name="_Toc515920238"/>
       <w:r>
         <w:t>Aktörer</w:t>
       </w:r>
@@ -6813,7 +6450,7 @@
       <w:pPr>
         <w:pStyle w:val="Rubrik4"/>
       </w:pPr>
-      <w:bookmarkStart w:id="20" w:name="_Toc515919819"/>
+      <w:bookmarkStart w:id="20" w:name="_Toc515920239"/>
       <w:r>
         <w:lastRenderedPageBreak/>
         <w:t>Kund</w:t>
@@ -7027,7 +6664,7 @@
       <w:pPr>
         <w:pStyle w:val="Rubrik4"/>
       </w:pPr>
-      <w:bookmarkStart w:id="21" w:name="_Toc515919820"/>
+      <w:bookmarkStart w:id="21" w:name="_Toc515920240"/>
       <w:r>
         <w:t>Personal</w:t>
       </w:r>
@@ -7150,7 +6787,7 @@
       <w:pPr>
         <w:pStyle w:val="Rubrik4"/>
       </w:pPr>
-      <w:bookmarkStart w:id="22" w:name="_Toc515919821"/>
+      <w:bookmarkStart w:id="22" w:name="_Toc515920241"/>
       <w:r>
         <w:t>Ägare</w:t>
       </w:r>
@@ -7254,7 +6891,7 @@
       <w:pPr>
         <w:pStyle w:val="Rubrik4"/>
       </w:pPr>
-      <w:bookmarkStart w:id="23" w:name="_Toc515919822"/>
+      <w:bookmarkStart w:id="23" w:name="_Toc515920242"/>
       <w:r>
         <w:lastRenderedPageBreak/>
         <w:t>Betalning</w:t>
@@ -7276,7 +6913,7 @@
       <w:pPr>
         <w:pStyle w:val="Rubrik2"/>
       </w:pPr>
-      <w:bookmarkStart w:id="24" w:name="_Toc515919823"/>
+      <w:bookmarkStart w:id="24" w:name="_Toc515920243"/>
       <w:proofErr w:type="spellStart"/>
       <w:r>
         <w:t>Logical</w:t>
@@ -7308,7 +6945,7 @@
       <w:pPr>
         <w:pStyle w:val="Rubrik3"/>
       </w:pPr>
-      <w:bookmarkStart w:id="25" w:name="_Toc515919824"/>
+      <w:bookmarkStart w:id="25" w:name="_Toc515920244"/>
       <w:r>
         <w:t>Översikt</w:t>
       </w:r>
@@ -7341,7 +6978,7 @@
       <w:pPr>
         <w:pStyle w:val="Rubrik3"/>
       </w:pPr>
-      <w:bookmarkStart w:id="26" w:name="_Toc515919825"/>
+      <w:bookmarkStart w:id="26" w:name="_Toc515920245"/>
       <w:r>
         <w:t>Interfacedefinitioner</w:t>
       </w:r>
@@ -7361,7 +6998,7 @@
       <w:pPr>
         <w:pStyle w:val="Rubrik4"/>
       </w:pPr>
-      <w:bookmarkStart w:id="27" w:name="_Toc515919826"/>
+      <w:bookmarkStart w:id="27" w:name="_Toc515920246"/>
       <w:r>
         <w:t>Realisering av användarfall</w:t>
       </w:r>
@@ -7404,7 +7041,7 @@
       <w:pPr>
         <w:pStyle w:val="Rubrik3"/>
       </w:pPr>
-      <w:bookmarkStart w:id="28" w:name="_Toc515919827"/>
+      <w:bookmarkStart w:id="28" w:name="_Toc515920247"/>
       <w:r>
         <w:t>Tjänsteuppdelning</w:t>
       </w:r>
@@ -7423,7 +7060,7 @@
       <w:pPr>
         <w:pStyle w:val="Rubrik3"/>
       </w:pPr>
-      <w:bookmarkStart w:id="29" w:name="_Toc515919828"/>
+      <w:bookmarkStart w:id="29" w:name="_Toc515920248"/>
       <w:r>
         <w:t>Övergripande domänmodell</w:t>
       </w:r>
@@ -7442,7 +7079,7 @@
       <w:pPr>
         <w:pStyle w:val="Rubrik3"/>
       </w:pPr>
-      <w:bookmarkStart w:id="30" w:name="_Toc515919829"/>
+      <w:bookmarkStart w:id="30" w:name="_Toc515920249"/>
       <w:r>
         <w:t>CLASS DIAGRAM</w:t>
       </w:r>
@@ -7531,6 +7168,7 @@
         <w:pStyle w:val="Rubrik2"/>
       </w:pPr>
       <w:bookmarkStart w:id="31" w:name="_Toc515896101"/>
+      <w:bookmarkStart w:id="32" w:name="_Toc515920250"/>
       <w:r>
         <w:lastRenderedPageBreak/>
         <w:t>Process</w:t>
@@ -7553,6 +7191,7 @@
         <w:t>TODO</w:t>
       </w:r>
       <w:bookmarkEnd w:id="31"/>
+      <w:bookmarkEnd w:id="32"/>
     </w:p>
     <w:p>
       <w:pPr>
@@ -7562,7 +7201,8 @@
           <w:numId w:val="13"/>
         </w:numPr>
       </w:pPr>
-      <w:bookmarkStart w:id="32" w:name="_Toc515896102"/>
+      <w:bookmarkStart w:id="33" w:name="_Toc515896102"/>
+      <w:bookmarkStart w:id="34" w:name="_Toc515920251"/>
       <w:proofErr w:type="gramStart"/>
       <w:r>
         <w:t>Översikt</w:t>
@@ -7585,7 +7225,8 @@
         </w:rPr>
         <w:t>TODO</w:t>
       </w:r>
-      <w:bookmarkEnd w:id="32"/>
+      <w:bookmarkEnd w:id="33"/>
+      <w:bookmarkEnd w:id="34"/>
       <w:proofErr w:type="gramEnd"/>
     </w:p>
     <w:p/>
@@ -7593,7 +7234,7 @@
       <w:pPr>
         <w:pStyle w:val="Rubrik2"/>
       </w:pPr>
-      <w:bookmarkStart w:id="33" w:name="_Toc515919830"/>
+      <w:bookmarkStart w:id="35" w:name="_Toc515920252"/>
       <w:r>
         <w:t xml:space="preserve">Data </w:t>
       </w:r>
@@ -7601,7 +7242,7 @@
       <w:r>
         <w:t>View</w:t>
       </w:r>
-      <w:bookmarkEnd w:id="33"/>
+      <w:bookmarkEnd w:id="35"/>
       <w:proofErr w:type="spellEnd"/>
     </w:p>
     <w:p>
@@ -7709,7 +7350,7 @@
       <w:pPr>
         <w:pStyle w:val="Beskrivning"/>
       </w:pPr>
-      <w:bookmarkStart w:id="34" w:name="_Ref515919762"/>
+      <w:bookmarkStart w:id="36" w:name="_Ref515919762"/>
       <w:r>
         <w:t xml:space="preserve">Figur </w:t>
       </w:r>
@@ -7734,7 +7375,7 @@
         </w:rPr>
         <w:fldChar w:fldCharType="end"/>
       </w:r>
-      <w:bookmarkEnd w:id="34"/>
+      <w:bookmarkEnd w:id="36"/>
       <w:r>
         <w:t xml:space="preserve"> DFD </w:t>
       </w:r>
@@ -7782,13 +7423,7 @@
         <w:fldChar w:fldCharType="separate"/>
       </w:r>
       <w:r>
-        <w:t>Fig</w:t>
-      </w:r>
-      <w:r>
-        <w:t>u</w:t>
-      </w:r>
-      <w:r>
-        <w:t xml:space="preserve">r </w:t>
+        <w:t xml:space="preserve">Figur </w:t>
       </w:r>
       <w:r>
         <w:rPr>
@@ -7861,7 +7496,7 @@
       <w:pPr>
         <w:pStyle w:val="Beskrivning"/>
       </w:pPr>
-      <w:bookmarkStart w:id="35" w:name="_Ref515619883"/>
+      <w:bookmarkStart w:id="37" w:name="_Ref515619883"/>
       <w:r>
         <w:t xml:space="preserve">Figur </w:t>
       </w:r>
@@ -7886,7 +7521,7 @@
         </w:rPr>
         <w:fldChar w:fldCharType="end"/>
       </w:r>
-      <w:bookmarkEnd w:id="35"/>
+      <w:bookmarkEnd w:id="37"/>
       <w:r>
         <w:t xml:space="preserve"> Databasmodell för databasen Produkter</w:t>
       </w:r>
@@ -7940,7 +7575,7 @@
       <w:pPr>
         <w:pStyle w:val="Beskrivning"/>
       </w:pPr>
-      <w:bookmarkStart w:id="36" w:name="_Ref515619885"/>
+      <w:bookmarkStart w:id="38" w:name="_Ref515619885"/>
       <w:r>
         <w:t xml:space="preserve">Figur </w:t>
       </w:r>
@@ -7965,7 +7600,7 @@
         </w:rPr>
         <w:fldChar w:fldCharType="end"/>
       </w:r>
-      <w:bookmarkEnd w:id="36"/>
+      <w:bookmarkEnd w:id="38"/>
       <w:r>
         <w:t xml:space="preserve"> </w:t>
       </w:r>
@@ -7981,7 +7616,7 @@
       <w:pPr>
         <w:pStyle w:val="Rubrik2"/>
       </w:pPr>
-      <w:bookmarkStart w:id="37" w:name="_Toc515919831"/>
+      <w:bookmarkStart w:id="39" w:name="_Toc515920253"/>
       <w:proofErr w:type="spellStart"/>
       <w:r>
         <w:t>Deployment</w:t>
@@ -8006,17 +7641,17 @@
       <w:r>
         <w:t>)</w:t>
       </w:r>
-      <w:bookmarkEnd w:id="37"/>
+      <w:bookmarkEnd w:id="39"/>
     </w:p>
     <w:p>
       <w:pPr>
         <w:pStyle w:val="Rubrik3"/>
       </w:pPr>
-      <w:bookmarkStart w:id="38" w:name="_Toc515919832"/>
+      <w:bookmarkStart w:id="40" w:name="_Toc515920254"/>
       <w:r>
         <w:t>Lösningsöversikt</w:t>
       </w:r>
-      <w:bookmarkEnd w:id="38"/>
+      <w:bookmarkEnd w:id="40"/>
     </w:p>
     <w:p>
       <w:r>
@@ -8120,7 +7755,7 @@
       <w:pPr>
         <w:pStyle w:val="Beskrivning"/>
       </w:pPr>
-      <w:bookmarkStart w:id="39" w:name="_Ref515895994"/>
+      <w:bookmarkStart w:id="41" w:name="_Ref515895994"/>
       <w:r>
         <w:t xml:space="preserve">Figur </w:t>
       </w:r>
@@ -8145,7 +7780,7 @@
         </w:rPr>
         <w:fldChar w:fldCharType="end"/>
       </w:r>
-      <w:bookmarkEnd w:id="39"/>
+      <w:bookmarkEnd w:id="41"/>
       <w:r>
         <w:t xml:space="preserve"> </w:t>
       </w:r>
@@ -8170,106 +7805,105 @@
       <w:pPr>
         <w:pStyle w:val="Rubrik1"/>
       </w:pPr>
-      <w:bookmarkStart w:id="40" w:name="_Toc515919835"/>
+      <w:bookmarkStart w:id="42" w:name="_Toc515920255"/>
       <w:r>
         <w:t>Icke</w:t>
       </w:r>
       <w:r>
         <w:t>-funktionella krav</w:t>
-      </w:r>
-      <w:bookmarkEnd w:id="40"/>
-    </w:p>
-    <w:p>
-      <w:pPr>
-        <w:pStyle w:val="Rubrik2"/>
-      </w:pPr>
-      <w:bookmarkStart w:id="41" w:name="_Toc515919836"/>
-      <w:r>
-        <w:t>Svarstider</w:t>
-      </w:r>
-      <w:r>
-        <w:t xml:space="preserve"> och kapacitet</w:t>
-      </w:r>
-      <w:bookmarkEnd w:id="41"/>
-    </w:p>
-    <w:p>
-      <w:r>
-        <w:t>Från kundens perspektiv ska svarstiden normalt understiga 2 sekunder vid normalbelastning (20 samtidiga kunder). I övriga fall ska svarstiden vara mindre än 8 sekunder.</w:t>
-      </w:r>
-    </w:p>
-    <w:p>
-      <w:r>
-        <w:t>Systemet ska klara att hantera minst 50 samtidiga användare.</w:t>
-      </w:r>
-    </w:p>
-    <w:p>
-      <w:pPr>
-        <w:pStyle w:val="Rubrik2"/>
-      </w:pPr>
-      <w:bookmarkStart w:id="42" w:name="_Toc515919837"/>
-      <w:r>
-        <w:lastRenderedPageBreak/>
-        <w:t>Tillgänglighet</w:t>
       </w:r>
       <w:bookmarkEnd w:id="42"/>
     </w:p>
     <w:p>
-      <w:r>
-        <w:t>För kunden ska systemet vara tillgängligt minst under caféets öppettider. För personal och ägare ytterligare minst från två timmar innan caféet öppnar, samt fyra timmar efter stängning för att möjliggöra administrativa uppgifter.</w:t>
-      </w:r>
-    </w:p>
-    <w:p>
-      <w:r>
-        <w:t xml:space="preserve">Användargränssnittet ska vara intuitivt. </w:t>
-      </w:r>
-    </w:p>
-    <w:p>
       <w:pPr>
         <w:pStyle w:val="Rubrik2"/>
       </w:pPr>
-      <w:bookmarkStart w:id="43" w:name="_Toc515919838"/>
-      <w:r>
-        <w:t>Tillförlitlighet</w:t>
+      <w:bookmarkStart w:id="43" w:name="_Toc515920256"/>
+      <w:r>
+        <w:t>Svarstider</w:t>
+      </w:r>
+      <w:r>
+        <w:t xml:space="preserve"> och kapacitet</w:t>
       </w:r>
       <w:bookmarkEnd w:id="43"/>
     </w:p>
     <w:p>
       <w:r>
-        <w:t xml:space="preserve">Systemet bör gå att </w:t>
-      </w:r>
-      <w:proofErr w:type="spellStart"/>
-      <w:r>
-        <w:t>drifta</w:t>
-      </w:r>
-      <w:proofErr w:type="spellEnd"/>
-      <w:r>
-        <w:t xml:space="preserve"> med redundans.</w:t>
+        <w:t>Från kundens perspektiv ska svarstiden normalt understiga 2 sekunder vid normalbelastning (20 samtidiga kunder). I övriga fall ska svarstiden vara mindre än 8 sekunder.</w:t>
       </w:r>
     </w:p>
     <w:p>
+      <w:r>
+        <w:t>Systemet ska klara att hantera minst 50 samtidiga användare.</w:t>
+      </w:r>
+    </w:p>
+    <w:p>
       <w:pPr>
         <w:pStyle w:val="Rubrik2"/>
       </w:pPr>
-      <w:bookmarkStart w:id="44" w:name="_Toc515919839"/>
-      <w:r>
-        <w:t>Förvaltningsbarhet</w:t>
+      <w:bookmarkStart w:id="44" w:name="_Toc515920257"/>
+      <w:r>
+        <w:lastRenderedPageBreak/>
+        <w:t>Tillgänglighet</w:t>
       </w:r>
       <w:bookmarkEnd w:id="44"/>
     </w:p>
     <w:p>
       <w:r>
-        <w:t>Det ska finnas separata miljöer för utveckling, test och produktion.</w:t>
+        <w:t>För kunden ska systemet vara tillgängligt minst under caféets öppettider. För personal och ägare ytterligare minst från två timmar innan caféet öppnar, samt fyra timmar efter stängning för att möjliggöra administrativa uppgifter.</w:t>
       </w:r>
     </w:p>
     <w:p>
+      <w:r>
+        <w:t xml:space="preserve">Användargränssnittet ska vara intuitivt. </w:t>
+      </w:r>
+    </w:p>
+    <w:p>
+      <w:pPr>
+        <w:pStyle w:val="Rubrik2"/>
+      </w:pPr>
+      <w:bookmarkStart w:id="45" w:name="_Toc515920258"/>
+      <w:r>
+        <w:t>Tillförlitlighet</w:t>
+      </w:r>
+      <w:bookmarkEnd w:id="45"/>
+    </w:p>
+    <w:p>
+      <w:r>
+        <w:t xml:space="preserve">Systemet bör gå att </w:t>
+      </w:r>
+      <w:proofErr w:type="spellStart"/>
+      <w:r>
+        <w:t>drifta</w:t>
+      </w:r>
+      <w:proofErr w:type="spellEnd"/>
+      <w:r>
+        <w:t xml:space="preserve"> med redundans.</w:t>
+      </w:r>
+    </w:p>
+    <w:p>
+      <w:pPr>
+        <w:pStyle w:val="Rubrik2"/>
+      </w:pPr>
+      <w:bookmarkStart w:id="46" w:name="_Toc515920259"/>
+      <w:r>
+        <w:t>Förvaltningsbarhet</w:t>
+      </w:r>
+      <w:bookmarkEnd w:id="46"/>
+    </w:p>
+    <w:p>
+      <w:r>
+        <w:t>Det ska finnas separata miljöer för utveckling, test och produktion.</w:t>
+      </w:r>
+    </w:p>
+    <w:p>
       <w:pPr>
         <w:pStyle w:val="Rubrik1"/>
       </w:pPr>
-      <w:bookmarkStart w:id="45" w:name="_Toc515919840"/>
+      <w:bookmarkStart w:id="47" w:name="_Toc515920260"/>
       <w:r>
         <w:t>Teknisk lösning</w:t>
       </w:r>
-      <w:bookmarkEnd w:id="45"/>
       <w:r>
         <w:t xml:space="preserve"> </w:t>
       </w:r>
@@ -8279,16 +7913,22 @@
         </w:rPr>
         <w:t>TODO</w:t>
       </w:r>
+      <w:bookmarkEnd w:id="47"/>
+      <w:r>
+        <w:rPr>
+          <w:highlight w:val="yellow"/>
+        </w:rPr>
+        <w:t xml:space="preserve"> – Ta bort?</w:t>
+      </w:r>
     </w:p>
     <w:p>
       <w:pPr>
         <w:pStyle w:val="Rubrik2"/>
       </w:pPr>
-      <w:bookmarkStart w:id="46" w:name="_Toc515919841"/>
+      <w:bookmarkStart w:id="48" w:name="_Toc515920261"/>
       <w:r>
         <w:t>Beskrivning</w:t>
       </w:r>
-      <w:bookmarkEnd w:id="46"/>
       <w:r>
         <w:t xml:space="preserve"> </w:t>
       </w:r>
@@ -8298,16 +7938,16 @@
         </w:rPr>
         <w:t>TODO</w:t>
       </w:r>
+      <w:bookmarkEnd w:id="48"/>
     </w:p>
     <w:p>
       <w:pPr>
         <w:pStyle w:val="Rubrik2"/>
       </w:pPr>
-      <w:bookmarkStart w:id="47" w:name="_Toc515919842"/>
+      <w:bookmarkStart w:id="49" w:name="_Toc515920262"/>
       <w:r>
         <w:t>Integration med omvärlden</w:t>
       </w:r>
-      <w:bookmarkEnd w:id="47"/>
       <w:r>
         <w:t xml:space="preserve"> </w:t>
       </w:r>
@@ -8317,73 +7957,97 @@
         </w:rPr>
         <w:t>TODO</w:t>
       </w:r>
-    </w:p>
-    <w:p>
-      <w:pPr>
-        <w:pStyle w:val="Rubrik2"/>
-      </w:pPr>
-      <w:bookmarkStart w:id="48" w:name="_Toc515919843"/>
-      <w:r>
-        <w:t>Felhantering</w:t>
-      </w:r>
-      <w:bookmarkEnd w:id="48"/>
-    </w:p>
-    <w:p>
-      <w:r>
-        <w:t xml:space="preserve">Javas </w:t>
-      </w:r>
-      <w:proofErr w:type="spellStart"/>
-      <w:r>
-        <w:t>Exceptions</w:t>
-      </w:r>
-      <w:proofErr w:type="spellEnd"/>
-      <w:r>
-        <w:t xml:space="preserve"> används för felhantering i applikationen. </w:t>
-      </w:r>
-    </w:p>
-    <w:p>
-      <w:pPr>
-        <w:pStyle w:val="Rubrik3"/>
-      </w:pPr>
-      <w:bookmarkStart w:id="49" w:name="_Toc515919844"/>
-      <w:r>
-        <w:t>Regler</w:t>
-      </w:r>
       <w:bookmarkEnd w:id="49"/>
     </w:p>
     <w:p>
-      <w:r>
-        <w:t>När ett fel inträffar ska problemet i första hand åtgärdas. Om felhanteringsrutinen inte kan åtgärda problemet ska det kastas vidare.</w:t>
+      <w:pPr>
+        <w:pStyle w:val="Rubrik2"/>
+      </w:pPr>
+      <w:bookmarkStart w:id="50" w:name="_Toc515920263"/>
+      <w:r>
+        <w:t>Felhantering</w:t>
+      </w:r>
+      <w:bookmarkEnd w:id="50"/>
+      <w:r>
+        <w:t xml:space="preserve"> </w:t>
+      </w:r>
+      <w:r>
+        <w:rPr>
+          <w:highlight w:val="yellow"/>
+        </w:rPr>
+        <w:t xml:space="preserve">TODO – Flytta </w:t>
+      </w:r>
+      <w:r>
+        <w:rPr>
+          <w:highlight w:val="yellow"/>
+        </w:rPr>
+        <w:t xml:space="preserve">vart </w:t>
+      </w:r>
+      <w:bookmarkStart w:id="51" w:name="_GoBack"/>
+      <w:bookmarkEnd w:id="51"/>
+      <w:r>
+        <w:rPr>
+          <w:highlight w:val="yellow"/>
+        </w:rPr>
+        <w:t>om ta bort huvudsektionen?</w:t>
       </w:r>
     </w:p>
     <w:p>
       <w:r>
-        <w:t xml:space="preserve">De fel som kastas ska i första hand vara egendefinierade, för att dölja </w:t>
+        <w:t xml:space="preserve">Javas </w:t>
       </w:r>
       <w:proofErr w:type="spellStart"/>
       <w:r>
-        <w:t>implentationsdetaljer</w:t>
+        <w:t>Exceptions</w:t>
       </w:r>
       <w:proofErr w:type="spellEnd"/>
       <w:r>
-        <w:t xml:space="preserve"> som inte bör framgå i det publika användargränssnittet. På så vis förbättras också systemets underhåll</w:t>
-      </w:r>
-      <w:r>
-        <w:t>s</w:t>
-      </w:r>
-      <w:r>
-        <w:t>barhet.</w:t>
+        <w:t xml:space="preserve"> används för felhantering i applikationen. </w:t>
       </w:r>
     </w:p>
     <w:p>
       <w:pPr>
         <w:pStyle w:val="Rubrik3"/>
       </w:pPr>
-      <w:bookmarkStart w:id="50" w:name="_Toc515919845"/>
+      <w:bookmarkStart w:id="52" w:name="_Toc515920264"/>
+      <w:r>
+        <w:t>Regler</w:t>
+      </w:r>
+      <w:bookmarkEnd w:id="52"/>
+    </w:p>
+    <w:p>
+      <w:r>
+        <w:t>När ett fel inträffar ska problemet i första hand åtgärdas. Om felhanteringsrutinen inte kan åtgärda problemet ska det kastas vidare.</w:t>
+      </w:r>
+    </w:p>
+    <w:p>
+      <w:r>
+        <w:t xml:space="preserve">De fel som kastas ska i första hand vara egendefinierade, för att dölja </w:t>
+      </w:r>
+      <w:proofErr w:type="spellStart"/>
+      <w:r>
+        <w:t>implentationsdetaljer</w:t>
+      </w:r>
+      <w:proofErr w:type="spellEnd"/>
+      <w:r>
+        <w:t xml:space="preserve"> som inte bör framgå i det publika användargränssnittet. På så vis förbättras också systemets underhåll</w:t>
+      </w:r>
+      <w:r>
+        <w:t>s</w:t>
+      </w:r>
+      <w:r>
+        <w:t>barhet.</w:t>
+      </w:r>
+    </w:p>
+    <w:p>
+      <w:pPr>
+        <w:pStyle w:val="Rubrik3"/>
+      </w:pPr>
+      <w:bookmarkStart w:id="53" w:name="_Toc515920265"/>
       <w:r>
         <w:t>Dataformatering</w:t>
       </w:r>
-      <w:bookmarkEnd w:id="50"/>
+      <w:bookmarkEnd w:id="53"/>
     </w:p>
     <w:p>
       <w:r>
@@ -8406,13 +8070,11 @@
         <w:t>.</w:t>
       </w:r>
     </w:p>
+    <w:bookmarkEnd w:id="0"/>
     <w:p>
       <w:pPr>
         <w:spacing w:after="200"/>
       </w:pPr>
-      <w:bookmarkStart w:id="51" w:name="_GoBack"/>
-      <w:bookmarkEnd w:id="0"/>
-      <w:bookmarkEnd w:id="51"/>
     </w:p>
     <w:sectPr>
       <w:footerReference w:type="even" r:id="rId21"/>
@@ -8540,6 +8202,7 @@
                               <w:dataBinding w:prefixMappings="xmlns:ns0='http://schemas.openxmlformats.org/package/2006/metadata/core-properties' xmlns:ns1='http://purl.org/dc/elements/1.1/'" w:xpath="/ns0:coreProperties[1]/ns1:title[1]" w:storeItemID="{6C3C8BC8-F283-45AE-878A-BAB7291924A1}"/>
                               <w:text/>
                             </w:sdtPr>
+                            <w:sdtEndPr/>
                             <w:sdtContent>
                               <w:r>
                                 <w:rPr>
@@ -8598,6 +8261,7 @@
                                 <w:calendar w:val="gregorian"/>
                               </w:date>
                             </w:sdtPr>
+                            <w:sdtEndPr/>
                             <w:sdtContent>
                               <w:r>
                                 <w:rPr>
@@ -8650,6 +8314,7 @@
                         <w:dataBinding w:prefixMappings="xmlns:ns0='http://schemas.openxmlformats.org/package/2006/metadata/core-properties' xmlns:ns1='http://purl.org/dc/elements/1.1/'" w:xpath="/ns0:coreProperties[1]/ns1:title[1]" w:storeItemID="{6C3C8BC8-F283-45AE-878A-BAB7291924A1}"/>
                         <w:text/>
                       </w:sdtPr>
+                      <w:sdtEndPr/>
                       <w:sdtContent>
                         <w:r>
                           <w:rPr>
@@ -8708,6 +8373,7 @@
                           <w:calendar w:val="gregorian"/>
                         </w:date>
                       </w:sdtPr>
+                      <w:sdtEndPr/>
                       <w:sdtContent>
                         <w:r>
                           <w:rPr>
@@ -9083,6 +8749,7 @@
                               <w:dataBinding w:prefixMappings="xmlns:ns0='http://schemas.openxmlformats.org/package/2006/metadata/core-properties' xmlns:ns1='http://purl.org/dc/elements/1.1/'" w:xpath="/ns0:coreProperties[1]/ns1:title[1]" w:storeItemID="{6C3C8BC8-F283-45AE-878A-BAB7291924A1}"/>
                               <w:text/>
                             </w:sdtPr>
+                            <w:sdtEndPr/>
                             <w:sdtContent>
                               <w:r>
                                 <w:rPr>
@@ -9141,6 +8808,7 @@
                                 <w:calendar w:val="gregorian"/>
                               </w:date>
                             </w:sdtPr>
+                            <w:sdtEndPr/>
                             <w:sdtContent>
                               <w:r>
                                 <w:rPr>
@@ -9193,6 +8861,7 @@
                         <w:dataBinding w:prefixMappings="xmlns:ns0='http://schemas.openxmlformats.org/package/2006/metadata/core-properties' xmlns:ns1='http://purl.org/dc/elements/1.1/'" w:xpath="/ns0:coreProperties[1]/ns1:title[1]" w:storeItemID="{6C3C8BC8-F283-45AE-878A-BAB7291924A1}"/>
                         <w:text/>
                       </w:sdtPr>
+                      <w:sdtEndPr/>
                       <w:sdtContent>
                         <w:r>
                           <w:rPr>
@@ -9251,6 +8920,7 @@
                           <w:calendar w:val="gregorian"/>
                         </w:date>
                       </w:sdtPr>
+                      <w:sdtEndPr/>
                       <w:sdtContent>
                         <w:r>
                           <w:rPr>
@@ -9594,7 +9264,7 @@
         <v:path o:extrusionok="f" gradientshapeok="t" o:connecttype="rect"/>
         <o:lock v:ext="edit" aspectratio="t"/>
       </v:shapetype>
-      <v:shape id="_x0000_i1149" type="#_x0000_t75" style="width:4.05pt;height:8.95pt" o:bullet="t">
+      <v:shape id="_x0000_i1027" type="#_x0000_t75" style="width:4.05pt;height:8.95pt" o:bullet="t">
         <v:imagedata r:id="rId1" o:title="clip_image001"/>
       </v:shape>
     </w:pict>
@@ -14000,7 +13670,7 @@
     <w:charset w:val="00"/>
     <w:family w:val="roman"/>
     <w:pitch w:val="variable"/>
-    <w:sig w:usb0="E0002AFF" w:usb1="C0007843" w:usb2="00000009" w:usb3="00000000" w:csb0="000001FF" w:csb1="00000000"/>
+    <w:sig w:usb0="E0002EFF" w:usb1="C000785B" w:usb2="00000009" w:usb3="00000000" w:csb0="000001FF" w:csb1="00000000"/>
   </w:font>
   <w:font w:name="Symbol">
     <w:panose1 w:val="05050102010706020507"/>
@@ -14028,7 +13698,7 @@
     <w:charset w:val="00"/>
     <w:family w:val="swiss"/>
     <w:pitch w:val="variable"/>
-    <w:sig w:usb0="E0002AFF" w:usb1="C0007843" w:usb2="00000009" w:usb3="00000000" w:csb0="000001FF" w:csb1="00000000"/>
+    <w:sig w:usb0="E0002EFF" w:usb1="C000785B" w:usb2="00000009" w:usb3="00000000" w:csb0="000001FF" w:csb1="00000000"/>
   </w:font>
   <w:font w:name="Perpetua">
     <w:panose1 w:val="02020502060401020303"/>
@@ -14064,14 +13734,14 @@
     <w:charset w:val="00"/>
     <w:family w:val="swiss"/>
     <w:pitch w:val="variable"/>
-    <w:sig w:usb0="E0002AFF" w:usb1="4000ACFF" w:usb2="00000001" w:usb3="00000000" w:csb0="000001FF" w:csb1="00000000"/>
+    <w:sig w:usb0="E0002AFF" w:usb1="C000247B" w:usb2="00000009" w:usb3="00000000" w:csb0="000001FF" w:csb1="00000000"/>
   </w:font>
   <w:font w:name="Calibri Light">
     <w:panose1 w:val="020F0302020204030204"/>
     <w:charset w:val="00"/>
     <w:family w:val="swiss"/>
     <w:pitch w:val="variable"/>
-    <w:sig w:usb0="A0002AEF" w:usb1="4000207B" w:usb2="00000000" w:usb3="00000000" w:csb0="000001FF" w:csb1="00000000"/>
+    <w:sig w:usb0="E0002AFF" w:usb1="C000247B" w:usb2="00000009" w:usb3="00000000" w:csb0="000001FF" w:csb1="00000000"/>
   </w:font>
 </w:fonts>
 </file>
@@ -14098,6 +13768,7 @@
     <w:rsid w:val="00130C8D"/>
     <w:rsid w:val="001C0B51"/>
     <w:rsid w:val="002269FE"/>
+    <w:rsid w:val="003A0EDC"/>
     <w:rsid w:val="003D3F6C"/>
     <w:rsid w:val="00536BF8"/>
     <w:rsid w:val="005D473E"/>
@@ -14106,6 +13777,7 @@
     <w:rsid w:val="006669AD"/>
     <w:rsid w:val="006F6E2A"/>
     <w:rsid w:val="00750C9E"/>
+    <w:rsid w:val="007527C3"/>
     <w:rsid w:val="00957F11"/>
     <w:rsid w:val="009C35C9"/>
     <w:rsid w:val="00B77D10"/>
@@ -15162,7 +14834,7 @@
 </file>
 
 <file path=customXml/itemProps4.xml><?xml version="1.0" encoding="utf-8"?>
-<ds:datastoreItem xmlns:ds="http://schemas.openxmlformats.org/officeDocument/2006/customXml" ds:itemID="{0FFB4B50-12DA-4493-9270-06BDCD753D9A}">
+<ds:datastoreItem xmlns:ds="http://schemas.openxmlformats.org/officeDocument/2006/customXml" ds:itemID="{52E217F8-950F-4789-B3BA-5DF0EDAAE192}">
   <ds:schemaRefs>
     <ds:schemaRef ds:uri="http://schemas.openxmlformats.org/officeDocument/2006/bibliography"/>
   </ds:schemaRefs>

</xml_diff>

<commit_message>
Lagt in sekvensdiagrammen i logical view
</commit_message>
<xml_diff>
--- a/Systemarkitektur_projekt_SAD_CafeApp_Billy_Tommy_Zein_Malin_01.docx
+++ b/Systemarkitektur_projekt_SAD_CafeApp_Billy_Tommy_Zein_Malin_01.docx
@@ -7039,9 +7039,416 @@
     </w:p>
     <w:p>
       <w:pPr>
+        <w:pStyle w:val="Rubrik5"/>
+      </w:pPr>
+      <w:r>
+        <w:t>Lägg produkt i varukorgen</w:t>
+      </w:r>
+    </w:p>
+    <w:p>
+      <w:pPr>
+        <w:keepNext/>
+      </w:pPr>
+      <w:r>
+        <w:rPr>
+          <w:noProof/>
+        </w:rPr>
+        <w:drawing>
+          <wp:inline distT="0" distB="0" distL="0" distR="0">
+            <wp:extent cx="5760085" cy="4739310"/>
+            <wp:effectExtent l="0" t="0" r="0" b="4445"/>
+            <wp:docPr id="8" name="Bildobjekt 8"/>
+            <wp:cNvGraphicFramePr>
+              <a:graphicFrameLocks xmlns:a="http://schemas.openxmlformats.org/drawingml/2006/main" noChangeAspect="1"/>
+            </wp:cNvGraphicFramePr>
+            <a:graphic xmlns:a="http://schemas.openxmlformats.org/drawingml/2006/main">
+              <a:graphicData uri="http://schemas.openxmlformats.org/drawingml/2006/picture">
+                <pic:pic xmlns:pic="http://schemas.openxmlformats.org/drawingml/2006/picture">
+                  <pic:nvPicPr>
+                    <pic:cNvPr id="0" name="Picture 2"/>
+                    <pic:cNvPicPr>
+                      <a:picLocks noChangeAspect="1" noChangeArrowheads="1"/>
+                    </pic:cNvPicPr>
+                  </pic:nvPicPr>
+                  <pic:blipFill>
+                    <a:blip r:embed="rId16">
+                      <a:extLst>
+                        <a:ext uri="{28A0092B-C50C-407E-A947-70E740481C1C}">
+                          <a14:useLocalDpi xmlns:a14="http://schemas.microsoft.com/office/drawing/2010/main" val="0"/>
+                        </a:ext>
+                      </a:extLst>
+                    </a:blip>
+                    <a:srcRect/>
+                    <a:stretch>
+                      <a:fillRect/>
+                    </a:stretch>
+                  </pic:blipFill>
+                  <pic:spPr bwMode="auto">
+                    <a:xfrm>
+                      <a:off x="0" y="0"/>
+                      <a:ext cx="5760085" cy="4739310"/>
+                    </a:xfrm>
+                    <a:prstGeom prst="rect">
+                      <a:avLst/>
+                    </a:prstGeom>
+                    <a:noFill/>
+                    <a:ln>
+                      <a:noFill/>
+                    </a:ln>
+                  </pic:spPr>
+                </pic:pic>
+              </a:graphicData>
+            </a:graphic>
+          </wp:inline>
+        </w:drawing>
+      </w:r>
+    </w:p>
+    <w:p>
+      <w:pPr>
+        <w:pStyle w:val="Beskrivning"/>
+      </w:pPr>
+      <w:r>
+        <w:t xml:space="preserve">Figur </w:t>
+      </w:r>
+      <w:r>
+        <w:fldChar w:fldCharType="begin"/>
+      </w:r>
+      <w:r>
+        <w:instrText xml:space="preserve"> SEQ Figur \* ARABIC </w:instrText>
+      </w:r>
+      <w:r>
+        <w:fldChar w:fldCharType="separate"/>
+      </w:r>
+      <w:r>
+        <w:rPr>
+          <w:noProof/>
+        </w:rPr>
+        <w:t>6</w:t>
+      </w:r>
+      <w:r>
+        <w:fldChar w:fldCharType="end"/>
+      </w:r>
+      <w:r>
+        <w:t xml:space="preserve"> Sekvensdiagram </w:t>
+      </w:r>
+      <w:proofErr w:type="spellStart"/>
+      <w:r>
+        <w:t>addProductToShoppingBag</w:t>
+      </w:r>
+      <w:proofErr w:type="spellEnd"/>
+    </w:p>
+    <w:p>
+      <w:pPr>
+        <w:pStyle w:val="Rubrik5"/>
+      </w:pPr>
+      <w:r>
+        <w:lastRenderedPageBreak/>
+        <w:t>Gör beställning</w:t>
+      </w:r>
+    </w:p>
+    <w:p>
+      <w:pPr>
+        <w:keepNext/>
+      </w:pPr>
+      <w:r>
+        <w:rPr>
+          <w:noProof/>
+        </w:rPr>
+        <w:drawing>
+          <wp:inline distT="0" distB="0" distL="0" distR="0" wp14:anchorId="171DAE69" wp14:editId="68B8A2FF">
+            <wp:extent cx="5760085" cy="2849726"/>
+            <wp:effectExtent l="0" t="0" r="0" b="8255"/>
+            <wp:docPr id="13" name="Bildobjekt 13"/>
+            <wp:cNvGraphicFramePr>
+              <a:graphicFrameLocks xmlns:a="http://schemas.openxmlformats.org/drawingml/2006/main" noChangeAspect="1"/>
+            </wp:cNvGraphicFramePr>
+            <a:graphic xmlns:a="http://schemas.openxmlformats.org/drawingml/2006/main">
+              <a:graphicData uri="http://schemas.openxmlformats.org/drawingml/2006/picture">
+                <pic:pic xmlns:pic="http://schemas.openxmlformats.org/drawingml/2006/picture">
+                  <pic:nvPicPr>
+                    <pic:cNvPr id="0" name="Picture 8"/>
+                    <pic:cNvPicPr>
+                      <a:picLocks noChangeAspect="1" noChangeArrowheads="1"/>
+                    </pic:cNvPicPr>
+                  </pic:nvPicPr>
+                  <pic:blipFill>
+                    <a:blip r:embed="rId17">
+                      <a:extLst>
+                        <a:ext uri="{28A0092B-C50C-407E-A947-70E740481C1C}">
+                          <a14:useLocalDpi xmlns:a14="http://schemas.microsoft.com/office/drawing/2010/main" val="0"/>
+                        </a:ext>
+                      </a:extLst>
+                    </a:blip>
+                    <a:srcRect/>
+                    <a:stretch>
+                      <a:fillRect/>
+                    </a:stretch>
+                  </pic:blipFill>
+                  <pic:spPr bwMode="auto">
+                    <a:xfrm>
+                      <a:off x="0" y="0"/>
+                      <a:ext cx="5760085" cy="2849726"/>
+                    </a:xfrm>
+                    <a:prstGeom prst="rect">
+                      <a:avLst/>
+                    </a:prstGeom>
+                    <a:noFill/>
+                    <a:ln>
+                      <a:noFill/>
+                    </a:ln>
+                  </pic:spPr>
+                </pic:pic>
+              </a:graphicData>
+            </a:graphic>
+          </wp:inline>
+        </w:drawing>
+      </w:r>
+    </w:p>
+    <w:p>
+      <w:pPr>
+        <w:pStyle w:val="Beskrivning"/>
+      </w:pPr>
+      <w:r>
+        <w:t xml:space="preserve">Figur </w:t>
+      </w:r>
+      <w:r>
+        <w:fldChar w:fldCharType="begin"/>
+      </w:r>
+      <w:r>
+        <w:instrText xml:space="preserve"> SEQ Figur \* ARABIC </w:instrText>
+      </w:r>
+      <w:r>
+        <w:fldChar w:fldCharType="separate"/>
+      </w:r>
+      <w:r>
+        <w:rPr>
+          <w:noProof/>
+        </w:rPr>
+        <w:t>9</w:t>
+      </w:r>
+      <w:r>
+        <w:fldChar w:fldCharType="end"/>
+      </w:r>
+      <w:r>
+        <w:t xml:space="preserve"> Sekvensdiagram </w:t>
+      </w:r>
+      <w:proofErr w:type="spellStart"/>
+      <w:r>
+        <w:t>makeOrder</w:t>
+      </w:r>
+      <w:proofErr w:type="spellEnd"/>
+    </w:p>
+    <w:p>
+      <w:bookmarkStart w:id="28" w:name="_GoBack"/>
+      <w:bookmarkEnd w:id="28"/>
+    </w:p>
+    <w:p>
+      <w:pPr>
+        <w:pStyle w:val="Rubrik5"/>
+      </w:pPr>
+      <w:r>
+        <w:t>Skapa rapport</w:t>
+      </w:r>
+    </w:p>
+    <w:p>
+      <w:pPr>
+        <w:keepNext/>
+      </w:pPr>
+      <w:r>
+        <w:rPr>
+          <w:noProof/>
+        </w:rPr>
+        <w:drawing>
+          <wp:inline distT="0" distB="0" distL="0" distR="0">
+            <wp:extent cx="5760085" cy="3555608"/>
+            <wp:effectExtent l="0" t="0" r="0" b="6985"/>
+            <wp:docPr id="11" name="Bildobjekt 11"/>
+            <wp:cNvGraphicFramePr>
+              <a:graphicFrameLocks xmlns:a="http://schemas.openxmlformats.org/drawingml/2006/main" noChangeAspect="1"/>
+            </wp:cNvGraphicFramePr>
+            <a:graphic xmlns:a="http://schemas.openxmlformats.org/drawingml/2006/main">
+              <a:graphicData uri="http://schemas.openxmlformats.org/drawingml/2006/picture">
+                <pic:pic xmlns:pic="http://schemas.openxmlformats.org/drawingml/2006/picture">
+                  <pic:nvPicPr>
+                    <pic:cNvPr id="0" name="Picture 4"/>
+                    <pic:cNvPicPr>
+                      <a:picLocks noChangeAspect="1" noChangeArrowheads="1"/>
+                    </pic:cNvPicPr>
+                  </pic:nvPicPr>
+                  <pic:blipFill>
+                    <a:blip r:embed="rId18">
+                      <a:extLst>
+                        <a:ext uri="{28A0092B-C50C-407E-A947-70E740481C1C}">
+                          <a14:useLocalDpi xmlns:a14="http://schemas.microsoft.com/office/drawing/2010/main" val="0"/>
+                        </a:ext>
+                      </a:extLst>
+                    </a:blip>
+                    <a:srcRect/>
+                    <a:stretch>
+                      <a:fillRect/>
+                    </a:stretch>
+                  </pic:blipFill>
+                  <pic:spPr bwMode="auto">
+                    <a:xfrm>
+                      <a:off x="0" y="0"/>
+                      <a:ext cx="5760085" cy="3555608"/>
+                    </a:xfrm>
+                    <a:prstGeom prst="rect">
+                      <a:avLst/>
+                    </a:prstGeom>
+                    <a:noFill/>
+                    <a:ln>
+                      <a:noFill/>
+                    </a:ln>
+                  </pic:spPr>
+                </pic:pic>
+              </a:graphicData>
+            </a:graphic>
+          </wp:inline>
+        </w:drawing>
+      </w:r>
+    </w:p>
+    <w:p>
+      <w:pPr>
+        <w:pStyle w:val="Beskrivning"/>
+      </w:pPr>
+      <w:r>
+        <w:t xml:space="preserve">Figur </w:t>
+      </w:r>
+      <w:r>
+        <w:fldChar w:fldCharType="begin"/>
+      </w:r>
+      <w:r>
+        <w:instrText xml:space="preserve"> SEQ Figur \* ARABIC </w:instrText>
+      </w:r>
+      <w:r>
+        <w:fldChar w:fldCharType="separate"/>
+      </w:r>
+      <w:r>
+        <w:rPr>
+          <w:noProof/>
+        </w:rPr>
+        <w:t>7</w:t>
+      </w:r>
+      <w:r>
+        <w:fldChar w:fldCharType="end"/>
+      </w:r>
+      <w:r>
+        <w:t xml:space="preserve"> Sekvensdiagram </w:t>
+      </w:r>
+      <w:proofErr w:type="spellStart"/>
+      <w:r>
+        <w:t>createReport</w:t>
+      </w:r>
+      <w:proofErr w:type="spellEnd"/>
+    </w:p>
+    <w:p>
+      <w:pPr>
+        <w:pStyle w:val="Rubrik5"/>
+      </w:pPr>
+      <w:r>
+        <w:lastRenderedPageBreak/>
+        <w:t>Hantera produkt</w:t>
+      </w:r>
+    </w:p>
+    <w:p>
+      <w:pPr>
+        <w:keepNext/>
+      </w:pPr>
+      <w:r>
+        <w:rPr>
+          <w:noProof/>
+        </w:rPr>
+        <w:drawing>
+          <wp:inline distT="0" distB="0" distL="0" distR="0">
+            <wp:extent cx="5760085" cy="3716184"/>
+            <wp:effectExtent l="0" t="0" r="0" b="0"/>
+            <wp:docPr id="12" name="Bildobjekt 12"/>
+            <wp:cNvGraphicFramePr>
+              <a:graphicFrameLocks xmlns:a="http://schemas.openxmlformats.org/drawingml/2006/main" noChangeAspect="1"/>
+            </wp:cNvGraphicFramePr>
+            <a:graphic xmlns:a="http://schemas.openxmlformats.org/drawingml/2006/main">
+              <a:graphicData uri="http://schemas.openxmlformats.org/drawingml/2006/picture">
+                <pic:pic xmlns:pic="http://schemas.openxmlformats.org/drawingml/2006/picture">
+                  <pic:nvPicPr>
+                    <pic:cNvPr id="0" name="Picture 6"/>
+                    <pic:cNvPicPr>
+                      <a:picLocks noChangeAspect="1" noChangeArrowheads="1"/>
+                    </pic:cNvPicPr>
+                  </pic:nvPicPr>
+                  <pic:blipFill>
+                    <a:blip r:embed="rId19">
+                      <a:extLst>
+                        <a:ext uri="{28A0092B-C50C-407E-A947-70E740481C1C}">
+                          <a14:useLocalDpi xmlns:a14="http://schemas.microsoft.com/office/drawing/2010/main" val="0"/>
+                        </a:ext>
+                      </a:extLst>
+                    </a:blip>
+                    <a:srcRect/>
+                    <a:stretch>
+                      <a:fillRect/>
+                    </a:stretch>
+                  </pic:blipFill>
+                  <pic:spPr bwMode="auto">
+                    <a:xfrm>
+                      <a:off x="0" y="0"/>
+                      <a:ext cx="5760085" cy="3716184"/>
+                    </a:xfrm>
+                    <a:prstGeom prst="rect">
+                      <a:avLst/>
+                    </a:prstGeom>
+                    <a:noFill/>
+                    <a:ln>
+                      <a:noFill/>
+                    </a:ln>
+                  </pic:spPr>
+                </pic:pic>
+              </a:graphicData>
+            </a:graphic>
+          </wp:inline>
+        </w:drawing>
+      </w:r>
+    </w:p>
+    <w:p>
+      <w:pPr>
+        <w:pStyle w:val="Beskrivning"/>
+      </w:pPr>
+      <w:r>
+        <w:t xml:space="preserve">Figur </w:t>
+      </w:r>
+      <w:r>
+        <w:fldChar w:fldCharType="begin"/>
+      </w:r>
+      <w:r>
+        <w:instrText xml:space="preserve"> SEQ Figur \* ARABIC </w:instrText>
+      </w:r>
+      <w:r>
+        <w:fldChar w:fldCharType="separate"/>
+      </w:r>
+      <w:r>
+        <w:rPr>
+          <w:noProof/>
+        </w:rPr>
+        <w:t>8</w:t>
+      </w:r>
+      <w:r>
+        <w:fldChar w:fldCharType="end"/>
+      </w:r>
+      <w:r>
+        <w:t xml:space="preserve"> Sekvensdiagram </w:t>
+      </w:r>
+      <w:proofErr w:type="spellStart"/>
+      <w:r>
+        <w:t>handleProduct</w:t>
+      </w:r>
+      <w:proofErr w:type="spellEnd"/>
+    </w:p>
+    <w:p/>
+    <w:p>
+      <w:pPr>
         <w:pStyle w:val="Rubrik3"/>
       </w:pPr>
-      <w:bookmarkStart w:id="28" w:name="_Toc515920247"/>
+      <w:bookmarkStart w:id="29" w:name="_Toc515920247"/>
       <w:r>
         <w:t>Tjänsteuppdelning</w:t>
       </w:r>
@@ -7054,13 +7461,13 @@
         </w:rPr>
         <w:t>TODO</w:t>
       </w:r>
-      <w:bookmarkEnd w:id="28"/>
+      <w:bookmarkEnd w:id="29"/>
     </w:p>
     <w:p>
       <w:pPr>
         <w:pStyle w:val="Rubrik3"/>
       </w:pPr>
-      <w:bookmarkStart w:id="29" w:name="_Toc515920248"/>
+      <w:bookmarkStart w:id="30" w:name="_Toc515920248"/>
       <w:r>
         <w:t>Övergripande domänmodell</w:t>
       </w:r>
@@ -7073,13 +7480,13 @@
         </w:rPr>
         <w:t>TODO</w:t>
       </w:r>
-      <w:bookmarkEnd w:id="29"/>
+      <w:bookmarkEnd w:id="30"/>
     </w:p>
     <w:p>
       <w:pPr>
         <w:pStyle w:val="Rubrik3"/>
       </w:pPr>
-      <w:bookmarkStart w:id="30" w:name="_Toc515920249"/>
+      <w:bookmarkStart w:id="31" w:name="_Toc515920249"/>
       <w:r>
         <w:t>CLASS DIAGRAM</w:t>
       </w:r>
@@ -7092,7 +7499,7 @@
         </w:rPr>
         <w:t>TODO</w:t>
       </w:r>
-      <w:bookmarkEnd w:id="30"/>
+      <w:bookmarkEnd w:id="31"/>
     </w:p>
     <w:p>
       <w:r>
@@ -7120,6 +7527,7 @@
         <w:rPr>
           <w:noProof/>
         </w:rPr>
+        <w:lastRenderedPageBreak/>
         <w:drawing>
           <wp:inline distT="0" distB="0" distL="0" distR="0">
             <wp:extent cx="6269746" cy="3416531"/>
@@ -7136,7 +7544,7 @@
                     <pic:cNvPicPr/>
                   </pic:nvPicPr>
                   <pic:blipFill>
-                    <a:blip r:embed="rId16" cstate="print">
+                    <a:blip r:embed="rId20" cstate="print">
                       <a:extLst>
                         <a:ext uri="{28A0092B-C50C-407E-A947-70E740481C1C}">
                           <a14:useLocalDpi xmlns:a14="http://schemas.microsoft.com/office/drawing/2010/main" val="0"/>
@@ -7167,10 +7575,9 @@
       <w:pPr>
         <w:pStyle w:val="Rubrik2"/>
       </w:pPr>
-      <w:bookmarkStart w:id="31" w:name="_Toc515896101"/>
-      <w:bookmarkStart w:id="32" w:name="_Toc515920250"/>
-      <w:r>
-        <w:lastRenderedPageBreak/>
+      <w:bookmarkStart w:id="32" w:name="_Toc515896101"/>
+      <w:bookmarkStart w:id="33" w:name="_Toc515920250"/>
+      <w:r>
         <w:t>Process</w:t>
       </w:r>
       <w:r>
@@ -7190,8 +7597,8 @@
         </w:rPr>
         <w:t>TODO</w:t>
       </w:r>
-      <w:bookmarkEnd w:id="31"/>
       <w:bookmarkEnd w:id="32"/>
+      <w:bookmarkEnd w:id="33"/>
     </w:p>
     <w:p>
       <w:pPr>
@@ -7201,8 +7608,8 @@
           <w:numId w:val="13"/>
         </w:numPr>
       </w:pPr>
-      <w:bookmarkStart w:id="33" w:name="_Toc515896102"/>
-      <w:bookmarkStart w:id="34" w:name="_Toc515920251"/>
+      <w:bookmarkStart w:id="34" w:name="_Toc515896102"/>
+      <w:bookmarkStart w:id="35" w:name="_Toc515920251"/>
       <w:proofErr w:type="gramStart"/>
       <w:r>
         <w:t>Översikt</w:t>
@@ -7225,8 +7632,8 @@
         </w:rPr>
         <w:t>TODO</w:t>
       </w:r>
-      <w:bookmarkEnd w:id="33"/>
       <w:bookmarkEnd w:id="34"/>
+      <w:bookmarkEnd w:id="35"/>
       <w:proofErr w:type="gramEnd"/>
     </w:p>
     <w:p/>
@@ -7234,7 +7641,7 @@
       <w:pPr>
         <w:pStyle w:val="Rubrik2"/>
       </w:pPr>
-      <w:bookmarkStart w:id="35" w:name="_Toc515920252"/>
+      <w:bookmarkStart w:id="36" w:name="_Toc515920252"/>
       <w:r>
         <w:t xml:space="preserve">Data </w:t>
       </w:r>
@@ -7242,7 +7649,7 @@
       <w:r>
         <w:t>View</w:t>
       </w:r>
-      <w:bookmarkEnd w:id="35"/>
+      <w:bookmarkEnd w:id="36"/>
       <w:proofErr w:type="spellEnd"/>
     </w:p>
     <w:p>
@@ -7304,6 +7711,7 @@
         <w:rPr>
           <w:noProof/>
         </w:rPr>
+        <w:lastRenderedPageBreak/>
         <w:drawing>
           <wp:inline distT="0" distB="0" distL="0" distR="0" wp14:anchorId="2AB9491B" wp14:editId="21365FB6">
             <wp:extent cx="4683600" cy="5709600"/>
@@ -7320,7 +7728,7 @@
                     <pic:cNvPicPr/>
                   </pic:nvPicPr>
                   <pic:blipFill>
-                    <a:blip r:embed="rId17"/>
+                    <a:blip r:embed="rId21"/>
                     <a:stretch>
                       <a:fillRect/>
                     </a:stretch>
@@ -7350,7 +7758,7 @@
       <w:pPr>
         <w:pStyle w:val="Beskrivning"/>
       </w:pPr>
-      <w:bookmarkStart w:id="36" w:name="_Ref515919762"/>
+      <w:bookmarkStart w:id="37" w:name="_Ref515919762"/>
       <w:r>
         <w:t xml:space="preserve">Figur </w:t>
       </w:r>
@@ -7367,7 +7775,7 @@
         <w:rPr>
           <w:noProof/>
         </w:rPr>
-        <w:t>6</w:t>
+        <w:t>10</w:t>
       </w:r>
       <w:r>
         <w:rPr>
@@ -7375,7 +7783,7 @@
         </w:rPr>
         <w:fldChar w:fldCharType="end"/>
       </w:r>
-      <w:bookmarkEnd w:id="36"/>
+      <w:bookmarkEnd w:id="37"/>
       <w:r>
         <w:t xml:space="preserve"> DFD </w:t>
       </w:r>
@@ -7454,7 +7862,6 @@
         <w:rPr>
           <w:noProof/>
         </w:rPr>
-        <w:lastRenderedPageBreak/>
         <w:drawing>
           <wp:inline distT="0" distB="0" distL="0" distR="0" wp14:anchorId="0DFDCE9B" wp14:editId="5CEBC9B4">
             <wp:extent cx="5760085" cy="1599565"/>
@@ -7471,7 +7878,7 @@
                     <pic:cNvPicPr/>
                   </pic:nvPicPr>
                   <pic:blipFill>
-                    <a:blip r:embed="rId18"/>
+                    <a:blip r:embed="rId22"/>
                     <a:stretch>
                       <a:fillRect/>
                     </a:stretch>
@@ -7496,7 +7903,7 @@
       <w:pPr>
         <w:pStyle w:val="Beskrivning"/>
       </w:pPr>
-      <w:bookmarkStart w:id="37" w:name="_Ref515619883"/>
+      <w:bookmarkStart w:id="38" w:name="_Ref515619883"/>
       <w:r>
         <w:t xml:space="preserve">Figur </w:t>
       </w:r>
@@ -7513,7 +7920,7 @@
         <w:rPr>
           <w:noProof/>
         </w:rPr>
-        <w:t>7</w:t>
+        <w:t>11</w:t>
       </w:r>
       <w:r>
         <w:rPr>
@@ -7521,7 +7928,7 @@
         </w:rPr>
         <w:fldChar w:fldCharType="end"/>
       </w:r>
-      <w:bookmarkEnd w:id="37"/>
+      <w:bookmarkEnd w:id="38"/>
       <w:r>
         <w:t xml:space="preserve"> Databasmodell för databasen Produkter</w:t>
       </w:r>
@@ -7534,6 +7941,7 @@
         <w:rPr>
           <w:noProof/>
         </w:rPr>
+        <w:lastRenderedPageBreak/>
         <w:drawing>
           <wp:inline distT="0" distB="0" distL="0" distR="0" wp14:anchorId="5CA5DD79" wp14:editId="622E580D">
             <wp:extent cx="5760085" cy="1720215"/>
@@ -7550,7 +7958,7 @@
                     <pic:cNvPicPr/>
                   </pic:nvPicPr>
                   <pic:blipFill>
-                    <a:blip r:embed="rId19"/>
+                    <a:blip r:embed="rId23"/>
                     <a:stretch>
                       <a:fillRect/>
                     </a:stretch>
@@ -7575,7 +7983,7 @@
       <w:pPr>
         <w:pStyle w:val="Beskrivning"/>
       </w:pPr>
-      <w:bookmarkStart w:id="38" w:name="_Ref515619885"/>
+      <w:bookmarkStart w:id="39" w:name="_Ref515619885"/>
       <w:r>
         <w:t xml:space="preserve">Figur </w:t>
       </w:r>
@@ -7592,7 +8000,7 @@
         <w:rPr>
           <w:noProof/>
         </w:rPr>
-        <w:t>8</w:t>
+        <w:t>12</w:t>
       </w:r>
       <w:r>
         <w:rPr>
@@ -7600,7 +8008,7 @@
         </w:rPr>
         <w:fldChar w:fldCharType="end"/>
       </w:r>
-      <w:bookmarkEnd w:id="38"/>
+      <w:bookmarkEnd w:id="39"/>
       <w:r>
         <w:t xml:space="preserve"> </w:t>
       </w:r>
@@ -7616,7 +8024,7 @@
       <w:pPr>
         <w:pStyle w:val="Rubrik2"/>
       </w:pPr>
-      <w:bookmarkStart w:id="39" w:name="_Toc515920253"/>
+      <w:bookmarkStart w:id="40" w:name="_Toc515920253"/>
       <w:proofErr w:type="spellStart"/>
       <w:r>
         <w:t>Deployment</w:t>
@@ -7641,17 +8049,17 @@
       <w:r>
         <w:t>)</w:t>
       </w:r>
-      <w:bookmarkEnd w:id="39"/>
+      <w:bookmarkEnd w:id="40"/>
     </w:p>
     <w:p>
       <w:pPr>
         <w:pStyle w:val="Rubrik3"/>
       </w:pPr>
-      <w:bookmarkStart w:id="40" w:name="_Toc515920254"/>
+      <w:bookmarkStart w:id="41" w:name="_Toc515920254"/>
       <w:r>
         <w:t>Lösningsöversikt</w:t>
       </w:r>
-      <w:bookmarkEnd w:id="40"/>
+      <w:bookmarkEnd w:id="41"/>
     </w:p>
     <w:p>
       <w:r>
@@ -7730,7 +8138,7 @@
                     <pic:cNvPicPr/>
                   </pic:nvPicPr>
                   <pic:blipFill>
-                    <a:blip r:embed="rId20"/>
+                    <a:blip r:embed="rId24"/>
                     <a:stretch>
                       <a:fillRect/>
                     </a:stretch>
@@ -7755,7 +8163,7 @@
       <w:pPr>
         <w:pStyle w:val="Beskrivning"/>
       </w:pPr>
-      <w:bookmarkStart w:id="41" w:name="_Ref515895994"/>
+      <w:bookmarkStart w:id="42" w:name="_Ref515895994"/>
       <w:r>
         <w:t xml:space="preserve">Figur </w:t>
       </w:r>
@@ -7772,7 +8180,7 @@
         <w:rPr>
           <w:noProof/>
         </w:rPr>
-        <w:t>9</w:t>
+        <w:t>13</w:t>
       </w:r>
       <w:r>
         <w:rPr>
@@ -7780,7 +8188,7 @@
         </w:rPr>
         <w:fldChar w:fldCharType="end"/>
       </w:r>
-      <w:bookmarkEnd w:id="41"/>
+      <w:bookmarkEnd w:id="42"/>
       <w:r>
         <w:t xml:space="preserve"> </w:t>
       </w:r>
@@ -7805,103 +8213,103 @@
       <w:pPr>
         <w:pStyle w:val="Rubrik1"/>
       </w:pPr>
-      <w:bookmarkStart w:id="42" w:name="_Toc515920255"/>
+      <w:bookmarkStart w:id="43" w:name="_Toc515920255"/>
       <w:r>
         <w:t>Icke</w:t>
       </w:r>
       <w:r>
         <w:t>-funktionella krav</w:t>
-      </w:r>
-      <w:bookmarkEnd w:id="42"/>
-    </w:p>
-    <w:p>
-      <w:pPr>
-        <w:pStyle w:val="Rubrik2"/>
-      </w:pPr>
-      <w:bookmarkStart w:id="43" w:name="_Toc515920256"/>
-      <w:r>
-        <w:t>Svarstider</w:t>
-      </w:r>
-      <w:r>
-        <w:t xml:space="preserve"> och kapacitet</w:t>
       </w:r>
       <w:bookmarkEnd w:id="43"/>
     </w:p>
     <w:p>
-      <w:r>
-        <w:t>Från kundens perspektiv ska svarstiden normalt understiga 2 sekunder vid normalbelastning (20 samtidiga kunder). I övriga fall ska svarstiden vara mindre än 8 sekunder.</w:t>
-      </w:r>
-    </w:p>
-    <w:p>
-      <w:r>
-        <w:t>Systemet ska klara att hantera minst 50 samtidiga användare.</w:t>
-      </w:r>
-    </w:p>
-    <w:p>
       <w:pPr>
         <w:pStyle w:val="Rubrik2"/>
       </w:pPr>
-      <w:bookmarkStart w:id="44" w:name="_Toc515920257"/>
-      <w:r>
-        <w:lastRenderedPageBreak/>
-        <w:t>Tillgänglighet</w:t>
+      <w:bookmarkStart w:id="44" w:name="_Toc515920256"/>
+      <w:r>
+        <w:t>Svarstider</w:t>
+      </w:r>
+      <w:r>
+        <w:t xml:space="preserve"> och kapacitet</w:t>
       </w:r>
       <w:bookmarkEnd w:id="44"/>
     </w:p>
     <w:p>
       <w:r>
-        <w:t>För kunden ska systemet vara tillgängligt minst under caféets öppettider. För personal och ägare ytterligare minst från två timmar innan caféet öppnar, samt fyra timmar efter stängning för att möjliggöra administrativa uppgifter.</w:t>
+        <w:t>Från kundens perspektiv ska svarstiden normalt understiga 2 sekunder vid normalbelastning (20 samtidiga kunder). I övriga fall ska svarstiden vara mindre än 8 sekunder.</w:t>
       </w:r>
     </w:p>
     <w:p>
       <w:r>
-        <w:t xml:space="preserve">Användargränssnittet ska vara intuitivt. </w:t>
+        <w:t>Systemet ska klara att hantera minst 50 samtidiga användare.</w:t>
       </w:r>
     </w:p>
     <w:p>
       <w:pPr>
         <w:pStyle w:val="Rubrik2"/>
       </w:pPr>
-      <w:bookmarkStart w:id="45" w:name="_Toc515920258"/>
-      <w:r>
-        <w:t>Tillförlitlighet</w:t>
+      <w:bookmarkStart w:id="45" w:name="_Toc515920257"/>
+      <w:r>
+        <w:t>Tillgänglighet</w:t>
       </w:r>
       <w:bookmarkEnd w:id="45"/>
     </w:p>
     <w:p>
       <w:r>
-        <w:t xml:space="preserve">Systemet bör gå att </w:t>
-      </w:r>
-      <w:proofErr w:type="spellStart"/>
-      <w:r>
-        <w:t>drifta</w:t>
-      </w:r>
-      <w:proofErr w:type="spellEnd"/>
-      <w:r>
-        <w:t xml:space="preserve"> med redundans.</w:t>
+        <w:t>För kunden ska systemet vara tillgängligt minst under caféets öppettider. För personal och ägare ytterligare minst från två timmar innan caféet öppnar, samt fyra timmar efter stängning för att möjliggöra administrativa uppgifter.</w:t>
       </w:r>
     </w:p>
     <w:p>
+      <w:r>
+        <w:t xml:space="preserve">Användargränssnittet ska vara intuitivt. </w:t>
+      </w:r>
+    </w:p>
+    <w:p>
       <w:pPr>
         <w:pStyle w:val="Rubrik2"/>
       </w:pPr>
-      <w:bookmarkStart w:id="46" w:name="_Toc515920259"/>
-      <w:r>
-        <w:t>Förvaltningsbarhet</w:t>
+      <w:bookmarkStart w:id="46" w:name="_Toc515920258"/>
+      <w:r>
+        <w:t>Tillförlitlighet</w:t>
       </w:r>
       <w:bookmarkEnd w:id="46"/>
     </w:p>
     <w:p>
       <w:r>
-        <w:t>Det ska finnas separata miljöer för utveckling, test och produktion.</w:t>
+        <w:t xml:space="preserve">Systemet bör gå att </w:t>
+      </w:r>
+      <w:proofErr w:type="spellStart"/>
+      <w:r>
+        <w:t>drifta</w:t>
+      </w:r>
+      <w:proofErr w:type="spellEnd"/>
+      <w:r>
+        <w:t xml:space="preserve"> med redundans.</w:t>
       </w:r>
     </w:p>
     <w:p>
       <w:pPr>
+        <w:pStyle w:val="Rubrik2"/>
+      </w:pPr>
+      <w:bookmarkStart w:id="47" w:name="_Toc515920259"/>
+      <w:r>
+        <w:t>Förvaltningsbarhet</w:t>
+      </w:r>
+      <w:bookmarkEnd w:id="47"/>
+    </w:p>
+    <w:p>
+      <w:r>
+        <w:t>Det ska finnas separata miljöer för utveckling, test och produktion.</w:t>
+      </w:r>
+    </w:p>
+    <w:p>
+      <w:pPr>
         <w:pStyle w:val="Rubrik1"/>
       </w:pPr>
-      <w:bookmarkStart w:id="47" w:name="_Toc515920260"/>
-      <w:r>
+      <w:bookmarkStart w:id="48" w:name="_Toc515920260"/>
+      <w:r>
+        <w:lastRenderedPageBreak/>
         <w:t>Teknisk lösning</w:t>
       </w:r>
       <w:r>
@@ -7913,7 +8321,7 @@
         </w:rPr>
         <w:t>TODO</w:t>
       </w:r>
-      <w:bookmarkEnd w:id="47"/>
+      <w:bookmarkEnd w:id="48"/>
       <w:r>
         <w:rPr>
           <w:highlight w:val="yellow"/>
@@ -7925,7 +8333,7 @@
       <w:pPr>
         <w:pStyle w:val="Rubrik2"/>
       </w:pPr>
-      <w:bookmarkStart w:id="48" w:name="_Toc515920261"/>
+      <w:bookmarkStart w:id="49" w:name="_Toc515920261"/>
       <w:r>
         <w:t>Beskrivning</w:t>
       </w:r>
@@ -7938,13 +8346,13 @@
         </w:rPr>
         <w:t>TODO</w:t>
       </w:r>
-      <w:bookmarkEnd w:id="48"/>
+      <w:bookmarkEnd w:id="49"/>
     </w:p>
     <w:p>
       <w:pPr>
         <w:pStyle w:val="Rubrik2"/>
       </w:pPr>
-      <w:bookmarkStart w:id="49" w:name="_Toc515920262"/>
+      <w:bookmarkStart w:id="50" w:name="_Toc515920262"/>
       <w:r>
         <w:t>Integration med omvärlden</w:t>
       </w:r>
@@ -7957,17 +8365,17 @@
         </w:rPr>
         <w:t>TODO</w:t>
       </w:r>
-      <w:bookmarkEnd w:id="49"/>
+      <w:bookmarkEnd w:id="50"/>
     </w:p>
     <w:p>
       <w:pPr>
         <w:pStyle w:val="Rubrik2"/>
       </w:pPr>
-      <w:bookmarkStart w:id="50" w:name="_Toc515920263"/>
+      <w:bookmarkStart w:id="51" w:name="_Toc515920263"/>
       <w:r>
         <w:t>Felhantering</w:t>
       </w:r>
-      <w:bookmarkEnd w:id="50"/>
+      <w:bookmarkEnd w:id="51"/>
       <w:r>
         <w:t xml:space="preserve"> </w:t>
       </w:r>
@@ -7983,8 +8391,6 @@
         </w:rPr>
         <w:t xml:space="preserve">vart </w:t>
       </w:r>
-      <w:bookmarkStart w:id="51" w:name="_GoBack"/>
-      <w:bookmarkEnd w:id="51"/>
       <w:r>
         <w:rPr>
           <w:highlight w:val="yellow"/>
@@ -8077,8 +8483,8 @@
       </w:pPr>
     </w:p>
     <w:sectPr>
-      <w:footerReference w:type="even" r:id="rId21"/>
-      <w:footerReference w:type="default" r:id="rId22"/>
+      <w:footerReference w:type="even" r:id="rId25"/>
+      <w:footerReference w:type="default" r:id="rId26"/>
       <w:pgSz w:w="11907" w:h="16839" w:code="1"/>
       <w:pgMar w:top="1418" w:right="1418" w:bottom="1418" w:left="1418" w:header="709" w:footer="709" w:gutter="0"/>
       <w:pgNumType w:start="0"/>
@@ -9264,7 +9670,7 @@
         <v:path o:extrusionok="f" gradientshapeok="t" o:connecttype="rect"/>
         <o:lock v:ext="edit" aspectratio="t"/>
       </v:shapetype>
-      <v:shape id="_x0000_i1027" type="#_x0000_t75" style="width:4.05pt;height:8.95pt" o:bullet="t">
+      <v:shape id="_x0000_i1039" type="#_x0000_t75" style="width:4.05pt;height:8.95pt" o:bullet="t">
         <v:imagedata r:id="rId1" o:title="clip_image001"/>
       </v:shape>
     </w:pict>
@@ -13764,6 +14170,7 @@
   <w:rsids>
     <w:rsidRoot w:val="00B77D10"/>
     <w:rsid w:val="00017F8D"/>
+    <w:rsid w:val="00064676"/>
     <w:rsid w:val="000A4DB0"/>
     <w:rsid w:val="00130C8D"/>
     <w:rsid w:val="001C0B51"/>
@@ -14649,15 +15056,6 @@
 </file>
 
 <file path=customXml/item2.xml><?xml version="1.0" encoding="utf-8"?>
-<?mso-contentType ?>
-<FormTemplates xmlns="http://schemas.microsoft.com/sharepoint/v3/contenttype/forms">
-  <Display>DocumentLibraryForm</Display>
-  <Edit>AssetEditForm</Edit>
-  <New>DocumentLibraryForm</New>
-</FormTemplates>
-</file>
-
-<file path=customXml/item3.xml><?xml version="1.0" encoding="utf-8"?>
 <outs:outSpaceData xmlns:outs="http://schemas.microsoft.com/office/2009/outspace/metadata">
   <outs:relatedDates/>
   <outs:relatedDocuments/>
@@ -14665,6 +15063,15 @@
   <outs:propertyMetadataList/>
   <outs:corruptMetadataWasLost/>
 </outs:outSpaceData>
+</file>
+
+<file path=customXml/item3.xml><?xml version="1.0" encoding="utf-8"?>
+<?mso-contentType ?>
+<FormTemplates xmlns="http://schemas.microsoft.com/sharepoint/v3/contenttype/forms">
+  <Display>DocumentLibraryForm</Display>
+  <Edit>AssetEditForm</Edit>
+  <New>DocumentLibraryForm</New>
+</FormTemplates>
 </file>
 
 <file path=customXml/item4.xml><?xml version="1.0" encoding="utf-8"?>
@@ -14818,6 +15225,14 @@
 </file>
 
 <file path=customXml/itemProps2.xml><?xml version="1.0" encoding="utf-8"?>
+<ds:datastoreItem xmlns:ds="http://schemas.openxmlformats.org/officeDocument/2006/customXml" ds:itemID="{800B806B-C3C7-4EFE-A57F-81DC87A14EE1}">
+  <ds:schemaRefs>
+    <ds:schemaRef ds:uri="http://schemas.microsoft.com/office/2009/outspace/metadata"/>
+  </ds:schemaRefs>
+</ds:datastoreItem>
+</file>
+
+<file path=customXml/itemProps3.xml><?xml version="1.0" encoding="utf-8"?>
 <ds:datastoreItem xmlns:ds="http://schemas.openxmlformats.org/officeDocument/2006/customXml" ds:itemID="{4B820453-3CF0-4EAE-81BE-B400E0BB8F14}">
   <ds:schemaRefs>
     <ds:schemaRef ds:uri="http://schemas.microsoft.com/sharepoint/v3/contenttype/forms"/>
@@ -14825,16 +15240,8 @@
 </ds:datastoreItem>
 </file>
 
-<file path=customXml/itemProps3.xml><?xml version="1.0" encoding="utf-8"?>
-<ds:datastoreItem xmlns:ds="http://schemas.openxmlformats.org/officeDocument/2006/customXml" ds:itemID="{800B806B-C3C7-4EFE-A57F-81DC87A14EE1}">
-  <ds:schemaRefs>
-    <ds:schemaRef ds:uri="http://schemas.microsoft.com/office/2009/outspace/metadata"/>
-  </ds:schemaRefs>
-</ds:datastoreItem>
-</file>
-
 <file path=customXml/itemProps4.xml><?xml version="1.0" encoding="utf-8"?>
-<ds:datastoreItem xmlns:ds="http://schemas.openxmlformats.org/officeDocument/2006/customXml" ds:itemID="{52E217F8-950F-4789-B3BA-5DF0EDAAE192}">
+<ds:datastoreItem xmlns:ds="http://schemas.openxmlformats.org/officeDocument/2006/customXml" ds:itemID="{C2327D2D-2144-4076-AFD1-0C95D12C6626}">
   <ds:schemaRefs>
     <ds:schemaRef ds:uri="http://schemas.openxmlformats.org/officeDocument/2006/bibliography"/>
   </ds:schemaRefs>

</xml_diff>

<commit_message>
Lagt in två av aktivitetsdiagrammen
</commit_message>
<xml_diff>
--- a/Systemarkitektur_projekt_SAD_CafeApp_Billy_Tommy_Zein_Malin_01.docx
+++ b/Systemarkitektur_projekt_SAD_CafeApp_Billy_Tommy_Zein_Malin_01.docx
@@ -6789,6 +6789,7 @@
       </w:pPr>
       <w:bookmarkStart w:id="22" w:name="_Toc515920241"/>
       <w:r>
+        <w:lastRenderedPageBreak/>
         <w:t>Ägare</w:t>
       </w:r>
       <w:bookmarkEnd w:id="22"/>
@@ -6811,10 +6812,10 @@
           <w:noProof/>
         </w:rPr>
         <w:drawing>
-          <wp:inline distT="0" distB="0" distL="0" distR="0" wp14:anchorId="6B0C0DF4" wp14:editId="488042A6">
-            <wp:extent cx="2647950" cy="3305494"/>
-            <wp:effectExtent l="0" t="0" r="0" b="9525"/>
-            <wp:docPr id="4" name="Bildobjekt 4"/>
+          <wp:inline distT="0" distB="0" distL="0" distR="0">
+            <wp:extent cx="3619500" cy="4381500"/>
+            <wp:effectExtent l="0" t="0" r="0" b="0"/>
+            <wp:docPr id="19" name="Bildobjekt 19"/>
             <wp:cNvGraphicFramePr>
               <a:graphicFrameLocks xmlns:a="http://schemas.openxmlformats.org/drawingml/2006/main" noChangeAspect="1"/>
             </wp:cNvGraphicFramePr>
@@ -6822,23 +6823,36 @@
               <a:graphicData uri="http://schemas.openxmlformats.org/drawingml/2006/picture">
                 <pic:pic xmlns:pic="http://schemas.openxmlformats.org/drawingml/2006/picture">
                   <pic:nvPicPr>
-                    <pic:cNvPr id="1" name=""/>
-                    <pic:cNvPicPr/>
+                    <pic:cNvPr id="0" name="Picture 14"/>
+                    <pic:cNvPicPr>
+                      <a:picLocks noChangeAspect="1" noChangeArrowheads="1"/>
+                    </pic:cNvPicPr>
                   </pic:nvPicPr>
                   <pic:blipFill>
-                    <a:blip r:embed="rId15"/>
+                    <a:blip r:embed="rId15">
+                      <a:extLst>
+                        <a:ext uri="{28A0092B-C50C-407E-A947-70E740481C1C}">
+                          <a14:useLocalDpi xmlns:a14="http://schemas.microsoft.com/office/drawing/2010/main" val="0"/>
+                        </a:ext>
+                      </a:extLst>
+                    </a:blip>
+                    <a:srcRect/>
                     <a:stretch>
                       <a:fillRect/>
                     </a:stretch>
                   </pic:blipFill>
-                  <pic:spPr>
+                  <pic:spPr bwMode="auto">
                     <a:xfrm>
                       <a:off x="0" y="0"/>
-                      <a:ext cx="2647950" cy="3305494"/>
+                      <a:ext cx="3619500" cy="4381500"/>
                     </a:xfrm>
                     <a:prstGeom prst="rect">
                       <a:avLst/>
                     </a:prstGeom>
+                    <a:noFill/>
+                    <a:ln>
+                      <a:noFill/>
+                    </a:ln>
                   </pic:spPr>
                 </pic:pic>
               </a:graphicData>
@@ -6870,9 +6884,6 @@
         <w:t>5</w:t>
       </w:r>
       <w:r>
-        <w:rPr>
-          <w:noProof/>
-        </w:rPr>
         <w:fldChar w:fldCharType="end"/>
       </w:r>
       <w:r>
@@ -6893,7 +6904,6 @@
       </w:pPr>
       <w:bookmarkStart w:id="23" w:name="_Toc515920242"/>
       <w:r>
-        <w:lastRenderedPageBreak/>
         <w:t>Betalning</w:t>
       </w:r>
       <w:bookmarkEnd w:id="23"/>
@@ -7027,22 +7037,38 @@
       </w:r>
     </w:p>
     <w:p>
+      <w:pPr>
+        <w:pStyle w:val="Rubrik5"/>
+        <w:rPr>
+          <w:highlight w:val="yellow"/>
+        </w:rPr>
+      </w:pPr>
+      <w:r>
+        <w:lastRenderedPageBreak/>
+        <w:t>Lägg produkt i varukorgen</w:t>
+      </w:r>
+      <w:r>
+        <w:t xml:space="preserve"> </w:t>
+      </w:r>
       <w:r>
         <w:rPr>
           <w:highlight w:val="yellow"/>
         </w:rPr>
         <w:t>TODO</w:t>
       </w:r>
-      <w:r>
-        <w:t xml:space="preserve"> Sekvensdiagram in här</w:t>
-      </w:r>
     </w:p>
     <w:p>
-      <w:pPr>
-        <w:pStyle w:val="Rubrik5"/>
-      </w:pPr>
-      <w:r>
-        <w:t>Lägg produkt i varukorgen</w:t>
+      <w:r>
+        <w:rPr>
+          <w:highlight w:val="yellow"/>
+        </w:rPr>
+        <w:t>TODO</w:t>
+      </w:r>
+      <w:r>
+        <w:rPr>
+          <w:highlight w:val="yellow"/>
+        </w:rPr>
+        <w:t xml:space="preserve"> text här?</w:t>
       </w:r>
     </w:p>
     <w:p>
@@ -7140,10 +7166,35 @@
     <w:p>
       <w:pPr>
         <w:pStyle w:val="Rubrik5"/>
-      </w:pPr>
-      <w:r>
-        <w:lastRenderedPageBreak/>
+        <w:rPr>
+          <w:highlight w:val="yellow"/>
+        </w:rPr>
+      </w:pPr>
+      <w:r>
         <w:t>Gör beställning</w:t>
+      </w:r>
+      <w:r>
+        <w:t xml:space="preserve"> </w:t>
+      </w:r>
+      <w:r>
+        <w:rPr>
+          <w:highlight w:val="yellow"/>
+        </w:rPr>
+        <w:t>TODO</w:t>
+      </w:r>
+    </w:p>
+    <w:p>
+      <w:r>
+        <w:rPr>
+          <w:highlight w:val="yellow"/>
+        </w:rPr>
+        <w:t>TODO</w:t>
+      </w:r>
+      <w:r>
+        <w:rPr>
+          <w:highlight w:val="yellow"/>
+        </w:rPr>
+        <w:t xml:space="preserve"> text här?</w:t>
       </w:r>
     </w:p>
     <w:p>
@@ -7154,6 +7205,7 @@
         <w:rPr>
           <w:noProof/>
         </w:rPr>
+        <w:lastRenderedPageBreak/>
         <w:drawing>
           <wp:inline distT="0" distB="0" distL="0" distR="0" wp14:anchorId="171DAE69" wp14:editId="68B8A2FF">
             <wp:extent cx="5760085" cy="2849726"/>
@@ -7224,7 +7276,7 @@
         <w:rPr>
           <w:noProof/>
         </w:rPr>
-        <w:t>9</w:t>
+        <w:t>7</w:t>
       </w:r>
       <w:r>
         <w:fldChar w:fldCharType="end"/>
@@ -7239,15 +7291,37 @@
       <w:proofErr w:type="spellEnd"/>
     </w:p>
     <w:p>
-      <w:bookmarkStart w:id="28" w:name="_GoBack"/>
-      <w:bookmarkEnd w:id="28"/>
+      <w:pPr>
+        <w:pStyle w:val="Rubrik5"/>
+        <w:rPr>
+          <w:highlight w:val="yellow"/>
+        </w:rPr>
+      </w:pPr>
+      <w:r>
+        <w:t>Skapa rapport</w:t>
+      </w:r>
+      <w:r>
+        <w:t xml:space="preserve"> </w:t>
+      </w:r>
+      <w:r>
+        <w:rPr>
+          <w:highlight w:val="yellow"/>
+        </w:rPr>
+        <w:t>TODO</w:t>
+      </w:r>
     </w:p>
     <w:p>
-      <w:pPr>
-        <w:pStyle w:val="Rubrik5"/>
-      </w:pPr>
-      <w:r>
-        <w:t>Skapa rapport</w:t>
+      <w:r>
+        <w:rPr>
+          <w:highlight w:val="yellow"/>
+        </w:rPr>
+        <w:t>TODO</w:t>
+      </w:r>
+      <w:r>
+        <w:rPr>
+          <w:highlight w:val="yellow"/>
+        </w:rPr>
+        <w:t xml:space="preserve"> text här?</w:t>
       </w:r>
     </w:p>
     <w:p>
@@ -7328,7 +7402,7 @@
         <w:rPr>
           <w:noProof/>
         </w:rPr>
-        <w:t>7</w:t>
+        <w:t>8</w:t>
       </w:r>
       <w:r>
         <w:fldChar w:fldCharType="end"/>
@@ -7345,10 +7419,35 @@
     <w:p>
       <w:pPr>
         <w:pStyle w:val="Rubrik5"/>
-      </w:pPr>
-      <w:r>
-        <w:lastRenderedPageBreak/>
+        <w:rPr>
+          <w:highlight w:val="yellow"/>
+        </w:rPr>
+      </w:pPr>
+      <w:r>
         <w:t>Hantera produkt</w:t>
+      </w:r>
+      <w:r>
+        <w:t xml:space="preserve"> </w:t>
+      </w:r>
+      <w:r>
+        <w:rPr>
+          <w:highlight w:val="yellow"/>
+        </w:rPr>
+        <w:t>TODO</w:t>
+      </w:r>
+    </w:p>
+    <w:p>
+      <w:r>
+        <w:rPr>
+          <w:highlight w:val="yellow"/>
+        </w:rPr>
+        <w:t>TODO</w:t>
+      </w:r>
+      <w:r>
+        <w:rPr>
+          <w:highlight w:val="yellow"/>
+        </w:rPr>
+        <w:t xml:space="preserve"> text här?</w:t>
       </w:r>
     </w:p>
     <w:p>
@@ -7359,6 +7458,7 @@
         <w:rPr>
           <w:noProof/>
         </w:rPr>
+        <w:lastRenderedPageBreak/>
         <w:drawing>
           <wp:inline distT="0" distB="0" distL="0" distR="0">
             <wp:extent cx="5760085" cy="3716184"/>
@@ -7429,7 +7529,7 @@
         <w:rPr>
           <w:noProof/>
         </w:rPr>
-        <w:t>8</w:t>
+        <w:t>9</w:t>
       </w:r>
       <w:r>
         <w:fldChar w:fldCharType="end"/>
@@ -7448,7 +7548,7 @@
       <w:pPr>
         <w:pStyle w:val="Rubrik3"/>
       </w:pPr>
-      <w:bookmarkStart w:id="29" w:name="_Toc515920247"/>
+      <w:bookmarkStart w:id="28" w:name="_Toc515920247"/>
       <w:r>
         <w:t>Tjänsteuppdelning</w:t>
       </w:r>
@@ -7461,13 +7561,13 @@
         </w:rPr>
         <w:t>TODO</w:t>
       </w:r>
-      <w:bookmarkEnd w:id="29"/>
+      <w:bookmarkEnd w:id="28"/>
     </w:p>
     <w:p>
       <w:pPr>
         <w:pStyle w:val="Rubrik3"/>
       </w:pPr>
-      <w:bookmarkStart w:id="30" w:name="_Toc515920248"/>
+      <w:bookmarkStart w:id="29" w:name="_Toc515920248"/>
       <w:r>
         <w:t>Övergripande domänmodell</w:t>
       </w:r>
@@ -7480,13 +7580,13 @@
         </w:rPr>
         <w:t>TODO</w:t>
       </w:r>
-      <w:bookmarkEnd w:id="30"/>
+      <w:bookmarkEnd w:id="29"/>
     </w:p>
     <w:p>
       <w:pPr>
         <w:pStyle w:val="Rubrik3"/>
       </w:pPr>
-      <w:bookmarkStart w:id="31" w:name="_Toc515920249"/>
+      <w:bookmarkStart w:id="30" w:name="_Toc515920249"/>
       <w:r>
         <w:t>CLASS DIAGRAM</w:t>
       </w:r>
@@ -7499,7 +7599,7 @@
         </w:rPr>
         <w:t>TODO</w:t>
       </w:r>
-      <w:bookmarkEnd w:id="31"/>
+      <w:bookmarkEnd w:id="30"/>
     </w:p>
     <w:p>
       <w:r>
@@ -7575,8 +7675,8 @@
       <w:pPr>
         <w:pStyle w:val="Rubrik2"/>
       </w:pPr>
-      <w:bookmarkStart w:id="32" w:name="_Toc515896101"/>
-      <w:bookmarkStart w:id="33" w:name="_Toc515920250"/>
+      <w:bookmarkStart w:id="31" w:name="_Toc515896101"/>
+      <w:bookmarkStart w:id="32" w:name="_Toc515920250"/>
       <w:r>
         <w:t>Process</w:t>
       </w:r>
@@ -7597,8 +7697,8 @@
         </w:rPr>
         <w:t>TODO</w:t>
       </w:r>
+      <w:bookmarkEnd w:id="31"/>
       <w:bookmarkEnd w:id="32"/>
-      <w:bookmarkEnd w:id="33"/>
     </w:p>
     <w:p>
       <w:pPr>
@@ -7608,8 +7708,8 @@
           <w:numId w:val="13"/>
         </w:numPr>
       </w:pPr>
-      <w:bookmarkStart w:id="34" w:name="_Toc515896102"/>
-      <w:bookmarkStart w:id="35" w:name="_Toc515920251"/>
+      <w:bookmarkStart w:id="33" w:name="_Toc515896102"/>
+      <w:bookmarkStart w:id="34" w:name="_Toc515920251"/>
       <w:proofErr w:type="gramStart"/>
       <w:r>
         <w:t>Översikt</w:t>
@@ -7632,11 +7732,189 @@
         </w:rPr>
         <w:t>TODO</w:t>
       </w:r>
+      <w:bookmarkEnd w:id="33"/>
       <w:bookmarkEnd w:id="34"/>
-      <w:bookmarkEnd w:id="35"/>
       <w:proofErr w:type="gramEnd"/>
     </w:p>
     <w:p/>
+    <w:p>
+      <w:pPr>
+        <w:keepNext/>
+      </w:pPr>
+      <w:r>
+        <w:rPr>
+          <w:noProof/>
+        </w:rPr>
+        <w:lastRenderedPageBreak/>
+        <w:drawing>
+          <wp:inline distT="0" distB="0" distL="0" distR="0">
+            <wp:extent cx="5760085" cy="6110775"/>
+            <wp:effectExtent l="0" t="0" r="0" b="4445"/>
+            <wp:docPr id="17" name="Bildobjekt 17"/>
+            <wp:cNvGraphicFramePr>
+              <a:graphicFrameLocks xmlns:a="http://schemas.openxmlformats.org/drawingml/2006/main" noChangeAspect="1"/>
+            </wp:cNvGraphicFramePr>
+            <a:graphic xmlns:a="http://schemas.openxmlformats.org/drawingml/2006/main">
+              <a:graphicData uri="http://schemas.openxmlformats.org/drawingml/2006/picture">
+                <pic:pic xmlns:pic="http://schemas.openxmlformats.org/drawingml/2006/picture">
+                  <pic:nvPicPr>
+                    <pic:cNvPr id="0" name="Picture 10"/>
+                    <pic:cNvPicPr>
+                      <a:picLocks noChangeAspect="1" noChangeArrowheads="1"/>
+                    </pic:cNvPicPr>
+                  </pic:nvPicPr>
+                  <pic:blipFill>
+                    <a:blip r:embed="rId21">
+                      <a:extLst>
+                        <a:ext uri="{28A0092B-C50C-407E-A947-70E740481C1C}">
+                          <a14:useLocalDpi xmlns:a14="http://schemas.microsoft.com/office/drawing/2010/main" val="0"/>
+                        </a:ext>
+                      </a:extLst>
+                    </a:blip>
+                    <a:srcRect/>
+                    <a:stretch>
+                      <a:fillRect/>
+                    </a:stretch>
+                  </pic:blipFill>
+                  <pic:spPr bwMode="auto">
+                    <a:xfrm>
+                      <a:off x="0" y="0"/>
+                      <a:ext cx="5760085" cy="6110775"/>
+                    </a:xfrm>
+                    <a:prstGeom prst="rect">
+                      <a:avLst/>
+                    </a:prstGeom>
+                    <a:noFill/>
+                    <a:ln>
+                      <a:noFill/>
+                    </a:ln>
+                  </pic:spPr>
+                </pic:pic>
+              </a:graphicData>
+            </a:graphic>
+          </wp:inline>
+        </w:drawing>
+      </w:r>
+    </w:p>
+    <w:p>
+      <w:pPr>
+        <w:pStyle w:val="Beskrivning"/>
+      </w:pPr>
+      <w:r>
+        <w:t xml:space="preserve">Figur </w:t>
+      </w:r>
+      <w:r>
+        <w:fldChar w:fldCharType="begin"/>
+      </w:r>
+      <w:r>
+        <w:instrText xml:space="preserve"> SEQ Figur \* ARABIC </w:instrText>
+      </w:r>
+      <w:r>
+        <w:fldChar w:fldCharType="separate"/>
+      </w:r>
+      <w:r>
+        <w:rPr>
+          <w:noProof/>
+        </w:rPr>
+        <w:t>10</w:t>
+      </w:r>
+      <w:r>
+        <w:fldChar w:fldCharType="end"/>
+      </w:r>
+      <w:r>
+        <w:t xml:space="preserve"> Aktivitetsdiagram Hantera beställningen</w:t>
+      </w:r>
+    </w:p>
+    <w:p>
+      <w:pPr>
+        <w:keepNext/>
+      </w:pPr>
+      <w:r>
+        <w:rPr>
+          <w:noProof/>
+        </w:rPr>
+        <w:lastRenderedPageBreak/>
+        <w:drawing>
+          <wp:inline distT="0" distB="0" distL="0" distR="0">
+            <wp:extent cx="5760085" cy="3376779"/>
+            <wp:effectExtent l="0" t="0" r="0" b="0"/>
+            <wp:docPr id="18" name="Bildobjekt 18"/>
+            <wp:cNvGraphicFramePr>
+              <a:graphicFrameLocks xmlns:a="http://schemas.openxmlformats.org/drawingml/2006/main" noChangeAspect="1"/>
+            </wp:cNvGraphicFramePr>
+            <a:graphic xmlns:a="http://schemas.openxmlformats.org/drawingml/2006/main">
+              <a:graphicData uri="http://schemas.openxmlformats.org/drawingml/2006/picture">
+                <pic:pic xmlns:pic="http://schemas.openxmlformats.org/drawingml/2006/picture">
+                  <pic:nvPicPr>
+                    <pic:cNvPr id="0" name="Picture 12"/>
+                    <pic:cNvPicPr>
+                      <a:picLocks noChangeAspect="1" noChangeArrowheads="1"/>
+                    </pic:cNvPicPr>
+                  </pic:nvPicPr>
+                  <pic:blipFill>
+                    <a:blip r:embed="rId22" cstate="print">
+                      <a:extLst>
+                        <a:ext uri="{28A0092B-C50C-407E-A947-70E740481C1C}">
+                          <a14:useLocalDpi xmlns:a14="http://schemas.microsoft.com/office/drawing/2010/main" val="0"/>
+                        </a:ext>
+                      </a:extLst>
+                    </a:blip>
+                    <a:srcRect/>
+                    <a:stretch>
+                      <a:fillRect/>
+                    </a:stretch>
+                  </pic:blipFill>
+                  <pic:spPr bwMode="auto">
+                    <a:xfrm>
+                      <a:off x="0" y="0"/>
+                      <a:ext cx="5760085" cy="3376779"/>
+                    </a:xfrm>
+                    <a:prstGeom prst="rect">
+                      <a:avLst/>
+                    </a:prstGeom>
+                    <a:noFill/>
+                    <a:ln>
+                      <a:noFill/>
+                    </a:ln>
+                  </pic:spPr>
+                </pic:pic>
+              </a:graphicData>
+            </a:graphic>
+          </wp:inline>
+        </w:drawing>
+      </w:r>
+    </w:p>
+    <w:p>
+      <w:pPr>
+        <w:pStyle w:val="Beskrivning"/>
+      </w:pPr>
+      <w:r>
+        <w:t xml:space="preserve">Figur </w:t>
+      </w:r>
+      <w:r>
+        <w:fldChar w:fldCharType="begin"/>
+      </w:r>
+      <w:r>
+        <w:instrText xml:space="preserve"> SEQ Figur \* ARABIC </w:instrText>
+      </w:r>
+      <w:r>
+        <w:fldChar w:fldCharType="separate"/>
+      </w:r>
+      <w:r>
+        <w:rPr>
+          <w:noProof/>
+        </w:rPr>
+        <w:t>11</w:t>
+      </w:r>
+      <w:r>
+        <w:fldChar w:fldCharType="end"/>
+      </w:r>
+      <w:r>
+        <w:t xml:space="preserve"> Aktivitetsdiagram administrativa processer (hantera produktdata, ta ut rapporter)</w:t>
+      </w:r>
+      <w:bookmarkStart w:id="35" w:name="_GoBack"/>
+      <w:bookmarkEnd w:id="35"/>
+    </w:p>
     <w:p>
       <w:pPr>
         <w:pStyle w:val="Rubrik2"/>
@@ -7728,7 +8006,7 @@
                     <pic:cNvPicPr/>
                   </pic:nvPicPr>
                   <pic:blipFill>
-                    <a:blip r:embed="rId21"/>
+                    <a:blip r:embed="rId23"/>
                     <a:stretch>
                       <a:fillRect/>
                     </a:stretch>
@@ -7775,7 +8053,7 @@
         <w:rPr>
           <w:noProof/>
         </w:rPr>
-        <w:t>10</w:t>
+        <w:t>12</w:t>
       </w:r>
       <w:r>
         <w:rPr>
@@ -7878,7 +8156,7 @@
                     <pic:cNvPicPr/>
                   </pic:nvPicPr>
                   <pic:blipFill>
-                    <a:blip r:embed="rId22"/>
+                    <a:blip r:embed="rId24"/>
                     <a:stretch>
                       <a:fillRect/>
                     </a:stretch>
@@ -7920,7 +8198,7 @@
         <w:rPr>
           <w:noProof/>
         </w:rPr>
-        <w:t>11</w:t>
+        <w:t>13</w:t>
       </w:r>
       <w:r>
         <w:rPr>
@@ -7958,7 +8236,7 @@
                     <pic:cNvPicPr/>
                   </pic:nvPicPr>
                   <pic:blipFill>
-                    <a:blip r:embed="rId23"/>
+                    <a:blip r:embed="rId25"/>
                     <a:stretch>
                       <a:fillRect/>
                     </a:stretch>
@@ -8000,7 +8278,7 @@
         <w:rPr>
           <w:noProof/>
         </w:rPr>
-        <w:t>12</w:t>
+        <w:t>14</w:t>
       </w:r>
       <w:r>
         <w:rPr>
@@ -8138,7 +8416,7 @@
                     <pic:cNvPicPr/>
                   </pic:nvPicPr>
                   <pic:blipFill>
-                    <a:blip r:embed="rId24"/>
+                    <a:blip r:embed="rId26"/>
                     <a:stretch>
                       <a:fillRect/>
                     </a:stretch>
@@ -8180,7 +8458,7 @@
         <w:rPr>
           <w:noProof/>
         </w:rPr>
-        <w:t>13</w:t>
+        <w:t>15</w:t>
       </w:r>
       <w:r>
         <w:rPr>
@@ -8483,8 +8761,8 @@
       </w:pPr>
     </w:p>
     <w:sectPr>
-      <w:footerReference w:type="even" r:id="rId25"/>
-      <w:footerReference w:type="default" r:id="rId26"/>
+      <w:footerReference w:type="even" r:id="rId27"/>
+      <w:footerReference w:type="default" r:id="rId28"/>
       <w:pgSz w:w="11907" w:h="16839" w:code="1"/>
       <w:pgMar w:top="1418" w:right="1418" w:bottom="1418" w:left="1418" w:header="709" w:footer="709" w:gutter="0"/>
       <w:pgNumType w:start="0"/>
@@ -9670,7 +9948,7 @@
         <v:path o:extrusionok="f" gradientshapeok="t" o:connecttype="rect"/>
         <o:lock v:ext="edit" aspectratio="t"/>
       </v:shapetype>
-      <v:shape id="_x0000_i1039" type="#_x0000_t75" style="width:4.05pt;height:8.95pt" o:bullet="t">
+      <v:shape id="_x0000_i1049" type="#_x0000_t75" style="width:4.05pt;height:8.95pt" o:bullet="t">
         <v:imagedata r:id="rId1" o:title="clip_image001"/>
       </v:shape>
     </w:pict>
@@ -14170,13 +14448,13 @@
   <w:rsids>
     <w:rsidRoot w:val="00B77D10"/>
     <w:rsid w:val="00017F8D"/>
-    <w:rsid w:val="00064676"/>
     <w:rsid w:val="000A4DB0"/>
     <w:rsid w:val="00130C8D"/>
     <w:rsid w:val="001C0B51"/>
     <w:rsid w:val="002269FE"/>
     <w:rsid w:val="003A0EDC"/>
     <w:rsid w:val="003D3F6C"/>
+    <w:rsid w:val="0047270A"/>
     <w:rsid w:val="00536BF8"/>
     <w:rsid w:val="005D473E"/>
     <w:rsid w:val="00612A13"/>
@@ -15241,7 +15519,7 @@
 </file>
 
 <file path=customXml/itemProps4.xml><?xml version="1.0" encoding="utf-8"?>
-<ds:datastoreItem xmlns:ds="http://schemas.openxmlformats.org/officeDocument/2006/customXml" ds:itemID="{C2327D2D-2144-4076-AFD1-0C95D12C6626}">
+<ds:datastoreItem xmlns:ds="http://schemas.openxmlformats.org/officeDocument/2006/customXml" ds:itemID="{F421AF6F-848D-4E12-83B9-81A661576D24}">
   <ds:schemaRefs>
     <ds:schemaRef ds:uri="http://schemas.openxmlformats.org/officeDocument/2006/bibliography"/>
   </ds:schemaRefs>

</xml_diff>

<commit_message>
Lagt till underrubriker i Process view
</commit_message>
<xml_diff>
--- a/Systemarkitektur_projekt_SAD_CafeApp_Billy_Tommy_Zein_Malin_01.docx
+++ b/Systemarkitektur_projekt_SAD_CafeApp_Billy_Tommy_Zein_Malin_01.docx
@@ -7707,6 +7707,9 @@
           <w:ilvl w:val="2"/>
           <w:numId w:val="13"/>
         </w:numPr>
+        <w:rPr>
+          <w:highlight w:val="yellow"/>
+        </w:rPr>
       </w:pPr>
       <w:bookmarkStart w:id="33" w:name="_Toc515896102"/>
       <w:bookmarkStart w:id="34" w:name="_Toc515920251"/>
@@ -7736,6 +7739,27 @@
       <w:bookmarkEnd w:id="34"/>
       <w:proofErr w:type="gramEnd"/>
     </w:p>
+    <w:p/>
+    <w:p>
+      <w:pPr>
+        <w:pStyle w:val="Rubrik4"/>
+      </w:pPr>
+      <w:r>
+        <w:t>Beställningsprocessen</w:t>
+      </w:r>
+    </w:p>
+    <w:p>
+      <w:r>
+        <w:rPr>
+          <w:highlight w:val="yellow"/>
+        </w:rPr>
+        <w:t>TODO</w:t>
+      </w:r>
+      <w:r>
+        <w:t xml:space="preserve"> lägg in aktivitetsdiagram ”Gör beställning” (Köpa online)</w:t>
+      </w:r>
+    </w:p>
+    <w:p/>
     <w:p/>
     <w:p>
       <w:pPr>
@@ -7827,13 +7851,23 @@
     </w:p>
     <w:p>
       <w:pPr>
+        <w:pStyle w:val="Rubrik4"/>
+      </w:pPr>
+      <w:r>
+        <w:lastRenderedPageBreak/>
+        <w:t>Administrativa processer</w:t>
+      </w:r>
+      <w:bookmarkStart w:id="35" w:name="_GoBack"/>
+      <w:bookmarkEnd w:id="35"/>
+    </w:p>
+    <w:p>
+      <w:pPr>
         <w:keepNext/>
       </w:pPr>
       <w:r>
         <w:rPr>
           <w:noProof/>
         </w:rPr>
-        <w:lastRenderedPageBreak/>
         <w:drawing>
           <wp:inline distT="0" distB="0" distL="0" distR="0">
             <wp:extent cx="5760085" cy="3376779"/>
@@ -7912,8 +7946,6 @@
       <w:r>
         <w:t xml:space="preserve"> Aktivitetsdiagram administrativa processer (hantera produktdata, ta ut rapporter)</w:t>
       </w:r>
-      <w:bookmarkStart w:id="35" w:name="_GoBack"/>
-      <w:bookmarkEnd w:id="35"/>
     </w:p>
     <w:p>
       <w:pPr>
@@ -9948,7 +9980,7 @@
         <v:path o:extrusionok="f" gradientshapeok="t" o:connecttype="rect"/>
         <o:lock v:ext="edit" aspectratio="t"/>
       </v:shapetype>
-      <v:shape id="_x0000_i1049" type="#_x0000_t75" style="width:4.05pt;height:8.95pt" o:bullet="t">
+      <v:shape id="_x0000_i1051" type="#_x0000_t75" style="width:4.05pt;height:8.95pt" o:bullet="t">
         <v:imagedata r:id="rId1" o:title="clip_image001"/>
       </v:shape>
     </w:pict>
@@ -14454,7 +14486,6 @@
     <w:rsid w:val="002269FE"/>
     <w:rsid w:val="003A0EDC"/>
     <w:rsid w:val="003D3F6C"/>
-    <w:rsid w:val="0047270A"/>
     <w:rsid w:val="00536BF8"/>
     <w:rsid w:val="005D473E"/>
     <w:rsid w:val="00612A13"/>
@@ -14465,6 +14496,7 @@
     <w:rsid w:val="007527C3"/>
     <w:rsid w:val="00957F11"/>
     <w:rsid w:val="009C35C9"/>
+    <w:rsid w:val="00A62BD1"/>
     <w:rsid w:val="00B77D10"/>
     <w:rsid w:val="00C015C2"/>
     <w:rsid w:val="00CC0C80"/>
@@ -15519,7 +15551,7 @@
 </file>
 
 <file path=customXml/itemProps4.xml><?xml version="1.0" encoding="utf-8"?>
-<ds:datastoreItem xmlns:ds="http://schemas.openxmlformats.org/officeDocument/2006/customXml" ds:itemID="{F421AF6F-848D-4E12-83B9-81A661576D24}">
+<ds:datastoreItem xmlns:ds="http://schemas.openxmlformats.org/officeDocument/2006/customXml" ds:itemID="{8BFD846C-A7AC-4492-ACAE-183E580BEADD}">
   <ds:schemaRefs>
     <ds:schemaRef ds:uri="http://schemas.openxmlformats.org/officeDocument/2006/bibliography"/>
   </ds:schemaRefs>

</xml_diff>

<commit_message>
Lagt in aktivitetsdiagram i väntan på beslut
</commit_message>
<xml_diff>
--- a/Systemarkitektur_projekt_SAD_CafeApp_Billy_Tommy_Zein_Malin_01.docx
+++ b/Systemarkitektur_projekt_SAD_CafeApp_Billy_Tommy_Zein_Malin_01.docx
@@ -1072,7 +1072,7 @@
             </w:rPr>
             <w:fldChar w:fldCharType="separate"/>
           </w:r>
-          <w:hyperlink w:anchor="_Toc515920223" w:history="1">
+          <w:hyperlink w:anchor="_Toc515959829" w:history="1">
             <w:r>
               <w:rPr>
                 <w:rStyle w:val="Hyperlnk"/>
@@ -1114,7 +1114,7 @@
                 <w:noProof/>
                 <w:webHidden/>
               </w:rPr>
-              <w:instrText xml:space="preserve"> PAGEREF _Toc515920223 \h </w:instrText>
+              <w:instrText xml:space="preserve"> PAGEREF _Toc515959829 \h </w:instrText>
             </w:r>
             <w:r>
               <w:rPr>
@@ -1156,7 +1156,7 @@
               <w:noProof/>
             </w:rPr>
           </w:pPr>
-          <w:hyperlink w:anchor="_Toc515920224" w:history="1">
+          <w:hyperlink w:anchor="_Toc515959830" w:history="1">
             <w:r>
               <w:rPr>
                 <w:rStyle w:val="Hyperlnk"/>
@@ -1197,7 +1197,7 @@
                 <w:noProof/>
                 <w:webHidden/>
               </w:rPr>
-              <w:instrText xml:space="preserve"> PAGEREF _Toc515920224 \h </w:instrText>
+              <w:instrText xml:space="preserve"> PAGEREF _Toc515959830 \h </w:instrText>
             </w:r>
             <w:r>
               <w:rPr>
@@ -1239,7 +1239,7 @@
               <w:noProof/>
             </w:rPr>
           </w:pPr>
-          <w:hyperlink w:anchor="_Toc515920225" w:history="1">
+          <w:hyperlink w:anchor="_Toc515959831" w:history="1">
             <w:r>
               <w:rPr>
                 <w:rStyle w:val="Hyperlnk"/>
@@ -1288,7 +1288,7 @@
                 <w:noProof/>
                 <w:webHidden/>
               </w:rPr>
-              <w:instrText xml:space="preserve"> PAGEREF _Toc515920225 \h </w:instrText>
+              <w:instrText xml:space="preserve"> PAGEREF _Toc515959831 \h </w:instrText>
             </w:r>
             <w:r>
               <w:rPr>
@@ -1330,7 +1330,7 @@
               <w:noProof/>
             </w:rPr>
           </w:pPr>
-          <w:hyperlink w:anchor="_Toc515920226" w:history="1">
+          <w:hyperlink w:anchor="_Toc515959832" w:history="1">
             <w:r>
               <w:rPr>
                 <w:rStyle w:val="Hyperlnk"/>
@@ -1379,7 +1379,7 @@
                 <w:noProof/>
                 <w:webHidden/>
               </w:rPr>
-              <w:instrText xml:space="preserve"> PAGEREF _Toc515920226 \h </w:instrText>
+              <w:instrText xml:space="preserve"> PAGEREF _Toc515959832 \h </w:instrText>
             </w:r>
             <w:r>
               <w:rPr>
@@ -1422,7 +1422,7 @@
               <w:color w:val="auto"/>
             </w:rPr>
           </w:pPr>
-          <w:hyperlink w:anchor="_Toc515920227" w:history="1">
+          <w:hyperlink w:anchor="_Toc515959833" w:history="1">
             <w:r>
               <w:rPr>
                 <w:rStyle w:val="Hyperlnk"/>
@@ -1464,7 +1464,7 @@
                 <w:noProof/>
                 <w:webHidden/>
               </w:rPr>
-              <w:instrText xml:space="preserve"> PAGEREF _Toc515920227 \h </w:instrText>
+              <w:instrText xml:space="preserve"> PAGEREF _Toc515959833 \h </w:instrText>
             </w:r>
             <w:r>
               <w:rPr>
@@ -1506,7 +1506,7 @@
               <w:noProof/>
             </w:rPr>
           </w:pPr>
-          <w:hyperlink w:anchor="_Toc515920228" w:history="1">
+          <w:hyperlink w:anchor="_Toc515959834" w:history="1">
             <w:r>
               <w:rPr>
                 <w:rStyle w:val="Hyperlnk"/>
@@ -1547,7 +1547,7 @@
                 <w:noProof/>
                 <w:webHidden/>
               </w:rPr>
-              <w:instrText xml:space="preserve"> PAGEREF _Toc515920228 \h </w:instrText>
+              <w:instrText xml:space="preserve"> PAGEREF _Toc515959834 \h </w:instrText>
             </w:r>
             <w:r>
               <w:rPr>
@@ -1589,7 +1589,7 @@
               <w:noProof/>
             </w:rPr>
           </w:pPr>
-          <w:hyperlink w:anchor="_Toc515920229" w:history="1">
+          <w:hyperlink w:anchor="_Toc515959835" w:history="1">
             <w:r>
               <w:rPr>
                 <w:rStyle w:val="Hyperlnk"/>
@@ -1640,7 +1640,7 @@
                 <w:noProof/>
                 <w:webHidden/>
               </w:rPr>
-              <w:instrText xml:space="preserve"> PAGEREF _Toc515920229 \h </w:instrText>
+              <w:instrText xml:space="preserve"> PAGEREF _Toc515959835 \h </w:instrText>
             </w:r>
             <w:r>
               <w:rPr>
@@ -1682,7 +1682,7 @@
               <w:noProof/>
             </w:rPr>
           </w:pPr>
-          <w:hyperlink w:anchor="_Toc515920230" w:history="1">
+          <w:hyperlink w:anchor="_Toc515959836" w:history="1">
             <w:r>
               <w:rPr>
                 <w:rStyle w:val="Hyperlnk"/>
@@ -1723,7 +1723,7 @@
                 <w:noProof/>
                 <w:webHidden/>
               </w:rPr>
-              <w:instrText xml:space="preserve"> PAGEREF _Toc515920230 \h </w:instrText>
+              <w:instrText xml:space="preserve"> PAGEREF _Toc515959836 \h </w:instrText>
             </w:r>
             <w:r>
               <w:rPr>
@@ -1765,7 +1765,7 @@
               <w:noProof/>
             </w:rPr>
           </w:pPr>
-          <w:hyperlink w:anchor="_Toc515920231" w:history="1">
+          <w:hyperlink w:anchor="_Toc515959837" w:history="1">
             <w:r>
               <w:rPr>
                 <w:rStyle w:val="Hyperlnk"/>
@@ -1814,7 +1814,7 @@
                 <w:noProof/>
                 <w:webHidden/>
               </w:rPr>
-              <w:instrText xml:space="preserve"> PAGEREF _Toc515920231 \h </w:instrText>
+              <w:instrText xml:space="preserve"> PAGEREF _Toc515959837 \h </w:instrText>
             </w:r>
             <w:r>
               <w:rPr>
@@ -1856,7 +1856,7 @@
               <w:noProof/>
             </w:rPr>
           </w:pPr>
-          <w:hyperlink w:anchor="_Toc515920232" w:history="1">
+          <w:hyperlink w:anchor="_Toc515959838" w:history="1">
             <w:r>
               <w:rPr>
                 <w:rStyle w:val="Hyperlnk"/>
@@ -1905,7 +1905,7 @@
                 <w:noProof/>
                 <w:webHidden/>
               </w:rPr>
-              <w:instrText xml:space="preserve"> PAGEREF _Toc515920232 \h </w:instrText>
+              <w:instrText xml:space="preserve"> PAGEREF _Toc515959838 \h </w:instrText>
             </w:r>
             <w:r>
               <w:rPr>
@@ -1947,7 +1947,7 @@
               <w:noProof/>
             </w:rPr>
           </w:pPr>
-          <w:hyperlink w:anchor="_Toc515920233" w:history="1">
+          <w:hyperlink w:anchor="_Toc515959839" w:history="1">
             <w:r>
               <w:rPr>
                 <w:rStyle w:val="Hyperlnk"/>
@@ -1996,7 +1996,7 @@
                 <w:noProof/>
                 <w:webHidden/>
               </w:rPr>
-              <w:instrText xml:space="preserve"> PAGEREF _Toc515920233 \h </w:instrText>
+              <w:instrText xml:space="preserve"> PAGEREF _Toc515959839 \h </w:instrText>
             </w:r>
             <w:r>
               <w:rPr>
@@ -2039,7 +2039,7 @@
               <w:color w:val="auto"/>
             </w:rPr>
           </w:pPr>
-          <w:hyperlink w:anchor="_Toc515920234" w:history="1">
+          <w:hyperlink w:anchor="_Toc515959840" w:history="1">
             <w:r>
               <w:rPr>
                 <w:rStyle w:val="Hyperlnk"/>
@@ -2081,7 +2081,7 @@
                 <w:noProof/>
                 <w:webHidden/>
               </w:rPr>
-              <w:instrText xml:space="preserve"> PAGEREF _Toc515920234 \h </w:instrText>
+              <w:instrText xml:space="preserve"> PAGEREF _Toc515959840 \h </w:instrText>
             </w:r>
             <w:r>
               <w:rPr>
@@ -2123,7 +2123,7 @@
               <w:noProof/>
             </w:rPr>
           </w:pPr>
-          <w:hyperlink w:anchor="_Toc515920235" w:history="1">
+          <w:hyperlink w:anchor="_Toc515959841" w:history="1">
             <w:r>
               <w:rPr>
                 <w:rStyle w:val="Hyperlnk"/>
@@ -2172,7 +2172,7 @@
                 <w:noProof/>
                 <w:webHidden/>
               </w:rPr>
-              <w:instrText xml:space="preserve"> PAGEREF _Toc515920235 \h </w:instrText>
+              <w:instrText xml:space="preserve"> PAGEREF _Toc515959841 \h </w:instrText>
             </w:r>
             <w:r>
               <w:rPr>
@@ -2214,7 +2214,7 @@
               <w:noProof/>
             </w:rPr>
           </w:pPr>
-          <w:hyperlink w:anchor="_Toc515920236" w:history="1">
+          <w:hyperlink w:anchor="_Toc515959842" w:history="1">
             <w:r>
               <w:rPr>
                 <w:rStyle w:val="Hyperlnk"/>
@@ -2255,7 +2255,7 @@
                 <w:noProof/>
                 <w:webHidden/>
               </w:rPr>
-              <w:instrText xml:space="preserve"> PAGEREF _Toc515920236 \h </w:instrText>
+              <w:instrText xml:space="preserve"> PAGEREF _Toc515959842 \h </w:instrText>
             </w:r>
             <w:r>
               <w:rPr>
@@ -2297,7 +2297,7 @@
               <w:noProof/>
             </w:rPr>
           </w:pPr>
-          <w:hyperlink w:anchor="_Toc515920237" w:history="1">
+          <w:hyperlink w:anchor="_Toc515959843" w:history="1">
             <w:r>
               <w:rPr>
                 <w:rStyle w:val="Hyperlnk"/>
@@ -2338,7 +2338,7 @@
                 <w:noProof/>
                 <w:webHidden/>
               </w:rPr>
-              <w:instrText xml:space="preserve"> PAGEREF _Toc515920237 \h </w:instrText>
+              <w:instrText xml:space="preserve"> PAGEREF _Toc515959843 \h </w:instrText>
             </w:r>
             <w:r>
               <w:rPr>
@@ -2380,7 +2380,7 @@
               <w:noProof/>
             </w:rPr>
           </w:pPr>
-          <w:hyperlink w:anchor="_Toc515920238" w:history="1">
+          <w:hyperlink w:anchor="_Toc515959844" w:history="1">
             <w:r>
               <w:rPr>
                 <w:rStyle w:val="Hyperlnk"/>
@@ -2421,7 +2421,7 @@
                 <w:noProof/>
                 <w:webHidden/>
               </w:rPr>
-              <w:instrText xml:space="preserve"> PAGEREF _Toc515920238 \h </w:instrText>
+              <w:instrText xml:space="preserve"> PAGEREF _Toc515959844 \h </w:instrText>
             </w:r>
             <w:r>
               <w:rPr>
@@ -2463,7 +2463,7 @@
               <w:noProof/>
             </w:rPr>
           </w:pPr>
-          <w:hyperlink w:anchor="_Toc515920239" w:history="1">
+          <w:hyperlink w:anchor="_Toc515959845" w:history="1">
             <w:r>
               <w:rPr>
                 <w:rStyle w:val="Hyperlnk"/>
@@ -2504,7 +2504,7 @@
                 <w:noProof/>
                 <w:webHidden/>
               </w:rPr>
-              <w:instrText xml:space="preserve"> PAGEREF _Toc515920239 \h </w:instrText>
+              <w:instrText xml:space="preserve"> PAGEREF _Toc515959845 \h </w:instrText>
             </w:r>
             <w:r>
               <w:rPr>
@@ -2546,7 +2546,7 @@
               <w:noProof/>
             </w:rPr>
           </w:pPr>
-          <w:hyperlink w:anchor="_Toc515920240" w:history="1">
+          <w:hyperlink w:anchor="_Toc515959846" w:history="1">
             <w:r>
               <w:rPr>
                 <w:rStyle w:val="Hyperlnk"/>
@@ -2587,7 +2587,7 @@
                 <w:noProof/>
                 <w:webHidden/>
               </w:rPr>
-              <w:instrText xml:space="preserve"> PAGEREF _Toc515920240 \h </w:instrText>
+              <w:instrText xml:space="preserve"> PAGEREF _Toc515959846 \h </w:instrText>
             </w:r>
             <w:r>
               <w:rPr>
@@ -2629,7 +2629,7 @@
               <w:noProof/>
             </w:rPr>
           </w:pPr>
-          <w:hyperlink w:anchor="_Toc515920241" w:history="1">
+          <w:hyperlink w:anchor="_Toc515959847" w:history="1">
             <w:r>
               <w:rPr>
                 <w:rStyle w:val="Hyperlnk"/>
@@ -2670,7 +2670,7 @@
                 <w:noProof/>
                 <w:webHidden/>
               </w:rPr>
-              <w:instrText xml:space="preserve"> PAGEREF _Toc515920241 \h </w:instrText>
+              <w:instrText xml:space="preserve"> PAGEREF _Toc515959847 \h </w:instrText>
             </w:r>
             <w:r>
               <w:rPr>
@@ -2690,7 +2690,7 @@
                 <w:noProof/>
                 <w:webHidden/>
               </w:rPr>
-              <w:t>8</w:t>
+              <w:t>9</w:t>
             </w:r>
             <w:r>
               <w:rPr>
@@ -2712,7 +2712,7 @@
               <w:noProof/>
             </w:rPr>
           </w:pPr>
-          <w:hyperlink w:anchor="_Toc515920242" w:history="1">
+          <w:hyperlink w:anchor="_Toc515959848" w:history="1">
             <w:r>
               <w:rPr>
                 <w:rStyle w:val="Hyperlnk"/>
@@ -2753,7 +2753,7 @@
                 <w:noProof/>
                 <w:webHidden/>
               </w:rPr>
-              <w:instrText xml:space="preserve"> PAGEREF _Toc515920242 \h </w:instrText>
+              <w:instrText xml:space="preserve"> PAGEREF _Toc515959848 \h </w:instrText>
             </w:r>
             <w:r>
               <w:rPr>
@@ -2795,7 +2795,7 @@
               <w:noProof/>
             </w:rPr>
           </w:pPr>
-          <w:hyperlink w:anchor="_Toc515920243" w:history="1">
+          <w:hyperlink w:anchor="_Toc515959849" w:history="1">
             <w:r>
               <w:rPr>
                 <w:rStyle w:val="Hyperlnk"/>
@@ -2844,7 +2844,7 @@
                 <w:noProof/>
                 <w:webHidden/>
               </w:rPr>
-              <w:instrText xml:space="preserve"> PAGEREF _Toc515920243 \h </w:instrText>
+              <w:instrText xml:space="preserve"> PAGEREF _Toc515959849 \h </w:instrText>
             </w:r>
             <w:r>
               <w:rPr>
@@ -2886,7 +2886,7 @@
               <w:noProof/>
             </w:rPr>
           </w:pPr>
-          <w:hyperlink w:anchor="_Toc515920244" w:history="1">
+          <w:hyperlink w:anchor="_Toc515959850" w:history="1">
             <w:r>
               <w:rPr>
                 <w:rStyle w:val="Hyperlnk"/>
@@ -2935,7 +2935,7 @@
                 <w:noProof/>
                 <w:webHidden/>
               </w:rPr>
-              <w:instrText xml:space="preserve"> PAGEREF _Toc515920244 \h </w:instrText>
+              <w:instrText xml:space="preserve"> PAGEREF _Toc515959850 \h </w:instrText>
             </w:r>
             <w:r>
               <w:rPr>
@@ -2977,7 +2977,7 @@
               <w:noProof/>
             </w:rPr>
           </w:pPr>
-          <w:hyperlink w:anchor="_Toc515920245" w:history="1">
+          <w:hyperlink w:anchor="_Toc515959851" w:history="1">
             <w:r>
               <w:rPr>
                 <w:rStyle w:val="Hyperlnk"/>
@@ -3026,7 +3026,7 @@
                 <w:noProof/>
                 <w:webHidden/>
               </w:rPr>
-              <w:instrText xml:space="preserve"> PAGEREF _Toc515920245 \h </w:instrText>
+              <w:instrText xml:space="preserve"> PAGEREF _Toc515959851 \h </w:instrText>
             </w:r>
             <w:r>
               <w:rPr>
@@ -3068,7 +3068,7 @@
               <w:noProof/>
             </w:rPr>
           </w:pPr>
-          <w:hyperlink w:anchor="_Toc515920246" w:history="1">
+          <w:hyperlink w:anchor="_Toc515959852" w:history="1">
             <w:r>
               <w:rPr>
                 <w:rStyle w:val="Hyperlnk"/>
@@ -3117,7 +3117,7 @@
                 <w:noProof/>
                 <w:webHidden/>
               </w:rPr>
-              <w:instrText xml:space="preserve"> PAGEREF _Toc515920246 \h </w:instrText>
+              <w:instrText xml:space="preserve"> PAGEREF _Toc515959852 \h </w:instrText>
             </w:r>
             <w:r>
               <w:rPr>
@@ -3138,6 +3138,374 @@
                 <w:webHidden/>
               </w:rPr>
               <w:t>9</w:t>
+            </w:r>
+            <w:r>
+              <w:rPr>
+                <w:noProof/>
+                <w:webHidden/>
+              </w:rPr>
+              <w:fldChar w:fldCharType="end"/>
+            </w:r>
+          </w:hyperlink>
+        </w:p>
+        <w:p>
+          <w:pPr>
+            <w:pStyle w:val="Innehll5"/>
+            <w:tabs>
+              <w:tab w:val="left" w:pos="1878"/>
+            </w:tabs>
+            <w:rPr>
+              <w:smallCaps w:val="0"/>
+              <w:noProof/>
+            </w:rPr>
+          </w:pPr>
+          <w:hyperlink w:anchor="_Toc515959853" w:history="1">
+            <w:r>
+              <w:rPr>
+                <w:rStyle w:val="Hyperlnk"/>
+                <w:noProof/>
+                <w:highlight w:val="yellow"/>
+              </w:rPr>
+              <w:t>4.3.2.1.1</w:t>
+            </w:r>
+            <w:r>
+              <w:rPr>
+                <w:smallCaps w:val="0"/>
+                <w:noProof/>
+              </w:rPr>
+              <w:tab/>
+            </w:r>
+            <w:r>
+              <w:rPr>
+                <w:rStyle w:val="Hyperlnk"/>
+                <w:noProof/>
+              </w:rPr>
+              <w:t xml:space="preserve">Lägg produkt i varukorgen </w:t>
+            </w:r>
+            <w:r>
+              <w:rPr>
+                <w:rStyle w:val="Hyperlnk"/>
+                <w:noProof/>
+                <w:highlight w:val="yellow"/>
+              </w:rPr>
+              <w:t>TODO</w:t>
+            </w:r>
+            <w:r>
+              <w:rPr>
+                <w:noProof/>
+                <w:webHidden/>
+              </w:rPr>
+              <w:tab/>
+            </w:r>
+            <w:r>
+              <w:rPr>
+                <w:noProof/>
+                <w:webHidden/>
+              </w:rPr>
+              <w:fldChar w:fldCharType="begin"/>
+            </w:r>
+            <w:r>
+              <w:rPr>
+                <w:noProof/>
+                <w:webHidden/>
+              </w:rPr>
+              <w:instrText xml:space="preserve"> PAGEREF _Toc515959853 \h </w:instrText>
+            </w:r>
+            <w:r>
+              <w:rPr>
+                <w:noProof/>
+                <w:webHidden/>
+              </w:rPr>
+            </w:r>
+            <w:r>
+              <w:rPr>
+                <w:noProof/>
+                <w:webHidden/>
+              </w:rPr>
+              <w:fldChar w:fldCharType="separate"/>
+            </w:r>
+            <w:r>
+              <w:rPr>
+                <w:noProof/>
+                <w:webHidden/>
+              </w:rPr>
+              <w:t>10</w:t>
+            </w:r>
+            <w:r>
+              <w:rPr>
+                <w:noProof/>
+                <w:webHidden/>
+              </w:rPr>
+              <w:fldChar w:fldCharType="end"/>
+            </w:r>
+          </w:hyperlink>
+        </w:p>
+        <w:p>
+          <w:pPr>
+            <w:pStyle w:val="Innehll5"/>
+            <w:tabs>
+              <w:tab w:val="left" w:pos="1878"/>
+            </w:tabs>
+            <w:rPr>
+              <w:smallCaps w:val="0"/>
+              <w:noProof/>
+            </w:rPr>
+          </w:pPr>
+          <w:hyperlink w:anchor="_Toc515959854" w:history="1">
+            <w:r>
+              <w:rPr>
+                <w:rStyle w:val="Hyperlnk"/>
+                <w:noProof/>
+                <w:highlight w:val="yellow"/>
+              </w:rPr>
+              <w:t>4.3.2.1.2</w:t>
+            </w:r>
+            <w:r>
+              <w:rPr>
+                <w:smallCaps w:val="0"/>
+                <w:noProof/>
+              </w:rPr>
+              <w:tab/>
+            </w:r>
+            <w:r>
+              <w:rPr>
+                <w:rStyle w:val="Hyperlnk"/>
+                <w:noProof/>
+              </w:rPr>
+              <w:t xml:space="preserve">Gör beställning </w:t>
+            </w:r>
+            <w:r>
+              <w:rPr>
+                <w:rStyle w:val="Hyperlnk"/>
+                <w:noProof/>
+                <w:highlight w:val="yellow"/>
+              </w:rPr>
+              <w:t>TODO</w:t>
+            </w:r>
+            <w:r>
+              <w:rPr>
+                <w:noProof/>
+                <w:webHidden/>
+              </w:rPr>
+              <w:tab/>
+            </w:r>
+            <w:r>
+              <w:rPr>
+                <w:noProof/>
+                <w:webHidden/>
+              </w:rPr>
+              <w:fldChar w:fldCharType="begin"/>
+            </w:r>
+            <w:r>
+              <w:rPr>
+                <w:noProof/>
+                <w:webHidden/>
+              </w:rPr>
+              <w:instrText xml:space="preserve"> PAGEREF _Toc515959854 \h </w:instrText>
+            </w:r>
+            <w:r>
+              <w:rPr>
+                <w:noProof/>
+                <w:webHidden/>
+              </w:rPr>
+            </w:r>
+            <w:r>
+              <w:rPr>
+                <w:noProof/>
+                <w:webHidden/>
+              </w:rPr>
+              <w:fldChar w:fldCharType="separate"/>
+            </w:r>
+            <w:r>
+              <w:rPr>
+                <w:noProof/>
+                <w:webHidden/>
+              </w:rPr>
+              <w:t>10</w:t>
+            </w:r>
+            <w:r>
+              <w:rPr>
+                <w:noProof/>
+                <w:webHidden/>
+              </w:rPr>
+              <w:fldChar w:fldCharType="end"/>
+            </w:r>
+          </w:hyperlink>
+        </w:p>
+        <w:p>
+          <w:pPr>
+            <w:pStyle w:val="Innehll5"/>
+            <w:tabs>
+              <w:tab w:val="left" w:pos="1878"/>
+            </w:tabs>
+            <w:rPr>
+              <w:smallCaps w:val="0"/>
+              <w:noProof/>
+            </w:rPr>
+          </w:pPr>
+          <w:hyperlink w:anchor="_Toc515959855" w:history="1">
+            <w:r>
+              <w:rPr>
+                <w:rStyle w:val="Hyperlnk"/>
+                <w:noProof/>
+                <w:highlight w:val="yellow"/>
+              </w:rPr>
+              <w:t>4.3.2.1.3</w:t>
+            </w:r>
+            <w:r>
+              <w:rPr>
+                <w:smallCaps w:val="0"/>
+                <w:noProof/>
+              </w:rPr>
+              <w:tab/>
+            </w:r>
+            <w:r>
+              <w:rPr>
+                <w:rStyle w:val="Hyperlnk"/>
+                <w:noProof/>
+              </w:rPr>
+              <w:t xml:space="preserve">Skapa rapport </w:t>
+            </w:r>
+            <w:r>
+              <w:rPr>
+                <w:rStyle w:val="Hyperlnk"/>
+                <w:noProof/>
+                <w:highlight w:val="yellow"/>
+              </w:rPr>
+              <w:t>TODO</w:t>
+            </w:r>
+            <w:r>
+              <w:rPr>
+                <w:noProof/>
+                <w:webHidden/>
+              </w:rPr>
+              <w:tab/>
+            </w:r>
+            <w:r>
+              <w:rPr>
+                <w:noProof/>
+                <w:webHidden/>
+              </w:rPr>
+              <w:fldChar w:fldCharType="begin"/>
+            </w:r>
+            <w:r>
+              <w:rPr>
+                <w:noProof/>
+                <w:webHidden/>
+              </w:rPr>
+              <w:instrText xml:space="preserve"> PAGEREF _Toc515959855 \h </w:instrText>
+            </w:r>
+            <w:r>
+              <w:rPr>
+                <w:noProof/>
+                <w:webHidden/>
+              </w:rPr>
+            </w:r>
+            <w:r>
+              <w:rPr>
+                <w:noProof/>
+                <w:webHidden/>
+              </w:rPr>
+              <w:fldChar w:fldCharType="separate"/>
+            </w:r>
+            <w:r>
+              <w:rPr>
+                <w:noProof/>
+                <w:webHidden/>
+              </w:rPr>
+              <w:t>11</w:t>
+            </w:r>
+            <w:r>
+              <w:rPr>
+                <w:noProof/>
+                <w:webHidden/>
+              </w:rPr>
+              <w:fldChar w:fldCharType="end"/>
+            </w:r>
+          </w:hyperlink>
+        </w:p>
+        <w:p>
+          <w:pPr>
+            <w:pStyle w:val="Innehll5"/>
+            <w:tabs>
+              <w:tab w:val="left" w:pos="1878"/>
+            </w:tabs>
+            <w:rPr>
+              <w:smallCaps w:val="0"/>
+              <w:noProof/>
+            </w:rPr>
+          </w:pPr>
+          <w:hyperlink w:anchor="_Toc515959856" w:history="1">
+            <w:r>
+              <w:rPr>
+                <w:rStyle w:val="Hyperlnk"/>
+                <w:noProof/>
+                <w:highlight w:val="yellow"/>
+              </w:rPr>
+              <w:t>4.3.2.1.4</w:t>
+            </w:r>
+            <w:r>
+              <w:rPr>
+                <w:smallCaps w:val="0"/>
+                <w:noProof/>
+              </w:rPr>
+              <w:tab/>
+            </w:r>
+            <w:r>
+              <w:rPr>
+                <w:rStyle w:val="Hyperlnk"/>
+                <w:noProof/>
+              </w:rPr>
+              <w:t xml:space="preserve">Hantera produkt </w:t>
+            </w:r>
+            <w:r>
+              <w:rPr>
+                <w:rStyle w:val="Hyperlnk"/>
+                <w:noProof/>
+                <w:highlight w:val="yellow"/>
+              </w:rPr>
+              <w:t>TODO</w:t>
+            </w:r>
+            <w:r>
+              <w:rPr>
+                <w:noProof/>
+                <w:webHidden/>
+              </w:rPr>
+              <w:tab/>
+            </w:r>
+            <w:r>
+              <w:rPr>
+                <w:noProof/>
+                <w:webHidden/>
+              </w:rPr>
+              <w:fldChar w:fldCharType="begin"/>
+            </w:r>
+            <w:r>
+              <w:rPr>
+                <w:noProof/>
+                <w:webHidden/>
+              </w:rPr>
+              <w:instrText xml:space="preserve"> PAGEREF _Toc515959856 \h </w:instrText>
+            </w:r>
+            <w:r>
+              <w:rPr>
+                <w:noProof/>
+                <w:webHidden/>
+              </w:rPr>
+            </w:r>
+            <w:r>
+              <w:rPr>
+                <w:noProof/>
+                <w:webHidden/>
+              </w:rPr>
+              <w:fldChar w:fldCharType="separate"/>
+            </w:r>
+            <w:r>
+              <w:rPr>
+                <w:noProof/>
+                <w:webHidden/>
+              </w:rPr>
+              <w:t>11</w:t>
             </w:r>
             <w:r>
               <w:rPr>
@@ -3159,7 +3527,7 @@
               <w:noProof/>
             </w:rPr>
           </w:pPr>
-          <w:hyperlink w:anchor="_Toc515920247" w:history="1">
+          <w:hyperlink w:anchor="_Toc515959857" w:history="1">
             <w:r>
               <w:rPr>
                 <w:rStyle w:val="Hyperlnk"/>
@@ -3208,7 +3576,7 @@
                 <w:noProof/>
                 <w:webHidden/>
               </w:rPr>
-              <w:instrText xml:space="preserve"> PAGEREF _Toc515920247 \h </w:instrText>
+              <w:instrText xml:space="preserve"> PAGEREF _Toc515959857 \h </w:instrText>
             </w:r>
             <w:r>
               <w:rPr>
@@ -3228,7 +3596,7 @@
                 <w:noProof/>
                 <w:webHidden/>
               </w:rPr>
-              <w:t>9</w:t>
+              <w:t>12</w:t>
             </w:r>
             <w:r>
               <w:rPr>
@@ -3250,7 +3618,7 @@
               <w:noProof/>
             </w:rPr>
           </w:pPr>
-          <w:hyperlink w:anchor="_Toc515920248" w:history="1">
+          <w:hyperlink w:anchor="_Toc515959858" w:history="1">
             <w:r>
               <w:rPr>
                 <w:rStyle w:val="Hyperlnk"/>
@@ -3299,7 +3667,7 @@
                 <w:noProof/>
                 <w:webHidden/>
               </w:rPr>
-              <w:instrText xml:space="preserve"> PAGEREF _Toc515920248 \h </w:instrText>
+              <w:instrText xml:space="preserve"> PAGEREF _Toc515959858 \h </w:instrText>
             </w:r>
             <w:r>
               <w:rPr>
@@ -3319,7 +3687,7 @@
                 <w:noProof/>
                 <w:webHidden/>
               </w:rPr>
-              <w:t>9</w:t>
+              <w:t>12</w:t>
             </w:r>
             <w:r>
               <w:rPr>
@@ -3341,7 +3709,7 @@
               <w:noProof/>
             </w:rPr>
           </w:pPr>
-          <w:hyperlink w:anchor="_Toc515920249" w:history="1">
+          <w:hyperlink w:anchor="_Toc515959859" w:history="1">
             <w:r>
               <w:rPr>
                 <w:rStyle w:val="Hyperlnk"/>
@@ -3390,7 +3758,7 @@
                 <w:noProof/>
                 <w:webHidden/>
               </w:rPr>
-              <w:instrText xml:space="preserve"> PAGEREF _Toc515920249 \h </w:instrText>
+              <w:instrText xml:space="preserve"> PAGEREF _Toc515959859 \h </w:instrText>
             </w:r>
             <w:r>
               <w:rPr>
@@ -3410,7 +3778,7 @@
                 <w:noProof/>
                 <w:webHidden/>
               </w:rPr>
-              <w:t>9</w:t>
+              <w:t>12</w:t>
             </w:r>
             <w:r>
               <w:rPr>
@@ -3432,7 +3800,7 @@
               <w:noProof/>
             </w:rPr>
           </w:pPr>
-          <w:hyperlink w:anchor="_Toc515920250" w:history="1">
+          <w:hyperlink w:anchor="_Toc515959860" w:history="1">
             <w:r>
               <w:rPr>
                 <w:rStyle w:val="Hyperlnk"/>
@@ -3481,7 +3849,7 @@
                 <w:noProof/>
                 <w:webHidden/>
               </w:rPr>
-              <w:instrText xml:space="preserve"> PAGEREF _Toc515920250 \h </w:instrText>
+              <w:instrText xml:space="preserve"> PAGEREF _Toc515959860 \h </w:instrText>
             </w:r>
             <w:r>
               <w:rPr>
@@ -3501,7 +3869,7 @@
                 <w:noProof/>
                 <w:webHidden/>
               </w:rPr>
-              <w:t>10</w:t>
+              <w:t>13</w:t>
             </w:r>
             <w:r>
               <w:rPr>
@@ -3523,11 +3891,12 @@
               <w:noProof/>
             </w:rPr>
           </w:pPr>
-          <w:hyperlink w:anchor="_Toc515920251" w:history="1">
+          <w:hyperlink w:anchor="_Toc515959861" w:history="1">
             <w:r>
               <w:rPr>
                 <w:rStyle w:val="Hyperlnk"/>
                 <w:noProof/>
+                <w:highlight w:val="yellow"/>
               </w:rPr>
               <w:t>4.4.1</w:t>
             </w:r>
@@ -3572,7 +3941,7 @@
                 <w:noProof/>
                 <w:webHidden/>
               </w:rPr>
-              <w:instrText xml:space="preserve"> PAGEREF _Toc515920251 \h </w:instrText>
+              <w:instrText xml:space="preserve"> PAGEREF _Toc515959861 \h </w:instrText>
             </w:r>
             <w:r>
               <w:rPr>
@@ -3592,7 +3961,173 @@
                 <w:noProof/>
                 <w:webHidden/>
               </w:rPr>
-              <w:t>10</w:t>
+              <w:t>13</w:t>
+            </w:r>
+            <w:r>
+              <w:rPr>
+                <w:noProof/>
+                <w:webHidden/>
+              </w:rPr>
+              <w:fldChar w:fldCharType="end"/>
+            </w:r>
+          </w:hyperlink>
+        </w:p>
+        <w:p>
+          <w:pPr>
+            <w:pStyle w:val="Innehll4"/>
+            <w:tabs>
+              <w:tab w:val="left" w:pos="1540"/>
+            </w:tabs>
+            <w:rPr>
+              <w:smallCaps w:val="0"/>
+              <w:noProof/>
+            </w:rPr>
+          </w:pPr>
+          <w:hyperlink w:anchor="_Toc515959862" w:history="1">
+            <w:r>
+              <w:rPr>
+                <w:rStyle w:val="Hyperlnk"/>
+                <w:noProof/>
+              </w:rPr>
+              <w:t>4.4.1.1</w:t>
+            </w:r>
+            <w:r>
+              <w:rPr>
+                <w:smallCaps w:val="0"/>
+                <w:noProof/>
+              </w:rPr>
+              <w:tab/>
+            </w:r>
+            <w:r>
+              <w:rPr>
+                <w:rStyle w:val="Hyperlnk"/>
+                <w:noProof/>
+              </w:rPr>
+              <w:t>Beställningsprocessen</w:t>
+            </w:r>
+            <w:r>
+              <w:rPr>
+                <w:noProof/>
+                <w:webHidden/>
+              </w:rPr>
+              <w:tab/>
+            </w:r>
+            <w:r>
+              <w:rPr>
+                <w:noProof/>
+                <w:webHidden/>
+              </w:rPr>
+              <w:fldChar w:fldCharType="begin"/>
+            </w:r>
+            <w:r>
+              <w:rPr>
+                <w:noProof/>
+                <w:webHidden/>
+              </w:rPr>
+              <w:instrText xml:space="preserve"> PAGEREF _Toc515959862 \h </w:instrText>
+            </w:r>
+            <w:r>
+              <w:rPr>
+                <w:noProof/>
+                <w:webHidden/>
+              </w:rPr>
+            </w:r>
+            <w:r>
+              <w:rPr>
+                <w:noProof/>
+                <w:webHidden/>
+              </w:rPr>
+              <w:fldChar w:fldCharType="separate"/>
+            </w:r>
+            <w:r>
+              <w:rPr>
+                <w:noProof/>
+                <w:webHidden/>
+              </w:rPr>
+              <w:t>13</w:t>
+            </w:r>
+            <w:r>
+              <w:rPr>
+                <w:noProof/>
+                <w:webHidden/>
+              </w:rPr>
+              <w:fldChar w:fldCharType="end"/>
+            </w:r>
+          </w:hyperlink>
+        </w:p>
+        <w:p>
+          <w:pPr>
+            <w:pStyle w:val="Innehll4"/>
+            <w:tabs>
+              <w:tab w:val="left" w:pos="1540"/>
+            </w:tabs>
+            <w:rPr>
+              <w:smallCaps w:val="0"/>
+              <w:noProof/>
+            </w:rPr>
+          </w:pPr>
+          <w:hyperlink w:anchor="_Toc515959863" w:history="1">
+            <w:r>
+              <w:rPr>
+                <w:rStyle w:val="Hyperlnk"/>
+                <w:noProof/>
+              </w:rPr>
+              <w:t>4.4.1.2</w:t>
+            </w:r>
+            <w:r>
+              <w:rPr>
+                <w:smallCaps w:val="0"/>
+                <w:noProof/>
+              </w:rPr>
+              <w:tab/>
+            </w:r>
+            <w:r>
+              <w:rPr>
+                <w:rStyle w:val="Hyperlnk"/>
+                <w:noProof/>
+              </w:rPr>
+              <w:t>Administrativa processer</w:t>
+            </w:r>
+            <w:r>
+              <w:rPr>
+                <w:noProof/>
+                <w:webHidden/>
+              </w:rPr>
+              <w:tab/>
+            </w:r>
+            <w:r>
+              <w:rPr>
+                <w:noProof/>
+                <w:webHidden/>
+              </w:rPr>
+              <w:fldChar w:fldCharType="begin"/>
+            </w:r>
+            <w:r>
+              <w:rPr>
+                <w:noProof/>
+                <w:webHidden/>
+              </w:rPr>
+              <w:instrText xml:space="preserve"> PAGEREF _Toc515959863 \h </w:instrText>
+            </w:r>
+            <w:r>
+              <w:rPr>
+                <w:noProof/>
+                <w:webHidden/>
+              </w:rPr>
+            </w:r>
+            <w:r>
+              <w:rPr>
+                <w:noProof/>
+                <w:webHidden/>
+              </w:rPr>
+              <w:fldChar w:fldCharType="separate"/>
+            </w:r>
+            <w:r>
+              <w:rPr>
+                <w:noProof/>
+                <w:webHidden/>
+              </w:rPr>
+              <w:t>15</w:t>
             </w:r>
             <w:r>
               <w:rPr>
@@ -3614,7 +4149,7 @@
               <w:noProof/>
             </w:rPr>
           </w:pPr>
-          <w:hyperlink w:anchor="_Toc515920252" w:history="1">
+          <w:hyperlink w:anchor="_Toc515959864" w:history="1">
             <w:r>
               <w:rPr>
                 <w:rStyle w:val="Hyperlnk"/>
@@ -3655,7 +4190,7 @@
                 <w:noProof/>
                 <w:webHidden/>
               </w:rPr>
-              <w:instrText xml:space="preserve"> PAGEREF _Toc515920252 \h </w:instrText>
+              <w:instrText xml:space="preserve"> PAGEREF _Toc515959864 \h </w:instrText>
             </w:r>
             <w:r>
               <w:rPr>
@@ -3675,7 +4210,7 @@
                 <w:noProof/>
                 <w:webHidden/>
               </w:rPr>
-              <w:t>10</w:t>
+              <w:t>15</w:t>
             </w:r>
             <w:r>
               <w:rPr>
@@ -3697,7 +4232,7 @@
               <w:noProof/>
             </w:rPr>
           </w:pPr>
-          <w:hyperlink w:anchor="_Toc515920253" w:history="1">
+          <w:hyperlink w:anchor="_Toc515959865" w:history="1">
             <w:r>
               <w:rPr>
                 <w:rStyle w:val="Hyperlnk"/>
@@ -3738,7 +4273,7 @@
                 <w:noProof/>
                 <w:webHidden/>
               </w:rPr>
-              <w:instrText xml:space="preserve"> PAGEREF _Toc515920253 \h </w:instrText>
+              <w:instrText xml:space="preserve"> PAGEREF _Toc515959865 \h </w:instrText>
             </w:r>
             <w:r>
               <w:rPr>
@@ -3758,7 +4293,7 @@
                 <w:noProof/>
                 <w:webHidden/>
               </w:rPr>
-              <w:t>11</w:t>
+              <w:t>17</w:t>
             </w:r>
             <w:r>
               <w:rPr>
@@ -3780,7 +4315,7 @@
               <w:noProof/>
             </w:rPr>
           </w:pPr>
-          <w:hyperlink w:anchor="_Toc515920254" w:history="1">
+          <w:hyperlink w:anchor="_Toc515959866" w:history="1">
             <w:r>
               <w:rPr>
                 <w:rStyle w:val="Hyperlnk"/>
@@ -3821,7 +4356,7 @@
                 <w:noProof/>
                 <w:webHidden/>
               </w:rPr>
-              <w:instrText xml:space="preserve"> PAGEREF _Toc515920254 \h </w:instrText>
+              <w:instrText xml:space="preserve"> PAGEREF _Toc515959866 \h </w:instrText>
             </w:r>
             <w:r>
               <w:rPr>
@@ -3841,7 +4376,7 @@
                 <w:noProof/>
                 <w:webHidden/>
               </w:rPr>
-              <w:t>11</w:t>
+              <w:t>17</w:t>
             </w:r>
             <w:r>
               <w:rPr>
@@ -3864,7 +4399,7 @@
               <w:color w:val="auto"/>
             </w:rPr>
           </w:pPr>
-          <w:hyperlink w:anchor="_Toc515920255" w:history="1">
+          <w:hyperlink w:anchor="_Toc515959867" w:history="1">
             <w:r>
               <w:rPr>
                 <w:rStyle w:val="Hyperlnk"/>
@@ -3906,7 +4441,7 @@
                 <w:noProof/>
                 <w:webHidden/>
               </w:rPr>
-              <w:instrText xml:space="preserve"> PAGEREF _Toc515920255 \h </w:instrText>
+              <w:instrText xml:space="preserve"> PAGEREF _Toc515959867 \h </w:instrText>
             </w:r>
             <w:r>
               <w:rPr>
@@ -3926,7 +4461,7 @@
                 <w:noProof/>
                 <w:webHidden/>
               </w:rPr>
-              <w:t>11</w:t>
+              <w:t>17</w:t>
             </w:r>
             <w:r>
               <w:rPr>
@@ -3948,7 +4483,7 @@
               <w:noProof/>
             </w:rPr>
           </w:pPr>
-          <w:hyperlink w:anchor="_Toc515920256" w:history="1">
+          <w:hyperlink w:anchor="_Toc515959868" w:history="1">
             <w:r>
               <w:rPr>
                 <w:rStyle w:val="Hyperlnk"/>
@@ -3989,7 +4524,7 @@
                 <w:noProof/>
                 <w:webHidden/>
               </w:rPr>
-              <w:instrText xml:space="preserve"> PAGEREF _Toc515920256 \h </w:instrText>
+              <w:instrText xml:space="preserve"> PAGEREF _Toc515959868 \h </w:instrText>
             </w:r>
             <w:r>
               <w:rPr>
@@ -4009,7 +4544,7 @@
                 <w:noProof/>
                 <w:webHidden/>
               </w:rPr>
-              <w:t>11</w:t>
+              <w:t>17</w:t>
             </w:r>
             <w:r>
               <w:rPr>
@@ -4031,7 +4566,7 @@
               <w:noProof/>
             </w:rPr>
           </w:pPr>
-          <w:hyperlink w:anchor="_Toc515920257" w:history="1">
+          <w:hyperlink w:anchor="_Toc515959869" w:history="1">
             <w:r>
               <w:rPr>
                 <w:rStyle w:val="Hyperlnk"/>
@@ -4072,7 +4607,7 @@
                 <w:noProof/>
                 <w:webHidden/>
               </w:rPr>
-              <w:instrText xml:space="preserve"> PAGEREF _Toc515920257 \h </w:instrText>
+              <w:instrText xml:space="preserve"> PAGEREF _Toc515959869 \h </w:instrText>
             </w:r>
             <w:r>
               <w:rPr>
@@ -4092,7 +4627,7 @@
                 <w:noProof/>
                 <w:webHidden/>
               </w:rPr>
-              <w:t>12</w:t>
+              <w:t>17</w:t>
             </w:r>
             <w:r>
               <w:rPr>
@@ -4114,7 +4649,7 @@
               <w:noProof/>
             </w:rPr>
           </w:pPr>
-          <w:hyperlink w:anchor="_Toc515920258" w:history="1">
+          <w:hyperlink w:anchor="_Toc515959870" w:history="1">
             <w:r>
               <w:rPr>
                 <w:rStyle w:val="Hyperlnk"/>
@@ -4155,7 +4690,7 @@
                 <w:noProof/>
                 <w:webHidden/>
               </w:rPr>
-              <w:instrText xml:space="preserve"> PAGEREF _Toc515920258 \h </w:instrText>
+              <w:instrText xml:space="preserve"> PAGEREF _Toc515959870 \h </w:instrText>
             </w:r>
             <w:r>
               <w:rPr>
@@ -4175,7 +4710,7 @@
                 <w:noProof/>
                 <w:webHidden/>
               </w:rPr>
-              <w:t>12</w:t>
+              <w:t>17</w:t>
             </w:r>
             <w:r>
               <w:rPr>
@@ -4197,7 +4732,7 @@
               <w:noProof/>
             </w:rPr>
           </w:pPr>
-          <w:hyperlink w:anchor="_Toc515920259" w:history="1">
+          <w:hyperlink w:anchor="_Toc515959871" w:history="1">
             <w:r>
               <w:rPr>
                 <w:rStyle w:val="Hyperlnk"/>
@@ -4238,7 +4773,7 @@
                 <w:noProof/>
                 <w:webHidden/>
               </w:rPr>
-              <w:instrText xml:space="preserve"> PAGEREF _Toc515920259 \h </w:instrText>
+              <w:instrText xml:space="preserve"> PAGEREF _Toc515959871 \h </w:instrText>
             </w:r>
             <w:r>
               <w:rPr>
@@ -4258,7 +4793,7 @@
                 <w:noProof/>
                 <w:webHidden/>
               </w:rPr>
-              <w:t>12</w:t>
+              <w:t>17</w:t>
             </w:r>
             <w:r>
               <w:rPr>
@@ -4281,7 +4816,7 @@
               <w:color w:val="auto"/>
             </w:rPr>
           </w:pPr>
-          <w:hyperlink w:anchor="_Toc515920260" w:history="1">
+          <w:hyperlink w:anchor="_Toc515959872" w:history="1">
             <w:r>
               <w:rPr>
                 <w:rStyle w:val="Hyperlnk"/>
@@ -4310,7 +4845,7 @@
                 <w:noProof/>
                 <w:highlight w:val="yellow"/>
               </w:rPr>
-              <w:t>TODO</w:t>
+              <w:t>TODO – Ta bort?</w:t>
             </w:r>
             <w:r>
               <w:rPr>
@@ -4331,7 +4866,7 @@
                 <w:noProof/>
                 <w:webHidden/>
               </w:rPr>
-              <w:instrText xml:space="preserve"> PAGEREF _Toc515920260 \h </w:instrText>
+              <w:instrText xml:space="preserve"> PAGEREF _Toc515959872 \h </w:instrText>
             </w:r>
             <w:r>
               <w:rPr>
@@ -4351,7 +4886,7 @@
                 <w:noProof/>
                 <w:webHidden/>
               </w:rPr>
-              <w:t>12</w:t>
+              <w:t>18</w:t>
             </w:r>
             <w:r>
               <w:rPr>
@@ -4373,7 +4908,7 @@
               <w:noProof/>
             </w:rPr>
           </w:pPr>
-          <w:hyperlink w:anchor="_Toc515920261" w:history="1">
+          <w:hyperlink w:anchor="_Toc515959873" w:history="1">
             <w:r>
               <w:rPr>
                 <w:rStyle w:val="Hyperlnk"/>
@@ -4422,7 +4957,7 @@
                 <w:noProof/>
                 <w:webHidden/>
               </w:rPr>
-              <w:instrText xml:space="preserve"> PAGEREF _Toc515920261 \h </w:instrText>
+              <w:instrText xml:space="preserve"> PAGEREF _Toc515959873 \h </w:instrText>
             </w:r>
             <w:r>
               <w:rPr>
@@ -4442,7 +4977,7 @@
                 <w:noProof/>
                 <w:webHidden/>
               </w:rPr>
-              <w:t>12</w:t>
+              <w:t>18</w:t>
             </w:r>
             <w:r>
               <w:rPr>
@@ -4464,7 +4999,7 @@
               <w:noProof/>
             </w:rPr>
           </w:pPr>
-          <w:hyperlink w:anchor="_Toc515920262" w:history="1">
+          <w:hyperlink w:anchor="_Toc515959874" w:history="1">
             <w:r>
               <w:rPr>
                 <w:rStyle w:val="Hyperlnk"/>
@@ -4513,7 +5048,7 @@
                 <w:noProof/>
                 <w:webHidden/>
               </w:rPr>
-              <w:instrText xml:space="preserve"> PAGEREF _Toc515920262 \h </w:instrText>
+              <w:instrText xml:space="preserve"> PAGEREF _Toc515959874 \h </w:instrText>
             </w:r>
             <w:r>
               <w:rPr>
@@ -4533,7 +5068,7 @@
                 <w:noProof/>
                 <w:webHidden/>
               </w:rPr>
-              <w:t>12</w:t>
+              <w:t>18</w:t>
             </w:r>
             <w:r>
               <w:rPr>
@@ -4555,7 +5090,7 @@
               <w:noProof/>
             </w:rPr>
           </w:pPr>
-          <w:hyperlink w:anchor="_Toc515920263" w:history="1">
+          <w:hyperlink w:anchor="_Toc515959875" w:history="1">
             <w:r>
               <w:rPr>
                 <w:rStyle w:val="Hyperlnk"/>
@@ -4575,7 +5110,15 @@
                 <w:rStyle w:val="Hyperlnk"/>
                 <w:noProof/>
               </w:rPr>
-              <w:t>Felhantering</w:t>
+              <w:t xml:space="preserve">Felhantering </w:t>
+            </w:r>
+            <w:r>
+              <w:rPr>
+                <w:rStyle w:val="Hyperlnk"/>
+                <w:noProof/>
+                <w:highlight w:val="yellow"/>
+              </w:rPr>
+              <w:t>TODO – Flytta vart om ta bort huvudsektionen?</w:t>
             </w:r>
             <w:r>
               <w:rPr>
@@ -4596,7 +5139,7 @@
                 <w:noProof/>
                 <w:webHidden/>
               </w:rPr>
-              <w:instrText xml:space="preserve"> PAGEREF _Toc515920263 \h </w:instrText>
+              <w:instrText xml:space="preserve"> PAGEREF _Toc515959875 \h </w:instrText>
             </w:r>
             <w:r>
               <w:rPr>
@@ -4616,7 +5159,7 @@
                 <w:noProof/>
                 <w:webHidden/>
               </w:rPr>
-              <w:t>12</w:t>
+              <w:t>18</w:t>
             </w:r>
             <w:r>
               <w:rPr>
@@ -4638,7 +5181,7 @@
               <w:noProof/>
             </w:rPr>
           </w:pPr>
-          <w:hyperlink w:anchor="_Toc515920264" w:history="1">
+          <w:hyperlink w:anchor="_Toc515959876" w:history="1">
             <w:r>
               <w:rPr>
                 <w:rStyle w:val="Hyperlnk"/>
@@ -4679,7 +5222,7 @@
                 <w:noProof/>
                 <w:webHidden/>
               </w:rPr>
-              <w:instrText xml:space="preserve"> PAGEREF _Toc515920264 \h </w:instrText>
+              <w:instrText xml:space="preserve"> PAGEREF _Toc515959876 \h </w:instrText>
             </w:r>
             <w:r>
               <w:rPr>
@@ -4699,7 +5242,7 @@
                 <w:noProof/>
                 <w:webHidden/>
               </w:rPr>
-              <w:t>12</w:t>
+              <w:t>18</w:t>
             </w:r>
             <w:r>
               <w:rPr>
@@ -4721,7 +5264,7 @@
               <w:noProof/>
             </w:rPr>
           </w:pPr>
-          <w:hyperlink w:anchor="_Toc515920265" w:history="1">
+          <w:hyperlink w:anchor="_Toc515959877" w:history="1">
             <w:r>
               <w:rPr>
                 <w:rStyle w:val="Hyperlnk"/>
@@ -4762,7 +5305,7 @@
                 <w:noProof/>
                 <w:webHidden/>
               </w:rPr>
-              <w:instrText xml:space="preserve"> PAGEREF _Toc515920265 \h </w:instrText>
+              <w:instrText xml:space="preserve"> PAGEREF _Toc515959877 \h </w:instrText>
             </w:r>
             <w:r>
               <w:rPr>
@@ -4782,7 +5325,7 @@
                 <w:noProof/>
                 <w:webHidden/>
               </w:rPr>
-              <w:t>12</w:t>
+              <w:t>18</w:t>
             </w:r>
             <w:r>
               <w:rPr>
@@ -4824,7 +5367,7 @@
       <w:pPr>
         <w:pStyle w:val="Rubrik1"/>
       </w:pPr>
-      <w:bookmarkStart w:id="1" w:name="_Toc515920223"/>
+      <w:bookmarkStart w:id="1" w:name="_Toc515959829"/>
       <w:r>
         <w:lastRenderedPageBreak/>
         <w:t>Inledning</w:t>
@@ -4835,7 +5378,7 @@
       <w:pPr>
         <w:pStyle w:val="Rubrik2"/>
       </w:pPr>
-      <w:bookmarkStart w:id="2" w:name="_Toc515920224"/>
+      <w:bookmarkStart w:id="2" w:name="_Toc515959830"/>
       <w:r>
         <w:t>Syfte</w:t>
       </w:r>
@@ -4880,7 +5423,7 @@
       <w:pPr>
         <w:pStyle w:val="Rubrik2"/>
       </w:pPr>
-      <w:bookmarkStart w:id="3" w:name="_Toc515920225"/>
+      <w:bookmarkStart w:id="3" w:name="_Toc515959831"/>
       <w:r>
         <w:t>Definitioner och förkortningar</w:t>
       </w:r>
@@ -4917,7 +5460,7 @@
       <w:pPr>
         <w:pStyle w:val="Rubrik2"/>
       </w:pPr>
-      <w:bookmarkStart w:id="4" w:name="_Toc515920226"/>
+      <w:bookmarkStart w:id="4" w:name="_Toc515959832"/>
       <w:r>
         <w:t>Referenser</w:t>
       </w:r>
@@ -4936,7 +5479,7 @@
       <w:pPr>
         <w:pStyle w:val="Rubrik1"/>
       </w:pPr>
-      <w:bookmarkStart w:id="5" w:name="_Toc515920227"/>
+      <w:bookmarkStart w:id="5" w:name="_Toc515959833"/>
       <w:proofErr w:type="spellStart"/>
       <w:r>
         <w:t>Arkitekturell</w:t>
@@ -4954,7 +5497,7 @@
       <w:pPr>
         <w:pStyle w:val="Rubrik2"/>
       </w:pPr>
-      <w:bookmarkStart w:id="6" w:name="_Toc515920228"/>
+      <w:bookmarkStart w:id="6" w:name="_Toc515959834"/>
       <w:r>
         <w:t>Övergripande mål</w:t>
       </w:r>
@@ -5119,7 +5662,7 @@
           <w:highlight w:val="red"/>
         </w:rPr>
       </w:pPr>
-      <w:bookmarkStart w:id="8" w:name="_Toc515920229"/>
+      <w:bookmarkStart w:id="8" w:name="_Toc515959835"/>
       <w:r>
         <w:rPr>
           <w:highlight w:val="red"/>
@@ -5172,7 +5715,7 @@
           <w:numId w:val="13"/>
         </w:numPr>
       </w:pPr>
-      <w:bookmarkStart w:id="9" w:name="_Toc515920230"/>
+      <w:bookmarkStart w:id="9" w:name="_Toc515959836"/>
       <w:r>
         <w:t>Avgränsningar</w:t>
       </w:r>
@@ -5188,7 +5731,7 @@
       <w:pPr>
         <w:pStyle w:val="Rubrik2"/>
       </w:pPr>
-      <w:bookmarkStart w:id="10" w:name="_Toc515920231"/>
+      <w:bookmarkStart w:id="10" w:name="_Toc515959837"/>
       <w:r>
         <w:t>Produkter och programspråk</w:t>
       </w:r>
@@ -5661,7 +6204,7 @@
       <w:pPr>
         <w:pStyle w:val="Rubrik2"/>
       </w:pPr>
-      <w:bookmarkStart w:id="11" w:name="_Toc515920232"/>
+      <w:bookmarkStart w:id="11" w:name="_Toc515959838"/>
       <w:r>
         <w:t>Systemets kringkomponenter</w:t>
       </w:r>
@@ -5680,7 +6223,7 @@
       <w:pPr>
         <w:pStyle w:val="Rubrik2"/>
       </w:pPr>
-      <w:bookmarkStart w:id="12" w:name="_Toc515920233"/>
+      <w:bookmarkStart w:id="12" w:name="_Toc515959839"/>
       <w:r>
         <w:t>Utvecklingsmiljö och utvecklingsverktyg</w:t>
       </w:r>
@@ -6085,7 +6628,7 @@
         </w:numPr>
       </w:pPr>
       <w:bookmarkStart w:id="13" w:name="_Toc515896086"/>
-      <w:bookmarkStart w:id="14" w:name="_Toc515920234"/>
+      <w:bookmarkStart w:id="14" w:name="_Toc515959840"/>
       <w:proofErr w:type="spellStart"/>
       <w:r>
         <w:lastRenderedPageBreak/>
@@ -6107,7 +6650,7 @@
         </w:numPr>
       </w:pPr>
       <w:bookmarkStart w:id="15" w:name="_Toc515896087"/>
-      <w:bookmarkStart w:id="16" w:name="_Toc515920235"/>
+      <w:bookmarkStart w:id="16" w:name="_Toc515959841"/>
       <w:proofErr w:type="spellStart"/>
       <w:r>
         <w:t>Arkitekturella</w:t>
@@ -6348,7 +6891,7 @@
       <w:pPr>
         <w:pStyle w:val="Rubrik2"/>
       </w:pPr>
-      <w:bookmarkStart w:id="17" w:name="_Toc515920236"/>
+      <w:bookmarkStart w:id="17" w:name="_Toc515959842"/>
       <w:proofErr w:type="spellStart"/>
       <w:r>
         <w:t>Use</w:t>
@@ -6387,7 +6930,7 @@
       <w:pPr>
         <w:pStyle w:val="Rubrik3"/>
       </w:pPr>
-      <w:bookmarkStart w:id="18" w:name="_Toc515920237"/>
+      <w:bookmarkStart w:id="18" w:name="_Toc515959843"/>
       <w:r>
         <w:t>Översikt</w:t>
       </w:r>
@@ -6435,7 +6978,7 @@
       <w:pPr>
         <w:pStyle w:val="Rubrik3"/>
       </w:pPr>
-      <w:bookmarkStart w:id="19" w:name="_Toc515920238"/>
+      <w:bookmarkStart w:id="19" w:name="_Toc515959844"/>
       <w:r>
         <w:t>Aktörer</w:t>
       </w:r>
@@ -6450,7 +6993,7 @@
       <w:pPr>
         <w:pStyle w:val="Rubrik4"/>
       </w:pPr>
-      <w:bookmarkStart w:id="20" w:name="_Toc515920239"/>
+      <w:bookmarkStart w:id="20" w:name="_Toc515959845"/>
       <w:r>
         <w:lastRenderedPageBreak/>
         <w:t>Kund</w:t>
@@ -6664,7 +7207,7 @@
       <w:pPr>
         <w:pStyle w:val="Rubrik4"/>
       </w:pPr>
-      <w:bookmarkStart w:id="21" w:name="_Toc515920240"/>
+      <w:bookmarkStart w:id="21" w:name="_Toc515959846"/>
       <w:r>
         <w:t>Personal</w:t>
       </w:r>
@@ -6787,7 +7330,7 @@
       <w:pPr>
         <w:pStyle w:val="Rubrik4"/>
       </w:pPr>
-      <w:bookmarkStart w:id="22" w:name="_Toc515920241"/>
+      <w:bookmarkStart w:id="22" w:name="_Toc515959847"/>
       <w:r>
         <w:lastRenderedPageBreak/>
         <w:t>Ägare</w:t>
@@ -6902,7 +7445,7 @@
       <w:pPr>
         <w:pStyle w:val="Rubrik4"/>
       </w:pPr>
-      <w:bookmarkStart w:id="23" w:name="_Toc515920242"/>
+      <w:bookmarkStart w:id="23" w:name="_Toc515959848"/>
       <w:r>
         <w:t>Betalning</w:t>
       </w:r>
@@ -6923,7 +7466,7 @@
       <w:pPr>
         <w:pStyle w:val="Rubrik2"/>
       </w:pPr>
-      <w:bookmarkStart w:id="24" w:name="_Toc515920243"/>
+      <w:bookmarkStart w:id="24" w:name="_Toc515959849"/>
       <w:proofErr w:type="spellStart"/>
       <w:r>
         <w:t>Logical</w:t>
@@ -6955,7 +7498,7 @@
       <w:pPr>
         <w:pStyle w:val="Rubrik3"/>
       </w:pPr>
-      <w:bookmarkStart w:id="25" w:name="_Toc515920244"/>
+      <w:bookmarkStart w:id="25" w:name="_Toc515959850"/>
       <w:r>
         <w:t>Översikt</w:t>
       </w:r>
@@ -6988,7 +7531,7 @@
       <w:pPr>
         <w:pStyle w:val="Rubrik3"/>
       </w:pPr>
-      <w:bookmarkStart w:id="26" w:name="_Toc515920245"/>
+      <w:bookmarkStart w:id="26" w:name="_Toc515959851"/>
       <w:r>
         <w:t>Interfacedefinitioner</w:t>
       </w:r>
@@ -7008,7 +7551,7 @@
       <w:pPr>
         <w:pStyle w:val="Rubrik4"/>
       </w:pPr>
-      <w:bookmarkStart w:id="27" w:name="_Toc515920246"/>
+      <w:bookmarkStart w:id="27" w:name="_Toc515959852"/>
       <w:r>
         <w:t>Realisering av användarfall</w:t>
       </w:r>
@@ -7043,6 +7586,7 @@
           <w:highlight w:val="yellow"/>
         </w:rPr>
       </w:pPr>
+      <w:bookmarkStart w:id="28" w:name="_Toc515959853"/>
       <w:r>
         <w:lastRenderedPageBreak/>
         <w:t>Lägg produkt i varukorgen</w:t>
@@ -7056,6 +7600,7 @@
         </w:rPr>
         <w:t>TODO</w:t>
       </w:r>
+      <w:bookmarkEnd w:id="28"/>
     </w:p>
     <w:p>
       <w:r>
@@ -7170,6 +7715,7 @@
           <w:highlight w:val="yellow"/>
         </w:rPr>
       </w:pPr>
+      <w:bookmarkStart w:id="29" w:name="_Toc515959854"/>
       <w:r>
         <w:t>Gör beställning</w:t>
       </w:r>
@@ -7182,6 +7728,7 @@
         </w:rPr>
         <w:t>TODO</w:t>
       </w:r>
+      <w:bookmarkEnd w:id="29"/>
     </w:p>
     <w:p>
       <w:r>
@@ -7297,6 +7844,7 @@
           <w:highlight w:val="yellow"/>
         </w:rPr>
       </w:pPr>
+      <w:bookmarkStart w:id="30" w:name="_Toc515959855"/>
       <w:r>
         <w:t>Skapa rapport</w:t>
       </w:r>
@@ -7309,6 +7857,7 @@
         </w:rPr>
         <w:t>TODO</w:t>
       </w:r>
+      <w:bookmarkEnd w:id="30"/>
     </w:p>
     <w:p>
       <w:r>
@@ -7423,6 +7972,7 @@
           <w:highlight w:val="yellow"/>
         </w:rPr>
       </w:pPr>
+      <w:bookmarkStart w:id="31" w:name="_Toc515959856"/>
       <w:r>
         <w:t>Hantera produkt</w:t>
       </w:r>
@@ -7435,6 +7985,7 @@
         </w:rPr>
         <w:t>TODO</w:t>
       </w:r>
+      <w:bookmarkEnd w:id="31"/>
     </w:p>
     <w:p>
       <w:r>
@@ -7548,7 +8099,7 @@
       <w:pPr>
         <w:pStyle w:val="Rubrik3"/>
       </w:pPr>
-      <w:bookmarkStart w:id="28" w:name="_Toc515920247"/>
+      <w:bookmarkStart w:id="32" w:name="_Toc515959857"/>
       <w:r>
         <w:t>Tjänsteuppdelning</w:t>
       </w:r>
@@ -7561,13 +8112,13 @@
         </w:rPr>
         <w:t>TODO</w:t>
       </w:r>
-      <w:bookmarkEnd w:id="28"/>
+      <w:bookmarkEnd w:id="32"/>
     </w:p>
     <w:p>
       <w:pPr>
         <w:pStyle w:val="Rubrik3"/>
       </w:pPr>
-      <w:bookmarkStart w:id="29" w:name="_Toc515920248"/>
+      <w:bookmarkStart w:id="33" w:name="_Toc515959858"/>
       <w:r>
         <w:t>Övergripande domänmodell</w:t>
       </w:r>
@@ -7580,13 +8131,13 @@
         </w:rPr>
         <w:t>TODO</w:t>
       </w:r>
-      <w:bookmarkEnd w:id="29"/>
+      <w:bookmarkEnd w:id="33"/>
     </w:p>
     <w:p>
       <w:pPr>
         <w:pStyle w:val="Rubrik3"/>
       </w:pPr>
-      <w:bookmarkStart w:id="30" w:name="_Toc515920249"/>
+      <w:bookmarkStart w:id="34" w:name="_Toc515959859"/>
       <w:r>
         <w:t>CLASS DIAGRAM</w:t>
       </w:r>
@@ -7599,7 +8150,7 @@
         </w:rPr>
         <w:t>TODO</w:t>
       </w:r>
-      <w:bookmarkEnd w:id="30"/>
+      <w:bookmarkEnd w:id="34"/>
     </w:p>
     <w:p>
       <w:r>
@@ -7675,8 +8226,8 @@
       <w:pPr>
         <w:pStyle w:val="Rubrik2"/>
       </w:pPr>
-      <w:bookmarkStart w:id="31" w:name="_Toc515896101"/>
-      <w:bookmarkStart w:id="32" w:name="_Toc515920250"/>
+      <w:bookmarkStart w:id="35" w:name="_Toc515896101"/>
+      <w:bookmarkStart w:id="36" w:name="_Toc515959860"/>
       <w:r>
         <w:t>Process</w:t>
       </w:r>
@@ -7697,8 +8248,8 @@
         </w:rPr>
         <w:t>TODO</w:t>
       </w:r>
-      <w:bookmarkEnd w:id="31"/>
-      <w:bookmarkEnd w:id="32"/>
+      <w:bookmarkEnd w:id="35"/>
+      <w:bookmarkEnd w:id="36"/>
     </w:p>
     <w:p>
       <w:pPr>
@@ -7711,8 +8262,8 @@
           <w:highlight w:val="yellow"/>
         </w:rPr>
       </w:pPr>
-      <w:bookmarkStart w:id="33" w:name="_Toc515896102"/>
-      <w:bookmarkStart w:id="34" w:name="_Toc515920251"/>
+      <w:bookmarkStart w:id="37" w:name="_Toc515896102"/>
+      <w:bookmarkStart w:id="38" w:name="_Toc515959861"/>
       <w:proofErr w:type="gramStart"/>
       <w:r>
         <w:t>Översikt</w:t>
@@ -7735,8 +8286,8 @@
         </w:rPr>
         <w:t>TODO</w:t>
       </w:r>
-      <w:bookmarkEnd w:id="33"/>
-      <w:bookmarkEnd w:id="34"/>
+      <w:bookmarkEnd w:id="37"/>
+      <w:bookmarkEnd w:id="38"/>
       <w:proofErr w:type="gramEnd"/>
     </w:p>
     <w:p/>
@@ -7744,9 +8295,11 @@
       <w:pPr>
         <w:pStyle w:val="Rubrik4"/>
       </w:pPr>
+      <w:bookmarkStart w:id="39" w:name="_Toc515959862"/>
       <w:r>
         <w:t>Beställningsprocessen</w:t>
       </w:r>
+      <w:bookmarkEnd w:id="39"/>
     </w:p>
     <w:p>
       <w:r>
@@ -7756,11 +8309,18 @@
         <w:t>TODO</w:t>
       </w:r>
       <w:r>
-        <w:t xml:space="preserve"> lägg in aktivitetsdiagram ”Gör beställning” (Köpa online)</w:t>
+        <w:t xml:space="preserve"> </w:t>
+      </w:r>
+      <w:r>
+        <w:t>Byt ut</w:t>
+      </w:r>
+      <w:r>
+        <w:t xml:space="preserve"> aktivitetsdiagram ”Gör beställning” (Köpa online)</w:t>
+      </w:r>
+      <w:r>
+        <w:t>???</w:t>
       </w:r>
     </w:p>
-    <w:p/>
-    <w:p/>
     <w:p>
       <w:pPr>
         <w:keepNext/>
@@ -7769,7 +8329,105 @@
         <w:rPr>
           <w:noProof/>
         </w:rPr>
-        <w:lastRenderedPageBreak/>
+        <w:drawing>
+          <wp:inline distT="0" distB="0" distL="0" distR="0">
+            <wp:extent cx="5760085" cy="3472992"/>
+            <wp:effectExtent l="0" t="0" r="0" b="0"/>
+            <wp:docPr id="20" name="Bildobjekt 20"/>
+            <wp:cNvGraphicFramePr>
+              <a:graphicFrameLocks xmlns:a="http://schemas.openxmlformats.org/drawingml/2006/main" noChangeAspect="1"/>
+            </wp:cNvGraphicFramePr>
+            <a:graphic xmlns:a="http://schemas.openxmlformats.org/drawingml/2006/main">
+              <a:graphicData uri="http://schemas.openxmlformats.org/drawingml/2006/picture">
+                <pic:pic xmlns:pic="http://schemas.openxmlformats.org/drawingml/2006/picture">
+                  <pic:nvPicPr>
+                    <pic:cNvPr id="0" name="Picture 16"/>
+                    <pic:cNvPicPr>
+                      <a:picLocks noChangeAspect="1" noChangeArrowheads="1"/>
+                    </pic:cNvPicPr>
+                  </pic:nvPicPr>
+                  <pic:blipFill>
+                    <a:blip r:embed="rId21" cstate="print">
+                      <a:extLst>
+                        <a:ext uri="{28A0092B-C50C-407E-A947-70E740481C1C}">
+                          <a14:useLocalDpi xmlns:a14="http://schemas.microsoft.com/office/drawing/2010/main" val="0"/>
+                        </a:ext>
+                      </a:extLst>
+                    </a:blip>
+                    <a:srcRect/>
+                    <a:stretch>
+                      <a:fillRect/>
+                    </a:stretch>
+                  </pic:blipFill>
+                  <pic:spPr bwMode="auto">
+                    <a:xfrm>
+                      <a:off x="0" y="0"/>
+                      <a:ext cx="5760085" cy="3472992"/>
+                    </a:xfrm>
+                    <a:prstGeom prst="rect">
+                      <a:avLst/>
+                    </a:prstGeom>
+                    <a:noFill/>
+                    <a:ln>
+                      <a:noFill/>
+                    </a:ln>
+                  </pic:spPr>
+                </pic:pic>
+              </a:graphicData>
+            </a:graphic>
+          </wp:inline>
+        </w:drawing>
+      </w:r>
+    </w:p>
+    <w:p>
+      <w:pPr>
+        <w:pStyle w:val="Beskrivning"/>
+      </w:pPr>
+      <w:r>
+        <w:t xml:space="preserve">Figur </w:t>
+      </w:r>
+      <w:r>
+        <w:fldChar w:fldCharType="begin"/>
+      </w:r>
+      <w:r>
+        <w:instrText xml:space="preserve"> SEQ Figur \* ARABIC </w:instrText>
+      </w:r>
+      <w:r>
+        <w:fldChar w:fldCharType="separate"/>
+      </w:r>
+      <w:r>
+        <w:rPr>
+          <w:noProof/>
+        </w:rPr>
+        <w:t>10</w:t>
+      </w:r>
+      <w:r>
+        <w:fldChar w:fldCharType="end"/>
+      </w:r>
+      <w:r>
+        <w:t xml:space="preserve"> Aktivitetsdiagram Gör beställning</w:t>
+      </w:r>
+      <w:r>
+        <w:t xml:space="preserve"> </w:t>
+      </w:r>
+      <w:bookmarkStart w:id="40" w:name="_GoBack"/>
+      <w:bookmarkEnd w:id="40"/>
+      <w:r>
+        <w:rPr>
+          <w:highlight w:val="yellow"/>
+        </w:rPr>
+        <w:t>TODO byt bild?</w:t>
+      </w:r>
+    </w:p>
+    <w:p/>
+    <w:p>
+      <w:pPr>
+        <w:keepNext/>
+      </w:pPr>
+      <w:r>
+        <w:rPr>
+          <w:noProof/>
+        </w:rPr>
         <w:drawing>
           <wp:inline distT="0" distB="0" distL="0" distR="0">
             <wp:extent cx="5760085" cy="6110775"/>
@@ -7788,7 +8446,7 @@
                     </pic:cNvPicPr>
                   </pic:nvPicPr>
                   <pic:blipFill>
-                    <a:blip r:embed="rId21">
+                    <a:blip r:embed="rId22">
                       <a:extLst>
                         <a:ext uri="{28A0092B-C50C-407E-A947-70E740481C1C}">
                           <a14:useLocalDpi xmlns:a14="http://schemas.microsoft.com/office/drawing/2010/main" val="0"/>
@@ -7840,7 +8498,7 @@
         <w:rPr>
           <w:noProof/>
         </w:rPr>
-        <w:t>10</w:t>
+        <w:t>11</w:t>
       </w:r>
       <w:r>
         <w:fldChar w:fldCharType="end"/>
@@ -7853,12 +8511,12 @@
       <w:pPr>
         <w:pStyle w:val="Rubrik4"/>
       </w:pPr>
+      <w:bookmarkStart w:id="41" w:name="_Toc515959863"/>
       <w:r>
         <w:lastRenderedPageBreak/>
         <w:t>Administrativa processer</w:t>
       </w:r>
-      <w:bookmarkStart w:id="35" w:name="_GoBack"/>
-      <w:bookmarkEnd w:id="35"/>
+      <w:bookmarkEnd w:id="41"/>
     </w:p>
     <w:p>
       <w:pPr>
@@ -7886,7 +8544,7 @@
                     </pic:cNvPicPr>
                   </pic:nvPicPr>
                   <pic:blipFill>
-                    <a:blip r:embed="rId22" cstate="print">
+                    <a:blip r:embed="rId23" cstate="print">
                       <a:extLst>
                         <a:ext uri="{28A0092B-C50C-407E-A947-70E740481C1C}">
                           <a14:useLocalDpi xmlns:a14="http://schemas.microsoft.com/office/drawing/2010/main" val="0"/>
@@ -7938,7 +8596,7 @@
         <w:rPr>
           <w:noProof/>
         </w:rPr>
-        <w:t>11</w:t>
+        <w:t>12</w:t>
       </w:r>
       <w:r>
         <w:fldChar w:fldCharType="end"/>
@@ -7951,7 +8609,7 @@
       <w:pPr>
         <w:pStyle w:val="Rubrik2"/>
       </w:pPr>
-      <w:bookmarkStart w:id="36" w:name="_Toc515920252"/>
+      <w:bookmarkStart w:id="42" w:name="_Toc515959864"/>
       <w:r>
         <w:t xml:space="preserve">Data </w:t>
       </w:r>
@@ -7959,7 +8617,7 @@
       <w:r>
         <w:t>View</w:t>
       </w:r>
-      <w:bookmarkEnd w:id="36"/>
+      <w:bookmarkEnd w:id="42"/>
       <w:proofErr w:type="spellEnd"/>
     </w:p>
     <w:p>
@@ -8038,7 +8696,7 @@
                     <pic:cNvPicPr/>
                   </pic:nvPicPr>
                   <pic:blipFill>
-                    <a:blip r:embed="rId23"/>
+                    <a:blip r:embed="rId24"/>
                     <a:stretch>
                       <a:fillRect/>
                     </a:stretch>
@@ -8068,7 +8726,7 @@
       <w:pPr>
         <w:pStyle w:val="Beskrivning"/>
       </w:pPr>
-      <w:bookmarkStart w:id="37" w:name="_Ref515919762"/>
+      <w:bookmarkStart w:id="43" w:name="_Ref515919762"/>
       <w:r>
         <w:t xml:space="preserve">Figur </w:t>
       </w:r>
@@ -8085,7 +8743,7 @@
         <w:rPr>
           <w:noProof/>
         </w:rPr>
-        <w:t>12</w:t>
+        <w:t>13</w:t>
       </w:r>
       <w:r>
         <w:rPr>
@@ -8093,7 +8751,7 @@
         </w:rPr>
         <w:fldChar w:fldCharType="end"/>
       </w:r>
-      <w:bookmarkEnd w:id="37"/>
+      <w:bookmarkEnd w:id="43"/>
       <w:r>
         <w:t xml:space="preserve"> DFD </w:t>
       </w:r>
@@ -8188,7 +8846,7 @@
                     <pic:cNvPicPr/>
                   </pic:nvPicPr>
                   <pic:blipFill>
-                    <a:blip r:embed="rId24"/>
+                    <a:blip r:embed="rId25"/>
                     <a:stretch>
                       <a:fillRect/>
                     </a:stretch>
@@ -8213,7 +8871,7 @@
       <w:pPr>
         <w:pStyle w:val="Beskrivning"/>
       </w:pPr>
-      <w:bookmarkStart w:id="38" w:name="_Ref515619883"/>
+      <w:bookmarkStart w:id="44" w:name="_Ref515619883"/>
       <w:r>
         <w:t xml:space="preserve">Figur </w:t>
       </w:r>
@@ -8230,7 +8888,7 @@
         <w:rPr>
           <w:noProof/>
         </w:rPr>
-        <w:t>13</w:t>
+        <w:t>14</w:t>
       </w:r>
       <w:r>
         <w:rPr>
@@ -8238,7 +8896,7 @@
         </w:rPr>
         <w:fldChar w:fldCharType="end"/>
       </w:r>
-      <w:bookmarkEnd w:id="38"/>
+      <w:bookmarkEnd w:id="44"/>
       <w:r>
         <w:t xml:space="preserve"> Databasmodell för databasen Produkter</w:t>
       </w:r>
@@ -8268,7 +8926,7 @@
                     <pic:cNvPicPr/>
                   </pic:nvPicPr>
                   <pic:blipFill>
-                    <a:blip r:embed="rId25"/>
+                    <a:blip r:embed="rId26"/>
                     <a:stretch>
                       <a:fillRect/>
                     </a:stretch>
@@ -8293,7 +8951,7 @@
       <w:pPr>
         <w:pStyle w:val="Beskrivning"/>
       </w:pPr>
-      <w:bookmarkStart w:id="39" w:name="_Ref515619885"/>
+      <w:bookmarkStart w:id="45" w:name="_Ref515619885"/>
       <w:r>
         <w:t xml:space="preserve">Figur </w:t>
       </w:r>
@@ -8310,7 +8968,7 @@
         <w:rPr>
           <w:noProof/>
         </w:rPr>
-        <w:t>14</w:t>
+        <w:t>15</w:t>
       </w:r>
       <w:r>
         <w:rPr>
@@ -8318,7 +8976,7 @@
         </w:rPr>
         <w:fldChar w:fldCharType="end"/>
       </w:r>
-      <w:bookmarkEnd w:id="39"/>
+      <w:bookmarkEnd w:id="45"/>
       <w:r>
         <w:t xml:space="preserve"> </w:t>
       </w:r>
@@ -8334,7 +8992,7 @@
       <w:pPr>
         <w:pStyle w:val="Rubrik2"/>
       </w:pPr>
-      <w:bookmarkStart w:id="40" w:name="_Toc515920253"/>
+      <w:bookmarkStart w:id="46" w:name="_Toc515959865"/>
       <w:proofErr w:type="spellStart"/>
       <w:r>
         <w:t>Deployment</w:t>
@@ -8359,17 +9017,17 @@
       <w:r>
         <w:t>)</w:t>
       </w:r>
-      <w:bookmarkEnd w:id="40"/>
+      <w:bookmarkEnd w:id="46"/>
     </w:p>
     <w:p>
       <w:pPr>
         <w:pStyle w:val="Rubrik3"/>
       </w:pPr>
-      <w:bookmarkStart w:id="41" w:name="_Toc515920254"/>
+      <w:bookmarkStart w:id="47" w:name="_Toc515959866"/>
       <w:r>
         <w:t>Lösningsöversikt</w:t>
       </w:r>
-      <w:bookmarkEnd w:id="41"/>
+      <w:bookmarkEnd w:id="47"/>
     </w:p>
     <w:p>
       <w:r>
@@ -8448,7 +9106,7 @@
                     <pic:cNvPicPr/>
                   </pic:nvPicPr>
                   <pic:blipFill>
-                    <a:blip r:embed="rId26"/>
+                    <a:blip r:embed="rId27"/>
                     <a:stretch>
                       <a:fillRect/>
                     </a:stretch>
@@ -8473,7 +9131,7 @@
       <w:pPr>
         <w:pStyle w:val="Beskrivning"/>
       </w:pPr>
-      <w:bookmarkStart w:id="42" w:name="_Ref515895994"/>
+      <w:bookmarkStart w:id="48" w:name="_Ref515895994"/>
       <w:r>
         <w:t xml:space="preserve">Figur </w:t>
       </w:r>
@@ -8490,7 +9148,7 @@
         <w:rPr>
           <w:noProof/>
         </w:rPr>
-        <w:t>15</w:t>
+        <w:t>16</w:t>
       </w:r>
       <w:r>
         <w:rPr>
@@ -8498,7 +9156,7 @@
         </w:rPr>
         <w:fldChar w:fldCharType="end"/>
       </w:r>
-      <w:bookmarkEnd w:id="42"/>
+      <w:bookmarkEnd w:id="48"/>
       <w:r>
         <w:t xml:space="preserve"> </w:t>
       </w:r>
@@ -8523,27 +9181,27 @@
       <w:pPr>
         <w:pStyle w:val="Rubrik1"/>
       </w:pPr>
-      <w:bookmarkStart w:id="43" w:name="_Toc515920255"/>
+      <w:bookmarkStart w:id="49" w:name="_Toc515959867"/>
       <w:r>
         <w:t>Icke</w:t>
       </w:r>
       <w:r>
         <w:t>-funktionella krav</w:t>
       </w:r>
-      <w:bookmarkEnd w:id="43"/>
+      <w:bookmarkEnd w:id="49"/>
     </w:p>
     <w:p>
       <w:pPr>
         <w:pStyle w:val="Rubrik2"/>
       </w:pPr>
-      <w:bookmarkStart w:id="44" w:name="_Toc515920256"/>
+      <w:bookmarkStart w:id="50" w:name="_Toc515959868"/>
       <w:r>
         <w:t>Svarstider</w:t>
       </w:r>
       <w:r>
         <w:t xml:space="preserve"> och kapacitet</w:t>
       </w:r>
-      <w:bookmarkEnd w:id="44"/>
+      <w:bookmarkEnd w:id="50"/>
     </w:p>
     <w:p>
       <w:r>
@@ -8559,11 +9217,11 @@
       <w:pPr>
         <w:pStyle w:val="Rubrik2"/>
       </w:pPr>
-      <w:bookmarkStart w:id="45" w:name="_Toc515920257"/>
+      <w:bookmarkStart w:id="51" w:name="_Toc515959869"/>
       <w:r>
         <w:t>Tillgänglighet</w:t>
       </w:r>
-      <w:bookmarkEnd w:id="45"/>
+      <w:bookmarkEnd w:id="51"/>
     </w:p>
     <w:p>
       <w:r>
@@ -8579,11 +9237,11 @@
       <w:pPr>
         <w:pStyle w:val="Rubrik2"/>
       </w:pPr>
-      <w:bookmarkStart w:id="46" w:name="_Toc515920258"/>
+      <w:bookmarkStart w:id="52" w:name="_Toc515959870"/>
       <w:r>
         <w:t>Tillförlitlighet</w:t>
       </w:r>
-      <w:bookmarkEnd w:id="46"/>
+      <w:bookmarkEnd w:id="52"/>
     </w:p>
     <w:p>
       <w:r>
@@ -8602,11 +9260,11 @@
       <w:pPr>
         <w:pStyle w:val="Rubrik2"/>
       </w:pPr>
-      <w:bookmarkStart w:id="47" w:name="_Toc515920259"/>
+      <w:bookmarkStart w:id="53" w:name="_Toc515959871"/>
       <w:r>
         <w:t>Förvaltningsbarhet</w:t>
       </w:r>
-      <w:bookmarkEnd w:id="47"/>
+      <w:bookmarkEnd w:id="53"/>
     </w:p>
     <w:p>
       <w:r>
@@ -8617,7 +9275,7 @@
       <w:pPr>
         <w:pStyle w:val="Rubrik1"/>
       </w:pPr>
-      <w:bookmarkStart w:id="48" w:name="_Toc515920260"/>
+      <w:bookmarkStart w:id="54" w:name="_Toc515959872"/>
       <w:r>
         <w:lastRenderedPageBreak/>
         <w:t>Teknisk lösning</w:t>
@@ -8631,19 +9289,19 @@
         </w:rPr>
         <w:t>TODO</w:t>
       </w:r>
-      <w:bookmarkEnd w:id="48"/>
       <w:r>
         <w:rPr>
           <w:highlight w:val="yellow"/>
         </w:rPr>
         <w:t xml:space="preserve"> – Ta bort?</w:t>
       </w:r>
+      <w:bookmarkEnd w:id="54"/>
     </w:p>
     <w:p>
       <w:pPr>
         <w:pStyle w:val="Rubrik2"/>
       </w:pPr>
-      <w:bookmarkStart w:id="49" w:name="_Toc515920261"/>
+      <w:bookmarkStart w:id="55" w:name="_Toc515959873"/>
       <w:r>
         <w:t>Beskrivning</w:t>
       </w:r>
@@ -8656,13 +9314,13 @@
         </w:rPr>
         <w:t>TODO</w:t>
       </w:r>
-      <w:bookmarkEnd w:id="49"/>
+      <w:bookmarkEnd w:id="55"/>
     </w:p>
     <w:p>
       <w:pPr>
         <w:pStyle w:val="Rubrik2"/>
       </w:pPr>
-      <w:bookmarkStart w:id="50" w:name="_Toc515920262"/>
+      <w:bookmarkStart w:id="56" w:name="_Toc515959874"/>
       <w:r>
         <w:t>Integration med omvärlden</w:t>
       </w:r>
@@ -8675,17 +9333,16 @@
         </w:rPr>
         <w:t>TODO</w:t>
       </w:r>
-      <w:bookmarkEnd w:id="50"/>
+      <w:bookmarkEnd w:id="56"/>
     </w:p>
     <w:p>
       <w:pPr>
         <w:pStyle w:val="Rubrik2"/>
       </w:pPr>
-      <w:bookmarkStart w:id="51" w:name="_Toc515920263"/>
+      <w:bookmarkStart w:id="57" w:name="_Toc515959875"/>
       <w:r>
         <w:t>Felhantering</w:t>
       </w:r>
-      <w:bookmarkEnd w:id="51"/>
       <w:r>
         <w:t xml:space="preserve"> </w:t>
       </w:r>
@@ -8707,6 +9364,7 @@
         </w:rPr>
         <w:t>om ta bort huvudsektionen?</w:t>
       </w:r>
+      <w:bookmarkEnd w:id="57"/>
     </w:p>
     <w:p>
       <w:r>
@@ -8725,11 +9383,11 @@
       <w:pPr>
         <w:pStyle w:val="Rubrik3"/>
       </w:pPr>
-      <w:bookmarkStart w:id="52" w:name="_Toc515920264"/>
+      <w:bookmarkStart w:id="58" w:name="_Toc515959876"/>
       <w:r>
         <w:t>Regler</w:t>
       </w:r>
-      <w:bookmarkEnd w:id="52"/>
+      <w:bookmarkEnd w:id="58"/>
     </w:p>
     <w:p>
       <w:r>
@@ -8759,11 +9417,11 @@
       <w:pPr>
         <w:pStyle w:val="Rubrik3"/>
       </w:pPr>
-      <w:bookmarkStart w:id="53" w:name="_Toc515920265"/>
+      <w:bookmarkStart w:id="59" w:name="_Toc515959877"/>
       <w:r>
         <w:t>Dataformatering</w:t>
       </w:r>
-      <w:bookmarkEnd w:id="53"/>
+      <w:bookmarkEnd w:id="59"/>
     </w:p>
     <w:p>
       <w:r>
@@ -8793,8 +9451,8 @@
       </w:pPr>
     </w:p>
     <w:sectPr>
-      <w:footerReference w:type="even" r:id="rId27"/>
-      <w:footerReference w:type="default" r:id="rId28"/>
+      <w:footerReference w:type="even" r:id="rId28"/>
+      <w:footerReference w:type="default" r:id="rId29"/>
       <w:pgSz w:w="11907" w:h="16839" w:code="1"/>
       <w:pgMar w:top="1418" w:right="1418" w:bottom="1418" w:left="1418" w:header="709" w:footer="709" w:gutter="0"/>
       <w:pgNumType w:start="0"/>
@@ -9980,7 +10638,7 @@
         <v:path o:extrusionok="f" gradientshapeok="t" o:connecttype="rect"/>
         <o:lock v:ext="edit" aspectratio="t"/>
       </v:shapetype>
-      <v:shape id="_x0000_i1051" type="#_x0000_t75" style="width:4.05pt;height:8.95pt" o:bullet="t">
+      <v:shape id="_x0000_i1054" type="#_x0000_t75" style="width:4.05pt;height:8.95pt" o:bullet="t">
         <v:imagedata r:id="rId1" o:title="clip_image001"/>
       </v:shape>
     </w:pict>
@@ -14496,9 +15154,9 @@
     <w:rsid w:val="007527C3"/>
     <w:rsid w:val="00957F11"/>
     <w:rsid w:val="009C35C9"/>
-    <w:rsid w:val="00A62BD1"/>
     <w:rsid w:val="00B77D10"/>
     <w:rsid w:val="00C015C2"/>
+    <w:rsid w:val="00C27FCA"/>
     <w:rsid w:val="00CC0C80"/>
     <w:rsid w:val="00D1236C"/>
     <w:rsid w:val="00DC1A51"/>
@@ -15551,7 +16209,7 @@
 </file>
 
 <file path=customXml/itemProps4.xml><?xml version="1.0" encoding="utf-8"?>
-<ds:datastoreItem xmlns:ds="http://schemas.openxmlformats.org/officeDocument/2006/customXml" ds:itemID="{8BFD846C-A7AC-4492-ACAE-183E580BEADD}">
+<ds:datastoreItem xmlns:ds="http://schemas.openxmlformats.org/officeDocument/2006/customXml" ds:itemID="{98683692-AEE0-4E48-B038-201B6162DEEE}">
   <ds:schemaRefs>
     <ds:schemaRef ds:uri="http://schemas.openxmlformats.org/officeDocument/2006/bibliography"/>
   </ds:schemaRefs>

</xml_diff>

<commit_message>
Lagt in statediagram. Flyttat klassdiagramssektionen
</commit_message>
<xml_diff>
--- a/Systemarkitektur_projekt_SAD_CafeApp_Billy_Tommy_Zein_Malin_01.docx
+++ b/Systemarkitektur_projekt_SAD_CafeApp_Billy_Tommy_Zein_Malin_01.docx
@@ -11,7 +11,6 @@
             <w:docPartUnique/>
           </w:docPartObj>
         </w:sdtPr>
-        <w:sdtEndPr/>
         <w:sdtContent>
           <w:r>
             <w:rPr>
@@ -248,7 +247,6 @@
                                           <w:dataBinding w:prefixMappings="xmlns:ns0='http://schemas.openxmlformats.org/package/2006/metadata/core-properties' xmlns:ns1='http://purl.org/dc/elements/1.1/'" w:xpath="/ns0:coreProperties[1]/ns1:title[1]" w:storeItemID="{6C3C8BC8-F283-45AE-878A-BAB7291924A1}"/>
                                           <w:text/>
                                         </w:sdtPr>
-                                        <w:sdtEndPr/>
                                         <w:sdtContent>
                                           <w:r>
                                             <w:rPr>
@@ -357,7 +355,6 @@
                                           <w:dataBinding w:prefixMappings="xmlns:ns0='http://schemas.openxmlformats.org/package/2006/metadata/core-properties' xmlns:ns1='http://purl.org/dc/elements/1.1/'" w:xpath="/ns0:coreProperties[1]/ns1:subject[1]" w:storeItemID="{6C3C8BC8-F283-45AE-878A-BAB7291924A1}"/>
                                           <w:text/>
                                         </w:sdtPr>
-                                        <w:sdtEndPr/>
                                         <w:sdtContent>
                                           <w:proofErr w:type="spellStart"/>
                                           <w:r>
@@ -477,7 +474,6 @@
                                     <w:dataBinding w:prefixMappings="xmlns:ns0='http://schemas.openxmlformats.org/package/2006/metadata/core-properties' xmlns:ns1='http://purl.org/dc/elements/1.1/'" w:xpath="/ns0:coreProperties[1]/ns1:title[1]" w:storeItemID="{6C3C8BC8-F283-45AE-878A-BAB7291924A1}"/>
                                     <w:text/>
                                   </w:sdtPr>
-                                  <w:sdtEndPr/>
                                   <w:sdtContent>
                                     <w:r>
                                       <w:rPr>
@@ -586,7 +582,6 @@
                                     <w:dataBinding w:prefixMappings="xmlns:ns0='http://schemas.openxmlformats.org/package/2006/metadata/core-properties' xmlns:ns1='http://purl.org/dc/elements/1.1/'" w:xpath="/ns0:coreProperties[1]/ns1:subject[1]" w:storeItemID="{6C3C8BC8-F283-45AE-878A-BAB7291924A1}"/>
                                     <w:text/>
                                   </w:sdtPr>
-                                  <w:sdtEndPr/>
                                   <w:sdtContent>
                                     <w:proofErr w:type="spellStart"/>
                                     <w:r>
@@ -708,7 +703,6 @@
                                     <w:dataBinding w:prefixMappings="xmlns:ns0='http://schemas.openxmlformats.org/officeDocument/2006/extended-properties'" w:xpath="/ns0:Properties[1]/ns0:Company[1]" w:storeItemID="{6668398D-A668-4E3E-A5EB-62B293D839F1}"/>
                                     <w:text/>
                                   </w:sdtPr>
-                                  <w:sdtEndPr/>
                                   <w:sdtContent>
                                     <w:r>
                                       <w:rPr>
@@ -763,7 +757,6 @@
                                       <w:calendar w:val="gregorian"/>
                                     </w:date>
                                   </w:sdtPr>
-                                  <w:sdtEndPr/>
                                   <w:sdtContent>
                                     <w:r>
                                       <w:t>den 22 maj 2018</w:t>
@@ -783,7 +776,6 @@
                                     <w:dataBinding w:prefixMappings="xmlns:ns0='http://schemas.openxmlformats.org/package/2006/metadata/core-properties' xmlns:ns1='http://purl.org/dc/elements/1.1/'" w:xpath="/ns0:coreProperties[1]/ns1:creator[1]" w:storeItemID="{6C3C8BC8-F283-45AE-878A-BAB7291924A1}"/>
                                     <w:text/>
                                   </w:sdtPr>
-                                  <w:sdtEndPr/>
                                   <w:sdtContent>
                                     <w:r>
                                       <w:t>Billy Andersson, Malin Albinsson, Muhammad Assaf, Tommy Eriksson</w:t>
@@ -838,7 +830,6 @@
                               <w:dataBinding w:prefixMappings="xmlns:ns0='http://schemas.openxmlformats.org/officeDocument/2006/extended-properties'" w:xpath="/ns0:Properties[1]/ns0:Company[1]" w:storeItemID="{6668398D-A668-4E3E-A5EB-62B293D839F1}"/>
                               <w:text/>
                             </w:sdtPr>
-                            <w:sdtEndPr/>
                             <w:sdtContent>
                               <w:r>
                                 <w:rPr>
@@ -893,7 +884,6 @@
                                 <w:calendar w:val="gregorian"/>
                               </w:date>
                             </w:sdtPr>
-                            <w:sdtEndPr/>
                             <w:sdtContent>
                               <w:r>
                                 <w:t>den 22 maj 2018</w:t>
@@ -913,7 +903,6 @@
                               <w:dataBinding w:prefixMappings="xmlns:ns0='http://schemas.openxmlformats.org/package/2006/metadata/core-properties' xmlns:ns1='http://purl.org/dc/elements/1.1/'" w:xpath="/ns0:coreProperties[1]/ns1:creator[1]" w:storeItemID="{6C3C8BC8-F283-45AE-878A-BAB7291924A1}"/>
                               <w:text/>
                             </w:sdtPr>
-                            <w:sdtEndPr/>
                             <w:sdtContent>
                               <w:r>
                                 <w:t>Billy Andersson, Malin Albinsson, Muhammad Assaf, Tommy Eriksson</w:t>
@@ -956,7 +945,6 @@
           <w:dataBinding w:prefixMappings="xmlns:ns0='http://schemas.openxmlformats.org/package/2006/metadata/core-properties' xmlns:ns1='http://purl.org/dc/elements/1.1/'" w:xpath="/ns0:coreProperties[1]/ns1:title[1]" w:storeItemID="{6C3C8BC8-F283-45AE-878A-BAB7291924A1}"/>
           <w:text/>
         </w:sdtPr>
-        <w:sdtEndPr/>
         <w:sdtContent>
           <w:r>
             <w:rPr>
@@ -1004,7 +992,6 @@
           <w:dataBinding w:prefixMappings="xmlns:ns0='http://schemas.openxmlformats.org/package/2006/metadata/core-properties' xmlns:ns1='http://purl.org/dc/elements/1.1/'" w:xpath="/ns0:coreProperties[1]/ns1:subject[1]" w:storeItemID="{6C3C8BC8-F283-45AE-878A-BAB7291924A1}"/>
           <w:text/>
         </w:sdtPr>
-        <w:sdtEndPr/>
         <w:sdtContent>
           <w:proofErr w:type="spellStart"/>
           <w:r>
@@ -1032,7 +1019,6 @@
           <w:docPartUnique/>
         </w:docPartObj>
       </w:sdtPr>
-      <w:sdtEndPr/>
       <w:sdtContent>
         <w:p>
           <w:pPr>
@@ -7526,14 +7512,17 @@
       <w:r>
         <w:t xml:space="preserve"> för systemet och att definiera gränssnitten genom vilka de kommer att kommunicera och interagera med varandra</w:t>
       </w:r>
+      <w:r>
+        <w:t>.</w:t>
+      </w:r>
     </w:p>
     <w:p>
       <w:pPr>
         <w:pStyle w:val="Rubrik3"/>
       </w:pPr>
-      <w:bookmarkStart w:id="26" w:name="_Toc515959851"/>
-      <w:r>
-        <w:t>Interfacedefinitioner</w:t>
+      <w:bookmarkStart w:id="26" w:name="_Toc515959859"/>
+      <w:r>
+        <w:t>Klassdiagram</w:t>
       </w:r>
       <w:r>
         <w:t xml:space="preserve"> </w:t>
@@ -7546,14 +7535,269 @@
       </w:r>
       <w:bookmarkEnd w:id="26"/>
     </w:p>
+    <w:p>
+      <w:r>
+        <w:t xml:space="preserve">Klassdiagrammet i </w:t>
+      </w:r>
+      <w:bookmarkStart w:id="27" w:name="_GoBack"/>
+      <w:bookmarkEnd w:id="27"/>
+      <w:r>
+        <w:fldChar w:fldCharType="begin"/>
+      </w:r>
+      <w:r>
+        <w:instrText xml:space="preserve"> REF _Ref515960456 \h </w:instrText>
+      </w:r>
+      <w:r>
+        <w:fldChar w:fldCharType="separate"/>
+      </w:r>
+      <w:r>
+        <w:t xml:space="preserve">Figur </w:t>
+      </w:r>
+      <w:r>
+        <w:rPr>
+          <w:noProof/>
+        </w:rPr>
+        <w:t>6</w:t>
+      </w:r>
+      <w:r>
+        <w:fldChar w:fldCharType="end"/>
+      </w:r>
+      <w:r>
+        <w:t xml:space="preserve"> visar komponenterna i systemet och hur de är utformade för att fungera med varandra. Det ger </w:t>
+      </w:r>
+      <w:proofErr w:type="spellStart"/>
+      <w:r>
+        <w:t>ideen</w:t>
+      </w:r>
+      <w:proofErr w:type="spellEnd"/>
+      <w:r>
+        <w:t xml:space="preserve"> om hur systemet är utformat och riktlinjerna för hur det kan </w:t>
+      </w:r>
+      <w:r>
+        <w:t>utvecklas</w:t>
+      </w:r>
+      <w:r>
+        <w:t xml:space="preserve"> i framtiden.</w:t>
+      </w:r>
+    </w:p>
+    <w:p/>
     <w:p/>
     <w:p>
       <w:pPr>
-        <w:pStyle w:val="Rubrik4"/>
-      </w:pPr>
-      <w:bookmarkStart w:id="27" w:name="_Toc515959852"/>
-      <w:r>
-        <w:t>Realisering av användarfall</w:t>
+        <w:keepNext/>
+      </w:pPr>
+      <w:r>
+        <w:rPr>
+          <w:noProof/>
+        </w:rPr>
+        <w:lastRenderedPageBreak/>
+        <w:drawing>
+          <wp:inline distT="0" distB="0" distL="0" distR="0" wp14:anchorId="550F3F1D" wp14:editId="44F519DF">
+            <wp:extent cx="6269746" cy="3416531"/>
+            <wp:effectExtent l="0" t="0" r="4445" b="0"/>
+            <wp:docPr id="1" name="Picture 1"/>
+            <wp:cNvGraphicFramePr>
+              <a:graphicFrameLocks xmlns:a="http://schemas.openxmlformats.org/drawingml/2006/main" noChangeAspect="1"/>
+            </wp:cNvGraphicFramePr>
+            <a:graphic xmlns:a="http://schemas.openxmlformats.org/drawingml/2006/main">
+              <a:graphicData uri="http://schemas.openxmlformats.org/drawingml/2006/picture">
+                <pic:pic xmlns:pic="http://schemas.openxmlformats.org/drawingml/2006/picture">
+                  <pic:nvPicPr>
+                    <pic:cNvPr id="1" name="CafeAppClassDiagram.PNG"/>
+                    <pic:cNvPicPr/>
+                  </pic:nvPicPr>
+                  <pic:blipFill>
+                    <a:blip r:embed="rId16" cstate="print">
+                      <a:extLst>
+                        <a:ext uri="{28A0092B-C50C-407E-A947-70E740481C1C}">
+                          <a14:useLocalDpi xmlns:a14="http://schemas.microsoft.com/office/drawing/2010/main" val="0"/>
+                        </a:ext>
+                      </a:extLst>
+                    </a:blip>
+                    <a:stretch>
+                      <a:fillRect/>
+                    </a:stretch>
+                  </pic:blipFill>
+                  <pic:spPr>
+                    <a:xfrm>
+                      <a:off x="0" y="0"/>
+                      <a:ext cx="6278370" cy="3421230"/>
+                    </a:xfrm>
+                    <a:prstGeom prst="rect">
+                      <a:avLst/>
+                    </a:prstGeom>
+                  </pic:spPr>
+                </pic:pic>
+              </a:graphicData>
+            </a:graphic>
+          </wp:inline>
+        </w:drawing>
+      </w:r>
+    </w:p>
+    <w:p>
+      <w:pPr>
+        <w:pStyle w:val="Beskrivning"/>
+      </w:pPr>
+      <w:bookmarkStart w:id="28" w:name="_Ref515960456"/>
+      <w:r>
+        <w:t xml:space="preserve">Figur </w:t>
+      </w:r>
+      <w:r>
+        <w:fldChar w:fldCharType="begin"/>
+      </w:r>
+      <w:r>
+        <w:instrText xml:space="preserve"> SEQ Figur \* ARABIC </w:instrText>
+      </w:r>
+      <w:r>
+        <w:fldChar w:fldCharType="separate"/>
+      </w:r>
+      <w:r>
+        <w:rPr>
+          <w:noProof/>
+        </w:rPr>
+        <w:t>6</w:t>
+      </w:r>
+      <w:r>
+        <w:fldChar w:fldCharType="end"/>
+      </w:r>
+      <w:bookmarkEnd w:id="28"/>
+      <w:r>
+        <w:t xml:space="preserve"> Klassdiagram</w:t>
+      </w:r>
+    </w:p>
+    <w:p>
+      <w:pPr>
+        <w:pStyle w:val="Rubrik3"/>
+        <w:numPr>
+          <w:ilvl w:val="0"/>
+          <w:numId w:val="0"/>
+        </w:numPr>
+        <w:ind w:left="720" w:hanging="720"/>
+      </w:pPr>
+    </w:p>
+    <w:p>
+      <w:pPr>
+        <w:pStyle w:val="Rubrik3"/>
+        <w:rPr>
+          <w:highlight w:val="yellow"/>
+        </w:rPr>
+      </w:pPr>
+      <w:r>
+        <w:rPr>
+          <w:highlight w:val="yellow"/>
+        </w:rPr>
+        <w:t>State diagram</w:t>
+      </w:r>
+      <w:r>
+        <w:rPr>
+          <w:highlight w:val="yellow"/>
+        </w:rPr>
+        <w:t xml:space="preserve"> TODO</w:t>
+      </w:r>
+    </w:p>
+    <w:p>
+      <w:r>
+        <w:rPr>
+          <w:highlight w:val="yellow"/>
+        </w:rPr>
+        <w:t>TODO text här</w:t>
+      </w:r>
+    </w:p>
+    <w:p>
+      <w:pPr>
+        <w:keepNext/>
+      </w:pPr>
+      <w:r>
+        <w:rPr>
+          <w:noProof/>
+        </w:rPr>
+        <w:drawing>
+          <wp:inline distT="0" distB="0" distL="0" distR="0">
+            <wp:extent cx="5760085" cy="3629643"/>
+            <wp:effectExtent l="0" t="0" r="0" b="9525"/>
+            <wp:docPr id="21" name="Bildobjekt 21"/>
+            <wp:cNvGraphicFramePr>
+              <a:graphicFrameLocks xmlns:a="http://schemas.openxmlformats.org/drawingml/2006/main" noChangeAspect="1"/>
+            </wp:cNvGraphicFramePr>
+            <a:graphic xmlns:a="http://schemas.openxmlformats.org/drawingml/2006/main">
+              <a:graphicData uri="http://schemas.openxmlformats.org/drawingml/2006/picture">
+                <pic:pic xmlns:pic="http://schemas.openxmlformats.org/drawingml/2006/picture">
+                  <pic:nvPicPr>
+                    <pic:cNvPr id="0" name="Picture 19"/>
+                    <pic:cNvPicPr>
+                      <a:picLocks noChangeAspect="1" noChangeArrowheads="1"/>
+                    </pic:cNvPicPr>
+                  </pic:nvPicPr>
+                  <pic:blipFill>
+                    <a:blip r:embed="rId17">
+                      <a:extLst>
+                        <a:ext uri="{28A0092B-C50C-407E-A947-70E740481C1C}">
+                          <a14:useLocalDpi xmlns:a14="http://schemas.microsoft.com/office/drawing/2010/main" val="0"/>
+                        </a:ext>
+                      </a:extLst>
+                    </a:blip>
+                    <a:srcRect/>
+                    <a:stretch>
+                      <a:fillRect/>
+                    </a:stretch>
+                  </pic:blipFill>
+                  <pic:spPr bwMode="auto">
+                    <a:xfrm>
+                      <a:off x="0" y="0"/>
+                      <a:ext cx="5760085" cy="3629643"/>
+                    </a:xfrm>
+                    <a:prstGeom prst="rect">
+                      <a:avLst/>
+                    </a:prstGeom>
+                    <a:noFill/>
+                    <a:ln>
+                      <a:noFill/>
+                    </a:ln>
+                  </pic:spPr>
+                </pic:pic>
+              </a:graphicData>
+            </a:graphic>
+          </wp:inline>
+        </w:drawing>
+      </w:r>
+    </w:p>
+    <w:p>
+      <w:pPr>
+        <w:pStyle w:val="Beskrivning"/>
+      </w:pPr>
+      <w:r>
+        <w:t xml:space="preserve">Figur </w:t>
+      </w:r>
+      <w:r>
+        <w:fldChar w:fldCharType="begin"/>
+      </w:r>
+      <w:r>
+        <w:instrText xml:space="preserve"> SEQ Figur \* ARABIC </w:instrText>
+      </w:r>
+      <w:r>
+        <w:fldChar w:fldCharType="separate"/>
+      </w:r>
+      <w:r>
+        <w:rPr>
+          <w:noProof/>
+        </w:rPr>
+        <w:t>7</w:t>
+      </w:r>
+      <w:r>
+        <w:fldChar w:fldCharType="end"/>
+      </w:r>
+      <w:r>
+        <w:t xml:space="preserve"> State diagram Gör beställning</w:t>
+      </w:r>
+    </w:p>
+    <w:p>
+      <w:pPr>
+        <w:pStyle w:val="Rubrik3"/>
+      </w:pPr>
+      <w:bookmarkStart w:id="29" w:name="_Toc515959851"/>
+      <w:r>
+        <w:lastRenderedPageBreak/>
+        <w:t>Interfacedefinitioner</w:t>
       </w:r>
       <w:r>
         <w:t xml:space="preserve"> </w:t>
@@ -7564,7 +7808,27 @@
         </w:rPr>
         <w:t>TODO</w:t>
       </w:r>
-      <w:bookmarkEnd w:id="27"/>
+      <w:bookmarkEnd w:id="29"/>
+    </w:p>
+    <w:p/>
+    <w:p>
+      <w:pPr>
+        <w:pStyle w:val="Rubrik4"/>
+      </w:pPr>
+      <w:bookmarkStart w:id="30" w:name="_Toc515959852"/>
+      <w:r>
+        <w:t>Realisering av användarfall</w:t>
+      </w:r>
+      <w:r>
+        <w:t xml:space="preserve"> </w:t>
+      </w:r>
+      <w:r>
+        <w:rPr>
+          <w:highlight w:val="yellow"/>
+        </w:rPr>
+        <w:t>TODO</w:t>
+      </w:r>
+      <w:bookmarkEnd w:id="30"/>
     </w:p>
     <w:p>
       <w:r>
@@ -7586,9 +7850,8 @@
           <w:highlight w:val="yellow"/>
         </w:rPr>
       </w:pPr>
-      <w:bookmarkStart w:id="28" w:name="_Toc515959853"/>
-      <w:r>
-        <w:lastRenderedPageBreak/>
+      <w:bookmarkStart w:id="31" w:name="_Toc515959853"/>
+      <w:r>
         <w:t>Lägg produkt i varukorgen</w:t>
       </w:r>
       <w:r>
@@ -7600,7 +7863,7 @@
         </w:rPr>
         <w:t>TODO</w:t>
       </w:r>
-      <w:bookmarkEnd w:id="28"/>
+      <w:bookmarkEnd w:id="31"/>
     </w:p>
     <w:p>
       <w:r>
@@ -7642,7 +7905,7 @@
                     </pic:cNvPicPr>
                   </pic:nvPicPr>
                   <pic:blipFill>
-                    <a:blip r:embed="rId16">
+                    <a:blip r:embed="rId18">
                       <a:extLst>
                         <a:ext uri="{28A0092B-C50C-407E-A947-70E740481C1C}">
                           <a14:useLocalDpi xmlns:a14="http://schemas.microsoft.com/office/drawing/2010/main" val="0"/>
@@ -7694,7 +7957,7 @@
         <w:rPr>
           <w:noProof/>
         </w:rPr>
-        <w:t>6</w:t>
+        <w:t>8</w:t>
       </w:r>
       <w:r>
         <w:fldChar w:fldCharType="end"/>
@@ -7715,7 +7978,7 @@
           <w:highlight w:val="yellow"/>
         </w:rPr>
       </w:pPr>
-      <w:bookmarkStart w:id="29" w:name="_Toc515959854"/>
+      <w:bookmarkStart w:id="32" w:name="_Toc515959854"/>
       <w:r>
         <w:t>Gör beställning</w:t>
       </w:r>
@@ -7728,7 +7991,7 @@
         </w:rPr>
         <w:t>TODO</w:t>
       </w:r>
-      <w:bookmarkEnd w:id="29"/>
+      <w:bookmarkEnd w:id="32"/>
     </w:p>
     <w:p>
       <w:r>
@@ -7771,7 +8034,7 @@
                     </pic:cNvPicPr>
                   </pic:nvPicPr>
                   <pic:blipFill>
-                    <a:blip r:embed="rId17">
+                    <a:blip r:embed="rId19">
                       <a:extLst>
                         <a:ext uri="{28A0092B-C50C-407E-A947-70E740481C1C}">
                           <a14:useLocalDpi xmlns:a14="http://schemas.microsoft.com/office/drawing/2010/main" val="0"/>
@@ -7823,7 +8086,7 @@
         <w:rPr>
           <w:noProof/>
         </w:rPr>
-        <w:t>7</w:t>
+        <w:t>9</w:t>
       </w:r>
       <w:r>
         <w:fldChar w:fldCharType="end"/>
@@ -7844,7 +8107,7 @@
           <w:highlight w:val="yellow"/>
         </w:rPr>
       </w:pPr>
-      <w:bookmarkStart w:id="30" w:name="_Toc515959855"/>
+      <w:bookmarkStart w:id="33" w:name="_Toc515959855"/>
       <w:r>
         <w:t>Skapa rapport</w:t>
       </w:r>
@@ -7857,7 +8120,7 @@
         </w:rPr>
         <w:t>TODO</w:t>
       </w:r>
-      <w:bookmarkEnd w:id="30"/>
+      <w:bookmarkEnd w:id="33"/>
     </w:p>
     <w:p>
       <w:r>
@@ -7899,7 +8162,7 @@
                     </pic:cNvPicPr>
                   </pic:nvPicPr>
                   <pic:blipFill>
-                    <a:blip r:embed="rId18">
+                    <a:blip r:embed="rId20">
                       <a:extLst>
                         <a:ext uri="{28A0092B-C50C-407E-A947-70E740481C1C}">
                           <a14:useLocalDpi xmlns:a14="http://schemas.microsoft.com/office/drawing/2010/main" val="0"/>
@@ -7951,7 +8214,7 @@
         <w:rPr>
           <w:noProof/>
         </w:rPr>
-        <w:t>8</w:t>
+        <w:t>10</w:t>
       </w:r>
       <w:r>
         <w:fldChar w:fldCharType="end"/>
@@ -7972,7 +8235,7 @@
           <w:highlight w:val="yellow"/>
         </w:rPr>
       </w:pPr>
-      <w:bookmarkStart w:id="31" w:name="_Toc515959856"/>
+      <w:bookmarkStart w:id="34" w:name="_Toc515959856"/>
       <w:r>
         <w:t>Hantera produkt</w:t>
       </w:r>
@@ -7985,7 +8248,7 @@
         </w:rPr>
         <w:t>TODO</w:t>
       </w:r>
-      <w:bookmarkEnd w:id="31"/>
+      <w:bookmarkEnd w:id="34"/>
     </w:p>
     <w:p>
       <w:r>
@@ -8028,7 +8291,7 @@
                     </pic:cNvPicPr>
                   </pic:nvPicPr>
                   <pic:blipFill>
-                    <a:blip r:embed="rId19">
+                    <a:blip r:embed="rId21">
                       <a:extLst>
                         <a:ext uri="{28A0092B-C50C-407E-A947-70E740481C1C}">
                           <a14:useLocalDpi xmlns:a14="http://schemas.microsoft.com/office/drawing/2010/main" val="0"/>
@@ -8080,7 +8343,7 @@
         <w:rPr>
           <w:noProof/>
         </w:rPr>
-        <w:t>9</w:t>
+        <w:t>11</w:t>
       </w:r>
       <w:r>
         <w:fldChar w:fldCharType="end"/>
@@ -8099,7 +8362,7 @@
       <w:pPr>
         <w:pStyle w:val="Rubrik3"/>
       </w:pPr>
-      <w:bookmarkStart w:id="32" w:name="_Toc515959857"/>
+      <w:bookmarkStart w:id="35" w:name="_Toc515959857"/>
       <w:r>
         <w:t>Tjänsteuppdelning</w:t>
       </w:r>
@@ -8112,13 +8375,13 @@
         </w:rPr>
         <w:t>TODO</w:t>
       </w:r>
-      <w:bookmarkEnd w:id="32"/>
+      <w:bookmarkEnd w:id="35"/>
     </w:p>
     <w:p>
       <w:pPr>
         <w:pStyle w:val="Rubrik3"/>
       </w:pPr>
-      <w:bookmarkStart w:id="33" w:name="_Toc515959858"/>
+      <w:bookmarkStart w:id="36" w:name="_Toc515959858"/>
       <w:r>
         <w:t>Övergripande domänmodell</w:t>
       </w:r>
@@ -8131,16 +8394,25 @@
         </w:rPr>
         <w:t>TODO</w:t>
       </w:r>
-      <w:bookmarkEnd w:id="33"/>
+      <w:bookmarkEnd w:id="36"/>
     </w:p>
     <w:p>
       <w:pPr>
-        <w:pStyle w:val="Rubrik3"/>
-      </w:pPr>
-      <w:bookmarkStart w:id="34" w:name="_Toc515959859"/>
-      <w:r>
-        <w:t>CLASS DIAGRAM</w:t>
-      </w:r>
+        <w:pStyle w:val="Rubrik2"/>
+      </w:pPr>
+      <w:bookmarkStart w:id="37" w:name="_Toc515896101"/>
+      <w:bookmarkStart w:id="38" w:name="_Toc515959860"/>
+      <w:r>
+        <w:t>Process</w:t>
+      </w:r>
+      <w:r>
+        <w:t xml:space="preserve"> </w:t>
+      </w:r>
+      <w:proofErr w:type="spellStart"/>
+      <w:r>
+        <w:t>View</w:t>
+      </w:r>
+      <w:proofErr w:type="spellEnd"/>
       <w:r>
         <w:t xml:space="preserve"> </w:t>
       </w:r>
@@ -8150,106 +8422,8 @@
         </w:rPr>
         <w:t>TODO</w:t>
       </w:r>
-      <w:bookmarkEnd w:id="34"/>
-    </w:p>
-    <w:p>
-      <w:r>
-        <w:t xml:space="preserve">KLASSDIAGRAM visar komponenterna i systemet och hur de är utformade för att fungera med varandra. Det ger </w:t>
-      </w:r>
-      <w:proofErr w:type="spellStart"/>
-      <w:r>
-        <w:t>ideen</w:t>
-      </w:r>
-      <w:proofErr w:type="spellEnd"/>
-      <w:r>
-        <w:t xml:space="preserve"> om hur systemet är utformat och riktlinjerna för hur det kan </w:t>
-      </w:r>
-      <w:r>
-        <w:t>utvecklas</w:t>
-      </w:r>
-      <w:r>
-        <w:t xml:space="preserve"> i framtiden.</w:t>
-      </w:r>
-    </w:p>
-    <w:p/>
-    <w:p/>
-    <w:p>
-      <w:r>
-        <w:rPr>
-          <w:noProof/>
-        </w:rPr>
-        <w:lastRenderedPageBreak/>
-        <w:drawing>
-          <wp:inline distT="0" distB="0" distL="0" distR="0">
-            <wp:extent cx="6269746" cy="3416531"/>
-            <wp:effectExtent l="0" t="0" r="4445" b="0"/>
-            <wp:docPr id="1" name="Picture 1"/>
-            <wp:cNvGraphicFramePr>
-              <a:graphicFrameLocks xmlns:a="http://schemas.openxmlformats.org/drawingml/2006/main" noChangeAspect="1"/>
-            </wp:cNvGraphicFramePr>
-            <a:graphic xmlns:a="http://schemas.openxmlformats.org/drawingml/2006/main">
-              <a:graphicData uri="http://schemas.openxmlformats.org/drawingml/2006/picture">
-                <pic:pic xmlns:pic="http://schemas.openxmlformats.org/drawingml/2006/picture">
-                  <pic:nvPicPr>
-                    <pic:cNvPr id="1" name="CafeAppClassDiagram.PNG"/>
-                    <pic:cNvPicPr/>
-                  </pic:nvPicPr>
-                  <pic:blipFill>
-                    <a:blip r:embed="rId20" cstate="print">
-                      <a:extLst>
-                        <a:ext uri="{28A0092B-C50C-407E-A947-70E740481C1C}">
-                          <a14:useLocalDpi xmlns:a14="http://schemas.microsoft.com/office/drawing/2010/main" val="0"/>
-                        </a:ext>
-                      </a:extLst>
-                    </a:blip>
-                    <a:stretch>
-                      <a:fillRect/>
-                    </a:stretch>
-                  </pic:blipFill>
-                  <pic:spPr>
-                    <a:xfrm>
-                      <a:off x="0" y="0"/>
-                      <a:ext cx="6278370" cy="3421230"/>
-                    </a:xfrm>
-                    <a:prstGeom prst="rect">
-                      <a:avLst/>
-                    </a:prstGeom>
-                  </pic:spPr>
-                </pic:pic>
-              </a:graphicData>
-            </a:graphic>
-          </wp:inline>
-        </w:drawing>
-      </w:r>
-    </w:p>
-    <w:p>
-      <w:pPr>
-        <w:pStyle w:val="Rubrik2"/>
-      </w:pPr>
-      <w:bookmarkStart w:id="35" w:name="_Toc515896101"/>
-      <w:bookmarkStart w:id="36" w:name="_Toc515959860"/>
-      <w:r>
-        <w:t>Process</w:t>
-      </w:r>
-      <w:r>
-        <w:t xml:space="preserve"> </w:t>
-      </w:r>
-      <w:proofErr w:type="spellStart"/>
-      <w:r>
-        <w:t>View</w:t>
-      </w:r>
-      <w:proofErr w:type="spellEnd"/>
-      <w:r>
-        <w:t xml:space="preserve"> </w:t>
-      </w:r>
-      <w:r>
-        <w:rPr>
-          <w:highlight w:val="yellow"/>
-        </w:rPr>
-        <w:t>TODO</w:t>
-      </w:r>
-      <w:bookmarkEnd w:id="35"/>
-      <w:bookmarkEnd w:id="36"/>
+      <w:bookmarkEnd w:id="37"/>
+      <w:bookmarkEnd w:id="38"/>
     </w:p>
     <w:p>
       <w:pPr>
@@ -8262,8 +8436,8 @@
           <w:highlight w:val="yellow"/>
         </w:rPr>
       </w:pPr>
-      <w:bookmarkStart w:id="37" w:name="_Toc515896102"/>
-      <w:bookmarkStart w:id="38" w:name="_Toc515959861"/>
+      <w:bookmarkStart w:id="39" w:name="_Toc515896102"/>
+      <w:bookmarkStart w:id="40" w:name="_Toc515959861"/>
       <w:proofErr w:type="gramStart"/>
       <w:r>
         <w:t>Översikt</w:t>
@@ -8286,8 +8460,8 @@
         </w:rPr>
         <w:t>TODO</w:t>
       </w:r>
-      <w:bookmarkEnd w:id="37"/>
-      <w:bookmarkEnd w:id="38"/>
+      <w:bookmarkEnd w:id="39"/>
+      <w:bookmarkEnd w:id="40"/>
       <w:proofErr w:type="gramEnd"/>
     </w:p>
     <w:p/>
@@ -8295,11 +8469,11 @@
       <w:pPr>
         <w:pStyle w:val="Rubrik4"/>
       </w:pPr>
-      <w:bookmarkStart w:id="39" w:name="_Toc515959862"/>
+      <w:bookmarkStart w:id="41" w:name="_Toc515959862"/>
       <w:r>
         <w:t>Beställningsprocessen</w:t>
       </w:r>
-      <w:bookmarkEnd w:id="39"/>
+      <w:bookmarkEnd w:id="41"/>
     </w:p>
     <w:p>
       <w:r>
@@ -8329,6 +8503,7 @@
         <w:rPr>
           <w:noProof/>
         </w:rPr>
+        <w:lastRenderedPageBreak/>
         <w:drawing>
           <wp:inline distT="0" distB="0" distL="0" distR="0">
             <wp:extent cx="5760085" cy="3472992"/>
@@ -8347,7 +8522,7 @@
                     </pic:cNvPicPr>
                   </pic:nvPicPr>
                   <pic:blipFill>
-                    <a:blip r:embed="rId21" cstate="print">
+                    <a:blip r:embed="rId22" cstate="print">
                       <a:extLst>
                         <a:ext uri="{28A0092B-C50C-407E-A947-70E740481C1C}">
                           <a14:useLocalDpi xmlns:a14="http://schemas.microsoft.com/office/drawing/2010/main" val="0"/>
@@ -8399,7 +8574,7 @@
         <w:rPr>
           <w:noProof/>
         </w:rPr>
-        <w:t>10</w:t>
+        <w:t>12</w:t>
       </w:r>
       <w:r>
         <w:fldChar w:fldCharType="end"/>
@@ -8410,8 +8585,6 @@
       <w:r>
         <w:t xml:space="preserve"> </w:t>
       </w:r>
-      <w:bookmarkStart w:id="40" w:name="_GoBack"/>
-      <w:bookmarkEnd w:id="40"/>
       <w:r>
         <w:rPr>
           <w:highlight w:val="yellow"/>
@@ -8428,6 +8601,7 @@
         <w:rPr>
           <w:noProof/>
         </w:rPr>
+        <w:lastRenderedPageBreak/>
         <w:drawing>
           <wp:inline distT="0" distB="0" distL="0" distR="0">
             <wp:extent cx="5760085" cy="6110775"/>
@@ -8446,7 +8620,7 @@
                     </pic:cNvPicPr>
                   </pic:nvPicPr>
                   <pic:blipFill>
-                    <a:blip r:embed="rId22">
+                    <a:blip r:embed="rId23">
                       <a:extLst>
                         <a:ext uri="{28A0092B-C50C-407E-A947-70E740481C1C}">
                           <a14:useLocalDpi xmlns:a14="http://schemas.microsoft.com/office/drawing/2010/main" val="0"/>
@@ -8498,7 +8672,7 @@
         <w:rPr>
           <w:noProof/>
         </w:rPr>
-        <w:t>11</w:t>
+        <w:t>13</w:t>
       </w:r>
       <w:r>
         <w:fldChar w:fldCharType="end"/>
@@ -8511,12 +8685,12 @@
       <w:pPr>
         <w:pStyle w:val="Rubrik4"/>
       </w:pPr>
-      <w:bookmarkStart w:id="41" w:name="_Toc515959863"/>
+      <w:bookmarkStart w:id="42" w:name="_Toc515959863"/>
       <w:r>
         <w:lastRenderedPageBreak/>
         <w:t>Administrativa processer</w:t>
       </w:r>
-      <w:bookmarkEnd w:id="41"/>
+      <w:bookmarkEnd w:id="42"/>
     </w:p>
     <w:p>
       <w:pPr>
@@ -8544,7 +8718,7 @@
                     </pic:cNvPicPr>
                   </pic:nvPicPr>
                   <pic:blipFill>
-                    <a:blip r:embed="rId23" cstate="print">
+                    <a:blip r:embed="rId24" cstate="print">
                       <a:extLst>
                         <a:ext uri="{28A0092B-C50C-407E-A947-70E740481C1C}">
                           <a14:useLocalDpi xmlns:a14="http://schemas.microsoft.com/office/drawing/2010/main" val="0"/>
@@ -8596,7 +8770,7 @@
         <w:rPr>
           <w:noProof/>
         </w:rPr>
-        <w:t>12</w:t>
+        <w:t>14</w:t>
       </w:r>
       <w:r>
         <w:fldChar w:fldCharType="end"/>
@@ -8609,7 +8783,7 @@
       <w:pPr>
         <w:pStyle w:val="Rubrik2"/>
       </w:pPr>
-      <w:bookmarkStart w:id="42" w:name="_Toc515959864"/>
+      <w:bookmarkStart w:id="43" w:name="_Toc515959864"/>
       <w:r>
         <w:t xml:space="preserve">Data </w:t>
       </w:r>
@@ -8617,7 +8791,7 @@
       <w:r>
         <w:t>View</w:t>
       </w:r>
-      <w:bookmarkEnd w:id="42"/>
+      <w:bookmarkEnd w:id="43"/>
       <w:proofErr w:type="spellEnd"/>
     </w:p>
     <w:p>
@@ -8696,7 +8870,7 @@
                     <pic:cNvPicPr/>
                   </pic:nvPicPr>
                   <pic:blipFill>
-                    <a:blip r:embed="rId24"/>
+                    <a:blip r:embed="rId25"/>
                     <a:stretch>
                       <a:fillRect/>
                     </a:stretch>
@@ -8726,7 +8900,7 @@
       <w:pPr>
         <w:pStyle w:val="Beskrivning"/>
       </w:pPr>
-      <w:bookmarkStart w:id="43" w:name="_Ref515919762"/>
+      <w:bookmarkStart w:id="44" w:name="_Ref515919762"/>
       <w:r>
         <w:t xml:space="preserve">Figur </w:t>
       </w:r>
@@ -8743,7 +8917,7 @@
         <w:rPr>
           <w:noProof/>
         </w:rPr>
-        <w:t>13</w:t>
+        <w:t>15</w:t>
       </w:r>
       <w:r>
         <w:rPr>
@@ -8751,7 +8925,7 @@
         </w:rPr>
         <w:fldChar w:fldCharType="end"/>
       </w:r>
-      <w:bookmarkEnd w:id="43"/>
+      <w:bookmarkEnd w:id="44"/>
       <w:r>
         <w:t xml:space="preserve"> DFD </w:t>
       </w:r>
@@ -8846,7 +9020,7 @@
                     <pic:cNvPicPr/>
                   </pic:nvPicPr>
                   <pic:blipFill>
-                    <a:blip r:embed="rId25"/>
+                    <a:blip r:embed="rId26"/>
                     <a:stretch>
                       <a:fillRect/>
                     </a:stretch>
@@ -8871,7 +9045,7 @@
       <w:pPr>
         <w:pStyle w:val="Beskrivning"/>
       </w:pPr>
-      <w:bookmarkStart w:id="44" w:name="_Ref515619883"/>
+      <w:bookmarkStart w:id="45" w:name="_Ref515619883"/>
       <w:r>
         <w:t xml:space="preserve">Figur </w:t>
       </w:r>
@@ -8888,7 +9062,7 @@
         <w:rPr>
           <w:noProof/>
         </w:rPr>
-        <w:t>14</w:t>
+        <w:t>16</w:t>
       </w:r>
       <w:r>
         <w:rPr>
@@ -8896,7 +9070,7 @@
         </w:rPr>
         <w:fldChar w:fldCharType="end"/>
       </w:r>
-      <w:bookmarkEnd w:id="44"/>
+      <w:bookmarkEnd w:id="45"/>
       <w:r>
         <w:t xml:space="preserve"> Databasmodell för databasen Produkter</w:t>
       </w:r>
@@ -8926,7 +9100,7 @@
                     <pic:cNvPicPr/>
                   </pic:nvPicPr>
                   <pic:blipFill>
-                    <a:blip r:embed="rId26"/>
+                    <a:blip r:embed="rId27"/>
                     <a:stretch>
                       <a:fillRect/>
                     </a:stretch>
@@ -8951,7 +9125,7 @@
       <w:pPr>
         <w:pStyle w:val="Beskrivning"/>
       </w:pPr>
-      <w:bookmarkStart w:id="45" w:name="_Ref515619885"/>
+      <w:bookmarkStart w:id="46" w:name="_Ref515619885"/>
       <w:r>
         <w:t xml:space="preserve">Figur </w:t>
       </w:r>
@@ -8968,7 +9142,7 @@
         <w:rPr>
           <w:noProof/>
         </w:rPr>
-        <w:t>15</w:t>
+        <w:t>17</w:t>
       </w:r>
       <w:r>
         <w:rPr>
@@ -8976,7 +9150,7 @@
         </w:rPr>
         <w:fldChar w:fldCharType="end"/>
       </w:r>
-      <w:bookmarkEnd w:id="45"/>
+      <w:bookmarkEnd w:id="46"/>
       <w:r>
         <w:t xml:space="preserve"> </w:t>
       </w:r>
@@ -8992,7 +9166,7 @@
       <w:pPr>
         <w:pStyle w:val="Rubrik2"/>
       </w:pPr>
-      <w:bookmarkStart w:id="46" w:name="_Toc515959865"/>
+      <w:bookmarkStart w:id="47" w:name="_Toc515959865"/>
       <w:proofErr w:type="spellStart"/>
       <w:r>
         <w:t>Deployment</w:t>
@@ -9017,17 +9191,17 @@
       <w:r>
         <w:t>)</w:t>
       </w:r>
-      <w:bookmarkEnd w:id="46"/>
+      <w:bookmarkEnd w:id="47"/>
     </w:p>
     <w:p>
       <w:pPr>
         <w:pStyle w:val="Rubrik3"/>
       </w:pPr>
-      <w:bookmarkStart w:id="47" w:name="_Toc515959866"/>
+      <w:bookmarkStart w:id="48" w:name="_Toc515959866"/>
       <w:r>
         <w:t>Lösningsöversikt</w:t>
       </w:r>
-      <w:bookmarkEnd w:id="47"/>
+      <w:bookmarkEnd w:id="48"/>
     </w:p>
     <w:p>
       <w:r>
@@ -9106,7 +9280,7 @@
                     <pic:cNvPicPr/>
                   </pic:nvPicPr>
                   <pic:blipFill>
-                    <a:blip r:embed="rId27"/>
+                    <a:blip r:embed="rId28"/>
                     <a:stretch>
                       <a:fillRect/>
                     </a:stretch>
@@ -9131,7 +9305,7 @@
       <w:pPr>
         <w:pStyle w:val="Beskrivning"/>
       </w:pPr>
-      <w:bookmarkStart w:id="48" w:name="_Ref515895994"/>
+      <w:bookmarkStart w:id="49" w:name="_Ref515895994"/>
       <w:r>
         <w:t xml:space="preserve">Figur </w:t>
       </w:r>
@@ -9148,7 +9322,7 @@
         <w:rPr>
           <w:noProof/>
         </w:rPr>
-        <w:t>16</w:t>
+        <w:t>18</w:t>
       </w:r>
       <w:r>
         <w:rPr>
@@ -9156,7 +9330,7 @@
         </w:rPr>
         <w:fldChar w:fldCharType="end"/>
       </w:r>
-      <w:bookmarkEnd w:id="48"/>
+      <w:bookmarkEnd w:id="49"/>
       <w:r>
         <w:t xml:space="preserve"> </w:t>
       </w:r>
@@ -9181,101 +9355,101 @@
       <w:pPr>
         <w:pStyle w:val="Rubrik1"/>
       </w:pPr>
-      <w:bookmarkStart w:id="49" w:name="_Toc515959867"/>
+      <w:bookmarkStart w:id="50" w:name="_Toc515959867"/>
       <w:r>
         <w:t>Icke</w:t>
       </w:r>
       <w:r>
         <w:t>-funktionella krav</w:t>
-      </w:r>
-      <w:bookmarkEnd w:id="49"/>
-    </w:p>
-    <w:p>
-      <w:pPr>
-        <w:pStyle w:val="Rubrik2"/>
-      </w:pPr>
-      <w:bookmarkStart w:id="50" w:name="_Toc515959868"/>
-      <w:r>
-        <w:t>Svarstider</w:t>
-      </w:r>
-      <w:r>
-        <w:t xml:space="preserve"> och kapacitet</w:t>
       </w:r>
       <w:bookmarkEnd w:id="50"/>
     </w:p>
     <w:p>
-      <w:r>
-        <w:t>Från kundens perspektiv ska svarstiden normalt understiga 2 sekunder vid normalbelastning (20 samtidiga kunder). I övriga fall ska svarstiden vara mindre än 8 sekunder.</w:t>
-      </w:r>
-    </w:p>
-    <w:p>
-      <w:r>
-        <w:t>Systemet ska klara att hantera minst 50 samtidiga användare.</w:t>
-      </w:r>
-    </w:p>
-    <w:p>
       <w:pPr>
         <w:pStyle w:val="Rubrik2"/>
       </w:pPr>
-      <w:bookmarkStart w:id="51" w:name="_Toc515959869"/>
-      <w:r>
-        <w:t>Tillgänglighet</w:t>
+      <w:bookmarkStart w:id="51" w:name="_Toc515959868"/>
+      <w:r>
+        <w:t>Svarstider</w:t>
+      </w:r>
+      <w:r>
+        <w:t xml:space="preserve"> och kapacitet</w:t>
       </w:r>
       <w:bookmarkEnd w:id="51"/>
     </w:p>
     <w:p>
       <w:r>
-        <w:t>För kunden ska systemet vara tillgängligt minst under caféets öppettider. För personal och ägare ytterligare minst från två timmar innan caféet öppnar, samt fyra timmar efter stängning för att möjliggöra administrativa uppgifter.</w:t>
+        <w:t>Från kundens perspektiv ska svarstiden normalt understiga 2 sekunder vid normalbelastning (20 samtidiga kunder). I övriga fall ska svarstiden vara mindre än 8 sekunder.</w:t>
       </w:r>
     </w:p>
     <w:p>
       <w:r>
-        <w:t xml:space="preserve">Användargränssnittet ska vara intuitivt. </w:t>
+        <w:t>Systemet ska klara att hantera minst 50 samtidiga användare.</w:t>
       </w:r>
     </w:p>
     <w:p>
       <w:pPr>
         <w:pStyle w:val="Rubrik2"/>
       </w:pPr>
-      <w:bookmarkStart w:id="52" w:name="_Toc515959870"/>
-      <w:r>
-        <w:t>Tillförlitlighet</w:t>
+      <w:bookmarkStart w:id="52" w:name="_Toc515959869"/>
+      <w:r>
+        <w:t>Tillgänglighet</w:t>
       </w:r>
       <w:bookmarkEnd w:id="52"/>
     </w:p>
     <w:p>
       <w:r>
-        <w:t xml:space="preserve">Systemet bör gå att </w:t>
-      </w:r>
-      <w:proofErr w:type="spellStart"/>
-      <w:r>
-        <w:t>drifta</w:t>
-      </w:r>
-      <w:proofErr w:type="spellEnd"/>
-      <w:r>
-        <w:t xml:space="preserve"> med redundans.</w:t>
+        <w:t>För kunden ska systemet vara tillgängligt minst under caféets öppettider. För personal och ägare ytterligare minst från två timmar innan caféet öppnar, samt fyra timmar efter stängning för att möjliggöra administrativa uppgifter.</w:t>
       </w:r>
     </w:p>
     <w:p>
+      <w:r>
+        <w:t xml:space="preserve">Användargränssnittet ska vara intuitivt. </w:t>
+      </w:r>
+    </w:p>
+    <w:p>
       <w:pPr>
         <w:pStyle w:val="Rubrik2"/>
       </w:pPr>
-      <w:bookmarkStart w:id="53" w:name="_Toc515959871"/>
-      <w:r>
-        <w:t>Förvaltningsbarhet</w:t>
+      <w:bookmarkStart w:id="53" w:name="_Toc515959870"/>
+      <w:r>
+        <w:t>Tillförlitlighet</w:t>
       </w:r>
       <w:bookmarkEnd w:id="53"/>
     </w:p>
     <w:p>
       <w:r>
-        <w:t>Det ska finnas separata miljöer för utveckling, test och produktion.</w:t>
+        <w:t xml:space="preserve">Systemet bör gå att </w:t>
+      </w:r>
+      <w:proofErr w:type="spellStart"/>
+      <w:r>
+        <w:t>drifta</w:t>
+      </w:r>
+      <w:proofErr w:type="spellEnd"/>
+      <w:r>
+        <w:t xml:space="preserve"> med redundans.</w:t>
       </w:r>
     </w:p>
     <w:p>
       <w:pPr>
+        <w:pStyle w:val="Rubrik2"/>
+      </w:pPr>
+      <w:bookmarkStart w:id="54" w:name="_Toc515959871"/>
+      <w:r>
+        <w:t>Förvaltningsbarhet</w:t>
+      </w:r>
+      <w:bookmarkEnd w:id="54"/>
+    </w:p>
+    <w:p>
+      <w:r>
+        <w:t>Det ska finnas separata miljöer för utveckling, test och produktion.</w:t>
+      </w:r>
+    </w:p>
+    <w:p>
+      <w:pPr>
         <w:pStyle w:val="Rubrik1"/>
       </w:pPr>
-      <w:bookmarkStart w:id="54" w:name="_Toc515959872"/>
+      <w:bookmarkStart w:id="55" w:name="_Toc515959872"/>
       <w:r>
         <w:lastRenderedPageBreak/>
         <w:t>Teknisk lösning</w:t>
@@ -9295,13 +9469,13 @@
         </w:rPr>
         <w:t xml:space="preserve"> – Ta bort?</w:t>
       </w:r>
-      <w:bookmarkEnd w:id="54"/>
+      <w:bookmarkEnd w:id="55"/>
     </w:p>
     <w:p>
       <w:pPr>
         <w:pStyle w:val="Rubrik2"/>
       </w:pPr>
-      <w:bookmarkStart w:id="55" w:name="_Toc515959873"/>
+      <w:bookmarkStart w:id="56" w:name="_Toc515959873"/>
       <w:r>
         <w:t>Beskrivning</w:t>
       </w:r>
@@ -9314,13 +9488,13 @@
         </w:rPr>
         <w:t>TODO</w:t>
       </w:r>
-      <w:bookmarkEnd w:id="55"/>
+      <w:bookmarkEnd w:id="56"/>
     </w:p>
     <w:p>
       <w:pPr>
         <w:pStyle w:val="Rubrik2"/>
       </w:pPr>
-      <w:bookmarkStart w:id="56" w:name="_Toc515959874"/>
+      <w:bookmarkStart w:id="57" w:name="_Toc515959874"/>
       <w:r>
         <w:t>Integration med omvärlden</w:t>
       </w:r>
@@ -9333,13 +9507,13 @@
         </w:rPr>
         <w:t>TODO</w:t>
       </w:r>
-      <w:bookmarkEnd w:id="56"/>
+      <w:bookmarkEnd w:id="57"/>
     </w:p>
     <w:p>
       <w:pPr>
         <w:pStyle w:val="Rubrik2"/>
       </w:pPr>
-      <w:bookmarkStart w:id="57" w:name="_Toc515959875"/>
+      <w:bookmarkStart w:id="58" w:name="_Toc515959875"/>
       <w:r>
         <w:t>Felhantering</w:t>
       </w:r>
@@ -9364,64 +9538,64 @@
         </w:rPr>
         <w:t>om ta bort huvudsektionen?</w:t>
       </w:r>
-      <w:bookmarkEnd w:id="57"/>
-    </w:p>
-    <w:p>
-      <w:r>
-        <w:t xml:space="preserve">Javas </w:t>
-      </w:r>
-      <w:proofErr w:type="spellStart"/>
-      <w:r>
-        <w:t>Exceptions</w:t>
-      </w:r>
-      <w:proofErr w:type="spellEnd"/>
-      <w:r>
-        <w:t xml:space="preserve"> används för felhantering i applikationen. </w:t>
-      </w:r>
-    </w:p>
-    <w:p>
-      <w:pPr>
-        <w:pStyle w:val="Rubrik3"/>
-      </w:pPr>
-      <w:bookmarkStart w:id="58" w:name="_Toc515959876"/>
-      <w:r>
-        <w:t>Regler</w:t>
-      </w:r>
       <w:bookmarkEnd w:id="58"/>
     </w:p>
     <w:p>
       <w:r>
-        <w:t>När ett fel inträffar ska problemet i första hand åtgärdas. Om felhanteringsrutinen inte kan åtgärda problemet ska det kastas vidare.</w:t>
+        <w:t xml:space="preserve">Javas </w:t>
+      </w:r>
+      <w:proofErr w:type="spellStart"/>
+      <w:r>
+        <w:t>Exceptions</w:t>
+      </w:r>
+      <w:proofErr w:type="spellEnd"/>
+      <w:r>
+        <w:t xml:space="preserve"> används för felhantering i applikationen. </w:t>
       </w:r>
     </w:p>
     <w:p>
-      <w:r>
-        <w:t xml:space="preserve">De fel som kastas ska i första hand vara egendefinierade, för att dölja </w:t>
-      </w:r>
-      <w:proofErr w:type="spellStart"/>
-      <w:r>
-        <w:t>implentationsdetaljer</w:t>
-      </w:r>
-      <w:proofErr w:type="spellEnd"/>
-      <w:r>
-        <w:t xml:space="preserve"> som inte bör framgå i det publika användargränssnittet. På så vis förbättras också systemets underhåll</w:t>
-      </w:r>
-      <w:r>
-        <w:t>s</w:t>
-      </w:r>
-      <w:r>
-        <w:t>barhet.</w:t>
-      </w:r>
+      <w:pPr>
+        <w:pStyle w:val="Rubrik3"/>
+      </w:pPr>
+      <w:bookmarkStart w:id="59" w:name="_Toc515959876"/>
+      <w:r>
+        <w:t>Regler</w:t>
+      </w:r>
+      <w:bookmarkEnd w:id="59"/>
     </w:p>
     <w:p>
+      <w:r>
+        <w:t>När ett fel inträffar ska problemet i första hand åtgärdas. Om felhanteringsrutinen inte kan åtgärda problemet ska det kastas vidare.</w:t>
+      </w:r>
+    </w:p>
+    <w:p>
+      <w:r>
+        <w:t xml:space="preserve">De fel som kastas ska i första hand vara egendefinierade, för att dölja </w:t>
+      </w:r>
+      <w:proofErr w:type="spellStart"/>
+      <w:r>
+        <w:t>implentationsdetaljer</w:t>
+      </w:r>
+      <w:proofErr w:type="spellEnd"/>
+      <w:r>
+        <w:t xml:space="preserve"> som inte bör framgå i det publika användargränssnittet. På så vis förbättras också systemets underhåll</w:t>
+      </w:r>
+      <w:r>
+        <w:t>s</w:t>
+      </w:r>
+      <w:r>
+        <w:t>barhet.</w:t>
+      </w:r>
+    </w:p>
+    <w:p>
       <w:pPr>
         <w:pStyle w:val="Rubrik3"/>
       </w:pPr>
-      <w:bookmarkStart w:id="59" w:name="_Toc515959877"/>
+      <w:bookmarkStart w:id="60" w:name="_Toc515959877"/>
       <w:r>
         <w:t>Dataformatering</w:t>
       </w:r>
-      <w:bookmarkEnd w:id="59"/>
+      <w:bookmarkEnd w:id="60"/>
     </w:p>
     <w:p>
       <w:r>
@@ -9451,8 +9625,8 @@
       </w:pPr>
     </w:p>
     <w:sectPr>
-      <w:footerReference w:type="even" r:id="rId28"/>
-      <w:footerReference w:type="default" r:id="rId29"/>
+      <w:footerReference w:type="even" r:id="rId29"/>
+      <w:footerReference w:type="default" r:id="rId30"/>
       <w:pgSz w:w="11907" w:h="16839" w:code="1"/>
       <w:pgMar w:top="1418" w:right="1418" w:bottom="1418" w:left="1418" w:header="709" w:footer="709" w:gutter="0"/>
       <w:pgNumType w:start="0"/>
@@ -9576,7 +9750,6 @@
                               <w:dataBinding w:prefixMappings="xmlns:ns0='http://schemas.openxmlformats.org/package/2006/metadata/core-properties' xmlns:ns1='http://purl.org/dc/elements/1.1/'" w:xpath="/ns0:coreProperties[1]/ns1:title[1]" w:storeItemID="{6C3C8BC8-F283-45AE-878A-BAB7291924A1}"/>
                               <w:text/>
                             </w:sdtPr>
-                            <w:sdtEndPr/>
                             <w:sdtContent>
                               <w:r>
                                 <w:rPr>
@@ -9635,7 +9808,6 @@
                                 <w:calendar w:val="gregorian"/>
                               </w:date>
                             </w:sdtPr>
-                            <w:sdtEndPr/>
                             <w:sdtContent>
                               <w:r>
                                 <w:rPr>
@@ -9688,7 +9860,6 @@
                         <w:dataBinding w:prefixMappings="xmlns:ns0='http://schemas.openxmlformats.org/package/2006/metadata/core-properties' xmlns:ns1='http://purl.org/dc/elements/1.1/'" w:xpath="/ns0:coreProperties[1]/ns1:title[1]" w:storeItemID="{6C3C8BC8-F283-45AE-878A-BAB7291924A1}"/>
                         <w:text/>
                       </w:sdtPr>
-                      <w:sdtEndPr/>
                       <w:sdtContent>
                         <w:r>
                           <w:rPr>
@@ -9747,7 +9918,6 @@
                           <w:calendar w:val="gregorian"/>
                         </w:date>
                       </w:sdtPr>
-                      <w:sdtEndPr/>
                       <w:sdtContent>
                         <w:r>
                           <w:rPr>
@@ -10123,7 +10293,6 @@
                               <w:dataBinding w:prefixMappings="xmlns:ns0='http://schemas.openxmlformats.org/package/2006/metadata/core-properties' xmlns:ns1='http://purl.org/dc/elements/1.1/'" w:xpath="/ns0:coreProperties[1]/ns1:title[1]" w:storeItemID="{6C3C8BC8-F283-45AE-878A-BAB7291924A1}"/>
                               <w:text/>
                             </w:sdtPr>
-                            <w:sdtEndPr/>
                             <w:sdtContent>
                               <w:r>
                                 <w:rPr>
@@ -10182,7 +10351,6 @@
                                 <w:calendar w:val="gregorian"/>
                               </w:date>
                             </w:sdtPr>
-                            <w:sdtEndPr/>
                             <w:sdtContent>
                               <w:r>
                                 <w:rPr>
@@ -10235,7 +10403,6 @@
                         <w:dataBinding w:prefixMappings="xmlns:ns0='http://schemas.openxmlformats.org/package/2006/metadata/core-properties' xmlns:ns1='http://purl.org/dc/elements/1.1/'" w:xpath="/ns0:coreProperties[1]/ns1:title[1]" w:storeItemID="{6C3C8BC8-F283-45AE-878A-BAB7291924A1}"/>
                         <w:text/>
                       </w:sdtPr>
-                      <w:sdtEndPr/>
                       <w:sdtContent>
                         <w:r>
                           <w:rPr>
@@ -10294,7 +10461,6 @@
                           <w:calendar w:val="gregorian"/>
                         </w:date>
                       </w:sdtPr>
-                      <w:sdtEndPr/>
                       <w:sdtContent>
                         <w:r>
                           <w:rPr>
@@ -10638,7 +10804,7 @@
         <v:path o:extrusionok="f" gradientshapeok="t" o:connecttype="rect"/>
         <o:lock v:ext="edit" aspectratio="t"/>
       </v:shapetype>
-      <v:shape id="_x0000_i1054" type="#_x0000_t75" style="width:4.05pt;height:8.95pt" o:bullet="t">
+      <v:shape id="_x0000_i1062" type="#_x0000_t75" style="width:4.05pt;height:8.95pt" o:bullet="t">
         <v:imagedata r:id="rId1" o:title="clip_image001"/>
       </v:shape>
     </w:pict>
@@ -15144,6 +15310,7 @@
     <w:rsid w:val="002269FE"/>
     <w:rsid w:val="003A0EDC"/>
     <w:rsid w:val="003D3F6C"/>
+    <w:rsid w:val="00466AD0"/>
     <w:rsid w:val="00536BF8"/>
     <w:rsid w:val="005D473E"/>
     <w:rsid w:val="00612A13"/>
@@ -15156,7 +15323,6 @@
     <w:rsid w:val="009C35C9"/>
     <w:rsid w:val="00B77D10"/>
     <w:rsid w:val="00C015C2"/>
-    <w:rsid w:val="00C27FCA"/>
     <w:rsid w:val="00CC0C80"/>
     <w:rsid w:val="00D1236C"/>
     <w:rsid w:val="00DC1A51"/>
@@ -16209,7 +16375,7 @@
 </file>
 
 <file path=customXml/itemProps4.xml><?xml version="1.0" encoding="utf-8"?>
-<ds:datastoreItem xmlns:ds="http://schemas.openxmlformats.org/officeDocument/2006/customXml" ds:itemID="{98683692-AEE0-4E48-B038-201B6162DEEE}">
+<ds:datastoreItem xmlns:ds="http://schemas.openxmlformats.org/officeDocument/2006/customXml" ds:itemID="{8A2485A2-5EB9-4EF9-B346-E79A8C735B40}">
   <ds:schemaRefs>
     <ds:schemaRef ds:uri="http://schemas.openxmlformats.org/officeDocument/2006/bibliography"/>
   </ds:schemaRefs>

</xml_diff>

<commit_message>
Uppdaterat usecase Ägare och databasmodell för Produkter
</commit_message>
<xml_diff>
--- a/Systemarkitektur_projekt_SAD_CafeApp_Billy_Tommy_Zein_Malin_01.docx
+++ b/Systemarkitektur_projekt_SAD_CafeApp_Billy_Tommy_Zein_Malin_01.docx
@@ -255,39 +255,8 @@
                                               <w:sz w:val="72"/>
                                               <w:szCs w:val="72"/>
                                             </w:rPr>
-                                            <w:t xml:space="preserve">Software </w:t>
+                                            <w:t>Software Architecture Document</w:t>
                                           </w:r>
-                                          <w:proofErr w:type="spellStart"/>
-                                          <w:r>
-                                            <w:rPr>
-                                              <w:rFonts w:asciiTheme="majorHAnsi" w:eastAsiaTheme="majorEastAsia" w:hAnsiTheme="majorHAnsi" w:cstheme="majorBidi"/>
-                                              <w:color w:val="FFFFFF" w:themeColor="background1"/>
-                                              <w:sz w:val="72"/>
-                                              <w:szCs w:val="72"/>
-                                            </w:rPr>
-                                            <w:t>Architecture</w:t>
-                                          </w:r>
-                                          <w:proofErr w:type="spellEnd"/>
-                                          <w:r>
-                                            <w:rPr>
-                                              <w:rFonts w:asciiTheme="majorHAnsi" w:eastAsiaTheme="majorEastAsia" w:hAnsiTheme="majorHAnsi" w:cstheme="majorBidi"/>
-                                              <w:color w:val="FFFFFF" w:themeColor="background1"/>
-                                              <w:sz w:val="72"/>
-                                              <w:szCs w:val="72"/>
-                                            </w:rPr>
-                                            <w:t xml:space="preserve"> </w:t>
-                                          </w:r>
-                                          <w:proofErr w:type="spellStart"/>
-                                          <w:r>
-                                            <w:rPr>
-                                              <w:rFonts w:asciiTheme="majorHAnsi" w:eastAsiaTheme="majorEastAsia" w:hAnsiTheme="majorHAnsi" w:cstheme="majorBidi"/>
-                                              <w:color w:val="FFFFFF" w:themeColor="background1"/>
-                                              <w:sz w:val="72"/>
-                                              <w:szCs w:val="72"/>
-                                            </w:rPr>
-                                            <w:t>Document</w:t>
-                                          </w:r>
-                                          <w:proofErr w:type="spellEnd"/>
                                         </w:sdtContent>
                                       </w:sdt>
                                     </w:p>
@@ -356,7 +325,6 @@
                                           <w:text/>
                                         </w:sdtPr>
                                         <w:sdtContent>
-                                          <w:proofErr w:type="spellStart"/>
                                           <w:r>
                                             <w:rPr>
                                               <w:sz w:val="36"/>
@@ -364,7 +332,6 @@
                                             </w:rPr>
                                             <w:t>CaféApp</w:t>
                                           </w:r>
-                                          <w:proofErr w:type="spellEnd"/>
                                         </w:sdtContent>
                                       </w:sdt>
                                     </w:p>
@@ -482,39 +449,8 @@
                                         <w:sz w:val="72"/>
                                         <w:szCs w:val="72"/>
                                       </w:rPr>
-                                      <w:t xml:space="preserve">Software </w:t>
+                                      <w:t>Software Architecture Document</w:t>
                                     </w:r>
-                                    <w:proofErr w:type="spellStart"/>
-                                    <w:r>
-                                      <w:rPr>
-                                        <w:rFonts w:asciiTheme="majorHAnsi" w:eastAsiaTheme="majorEastAsia" w:hAnsiTheme="majorHAnsi" w:cstheme="majorBidi"/>
-                                        <w:color w:val="FFFFFF" w:themeColor="background1"/>
-                                        <w:sz w:val="72"/>
-                                        <w:szCs w:val="72"/>
-                                      </w:rPr>
-                                      <w:t>Architecture</w:t>
-                                    </w:r>
-                                    <w:proofErr w:type="spellEnd"/>
-                                    <w:r>
-                                      <w:rPr>
-                                        <w:rFonts w:asciiTheme="majorHAnsi" w:eastAsiaTheme="majorEastAsia" w:hAnsiTheme="majorHAnsi" w:cstheme="majorBidi"/>
-                                        <w:color w:val="FFFFFF" w:themeColor="background1"/>
-                                        <w:sz w:val="72"/>
-                                        <w:szCs w:val="72"/>
-                                      </w:rPr>
-                                      <w:t xml:space="preserve"> </w:t>
-                                    </w:r>
-                                    <w:proofErr w:type="spellStart"/>
-                                    <w:r>
-                                      <w:rPr>
-                                        <w:rFonts w:asciiTheme="majorHAnsi" w:eastAsiaTheme="majorEastAsia" w:hAnsiTheme="majorHAnsi" w:cstheme="majorBidi"/>
-                                        <w:color w:val="FFFFFF" w:themeColor="background1"/>
-                                        <w:sz w:val="72"/>
-                                        <w:szCs w:val="72"/>
-                                      </w:rPr>
-                                      <w:t>Document</w:t>
-                                    </w:r>
-                                    <w:proofErr w:type="spellEnd"/>
                                   </w:sdtContent>
                                 </w:sdt>
                               </w:p>
@@ -583,7 +519,6 @@
                                     <w:text/>
                                   </w:sdtPr>
                                   <w:sdtContent>
-                                    <w:proofErr w:type="spellStart"/>
                                     <w:r>
                                       <w:rPr>
                                         <w:sz w:val="36"/>
@@ -591,7 +526,6 @@
                                       </w:rPr>
                                       <w:t>CaféApp</w:t>
                                     </w:r>
-                                    <w:proofErr w:type="spellEnd"/>
                                   </w:sdtContent>
                                 </w:sdt>
                               </w:p>
@@ -5598,27 +5532,14 @@
       <w:r>
         <w:t xml:space="preserve">Figur </w:t>
       </w:r>
-      <w:r>
-        <w:fldChar w:fldCharType="begin"/>
-      </w:r>
-      <w:r>
-        <w:instrText xml:space="preserve"> SEQ Figur \* ARABIC </w:instrText>
-      </w:r>
-      <w:r>
-        <w:fldChar w:fldCharType="separate"/>
-      </w:r>
-      <w:r>
-        <w:rPr>
-          <w:noProof/>
-        </w:rPr>
-        <w:t>1</w:t>
-      </w:r>
-      <w:r>
-        <w:rPr>
-          <w:noProof/>
-        </w:rPr>
-        <w:fldChar w:fldCharType="end"/>
-      </w:r>
+      <w:fldSimple w:instr=" SEQ Figur \* ARABIC ">
+        <w:r>
+          <w:rPr>
+            <w:noProof/>
+          </w:rPr>
+          <w:t>1</w:t>
+        </w:r>
+      </w:fldSimple>
       <w:bookmarkEnd w:id="7"/>
       <w:r>
         <w:t xml:space="preserve"> DFD </w:t>
@@ -7048,27 +6969,14 @@
       <w:r>
         <w:t xml:space="preserve">Figur </w:t>
       </w:r>
-      <w:r>
-        <w:fldChar w:fldCharType="begin"/>
-      </w:r>
-      <w:r>
-        <w:instrText xml:space="preserve"> SEQ Figur \* ARABIC </w:instrText>
-      </w:r>
-      <w:r>
-        <w:fldChar w:fldCharType="separate"/>
-      </w:r>
-      <w:r>
-        <w:rPr>
-          <w:noProof/>
-        </w:rPr>
-        <w:t>2</w:t>
-      </w:r>
-      <w:r>
-        <w:rPr>
-          <w:noProof/>
-        </w:rPr>
-        <w:fldChar w:fldCharType="end"/>
-      </w:r>
+      <w:fldSimple w:instr=" SEQ Figur \* ARABIC ">
+        <w:r>
+          <w:rPr>
+            <w:noProof/>
+          </w:rPr>
+          <w:t>2</w:t>
+        </w:r>
+      </w:fldSimple>
       <w:r>
         <w:t xml:space="preserve"> </w:t>
       </w:r>
@@ -7148,27 +7056,14 @@
       <w:r>
         <w:t xml:space="preserve">Figur </w:t>
       </w:r>
-      <w:r>
-        <w:fldChar w:fldCharType="begin"/>
-      </w:r>
-      <w:r>
-        <w:instrText xml:space="preserve"> SEQ Figur \* ARABIC </w:instrText>
-      </w:r>
-      <w:r>
-        <w:fldChar w:fldCharType="separate"/>
-      </w:r>
-      <w:r>
-        <w:rPr>
-          <w:noProof/>
-        </w:rPr>
-        <w:t>3</w:t>
-      </w:r>
-      <w:r>
-        <w:rPr>
-          <w:noProof/>
-        </w:rPr>
-        <w:fldChar w:fldCharType="end"/>
-      </w:r>
+      <w:fldSimple w:instr=" SEQ Figur \* ARABIC ">
+        <w:r>
+          <w:rPr>
+            <w:noProof/>
+          </w:rPr>
+          <w:t>3</w:t>
+        </w:r>
+      </w:fldSimple>
       <w:r>
         <w:t xml:space="preserve"> Några </w:t>
       </w:r>
@@ -7342,9 +7237,9 @@
         </w:rPr>
         <w:drawing>
           <wp:inline distT="0" distB="0" distL="0" distR="0">
-            <wp:extent cx="3619500" cy="4381500"/>
+            <wp:extent cx="5715000" cy="5715000"/>
             <wp:effectExtent l="0" t="0" r="0" b="0"/>
-            <wp:docPr id="19" name="Bildobjekt 19"/>
+            <wp:docPr id="22" name="Bildobjekt 22"/>
             <wp:cNvGraphicFramePr>
               <a:graphicFrameLocks xmlns:a="http://schemas.openxmlformats.org/drawingml/2006/main" noChangeAspect="1"/>
             </wp:cNvGraphicFramePr>
@@ -7352,7 +7247,7 @@
               <a:graphicData uri="http://schemas.openxmlformats.org/drawingml/2006/picture">
                 <pic:pic xmlns:pic="http://schemas.openxmlformats.org/drawingml/2006/picture">
                   <pic:nvPicPr>
-                    <pic:cNvPr id="0" name="Picture 14"/>
+                    <pic:cNvPr id="0" name="Picture 5"/>
                     <pic:cNvPicPr>
                       <a:picLocks noChangeAspect="1" noChangeArrowheads="1"/>
                     </pic:cNvPicPr>
@@ -7373,7 +7268,7 @@
                   <pic:spPr bwMode="auto">
                     <a:xfrm>
                       <a:off x="0" y="0"/>
-                      <a:ext cx="3619500" cy="4381500"/>
+                      <a:ext cx="5715000" cy="5715000"/>
                     </a:xfrm>
                     <a:prstGeom prst="rect">
                       <a:avLst/>
@@ -7397,24 +7292,14 @@
       <w:r>
         <w:t xml:space="preserve">Figur </w:t>
       </w:r>
-      <w:r>
-        <w:fldChar w:fldCharType="begin"/>
-      </w:r>
-      <w:r>
-        <w:instrText xml:space="preserve"> SEQ Figur \* ARABIC </w:instrText>
-      </w:r>
-      <w:r>
-        <w:fldChar w:fldCharType="separate"/>
-      </w:r>
-      <w:r>
-        <w:rPr>
-          <w:noProof/>
-        </w:rPr>
-        <w:t>5</w:t>
-      </w:r>
-      <w:r>
-        <w:fldChar w:fldCharType="end"/>
-      </w:r>
+      <w:fldSimple w:instr=" SEQ Figur \* ARABIC ">
+        <w:r>
+          <w:rPr>
+            <w:noProof/>
+          </w:rPr>
+          <w:t>5</w:t>
+        </w:r>
+      </w:fldSimple>
       <w:r>
         <w:t xml:space="preserve"> </w:t>
       </w:r>
@@ -7522,10 +7407,8 @@
       </w:pPr>
       <w:bookmarkStart w:id="26" w:name="_Toc515959859"/>
       <w:r>
-        <w:t>Klassdiagram</w:t>
-      </w:r>
-      <w:r>
-        <w:t xml:space="preserve"> </w:t>
+        <w:lastRenderedPageBreak/>
+        <w:t xml:space="preserve">Klassdiagram </w:t>
       </w:r>
       <w:r>
         <w:rPr>
@@ -7539,8 +7422,6 @@
       <w:r>
         <w:t xml:space="preserve">Klassdiagrammet i </w:t>
       </w:r>
-      <w:bookmarkStart w:id="27" w:name="_GoBack"/>
-      <w:bookmarkEnd w:id="27"/>
       <w:r>
         <w:fldChar w:fldCharType="begin"/>
       </w:r>
@@ -7590,7 +7471,6 @@
         <w:rPr>
           <w:noProof/>
         </w:rPr>
-        <w:lastRenderedPageBreak/>
         <w:drawing>
           <wp:inline distT="0" distB="0" distL="0" distR="0" wp14:anchorId="550F3F1D" wp14:editId="44F519DF">
             <wp:extent cx="6269746" cy="3416531"/>
@@ -7638,29 +7518,19 @@
       <w:pPr>
         <w:pStyle w:val="Beskrivning"/>
       </w:pPr>
-      <w:bookmarkStart w:id="28" w:name="_Ref515960456"/>
+      <w:bookmarkStart w:id="27" w:name="_Ref515960456"/>
       <w:r>
         <w:t xml:space="preserve">Figur </w:t>
       </w:r>
-      <w:r>
-        <w:fldChar w:fldCharType="begin"/>
-      </w:r>
-      <w:r>
-        <w:instrText xml:space="preserve"> SEQ Figur \* ARABIC </w:instrText>
-      </w:r>
-      <w:r>
-        <w:fldChar w:fldCharType="separate"/>
-      </w:r>
-      <w:r>
-        <w:rPr>
-          <w:noProof/>
-        </w:rPr>
-        <w:t>6</w:t>
-      </w:r>
-      <w:r>
-        <w:fldChar w:fldCharType="end"/>
-      </w:r>
-      <w:bookmarkEnd w:id="28"/>
+      <w:fldSimple w:instr=" SEQ Figur \* ARABIC ">
+        <w:r>
+          <w:rPr>
+            <w:noProof/>
+          </w:rPr>
+          <w:t>6</w:t>
+        </w:r>
+      </w:fldSimple>
+      <w:bookmarkEnd w:id="27"/>
       <w:r>
         <w:t xml:space="preserve"> Klassdiagram</w:t>
       </w:r>
@@ -7711,6 +7581,7 @@
         <w:rPr>
           <w:noProof/>
         </w:rPr>
+        <w:lastRenderedPageBreak/>
         <w:drawing>
           <wp:inline distT="0" distB="0" distL="0" distR="0">
             <wp:extent cx="5760085" cy="3629643"/>
@@ -7768,24 +7639,14 @@
       <w:r>
         <w:t xml:space="preserve">Figur </w:t>
       </w:r>
-      <w:r>
-        <w:fldChar w:fldCharType="begin"/>
-      </w:r>
-      <w:r>
-        <w:instrText xml:space="preserve"> SEQ Figur \* ARABIC </w:instrText>
-      </w:r>
-      <w:r>
-        <w:fldChar w:fldCharType="separate"/>
-      </w:r>
-      <w:r>
-        <w:rPr>
-          <w:noProof/>
-        </w:rPr>
-        <w:t>7</w:t>
-      </w:r>
-      <w:r>
-        <w:fldChar w:fldCharType="end"/>
-      </w:r>
+      <w:fldSimple w:instr=" SEQ Figur \* ARABIC ">
+        <w:r>
+          <w:rPr>
+            <w:noProof/>
+          </w:rPr>
+          <w:t>7</w:t>
+        </w:r>
+      </w:fldSimple>
       <w:r>
         <w:t xml:space="preserve"> State diagram Gör beställning</w:t>
       </w:r>
@@ -7794,9 +7655,8 @@
       <w:pPr>
         <w:pStyle w:val="Rubrik3"/>
       </w:pPr>
-      <w:bookmarkStart w:id="29" w:name="_Toc515959851"/>
-      <w:r>
-        <w:lastRenderedPageBreak/>
+      <w:bookmarkStart w:id="28" w:name="_Toc515959851"/>
+      <w:r>
         <w:t>Interfacedefinitioner</w:t>
       </w:r>
       <w:r>
@@ -7808,14 +7668,14 @@
         </w:rPr>
         <w:t>TODO</w:t>
       </w:r>
-      <w:bookmarkEnd w:id="29"/>
+      <w:bookmarkEnd w:id="28"/>
     </w:p>
     <w:p/>
     <w:p>
       <w:pPr>
         <w:pStyle w:val="Rubrik4"/>
       </w:pPr>
-      <w:bookmarkStart w:id="30" w:name="_Toc515959852"/>
+      <w:bookmarkStart w:id="29" w:name="_Toc515959852"/>
       <w:r>
         <w:t>Realisering av användarfall</w:t>
       </w:r>
@@ -7828,7 +7688,7 @@
         </w:rPr>
         <w:t>TODO</w:t>
       </w:r>
-      <w:bookmarkEnd w:id="30"/>
+      <w:bookmarkEnd w:id="29"/>
     </w:p>
     <w:p>
       <w:r>
@@ -7850,7 +7710,7 @@
           <w:highlight w:val="yellow"/>
         </w:rPr>
       </w:pPr>
-      <w:bookmarkStart w:id="31" w:name="_Toc515959853"/>
+      <w:bookmarkStart w:id="30" w:name="_Toc515959853"/>
       <w:r>
         <w:t>Lägg produkt i varukorgen</w:t>
       </w:r>
@@ -7863,7 +7723,7 @@
         </w:rPr>
         <w:t>TODO</w:t>
       </w:r>
-      <w:bookmarkEnd w:id="31"/>
+      <w:bookmarkEnd w:id="30"/>
     </w:p>
     <w:p>
       <w:r>
@@ -7887,6 +7747,7 @@
         <w:rPr>
           <w:noProof/>
         </w:rPr>
+        <w:lastRenderedPageBreak/>
         <w:drawing>
           <wp:inline distT="0" distB="0" distL="0" distR="0">
             <wp:extent cx="5760085" cy="4739310"/>
@@ -7944,24 +7805,14 @@
       <w:r>
         <w:t xml:space="preserve">Figur </w:t>
       </w:r>
-      <w:r>
-        <w:fldChar w:fldCharType="begin"/>
-      </w:r>
-      <w:r>
-        <w:instrText xml:space="preserve"> SEQ Figur \* ARABIC </w:instrText>
-      </w:r>
-      <w:r>
-        <w:fldChar w:fldCharType="separate"/>
-      </w:r>
-      <w:r>
-        <w:rPr>
-          <w:noProof/>
-        </w:rPr>
-        <w:t>8</w:t>
-      </w:r>
-      <w:r>
-        <w:fldChar w:fldCharType="end"/>
-      </w:r>
+      <w:fldSimple w:instr=" SEQ Figur \* ARABIC ">
+        <w:r>
+          <w:rPr>
+            <w:noProof/>
+          </w:rPr>
+          <w:t>8</w:t>
+        </w:r>
+      </w:fldSimple>
       <w:r>
         <w:t xml:space="preserve"> Sekvensdiagram </w:t>
       </w:r>
@@ -7978,7 +7829,7 @@
           <w:highlight w:val="yellow"/>
         </w:rPr>
       </w:pPr>
-      <w:bookmarkStart w:id="32" w:name="_Toc515959854"/>
+      <w:bookmarkStart w:id="31" w:name="_Toc515959854"/>
       <w:r>
         <w:t>Gör beställning</w:t>
       </w:r>
@@ -7991,7 +7842,7 @@
         </w:rPr>
         <w:t>TODO</w:t>
       </w:r>
-      <w:bookmarkEnd w:id="32"/>
+      <w:bookmarkEnd w:id="31"/>
     </w:p>
     <w:p>
       <w:r>
@@ -8015,7 +7866,6 @@
         <w:rPr>
           <w:noProof/>
         </w:rPr>
-        <w:lastRenderedPageBreak/>
         <w:drawing>
           <wp:inline distT="0" distB="0" distL="0" distR="0" wp14:anchorId="171DAE69" wp14:editId="68B8A2FF">
             <wp:extent cx="5760085" cy="2849726"/>
@@ -8073,24 +7923,14 @@
       <w:r>
         <w:t xml:space="preserve">Figur </w:t>
       </w:r>
-      <w:r>
-        <w:fldChar w:fldCharType="begin"/>
-      </w:r>
-      <w:r>
-        <w:instrText xml:space="preserve"> SEQ Figur \* ARABIC </w:instrText>
-      </w:r>
-      <w:r>
-        <w:fldChar w:fldCharType="separate"/>
-      </w:r>
-      <w:r>
-        <w:rPr>
-          <w:noProof/>
-        </w:rPr>
-        <w:t>9</w:t>
-      </w:r>
-      <w:r>
-        <w:fldChar w:fldCharType="end"/>
-      </w:r>
+      <w:fldSimple w:instr=" SEQ Figur \* ARABIC ">
+        <w:r>
+          <w:rPr>
+            <w:noProof/>
+          </w:rPr>
+          <w:t>9</w:t>
+        </w:r>
+      </w:fldSimple>
       <w:r>
         <w:t xml:space="preserve"> Sekvensdiagram </w:t>
       </w:r>
@@ -8107,8 +7947,9 @@
           <w:highlight w:val="yellow"/>
         </w:rPr>
       </w:pPr>
-      <w:bookmarkStart w:id="33" w:name="_Toc515959855"/>
-      <w:r>
+      <w:bookmarkStart w:id="32" w:name="_Toc515959855"/>
+      <w:r>
+        <w:lastRenderedPageBreak/>
         <w:t>Skapa rapport</w:t>
       </w:r>
       <w:r>
@@ -8120,7 +7961,7 @@
         </w:rPr>
         <w:t>TODO</w:t>
       </w:r>
-      <w:bookmarkEnd w:id="33"/>
+      <w:bookmarkEnd w:id="32"/>
     </w:p>
     <w:p>
       <w:r>
@@ -8201,24 +8042,14 @@
       <w:r>
         <w:t xml:space="preserve">Figur </w:t>
       </w:r>
-      <w:r>
-        <w:fldChar w:fldCharType="begin"/>
-      </w:r>
-      <w:r>
-        <w:instrText xml:space="preserve"> SEQ Figur \* ARABIC </w:instrText>
-      </w:r>
-      <w:r>
-        <w:fldChar w:fldCharType="separate"/>
-      </w:r>
-      <w:r>
-        <w:rPr>
-          <w:noProof/>
-        </w:rPr>
-        <w:t>10</w:t>
-      </w:r>
-      <w:r>
-        <w:fldChar w:fldCharType="end"/>
-      </w:r>
+      <w:fldSimple w:instr=" SEQ Figur \* ARABIC ">
+        <w:r>
+          <w:rPr>
+            <w:noProof/>
+          </w:rPr>
+          <w:t>10</w:t>
+        </w:r>
+      </w:fldSimple>
       <w:r>
         <w:t xml:space="preserve"> Sekvensdiagram </w:t>
       </w:r>
@@ -8235,7 +8066,7 @@
           <w:highlight w:val="yellow"/>
         </w:rPr>
       </w:pPr>
-      <w:bookmarkStart w:id="34" w:name="_Toc515959856"/>
+      <w:bookmarkStart w:id="33" w:name="_Toc515959856"/>
       <w:r>
         <w:t>Hantera produkt</w:t>
       </w:r>
@@ -8248,7 +8079,7 @@
         </w:rPr>
         <w:t>TODO</w:t>
       </w:r>
-      <w:bookmarkEnd w:id="34"/>
+      <w:bookmarkEnd w:id="33"/>
     </w:p>
     <w:p>
       <w:r>
@@ -8272,7 +8103,6 @@
         <w:rPr>
           <w:noProof/>
         </w:rPr>
-        <w:lastRenderedPageBreak/>
         <w:drawing>
           <wp:inline distT="0" distB="0" distL="0" distR="0">
             <wp:extent cx="5760085" cy="3716184"/>
@@ -8330,24 +8160,14 @@
       <w:r>
         <w:t xml:space="preserve">Figur </w:t>
       </w:r>
-      <w:r>
-        <w:fldChar w:fldCharType="begin"/>
-      </w:r>
-      <w:r>
-        <w:instrText xml:space="preserve"> SEQ Figur \* ARABIC </w:instrText>
-      </w:r>
-      <w:r>
-        <w:fldChar w:fldCharType="separate"/>
-      </w:r>
-      <w:r>
-        <w:rPr>
-          <w:noProof/>
-        </w:rPr>
-        <w:t>11</w:t>
-      </w:r>
-      <w:r>
-        <w:fldChar w:fldCharType="end"/>
-      </w:r>
+      <w:fldSimple w:instr=" SEQ Figur \* ARABIC ">
+        <w:r>
+          <w:rPr>
+            <w:noProof/>
+          </w:rPr>
+          <w:t>11</w:t>
+        </w:r>
+      </w:fldSimple>
       <w:r>
         <w:t xml:space="preserve"> Sekvensdiagram </w:t>
       </w:r>
@@ -8362,7 +8182,7 @@
       <w:pPr>
         <w:pStyle w:val="Rubrik3"/>
       </w:pPr>
-      <w:bookmarkStart w:id="35" w:name="_Toc515959857"/>
+      <w:bookmarkStart w:id="34" w:name="_Toc515959857"/>
       <w:r>
         <w:t>Tjänsteuppdelning</w:t>
       </w:r>
@@ -8375,13 +8195,13 @@
         </w:rPr>
         <w:t>TODO</w:t>
       </w:r>
-      <w:bookmarkEnd w:id="35"/>
+      <w:bookmarkEnd w:id="34"/>
     </w:p>
     <w:p>
       <w:pPr>
         <w:pStyle w:val="Rubrik3"/>
       </w:pPr>
-      <w:bookmarkStart w:id="36" w:name="_Toc515959858"/>
+      <w:bookmarkStart w:id="35" w:name="_Toc515959858"/>
       <w:r>
         <w:t>Övergripande domänmodell</w:t>
       </w:r>
@@ -8394,14 +8214,14 @@
         </w:rPr>
         <w:t>TODO</w:t>
       </w:r>
-      <w:bookmarkEnd w:id="36"/>
+      <w:bookmarkEnd w:id="35"/>
     </w:p>
     <w:p>
       <w:pPr>
         <w:pStyle w:val="Rubrik2"/>
       </w:pPr>
-      <w:bookmarkStart w:id="37" w:name="_Toc515896101"/>
-      <w:bookmarkStart w:id="38" w:name="_Toc515959860"/>
+      <w:bookmarkStart w:id="36" w:name="_Toc515896101"/>
+      <w:bookmarkStart w:id="37" w:name="_Toc515959860"/>
       <w:r>
         <w:t>Process</w:t>
       </w:r>
@@ -8422,8 +8242,8 @@
         </w:rPr>
         <w:t>TODO</w:t>
       </w:r>
+      <w:bookmarkEnd w:id="36"/>
       <w:bookmarkEnd w:id="37"/>
-      <w:bookmarkEnd w:id="38"/>
     </w:p>
     <w:p>
       <w:pPr>
@@ -8436,8 +8256,8 @@
           <w:highlight w:val="yellow"/>
         </w:rPr>
       </w:pPr>
-      <w:bookmarkStart w:id="39" w:name="_Toc515896102"/>
-      <w:bookmarkStart w:id="40" w:name="_Toc515959861"/>
+      <w:bookmarkStart w:id="38" w:name="_Toc515896102"/>
+      <w:bookmarkStart w:id="39" w:name="_Toc515959861"/>
       <w:proofErr w:type="gramStart"/>
       <w:r>
         <w:t>Översikt</w:t>
@@ -8460,8 +8280,8 @@
         </w:rPr>
         <w:t>TODO</w:t>
       </w:r>
+      <w:bookmarkEnd w:id="38"/>
       <w:bookmarkEnd w:id="39"/>
-      <w:bookmarkEnd w:id="40"/>
       <w:proofErr w:type="gramEnd"/>
     </w:p>
     <w:p/>
@@ -8469,11 +8289,11 @@
       <w:pPr>
         <w:pStyle w:val="Rubrik4"/>
       </w:pPr>
-      <w:bookmarkStart w:id="41" w:name="_Toc515959862"/>
+      <w:bookmarkStart w:id="40" w:name="_Toc515959862"/>
       <w:r>
         <w:t>Beställningsprocessen</w:t>
       </w:r>
-      <w:bookmarkEnd w:id="41"/>
+      <w:bookmarkEnd w:id="40"/>
     </w:p>
     <w:p>
       <w:r>
@@ -8503,7 +8323,6 @@
         <w:rPr>
           <w:noProof/>
         </w:rPr>
-        <w:lastRenderedPageBreak/>
         <w:drawing>
           <wp:inline distT="0" distB="0" distL="0" distR="0">
             <wp:extent cx="5760085" cy="3472992"/>
@@ -8561,24 +8380,14 @@
       <w:r>
         <w:t xml:space="preserve">Figur </w:t>
       </w:r>
-      <w:r>
-        <w:fldChar w:fldCharType="begin"/>
-      </w:r>
-      <w:r>
-        <w:instrText xml:space="preserve"> SEQ Figur \* ARABIC </w:instrText>
-      </w:r>
-      <w:r>
-        <w:fldChar w:fldCharType="separate"/>
-      </w:r>
-      <w:r>
-        <w:rPr>
-          <w:noProof/>
-        </w:rPr>
-        <w:t>12</w:t>
-      </w:r>
-      <w:r>
-        <w:fldChar w:fldCharType="end"/>
-      </w:r>
+      <w:fldSimple w:instr=" SEQ Figur \* ARABIC ">
+        <w:r>
+          <w:rPr>
+            <w:noProof/>
+          </w:rPr>
+          <w:t>12</w:t>
+        </w:r>
+      </w:fldSimple>
       <w:r>
         <w:t xml:space="preserve"> Aktivitetsdiagram Gör beställning</w:t>
       </w:r>
@@ -8659,24 +8468,14 @@
       <w:r>
         <w:t xml:space="preserve">Figur </w:t>
       </w:r>
-      <w:r>
-        <w:fldChar w:fldCharType="begin"/>
-      </w:r>
-      <w:r>
-        <w:instrText xml:space="preserve"> SEQ Figur \* ARABIC </w:instrText>
-      </w:r>
-      <w:r>
-        <w:fldChar w:fldCharType="separate"/>
-      </w:r>
-      <w:r>
-        <w:rPr>
-          <w:noProof/>
-        </w:rPr>
-        <w:t>13</w:t>
-      </w:r>
-      <w:r>
-        <w:fldChar w:fldCharType="end"/>
-      </w:r>
+      <w:fldSimple w:instr=" SEQ Figur \* ARABIC ">
+        <w:r>
+          <w:rPr>
+            <w:noProof/>
+          </w:rPr>
+          <w:t>13</w:t>
+        </w:r>
+      </w:fldSimple>
       <w:r>
         <w:t xml:space="preserve"> Aktivitetsdiagram Hantera beställningen</w:t>
       </w:r>
@@ -8685,12 +8484,12 @@
       <w:pPr>
         <w:pStyle w:val="Rubrik4"/>
       </w:pPr>
-      <w:bookmarkStart w:id="42" w:name="_Toc515959863"/>
+      <w:bookmarkStart w:id="41" w:name="_Toc515959863"/>
       <w:r>
         <w:lastRenderedPageBreak/>
         <w:t>Administrativa processer</w:t>
       </w:r>
-      <w:bookmarkEnd w:id="42"/>
+      <w:bookmarkEnd w:id="41"/>
     </w:p>
     <w:p>
       <w:pPr>
@@ -8757,24 +8556,14 @@
       <w:r>
         <w:t xml:space="preserve">Figur </w:t>
       </w:r>
-      <w:r>
-        <w:fldChar w:fldCharType="begin"/>
-      </w:r>
-      <w:r>
-        <w:instrText xml:space="preserve"> SEQ Figur \* ARABIC </w:instrText>
-      </w:r>
-      <w:r>
-        <w:fldChar w:fldCharType="separate"/>
-      </w:r>
-      <w:r>
-        <w:rPr>
-          <w:noProof/>
-        </w:rPr>
-        <w:t>14</w:t>
-      </w:r>
-      <w:r>
-        <w:fldChar w:fldCharType="end"/>
-      </w:r>
+      <w:fldSimple w:instr=" SEQ Figur \* ARABIC ">
+        <w:r>
+          <w:rPr>
+            <w:noProof/>
+          </w:rPr>
+          <w:t>14</w:t>
+        </w:r>
+      </w:fldSimple>
       <w:r>
         <w:t xml:space="preserve"> Aktivitetsdiagram administrativa processer (hantera produktdata, ta ut rapporter)</w:t>
       </w:r>
@@ -8783,7 +8572,7 @@
       <w:pPr>
         <w:pStyle w:val="Rubrik2"/>
       </w:pPr>
-      <w:bookmarkStart w:id="43" w:name="_Toc515959864"/>
+      <w:bookmarkStart w:id="42" w:name="_Toc515959864"/>
       <w:r>
         <w:t xml:space="preserve">Data </w:t>
       </w:r>
@@ -8791,7 +8580,7 @@
       <w:r>
         <w:t>View</w:t>
       </w:r>
-      <w:bookmarkEnd w:id="43"/>
+      <w:bookmarkEnd w:id="42"/>
       <w:proofErr w:type="spellEnd"/>
     </w:p>
     <w:p>
@@ -8900,32 +8689,19 @@
       <w:pPr>
         <w:pStyle w:val="Beskrivning"/>
       </w:pPr>
-      <w:bookmarkStart w:id="44" w:name="_Ref515919762"/>
+      <w:bookmarkStart w:id="43" w:name="_Ref515919762"/>
       <w:r>
         <w:t xml:space="preserve">Figur </w:t>
       </w:r>
-      <w:r>
-        <w:fldChar w:fldCharType="begin"/>
-      </w:r>
-      <w:r>
-        <w:instrText xml:space="preserve"> SEQ Figur \* ARABIC </w:instrText>
-      </w:r>
-      <w:r>
-        <w:fldChar w:fldCharType="separate"/>
-      </w:r>
-      <w:r>
-        <w:rPr>
-          <w:noProof/>
-        </w:rPr>
-        <w:t>15</w:t>
-      </w:r>
-      <w:r>
-        <w:rPr>
-          <w:noProof/>
-        </w:rPr>
-        <w:fldChar w:fldCharType="end"/>
-      </w:r>
-      <w:bookmarkEnd w:id="44"/>
+      <w:fldSimple w:instr=" SEQ Figur \* ARABIC ">
+        <w:r>
+          <w:rPr>
+            <w:noProof/>
+          </w:rPr>
+          <w:t>15</w:t>
+        </w:r>
+      </w:fldSimple>
+      <w:bookmarkEnd w:id="43"/>
       <w:r>
         <w:t xml:space="preserve"> DFD </w:t>
       </w:r>
@@ -9005,10 +8781,10 @@
           <w:noProof/>
         </w:rPr>
         <w:drawing>
-          <wp:inline distT="0" distB="0" distL="0" distR="0" wp14:anchorId="0DFDCE9B" wp14:editId="5CEBC9B4">
-            <wp:extent cx="5760085" cy="1599565"/>
-            <wp:effectExtent l="0" t="0" r="0" b="635"/>
-            <wp:docPr id="9" name="Bildobjekt 9"/>
+          <wp:inline distT="0" distB="0" distL="0" distR="0">
+            <wp:extent cx="5760085" cy="1602249"/>
+            <wp:effectExtent l="0" t="0" r="0" b="0"/>
+            <wp:docPr id="23" name="Bildobjekt 23"/>
             <wp:cNvGraphicFramePr>
               <a:graphicFrameLocks xmlns:a="http://schemas.openxmlformats.org/drawingml/2006/main" noChangeAspect="1"/>
             </wp:cNvGraphicFramePr>
@@ -9016,23 +8792,36 @@
               <a:graphicData uri="http://schemas.openxmlformats.org/drawingml/2006/picture">
                 <pic:pic xmlns:pic="http://schemas.openxmlformats.org/drawingml/2006/picture">
                   <pic:nvPicPr>
-                    <pic:cNvPr id="1" name=""/>
-                    <pic:cNvPicPr/>
+                    <pic:cNvPr id="0" name="Picture 7"/>
+                    <pic:cNvPicPr>
+                      <a:picLocks noChangeAspect="1" noChangeArrowheads="1"/>
+                    </pic:cNvPicPr>
                   </pic:nvPicPr>
                   <pic:blipFill>
-                    <a:blip r:embed="rId26"/>
+                    <a:blip r:embed="rId26">
+                      <a:extLst>
+                        <a:ext uri="{28A0092B-C50C-407E-A947-70E740481C1C}">
+                          <a14:useLocalDpi xmlns:a14="http://schemas.microsoft.com/office/drawing/2010/main" val="0"/>
+                        </a:ext>
+                      </a:extLst>
+                    </a:blip>
+                    <a:srcRect/>
                     <a:stretch>
                       <a:fillRect/>
                     </a:stretch>
                   </pic:blipFill>
-                  <pic:spPr>
+                  <pic:spPr bwMode="auto">
                     <a:xfrm>
                       <a:off x="0" y="0"/>
-                      <a:ext cx="5760085" cy="1599565"/>
+                      <a:ext cx="5760085" cy="1602249"/>
                     </a:xfrm>
                     <a:prstGeom prst="rect">
                       <a:avLst/>
                     </a:prstGeom>
+                    <a:noFill/>
+                    <a:ln>
+                      <a:noFill/>
+                    </a:ln>
                   </pic:spPr>
                 </pic:pic>
               </a:graphicData>
@@ -9045,35 +8834,25 @@
       <w:pPr>
         <w:pStyle w:val="Beskrivning"/>
       </w:pPr>
-      <w:bookmarkStart w:id="45" w:name="_Ref515619883"/>
       <w:r>
         <w:t xml:space="preserve">Figur </w:t>
       </w:r>
-      <w:r>
-        <w:fldChar w:fldCharType="begin"/>
-      </w:r>
-      <w:r>
-        <w:instrText xml:space="preserve"> SEQ Figur \* ARABIC </w:instrText>
-      </w:r>
-      <w:r>
-        <w:fldChar w:fldCharType="separate"/>
-      </w:r>
-      <w:r>
-        <w:rPr>
-          <w:noProof/>
-        </w:rPr>
-        <w:t>16</w:t>
-      </w:r>
-      <w:r>
-        <w:rPr>
-          <w:noProof/>
-        </w:rPr>
-        <w:fldChar w:fldCharType="end"/>
-      </w:r>
-      <w:bookmarkEnd w:id="45"/>
-      <w:r>
-        <w:t xml:space="preserve"> Databasmodell för databasen Produkter</w:t>
-      </w:r>
+      <w:fldSimple w:instr=" SEQ Figur \* ARABIC ">
+        <w:r>
+          <w:rPr>
+            <w:noProof/>
+          </w:rPr>
+          <w:t>16</w:t>
+        </w:r>
+      </w:fldSimple>
+      <w:r>
+        <w:t xml:space="preserve"> </w:t>
+      </w:r>
+      <w:r>
+        <w:t>Databasmodell för databasen Produkter</w:t>
+      </w:r>
+      <w:bookmarkStart w:id="44" w:name="_GoBack"/>
+      <w:bookmarkEnd w:id="44"/>
     </w:p>
     <w:p>
       <w:pPr>
@@ -9125,32 +8904,19 @@
       <w:pPr>
         <w:pStyle w:val="Beskrivning"/>
       </w:pPr>
-      <w:bookmarkStart w:id="46" w:name="_Ref515619885"/>
+      <w:bookmarkStart w:id="45" w:name="_Ref515619885"/>
       <w:r>
         <w:t xml:space="preserve">Figur </w:t>
       </w:r>
-      <w:r>
-        <w:fldChar w:fldCharType="begin"/>
-      </w:r>
-      <w:r>
-        <w:instrText xml:space="preserve"> SEQ Figur \* ARABIC </w:instrText>
-      </w:r>
-      <w:r>
-        <w:fldChar w:fldCharType="separate"/>
-      </w:r>
-      <w:r>
-        <w:rPr>
-          <w:noProof/>
-        </w:rPr>
-        <w:t>17</w:t>
-      </w:r>
-      <w:r>
-        <w:rPr>
-          <w:noProof/>
-        </w:rPr>
-        <w:fldChar w:fldCharType="end"/>
-      </w:r>
-      <w:bookmarkEnd w:id="46"/>
+      <w:fldSimple w:instr=" SEQ Figur \* ARABIC ">
+        <w:r>
+          <w:rPr>
+            <w:noProof/>
+          </w:rPr>
+          <w:t>17</w:t>
+        </w:r>
+      </w:fldSimple>
+      <w:bookmarkEnd w:id="45"/>
       <w:r>
         <w:t xml:space="preserve"> </w:t>
       </w:r>
@@ -9166,7 +8932,7 @@
       <w:pPr>
         <w:pStyle w:val="Rubrik2"/>
       </w:pPr>
-      <w:bookmarkStart w:id="47" w:name="_Toc515959865"/>
+      <w:bookmarkStart w:id="46" w:name="_Toc515959865"/>
       <w:proofErr w:type="spellStart"/>
       <w:r>
         <w:t>Deployment</w:t>
@@ -9191,17 +8957,17 @@
       <w:r>
         <w:t>)</w:t>
       </w:r>
-      <w:bookmarkEnd w:id="47"/>
+      <w:bookmarkEnd w:id="46"/>
     </w:p>
     <w:p>
       <w:pPr>
         <w:pStyle w:val="Rubrik3"/>
       </w:pPr>
-      <w:bookmarkStart w:id="48" w:name="_Toc515959866"/>
+      <w:bookmarkStart w:id="47" w:name="_Toc515959866"/>
       <w:r>
         <w:t>Lösningsöversikt</w:t>
       </w:r>
-      <w:bookmarkEnd w:id="48"/>
+      <w:bookmarkEnd w:id="47"/>
     </w:p>
     <w:p>
       <w:r>
@@ -9305,32 +9071,19 @@
       <w:pPr>
         <w:pStyle w:val="Beskrivning"/>
       </w:pPr>
-      <w:bookmarkStart w:id="49" w:name="_Ref515895994"/>
+      <w:bookmarkStart w:id="48" w:name="_Ref515895994"/>
       <w:r>
         <w:t xml:space="preserve">Figur </w:t>
       </w:r>
-      <w:r>
-        <w:fldChar w:fldCharType="begin"/>
-      </w:r>
-      <w:r>
-        <w:instrText xml:space="preserve"> SEQ Figur \* ARABIC </w:instrText>
-      </w:r>
-      <w:r>
-        <w:fldChar w:fldCharType="separate"/>
-      </w:r>
-      <w:r>
-        <w:rPr>
-          <w:noProof/>
-        </w:rPr>
-        <w:t>18</w:t>
-      </w:r>
-      <w:r>
-        <w:rPr>
-          <w:noProof/>
-        </w:rPr>
-        <w:fldChar w:fldCharType="end"/>
-      </w:r>
-      <w:bookmarkEnd w:id="49"/>
+      <w:fldSimple w:instr=" SEQ Figur \* ARABIC ">
+        <w:r>
+          <w:rPr>
+            <w:noProof/>
+          </w:rPr>
+          <w:t>18</w:t>
+        </w:r>
+      </w:fldSimple>
+      <w:bookmarkEnd w:id="48"/>
       <w:r>
         <w:t xml:space="preserve"> </w:t>
       </w:r>
@@ -9355,101 +9108,101 @@
       <w:pPr>
         <w:pStyle w:val="Rubrik1"/>
       </w:pPr>
-      <w:bookmarkStart w:id="50" w:name="_Toc515959867"/>
+      <w:bookmarkStart w:id="49" w:name="_Toc515959867"/>
       <w:r>
         <w:t>Icke</w:t>
       </w:r>
       <w:r>
         <w:t>-funktionella krav</w:t>
+      </w:r>
+      <w:bookmarkEnd w:id="49"/>
+    </w:p>
+    <w:p>
+      <w:pPr>
+        <w:pStyle w:val="Rubrik2"/>
+      </w:pPr>
+      <w:bookmarkStart w:id="50" w:name="_Toc515959868"/>
+      <w:r>
+        <w:t>Svarstider</w:t>
+      </w:r>
+      <w:r>
+        <w:t xml:space="preserve"> och kapacitet</w:t>
       </w:r>
       <w:bookmarkEnd w:id="50"/>
     </w:p>
     <w:p>
+      <w:r>
+        <w:t>Från kundens perspektiv ska svarstiden normalt understiga 2 sekunder vid normalbelastning (20 samtidiga kunder). I övriga fall ska svarstiden vara mindre än 8 sekunder.</w:t>
+      </w:r>
+    </w:p>
+    <w:p>
+      <w:r>
+        <w:t>Systemet ska klara att hantera minst 50 samtidiga användare.</w:t>
+      </w:r>
+    </w:p>
+    <w:p>
       <w:pPr>
         <w:pStyle w:val="Rubrik2"/>
       </w:pPr>
-      <w:bookmarkStart w:id="51" w:name="_Toc515959868"/>
-      <w:r>
-        <w:t>Svarstider</w:t>
-      </w:r>
-      <w:r>
-        <w:t xml:space="preserve"> och kapacitet</w:t>
+      <w:bookmarkStart w:id="51" w:name="_Toc515959869"/>
+      <w:r>
+        <w:t>Tillgänglighet</w:t>
       </w:r>
       <w:bookmarkEnd w:id="51"/>
     </w:p>
     <w:p>
       <w:r>
-        <w:t>Från kundens perspektiv ska svarstiden normalt understiga 2 sekunder vid normalbelastning (20 samtidiga kunder). I övriga fall ska svarstiden vara mindre än 8 sekunder.</w:t>
+        <w:t>För kunden ska systemet vara tillgängligt minst under caféets öppettider. För personal och ägare ytterligare minst från två timmar innan caféet öppnar, samt fyra timmar efter stängning för att möjliggöra administrativa uppgifter.</w:t>
       </w:r>
     </w:p>
     <w:p>
       <w:r>
-        <w:t>Systemet ska klara att hantera minst 50 samtidiga användare.</w:t>
+        <w:t xml:space="preserve">Användargränssnittet ska vara intuitivt. </w:t>
       </w:r>
     </w:p>
     <w:p>
       <w:pPr>
         <w:pStyle w:val="Rubrik2"/>
       </w:pPr>
-      <w:bookmarkStart w:id="52" w:name="_Toc515959869"/>
-      <w:r>
-        <w:t>Tillgänglighet</w:t>
+      <w:bookmarkStart w:id="52" w:name="_Toc515959870"/>
+      <w:r>
+        <w:t>Tillförlitlighet</w:t>
       </w:r>
       <w:bookmarkEnd w:id="52"/>
     </w:p>
     <w:p>
       <w:r>
-        <w:t>För kunden ska systemet vara tillgängligt minst under caféets öppettider. För personal och ägare ytterligare minst från två timmar innan caféet öppnar, samt fyra timmar efter stängning för att möjliggöra administrativa uppgifter.</w:t>
+        <w:t xml:space="preserve">Systemet bör gå att </w:t>
+      </w:r>
+      <w:proofErr w:type="spellStart"/>
+      <w:r>
+        <w:t>drifta</w:t>
+      </w:r>
+      <w:proofErr w:type="spellEnd"/>
+      <w:r>
+        <w:t xml:space="preserve"> med redundans.</w:t>
       </w:r>
     </w:p>
     <w:p>
-      <w:r>
-        <w:t xml:space="preserve">Användargränssnittet ska vara intuitivt. </w:t>
-      </w:r>
-    </w:p>
-    <w:p>
       <w:pPr>
         <w:pStyle w:val="Rubrik2"/>
       </w:pPr>
-      <w:bookmarkStart w:id="53" w:name="_Toc515959870"/>
-      <w:r>
-        <w:t>Tillförlitlighet</w:t>
+      <w:bookmarkStart w:id="53" w:name="_Toc515959871"/>
+      <w:r>
+        <w:t>Förvaltningsbarhet</w:t>
       </w:r>
       <w:bookmarkEnd w:id="53"/>
     </w:p>
     <w:p>
       <w:r>
-        <w:t xml:space="preserve">Systemet bör gå att </w:t>
-      </w:r>
-      <w:proofErr w:type="spellStart"/>
-      <w:r>
-        <w:t>drifta</w:t>
-      </w:r>
-      <w:proofErr w:type="spellEnd"/>
-      <w:r>
-        <w:t xml:space="preserve"> med redundans.</w:t>
+        <w:t>Det ska finnas separata miljöer för utveckling, test och produktion.</w:t>
       </w:r>
     </w:p>
     <w:p>
       <w:pPr>
-        <w:pStyle w:val="Rubrik2"/>
-      </w:pPr>
-      <w:bookmarkStart w:id="54" w:name="_Toc515959871"/>
-      <w:r>
-        <w:t>Förvaltningsbarhet</w:t>
-      </w:r>
-      <w:bookmarkEnd w:id="54"/>
-    </w:p>
-    <w:p>
-      <w:r>
-        <w:t>Det ska finnas separata miljöer för utveckling, test och produktion.</w:t>
-      </w:r>
-    </w:p>
-    <w:p>
-      <w:pPr>
         <w:pStyle w:val="Rubrik1"/>
       </w:pPr>
-      <w:bookmarkStart w:id="55" w:name="_Toc515959872"/>
+      <w:bookmarkStart w:id="54" w:name="_Toc515959872"/>
       <w:r>
         <w:lastRenderedPageBreak/>
         <w:t>Teknisk lösning</w:t>
@@ -9469,13 +9222,13 @@
         </w:rPr>
         <w:t xml:space="preserve"> – Ta bort?</w:t>
       </w:r>
-      <w:bookmarkEnd w:id="55"/>
+      <w:bookmarkEnd w:id="54"/>
     </w:p>
     <w:p>
       <w:pPr>
         <w:pStyle w:val="Rubrik2"/>
       </w:pPr>
-      <w:bookmarkStart w:id="56" w:name="_Toc515959873"/>
+      <w:bookmarkStart w:id="55" w:name="_Toc515959873"/>
       <w:r>
         <w:t>Beskrivning</w:t>
       </w:r>
@@ -9488,13 +9241,13 @@
         </w:rPr>
         <w:t>TODO</w:t>
       </w:r>
-      <w:bookmarkEnd w:id="56"/>
+      <w:bookmarkEnd w:id="55"/>
     </w:p>
     <w:p>
       <w:pPr>
         <w:pStyle w:val="Rubrik2"/>
       </w:pPr>
-      <w:bookmarkStart w:id="57" w:name="_Toc515959874"/>
+      <w:bookmarkStart w:id="56" w:name="_Toc515959874"/>
       <w:r>
         <w:t>Integration med omvärlden</w:t>
       </w:r>
@@ -9507,13 +9260,13 @@
         </w:rPr>
         <w:t>TODO</w:t>
       </w:r>
-      <w:bookmarkEnd w:id="57"/>
+      <w:bookmarkEnd w:id="56"/>
     </w:p>
     <w:p>
       <w:pPr>
         <w:pStyle w:val="Rubrik2"/>
       </w:pPr>
-      <w:bookmarkStart w:id="58" w:name="_Toc515959875"/>
+      <w:bookmarkStart w:id="57" w:name="_Toc515959875"/>
       <w:r>
         <w:t>Felhantering</w:t>
       </w:r>
@@ -9538,64 +9291,64 @@
         </w:rPr>
         <w:t>om ta bort huvudsektionen?</w:t>
       </w:r>
+      <w:bookmarkEnd w:id="57"/>
+    </w:p>
+    <w:p>
+      <w:r>
+        <w:t xml:space="preserve">Javas </w:t>
+      </w:r>
+      <w:proofErr w:type="spellStart"/>
+      <w:r>
+        <w:t>Exceptions</w:t>
+      </w:r>
+      <w:proofErr w:type="spellEnd"/>
+      <w:r>
+        <w:t xml:space="preserve"> används för felhantering i applikationen. </w:t>
+      </w:r>
+    </w:p>
+    <w:p>
+      <w:pPr>
+        <w:pStyle w:val="Rubrik3"/>
+      </w:pPr>
+      <w:bookmarkStart w:id="58" w:name="_Toc515959876"/>
+      <w:r>
+        <w:t>Regler</w:t>
+      </w:r>
       <w:bookmarkEnd w:id="58"/>
     </w:p>
     <w:p>
       <w:r>
-        <w:t xml:space="preserve">Javas </w:t>
-      </w:r>
-      <w:proofErr w:type="spellStart"/>
-      <w:r>
-        <w:t>Exceptions</w:t>
-      </w:r>
-      <w:proofErr w:type="spellEnd"/>
-      <w:r>
-        <w:t xml:space="preserve"> används för felhantering i applikationen. </w:t>
+        <w:t>När ett fel inträffar ska problemet i första hand åtgärdas. Om felhanteringsrutinen inte kan åtgärda problemet ska det kastas vidare.</w:t>
       </w:r>
     </w:p>
     <w:p>
-      <w:pPr>
-        <w:pStyle w:val="Rubrik3"/>
-      </w:pPr>
-      <w:bookmarkStart w:id="59" w:name="_Toc515959876"/>
-      <w:r>
-        <w:t>Regler</w:t>
-      </w:r>
-      <w:bookmarkEnd w:id="59"/>
+      <w:r>
+        <w:t xml:space="preserve">De fel som kastas ska i första hand vara egendefinierade, för att dölja </w:t>
+      </w:r>
+      <w:proofErr w:type="spellStart"/>
+      <w:r>
+        <w:t>implentationsdetaljer</w:t>
+      </w:r>
+      <w:proofErr w:type="spellEnd"/>
+      <w:r>
+        <w:t xml:space="preserve"> som inte bör framgå i det publika användargränssnittet. På så vis förbättras också systemets underhåll</w:t>
+      </w:r>
+      <w:r>
+        <w:t>s</w:t>
+      </w:r>
+      <w:r>
+        <w:t>barhet.</w:t>
+      </w:r>
     </w:p>
     <w:p>
-      <w:r>
-        <w:t>När ett fel inträffar ska problemet i första hand åtgärdas. Om felhanteringsrutinen inte kan åtgärda problemet ska det kastas vidare.</w:t>
-      </w:r>
-    </w:p>
-    <w:p>
-      <w:r>
-        <w:t xml:space="preserve">De fel som kastas ska i första hand vara egendefinierade, för att dölja </w:t>
-      </w:r>
-      <w:proofErr w:type="spellStart"/>
-      <w:r>
-        <w:t>implentationsdetaljer</w:t>
-      </w:r>
-      <w:proofErr w:type="spellEnd"/>
-      <w:r>
-        <w:t xml:space="preserve"> som inte bör framgå i det publika användargränssnittet. På så vis förbättras också systemets underhåll</w:t>
-      </w:r>
-      <w:r>
-        <w:t>s</w:t>
-      </w:r>
-      <w:r>
-        <w:t>barhet.</w:t>
-      </w:r>
-    </w:p>
-    <w:p>
       <w:pPr>
         <w:pStyle w:val="Rubrik3"/>
       </w:pPr>
-      <w:bookmarkStart w:id="60" w:name="_Toc515959877"/>
+      <w:bookmarkStart w:id="59" w:name="_Toc515959877"/>
       <w:r>
         <w:t>Dataformatering</w:t>
       </w:r>
-      <w:bookmarkEnd w:id="60"/>
+      <w:bookmarkEnd w:id="59"/>
     </w:p>
     <w:p>
       <w:r>
@@ -10804,7 +10557,7 @@
         <v:path o:extrusionok="f" gradientshapeok="t" o:connecttype="rect"/>
         <o:lock v:ext="edit" aspectratio="t"/>
       </v:shapetype>
-      <v:shape id="_x0000_i1062" type="#_x0000_t75" style="width:4.05pt;height:8.95pt" o:bullet="t">
+      <v:shape id="_x0000_i1032" type="#_x0000_t75" style="width:4.05pt;height:8.95pt" o:bullet="t">
         <v:imagedata r:id="rId1" o:title="clip_image001"/>
       </v:shape>
     </w:pict>
@@ -15327,6 +15080,7 @@
     <w:rsid w:val="00D1236C"/>
     <w:rsid w:val="00DC1A51"/>
     <w:rsid w:val="00E06051"/>
+    <w:rsid w:val="00ED570F"/>
     <w:rsid w:val="00FA7499"/>
   </w:rsids>
   <m:mathPr>
@@ -16190,6 +15944,15 @@
 </file>
 
 <file path=customXml/item2.xml><?xml version="1.0" encoding="utf-8"?>
+<?mso-contentType ?>
+<FormTemplates xmlns="http://schemas.microsoft.com/sharepoint/v3/contenttype/forms">
+  <Display>DocumentLibraryForm</Display>
+  <Edit>AssetEditForm</Edit>
+  <New>DocumentLibraryForm</New>
+</FormTemplates>
+</file>
+
+<file path=customXml/item3.xml><?xml version="1.0" encoding="utf-8"?>
 <outs:outSpaceData xmlns:outs="http://schemas.microsoft.com/office/2009/outspace/metadata">
   <outs:relatedDates/>
   <outs:relatedDocuments/>
@@ -16197,15 +15960,6 @@
   <outs:propertyMetadataList/>
   <outs:corruptMetadataWasLost/>
 </outs:outSpaceData>
-</file>
-
-<file path=customXml/item3.xml><?xml version="1.0" encoding="utf-8"?>
-<?mso-contentType ?>
-<FormTemplates xmlns="http://schemas.microsoft.com/sharepoint/v3/contenttype/forms">
-  <Display>DocumentLibraryForm</Display>
-  <Edit>AssetEditForm</Edit>
-  <New>DocumentLibraryForm</New>
-</FormTemplates>
 </file>
 
 <file path=customXml/item4.xml><?xml version="1.0" encoding="utf-8"?>
@@ -16359,6 +16113,14 @@
 </file>
 
 <file path=customXml/itemProps2.xml><?xml version="1.0" encoding="utf-8"?>
+<ds:datastoreItem xmlns:ds="http://schemas.openxmlformats.org/officeDocument/2006/customXml" ds:itemID="{4B820453-3CF0-4EAE-81BE-B400E0BB8F14}">
+  <ds:schemaRefs>
+    <ds:schemaRef ds:uri="http://schemas.microsoft.com/sharepoint/v3/contenttype/forms"/>
+  </ds:schemaRefs>
+</ds:datastoreItem>
+</file>
+
+<file path=customXml/itemProps3.xml><?xml version="1.0" encoding="utf-8"?>
 <ds:datastoreItem xmlns:ds="http://schemas.openxmlformats.org/officeDocument/2006/customXml" ds:itemID="{800B806B-C3C7-4EFE-A57F-81DC87A14EE1}">
   <ds:schemaRefs>
     <ds:schemaRef ds:uri="http://schemas.microsoft.com/office/2009/outspace/metadata"/>
@@ -16366,16 +16128,8 @@
 </ds:datastoreItem>
 </file>
 
-<file path=customXml/itemProps3.xml><?xml version="1.0" encoding="utf-8"?>
-<ds:datastoreItem xmlns:ds="http://schemas.openxmlformats.org/officeDocument/2006/customXml" ds:itemID="{4B820453-3CF0-4EAE-81BE-B400E0BB8F14}">
-  <ds:schemaRefs>
-    <ds:schemaRef ds:uri="http://schemas.microsoft.com/sharepoint/v3/contenttype/forms"/>
-  </ds:schemaRefs>
-</ds:datastoreItem>
-</file>
-
 <file path=customXml/itemProps4.xml><?xml version="1.0" encoding="utf-8"?>
-<ds:datastoreItem xmlns:ds="http://schemas.openxmlformats.org/officeDocument/2006/customXml" ds:itemID="{8A2485A2-5EB9-4EF9-B346-E79A8C735B40}">
+<ds:datastoreItem xmlns:ds="http://schemas.openxmlformats.org/officeDocument/2006/customXml" ds:itemID="{ED45EFD4-EAE2-4C8F-B35E-DA301023EDF5}">
   <ds:schemaRefs>
     <ds:schemaRef ds:uri="http://schemas.openxmlformats.org/officeDocument/2006/bibliography"/>
   </ds:schemaRefs>

</xml_diff>

<commit_message>
uppdaterat bild aktivitetsdiagram + ett par todonoteringar
</commit_message>
<xml_diff>
--- a/Systemarkitektur_projekt_SAD_CafeApp_Billy_Tommy_Zein_Malin_01.docx
+++ b/Systemarkitektur_projekt_SAD_CafeApp_Billy_Tommy_Zein_Malin_01.docx
@@ -8294,25 +8294,28 @@
         <w:t>Beställningsprocessen</w:t>
       </w:r>
       <w:bookmarkEnd w:id="40"/>
-    </w:p>
-    <w:p>
+      <w:r>
+        <w:t xml:space="preserve"> </w:t>
+      </w:r>
       <w:r>
         <w:rPr>
           <w:highlight w:val="yellow"/>
         </w:rPr>
         <w:t>TODO</w:t>
       </w:r>
+    </w:p>
+    <w:p>
+      <w:r>
+        <w:rPr>
+          <w:highlight w:val="yellow"/>
+        </w:rPr>
+        <w:t>TODO</w:t>
+      </w:r>
       <w:r>
         <w:t xml:space="preserve"> </w:t>
       </w:r>
       <w:r>
-        <w:t>Byt ut</w:t>
-      </w:r>
-      <w:r>
-        <w:t xml:space="preserve"> aktivitetsdiagram ”Gör beställning” (Köpa online)</w:t>
-      </w:r>
-      <w:r>
-        <w:t>???</w:t>
+        <w:t>Text</w:t>
       </w:r>
     </w:p>
     <w:p>
@@ -8325,9 +8328,9 @@
         </w:rPr>
         <w:drawing>
           <wp:inline distT="0" distB="0" distL="0" distR="0">
-            <wp:extent cx="5760085" cy="3472992"/>
-            <wp:effectExtent l="0" t="0" r="0" b="0"/>
-            <wp:docPr id="20" name="Bildobjekt 20"/>
+            <wp:extent cx="5760085" cy="3465012"/>
+            <wp:effectExtent l="0" t="0" r="0" b="2540"/>
+            <wp:docPr id="24" name="Bildobjekt 24"/>
             <wp:cNvGraphicFramePr>
               <a:graphicFrameLocks xmlns:a="http://schemas.openxmlformats.org/drawingml/2006/main" noChangeAspect="1"/>
             </wp:cNvGraphicFramePr>
@@ -8335,7 +8338,7 @@
               <a:graphicData uri="http://schemas.openxmlformats.org/drawingml/2006/picture">
                 <pic:pic xmlns:pic="http://schemas.openxmlformats.org/drawingml/2006/picture">
                   <pic:nvPicPr>
-                    <pic:cNvPr id="0" name="Picture 16"/>
+                    <pic:cNvPr id="0" name="Picture 9"/>
                     <pic:cNvPicPr>
                       <a:picLocks noChangeAspect="1" noChangeArrowheads="1"/>
                     </pic:cNvPicPr>
@@ -8356,7 +8359,7 @@
                   <pic:spPr bwMode="auto">
                     <a:xfrm>
                       <a:off x="0" y="0"/>
-                      <a:ext cx="5760085" cy="3472992"/>
+                      <a:ext cx="5760085" cy="3465012"/>
                     </a:xfrm>
                     <a:prstGeom prst="rect">
                       <a:avLst/>
@@ -8389,16 +8392,10 @@
         </w:r>
       </w:fldSimple>
       <w:r>
-        <w:t xml:space="preserve"> Aktivitetsdiagram Gör beställning</w:t>
-      </w:r>
-      <w:r>
         <w:t xml:space="preserve"> </w:t>
       </w:r>
       <w:r>
-        <w:rPr>
-          <w:highlight w:val="yellow"/>
-        </w:rPr>
-        <w:t>TODO byt bild?</w:t>
+        <w:t>Aktivitetsdiagram Gör beställning</w:t>
       </w:r>
     </w:p>
     <w:p/>
@@ -8483,13 +8480,34 @@
     <w:p>
       <w:pPr>
         <w:pStyle w:val="Rubrik4"/>
+        <w:rPr>
+          <w:highlight w:val="yellow"/>
+        </w:rPr>
       </w:pPr>
       <w:bookmarkStart w:id="41" w:name="_Toc515959863"/>
       <w:r>
-        <w:lastRenderedPageBreak/>
         <w:t>Administrativa processer</w:t>
       </w:r>
       <w:bookmarkEnd w:id="41"/>
+      <w:r>
+        <w:t xml:space="preserve"> </w:t>
+      </w:r>
+      <w:r>
+        <w:rPr>
+          <w:highlight w:val="yellow"/>
+        </w:rPr>
+        <w:t>TODO</w:t>
+      </w:r>
+    </w:p>
+    <w:p>
+      <w:bookmarkStart w:id="42" w:name="_GoBack"/>
+      <w:bookmarkEnd w:id="42"/>
+      <w:r>
+        <w:rPr>
+          <w:highlight w:val="yellow"/>
+        </w:rPr>
+        <w:t>TODO Text</w:t>
+      </w:r>
     </w:p>
     <w:p>
       <w:pPr>
@@ -8499,6 +8517,7 @@
         <w:rPr>
           <w:noProof/>
         </w:rPr>
+        <w:lastRenderedPageBreak/>
         <w:drawing>
           <wp:inline distT="0" distB="0" distL="0" distR="0">
             <wp:extent cx="5760085" cy="3376779"/>
@@ -8572,7 +8591,7 @@
       <w:pPr>
         <w:pStyle w:val="Rubrik2"/>
       </w:pPr>
-      <w:bookmarkStart w:id="42" w:name="_Toc515959864"/>
+      <w:bookmarkStart w:id="43" w:name="_Toc515959864"/>
       <w:r>
         <w:t xml:space="preserve">Data </w:t>
       </w:r>
@@ -8580,7 +8599,7 @@
       <w:r>
         <w:t>View</w:t>
       </w:r>
-      <w:bookmarkEnd w:id="42"/>
+      <w:bookmarkEnd w:id="43"/>
       <w:proofErr w:type="spellEnd"/>
     </w:p>
     <w:p>
@@ -8689,7 +8708,7 @@
       <w:pPr>
         <w:pStyle w:val="Beskrivning"/>
       </w:pPr>
-      <w:bookmarkStart w:id="43" w:name="_Ref515919762"/>
+      <w:bookmarkStart w:id="44" w:name="_Ref515919762"/>
       <w:r>
         <w:t xml:space="preserve">Figur </w:t>
       </w:r>
@@ -8701,7 +8720,7 @@
           <w:t>15</w:t>
         </w:r>
       </w:fldSimple>
-      <w:bookmarkEnd w:id="43"/>
+      <w:bookmarkEnd w:id="44"/>
       <w:r>
         <w:t xml:space="preserve"> DFD </w:t>
       </w:r>
@@ -8851,8 +8870,6 @@
       <w:r>
         <w:t>Databasmodell för databasen Produkter</w:t>
       </w:r>
-      <w:bookmarkStart w:id="44" w:name="_GoBack"/>
-      <w:bookmarkEnd w:id="44"/>
     </w:p>
     <w:p>
       <w:pPr>
@@ -10557,7 +10574,7 @@
         <v:path o:extrusionok="f" gradientshapeok="t" o:connecttype="rect"/>
         <o:lock v:ext="edit" aspectratio="t"/>
       </v:shapetype>
-      <v:shape id="_x0000_i1032" type="#_x0000_t75" style="width:4.05pt;height:8.95pt" o:bullet="t">
+      <v:shape id="_x0000_i1037" type="#_x0000_t75" style="width:4.05pt;height:8.95pt" o:bullet="t">
         <v:imagedata r:id="rId1" o:title="clip_image001"/>
       </v:shape>
     </w:pict>
@@ -16129,7 +16146,7 @@
 </file>
 
 <file path=customXml/itemProps4.xml><?xml version="1.0" encoding="utf-8"?>
-<ds:datastoreItem xmlns:ds="http://schemas.openxmlformats.org/officeDocument/2006/customXml" ds:itemID="{ED45EFD4-EAE2-4C8F-B35E-DA301023EDF5}">
+<ds:datastoreItem xmlns:ds="http://schemas.openxmlformats.org/officeDocument/2006/customXml" ds:itemID="{794122D4-5FD7-4D2A-9E46-57C813DC003D}">
   <ds:schemaRefs>
     <ds:schemaRef ds:uri="http://schemas.openxmlformats.org/officeDocument/2006/bibliography"/>
   </ds:schemaRefs>

</xml_diff>

<commit_message>
Lagt till utkast till applikationsversioner i Deployment view i SAD
</commit_message>
<xml_diff>
--- a/Systemarkitektur_projekt_SAD_CafeApp_Billy_Tommy_Zein_Malin_01.docx
+++ b/Systemarkitektur_projekt_SAD_CafeApp_Billy_Tommy_Zein_Malin_01.docx
@@ -6756,8 +6756,6 @@
         </w:rPr>
         <w:t xml:space="preserve"> (när allt annat är klart, uppdateras så att rätt diagram anges nedan)</w:t>
       </w:r>
-      <w:bookmarkStart w:id="17" w:name="_GoBack"/>
-      <w:bookmarkEnd w:id="17"/>
     </w:p>
     <w:p>
       <w:r>
@@ -6982,7 +6980,7 @@
       <w:pPr>
         <w:pStyle w:val="Rubrik2"/>
       </w:pPr>
-      <w:bookmarkStart w:id="18" w:name="_Toc515967405"/>
+      <w:bookmarkStart w:id="17" w:name="_Toc515967405"/>
       <w:proofErr w:type="spellStart"/>
       <w:r>
         <w:t>Use</w:t>
@@ -7014,81 +7012,83 @@
       <w:proofErr w:type="spellEnd"/>
       <w:r>
         <w:t>)</w:t>
+      </w:r>
+      <w:bookmarkEnd w:id="17"/>
+    </w:p>
+    <w:p>
+      <w:pPr>
+        <w:pStyle w:val="Rubrik3"/>
+      </w:pPr>
+      <w:bookmarkStart w:id="18" w:name="_Toc515967406"/>
+      <w:r>
+        <w:t>Översikt</w:t>
       </w:r>
       <w:bookmarkEnd w:id="18"/>
     </w:p>
     <w:p>
+      <w:r>
+        <w:t>Syftet med användarvyn är att ge ytterligare sammanhang kring användningen av systemet och interaktionerna mellan dess komponenter. I detta dokument betraktas varje komponent som en användargruppsaktör.</w:t>
+      </w:r>
+    </w:p>
+    <w:p>
+      <w:r>
+        <w:t xml:space="preserve">En övergripande beskrivning av systemet ur ett funktionellt perspektiv är att en kund kommer in på caféet, använder </w:t>
+      </w:r>
+      <w:proofErr w:type="spellStart"/>
+      <w:r>
+        <w:t>appen</w:t>
+      </w:r>
+      <w:proofErr w:type="spellEnd"/>
+      <w:r>
+        <w:t xml:space="preserve"> för att titta på menyn, eventuellt granska innehållsförteckningen för någon produkt närmare, väljer produkter att lägga i varukorgen, skickar och betalar beställningen. En notifikation går då till personalen som </w:t>
+      </w:r>
+      <w:proofErr w:type="spellStart"/>
+      <w:r>
+        <w:t>leverar</w:t>
+      </w:r>
+      <w:proofErr w:type="spellEnd"/>
+      <w:r>
+        <w:t xml:space="preserve"> beställningen till rätt bord. Samtidigt uppdateras lagerstatus för produkterna och ordern registreras i en försäljningsdatabas. </w:t>
+      </w:r>
+      <w:r>
+        <w:br/>
+        <w:t xml:space="preserve">Ägaren har möjlighet att skapa rapporter så som försäljningsdata och lagerstatus. Vid behov kan ägaren även uppdatera eller lägga till </w:t>
+      </w:r>
+      <w:proofErr w:type="gramStart"/>
+      <w:r>
+        <w:t>ny produktdata</w:t>
+      </w:r>
+      <w:proofErr w:type="gramEnd"/>
+      <w:r>
+        <w:t>.</w:t>
+      </w:r>
+    </w:p>
+    <w:p>
       <w:pPr>
         <w:pStyle w:val="Rubrik3"/>
       </w:pPr>
-      <w:bookmarkStart w:id="19" w:name="_Toc515967406"/>
-      <w:r>
-        <w:t>Översikt</w:t>
+      <w:bookmarkStart w:id="19" w:name="_Toc515967407"/>
+      <w:r>
+        <w:t>Aktörer</w:t>
       </w:r>
       <w:bookmarkEnd w:id="19"/>
     </w:p>
     <w:p>
       <w:r>
-        <w:t>Syftet med användarvyn är att ge ytterligare sammanhang kring användningen av systemet och interaktionerna mellan dess komponenter. I detta dokument betraktas varje komponent som en användargruppsaktör.</w:t>
+        <w:t>Systemet har fyra olika externa aktörer. Kund, Personal, Ägare och Betalning (exempelvis en bank).</w:t>
       </w:r>
     </w:p>
     <w:p>
-      <w:r>
-        <w:t xml:space="preserve">En övergripande beskrivning av systemet ur ett funktionellt perspektiv är att en kund kommer in på caféet, använder </w:t>
-      </w:r>
-      <w:proofErr w:type="spellStart"/>
-      <w:r>
-        <w:t>appen</w:t>
-      </w:r>
-      <w:proofErr w:type="spellEnd"/>
-      <w:r>
-        <w:t xml:space="preserve"> för att titta på menyn, eventuellt granska innehållsförteckningen för någon produkt närmare, väljer produkter att lägga i varukorgen, skickar och betalar beställningen. En notifikation går då till personalen som </w:t>
-      </w:r>
-      <w:proofErr w:type="spellStart"/>
-      <w:r>
-        <w:t>leverar</w:t>
-      </w:r>
-      <w:proofErr w:type="spellEnd"/>
-      <w:r>
-        <w:t xml:space="preserve"> beställningen till rätt bord. Samtidigt uppdateras lagerstatus för produkterna och ordern registreras i en försäljningsdatabas. </w:t>
-      </w:r>
-      <w:r>
-        <w:br/>
-        <w:t xml:space="preserve">Ägaren har möjlighet att skapa rapporter så som försäljningsdata och lagerstatus. Vid behov kan ägaren även uppdatera eller lägga till </w:t>
-      </w:r>
-      <w:proofErr w:type="gramStart"/>
-      <w:r>
-        <w:t>ny produktdata</w:t>
-      </w:r>
-      <w:proofErr w:type="gramEnd"/>
-      <w:r>
-        <w:t>.</w:t>
-      </w:r>
-    </w:p>
-    <w:p>
-      <w:pPr>
-        <w:pStyle w:val="Rubrik3"/>
-      </w:pPr>
-      <w:bookmarkStart w:id="20" w:name="_Toc515967407"/>
-      <w:r>
-        <w:t>Aktörer</w:t>
-      </w:r>
-      <w:bookmarkEnd w:id="20"/>
-    </w:p>
-    <w:p>
-      <w:r>
-        <w:t>Systemet har fyra olika externa aktörer. Kund, Personal, Ägare och Betalning (exempelvis en bank).</w:t>
-      </w:r>
-    </w:p>
-    <w:p>
       <w:pPr>
         <w:pStyle w:val="Rubrik4"/>
       </w:pPr>
-      <w:bookmarkStart w:id="21" w:name="_Toc515967408"/>
+      <w:bookmarkStart w:id="20" w:name="_Toc515967408"/>
+      <w:bookmarkStart w:id="21" w:name="_Ref515969161"/>
       <w:r>
         <w:lastRenderedPageBreak/>
         <w:t>Kund</w:t>
       </w:r>
+      <w:bookmarkEnd w:id="20"/>
       <w:bookmarkEnd w:id="21"/>
     </w:p>
     <w:p>
@@ -7273,10 +7273,12 @@
         <w:pStyle w:val="Rubrik4"/>
       </w:pPr>
       <w:bookmarkStart w:id="22" w:name="_Toc515967409"/>
+      <w:bookmarkStart w:id="23" w:name="_Ref515969323"/>
       <w:r>
         <w:t>Personal</w:t>
       </w:r>
       <w:bookmarkEnd w:id="22"/>
+      <w:bookmarkEnd w:id="23"/>
     </w:p>
     <w:p>
       <w:pPr>
@@ -7395,12 +7397,14 @@
       <w:pPr>
         <w:pStyle w:val="Rubrik4"/>
       </w:pPr>
-      <w:bookmarkStart w:id="23" w:name="_Toc515967410"/>
+      <w:bookmarkStart w:id="24" w:name="_Toc515967410"/>
+      <w:bookmarkStart w:id="25" w:name="_Ref515969325"/>
       <w:r>
         <w:lastRenderedPageBreak/>
         <w:t>Ägare</w:t>
       </w:r>
-      <w:bookmarkEnd w:id="23"/>
+      <w:bookmarkEnd w:id="24"/>
+      <w:bookmarkEnd w:id="25"/>
     </w:p>
     <w:p>
       <w:pPr>
@@ -7500,11 +7504,11 @@
       <w:pPr>
         <w:pStyle w:val="Rubrik4"/>
       </w:pPr>
-      <w:bookmarkStart w:id="24" w:name="_Toc515967411"/>
+      <w:bookmarkStart w:id="26" w:name="_Toc515967411"/>
       <w:r>
         <w:t>Betalning</w:t>
       </w:r>
-      <w:bookmarkEnd w:id="24"/>
+      <w:bookmarkEnd w:id="26"/>
     </w:p>
     <w:p>
       <w:r>
@@ -7521,7 +7525,7 @@
       <w:pPr>
         <w:pStyle w:val="Rubrik2"/>
       </w:pPr>
-      <w:bookmarkStart w:id="25" w:name="_Toc515967412"/>
+      <w:bookmarkStart w:id="27" w:name="_Toc515967412"/>
       <w:proofErr w:type="spellStart"/>
       <w:r>
         <w:t>Logical</w:t>
@@ -7547,13 +7551,13 @@
         </w:rPr>
         <w:t>TODO</w:t>
       </w:r>
-      <w:bookmarkEnd w:id="25"/>
+      <w:bookmarkEnd w:id="27"/>
     </w:p>
     <w:p>
       <w:pPr>
         <w:pStyle w:val="Rubrik3"/>
       </w:pPr>
-      <w:bookmarkStart w:id="26" w:name="_Toc515967413"/>
+      <w:bookmarkStart w:id="28" w:name="_Toc515967413"/>
       <w:r>
         <w:t>Översikt</w:t>
       </w:r>
@@ -7566,7 +7570,7 @@
         </w:rPr>
         <w:t>TODO</w:t>
       </w:r>
-      <w:bookmarkEnd w:id="26"/>
+      <w:bookmarkEnd w:id="28"/>
     </w:p>
     <w:p>
       <w:r>
@@ -7589,7 +7593,7 @@
       <w:pPr>
         <w:pStyle w:val="Rubrik3"/>
       </w:pPr>
-      <w:bookmarkStart w:id="27" w:name="_Toc515967414"/>
+      <w:bookmarkStart w:id="29" w:name="_Toc515967414"/>
       <w:r>
         <w:lastRenderedPageBreak/>
         <w:t xml:space="preserve">Klassdiagram </w:t>
@@ -7600,7 +7604,7 @@
         </w:rPr>
         <w:t>TODO</w:t>
       </w:r>
-      <w:bookmarkEnd w:id="27"/>
+      <w:bookmarkEnd w:id="29"/>
     </w:p>
     <w:p>
       <w:r>
@@ -7702,7 +7706,7 @@
       <w:pPr>
         <w:pStyle w:val="Beskrivning"/>
       </w:pPr>
-      <w:bookmarkStart w:id="28" w:name="_Ref515960456"/>
+      <w:bookmarkStart w:id="30" w:name="_Ref515960456"/>
       <w:r>
         <w:t xml:space="preserve">Figur </w:t>
       </w:r>
@@ -7714,7 +7718,7 @@
           <w:t>6</w:t>
         </w:r>
       </w:fldSimple>
-      <w:bookmarkEnd w:id="28"/>
+      <w:bookmarkEnd w:id="30"/>
       <w:r>
         <w:t xml:space="preserve"> Klassdiagram</w:t>
       </w:r>
@@ -7736,7 +7740,7 @@
           <w:highlight w:val="yellow"/>
         </w:rPr>
       </w:pPr>
-      <w:bookmarkStart w:id="29" w:name="_Toc515967415"/>
+      <w:bookmarkStart w:id="31" w:name="_Toc515967415"/>
       <w:r>
         <w:rPr>
           <w:highlight w:val="yellow"/>
@@ -7749,7 +7753,7 @@
         </w:rPr>
         <w:t xml:space="preserve"> TODO</w:t>
       </w:r>
-      <w:bookmarkEnd w:id="29"/>
+      <w:bookmarkEnd w:id="31"/>
     </w:p>
     <w:p>
       <w:r>
@@ -7841,7 +7845,7 @@
       <w:pPr>
         <w:pStyle w:val="Rubrik3"/>
       </w:pPr>
-      <w:bookmarkStart w:id="30" w:name="_Toc515967416"/>
+      <w:bookmarkStart w:id="32" w:name="_Toc515967416"/>
       <w:r>
         <w:t>Interfacedefinitioner</w:t>
       </w:r>
@@ -7854,14 +7858,14 @@
         </w:rPr>
         <w:t>TODO</w:t>
       </w:r>
-      <w:bookmarkEnd w:id="30"/>
+      <w:bookmarkEnd w:id="32"/>
     </w:p>
     <w:p/>
     <w:p>
       <w:pPr>
         <w:pStyle w:val="Rubrik4"/>
       </w:pPr>
-      <w:bookmarkStart w:id="31" w:name="_Toc515967417"/>
+      <w:bookmarkStart w:id="33" w:name="_Toc515967417"/>
       <w:r>
         <w:t>Realisering av användarfall</w:t>
       </w:r>
@@ -7874,7 +7878,7 @@
         </w:rPr>
         <w:t>TODO</w:t>
       </w:r>
-      <w:bookmarkEnd w:id="31"/>
+      <w:bookmarkEnd w:id="33"/>
     </w:p>
     <w:p>
       <w:r>
@@ -7896,7 +7900,7 @@
           <w:highlight w:val="yellow"/>
         </w:rPr>
       </w:pPr>
-      <w:bookmarkStart w:id="32" w:name="_Toc515967418"/>
+      <w:bookmarkStart w:id="34" w:name="_Toc515967418"/>
       <w:r>
         <w:t>Lägg produkt i varukorgen</w:t>
       </w:r>
@@ -7909,7 +7913,7 @@
         </w:rPr>
         <w:t>TODO</w:t>
       </w:r>
-      <w:bookmarkEnd w:id="32"/>
+      <w:bookmarkEnd w:id="34"/>
     </w:p>
     <w:p>
       <w:r>
@@ -8015,7 +8019,7 @@
           <w:highlight w:val="yellow"/>
         </w:rPr>
       </w:pPr>
-      <w:bookmarkStart w:id="33" w:name="_Toc515967419"/>
+      <w:bookmarkStart w:id="35" w:name="_Toc515967419"/>
       <w:r>
         <w:t>Gör beställning</w:t>
       </w:r>
@@ -8028,7 +8032,7 @@
         </w:rPr>
         <w:t>TODO</w:t>
       </w:r>
-      <w:bookmarkEnd w:id="33"/>
+      <w:bookmarkEnd w:id="35"/>
     </w:p>
     <w:p>
       <w:r>
@@ -8133,7 +8137,7 @@
           <w:highlight w:val="yellow"/>
         </w:rPr>
       </w:pPr>
-      <w:bookmarkStart w:id="34" w:name="_Toc515967420"/>
+      <w:bookmarkStart w:id="36" w:name="_Toc515967420"/>
       <w:r>
         <w:lastRenderedPageBreak/>
         <w:t>Skapa rapport</w:t>
@@ -8147,7 +8151,7 @@
         </w:rPr>
         <w:t>TODO</w:t>
       </w:r>
-      <w:bookmarkEnd w:id="34"/>
+      <w:bookmarkEnd w:id="36"/>
     </w:p>
     <w:p>
       <w:r>
@@ -8252,7 +8256,7 @@
           <w:highlight w:val="yellow"/>
         </w:rPr>
       </w:pPr>
-      <w:bookmarkStart w:id="35" w:name="_Toc515967421"/>
+      <w:bookmarkStart w:id="37" w:name="_Toc515967421"/>
       <w:r>
         <w:t>Hantera produkt</w:t>
       </w:r>
@@ -8265,7 +8269,7 @@
         </w:rPr>
         <w:t>TODO</w:t>
       </w:r>
-      <w:bookmarkEnd w:id="35"/>
+      <w:bookmarkEnd w:id="37"/>
     </w:p>
     <w:p>
       <w:r>
@@ -8368,7 +8372,7 @@
       <w:pPr>
         <w:pStyle w:val="Rubrik3"/>
       </w:pPr>
-      <w:bookmarkStart w:id="36" w:name="_Toc515967422"/>
+      <w:bookmarkStart w:id="38" w:name="_Toc515967422"/>
       <w:r>
         <w:t>Tjänsteuppdelning</w:t>
       </w:r>
@@ -8381,13 +8385,13 @@
         </w:rPr>
         <w:t>TODO</w:t>
       </w:r>
-      <w:bookmarkEnd w:id="36"/>
+      <w:bookmarkEnd w:id="38"/>
     </w:p>
     <w:p>
       <w:pPr>
         <w:pStyle w:val="Rubrik3"/>
       </w:pPr>
-      <w:bookmarkStart w:id="37" w:name="_Toc515967423"/>
+      <w:bookmarkStart w:id="39" w:name="_Toc515967423"/>
       <w:r>
         <w:t>Övergripande domänmodell</w:t>
       </w:r>
@@ -8400,14 +8404,14 @@
         </w:rPr>
         <w:t>TODO</w:t>
       </w:r>
-      <w:bookmarkEnd w:id="37"/>
+      <w:bookmarkEnd w:id="39"/>
     </w:p>
     <w:p>
       <w:pPr>
         <w:pStyle w:val="Rubrik2"/>
       </w:pPr>
-      <w:bookmarkStart w:id="38" w:name="_Toc515896101"/>
-      <w:bookmarkStart w:id="39" w:name="_Toc515967424"/>
+      <w:bookmarkStart w:id="40" w:name="_Toc515896101"/>
+      <w:bookmarkStart w:id="41" w:name="_Toc515967424"/>
       <w:r>
         <w:t>Process</w:t>
       </w:r>
@@ -8428,8 +8432,8 @@
         </w:rPr>
         <w:t>TODO</w:t>
       </w:r>
-      <w:bookmarkEnd w:id="38"/>
-      <w:bookmarkEnd w:id="39"/>
+      <w:bookmarkEnd w:id="40"/>
+      <w:bookmarkEnd w:id="41"/>
     </w:p>
     <w:p>
       <w:pPr>
@@ -8442,8 +8446,8 @@
           <w:highlight w:val="yellow"/>
         </w:rPr>
       </w:pPr>
-      <w:bookmarkStart w:id="40" w:name="_Toc515896102"/>
-      <w:bookmarkStart w:id="41" w:name="_Toc515967425"/>
+      <w:bookmarkStart w:id="42" w:name="_Toc515896102"/>
+      <w:bookmarkStart w:id="43" w:name="_Toc515967425"/>
       <w:proofErr w:type="gramStart"/>
       <w:r>
         <w:t>Översikt</w:t>
@@ -8466,8 +8470,8 @@
         </w:rPr>
         <w:t>TODO</w:t>
       </w:r>
-      <w:bookmarkEnd w:id="40"/>
-      <w:bookmarkEnd w:id="41"/>
+      <w:bookmarkEnd w:id="42"/>
+      <w:bookmarkEnd w:id="43"/>
       <w:proofErr w:type="gramEnd"/>
     </w:p>
     <w:p/>
@@ -8475,7 +8479,7 @@
       <w:pPr>
         <w:pStyle w:val="Rubrik4"/>
       </w:pPr>
-      <w:bookmarkStart w:id="42" w:name="_Toc515967426"/>
+      <w:bookmarkStart w:id="44" w:name="_Toc515967426"/>
       <w:r>
         <w:t>Beställningsprocessen</w:t>
       </w:r>
@@ -8488,7 +8492,7 @@
         </w:rPr>
         <w:t>TODO</w:t>
       </w:r>
-      <w:bookmarkEnd w:id="42"/>
+      <w:bookmarkEnd w:id="44"/>
     </w:p>
     <w:p>
       <w:r>
@@ -8670,7 +8674,7 @@
           <w:highlight w:val="yellow"/>
         </w:rPr>
       </w:pPr>
-      <w:bookmarkStart w:id="43" w:name="_Toc515967427"/>
+      <w:bookmarkStart w:id="45" w:name="_Toc515967427"/>
       <w:r>
         <w:t>Administrativa processer</w:t>
       </w:r>
@@ -8683,7 +8687,7 @@
         </w:rPr>
         <w:t>TODO</w:t>
       </w:r>
-      <w:bookmarkEnd w:id="43"/>
+      <w:bookmarkEnd w:id="45"/>
     </w:p>
     <w:p>
       <w:r>
@@ -8775,7 +8779,7 @@
       <w:pPr>
         <w:pStyle w:val="Rubrik2"/>
       </w:pPr>
-      <w:bookmarkStart w:id="44" w:name="_Toc515967428"/>
+      <w:bookmarkStart w:id="46" w:name="_Toc515967428"/>
       <w:r>
         <w:t xml:space="preserve">Data </w:t>
       </w:r>
@@ -8783,7 +8787,7 @@
       <w:r>
         <w:t>View</w:t>
       </w:r>
-      <w:bookmarkEnd w:id="44"/>
+      <w:bookmarkEnd w:id="46"/>
       <w:proofErr w:type="spellEnd"/>
     </w:p>
     <w:p>
@@ -8892,7 +8896,7 @@
       <w:pPr>
         <w:pStyle w:val="Beskrivning"/>
       </w:pPr>
-      <w:bookmarkStart w:id="45" w:name="_Ref515919762"/>
+      <w:bookmarkStart w:id="47" w:name="_Ref515919762"/>
       <w:r>
         <w:t xml:space="preserve">Figur </w:t>
       </w:r>
@@ -8904,7 +8908,7 @@
           <w:t>15</w:t>
         </w:r>
       </w:fldSimple>
-      <w:bookmarkEnd w:id="45"/>
+      <w:bookmarkEnd w:id="47"/>
       <w:r>
         <w:t xml:space="preserve"> DFD </w:t>
       </w:r>
@@ -9103,7 +9107,7 @@
       <w:pPr>
         <w:pStyle w:val="Beskrivning"/>
       </w:pPr>
-      <w:bookmarkStart w:id="46" w:name="_Ref515619885"/>
+      <w:bookmarkStart w:id="48" w:name="_Ref515619885"/>
       <w:r>
         <w:t xml:space="preserve">Figur </w:t>
       </w:r>
@@ -9115,7 +9119,7 @@
           <w:t>17</w:t>
         </w:r>
       </w:fldSimple>
-      <w:bookmarkEnd w:id="46"/>
+      <w:bookmarkEnd w:id="48"/>
       <w:r>
         <w:t xml:space="preserve"> </w:t>
       </w:r>
@@ -9131,7 +9135,7 @@
       <w:pPr>
         <w:pStyle w:val="Rubrik2"/>
       </w:pPr>
-      <w:bookmarkStart w:id="47" w:name="_Toc515967429"/>
+      <w:bookmarkStart w:id="49" w:name="_Toc515967429"/>
       <w:proofErr w:type="spellStart"/>
       <w:r>
         <w:t>Deployment</w:t>
@@ -9156,17 +9160,17 @@
       <w:r>
         <w:t>)</w:t>
       </w:r>
-      <w:bookmarkEnd w:id="47"/>
+      <w:bookmarkEnd w:id="49"/>
     </w:p>
     <w:p>
       <w:pPr>
         <w:pStyle w:val="Rubrik3"/>
       </w:pPr>
-      <w:bookmarkStart w:id="48" w:name="_Toc515967430"/>
+      <w:bookmarkStart w:id="50" w:name="_Toc515967430"/>
       <w:r>
         <w:t>Lösningsöversikt</w:t>
       </w:r>
-      <w:bookmarkEnd w:id="48"/>
+      <w:bookmarkEnd w:id="50"/>
     </w:p>
     <w:p>
       <w:r>
@@ -9270,7 +9274,7 @@
       <w:pPr>
         <w:pStyle w:val="Beskrivning"/>
       </w:pPr>
-      <w:bookmarkStart w:id="49" w:name="_Ref515895994"/>
+      <w:bookmarkStart w:id="51" w:name="_Ref515895994"/>
       <w:r>
         <w:t xml:space="preserve">Figur </w:t>
       </w:r>
@@ -9282,7 +9286,7 @@
           <w:t>18</w:t>
         </w:r>
       </w:fldSimple>
-      <w:bookmarkEnd w:id="49"/>
+      <w:bookmarkEnd w:id="51"/>
       <w:r>
         <w:t xml:space="preserve"> </w:t>
       </w:r>
@@ -9305,105 +9309,309 @@
     </w:p>
     <w:p>
       <w:pPr>
-        <w:pStyle w:val="Rubrik1"/>
-      </w:pPr>
-      <w:bookmarkStart w:id="50" w:name="_Toc515967431"/>
-      <w:r>
-        <w:t>Icke</w:t>
-      </w:r>
-      <w:r>
-        <w:t>-funktionella krav</w:t>
-      </w:r>
-      <w:bookmarkEnd w:id="50"/>
+        <w:pStyle w:val="Rubrik3"/>
+        <w:rPr>
+          <w:highlight w:val="green"/>
+        </w:rPr>
+      </w:pPr>
+      <w:r>
+        <w:rPr>
+          <w:highlight w:val="green"/>
+        </w:rPr>
+        <w:t>Applikationsversioner</w:t>
+      </w:r>
+      <w:bookmarkStart w:id="52" w:name="_GoBack"/>
+      <w:bookmarkEnd w:id="52"/>
+      <w:r>
+        <w:rPr>
+          <w:highlight w:val="yellow"/>
+        </w:rPr>
+        <w:t xml:space="preserve"> TODO</w:t>
+      </w:r>
     </w:p>
     <w:p>
-      <w:pPr>
-        <w:pStyle w:val="Rubrik2"/>
-      </w:pPr>
-      <w:bookmarkStart w:id="51" w:name="_Toc515967432"/>
-      <w:r>
-        <w:t>Svarstider</w:t>
-      </w:r>
-      <w:r>
-        <w:t xml:space="preserve"> och kapacitet</w:t>
-      </w:r>
-      <w:bookmarkEnd w:id="51"/>
+      <w:proofErr w:type="spellStart"/>
+      <w:r>
+        <w:rPr>
+          <w:highlight w:val="green"/>
+        </w:rPr>
+        <w:t>CaféApp</w:t>
+      </w:r>
+      <w:proofErr w:type="spellEnd"/>
+      <w:r>
+        <w:rPr>
+          <w:highlight w:val="green"/>
+        </w:rPr>
+        <w:t xml:space="preserve"> finns i tre olika driftsversioner, vilka har olika funktioner upplåsta i användarinterfacet. Endast versionen för Kund är allmänt tillgänglig. I kundversionen är de funktioner som beskrivs i </w:t>
+      </w:r>
+      <w:r>
+        <w:rPr>
+          <w:highlight w:val="green"/>
+        </w:rPr>
+        <w:t xml:space="preserve">Sektion </w:t>
+      </w:r>
+      <w:r>
+        <w:rPr>
+          <w:highlight w:val="green"/>
+        </w:rPr>
+        <w:fldChar w:fldCharType="begin"/>
+      </w:r>
+      <w:r>
+        <w:rPr>
+          <w:highlight w:val="green"/>
+        </w:rPr>
+        <w:instrText xml:space="preserve"> REF _Ref515969161 \r \h </w:instrText>
+      </w:r>
+      <w:r>
+        <w:rPr>
+          <w:highlight w:val="green"/>
+        </w:rPr>
+      </w:r>
+      <w:r>
+        <w:rPr>
+          <w:highlight w:val="green"/>
+        </w:rPr>
+        <w:instrText xml:space="preserve"> \* MERGEFORMAT </w:instrText>
+      </w:r>
+      <w:r>
+        <w:rPr>
+          <w:highlight w:val="green"/>
+        </w:rPr>
+        <w:fldChar w:fldCharType="separate"/>
+      </w:r>
+      <w:r>
+        <w:rPr>
+          <w:highlight w:val="green"/>
+        </w:rPr>
+        <w:t>4.2.2.1</w:t>
+      </w:r>
+      <w:r>
+        <w:rPr>
+          <w:highlight w:val="green"/>
+        </w:rPr>
+        <w:fldChar w:fldCharType="end"/>
+      </w:r>
+      <w:r>
+        <w:rPr>
+          <w:highlight w:val="green"/>
+        </w:rPr>
+        <w:t xml:space="preserve"> åtkomliga, medan personalversionen </w:t>
+      </w:r>
+      <w:r>
+        <w:rPr>
+          <w:highlight w:val="green"/>
+        </w:rPr>
+        <w:t>omfattar funktionaliteten i Sektion</w:t>
+      </w:r>
+      <w:r>
+        <w:rPr>
+          <w:highlight w:val="green"/>
+        </w:rPr>
+        <w:t xml:space="preserve"> </w:t>
+      </w:r>
+      <w:r>
+        <w:rPr>
+          <w:highlight w:val="green"/>
+        </w:rPr>
+        <w:fldChar w:fldCharType="begin"/>
+      </w:r>
+      <w:r>
+        <w:rPr>
+          <w:highlight w:val="green"/>
+        </w:rPr>
+        <w:instrText xml:space="preserve"> REF _Ref515969323 \r \h </w:instrText>
+      </w:r>
+      <w:r>
+        <w:rPr>
+          <w:highlight w:val="green"/>
+        </w:rPr>
+      </w:r>
+      <w:r>
+        <w:rPr>
+          <w:highlight w:val="green"/>
+        </w:rPr>
+        <w:instrText xml:space="preserve"> \* MERGEFORMAT </w:instrText>
+      </w:r>
+      <w:r>
+        <w:rPr>
+          <w:highlight w:val="green"/>
+        </w:rPr>
+        <w:fldChar w:fldCharType="separate"/>
+      </w:r>
+      <w:r>
+        <w:rPr>
+          <w:highlight w:val="green"/>
+        </w:rPr>
+        <w:t>4.2.2.2</w:t>
+      </w:r>
+      <w:r>
+        <w:rPr>
+          <w:highlight w:val="green"/>
+        </w:rPr>
+        <w:fldChar w:fldCharType="end"/>
+      </w:r>
+      <w:r>
+        <w:rPr>
+          <w:highlight w:val="green"/>
+        </w:rPr>
+        <w:t xml:space="preserve"> och ägarversionen endast har </w:t>
+      </w:r>
+      <w:r>
+        <w:rPr>
+          <w:highlight w:val="green"/>
+        </w:rPr>
+        <w:t xml:space="preserve">åtkomst till de administrativa funktionerna, se Sektion </w:t>
+      </w:r>
+      <w:r>
+        <w:rPr>
+          <w:highlight w:val="green"/>
+        </w:rPr>
+        <w:fldChar w:fldCharType="begin"/>
+      </w:r>
+      <w:r>
+        <w:rPr>
+          <w:highlight w:val="green"/>
+        </w:rPr>
+        <w:instrText xml:space="preserve"> REF _Ref515969325 \r \h </w:instrText>
+      </w:r>
+      <w:r>
+        <w:rPr>
+          <w:highlight w:val="green"/>
+        </w:rPr>
+      </w:r>
+      <w:r>
+        <w:rPr>
+          <w:highlight w:val="green"/>
+        </w:rPr>
+        <w:instrText xml:space="preserve"> \* MERGEFORMAT </w:instrText>
+      </w:r>
+      <w:r>
+        <w:rPr>
+          <w:highlight w:val="green"/>
+        </w:rPr>
+        <w:fldChar w:fldCharType="separate"/>
+      </w:r>
+      <w:r>
+        <w:rPr>
+          <w:highlight w:val="green"/>
+        </w:rPr>
+        <w:t>4.2.2.3</w:t>
+      </w:r>
+      <w:r>
+        <w:rPr>
+          <w:highlight w:val="green"/>
+        </w:rPr>
+        <w:fldChar w:fldCharType="end"/>
+      </w:r>
+      <w:r>
+        <w:rPr>
+          <w:highlight w:val="green"/>
+        </w:rPr>
+        <w:t>.</w:t>
+      </w:r>
     </w:p>
+    <w:p/>
     <w:p>
-      <w:r>
-        <w:t>Från kundens perspektiv ska svarstiden normalt understiga 2 sekunder vid normalbelastning (20 samtidiga kunder). I övriga fall ska svarstiden vara mindre än 8 sekunder.</w:t>
-      </w:r>
-    </w:p>
-    <w:p>
-      <w:r>
-        <w:t>Systemet ska klara att hantera minst 50 samtidiga användare.</w:t>
-      </w:r>
-    </w:p>
-    <w:p>
-      <w:pPr>
-        <w:pStyle w:val="Rubrik2"/>
-      </w:pPr>
-      <w:bookmarkStart w:id="52" w:name="_Toc515967433"/>
-      <w:r>
-        <w:t>Tillgänglighet</w:t>
-      </w:r>
-      <w:bookmarkEnd w:id="52"/>
-    </w:p>
-    <w:p>
-      <w:r>
-        <w:t>För kunden ska systemet vara tillgängligt minst under caféets öppettider. För personal och ägare ytterligare minst från två timmar innan caféet öppnar, samt fyra timmar efter stängning för att möjliggöra administrativa uppgifter.</w:t>
-      </w:r>
-    </w:p>
-    <w:p>
-      <w:r>
-        <w:t xml:space="preserve">Användargränssnittet ska vara intuitivt. </w:t>
-      </w:r>
-    </w:p>
-    <w:p>
-      <w:pPr>
-        <w:pStyle w:val="Rubrik2"/>
-      </w:pPr>
-      <w:bookmarkStart w:id="53" w:name="_Toc515967434"/>
-      <w:r>
-        <w:t>Tillförlitlighet</w:t>
+      <w:pPr>
+        <w:pStyle w:val="Rubrik1"/>
+      </w:pPr>
+      <w:bookmarkStart w:id="53" w:name="_Toc515967431"/>
+      <w:r>
+        <w:t>Icke</w:t>
+      </w:r>
+      <w:r>
+        <w:t>-funktionella krav</w:t>
       </w:r>
       <w:bookmarkEnd w:id="53"/>
     </w:p>
     <w:p>
-      <w:r>
-        <w:t xml:space="preserve">Systemet bör gå att </w:t>
-      </w:r>
-      <w:proofErr w:type="spellStart"/>
-      <w:r>
-        <w:t>drifta</w:t>
-      </w:r>
-      <w:proofErr w:type="spellEnd"/>
-      <w:r>
-        <w:t xml:space="preserve"> med redundans.</w:t>
-      </w:r>
-    </w:p>
-    <w:p>
       <w:pPr>
         <w:pStyle w:val="Rubrik2"/>
       </w:pPr>
-      <w:bookmarkStart w:id="54" w:name="_Toc515967435"/>
-      <w:r>
-        <w:t>Förvaltningsbarhet</w:t>
+      <w:bookmarkStart w:id="54" w:name="_Toc515967432"/>
+      <w:r>
+        <w:t>Svarstider</w:t>
+      </w:r>
+      <w:r>
+        <w:t xml:space="preserve"> och kapacitet</w:t>
       </w:r>
       <w:bookmarkEnd w:id="54"/>
     </w:p>
     <w:p>
       <w:r>
-        <w:t>Det ska finnas separata miljöer för utveckling, test och produktion.</w:t>
+        <w:t>Från kundens perspektiv ska svarstiden normalt understiga 2 sekunder vid normalbelastning (20 samtidiga kunder). I övriga fall ska svarstiden vara mindre än 8 sekunder.</w:t>
       </w:r>
     </w:p>
     <w:p>
+      <w:r>
+        <w:t>Systemet ska klara att hantera minst 50 samtidiga användare.</w:t>
+      </w:r>
+    </w:p>
+    <w:p>
+      <w:pPr>
+        <w:pStyle w:val="Rubrik2"/>
+      </w:pPr>
+      <w:bookmarkStart w:id="55" w:name="_Toc515967433"/>
+      <w:r>
+        <w:t>Tillgänglighet</w:t>
+      </w:r>
+      <w:bookmarkEnd w:id="55"/>
+    </w:p>
+    <w:p>
+      <w:r>
+        <w:t>För kunden ska systemet vara tillgängligt minst under caféets öppettider. För personal och ägare ytterligare minst från två timmar innan caféet öppnar, samt fyra timmar efter stängning för att möjliggöra administrativa uppgifter.</w:t>
+      </w:r>
+    </w:p>
+    <w:p>
+      <w:r>
+        <w:t xml:space="preserve">Användargränssnittet ska vara intuitivt. </w:t>
+      </w:r>
+    </w:p>
+    <w:p>
+      <w:pPr>
+        <w:pStyle w:val="Rubrik2"/>
+      </w:pPr>
+      <w:bookmarkStart w:id="56" w:name="_Toc515967434"/>
+      <w:r>
+        <w:lastRenderedPageBreak/>
+        <w:t>Tillförlitlighet</w:t>
+      </w:r>
+      <w:bookmarkEnd w:id="56"/>
+    </w:p>
+    <w:p>
+      <w:r>
+        <w:t xml:space="preserve">Systemet bör gå att </w:t>
+      </w:r>
+      <w:proofErr w:type="spellStart"/>
+      <w:r>
+        <w:t>drifta</w:t>
+      </w:r>
+      <w:proofErr w:type="spellEnd"/>
+      <w:r>
+        <w:t xml:space="preserve"> med redundans.</w:t>
+      </w:r>
+    </w:p>
+    <w:p>
+      <w:pPr>
+        <w:pStyle w:val="Rubrik2"/>
+      </w:pPr>
+      <w:bookmarkStart w:id="57" w:name="_Toc515967435"/>
+      <w:r>
+        <w:t>Förvaltningsbarhet</w:t>
+      </w:r>
+      <w:bookmarkEnd w:id="57"/>
+    </w:p>
+    <w:p>
+      <w:r>
+        <w:t>Det ska finnas separata miljöer för utveckling, test och produktion.</w:t>
+      </w:r>
+    </w:p>
+    <w:p>
       <w:pPr>
         <w:pStyle w:val="Rubrik1"/>
       </w:pPr>
-      <w:bookmarkStart w:id="55" w:name="_Toc515967436"/>
-      <w:r>
-        <w:lastRenderedPageBreak/>
+      <w:bookmarkStart w:id="58" w:name="_Toc515967436"/>
+      <w:r>
         <w:t>Teknisk lösning</w:t>
       </w:r>
       <w:r>
@@ -9421,13 +9629,13 @@
         </w:rPr>
         <w:t xml:space="preserve"> – Ta bort?</w:t>
       </w:r>
-      <w:bookmarkEnd w:id="55"/>
+      <w:bookmarkEnd w:id="58"/>
     </w:p>
     <w:p>
       <w:pPr>
         <w:pStyle w:val="Rubrik2"/>
       </w:pPr>
-      <w:bookmarkStart w:id="56" w:name="_Toc515967437"/>
+      <w:bookmarkStart w:id="59" w:name="_Toc515967437"/>
       <w:r>
         <w:t>Beskrivning</w:t>
       </w:r>
@@ -9440,13 +9648,13 @@
         </w:rPr>
         <w:t>TODO</w:t>
       </w:r>
-      <w:bookmarkEnd w:id="56"/>
+      <w:bookmarkEnd w:id="59"/>
     </w:p>
     <w:p>
       <w:pPr>
         <w:pStyle w:val="Rubrik2"/>
       </w:pPr>
-      <w:bookmarkStart w:id="57" w:name="_Toc515967438"/>
+      <w:bookmarkStart w:id="60" w:name="_Toc515967438"/>
       <w:r>
         <w:t>Integration med omvärlden</w:t>
       </w:r>
@@ -9459,13 +9667,13 @@
         </w:rPr>
         <w:t>TODO</w:t>
       </w:r>
-      <w:bookmarkEnd w:id="57"/>
+      <w:bookmarkEnd w:id="60"/>
     </w:p>
     <w:p>
       <w:pPr>
         <w:pStyle w:val="Rubrik2"/>
       </w:pPr>
-      <w:bookmarkStart w:id="58" w:name="_Toc515967439"/>
+      <w:bookmarkStart w:id="61" w:name="_Toc515967439"/>
       <w:r>
         <w:t>Felhantering</w:t>
       </w:r>
@@ -9490,7 +9698,7 @@
         </w:rPr>
         <w:t>om ta bort huvudsektionen?</w:t>
       </w:r>
-      <w:bookmarkEnd w:id="58"/>
+      <w:bookmarkEnd w:id="61"/>
     </w:p>
     <w:p>
       <w:r>
@@ -9509,11 +9717,11 @@
       <w:pPr>
         <w:pStyle w:val="Rubrik3"/>
       </w:pPr>
-      <w:bookmarkStart w:id="59" w:name="_Toc515967440"/>
+      <w:bookmarkStart w:id="62" w:name="_Toc515967440"/>
       <w:r>
         <w:t>Regler</w:t>
       </w:r>
-      <w:bookmarkEnd w:id="59"/>
+      <w:bookmarkEnd w:id="62"/>
     </w:p>
     <w:p>
       <w:r>
@@ -9543,11 +9751,11 @@
       <w:pPr>
         <w:pStyle w:val="Rubrik3"/>
       </w:pPr>
-      <w:bookmarkStart w:id="60" w:name="_Toc515967441"/>
+      <w:bookmarkStart w:id="63" w:name="_Toc515967441"/>
       <w:r>
         <w:t>Dataformatering</w:t>
       </w:r>
-      <w:bookmarkEnd w:id="60"/>
+      <w:bookmarkEnd w:id="63"/>
     </w:p>
     <w:p>
       <w:r>
@@ -10756,7 +10964,7 @@
         <v:path o:extrusionok="f" gradientshapeok="t" o:connecttype="rect"/>
         <o:lock v:ext="edit" aspectratio="t"/>
       </v:shapetype>
-      <v:shape id="_x0000_i1038" type="#_x0000_t75" style="width:4.05pt;height:8.95pt" o:bullet="t">
+      <v:shape id="_x0000_i1050" type="#_x0000_t75" style="width:4.05pt;height:8.95pt" o:bullet="t">
         <v:imagedata r:id="rId1" o:title="clip_image001"/>
       </v:shape>
     </w:pict>
@@ -16328,7 +16536,7 @@
 </file>
 
 <file path=customXml/itemProps4.xml><?xml version="1.0" encoding="utf-8"?>
-<ds:datastoreItem xmlns:ds="http://schemas.openxmlformats.org/officeDocument/2006/customXml" ds:itemID="{5CC27AD4-9FDF-4A19-97EA-5CEEBD7CBF16}">
+<ds:datastoreItem xmlns:ds="http://schemas.openxmlformats.org/officeDocument/2006/customXml" ds:itemID="{D16207F6-50B6-41FB-900A-B84402E76D85}">
   <ds:schemaRefs>
     <ds:schemaRef ds:uri="http://schemas.openxmlformats.org/officeDocument/2006/bibliography"/>
   </ds:schemaRefs>

</xml_diff>

<commit_message>
Inkluderat kort om appversioner i use case översikt i SAD
</commit_message>
<xml_diff>
--- a/Systemarkitektur_projekt_SAD_CafeApp_Billy_Tommy_Zein_Malin_01.docx
+++ b/Systemarkitektur_projekt_SAD_CafeApp_Billy_Tommy_Zein_Malin_01.docx
@@ -7034,16 +7034,41 @@
       <w:r>
         <w:t xml:space="preserve">En övergripande beskrivning av systemet ur ett funktionellt perspektiv är att en kund kommer in på caféet, använder </w:t>
       </w:r>
+      <w:r>
+        <w:t xml:space="preserve">kundversionen av </w:t>
+      </w:r>
+      <w:bookmarkStart w:id="19" w:name="_GoBack"/>
+      <w:bookmarkEnd w:id="19"/>
       <w:proofErr w:type="spellStart"/>
       <w:r>
         <w:t>appen</w:t>
       </w:r>
       <w:proofErr w:type="spellEnd"/>
       <w:r>
-        <w:t xml:space="preserve"> för att titta på menyn, eventuellt granska innehållsförteckningen för någon produkt närmare, väljer produkter att lägga i varukorgen, skickar och betalar beställningen. En notifikation går då till personalen som </w:t>
+        <w:t xml:space="preserve"> för att titta på menyn, eventuellt granska innehållsförteckningen för någon produkt närmare, väljer produkter att lägga i varukorgen, skickar och betalar beställningen. En notifikation går då </w:t>
+      </w:r>
+      <w:r>
+        <w:t xml:space="preserve">via personalversionen av </w:t>
       </w:r>
       <w:proofErr w:type="spellStart"/>
       <w:r>
+        <w:t>appen</w:t>
+      </w:r>
+      <w:proofErr w:type="spellEnd"/>
+      <w:r>
+        <w:t xml:space="preserve"> </w:t>
+      </w:r>
+      <w:r>
+        <w:t>till personale</w:t>
+      </w:r>
+      <w:r>
+        <w:t xml:space="preserve">n </w:t>
+      </w:r>
+      <w:r>
+        <w:t xml:space="preserve">som </w:t>
+      </w:r>
+      <w:proofErr w:type="spellStart"/>
+      <w:r>
         <w:t>leverar</w:t>
       </w:r>
       <w:proofErr w:type="spellEnd"/>
@@ -7052,7 +7077,21 @@
       </w:r>
       <w:r>
         <w:br/>
-        <w:t xml:space="preserve">Ägaren har möjlighet att skapa rapporter så som försäljningsdata och lagerstatus. Vid behov kan ägaren även uppdatera eller lägga till </w:t>
+        <w:t xml:space="preserve">Ägaren har </w:t>
+      </w:r>
+      <w:r>
+        <w:t xml:space="preserve">i sin version av </w:t>
+      </w:r>
+      <w:proofErr w:type="spellStart"/>
+      <w:r>
+        <w:t>appen</w:t>
+      </w:r>
+      <w:proofErr w:type="spellEnd"/>
+      <w:r>
+        <w:t xml:space="preserve"> </w:t>
+      </w:r>
+      <w:r>
+        <w:t xml:space="preserve">möjlighet att skapa rapporter så som försäljningsdata och lagerstatus. Vid behov kan ägaren även uppdatera eller lägga till </w:t>
       </w:r>
       <w:proofErr w:type="gramStart"/>
       <w:r>
@@ -7067,11 +7106,11 @@
       <w:pPr>
         <w:pStyle w:val="Rubrik3"/>
       </w:pPr>
-      <w:bookmarkStart w:id="19" w:name="_Toc515967407"/>
+      <w:bookmarkStart w:id="20" w:name="_Toc515967407"/>
       <w:r>
         <w:t>Aktörer</w:t>
       </w:r>
-      <w:bookmarkEnd w:id="19"/>
+      <w:bookmarkEnd w:id="20"/>
     </w:p>
     <w:p>
       <w:r>
@@ -7082,14 +7121,14 @@
       <w:pPr>
         <w:pStyle w:val="Rubrik4"/>
       </w:pPr>
-      <w:bookmarkStart w:id="20" w:name="_Toc515967408"/>
-      <w:bookmarkStart w:id="21" w:name="_Ref515969161"/>
+      <w:bookmarkStart w:id="21" w:name="_Toc515967408"/>
+      <w:bookmarkStart w:id="22" w:name="_Ref515969161"/>
       <w:r>
         <w:lastRenderedPageBreak/>
         <w:t>Kund</w:t>
       </w:r>
-      <w:bookmarkEnd w:id="20"/>
       <w:bookmarkEnd w:id="21"/>
+      <w:bookmarkEnd w:id="22"/>
     </w:p>
     <w:p>
       <w:pPr>
@@ -7272,13 +7311,13 @@
       <w:pPr>
         <w:pStyle w:val="Rubrik4"/>
       </w:pPr>
-      <w:bookmarkStart w:id="22" w:name="_Toc515967409"/>
-      <w:bookmarkStart w:id="23" w:name="_Ref515969323"/>
+      <w:bookmarkStart w:id="23" w:name="_Toc515967409"/>
+      <w:bookmarkStart w:id="24" w:name="_Ref515969323"/>
       <w:r>
         <w:t>Personal</w:t>
       </w:r>
-      <w:bookmarkEnd w:id="22"/>
       <w:bookmarkEnd w:id="23"/>
+      <w:bookmarkEnd w:id="24"/>
     </w:p>
     <w:p>
       <w:pPr>
@@ -7397,14 +7436,14 @@
       <w:pPr>
         <w:pStyle w:val="Rubrik4"/>
       </w:pPr>
-      <w:bookmarkStart w:id="24" w:name="_Toc515967410"/>
-      <w:bookmarkStart w:id="25" w:name="_Ref515969325"/>
+      <w:bookmarkStart w:id="25" w:name="_Toc515967410"/>
+      <w:bookmarkStart w:id="26" w:name="_Ref515969325"/>
       <w:r>
         <w:lastRenderedPageBreak/>
         <w:t>Ägare</w:t>
       </w:r>
-      <w:bookmarkEnd w:id="24"/>
       <w:bookmarkEnd w:id="25"/>
+      <w:bookmarkEnd w:id="26"/>
     </w:p>
     <w:p>
       <w:pPr>
@@ -7504,11 +7543,11 @@
       <w:pPr>
         <w:pStyle w:val="Rubrik4"/>
       </w:pPr>
-      <w:bookmarkStart w:id="26" w:name="_Toc515967411"/>
+      <w:bookmarkStart w:id="27" w:name="_Toc515967411"/>
       <w:r>
         <w:t>Betalning</w:t>
       </w:r>
-      <w:bookmarkEnd w:id="26"/>
+      <w:bookmarkEnd w:id="27"/>
     </w:p>
     <w:p>
       <w:r>
@@ -7525,7 +7564,7 @@
       <w:pPr>
         <w:pStyle w:val="Rubrik2"/>
       </w:pPr>
-      <w:bookmarkStart w:id="27" w:name="_Toc515967412"/>
+      <w:bookmarkStart w:id="28" w:name="_Toc515967412"/>
       <w:proofErr w:type="spellStart"/>
       <w:r>
         <w:t>Logical</w:t>
@@ -7551,13 +7590,13 @@
         </w:rPr>
         <w:t>TODO</w:t>
       </w:r>
-      <w:bookmarkEnd w:id="27"/>
+      <w:bookmarkEnd w:id="28"/>
     </w:p>
     <w:p>
       <w:pPr>
         <w:pStyle w:val="Rubrik3"/>
       </w:pPr>
-      <w:bookmarkStart w:id="28" w:name="_Toc515967413"/>
+      <w:bookmarkStart w:id="29" w:name="_Toc515967413"/>
       <w:r>
         <w:t>Översikt</w:t>
       </w:r>
@@ -7570,7 +7609,7 @@
         </w:rPr>
         <w:t>TODO</w:t>
       </w:r>
-      <w:bookmarkEnd w:id="28"/>
+      <w:bookmarkEnd w:id="29"/>
     </w:p>
     <w:p>
       <w:r>
@@ -7593,7 +7632,7 @@
       <w:pPr>
         <w:pStyle w:val="Rubrik3"/>
       </w:pPr>
-      <w:bookmarkStart w:id="29" w:name="_Toc515967414"/>
+      <w:bookmarkStart w:id="30" w:name="_Toc515967414"/>
       <w:r>
         <w:lastRenderedPageBreak/>
         <w:t xml:space="preserve">Klassdiagram </w:t>
@@ -7604,7 +7643,7 @@
         </w:rPr>
         <w:t>TODO</w:t>
       </w:r>
-      <w:bookmarkEnd w:id="29"/>
+      <w:bookmarkEnd w:id="30"/>
     </w:p>
     <w:p>
       <w:r>
@@ -7706,7 +7745,7 @@
       <w:pPr>
         <w:pStyle w:val="Beskrivning"/>
       </w:pPr>
-      <w:bookmarkStart w:id="30" w:name="_Ref515960456"/>
+      <w:bookmarkStart w:id="31" w:name="_Ref515960456"/>
       <w:r>
         <w:t xml:space="preserve">Figur </w:t>
       </w:r>
@@ -7718,7 +7757,7 @@
           <w:t>6</w:t>
         </w:r>
       </w:fldSimple>
-      <w:bookmarkEnd w:id="30"/>
+      <w:bookmarkEnd w:id="31"/>
       <w:r>
         <w:t xml:space="preserve"> Klassdiagram</w:t>
       </w:r>
@@ -7740,7 +7779,7 @@
           <w:highlight w:val="yellow"/>
         </w:rPr>
       </w:pPr>
-      <w:bookmarkStart w:id="31" w:name="_Toc515967415"/>
+      <w:bookmarkStart w:id="32" w:name="_Toc515967415"/>
       <w:r>
         <w:rPr>
           <w:highlight w:val="yellow"/>
@@ -7753,7 +7792,7 @@
         </w:rPr>
         <w:t xml:space="preserve"> TODO</w:t>
       </w:r>
-      <w:bookmarkEnd w:id="31"/>
+      <w:bookmarkEnd w:id="32"/>
     </w:p>
     <w:p>
       <w:r>
@@ -7845,7 +7884,7 @@
       <w:pPr>
         <w:pStyle w:val="Rubrik3"/>
       </w:pPr>
-      <w:bookmarkStart w:id="32" w:name="_Toc515967416"/>
+      <w:bookmarkStart w:id="33" w:name="_Toc515967416"/>
       <w:r>
         <w:t>Interfacedefinitioner</w:t>
       </w:r>
@@ -7858,14 +7897,14 @@
         </w:rPr>
         <w:t>TODO</w:t>
       </w:r>
-      <w:bookmarkEnd w:id="32"/>
+      <w:bookmarkEnd w:id="33"/>
     </w:p>
     <w:p/>
     <w:p>
       <w:pPr>
         <w:pStyle w:val="Rubrik4"/>
       </w:pPr>
-      <w:bookmarkStart w:id="33" w:name="_Toc515967417"/>
+      <w:bookmarkStart w:id="34" w:name="_Toc515967417"/>
       <w:r>
         <w:t>Realisering av användarfall</w:t>
       </w:r>
@@ -7878,7 +7917,7 @@
         </w:rPr>
         <w:t>TODO</w:t>
       </w:r>
-      <w:bookmarkEnd w:id="33"/>
+      <w:bookmarkEnd w:id="34"/>
     </w:p>
     <w:p>
       <w:r>
@@ -7900,7 +7939,7 @@
           <w:highlight w:val="yellow"/>
         </w:rPr>
       </w:pPr>
-      <w:bookmarkStart w:id="34" w:name="_Toc515967418"/>
+      <w:bookmarkStart w:id="35" w:name="_Toc515967418"/>
       <w:r>
         <w:t>Lägg produkt i varukorgen</w:t>
       </w:r>
@@ -7913,7 +7952,7 @@
         </w:rPr>
         <w:t>TODO</w:t>
       </w:r>
-      <w:bookmarkEnd w:id="34"/>
+      <w:bookmarkEnd w:id="35"/>
     </w:p>
     <w:p>
       <w:r>
@@ -8019,7 +8058,7 @@
           <w:highlight w:val="yellow"/>
         </w:rPr>
       </w:pPr>
-      <w:bookmarkStart w:id="35" w:name="_Toc515967419"/>
+      <w:bookmarkStart w:id="36" w:name="_Toc515967419"/>
       <w:r>
         <w:t>Gör beställning</w:t>
       </w:r>
@@ -8032,7 +8071,7 @@
         </w:rPr>
         <w:t>TODO</w:t>
       </w:r>
-      <w:bookmarkEnd w:id="35"/>
+      <w:bookmarkEnd w:id="36"/>
     </w:p>
     <w:p>
       <w:r>
@@ -8137,7 +8176,7 @@
           <w:highlight w:val="yellow"/>
         </w:rPr>
       </w:pPr>
-      <w:bookmarkStart w:id="36" w:name="_Toc515967420"/>
+      <w:bookmarkStart w:id="37" w:name="_Toc515967420"/>
       <w:r>
         <w:lastRenderedPageBreak/>
         <w:t>Skapa rapport</w:t>
@@ -8151,7 +8190,7 @@
         </w:rPr>
         <w:t>TODO</w:t>
       </w:r>
-      <w:bookmarkEnd w:id="36"/>
+      <w:bookmarkEnd w:id="37"/>
     </w:p>
     <w:p>
       <w:r>
@@ -8256,7 +8295,7 @@
           <w:highlight w:val="yellow"/>
         </w:rPr>
       </w:pPr>
-      <w:bookmarkStart w:id="37" w:name="_Toc515967421"/>
+      <w:bookmarkStart w:id="38" w:name="_Toc515967421"/>
       <w:r>
         <w:t>Hantera produkt</w:t>
       </w:r>
@@ -8269,7 +8308,7 @@
         </w:rPr>
         <w:t>TODO</w:t>
       </w:r>
-      <w:bookmarkEnd w:id="37"/>
+      <w:bookmarkEnd w:id="38"/>
     </w:p>
     <w:p>
       <w:r>
@@ -8372,7 +8411,7 @@
       <w:pPr>
         <w:pStyle w:val="Rubrik3"/>
       </w:pPr>
-      <w:bookmarkStart w:id="38" w:name="_Toc515967422"/>
+      <w:bookmarkStart w:id="39" w:name="_Toc515967422"/>
       <w:r>
         <w:t>Tjänsteuppdelning</w:t>
       </w:r>
@@ -8385,13 +8424,13 @@
         </w:rPr>
         <w:t>TODO</w:t>
       </w:r>
-      <w:bookmarkEnd w:id="38"/>
+      <w:bookmarkEnd w:id="39"/>
     </w:p>
     <w:p>
       <w:pPr>
         <w:pStyle w:val="Rubrik3"/>
       </w:pPr>
-      <w:bookmarkStart w:id="39" w:name="_Toc515967423"/>
+      <w:bookmarkStart w:id="40" w:name="_Toc515967423"/>
       <w:r>
         <w:t>Övergripande domänmodell</w:t>
       </w:r>
@@ -8404,14 +8443,14 @@
         </w:rPr>
         <w:t>TODO</w:t>
       </w:r>
-      <w:bookmarkEnd w:id="39"/>
+      <w:bookmarkEnd w:id="40"/>
     </w:p>
     <w:p>
       <w:pPr>
         <w:pStyle w:val="Rubrik2"/>
       </w:pPr>
-      <w:bookmarkStart w:id="40" w:name="_Toc515896101"/>
-      <w:bookmarkStart w:id="41" w:name="_Toc515967424"/>
+      <w:bookmarkStart w:id="41" w:name="_Toc515896101"/>
+      <w:bookmarkStart w:id="42" w:name="_Toc515967424"/>
       <w:r>
         <w:t>Process</w:t>
       </w:r>
@@ -8432,8 +8471,8 @@
         </w:rPr>
         <w:t>TODO</w:t>
       </w:r>
-      <w:bookmarkEnd w:id="40"/>
       <w:bookmarkEnd w:id="41"/>
+      <w:bookmarkEnd w:id="42"/>
     </w:p>
     <w:p>
       <w:pPr>
@@ -8446,8 +8485,8 @@
           <w:highlight w:val="yellow"/>
         </w:rPr>
       </w:pPr>
-      <w:bookmarkStart w:id="42" w:name="_Toc515896102"/>
-      <w:bookmarkStart w:id="43" w:name="_Toc515967425"/>
+      <w:bookmarkStart w:id="43" w:name="_Toc515896102"/>
+      <w:bookmarkStart w:id="44" w:name="_Toc515967425"/>
       <w:proofErr w:type="gramStart"/>
       <w:r>
         <w:t>Översikt</w:t>
@@ -8470,8 +8509,8 @@
         </w:rPr>
         <w:t>TODO</w:t>
       </w:r>
-      <w:bookmarkEnd w:id="42"/>
       <w:bookmarkEnd w:id="43"/>
+      <w:bookmarkEnd w:id="44"/>
       <w:proofErr w:type="gramEnd"/>
     </w:p>
     <w:p/>
@@ -8479,7 +8518,7 @@
       <w:pPr>
         <w:pStyle w:val="Rubrik4"/>
       </w:pPr>
-      <w:bookmarkStart w:id="44" w:name="_Toc515967426"/>
+      <w:bookmarkStart w:id="45" w:name="_Toc515967426"/>
       <w:r>
         <w:t>Beställningsprocessen</w:t>
       </w:r>
@@ -8492,7 +8531,7 @@
         </w:rPr>
         <w:t>TODO</w:t>
       </w:r>
-      <w:bookmarkEnd w:id="44"/>
+      <w:bookmarkEnd w:id="45"/>
     </w:p>
     <w:p>
       <w:r>
@@ -8674,7 +8713,7 @@
           <w:highlight w:val="yellow"/>
         </w:rPr>
       </w:pPr>
-      <w:bookmarkStart w:id="45" w:name="_Toc515967427"/>
+      <w:bookmarkStart w:id="46" w:name="_Toc515967427"/>
       <w:r>
         <w:t>Administrativa processer</w:t>
       </w:r>
@@ -8687,7 +8726,7 @@
         </w:rPr>
         <w:t>TODO</w:t>
       </w:r>
-      <w:bookmarkEnd w:id="45"/>
+      <w:bookmarkEnd w:id="46"/>
     </w:p>
     <w:p>
       <w:r>
@@ -8779,7 +8818,7 @@
       <w:pPr>
         <w:pStyle w:val="Rubrik2"/>
       </w:pPr>
-      <w:bookmarkStart w:id="46" w:name="_Toc515967428"/>
+      <w:bookmarkStart w:id="47" w:name="_Toc515967428"/>
       <w:r>
         <w:t xml:space="preserve">Data </w:t>
       </w:r>
@@ -8787,7 +8826,7 @@
       <w:r>
         <w:t>View</w:t>
       </w:r>
-      <w:bookmarkEnd w:id="46"/>
+      <w:bookmarkEnd w:id="47"/>
       <w:proofErr w:type="spellEnd"/>
     </w:p>
     <w:p>
@@ -8896,7 +8935,7 @@
       <w:pPr>
         <w:pStyle w:val="Beskrivning"/>
       </w:pPr>
-      <w:bookmarkStart w:id="47" w:name="_Ref515919762"/>
+      <w:bookmarkStart w:id="48" w:name="_Ref515919762"/>
       <w:r>
         <w:t xml:space="preserve">Figur </w:t>
       </w:r>
@@ -8908,7 +8947,7 @@
           <w:t>15</w:t>
         </w:r>
       </w:fldSimple>
-      <w:bookmarkEnd w:id="47"/>
+      <w:bookmarkEnd w:id="48"/>
       <w:r>
         <w:t xml:space="preserve"> DFD </w:t>
       </w:r>
@@ -9107,7 +9146,7 @@
       <w:pPr>
         <w:pStyle w:val="Beskrivning"/>
       </w:pPr>
-      <w:bookmarkStart w:id="48" w:name="_Ref515619885"/>
+      <w:bookmarkStart w:id="49" w:name="_Ref515619885"/>
       <w:r>
         <w:t xml:space="preserve">Figur </w:t>
       </w:r>
@@ -9119,7 +9158,7 @@
           <w:t>17</w:t>
         </w:r>
       </w:fldSimple>
-      <w:bookmarkEnd w:id="48"/>
+      <w:bookmarkEnd w:id="49"/>
       <w:r>
         <w:t xml:space="preserve"> </w:t>
       </w:r>
@@ -9135,7 +9174,7 @@
       <w:pPr>
         <w:pStyle w:val="Rubrik2"/>
       </w:pPr>
-      <w:bookmarkStart w:id="49" w:name="_Toc515967429"/>
+      <w:bookmarkStart w:id="50" w:name="_Toc515967429"/>
       <w:proofErr w:type="spellStart"/>
       <w:r>
         <w:t>Deployment</w:t>
@@ -9160,17 +9199,17 @@
       <w:r>
         <w:t>)</w:t>
       </w:r>
-      <w:bookmarkEnd w:id="49"/>
+      <w:bookmarkEnd w:id="50"/>
     </w:p>
     <w:p>
       <w:pPr>
         <w:pStyle w:val="Rubrik3"/>
       </w:pPr>
-      <w:bookmarkStart w:id="50" w:name="_Toc515967430"/>
+      <w:bookmarkStart w:id="51" w:name="_Toc515967430"/>
       <w:r>
         <w:t>Lösningsöversikt</w:t>
       </w:r>
-      <w:bookmarkEnd w:id="50"/>
+      <w:bookmarkEnd w:id="51"/>
     </w:p>
     <w:p>
       <w:r>
@@ -9274,7 +9313,7 @@
       <w:pPr>
         <w:pStyle w:val="Beskrivning"/>
       </w:pPr>
-      <w:bookmarkStart w:id="51" w:name="_Ref515895994"/>
+      <w:bookmarkStart w:id="52" w:name="_Ref515895994"/>
       <w:r>
         <w:t xml:space="preserve">Figur </w:t>
       </w:r>
@@ -9286,7 +9325,7 @@
           <w:t>18</w:t>
         </w:r>
       </w:fldSimple>
-      <w:bookmarkEnd w:id="51"/>
+      <w:bookmarkEnd w:id="52"/>
       <w:r>
         <w:t xml:space="preserve"> </w:t>
       </w:r>
@@ -9320,8 +9359,6 @@
         </w:rPr>
         <w:t>Applikationsversioner</w:t>
       </w:r>
-      <w:bookmarkStart w:id="52" w:name="_GoBack"/>
-      <w:bookmarkEnd w:id="52"/>
       <w:r>
         <w:rPr>
           <w:highlight w:val="yellow"/>
@@ -10964,7 +11001,7 @@
         <v:path o:extrusionok="f" gradientshapeok="t" o:connecttype="rect"/>
         <o:lock v:ext="edit" aspectratio="t"/>
       </v:shapetype>
-      <v:shape id="_x0000_i1050" type="#_x0000_t75" style="width:4.05pt;height:8.95pt" o:bullet="t">
+      <v:shape id="_x0000_i1053" type="#_x0000_t75" style="width:4.05pt;height:8.95pt" o:bullet="t">
         <v:imagedata r:id="rId1" o:title="clip_image001"/>
       </v:shape>
     </w:pict>
@@ -16536,7 +16573,7 @@
 </file>
 
 <file path=customXml/itemProps4.xml><?xml version="1.0" encoding="utf-8"?>
-<ds:datastoreItem xmlns:ds="http://schemas.openxmlformats.org/officeDocument/2006/customXml" ds:itemID="{D16207F6-50B6-41FB-900A-B84402E76D85}">
+<ds:datastoreItem xmlns:ds="http://schemas.openxmlformats.org/officeDocument/2006/customXml" ds:itemID="{CA3FCC76-9965-4992-A60B-B54581E902F8}">
   <ds:schemaRefs>
     <ds:schemaRef ds:uri="http://schemas.openxmlformats.org/officeDocument/2006/bibliography"/>
   </ds:schemaRefs>

</xml_diff>

<commit_message>
Lagt till om appversioner i övergripande mål i SAD
</commit_message>
<xml_diff>
--- a/Systemarkitektur_projekt_SAD_CafeApp_Billy_Tommy_Zein_Malin_01.docx
+++ b/Systemarkitektur_projekt_SAD_CafeApp_Billy_Tommy_Zein_Malin_01.docx
@@ -5637,6 +5637,9 @@
       <w:r>
         <w:t xml:space="preserve">Kunden skall enkelt vid besök kunna sätta sig ned, och via </w:t>
       </w:r>
+      <w:r>
+        <w:t xml:space="preserve">kundversionen av </w:t>
+      </w:r>
       <w:proofErr w:type="spellStart"/>
       <w:r>
         <w:t>appen</w:t>
@@ -5647,11 +5650,38 @@
       </w:r>
       <w:r>
         <w:br/>
-        <w:t xml:space="preserve">Personalens arbete underlättas då dessa slipper sköta betalningen. Personalen får en notifikation om beställd produkt och till vilket bord som produkten skall levereras. </w:t>
+        <w:t xml:space="preserve">Personalens arbete underlättas då dessa slipper sköta betalningen. Personalen får </w:t>
+      </w:r>
+      <w:r>
+        <w:t xml:space="preserve">via en personalversion av </w:t>
+      </w:r>
+      <w:proofErr w:type="spellStart"/>
+      <w:r>
+        <w:t>appen</w:t>
+      </w:r>
+      <w:proofErr w:type="spellEnd"/>
+      <w:r>
+        <w:t xml:space="preserve"> </w:t>
+      </w:r>
+      <w:r>
+        <w:t xml:space="preserve">en notifikation om beställd produkt och till vilket bord som produkten skall levereras. </w:t>
       </w:r>
       <w:r>
         <w:br/>
-        <w:t>Ägaren kan administrera produktutbudet och ta ut rapporter om försäljningen.</w:t>
+        <w:t>Ägaren kan</w:t>
+      </w:r>
+      <w:r>
+        <w:t xml:space="preserve"> via ägarversionen av </w:t>
+      </w:r>
+      <w:proofErr w:type="spellStart"/>
+      <w:r>
+        <w:t>appen</w:t>
+      </w:r>
+      <w:bookmarkStart w:id="7" w:name="_GoBack"/>
+      <w:bookmarkEnd w:id="7"/>
+      <w:proofErr w:type="spellEnd"/>
+      <w:r>
+        <w:t xml:space="preserve"> administrera produktutbudet och ta ut rapporter om försäljningen.</w:t>
       </w:r>
     </w:p>
     <w:p>
@@ -5704,7 +5734,7 @@
       <w:pPr>
         <w:pStyle w:val="Beskrivning"/>
       </w:pPr>
-      <w:bookmarkStart w:id="7" w:name="_Ref515899082"/>
+      <w:bookmarkStart w:id="8" w:name="_Ref515899082"/>
       <w:r>
         <w:t xml:space="preserve">Figur </w:t>
       </w:r>
@@ -5716,7 +5746,7 @@
           <w:t>1</w:t>
         </w:r>
       </w:fldSimple>
-      <w:bookmarkEnd w:id="7"/>
+      <w:bookmarkEnd w:id="8"/>
       <w:r>
         <w:t xml:space="preserve"> DFD </w:t>
       </w:r>
@@ -5745,7 +5775,7 @@
           <w:highlight w:val="red"/>
         </w:rPr>
       </w:pPr>
-      <w:bookmarkStart w:id="8" w:name="_Toc515967398"/>
+      <w:bookmarkStart w:id="9" w:name="_Toc515967398"/>
       <w:r>
         <w:rPr>
           <w:highlight w:val="red"/>
@@ -5770,7 +5800,7 @@
         </w:rPr>
         <w:t>TODO</w:t>
       </w:r>
-      <w:bookmarkEnd w:id="8"/>
+      <w:bookmarkEnd w:id="9"/>
     </w:p>
     <w:p>
       <w:proofErr w:type="spellStart"/>
@@ -5798,11 +5828,11 @@
           <w:numId w:val="13"/>
         </w:numPr>
       </w:pPr>
-      <w:bookmarkStart w:id="9" w:name="_Toc515967399"/>
+      <w:bookmarkStart w:id="10" w:name="_Toc515967399"/>
       <w:r>
         <w:t>Avgränsningar</w:t>
       </w:r>
-      <w:bookmarkEnd w:id="9"/>
+      <w:bookmarkEnd w:id="10"/>
     </w:p>
     <w:p>
       <w:r>
@@ -5814,7 +5844,7 @@
       <w:pPr>
         <w:pStyle w:val="Rubrik2"/>
       </w:pPr>
-      <w:bookmarkStart w:id="10" w:name="_Toc515967400"/>
+      <w:bookmarkStart w:id="11" w:name="_Toc515967400"/>
       <w:r>
         <w:t>Produkter och programspråk</w:t>
       </w:r>
@@ -5827,7 +5857,7 @@
         </w:rPr>
         <w:t>TODO</w:t>
       </w:r>
-      <w:bookmarkEnd w:id="10"/>
+      <w:bookmarkEnd w:id="11"/>
     </w:p>
     <w:p>
       <w:r>
@@ -6287,7 +6317,7 @@
       <w:pPr>
         <w:pStyle w:val="Rubrik2"/>
       </w:pPr>
-      <w:bookmarkStart w:id="11" w:name="_Toc515967401"/>
+      <w:bookmarkStart w:id="12" w:name="_Toc515967401"/>
       <w:r>
         <w:t>Systemets kringkomponenter</w:t>
       </w:r>
@@ -6300,13 +6330,13 @@
         </w:rPr>
         <w:t>TODO</w:t>
       </w:r>
-      <w:bookmarkEnd w:id="11"/>
+      <w:bookmarkEnd w:id="12"/>
     </w:p>
     <w:p>
       <w:pPr>
         <w:pStyle w:val="Rubrik2"/>
       </w:pPr>
-      <w:bookmarkStart w:id="12" w:name="_Toc515967402"/>
+      <w:bookmarkStart w:id="13" w:name="_Toc515967402"/>
       <w:r>
         <w:t>Utvecklingsmiljö och utvecklingsverktyg</w:t>
       </w:r>
@@ -6319,7 +6349,7 @@
         </w:rPr>
         <w:t>TODO</w:t>
       </w:r>
-      <w:bookmarkEnd w:id="12"/>
+      <w:bookmarkEnd w:id="13"/>
     </w:p>
     <w:p>
       <w:pPr>
@@ -6710,8 +6740,8 @@
           <w:numId w:val="13"/>
         </w:numPr>
       </w:pPr>
-      <w:bookmarkStart w:id="13" w:name="_Toc515896086"/>
-      <w:bookmarkStart w:id="14" w:name="_Toc515967403"/>
+      <w:bookmarkStart w:id="14" w:name="_Toc515896086"/>
+      <w:bookmarkStart w:id="15" w:name="_Toc515967403"/>
       <w:proofErr w:type="spellStart"/>
       <w:r>
         <w:lastRenderedPageBreak/>
@@ -6721,8 +6751,8 @@
       <w:r>
         <w:t xml:space="preserve"> Representation</w:t>
       </w:r>
-      <w:bookmarkEnd w:id="13"/>
       <w:bookmarkEnd w:id="14"/>
+      <w:bookmarkEnd w:id="15"/>
     </w:p>
     <w:p>
       <w:pPr>
@@ -6732,8 +6762,8 @@
           <w:numId w:val="13"/>
         </w:numPr>
       </w:pPr>
-      <w:bookmarkStart w:id="15" w:name="_Toc515896087"/>
-      <w:bookmarkStart w:id="16" w:name="_Toc515967404"/>
+      <w:bookmarkStart w:id="16" w:name="_Toc515896087"/>
+      <w:bookmarkStart w:id="17" w:name="_Toc515967404"/>
       <w:proofErr w:type="spellStart"/>
       <w:r>
         <w:t>Arkitekturella</w:t>
@@ -6748,8 +6778,8 @@
         </w:rPr>
         <w:t>TODO</w:t>
       </w:r>
-      <w:bookmarkEnd w:id="15"/>
       <w:bookmarkEnd w:id="16"/>
+      <w:bookmarkEnd w:id="17"/>
       <w:r>
         <w:rPr>
           <w:highlight w:val="yellow"/>
@@ -6980,7 +7010,7 @@
       <w:pPr>
         <w:pStyle w:val="Rubrik2"/>
       </w:pPr>
-      <w:bookmarkStart w:id="17" w:name="_Toc515967405"/>
+      <w:bookmarkStart w:id="18" w:name="_Toc515967405"/>
       <w:proofErr w:type="spellStart"/>
       <w:r>
         <w:t>Use</w:t>
@@ -7012,33 +7042,31 @@
       <w:proofErr w:type="spellEnd"/>
       <w:r>
         <w:t>)</w:t>
-      </w:r>
-      <w:bookmarkEnd w:id="17"/>
-    </w:p>
-    <w:p>
-      <w:pPr>
-        <w:pStyle w:val="Rubrik3"/>
-      </w:pPr>
-      <w:bookmarkStart w:id="18" w:name="_Toc515967406"/>
-      <w:r>
-        <w:t>Översikt</w:t>
       </w:r>
       <w:bookmarkEnd w:id="18"/>
     </w:p>
     <w:p>
-      <w:r>
-        <w:t>Syftet med användarvyn är att ge ytterligare sammanhang kring användningen av systemet och interaktionerna mellan dess komponenter. I detta dokument betraktas varje komponent som en användargruppsaktör.</w:t>
-      </w:r>
+      <w:pPr>
+        <w:pStyle w:val="Rubrik3"/>
+      </w:pPr>
+      <w:bookmarkStart w:id="19" w:name="_Toc515967406"/>
+      <w:r>
+        <w:t>Översikt</w:t>
+      </w:r>
+      <w:bookmarkEnd w:id="19"/>
     </w:p>
     <w:p>
       <w:r>
+        <w:t>Syftet med användarvyn är att ge ytterligare sammanhang kring användningen av systemet och interaktionerna mellan dess komponenter. I detta dokument betraktas varje komponent som en användargruppsaktör.</w:t>
+      </w:r>
+    </w:p>
+    <w:p>
+      <w:r>
         <w:t xml:space="preserve">En övergripande beskrivning av systemet ur ett funktionellt perspektiv är att en kund kommer in på caféet, använder </w:t>
       </w:r>
       <w:r>
         <w:t xml:space="preserve">kundversionen av </w:t>
       </w:r>
-      <w:bookmarkStart w:id="19" w:name="_GoBack"/>
-      <w:bookmarkEnd w:id="19"/>
       <w:proofErr w:type="spellStart"/>
       <w:r>
         <w:t>appen</w:t>
@@ -11001,7 +11029,7 @@
         <v:path o:extrusionok="f" gradientshapeok="t" o:connecttype="rect"/>
         <o:lock v:ext="edit" aspectratio="t"/>
       </v:shapetype>
-      <v:shape id="_x0000_i1053" type="#_x0000_t75" style="width:4.05pt;height:8.95pt" o:bullet="t">
+      <v:shape id="_x0000_i1054" type="#_x0000_t75" style="width:4.05pt;height:8.95pt" o:bullet="t">
         <v:imagedata r:id="rId1" o:title="clip_image001"/>
       </v:shape>
     </w:pict>
@@ -16573,7 +16601,7 @@
 </file>
 
 <file path=customXml/itemProps4.xml><?xml version="1.0" encoding="utf-8"?>
-<ds:datastoreItem xmlns:ds="http://schemas.openxmlformats.org/officeDocument/2006/customXml" ds:itemID="{CA3FCC76-9965-4992-A60B-B54581E902F8}">
+<ds:datastoreItem xmlns:ds="http://schemas.openxmlformats.org/officeDocument/2006/customXml" ds:itemID="{38055E32-3DA4-4EFD-AF60-1A203AC33FFA}">
   <ds:schemaRefs>
     <ds:schemaRef ds:uri="http://schemas.openxmlformats.org/officeDocument/2006/bibliography"/>
   </ds:schemaRefs>

</xml_diff>

<commit_message>
Uppdaterat 3.1.1 interaktion med omvärlden map appversioner
</commit_message>
<xml_diff>
--- a/Systemarkitektur_projekt_SAD_CafeApp_Billy_Tommy_Zein_Malin_01.docx
+++ b/Systemarkitektur_projekt_SAD_CafeApp_Billy_Tommy_Zein_Malin_01.docx
@@ -5677,8 +5677,6 @@
       <w:r>
         <w:t>appen</w:t>
       </w:r>
-      <w:bookmarkStart w:id="7" w:name="_GoBack"/>
-      <w:bookmarkEnd w:id="7"/>
       <w:proofErr w:type="spellEnd"/>
       <w:r>
         <w:t xml:space="preserve"> administrera produktutbudet och ta ut rapporter om försäljningen.</w:t>
@@ -5734,7 +5732,7 @@
       <w:pPr>
         <w:pStyle w:val="Beskrivning"/>
       </w:pPr>
-      <w:bookmarkStart w:id="8" w:name="_Ref515899082"/>
+      <w:bookmarkStart w:id="7" w:name="_Ref515899082"/>
       <w:r>
         <w:t xml:space="preserve">Figur </w:t>
       </w:r>
@@ -5746,7 +5744,7 @@
           <w:t>1</w:t>
         </w:r>
       </w:fldSimple>
-      <w:bookmarkEnd w:id="8"/>
+      <w:bookmarkEnd w:id="7"/>
       <w:r>
         <w:t xml:space="preserve"> DFD </w:t>
       </w:r>
@@ -5775,7 +5773,7 @@
           <w:highlight w:val="red"/>
         </w:rPr>
       </w:pPr>
-      <w:bookmarkStart w:id="9" w:name="_Toc515967398"/>
+      <w:bookmarkStart w:id="8" w:name="_Toc515967398"/>
       <w:r>
         <w:rPr>
           <w:highlight w:val="red"/>
@@ -5800,7 +5798,7 @@
         </w:rPr>
         <w:t>TODO</w:t>
       </w:r>
-      <w:bookmarkEnd w:id="9"/>
+      <w:bookmarkEnd w:id="8"/>
     </w:p>
     <w:p>
       <w:proofErr w:type="spellStart"/>
@@ -5819,6 +5817,29 @@
       <w:r>
         <w:t xml:space="preserve"> och Android. Vid varje bord finns en platta med applikationen, men den ska också gå att ladda ner till privata mobila enheter.</w:t>
       </w:r>
+    </w:p>
+    <w:p>
+      <w:bookmarkStart w:id="9" w:name="_GoBack"/>
+      <w:r>
+        <w:t xml:space="preserve">När kunden betalat sin beställning via kundversionen av </w:t>
+      </w:r>
+      <w:proofErr w:type="spellStart"/>
+      <w:r>
+        <w:t>appen</w:t>
+      </w:r>
+      <w:proofErr w:type="spellEnd"/>
+      <w:r>
+        <w:t xml:space="preserve"> plingar det till i personalversionen av </w:t>
+      </w:r>
+      <w:proofErr w:type="spellStart"/>
+      <w:r>
+        <w:t>appen</w:t>
+      </w:r>
+      <w:proofErr w:type="spellEnd"/>
+      <w:r>
+        <w:t>.</w:t>
+      </w:r>
+      <w:bookmarkEnd w:id="9"/>
     </w:p>
     <w:p>
       <w:pPr>
@@ -11029,7 +11050,7 @@
         <v:path o:extrusionok="f" gradientshapeok="t" o:connecttype="rect"/>
         <o:lock v:ext="edit" aspectratio="t"/>
       </v:shapetype>
-      <v:shape id="_x0000_i1054" type="#_x0000_t75" style="width:4.05pt;height:8.95pt" o:bullet="t">
+      <v:shape id="_x0000_i1055" type="#_x0000_t75" style="width:4.05pt;height:8.95pt" o:bullet="t">
         <v:imagedata r:id="rId1" o:title="clip_image001"/>
       </v:shape>
     </w:pict>
@@ -16601,7 +16622,7 @@
 </file>
 
 <file path=customXml/itemProps4.xml><?xml version="1.0" encoding="utf-8"?>
-<ds:datastoreItem xmlns:ds="http://schemas.openxmlformats.org/officeDocument/2006/customXml" ds:itemID="{38055E32-3DA4-4EFD-AF60-1A203AC33FFA}">
+<ds:datastoreItem xmlns:ds="http://schemas.openxmlformats.org/officeDocument/2006/customXml" ds:itemID="{7497CF06-5A25-4282-84A4-B4F6F7271B7F}">
   <ds:schemaRefs>
     <ds:schemaRef ds:uri="http://schemas.openxmlformats.org/officeDocument/2006/bibliography"/>
   </ds:schemaRefs>

</xml_diff>

<commit_message>
Tagit bort sektioner Tjänsteuppdelning och övergripandedomänmodell ur SAD
</commit_message>
<xml_diff>
--- a/Systemarkitektur_projekt_SAD_CafeApp_Billy_Tommy_Zein_Malin_01.docx
+++ b/Systemarkitektur_projekt_SAD_CafeApp_Billy_Tommy_Zein_Malin_01.docx
@@ -5563,8 +5563,6 @@
         <w:pStyle w:val="Rubrik1"/>
       </w:pPr>
       <w:bookmarkStart w:id="4" w:name="_Toc515967396"/>
-      <w:bookmarkStart w:id="5" w:name="_GoBack"/>
-      <w:bookmarkEnd w:id="5"/>
       <w:proofErr w:type="spellStart"/>
       <w:r>
         <w:t>Arkitekturell</w:t>
@@ -5582,11 +5580,11 @@
       <w:pPr>
         <w:pStyle w:val="Rubrik2"/>
       </w:pPr>
-      <w:bookmarkStart w:id="6" w:name="_Toc515967397"/>
+      <w:bookmarkStart w:id="5" w:name="_Toc515967397"/>
       <w:r>
         <w:t>Övergripande mål</w:t>
       </w:r>
-      <w:bookmarkEnd w:id="6"/>
+      <w:bookmarkEnd w:id="5"/>
     </w:p>
     <w:p>
       <w:r>
@@ -5721,7 +5719,7 @@
       <w:pPr>
         <w:pStyle w:val="Beskrivning"/>
       </w:pPr>
-      <w:bookmarkStart w:id="7" w:name="_Ref515899082"/>
+      <w:bookmarkStart w:id="6" w:name="_Ref515899082"/>
       <w:r>
         <w:t xml:space="preserve">Figur </w:t>
       </w:r>
@@ -5746,7 +5744,7 @@
         </w:rPr>
         <w:fldChar w:fldCharType="end"/>
       </w:r>
-      <w:bookmarkEnd w:id="7"/>
+      <w:bookmarkEnd w:id="6"/>
       <w:r>
         <w:t xml:space="preserve"> DFD </w:t>
       </w:r>
@@ -5775,7 +5773,7 @@
           <w:highlight w:val="red"/>
         </w:rPr>
       </w:pPr>
-      <w:bookmarkStart w:id="8" w:name="_Toc515967398"/>
+      <w:bookmarkStart w:id="7" w:name="_Toc515967398"/>
       <w:r>
         <w:rPr>
           <w:highlight w:val="red"/>
@@ -5800,7 +5798,7 @@
         </w:rPr>
         <w:t>TODO</w:t>
       </w:r>
-      <w:bookmarkEnd w:id="8"/>
+      <w:bookmarkEnd w:id="7"/>
     </w:p>
     <w:p>
       <w:proofErr w:type="spellStart"/>
@@ -5849,11 +5847,11 @@
           <w:numId w:val="13"/>
         </w:numPr>
       </w:pPr>
-      <w:bookmarkStart w:id="9" w:name="_Toc515967399"/>
+      <w:bookmarkStart w:id="8" w:name="_Toc515967399"/>
       <w:r>
         <w:t>Avgränsningar</w:t>
       </w:r>
-      <w:bookmarkEnd w:id="9"/>
+      <w:bookmarkEnd w:id="8"/>
     </w:p>
     <w:p>
       <w:r>
@@ -5865,7 +5863,7 @@
       <w:pPr>
         <w:pStyle w:val="Rubrik2"/>
       </w:pPr>
-      <w:bookmarkStart w:id="10" w:name="_Toc515967400"/>
+      <w:bookmarkStart w:id="9" w:name="_Toc515967400"/>
       <w:r>
         <w:t>Produkter och programspråk</w:t>
       </w:r>
@@ -5878,7 +5876,7 @@
         </w:rPr>
         <w:t>TODO</w:t>
       </w:r>
-      <w:bookmarkEnd w:id="10"/>
+      <w:bookmarkEnd w:id="9"/>
     </w:p>
     <w:p>
       <w:r>
@@ -6338,7 +6336,7 @@
       <w:pPr>
         <w:pStyle w:val="Rubrik2"/>
       </w:pPr>
-      <w:bookmarkStart w:id="11" w:name="_Toc515967401"/>
+      <w:bookmarkStart w:id="10" w:name="_Toc515967401"/>
       <w:r>
         <w:t>Systemets kringkomponenter</w:t>
       </w:r>
@@ -6351,13 +6349,13 @@
         </w:rPr>
         <w:t>TODO</w:t>
       </w:r>
-      <w:bookmarkEnd w:id="11"/>
+      <w:bookmarkEnd w:id="10"/>
     </w:p>
     <w:p>
       <w:pPr>
         <w:pStyle w:val="Rubrik2"/>
       </w:pPr>
-      <w:bookmarkStart w:id="12" w:name="_Toc515967402"/>
+      <w:bookmarkStart w:id="11" w:name="_Toc515967402"/>
       <w:r>
         <w:t>Utvecklingsmiljö och utvecklingsverktyg</w:t>
       </w:r>
@@ -6370,7 +6368,7 @@
         </w:rPr>
         <w:t>TODO</w:t>
       </w:r>
-      <w:bookmarkEnd w:id="12"/>
+      <w:bookmarkEnd w:id="11"/>
     </w:p>
     <w:p>
       <w:pPr>
@@ -6761,8 +6759,8 @@
           <w:numId w:val="13"/>
         </w:numPr>
       </w:pPr>
-      <w:bookmarkStart w:id="13" w:name="_Toc515896086"/>
-      <w:bookmarkStart w:id="14" w:name="_Toc515967403"/>
+      <w:bookmarkStart w:id="12" w:name="_Toc515896086"/>
+      <w:bookmarkStart w:id="13" w:name="_Toc515967403"/>
       <w:proofErr w:type="spellStart"/>
       <w:r>
         <w:lastRenderedPageBreak/>
@@ -6772,8 +6770,8 @@
       <w:r>
         <w:t xml:space="preserve"> Representation</w:t>
       </w:r>
+      <w:bookmarkEnd w:id="12"/>
       <w:bookmarkEnd w:id="13"/>
-      <w:bookmarkEnd w:id="14"/>
     </w:p>
     <w:p>
       <w:pPr>
@@ -6783,8 +6781,8 @@
           <w:numId w:val="13"/>
         </w:numPr>
       </w:pPr>
-      <w:bookmarkStart w:id="15" w:name="_Toc515896087"/>
-      <w:bookmarkStart w:id="16" w:name="_Toc515967404"/>
+      <w:bookmarkStart w:id="14" w:name="_Toc515896087"/>
+      <w:bookmarkStart w:id="15" w:name="_Toc515967404"/>
       <w:proofErr w:type="spellStart"/>
       <w:r>
         <w:t>Arkitekturella</w:t>
@@ -6799,8 +6797,8 @@
         </w:rPr>
         <w:t>TODO</w:t>
       </w:r>
+      <w:bookmarkEnd w:id="14"/>
       <w:bookmarkEnd w:id="15"/>
-      <w:bookmarkEnd w:id="16"/>
       <w:r>
         <w:rPr>
           <w:highlight w:val="yellow"/>
@@ -7031,7 +7029,7 @@
       <w:pPr>
         <w:pStyle w:val="Rubrik2"/>
       </w:pPr>
-      <w:bookmarkStart w:id="17" w:name="_Toc515967405"/>
+      <w:bookmarkStart w:id="16" w:name="_Toc515967405"/>
       <w:proofErr w:type="spellStart"/>
       <w:r>
         <w:t>Use</w:t>
@@ -7063,121 +7061,121 @@
       <w:proofErr w:type="spellEnd"/>
       <w:r>
         <w:t>)</w:t>
+      </w:r>
+      <w:bookmarkEnd w:id="16"/>
+    </w:p>
+    <w:p>
+      <w:pPr>
+        <w:pStyle w:val="Rubrik3"/>
+      </w:pPr>
+      <w:bookmarkStart w:id="17" w:name="_Toc515967406"/>
+      <w:r>
+        <w:t>Översikt</w:t>
       </w:r>
       <w:bookmarkEnd w:id="17"/>
     </w:p>
     <w:p>
+      <w:r>
+        <w:t>Syftet med användarvyn är att ge ytterligare sammanhang kring användningen av systemet och interaktionerna mellan dess komponenter. I detta dokument betraktas varje komponent som en användargruppsaktör.</w:t>
+      </w:r>
+    </w:p>
+    <w:p>
+      <w:r>
+        <w:t xml:space="preserve">En övergripande beskrivning av systemet ur ett funktionellt perspektiv är att en kund kommer in på caféet, använder </w:t>
+      </w:r>
+      <w:r>
+        <w:t xml:space="preserve">kundversionen av </w:t>
+      </w:r>
+      <w:proofErr w:type="spellStart"/>
+      <w:r>
+        <w:t>appen</w:t>
+      </w:r>
+      <w:proofErr w:type="spellEnd"/>
+      <w:r>
+        <w:t xml:space="preserve"> för att titta på menyn, eventuellt granska innehållsförteckningen för någon produkt närmare, väljer produkter att lägga i varukorgen, skickar och betalar beställningen. En notifikation går då </w:t>
+      </w:r>
+      <w:r>
+        <w:t xml:space="preserve">via personalversionen av </w:t>
+      </w:r>
+      <w:proofErr w:type="spellStart"/>
+      <w:r>
+        <w:t>appen</w:t>
+      </w:r>
+      <w:proofErr w:type="spellEnd"/>
+      <w:r>
+        <w:t xml:space="preserve"> </w:t>
+      </w:r>
+      <w:r>
+        <w:t>till personale</w:t>
+      </w:r>
+      <w:r>
+        <w:t xml:space="preserve">n </w:t>
+      </w:r>
+      <w:r>
+        <w:t xml:space="preserve">som </w:t>
+      </w:r>
+      <w:proofErr w:type="spellStart"/>
+      <w:r>
+        <w:t>leverar</w:t>
+      </w:r>
+      <w:proofErr w:type="spellEnd"/>
+      <w:r>
+        <w:t xml:space="preserve"> beställningen till rätt bord. Samtidigt uppdateras lagerstatus för produkterna och ordern registreras i en försäljningsdatabas. </w:t>
+      </w:r>
+      <w:r>
+        <w:br/>
+        <w:t xml:space="preserve">Ägaren har </w:t>
+      </w:r>
+      <w:r>
+        <w:t xml:space="preserve">i sin version av </w:t>
+      </w:r>
+      <w:proofErr w:type="spellStart"/>
+      <w:r>
+        <w:t>appen</w:t>
+      </w:r>
+      <w:proofErr w:type="spellEnd"/>
+      <w:r>
+        <w:t xml:space="preserve"> </w:t>
+      </w:r>
+      <w:r>
+        <w:t xml:space="preserve">möjlighet att skapa rapporter så som försäljningsdata och lagerstatus. Vid behov kan ägaren även uppdatera eller lägga till </w:t>
+      </w:r>
+      <w:proofErr w:type="gramStart"/>
+      <w:r>
+        <w:t>ny produktdata</w:t>
+      </w:r>
+      <w:proofErr w:type="gramEnd"/>
+      <w:r>
+        <w:t>.</w:t>
+      </w:r>
+    </w:p>
+    <w:p>
       <w:pPr>
         <w:pStyle w:val="Rubrik3"/>
       </w:pPr>
-      <w:bookmarkStart w:id="18" w:name="_Toc515967406"/>
-      <w:r>
-        <w:t>Översikt</w:t>
+      <w:bookmarkStart w:id="18" w:name="_Toc515967407"/>
+      <w:r>
+        <w:t>Aktörer</w:t>
       </w:r>
       <w:bookmarkEnd w:id="18"/>
     </w:p>
     <w:p>
       <w:r>
-        <w:t>Syftet med användarvyn är att ge ytterligare sammanhang kring användningen av systemet och interaktionerna mellan dess komponenter. I detta dokument betraktas varje komponent som en användargruppsaktör.</w:t>
+        <w:t>Systemet har fyra olika externa aktörer. Kund, Personal, Ägare och Betalning (exempelvis en bank).</w:t>
       </w:r>
     </w:p>
     <w:p>
-      <w:r>
-        <w:t xml:space="preserve">En övergripande beskrivning av systemet ur ett funktionellt perspektiv är att en kund kommer in på caféet, använder </w:t>
-      </w:r>
-      <w:r>
-        <w:t xml:space="preserve">kundversionen av </w:t>
-      </w:r>
-      <w:proofErr w:type="spellStart"/>
-      <w:r>
-        <w:t>appen</w:t>
-      </w:r>
-      <w:proofErr w:type="spellEnd"/>
-      <w:r>
-        <w:t xml:space="preserve"> för att titta på menyn, eventuellt granska innehållsförteckningen för någon produkt närmare, väljer produkter att lägga i varukorgen, skickar och betalar beställningen. En notifikation går då </w:t>
-      </w:r>
-      <w:r>
-        <w:t xml:space="preserve">via personalversionen av </w:t>
-      </w:r>
-      <w:proofErr w:type="spellStart"/>
-      <w:r>
-        <w:t>appen</w:t>
-      </w:r>
-      <w:proofErr w:type="spellEnd"/>
-      <w:r>
-        <w:t xml:space="preserve"> </w:t>
-      </w:r>
-      <w:r>
-        <w:t>till personale</w:t>
-      </w:r>
-      <w:r>
-        <w:t xml:space="preserve">n </w:t>
-      </w:r>
-      <w:r>
-        <w:t xml:space="preserve">som </w:t>
-      </w:r>
-      <w:proofErr w:type="spellStart"/>
-      <w:r>
-        <w:t>leverar</w:t>
-      </w:r>
-      <w:proofErr w:type="spellEnd"/>
-      <w:r>
-        <w:t xml:space="preserve"> beställningen till rätt bord. Samtidigt uppdateras lagerstatus för produkterna och ordern registreras i en försäljningsdatabas. </w:t>
-      </w:r>
-      <w:r>
-        <w:br/>
-        <w:t xml:space="preserve">Ägaren har </w:t>
-      </w:r>
-      <w:r>
-        <w:t xml:space="preserve">i sin version av </w:t>
-      </w:r>
-      <w:proofErr w:type="spellStart"/>
-      <w:r>
-        <w:t>appen</w:t>
-      </w:r>
-      <w:proofErr w:type="spellEnd"/>
-      <w:r>
-        <w:t xml:space="preserve"> </w:t>
-      </w:r>
-      <w:r>
-        <w:t xml:space="preserve">möjlighet att skapa rapporter så som försäljningsdata och lagerstatus. Vid behov kan ägaren även uppdatera eller lägga till </w:t>
-      </w:r>
-      <w:proofErr w:type="gramStart"/>
-      <w:r>
-        <w:t>ny produktdata</w:t>
-      </w:r>
-      <w:proofErr w:type="gramEnd"/>
-      <w:r>
-        <w:t>.</w:t>
-      </w:r>
-    </w:p>
-    <w:p>
-      <w:pPr>
-        <w:pStyle w:val="Rubrik3"/>
-      </w:pPr>
-      <w:bookmarkStart w:id="19" w:name="_Toc515967407"/>
-      <w:r>
-        <w:t>Aktörer</w:t>
-      </w:r>
-      <w:bookmarkEnd w:id="19"/>
-    </w:p>
-    <w:p>
-      <w:r>
-        <w:t>Systemet har fyra olika externa aktörer. Kund, Personal, Ägare och Betalning (exempelvis en bank).</w:t>
-      </w:r>
-    </w:p>
-    <w:p>
       <w:pPr>
         <w:pStyle w:val="Rubrik4"/>
       </w:pPr>
-      <w:bookmarkStart w:id="20" w:name="_Toc515967408"/>
-      <w:bookmarkStart w:id="21" w:name="_Ref515969161"/>
+      <w:bookmarkStart w:id="19" w:name="_Toc515967408"/>
+      <w:bookmarkStart w:id="20" w:name="_Ref515969161"/>
       <w:r>
         <w:lastRenderedPageBreak/>
         <w:t>Kund</w:t>
       </w:r>
+      <w:bookmarkEnd w:id="19"/>
       <w:bookmarkEnd w:id="20"/>
-      <w:bookmarkEnd w:id="21"/>
     </w:p>
     <w:p>
       <w:pPr>
@@ -7386,13 +7384,13 @@
       <w:pPr>
         <w:pStyle w:val="Rubrik4"/>
       </w:pPr>
-      <w:bookmarkStart w:id="22" w:name="_Toc515967409"/>
-      <w:bookmarkStart w:id="23" w:name="_Ref515969323"/>
+      <w:bookmarkStart w:id="21" w:name="_Toc515967409"/>
+      <w:bookmarkStart w:id="22" w:name="_Ref515969323"/>
       <w:r>
         <w:t>Personal</w:t>
       </w:r>
+      <w:bookmarkEnd w:id="21"/>
       <w:bookmarkEnd w:id="22"/>
-      <w:bookmarkEnd w:id="23"/>
     </w:p>
     <w:p>
       <w:pPr>
@@ -7511,14 +7509,14 @@
       <w:pPr>
         <w:pStyle w:val="Rubrik4"/>
       </w:pPr>
-      <w:bookmarkStart w:id="24" w:name="_Toc515967410"/>
-      <w:bookmarkStart w:id="25" w:name="_Ref515969325"/>
+      <w:bookmarkStart w:id="23" w:name="_Toc515967410"/>
+      <w:bookmarkStart w:id="24" w:name="_Ref515969325"/>
       <w:r>
         <w:lastRenderedPageBreak/>
         <w:t>Ägare</w:t>
       </w:r>
+      <w:bookmarkEnd w:id="23"/>
       <w:bookmarkEnd w:id="24"/>
-      <w:bookmarkEnd w:id="25"/>
     </w:p>
     <w:p>
       <w:pPr>
@@ -7631,11 +7629,11 @@
       <w:pPr>
         <w:pStyle w:val="Rubrik4"/>
       </w:pPr>
-      <w:bookmarkStart w:id="26" w:name="_Toc515967411"/>
+      <w:bookmarkStart w:id="25" w:name="_Toc515967411"/>
       <w:r>
         <w:t>Betalning</w:t>
       </w:r>
-      <w:bookmarkEnd w:id="26"/>
+      <w:bookmarkEnd w:id="25"/>
     </w:p>
     <w:p>
       <w:r>
@@ -7652,7 +7650,7 @@
       <w:pPr>
         <w:pStyle w:val="Rubrik2"/>
       </w:pPr>
-      <w:bookmarkStart w:id="27" w:name="_Toc515967412"/>
+      <w:bookmarkStart w:id="26" w:name="_Toc515967412"/>
       <w:proofErr w:type="spellStart"/>
       <w:r>
         <w:t>Logical</w:t>
@@ -7678,13 +7676,13 @@
         </w:rPr>
         <w:t>TODO</w:t>
       </w:r>
-      <w:bookmarkEnd w:id="27"/>
+      <w:bookmarkEnd w:id="26"/>
     </w:p>
     <w:p>
       <w:pPr>
         <w:pStyle w:val="Rubrik3"/>
       </w:pPr>
-      <w:bookmarkStart w:id="28" w:name="_Toc515967413"/>
+      <w:bookmarkStart w:id="27" w:name="_Toc515967413"/>
       <w:r>
         <w:t>Översikt</w:t>
       </w:r>
@@ -7697,7 +7695,7 @@
         </w:rPr>
         <w:t>TODO</w:t>
       </w:r>
-      <w:bookmarkEnd w:id="28"/>
+      <w:bookmarkEnd w:id="27"/>
     </w:p>
     <w:p>
       <w:r>
@@ -7720,7 +7718,7 @@
       <w:pPr>
         <w:pStyle w:val="Rubrik3"/>
       </w:pPr>
-      <w:bookmarkStart w:id="29" w:name="_Toc515967414"/>
+      <w:bookmarkStart w:id="28" w:name="_Toc515967414"/>
       <w:r>
         <w:lastRenderedPageBreak/>
         <w:t xml:space="preserve">Klassdiagram </w:t>
@@ -7731,7 +7729,7 @@
         </w:rPr>
         <w:t>TODO</w:t>
       </w:r>
-      <w:bookmarkEnd w:id="29"/>
+      <w:bookmarkEnd w:id="28"/>
     </w:p>
     <w:p>
       <w:r>
@@ -7833,7 +7831,7 @@
       <w:pPr>
         <w:pStyle w:val="Beskrivning"/>
       </w:pPr>
-      <w:bookmarkStart w:id="30" w:name="_Ref515960456"/>
+      <w:bookmarkStart w:id="29" w:name="_Ref515960456"/>
       <w:r>
         <w:t xml:space="preserve">Figur </w:t>
       </w:r>
@@ -7858,7 +7856,7 @@
         </w:rPr>
         <w:fldChar w:fldCharType="end"/>
       </w:r>
-      <w:bookmarkEnd w:id="30"/>
+      <w:bookmarkEnd w:id="29"/>
       <w:r>
         <w:t xml:space="preserve"> Klassdiagram</w:t>
       </w:r>
@@ -7880,7 +7878,7 @@
           <w:highlight w:val="yellow"/>
         </w:rPr>
       </w:pPr>
-      <w:bookmarkStart w:id="31" w:name="_Toc515967415"/>
+      <w:bookmarkStart w:id="30" w:name="_Toc515967415"/>
       <w:r>
         <w:rPr>
           <w:highlight w:val="yellow"/>
@@ -7893,7 +7891,7 @@
         </w:rPr>
         <w:t xml:space="preserve"> TODO</w:t>
       </w:r>
-      <w:bookmarkEnd w:id="31"/>
+      <w:bookmarkEnd w:id="30"/>
     </w:p>
     <w:p>
       <w:r>
@@ -7998,7 +7996,7 @@
       <w:pPr>
         <w:pStyle w:val="Rubrik3"/>
       </w:pPr>
-      <w:bookmarkStart w:id="32" w:name="_Toc515967416"/>
+      <w:bookmarkStart w:id="31" w:name="_Toc515967416"/>
       <w:r>
         <w:t>Interfacedefinitioner</w:t>
       </w:r>
@@ -8011,14 +8009,14 @@
         </w:rPr>
         <w:t>TODO</w:t>
       </w:r>
-      <w:bookmarkEnd w:id="32"/>
+      <w:bookmarkEnd w:id="31"/>
     </w:p>
     <w:p/>
     <w:p>
       <w:pPr>
         <w:pStyle w:val="Rubrik4"/>
       </w:pPr>
-      <w:bookmarkStart w:id="33" w:name="_Toc515967417"/>
+      <w:bookmarkStart w:id="32" w:name="_Toc515967417"/>
       <w:r>
         <w:t>Realisering av användarfall</w:t>
       </w:r>
@@ -8031,7 +8029,7 @@
         </w:rPr>
         <w:t>TODO</w:t>
       </w:r>
-      <w:bookmarkEnd w:id="33"/>
+      <w:bookmarkEnd w:id="32"/>
     </w:p>
     <w:p>
       <w:r>
@@ -8053,7 +8051,7 @@
           <w:highlight w:val="yellow"/>
         </w:rPr>
       </w:pPr>
-      <w:bookmarkStart w:id="34" w:name="_Toc515967418"/>
+      <w:bookmarkStart w:id="33" w:name="_Toc515967418"/>
       <w:r>
         <w:t>Lägg produkt i varukorgen</w:t>
       </w:r>
@@ -8066,7 +8064,7 @@
         </w:rPr>
         <w:t>TODO</w:t>
       </w:r>
-      <w:bookmarkEnd w:id="34"/>
+      <w:bookmarkEnd w:id="33"/>
     </w:p>
     <w:p>
       <w:r>
@@ -8185,7 +8183,7 @@
           <w:highlight w:val="yellow"/>
         </w:rPr>
       </w:pPr>
-      <w:bookmarkStart w:id="35" w:name="_Toc515967419"/>
+      <w:bookmarkStart w:id="34" w:name="_Toc515967419"/>
       <w:r>
         <w:t>Gör beställning</w:t>
       </w:r>
@@ -8198,7 +8196,7 @@
         </w:rPr>
         <w:t>TODO</w:t>
       </w:r>
-      <w:bookmarkEnd w:id="35"/>
+      <w:bookmarkEnd w:id="34"/>
     </w:p>
     <w:p>
       <w:r>
@@ -8316,7 +8314,7 @@
           <w:highlight w:val="yellow"/>
         </w:rPr>
       </w:pPr>
-      <w:bookmarkStart w:id="36" w:name="_Toc515967420"/>
+      <w:bookmarkStart w:id="35" w:name="_Toc515967420"/>
       <w:r>
         <w:lastRenderedPageBreak/>
         <w:t>Skapa rapport</w:t>
@@ -8330,7 +8328,7 @@
         </w:rPr>
         <w:t>TODO</w:t>
       </w:r>
-      <w:bookmarkEnd w:id="36"/>
+      <w:bookmarkEnd w:id="35"/>
     </w:p>
     <w:p>
       <w:r>
@@ -8448,7 +8446,7 @@
           <w:highlight w:val="yellow"/>
         </w:rPr>
       </w:pPr>
-      <w:bookmarkStart w:id="37" w:name="_Toc515967421"/>
+      <w:bookmarkStart w:id="36" w:name="_Toc515967421"/>
       <w:r>
         <w:t>Hantera produkt</w:t>
       </w:r>
@@ -8461,7 +8459,7 @@
         </w:rPr>
         <w:t>TODO</w:t>
       </w:r>
-      <w:bookmarkEnd w:id="37"/>
+      <w:bookmarkEnd w:id="36"/>
     </w:p>
     <w:p>
       <w:r>
@@ -8575,12 +8573,23 @@
     <w:p/>
     <w:p>
       <w:pPr>
-        <w:pStyle w:val="Rubrik3"/>
-      </w:pPr>
-      <w:bookmarkStart w:id="38" w:name="_Toc515967422"/>
-      <w:r>
-        <w:t>Tjänsteuppdelning</w:t>
-      </w:r>
+        <w:pStyle w:val="Rubrik2"/>
+      </w:pPr>
+      <w:bookmarkStart w:id="37" w:name="_Toc515896101"/>
+      <w:bookmarkStart w:id="38" w:name="_Toc515967424"/>
+      <w:bookmarkStart w:id="39" w:name="_GoBack"/>
+      <w:bookmarkEnd w:id="39"/>
+      <w:r>
+        <w:t>Process</w:t>
+      </w:r>
+      <w:r>
+        <w:t xml:space="preserve"> </w:t>
+      </w:r>
+      <w:proofErr w:type="spellStart"/>
+      <w:r>
+        <w:t>View</w:t>
+      </w:r>
+      <w:proofErr w:type="spellEnd"/>
       <w:r>
         <w:t xml:space="preserve"> </w:t>
       </w:r>
@@ -8590,55 +8599,8 @@
         </w:rPr>
         <w:t>TODO</w:t>
       </w:r>
+      <w:bookmarkEnd w:id="37"/>
       <w:bookmarkEnd w:id="38"/>
-    </w:p>
-    <w:p>
-      <w:pPr>
-        <w:pStyle w:val="Rubrik3"/>
-      </w:pPr>
-      <w:bookmarkStart w:id="39" w:name="_Toc515967423"/>
-      <w:r>
-        <w:t>Övergripande domänmodell</w:t>
-      </w:r>
-      <w:r>
-        <w:t xml:space="preserve"> </w:t>
-      </w:r>
-      <w:r>
-        <w:rPr>
-          <w:highlight w:val="yellow"/>
-        </w:rPr>
-        <w:t>TODO</w:t>
-      </w:r>
-      <w:bookmarkEnd w:id="39"/>
-    </w:p>
-    <w:p>
-      <w:pPr>
-        <w:pStyle w:val="Rubrik2"/>
-      </w:pPr>
-      <w:bookmarkStart w:id="40" w:name="_Toc515896101"/>
-      <w:bookmarkStart w:id="41" w:name="_Toc515967424"/>
-      <w:r>
-        <w:t>Process</w:t>
-      </w:r>
-      <w:r>
-        <w:t xml:space="preserve"> </w:t>
-      </w:r>
-      <w:proofErr w:type="spellStart"/>
-      <w:r>
-        <w:t>View</w:t>
-      </w:r>
-      <w:proofErr w:type="spellEnd"/>
-      <w:r>
-        <w:t xml:space="preserve"> </w:t>
-      </w:r>
-      <w:r>
-        <w:rPr>
-          <w:highlight w:val="yellow"/>
-        </w:rPr>
-        <w:t>TODO</w:t>
-      </w:r>
-      <w:bookmarkEnd w:id="40"/>
-      <w:bookmarkEnd w:id="41"/>
     </w:p>
     <w:p>
       <w:pPr>
@@ -8651,8 +8613,8 @@
           <w:highlight w:val="yellow"/>
         </w:rPr>
       </w:pPr>
-      <w:bookmarkStart w:id="42" w:name="_Toc515896102"/>
-      <w:bookmarkStart w:id="43" w:name="_Toc515967425"/>
+      <w:bookmarkStart w:id="40" w:name="_Toc515896102"/>
+      <w:bookmarkStart w:id="41" w:name="_Toc515967425"/>
       <w:proofErr w:type="gramStart"/>
       <w:r>
         <w:t>Översikt</w:t>
@@ -8675,8 +8637,8 @@
         </w:rPr>
         <w:t>TODO</w:t>
       </w:r>
-      <w:bookmarkEnd w:id="42"/>
-      <w:bookmarkEnd w:id="43"/>
+      <w:bookmarkEnd w:id="40"/>
+      <w:bookmarkEnd w:id="41"/>
       <w:proofErr w:type="gramEnd"/>
     </w:p>
     <w:p/>
@@ -8684,7 +8646,7 @@
       <w:pPr>
         <w:pStyle w:val="Rubrik4"/>
       </w:pPr>
-      <w:bookmarkStart w:id="44" w:name="_Toc515967426"/>
+      <w:bookmarkStart w:id="42" w:name="_Toc515967426"/>
       <w:r>
         <w:t>Beställningsprocessen</w:t>
       </w:r>
@@ -8697,7 +8659,7 @@
         </w:rPr>
         <w:t>TODO</w:t>
       </w:r>
-      <w:bookmarkEnd w:id="44"/>
+      <w:bookmarkEnd w:id="42"/>
     </w:p>
     <w:p>
       <w:r>
@@ -8905,7 +8867,7 @@
           <w:highlight w:val="yellow"/>
         </w:rPr>
       </w:pPr>
-      <w:bookmarkStart w:id="45" w:name="_Toc515967427"/>
+      <w:bookmarkStart w:id="43" w:name="_Toc515967427"/>
       <w:r>
         <w:t>Administrativa processer</w:t>
       </w:r>
@@ -8918,7 +8880,7 @@
         </w:rPr>
         <w:t>TODO</w:t>
       </w:r>
-      <w:bookmarkEnd w:id="45"/>
+      <w:bookmarkEnd w:id="43"/>
     </w:p>
     <w:p>
       <w:r>
@@ -9023,7 +8985,7 @@
       <w:pPr>
         <w:pStyle w:val="Rubrik2"/>
       </w:pPr>
-      <w:bookmarkStart w:id="46" w:name="_Toc515967428"/>
+      <w:bookmarkStart w:id="44" w:name="_Toc515967428"/>
       <w:r>
         <w:t xml:space="preserve">Data </w:t>
       </w:r>
@@ -9031,7 +8993,7 @@
       <w:r>
         <w:t>View</w:t>
       </w:r>
-      <w:bookmarkEnd w:id="46"/>
+      <w:bookmarkEnd w:id="44"/>
       <w:proofErr w:type="spellEnd"/>
     </w:p>
     <w:p>
@@ -9140,7 +9102,7 @@
       <w:pPr>
         <w:pStyle w:val="Beskrivning"/>
       </w:pPr>
-      <w:bookmarkStart w:id="47" w:name="_Ref515919762"/>
+      <w:bookmarkStart w:id="45" w:name="_Ref515919762"/>
       <w:r>
         <w:t xml:space="preserve">Figur </w:t>
       </w:r>
@@ -9165,7 +9127,7 @@
         </w:rPr>
         <w:fldChar w:fldCharType="end"/>
       </w:r>
-      <w:bookmarkEnd w:id="47"/>
+      <w:bookmarkEnd w:id="45"/>
       <w:r>
         <w:t xml:space="preserve"> DFD </w:t>
       </w:r>
@@ -9301,7 +9263,7 @@
       <w:pPr>
         <w:pStyle w:val="Beskrivning"/>
       </w:pPr>
-      <w:bookmarkStart w:id="48" w:name="_Ref515971966"/>
+      <w:bookmarkStart w:id="46" w:name="_Ref515971966"/>
       <w:r>
         <w:t xml:space="preserve">Figur </w:t>
       </w:r>
@@ -9326,7 +9288,7 @@
         </w:rPr>
         <w:fldChar w:fldCharType="end"/>
       </w:r>
-      <w:bookmarkEnd w:id="48"/>
+      <w:bookmarkEnd w:id="46"/>
       <w:r>
         <w:t xml:space="preserve"> </w:t>
       </w:r>
@@ -9384,7 +9346,7 @@
       <w:pPr>
         <w:pStyle w:val="Beskrivning"/>
       </w:pPr>
-      <w:bookmarkStart w:id="49" w:name="_Ref515619885"/>
+      <w:bookmarkStart w:id="47" w:name="_Ref515619885"/>
       <w:r>
         <w:t xml:space="preserve">Figur </w:t>
       </w:r>
@@ -9409,7 +9371,7 @@
         </w:rPr>
         <w:fldChar w:fldCharType="end"/>
       </w:r>
-      <w:bookmarkEnd w:id="49"/>
+      <w:bookmarkEnd w:id="47"/>
       <w:r>
         <w:t xml:space="preserve"> </w:t>
       </w:r>
@@ -9425,7 +9387,7 @@
       <w:pPr>
         <w:pStyle w:val="Rubrik2"/>
       </w:pPr>
-      <w:bookmarkStart w:id="50" w:name="_Toc515967429"/>
+      <w:bookmarkStart w:id="48" w:name="_Toc515967429"/>
       <w:proofErr w:type="spellStart"/>
       <w:r>
         <w:t>Deployment</w:t>
@@ -9450,17 +9412,17 @@
       <w:r>
         <w:t>)</w:t>
       </w:r>
-      <w:bookmarkEnd w:id="50"/>
+      <w:bookmarkEnd w:id="48"/>
     </w:p>
     <w:p>
       <w:pPr>
         <w:pStyle w:val="Rubrik3"/>
       </w:pPr>
-      <w:bookmarkStart w:id="51" w:name="_Toc515967430"/>
+      <w:bookmarkStart w:id="49" w:name="_Toc515967430"/>
       <w:r>
         <w:t>Lösningsöversikt</w:t>
       </w:r>
-      <w:bookmarkEnd w:id="51"/>
+      <w:bookmarkEnd w:id="49"/>
     </w:p>
     <w:p>
       <w:r>
@@ -9564,7 +9526,7 @@
       <w:pPr>
         <w:pStyle w:val="Beskrivning"/>
       </w:pPr>
-      <w:bookmarkStart w:id="52" w:name="_Ref515895994"/>
+      <w:bookmarkStart w:id="50" w:name="_Ref515895994"/>
       <w:r>
         <w:t xml:space="preserve">Figur </w:t>
       </w:r>
@@ -9589,7 +9551,7 @@
         </w:rPr>
         <w:fldChar w:fldCharType="end"/>
       </w:r>
-      <w:bookmarkEnd w:id="52"/>
+      <w:bookmarkEnd w:id="50"/>
       <w:r>
         <w:t xml:space="preserve"> </w:t>
       </w:r>
@@ -9816,102 +9778,102 @@
       <w:pPr>
         <w:pStyle w:val="Rubrik1"/>
       </w:pPr>
-      <w:bookmarkStart w:id="53" w:name="_Toc515967431"/>
+      <w:bookmarkStart w:id="51" w:name="_Toc515967431"/>
       <w:r>
         <w:t>Icke</w:t>
       </w:r>
       <w:r>
         <w:t>-funktionella krav</w:t>
+      </w:r>
+      <w:bookmarkEnd w:id="51"/>
+    </w:p>
+    <w:p>
+      <w:pPr>
+        <w:pStyle w:val="Rubrik2"/>
+      </w:pPr>
+      <w:bookmarkStart w:id="52" w:name="_Toc515967432"/>
+      <w:r>
+        <w:t>Svarstider</w:t>
+      </w:r>
+      <w:r>
+        <w:t xml:space="preserve"> och kapacitet</w:t>
+      </w:r>
+      <w:bookmarkEnd w:id="52"/>
+    </w:p>
+    <w:p>
+      <w:r>
+        <w:t>Från kundens perspektiv ska svarstiden normalt understiga 2 sekunder vid normalbelastning (20 samtidiga kunder). I övriga fall ska svarstiden vara mindre än 8 sekunder.</w:t>
+      </w:r>
+    </w:p>
+    <w:p>
+      <w:r>
+        <w:t>Systemet ska klara att hantera minst 50 samtidiga användare.</w:t>
+      </w:r>
+    </w:p>
+    <w:p>
+      <w:pPr>
+        <w:pStyle w:val="Rubrik2"/>
+      </w:pPr>
+      <w:bookmarkStart w:id="53" w:name="_Toc515967433"/>
+      <w:r>
+        <w:t>Tillgänglighet</w:t>
       </w:r>
       <w:bookmarkEnd w:id="53"/>
     </w:p>
     <w:p>
+      <w:r>
+        <w:t>För kunden ska systemet vara tillgängligt minst under caféets öppettider. För personal och ägare ytterligare minst från två timmar innan caféet öppnar, samt fyra timmar efter stängning för att möjliggöra administrativa uppgifter.</w:t>
+      </w:r>
+    </w:p>
+    <w:p>
+      <w:r>
+        <w:t xml:space="preserve">Användargränssnittet ska vara intuitivt. </w:t>
+      </w:r>
+    </w:p>
+    <w:p>
       <w:pPr>
         <w:pStyle w:val="Rubrik2"/>
       </w:pPr>
-      <w:bookmarkStart w:id="54" w:name="_Toc515967432"/>
-      <w:r>
-        <w:t>Svarstider</w:t>
-      </w:r>
-      <w:r>
-        <w:t xml:space="preserve"> och kapacitet</w:t>
+      <w:bookmarkStart w:id="54" w:name="_Toc515967434"/>
+      <w:r>
+        <w:lastRenderedPageBreak/>
+        <w:t>Tillförlitlighet</w:t>
       </w:r>
       <w:bookmarkEnd w:id="54"/>
     </w:p>
     <w:p>
       <w:r>
-        <w:t>Från kundens perspektiv ska svarstiden normalt understiga 2 sekunder vid normalbelastning (20 samtidiga kunder). I övriga fall ska svarstiden vara mindre än 8 sekunder.</w:t>
+        <w:t xml:space="preserve">Systemet bör gå att </w:t>
+      </w:r>
+      <w:proofErr w:type="spellStart"/>
+      <w:r>
+        <w:t>drifta</w:t>
+      </w:r>
+      <w:proofErr w:type="spellEnd"/>
+      <w:r>
+        <w:t xml:space="preserve"> med redundans.</w:t>
       </w:r>
     </w:p>
     <w:p>
-      <w:r>
-        <w:t>Systemet ska klara att hantera minst 50 samtidiga användare.</w:t>
-      </w:r>
-    </w:p>
-    <w:p>
       <w:pPr>
         <w:pStyle w:val="Rubrik2"/>
       </w:pPr>
-      <w:bookmarkStart w:id="55" w:name="_Toc515967433"/>
-      <w:r>
-        <w:t>Tillgänglighet</w:t>
+      <w:bookmarkStart w:id="55" w:name="_Toc515967435"/>
+      <w:r>
+        <w:t>Förvaltningsbarhet</w:t>
       </w:r>
       <w:bookmarkEnd w:id="55"/>
     </w:p>
     <w:p>
       <w:r>
-        <w:t>För kunden ska systemet vara tillgängligt minst under caféets öppettider. För personal och ägare ytterligare minst från två timmar innan caféet öppnar, samt fyra timmar efter stängning för att möjliggöra administrativa uppgifter.</w:t>
+        <w:t>Det ska finnas separata miljöer för utveckling, test och produktion.</w:t>
       </w:r>
     </w:p>
     <w:p>
-      <w:r>
-        <w:t xml:space="preserve">Användargränssnittet ska vara intuitivt. </w:t>
-      </w:r>
-    </w:p>
-    <w:p>
-      <w:pPr>
-        <w:pStyle w:val="Rubrik2"/>
-      </w:pPr>
-      <w:bookmarkStart w:id="56" w:name="_Toc515967434"/>
-      <w:r>
-        <w:lastRenderedPageBreak/>
-        <w:t>Tillförlitlighet</w:t>
-      </w:r>
-      <w:bookmarkEnd w:id="56"/>
-    </w:p>
-    <w:p>
-      <w:r>
-        <w:t xml:space="preserve">Systemet bör gå att </w:t>
-      </w:r>
-      <w:proofErr w:type="spellStart"/>
-      <w:r>
-        <w:t>drifta</w:t>
-      </w:r>
-      <w:proofErr w:type="spellEnd"/>
-      <w:r>
-        <w:t xml:space="preserve"> med redundans.</w:t>
-      </w:r>
-    </w:p>
-    <w:p>
-      <w:pPr>
-        <w:pStyle w:val="Rubrik2"/>
-      </w:pPr>
-      <w:bookmarkStart w:id="57" w:name="_Toc515967435"/>
-      <w:r>
-        <w:t>Förvaltningsbarhet</w:t>
-      </w:r>
-      <w:bookmarkEnd w:id="57"/>
-    </w:p>
-    <w:p>
-      <w:r>
-        <w:t>Det ska finnas separata miljöer för utveckling, test och produktion.</w:t>
-      </w:r>
-    </w:p>
-    <w:p>
       <w:pPr>
         <w:pStyle w:val="Rubrik1"/>
       </w:pPr>
-      <w:bookmarkStart w:id="58" w:name="_Toc515967436"/>
+      <w:bookmarkStart w:id="56" w:name="_Toc515967436"/>
       <w:r>
         <w:t>Teknisk lösning</w:t>
       </w:r>
@@ -9930,13 +9892,13 @@
         </w:rPr>
         <w:t xml:space="preserve"> – Ta bort?</w:t>
       </w:r>
-      <w:bookmarkEnd w:id="58"/>
+      <w:bookmarkEnd w:id="56"/>
     </w:p>
     <w:p>
       <w:pPr>
         <w:pStyle w:val="Rubrik2"/>
       </w:pPr>
-      <w:bookmarkStart w:id="59" w:name="_Toc515967437"/>
+      <w:bookmarkStart w:id="57" w:name="_Toc515967437"/>
       <w:r>
         <w:t>Beskrivning</w:t>
       </w:r>
@@ -9949,13 +9911,13 @@
         </w:rPr>
         <w:t>TODO</w:t>
       </w:r>
-      <w:bookmarkEnd w:id="59"/>
+      <w:bookmarkEnd w:id="57"/>
     </w:p>
     <w:p>
       <w:pPr>
         <w:pStyle w:val="Rubrik2"/>
       </w:pPr>
-      <w:bookmarkStart w:id="60" w:name="_Toc515967438"/>
+      <w:bookmarkStart w:id="58" w:name="_Toc515967438"/>
       <w:r>
         <w:t>Integration med omvärlden</w:t>
       </w:r>
@@ -9968,13 +9930,13 @@
         </w:rPr>
         <w:t>TODO</w:t>
       </w:r>
-      <w:bookmarkEnd w:id="60"/>
+      <w:bookmarkEnd w:id="58"/>
     </w:p>
     <w:p>
       <w:pPr>
         <w:pStyle w:val="Rubrik2"/>
       </w:pPr>
-      <w:bookmarkStart w:id="61" w:name="_Toc515967439"/>
+      <w:bookmarkStart w:id="59" w:name="_Toc515967439"/>
       <w:r>
         <w:t>Felhantering</w:t>
       </w:r>
@@ -9999,7 +9961,7 @@
         </w:rPr>
         <w:t>om ta bort huvudsektionen?</w:t>
       </w:r>
-      <w:bookmarkEnd w:id="61"/>
+      <w:bookmarkEnd w:id="59"/>
     </w:p>
     <w:p>
       <w:r>
@@ -10018,11 +9980,11 @@
       <w:pPr>
         <w:pStyle w:val="Rubrik3"/>
       </w:pPr>
-      <w:bookmarkStart w:id="62" w:name="_Toc515967440"/>
+      <w:bookmarkStart w:id="60" w:name="_Toc515967440"/>
       <w:r>
         <w:t>Regler</w:t>
       </w:r>
-      <w:bookmarkEnd w:id="62"/>
+      <w:bookmarkEnd w:id="60"/>
     </w:p>
     <w:p>
       <w:r>
@@ -10052,11 +10014,11 @@
       <w:pPr>
         <w:pStyle w:val="Rubrik3"/>
       </w:pPr>
-      <w:bookmarkStart w:id="63" w:name="_Toc515967441"/>
+      <w:bookmarkStart w:id="61" w:name="_Toc515967441"/>
       <w:r>
         <w:t>Dataformatering</w:t>
       </w:r>
-      <w:bookmarkEnd w:id="63"/>
+      <w:bookmarkEnd w:id="61"/>
     </w:p>
     <w:p>
       <w:r>
@@ -11273,7 +11235,7 @@
         <v:path o:extrusionok="f" gradientshapeok="t" o:connecttype="rect"/>
         <o:lock v:ext="edit" aspectratio="t"/>
       </v:shapetype>
-      <v:shape id="_x0000_i1027" type="#_x0000_t75" style="width:4.05pt;height:8.95pt" o:bullet="t">
+      <v:shape id="_x0000_i1028" type="#_x0000_t75" style="width:4.05pt;height:8.95pt" o:bullet="t">
         <v:imagedata r:id="rId1" o:title="clip_image001"/>
       </v:shape>
     </w:pict>
@@ -15793,9 +15755,9 @@
     <w:rsid w:val="00B77D10"/>
     <w:rsid w:val="00C015C2"/>
     <w:rsid w:val="00CC0C80"/>
-    <w:rsid w:val="00CF2BC1"/>
     <w:rsid w:val="00D1236C"/>
     <w:rsid w:val="00DC1A51"/>
+    <w:rsid w:val="00E01BBA"/>
     <w:rsid w:val="00E06051"/>
     <w:rsid w:val="00ED570F"/>
     <w:rsid w:val="00FA7499"/>
@@ -16846,7 +16808,7 @@
 </file>
 
 <file path=customXml/itemProps4.xml><?xml version="1.0" encoding="utf-8"?>
-<ds:datastoreItem xmlns:ds="http://schemas.openxmlformats.org/officeDocument/2006/customXml" ds:itemID="{5DA74C24-F81D-4508-A81B-0A8B4085ABD2}">
+<ds:datastoreItem xmlns:ds="http://schemas.openxmlformats.org/officeDocument/2006/customXml" ds:itemID="{F96CEDCA-C47F-4AB8-B2B4-E07749241988}">
   <ds:schemaRefs>
     <ds:schemaRef ds:uri="http://schemas.openxmlformats.org/officeDocument/2006/bibliography"/>
   </ds:schemaRefs>

</xml_diff>

<commit_message>
Tagit bort sektion Systemets kringkomponenter
</commit_message>
<xml_diff>
--- a/Systemarkitektur_projekt_SAD_CafeApp_Billy_Tommy_Zein_Malin_01.docx
+++ b/Systemarkitektur_projekt_SAD_CafeApp_Billy_Tommy_Zein_Malin_01.docx
@@ -6336,9 +6336,11 @@
       <w:pPr>
         <w:pStyle w:val="Rubrik2"/>
       </w:pPr>
-      <w:bookmarkStart w:id="10" w:name="_Toc515967401"/>
-      <w:r>
-        <w:t>Systemets kringkomponenter</w:t>
+      <w:bookmarkStart w:id="10" w:name="_Toc515967402"/>
+      <w:bookmarkStart w:id="11" w:name="_GoBack"/>
+      <w:bookmarkEnd w:id="11"/>
+      <w:r>
+        <w:t>Utvecklingsmiljö och utvecklingsverktyg</w:t>
       </w:r>
       <w:r>
         <w:t xml:space="preserve"> </w:t>
@@ -6350,25 +6352,6 @@
         <w:t>TODO</w:t>
       </w:r>
       <w:bookmarkEnd w:id="10"/>
-    </w:p>
-    <w:p>
-      <w:pPr>
-        <w:pStyle w:val="Rubrik2"/>
-      </w:pPr>
-      <w:bookmarkStart w:id="11" w:name="_Toc515967402"/>
-      <w:r>
-        <w:t>Utvecklingsmiljö och utvecklingsverktyg</w:t>
-      </w:r>
-      <w:r>
-        <w:t xml:space="preserve"> </w:t>
-      </w:r>
-      <w:r>
-        <w:rPr>
-          <w:highlight w:val="yellow"/>
-        </w:rPr>
-        <w:t>TODO</w:t>
-      </w:r>
-      <w:bookmarkEnd w:id="11"/>
     </w:p>
     <w:p>
       <w:pPr>
@@ -8577,8 +8560,6 @@
       </w:pPr>
       <w:bookmarkStart w:id="37" w:name="_Toc515896101"/>
       <w:bookmarkStart w:id="38" w:name="_Toc515967424"/>
-      <w:bookmarkStart w:id="39" w:name="_GoBack"/>
-      <w:bookmarkEnd w:id="39"/>
       <w:r>
         <w:t>Process</w:t>
       </w:r>
@@ -8613,8 +8594,8 @@
           <w:highlight w:val="yellow"/>
         </w:rPr>
       </w:pPr>
-      <w:bookmarkStart w:id="40" w:name="_Toc515896102"/>
-      <w:bookmarkStart w:id="41" w:name="_Toc515967425"/>
+      <w:bookmarkStart w:id="39" w:name="_Toc515896102"/>
+      <w:bookmarkStart w:id="40" w:name="_Toc515967425"/>
       <w:proofErr w:type="gramStart"/>
       <w:r>
         <w:t>Översikt</w:t>
@@ -8637,8 +8618,8 @@
         </w:rPr>
         <w:t>TODO</w:t>
       </w:r>
+      <w:bookmarkEnd w:id="39"/>
       <w:bookmarkEnd w:id="40"/>
-      <w:bookmarkEnd w:id="41"/>
       <w:proofErr w:type="gramEnd"/>
     </w:p>
     <w:p/>
@@ -8646,7 +8627,7 @@
       <w:pPr>
         <w:pStyle w:val="Rubrik4"/>
       </w:pPr>
-      <w:bookmarkStart w:id="42" w:name="_Toc515967426"/>
+      <w:bookmarkStart w:id="41" w:name="_Toc515967426"/>
       <w:r>
         <w:t>Beställningsprocessen</w:t>
       </w:r>
@@ -8659,7 +8640,7 @@
         </w:rPr>
         <w:t>TODO</w:t>
       </w:r>
-      <w:bookmarkEnd w:id="42"/>
+      <w:bookmarkEnd w:id="41"/>
     </w:p>
     <w:p>
       <w:r>
@@ -8867,7 +8848,7 @@
           <w:highlight w:val="yellow"/>
         </w:rPr>
       </w:pPr>
-      <w:bookmarkStart w:id="43" w:name="_Toc515967427"/>
+      <w:bookmarkStart w:id="42" w:name="_Toc515967427"/>
       <w:r>
         <w:t>Administrativa processer</w:t>
       </w:r>
@@ -8880,7 +8861,7 @@
         </w:rPr>
         <w:t>TODO</w:t>
       </w:r>
-      <w:bookmarkEnd w:id="43"/>
+      <w:bookmarkEnd w:id="42"/>
     </w:p>
     <w:p>
       <w:r>
@@ -8985,7 +8966,7 @@
       <w:pPr>
         <w:pStyle w:val="Rubrik2"/>
       </w:pPr>
-      <w:bookmarkStart w:id="44" w:name="_Toc515967428"/>
+      <w:bookmarkStart w:id="43" w:name="_Toc515967428"/>
       <w:r>
         <w:t xml:space="preserve">Data </w:t>
       </w:r>
@@ -8993,7 +8974,7 @@
       <w:r>
         <w:t>View</w:t>
       </w:r>
-      <w:bookmarkEnd w:id="44"/>
+      <w:bookmarkEnd w:id="43"/>
       <w:proofErr w:type="spellEnd"/>
     </w:p>
     <w:p>
@@ -9102,7 +9083,7 @@
       <w:pPr>
         <w:pStyle w:val="Beskrivning"/>
       </w:pPr>
-      <w:bookmarkStart w:id="45" w:name="_Ref515919762"/>
+      <w:bookmarkStart w:id="44" w:name="_Ref515919762"/>
       <w:r>
         <w:t xml:space="preserve">Figur </w:t>
       </w:r>
@@ -9127,7 +9108,7 @@
         </w:rPr>
         <w:fldChar w:fldCharType="end"/>
       </w:r>
-      <w:bookmarkEnd w:id="45"/>
+      <w:bookmarkEnd w:id="44"/>
       <w:r>
         <w:t xml:space="preserve"> DFD </w:t>
       </w:r>
@@ -9263,7 +9244,7 @@
       <w:pPr>
         <w:pStyle w:val="Beskrivning"/>
       </w:pPr>
-      <w:bookmarkStart w:id="46" w:name="_Ref515971966"/>
+      <w:bookmarkStart w:id="45" w:name="_Ref515971966"/>
       <w:r>
         <w:t xml:space="preserve">Figur </w:t>
       </w:r>
@@ -9288,7 +9269,7 @@
         </w:rPr>
         <w:fldChar w:fldCharType="end"/>
       </w:r>
-      <w:bookmarkEnd w:id="46"/>
+      <w:bookmarkEnd w:id="45"/>
       <w:r>
         <w:t xml:space="preserve"> </w:t>
       </w:r>
@@ -9346,7 +9327,7 @@
       <w:pPr>
         <w:pStyle w:val="Beskrivning"/>
       </w:pPr>
-      <w:bookmarkStart w:id="47" w:name="_Ref515619885"/>
+      <w:bookmarkStart w:id="46" w:name="_Ref515619885"/>
       <w:r>
         <w:t xml:space="preserve">Figur </w:t>
       </w:r>
@@ -9371,7 +9352,7 @@
         </w:rPr>
         <w:fldChar w:fldCharType="end"/>
       </w:r>
-      <w:bookmarkEnd w:id="47"/>
+      <w:bookmarkEnd w:id="46"/>
       <w:r>
         <w:t xml:space="preserve"> </w:t>
       </w:r>
@@ -9387,7 +9368,7 @@
       <w:pPr>
         <w:pStyle w:val="Rubrik2"/>
       </w:pPr>
-      <w:bookmarkStart w:id="48" w:name="_Toc515967429"/>
+      <w:bookmarkStart w:id="47" w:name="_Toc515967429"/>
       <w:proofErr w:type="spellStart"/>
       <w:r>
         <w:t>Deployment</w:t>
@@ -9412,17 +9393,17 @@
       <w:r>
         <w:t>)</w:t>
       </w:r>
-      <w:bookmarkEnd w:id="48"/>
+      <w:bookmarkEnd w:id="47"/>
     </w:p>
     <w:p>
       <w:pPr>
         <w:pStyle w:val="Rubrik3"/>
       </w:pPr>
-      <w:bookmarkStart w:id="49" w:name="_Toc515967430"/>
+      <w:bookmarkStart w:id="48" w:name="_Toc515967430"/>
       <w:r>
         <w:t>Lösningsöversikt</w:t>
       </w:r>
-      <w:bookmarkEnd w:id="49"/>
+      <w:bookmarkEnd w:id="48"/>
     </w:p>
     <w:p>
       <w:r>
@@ -9526,7 +9507,7 @@
       <w:pPr>
         <w:pStyle w:val="Beskrivning"/>
       </w:pPr>
-      <w:bookmarkStart w:id="50" w:name="_Ref515895994"/>
+      <w:bookmarkStart w:id="49" w:name="_Ref515895994"/>
       <w:r>
         <w:t xml:space="preserve">Figur </w:t>
       </w:r>
@@ -9551,7 +9532,7 @@
         </w:rPr>
         <w:fldChar w:fldCharType="end"/>
       </w:r>
-      <w:bookmarkEnd w:id="50"/>
+      <w:bookmarkEnd w:id="49"/>
       <w:r>
         <w:t xml:space="preserve"> </w:t>
       </w:r>
@@ -9778,102 +9759,102 @@
       <w:pPr>
         <w:pStyle w:val="Rubrik1"/>
       </w:pPr>
-      <w:bookmarkStart w:id="51" w:name="_Toc515967431"/>
+      <w:bookmarkStart w:id="50" w:name="_Toc515967431"/>
       <w:r>
         <w:t>Icke</w:t>
       </w:r>
       <w:r>
         <w:t>-funktionella krav</w:t>
+      </w:r>
+      <w:bookmarkEnd w:id="50"/>
+    </w:p>
+    <w:p>
+      <w:pPr>
+        <w:pStyle w:val="Rubrik2"/>
+      </w:pPr>
+      <w:bookmarkStart w:id="51" w:name="_Toc515967432"/>
+      <w:r>
+        <w:t>Svarstider</w:t>
+      </w:r>
+      <w:r>
+        <w:t xml:space="preserve"> och kapacitet</w:t>
       </w:r>
       <w:bookmarkEnd w:id="51"/>
     </w:p>
     <w:p>
+      <w:r>
+        <w:t>Från kundens perspektiv ska svarstiden normalt understiga 2 sekunder vid normalbelastning (20 samtidiga kunder). I övriga fall ska svarstiden vara mindre än 8 sekunder.</w:t>
+      </w:r>
+    </w:p>
+    <w:p>
+      <w:r>
+        <w:t>Systemet ska klara att hantera minst 50 samtidiga användare.</w:t>
+      </w:r>
+    </w:p>
+    <w:p>
       <w:pPr>
         <w:pStyle w:val="Rubrik2"/>
       </w:pPr>
-      <w:bookmarkStart w:id="52" w:name="_Toc515967432"/>
-      <w:r>
-        <w:t>Svarstider</w:t>
-      </w:r>
-      <w:r>
-        <w:t xml:space="preserve"> och kapacitet</w:t>
+      <w:bookmarkStart w:id="52" w:name="_Toc515967433"/>
+      <w:r>
+        <w:t>Tillgänglighet</w:t>
       </w:r>
       <w:bookmarkEnd w:id="52"/>
     </w:p>
     <w:p>
       <w:r>
-        <w:t>Från kundens perspektiv ska svarstiden normalt understiga 2 sekunder vid normalbelastning (20 samtidiga kunder). I övriga fall ska svarstiden vara mindre än 8 sekunder.</w:t>
+        <w:t>För kunden ska systemet vara tillgängligt minst under caféets öppettider. För personal och ägare ytterligare minst från två timmar innan caféet öppnar, samt fyra timmar efter stängning för att möjliggöra administrativa uppgifter.</w:t>
       </w:r>
     </w:p>
     <w:p>
       <w:r>
-        <w:t>Systemet ska klara att hantera minst 50 samtidiga användare.</w:t>
+        <w:t xml:space="preserve">Användargränssnittet ska vara intuitivt. </w:t>
       </w:r>
     </w:p>
     <w:p>
       <w:pPr>
         <w:pStyle w:val="Rubrik2"/>
       </w:pPr>
-      <w:bookmarkStart w:id="53" w:name="_Toc515967433"/>
-      <w:r>
-        <w:t>Tillgänglighet</w:t>
+      <w:bookmarkStart w:id="53" w:name="_Toc515967434"/>
+      <w:r>
+        <w:lastRenderedPageBreak/>
+        <w:t>Tillförlitlighet</w:t>
       </w:r>
       <w:bookmarkEnd w:id="53"/>
     </w:p>
     <w:p>
       <w:r>
-        <w:t>För kunden ska systemet vara tillgängligt minst under caféets öppettider. För personal och ägare ytterligare minst från två timmar innan caféet öppnar, samt fyra timmar efter stängning för att möjliggöra administrativa uppgifter.</w:t>
+        <w:t xml:space="preserve">Systemet bör gå att </w:t>
+      </w:r>
+      <w:proofErr w:type="spellStart"/>
+      <w:r>
+        <w:t>drifta</w:t>
+      </w:r>
+      <w:proofErr w:type="spellEnd"/>
+      <w:r>
+        <w:t xml:space="preserve"> med redundans.</w:t>
       </w:r>
     </w:p>
     <w:p>
-      <w:r>
-        <w:t xml:space="preserve">Användargränssnittet ska vara intuitivt. </w:t>
-      </w:r>
-    </w:p>
-    <w:p>
       <w:pPr>
         <w:pStyle w:val="Rubrik2"/>
       </w:pPr>
-      <w:bookmarkStart w:id="54" w:name="_Toc515967434"/>
-      <w:r>
-        <w:lastRenderedPageBreak/>
-        <w:t>Tillförlitlighet</w:t>
+      <w:bookmarkStart w:id="54" w:name="_Toc515967435"/>
+      <w:r>
+        <w:t>Förvaltningsbarhet</w:t>
       </w:r>
       <w:bookmarkEnd w:id="54"/>
     </w:p>
     <w:p>
       <w:r>
-        <w:t xml:space="preserve">Systemet bör gå att </w:t>
-      </w:r>
-      <w:proofErr w:type="spellStart"/>
-      <w:r>
-        <w:t>drifta</w:t>
-      </w:r>
-      <w:proofErr w:type="spellEnd"/>
-      <w:r>
-        <w:t xml:space="preserve"> med redundans.</w:t>
+        <w:t>Det ska finnas separata miljöer för utveckling, test och produktion.</w:t>
       </w:r>
     </w:p>
     <w:p>
       <w:pPr>
-        <w:pStyle w:val="Rubrik2"/>
-      </w:pPr>
-      <w:bookmarkStart w:id="55" w:name="_Toc515967435"/>
-      <w:r>
-        <w:t>Förvaltningsbarhet</w:t>
-      </w:r>
-      <w:bookmarkEnd w:id="55"/>
-    </w:p>
-    <w:p>
-      <w:r>
-        <w:t>Det ska finnas separata miljöer för utveckling, test och produktion.</w:t>
-      </w:r>
-    </w:p>
-    <w:p>
-      <w:pPr>
         <w:pStyle w:val="Rubrik1"/>
       </w:pPr>
-      <w:bookmarkStart w:id="56" w:name="_Toc515967436"/>
+      <w:bookmarkStart w:id="55" w:name="_Toc515967436"/>
       <w:r>
         <w:t>Teknisk lösning</w:t>
       </w:r>
@@ -9892,13 +9873,13 @@
         </w:rPr>
         <w:t xml:space="preserve"> – Ta bort?</w:t>
       </w:r>
-      <w:bookmarkEnd w:id="56"/>
+      <w:bookmarkEnd w:id="55"/>
     </w:p>
     <w:p>
       <w:pPr>
         <w:pStyle w:val="Rubrik2"/>
       </w:pPr>
-      <w:bookmarkStart w:id="57" w:name="_Toc515967437"/>
+      <w:bookmarkStart w:id="56" w:name="_Toc515967437"/>
       <w:r>
         <w:t>Beskrivning</w:t>
       </w:r>
@@ -9911,13 +9892,13 @@
         </w:rPr>
         <w:t>TODO</w:t>
       </w:r>
-      <w:bookmarkEnd w:id="57"/>
+      <w:bookmarkEnd w:id="56"/>
     </w:p>
     <w:p>
       <w:pPr>
         <w:pStyle w:val="Rubrik2"/>
       </w:pPr>
-      <w:bookmarkStart w:id="58" w:name="_Toc515967438"/>
+      <w:bookmarkStart w:id="57" w:name="_Toc515967438"/>
       <w:r>
         <w:t>Integration med omvärlden</w:t>
       </w:r>
@@ -9930,13 +9911,13 @@
         </w:rPr>
         <w:t>TODO</w:t>
       </w:r>
-      <w:bookmarkEnd w:id="58"/>
+      <w:bookmarkEnd w:id="57"/>
     </w:p>
     <w:p>
       <w:pPr>
         <w:pStyle w:val="Rubrik2"/>
       </w:pPr>
-      <w:bookmarkStart w:id="59" w:name="_Toc515967439"/>
+      <w:bookmarkStart w:id="58" w:name="_Toc515967439"/>
       <w:r>
         <w:t>Felhantering</w:t>
       </w:r>
@@ -9961,64 +9942,64 @@
         </w:rPr>
         <w:t>om ta bort huvudsektionen?</w:t>
       </w:r>
+      <w:bookmarkEnd w:id="58"/>
+    </w:p>
+    <w:p>
+      <w:r>
+        <w:t xml:space="preserve">Javas </w:t>
+      </w:r>
+      <w:proofErr w:type="spellStart"/>
+      <w:r>
+        <w:t>Exceptions</w:t>
+      </w:r>
+      <w:proofErr w:type="spellEnd"/>
+      <w:r>
+        <w:t xml:space="preserve"> används för felhantering i applikationen. </w:t>
+      </w:r>
+    </w:p>
+    <w:p>
+      <w:pPr>
+        <w:pStyle w:val="Rubrik3"/>
+      </w:pPr>
+      <w:bookmarkStart w:id="59" w:name="_Toc515967440"/>
+      <w:r>
+        <w:t>Regler</w:t>
+      </w:r>
       <w:bookmarkEnd w:id="59"/>
     </w:p>
     <w:p>
       <w:r>
-        <w:t xml:space="preserve">Javas </w:t>
-      </w:r>
-      <w:proofErr w:type="spellStart"/>
-      <w:r>
-        <w:t>Exceptions</w:t>
-      </w:r>
-      <w:proofErr w:type="spellEnd"/>
-      <w:r>
-        <w:t xml:space="preserve"> används för felhantering i applikationen. </w:t>
+        <w:t>När ett fel inträffar ska problemet i första hand åtgärdas. Om felhanteringsrutinen inte kan åtgärda problemet ska det kastas vidare.</w:t>
       </w:r>
     </w:p>
     <w:p>
-      <w:pPr>
-        <w:pStyle w:val="Rubrik3"/>
-      </w:pPr>
-      <w:bookmarkStart w:id="60" w:name="_Toc515967440"/>
-      <w:r>
-        <w:t>Regler</w:t>
-      </w:r>
-      <w:bookmarkEnd w:id="60"/>
+      <w:r>
+        <w:t xml:space="preserve">De fel som kastas ska i första hand vara egendefinierade, för att dölja </w:t>
+      </w:r>
+      <w:proofErr w:type="spellStart"/>
+      <w:r>
+        <w:t>implentationsdetaljer</w:t>
+      </w:r>
+      <w:proofErr w:type="spellEnd"/>
+      <w:r>
+        <w:t xml:space="preserve"> som inte bör framgå i det publika användargränssnittet. På så vis förbättras också systemets underhåll</w:t>
+      </w:r>
+      <w:r>
+        <w:t>s</w:t>
+      </w:r>
+      <w:r>
+        <w:t>barhet.</w:t>
+      </w:r>
     </w:p>
     <w:p>
-      <w:r>
-        <w:t>När ett fel inträffar ska problemet i första hand åtgärdas. Om felhanteringsrutinen inte kan åtgärda problemet ska det kastas vidare.</w:t>
-      </w:r>
-    </w:p>
-    <w:p>
-      <w:r>
-        <w:t xml:space="preserve">De fel som kastas ska i första hand vara egendefinierade, för att dölja </w:t>
-      </w:r>
-      <w:proofErr w:type="spellStart"/>
-      <w:r>
-        <w:t>implentationsdetaljer</w:t>
-      </w:r>
-      <w:proofErr w:type="spellEnd"/>
-      <w:r>
-        <w:t xml:space="preserve"> som inte bör framgå i det publika användargränssnittet. På så vis förbättras också systemets underhåll</w:t>
-      </w:r>
-      <w:r>
-        <w:t>s</w:t>
-      </w:r>
-      <w:r>
-        <w:t>barhet.</w:t>
-      </w:r>
-    </w:p>
-    <w:p>
       <w:pPr>
         <w:pStyle w:val="Rubrik3"/>
       </w:pPr>
-      <w:bookmarkStart w:id="61" w:name="_Toc515967441"/>
+      <w:bookmarkStart w:id="60" w:name="_Toc515967441"/>
       <w:r>
         <w:t>Dataformatering</w:t>
       </w:r>
-      <w:bookmarkEnd w:id="61"/>
+      <w:bookmarkEnd w:id="60"/>
     </w:p>
     <w:p>
       <w:r>
@@ -11235,7 +11216,7 @@
         <v:path o:extrusionok="f" gradientshapeok="t" o:connecttype="rect"/>
         <o:lock v:ext="edit" aspectratio="t"/>
       </v:shapetype>
-      <v:shape id="_x0000_i1028" type="#_x0000_t75" style="width:4.05pt;height:8.95pt" o:bullet="t">
+      <v:shape id="_x0000_i1032" type="#_x0000_t75" style="width:4.05pt;height:8.95pt" o:bullet="t">
         <v:imagedata r:id="rId1" o:title="clip_image001"/>
       </v:shape>
     </w:pict>
@@ -15750,6 +15731,7 @@
     <w:rsid w:val="006F6E2A"/>
     <w:rsid w:val="00750C9E"/>
     <w:rsid w:val="007527C3"/>
+    <w:rsid w:val="00841AB2"/>
     <w:rsid w:val="00957F11"/>
     <w:rsid w:val="009C35C9"/>
     <w:rsid w:val="00B77D10"/>
@@ -15757,7 +15739,6 @@
     <w:rsid w:val="00CC0C80"/>
     <w:rsid w:val="00D1236C"/>
     <w:rsid w:val="00DC1A51"/>
-    <w:rsid w:val="00E01BBA"/>
     <w:rsid w:val="00E06051"/>
     <w:rsid w:val="00ED570F"/>
     <w:rsid w:val="00FA7499"/>
@@ -16808,7 +16789,7 @@
 </file>
 
 <file path=customXml/itemProps4.xml><?xml version="1.0" encoding="utf-8"?>
-<ds:datastoreItem xmlns:ds="http://schemas.openxmlformats.org/officeDocument/2006/customXml" ds:itemID="{F96CEDCA-C47F-4AB8-B2B4-E07749241988}">
+<ds:datastoreItem xmlns:ds="http://schemas.openxmlformats.org/officeDocument/2006/customXml" ds:itemID="{614717FF-0C44-4A3A-A57E-A280A8BB2916}">
   <ds:schemaRefs>
     <ds:schemaRef ds:uri="http://schemas.openxmlformats.org/officeDocument/2006/bibliography"/>
   </ds:schemaRefs>

</xml_diff>

<commit_message>
Uppdaterat 3.1.1 Interaktion med omvärlden
</commit_message>
<xml_diff>
--- a/Systemarkitektur_projekt_SAD_CafeApp_Billy_Tommy_Zein_Malin_01.docx
+++ b/Systemarkitektur_projekt_SAD_CafeApp_Billy_Tommy_Zein_Malin_01.docx
@@ -5561,15 +5561,13 @@
       <w:r>
         <w:t>IDE</w:t>
       </w:r>
-      <w:bookmarkStart w:id="4" w:name="_GoBack"/>
-      <w:bookmarkEnd w:id="4"/>
     </w:p>
     <w:p/>
     <w:p>
       <w:pPr>
         <w:pStyle w:val="Rubrik1"/>
       </w:pPr>
-      <w:bookmarkStart w:id="5" w:name="_Toc515967396"/>
+      <w:bookmarkStart w:id="4" w:name="_Toc515967396"/>
       <w:proofErr w:type="spellStart"/>
       <w:r>
         <w:t>Arkitekturell</w:t>
@@ -5581,17 +5579,17 @@
       <w:r>
         <w:t xml:space="preserve"> mål och avgränsningar</w:t>
       </w:r>
-      <w:bookmarkEnd w:id="5"/>
+      <w:bookmarkEnd w:id="4"/>
     </w:p>
     <w:p>
       <w:pPr>
         <w:pStyle w:val="Rubrik2"/>
       </w:pPr>
-      <w:bookmarkStart w:id="6" w:name="_Toc515967397"/>
+      <w:bookmarkStart w:id="5" w:name="_Toc515967397"/>
       <w:r>
         <w:t>Övergripande mål</w:t>
       </w:r>
-      <w:bookmarkEnd w:id="6"/>
+      <w:bookmarkEnd w:id="5"/>
     </w:p>
     <w:p>
       <w:r>
@@ -5726,7 +5724,7 @@
       <w:pPr>
         <w:pStyle w:val="Beskrivning"/>
       </w:pPr>
-      <w:bookmarkStart w:id="7" w:name="_Ref515899082"/>
+      <w:bookmarkStart w:id="6" w:name="_Ref515899082"/>
       <w:r>
         <w:t xml:space="preserve">Figur </w:t>
       </w:r>
@@ -5751,7 +5749,7 @@
         </w:rPr>
         <w:fldChar w:fldCharType="end"/>
       </w:r>
-      <w:bookmarkEnd w:id="7"/>
+      <w:bookmarkEnd w:id="6"/>
       <w:r>
         <w:t xml:space="preserve"> DFD </w:t>
       </w:r>
@@ -5776,35 +5774,13 @@
           <w:ilvl w:val="2"/>
           <w:numId w:val="13"/>
         </w:numPr>
-        <w:rPr>
-          <w:highlight w:val="red"/>
-        </w:rPr>
-      </w:pPr>
-      <w:bookmarkStart w:id="8" w:name="_Toc515967398"/>
-      <w:r>
-        <w:rPr>
-          <w:highlight w:val="red"/>
-        </w:rPr>
-        <w:t>I</w:t>
-      </w:r>
-      <w:r>
-        <w:rPr>
-          <w:highlight w:val="red"/>
-        </w:rPr>
-        <w:t>n</w:t>
-      </w:r>
-      <w:r>
-        <w:rPr>
-          <w:highlight w:val="red"/>
-        </w:rPr>
-        <w:t xml:space="preserve">teraktion med omvärlden </w:t>
-      </w:r>
-      <w:r>
-        <w:rPr>
-          <w:highlight w:val="yellow"/>
-        </w:rPr>
-        <w:t>TODO</w:t>
-      </w:r>
+      </w:pPr>
+      <w:bookmarkStart w:id="7" w:name="_Toc515967398"/>
+      <w:r>
+        <w:t>Interaktion med omvärlden</w:t>
+      </w:r>
+      <w:bookmarkStart w:id="8" w:name="_GoBack"/>
+      <w:bookmarkEnd w:id="7"/>
       <w:bookmarkEnd w:id="8"/>
     </w:p>
     <w:p>
@@ -5814,7 +5790,13 @@
       </w:r>
       <w:proofErr w:type="spellEnd"/>
       <w:r>
-        <w:t xml:space="preserve"> ska vara en applikation som ska fungera på </w:t>
+        <w:t xml:space="preserve"> ska vara en applikation som ska </w:t>
+      </w:r>
+      <w:r>
+        <w:t>finnas för</w:t>
+      </w:r>
+      <w:r>
+        <w:t xml:space="preserve"> </w:t>
       </w:r>
       <w:proofErr w:type="spellStart"/>
       <w:r>
@@ -5827,23 +5809,7 @@
     </w:p>
     <w:p>
       <w:r>
-        <w:t xml:space="preserve">När kunden betalat sin beställning via kundversionen av </w:t>
-      </w:r>
-      <w:proofErr w:type="spellStart"/>
-      <w:r>
-        <w:t>appen</w:t>
-      </w:r>
-      <w:proofErr w:type="spellEnd"/>
-      <w:r>
-        <w:t xml:space="preserve"> plingar det till i personalversionen av </w:t>
-      </w:r>
-      <w:proofErr w:type="spellStart"/>
-      <w:r>
-        <w:t>appen</w:t>
-      </w:r>
-      <w:proofErr w:type="spellEnd"/>
-      <w:r>
-        <w:t>.</w:t>
+        <w:t>När kunden lagt sin beställning skickas en notifikation till personalen som via sin personalversion av applikationen kan se vad som beställts och till vilket bord.</w:t>
       </w:r>
     </w:p>
     <w:p>
@@ -11221,7 +11187,7 @@
         <v:path o:extrusionok="f" gradientshapeok="t" o:connecttype="rect"/>
         <o:lock v:ext="edit" aspectratio="t"/>
       </v:shapetype>
-      <v:shape id="_x0000_i1035" type="#_x0000_t75" style="width:4.05pt;height:8.95pt" o:bullet="t">
+      <v:shape id="_x0000_i1039" type="#_x0000_t75" style="width:4.05pt;height:8.95pt" o:bullet="t">
         <v:imagedata r:id="rId1" o:title="clip_image001"/>
       </v:shape>
     </w:pict>
@@ -15725,10 +15691,10 @@
     <w:rsid w:val="00130C8D"/>
     <w:rsid w:val="001C0B51"/>
     <w:rsid w:val="002269FE"/>
+    <w:rsid w:val="002663B7"/>
     <w:rsid w:val="003A0EDC"/>
     <w:rsid w:val="003D3F6C"/>
     <w:rsid w:val="00466AD0"/>
-    <w:rsid w:val="0050085C"/>
     <w:rsid w:val="00536BF8"/>
     <w:rsid w:val="005D473E"/>
     <w:rsid w:val="00612A13"/>
@@ -16794,7 +16760,7 @@
 </file>
 
 <file path=customXml/itemProps4.xml><?xml version="1.0" encoding="utf-8"?>
-<ds:datastoreItem xmlns:ds="http://schemas.openxmlformats.org/officeDocument/2006/customXml" ds:itemID="{5134A01E-8208-4FD5-A201-A933B752F3CC}">
+<ds:datastoreItem xmlns:ds="http://schemas.openxmlformats.org/officeDocument/2006/customXml" ds:itemID="{BB048B0B-9AA5-428E-A208-1C740E40DC81}">
   <ds:schemaRefs>
     <ds:schemaRef ds:uri="http://schemas.openxmlformats.org/officeDocument/2006/bibliography"/>
   </ds:schemaRefs>

</xml_diff>

<commit_message>
Lagt till/uppdaterat text om Tillståndsdiagram
</commit_message>
<xml_diff>
--- a/Systemarkitektur_projekt_SAD_CafeApp_Billy_Tommy_Zein_Malin_01.docx
+++ b/Systemarkitektur_projekt_SAD_CafeApp_Billy_Tommy_Zein_Malin_01.docx
@@ -5779,9 +5779,7 @@
       <w:r>
         <w:t>Interaktion med omvärlden</w:t>
       </w:r>
-      <w:bookmarkStart w:id="8" w:name="_GoBack"/>
       <w:bookmarkEnd w:id="7"/>
-      <w:bookmarkEnd w:id="8"/>
     </w:p>
     <w:p>
       <w:proofErr w:type="spellStart"/>
@@ -5820,11 +5818,11 @@
           <w:numId w:val="13"/>
         </w:numPr>
       </w:pPr>
-      <w:bookmarkStart w:id="9" w:name="_Toc515967399"/>
+      <w:bookmarkStart w:id="8" w:name="_Toc515967399"/>
       <w:r>
         <w:t>Avgränsningar</w:t>
       </w:r>
-      <w:bookmarkEnd w:id="9"/>
+      <w:bookmarkEnd w:id="8"/>
     </w:p>
     <w:p>
       <w:r>
@@ -5836,7 +5834,7 @@
       <w:pPr>
         <w:pStyle w:val="Rubrik2"/>
       </w:pPr>
-      <w:bookmarkStart w:id="10" w:name="_Toc515967400"/>
+      <w:bookmarkStart w:id="9" w:name="_Toc515967400"/>
       <w:r>
         <w:t>Produkter och programspråk</w:t>
       </w:r>
@@ -5849,7 +5847,7 @@
         </w:rPr>
         <w:t>TODO</w:t>
       </w:r>
-      <w:bookmarkEnd w:id="10"/>
+      <w:bookmarkEnd w:id="9"/>
     </w:p>
     <w:p>
       <w:r>
@@ -6309,7 +6307,7 @@
       <w:pPr>
         <w:pStyle w:val="Rubrik2"/>
       </w:pPr>
-      <w:bookmarkStart w:id="11" w:name="_Toc515967402"/>
+      <w:bookmarkStart w:id="10" w:name="_Toc515967402"/>
       <w:r>
         <w:t>Utvecklingsmiljö och utvecklingsverktyg</w:t>
       </w:r>
@@ -6322,7 +6320,7 @@
         </w:rPr>
         <w:t>TODO</w:t>
       </w:r>
-      <w:bookmarkEnd w:id="11"/>
+      <w:bookmarkEnd w:id="10"/>
     </w:p>
     <w:p>
       <w:pPr>
@@ -6713,8 +6711,8 @@
           <w:numId w:val="13"/>
         </w:numPr>
       </w:pPr>
-      <w:bookmarkStart w:id="12" w:name="_Toc515896086"/>
-      <w:bookmarkStart w:id="13" w:name="_Toc515967403"/>
+      <w:bookmarkStart w:id="11" w:name="_Toc515896086"/>
+      <w:bookmarkStart w:id="12" w:name="_Toc515967403"/>
       <w:proofErr w:type="spellStart"/>
       <w:r>
         <w:lastRenderedPageBreak/>
@@ -6724,8 +6722,8 @@
       <w:r>
         <w:t xml:space="preserve"> Representation</w:t>
       </w:r>
+      <w:bookmarkEnd w:id="11"/>
       <w:bookmarkEnd w:id="12"/>
-      <w:bookmarkEnd w:id="13"/>
     </w:p>
     <w:p>
       <w:pPr>
@@ -6735,8 +6733,8 @@
           <w:numId w:val="13"/>
         </w:numPr>
       </w:pPr>
-      <w:bookmarkStart w:id="14" w:name="_Toc515896087"/>
-      <w:bookmarkStart w:id="15" w:name="_Toc515967404"/>
+      <w:bookmarkStart w:id="13" w:name="_Toc515896087"/>
+      <w:bookmarkStart w:id="14" w:name="_Toc515967404"/>
       <w:proofErr w:type="spellStart"/>
       <w:r>
         <w:t>Arkitekturella</w:t>
@@ -6751,8 +6749,8 @@
         </w:rPr>
         <w:t>TODO</w:t>
       </w:r>
+      <w:bookmarkEnd w:id="13"/>
       <w:bookmarkEnd w:id="14"/>
-      <w:bookmarkEnd w:id="15"/>
       <w:r>
         <w:rPr>
           <w:highlight w:val="yellow"/>
@@ -6983,7 +6981,7 @@
       <w:pPr>
         <w:pStyle w:val="Rubrik2"/>
       </w:pPr>
-      <w:bookmarkStart w:id="16" w:name="_Toc515967405"/>
+      <w:bookmarkStart w:id="15" w:name="_Toc515967405"/>
       <w:proofErr w:type="spellStart"/>
       <w:r>
         <w:t>Use</w:t>
@@ -7015,121 +7013,121 @@
       <w:proofErr w:type="spellEnd"/>
       <w:r>
         <w:t>)</w:t>
+      </w:r>
+      <w:bookmarkEnd w:id="15"/>
+    </w:p>
+    <w:p>
+      <w:pPr>
+        <w:pStyle w:val="Rubrik3"/>
+      </w:pPr>
+      <w:bookmarkStart w:id="16" w:name="_Toc515967406"/>
+      <w:r>
+        <w:t>Översikt</w:t>
       </w:r>
       <w:bookmarkEnd w:id="16"/>
     </w:p>
     <w:p>
+      <w:r>
+        <w:t>Syftet med användarvyn är att ge ytterligare sammanhang kring användningen av systemet och interaktionerna mellan dess komponenter. I detta dokument betraktas varje komponent som en användargruppsaktör.</w:t>
+      </w:r>
+    </w:p>
+    <w:p>
+      <w:r>
+        <w:t xml:space="preserve">En övergripande beskrivning av systemet ur ett funktionellt perspektiv är att en kund kommer in på caféet, använder </w:t>
+      </w:r>
+      <w:r>
+        <w:t xml:space="preserve">kundversionen av </w:t>
+      </w:r>
+      <w:proofErr w:type="spellStart"/>
+      <w:r>
+        <w:t>appen</w:t>
+      </w:r>
+      <w:proofErr w:type="spellEnd"/>
+      <w:r>
+        <w:t xml:space="preserve"> för att titta på menyn, eventuellt granska innehållsförteckningen för någon produkt närmare, väljer produkter att lägga i varukorgen, skickar och betalar beställningen. En notifikation går då </w:t>
+      </w:r>
+      <w:r>
+        <w:t xml:space="preserve">via personalversionen av </w:t>
+      </w:r>
+      <w:proofErr w:type="spellStart"/>
+      <w:r>
+        <w:t>appen</w:t>
+      </w:r>
+      <w:proofErr w:type="spellEnd"/>
+      <w:r>
+        <w:t xml:space="preserve"> </w:t>
+      </w:r>
+      <w:r>
+        <w:t>till personale</w:t>
+      </w:r>
+      <w:r>
+        <w:t xml:space="preserve">n </w:t>
+      </w:r>
+      <w:r>
+        <w:t xml:space="preserve">som </w:t>
+      </w:r>
+      <w:proofErr w:type="spellStart"/>
+      <w:r>
+        <w:t>leverar</w:t>
+      </w:r>
+      <w:proofErr w:type="spellEnd"/>
+      <w:r>
+        <w:t xml:space="preserve"> beställningen till rätt bord. Samtidigt uppdateras lagerstatus för produkterna och ordern registreras i en försäljningsdatabas. </w:t>
+      </w:r>
+      <w:r>
+        <w:br/>
+        <w:t xml:space="preserve">Ägaren har </w:t>
+      </w:r>
+      <w:r>
+        <w:t xml:space="preserve">i sin version av </w:t>
+      </w:r>
+      <w:proofErr w:type="spellStart"/>
+      <w:r>
+        <w:t>appen</w:t>
+      </w:r>
+      <w:proofErr w:type="spellEnd"/>
+      <w:r>
+        <w:t xml:space="preserve"> </w:t>
+      </w:r>
+      <w:r>
+        <w:t xml:space="preserve">möjlighet att skapa rapporter så som försäljningsdata och lagerstatus. Vid behov kan ägaren även uppdatera eller lägga till </w:t>
+      </w:r>
+      <w:proofErr w:type="gramStart"/>
+      <w:r>
+        <w:t>ny produktdata</w:t>
+      </w:r>
+      <w:proofErr w:type="gramEnd"/>
+      <w:r>
+        <w:t>.</w:t>
+      </w:r>
+    </w:p>
+    <w:p>
       <w:pPr>
         <w:pStyle w:val="Rubrik3"/>
       </w:pPr>
-      <w:bookmarkStart w:id="17" w:name="_Toc515967406"/>
-      <w:r>
-        <w:t>Översikt</w:t>
+      <w:bookmarkStart w:id="17" w:name="_Toc515967407"/>
+      <w:r>
+        <w:t>Aktörer</w:t>
       </w:r>
       <w:bookmarkEnd w:id="17"/>
     </w:p>
     <w:p>
       <w:r>
-        <w:t>Syftet med användarvyn är att ge ytterligare sammanhang kring användningen av systemet och interaktionerna mellan dess komponenter. I detta dokument betraktas varje komponent som en användargruppsaktör.</w:t>
+        <w:t>Systemet har fyra olika externa aktörer. Kund, Personal, Ägare och Betalning (exempelvis en bank).</w:t>
       </w:r>
     </w:p>
     <w:p>
-      <w:r>
-        <w:t xml:space="preserve">En övergripande beskrivning av systemet ur ett funktionellt perspektiv är att en kund kommer in på caféet, använder </w:t>
-      </w:r>
-      <w:r>
-        <w:t xml:space="preserve">kundversionen av </w:t>
-      </w:r>
-      <w:proofErr w:type="spellStart"/>
-      <w:r>
-        <w:t>appen</w:t>
-      </w:r>
-      <w:proofErr w:type="spellEnd"/>
-      <w:r>
-        <w:t xml:space="preserve"> för att titta på menyn, eventuellt granska innehållsförteckningen för någon produkt närmare, väljer produkter att lägga i varukorgen, skickar och betalar beställningen. En notifikation går då </w:t>
-      </w:r>
-      <w:r>
-        <w:t xml:space="preserve">via personalversionen av </w:t>
-      </w:r>
-      <w:proofErr w:type="spellStart"/>
-      <w:r>
-        <w:t>appen</w:t>
-      </w:r>
-      <w:proofErr w:type="spellEnd"/>
-      <w:r>
-        <w:t xml:space="preserve"> </w:t>
-      </w:r>
-      <w:r>
-        <w:t>till personale</w:t>
-      </w:r>
-      <w:r>
-        <w:t xml:space="preserve">n </w:t>
-      </w:r>
-      <w:r>
-        <w:t xml:space="preserve">som </w:t>
-      </w:r>
-      <w:proofErr w:type="spellStart"/>
-      <w:r>
-        <w:t>leverar</w:t>
-      </w:r>
-      <w:proofErr w:type="spellEnd"/>
-      <w:r>
-        <w:t xml:space="preserve"> beställningen till rätt bord. Samtidigt uppdateras lagerstatus för produkterna och ordern registreras i en försäljningsdatabas. </w:t>
-      </w:r>
-      <w:r>
-        <w:br/>
-        <w:t xml:space="preserve">Ägaren har </w:t>
-      </w:r>
-      <w:r>
-        <w:t xml:space="preserve">i sin version av </w:t>
-      </w:r>
-      <w:proofErr w:type="spellStart"/>
-      <w:r>
-        <w:t>appen</w:t>
-      </w:r>
-      <w:proofErr w:type="spellEnd"/>
-      <w:r>
-        <w:t xml:space="preserve"> </w:t>
-      </w:r>
-      <w:r>
-        <w:t xml:space="preserve">möjlighet att skapa rapporter så som försäljningsdata och lagerstatus. Vid behov kan ägaren även uppdatera eller lägga till </w:t>
-      </w:r>
-      <w:proofErr w:type="gramStart"/>
-      <w:r>
-        <w:t>ny produktdata</w:t>
-      </w:r>
-      <w:proofErr w:type="gramEnd"/>
-      <w:r>
-        <w:t>.</w:t>
-      </w:r>
-    </w:p>
-    <w:p>
-      <w:pPr>
-        <w:pStyle w:val="Rubrik3"/>
-      </w:pPr>
-      <w:bookmarkStart w:id="18" w:name="_Toc515967407"/>
-      <w:r>
-        <w:t>Aktörer</w:t>
-      </w:r>
-      <w:bookmarkEnd w:id="18"/>
-    </w:p>
-    <w:p>
-      <w:r>
-        <w:t>Systemet har fyra olika externa aktörer. Kund, Personal, Ägare och Betalning (exempelvis en bank).</w:t>
-      </w:r>
-    </w:p>
-    <w:p>
       <w:pPr>
         <w:pStyle w:val="Rubrik4"/>
       </w:pPr>
-      <w:bookmarkStart w:id="19" w:name="_Toc515967408"/>
-      <w:bookmarkStart w:id="20" w:name="_Ref515969161"/>
+      <w:bookmarkStart w:id="18" w:name="_Toc515967408"/>
+      <w:bookmarkStart w:id="19" w:name="_Ref515969161"/>
       <w:r>
         <w:lastRenderedPageBreak/>
         <w:t>Kund</w:t>
       </w:r>
+      <w:bookmarkEnd w:id="18"/>
       <w:bookmarkEnd w:id="19"/>
-      <w:bookmarkEnd w:id="20"/>
     </w:p>
     <w:p>
       <w:pPr>
@@ -7338,13 +7336,13 @@
       <w:pPr>
         <w:pStyle w:val="Rubrik4"/>
       </w:pPr>
-      <w:bookmarkStart w:id="21" w:name="_Toc515967409"/>
-      <w:bookmarkStart w:id="22" w:name="_Ref515969323"/>
+      <w:bookmarkStart w:id="20" w:name="_Toc515967409"/>
+      <w:bookmarkStart w:id="21" w:name="_Ref515969323"/>
       <w:r>
         <w:t>Personal</w:t>
       </w:r>
+      <w:bookmarkEnd w:id="20"/>
       <w:bookmarkEnd w:id="21"/>
-      <w:bookmarkEnd w:id="22"/>
     </w:p>
     <w:p>
       <w:pPr>
@@ -7463,14 +7461,14 @@
       <w:pPr>
         <w:pStyle w:val="Rubrik4"/>
       </w:pPr>
-      <w:bookmarkStart w:id="23" w:name="_Toc515967410"/>
-      <w:bookmarkStart w:id="24" w:name="_Ref515969325"/>
+      <w:bookmarkStart w:id="22" w:name="_Toc515967410"/>
+      <w:bookmarkStart w:id="23" w:name="_Ref515969325"/>
       <w:r>
         <w:lastRenderedPageBreak/>
         <w:t>Ägare</w:t>
       </w:r>
+      <w:bookmarkEnd w:id="22"/>
       <w:bookmarkEnd w:id="23"/>
-      <w:bookmarkEnd w:id="24"/>
     </w:p>
     <w:p>
       <w:pPr>
@@ -7583,11 +7581,11 @@
       <w:pPr>
         <w:pStyle w:val="Rubrik4"/>
       </w:pPr>
-      <w:bookmarkStart w:id="25" w:name="_Toc515967411"/>
+      <w:bookmarkStart w:id="24" w:name="_Toc515967411"/>
       <w:r>
         <w:t>Betalning</w:t>
       </w:r>
-      <w:bookmarkEnd w:id="25"/>
+      <w:bookmarkEnd w:id="24"/>
     </w:p>
     <w:p>
       <w:r>
@@ -7604,7 +7602,7 @@
       <w:pPr>
         <w:pStyle w:val="Rubrik2"/>
       </w:pPr>
-      <w:bookmarkStart w:id="26" w:name="_Toc515967412"/>
+      <w:bookmarkStart w:id="25" w:name="_Toc515967412"/>
       <w:proofErr w:type="spellStart"/>
       <w:r>
         <w:t>Logical</w:t>
@@ -7630,13 +7628,13 @@
         </w:rPr>
         <w:t>TODO</w:t>
       </w:r>
-      <w:bookmarkEnd w:id="26"/>
+      <w:bookmarkEnd w:id="25"/>
     </w:p>
     <w:p>
       <w:pPr>
         <w:pStyle w:val="Rubrik3"/>
       </w:pPr>
-      <w:bookmarkStart w:id="27" w:name="_Toc515967413"/>
+      <w:bookmarkStart w:id="26" w:name="_Toc515967413"/>
       <w:r>
         <w:t>Översikt</w:t>
       </w:r>
@@ -7649,7 +7647,7 @@
         </w:rPr>
         <w:t>TODO</w:t>
       </w:r>
-      <w:bookmarkEnd w:id="27"/>
+      <w:bookmarkEnd w:id="26"/>
     </w:p>
     <w:p>
       <w:r>
@@ -7672,7 +7670,7 @@
       <w:pPr>
         <w:pStyle w:val="Rubrik3"/>
       </w:pPr>
-      <w:bookmarkStart w:id="28" w:name="_Toc515967414"/>
+      <w:bookmarkStart w:id="27" w:name="_Toc515967414"/>
       <w:r>
         <w:lastRenderedPageBreak/>
         <w:t xml:space="preserve">Klassdiagram </w:t>
@@ -7683,7 +7681,7 @@
         </w:rPr>
         <w:t>TODO</w:t>
       </w:r>
-      <w:bookmarkEnd w:id="28"/>
+      <w:bookmarkEnd w:id="27"/>
     </w:p>
     <w:p>
       <w:r>
@@ -7785,7 +7783,7 @@
       <w:pPr>
         <w:pStyle w:val="Beskrivning"/>
       </w:pPr>
-      <w:bookmarkStart w:id="29" w:name="_Ref515960456"/>
+      <w:bookmarkStart w:id="28" w:name="_Ref515960456"/>
       <w:r>
         <w:t xml:space="preserve">Figur </w:t>
       </w:r>
@@ -7810,7 +7808,7 @@
         </w:rPr>
         <w:fldChar w:fldCharType="end"/>
       </w:r>
-      <w:bookmarkEnd w:id="29"/>
+      <w:bookmarkEnd w:id="28"/>
       <w:r>
         <w:t xml:space="preserve"> Klassdiagram</w:t>
       </w:r>
@@ -7828,42 +7826,76 @@
     <w:p>
       <w:pPr>
         <w:pStyle w:val="Rubrik3"/>
-        <w:rPr>
-          <w:highlight w:val="yellow"/>
-        </w:rPr>
-      </w:pPr>
-      <w:bookmarkStart w:id="30" w:name="_Toc515967415"/>
-      <w:r>
-        <w:rPr>
-          <w:highlight w:val="yellow"/>
-        </w:rPr>
-        <w:t>State diagram</w:t>
-      </w:r>
-      <w:r>
-        <w:rPr>
-          <w:highlight w:val="yellow"/>
-        </w:rPr>
-        <w:t xml:space="preserve"> TODO</w:t>
-      </w:r>
-      <w:bookmarkEnd w:id="30"/>
+      </w:pPr>
+      <w:bookmarkStart w:id="29" w:name="_Toc515967415"/>
+      <w:r>
+        <w:t>Tillstånds</w:t>
+      </w:r>
+      <w:r>
+        <w:t>diagram</w:t>
+      </w:r>
+      <w:bookmarkEnd w:id="29"/>
     </w:p>
     <w:p>
-      <w:r>
-        <w:rPr>
-          <w:highlight w:val="yellow"/>
-        </w:rPr>
-        <w:t>TODO text här</w:t>
-      </w:r>
-    </w:p>
-    <w:p>
       <w:pPr>
         <w:keepNext/>
       </w:pPr>
+      <w:bookmarkStart w:id="30" w:name="_GoBack"/>
+      <w:r>
+        <w:t>Diagram</w:t>
+      </w:r>
+      <w:r>
+        <w:t>m</w:t>
+      </w:r>
+      <w:r>
+        <w:t xml:space="preserve">et </w:t>
+      </w:r>
+      <w:r>
+        <w:t xml:space="preserve">i </w:t>
+      </w:r>
+      <w:r>
+        <w:fldChar w:fldCharType="begin"/>
+      </w:r>
+      <w:r>
+        <w:instrText xml:space="preserve"> REF _Ref515982644 \h </w:instrText>
+      </w:r>
+      <w:r>
+        <w:fldChar w:fldCharType="separate"/>
+      </w:r>
+      <w:r>
+        <w:t xml:space="preserve">Figur </w:t>
+      </w:r>
       <w:r>
         <w:rPr>
           <w:noProof/>
         </w:rPr>
-        <w:lastRenderedPageBreak/>
+        <w:t>7</w:t>
+      </w:r>
+      <w:r>
+        <w:fldChar w:fldCharType="end"/>
+      </w:r>
+      <w:r>
+        <w:t xml:space="preserve"> beskriver de olika til</w:t>
+      </w:r>
+      <w:r>
+        <w:t>l</w:t>
+      </w:r>
+      <w:r>
+        <w:t>stånd som en beställning går igenom</w:t>
+      </w:r>
+      <w:r>
+        <w:t>.</w:t>
+      </w:r>
+    </w:p>
+    <w:bookmarkEnd w:id="30"/>
+    <w:p>
+      <w:pPr>
+        <w:keepNext/>
+      </w:pPr>
+      <w:r>
+        <w:rPr>
+          <w:noProof/>
+        </w:rPr>
         <w:drawing>
           <wp:inline distT="0" distB="0" distL="0" distR="0">
             <wp:extent cx="5760085" cy="3629643"/>
@@ -7918,6 +7950,7 @@
       <w:pPr>
         <w:pStyle w:val="Beskrivning"/>
       </w:pPr>
+      <w:bookmarkStart w:id="31" w:name="_Ref515982644"/>
       <w:r>
         <w:t xml:space="preserve">Figur </w:t>
       </w:r>
@@ -7942,15 +7975,19 @@
         </w:rPr>
         <w:fldChar w:fldCharType="end"/>
       </w:r>
-      <w:r>
-        <w:t xml:space="preserve"> State diagram Gör beställning</w:t>
+      <w:bookmarkEnd w:id="31"/>
+      <w:r>
+        <w:t xml:space="preserve"> Tillstånds</w:t>
+      </w:r>
+      <w:r>
+        <w:t>diagram Gör beställning</w:t>
       </w:r>
     </w:p>
     <w:p>
       <w:pPr>
         <w:pStyle w:val="Rubrik3"/>
       </w:pPr>
-      <w:bookmarkStart w:id="31" w:name="_Toc515967416"/>
+      <w:bookmarkStart w:id="32" w:name="_Toc515967416"/>
       <w:r>
         <w:t>Interfacedefinitioner</w:t>
       </w:r>
@@ -7963,14 +8000,14 @@
         </w:rPr>
         <w:t>TODO</w:t>
       </w:r>
-      <w:bookmarkEnd w:id="31"/>
+      <w:bookmarkEnd w:id="32"/>
     </w:p>
     <w:p/>
     <w:p>
       <w:pPr>
         <w:pStyle w:val="Rubrik4"/>
       </w:pPr>
-      <w:bookmarkStart w:id="32" w:name="_Toc515967417"/>
+      <w:bookmarkStart w:id="33" w:name="_Toc515967417"/>
       <w:r>
         <w:t>Realisering av användarfall</w:t>
       </w:r>
@@ -7983,7 +8020,7 @@
         </w:rPr>
         <w:t>TODO</w:t>
       </w:r>
-      <w:bookmarkEnd w:id="32"/>
+      <w:bookmarkEnd w:id="33"/>
     </w:p>
     <w:p>
       <w:r>
@@ -8005,7 +8042,7 @@
           <w:highlight w:val="yellow"/>
         </w:rPr>
       </w:pPr>
-      <w:bookmarkStart w:id="33" w:name="_Toc515967418"/>
+      <w:bookmarkStart w:id="34" w:name="_Toc515967418"/>
       <w:r>
         <w:t>Lägg produkt i varukorgen</w:t>
       </w:r>
@@ -8018,7 +8055,7 @@
         </w:rPr>
         <w:t>TODO</w:t>
       </w:r>
-      <w:bookmarkEnd w:id="33"/>
+      <w:bookmarkEnd w:id="34"/>
     </w:p>
     <w:p>
       <w:r>
@@ -8137,7 +8174,7 @@
           <w:highlight w:val="yellow"/>
         </w:rPr>
       </w:pPr>
-      <w:bookmarkStart w:id="34" w:name="_Toc515967419"/>
+      <w:bookmarkStart w:id="35" w:name="_Toc515967419"/>
       <w:r>
         <w:t>Gör beställning</w:t>
       </w:r>
@@ -8150,7 +8187,7 @@
         </w:rPr>
         <w:t>TODO</w:t>
       </w:r>
-      <w:bookmarkEnd w:id="34"/>
+      <w:bookmarkEnd w:id="35"/>
     </w:p>
     <w:p>
       <w:r>
@@ -8268,7 +8305,7 @@
           <w:highlight w:val="yellow"/>
         </w:rPr>
       </w:pPr>
-      <w:bookmarkStart w:id="35" w:name="_Toc515967420"/>
+      <w:bookmarkStart w:id="36" w:name="_Toc515967420"/>
       <w:r>
         <w:lastRenderedPageBreak/>
         <w:t>Skapa rapport</w:t>
@@ -8282,7 +8319,7 @@
         </w:rPr>
         <w:t>TODO</w:t>
       </w:r>
-      <w:bookmarkEnd w:id="35"/>
+      <w:bookmarkEnd w:id="36"/>
     </w:p>
     <w:p>
       <w:r>
@@ -8400,7 +8437,7 @@
           <w:highlight w:val="yellow"/>
         </w:rPr>
       </w:pPr>
-      <w:bookmarkStart w:id="36" w:name="_Toc515967421"/>
+      <w:bookmarkStart w:id="37" w:name="_Toc515967421"/>
       <w:r>
         <w:t>Hantera produkt</w:t>
       </w:r>
@@ -8413,7 +8450,7 @@
         </w:rPr>
         <w:t>TODO</w:t>
       </w:r>
-      <w:bookmarkEnd w:id="36"/>
+      <w:bookmarkEnd w:id="37"/>
     </w:p>
     <w:p>
       <w:r>
@@ -8529,8 +8566,8 @@
       <w:pPr>
         <w:pStyle w:val="Rubrik2"/>
       </w:pPr>
-      <w:bookmarkStart w:id="37" w:name="_Toc515896101"/>
-      <w:bookmarkStart w:id="38" w:name="_Toc515967424"/>
+      <w:bookmarkStart w:id="38" w:name="_Toc515896101"/>
+      <w:bookmarkStart w:id="39" w:name="_Toc515967424"/>
       <w:r>
         <w:t>Process</w:t>
       </w:r>
@@ -8551,8 +8588,8 @@
         </w:rPr>
         <w:t>TODO</w:t>
       </w:r>
-      <w:bookmarkEnd w:id="37"/>
       <w:bookmarkEnd w:id="38"/>
+      <w:bookmarkEnd w:id="39"/>
     </w:p>
     <w:p>
       <w:pPr>
@@ -8565,8 +8602,8 @@
           <w:highlight w:val="yellow"/>
         </w:rPr>
       </w:pPr>
-      <w:bookmarkStart w:id="39" w:name="_Toc515896102"/>
-      <w:bookmarkStart w:id="40" w:name="_Toc515967425"/>
+      <w:bookmarkStart w:id="40" w:name="_Toc515896102"/>
+      <w:bookmarkStart w:id="41" w:name="_Toc515967425"/>
       <w:proofErr w:type="gramStart"/>
       <w:r>
         <w:t>Översikt</w:t>
@@ -8589,8 +8626,8 @@
         </w:rPr>
         <w:t>TODO</w:t>
       </w:r>
-      <w:bookmarkEnd w:id="39"/>
       <w:bookmarkEnd w:id="40"/>
+      <w:bookmarkEnd w:id="41"/>
       <w:proofErr w:type="gramEnd"/>
     </w:p>
     <w:p/>
@@ -8598,7 +8635,7 @@
       <w:pPr>
         <w:pStyle w:val="Rubrik4"/>
       </w:pPr>
-      <w:bookmarkStart w:id="41" w:name="_Toc515967426"/>
+      <w:bookmarkStart w:id="42" w:name="_Toc515967426"/>
       <w:r>
         <w:t>Beställningsprocessen</w:t>
       </w:r>
@@ -8611,7 +8648,7 @@
         </w:rPr>
         <w:t>TODO</w:t>
       </w:r>
-      <w:bookmarkEnd w:id="41"/>
+      <w:bookmarkEnd w:id="42"/>
     </w:p>
     <w:p>
       <w:r>
@@ -8819,7 +8856,7 @@
           <w:highlight w:val="yellow"/>
         </w:rPr>
       </w:pPr>
-      <w:bookmarkStart w:id="42" w:name="_Toc515967427"/>
+      <w:bookmarkStart w:id="43" w:name="_Toc515967427"/>
       <w:r>
         <w:t>Administrativa processer</w:t>
       </w:r>
@@ -8832,7 +8869,7 @@
         </w:rPr>
         <w:t>TODO</w:t>
       </w:r>
-      <w:bookmarkEnd w:id="42"/>
+      <w:bookmarkEnd w:id="43"/>
     </w:p>
     <w:p>
       <w:r>
@@ -8937,7 +8974,7 @@
       <w:pPr>
         <w:pStyle w:val="Rubrik2"/>
       </w:pPr>
-      <w:bookmarkStart w:id="43" w:name="_Toc515967428"/>
+      <w:bookmarkStart w:id="44" w:name="_Toc515967428"/>
       <w:r>
         <w:t xml:space="preserve">Data </w:t>
       </w:r>
@@ -8945,7 +8982,7 @@
       <w:r>
         <w:t>View</w:t>
       </w:r>
-      <w:bookmarkEnd w:id="43"/>
+      <w:bookmarkEnd w:id="44"/>
       <w:proofErr w:type="spellEnd"/>
     </w:p>
     <w:p>
@@ -9054,7 +9091,7 @@
       <w:pPr>
         <w:pStyle w:val="Beskrivning"/>
       </w:pPr>
-      <w:bookmarkStart w:id="44" w:name="_Ref515919762"/>
+      <w:bookmarkStart w:id="45" w:name="_Ref515919762"/>
       <w:r>
         <w:t xml:space="preserve">Figur </w:t>
       </w:r>
@@ -9079,7 +9116,7 @@
         </w:rPr>
         <w:fldChar w:fldCharType="end"/>
       </w:r>
-      <w:bookmarkEnd w:id="44"/>
+      <w:bookmarkEnd w:id="45"/>
       <w:r>
         <w:t xml:space="preserve"> DFD </w:t>
       </w:r>
@@ -9215,7 +9252,7 @@
       <w:pPr>
         <w:pStyle w:val="Beskrivning"/>
       </w:pPr>
-      <w:bookmarkStart w:id="45" w:name="_Ref515971966"/>
+      <w:bookmarkStart w:id="46" w:name="_Ref515971966"/>
       <w:r>
         <w:t xml:space="preserve">Figur </w:t>
       </w:r>
@@ -9240,7 +9277,7 @@
         </w:rPr>
         <w:fldChar w:fldCharType="end"/>
       </w:r>
-      <w:bookmarkEnd w:id="45"/>
+      <w:bookmarkEnd w:id="46"/>
       <w:r>
         <w:t xml:space="preserve"> </w:t>
       </w:r>
@@ -9298,7 +9335,7 @@
       <w:pPr>
         <w:pStyle w:val="Beskrivning"/>
       </w:pPr>
-      <w:bookmarkStart w:id="46" w:name="_Ref515619885"/>
+      <w:bookmarkStart w:id="47" w:name="_Ref515619885"/>
       <w:r>
         <w:t xml:space="preserve">Figur </w:t>
       </w:r>
@@ -9323,7 +9360,7 @@
         </w:rPr>
         <w:fldChar w:fldCharType="end"/>
       </w:r>
-      <w:bookmarkEnd w:id="46"/>
+      <w:bookmarkEnd w:id="47"/>
       <w:r>
         <w:t xml:space="preserve"> </w:t>
       </w:r>
@@ -9339,7 +9376,7 @@
       <w:pPr>
         <w:pStyle w:val="Rubrik2"/>
       </w:pPr>
-      <w:bookmarkStart w:id="47" w:name="_Toc515967429"/>
+      <w:bookmarkStart w:id="48" w:name="_Toc515967429"/>
       <w:proofErr w:type="spellStart"/>
       <w:r>
         <w:t>Deployment</w:t>
@@ -9364,17 +9401,17 @@
       <w:r>
         <w:t>)</w:t>
       </w:r>
-      <w:bookmarkEnd w:id="47"/>
+      <w:bookmarkEnd w:id="48"/>
     </w:p>
     <w:p>
       <w:pPr>
         <w:pStyle w:val="Rubrik3"/>
       </w:pPr>
-      <w:bookmarkStart w:id="48" w:name="_Toc515967430"/>
+      <w:bookmarkStart w:id="49" w:name="_Toc515967430"/>
       <w:r>
         <w:t>Lösningsöversikt</w:t>
       </w:r>
-      <w:bookmarkEnd w:id="48"/>
+      <w:bookmarkEnd w:id="49"/>
     </w:p>
     <w:p>
       <w:r>
@@ -9478,7 +9515,7 @@
       <w:pPr>
         <w:pStyle w:val="Beskrivning"/>
       </w:pPr>
-      <w:bookmarkStart w:id="49" w:name="_Ref515895994"/>
+      <w:bookmarkStart w:id="50" w:name="_Ref515895994"/>
       <w:r>
         <w:t xml:space="preserve">Figur </w:t>
       </w:r>
@@ -9503,7 +9540,7 @@
         </w:rPr>
         <w:fldChar w:fldCharType="end"/>
       </w:r>
-      <w:bookmarkEnd w:id="49"/>
+      <w:bookmarkEnd w:id="50"/>
       <w:r>
         <w:t xml:space="preserve"> </w:t>
       </w:r>
@@ -9730,102 +9767,102 @@
       <w:pPr>
         <w:pStyle w:val="Rubrik1"/>
       </w:pPr>
-      <w:bookmarkStart w:id="50" w:name="_Toc515967431"/>
+      <w:bookmarkStart w:id="51" w:name="_Toc515967431"/>
       <w:r>
         <w:t>Icke</w:t>
       </w:r>
       <w:r>
         <w:t>-funktionella krav</w:t>
-      </w:r>
-      <w:bookmarkEnd w:id="50"/>
-    </w:p>
-    <w:p>
-      <w:pPr>
-        <w:pStyle w:val="Rubrik2"/>
-      </w:pPr>
-      <w:bookmarkStart w:id="51" w:name="_Toc515967432"/>
-      <w:r>
-        <w:t>Svarstider</w:t>
-      </w:r>
-      <w:r>
-        <w:t xml:space="preserve"> och kapacitet</w:t>
       </w:r>
       <w:bookmarkEnd w:id="51"/>
     </w:p>
     <w:p>
-      <w:r>
-        <w:t>Från kundens perspektiv ska svarstiden normalt understiga 2 sekunder vid normalbelastning (20 samtidiga kunder). I övriga fall ska svarstiden vara mindre än 8 sekunder.</w:t>
-      </w:r>
-    </w:p>
-    <w:p>
-      <w:r>
-        <w:t>Systemet ska klara att hantera minst 50 samtidiga användare.</w:t>
-      </w:r>
-    </w:p>
-    <w:p>
       <w:pPr>
         <w:pStyle w:val="Rubrik2"/>
       </w:pPr>
-      <w:bookmarkStart w:id="52" w:name="_Toc515967433"/>
-      <w:r>
-        <w:t>Tillgänglighet</w:t>
+      <w:bookmarkStart w:id="52" w:name="_Toc515967432"/>
+      <w:r>
+        <w:t>Svarstider</w:t>
+      </w:r>
+      <w:r>
+        <w:t xml:space="preserve"> och kapacitet</w:t>
       </w:r>
       <w:bookmarkEnd w:id="52"/>
     </w:p>
     <w:p>
       <w:r>
-        <w:t>För kunden ska systemet vara tillgängligt minst under caféets öppettider. För personal och ägare ytterligare minst från två timmar innan caféet öppnar, samt fyra timmar efter stängning för att möjliggöra administrativa uppgifter.</w:t>
+        <w:t>Från kundens perspektiv ska svarstiden normalt understiga 2 sekunder vid normalbelastning (20 samtidiga kunder). I övriga fall ska svarstiden vara mindre än 8 sekunder.</w:t>
       </w:r>
     </w:p>
     <w:p>
       <w:r>
-        <w:t xml:space="preserve">Användargränssnittet ska vara intuitivt. </w:t>
+        <w:t>Systemet ska klara att hantera minst 50 samtidiga användare.</w:t>
       </w:r>
     </w:p>
     <w:p>
       <w:pPr>
         <w:pStyle w:val="Rubrik2"/>
       </w:pPr>
-      <w:bookmarkStart w:id="53" w:name="_Toc515967434"/>
-      <w:r>
-        <w:lastRenderedPageBreak/>
-        <w:t>Tillförlitlighet</w:t>
+      <w:bookmarkStart w:id="53" w:name="_Toc515967433"/>
+      <w:r>
+        <w:t>Tillgänglighet</w:t>
       </w:r>
       <w:bookmarkEnd w:id="53"/>
     </w:p>
     <w:p>
       <w:r>
-        <w:t xml:space="preserve">Systemet bör gå att </w:t>
-      </w:r>
-      <w:proofErr w:type="spellStart"/>
-      <w:r>
-        <w:t>drifta</w:t>
-      </w:r>
-      <w:proofErr w:type="spellEnd"/>
-      <w:r>
-        <w:t xml:space="preserve"> med redundans.</w:t>
+        <w:t>För kunden ska systemet vara tillgängligt minst under caféets öppettider. För personal och ägare ytterligare minst från två timmar innan caféet öppnar, samt fyra timmar efter stängning för att möjliggöra administrativa uppgifter.</w:t>
       </w:r>
     </w:p>
     <w:p>
+      <w:r>
+        <w:t xml:space="preserve">Användargränssnittet ska vara intuitivt. </w:t>
+      </w:r>
+    </w:p>
+    <w:p>
       <w:pPr>
         <w:pStyle w:val="Rubrik2"/>
       </w:pPr>
-      <w:bookmarkStart w:id="54" w:name="_Toc515967435"/>
-      <w:r>
-        <w:t>Förvaltningsbarhet</w:t>
+      <w:bookmarkStart w:id="54" w:name="_Toc515967434"/>
+      <w:r>
+        <w:lastRenderedPageBreak/>
+        <w:t>Tillförlitlighet</w:t>
       </w:r>
       <w:bookmarkEnd w:id="54"/>
     </w:p>
     <w:p>
       <w:r>
-        <w:t>Det ska finnas separata miljöer för utveckling, test och produktion.</w:t>
+        <w:t xml:space="preserve">Systemet bör gå att </w:t>
+      </w:r>
+      <w:proofErr w:type="spellStart"/>
+      <w:r>
+        <w:t>drifta</w:t>
+      </w:r>
+      <w:proofErr w:type="spellEnd"/>
+      <w:r>
+        <w:t xml:space="preserve"> med redundans.</w:t>
       </w:r>
     </w:p>
     <w:p>
       <w:pPr>
+        <w:pStyle w:val="Rubrik2"/>
+      </w:pPr>
+      <w:bookmarkStart w:id="55" w:name="_Toc515967435"/>
+      <w:r>
+        <w:t>Förvaltningsbarhet</w:t>
+      </w:r>
+      <w:bookmarkEnd w:id="55"/>
+    </w:p>
+    <w:p>
+      <w:r>
+        <w:t>Det ska finnas separata miljöer för utveckling, test och produktion.</w:t>
+      </w:r>
+    </w:p>
+    <w:p>
+      <w:pPr>
         <w:pStyle w:val="Rubrik1"/>
       </w:pPr>
-      <w:bookmarkStart w:id="55" w:name="_Toc515967436"/>
+      <w:bookmarkStart w:id="56" w:name="_Toc515967436"/>
       <w:r>
         <w:t>Teknisk lösning</w:t>
       </w:r>
@@ -9844,13 +9881,13 @@
         </w:rPr>
         <w:t xml:space="preserve"> – Ta bort?</w:t>
       </w:r>
-      <w:bookmarkEnd w:id="55"/>
+      <w:bookmarkEnd w:id="56"/>
     </w:p>
     <w:p>
       <w:pPr>
         <w:pStyle w:val="Rubrik2"/>
       </w:pPr>
-      <w:bookmarkStart w:id="56" w:name="_Toc515967437"/>
+      <w:bookmarkStart w:id="57" w:name="_Toc515967437"/>
       <w:r>
         <w:t>Beskrivning</w:t>
       </w:r>
@@ -9863,13 +9900,13 @@
         </w:rPr>
         <w:t>TODO</w:t>
       </w:r>
-      <w:bookmarkEnd w:id="56"/>
+      <w:bookmarkEnd w:id="57"/>
     </w:p>
     <w:p>
       <w:pPr>
         <w:pStyle w:val="Rubrik2"/>
       </w:pPr>
-      <w:bookmarkStart w:id="57" w:name="_Toc515967438"/>
+      <w:bookmarkStart w:id="58" w:name="_Toc515967438"/>
       <w:r>
         <w:t>Integration med omvärlden</w:t>
       </w:r>
@@ -9882,13 +9919,13 @@
         </w:rPr>
         <w:t>TODO</w:t>
       </w:r>
-      <w:bookmarkEnd w:id="57"/>
+      <w:bookmarkEnd w:id="58"/>
     </w:p>
     <w:p>
       <w:pPr>
         <w:pStyle w:val="Rubrik2"/>
       </w:pPr>
-      <w:bookmarkStart w:id="58" w:name="_Toc515967439"/>
+      <w:bookmarkStart w:id="59" w:name="_Toc515967439"/>
       <w:r>
         <w:t>Felhantering</w:t>
       </w:r>
@@ -9913,64 +9950,64 @@
         </w:rPr>
         <w:t>om ta bort huvudsektionen?</w:t>
       </w:r>
-      <w:bookmarkEnd w:id="58"/>
-    </w:p>
-    <w:p>
-      <w:r>
-        <w:t xml:space="preserve">Javas </w:t>
-      </w:r>
-      <w:proofErr w:type="spellStart"/>
-      <w:r>
-        <w:t>Exceptions</w:t>
-      </w:r>
-      <w:proofErr w:type="spellEnd"/>
-      <w:r>
-        <w:t xml:space="preserve"> används för felhantering i applikationen. </w:t>
-      </w:r>
-    </w:p>
-    <w:p>
-      <w:pPr>
-        <w:pStyle w:val="Rubrik3"/>
-      </w:pPr>
-      <w:bookmarkStart w:id="59" w:name="_Toc515967440"/>
-      <w:r>
-        <w:t>Regler</w:t>
-      </w:r>
       <w:bookmarkEnd w:id="59"/>
     </w:p>
     <w:p>
       <w:r>
-        <w:t>När ett fel inträffar ska problemet i första hand åtgärdas. Om felhanteringsrutinen inte kan åtgärda problemet ska det kastas vidare.</w:t>
+        <w:t xml:space="preserve">Javas </w:t>
+      </w:r>
+      <w:proofErr w:type="spellStart"/>
+      <w:r>
+        <w:t>Exceptions</w:t>
+      </w:r>
+      <w:proofErr w:type="spellEnd"/>
+      <w:r>
+        <w:t xml:space="preserve"> används för felhantering i applikationen. </w:t>
       </w:r>
     </w:p>
     <w:p>
-      <w:r>
-        <w:t xml:space="preserve">De fel som kastas ska i första hand vara egendefinierade, för att dölja </w:t>
-      </w:r>
-      <w:proofErr w:type="spellStart"/>
-      <w:r>
-        <w:t>implentationsdetaljer</w:t>
-      </w:r>
-      <w:proofErr w:type="spellEnd"/>
-      <w:r>
-        <w:t xml:space="preserve"> som inte bör framgå i det publika användargränssnittet. På så vis förbättras också systemets underhåll</w:t>
-      </w:r>
-      <w:r>
-        <w:t>s</w:t>
-      </w:r>
-      <w:r>
-        <w:t>barhet.</w:t>
-      </w:r>
+      <w:pPr>
+        <w:pStyle w:val="Rubrik3"/>
+      </w:pPr>
+      <w:bookmarkStart w:id="60" w:name="_Toc515967440"/>
+      <w:r>
+        <w:t>Regler</w:t>
+      </w:r>
+      <w:bookmarkEnd w:id="60"/>
     </w:p>
     <w:p>
+      <w:r>
+        <w:t>När ett fel inträffar ska problemet i första hand åtgärdas. Om felhanteringsrutinen inte kan åtgärda problemet ska det kastas vidare.</w:t>
+      </w:r>
+    </w:p>
+    <w:p>
+      <w:r>
+        <w:t xml:space="preserve">De fel som kastas ska i första hand vara egendefinierade, för att dölja </w:t>
+      </w:r>
+      <w:proofErr w:type="spellStart"/>
+      <w:r>
+        <w:t>implentationsdetaljer</w:t>
+      </w:r>
+      <w:proofErr w:type="spellEnd"/>
+      <w:r>
+        <w:t xml:space="preserve"> som inte bör framgå i det publika användargränssnittet. På så vis förbättras också systemets underhåll</w:t>
+      </w:r>
+      <w:r>
+        <w:t>s</w:t>
+      </w:r>
+      <w:r>
+        <w:t>barhet.</w:t>
+      </w:r>
+    </w:p>
+    <w:p>
       <w:pPr>
         <w:pStyle w:val="Rubrik3"/>
       </w:pPr>
-      <w:bookmarkStart w:id="60" w:name="_Toc515967441"/>
+      <w:bookmarkStart w:id="61" w:name="_Toc515967441"/>
       <w:r>
         <w:t>Dataformatering</w:t>
       </w:r>
-      <w:bookmarkEnd w:id="60"/>
+      <w:bookmarkEnd w:id="61"/>
     </w:p>
     <w:p>
       <w:r>
@@ -11187,7 +11224,7 @@
         <v:path o:extrusionok="f" gradientshapeok="t" o:connecttype="rect"/>
         <o:lock v:ext="edit" aspectratio="t"/>
       </v:shapetype>
-      <v:shape id="_x0000_i1039" type="#_x0000_t75" style="width:4.05pt;height:8.95pt" o:bullet="t">
+      <v:shape id="_x0000_i1043" type="#_x0000_t75" style="width:4.05pt;height:8.95pt" o:bullet="t">
         <v:imagedata r:id="rId1" o:title="clip_image001"/>
       </v:shape>
     </w:pict>
@@ -15691,7 +15728,6 @@
     <w:rsid w:val="00130C8D"/>
     <w:rsid w:val="001C0B51"/>
     <w:rsid w:val="002269FE"/>
-    <w:rsid w:val="002663B7"/>
     <w:rsid w:val="003A0EDC"/>
     <w:rsid w:val="003D3F6C"/>
     <w:rsid w:val="00466AD0"/>
@@ -15699,6 +15735,7 @@
     <w:rsid w:val="005D473E"/>
     <w:rsid w:val="00612A13"/>
     <w:rsid w:val="00647E80"/>
+    <w:rsid w:val="006621FC"/>
     <w:rsid w:val="006669AD"/>
     <w:rsid w:val="006F6E2A"/>
     <w:rsid w:val="00750C9E"/>
@@ -16760,7 +16797,7 @@
 </file>
 
 <file path=customXml/itemProps4.xml><?xml version="1.0" encoding="utf-8"?>
-<ds:datastoreItem xmlns:ds="http://schemas.openxmlformats.org/officeDocument/2006/customXml" ds:itemID="{BB048B0B-9AA5-428E-A208-1C740E40DC81}">
+<ds:datastoreItem xmlns:ds="http://schemas.openxmlformats.org/officeDocument/2006/customXml" ds:itemID="{C562FE79-58BF-4586-8793-53873E982295}">
   <ds:schemaRefs>
     <ds:schemaRef ds:uri="http://schemas.openxmlformats.org/officeDocument/2006/bibliography"/>
   </ds:schemaRefs>

</xml_diff>

<commit_message>
Lagt till text om användarfallsrealisering i logical view
</commit_message>
<xml_diff>
--- a/Systemarkitektur_projekt_SAD_CafeApp_Billy_Tommy_Zein_Malin_01.docx
+++ b/Systemarkitektur_projekt_SAD_CafeApp_Billy_Tommy_Zein_Malin_01.docx
@@ -11,7 +11,6 @@
             <w:docPartUnique/>
           </w:docPartObj>
         </w:sdtPr>
-        <w:sdtEndPr/>
         <w:sdtContent>
           <w:r>
             <w:rPr>
@@ -182,7 +181,7 @@
                                   <w:tblLook w:val="04A0" w:firstRow="1" w:lastRow="0" w:firstColumn="1" w:lastColumn="0" w:noHBand="0" w:noVBand="1"/>
                                 </w:tblPr>
                                 <w:tblGrid>
-                                  <w:gridCol w:w="10919"/>
+                                  <w:gridCol w:w="10917"/>
                                 </w:tblGrid>
                                 <w:tr>
                                   <w:trPr>
@@ -248,7 +247,6 @@
                                           <w:dataBinding w:prefixMappings="xmlns:ns0='http://schemas.openxmlformats.org/package/2006/metadata/core-properties' xmlns:ns1='http://purl.org/dc/elements/1.1/'" w:xpath="/ns0:coreProperties[1]/ns1:title[1]" w:storeItemID="{6C3C8BC8-F283-45AE-878A-BAB7291924A1}"/>
                                           <w:text/>
                                         </w:sdtPr>
-                                        <w:sdtEndPr/>
                                         <w:sdtContent>
                                           <w:r>
                                             <w:rPr>
@@ -357,7 +355,6 @@
                                           <w:dataBinding w:prefixMappings="xmlns:ns0='http://schemas.openxmlformats.org/package/2006/metadata/core-properties' xmlns:ns1='http://purl.org/dc/elements/1.1/'" w:xpath="/ns0:coreProperties[1]/ns1:subject[1]" w:storeItemID="{6C3C8BC8-F283-45AE-878A-BAB7291924A1}"/>
                                           <w:text/>
                                         </w:sdtPr>
-                                        <w:sdtEndPr/>
                                         <w:sdtContent>
                                           <w:proofErr w:type="spellStart"/>
                                           <w:r>
@@ -411,7 +408,7 @@
                             <w:tblLook w:val="04A0" w:firstRow="1" w:lastRow="0" w:firstColumn="1" w:lastColumn="0" w:noHBand="0" w:noVBand="1"/>
                           </w:tblPr>
                           <w:tblGrid>
-                            <w:gridCol w:w="10919"/>
+                            <w:gridCol w:w="10917"/>
                           </w:tblGrid>
                           <w:tr>
                             <w:trPr>
@@ -477,7 +474,6 @@
                                     <w:dataBinding w:prefixMappings="xmlns:ns0='http://schemas.openxmlformats.org/package/2006/metadata/core-properties' xmlns:ns1='http://purl.org/dc/elements/1.1/'" w:xpath="/ns0:coreProperties[1]/ns1:title[1]" w:storeItemID="{6C3C8BC8-F283-45AE-878A-BAB7291924A1}"/>
                                     <w:text/>
                                   </w:sdtPr>
-                                  <w:sdtEndPr/>
                                   <w:sdtContent>
                                     <w:r>
                                       <w:rPr>
@@ -586,7 +582,6 @@
                                     <w:dataBinding w:prefixMappings="xmlns:ns0='http://schemas.openxmlformats.org/package/2006/metadata/core-properties' xmlns:ns1='http://purl.org/dc/elements/1.1/'" w:xpath="/ns0:coreProperties[1]/ns1:subject[1]" w:storeItemID="{6C3C8BC8-F283-45AE-878A-BAB7291924A1}"/>
                                     <w:text/>
                                   </w:sdtPr>
-                                  <w:sdtEndPr/>
                                   <w:sdtContent>
                                     <w:proofErr w:type="spellStart"/>
                                     <w:r>
@@ -708,7 +703,6 @@
                                     <w:dataBinding w:prefixMappings="xmlns:ns0='http://schemas.openxmlformats.org/officeDocument/2006/extended-properties'" w:xpath="/ns0:Properties[1]/ns0:Company[1]" w:storeItemID="{6668398D-A668-4E3E-A5EB-62B293D839F1}"/>
                                     <w:text/>
                                   </w:sdtPr>
-                                  <w:sdtEndPr/>
                                   <w:sdtContent>
                                     <w:r>
                                       <w:rPr>
@@ -763,7 +757,6 @@
                                       <w:calendar w:val="gregorian"/>
                                     </w:date>
                                   </w:sdtPr>
-                                  <w:sdtEndPr/>
                                   <w:sdtContent>
                                     <w:r>
                                       <w:t>den 22 maj 2018</w:t>
@@ -783,7 +776,6 @@
                                     <w:dataBinding w:prefixMappings="xmlns:ns0='http://schemas.openxmlformats.org/package/2006/metadata/core-properties' xmlns:ns1='http://purl.org/dc/elements/1.1/'" w:xpath="/ns0:coreProperties[1]/ns1:creator[1]" w:storeItemID="{6C3C8BC8-F283-45AE-878A-BAB7291924A1}"/>
                                     <w:text/>
                                   </w:sdtPr>
-                                  <w:sdtEndPr/>
                                   <w:sdtContent>
                                     <w:r>
                                       <w:t>Billy Andersson, Malin Albinsson, Muhammad Assaf, Tommy Eriksson</w:t>
@@ -838,7 +830,6 @@
                               <w:dataBinding w:prefixMappings="xmlns:ns0='http://schemas.openxmlformats.org/officeDocument/2006/extended-properties'" w:xpath="/ns0:Properties[1]/ns0:Company[1]" w:storeItemID="{6668398D-A668-4E3E-A5EB-62B293D839F1}"/>
                               <w:text/>
                             </w:sdtPr>
-                            <w:sdtEndPr/>
                             <w:sdtContent>
                               <w:r>
                                 <w:rPr>
@@ -893,7 +884,6 @@
                                 <w:calendar w:val="gregorian"/>
                               </w:date>
                             </w:sdtPr>
-                            <w:sdtEndPr/>
                             <w:sdtContent>
                               <w:r>
                                 <w:t>den 22 maj 2018</w:t>
@@ -913,7 +903,6 @@
                               <w:dataBinding w:prefixMappings="xmlns:ns0='http://schemas.openxmlformats.org/package/2006/metadata/core-properties' xmlns:ns1='http://purl.org/dc/elements/1.1/'" w:xpath="/ns0:coreProperties[1]/ns1:creator[1]" w:storeItemID="{6C3C8BC8-F283-45AE-878A-BAB7291924A1}"/>
                               <w:text/>
                             </w:sdtPr>
-                            <w:sdtEndPr/>
                             <w:sdtContent>
                               <w:r>
                                 <w:t>Billy Andersson, Malin Albinsson, Muhammad Assaf, Tommy Eriksson</w:t>
@@ -956,7 +945,6 @@
           <w:dataBinding w:prefixMappings="xmlns:ns0='http://schemas.openxmlformats.org/package/2006/metadata/core-properties' xmlns:ns1='http://purl.org/dc/elements/1.1/'" w:xpath="/ns0:coreProperties[1]/ns1:title[1]" w:storeItemID="{6C3C8BC8-F283-45AE-878A-BAB7291924A1}"/>
           <w:text/>
         </w:sdtPr>
-        <w:sdtEndPr/>
         <w:sdtContent>
           <w:r>
             <w:rPr>
@@ -1004,7 +992,6 @@
           <w:dataBinding w:prefixMappings="xmlns:ns0='http://schemas.openxmlformats.org/package/2006/metadata/core-properties' xmlns:ns1='http://purl.org/dc/elements/1.1/'" w:xpath="/ns0:coreProperties[1]/ns1:subject[1]" w:storeItemID="{6C3C8BC8-F283-45AE-878A-BAB7291924A1}"/>
           <w:text/>
         </w:sdtPr>
-        <w:sdtEndPr/>
         <w:sdtContent>
           <w:proofErr w:type="spellStart"/>
           <w:r>
@@ -1032,7 +1019,6 @@
           <w:docPartUnique/>
         </w:docPartObj>
       </w:sdtPr>
-      <w:sdtEndPr/>
       <w:sdtContent>
         <w:p>
           <w:pPr>
@@ -5471,7 +5457,6 @@
       </w:pPr>
       <w:bookmarkStart w:id="1" w:name="_Toc515967392"/>
       <w:r>
-        <w:lastRenderedPageBreak/>
         <w:t>Inledning</w:t>
       </w:r>
       <w:bookmarkEnd w:id="1"/>
@@ -5682,7 +5667,6 @@
         <w:rPr>
           <w:noProof/>
         </w:rPr>
-        <w:lastRenderedPageBreak/>
         <w:drawing>
           <wp:inline distT="0" distB="0" distL="0" distR="0" wp14:anchorId="671CB5F1" wp14:editId="537CDC6E">
             <wp:extent cx="3910860" cy="2943225"/>
@@ -6715,7 +6699,6 @@
       <w:bookmarkStart w:id="12" w:name="_Toc515967403"/>
       <w:proofErr w:type="spellStart"/>
       <w:r>
-        <w:lastRenderedPageBreak/>
         <w:t>Arkitekturell</w:t>
       </w:r>
       <w:proofErr w:type="spellEnd"/>
@@ -7123,7 +7106,6 @@
       <w:bookmarkStart w:id="18" w:name="_Toc515967408"/>
       <w:bookmarkStart w:id="19" w:name="_Ref515969161"/>
       <w:r>
-        <w:lastRenderedPageBreak/>
         <w:t>Kund</w:t>
       </w:r>
       <w:bookmarkEnd w:id="18"/>
@@ -7369,7 +7351,6 @@
         <w:rPr>
           <w:noProof/>
         </w:rPr>
-        <w:lastRenderedPageBreak/>
         <w:drawing>
           <wp:inline distT="0" distB="0" distL="0" distR="0" wp14:anchorId="5CC7CCA3" wp14:editId="780265F9">
             <wp:extent cx="4475014" cy="4172989"/>
@@ -7464,7 +7445,6 @@
       <w:bookmarkStart w:id="22" w:name="_Toc515967410"/>
       <w:bookmarkStart w:id="23" w:name="_Ref515969325"/>
       <w:r>
-        <w:lastRenderedPageBreak/>
         <w:t>Ägare</w:t>
       </w:r>
       <w:bookmarkEnd w:id="22"/>
@@ -7668,11 +7648,10 @@
     </w:p>
     <w:p>
       <w:pPr>
-        <w:pStyle w:val="Rubrik3"/>
+        <w:pStyle w:val="Rubrik4"/>
       </w:pPr>
       <w:bookmarkStart w:id="27" w:name="_Toc515967414"/>
       <w:r>
-        <w:lastRenderedPageBreak/>
         <w:t xml:space="preserve">Klassdiagram </w:t>
       </w:r>
       <w:r>
@@ -7825,7 +7804,7 @@
     </w:p>
     <w:p>
       <w:pPr>
-        <w:pStyle w:val="Rubrik3"/>
+        <w:pStyle w:val="Rubrik4"/>
       </w:pPr>
       <w:bookmarkStart w:id="29" w:name="_Toc515967415"/>
       <w:r>
@@ -7840,18 +7819,8 @@
       <w:pPr>
         <w:keepNext/>
       </w:pPr>
-      <w:bookmarkStart w:id="30" w:name="_GoBack"/>
-      <w:r>
-        <w:t>Diagram</w:t>
-      </w:r>
-      <w:r>
-        <w:t>m</w:t>
-      </w:r>
-      <w:r>
-        <w:t xml:space="preserve">et </w:t>
-      </w:r>
-      <w:r>
-        <w:t xml:space="preserve">i </w:t>
+      <w:r>
+        <w:t xml:space="preserve">Diagrammet i </w:t>
       </w:r>
       <w:r>
         <w:fldChar w:fldCharType="begin"/>
@@ -7875,19 +7844,9 @@
         <w:fldChar w:fldCharType="end"/>
       </w:r>
       <w:r>
-        <w:t xml:space="preserve"> beskriver de olika til</w:t>
-      </w:r>
-      <w:r>
-        <w:t>l</w:t>
-      </w:r>
-      <w:r>
-        <w:t>stånd som en beställning går igenom</w:t>
-      </w:r>
-      <w:r>
-        <w:t>.</w:t>
+        <w:t xml:space="preserve"> beskriver de olika tillstånd som en beställning går igenom.</w:t>
       </w:r>
     </w:p>
-    <w:bookmarkEnd w:id="30"/>
     <w:p>
       <w:pPr>
         <w:keepNext/>
@@ -7950,7 +7909,7 @@
       <w:pPr>
         <w:pStyle w:val="Beskrivning"/>
       </w:pPr>
-      <w:bookmarkStart w:id="31" w:name="_Ref515982644"/>
+      <w:bookmarkStart w:id="30" w:name="_Ref515982644"/>
       <w:r>
         <w:t xml:space="preserve">Figur </w:t>
       </w:r>
@@ -7975,7 +7934,7 @@
         </w:rPr>
         <w:fldChar w:fldCharType="end"/>
       </w:r>
-      <w:bookmarkEnd w:id="31"/>
+      <w:bookmarkEnd w:id="30"/>
       <w:r>
         <w:t xml:space="preserve"> Tillstånds</w:t>
       </w:r>
@@ -7987,7 +7946,7 @@
       <w:pPr>
         <w:pStyle w:val="Rubrik3"/>
       </w:pPr>
-      <w:bookmarkStart w:id="32" w:name="_Toc515967416"/>
+      <w:bookmarkStart w:id="31" w:name="_Toc515967416"/>
       <w:r>
         <w:t>Interfacedefinitioner</w:t>
       </w:r>
@@ -8000,75 +7959,45 @@
         </w:rPr>
         <w:t>TODO</w:t>
       </w:r>
-      <w:bookmarkEnd w:id="32"/>
+      <w:bookmarkEnd w:id="31"/>
     </w:p>
     <w:p/>
     <w:p>
       <w:pPr>
+        <w:pStyle w:val="Rubrik3"/>
+      </w:pPr>
+      <w:bookmarkStart w:id="32" w:name="_Toc515967417"/>
+      <w:r>
+        <w:t>Realisering av användarfall</w:t>
+      </w:r>
+      <w:bookmarkEnd w:id="32"/>
+    </w:p>
+    <w:p>
+      <w:r>
+        <w:t xml:space="preserve">Här visas </w:t>
+      </w:r>
+      <w:proofErr w:type="spellStart"/>
+      <w:r>
+        <w:t>användarfallsrealiseringar</w:t>
+      </w:r>
+      <w:proofErr w:type="spellEnd"/>
+      <w:r>
+        <w:t xml:space="preserve"> för några av de viktigaste användningsfallen.</w:t>
+      </w:r>
+    </w:p>
+    <w:p>
+      <w:pPr>
         <w:pStyle w:val="Rubrik4"/>
       </w:pPr>
-      <w:bookmarkStart w:id="33" w:name="_Toc515967417"/>
-      <w:r>
-        <w:t>Realisering av användarfall</w:t>
-      </w:r>
-      <w:r>
-        <w:t xml:space="preserve"> </w:t>
-      </w:r>
-      <w:r>
-        <w:rPr>
-          <w:highlight w:val="yellow"/>
-        </w:rPr>
-        <w:t>TODO</w:t>
+      <w:bookmarkStart w:id="33" w:name="_Toc515967418"/>
+      <w:r>
+        <w:t>Lägg produkt i varukorgen</w:t>
       </w:r>
       <w:bookmarkEnd w:id="33"/>
     </w:p>
     <w:p>
       <w:r>
-        <w:t xml:space="preserve">Här visas </w:t>
-      </w:r>
-      <w:proofErr w:type="spellStart"/>
-      <w:r>
-        <w:t>användarfallsrealiseringar</w:t>
-      </w:r>
-      <w:proofErr w:type="spellEnd"/>
-      <w:r>
-        <w:t xml:space="preserve"> för några av de viktigaste användningsfallen.</w:t>
-      </w:r>
-    </w:p>
-    <w:p>
-      <w:pPr>
-        <w:pStyle w:val="Rubrik5"/>
-        <w:rPr>
-          <w:highlight w:val="yellow"/>
-        </w:rPr>
-      </w:pPr>
-      <w:bookmarkStart w:id="34" w:name="_Toc515967418"/>
-      <w:r>
-        <w:t>Lägg produkt i varukorgen</w:t>
-      </w:r>
-      <w:r>
-        <w:t xml:space="preserve"> </w:t>
-      </w:r>
-      <w:r>
-        <w:rPr>
-          <w:highlight w:val="yellow"/>
-        </w:rPr>
-        <w:t>TODO</w:t>
-      </w:r>
-      <w:bookmarkEnd w:id="34"/>
-    </w:p>
-    <w:p>
-      <w:r>
-        <w:rPr>
-          <w:highlight w:val="yellow"/>
-        </w:rPr>
-        <w:t>TODO</w:t>
-      </w:r>
-      <w:r>
-        <w:rPr>
-          <w:highlight w:val="yellow"/>
-        </w:rPr>
-        <w:t xml:space="preserve"> text här?</w:t>
+        <w:t>Kunden lägger en produkt i varukorgen.</w:t>
       </w:r>
     </w:p>
     <w:p>
@@ -8079,7 +8008,6 @@
         <w:rPr>
           <w:noProof/>
         </w:rPr>
-        <w:lastRenderedPageBreak/>
         <w:drawing>
           <wp:inline distT="0" distB="0" distL="0" distR="0">
             <wp:extent cx="5760085" cy="4739310"/>
@@ -8169,38 +8097,17 @@
     </w:p>
     <w:p>
       <w:pPr>
-        <w:pStyle w:val="Rubrik5"/>
-        <w:rPr>
-          <w:highlight w:val="yellow"/>
-        </w:rPr>
-      </w:pPr>
-      <w:bookmarkStart w:id="35" w:name="_Toc515967419"/>
+        <w:pStyle w:val="Rubrik4"/>
+      </w:pPr>
+      <w:bookmarkStart w:id="34" w:name="_Toc515967419"/>
       <w:r>
         <w:t>Gör beställning</w:t>
       </w:r>
-      <w:r>
-        <w:t xml:space="preserve"> </w:t>
-      </w:r>
-      <w:r>
-        <w:rPr>
-          <w:highlight w:val="yellow"/>
-        </w:rPr>
-        <w:t>TODO</w:t>
-      </w:r>
-      <w:bookmarkEnd w:id="35"/>
+      <w:bookmarkEnd w:id="34"/>
     </w:p>
     <w:p>
       <w:r>
-        <w:rPr>
-          <w:highlight w:val="yellow"/>
-        </w:rPr>
-        <w:t>TODO</w:t>
-      </w:r>
-      <w:r>
-        <w:rPr>
-          <w:highlight w:val="yellow"/>
-        </w:rPr>
-        <w:t xml:space="preserve"> text här?</w:t>
+        <w:t>Kunden gör en beställning.</w:t>
       </w:r>
     </w:p>
     <w:p>
@@ -8300,39 +8207,23 @@
     </w:p>
     <w:p>
       <w:pPr>
-        <w:pStyle w:val="Rubrik5"/>
-        <w:rPr>
-          <w:highlight w:val="yellow"/>
-        </w:rPr>
-      </w:pPr>
-      <w:bookmarkStart w:id="36" w:name="_Toc515967420"/>
-      <w:r>
-        <w:lastRenderedPageBreak/>
-        <w:t>Skapa rapport</w:t>
-      </w:r>
-      <w:r>
-        <w:t xml:space="preserve"> </w:t>
-      </w:r>
-      <w:r>
-        <w:rPr>
-          <w:highlight w:val="yellow"/>
-        </w:rPr>
-        <w:t>TODO</w:t>
-      </w:r>
-      <w:bookmarkEnd w:id="36"/>
+        <w:pStyle w:val="Rubrik4"/>
+      </w:pPr>
+      <w:bookmarkStart w:id="35" w:name="_Toc515967420"/>
+      <w:r>
+        <w:t xml:space="preserve">Skapa </w:t>
+      </w:r>
+      <w:r>
+        <w:t>rappor</w:t>
+      </w:r>
+      <w:bookmarkEnd w:id="35"/>
+      <w:r>
+        <w:t>t</w:t>
+      </w:r>
     </w:p>
     <w:p>
       <w:r>
-        <w:rPr>
-          <w:highlight w:val="yellow"/>
-        </w:rPr>
-        <w:t>TODO</w:t>
-      </w:r>
-      <w:r>
-        <w:rPr>
-          <w:highlight w:val="yellow"/>
-        </w:rPr>
-        <w:t xml:space="preserve"> text här?</w:t>
+        <w:t>Ägaren skapar en rapport.</w:t>
       </w:r>
     </w:p>
     <w:p>
@@ -8432,40 +8323,24 @@
     </w:p>
     <w:p>
       <w:pPr>
-        <w:pStyle w:val="Rubrik5"/>
-        <w:rPr>
-          <w:highlight w:val="yellow"/>
-        </w:rPr>
-      </w:pPr>
-      <w:bookmarkStart w:id="37" w:name="_Toc515967421"/>
+        <w:pStyle w:val="Rubrik4"/>
+      </w:pPr>
+      <w:bookmarkStart w:id="36" w:name="_Toc515967421"/>
+      <w:bookmarkStart w:id="37" w:name="_GoBack"/>
       <w:r>
         <w:t>Hantera produkt</w:t>
       </w:r>
       <w:r>
         <w:t xml:space="preserve"> </w:t>
       </w:r>
-      <w:r>
-        <w:rPr>
-          <w:highlight w:val="yellow"/>
-        </w:rPr>
-        <w:t>TODO</w:t>
-      </w:r>
-      <w:bookmarkEnd w:id="37"/>
+      <w:bookmarkEnd w:id="36"/>
     </w:p>
     <w:p>
       <w:r>
-        <w:rPr>
-          <w:highlight w:val="yellow"/>
-        </w:rPr>
-        <w:t>TODO</w:t>
-      </w:r>
-      <w:r>
-        <w:rPr>
-          <w:highlight w:val="yellow"/>
-        </w:rPr>
-        <w:t xml:space="preserve"> text här?</w:t>
+        <w:t>Ägaren uppdaterar eller lägger till en produkt.</w:t>
       </w:r>
     </w:p>
+    <w:bookmarkEnd w:id="37"/>
     <w:p>
       <w:pPr>
         <w:keepNext/>
@@ -8766,7 +8641,6 @@
         <w:rPr>
           <w:noProof/>
         </w:rPr>
-        <w:lastRenderedPageBreak/>
         <w:drawing>
           <wp:inline distT="0" distB="0" distL="0" distR="0">
             <wp:extent cx="5760085" cy="6110775"/>
@@ -8887,7 +8761,6 @@
         <w:rPr>
           <w:noProof/>
         </w:rPr>
-        <w:lastRenderedPageBreak/>
         <w:drawing>
           <wp:inline distT="0" distB="0" distL="0" distR="0">
             <wp:extent cx="5760085" cy="3376779"/>
@@ -9044,7 +8917,6 @@
         <w:rPr>
           <w:noProof/>
         </w:rPr>
-        <w:lastRenderedPageBreak/>
         <w:drawing>
           <wp:inline distT="0" distB="0" distL="0" distR="0" wp14:anchorId="2AB9491B" wp14:editId="21365FB6">
             <wp:extent cx="4683600" cy="5709600"/>
@@ -9293,7 +9165,6 @@
         <w:rPr>
           <w:noProof/>
         </w:rPr>
-        <w:lastRenderedPageBreak/>
         <w:drawing>
           <wp:inline distT="0" distB="0" distL="0" distR="0" wp14:anchorId="5CA5DD79" wp14:editId="622E580D">
             <wp:extent cx="5760085" cy="1720215"/>
@@ -9825,7 +9696,6 @@
       </w:pPr>
       <w:bookmarkStart w:id="54" w:name="_Toc515967434"/>
       <w:r>
-        <w:lastRenderedPageBreak/>
         <w:t>Tillförlitlighet</w:t>
       </w:r>
       <w:bookmarkEnd w:id="54"/>
@@ -10162,7 +10032,6 @@
                               <w:dataBinding w:prefixMappings="xmlns:ns0='http://schemas.openxmlformats.org/package/2006/metadata/core-properties' xmlns:ns1='http://purl.org/dc/elements/1.1/'" w:xpath="/ns0:coreProperties[1]/ns1:title[1]" w:storeItemID="{6C3C8BC8-F283-45AE-878A-BAB7291924A1}"/>
                               <w:text/>
                             </w:sdtPr>
-                            <w:sdtEndPr/>
                             <w:sdtContent>
                               <w:r>
                                 <w:rPr>
@@ -10221,7 +10090,6 @@
                                 <w:calendar w:val="gregorian"/>
                               </w:date>
                             </w:sdtPr>
-                            <w:sdtEndPr/>
                             <w:sdtContent>
                               <w:r>
                                 <w:rPr>
@@ -10274,7 +10142,6 @@
                         <w:dataBinding w:prefixMappings="xmlns:ns0='http://schemas.openxmlformats.org/package/2006/metadata/core-properties' xmlns:ns1='http://purl.org/dc/elements/1.1/'" w:xpath="/ns0:coreProperties[1]/ns1:title[1]" w:storeItemID="{6C3C8BC8-F283-45AE-878A-BAB7291924A1}"/>
                         <w:text/>
                       </w:sdtPr>
-                      <w:sdtEndPr/>
                       <w:sdtContent>
                         <w:r>
                           <w:rPr>
@@ -10333,7 +10200,6 @@
                           <w:calendar w:val="gregorian"/>
                         </w:date>
                       </w:sdtPr>
-                      <w:sdtEndPr/>
                       <w:sdtContent>
                         <w:r>
                           <w:rPr>
@@ -10709,7 +10575,6 @@
                               <w:dataBinding w:prefixMappings="xmlns:ns0='http://schemas.openxmlformats.org/package/2006/metadata/core-properties' xmlns:ns1='http://purl.org/dc/elements/1.1/'" w:xpath="/ns0:coreProperties[1]/ns1:title[1]" w:storeItemID="{6C3C8BC8-F283-45AE-878A-BAB7291924A1}"/>
                               <w:text/>
                             </w:sdtPr>
-                            <w:sdtEndPr/>
                             <w:sdtContent>
                               <w:r>
                                 <w:rPr>
@@ -10768,7 +10633,6 @@
                                 <w:calendar w:val="gregorian"/>
                               </w:date>
                             </w:sdtPr>
-                            <w:sdtEndPr/>
                             <w:sdtContent>
                               <w:r>
                                 <w:rPr>
@@ -10821,7 +10685,6 @@
                         <w:dataBinding w:prefixMappings="xmlns:ns0='http://schemas.openxmlformats.org/package/2006/metadata/core-properties' xmlns:ns1='http://purl.org/dc/elements/1.1/'" w:xpath="/ns0:coreProperties[1]/ns1:title[1]" w:storeItemID="{6C3C8BC8-F283-45AE-878A-BAB7291924A1}"/>
                         <w:text/>
                       </w:sdtPr>
-                      <w:sdtEndPr/>
                       <w:sdtContent>
                         <w:r>
                           <w:rPr>
@@ -10880,7 +10743,6 @@
                           <w:calendar w:val="gregorian"/>
                         </w:date>
                       </w:sdtPr>
-                      <w:sdtEndPr/>
                       <w:sdtContent>
                         <w:r>
                           <w:rPr>
@@ -11224,7 +11086,7 @@
         <v:path o:extrusionok="f" gradientshapeok="t" o:connecttype="rect"/>
         <o:lock v:ext="edit" aspectratio="t"/>
       </v:shapetype>
-      <v:shape id="_x0000_i1043" type="#_x0000_t75" style="width:4.05pt;height:8.95pt" o:bullet="t">
+      <v:shape id="_x0000_i1050" type="#_x0000_t75" style="width:4.05pt;height:8.95pt" o:bullet="t">
         <v:imagedata r:id="rId1" o:title="clip_image001"/>
       </v:shape>
     </w:pict>
@@ -15726,6 +15588,7 @@
     <w:rsid w:val="00017F8D"/>
     <w:rsid w:val="000A4DB0"/>
     <w:rsid w:val="00130C8D"/>
+    <w:rsid w:val="001A0181"/>
     <w:rsid w:val="001C0B51"/>
     <w:rsid w:val="002269FE"/>
     <w:rsid w:val="003A0EDC"/>
@@ -15735,7 +15598,6 @@
     <w:rsid w:val="005D473E"/>
     <w:rsid w:val="00612A13"/>
     <w:rsid w:val="00647E80"/>
-    <w:rsid w:val="006621FC"/>
     <w:rsid w:val="006669AD"/>
     <w:rsid w:val="006F6E2A"/>
     <w:rsid w:val="00750C9E"/>
@@ -16797,7 +16659,7 @@
 </file>
 
 <file path=customXml/itemProps4.xml><?xml version="1.0" encoding="utf-8"?>
-<ds:datastoreItem xmlns:ds="http://schemas.openxmlformats.org/officeDocument/2006/customXml" ds:itemID="{C562FE79-58BF-4586-8793-53873E982295}">
+<ds:datastoreItem xmlns:ds="http://schemas.openxmlformats.org/officeDocument/2006/customXml" ds:itemID="{5059E82F-E5BD-44C7-AE5D-0605558C4A16}">
   <ds:schemaRefs>
     <ds:schemaRef ds:uri="http://schemas.openxmlformats.org/officeDocument/2006/bibliography"/>
   </ds:schemaRefs>

</xml_diff>

<commit_message>
Uppdaterat sektion 3.2 och 3.3 (produkter, språk.utvecklingsmiljö)
</commit_message>
<xml_diff>
--- a/Systemarkitektur_projekt_SAD_CafeApp_Billy_Tommy_Zein_Malin_01.docx
+++ b/Systemarkitektur_projekt_SAD_CafeApp_Billy_Tommy_Zein_Malin_01.docx
@@ -1028,8 +1028,6 @@
             <w:t>Innehåll</w:t>
           </w:r>
         </w:p>
-        <w:bookmarkStart w:id="1" w:name="_GoBack"/>
-        <w:bookmarkEnd w:id="1"/>
         <w:p>
           <w:pPr>
             <w:pStyle w:val="Innehll1"/>
@@ -5130,63 +5128,63 @@
       <w:pPr>
         <w:pStyle w:val="Rubrik1"/>
       </w:pPr>
-      <w:bookmarkStart w:id="2" w:name="_Toc515986196"/>
+      <w:bookmarkStart w:id="1" w:name="_Toc515986196"/>
       <w:r>
         <w:lastRenderedPageBreak/>
         <w:t>Inledning</w:t>
+      </w:r>
+      <w:bookmarkEnd w:id="1"/>
+    </w:p>
+    <w:p>
+      <w:pPr>
+        <w:pStyle w:val="Rubrik2"/>
+      </w:pPr>
+      <w:bookmarkStart w:id="2" w:name="_Toc515986197"/>
+      <w:r>
+        <w:t>Syfte</w:t>
       </w:r>
       <w:bookmarkEnd w:id="2"/>
     </w:p>
     <w:p>
-      <w:pPr>
-        <w:pStyle w:val="Rubrik2"/>
-      </w:pPr>
-      <w:bookmarkStart w:id="3" w:name="_Toc515986197"/>
-      <w:r>
-        <w:t>Syfte</w:t>
-      </w:r>
-      <w:bookmarkEnd w:id="3"/>
+      <w:r>
+        <w:t xml:space="preserve">Software </w:t>
+      </w:r>
+      <w:proofErr w:type="spellStart"/>
+      <w:r>
+        <w:t>Architecture</w:t>
+      </w:r>
+      <w:proofErr w:type="spellEnd"/>
+      <w:r>
+        <w:t xml:space="preserve"> </w:t>
+      </w:r>
+      <w:proofErr w:type="spellStart"/>
+      <w:r>
+        <w:t>Document</w:t>
+      </w:r>
+      <w:proofErr w:type="spellEnd"/>
+      <w:r>
+        <w:t xml:space="preserve"> (SAD) ger en arkitektonisk översikt över systemet</w:t>
+      </w:r>
+      <w:r>
+        <w:t xml:space="preserve"> </w:t>
+      </w:r>
+      <w:proofErr w:type="spellStart"/>
+      <w:r>
+        <w:t>CaféApp</w:t>
+      </w:r>
+      <w:proofErr w:type="spellEnd"/>
+      <w:r>
+        <w:t>, vars syfte är att hantera såväl beställningar som bakomliggande administration av produkter och försäljningsdata i ett café</w:t>
+      </w:r>
+      <w:r>
+        <w:t>. Den presenterar ett antal olika arkitektoniska synpunkter för att visa de olika aspekterna av systemet.</w:t>
+      </w:r>
     </w:p>
     <w:p>
-      <w:r>
-        <w:t xml:space="preserve">Software </w:t>
-      </w:r>
-      <w:proofErr w:type="spellStart"/>
-      <w:r>
-        <w:t>Architecture</w:t>
-      </w:r>
-      <w:proofErr w:type="spellEnd"/>
-      <w:r>
-        <w:t xml:space="preserve"> </w:t>
-      </w:r>
-      <w:proofErr w:type="spellStart"/>
-      <w:r>
-        <w:t>Document</w:t>
-      </w:r>
-      <w:proofErr w:type="spellEnd"/>
-      <w:r>
-        <w:t xml:space="preserve"> (SAD) ger en arkitektonisk översikt över systemet</w:t>
-      </w:r>
-      <w:r>
-        <w:t xml:space="preserve"> </w:t>
-      </w:r>
-      <w:proofErr w:type="spellStart"/>
-      <w:r>
-        <w:t>CaféApp</w:t>
-      </w:r>
-      <w:proofErr w:type="spellEnd"/>
-      <w:r>
-        <w:t>, vars syfte är att hantera såväl beställningar som bakomliggande administration av produkter och försäljningsdata i ett café</w:t>
-      </w:r>
-      <w:r>
-        <w:t>. Den presenterar ett antal olika arkitektoniska synpunkter för att visa de olika aspekterna av systemet.</w:t>
-      </w:r>
-    </w:p>
-    <w:p>
       <w:pPr>
         <w:pStyle w:val="Rubrik2"/>
       </w:pPr>
-      <w:bookmarkStart w:id="4" w:name="_Toc515986198"/>
+      <w:bookmarkStart w:id="3" w:name="_Toc515986198"/>
       <w:r>
         <w:t>Definitioner och förkortningar</w:t>
       </w:r>
@@ -5199,58 +5197,58 @@
         </w:rPr>
         <w:t>TODO</w:t>
       </w:r>
+      <w:bookmarkEnd w:id="3"/>
+    </w:p>
+    <w:p>
+      <w:r>
+        <w:t>DFD</w:t>
+      </w:r>
+    </w:p>
+    <w:p>
+      <w:r>
+        <w:t>JPA</w:t>
+      </w:r>
+    </w:p>
+    <w:p>
+      <w:proofErr w:type="spellStart"/>
+      <w:r>
+        <w:t>postgreSQL</w:t>
+      </w:r>
+      <w:proofErr w:type="spellEnd"/>
+    </w:p>
+    <w:p>
+      <w:r>
+        <w:t>IDE</w:t>
+      </w:r>
+    </w:p>
+    <w:p/>
+    <w:p>
+      <w:pPr>
+        <w:pStyle w:val="Rubrik1"/>
+      </w:pPr>
+      <w:bookmarkStart w:id="4" w:name="_Toc515986199"/>
+      <w:proofErr w:type="spellStart"/>
+      <w:r>
+        <w:t>Arkitekturell</w:t>
+      </w:r>
+      <w:r>
+        <w:t>a</w:t>
+      </w:r>
+      <w:proofErr w:type="spellEnd"/>
+      <w:r>
+        <w:t xml:space="preserve"> mål och avgränsningar</w:t>
+      </w:r>
       <w:bookmarkEnd w:id="4"/>
     </w:p>
     <w:p>
-      <w:r>
-        <w:t>DFD</w:t>
-      </w:r>
-    </w:p>
-    <w:p>
-      <w:r>
-        <w:t>JPA</w:t>
-      </w:r>
-    </w:p>
-    <w:p>
-      <w:proofErr w:type="spellStart"/>
-      <w:r>
-        <w:t>postgreSQL</w:t>
-      </w:r>
-      <w:proofErr w:type="spellEnd"/>
-    </w:p>
-    <w:p>
-      <w:r>
-        <w:t>IDE</w:t>
-      </w:r>
-    </w:p>
-    <w:p/>
-    <w:p>
-      <w:pPr>
-        <w:pStyle w:val="Rubrik1"/>
-      </w:pPr>
-      <w:bookmarkStart w:id="5" w:name="_Toc515986199"/>
-      <w:proofErr w:type="spellStart"/>
-      <w:r>
-        <w:t>Arkitekturell</w:t>
-      </w:r>
-      <w:r>
-        <w:t>a</w:t>
-      </w:r>
-      <w:proofErr w:type="spellEnd"/>
-      <w:r>
-        <w:t xml:space="preserve"> mål och avgränsningar</w:t>
+      <w:pPr>
+        <w:pStyle w:val="Rubrik2"/>
+      </w:pPr>
+      <w:bookmarkStart w:id="5" w:name="_Toc515986200"/>
+      <w:r>
+        <w:t>Övergripande mål</w:t>
       </w:r>
       <w:bookmarkEnd w:id="5"/>
-    </w:p>
-    <w:p>
-      <w:pPr>
-        <w:pStyle w:val="Rubrik2"/>
-      </w:pPr>
-      <w:bookmarkStart w:id="6" w:name="_Toc515986200"/>
-      <w:r>
-        <w:t>Övergripande mål</w:t>
-      </w:r>
-      <w:bookmarkEnd w:id="6"/>
     </w:p>
     <w:p>
       <w:r>
@@ -5385,32 +5383,19 @@
       <w:pPr>
         <w:pStyle w:val="Beskrivning"/>
       </w:pPr>
-      <w:bookmarkStart w:id="7" w:name="_Ref515899082"/>
+      <w:bookmarkStart w:id="6" w:name="_Ref515899082"/>
       <w:r>
         <w:t xml:space="preserve">Figur </w:t>
       </w:r>
-      <w:r>
-        <w:fldChar w:fldCharType="begin"/>
-      </w:r>
-      <w:r>
-        <w:instrText xml:space="preserve"> SEQ Figur \* ARABIC </w:instrText>
-      </w:r>
-      <w:r>
-        <w:fldChar w:fldCharType="separate"/>
-      </w:r>
-      <w:r>
-        <w:rPr>
-          <w:noProof/>
-        </w:rPr>
-        <w:t>1</w:t>
-      </w:r>
-      <w:r>
-        <w:rPr>
-          <w:noProof/>
-        </w:rPr>
-        <w:fldChar w:fldCharType="end"/>
-      </w:r>
-      <w:bookmarkEnd w:id="7"/>
+      <w:fldSimple w:instr=" SEQ Figur \* ARABIC ">
+        <w:r>
+          <w:rPr>
+            <w:noProof/>
+          </w:rPr>
+          <w:t>1</w:t>
+        </w:r>
+      </w:fldSimple>
+      <w:bookmarkEnd w:id="6"/>
       <w:r>
         <w:t xml:space="preserve"> DFD </w:t>
       </w:r>
@@ -5436,11 +5421,11 @@
           <w:numId w:val="13"/>
         </w:numPr>
       </w:pPr>
-      <w:bookmarkStart w:id="8" w:name="_Toc515986201"/>
+      <w:bookmarkStart w:id="7" w:name="_Toc515986201"/>
       <w:r>
         <w:t>Interaktion med omvärlden</w:t>
       </w:r>
-      <w:bookmarkEnd w:id="8"/>
+      <w:bookmarkEnd w:id="7"/>
     </w:p>
     <w:p>
       <w:proofErr w:type="spellStart"/>
@@ -5479,11 +5464,11 @@
           <w:numId w:val="13"/>
         </w:numPr>
       </w:pPr>
-      <w:bookmarkStart w:id="9" w:name="_Toc515986202"/>
+      <w:bookmarkStart w:id="8" w:name="_Toc515986202"/>
       <w:r>
         <w:t>Avgränsningar</w:t>
       </w:r>
-      <w:bookmarkEnd w:id="9"/>
+      <w:bookmarkEnd w:id="8"/>
     </w:p>
     <w:p>
       <w:r>
@@ -5495,7 +5480,7 @@
       <w:pPr>
         <w:pStyle w:val="Rubrik2"/>
       </w:pPr>
-      <w:bookmarkStart w:id="10" w:name="_Toc515986203"/>
+      <w:bookmarkStart w:id="9" w:name="_Toc515986203"/>
       <w:r>
         <w:t>Produkter och programspråk</w:t>
       </w:r>
@@ -5508,11 +5493,72 @@
         </w:rPr>
         <w:t>TODO</w:t>
       </w:r>
-      <w:bookmarkEnd w:id="10"/>
+      <w:bookmarkEnd w:id="9"/>
+      <w:r>
+        <w:rPr>
+          <w:highlight w:val="yellow"/>
+        </w:rPr>
+        <w:t xml:space="preserve"> KONTROLLERA</w:t>
+      </w:r>
     </w:p>
     <w:p>
       <w:r>
-        <w:t>Följande produkter ingår i systemet:</w:t>
+        <w:fldChar w:fldCharType="begin"/>
+      </w:r>
+      <w:r>
+        <w:instrText xml:space="preserve"> REF _Ref516002371 \h </w:instrText>
+      </w:r>
+      <w:r>
+        <w:fldChar w:fldCharType="separate"/>
+      </w:r>
+      <w:r>
+        <w:t xml:space="preserve">Tabell </w:t>
+      </w:r>
+      <w:r>
+        <w:rPr>
+          <w:noProof/>
+        </w:rPr>
+        <w:t>1</w:t>
+      </w:r>
+      <w:r>
+        <w:fldChar w:fldCharType="end"/>
+      </w:r>
+      <w:r>
+        <w:t xml:space="preserve"> visar</w:t>
+      </w:r>
+      <w:r>
+        <w:t xml:space="preserve"> produkter </w:t>
+      </w:r>
+      <w:r>
+        <w:t xml:space="preserve">som </w:t>
+      </w:r>
+      <w:r>
+        <w:t>ingår i systemet</w:t>
+      </w:r>
+      <w:r>
+        <w:t>.</w:t>
+      </w:r>
+    </w:p>
+    <w:p>
+      <w:pPr>
+        <w:pStyle w:val="Beskrivning"/>
+        <w:keepNext/>
+      </w:pPr>
+      <w:bookmarkStart w:id="10" w:name="_Ref516002371"/>
+      <w:r>
+        <w:t xml:space="preserve">Tabell </w:t>
+      </w:r>
+      <w:fldSimple w:instr=" SEQ Tabell \* ARABIC ">
+        <w:r>
+          <w:rPr>
+            <w:noProof/>
+          </w:rPr>
+          <w:t>1</w:t>
+        </w:r>
+      </w:fldSimple>
+      <w:bookmarkEnd w:id="10"/>
+      <w:r>
+        <w:t xml:space="preserve"> Produkter och programspråk</w:t>
       </w:r>
     </w:p>
     <w:tbl>
@@ -5723,13 +5769,13 @@
             <w:pPr>
               <w:pStyle w:val="HTML-frformaterad"/>
               <w:rPr>
-                <w:rFonts w:ascii="inherit" w:hAnsi="inherit"/>
+                <w:rFonts w:ascii="Times New Roman" w:hAnsi="Times New Roman" w:cs="Times New Roman"/>
                 <w:color w:val="212121"/>
               </w:rPr>
             </w:pPr>
             <w:r>
               <w:rPr>
-                <w:rFonts w:ascii="inherit" w:hAnsi="inherit"/>
+                <w:rFonts w:ascii="Times New Roman" w:hAnsi="Times New Roman" w:cs="Times New Roman"/>
                 <w:color w:val="212121"/>
               </w:rPr>
               <w:t>Bygg ledning &amp; Kontinuerligt integrationsverktyg</w:t>
@@ -5832,13 +5878,13 @@
             <w:pPr>
               <w:pStyle w:val="HTML-frformaterad"/>
               <w:rPr>
-                <w:rFonts w:ascii="inherit" w:hAnsi="inherit"/>
+                <w:rFonts w:ascii="Times New Roman" w:hAnsi="Times New Roman" w:cs="Times New Roman"/>
                 <w:color w:val="212121"/>
               </w:rPr>
             </w:pPr>
             <w:r>
               <w:rPr>
-                <w:rFonts w:ascii="inherit" w:hAnsi="inherit"/>
+                <w:rFonts w:ascii="Times New Roman" w:hAnsi="Times New Roman" w:cs="Times New Roman"/>
                 <w:color w:val="212121"/>
               </w:rPr>
               <w:t>administration och utveckling plattform</w:t>
@@ -5923,7 +5969,7 @@
               <w:rPr>
                 <w:highlight w:val="yellow"/>
               </w:rPr>
-              <w:t>9</w:t>
+              <w:t>8</w:t>
             </w:r>
           </w:p>
         </w:tc>
@@ -5940,23 +5986,295 @@
           </w:tcPr>
           <w:p>
             <w:pPr>
+              <w:pStyle w:val="HTML-frformaterad"/>
+              <w:rPr>
+                <w:rFonts w:ascii="Times New Roman" w:hAnsi="Times New Roman" w:cs="Times New Roman"/>
+                <w:color w:val="212121"/>
+              </w:rPr>
+            </w:pPr>
+            <w:proofErr w:type="spellStart"/>
+            <w:r>
+              <w:rPr>
+                <w:rFonts w:ascii="Times New Roman" w:hAnsi="Times New Roman" w:cs="Times New Roman"/>
+                <w:color w:val="212121"/>
+              </w:rPr>
+              <w:t>Programmeringsspråk</w:t>
+            </w:r>
+            <w:proofErr w:type="spellEnd"/>
+            <w:r>
+              <w:rPr>
+                <w:rFonts w:ascii="Times New Roman" w:hAnsi="Times New Roman" w:cs="Times New Roman"/>
+                <w:color w:val="212121"/>
+              </w:rPr>
+              <w:t xml:space="preserve"> </w:t>
+            </w:r>
+            <w:proofErr w:type="spellStart"/>
+            <w:r>
+              <w:rPr>
+                <w:rFonts w:ascii="Times New Roman" w:hAnsi="Times New Roman" w:cs="Times New Roman"/>
+                <w:color w:val="212121"/>
+              </w:rPr>
+              <w:t>för</w:t>
+            </w:r>
+            <w:proofErr w:type="spellEnd"/>
+            <w:r>
+              <w:rPr>
+                <w:rFonts w:ascii="Times New Roman" w:hAnsi="Times New Roman" w:cs="Times New Roman"/>
+                <w:color w:val="212121"/>
+              </w:rPr>
+              <w:t xml:space="preserve"> iOS-</w:t>
+            </w:r>
+            <w:proofErr w:type="spellStart"/>
+            <w:r>
+              <w:rPr>
+                <w:rFonts w:ascii="Times New Roman" w:hAnsi="Times New Roman" w:cs="Times New Roman"/>
+                <w:color w:val="212121"/>
+              </w:rPr>
+              <w:t>versionen</w:t>
+            </w:r>
+            <w:proofErr w:type="spellEnd"/>
+          </w:p>
+        </w:tc>
+      </w:tr>
+      <w:tr>
+        <w:tc>
+          <w:tcPr>
+            <w:tcW w:w="2214" w:type="dxa"/>
+            <w:tcBorders>
+              <w:top w:val="single" w:sz="4" w:space="0" w:color="auto"/>
+              <w:left w:val="single" w:sz="4" w:space="0" w:color="auto"/>
+              <w:bottom w:val="single" w:sz="4" w:space="0" w:color="auto"/>
+              <w:right w:val="single" w:sz="4" w:space="0" w:color="auto"/>
+            </w:tcBorders>
+          </w:tcPr>
+          <w:p>
+            <w:pPr>
               <w:pStyle w:val="Brdtext"/>
               <w:rPr>
                 <w:highlight w:val="yellow"/>
               </w:rPr>
             </w:pPr>
+            <w:proofErr w:type="spellStart"/>
             <w:r>
               <w:rPr>
                 <w:highlight w:val="yellow"/>
               </w:rPr>
-              <w:t xml:space="preserve">Suns </w:t>
+              <w:t>Programspråk</w:t>
+            </w:r>
+            <w:proofErr w:type="spellEnd"/>
+          </w:p>
+        </w:tc>
+        <w:tc>
+          <w:tcPr>
+            <w:tcW w:w="1782" w:type="dxa"/>
+            <w:tcBorders>
+              <w:top w:val="single" w:sz="4" w:space="0" w:color="auto"/>
+              <w:left w:val="single" w:sz="4" w:space="0" w:color="auto"/>
+              <w:bottom w:val="single" w:sz="4" w:space="0" w:color="auto"/>
+              <w:right w:val="single" w:sz="4" w:space="0" w:color="auto"/>
+            </w:tcBorders>
+          </w:tcPr>
+          <w:p>
+            <w:pPr>
+              <w:pStyle w:val="Brdtext"/>
+              <w:rPr>
+                <w:highlight w:val="yellow"/>
+              </w:rPr>
+            </w:pPr>
+            <w:r>
+              <w:rPr>
+                <w:highlight w:val="yellow"/>
+              </w:rPr>
+              <w:t>Swift</w:t>
+            </w:r>
+          </w:p>
+        </w:tc>
+        <w:tc>
+          <w:tcPr>
+            <w:tcW w:w="1273" w:type="dxa"/>
+            <w:tcBorders>
+              <w:top w:val="single" w:sz="4" w:space="0" w:color="auto"/>
+              <w:left w:val="single" w:sz="4" w:space="0" w:color="auto"/>
+              <w:bottom w:val="single" w:sz="4" w:space="0" w:color="auto"/>
+              <w:right w:val="single" w:sz="4" w:space="0" w:color="auto"/>
+            </w:tcBorders>
+          </w:tcPr>
+          <w:p>
+            <w:pPr>
+              <w:pStyle w:val="Brdtext"/>
+              <w:rPr>
+                <w:highlight w:val="yellow"/>
+              </w:rPr>
+            </w:pPr>
+            <w:r>
+              <w:rPr>
+                <w:highlight w:val="yellow"/>
+              </w:rPr>
+              <w:t>4</w:t>
+            </w:r>
+          </w:p>
+        </w:tc>
+        <w:tc>
+          <w:tcPr>
+            <w:tcW w:w="3792" w:type="dxa"/>
+            <w:tcBorders>
+              <w:top w:val="single" w:sz="4" w:space="0" w:color="auto"/>
+              <w:left w:val="single" w:sz="4" w:space="0" w:color="auto"/>
+              <w:bottom w:val="single" w:sz="4" w:space="0" w:color="auto"/>
+              <w:right w:val="single" w:sz="4" w:space="0" w:color="auto"/>
+            </w:tcBorders>
+          </w:tcPr>
+          <w:p>
+            <w:pPr>
+              <w:pStyle w:val="HTML-frformaterad"/>
+              <w:rPr>
+                <w:rFonts w:ascii="Times New Roman" w:hAnsi="Times New Roman" w:cs="Times New Roman"/>
+                <w:color w:val="212121"/>
+              </w:rPr>
+            </w:pPr>
+            <w:r>
+              <w:rPr>
+                <w:rFonts w:ascii="Times New Roman" w:hAnsi="Times New Roman" w:cs="Times New Roman"/>
+                <w:color w:val="212121"/>
+              </w:rPr>
+              <w:t xml:space="preserve">Programmeringsspråk för </w:t>
             </w:r>
             <w:proofErr w:type="spellStart"/>
             <w:r>
               <w:rPr>
+                <w:rFonts w:ascii="Times New Roman" w:hAnsi="Times New Roman" w:cs="Times New Roman"/>
+                <w:color w:val="212121"/>
+              </w:rPr>
+              <w:t>android</w:t>
+            </w:r>
+            <w:proofErr w:type="spellEnd"/>
+            <w:r>
+              <w:rPr>
+                <w:rFonts w:ascii="Times New Roman" w:hAnsi="Times New Roman" w:cs="Times New Roman"/>
+                <w:color w:val="212121"/>
+              </w:rPr>
+              <w:t>-</w:t>
+            </w:r>
+            <w:r>
+              <w:rPr>
+                <w:rFonts w:ascii="Times New Roman" w:hAnsi="Times New Roman" w:cs="Times New Roman"/>
+                <w:color w:val="212121"/>
+              </w:rPr>
+              <w:t>versionen</w:t>
+            </w:r>
+          </w:p>
+        </w:tc>
+      </w:tr>
+      <w:tr>
+        <w:tc>
+          <w:tcPr>
+            <w:tcW w:w="2214" w:type="dxa"/>
+            <w:tcBorders>
+              <w:top w:val="single" w:sz="4" w:space="0" w:color="auto"/>
+              <w:left w:val="single" w:sz="4" w:space="0" w:color="auto"/>
+              <w:bottom w:val="single" w:sz="4" w:space="0" w:color="auto"/>
+              <w:right w:val="single" w:sz="4" w:space="0" w:color="auto"/>
+            </w:tcBorders>
+          </w:tcPr>
+          <w:p>
+            <w:pPr>
+              <w:pStyle w:val="Brdtext"/>
+              <w:rPr>
                 <w:highlight w:val="yellow"/>
               </w:rPr>
-              <w:t>Javaimplementation</w:t>
+            </w:pPr>
+            <w:proofErr w:type="spellStart"/>
+            <w:r>
+              <w:rPr>
+                <w:highlight w:val="yellow"/>
+              </w:rPr>
+              <w:t>Programspråk</w:t>
+            </w:r>
+            <w:proofErr w:type="spellEnd"/>
+          </w:p>
+        </w:tc>
+        <w:tc>
+          <w:tcPr>
+            <w:tcW w:w="1782" w:type="dxa"/>
+            <w:tcBorders>
+              <w:top w:val="single" w:sz="4" w:space="0" w:color="auto"/>
+              <w:left w:val="single" w:sz="4" w:space="0" w:color="auto"/>
+              <w:bottom w:val="single" w:sz="4" w:space="0" w:color="auto"/>
+              <w:right w:val="single" w:sz="4" w:space="0" w:color="auto"/>
+            </w:tcBorders>
+          </w:tcPr>
+          <w:p>
+            <w:pPr>
+              <w:pStyle w:val="Brdtext"/>
+              <w:rPr>
+                <w:highlight w:val="yellow"/>
+              </w:rPr>
+            </w:pPr>
+            <w:r>
+              <w:rPr>
+                <w:highlight w:val="yellow"/>
+              </w:rPr>
+              <w:t>Java EE</w:t>
+            </w:r>
+          </w:p>
+        </w:tc>
+        <w:tc>
+          <w:tcPr>
+            <w:tcW w:w="1273" w:type="dxa"/>
+            <w:tcBorders>
+              <w:top w:val="single" w:sz="4" w:space="0" w:color="auto"/>
+              <w:left w:val="single" w:sz="4" w:space="0" w:color="auto"/>
+              <w:bottom w:val="single" w:sz="4" w:space="0" w:color="auto"/>
+              <w:right w:val="single" w:sz="4" w:space="0" w:color="auto"/>
+            </w:tcBorders>
+          </w:tcPr>
+          <w:p>
+            <w:pPr>
+              <w:pStyle w:val="Brdtext"/>
+              <w:rPr>
+                <w:highlight w:val="yellow"/>
+              </w:rPr>
+            </w:pPr>
+            <w:r>
+              <w:rPr>
+                <w:highlight w:val="yellow"/>
+              </w:rPr>
+              <w:t>8</w:t>
+            </w:r>
+          </w:p>
+        </w:tc>
+        <w:tc>
+          <w:tcPr>
+            <w:tcW w:w="3792" w:type="dxa"/>
+            <w:tcBorders>
+              <w:top w:val="single" w:sz="4" w:space="0" w:color="auto"/>
+              <w:left w:val="single" w:sz="4" w:space="0" w:color="auto"/>
+              <w:bottom w:val="single" w:sz="4" w:space="0" w:color="auto"/>
+              <w:right w:val="single" w:sz="4" w:space="0" w:color="auto"/>
+            </w:tcBorders>
+          </w:tcPr>
+          <w:p>
+            <w:pPr>
+              <w:pStyle w:val="HTML-frformaterad"/>
+              <w:rPr>
+                <w:rFonts w:ascii="Times New Roman" w:hAnsi="Times New Roman" w:cs="Times New Roman"/>
+                <w:color w:val="212121"/>
+              </w:rPr>
+            </w:pPr>
+            <w:r>
+              <w:rPr>
+                <w:rFonts w:ascii="Times New Roman" w:hAnsi="Times New Roman" w:cs="Times New Roman"/>
+                <w:color w:val="212121"/>
+              </w:rPr>
+              <w:t xml:space="preserve">Programmeringsspråk </w:t>
+            </w:r>
+            <w:proofErr w:type="spellStart"/>
+            <w:r>
+              <w:rPr>
+                <w:rFonts w:ascii="Times New Roman" w:hAnsi="Times New Roman" w:cs="Times New Roman"/>
+                <w:color w:val="212121"/>
+              </w:rPr>
+              <w:t>API:et</w:t>
             </w:r>
             <w:proofErr w:type="spellEnd"/>
           </w:p>
@@ -5994,7 +6312,94 @@
         <w:rPr>
           <w:lang w:val="sv-SE"/>
         </w:rPr>
-        <w:t>Följande miljöer och verktyg kommer att användas för realisering, byggande och tester:</w:t>
+        <w:fldChar w:fldCharType="begin"/>
+      </w:r>
+      <w:r>
+        <w:rPr>
+          <w:lang w:val="sv-SE"/>
+        </w:rPr>
+        <w:instrText xml:space="preserve"> REF _Ref516002377 \h </w:instrText>
+      </w:r>
+      <w:r>
+        <w:rPr>
+          <w:lang w:val="sv-SE"/>
+        </w:rPr>
+      </w:r>
+      <w:r>
+        <w:rPr>
+          <w:lang w:val="sv-SE"/>
+        </w:rPr>
+        <w:fldChar w:fldCharType="separate"/>
+      </w:r>
+      <w:r>
+        <w:t xml:space="preserve">Tabell </w:t>
+      </w:r>
+      <w:r>
+        <w:rPr>
+          <w:noProof/>
+        </w:rPr>
+        <w:t>2</w:t>
+      </w:r>
+      <w:r>
+        <w:rPr>
+          <w:lang w:val="sv-SE"/>
+        </w:rPr>
+        <w:fldChar w:fldCharType="end"/>
+      </w:r>
+      <w:r>
+        <w:rPr>
+          <w:lang w:val="sv-SE"/>
+        </w:rPr>
+        <w:t xml:space="preserve"> visar de </w:t>
+      </w:r>
+      <w:r>
+        <w:rPr>
+          <w:lang w:val="sv-SE"/>
+        </w:rPr>
+        <w:t xml:space="preserve">miljöer och verktyg </w:t>
+      </w:r>
+      <w:r>
+        <w:rPr>
+          <w:lang w:val="sv-SE"/>
+        </w:rPr>
+        <w:t xml:space="preserve">som </w:t>
+      </w:r>
+      <w:r>
+        <w:rPr>
+          <w:lang w:val="sv-SE"/>
+        </w:rPr>
+        <w:t>kommer att användas för realisering, byggande och tester</w:t>
+      </w:r>
+      <w:r>
+        <w:rPr>
+          <w:lang w:val="sv-SE"/>
+        </w:rPr>
+        <w:t>.</w:t>
+      </w:r>
+      <w:bookmarkStart w:id="12" w:name="_GoBack"/>
+      <w:bookmarkEnd w:id="12"/>
+    </w:p>
+    <w:p>
+      <w:pPr>
+        <w:pStyle w:val="Beskrivning"/>
+        <w:keepNext/>
+      </w:pPr>
+      <w:bookmarkStart w:id="13" w:name="_Ref516002377"/>
+      <w:r>
+        <w:lastRenderedPageBreak/>
+        <w:t xml:space="preserve">Tabell </w:t>
+      </w:r>
+      <w:fldSimple w:instr=" SEQ Tabell \* ARABIC ">
+        <w:r>
+          <w:rPr>
+            <w:noProof/>
+          </w:rPr>
+          <w:t>2</w:t>
+        </w:r>
+      </w:fldSimple>
+      <w:bookmarkEnd w:id="13"/>
+      <w:r>
+        <w:t xml:space="preserve"> Miljöer och verktyg</w:t>
       </w:r>
     </w:p>
     <w:tbl>
@@ -6030,6 +6435,8 @@
           <w:p>
             <w:pPr>
               <w:pStyle w:val="Brdtext"/>
+              <w:keepNext/>
+              <w:ind w:left="357"/>
               <w:jc w:val="center"/>
             </w:pPr>
             <w:proofErr w:type="spellStart"/>
@@ -6054,6 +6461,8 @@
           <w:p>
             <w:pPr>
               <w:pStyle w:val="Brdtext"/>
+              <w:keepNext/>
+              <w:ind w:left="357"/>
               <w:jc w:val="center"/>
             </w:pPr>
             <w:proofErr w:type="spellStart"/>
@@ -6079,12 +6488,15 @@
           <w:p>
             <w:pPr>
               <w:pStyle w:val="Brdtext"/>
+              <w:keepNext/>
+              <w:ind w:left="357"/>
             </w:pPr>
-            <w:proofErr w:type="spellStart"/>
             <w:r>
               <w:t>Eclips</w:t>
             </w:r>
-            <w:proofErr w:type="spellEnd"/>
+            <w:r>
+              <w:t>e</w:t>
+            </w:r>
           </w:p>
         </w:tc>
         <w:tc>
@@ -6101,6 +6513,8 @@
           <w:p>
             <w:pPr>
               <w:pStyle w:val="Brdtext"/>
+              <w:keepNext/>
+              <w:ind w:left="357"/>
             </w:pPr>
             <w:proofErr w:type="spellStart"/>
             <w:r>
@@ -6123,14 +6537,15 @@
               <w:bottom w:val="single" w:sz="4" w:space="0" w:color="auto"/>
               <w:right w:val="single" w:sz="4" w:space="0" w:color="auto"/>
             </w:tcBorders>
-            <w:hideMark/>
           </w:tcPr>
           <w:p>
             <w:pPr>
               <w:pStyle w:val="Brdtext"/>
+              <w:keepNext/>
+              <w:ind w:left="357"/>
             </w:pPr>
             <w:r>
-              <w:t>JUnit</w:t>
+              <w:t>Android studio</w:t>
             </w:r>
           </w:p>
         </w:tc>
@@ -6143,23 +6558,96 @@
               <w:bottom w:val="single" w:sz="4" w:space="0" w:color="auto"/>
               <w:right w:val="single" w:sz="4" w:space="0" w:color="auto"/>
             </w:tcBorders>
-            <w:hideMark/>
           </w:tcPr>
           <w:p>
             <w:pPr>
               <w:pStyle w:val="Brdtext"/>
+              <w:keepNext/>
+              <w:ind w:left="357"/>
             </w:pPr>
             <w:proofErr w:type="spellStart"/>
             <w:r>
-              <w:t>Enhetstestning</w:t>
+              <w:t>Programmeringsverktyg</w:t>
             </w:r>
             <w:proofErr w:type="spellEnd"/>
             <w:r>
-              <w:t xml:space="preserve"> av </w:t>
+              <w:t xml:space="preserve"> </w:t>
             </w:r>
             <w:proofErr w:type="spellStart"/>
             <w:r>
-              <w:t>kod</w:t>
+              <w:t>för</w:t>
+            </w:r>
+            <w:proofErr w:type="spellEnd"/>
+            <w:r>
+              <w:t xml:space="preserve"> android-</w:t>
+            </w:r>
+            <w:proofErr w:type="spellStart"/>
+            <w:r>
+              <w:t>versionen</w:t>
+            </w:r>
+            <w:proofErr w:type="spellEnd"/>
+          </w:p>
+        </w:tc>
+      </w:tr>
+      <w:tr>
+        <w:tc>
+          <w:tcPr>
+            <w:tcW w:w="2122" w:type="dxa"/>
+            <w:tcBorders>
+              <w:top w:val="single" w:sz="4" w:space="0" w:color="auto"/>
+              <w:left w:val="single" w:sz="4" w:space="0" w:color="auto"/>
+              <w:bottom w:val="single" w:sz="4" w:space="0" w:color="auto"/>
+              <w:right w:val="single" w:sz="4" w:space="0" w:color="auto"/>
+            </w:tcBorders>
+          </w:tcPr>
+          <w:p>
+            <w:pPr>
+              <w:pStyle w:val="Brdtext"/>
+              <w:keepNext/>
+              <w:ind w:left="357"/>
+            </w:pPr>
+            <w:proofErr w:type="spellStart"/>
+            <w:r>
+              <w:t>Xcode</w:t>
+            </w:r>
+            <w:proofErr w:type="spellEnd"/>
+          </w:p>
+        </w:tc>
+        <w:tc>
+          <w:tcPr>
+            <w:tcW w:w="6939" w:type="dxa"/>
+            <w:tcBorders>
+              <w:top w:val="single" w:sz="4" w:space="0" w:color="auto"/>
+              <w:left w:val="single" w:sz="4" w:space="0" w:color="auto"/>
+              <w:bottom w:val="single" w:sz="4" w:space="0" w:color="auto"/>
+              <w:right w:val="single" w:sz="4" w:space="0" w:color="auto"/>
+            </w:tcBorders>
+          </w:tcPr>
+          <w:p>
+            <w:pPr>
+              <w:pStyle w:val="Brdtext"/>
+              <w:keepNext/>
+              <w:ind w:left="357"/>
+            </w:pPr>
+            <w:proofErr w:type="spellStart"/>
+            <w:r>
+              <w:t>Programmeringsverktyg</w:t>
+            </w:r>
+            <w:proofErr w:type="spellEnd"/>
+            <w:r>
+              <w:t xml:space="preserve"> </w:t>
+            </w:r>
+            <w:proofErr w:type="spellStart"/>
+            <w:r>
+              <w:t>för</w:t>
+            </w:r>
+            <w:proofErr w:type="spellEnd"/>
+            <w:r>
+              <w:t xml:space="preserve"> iOS-</w:t>
+            </w:r>
+            <w:proofErr w:type="spellStart"/>
+            <w:r>
+              <w:t>versionen</w:t>
             </w:r>
             <w:proofErr w:type="spellEnd"/>
           </w:p>
@@ -6180,9 +6668,11 @@
           <w:p>
             <w:pPr>
               <w:pStyle w:val="Brdtext"/>
+              <w:keepNext/>
+              <w:ind w:left="357"/>
             </w:pPr>
             <w:r>
-              <w:t>Google analytics</w:t>
+              <w:t>JUnit</w:t>
             </w:r>
           </w:p>
         </w:tc>
@@ -6200,6 +6690,64 @@
           <w:p>
             <w:pPr>
               <w:pStyle w:val="Brdtext"/>
+              <w:keepNext/>
+              <w:ind w:left="357"/>
+            </w:pPr>
+            <w:proofErr w:type="spellStart"/>
+            <w:r>
+              <w:t>Enhetstestning</w:t>
+            </w:r>
+            <w:proofErr w:type="spellEnd"/>
+            <w:r>
+              <w:t xml:space="preserve"> av </w:t>
+            </w:r>
+            <w:proofErr w:type="spellStart"/>
+            <w:r>
+              <w:t>kod</w:t>
+            </w:r>
+            <w:proofErr w:type="spellEnd"/>
+          </w:p>
+        </w:tc>
+      </w:tr>
+      <w:tr>
+        <w:tc>
+          <w:tcPr>
+            <w:tcW w:w="2122" w:type="dxa"/>
+            <w:tcBorders>
+              <w:top w:val="single" w:sz="4" w:space="0" w:color="auto"/>
+              <w:left w:val="single" w:sz="4" w:space="0" w:color="auto"/>
+              <w:bottom w:val="single" w:sz="4" w:space="0" w:color="auto"/>
+              <w:right w:val="single" w:sz="4" w:space="0" w:color="auto"/>
+            </w:tcBorders>
+            <w:hideMark/>
+          </w:tcPr>
+          <w:p>
+            <w:pPr>
+              <w:pStyle w:val="Brdtext"/>
+              <w:keepNext/>
+              <w:ind w:left="357"/>
+            </w:pPr>
+            <w:r>
+              <w:t>Google analytics</w:t>
+            </w:r>
+          </w:p>
+        </w:tc>
+        <w:tc>
+          <w:tcPr>
+            <w:tcW w:w="6939" w:type="dxa"/>
+            <w:tcBorders>
+              <w:top w:val="single" w:sz="4" w:space="0" w:color="auto"/>
+              <w:left w:val="single" w:sz="4" w:space="0" w:color="auto"/>
+              <w:bottom w:val="single" w:sz="4" w:space="0" w:color="auto"/>
+              <w:right w:val="single" w:sz="4" w:space="0" w:color="auto"/>
+            </w:tcBorders>
+            <w:hideMark/>
+          </w:tcPr>
+          <w:p>
+            <w:pPr>
+              <w:pStyle w:val="Brdtext"/>
+              <w:keepNext/>
+              <w:ind w:left="357"/>
             </w:pPr>
             <w:proofErr w:type="spellStart"/>
             <w:r>
@@ -6254,6 +6802,8 @@
           <w:p>
             <w:pPr>
               <w:pStyle w:val="Brdtext"/>
+              <w:keepNext/>
+              <w:ind w:left="357"/>
             </w:pPr>
             <w:r>
               <w:t>JPA</w:t>
@@ -6273,6 +6823,8 @@
           <w:p>
             <w:pPr>
               <w:pStyle w:val="Brdtext"/>
+              <w:keepNext/>
+              <w:ind w:left="357"/>
               <w:rPr>
                 <w:highlight w:val="yellow"/>
                 <w:lang w:val="sv-SE"/>
@@ -6302,6 +6854,8 @@
           <w:p>
             <w:pPr>
               <w:pStyle w:val="Brdtext"/>
+              <w:keepNext/>
+              <w:ind w:left="357"/>
               <w:rPr>
                 <w:lang w:val="sv-SE"/>
               </w:rPr>
@@ -6329,41 +6883,38 @@
           <w:p>
             <w:pPr>
               <w:pStyle w:val="Brdtext"/>
+              <w:keepNext/>
+              <w:ind w:left="357"/>
               <w:rPr>
                 <w:highlight w:val="yellow"/>
                 <w:lang w:val="sv-SE"/>
               </w:rPr>
             </w:pPr>
-            <w:proofErr w:type="spellStart"/>
             <w:r>
               <w:rPr>
                 <w:highlight w:val="yellow"/>
                 <w:lang w:val="sv-SE"/>
               </w:rPr>
-              <w:t>Relational</w:t>
-            </w:r>
-            <w:proofErr w:type="spellEnd"/>
+              <w:t>Relatio</w:t>
+            </w:r>
             <w:r>
               <w:rPr>
                 <w:highlight w:val="yellow"/>
                 <w:lang w:val="sv-SE"/>
               </w:rPr>
-              <w:t xml:space="preserve"> </w:t>
-            </w:r>
-            <w:proofErr w:type="spellStart"/>
+              <w:t>ns</w:t>
+            </w:r>
             <w:r>
               <w:rPr>
                 <w:highlight w:val="yellow"/>
                 <w:lang w:val="sv-SE"/>
               </w:rPr>
-              <w:t>database</w:t>
-            </w:r>
-            <w:proofErr w:type="spellEnd"/>
+              <w:t>databas</w:t>
+            </w:r>
           </w:p>
         </w:tc>
       </w:tr>
     </w:tbl>
-    <w:p/>
     <w:p>
       <w:pPr>
         <w:pStyle w:val="Rubrik1"/>
@@ -6372,19 +6923,18 @@
           <w:numId w:val="13"/>
         </w:numPr>
       </w:pPr>
-      <w:bookmarkStart w:id="12" w:name="_Toc515896086"/>
-      <w:bookmarkStart w:id="13" w:name="_Toc515986205"/>
+      <w:bookmarkStart w:id="14" w:name="_Toc515896086"/>
+      <w:bookmarkStart w:id="15" w:name="_Toc515986205"/>
       <w:proofErr w:type="spellStart"/>
       <w:r>
-        <w:lastRenderedPageBreak/>
         <w:t>Arkitekturell</w:t>
       </w:r>
       <w:proofErr w:type="spellEnd"/>
       <w:r>
         <w:t xml:space="preserve"> Representation</w:t>
       </w:r>
-      <w:bookmarkEnd w:id="12"/>
-      <w:bookmarkEnd w:id="13"/>
+      <w:bookmarkEnd w:id="14"/>
+      <w:bookmarkEnd w:id="15"/>
     </w:p>
     <w:p>
       <w:pPr>
@@ -6394,8 +6944,8 @@
           <w:numId w:val="13"/>
         </w:numPr>
       </w:pPr>
-      <w:bookmarkStart w:id="14" w:name="_Toc515896087"/>
-      <w:bookmarkStart w:id="15" w:name="_Toc515986206"/>
+      <w:bookmarkStart w:id="16" w:name="_Toc515896087"/>
+      <w:bookmarkStart w:id="17" w:name="_Toc515986206"/>
       <w:proofErr w:type="spellStart"/>
       <w:r>
         <w:t>Arkitekturella</w:t>
@@ -6410,14 +6960,14 @@
         </w:rPr>
         <w:t>TODO</w:t>
       </w:r>
-      <w:bookmarkEnd w:id="14"/>
+      <w:bookmarkEnd w:id="16"/>
       <w:r>
         <w:rPr>
           <w:highlight w:val="yellow"/>
         </w:rPr>
         <w:t xml:space="preserve"> (när allt annat är klart, uppdateras så att rätt diagram anges nedan)</w:t>
       </w:r>
-      <w:bookmarkEnd w:id="15"/>
+      <w:bookmarkEnd w:id="17"/>
     </w:p>
     <w:p>
       <w:r>
@@ -6642,7 +7192,7 @@
       <w:pPr>
         <w:pStyle w:val="Rubrik2"/>
       </w:pPr>
-      <w:bookmarkStart w:id="16" w:name="_Toc515986207"/>
+      <w:bookmarkStart w:id="18" w:name="_Toc515986207"/>
       <w:proofErr w:type="spellStart"/>
       <w:r>
         <w:t>Use</w:t>
@@ -6674,121 +7224,121 @@
       <w:proofErr w:type="spellEnd"/>
       <w:r>
         <w:t>)</w:t>
-      </w:r>
-      <w:bookmarkEnd w:id="16"/>
-    </w:p>
-    <w:p>
-      <w:pPr>
-        <w:pStyle w:val="Rubrik3"/>
-      </w:pPr>
-      <w:bookmarkStart w:id="17" w:name="_Toc515986208"/>
-      <w:r>
-        <w:t>Översikt</w:t>
-      </w:r>
-      <w:bookmarkEnd w:id="17"/>
-    </w:p>
-    <w:p>
-      <w:r>
-        <w:t>Syftet med användarvyn är att ge ytterligare sammanhang kring användningen av systemet och interaktionerna mellan dess komponenter. I detta dokument betraktas varje komponent som en användargruppsaktör.</w:t>
-      </w:r>
-    </w:p>
-    <w:p>
-      <w:r>
-        <w:t xml:space="preserve">En övergripande beskrivning av systemet ur ett funktionellt perspektiv är att en kund kommer in på caféet, använder </w:t>
-      </w:r>
-      <w:r>
-        <w:t xml:space="preserve">kundversionen av </w:t>
-      </w:r>
-      <w:proofErr w:type="spellStart"/>
-      <w:r>
-        <w:t>appen</w:t>
-      </w:r>
-      <w:proofErr w:type="spellEnd"/>
-      <w:r>
-        <w:t xml:space="preserve"> för att titta på menyn, eventuellt granska innehållsförteckningen för någon produkt närmare, väljer produkter att lägga i varukorgen, skickar och betalar beställningen. En notifikation går då </w:t>
-      </w:r>
-      <w:r>
-        <w:t xml:space="preserve">via personalversionen av </w:t>
-      </w:r>
-      <w:proofErr w:type="spellStart"/>
-      <w:r>
-        <w:t>appen</w:t>
-      </w:r>
-      <w:proofErr w:type="spellEnd"/>
-      <w:r>
-        <w:t xml:space="preserve"> </w:t>
-      </w:r>
-      <w:r>
-        <w:t>till personale</w:t>
-      </w:r>
-      <w:r>
-        <w:t xml:space="preserve">n </w:t>
-      </w:r>
-      <w:r>
-        <w:t xml:space="preserve">som </w:t>
-      </w:r>
-      <w:proofErr w:type="spellStart"/>
-      <w:r>
-        <w:t>leverar</w:t>
-      </w:r>
-      <w:proofErr w:type="spellEnd"/>
-      <w:r>
-        <w:t xml:space="preserve"> beställningen till rätt bord. Samtidigt uppdateras lagerstatus för produkterna och ordern registreras i en försäljningsdatabas. </w:t>
-      </w:r>
-      <w:r>
-        <w:br/>
-        <w:t xml:space="preserve">Ägaren har </w:t>
-      </w:r>
-      <w:r>
-        <w:t xml:space="preserve">i sin version av </w:t>
-      </w:r>
-      <w:proofErr w:type="spellStart"/>
-      <w:r>
-        <w:t>appen</w:t>
-      </w:r>
-      <w:proofErr w:type="spellEnd"/>
-      <w:r>
-        <w:t xml:space="preserve"> </w:t>
-      </w:r>
-      <w:r>
-        <w:t xml:space="preserve">möjlighet att skapa rapporter så som försäljningsdata och lagerstatus. Vid behov kan ägaren även uppdatera eller lägga till </w:t>
-      </w:r>
-      <w:proofErr w:type="gramStart"/>
-      <w:r>
-        <w:t>ny produktdata</w:t>
-      </w:r>
-      <w:proofErr w:type="gramEnd"/>
-      <w:r>
-        <w:t>.</w:t>
-      </w:r>
-    </w:p>
-    <w:p>
-      <w:pPr>
-        <w:pStyle w:val="Rubrik3"/>
-      </w:pPr>
-      <w:bookmarkStart w:id="18" w:name="_Toc515986209"/>
-      <w:r>
-        <w:t>Aktörer</w:t>
       </w:r>
       <w:bookmarkEnd w:id="18"/>
     </w:p>
     <w:p>
-      <w:r>
-        <w:t>Systemet har fyra olika externa aktörer. Kund, Personal, Ägare och Betalning (exempelvis en bank).</w:t>
-      </w:r>
+      <w:pPr>
+        <w:pStyle w:val="Rubrik3"/>
+      </w:pPr>
+      <w:bookmarkStart w:id="19" w:name="_Toc515986208"/>
+      <w:r>
+        <w:t>Översikt</w:t>
+      </w:r>
+      <w:bookmarkEnd w:id="19"/>
     </w:p>
     <w:p>
+      <w:r>
+        <w:t>Syftet med användarvyn är att ge ytterligare sammanhang kring användningen av systemet och interaktionerna mellan dess komponenter. I detta dokument betraktas varje komponent som en användargruppsaktör.</w:t>
+      </w:r>
+    </w:p>
+    <w:p>
+      <w:r>
+        <w:t xml:space="preserve">En övergripande beskrivning av systemet ur ett funktionellt perspektiv är att en kund kommer in på caféet, använder </w:t>
+      </w:r>
+      <w:r>
+        <w:t xml:space="preserve">kundversionen av </w:t>
+      </w:r>
+      <w:proofErr w:type="spellStart"/>
+      <w:r>
+        <w:t>appen</w:t>
+      </w:r>
+      <w:proofErr w:type="spellEnd"/>
+      <w:r>
+        <w:t xml:space="preserve"> för att titta på menyn, eventuellt granska innehållsförteckningen för någon produkt närmare, väljer produkter att lägga i varukorgen, skickar och betalar beställningen. En notifikation går då </w:t>
+      </w:r>
+      <w:r>
+        <w:t xml:space="preserve">via personalversionen av </w:t>
+      </w:r>
+      <w:proofErr w:type="spellStart"/>
+      <w:r>
+        <w:t>appen</w:t>
+      </w:r>
+      <w:proofErr w:type="spellEnd"/>
+      <w:r>
+        <w:t xml:space="preserve"> </w:t>
+      </w:r>
+      <w:r>
+        <w:t>till personale</w:t>
+      </w:r>
+      <w:r>
+        <w:t xml:space="preserve">n </w:t>
+      </w:r>
+      <w:r>
+        <w:t xml:space="preserve">som </w:t>
+      </w:r>
+      <w:proofErr w:type="spellStart"/>
+      <w:r>
+        <w:t>leverar</w:t>
+      </w:r>
+      <w:proofErr w:type="spellEnd"/>
+      <w:r>
+        <w:t xml:space="preserve"> beställningen till rätt bord. Samtidigt uppdateras lagerstatus för produkterna och ordern registreras i en försäljningsdatabas. </w:t>
+      </w:r>
+      <w:r>
+        <w:br/>
+        <w:t xml:space="preserve">Ägaren har </w:t>
+      </w:r>
+      <w:r>
+        <w:t xml:space="preserve">i sin version av </w:t>
+      </w:r>
+      <w:proofErr w:type="spellStart"/>
+      <w:r>
+        <w:t>appen</w:t>
+      </w:r>
+      <w:proofErr w:type="spellEnd"/>
+      <w:r>
+        <w:t xml:space="preserve"> </w:t>
+      </w:r>
+      <w:r>
+        <w:t xml:space="preserve">möjlighet att skapa rapporter så som försäljningsdata och lagerstatus. Vid behov kan ägaren även uppdatera eller lägga till </w:t>
+      </w:r>
+      <w:proofErr w:type="gramStart"/>
+      <w:r>
+        <w:t>ny produktdata</w:t>
+      </w:r>
+      <w:proofErr w:type="gramEnd"/>
+      <w:r>
+        <w:t>.</w:t>
+      </w:r>
+    </w:p>
+    <w:p>
+      <w:pPr>
+        <w:pStyle w:val="Rubrik3"/>
+      </w:pPr>
+      <w:bookmarkStart w:id="20" w:name="_Toc515986209"/>
+      <w:r>
+        <w:t>Aktörer</w:t>
+      </w:r>
+      <w:bookmarkEnd w:id="20"/>
+    </w:p>
+    <w:p>
+      <w:r>
+        <w:t>Systemet har fyra olika externa aktörer. Kund, Personal, Ägare och Betalning (exempelvis en bank).</w:t>
+      </w:r>
+    </w:p>
+    <w:p>
       <w:pPr>
         <w:pStyle w:val="Rubrik4"/>
       </w:pPr>
-      <w:bookmarkStart w:id="19" w:name="_Ref515969161"/>
-      <w:bookmarkStart w:id="20" w:name="_Toc515986210"/>
+      <w:bookmarkStart w:id="21" w:name="_Ref515969161"/>
+      <w:bookmarkStart w:id="22" w:name="_Toc515986210"/>
       <w:r>
         <w:lastRenderedPageBreak/>
         <w:t>Kund</w:t>
       </w:r>
-      <w:bookmarkEnd w:id="19"/>
-      <w:bookmarkEnd w:id="20"/>
+      <w:bookmarkEnd w:id="21"/>
+      <w:bookmarkEnd w:id="22"/>
     </w:p>
     <w:p>
       <w:pPr>
@@ -6852,27 +7402,14 @@
       <w:r>
         <w:t xml:space="preserve">Figur </w:t>
       </w:r>
-      <w:r>
-        <w:fldChar w:fldCharType="begin"/>
-      </w:r>
-      <w:r>
-        <w:instrText xml:space="preserve"> SEQ Figur \* ARABIC </w:instrText>
-      </w:r>
-      <w:r>
-        <w:fldChar w:fldCharType="separate"/>
-      </w:r>
-      <w:r>
-        <w:rPr>
-          <w:noProof/>
-        </w:rPr>
-        <w:t>2</w:t>
-      </w:r>
-      <w:r>
-        <w:rPr>
-          <w:noProof/>
-        </w:rPr>
-        <w:fldChar w:fldCharType="end"/>
-      </w:r>
+      <w:fldSimple w:instr=" SEQ Figur \* ARABIC ">
+        <w:r>
+          <w:rPr>
+            <w:noProof/>
+          </w:rPr>
+          <w:t>2</w:t>
+        </w:r>
+      </w:fldSimple>
       <w:r>
         <w:t xml:space="preserve"> </w:t>
       </w:r>
@@ -6952,27 +7489,14 @@
       <w:r>
         <w:t xml:space="preserve">Figur </w:t>
       </w:r>
-      <w:r>
-        <w:fldChar w:fldCharType="begin"/>
-      </w:r>
-      <w:r>
-        <w:instrText xml:space="preserve"> SEQ Figur \* ARABIC </w:instrText>
-      </w:r>
-      <w:r>
-        <w:fldChar w:fldCharType="separate"/>
-      </w:r>
-      <w:r>
-        <w:rPr>
-          <w:noProof/>
-        </w:rPr>
-        <w:t>3</w:t>
-      </w:r>
-      <w:r>
-        <w:rPr>
-          <w:noProof/>
-        </w:rPr>
-        <w:fldChar w:fldCharType="end"/>
-      </w:r>
+      <w:fldSimple w:instr=" SEQ Figur \* ARABIC ">
+        <w:r>
+          <w:rPr>
+            <w:noProof/>
+          </w:rPr>
+          <w:t>3</w:t>
+        </w:r>
+      </w:fldSimple>
       <w:r>
         <w:t xml:space="preserve"> Några </w:t>
       </w:r>
@@ -6997,13 +7521,13 @@
       <w:pPr>
         <w:pStyle w:val="Rubrik4"/>
       </w:pPr>
-      <w:bookmarkStart w:id="21" w:name="_Ref515969323"/>
-      <w:bookmarkStart w:id="22" w:name="_Toc515986211"/>
+      <w:bookmarkStart w:id="23" w:name="_Ref515969323"/>
+      <w:bookmarkStart w:id="24" w:name="_Toc515986211"/>
       <w:r>
         <w:t>Personal</w:t>
       </w:r>
-      <w:bookmarkEnd w:id="21"/>
-      <w:bookmarkEnd w:id="22"/>
+      <w:bookmarkEnd w:id="23"/>
+      <w:bookmarkEnd w:id="24"/>
     </w:p>
     <w:p>
       <w:pPr>
@@ -7122,14 +7646,14 @@
       <w:pPr>
         <w:pStyle w:val="Rubrik4"/>
       </w:pPr>
-      <w:bookmarkStart w:id="23" w:name="_Ref515969325"/>
-      <w:bookmarkStart w:id="24" w:name="_Toc515986212"/>
+      <w:bookmarkStart w:id="25" w:name="_Ref515969325"/>
+      <w:bookmarkStart w:id="26" w:name="_Toc515986212"/>
       <w:r>
         <w:lastRenderedPageBreak/>
         <w:t>Ägare</w:t>
       </w:r>
-      <w:bookmarkEnd w:id="23"/>
-      <w:bookmarkEnd w:id="24"/>
+      <w:bookmarkEnd w:id="25"/>
+      <w:bookmarkEnd w:id="26"/>
     </w:p>
     <w:p>
       <w:pPr>
@@ -7205,27 +7729,14 @@
       <w:r>
         <w:t xml:space="preserve">Figur </w:t>
       </w:r>
-      <w:r>
-        <w:fldChar w:fldCharType="begin"/>
-      </w:r>
-      <w:r>
-        <w:instrText xml:space="preserve"> SEQ Figur \* ARABIC </w:instrText>
-      </w:r>
-      <w:r>
-        <w:fldChar w:fldCharType="separate"/>
-      </w:r>
-      <w:r>
-        <w:rPr>
-          <w:noProof/>
-        </w:rPr>
-        <w:t>5</w:t>
-      </w:r>
-      <w:r>
-        <w:rPr>
-          <w:noProof/>
-        </w:rPr>
-        <w:fldChar w:fldCharType="end"/>
-      </w:r>
+      <w:fldSimple w:instr=" SEQ Figur \* ARABIC ">
+        <w:r>
+          <w:rPr>
+            <w:noProof/>
+          </w:rPr>
+          <w:t>5</w:t>
+        </w:r>
+      </w:fldSimple>
       <w:r>
         <w:t xml:space="preserve"> </w:t>
       </w:r>
@@ -7242,11 +7753,11 @@
       <w:pPr>
         <w:pStyle w:val="Rubrik4"/>
       </w:pPr>
-      <w:bookmarkStart w:id="25" w:name="_Toc515986213"/>
+      <w:bookmarkStart w:id="27" w:name="_Toc515986213"/>
       <w:r>
         <w:t>Betalning</w:t>
       </w:r>
-      <w:bookmarkEnd w:id="25"/>
+      <w:bookmarkEnd w:id="27"/>
     </w:p>
     <w:p>
       <w:r>
@@ -7263,7 +7774,7 @@
       <w:pPr>
         <w:pStyle w:val="Rubrik2"/>
       </w:pPr>
-      <w:bookmarkStart w:id="26" w:name="_Toc515986214"/>
+      <w:bookmarkStart w:id="28" w:name="_Toc515986214"/>
       <w:proofErr w:type="spellStart"/>
       <w:r>
         <w:t>Logical</w:t>
@@ -7289,13 +7800,13 @@
         </w:rPr>
         <w:t>TODO</w:t>
       </w:r>
-      <w:bookmarkEnd w:id="26"/>
+      <w:bookmarkEnd w:id="28"/>
     </w:p>
     <w:p>
       <w:pPr>
         <w:pStyle w:val="Rubrik3"/>
       </w:pPr>
-      <w:bookmarkStart w:id="27" w:name="_Toc515986215"/>
+      <w:bookmarkStart w:id="29" w:name="_Toc515986215"/>
       <w:r>
         <w:t>Översikt</w:t>
       </w:r>
@@ -7308,7 +7819,7 @@
         </w:rPr>
         <w:t>TODO</w:t>
       </w:r>
-      <w:bookmarkEnd w:id="27"/>
+      <w:bookmarkEnd w:id="29"/>
     </w:p>
     <w:p>
       <w:r>
@@ -7331,7 +7842,7 @@
       <w:pPr>
         <w:pStyle w:val="Rubrik4"/>
       </w:pPr>
-      <w:bookmarkStart w:id="28" w:name="_Toc515986216"/>
+      <w:bookmarkStart w:id="30" w:name="_Toc515986216"/>
       <w:r>
         <w:lastRenderedPageBreak/>
         <w:t xml:space="preserve">Klassdiagram </w:t>
@@ -7342,7 +7853,7 @@
         </w:rPr>
         <w:t>TODO</w:t>
       </w:r>
-      <w:bookmarkEnd w:id="28"/>
+      <w:bookmarkEnd w:id="30"/>
     </w:p>
     <w:p>
       <w:r>
@@ -7444,32 +7955,19 @@
       <w:pPr>
         <w:pStyle w:val="Beskrivning"/>
       </w:pPr>
-      <w:bookmarkStart w:id="29" w:name="_Ref515960456"/>
+      <w:bookmarkStart w:id="31" w:name="_Ref515960456"/>
       <w:r>
         <w:t xml:space="preserve">Figur </w:t>
       </w:r>
-      <w:r>
-        <w:fldChar w:fldCharType="begin"/>
-      </w:r>
-      <w:r>
-        <w:instrText xml:space="preserve"> SEQ Figur \* ARABIC </w:instrText>
-      </w:r>
-      <w:r>
-        <w:fldChar w:fldCharType="separate"/>
-      </w:r>
-      <w:r>
-        <w:rPr>
-          <w:noProof/>
-        </w:rPr>
-        <w:t>6</w:t>
-      </w:r>
-      <w:r>
-        <w:rPr>
-          <w:noProof/>
-        </w:rPr>
-        <w:fldChar w:fldCharType="end"/>
-      </w:r>
-      <w:bookmarkEnd w:id="29"/>
+      <w:fldSimple w:instr=" SEQ Figur \* ARABIC ">
+        <w:r>
+          <w:rPr>
+            <w:noProof/>
+          </w:rPr>
+          <w:t>6</w:t>
+        </w:r>
+      </w:fldSimple>
+      <w:bookmarkEnd w:id="31"/>
       <w:r>
         <w:t xml:space="preserve"> Klassdiagram</w:t>
       </w:r>
@@ -7488,14 +7986,14 @@
       <w:pPr>
         <w:pStyle w:val="Rubrik4"/>
       </w:pPr>
-      <w:bookmarkStart w:id="30" w:name="_Toc515986217"/>
+      <w:bookmarkStart w:id="32" w:name="_Toc515986217"/>
       <w:r>
         <w:t>Tillstånds</w:t>
       </w:r>
       <w:r>
         <w:t>diagram</w:t>
       </w:r>
-      <w:bookmarkEnd w:id="30"/>
+      <w:bookmarkEnd w:id="32"/>
     </w:p>
     <w:p>
       <w:pPr>
@@ -7591,32 +8089,19 @@
       <w:pPr>
         <w:pStyle w:val="Beskrivning"/>
       </w:pPr>
-      <w:bookmarkStart w:id="31" w:name="_Ref515982644"/>
+      <w:bookmarkStart w:id="33" w:name="_Ref515982644"/>
       <w:r>
         <w:t xml:space="preserve">Figur </w:t>
       </w:r>
-      <w:r>
-        <w:fldChar w:fldCharType="begin"/>
-      </w:r>
-      <w:r>
-        <w:instrText xml:space="preserve"> SEQ Figur \* ARABIC </w:instrText>
-      </w:r>
-      <w:r>
-        <w:fldChar w:fldCharType="separate"/>
-      </w:r>
-      <w:r>
-        <w:rPr>
-          <w:noProof/>
-        </w:rPr>
-        <w:t>7</w:t>
-      </w:r>
-      <w:r>
-        <w:rPr>
-          <w:noProof/>
-        </w:rPr>
-        <w:fldChar w:fldCharType="end"/>
-      </w:r>
-      <w:bookmarkEnd w:id="31"/>
+      <w:fldSimple w:instr=" SEQ Figur \* ARABIC ">
+        <w:r>
+          <w:rPr>
+            <w:noProof/>
+          </w:rPr>
+          <w:t>7</w:t>
+        </w:r>
+      </w:fldSimple>
+      <w:bookmarkEnd w:id="33"/>
       <w:r>
         <w:t xml:space="preserve"> Tillstånds</w:t>
       </w:r>
@@ -7628,7 +8113,7 @@
       <w:pPr>
         <w:pStyle w:val="Rubrik3"/>
       </w:pPr>
-      <w:bookmarkStart w:id="32" w:name="_Toc515986218"/>
+      <w:bookmarkStart w:id="34" w:name="_Toc515986218"/>
       <w:r>
         <w:t>Interfacedefinitioner</w:t>
       </w:r>
@@ -7641,18 +8126,18 @@
         </w:rPr>
         <w:t>TODO</w:t>
       </w:r>
-      <w:bookmarkEnd w:id="32"/>
+      <w:bookmarkEnd w:id="34"/>
     </w:p>
     <w:p/>
     <w:p>
       <w:pPr>
         <w:pStyle w:val="Rubrik3"/>
       </w:pPr>
-      <w:bookmarkStart w:id="33" w:name="_Toc515986219"/>
+      <w:bookmarkStart w:id="35" w:name="_Toc515986219"/>
       <w:r>
         <w:t>Realisering av användarfall</w:t>
       </w:r>
-      <w:bookmarkEnd w:id="33"/>
+      <w:bookmarkEnd w:id="35"/>
     </w:p>
     <w:p>
       <w:r>
@@ -7671,11 +8156,11 @@
       <w:pPr>
         <w:pStyle w:val="Rubrik4"/>
       </w:pPr>
-      <w:bookmarkStart w:id="34" w:name="_Toc515986220"/>
+      <w:bookmarkStart w:id="36" w:name="_Toc515986220"/>
       <w:r>
         <w:t>Lägg produkt i varukorgen</w:t>
       </w:r>
-      <w:bookmarkEnd w:id="34"/>
+      <w:bookmarkEnd w:id="36"/>
     </w:p>
     <w:p>
       <w:r>
@@ -7748,27 +8233,14 @@
       <w:r>
         <w:t xml:space="preserve">Figur </w:t>
       </w:r>
-      <w:r>
-        <w:fldChar w:fldCharType="begin"/>
-      </w:r>
-      <w:r>
-        <w:instrText xml:space="preserve"> SEQ Figur \* ARABIC </w:instrText>
-      </w:r>
-      <w:r>
-        <w:fldChar w:fldCharType="separate"/>
-      </w:r>
-      <w:r>
-        <w:rPr>
-          <w:noProof/>
-        </w:rPr>
-        <w:t>8</w:t>
-      </w:r>
-      <w:r>
-        <w:rPr>
-          <w:noProof/>
-        </w:rPr>
-        <w:fldChar w:fldCharType="end"/>
-      </w:r>
+      <w:fldSimple w:instr=" SEQ Figur \* ARABIC ">
+        <w:r>
+          <w:rPr>
+            <w:noProof/>
+          </w:rPr>
+          <w:t>8</w:t>
+        </w:r>
+      </w:fldSimple>
       <w:r>
         <w:t xml:space="preserve"> Sekvensdiagram </w:t>
       </w:r>
@@ -7782,11 +8254,11 @@
       <w:pPr>
         <w:pStyle w:val="Rubrik4"/>
       </w:pPr>
-      <w:bookmarkStart w:id="35" w:name="_Toc515986221"/>
+      <w:bookmarkStart w:id="37" w:name="_Toc515986221"/>
       <w:r>
         <w:t>Gör beställning</w:t>
       </w:r>
-      <w:bookmarkEnd w:id="35"/>
+      <w:bookmarkEnd w:id="37"/>
     </w:p>
     <w:p>
       <w:r>
@@ -7858,27 +8330,14 @@
       <w:r>
         <w:t xml:space="preserve">Figur </w:t>
       </w:r>
-      <w:r>
-        <w:fldChar w:fldCharType="begin"/>
-      </w:r>
-      <w:r>
-        <w:instrText xml:space="preserve"> SEQ Figur \* ARABIC </w:instrText>
-      </w:r>
-      <w:r>
-        <w:fldChar w:fldCharType="separate"/>
-      </w:r>
-      <w:r>
-        <w:rPr>
-          <w:noProof/>
-        </w:rPr>
-        <w:t>9</w:t>
-      </w:r>
-      <w:r>
-        <w:rPr>
-          <w:noProof/>
-        </w:rPr>
-        <w:fldChar w:fldCharType="end"/>
-      </w:r>
+      <w:fldSimple w:instr=" SEQ Figur \* ARABIC ">
+        <w:r>
+          <w:rPr>
+            <w:noProof/>
+          </w:rPr>
+          <w:t>9</w:t>
+        </w:r>
+      </w:fldSimple>
       <w:r>
         <w:t xml:space="preserve"> Sekvensdiagram </w:t>
       </w:r>
@@ -7892,7 +8351,7 @@
       <w:pPr>
         <w:pStyle w:val="Rubrik4"/>
       </w:pPr>
-      <w:bookmarkStart w:id="36" w:name="_Toc515986222"/>
+      <w:bookmarkStart w:id="38" w:name="_Toc515986222"/>
       <w:r>
         <w:lastRenderedPageBreak/>
         <w:t xml:space="preserve">Skapa </w:t>
@@ -7903,7 +8362,7 @@
       <w:r>
         <w:t>t</w:t>
       </w:r>
-      <w:bookmarkEnd w:id="36"/>
+      <w:bookmarkEnd w:id="38"/>
     </w:p>
     <w:p>
       <w:r>
@@ -7975,27 +8434,14 @@
       <w:r>
         <w:t xml:space="preserve">Figur </w:t>
       </w:r>
-      <w:r>
-        <w:fldChar w:fldCharType="begin"/>
-      </w:r>
-      <w:r>
-        <w:instrText xml:space="preserve"> SEQ Figur \* ARABIC </w:instrText>
-      </w:r>
-      <w:r>
-        <w:fldChar w:fldCharType="separate"/>
-      </w:r>
-      <w:r>
-        <w:rPr>
-          <w:noProof/>
-        </w:rPr>
-        <w:t>10</w:t>
-      </w:r>
-      <w:r>
-        <w:rPr>
-          <w:noProof/>
-        </w:rPr>
-        <w:fldChar w:fldCharType="end"/>
-      </w:r>
+      <w:fldSimple w:instr=" SEQ Figur \* ARABIC ">
+        <w:r>
+          <w:rPr>
+            <w:noProof/>
+          </w:rPr>
+          <w:t>10</w:t>
+        </w:r>
+      </w:fldSimple>
       <w:r>
         <w:t xml:space="preserve"> Sekvensdiagram </w:t>
       </w:r>
@@ -8009,11 +8455,11 @@
       <w:pPr>
         <w:pStyle w:val="Rubrik4"/>
       </w:pPr>
-      <w:bookmarkStart w:id="37" w:name="_Toc515986223"/>
+      <w:bookmarkStart w:id="39" w:name="_Toc515986223"/>
       <w:r>
         <w:t>Hantera produkt</w:t>
       </w:r>
-      <w:bookmarkEnd w:id="37"/>
+      <w:bookmarkEnd w:id="39"/>
       <w:r>
         <w:t xml:space="preserve"> </w:t>
       </w:r>
@@ -8088,27 +8534,14 @@
       <w:r>
         <w:t xml:space="preserve">Figur </w:t>
       </w:r>
-      <w:r>
-        <w:fldChar w:fldCharType="begin"/>
-      </w:r>
-      <w:r>
-        <w:instrText xml:space="preserve"> SEQ Figur \* ARABIC </w:instrText>
-      </w:r>
-      <w:r>
-        <w:fldChar w:fldCharType="separate"/>
-      </w:r>
-      <w:r>
-        <w:rPr>
-          <w:noProof/>
-        </w:rPr>
-        <w:t>11</w:t>
-      </w:r>
-      <w:r>
-        <w:rPr>
-          <w:noProof/>
-        </w:rPr>
-        <w:fldChar w:fldCharType="end"/>
-      </w:r>
+      <w:fldSimple w:instr=" SEQ Figur \* ARABIC ">
+        <w:r>
+          <w:rPr>
+            <w:noProof/>
+          </w:rPr>
+          <w:t>11</w:t>
+        </w:r>
+      </w:fldSimple>
       <w:r>
         <w:t xml:space="preserve"> Sekvensdiagram </w:t>
       </w:r>
@@ -8123,8 +8556,8 @@
       <w:pPr>
         <w:pStyle w:val="Rubrik2"/>
       </w:pPr>
-      <w:bookmarkStart w:id="38" w:name="_Toc515896101"/>
-      <w:bookmarkStart w:id="39" w:name="_Toc515986224"/>
+      <w:bookmarkStart w:id="40" w:name="_Toc515896101"/>
+      <w:bookmarkStart w:id="41" w:name="_Toc515986224"/>
       <w:r>
         <w:t>Process</w:t>
       </w:r>
@@ -8145,8 +8578,8 @@
         </w:rPr>
         <w:t>TODO</w:t>
       </w:r>
-      <w:bookmarkEnd w:id="38"/>
-      <w:bookmarkEnd w:id="39"/>
+      <w:bookmarkEnd w:id="40"/>
+      <w:bookmarkEnd w:id="41"/>
     </w:p>
     <w:p>
       <w:pPr>
@@ -8159,8 +8592,8 @@
           <w:highlight w:val="yellow"/>
         </w:rPr>
       </w:pPr>
-      <w:bookmarkStart w:id="40" w:name="_Toc515896102"/>
-      <w:bookmarkStart w:id="41" w:name="_Toc515986225"/>
+      <w:bookmarkStart w:id="42" w:name="_Toc515896102"/>
+      <w:bookmarkStart w:id="43" w:name="_Toc515986225"/>
       <w:proofErr w:type="gramStart"/>
       <w:r>
         <w:t>Översikt</w:t>
@@ -8183,8 +8616,8 @@
         </w:rPr>
         <w:t>TODO</w:t>
       </w:r>
-      <w:bookmarkEnd w:id="40"/>
-      <w:bookmarkEnd w:id="41"/>
+      <w:bookmarkEnd w:id="42"/>
+      <w:bookmarkEnd w:id="43"/>
       <w:proofErr w:type="gramEnd"/>
     </w:p>
     <w:p/>
@@ -8192,7 +8625,7 @@
       <w:pPr>
         <w:pStyle w:val="Rubrik4"/>
       </w:pPr>
-      <w:bookmarkStart w:id="42" w:name="_Toc515986226"/>
+      <w:bookmarkStart w:id="44" w:name="_Toc515986226"/>
       <w:r>
         <w:t>Beställningsprocessen</w:t>
       </w:r>
@@ -8205,7 +8638,7 @@
         </w:rPr>
         <w:t>TODO</w:t>
       </w:r>
-      <w:bookmarkEnd w:id="42"/>
+      <w:bookmarkEnd w:id="44"/>
     </w:p>
     <w:p>
       <w:r>
@@ -8286,27 +8719,14 @@
       <w:r>
         <w:t xml:space="preserve">Figur </w:t>
       </w:r>
-      <w:r>
-        <w:fldChar w:fldCharType="begin"/>
-      </w:r>
-      <w:r>
-        <w:instrText xml:space="preserve"> SEQ Figur \* ARABIC </w:instrText>
-      </w:r>
-      <w:r>
-        <w:fldChar w:fldCharType="separate"/>
-      </w:r>
-      <w:r>
-        <w:rPr>
-          <w:noProof/>
-        </w:rPr>
-        <w:t>12</w:t>
-      </w:r>
-      <w:r>
-        <w:rPr>
-          <w:noProof/>
-        </w:rPr>
-        <w:fldChar w:fldCharType="end"/>
-      </w:r>
+      <w:fldSimple w:instr=" SEQ Figur \* ARABIC ">
+        <w:r>
+          <w:rPr>
+            <w:noProof/>
+          </w:rPr>
+          <w:t>12</w:t>
+        </w:r>
+      </w:fldSimple>
       <w:r>
         <w:t xml:space="preserve"> </w:t>
       </w:r>
@@ -8381,27 +8801,14 @@
       <w:r>
         <w:t xml:space="preserve">Figur </w:t>
       </w:r>
-      <w:r>
-        <w:fldChar w:fldCharType="begin"/>
-      </w:r>
-      <w:r>
-        <w:instrText xml:space="preserve"> SEQ Figur \* ARABIC </w:instrText>
-      </w:r>
-      <w:r>
-        <w:fldChar w:fldCharType="separate"/>
-      </w:r>
-      <w:r>
-        <w:rPr>
-          <w:noProof/>
-        </w:rPr>
-        <w:t>13</w:t>
-      </w:r>
-      <w:r>
-        <w:rPr>
-          <w:noProof/>
-        </w:rPr>
-        <w:fldChar w:fldCharType="end"/>
-      </w:r>
+      <w:fldSimple w:instr=" SEQ Figur \* ARABIC ">
+        <w:r>
+          <w:rPr>
+            <w:noProof/>
+          </w:rPr>
+          <w:t>13</w:t>
+        </w:r>
+      </w:fldSimple>
       <w:r>
         <w:t xml:space="preserve"> Aktivitetsdiagram Hantera beställningen</w:t>
       </w:r>
@@ -8413,7 +8820,7 @@
           <w:highlight w:val="yellow"/>
         </w:rPr>
       </w:pPr>
-      <w:bookmarkStart w:id="43" w:name="_Toc515986227"/>
+      <w:bookmarkStart w:id="45" w:name="_Toc515986227"/>
       <w:r>
         <w:t>Administrativa processer</w:t>
       </w:r>
@@ -8426,7 +8833,7 @@
         </w:rPr>
         <w:t>TODO</w:t>
       </w:r>
-      <w:bookmarkEnd w:id="43"/>
+      <w:bookmarkEnd w:id="45"/>
     </w:p>
     <w:p>
       <w:r>
@@ -8502,27 +8909,14 @@
       <w:r>
         <w:t xml:space="preserve">Figur </w:t>
       </w:r>
-      <w:r>
-        <w:fldChar w:fldCharType="begin"/>
-      </w:r>
-      <w:r>
-        <w:instrText xml:space="preserve"> SEQ Figur \* ARABIC </w:instrText>
-      </w:r>
-      <w:r>
-        <w:fldChar w:fldCharType="separate"/>
-      </w:r>
-      <w:r>
-        <w:rPr>
-          <w:noProof/>
-        </w:rPr>
-        <w:t>14</w:t>
-      </w:r>
-      <w:r>
-        <w:rPr>
-          <w:noProof/>
-        </w:rPr>
-        <w:fldChar w:fldCharType="end"/>
-      </w:r>
+      <w:fldSimple w:instr=" SEQ Figur \* ARABIC ">
+        <w:r>
+          <w:rPr>
+            <w:noProof/>
+          </w:rPr>
+          <w:t>14</w:t>
+        </w:r>
+      </w:fldSimple>
       <w:r>
         <w:t xml:space="preserve"> Aktivitetsdiagram administrativa processer (hantera produktdata, ta ut rapporter)</w:t>
       </w:r>
@@ -8531,7 +8925,7 @@
       <w:pPr>
         <w:pStyle w:val="Rubrik2"/>
       </w:pPr>
-      <w:bookmarkStart w:id="44" w:name="_Toc515986228"/>
+      <w:bookmarkStart w:id="46" w:name="_Toc515986228"/>
       <w:r>
         <w:t xml:space="preserve">Data </w:t>
       </w:r>
@@ -8539,7 +8933,7 @@
       <w:r>
         <w:t>View</w:t>
       </w:r>
-      <w:bookmarkEnd w:id="44"/>
+      <w:bookmarkEnd w:id="46"/>
       <w:proofErr w:type="spellEnd"/>
     </w:p>
     <w:p>
@@ -8648,32 +9042,19 @@
       <w:pPr>
         <w:pStyle w:val="Beskrivning"/>
       </w:pPr>
-      <w:bookmarkStart w:id="45" w:name="_Ref515919762"/>
+      <w:bookmarkStart w:id="47" w:name="_Ref515919762"/>
       <w:r>
         <w:t xml:space="preserve">Figur </w:t>
       </w:r>
-      <w:r>
-        <w:fldChar w:fldCharType="begin"/>
-      </w:r>
-      <w:r>
-        <w:instrText xml:space="preserve"> SEQ Figur \* ARABIC </w:instrText>
-      </w:r>
-      <w:r>
-        <w:fldChar w:fldCharType="separate"/>
-      </w:r>
-      <w:r>
-        <w:rPr>
-          <w:noProof/>
-        </w:rPr>
-        <w:t>15</w:t>
-      </w:r>
-      <w:r>
-        <w:rPr>
-          <w:noProof/>
-        </w:rPr>
-        <w:fldChar w:fldCharType="end"/>
-      </w:r>
-      <w:bookmarkEnd w:id="45"/>
+      <w:fldSimple w:instr=" SEQ Figur \* ARABIC ">
+        <w:r>
+          <w:rPr>
+            <w:noProof/>
+          </w:rPr>
+          <w:t>15</w:t>
+        </w:r>
+      </w:fldSimple>
+      <w:bookmarkEnd w:id="47"/>
       <w:r>
         <w:t xml:space="preserve"> DFD </w:t>
       </w:r>
@@ -8809,32 +9190,19 @@
       <w:pPr>
         <w:pStyle w:val="Beskrivning"/>
       </w:pPr>
-      <w:bookmarkStart w:id="46" w:name="_Ref515971966"/>
+      <w:bookmarkStart w:id="48" w:name="_Ref515971966"/>
       <w:r>
         <w:t xml:space="preserve">Figur </w:t>
       </w:r>
-      <w:r>
-        <w:fldChar w:fldCharType="begin"/>
-      </w:r>
-      <w:r>
-        <w:instrText xml:space="preserve"> SEQ Figur \* ARABIC </w:instrText>
-      </w:r>
-      <w:r>
-        <w:fldChar w:fldCharType="separate"/>
-      </w:r>
-      <w:r>
-        <w:rPr>
-          <w:noProof/>
-        </w:rPr>
-        <w:t>16</w:t>
-      </w:r>
-      <w:r>
-        <w:rPr>
-          <w:noProof/>
-        </w:rPr>
-        <w:fldChar w:fldCharType="end"/>
-      </w:r>
-      <w:bookmarkEnd w:id="46"/>
+      <w:fldSimple w:instr=" SEQ Figur \* ARABIC ">
+        <w:r>
+          <w:rPr>
+            <w:noProof/>
+          </w:rPr>
+          <w:t>16</w:t>
+        </w:r>
+      </w:fldSimple>
+      <w:bookmarkEnd w:id="48"/>
       <w:r>
         <w:t xml:space="preserve"> </w:t>
       </w:r>
@@ -8892,32 +9260,19 @@
       <w:pPr>
         <w:pStyle w:val="Beskrivning"/>
       </w:pPr>
-      <w:bookmarkStart w:id="47" w:name="_Ref515619885"/>
+      <w:bookmarkStart w:id="49" w:name="_Ref515619885"/>
       <w:r>
         <w:t xml:space="preserve">Figur </w:t>
       </w:r>
-      <w:r>
-        <w:fldChar w:fldCharType="begin"/>
-      </w:r>
-      <w:r>
-        <w:instrText xml:space="preserve"> SEQ Figur \* ARABIC </w:instrText>
-      </w:r>
-      <w:r>
-        <w:fldChar w:fldCharType="separate"/>
-      </w:r>
-      <w:r>
-        <w:rPr>
-          <w:noProof/>
-        </w:rPr>
-        <w:t>17</w:t>
-      </w:r>
-      <w:r>
-        <w:rPr>
-          <w:noProof/>
-        </w:rPr>
-        <w:fldChar w:fldCharType="end"/>
-      </w:r>
-      <w:bookmarkEnd w:id="47"/>
+      <w:fldSimple w:instr=" SEQ Figur \* ARABIC ">
+        <w:r>
+          <w:rPr>
+            <w:noProof/>
+          </w:rPr>
+          <w:t>17</w:t>
+        </w:r>
+      </w:fldSimple>
+      <w:bookmarkEnd w:id="49"/>
       <w:r>
         <w:t xml:space="preserve"> </w:t>
       </w:r>
@@ -8933,7 +9288,7 @@
       <w:pPr>
         <w:pStyle w:val="Rubrik2"/>
       </w:pPr>
-      <w:bookmarkStart w:id="48" w:name="_Toc515986229"/>
+      <w:bookmarkStart w:id="50" w:name="_Toc515986229"/>
       <w:proofErr w:type="spellStart"/>
       <w:r>
         <w:t>Deployment</w:t>
@@ -8958,17 +9313,17 @@
       <w:r>
         <w:t>)</w:t>
       </w:r>
-      <w:bookmarkEnd w:id="48"/>
+      <w:bookmarkEnd w:id="50"/>
     </w:p>
     <w:p>
       <w:pPr>
         <w:pStyle w:val="Rubrik3"/>
       </w:pPr>
-      <w:bookmarkStart w:id="49" w:name="_Toc515986230"/>
+      <w:bookmarkStart w:id="51" w:name="_Toc515986230"/>
       <w:r>
         <w:t>Lösningsöversikt</w:t>
       </w:r>
-      <w:bookmarkEnd w:id="49"/>
+      <w:bookmarkEnd w:id="51"/>
     </w:p>
     <w:p>
       <w:r>
@@ -9072,32 +9427,19 @@
       <w:pPr>
         <w:pStyle w:val="Beskrivning"/>
       </w:pPr>
-      <w:bookmarkStart w:id="50" w:name="_Ref515895994"/>
+      <w:bookmarkStart w:id="52" w:name="_Ref515895994"/>
       <w:r>
         <w:t xml:space="preserve">Figur </w:t>
       </w:r>
-      <w:r>
-        <w:fldChar w:fldCharType="begin"/>
-      </w:r>
-      <w:r>
-        <w:instrText xml:space="preserve"> SEQ Figur \* ARABIC </w:instrText>
-      </w:r>
-      <w:r>
-        <w:fldChar w:fldCharType="separate"/>
-      </w:r>
-      <w:r>
-        <w:rPr>
-          <w:noProof/>
-        </w:rPr>
-        <w:t>18</w:t>
-      </w:r>
-      <w:r>
-        <w:rPr>
-          <w:noProof/>
-        </w:rPr>
-        <w:fldChar w:fldCharType="end"/>
-      </w:r>
-      <w:bookmarkEnd w:id="50"/>
+      <w:fldSimple w:instr=" SEQ Figur \* ARABIC ">
+        <w:r>
+          <w:rPr>
+            <w:noProof/>
+          </w:rPr>
+          <w:t>18</w:t>
+        </w:r>
+      </w:fldSimple>
+      <w:bookmarkEnd w:id="52"/>
       <w:r>
         <w:t xml:space="preserve"> </w:t>
       </w:r>
@@ -9125,7 +9467,7 @@
           <w:highlight w:val="green"/>
         </w:rPr>
       </w:pPr>
-      <w:bookmarkStart w:id="51" w:name="_Toc515986231"/>
+      <w:bookmarkStart w:id="53" w:name="_Toc515986231"/>
       <w:r>
         <w:rPr>
           <w:highlight w:val="green"/>
@@ -9138,7 +9480,7 @@
         </w:rPr>
         <w:t xml:space="preserve"> TODO</w:t>
       </w:r>
-      <w:bookmarkEnd w:id="51"/>
+      <w:bookmarkEnd w:id="53"/>
     </w:p>
     <w:p>
       <w:proofErr w:type="spellStart"/>
@@ -9326,102 +9668,102 @@
       <w:pPr>
         <w:pStyle w:val="Rubrik1"/>
       </w:pPr>
-      <w:bookmarkStart w:id="52" w:name="_Toc515986232"/>
+      <w:bookmarkStart w:id="54" w:name="_Toc515986232"/>
       <w:r>
         <w:t>Icke</w:t>
       </w:r>
       <w:r>
         <w:t>-funktionella krav</w:t>
-      </w:r>
-      <w:bookmarkEnd w:id="52"/>
-    </w:p>
-    <w:p>
-      <w:pPr>
-        <w:pStyle w:val="Rubrik2"/>
-      </w:pPr>
-      <w:bookmarkStart w:id="53" w:name="_Toc515986233"/>
-      <w:r>
-        <w:t>Svarstider</w:t>
-      </w:r>
-      <w:r>
-        <w:t xml:space="preserve"> och kapacitet</w:t>
-      </w:r>
-      <w:bookmarkEnd w:id="53"/>
-    </w:p>
-    <w:p>
-      <w:r>
-        <w:t>Från kundens perspektiv ska svarstiden normalt understiga 2 sekunder vid normalbelastning (20 samtidiga kunder). I övriga fall ska svarstiden vara mindre än 8 sekunder.</w:t>
-      </w:r>
-    </w:p>
-    <w:p>
-      <w:r>
-        <w:t>Systemet ska klara att hantera minst 50 samtidiga användare.</w:t>
-      </w:r>
-    </w:p>
-    <w:p>
-      <w:pPr>
-        <w:pStyle w:val="Rubrik2"/>
-      </w:pPr>
-      <w:bookmarkStart w:id="54" w:name="_Toc515986234"/>
-      <w:r>
-        <w:t>Tillgänglighet</w:t>
       </w:r>
       <w:bookmarkEnd w:id="54"/>
     </w:p>
     <w:p>
-      <w:r>
-        <w:t>För kunden ska systemet vara tillgängligt minst under caféets öppettider. För personal och ägare ytterligare minst från två timmar innan caféet öppnar, samt fyra timmar efter stängning för att möjliggöra administrativa uppgifter.</w:t>
-      </w:r>
-    </w:p>
-    <w:p>
-      <w:r>
-        <w:t xml:space="preserve">Användargränssnittet ska vara intuitivt. </w:t>
-      </w:r>
-    </w:p>
-    <w:p>
       <w:pPr>
         <w:pStyle w:val="Rubrik2"/>
       </w:pPr>
-      <w:bookmarkStart w:id="55" w:name="_Toc515986235"/>
-      <w:r>
-        <w:lastRenderedPageBreak/>
-        <w:t>Tillförlitlighet</w:t>
+      <w:bookmarkStart w:id="55" w:name="_Toc515986233"/>
+      <w:r>
+        <w:t>Svarstider</w:t>
+      </w:r>
+      <w:r>
+        <w:t xml:space="preserve"> och kapacitet</w:t>
       </w:r>
       <w:bookmarkEnd w:id="55"/>
     </w:p>
     <w:p>
       <w:r>
-        <w:t xml:space="preserve">Systemet bör gå att </w:t>
-      </w:r>
-      <w:proofErr w:type="spellStart"/>
-      <w:r>
-        <w:t>drifta</w:t>
-      </w:r>
-      <w:proofErr w:type="spellEnd"/>
-      <w:r>
-        <w:t xml:space="preserve"> med redundans.</w:t>
+        <w:t>Från kundens perspektiv ska svarstiden normalt understiga 2 sekunder vid normalbelastning (20 samtidiga kunder). I övriga fall ska svarstiden vara mindre än 8 sekunder.</w:t>
       </w:r>
     </w:p>
     <w:p>
+      <w:r>
+        <w:t>Systemet ska klara att hantera minst 50 samtidiga användare.</w:t>
+      </w:r>
+    </w:p>
+    <w:p>
       <w:pPr>
         <w:pStyle w:val="Rubrik2"/>
       </w:pPr>
-      <w:bookmarkStart w:id="56" w:name="_Toc515986236"/>
-      <w:r>
-        <w:t>Förvaltningsbarhet</w:t>
+      <w:bookmarkStart w:id="56" w:name="_Toc515986234"/>
+      <w:r>
+        <w:t>Tillgänglighet</w:t>
       </w:r>
       <w:bookmarkEnd w:id="56"/>
     </w:p>
     <w:p>
       <w:r>
-        <w:t>Det ska finnas separata miljöer för utveckling, test och produktion.</w:t>
+        <w:t>För kunden ska systemet vara tillgängligt minst under caféets öppettider. För personal och ägare ytterligare minst från två timmar innan caféet öppnar, samt fyra timmar efter stängning för att möjliggöra administrativa uppgifter.</w:t>
       </w:r>
     </w:p>
     <w:p>
+      <w:r>
+        <w:t xml:space="preserve">Användargränssnittet ska vara intuitivt. </w:t>
+      </w:r>
+    </w:p>
+    <w:p>
+      <w:pPr>
+        <w:pStyle w:val="Rubrik2"/>
+      </w:pPr>
+      <w:bookmarkStart w:id="57" w:name="_Toc515986235"/>
+      <w:r>
+        <w:lastRenderedPageBreak/>
+        <w:t>Tillförlitlighet</w:t>
+      </w:r>
+      <w:bookmarkEnd w:id="57"/>
+    </w:p>
+    <w:p>
+      <w:r>
+        <w:t xml:space="preserve">Systemet bör gå att </w:t>
+      </w:r>
+      <w:proofErr w:type="spellStart"/>
+      <w:r>
+        <w:t>drifta</w:t>
+      </w:r>
+      <w:proofErr w:type="spellEnd"/>
+      <w:r>
+        <w:t xml:space="preserve"> med redundans.</w:t>
+      </w:r>
+    </w:p>
+    <w:p>
+      <w:pPr>
+        <w:pStyle w:val="Rubrik2"/>
+      </w:pPr>
+      <w:bookmarkStart w:id="58" w:name="_Toc515986236"/>
+      <w:r>
+        <w:t>Förvaltningsbarhet</w:t>
+      </w:r>
+      <w:bookmarkEnd w:id="58"/>
+    </w:p>
+    <w:p>
+      <w:r>
+        <w:t>Det ska finnas separata miljöer för utveckling, test och produktion.</w:t>
+      </w:r>
+    </w:p>
+    <w:p>
       <w:pPr>
         <w:pStyle w:val="Rubrik1"/>
       </w:pPr>
-      <w:bookmarkStart w:id="57" w:name="_Toc515986237"/>
+      <w:bookmarkStart w:id="59" w:name="_Toc515986237"/>
       <w:r>
         <w:t>Teknisk lösning</w:t>
       </w:r>
@@ -9440,13 +9782,13 @@
         </w:rPr>
         <w:t xml:space="preserve"> – Ta bort?</w:t>
       </w:r>
-      <w:bookmarkEnd w:id="57"/>
+      <w:bookmarkEnd w:id="59"/>
     </w:p>
     <w:p>
       <w:pPr>
         <w:pStyle w:val="Rubrik2"/>
       </w:pPr>
-      <w:bookmarkStart w:id="58" w:name="_Toc515986238"/>
+      <w:bookmarkStart w:id="60" w:name="_Toc515986238"/>
       <w:r>
         <w:t>Beskrivning</w:t>
       </w:r>
@@ -9459,13 +9801,13 @@
         </w:rPr>
         <w:t>TODO</w:t>
       </w:r>
-      <w:bookmarkEnd w:id="58"/>
+      <w:bookmarkEnd w:id="60"/>
     </w:p>
     <w:p>
       <w:pPr>
         <w:pStyle w:val="Rubrik2"/>
       </w:pPr>
-      <w:bookmarkStart w:id="59" w:name="_Toc515986239"/>
+      <w:bookmarkStart w:id="61" w:name="_Toc515986239"/>
       <w:r>
         <w:t>Integration med omvärlden</w:t>
       </w:r>
@@ -9478,13 +9820,13 @@
         </w:rPr>
         <w:t>TODO</w:t>
       </w:r>
-      <w:bookmarkEnd w:id="59"/>
+      <w:bookmarkEnd w:id="61"/>
     </w:p>
     <w:p>
       <w:pPr>
         <w:pStyle w:val="Rubrik2"/>
       </w:pPr>
-      <w:bookmarkStart w:id="60" w:name="_Toc515986240"/>
+      <w:bookmarkStart w:id="62" w:name="_Toc515986240"/>
       <w:r>
         <w:t>Felhantering</w:t>
       </w:r>
@@ -9509,7 +9851,7 @@
         </w:rPr>
         <w:t>om ta bort huvudsektionen?</w:t>
       </w:r>
-      <w:bookmarkEnd w:id="60"/>
+      <w:bookmarkEnd w:id="62"/>
     </w:p>
     <w:p>
       <w:r>
@@ -9528,11 +9870,11 @@
       <w:pPr>
         <w:pStyle w:val="Rubrik3"/>
       </w:pPr>
-      <w:bookmarkStart w:id="61" w:name="_Toc515986241"/>
+      <w:bookmarkStart w:id="63" w:name="_Toc515986241"/>
       <w:r>
         <w:t>Regler</w:t>
       </w:r>
-      <w:bookmarkEnd w:id="61"/>
+      <w:bookmarkEnd w:id="63"/>
     </w:p>
     <w:p>
       <w:r>
@@ -9562,11 +9904,11 @@
       <w:pPr>
         <w:pStyle w:val="Rubrik3"/>
       </w:pPr>
-      <w:bookmarkStart w:id="62" w:name="_Toc515986242"/>
+      <w:bookmarkStart w:id="64" w:name="_Toc515986242"/>
       <w:r>
         <w:t>Dataformatering</w:t>
       </w:r>
-      <w:bookmarkEnd w:id="62"/>
+      <w:bookmarkEnd w:id="64"/>
     </w:p>
     <w:p>
       <w:r>
@@ -10775,7 +11117,7 @@
         <v:path o:extrusionok="f" gradientshapeok="t" o:connecttype="rect"/>
         <o:lock v:ext="edit" aspectratio="t"/>
       </v:shapetype>
-      <v:shape id="_x0000_i1053" type="#_x0000_t75" style="width:4.05pt;height:8.95pt" o:bullet="t">
+      <v:shape id="_x0000_i1070" type="#_x0000_t75" style="width:4.05pt;height:8.95pt" o:bullet="t">
         <v:imagedata r:id="rId1" o:title="clip_image001"/>
       </v:shape>
     </w:pict>
@@ -15232,14 +15574,6 @@
     <w:pitch w:val="variable"/>
     <w:sig w:usb0="E1002EFF" w:usb1="C000605B" w:usb2="00000029" w:usb3="00000000" w:csb0="000101FF" w:csb1="00000000"/>
   </w:font>
-  <w:font w:name="inherit">
-    <w:altName w:val="Cambria"/>
-    <w:panose1 w:val="00000000000000000000"/>
-    <w:charset w:val="00"/>
-    <w:family w:val="roman"/>
-    <w:notTrueType/>
-    <w:pitch w:val="default"/>
-  </w:font>
   <w:font w:name="Calibri">
     <w:panose1 w:val="020F0502020204030204"/>
     <w:charset w:val="00"/>
@@ -15297,6 +15631,7 @@
     <w:rsid w:val="00C015C2"/>
     <w:rsid w:val="00CC0C80"/>
     <w:rsid w:val="00D1236C"/>
+    <w:rsid w:val="00D92884"/>
     <w:rsid w:val="00DC1A51"/>
     <w:rsid w:val="00E06051"/>
     <w:rsid w:val="00ED570F"/>
@@ -16348,7 +16683,7 @@
 </file>
 
 <file path=customXml/itemProps4.xml><?xml version="1.0" encoding="utf-8"?>
-<ds:datastoreItem xmlns:ds="http://schemas.openxmlformats.org/officeDocument/2006/customXml" ds:itemID="{BA95C562-3FA5-485B-B21C-B88F82F19049}">
+<ds:datastoreItem xmlns:ds="http://schemas.openxmlformats.org/officeDocument/2006/customXml" ds:itemID="{182D2D77-82E4-4A60-AFBD-D1A2C46E0CBA}">
   <ds:schemaRefs>
     <ds:schemaRef ds:uri="http://schemas.openxmlformats.org/officeDocument/2006/bibliography"/>
   </ds:schemaRefs>

</xml_diff>

<commit_message>
Lagt in texterna för process view
</commit_message>
<xml_diff>
--- a/Systemarkitektur_projekt_SAD_CafeApp_Billy_Tommy_Zein_Malin_01.docx
+++ b/Systemarkitektur_projekt_SAD_CafeApp_Billy_Tommy_Zein_Malin_01.docx
@@ -5992,47 +5992,29 @@
                 <w:color w:val="212121"/>
               </w:rPr>
             </w:pPr>
-            <w:proofErr w:type="spellStart"/>
             <w:r>
               <w:rPr>
                 <w:rFonts w:ascii="Times New Roman" w:hAnsi="Times New Roman" w:cs="Times New Roman"/>
                 <w:color w:val="212121"/>
               </w:rPr>
-              <w:t>Programmeringsspråk</w:t>
-            </w:r>
-            <w:proofErr w:type="spellEnd"/>
+              <w:t xml:space="preserve">Programmeringsspråk för </w:t>
+            </w:r>
+            <w:proofErr w:type="spellStart"/>
             <w:r>
               <w:rPr>
                 <w:rFonts w:ascii="Times New Roman" w:hAnsi="Times New Roman" w:cs="Times New Roman"/>
                 <w:color w:val="212121"/>
               </w:rPr>
-              <w:t xml:space="preserve"> </w:t>
-            </w:r>
-            <w:proofErr w:type="spellStart"/>
+              <w:t>iOS</w:t>
+            </w:r>
+            <w:proofErr w:type="spellEnd"/>
             <w:r>
               <w:rPr>
                 <w:rFonts w:ascii="Times New Roman" w:hAnsi="Times New Roman" w:cs="Times New Roman"/>
                 <w:color w:val="212121"/>
               </w:rPr>
-              <w:t>för</w:t>
-            </w:r>
-            <w:proofErr w:type="spellEnd"/>
-            <w:r>
-              <w:rPr>
-                <w:rFonts w:ascii="Times New Roman" w:hAnsi="Times New Roman" w:cs="Times New Roman"/>
-                <w:color w:val="212121"/>
-              </w:rPr>
-              <w:t xml:space="preserve"> iOS-</w:t>
-            </w:r>
-            <w:proofErr w:type="spellStart"/>
-            <w:r>
-              <w:rPr>
-                <w:rFonts w:ascii="Times New Roman" w:hAnsi="Times New Roman" w:cs="Times New Roman"/>
-                <w:color w:val="212121"/>
-              </w:rPr>
-              <w:t>versionen</w:t>
-            </w:r>
-            <w:proofErr w:type="spellEnd"/>
+              <w:t>-versionen</w:t>
+            </w:r>
           </w:p>
         </w:tc>
       </w:tr>
@@ -6376,15 +6358,13 @@
         </w:rPr>
         <w:t>.</w:t>
       </w:r>
-      <w:bookmarkStart w:id="12" w:name="_GoBack"/>
-      <w:bookmarkEnd w:id="12"/>
     </w:p>
     <w:p>
       <w:pPr>
         <w:pStyle w:val="Beskrivning"/>
         <w:keepNext/>
       </w:pPr>
-      <w:bookmarkStart w:id="13" w:name="_Ref516002377"/>
+      <w:bookmarkStart w:id="12" w:name="_Ref516002377"/>
       <w:r>
         <w:lastRenderedPageBreak/>
         <w:t xml:space="preserve">Tabell </w:t>
@@ -6397,7 +6377,7 @@
           <w:t>2</w:t>
         </w:r>
       </w:fldSimple>
-      <w:bookmarkEnd w:id="13"/>
+      <w:bookmarkEnd w:id="12"/>
       <w:r>
         <w:t xml:space="preserve"> Miljöer och verktyg</w:t>
       </w:r>
@@ -6923,8 +6903,8 @@
           <w:numId w:val="13"/>
         </w:numPr>
       </w:pPr>
-      <w:bookmarkStart w:id="14" w:name="_Toc515896086"/>
-      <w:bookmarkStart w:id="15" w:name="_Toc515986205"/>
+      <w:bookmarkStart w:id="13" w:name="_Toc515896086"/>
+      <w:bookmarkStart w:id="14" w:name="_Toc515986205"/>
       <w:proofErr w:type="spellStart"/>
       <w:r>
         <w:t>Arkitekturell</w:t>
@@ -6933,8 +6913,8 @@
       <w:r>
         <w:t xml:space="preserve"> Representation</w:t>
       </w:r>
+      <w:bookmarkEnd w:id="13"/>
       <w:bookmarkEnd w:id="14"/>
-      <w:bookmarkEnd w:id="15"/>
     </w:p>
     <w:p>
       <w:pPr>
@@ -6944,8 +6924,8 @@
           <w:numId w:val="13"/>
         </w:numPr>
       </w:pPr>
-      <w:bookmarkStart w:id="16" w:name="_Toc515896087"/>
-      <w:bookmarkStart w:id="17" w:name="_Toc515986206"/>
+      <w:bookmarkStart w:id="15" w:name="_Toc515896087"/>
+      <w:bookmarkStart w:id="16" w:name="_Toc515986206"/>
       <w:proofErr w:type="spellStart"/>
       <w:r>
         <w:t>Arkitekturella</w:t>
@@ -6960,14 +6940,14 @@
         </w:rPr>
         <w:t>TODO</w:t>
       </w:r>
-      <w:bookmarkEnd w:id="16"/>
+      <w:bookmarkEnd w:id="15"/>
       <w:r>
         <w:rPr>
           <w:highlight w:val="yellow"/>
         </w:rPr>
         <w:t xml:space="preserve"> (när allt annat är klart, uppdateras så att rätt diagram anges nedan)</w:t>
       </w:r>
-      <w:bookmarkEnd w:id="17"/>
+      <w:bookmarkEnd w:id="16"/>
     </w:p>
     <w:p>
       <w:r>
@@ -7192,7 +7172,7 @@
       <w:pPr>
         <w:pStyle w:val="Rubrik2"/>
       </w:pPr>
-      <w:bookmarkStart w:id="18" w:name="_Toc515986207"/>
+      <w:bookmarkStart w:id="17" w:name="_Toc515986207"/>
       <w:proofErr w:type="spellStart"/>
       <w:r>
         <w:t>Use</w:t>
@@ -7224,121 +7204,121 @@
       <w:proofErr w:type="spellEnd"/>
       <w:r>
         <w:t>)</w:t>
+      </w:r>
+      <w:bookmarkEnd w:id="17"/>
+    </w:p>
+    <w:p>
+      <w:pPr>
+        <w:pStyle w:val="Rubrik3"/>
+      </w:pPr>
+      <w:bookmarkStart w:id="18" w:name="_Toc515986208"/>
+      <w:r>
+        <w:t>Översikt</w:t>
       </w:r>
       <w:bookmarkEnd w:id="18"/>
     </w:p>
     <w:p>
+      <w:r>
+        <w:t>Syftet med användarvyn är att ge ytterligare sammanhang kring användningen av systemet och interaktionerna mellan dess komponenter. I detta dokument betraktas varje komponent som en användargruppsaktör.</w:t>
+      </w:r>
+    </w:p>
+    <w:p>
+      <w:r>
+        <w:t xml:space="preserve">En övergripande beskrivning av systemet ur ett funktionellt perspektiv är att en kund kommer in på caféet, använder </w:t>
+      </w:r>
+      <w:r>
+        <w:t xml:space="preserve">kundversionen av </w:t>
+      </w:r>
+      <w:proofErr w:type="spellStart"/>
+      <w:r>
+        <w:t>appen</w:t>
+      </w:r>
+      <w:proofErr w:type="spellEnd"/>
+      <w:r>
+        <w:t xml:space="preserve"> för att titta på menyn, eventuellt granska innehållsförteckningen för någon produkt närmare, väljer produkter att lägga i varukorgen, skickar och betalar beställningen. En notifikation går då </w:t>
+      </w:r>
+      <w:r>
+        <w:t xml:space="preserve">via personalversionen av </w:t>
+      </w:r>
+      <w:proofErr w:type="spellStart"/>
+      <w:r>
+        <w:t>appen</w:t>
+      </w:r>
+      <w:proofErr w:type="spellEnd"/>
+      <w:r>
+        <w:t xml:space="preserve"> </w:t>
+      </w:r>
+      <w:r>
+        <w:t>till personale</w:t>
+      </w:r>
+      <w:r>
+        <w:t xml:space="preserve">n </w:t>
+      </w:r>
+      <w:r>
+        <w:t xml:space="preserve">som </w:t>
+      </w:r>
+      <w:proofErr w:type="spellStart"/>
+      <w:r>
+        <w:t>leverar</w:t>
+      </w:r>
+      <w:proofErr w:type="spellEnd"/>
+      <w:r>
+        <w:t xml:space="preserve"> beställningen till rätt bord. Samtidigt uppdateras lagerstatus för produkterna och ordern registreras i en försäljningsdatabas. </w:t>
+      </w:r>
+      <w:r>
+        <w:br/>
+        <w:t xml:space="preserve">Ägaren har </w:t>
+      </w:r>
+      <w:r>
+        <w:t xml:space="preserve">i sin version av </w:t>
+      </w:r>
+      <w:proofErr w:type="spellStart"/>
+      <w:r>
+        <w:t>appen</w:t>
+      </w:r>
+      <w:proofErr w:type="spellEnd"/>
+      <w:r>
+        <w:t xml:space="preserve"> </w:t>
+      </w:r>
+      <w:r>
+        <w:t xml:space="preserve">möjlighet att skapa rapporter så som försäljningsdata och lagerstatus. Vid behov kan ägaren även uppdatera eller lägga till </w:t>
+      </w:r>
+      <w:proofErr w:type="gramStart"/>
+      <w:r>
+        <w:t>ny produktdata</w:t>
+      </w:r>
+      <w:proofErr w:type="gramEnd"/>
+      <w:r>
+        <w:t>.</w:t>
+      </w:r>
+    </w:p>
+    <w:p>
       <w:pPr>
         <w:pStyle w:val="Rubrik3"/>
       </w:pPr>
-      <w:bookmarkStart w:id="19" w:name="_Toc515986208"/>
-      <w:r>
-        <w:t>Översikt</w:t>
+      <w:bookmarkStart w:id="19" w:name="_Toc515986209"/>
+      <w:r>
+        <w:t>Aktörer</w:t>
       </w:r>
       <w:bookmarkEnd w:id="19"/>
     </w:p>
     <w:p>
       <w:r>
-        <w:t>Syftet med användarvyn är att ge ytterligare sammanhang kring användningen av systemet och interaktionerna mellan dess komponenter. I detta dokument betraktas varje komponent som en användargruppsaktör.</w:t>
+        <w:t>Systemet har fyra olika externa aktörer. Kund, Personal, Ägare och Betalning (exempelvis en bank).</w:t>
       </w:r>
     </w:p>
     <w:p>
-      <w:r>
-        <w:t xml:space="preserve">En övergripande beskrivning av systemet ur ett funktionellt perspektiv är att en kund kommer in på caféet, använder </w:t>
-      </w:r>
-      <w:r>
-        <w:t xml:space="preserve">kundversionen av </w:t>
-      </w:r>
-      <w:proofErr w:type="spellStart"/>
-      <w:r>
-        <w:t>appen</w:t>
-      </w:r>
-      <w:proofErr w:type="spellEnd"/>
-      <w:r>
-        <w:t xml:space="preserve"> för att titta på menyn, eventuellt granska innehållsförteckningen för någon produkt närmare, väljer produkter att lägga i varukorgen, skickar och betalar beställningen. En notifikation går då </w:t>
-      </w:r>
-      <w:r>
-        <w:t xml:space="preserve">via personalversionen av </w:t>
-      </w:r>
-      <w:proofErr w:type="spellStart"/>
-      <w:r>
-        <w:t>appen</w:t>
-      </w:r>
-      <w:proofErr w:type="spellEnd"/>
-      <w:r>
-        <w:t xml:space="preserve"> </w:t>
-      </w:r>
-      <w:r>
-        <w:t>till personale</w:t>
-      </w:r>
-      <w:r>
-        <w:t xml:space="preserve">n </w:t>
-      </w:r>
-      <w:r>
-        <w:t xml:space="preserve">som </w:t>
-      </w:r>
-      <w:proofErr w:type="spellStart"/>
-      <w:r>
-        <w:t>leverar</w:t>
-      </w:r>
-      <w:proofErr w:type="spellEnd"/>
-      <w:r>
-        <w:t xml:space="preserve"> beställningen till rätt bord. Samtidigt uppdateras lagerstatus för produkterna och ordern registreras i en försäljningsdatabas. </w:t>
-      </w:r>
-      <w:r>
-        <w:br/>
-        <w:t xml:space="preserve">Ägaren har </w:t>
-      </w:r>
-      <w:r>
-        <w:t xml:space="preserve">i sin version av </w:t>
-      </w:r>
-      <w:proofErr w:type="spellStart"/>
-      <w:r>
-        <w:t>appen</w:t>
-      </w:r>
-      <w:proofErr w:type="spellEnd"/>
-      <w:r>
-        <w:t xml:space="preserve"> </w:t>
-      </w:r>
-      <w:r>
-        <w:t xml:space="preserve">möjlighet att skapa rapporter så som försäljningsdata och lagerstatus. Vid behov kan ägaren även uppdatera eller lägga till </w:t>
-      </w:r>
-      <w:proofErr w:type="gramStart"/>
-      <w:r>
-        <w:t>ny produktdata</w:t>
-      </w:r>
-      <w:proofErr w:type="gramEnd"/>
-      <w:r>
-        <w:t>.</w:t>
-      </w:r>
-    </w:p>
-    <w:p>
-      <w:pPr>
-        <w:pStyle w:val="Rubrik3"/>
-      </w:pPr>
-      <w:bookmarkStart w:id="20" w:name="_Toc515986209"/>
-      <w:r>
-        <w:t>Aktörer</w:t>
-      </w:r>
-      <w:bookmarkEnd w:id="20"/>
-    </w:p>
-    <w:p>
-      <w:r>
-        <w:t>Systemet har fyra olika externa aktörer. Kund, Personal, Ägare och Betalning (exempelvis en bank).</w:t>
-      </w:r>
-    </w:p>
-    <w:p>
       <w:pPr>
         <w:pStyle w:val="Rubrik4"/>
       </w:pPr>
-      <w:bookmarkStart w:id="21" w:name="_Ref515969161"/>
-      <w:bookmarkStart w:id="22" w:name="_Toc515986210"/>
+      <w:bookmarkStart w:id="20" w:name="_Ref515969161"/>
+      <w:bookmarkStart w:id="21" w:name="_Toc515986210"/>
       <w:r>
         <w:lastRenderedPageBreak/>
         <w:t>Kund</w:t>
       </w:r>
+      <w:bookmarkEnd w:id="20"/>
       <w:bookmarkEnd w:id="21"/>
-      <w:bookmarkEnd w:id="22"/>
     </w:p>
     <w:p>
       <w:pPr>
@@ -7521,13 +7501,13 @@
       <w:pPr>
         <w:pStyle w:val="Rubrik4"/>
       </w:pPr>
-      <w:bookmarkStart w:id="23" w:name="_Ref515969323"/>
-      <w:bookmarkStart w:id="24" w:name="_Toc515986211"/>
+      <w:bookmarkStart w:id="22" w:name="_Ref515969323"/>
+      <w:bookmarkStart w:id="23" w:name="_Toc515986211"/>
       <w:r>
         <w:t>Personal</w:t>
       </w:r>
+      <w:bookmarkEnd w:id="22"/>
       <w:bookmarkEnd w:id="23"/>
-      <w:bookmarkEnd w:id="24"/>
     </w:p>
     <w:p>
       <w:pPr>
@@ -7646,14 +7626,14 @@
       <w:pPr>
         <w:pStyle w:val="Rubrik4"/>
       </w:pPr>
-      <w:bookmarkStart w:id="25" w:name="_Ref515969325"/>
-      <w:bookmarkStart w:id="26" w:name="_Toc515986212"/>
+      <w:bookmarkStart w:id="24" w:name="_Ref515969325"/>
+      <w:bookmarkStart w:id="25" w:name="_Toc515986212"/>
       <w:r>
         <w:lastRenderedPageBreak/>
         <w:t>Ägare</w:t>
       </w:r>
+      <w:bookmarkEnd w:id="24"/>
       <w:bookmarkEnd w:id="25"/>
-      <w:bookmarkEnd w:id="26"/>
     </w:p>
     <w:p>
       <w:pPr>
@@ -7753,11 +7733,11 @@
       <w:pPr>
         <w:pStyle w:val="Rubrik4"/>
       </w:pPr>
-      <w:bookmarkStart w:id="27" w:name="_Toc515986213"/>
+      <w:bookmarkStart w:id="26" w:name="_Toc515986213"/>
       <w:r>
         <w:t>Betalning</w:t>
       </w:r>
-      <w:bookmarkEnd w:id="27"/>
+      <w:bookmarkEnd w:id="26"/>
     </w:p>
     <w:p>
       <w:r>
@@ -7774,7 +7754,7 @@
       <w:pPr>
         <w:pStyle w:val="Rubrik2"/>
       </w:pPr>
-      <w:bookmarkStart w:id="28" w:name="_Toc515986214"/>
+      <w:bookmarkStart w:id="27" w:name="_Toc515986214"/>
       <w:proofErr w:type="spellStart"/>
       <w:r>
         <w:t>Logical</w:t>
@@ -7800,13 +7780,13 @@
         </w:rPr>
         <w:t>TODO</w:t>
       </w:r>
-      <w:bookmarkEnd w:id="28"/>
+      <w:bookmarkEnd w:id="27"/>
     </w:p>
     <w:p>
       <w:pPr>
         <w:pStyle w:val="Rubrik3"/>
       </w:pPr>
-      <w:bookmarkStart w:id="29" w:name="_Toc515986215"/>
+      <w:bookmarkStart w:id="28" w:name="_Toc515986215"/>
       <w:r>
         <w:t>Översikt</w:t>
       </w:r>
@@ -7819,7 +7799,7 @@
         </w:rPr>
         <w:t>TODO</w:t>
       </w:r>
-      <w:bookmarkEnd w:id="29"/>
+      <w:bookmarkEnd w:id="28"/>
     </w:p>
     <w:p>
       <w:r>
@@ -7842,7 +7822,7 @@
       <w:pPr>
         <w:pStyle w:val="Rubrik4"/>
       </w:pPr>
-      <w:bookmarkStart w:id="30" w:name="_Toc515986216"/>
+      <w:bookmarkStart w:id="29" w:name="_Toc515986216"/>
       <w:r>
         <w:lastRenderedPageBreak/>
         <w:t xml:space="preserve">Klassdiagram </w:t>
@@ -7853,7 +7833,7 @@
         </w:rPr>
         <w:t>TODO</w:t>
       </w:r>
-      <w:bookmarkEnd w:id="30"/>
+      <w:bookmarkEnd w:id="29"/>
     </w:p>
     <w:p>
       <w:r>
@@ -7955,7 +7935,7 @@
       <w:pPr>
         <w:pStyle w:val="Beskrivning"/>
       </w:pPr>
-      <w:bookmarkStart w:id="31" w:name="_Ref515960456"/>
+      <w:bookmarkStart w:id="30" w:name="_Ref515960456"/>
       <w:r>
         <w:t xml:space="preserve">Figur </w:t>
       </w:r>
@@ -7967,7 +7947,7 @@
           <w:t>6</w:t>
         </w:r>
       </w:fldSimple>
-      <w:bookmarkEnd w:id="31"/>
+      <w:bookmarkEnd w:id="30"/>
       <w:r>
         <w:t xml:space="preserve"> Klassdiagram</w:t>
       </w:r>
@@ -7986,14 +7966,14 @@
       <w:pPr>
         <w:pStyle w:val="Rubrik4"/>
       </w:pPr>
-      <w:bookmarkStart w:id="32" w:name="_Toc515986217"/>
+      <w:bookmarkStart w:id="31" w:name="_Toc515986217"/>
       <w:r>
         <w:t>Tillstånds</w:t>
       </w:r>
       <w:r>
         <w:t>diagram</w:t>
       </w:r>
-      <w:bookmarkEnd w:id="32"/>
+      <w:bookmarkEnd w:id="31"/>
     </w:p>
     <w:p>
       <w:pPr>
@@ -8089,7 +8069,7 @@
       <w:pPr>
         <w:pStyle w:val="Beskrivning"/>
       </w:pPr>
-      <w:bookmarkStart w:id="33" w:name="_Ref515982644"/>
+      <w:bookmarkStart w:id="32" w:name="_Ref515982644"/>
       <w:r>
         <w:t xml:space="preserve">Figur </w:t>
       </w:r>
@@ -8101,7 +8081,7 @@
           <w:t>7</w:t>
         </w:r>
       </w:fldSimple>
-      <w:bookmarkEnd w:id="33"/>
+      <w:bookmarkEnd w:id="32"/>
       <w:r>
         <w:t xml:space="preserve"> Tillstånds</w:t>
       </w:r>
@@ -8113,7 +8093,7 @@
       <w:pPr>
         <w:pStyle w:val="Rubrik3"/>
       </w:pPr>
-      <w:bookmarkStart w:id="34" w:name="_Toc515986218"/>
+      <w:bookmarkStart w:id="33" w:name="_Toc515986218"/>
       <w:r>
         <w:t>Interfacedefinitioner</w:t>
       </w:r>
@@ -8126,18 +8106,18 @@
         </w:rPr>
         <w:t>TODO</w:t>
       </w:r>
-      <w:bookmarkEnd w:id="34"/>
+      <w:bookmarkEnd w:id="33"/>
     </w:p>
     <w:p/>
     <w:p>
       <w:pPr>
         <w:pStyle w:val="Rubrik3"/>
       </w:pPr>
-      <w:bookmarkStart w:id="35" w:name="_Toc515986219"/>
+      <w:bookmarkStart w:id="34" w:name="_Toc515986219"/>
       <w:r>
         <w:t>Realisering av användarfall</w:t>
       </w:r>
-      <w:bookmarkEnd w:id="35"/>
+      <w:bookmarkEnd w:id="34"/>
     </w:p>
     <w:p>
       <w:r>
@@ -8156,11 +8136,11 @@
       <w:pPr>
         <w:pStyle w:val="Rubrik4"/>
       </w:pPr>
-      <w:bookmarkStart w:id="36" w:name="_Toc515986220"/>
+      <w:bookmarkStart w:id="35" w:name="_Toc515986220"/>
       <w:r>
         <w:t>Lägg produkt i varukorgen</w:t>
       </w:r>
-      <w:bookmarkEnd w:id="36"/>
+      <w:bookmarkEnd w:id="35"/>
     </w:p>
     <w:p>
       <w:r>
@@ -8254,11 +8234,11 @@
       <w:pPr>
         <w:pStyle w:val="Rubrik4"/>
       </w:pPr>
-      <w:bookmarkStart w:id="37" w:name="_Toc515986221"/>
+      <w:bookmarkStart w:id="36" w:name="_Toc515986221"/>
       <w:r>
         <w:t>Gör beställning</w:t>
       </w:r>
-      <w:bookmarkEnd w:id="37"/>
+      <w:bookmarkEnd w:id="36"/>
     </w:p>
     <w:p>
       <w:r>
@@ -8351,7 +8331,7 @@
       <w:pPr>
         <w:pStyle w:val="Rubrik4"/>
       </w:pPr>
-      <w:bookmarkStart w:id="38" w:name="_Toc515986222"/>
+      <w:bookmarkStart w:id="37" w:name="_Toc515986222"/>
       <w:r>
         <w:lastRenderedPageBreak/>
         <w:t xml:space="preserve">Skapa </w:t>
@@ -8362,7 +8342,7 @@
       <w:r>
         <w:t>t</w:t>
       </w:r>
-      <w:bookmarkEnd w:id="38"/>
+      <w:bookmarkEnd w:id="37"/>
     </w:p>
     <w:p>
       <w:r>
@@ -8455,11 +8435,11 @@
       <w:pPr>
         <w:pStyle w:val="Rubrik4"/>
       </w:pPr>
-      <w:bookmarkStart w:id="39" w:name="_Toc515986223"/>
+      <w:bookmarkStart w:id="38" w:name="_Toc515986223"/>
       <w:r>
         <w:t>Hantera produkt</w:t>
       </w:r>
-      <w:bookmarkEnd w:id="39"/>
+      <w:bookmarkEnd w:id="38"/>
       <w:r>
         <w:t xml:space="preserve"> </w:t>
       </w:r>
@@ -8556,8 +8536,8 @@
       <w:pPr>
         <w:pStyle w:val="Rubrik2"/>
       </w:pPr>
-      <w:bookmarkStart w:id="40" w:name="_Toc515896101"/>
-      <w:bookmarkStart w:id="41" w:name="_Toc515986224"/>
+      <w:bookmarkStart w:id="39" w:name="_Toc515896101"/>
+      <w:bookmarkStart w:id="40" w:name="_Toc515986224"/>
       <w:r>
         <w:t>Process</w:t>
       </w:r>
@@ -8568,18 +8548,9 @@
       <w:r>
         <w:t>View</w:t>
       </w:r>
+      <w:bookmarkEnd w:id="39"/>
+      <w:bookmarkEnd w:id="40"/>
       <w:proofErr w:type="spellEnd"/>
-      <w:r>
-        <w:t xml:space="preserve"> </w:t>
-      </w:r>
-      <w:r>
-        <w:rPr>
-          <w:highlight w:val="yellow"/>
-        </w:rPr>
-        <w:t>TODO</w:t>
-      </w:r>
-      <w:bookmarkEnd w:id="40"/>
-      <w:bookmarkEnd w:id="41"/>
     </w:p>
     <w:p>
       <w:pPr>
@@ -8588,75 +8559,122 @@
           <w:ilvl w:val="2"/>
           <w:numId w:val="13"/>
         </w:numPr>
-        <w:rPr>
-          <w:highlight w:val="yellow"/>
-        </w:rPr>
-      </w:pPr>
-      <w:bookmarkStart w:id="42" w:name="_Toc515896102"/>
-      <w:bookmarkStart w:id="43" w:name="_Toc515986225"/>
-      <w:proofErr w:type="gramStart"/>
+      </w:pPr>
+      <w:bookmarkStart w:id="41" w:name="_Toc515896102"/>
+      <w:bookmarkStart w:id="42" w:name="_Toc515986225"/>
       <w:r>
         <w:t>Översikt</w:t>
       </w:r>
-      <w:r>
-        <w:rPr>
-          <w:highlight w:val="yellow"/>
-        </w:rPr>
-        <w:t xml:space="preserve"> </w:t>
-      </w:r>
-      <w:r>
-        <w:rPr>
-          <w:highlight w:val="yellow"/>
-        </w:rPr>
-        <w:t xml:space="preserve"> </w:t>
-      </w:r>
-      <w:r>
-        <w:rPr>
-          <w:highlight w:val="yellow"/>
-        </w:rPr>
-        <w:t>TODO</w:t>
-      </w:r>
+      <w:bookmarkStart w:id="43" w:name="_GoBack"/>
+      <w:bookmarkEnd w:id="41"/>
       <w:bookmarkEnd w:id="42"/>
       <w:bookmarkEnd w:id="43"/>
-      <w:proofErr w:type="gramEnd"/>
     </w:p>
-    <w:p/>
     <w:p>
+      <w:r>
+        <w:t>I processvyn visar vi hur huvudprocesserna fungerar och hur de interagerar med varandra. Vi använde aktivitetsdiagram</w:t>
+      </w:r>
+      <w:r>
+        <w:t xml:space="preserve"> </w:t>
+      </w:r>
+      <w:r>
+        <w:t>för att visa vad som händer när huvudprocesserna anropas.</w:t>
+      </w:r>
+    </w:p>
+    <w:p>
       <w:pPr>
         <w:pStyle w:val="Rubrik4"/>
       </w:pPr>
       <w:bookmarkStart w:id="44" w:name="_Toc515986226"/>
       <w:r>
         <w:t>Beställningsprocessen</w:t>
-      </w:r>
-      <w:r>
-        <w:t xml:space="preserve"> </w:t>
-      </w:r>
-      <w:r>
-        <w:rPr>
-          <w:highlight w:val="yellow"/>
-        </w:rPr>
-        <w:t>TODO</w:t>
       </w:r>
       <w:bookmarkEnd w:id="44"/>
     </w:p>
     <w:p>
+      <w:pPr>
+        <w:keepNext/>
+        <w:spacing w:before="240"/>
+      </w:pPr>
+      <w:r>
+        <w:fldChar w:fldCharType="begin"/>
+      </w:r>
+      <w:r>
+        <w:instrText xml:space="preserve"> REF _Ref516039267 \h </w:instrText>
+      </w:r>
+      <w:r>
+        <w:fldChar w:fldCharType="separate"/>
+      </w:r>
+      <w:r>
+        <w:t xml:space="preserve">Figur </w:t>
+      </w:r>
       <w:r>
         <w:rPr>
-          <w:highlight w:val="yellow"/>
+          <w:noProof/>
         </w:rPr>
-        <w:t>TODO</w:t>
+        <w:t>12</w:t>
+      </w:r>
+      <w:r>
+        <w:fldChar w:fldCharType="end"/>
       </w:r>
       <w:r>
         <w:t xml:space="preserve"> </w:t>
       </w:r>
       <w:r>
-        <w:t>Text</w:t>
+        <w:t xml:space="preserve">visar hur beställningen fungerar när </w:t>
+      </w:r>
+      <w:r>
+        <w:t>användaren (kunden)</w:t>
+      </w:r>
+      <w:r>
+        <w:t xml:space="preserve"> gör en beställning</w:t>
+      </w:r>
+      <w:r>
+        <w:t xml:space="preserve"> via </w:t>
+      </w:r>
+      <w:proofErr w:type="spellStart"/>
+      <w:r>
+        <w:t>appen</w:t>
+      </w:r>
+      <w:proofErr w:type="spellEnd"/>
+      <w:r>
+        <w:t xml:space="preserve">, och </w:t>
+      </w:r>
+      <w:r>
+        <w:fldChar w:fldCharType="begin"/>
+      </w:r>
+      <w:r>
+        <w:instrText xml:space="preserve"> REF _Ref516039389 \h </w:instrText>
+      </w:r>
+      <w:r>
+        <w:fldChar w:fldCharType="separate"/>
+      </w:r>
+      <w:r>
+        <w:t xml:space="preserve">Figur </w:t>
+      </w:r>
+      <w:r>
+        <w:rPr>
+          <w:noProof/>
+        </w:rPr>
+        <w:t>13</w:t>
+      </w:r>
+      <w:r>
+        <w:fldChar w:fldCharType="end"/>
+      </w:r>
+      <w:r>
+        <w:t xml:space="preserve"> visar hur personalen hanterar beställningen </w:t>
+      </w:r>
+      <w:r>
+        <w:t>som kunden gjort</w:t>
+      </w:r>
+      <w:r>
+        <w:t>.</w:t>
       </w:r>
     </w:p>
     <w:p>
       <w:pPr>
         <w:keepNext/>
+        <w:spacing w:before="240"/>
       </w:pPr>
       <w:r>
         <w:rPr>
@@ -8716,6 +8734,7 @@
       <w:pPr>
         <w:pStyle w:val="Beskrivning"/>
       </w:pPr>
+      <w:bookmarkStart w:id="45" w:name="_Ref516039267"/>
       <w:r>
         <w:t xml:space="preserve">Figur </w:t>
       </w:r>
@@ -8727,6 +8746,7 @@
           <w:t>12</w:t>
         </w:r>
       </w:fldSimple>
+      <w:bookmarkEnd w:id="45"/>
       <w:r>
         <w:t xml:space="preserve"> </w:t>
       </w:r>
@@ -8798,6 +8818,7 @@
       <w:pPr>
         <w:pStyle w:val="Beskrivning"/>
       </w:pPr>
+      <w:bookmarkStart w:id="46" w:name="_Ref516039389"/>
       <w:r>
         <w:t xml:space="preserve">Figur </w:t>
       </w:r>
@@ -8809,6 +8830,7 @@
           <w:t>13</w:t>
         </w:r>
       </w:fldSimple>
+      <w:bookmarkEnd w:id="46"/>
       <w:r>
         <w:t xml:space="preserve"> Aktivitetsdiagram Hantera beställningen</w:t>
       </w:r>
@@ -8816,31 +8838,49 @@
     <w:p>
       <w:pPr>
         <w:pStyle w:val="Rubrik4"/>
-        <w:rPr>
-          <w:highlight w:val="yellow"/>
-        </w:rPr>
-      </w:pPr>
-      <w:bookmarkStart w:id="45" w:name="_Toc515986227"/>
+      </w:pPr>
+      <w:bookmarkStart w:id="47" w:name="_Toc515986227"/>
       <w:r>
         <w:t>Administrativa processer</w:t>
       </w:r>
-      <w:r>
-        <w:t xml:space="preserve"> </w:t>
-      </w:r>
-      <w:r>
-        <w:rPr>
-          <w:highlight w:val="yellow"/>
-        </w:rPr>
-        <w:t>TODO</w:t>
-      </w:r>
-      <w:bookmarkEnd w:id="45"/>
+      <w:bookmarkEnd w:id="47"/>
     </w:p>
     <w:p>
       <w:r>
+        <w:fldChar w:fldCharType="begin"/>
+      </w:r>
+      <w:r>
+        <w:instrText xml:space="preserve"> REF _Ref516039455 \h </w:instrText>
+      </w:r>
+      <w:r>
+        <w:instrText xml:space="preserve"> \* MERGEFORMAT </w:instrText>
+      </w:r>
+      <w:r>
+        <w:fldChar w:fldCharType="separate"/>
+      </w:r>
+      <w:r>
+        <w:t xml:space="preserve">Figur </w:t>
+      </w:r>
+      <w:r>
         <w:rPr>
-          <w:highlight w:val="yellow"/>
+          <w:noProof/>
         </w:rPr>
-        <w:t>TODO Text</w:t>
+        <w:t>14</w:t>
+      </w:r>
+      <w:r>
+        <w:fldChar w:fldCharType="end"/>
+      </w:r>
+      <w:r>
+        <w:t xml:space="preserve"> visar</w:t>
+      </w:r>
+      <w:r>
+        <w:t xml:space="preserve"> de administrativa processer som ägaren sköter</w:t>
+      </w:r>
+      <w:r>
+        <w:t xml:space="preserve"> och hur de fungerar</w:t>
+      </w:r>
+      <w:r>
+        <w:t>.</w:t>
       </w:r>
     </w:p>
     <w:p>
@@ -8906,6 +8946,7 @@
       <w:pPr>
         <w:pStyle w:val="Beskrivning"/>
       </w:pPr>
+      <w:bookmarkStart w:id="48" w:name="_Ref516039455"/>
       <w:r>
         <w:t xml:space="preserve">Figur </w:t>
       </w:r>
@@ -8917,6 +8958,7 @@
           <w:t>14</w:t>
         </w:r>
       </w:fldSimple>
+      <w:bookmarkEnd w:id="48"/>
       <w:r>
         <w:t xml:space="preserve"> Aktivitetsdiagram administrativa processer (hantera produktdata, ta ut rapporter)</w:t>
       </w:r>
@@ -8925,7 +8967,7 @@
       <w:pPr>
         <w:pStyle w:val="Rubrik2"/>
       </w:pPr>
-      <w:bookmarkStart w:id="46" w:name="_Toc515986228"/>
+      <w:bookmarkStart w:id="49" w:name="_Toc515986228"/>
       <w:r>
         <w:t xml:space="preserve">Data </w:t>
       </w:r>
@@ -8933,7 +8975,7 @@
       <w:r>
         <w:t>View</w:t>
       </w:r>
-      <w:bookmarkEnd w:id="46"/>
+      <w:bookmarkEnd w:id="49"/>
       <w:proofErr w:type="spellEnd"/>
     </w:p>
     <w:p>
@@ -9042,7 +9084,7 @@
       <w:pPr>
         <w:pStyle w:val="Beskrivning"/>
       </w:pPr>
-      <w:bookmarkStart w:id="47" w:name="_Ref515919762"/>
+      <w:bookmarkStart w:id="50" w:name="_Ref515919762"/>
       <w:r>
         <w:t xml:space="preserve">Figur </w:t>
       </w:r>
@@ -9054,7 +9096,7 @@
           <w:t>15</w:t>
         </w:r>
       </w:fldSimple>
-      <w:bookmarkEnd w:id="47"/>
+      <w:bookmarkEnd w:id="50"/>
       <w:r>
         <w:t xml:space="preserve"> DFD </w:t>
       </w:r>
@@ -9190,7 +9232,7 @@
       <w:pPr>
         <w:pStyle w:val="Beskrivning"/>
       </w:pPr>
-      <w:bookmarkStart w:id="48" w:name="_Ref515971966"/>
+      <w:bookmarkStart w:id="51" w:name="_Ref515971966"/>
       <w:r>
         <w:t xml:space="preserve">Figur </w:t>
       </w:r>
@@ -9202,7 +9244,7 @@
           <w:t>16</w:t>
         </w:r>
       </w:fldSimple>
-      <w:bookmarkEnd w:id="48"/>
+      <w:bookmarkEnd w:id="51"/>
       <w:r>
         <w:t xml:space="preserve"> </w:t>
       </w:r>
@@ -9260,7 +9302,7 @@
       <w:pPr>
         <w:pStyle w:val="Beskrivning"/>
       </w:pPr>
-      <w:bookmarkStart w:id="49" w:name="_Ref515619885"/>
+      <w:bookmarkStart w:id="52" w:name="_Ref515619885"/>
       <w:r>
         <w:t xml:space="preserve">Figur </w:t>
       </w:r>
@@ -9272,7 +9314,7 @@
           <w:t>17</w:t>
         </w:r>
       </w:fldSimple>
-      <w:bookmarkEnd w:id="49"/>
+      <w:bookmarkEnd w:id="52"/>
       <w:r>
         <w:t xml:space="preserve"> </w:t>
       </w:r>
@@ -9288,7 +9330,7 @@
       <w:pPr>
         <w:pStyle w:val="Rubrik2"/>
       </w:pPr>
-      <w:bookmarkStart w:id="50" w:name="_Toc515986229"/>
+      <w:bookmarkStart w:id="53" w:name="_Toc515986229"/>
       <w:proofErr w:type="spellStart"/>
       <w:r>
         <w:t>Deployment</w:t>
@@ -9313,17 +9355,17 @@
       <w:r>
         <w:t>)</w:t>
       </w:r>
-      <w:bookmarkEnd w:id="50"/>
+      <w:bookmarkEnd w:id="53"/>
     </w:p>
     <w:p>
       <w:pPr>
         <w:pStyle w:val="Rubrik3"/>
       </w:pPr>
-      <w:bookmarkStart w:id="51" w:name="_Toc515986230"/>
+      <w:bookmarkStart w:id="54" w:name="_Toc515986230"/>
       <w:r>
         <w:t>Lösningsöversikt</w:t>
       </w:r>
-      <w:bookmarkEnd w:id="51"/>
+      <w:bookmarkEnd w:id="54"/>
     </w:p>
     <w:p>
       <w:r>
@@ -9427,7 +9469,7 @@
       <w:pPr>
         <w:pStyle w:val="Beskrivning"/>
       </w:pPr>
-      <w:bookmarkStart w:id="52" w:name="_Ref515895994"/>
+      <w:bookmarkStart w:id="55" w:name="_Ref515895994"/>
       <w:r>
         <w:t xml:space="preserve">Figur </w:t>
       </w:r>
@@ -9439,7 +9481,7 @@
           <w:t>18</w:t>
         </w:r>
       </w:fldSimple>
-      <w:bookmarkEnd w:id="52"/>
+      <w:bookmarkEnd w:id="55"/>
       <w:r>
         <w:t xml:space="preserve"> </w:t>
       </w:r>
@@ -9467,7 +9509,7 @@
           <w:highlight w:val="green"/>
         </w:rPr>
       </w:pPr>
-      <w:bookmarkStart w:id="53" w:name="_Toc515986231"/>
+      <w:bookmarkStart w:id="56" w:name="_Toc515986231"/>
       <w:r>
         <w:rPr>
           <w:highlight w:val="green"/>
@@ -9480,7 +9522,7 @@
         </w:rPr>
         <w:t xml:space="preserve"> TODO</w:t>
       </w:r>
-      <w:bookmarkEnd w:id="53"/>
+      <w:bookmarkEnd w:id="56"/>
     </w:p>
     <w:p>
       <w:proofErr w:type="spellStart"/>
@@ -9668,102 +9710,102 @@
       <w:pPr>
         <w:pStyle w:val="Rubrik1"/>
       </w:pPr>
-      <w:bookmarkStart w:id="54" w:name="_Toc515986232"/>
+      <w:bookmarkStart w:id="57" w:name="_Toc515986232"/>
       <w:r>
         <w:t>Icke</w:t>
       </w:r>
       <w:r>
         <w:t>-funktionella krav</w:t>
-      </w:r>
-      <w:bookmarkEnd w:id="54"/>
-    </w:p>
-    <w:p>
-      <w:pPr>
-        <w:pStyle w:val="Rubrik2"/>
-      </w:pPr>
-      <w:bookmarkStart w:id="55" w:name="_Toc515986233"/>
-      <w:r>
-        <w:t>Svarstider</w:t>
-      </w:r>
-      <w:r>
-        <w:t xml:space="preserve"> och kapacitet</w:t>
-      </w:r>
-      <w:bookmarkEnd w:id="55"/>
-    </w:p>
-    <w:p>
-      <w:r>
-        <w:t>Från kundens perspektiv ska svarstiden normalt understiga 2 sekunder vid normalbelastning (20 samtidiga kunder). I övriga fall ska svarstiden vara mindre än 8 sekunder.</w:t>
-      </w:r>
-    </w:p>
-    <w:p>
-      <w:r>
-        <w:t>Systemet ska klara att hantera minst 50 samtidiga användare.</w:t>
-      </w:r>
-    </w:p>
-    <w:p>
-      <w:pPr>
-        <w:pStyle w:val="Rubrik2"/>
-      </w:pPr>
-      <w:bookmarkStart w:id="56" w:name="_Toc515986234"/>
-      <w:r>
-        <w:t>Tillgänglighet</w:t>
-      </w:r>
-      <w:bookmarkEnd w:id="56"/>
-    </w:p>
-    <w:p>
-      <w:r>
-        <w:t>För kunden ska systemet vara tillgängligt minst under caféets öppettider. För personal och ägare ytterligare minst från två timmar innan caféet öppnar, samt fyra timmar efter stängning för att möjliggöra administrativa uppgifter.</w:t>
-      </w:r>
-    </w:p>
-    <w:p>
-      <w:r>
-        <w:t xml:space="preserve">Användargränssnittet ska vara intuitivt. </w:t>
-      </w:r>
-    </w:p>
-    <w:p>
-      <w:pPr>
-        <w:pStyle w:val="Rubrik2"/>
-      </w:pPr>
-      <w:bookmarkStart w:id="57" w:name="_Toc515986235"/>
-      <w:r>
-        <w:lastRenderedPageBreak/>
-        <w:t>Tillförlitlighet</w:t>
       </w:r>
       <w:bookmarkEnd w:id="57"/>
     </w:p>
     <w:p>
-      <w:r>
-        <w:t xml:space="preserve">Systemet bör gå att </w:t>
-      </w:r>
-      <w:proofErr w:type="spellStart"/>
-      <w:r>
-        <w:t>drifta</w:t>
-      </w:r>
-      <w:proofErr w:type="spellEnd"/>
-      <w:r>
-        <w:t xml:space="preserve"> med redundans.</w:t>
-      </w:r>
-    </w:p>
-    <w:p>
       <w:pPr>
         <w:pStyle w:val="Rubrik2"/>
       </w:pPr>
-      <w:bookmarkStart w:id="58" w:name="_Toc515986236"/>
-      <w:r>
-        <w:t>Förvaltningsbarhet</w:t>
+      <w:bookmarkStart w:id="58" w:name="_Toc515986233"/>
+      <w:r>
+        <w:t>Svarstider</w:t>
+      </w:r>
+      <w:r>
+        <w:t xml:space="preserve"> och kapacitet</w:t>
       </w:r>
       <w:bookmarkEnd w:id="58"/>
     </w:p>
     <w:p>
       <w:r>
-        <w:t>Det ska finnas separata miljöer för utveckling, test och produktion.</w:t>
+        <w:t>Från kundens perspektiv ska svarstiden normalt understiga 2 sekunder vid normalbelastning (20 samtidiga kunder). I övriga fall ska svarstiden vara mindre än 8 sekunder.</w:t>
       </w:r>
     </w:p>
     <w:p>
+      <w:r>
+        <w:t>Systemet ska klara att hantera minst 50 samtidiga användare.</w:t>
+      </w:r>
+    </w:p>
+    <w:p>
+      <w:pPr>
+        <w:pStyle w:val="Rubrik2"/>
+      </w:pPr>
+      <w:bookmarkStart w:id="59" w:name="_Toc515986234"/>
+      <w:r>
+        <w:t>Tillgänglighet</w:t>
+      </w:r>
+      <w:bookmarkEnd w:id="59"/>
+    </w:p>
+    <w:p>
+      <w:r>
+        <w:t>För kunden ska systemet vara tillgängligt minst under caféets öppettider. För personal och ägare ytterligare minst från två timmar innan caféet öppnar, samt fyra timmar efter stängning för att möjliggöra administrativa uppgifter.</w:t>
+      </w:r>
+    </w:p>
+    <w:p>
+      <w:r>
+        <w:t xml:space="preserve">Användargränssnittet ska vara intuitivt. </w:t>
+      </w:r>
+    </w:p>
+    <w:p>
+      <w:pPr>
+        <w:pStyle w:val="Rubrik2"/>
+      </w:pPr>
+      <w:bookmarkStart w:id="60" w:name="_Toc515986235"/>
+      <w:r>
+        <w:lastRenderedPageBreak/>
+        <w:t>Tillförlitlighet</w:t>
+      </w:r>
+      <w:bookmarkEnd w:id="60"/>
+    </w:p>
+    <w:p>
+      <w:r>
+        <w:t xml:space="preserve">Systemet bör gå att </w:t>
+      </w:r>
+      <w:proofErr w:type="spellStart"/>
+      <w:r>
+        <w:t>drifta</w:t>
+      </w:r>
+      <w:proofErr w:type="spellEnd"/>
+      <w:r>
+        <w:t xml:space="preserve"> med redundans.</w:t>
+      </w:r>
+    </w:p>
+    <w:p>
+      <w:pPr>
+        <w:pStyle w:val="Rubrik2"/>
+      </w:pPr>
+      <w:bookmarkStart w:id="61" w:name="_Toc515986236"/>
+      <w:r>
+        <w:t>Förvaltningsbarhet</w:t>
+      </w:r>
+      <w:bookmarkEnd w:id="61"/>
+    </w:p>
+    <w:p>
+      <w:r>
+        <w:t>Det ska finnas separata miljöer för utveckling, test och produktion.</w:t>
+      </w:r>
+    </w:p>
+    <w:p>
       <w:pPr>
         <w:pStyle w:val="Rubrik1"/>
       </w:pPr>
-      <w:bookmarkStart w:id="59" w:name="_Toc515986237"/>
+      <w:bookmarkStart w:id="62" w:name="_Toc515986237"/>
       <w:r>
         <w:t>Teknisk lösning</w:t>
       </w:r>
@@ -9782,13 +9824,13 @@
         </w:rPr>
         <w:t xml:space="preserve"> – Ta bort?</w:t>
       </w:r>
-      <w:bookmarkEnd w:id="59"/>
+      <w:bookmarkEnd w:id="62"/>
     </w:p>
     <w:p>
       <w:pPr>
         <w:pStyle w:val="Rubrik2"/>
       </w:pPr>
-      <w:bookmarkStart w:id="60" w:name="_Toc515986238"/>
+      <w:bookmarkStart w:id="63" w:name="_Toc515986238"/>
       <w:r>
         <w:t>Beskrivning</w:t>
       </w:r>
@@ -9801,13 +9843,13 @@
         </w:rPr>
         <w:t>TODO</w:t>
       </w:r>
-      <w:bookmarkEnd w:id="60"/>
+      <w:bookmarkEnd w:id="63"/>
     </w:p>
     <w:p>
       <w:pPr>
         <w:pStyle w:val="Rubrik2"/>
       </w:pPr>
-      <w:bookmarkStart w:id="61" w:name="_Toc515986239"/>
+      <w:bookmarkStart w:id="64" w:name="_Toc515986239"/>
       <w:r>
         <w:t>Integration med omvärlden</w:t>
       </w:r>
@@ -9820,13 +9862,13 @@
         </w:rPr>
         <w:t>TODO</w:t>
       </w:r>
-      <w:bookmarkEnd w:id="61"/>
+      <w:bookmarkEnd w:id="64"/>
     </w:p>
     <w:p>
       <w:pPr>
         <w:pStyle w:val="Rubrik2"/>
       </w:pPr>
-      <w:bookmarkStart w:id="62" w:name="_Toc515986240"/>
+      <w:bookmarkStart w:id="65" w:name="_Toc515986240"/>
       <w:r>
         <w:t>Felhantering</w:t>
       </w:r>
@@ -9851,7 +9893,7 @@
         </w:rPr>
         <w:t>om ta bort huvudsektionen?</w:t>
       </w:r>
-      <w:bookmarkEnd w:id="62"/>
+      <w:bookmarkEnd w:id="65"/>
     </w:p>
     <w:p>
       <w:r>
@@ -9870,11 +9912,11 @@
       <w:pPr>
         <w:pStyle w:val="Rubrik3"/>
       </w:pPr>
-      <w:bookmarkStart w:id="63" w:name="_Toc515986241"/>
+      <w:bookmarkStart w:id="66" w:name="_Toc515986241"/>
       <w:r>
         <w:t>Regler</w:t>
       </w:r>
-      <w:bookmarkEnd w:id="63"/>
+      <w:bookmarkEnd w:id="66"/>
     </w:p>
     <w:p>
       <w:r>
@@ -9904,11 +9946,11 @@
       <w:pPr>
         <w:pStyle w:val="Rubrik3"/>
       </w:pPr>
-      <w:bookmarkStart w:id="64" w:name="_Toc515986242"/>
+      <w:bookmarkStart w:id="67" w:name="_Toc515986242"/>
       <w:r>
         <w:t>Dataformatering</w:t>
       </w:r>
-      <w:bookmarkEnd w:id="64"/>
+      <w:bookmarkEnd w:id="67"/>
     </w:p>
     <w:p>
       <w:r>
@@ -11117,7 +11159,7 @@
         <v:path o:extrusionok="f" gradientshapeok="t" o:connecttype="rect"/>
         <o:lock v:ext="edit" aspectratio="t"/>
       </v:shapetype>
-      <v:shape id="_x0000_i1070" type="#_x0000_t75" style="width:4.05pt;height:8.95pt" o:bullet="t">
+      <v:shape id="_x0000_i1083" type="#_x0000_t75" style="width:4.05pt;height:8.95pt" o:bullet="t">
         <v:imagedata r:id="rId1" o:title="clip_image001"/>
       </v:shape>
     </w:pict>
@@ -15625,6 +15667,7 @@
     <w:rsid w:val="006F6E2A"/>
     <w:rsid w:val="00750C9E"/>
     <w:rsid w:val="007527C3"/>
+    <w:rsid w:val="007C1019"/>
     <w:rsid w:val="00957F11"/>
     <w:rsid w:val="009C35C9"/>
     <w:rsid w:val="00B77D10"/>
@@ -16498,6 +16541,15 @@
 </file>
 
 <file path=customXml/item2.xml><?xml version="1.0" encoding="utf-8"?>
+<?mso-contentType ?>
+<FormTemplates xmlns="http://schemas.microsoft.com/sharepoint/v3/contenttype/forms">
+  <Display>DocumentLibraryForm</Display>
+  <Edit>AssetEditForm</Edit>
+  <New>DocumentLibraryForm</New>
+</FormTemplates>
+</file>
+
+<file path=customXml/item3.xml><?xml version="1.0" encoding="utf-8"?>
 <outs:outSpaceData xmlns:outs="http://schemas.microsoft.com/office/2009/outspace/metadata">
   <outs:relatedDates/>
   <outs:relatedDocuments/>
@@ -16505,15 +16557,6 @@
   <outs:propertyMetadataList/>
   <outs:corruptMetadataWasLost/>
 </outs:outSpaceData>
-</file>
-
-<file path=customXml/item3.xml><?xml version="1.0" encoding="utf-8"?>
-<?mso-contentType ?>
-<FormTemplates xmlns="http://schemas.microsoft.com/sharepoint/v3/contenttype/forms">
-  <Display>DocumentLibraryForm</Display>
-  <Edit>AssetEditForm</Edit>
-  <New>DocumentLibraryForm</New>
-</FormTemplates>
 </file>
 
 <file path=customXml/item4.xml><?xml version="1.0" encoding="utf-8"?>
@@ -16667,6 +16710,14 @@
 </file>
 
 <file path=customXml/itemProps2.xml><?xml version="1.0" encoding="utf-8"?>
+<ds:datastoreItem xmlns:ds="http://schemas.openxmlformats.org/officeDocument/2006/customXml" ds:itemID="{4B820453-3CF0-4EAE-81BE-B400E0BB8F14}">
+  <ds:schemaRefs>
+    <ds:schemaRef ds:uri="http://schemas.microsoft.com/sharepoint/v3/contenttype/forms"/>
+  </ds:schemaRefs>
+</ds:datastoreItem>
+</file>
+
+<file path=customXml/itemProps3.xml><?xml version="1.0" encoding="utf-8"?>
 <ds:datastoreItem xmlns:ds="http://schemas.openxmlformats.org/officeDocument/2006/customXml" ds:itemID="{800B806B-C3C7-4EFE-A57F-81DC87A14EE1}">
   <ds:schemaRefs>
     <ds:schemaRef ds:uri="http://schemas.microsoft.com/office/2009/outspace/metadata"/>
@@ -16674,16 +16725,8 @@
 </ds:datastoreItem>
 </file>
 
-<file path=customXml/itemProps3.xml><?xml version="1.0" encoding="utf-8"?>
-<ds:datastoreItem xmlns:ds="http://schemas.openxmlformats.org/officeDocument/2006/customXml" ds:itemID="{4B820453-3CF0-4EAE-81BE-B400E0BB8F14}">
-  <ds:schemaRefs>
-    <ds:schemaRef ds:uri="http://schemas.microsoft.com/sharepoint/v3/contenttype/forms"/>
-  </ds:schemaRefs>
-</ds:datastoreItem>
-</file>
-
 <file path=customXml/itemProps4.xml><?xml version="1.0" encoding="utf-8"?>
-<ds:datastoreItem xmlns:ds="http://schemas.openxmlformats.org/officeDocument/2006/customXml" ds:itemID="{182D2D77-82E4-4A60-AFBD-D1A2C46E0CBA}">
+<ds:datastoreItem xmlns:ds="http://schemas.openxmlformats.org/officeDocument/2006/customXml" ds:itemID="{FBDF5091-29E7-42FB-8E15-5A933D4209FF}">
   <ds:schemaRefs>
     <ds:schemaRef ds:uri="http://schemas.openxmlformats.org/officeDocument/2006/bibliography"/>
   </ds:schemaRefs>

</xml_diff>

<commit_message>
Uppdaterat logical view: ändrat struktur, nytt klassdiagram, lagt in texterna
</commit_message>
<xml_diff>
--- a/Systemarkitektur_projekt_SAD_CafeApp_Billy_Tommy_Zein_Malin_01.docx
+++ b/Systemarkitektur_projekt_SAD_CafeApp_Billy_Tommy_Zein_Malin_01.docx
@@ -7783,67 +7783,17 @@
       <w:bookmarkEnd w:id="27"/>
     </w:p>
     <w:p>
-      <w:pPr>
-        <w:pStyle w:val="Rubrik3"/>
-      </w:pPr>
-      <w:bookmarkStart w:id="28" w:name="_Toc515986215"/>
-      <w:r>
-        <w:t>Översikt</w:t>
+      <w:r>
+        <w:t>Klassdiagrammet i</w:t>
       </w:r>
       <w:r>
         <w:t xml:space="preserve"> </w:t>
       </w:r>
       <w:r>
-        <w:rPr>
-          <w:highlight w:val="yellow"/>
-        </w:rPr>
-        <w:t>TODO</w:t>
-      </w:r>
-      <w:bookmarkEnd w:id="28"/>
-    </w:p>
-    <w:p>
-      <w:r>
-        <w:t xml:space="preserve">Huvudmålet med den logiska vyn är att definiera de komponenter som kommer att </w:t>
-      </w:r>
-      <w:r>
-        <w:rPr>
-          <w:highlight w:val="yellow"/>
-        </w:rPr>
-        <w:t>kompensera</w:t>
-      </w:r>
-      <w:r>
-        <w:t xml:space="preserve"> för systemet och att definiera gränssnitten genom vilka de kommer att kommunicera och interagera med varandra</w:t>
-      </w:r>
-      <w:r>
-        <w:t>.</w:t>
-      </w:r>
-    </w:p>
-    <w:p>
-      <w:pPr>
-        <w:pStyle w:val="Rubrik4"/>
-      </w:pPr>
-      <w:bookmarkStart w:id="29" w:name="_Toc515986216"/>
-      <w:r>
-        <w:lastRenderedPageBreak/>
-        <w:t xml:space="preserve">Klassdiagram </w:t>
-      </w:r>
-      <w:r>
-        <w:rPr>
-          <w:highlight w:val="yellow"/>
-        </w:rPr>
-        <w:t>TODO</w:t>
-      </w:r>
-      <w:bookmarkEnd w:id="29"/>
-    </w:p>
-    <w:p>
-      <w:r>
-        <w:t xml:space="preserve">Klassdiagrammet i </w:t>
-      </w:r>
-      <w:r>
         <w:fldChar w:fldCharType="begin"/>
       </w:r>
       <w:r>
-        <w:instrText xml:space="preserve"> REF _Ref515960456 \h </w:instrText>
+        <w:instrText xml:space="preserve"> REF _Ref516040422 \h </w:instrText>
       </w:r>
       <w:r>
         <w:fldChar w:fldCharType="separate"/>
@@ -7861,15 +7811,13 @@
         <w:fldChar w:fldCharType="end"/>
       </w:r>
       <w:r>
-        <w:t xml:space="preserve"> visar komponenterna i systemet och hur de är utformade för att fungera med varandra. Det ger </w:t>
-      </w:r>
-      <w:proofErr w:type="spellStart"/>
-      <w:r>
-        <w:t>ideen</w:t>
-      </w:r>
-      <w:proofErr w:type="spellEnd"/>
-      <w:r>
-        <w:t xml:space="preserve"> om hur systemet är utformat och riktlinjerna för hur det kan </w:t>
+        <w:t xml:space="preserve"> visar komponenterna i systemet och hur de är utformade för att fungera med varandra. Det ger id</w:t>
+      </w:r>
+      <w:r>
+        <w:t>é</w:t>
+      </w:r>
+      <w:r>
+        <w:t xml:space="preserve">n om hur systemet är utformat och riktlinjerna för hur det kan </w:t>
       </w:r>
       <w:r>
         <w:t>utvecklas</w:t>
@@ -7878,8 +7826,6 @@
         <w:t xml:space="preserve"> i framtiden.</w:t>
       </w:r>
     </w:p>
-    <w:p/>
-    <w:p/>
     <w:p>
       <w:pPr>
         <w:keepNext/>
@@ -7888,11 +7834,12 @@
         <w:rPr>
           <w:noProof/>
         </w:rPr>
+        <w:lastRenderedPageBreak/>
         <w:drawing>
-          <wp:inline distT="0" distB="0" distL="0" distR="0" wp14:anchorId="550F3F1D" wp14:editId="44F519DF">
-            <wp:extent cx="6269746" cy="3416531"/>
-            <wp:effectExtent l="0" t="0" r="4445" b="0"/>
-            <wp:docPr id="1" name="Picture 1"/>
+          <wp:inline distT="0" distB="0" distL="0" distR="0">
+            <wp:extent cx="5760085" cy="3070212"/>
+            <wp:effectExtent l="0" t="0" r="0" b="0"/>
+            <wp:docPr id="9" name="Bildobjekt 9"/>
             <wp:cNvGraphicFramePr>
               <a:graphicFrameLocks xmlns:a="http://schemas.openxmlformats.org/drawingml/2006/main" noChangeAspect="1"/>
             </wp:cNvGraphicFramePr>
@@ -7900,8 +7847,10 @@
               <a:graphicData uri="http://schemas.openxmlformats.org/drawingml/2006/picture">
                 <pic:pic xmlns:pic="http://schemas.openxmlformats.org/drawingml/2006/picture">
                   <pic:nvPicPr>
-                    <pic:cNvPr id="1" name="CafeAppClassDiagram.PNG"/>
-                    <pic:cNvPicPr/>
+                    <pic:cNvPr id="0" name="Picture 5"/>
+                    <pic:cNvPicPr>
+                      <a:picLocks noChangeAspect="1" noChangeArrowheads="1"/>
+                    </pic:cNvPicPr>
                   </pic:nvPicPr>
                   <pic:blipFill>
                     <a:blip r:embed="rId16" cstate="print">
@@ -7911,18 +7860,23 @@
                         </a:ext>
                       </a:extLst>
                     </a:blip>
+                    <a:srcRect/>
                     <a:stretch>
                       <a:fillRect/>
                     </a:stretch>
                   </pic:blipFill>
-                  <pic:spPr>
+                  <pic:spPr bwMode="auto">
                     <a:xfrm>
                       <a:off x="0" y="0"/>
-                      <a:ext cx="6278370" cy="3421230"/>
+                      <a:ext cx="5760085" cy="3070212"/>
                     </a:xfrm>
                     <a:prstGeom prst="rect">
                       <a:avLst/>
                     </a:prstGeom>
+                    <a:noFill/>
+                    <a:ln>
+                      <a:noFill/>
+                    </a:ln>
                   </pic:spPr>
                 </pic:pic>
               </a:graphicData>
@@ -7935,7 +7889,7 @@
       <w:pPr>
         <w:pStyle w:val="Beskrivning"/>
       </w:pPr>
-      <w:bookmarkStart w:id="30" w:name="_Ref515960456"/>
+      <w:bookmarkStart w:id="28" w:name="_Ref516040422"/>
       <w:r>
         <w:t xml:space="preserve">Figur </w:t>
       </w:r>
@@ -7947,11 +7901,494 @@
           <w:t>6</w:t>
         </w:r>
       </w:fldSimple>
-      <w:bookmarkEnd w:id="30"/>
-      <w:r>
-        <w:t xml:space="preserve"> Klassdiagram</w:t>
+      <w:bookmarkEnd w:id="28"/>
+      <w:r>
+        <w:t xml:space="preserve"> </w:t>
+      </w:r>
+      <w:r>
+        <w:t>Klassdiagram</w:t>
       </w:r>
     </w:p>
+    <w:p>
+      <w:pPr>
+        <w:pStyle w:val="Rubrik3"/>
+      </w:pPr>
+      <w:r>
+        <w:t>Funktionalitet</w:t>
+      </w:r>
+    </w:p>
+    <w:p>
+      <w:pPr>
+        <w:spacing w:after="0" w:line="240" w:lineRule="auto"/>
+        <w:rPr>
+          <w:rFonts w:ascii="Calibri" w:eastAsia="Calibri" w:hAnsi="Calibri" w:cs="Calibri"/>
+          <w:sz w:val="24"/>
+        </w:rPr>
+      </w:pPr>
+      <w:r>
+        <w:rPr>
+          <w:rFonts w:ascii="Calibri" w:eastAsia="Calibri" w:hAnsi="Calibri" w:cs="Calibri"/>
+          <w:sz w:val="24"/>
+        </w:rPr>
+        <w:t>Arkitekturen som används har tre olika designmönster som g</w:t>
+      </w:r>
+      <w:r>
+        <w:rPr>
+          <w:rFonts w:ascii="Calibri" w:eastAsia="Calibri" w:hAnsi="Calibri" w:cs="Calibri"/>
+          <w:sz w:val="24"/>
+        </w:rPr>
+        <w:t>er</w:t>
+      </w:r>
+      <w:r>
+        <w:rPr>
+          <w:rFonts w:ascii="Calibri" w:eastAsia="Calibri" w:hAnsi="Calibri" w:cs="Calibri"/>
+          <w:sz w:val="24"/>
+        </w:rPr>
+        <w:t xml:space="preserve"> dess funktionalitet. </w:t>
+      </w:r>
+    </w:p>
+    <w:p>
+      <w:pPr>
+        <w:spacing w:after="0" w:line="240" w:lineRule="auto"/>
+        <w:rPr>
+          <w:rFonts w:ascii="Calibri" w:eastAsia="Calibri" w:hAnsi="Calibri" w:cs="Calibri"/>
+          <w:sz w:val="24"/>
+        </w:rPr>
+      </w:pPr>
+      <w:r>
+        <w:rPr>
+          <w:rFonts w:ascii="Calibri" w:eastAsia="Calibri" w:hAnsi="Calibri" w:cs="Calibri"/>
+          <w:b/>
+          <w:sz w:val="24"/>
+        </w:rPr>
+        <w:t xml:space="preserve">Abstract </w:t>
+      </w:r>
+      <w:proofErr w:type="spellStart"/>
+      <w:r>
+        <w:rPr>
+          <w:rFonts w:ascii="Calibri" w:eastAsia="Calibri" w:hAnsi="Calibri" w:cs="Calibri"/>
+          <w:b/>
+          <w:sz w:val="24"/>
+        </w:rPr>
+        <w:t>factory</w:t>
+      </w:r>
+      <w:proofErr w:type="spellEnd"/>
+      <w:r>
+        <w:rPr>
+          <w:rFonts w:ascii="Calibri" w:eastAsia="Calibri" w:hAnsi="Calibri" w:cs="Calibri"/>
+          <w:b/>
+          <w:sz w:val="24"/>
+        </w:rPr>
+        <w:t>-</w:t>
+      </w:r>
+      <w:r>
+        <w:rPr>
+          <w:rFonts w:ascii="Calibri" w:eastAsia="Calibri" w:hAnsi="Calibri" w:cs="Calibri"/>
+          <w:b/>
+          <w:sz w:val="24"/>
+        </w:rPr>
+        <w:t>mönster:</w:t>
+      </w:r>
+      <w:r>
+        <w:rPr>
+          <w:rFonts w:ascii="Calibri" w:eastAsia="Calibri" w:hAnsi="Calibri" w:cs="Calibri"/>
+          <w:sz w:val="24"/>
+        </w:rPr>
+        <w:t xml:space="preserve"> är ett designmönster som används för att underlätta skapandet av objekt utan att visa klienten någon detaljerad information. Vi använder det här mönstret för att skapa produkterna. Detta mönster är också lätt att förlänga i framtiden när</w:t>
+      </w:r>
+      <w:r>
+        <w:rPr>
+          <w:rFonts w:ascii="Calibri" w:eastAsia="Calibri" w:hAnsi="Calibri" w:cs="Calibri"/>
+          <w:sz w:val="24"/>
+        </w:rPr>
+        <w:t xml:space="preserve"> man vill</w:t>
+      </w:r>
+      <w:r>
+        <w:rPr>
+          <w:rFonts w:ascii="Calibri" w:eastAsia="Calibri" w:hAnsi="Calibri" w:cs="Calibri"/>
+          <w:sz w:val="24"/>
+        </w:rPr>
+        <w:t xml:space="preserve"> lägg</w:t>
+      </w:r>
+      <w:r>
+        <w:rPr>
+          <w:rFonts w:ascii="Calibri" w:eastAsia="Calibri" w:hAnsi="Calibri" w:cs="Calibri"/>
+          <w:sz w:val="24"/>
+        </w:rPr>
+        <w:t xml:space="preserve">a </w:t>
+      </w:r>
+      <w:r>
+        <w:rPr>
+          <w:rFonts w:ascii="Calibri" w:eastAsia="Calibri" w:hAnsi="Calibri" w:cs="Calibri"/>
+          <w:sz w:val="24"/>
+        </w:rPr>
+        <w:t>till nya kategorier eller nya produkter i befintliga kategorier.</w:t>
+      </w:r>
+    </w:p>
+    <w:p>
+      <w:pPr>
+        <w:spacing w:after="0" w:line="240" w:lineRule="auto"/>
+        <w:rPr>
+          <w:rFonts w:ascii="Calibri" w:eastAsia="Calibri" w:hAnsi="Calibri" w:cs="Calibri"/>
+          <w:sz w:val="24"/>
+        </w:rPr>
+      </w:pPr>
+      <w:r>
+        <w:rPr>
+          <w:rFonts w:ascii="Calibri" w:eastAsia="Calibri" w:hAnsi="Calibri" w:cs="Calibri"/>
+          <w:b/>
+          <w:sz w:val="24"/>
+        </w:rPr>
+        <w:t>Observer</w:t>
+      </w:r>
+      <w:r>
+        <w:rPr>
+          <w:rFonts w:ascii="Calibri" w:eastAsia="Calibri" w:hAnsi="Calibri" w:cs="Calibri"/>
+          <w:b/>
+          <w:sz w:val="24"/>
+        </w:rPr>
+        <w:t>-</w:t>
+      </w:r>
+      <w:r>
+        <w:rPr>
+          <w:rFonts w:ascii="Calibri" w:eastAsia="Calibri" w:hAnsi="Calibri" w:cs="Calibri"/>
+          <w:b/>
+          <w:sz w:val="24"/>
+        </w:rPr>
+        <w:t xml:space="preserve">mönster: </w:t>
+      </w:r>
+      <w:r>
+        <w:rPr>
+          <w:rFonts w:ascii="Calibri" w:eastAsia="Calibri" w:hAnsi="Calibri" w:cs="Calibri"/>
+          <w:sz w:val="24"/>
+        </w:rPr>
+        <w:t>Med hjälp av detta mönster kan vi uppdatera informationen relaterad till produkterna när det gäller deras existens eller information relaterad till dem som beskrivningen eller priset</w:t>
+      </w:r>
+      <w:r>
+        <w:rPr>
+          <w:rFonts w:ascii="Calibri" w:eastAsia="Calibri" w:hAnsi="Calibri" w:cs="Calibri"/>
+          <w:sz w:val="24"/>
+        </w:rPr>
+        <w:t>.</w:t>
+      </w:r>
+    </w:p>
+    <w:p>
+      <w:pPr>
+        <w:spacing w:after="0" w:line="240" w:lineRule="auto"/>
+        <w:rPr>
+          <w:rFonts w:ascii="Calibri" w:eastAsia="Calibri" w:hAnsi="Calibri" w:cs="Calibri"/>
+          <w:sz w:val="24"/>
+        </w:rPr>
+      </w:pPr>
+      <w:r>
+        <w:rPr>
+          <w:rFonts w:ascii="Calibri" w:eastAsia="Calibri" w:hAnsi="Calibri" w:cs="Calibri"/>
+          <w:b/>
+          <w:sz w:val="24"/>
+        </w:rPr>
+        <w:t>Singelton</w:t>
+      </w:r>
+      <w:r>
+        <w:rPr>
+          <w:rFonts w:ascii="Calibri" w:eastAsia="Calibri" w:hAnsi="Calibri" w:cs="Calibri"/>
+          <w:b/>
+          <w:sz w:val="24"/>
+        </w:rPr>
+        <w:t>-</w:t>
+      </w:r>
+      <w:r>
+        <w:rPr>
+          <w:rFonts w:ascii="Calibri" w:eastAsia="Calibri" w:hAnsi="Calibri" w:cs="Calibri"/>
+          <w:b/>
+          <w:sz w:val="24"/>
+        </w:rPr>
+        <w:t>mönster</w:t>
+      </w:r>
+      <w:r>
+        <w:rPr>
+          <w:rFonts w:ascii="Calibri" w:eastAsia="Calibri" w:hAnsi="Calibri" w:cs="Calibri"/>
+          <w:sz w:val="24"/>
+        </w:rPr>
+        <w:t xml:space="preserve">: vi använde detta designmönster i objekten som vi behöver ha en </w:t>
+      </w:r>
+      <w:proofErr w:type="gramStart"/>
+      <w:r>
+        <w:rPr>
+          <w:rFonts w:ascii="Calibri" w:eastAsia="Calibri" w:hAnsi="Calibri" w:cs="Calibri"/>
+          <w:sz w:val="24"/>
+        </w:rPr>
+        <w:t>instans  av</w:t>
+      </w:r>
+      <w:proofErr w:type="gramEnd"/>
+      <w:r>
+        <w:rPr>
+          <w:rFonts w:ascii="Calibri" w:eastAsia="Calibri" w:hAnsi="Calibri" w:cs="Calibri"/>
+          <w:sz w:val="24"/>
+        </w:rPr>
+        <w:t xml:space="preserve"> på varje instans av applikationen som till exempel </w:t>
+      </w:r>
+      <w:proofErr w:type="spellStart"/>
+      <w:r>
+        <w:rPr>
+          <w:rFonts w:ascii="Calibri" w:eastAsia="Calibri" w:hAnsi="Calibri" w:cs="Calibri"/>
+          <w:sz w:val="24"/>
+        </w:rPr>
+        <w:t>Cart</w:t>
+      </w:r>
+      <w:proofErr w:type="spellEnd"/>
+      <w:r>
+        <w:rPr>
+          <w:rFonts w:ascii="Calibri" w:eastAsia="Calibri" w:hAnsi="Calibri" w:cs="Calibri"/>
+          <w:sz w:val="24"/>
+        </w:rPr>
+        <w:t>-</w:t>
+      </w:r>
+      <w:r>
+        <w:rPr>
+          <w:rFonts w:ascii="Calibri" w:eastAsia="Calibri" w:hAnsi="Calibri" w:cs="Calibri"/>
+          <w:sz w:val="24"/>
+        </w:rPr>
+        <w:t>klassen (Varukorgen).</w:t>
+      </w:r>
+    </w:p>
+    <w:p>
+      <w:pPr>
+        <w:spacing w:after="0" w:line="240" w:lineRule="auto"/>
+        <w:rPr>
+          <w:rFonts w:ascii="Calibri" w:eastAsia="Calibri" w:hAnsi="Calibri" w:cs="Calibri"/>
+          <w:sz w:val="24"/>
+        </w:rPr>
+      </w:pPr>
+    </w:p>
+    <w:p>
+      <w:pPr>
+        <w:pStyle w:val="Rubrik3"/>
+        <w:rPr>
+          <w:rFonts w:eastAsia="Calibri"/>
+        </w:rPr>
+      </w:pPr>
+      <w:r>
+        <w:rPr>
+          <w:rFonts w:eastAsia="Calibri"/>
+        </w:rPr>
+        <w:t xml:space="preserve">Implementation </w:t>
+      </w:r>
+    </w:p>
+    <w:p>
+      <w:pPr>
+        <w:spacing w:after="0" w:line="240" w:lineRule="auto"/>
+        <w:rPr>
+          <w:rFonts w:ascii="Calibri" w:eastAsia="Calibri" w:hAnsi="Calibri" w:cs="Calibri"/>
+          <w:sz w:val="24"/>
+        </w:rPr>
+      </w:pPr>
+      <w:r>
+        <w:rPr>
+          <w:rFonts w:ascii="Calibri" w:eastAsia="Calibri" w:hAnsi="Calibri" w:cs="Calibri"/>
+          <w:sz w:val="24"/>
+        </w:rPr>
+        <w:t>Varje kategori implementeras som en abstrakt klass som implementerar Product</w:t>
+      </w:r>
+      <w:r>
+        <w:rPr>
+          <w:rFonts w:ascii="Calibri" w:eastAsia="Calibri" w:hAnsi="Calibri" w:cs="Calibri"/>
+          <w:sz w:val="24"/>
+        </w:rPr>
+        <w:t>-</w:t>
+      </w:r>
+      <w:r>
+        <w:rPr>
+          <w:rFonts w:ascii="Calibri" w:eastAsia="Calibri" w:hAnsi="Calibri" w:cs="Calibri"/>
+          <w:sz w:val="24"/>
+        </w:rPr>
+        <w:t>inter</w:t>
+      </w:r>
+      <w:r>
+        <w:rPr>
+          <w:rFonts w:ascii="Calibri" w:eastAsia="Calibri" w:hAnsi="Calibri" w:cs="Calibri"/>
+          <w:sz w:val="24"/>
+        </w:rPr>
+        <w:t>fa</w:t>
+      </w:r>
+      <w:r>
+        <w:rPr>
+          <w:rFonts w:ascii="Calibri" w:eastAsia="Calibri" w:hAnsi="Calibri" w:cs="Calibri"/>
+          <w:sz w:val="24"/>
+        </w:rPr>
+        <w:t xml:space="preserve">cet och objekten i kategorin </w:t>
+      </w:r>
+      <w:r>
+        <w:rPr>
+          <w:rFonts w:ascii="Calibri" w:eastAsia="Calibri" w:hAnsi="Calibri" w:cs="Calibri"/>
+          <w:sz w:val="24"/>
+        </w:rPr>
+        <w:t>ä</w:t>
+      </w:r>
+      <w:r>
+        <w:rPr>
+          <w:rFonts w:ascii="Calibri" w:eastAsia="Calibri" w:hAnsi="Calibri" w:cs="Calibri"/>
+          <w:sz w:val="24"/>
+        </w:rPr>
+        <w:t>rver den klassen. Det gör det lättare att ange varje kategoris specifikationer och att nya kategorier kan läggas till.</w:t>
+      </w:r>
+    </w:p>
+    <w:p>
+      <w:pPr>
+        <w:spacing w:after="0" w:line="240" w:lineRule="auto"/>
+        <w:rPr>
+          <w:rFonts w:ascii="Calibri" w:eastAsia="Calibri" w:hAnsi="Calibri" w:cs="Calibri"/>
+          <w:sz w:val="24"/>
+        </w:rPr>
+      </w:pPr>
+      <w:r>
+        <w:rPr>
+          <w:rFonts w:ascii="Calibri" w:eastAsia="Calibri" w:hAnsi="Calibri" w:cs="Calibri"/>
+          <w:sz w:val="24"/>
+        </w:rPr>
+        <w:t xml:space="preserve">Varje kategori har sin egen </w:t>
+      </w:r>
+      <w:proofErr w:type="spellStart"/>
+      <w:r>
+        <w:rPr>
+          <w:rFonts w:ascii="Calibri" w:eastAsia="Calibri" w:hAnsi="Calibri" w:cs="Calibri"/>
+          <w:sz w:val="24"/>
+        </w:rPr>
+        <w:t>Factory</w:t>
+      </w:r>
+      <w:proofErr w:type="spellEnd"/>
+      <w:r>
+        <w:rPr>
+          <w:rFonts w:ascii="Calibri" w:eastAsia="Calibri" w:hAnsi="Calibri" w:cs="Calibri"/>
+          <w:sz w:val="24"/>
+        </w:rPr>
+        <w:t>-</w:t>
+      </w:r>
+      <w:r>
+        <w:rPr>
+          <w:rFonts w:ascii="Calibri" w:eastAsia="Calibri" w:hAnsi="Calibri" w:cs="Calibri"/>
+          <w:sz w:val="24"/>
+        </w:rPr>
+        <w:t xml:space="preserve">klass som implementerar </w:t>
+      </w:r>
+      <w:proofErr w:type="spellStart"/>
+      <w:r>
+        <w:rPr>
+          <w:rFonts w:ascii="Calibri" w:eastAsia="Calibri" w:hAnsi="Calibri" w:cs="Calibri"/>
+          <w:sz w:val="24"/>
+        </w:rPr>
+        <w:t>factory</w:t>
+      </w:r>
+      <w:proofErr w:type="spellEnd"/>
+      <w:r>
+        <w:rPr>
+          <w:rFonts w:ascii="Calibri" w:eastAsia="Calibri" w:hAnsi="Calibri" w:cs="Calibri"/>
+          <w:sz w:val="24"/>
+        </w:rPr>
+        <w:t>-</w:t>
+      </w:r>
+      <w:r>
+        <w:rPr>
+          <w:rFonts w:ascii="Calibri" w:eastAsia="Calibri" w:hAnsi="Calibri" w:cs="Calibri"/>
+          <w:sz w:val="24"/>
+        </w:rPr>
+        <w:t>interface</w:t>
+      </w:r>
+      <w:r>
+        <w:rPr>
+          <w:rFonts w:ascii="Calibri" w:eastAsia="Calibri" w:hAnsi="Calibri" w:cs="Calibri"/>
+          <w:sz w:val="24"/>
+        </w:rPr>
+        <w:t>t</w:t>
+      </w:r>
+      <w:r>
+        <w:rPr>
+          <w:rFonts w:ascii="Calibri" w:eastAsia="Calibri" w:hAnsi="Calibri" w:cs="Calibri"/>
+          <w:sz w:val="24"/>
+        </w:rPr>
+        <w:t xml:space="preserve"> och är ansvarig för att skapa objekten. Klassen </w:t>
+      </w:r>
+      <w:proofErr w:type="spellStart"/>
+      <w:r>
+        <w:rPr>
+          <w:rFonts w:ascii="Calibri" w:eastAsia="Calibri" w:hAnsi="Calibri" w:cs="Calibri"/>
+          <w:sz w:val="24"/>
+        </w:rPr>
+        <w:t>FacOfFactories</w:t>
+      </w:r>
+      <w:proofErr w:type="spellEnd"/>
+      <w:r>
+        <w:rPr>
+          <w:rFonts w:ascii="Calibri" w:eastAsia="Calibri" w:hAnsi="Calibri" w:cs="Calibri"/>
+          <w:sz w:val="24"/>
+        </w:rPr>
+        <w:t xml:space="preserve"> används för att välja vilket </w:t>
+      </w:r>
+      <w:proofErr w:type="spellStart"/>
+      <w:r>
+        <w:rPr>
+          <w:rFonts w:ascii="Calibri" w:eastAsia="Calibri" w:hAnsi="Calibri" w:cs="Calibri"/>
+          <w:sz w:val="24"/>
+        </w:rPr>
+        <w:t>Factory</w:t>
+      </w:r>
+      <w:proofErr w:type="spellEnd"/>
+      <w:r>
+        <w:rPr>
+          <w:rFonts w:ascii="Calibri" w:eastAsia="Calibri" w:hAnsi="Calibri" w:cs="Calibri"/>
+          <w:sz w:val="24"/>
+        </w:rPr>
+        <w:t xml:space="preserve"> som ska anropas.</w:t>
+      </w:r>
+    </w:p>
+    <w:p>
+      <w:pPr>
+        <w:spacing w:after="0" w:line="240" w:lineRule="auto"/>
+        <w:rPr>
+          <w:rFonts w:ascii="Calibri" w:eastAsia="Calibri" w:hAnsi="Calibri" w:cs="Calibri"/>
+          <w:sz w:val="24"/>
+        </w:rPr>
+      </w:pPr>
+      <w:proofErr w:type="spellStart"/>
+      <w:r>
+        <w:rPr>
+          <w:rFonts w:ascii="Calibri" w:eastAsia="Calibri" w:hAnsi="Calibri" w:cs="Calibri"/>
+          <w:sz w:val="24"/>
+        </w:rPr>
+        <w:t>Databasehandler</w:t>
+      </w:r>
+      <w:proofErr w:type="spellEnd"/>
+      <w:r>
+        <w:rPr>
+          <w:rFonts w:ascii="Calibri" w:eastAsia="Calibri" w:hAnsi="Calibri" w:cs="Calibri"/>
+          <w:sz w:val="24"/>
+        </w:rPr>
+        <w:t>-</w:t>
+      </w:r>
+      <w:r>
+        <w:rPr>
+          <w:rFonts w:ascii="Calibri" w:eastAsia="Calibri" w:hAnsi="Calibri" w:cs="Calibri"/>
+          <w:sz w:val="24"/>
+        </w:rPr>
+        <w:t>klassen är den klass som ansvarar för att uppdatera produkterna i databaserna</w:t>
+      </w:r>
+      <w:r>
+        <w:rPr>
+          <w:rFonts w:ascii="Calibri" w:eastAsia="Calibri" w:hAnsi="Calibri" w:cs="Calibri"/>
+          <w:sz w:val="24"/>
+        </w:rPr>
+        <w:t>.</w:t>
+      </w:r>
+    </w:p>
+    <w:p>
+      <w:pPr>
+        <w:spacing w:after="0" w:line="240" w:lineRule="auto"/>
+        <w:rPr>
+          <w:rFonts w:ascii="Calibri" w:eastAsia="Calibri" w:hAnsi="Calibri" w:cs="Calibri"/>
+          <w:sz w:val="24"/>
+        </w:rPr>
+      </w:pPr>
+    </w:p>
+    <w:p/>
     <w:p>
       <w:pPr>
         <w:pStyle w:val="Rubrik3"/>
@@ -7964,16 +8401,21 @@
     </w:p>
     <w:p>
       <w:pPr>
-        <w:pStyle w:val="Rubrik4"/>
-      </w:pPr>
-      <w:bookmarkStart w:id="31" w:name="_Toc515986217"/>
+        <w:pStyle w:val="Rubrik3"/>
+      </w:pPr>
+      <w:bookmarkStart w:id="29" w:name="_Toc515986217"/>
       <w:r>
         <w:t>Tillstånds</w:t>
       </w:r>
       <w:r>
-        <w:t>diagram</w:t>
-      </w:r>
-      <w:bookmarkEnd w:id="31"/>
+        <w:t>diag</w:t>
+      </w:r>
+      <w:bookmarkStart w:id="30" w:name="_GoBack"/>
+      <w:bookmarkEnd w:id="30"/>
+      <w:r>
+        <w:t>ram</w:t>
+      </w:r>
+      <w:bookmarkEnd w:id="29"/>
     </w:p>
     <w:p>
       <w:pPr>
@@ -8069,7 +8511,7 @@
       <w:pPr>
         <w:pStyle w:val="Beskrivning"/>
       </w:pPr>
-      <w:bookmarkStart w:id="32" w:name="_Ref515982644"/>
+      <w:bookmarkStart w:id="31" w:name="_Ref515982644"/>
       <w:r>
         <w:t xml:space="preserve">Figur </w:t>
       </w:r>
@@ -8078,10 +8520,10 @@
           <w:rPr>
             <w:noProof/>
           </w:rPr>
-          <w:t>7</w:t>
+          <w:t>8</w:t>
         </w:r>
       </w:fldSimple>
-      <w:bookmarkEnd w:id="32"/>
+      <w:bookmarkEnd w:id="31"/>
       <w:r>
         <w:t xml:space="preserve"> Tillstånds</w:t>
       </w:r>
@@ -8093,7 +8535,7 @@
       <w:pPr>
         <w:pStyle w:val="Rubrik3"/>
       </w:pPr>
-      <w:bookmarkStart w:id="33" w:name="_Toc515986218"/>
+      <w:bookmarkStart w:id="32" w:name="_Toc515986218"/>
       <w:r>
         <w:t>Interfacedefinitioner</w:t>
       </w:r>
@@ -8106,18 +8548,18 @@
         </w:rPr>
         <w:t>TODO</w:t>
       </w:r>
-      <w:bookmarkEnd w:id="33"/>
+      <w:bookmarkEnd w:id="32"/>
     </w:p>
     <w:p/>
     <w:p>
       <w:pPr>
         <w:pStyle w:val="Rubrik3"/>
       </w:pPr>
-      <w:bookmarkStart w:id="34" w:name="_Toc515986219"/>
+      <w:bookmarkStart w:id="33" w:name="_Toc515986219"/>
       <w:r>
         <w:t>Realisering av användarfall</w:t>
       </w:r>
-      <w:bookmarkEnd w:id="34"/>
+      <w:bookmarkEnd w:id="33"/>
     </w:p>
     <w:p>
       <w:r>
@@ -8136,11 +8578,11 @@
       <w:pPr>
         <w:pStyle w:val="Rubrik4"/>
       </w:pPr>
-      <w:bookmarkStart w:id="35" w:name="_Toc515986220"/>
+      <w:bookmarkStart w:id="34" w:name="_Toc515986220"/>
       <w:r>
         <w:t>Lägg produkt i varukorgen</w:t>
       </w:r>
-      <w:bookmarkEnd w:id="35"/>
+      <w:bookmarkEnd w:id="34"/>
     </w:p>
     <w:p>
       <w:r>
@@ -8218,7 +8660,7 @@
           <w:rPr>
             <w:noProof/>
           </w:rPr>
-          <w:t>8</w:t>
+          <w:t>9</w:t>
         </w:r>
       </w:fldSimple>
       <w:r>
@@ -8234,11 +8676,11 @@
       <w:pPr>
         <w:pStyle w:val="Rubrik4"/>
       </w:pPr>
-      <w:bookmarkStart w:id="36" w:name="_Toc515986221"/>
+      <w:bookmarkStart w:id="35" w:name="_Toc515986221"/>
       <w:r>
         <w:t>Gör beställning</w:t>
       </w:r>
-      <w:bookmarkEnd w:id="36"/>
+      <w:bookmarkEnd w:id="35"/>
     </w:p>
     <w:p>
       <w:r>
@@ -8315,7 +8757,7 @@
           <w:rPr>
             <w:noProof/>
           </w:rPr>
-          <w:t>9</w:t>
+          <w:t>10</w:t>
         </w:r>
       </w:fldSimple>
       <w:r>
@@ -8331,7 +8773,7 @@
       <w:pPr>
         <w:pStyle w:val="Rubrik4"/>
       </w:pPr>
-      <w:bookmarkStart w:id="37" w:name="_Toc515986222"/>
+      <w:bookmarkStart w:id="36" w:name="_Toc515986222"/>
       <w:r>
         <w:lastRenderedPageBreak/>
         <w:t xml:space="preserve">Skapa </w:t>
@@ -8342,7 +8784,7 @@
       <w:r>
         <w:t>t</w:t>
       </w:r>
-      <w:bookmarkEnd w:id="37"/>
+      <w:bookmarkEnd w:id="36"/>
     </w:p>
     <w:p>
       <w:r>
@@ -8419,7 +8861,7 @@
           <w:rPr>
             <w:noProof/>
           </w:rPr>
-          <w:t>10</w:t>
+          <w:t>11</w:t>
         </w:r>
       </w:fldSimple>
       <w:r>
@@ -8435,11 +8877,11 @@
       <w:pPr>
         <w:pStyle w:val="Rubrik4"/>
       </w:pPr>
-      <w:bookmarkStart w:id="38" w:name="_Toc515986223"/>
+      <w:bookmarkStart w:id="37" w:name="_Toc515986223"/>
       <w:r>
         <w:t>Hantera produkt</w:t>
       </w:r>
-      <w:bookmarkEnd w:id="38"/>
+      <w:bookmarkEnd w:id="37"/>
       <w:r>
         <w:t xml:space="preserve"> </w:t>
       </w:r>
@@ -8519,7 +8961,7 @@
           <w:rPr>
             <w:noProof/>
           </w:rPr>
-          <w:t>11</w:t>
+          <w:t>12</w:t>
         </w:r>
       </w:fldSimple>
       <w:r>
@@ -8536,8 +8978,8 @@
       <w:pPr>
         <w:pStyle w:val="Rubrik2"/>
       </w:pPr>
-      <w:bookmarkStart w:id="39" w:name="_Toc515896101"/>
-      <w:bookmarkStart w:id="40" w:name="_Toc515986224"/>
+      <w:bookmarkStart w:id="38" w:name="_Toc515896101"/>
+      <w:bookmarkStart w:id="39" w:name="_Toc515986224"/>
       <w:r>
         <w:t>Process</w:t>
       </w:r>
@@ -8548,8 +8990,8 @@
       <w:r>
         <w:t>View</w:t>
       </w:r>
+      <w:bookmarkEnd w:id="38"/>
       <w:bookmarkEnd w:id="39"/>
-      <w:bookmarkEnd w:id="40"/>
       <w:proofErr w:type="spellEnd"/>
     </w:p>
     <w:p>
@@ -8560,15 +9002,13 @@
           <w:numId w:val="13"/>
         </w:numPr>
       </w:pPr>
-      <w:bookmarkStart w:id="41" w:name="_Toc515896102"/>
-      <w:bookmarkStart w:id="42" w:name="_Toc515986225"/>
+      <w:bookmarkStart w:id="40" w:name="_Toc515896102"/>
+      <w:bookmarkStart w:id="41" w:name="_Toc515986225"/>
       <w:r>
         <w:t>Översikt</w:t>
       </w:r>
-      <w:bookmarkStart w:id="43" w:name="_GoBack"/>
+      <w:bookmarkEnd w:id="40"/>
       <w:bookmarkEnd w:id="41"/>
-      <w:bookmarkEnd w:id="42"/>
-      <w:bookmarkEnd w:id="43"/>
     </w:p>
     <w:p>
       <w:r>
@@ -8585,11 +9025,11 @@
       <w:pPr>
         <w:pStyle w:val="Rubrik4"/>
       </w:pPr>
-      <w:bookmarkStart w:id="44" w:name="_Toc515986226"/>
+      <w:bookmarkStart w:id="42" w:name="_Toc515986226"/>
       <w:r>
         <w:t>Beställningsprocessen</w:t>
       </w:r>
-      <w:bookmarkEnd w:id="44"/>
+      <w:bookmarkEnd w:id="42"/>
     </w:p>
     <w:p>
       <w:pPr>
@@ -8734,7 +9174,7 @@
       <w:pPr>
         <w:pStyle w:val="Beskrivning"/>
       </w:pPr>
-      <w:bookmarkStart w:id="45" w:name="_Ref516039267"/>
+      <w:bookmarkStart w:id="43" w:name="_Ref516039267"/>
       <w:r>
         <w:t xml:space="preserve">Figur </w:t>
       </w:r>
@@ -8743,10 +9183,10 @@
           <w:rPr>
             <w:noProof/>
           </w:rPr>
-          <w:t>12</w:t>
+          <w:t>13</w:t>
         </w:r>
       </w:fldSimple>
-      <w:bookmarkEnd w:id="45"/>
+      <w:bookmarkEnd w:id="43"/>
       <w:r>
         <w:t xml:space="preserve"> </w:t>
       </w:r>
@@ -8818,7 +9258,7 @@
       <w:pPr>
         <w:pStyle w:val="Beskrivning"/>
       </w:pPr>
-      <w:bookmarkStart w:id="46" w:name="_Ref516039389"/>
+      <w:bookmarkStart w:id="44" w:name="_Ref516039389"/>
       <w:r>
         <w:t xml:space="preserve">Figur </w:t>
       </w:r>
@@ -8827,10 +9267,10 @@
           <w:rPr>
             <w:noProof/>
           </w:rPr>
-          <w:t>13</w:t>
+          <w:t>14</w:t>
         </w:r>
       </w:fldSimple>
-      <w:bookmarkEnd w:id="46"/>
+      <w:bookmarkEnd w:id="44"/>
       <w:r>
         <w:t xml:space="preserve"> Aktivitetsdiagram Hantera beställningen</w:t>
       </w:r>
@@ -8839,11 +9279,11 @@
       <w:pPr>
         <w:pStyle w:val="Rubrik4"/>
       </w:pPr>
-      <w:bookmarkStart w:id="47" w:name="_Toc515986227"/>
+      <w:bookmarkStart w:id="45" w:name="_Toc515986227"/>
       <w:r>
         <w:t>Administrativa processer</w:t>
       </w:r>
-      <w:bookmarkEnd w:id="47"/>
+      <w:bookmarkEnd w:id="45"/>
     </w:p>
     <w:p>
       <w:r>
@@ -8946,7 +9386,7 @@
       <w:pPr>
         <w:pStyle w:val="Beskrivning"/>
       </w:pPr>
-      <w:bookmarkStart w:id="48" w:name="_Ref516039455"/>
+      <w:bookmarkStart w:id="46" w:name="_Ref516039455"/>
       <w:r>
         <w:t xml:space="preserve">Figur </w:t>
       </w:r>
@@ -8955,10 +9395,10 @@
           <w:rPr>
             <w:noProof/>
           </w:rPr>
-          <w:t>14</w:t>
+          <w:t>15</w:t>
         </w:r>
       </w:fldSimple>
-      <w:bookmarkEnd w:id="48"/>
+      <w:bookmarkEnd w:id="46"/>
       <w:r>
         <w:t xml:space="preserve"> Aktivitetsdiagram administrativa processer (hantera produktdata, ta ut rapporter)</w:t>
       </w:r>
@@ -8967,7 +9407,7 @@
       <w:pPr>
         <w:pStyle w:val="Rubrik2"/>
       </w:pPr>
-      <w:bookmarkStart w:id="49" w:name="_Toc515986228"/>
+      <w:bookmarkStart w:id="47" w:name="_Toc515986228"/>
       <w:r>
         <w:t xml:space="preserve">Data </w:t>
       </w:r>
@@ -8975,7 +9415,7 @@
       <w:r>
         <w:t>View</w:t>
       </w:r>
-      <w:bookmarkEnd w:id="49"/>
+      <w:bookmarkEnd w:id="47"/>
       <w:proofErr w:type="spellEnd"/>
     </w:p>
     <w:p>
@@ -9084,7 +9524,7 @@
       <w:pPr>
         <w:pStyle w:val="Beskrivning"/>
       </w:pPr>
-      <w:bookmarkStart w:id="50" w:name="_Ref515919762"/>
+      <w:bookmarkStart w:id="48" w:name="_Ref515919762"/>
       <w:r>
         <w:t xml:space="preserve">Figur </w:t>
       </w:r>
@@ -9093,10 +9533,10 @@
           <w:rPr>
             <w:noProof/>
           </w:rPr>
-          <w:t>15</w:t>
+          <w:t>16</w:t>
         </w:r>
       </w:fldSimple>
-      <w:bookmarkEnd w:id="50"/>
+      <w:bookmarkEnd w:id="48"/>
       <w:r>
         <w:t xml:space="preserve"> DFD </w:t>
       </w:r>
@@ -9232,7 +9672,7 @@
       <w:pPr>
         <w:pStyle w:val="Beskrivning"/>
       </w:pPr>
-      <w:bookmarkStart w:id="51" w:name="_Ref515971966"/>
+      <w:bookmarkStart w:id="49" w:name="_Ref515971966"/>
       <w:r>
         <w:t xml:space="preserve">Figur </w:t>
       </w:r>
@@ -9241,10 +9681,10 @@
           <w:rPr>
             <w:noProof/>
           </w:rPr>
-          <w:t>16</w:t>
+          <w:t>17</w:t>
         </w:r>
       </w:fldSimple>
-      <w:bookmarkEnd w:id="51"/>
+      <w:bookmarkEnd w:id="49"/>
       <w:r>
         <w:t xml:space="preserve"> </w:t>
       </w:r>
@@ -9302,7 +9742,7 @@
       <w:pPr>
         <w:pStyle w:val="Beskrivning"/>
       </w:pPr>
-      <w:bookmarkStart w:id="52" w:name="_Ref515619885"/>
+      <w:bookmarkStart w:id="50" w:name="_Ref515619885"/>
       <w:r>
         <w:t xml:space="preserve">Figur </w:t>
       </w:r>
@@ -9311,10 +9751,10 @@
           <w:rPr>
             <w:noProof/>
           </w:rPr>
-          <w:t>17</w:t>
+          <w:t>18</w:t>
         </w:r>
       </w:fldSimple>
-      <w:bookmarkEnd w:id="52"/>
+      <w:bookmarkEnd w:id="50"/>
       <w:r>
         <w:t xml:space="preserve"> </w:t>
       </w:r>
@@ -9330,7 +9770,7 @@
       <w:pPr>
         <w:pStyle w:val="Rubrik2"/>
       </w:pPr>
-      <w:bookmarkStart w:id="53" w:name="_Toc515986229"/>
+      <w:bookmarkStart w:id="51" w:name="_Toc515986229"/>
       <w:proofErr w:type="spellStart"/>
       <w:r>
         <w:t>Deployment</w:t>
@@ -9355,17 +9795,17 @@
       <w:r>
         <w:t>)</w:t>
       </w:r>
-      <w:bookmarkEnd w:id="53"/>
+      <w:bookmarkEnd w:id="51"/>
     </w:p>
     <w:p>
       <w:pPr>
         <w:pStyle w:val="Rubrik3"/>
       </w:pPr>
-      <w:bookmarkStart w:id="54" w:name="_Toc515986230"/>
+      <w:bookmarkStart w:id="52" w:name="_Toc515986230"/>
       <w:r>
         <w:t>Lösningsöversikt</w:t>
       </w:r>
-      <w:bookmarkEnd w:id="54"/>
+      <w:bookmarkEnd w:id="52"/>
     </w:p>
     <w:p>
       <w:r>
@@ -9469,7 +9909,7 @@
       <w:pPr>
         <w:pStyle w:val="Beskrivning"/>
       </w:pPr>
-      <w:bookmarkStart w:id="55" w:name="_Ref515895994"/>
+      <w:bookmarkStart w:id="53" w:name="_Ref515895994"/>
       <w:r>
         <w:t xml:space="preserve">Figur </w:t>
       </w:r>
@@ -9478,10 +9918,10 @@
           <w:rPr>
             <w:noProof/>
           </w:rPr>
-          <w:t>18</w:t>
+          <w:t>19</w:t>
         </w:r>
       </w:fldSimple>
-      <w:bookmarkEnd w:id="55"/>
+      <w:bookmarkEnd w:id="53"/>
       <w:r>
         <w:t xml:space="preserve"> </w:t>
       </w:r>
@@ -9509,7 +9949,7 @@
           <w:highlight w:val="green"/>
         </w:rPr>
       </w:pPr>
-      <w:bookmarkStart w:id="56" w:name="_Toc515986231"/>
+      <w:bookmarkStart w:id="54" w:name="_Toc515986231"/>
       <w:r>
         <w:rPr>
           <w:highlight w:val="green"/>
@@ -9522,7 +9962,7 @@
         </w:rPr>
         <w:t xml:space="preserve"> TODO</w:t>
       </w:r>
-      <w:bookmarkEnd w:id="56"/>
+      <w:bookmarkEnd w:id="54"/>
     </w:p>
     <w:p>
       <w:proofErr w:type="spellStart"/>
@@ -9710,102 +10150,102 @@
       <w:pPr>
         <w:pStyle w:val="Rubrik1"/>
       </w:pPr>
-      <w:bookmarkStart w:id="57" w:name="_Toc515986232"/>
+      <w:bookmarkStart w:id="55" w:name="_Toc515986232"/>
       <w:r>
         <w:t>Icke</w:t>
       </w:r>
       <w:r>
         <w:t>-funktionella krav</w:t>
+      </w:r>
+      <w:bookmarkEnd w:id="55"/>
+    </w:p>
+    <w:p>
+      <w:pPr>
+        <w:pStyle w:val="Rubrik2"/>
+      </w:pPr>
+      <w:bookmarkStart w:id="56" w:name="_Toc515986233"/>
+      <w:r>
+        <w:t>Svarstider</w:t>
+      </w:r>
+      <w:r>
+        <w:t xml:space="preserve"> och kapacitet</w:t>
+      </w:r>
+      <w:bookmarkEnd w:id="56"/>
+    </w:p>
+    <w:p>
+      <w:r>
+        <w:t>Från kundens perspektiv ska svarstiden normalt understiga 2 sekunder vid normalbelastning (20 samtidiga kunder). I övriga fall ska svarstiden vara mindre än 8 sekunder.</w:t>
+      </w:r>
+    </w:p>
+    <w:p>
+      <w:r>
+        <w:t>Systemet ska klara att hantera minst 50 samtidiga användare.</w:t>
+      </w:r>
+    </w:p>
+    <w:p>
+      <w:pPr>
+        <w:pStyle w:val="Rubrik2"/>
+      </w:pPr>
+      <w:bookmarkStart w:id="57" w:name="_Toc515986234"/>
+      <w:r>
+        <w:t>Tillgänglighet</w:t>
       </w:r>
       <w:bookmarkEnd w:id="57"/>
     </w:p>
     <w:p>
+      <w:r>
+        <w:t>För kunden ska systemet vara tillgängligt minst under caféets öppettider. För personal och ägare ytterligare minst från två timmar innan caféet öppnar, samt fyra timmar efter stängning för att möjliggöra administrativa uppgifter.</w:t>
+      </w:r>
+    </w:p>
+    <w:p>
+      <w:r>
+        <w:t xml:space="preserve">Användargränssnittet ska vara intuitivt. </w:t>
+      </w:r>
+    </w:p>
+    <w:p>
       <w:pPr>
         <w:pStyle w:val="Rubrik2"/>
       </w:pPr>
-      <w:bookmarkStart w:id="58" w:name="_Toc515986233"/>
-      <w:r>
-        <w:t>Svarstider</w:t>
-      </w:r>
-      <w:r>
-        <w:t xml:space="preserve"> och kapacitet</w:t>
+      <w:bookmarkStart w:id="58" w:name="_Toc515986235"/>
+      <w:r>
+        <w:lastRenderedPageBreak/>
+        <w:t>Tillförlitlighet</w:t>
       </w:r>
       <w:bookmarkEnd w:id="58"/>
     </w:p>
     <w:p>
       <w:r>
-        <w:t>Från kundens perspektiv ska svarstiden normalt understiga 2 sekunder vid normalbelastning (20 samtidiga kunder). I övriga fall ska svarstiden vara mindre än 8 sekunder.</w:t>
+        <w:t xml:space="preserve">Systemet bör gå att </w:t>
+      </w:r>
+      <w:proofErr w:type="spellStart"/>
+      <w:r>
+        <w:t>drifta</w:t>
+      </w:r>
+      <w:proofErr w:type="spellEnd"/>
+      <w:r>
+        <w:t xml:space="preserve"> med redundans.</w:t>
       </w:r>
     </w:p>
     <w:p>
-      <w:r>
-        <w:t>Systemet ska klara att hantera minst 50 samtidiga användare.</w:t>
-      </w:r>
-    </w:p>
-    <w:p>
       <w:pPr>
         <w:pStyle w:val="Rubrik2"/>
       </w:pPr>
-      <w:bookmarkStart w:id="59" w:name="_Toc515986234"/>
-      <w:r>
-        <w:t>Tillgänglighet</w:t>
+      <w:bookmarkStart w:id="59" w:name="_Toc515986236"/>
+      <w:r>
+        <w:t>Förvaltningsbarhet</w:t>
       </w:r>
       <w:bookmarkEnd w:id="59"/>
     </w:p>
     <w:p>
       <w:r>
-        <w:t>För kunden ska systemet vara tillgängligt minst under caféets öppettider. För personal och ägare ytterligare minst från två timmar innan caféet öppnar, samt fyra timmar efter stängning för att möjliggöra administrativa uppgifter.</w:t>
+        <w:t>Det ska finnas separata miljöer för utveckling, test och produktion.</w:t>
       </w:r>
     </w:p>
     <w:p>
-      <w:r>
-        <w:t xml:space="preserve">Användargränssnittet ska vara intuitivt. </w:t>
-      </w:r>
-    </w:p>
-    <w:p>
-      <w:pPr>
-        <w:pStyle w:val="Rubrik2"/>
-      </w:pPr>
-      <w:bookmarkStart w:id="60" w:name="_Toc515986235"/>
-      <w:r>
-        <w:lastRenderedPageBreak/>
-        <w:t>Tillförlitlighet</w:t>
-      </w:r>
-      <w:bookmarkEnd w:id="60"/>
-    </w:p>
-    <w:p>
-      <w:r>
-        <w:t xml:space="preserve">Systemet bör gå att </w:t>
-      </w:r>
-      <w:proofErr w:type="spellStart"/>
-      <w:r>
-        <w:t>drifta</w:t>
-      </w:r>
-      <w:proofErr w:type="spellEnd"/>
-      <w:r>
-        <w:t xml:space="preserve"> med redundans.</w:t>
-      </w:r>
-    </w:p>
-    <w:p>
-      <w:pPr>
-        <w:pStyle w:val="Rubrik2"/>
-      </w:pPr>
-      <w:bookmarkStart w:id="61" w:name="_Toc515986236"/>
-      <w:r>
-        <w:t>Förvaltningsbarhet</w:t>
-      </w:r>
-      <w:bookmarkEnd w:id="61"/>
-    </w:p>
-    <w:p>
-      <w:r>
-        <w:t>Det ska finnas separata miljöer för utveckling, test och produktion.</w:t>
-      </w:r>
-    </w:p>
-    <w:p>
       <w:pPr>
         <w:pStyle w:val="Rubrik1"/>
       </w:pPr>
-      <w:bookmarkStart w:id="62" w:name="_Toc515986237"/>
+      <w:bookmarkStart w:id="60" w:name="_Toc515986237"/>
       <w:r>
         <w:t>Teknisk lösning</w:t>
       </w:r>
@@ -9824,13 +10264,13 @@
         </w:rPr>
         <w:t xml:space="preserve"> – Ta bort?</w:t>
       </w:r>
-      <w:bookmarkEnd w:id="62"/>
+      <w:bookmarkEnd w:id="60"/>
     </w:p>
     <w:p>
       <w:pPr>
         <w:pStyle w:val="Rubrik2"/>
       </w:pPr>
-      <w:bookmarkStart w:id="63" w:name="_Toc515986238"/>
+      <w:bookmarkStart w:id="61" w:name="_Toc515986238"/>
       <w:r>
         <w:t>Beskrivning</w:t>
       </w:r>
@@ -9843,13 +10283,13 @@
         </w:rPr>
         <w:t>TODO</w:t>
       </w:r>
-      <w:bookmarkEnd w:id="63"/>
+      <w:bookmarkEnd w:id="61"/>
     </w:p>
     <w:p>
       <w:pPr>
         <w:pStyle w:val="Rubrik2"/>
       </w:pPr>
-      <w:bookmarkStart w:id="64" w:name="_Toc515986239"/>
+      <w:bookmarkStart w:id="62" w:name="_Toc515986239"/>
       <w:r>
         <w:t>Integration med omvärlden</w:t>
       </w:r>
@@ -9862,13 +10302,13 @@
         </w:rPr>
         <w:t>TODO</w:t>
       </w:r>
-      <w:bookmarkEnd w:id="64"/>
+      <w:bookmarkEnd w:id="62"/>
     </w:p>
     <w:p>
       <w:pPr>
         <w:pStyle w:val="Rubrik2"/>
       </w:pPr>
-      <w:bookmarkStart w:id="65" w:name="_Toc515986240"/>
+      <w:bookmarkStart w:id="63" w:name="_Toc515986240"/>
       <w:r>
         <w:t>Felhantering</w:t>
       </w:r>
@@ -9893,7 +10333,7 @@
         </w:rPr>
         <w:t>om ta bort huvudsektionen?</w:t>
       </w:r>
-      <w:bookmarkEnd w:id="65"/>
+      <w:bookmarkEnd w:id="63"/>
     </w:p>
     <w:p>
       <w:r>
@@ -9912,11 +10352,11 @@
       <w:pPr>
         <w:pStyle w:val="Rubrik3"/>
       </w:pPr>
-      <w:bookmarkStart w:id="66" w:name="_Toc515986241"/>
+      <w:bookmarkStart w:id="64" w:name="_Toc515986241"/>
       <w:r>
         <w:t>Regler</w:t>
       </w:r>
-      <w:bookmarkEnd w:id="66"/>
+      <w:bookmarkEnd w:id="64"/>
     </w:p>
     <w:p>
       <w:r>
@@ -9946,11 +10386,11 @@
       <w:pPr>
         <w:pStyle w:val="Rubrik3"/>
       </w:pPr>
-      <w:bookmarkStart w:id="67" w:name="_Toc515986242"/>
+      <w:bookmarkStart w:id="65" w:name="_Toc515986242"/>
       <w:r>
         <w:t>Dataformatering</w:t>
       </w:r>
-      <w:bookmarkEnd w:id="67"/>
+      <w:bookmarkEnd w:id="65"/>
     </w:p>
     <w:p>
       <w:r>
@@ -11159,7 +11599,7 @@
         <v:path o:extrusionok="f" gradientshapeok="t" o:connecttype="rect"/>
         <o:lock v:ext="edit" aspectratio="t"/>
       </v:shapetype>
-      <v:shape id="_x0000_i1083" type="#_x0000_t75" style="width:4.05pt;height:8.95pt" o:bullet="t">
+      <v:shape id="_x0000_i1095" type="#_x0000_t75" style="width:4.05pt;height:8.95pt" o:bullet="t">
         <v:imagedata r:id="rId1" o:title="clip_image001"/>
       </v:shape>
     </w:pict>
@@ -16726,7 +17166,7 @@
 </file>
 
 <file path=customXml/itemProps4.xml><?xml version="1.0" encoding="utf-8"?>
-<ds:datastoreItem xmlns:ds="http://schemas.openxmlformats.org/officeDocument/2006/customXml" ds:itemID="{FBDF5091-29E7-42FB-8E15-5A933D4209FF}">
+<ds:datastoreItem xmlns:ds="http://schemas.openxmlformats.org/officeDocument/2006/customXml" ds:itemID="{97C393DE-0540-40B8-81C5-DC0F42402708}">
   <ds:schemaRefs>
     <ds:schemaRef ds:uri="http://schemas.openxmlformats.org/officeDocument/2006/bibliography"/>
   </ds:schemaRefs>

</xml_diff>

<commit_message>
Uppdaterat översiktliga vybeskrivningen. Bytt TEknisk lösning mot Övriga Designprinciper
</commit_message>
<xml_diff>
--- a/Systemarkitektur_projekt_SAD_CafeApp_Billy_Tommy_Zein_Malin_01.docx
+++ b/Systemarkitektur_projekt_SAD_CafeApp_Billy_Tommy_Zein_Malin_01.docx
@@ -1058,7 +1058,7 @@
             </w:rPr>
             <w:fldChar w:fldCharType="separate"/>
           </w:r>
-          <w:hyperlink w:anchor="_Toc515986196" w:history="1">
+          <w:hyperlink w:anchor="_Toc516041878" w:history="1">
             <w:r>
               <w:rPr>
                 <w:rStyle w:val="Hyperlnk"/>
@@ -1100,7 +1100,7 @@
                 <w:noProof/>
                 <w:webHidden/>
               </w:rPr>
-              <w:instrText xml:space="preserve"> PAGEREF _Toc515986196 \h </w:instrText>
+              <w:instrText xml:space="preserve"> PAGEREF _Toc516041878 \h </w:instrText>
             </w:r>
             <w:r>
               <w:rPr>
@@ -1130,6 +1130,92 @@
               <w:fldChar w:fldCharType="end"/>
             </w:r>
           </w:hyperlink>
+        </w:p>
+        <w:p>
+          <w:pPr>
+            <w:pStyle w:val="Innehll2"/>
+            <w:tabs>
+              <w:tab w:val="left" w:pos="878"/>
+            </w:tabs>
+            <w:rPr>
+              <w:b/>
+              <w:smallCaps w:val="0"/>
+              <w:noProof/>
+            </w:rPr>
+          </w:pPr>
+          <w:hyperlink w:anchor="_Toc516041879" w:history="1">
+            <w:r>
+              <w:rPr>
+                <w:rStyle w:val="Hyperlnk"/>
+                <w:noProof/>
+              </w:rPr>
+              <w:t>2.1</w:t>
+            </w:r>
+            <w:r>
+              <w:rPr>
+                <w:smallCaps w:val="0"/>
+                <w:noProof/>
+              </w:rPr>
+              <w:tab/>
+            </w:r>
+            <w:r>
+              <w:rPr>
+                <w:rStyle w:val="Hyperlnk"/>
+                <w:noProof/>
+              </w:rPr>
+              <w:t>Syfte</w:t>
+            </w:r>
+            <w:r>
+              <w:rPr>
+                <w:noProof/>
+                <w:webHidden/>
+              </w:rPr>
+              <w:tab/>
+            </w:r>
+            <w:r>
+              <w:rPr>
+                <w:noProof/>
+                <w:webHidden/>
+              </w:rPr>
+              <w:fldChar w:fldCharType="begin"/>
+            </w:r>
+            <w:r>
+              <w:rPr>
+                <w:noProof/>
+                <w:webHidden/>
+              </w:rPr>
+              <w:instrText xml:space="preserve"> PAGEREF _Toc516041879 \h </w:instrText>
+            </w:r>
+            <w:r>
+              <w:rPr>
+                <w:noProof/>
+                <w:webHidden/>
+              </w:rPr>
+            </w:r>
+            <w:r>
+              <w:rPr>
+                <w:noProof/>
+                <w:webHidden/>
+              </w:rPr>
+              <w:fldChar w:fldCharType="separate"/>
+            </w:r>
+            <w:r>
+              <w:rPr>
+                <w:noProof/>
+                <w:webHidden/>
+              </w:rPr>
+              <w:t>3</w:t>
+            </w:r>
+            <w:r>
+              <w:rPr>
+                <w:noProof/>
+                <w:webHidden/>
+              </w:rPr>
+              <w:fldChar w:fldCharType="end"/>
+            </w:r>
+          </w:hyperlink>
+          <w:bookmarkStart w:id="1" w:name="_GoBack"/>
+          <w:bookmarkEnd w:id="1"/>
         </w:p>
         <w:p>
           <w:pPr>
@@ -1142,13 +1228,13 @@
               <w:noProof/>
             </w:rPr>
           </w:pPr>
-          <w:hyperlink w:anchor="_Toc515986197" w:history="1">
+          <w:hyperlink w:anchor="_Toc516041880" w:history="1">
             <w:r>
               <w:rPr>
                 <w:rStyle w:val="Hyperlnk"/>
                 <w:noProof/>
               </w:rPr>
-              <w:t>2.1</w:t>
+              <w:t>2.2</w:t>
             </w:r>
             <w:r>
               <w:rPr>
@@ -1162,7 +1248,15 @@
                 <w:rStyle w:val="Hyperlnk"/>
                 <w:noProof/>
               </w:rPr>
-              <w:t>Syfte</w:t>
+              <w:t xml:space="preserve">Definitioner och förkortningar </w:t>
+            </w:r>
+            <w:r>
+              <w:rPr>
+                <w:rStyle w:val="Hyperlnk"/>
+                <w:noProof/>
+                <w:highlight w:val="yellow"/>
+              </w:rPr>
+              <w:t>TODO</w:t>
             </w:r>
             <w:r>
               <w:rPr>
@@ -1183,98 +1277,7 @@
                 <w:noProof/>
                 <w:webHidden/>
               </w:rPr>
-              <w:instrText xml:space="preserve"> PAGEREF _Toc515986197 \h </w:instrText>
-            </w:r>
-            <w:r>
-              <w:rPr>
-                <w:noProof/>
-                <w:webHidden/>
-              </w:rPr>
-            </w:r>
-            <w:r>
-              <w:rPr>
-                <w:noProof/>
-                <w:webHidden/>
-              </w:rPr>
-              <w:fldChar w:fldCharType="separate"/>
-            </w:r>
-            <w:r>
-              <w:rPr>
-                <w:noProof/>
-                <w:webHidden/>
-              </w:rPr>
-              <w:t>3</w:t>
-            </w:r>
-            <w:r>
-              <w:rPr>
-                <w:noProof/>
-                <w:webHidden/>
-              </w:rPr>
-              <w:fldChar w:fldCharType="end"/>
-            </w:r>
-          </w:hyperlink>
-        </w:p>
-        <w:p>
-          <w:pPr>
-            <w:pStyle w:val="Innehll2"/>
-            <w:tabs>
-              <w:tab w:val="left" w:pos="878"/>
-            </w:tabs>
-            <w:rPr>
-              <w:smallCaps w:val="0"/>
-              <w:noProof/>
-            </w:rPr>
-          </w:pPr>
-          <w:hyperlink w:anchor="_Toc515986198" w:history="1">
-            <w:r>
-              <w:rPr>
-                <w:rStyle w:val="Hyperlnk"/>
-                <w:noProof/>
-              </w:rPr>
-              <w:t>2.2</w:t>
-            </w:r>
-            <w:r>
-              <w:rPr>
-                <w:smallCaps w:val="0"/>
-                <w:noProof/>
-              </w:rPr>
-              <w:tab/>
-            </w:r>
-            <w:r>
-              <w:rPr>
-                <w:rStyle w:val="Hyperlnk"/>
-                <w:noProof/>
-              </w:rPr>
-              <w:t xml:space="preserve">Definitioner och förkortningar </w:t>
-            </w:r>
-            <w:r>
-              <w:rPr>
-                <w:rStyle w:val="Hyperlnk"/>
-                <w:noProof/>
-                <w:highlight w:val="yellow"/>
-              </w:rPr>
-              <w:t>TODO</w:t>
-            </w:r>
-            <w:r>
-              <w:rPr>
-                <w:noProof/>
-                <w:webHidden/>
-              </w:rPr>
-              <w:tab/>
-            </w:r>
-            <w:r>
-              <w:rPr>
-                <w:noProof/>
-                <w:webHidden/>
-              </w:rPr>
-              <w:fldChar w:fldCharType="begin"/>
-            </w:r>
-            <w:r>
-              <w:rPr>
-                <w:noProof/>
-                <w:webHidden/>
-              </w:rPr>
-              <w:instrText xml:space="preserve"> PAGEREF _Toc515986198 \h </w:instrText>
+              <w:instrText xml:space="preserve"> PAGEREF _Toc516041880 \h </w:instrText>
             </w:r>
             <w:r>
               <w:rPr>
@@ -1317,7 +1320,7 @@
               <w:color w:val="auto"/>
             </w:rPr>
           </w:pPr>
-          <w:hyperlink w:anchor="_Toc515986199" w:history="1">
+          <w:hyperlink w:anchor="_Toc516041881" w:history="1">
             <w:r>
               <w:rPr>
                 <w:rStyle w:val="Hyperlnk"/>
@@ -1359,7 +1362,7 @@
                 <w:noProof/>
                 <w:webHidden/>
               </w:rPr>
-              <w:instrText xml:space="preserve"> PAGEREF _Toc515986199 \h </w:instrText>
+              <w:instrText xml:space="preserve"> PAGEREF _Toc516041881 \h </w:instrText>
             </w:r>
             <w:r>
               <w:rPr>
@@ -1401,7 +1404,7 @@
               <w:noProof/>
             </w:rPr>
           </w:pPr>
-          <w:hyperlink w:anchor="_Toc515986200" w:history="1">
+          <w:hyperlink w:anchor="_Toc516041882" w:history="1">
             <w:r>
               <w:rPr>
                 <w:rStyle w:val="Hyperlnk"/>
@@ -1442,7 +1445,7 @@
                 <w:noProof/>
                 <w:webHidden/>
               </w:rPr>
-              <w:instrText xml:space="preserve"> PAGEREF _Toc515986200 \h </w:instrText>
+              <w:instrText xml:space="preserve"> PAGEREF _Toc516041882 \h </w:instrText>
             </w:r>
             <w:r>
               <w:rPr>
@@ -1484,7 +1487,7 @@
               <w:noProof/>
             </w:rPr>
           </w:pPr>
-          <w:hyperlink w:anchor="_Toc515986201" w:history="1">
+          <w:hyperlink w:anchor="_Toc516041883" w:history="1">
             <w:r>
               <w:rPr>
                 <w:rStyle w:val="Hyperlnk"/>
@@ -1525,7 +1528,7 @@
                 <w:noProof/>
                 <w:webHidden/>
               </w:rPr>
-              <w:instrText xml:space="preserve"> PAGEREF _Toc515986201 \h </w:instrText>
+              <w:instrText xml:space="preserve"> PAGEREF _Toc516041883 \h </w:instrText>
             </w:r>
             <w:r>
               <w:rPr>
@@ -1567,7 +1570,7 @@
               <w:noProof/>
             </w:rPr>
           </w:pPr>
-          <w:hyperlink w:anchor="_Toc515986202" w:history="1">
+          <w:hyperlink w:anchor="_Toc516041884" w:history="1">
             <w:r>
               <w:rPr>
                 <w:rStyle w:val="Hyperlnk"/>
@@ -1608,7 +1611,7 @@
                 <w:noProof/>
                 <w:webHidden/>
               </w:rPr>
-              <w:instrText xml:space="preserve"> PAGEREF _Toc515986202 \h </w:instrText>
+              <w:instrText xml:space="preserve"> PAGEREF _Toc516041884 \h </w:instrText>
             </w:r>
             <w:r>
               <w:rPr>
@@ -1650,7 +1653,7 @@
               <w:noProof/>
             </w:rPr>
           </w:pPr>
-          <w:hyperlink w:anchor="_Toc515986203" w:history="1">
+          <w:hyperlink w:anchor="_Toc516041885" w:history="1">
             <w:r>
               <w:rPr>
                 <w:rStyle w:val="Hyperlnk"/>
@@ -1678,7 +1681,7 @@
                 <w:noProof/>
                 <w:highlight w:val="yellow"/>
               </w:rPr>
-              <w:t>TODO</w:t>
+              <w:t>TODO KONTROLLERA</w:t>
             </w:r>
             <w:r>
               <w:rPr>
@@ -1699,7 +1702,7 @@
                 <w:noProof/>
                 <w:webHidden/>
               </w:rPr>
-              <w:instrText xml:space="preserve"> PAGEREF _Toc515986203 \h </w:instrText>
+              <w:instrText xml:space="preserve"> PAGEREF _Toc516041885 \h </w:instrText>
             </w:r>
             <w:r>
               <w:rPr>
@@ -1741,7 +1744,7 @@
               <w:noProof/>
             </w:rPr>
           </w:pPr>
-          <w:hyperlink w:anchor="_Toc515986204" w:history="1">
+          <w:hyperlink w:anchor="_Toc516041886" w:history="1">
             <w:r>
               <w:rPr>
                 <w:rStyle w:val="Hyperlnk"/>
@@ -1790,7 +1793,7 @@
                 <w:noProof/>
                 <w:webHidden/>
               </w:rPr>
-              <w:instrText xml:space="preserve"> PAGEREF _Toc515986204 \h </w:instrText>
+              <w:instrText xml:space="preserve"> PAGEREF _Toc516041886 \h </w:instrText>
             </w:r>
             <w:r>
               <w:rPr>
@@ -1833,7 +1836,7 @@
               <w:color w:val="auto"/>
             </w:rPr>
           </w:pPr>
-          <w:hyperlink w:anchor="_Toc515986205" w:history="1">
+          <w:hyperlink w:anchor="_Toc516041887" w:history="1">
             <w:r>
               <w:rPr>
                 <w:rStyle w:val="Hyperlnk"/>
@@ -1875,7 +1878,7 @@
                 <w:noProof/>
                 <w:webHidden/>
               </w:rPr>
-              <w:instrText xml:space="preserve"> PAGEREF _Toc515986205 \h </w:instrText>
+              <w:instrText xml:space="preserve"> PAGEREF _Toc516041887 \h </w:instrText>
             </w:r>
             <w:r>
               <w:rPr>
@@ -1917,7 +1920,7 @@
               <w:noProof/>
             </w:rPr>
           </w:pPr>
-          <w:hyperlink w:anchor="_Toc515986206" w:history="1">
+          <w:hyperlink w:anchor="_Toc516041888" w:history="1">
             <w:r>
               <w:rPr>
                 <w:rStyle w:val="Hyperlnk"/>
@@ -1937,15 +1940,7 @@
                 <w:rStyle w:val="Hyperlnk"/>
                 <w:noProof/>
               </w:rPr>
-              <w:t xml:space="preserve">Arkitekturella vyer </w:t>
-            </w:r>
-            <w:r>
-              <w:rPr>
-                <w:rStyle w:val="Hyperlnk"/>
-                <w:noProof/>
-                <w:highlight w:val="yellow"/>
-              </w:rPr>
-              <w:t>TODO (när allt annat är klart, uppdateras så att rätt diagram anges nedan)</w:t>
+              <w:t>Arkitekturella vyer</w:t>
             </w:r>
             <w:r>
               <w:rPr>
@@ -1966,7 +1961,7 @@
                 <w:noProof/>
                 <w:webHidden/>
               </w:rPr>
-              <w:instrText xml:space="preserve"> PAGEREF _Toc515986206 \h </w:instrText>
+              <w:instrText xml:space="preserve"> PAGEREF _Toc516041888 \h </w:instrText>
             </w:r>
             <w:r>
               <w:rPr>
@@ -2008,7 +2003,7 @@
               <w:noProof/>
             </w:rPr>
           </w:pPr>
-          <w:hyperlink w:anchor="_Toc515986207" w:history="1">
+          <w:hyperlink w:anchor="_Toc516041889" w:history="1">
             <w:r>
               <w:rPr>
                 <w:rStyle w:val="Hyperlnk"/>
@@ -2049,7 +2044,7 @@
                 <w:noProof/>
                 <w:webHidden/>
               </w:rPr>
-              <w:instrText xml:space="preserve"> PAGEREF _Toc515986207 \h </w:instrText>
+              <w:instrText xml:space="preserve"> PAGEREF _Toc516041889 \h </w:instrText>
             </w:r>
             <w:r>
               <w:rPr>
@@ -2091,7 +2086,7 @@
               <w:noProof/>
             </w:rPr>
           </w:pPr>
-          <w:hyperlink w:anchor="_Toc515986208" w:history="1">
+          <w:hyperlink w:anchor="_Toc516041890" w:history="1">
             <w:r>
               <w:rPr>
                 <w:rStyle w:val="Hyperlnk"/>
@@ -2132,7 +2127,7 @@
                 <w:noProof/>
                 <w:webHidden/>
               </w:rPr>
-              <w:instrText xml:space="preserve"> PAGEREF _Toc515986208 \h </w:instrText>
+              <w:instrText xml:space="preserve"> PAGEREF _Toc516041890 \h </w:instrText>
             </w:r>
             <w:r>
               <w:rPr>
@@ -2174,7 +2169,7 @@
               <w:noProof/>
             </w:rPr>
           </w:pPr>
-          <w:hyperlink w:anchor="_Toc515986209" w:history="1">
+          <w:hyperlink w:anchor="_Toc516041891" w:history="1">
             <w:r>
               <w:rPr>
                 <w:rStyle w:val="Hyperlnk"/>
@@ -2215,7 +2210,7 @@
                 <w:noProof/>
                 <w:webHidden/>
               </w:rPr>
-              <w:instrText xml:space="preserve"> PAGEREF _Toc515986209 \h </w:instrText>
+              <w:instrText xml:space="preserve"> PAGEREF _Toc516041891 \h </w:instrText>
             </w:r>
             <w:r>
               <w:rPr>
@@ -2257,7 +2252,7 @@
               <w:noProof/>
             </w:rPr>
           </w:pPr>
-          <w:hyperlink w:anchor="_Toc515986210" w:history="1">
+          <w:hyperlink w:anchor="_Toc516041892" w:history="1">
             <w:r>
               <w:rPr>
                 <w:rStyle w:val="Hyperlnk"/>
@@ -2298,7 +2293,7 @@
                 <w:noProof/>
                 <w:webHidden/>
               </w:rPr>
-              <w:instrText xml:space="preserve"> PAGEREF _Toc515986210 \h </w:instrText>
+              <w:instrText xml:space="preserve"> PAGEREF _Toc516041892 \h </w:instrText>
             </w:r>
             <w:r>
               <w:rPr>
@@ -2340,7 +2335,7 @@
               <w:noProof/>
             </w:rPr>
           </w:pPr>
-          <w:hyperlink w:anchor="_Toc515986211" w:history="1">
+          <w:hyperlink w:anchor="_Toc516041893" w:history="1">
             <w:r>
               <w:rPr>
                 <w:rStyle w:val="Hyperlnk"/>
@@ -2381,7 +2376,7 @@
                 <w:noProof/>
                 <w:webHidden/>
               </w:rPr>
-              <w:instrText xml:space="preserve"> PAGEREF _Toc515986211 \h </w:instrText>
+              <w:instrText xml:space="preserve"> PAGEREF _Toc516041893 \h </w:instrText>
             </w:r>
             <w:r>
               <w:rPr>
@@ -2423,7 +2418,7 @@
               <w:noProof/>
             </w:rPr>
           </w:pPr>
-          <w:hyperlink w:anchor="_Toc515986212" w:history="1">
+          <w:hyperlink w:anchor="_Toc516041894" w:history="1">
             <w:r>
               <w:rPr>
                 <w:rStyle w:val="Hyperlnk"/>
@@ -2464,7 +2459,7 @@
                 <w:noProof/>
                 <w:webHidden/>
               </w:rPr>
-              <w:instrText xml:space="preserve"> PAGEREF _Toc515986212 \h </w:instrText>
+              <w:instrText xml:space="preserve"> PAGEREF _Toc516041894 \h </w:instrText>
             </w:r>
             <w:r>
               <w:rPr>
@@ -2506,7 +2501,7 @@
               <w:noProof/>
             </w:rPr>
           </w:pPr>
-          <w:hyperlink w:anchor="_Toc515986213" w:history="1">
+          <w:hyperlink w:anchor="_Toc516041895" w:history="1">
             <w:r>
               <w:rPr>
                 <w:rStyle w:val="Hyperlnk"/>
@@ -2547,7 +2542,7 @@
                 <w:noProof/>
                 <w:webHidden/>
               </w:rPr>
-              <w:instrText xml:space="preserve"> PAGEREF _Toc515986213 \h </w:instrText>
+              <w:instrText xml:space="preserve"> PAGEREF _Toc516041895 \h </w:instrText>
             </w:r>
             <w:r>
               <w:rPr>
@@ -2589,7 +2584,7 @@
               <w:noProof/>
             </w:rPr>
           </w:pPr>
-          <w:hyperlink w:anchor="_Toc515986214" w:history="1">
+          <w:hyperlink w:anchor="_Toc516041896" w:history="1">
             <w:r>
               <w:rPr>
                 <w:rStyle w:val="Hyperlnk"/>
@@ -2638,7 +2633,7 @@
                 <w:noProof/>
                 <w:webHidden/>
               </w:rPr>
-              <w:instrText xml:space="preserve"> PAGEREF _Toc515986214 \h </w:instrText>
+              <w:instrText xml:space="preserve"> PAGEREF _Toc516041896 \h </w:instrText>
             </w:r>
             <w:r>
               <w:rPr>
@@ -2680,7 +2675,7 @@
               <w:noProof/>
             </w:rPr>
           </w:pPr>
-          <w:hyperlink w:anchor="_Toc515986215" w:history="1">
+          <w:hyperlink w:anchor="_Toc516041897" w:history="1">
             <w:r>
               <w:rPr>
                 <w:rStyle w:val="Hyperlnk"/>
@@ -2700,11 +2695,262 @@
                 <w:rStyle w:val="Hyperlnk"/>
                 <w:noProof/>
               </w:rPr>
-              <w:t xml:space="preserve">Översikt </w:t>
-            </w:r>
+              <w:t>Funktionalitet</w:t>
+            </w:r>
+            <w:r>
+              <w:rPr>
+                <w:noProof/>
+                <w:webHidden/>
+              </w:rPr>
+              <w:tab/>
+            </w:r>
+            <w:r>
+              <w:rPr>
+                <w:noProof/>
+                <w:webHidden/>
+              </w:rPr>
+              <w:fldChar w:fldCharType="begin"/>
+            </w:r>
+            <w:r>
+              <w:rPr>
+                <w:noProof/>
+                <w:webHidden/>
+              </w:rPr>
+              <w:instrText xml:space="preserve"> PAGEREF _Toc516041897 \h </w:instrText>
+            </w:r>
+            <w:r>
+              <w:rPr>
+                <w:noProof/>
+                <w:webHidden/>
+              </w:rPr>
+            </w:r>
+            <w:r>
+              <w:rPr>
+                <w:noProof/>
+                <w:webHidden/>
+              </w:rPr>
+              <w:fldChar w:fldCharType="separate"/>
+            </w:r>
+            <w:r>
+              <w:rPr>
+                <w:noProof/>
+                <w:webHidden/>
+              </w:rPr>
+              <w:t>10</w:t>
+            </w:r>
+            <w:r>
+              <w:rPr>
+                <w:noProof/>
+                <w:webHidden/>
+              </w:rPr>
+              <w:fldChar w:fldCharType="end"/>
+            </w:r>
+          </w:hyperlink>
+        </w:p>
+        <w:p>
+          <w:pPr>
+            <w:pStyle w:val="Innehll3"/>
+            <w:tabs>
+              <w:tab w:val="left" w:pos="1325"/>
+            </w:tabs>
+            <w:rPr>
+              <w:smallCaps w:val="0"/>
+              <w:noProof/>
+            </w:rPr>
+          </w:pPr>
+          <w:hyperlink w:anchor="_Toc516041898" w:history="1">
             <w:r>
               <w:rPr>
                 <w:rStyle w:val="Hyperlnk"/>
+                <w:rFonts w:eastAsia="Calibri"/>
+                <w:noProof/>
+              </w:rPr>
+              <w:t>4.3.2</w:t>
+            </w:r>
+            <w:r>
+              <w:rPr>
+                <w:smallCaps w:val="0"/>
+                <w:noProof/>
+              </w:rPr>
+              <w:tab/>
+            </w:r>
+            <w:r>
+              <w:rPr>
+                <w:rStyle w:val="Hyperlnk"/>
+                <w:rFonts w:eastAsia="Calibri"/>
+                <w:noProof/>
+              </w:rPr>
+              <w:t>Implementation</w:t>
+            </w:r>
+            <w:r>
+              <w:rPr>
+                <w:noProof/>
+                <w:webHidden/>
+              </w:rPr>
+              <w:tab/>
+            </w:r>
+            <w:r>
+              <w:rPr>
+                <w:noProof/>
+                <w:webHidden/>
+              </w:rPr>
+              <w:fldChar w:fldCharType="begin"/>
+            </w:r>
+            <w:r>
+              <w:rPr>
+                <w:noProof/>
+                <w:webHidden/>
+              </w:rPr>
+              <w:instrText xml:space="preserve"> PAGEREF _Toc516041898 \h </w:instrText>
+            </w:r>
+            <w:r>
+              <w:rPr>
+                <w:noProof/>
+                <w:webHidden/>
+              </w:rPr>
+            </w:r>
+            <w:r>
+              <w:rPr>
+                <w:noProof/>
+                <w:webHidden/>
+              </w:rPr>
+              <w:fldChar w:fldCharType="separate"/>
+            </w:r>
+            <w:r>
+              <w:rPr>
+                <w:noProof/>
+                <w:webHidden/>
+              </w:rPr>
+              <w:t>10</w:t>
+            </w:r>
+            <w:r>
+              <w:rPr>
+                <w:noProof/>
+                <w:webHidden/>
+              </w:rPr>
+              <w:fldChar w:fldCharType="end"/>
+            </w:r>
+          </w:hyperlink>
+        </w:p>
+        <w:p>
+          <w:pPr>
+            <w:pStyle w:val="Innehll3"/>
+            <w:tabs>
+              <w:tab w:val="left" w:pos="1325"/>
+            </w:tabs>
+            <w:rPr>
+              <w:smallCaps w:val="0"/>
+              <w:noProof/>
+            </w:rPr>
+          </w:pPr>
+          <w:hyperlink w:anchor="_Toc516041899" w:history="1">
+            <w:r>
+              <w:rPr>
+                <w:rStyle w:val="Hyperlnk"/>
+                <w:noProof/>
+              </w:rPr>
+              <w:t>4.3.3</w:t>
+            </w:r>
+            <w:r>
+              <w:rPr>
+                <w:smallCaps w:val="0"/>
+                <w:noProof/>
+              </w:rPr>
+              <w:tab/>
+            </w:r>
+            <w:r>
+              <w:rPr>
+                <w:rStyle w:val="Hyperlnk"/>
+                <w:noProof/>
+              </w:rPr>
+              <w:t>Tillståndsdiagram</w:t>
+            </w:r>
+            <w:r>
+              <w:rPr>
+                <w:noProof/>
+                <w:webHidden/>
+              </w:rPr>
+              <w:tab/>
+            </w:r>
+            <w:r>
+              <w:rPr>
+                <w:noProof/>
+                <w:webHidden/>
+              </w:rPr>
+              <w:fldChar w:fldCharType="begin"/>
+            </w:r>
+            <w:r>
+              <w:rPr>
+                <w:noProof/>
+                <w:webHidden/>
+              </w:rPr>
+              <w:instrText xml:space="preserve"> PAGEREF _Toc516041899 \h </w:instrText>
+            </w:r>
+            <w:r>
+              <w:rPr>
+                <w:noProof/>
+                <w:webHidden/>
+              </w:rPr>
+            </w:r>
+            <w:r>
+              <w:rPr>
+                <w:noProof/>
+                <w:webHidden/>
+              </w:rPr>
+              <w:fldChar w:fldCharType="separate"/>
+            </w:r>
+            <w:r>
+              <w:rPr>
+                <w:noProof/>
+                <w:webHidden/>
+              </w:rPr>
+              <w:t>11</w:t>
+            </w:r>
+            <w:r>
+              <w:rPr>
+                <w:noProof/>
+                <w:webHidden/>
+              </w:rPr>
+              <w:fldChar w:fldCharType="end"/>
+            </w:r>
+          </w:hyperlink>
+        </w:p>
+        <w:p>
+          <w:pPr>
+            <w:pStyle w:val="Innehll3"/>
+            <w:tabs>
+              <w:tab w:val="left" w:pos="1325"/>
+            </w:tabs>
+            <w:rPr>
+              <w:smallCaps w:val="0"/>
+              <w:noProof/>
+            </w:rPr>
+          </w:pPr>
+          <w:hyperlink w:anchor="_Toc516041900" w:history="1">
+            <w:r>
+              <w:rPr>
+                <w:rStyle w:val="Hyperlnk"/>
+                <w:noProof/>
+              </w:rPr>
+              <w:t>4.3.4</w:t>
+            </w:r>
+            <w:r>
+              <w:rPr>
+                <w:smallCaps w:val="0"/>
+                <w:noProof/>
+              </w:rPr>
+              <w:tab/>
+            </w:r>
+            <w:r>
+              <w:rPr>
+                <w:rStyle w:val="Hyperlnk"/>
+                <w:noProof/>
+              </w:rPr>
+              <w:t xml:space="preserve">Interfacedefinitioner </w:t>
+            </w:r>
+            <w:r>
+              <w:rPr>
+                <w:rStyle w:val="Hyperlnk"/>
                 <w:noProof/>
                 <w:highlight w:val="yellow"/>
               </w:rPr>
@@ -2729,7 +2975,7 @@
                 <w:noProof/>
                 <w:webHidden/>
               </w:rPr>
-              <w:instrText xml:space="preserve"> PAGEREF _Toc515986215 \h </w:instrText>
+              <w:instrText xml:space="preserve"> PAGEREF _Toc516041900 \h </w:instrText>
             </w:r>
             <w:r>
               <w:rPr>
@@ -2749,7 +2995,90 @@
                 <w:noProof/>
                 <w:webHidden/>
               </w:rPr>
-              <w:t>9</w:t>
+              <w:t>11</w:t>
+            </w:r>
+            <w:r>
+              <w:rPr>
+                <w:noProof/>
+                <w:webHidden/>
+              </w:rPr>
+              <w:fldChar w:fldCharType="end"/>
+            </w:r>
+          </w:hyperlink>
+        </w:p>
+        <w:p>
+          <w:pPr>
+            <w:pStyle w:val="Innehll3"/>
+            <w:tabs>
+              <w:tab w:val="left" w:pos="1325"/>
+            </w:tabs>
+            <w:rPr>
+              <w:smallCaps w:val="0"/>
+              <w:noProof/>
+            </w:rPr>
+          </w:pPr>
+          <w:hyperlink w:anchor="_Toc516041901" w:history="1">
+            <w:r>
+              <w:rPr>
+                <w:rStyle w:val="Hyperlnk"/>
+                <w:noProof/>
+              </w:rPr>
+              <w:t>4.3.5</w:t>
+            </w:r>
+            <w:r>
+              <w:rPr>
+                <w:smallCaps w:val="0"/>
+                <w:noProof/>
+              </w:rPr>
+              <w:tab/>
+            </w:r>
+            <w:r>
+              <w:rPr>
+                <w:rStyle w:val="Hyperlnk"/>
+                <w:noProof/>
+              </w:rPr>
+              <w:t>Realisering av användarfall</w:t>
+            </w:r>
+            <w:r>
+              <w:rPr>
+                <w:noProof/>
+                <w:webHidden/>
+              </w:rPr>
+              <w:tab/>
+            </w:r>
+            <w:r>
+              <w:rPr>
+                <w:noProof/>
+                <w:webHidden/>
+              </w:rPr>
+              <w:fldChar w:fldCharType="begin"/>
+            </w:r>
+            <w:r>
+              <w:rPr>
+                <w:noProof/>
+                <w:webHidden/>
+              </w:rPr>
+              <w:instrText xml:space="preserve"> PAGEREF _Toc516041901 \h </w:instrText>
+            </w:r>
+            <w:r>
+              <w:rPr>
+                <w:noProof/>
+                <w:webHidden/>
+              </w:rPr>
+            </w:r>
+            <w:r>
+              <w:rPr>
+                <w:noProof/>
+                <w:webHidden/>
+              </w:rPr>
+              <w:fldChar w:fldCharType="separate"/>
+            </w:r>
+            <w:r>
+              <w:rPr>
+                <w:noProof/>
+                <w:webHidden/>
+              </w:rPr>
+              <w:t>11</w:t>
             </w:r>
             <w:r>
               <w:rPr>
@@ -2771,13 +3100,13 @@
               <w:noProof/>
             </w:rPr>
           </w:pPr>
-          <w:hyperlink w:anchor="_Toc515986216" w:history="1">
+          <w:hyperlink w:anchor="_Toc516041902" w:history="1">
             <w:r>
               <w:rPr>
                 <w:rStyle w:val="Hyperlnk"/>
                 <w:noProof/>
               </w:rPr>
-              <w:t>4.3.1.1</w:t>
+              <w:t>4.3.5.1</w:t>
             </w:r>
             <w:r>
               <w:rPr>
@@ -2791,15 +3120,7 @@
                 <w:rStyle w:val="Hyperlnk"/>
                 <w:noProof/>
               </w:rPr>
-              <w:t xml:space="preserve">Klassdiagram </w:t>
-            </w:r>
-            <w:r>
-              <w:rPr>
-                <w:rStyle w:val="Hyperlnk"/>
-                <w:noProof/>
-                <w:highlight w:val="yellow"/>
-              </w:rPr>
-              <w:t>TODO</w:t>
+              <w:t>Lägg produkt i varukorgen</w:t>
             </w:r>
             <w:r>
               <w:rPr>
@@ -2820,7 +3141,7 @@
                 <w:noProof/>
                 <w:webHidden/>
               </w:rPr>
-              <w:instrText xml:space="preserve"> PAGEREF _Toc515986216 \h </w:instrText>
+              <w:instrText xml:space="preserve"> PAGEREF _Toc516041902 \h </w:instrText>
             </w:r>
             <w:r>
               <w:rPr>
@@ -2840,7 +3161,7 @@
                 <w:noProof/>
                 <w:webHidden/>
               </w:rPr>
-              <w:t>10</w:t>
+              <w:t>11</w:t>
             </w:r>
             <w:r>
               <w:rPr>
@@ -2862,13 +3183,13 @@
               <w:noProof/>
             </w:rPr>
           </w:pPr>
-          <w:hyperlink w:anchor="_Toc515986217" w:history="1">
+          <w:hyperlink w:anchor="_Toc516041903" w:history="1">
             <w:r>
               <w:rPr>
                 <w:rStyle w:val="Hyperlnk"/>
                 <w:noProof/>
               </w:rPr>
-              <w:t>4.3.1.2</w:t>
+              <w:t>4.3.5.2</w:t>
             </w:r>
             <w:r>
               <w:rPr>
@@ -2882,7 +3203,7 @@
                 <w:rStyle w:val="Hyperlnk"/>
                 <w:noProof/>
               </w:rPr>
-              <w:t>Tillståndsdiagram</w:t>
+              <w:t>Gör beställning</w:t>
             </w:r>
             <w:r>
               <w:rPr>
@@ -2903,7 +3224,7 @@
                 <w:noProof/>
                 <w:webHidden/>
               </w:rPr>
-              <w:instrText xml:space="preserve"> PAGEREF _Toc515986217 \h </w:instrText>
+              <w:instrText xml:space="preserve"> PAGEREF _Toc516041903 \h </w:instrText>
             </w:r>
             <w:r>
               <w:rPr>
@@ -2923,7 +3244,256 @@
                 <w:noProof/>
                 <w:webHidden/>
               </w:rPr>
-              <w:t>11</w:t>
+              <w:t>12</w:t>
+            </w:r>
+            <w:r>
+              <w:rPr>
+                <w:noProof/>
+                <w:webHidden/>
+              </w:rPr>
+              <w:fldChar w:fldCharType="end"/>
+            </w:r>
+          </w:hyperlink>
+        </w:p>
+        <w:p>
+          <w:pPr>
+            <w:pStyle w:val="Innehll4"/>
+            <w:tabs>
+              <w:tab w:val="left" w:pos="1540"/>
+            </w:tabs>
+            <w:rPr>
+              <w:smallCaps w:val="0"/>
+              <w:noProof/>
+            </w:rPr>
+          </w:pPr>
+          <w:hyperlink w:anchor="_Toc516041904" w:history="1">
+            <w:r>
+              <w:rPr>
+                <w:rStyle w:val="Hyperlnk"/>
+                <w:noProof/>
+              </w:rPr>
+              <w:t>4.3.5.3</w:t>
+            </w:r>
+            <w:r>
+              <w:rPr>
+                <w:smallCaps w:val="0"/>
+                <w:noProof/>
+              </w:rPr>
+              <w:tab/>
+            </w:r>
+            <w:r>
+              <w:rPr>
+                <w:rStyle w:val="Hyperlnk"/>
+                <w:noProof/>
+              </w:rPr>
+              <w:t>Skapa rapport</w:t>
+            </w:r>
+            <w:r>
+              <w:rPr>
+                <w:noProof/>
+                <w:webHidden/>
+              </w:rPr>
+              <w:tab/>
+            </w:r>
+            <w:r>
+              <w:rPr>
+                <w:noProof/>
+                <w:webHidden/>
+              </w:rPr>
+              <w:fldChar w:fldCharType="begin"/>
+            </w:r>
+            <w:r>
+              <w:rPr>
+                <w:noProof/>
+                <w:webHidden/>
+              </w:rPr>
+              <w:instrText xml:space="preserve"> PAGEREF _Toc516041904 \h </w:instrText>
+            </w:r>
+            <w:r>
+              <w:rPr>
+                <w:noProof/>
+                <w:webHidden/>
+              </w:rPr>
+            </w:r>
+            <w:r>
+              <w:rPr>
+                <w:noProof/>
+                <w:webHidden/>
+              </w:rPr>
+              <w:fldChar w:fldCharType="separate"/>
+            </w:r>
+            <w:r>
+              <w:rPr>
+                <w:noProof/>
+                <w:webHidden/>
+              </w:rPr>
+              <w:t>13</w:t>
+            </w:r>
+            <w:r>
+              <w:rPr>
+                <w:noProof/>
+                <w:webHidden/>
+              </w:rPr>
+              <w:fldChar w:fldCharType="end"/>
+            </w:r>
+          </w:hyperlink>
+        </w:p>
+        <w:p>
+          <w:pPr>
+            <w:pStyle w:val="Innehll4"/>
+            <w:tabs>
+              <w:tab w:val="left" w:pos="1540"/>
+            </w:tabs>
+            <w:rPr>
+              <w:smallCaps w:val="0"/>
+              <w:noProof/>
+            </w:rPr>
+          </w:pPr>
+          <w:hyperlink w:anchor="_Toc516041905" w:history="1">
+            <w:r>
+              <w:rPr>
+                <w:rStyle w:val="Hyperlnk"/>
+                <w:noProof/>
+              </w:rPr>
+              <w:t>4.3.5.4</w:t>
+            </w:r>
+            <w:r>
+              <w:rPr>
+                <w:smallCaps w:val="0"/>
+                <w:noProof/>
+              </w:rPr>
+              <w:tab/>
+            </w:r>
+            <w:r>
+              <w:rPr>
+                <w:rStyle w:val="Hyperlnk"/>
+                <w:noProof/>
+              </w:rPr>
+              <w:t>Hantera produkt</w:t>
+            </w:r>
+            <w:r>
+              <w:rPr>
+                <w:noProof/>
+                <w:webHidden/>
+              </w:rPr>
+              <w:tab/>
+            </w:r>
+            <w:r>
+              <w:rPr>
+                <w:noProof/>
+                <w:webHidden/>
+              </w:rPr>
+              <w:fldChar w:fldCharType="begin"/>
+            </w:r>
+            <w:r>
+              <w:rPr>
+                <w:noProof/>
+                <w:webHidden/>
+              </w:rPr>
+              <w:instrText xml:space="preserve"> PAGEREF _Toc516041905 \h </w:instrText>
+            </w:r>
+            <w:r>
+              <w:rPr>
+                <w:noProof/>
+                <w:webHidden/>
+              </w:rPr>
+            </w:r>
+            <w:r>
+              <w:rPr>
+                <w:noProof/>
+                <w:webHidden/>
+              </w:rPr>
+              <w:fldChar w:fldCharType="separate"/>
+            </w:r>
+            <w:r>
+              <w:rPr>
+                <w:noProof/>
+                <w:webHidden/>
+              </w:rPr>
+              <w:t>13</w:t>
+            </w:r>
+            <w:r>
+              <w:rPr>
+                <w:noProof/>
+                <w:webHidden/>
+              </w:rPr>
+              <w:fldChar w:fldCharType="end"/>
+            </w:r>
+          </w:hyperlink>
+        </w:p>
+        <w:p>
+          <w:pPr>
+            <w:pStyle w:val="Innehll2"/>
+            <w:tabs>
+              <w:tab w:val="left" w:pos="878"/>
+            </w:tabs>
+            <w:rPr>
+              <w:smallCaps w:val="0"/>
+              <w:noProof/>
+            </w:rPr>
+          </w:pPr>
+          <w:hyperlink w:anchor="_Toc516041906" w:history="1">
+            <w:r>
+              <w:rPr>
+                <w:rStyle w:val="Hyperlnk"/>
+                <w:noProof/>
+              </w:rPr>
+              <w:t>4.4</w:t>
+            </w:r>
+            <w:r>
+              <w:rPr>
+                <w:smallCaps w:val="0"/>
+                <w:noProof/>
+              </w:rPr>
+              <w:tab/>
+            </w:r>
+            <w:r>
+              <w:rPr>
+                <w:rStyle w:val="Hyperlnk"/>
+                <w:noProof/>
+              </w:rPr>
+              <w:t>Process View</w:t>
+            </w:r>
+            <w:r>
+              <w:rPr>
+                <w:noProof/>
+                <w:webHidden/>
+              </w:rPr>
+              <w:tab/>
+            </w:r>
+            <w:r>
+              <w:rPr>
+                <w:noProof/>
+                <w:webHidden/>
+              </w:rPr>
+              <w:fldChar w:fldCharType="begin"/>
+            </w:r>
+            <w:r>
+              <w:rPr>
+                <w:noProof/>
+                <w:webHidden/>
+              </w:rPr>
+              <w:instrText xml:space="preserve"> PAGEREF _Toc516041906 \h </w:instrText>
+            </w:r>
+            <w:r>
+              <w:rPr>
+                <w:noProof/>
+                <w:webHidden/>
+              </w:rPr>
+            </w:r>
+            <w:r>
+              <w:rPr>
+                <w:noProof/>
+                <w:webHidden/>
+              </w:rPr>
+              <w:fldChar w:fldCharType="separate"/>
+            </w:r>
+            <w:r>
+              <w:rPr>
+                <w:noProof/>
+                <w:webHidden/>
+              </w:rPr>
+              <w:t>14</w:t>
             </w:r>
             <w:r>
               <w:rPr>
@@ -2945,13 +3515,13 @@
               <w:noProof/>
             </w:rPr>
           </w:pPr>
-          <w:hyperlink w:anchor="_Toc515986218" w:history="1">
+          <w:hyperlink w:anchor="_Toc516041907" w:history="1">
             <w:r>
               <w:rPr>
                 <w:rStyle w:val="Hyperlnk"/>
                 <w:noProof/>
               </w:rPr>
-              <w:t>4.3.2</w:t>
+              <w:t>4.4.1</w:t>
             </w:r>
             <w:r>
               <w:rPr>
@@ -2965,25 +3535,100 @@
                 <w:rStyle w:val="Hyperlnk"/>
                 <w:noProof/>
               </w:rPr>
-              <w:t xml:space="preserve">Interfacedefinitioner </w:t>
-            </w:r>
+              <w:t>Översikt</w:t>
+            </w:r>
+            <w:r>
+              <w:rPr>
+                <w:noProof/>
+                <w:webHidden/>
+              </w:rPr>
+              <w:tab/>
+            </w:r>
+            <w:r>
+              <w:rPr>
+                <w:noProof/>
+                <w:webHidden/>
+              </w:rPr>
+              <w:fldChar w:fldCharType="begin"/>
+            </w:r>
+            <w:r>
+              <w:rPr>
+                <w:noProof/>
+                <w:webHidden/>
+              </w:rPr>
+              <w:instrText xml:space="preserve"> PAGEREF _Toc516041907 \h </w:instrText>
+            </w:r>
+            <w:r>
+              <w:rPr>
+                <w:noProof/>
+                <w:webHidden/>
+              </w:rPr>
+            </w:r>
+            <w:r>
+              <w:rPr>
+                <w:noProof/>
+                <w:webHidden/>
+              </w:rPr>
+              <w:fldChar w:fldCharType="separate"/>
+            </w:r>
+            <w:r>
+              <w:rPr>
+                <w:noProof/>
+                <w:webHidden/>
+              </w:rPr>
+              <w:t>14</w:t>
+            </w:r>
+            <w:r>
+              <w:rPr>
+                <w:noProof/>
+                <w:webHidden/>
+              </w:rPr>
+              <w:fldChar w:fldCharType="end"/>
+            </w:r>
+          </w:hyperlink>
+        </w:p>
+        <w:p>
+          <w:pPr>
+            <w:pStyle w:val="Innehll4"/>
+            <w:tabs>
+              <w:tab w:val="left" w:pos="1540"/>
+            </w:tabs>
+            <w:rPr>
+              <w:smallCaps w:val="0"/>
+              <w:noProof/>
+            </w:rPr>
+          </w:pPr>
+          <w:hyperlink w:anchor="_Toc516041908" w:history="1">
             <w:r>
               <w:rPr>
                 <w:rStyle w:val="Hyperlnk"/>
                 <w:noProof/>
-                <w:highlight w:val="yellow"/>
-              </w:rPr>
-              <w:t>TODO</w:t>
-            </w:r>
-            <w:r>
-              <w:rPr>
-                <w:noProof/>
-                <w:webHidden/>
+              </w:rPr>
+              <w:t>4.4.1.1</w:t>
+            </w:r>
+            <w:r>
+              <w:rPr>
+                <w:smallCaps w:val="0"/>
+                <w:noProof/>
               </w:rPr>
               <w:tab/>
             </w:r>
             <w:r>
               <w:rPr>
+                <w:rStyle w:val="Hyperlnk"/>
+                <w:noProof/>
+              </w:rPr>
+              <w:t>Beställningsprocessen</w:t>
+            </w:r>
+            <w:r>
+              <w:rPr>
+                <w:noProof/>
+                <w:webHidden/>
+              </w:rPr>
+              <w:tab/>
+            </w:r>
+            <w:r>
+              <w:rPr>
                 <w:noProof/>
                 <w:webHidden/>
               </w:rPr>
@@ -2994,7 +3639,7 @@
                 <w:noProof/>
                 <w:webHidden/>
               </w:rPr>
-              <w:instrText xml:space="preserve"> PAGEREF _Toc515986218 \h </w:instrText>
+              <w:instrText xml:space="preserve"> PAGEREF _Toc516041908 \h </w:instrText>
             </w:r>
             <w:r>
               <w:rPr>
@@ -3014,7 +3659,256 @@
                 <w:noProof/>
                 <w:webHidden/>
               </w:rPr>
-              <w:t>11</w:t>
+              <w:t>14</w:t>
+            </w:r>
+            <w:r>
+              <w:rPr>
+                <w:noProof/>
+                <w:webHidden/>
+              </w:rPr>
+              <w:fldChar w:fldCharType="end"/>
+            </w:r>
+          </w:hyperlink>
+        </w:p>
+        <w:p>
+          <w:pPr>
+            <w:pStyle w:val="Innehll4"/>
+            <w:tabs>
+              <w:tab w:val="left" w:pos="1540"/>
+            </w:tabs>
+            <w:rPr>
+              <w:smallCaps w:val="0"/>
+              <w:noProof/>
+            </w:rPr>
+          </w:pPr>
+          <w:hyperlink w:anchor="_Toc516041909" w:history="1">
+            <w:r>
+              <w:rPr>
+                <w:rStyle w:val="Hyperlnk"/>
+                <w:noProof/>
+              </w:rPr>
+              <w:t>4.4.1.2</w:t>
+            </w:r>
+            <w:r>
+              <w:rPr>
+                <w:smallCaps w:val="0"/>
+                <w:noProof/>
+              </w:rPr>
+              <w:tab/>
+            </w:r>
+            <w:r>
+              <w:rPr>
+                <w:rStyle w:val="Hyperlnk"/>
+                <w:noProof/>
+              </w:rPr>
+              <w:t>Administrativa processer</w:t>
+            </w:r>
+            <w:r>
+              <w:rPr>
+                <w:noProof/>
+                <w:webHidden/>
+              </w:rPr>
+              <w:tab/>
+            </w:r>
+            <w:r>
+              <w:rPr>
+                <w:noProof/>
+                <w:webHidden/>
+              </w:rPr>
+              <w:fldChar w:fldCharType="begin"/>
+            </w:r>
+            <w:r>
+              <w:rPr>
+                <w:noProof/>
+                <w:webHidden/>
+              </w:rPr>
+              <w:instrText xml:space="preserve"> PAGEREF _Toc516041909 \h </w:instrText>
+            </w:r>
+            <w:r>
+              <w:rPr>
+                <w:noProof/>
+                <w:webHidden/>
+              </w:rPr>
+            </w:r>
+            <w:r>
+              <w:rPr>
+                <w:noProof/>
+                <w:webHidden/>
+              </w:rPr>
+              <w:fldChar w:fldCharType="separate"/>
+            </w:r>
+            <w:r>
+              <w:rPr>
+                <w:noProof/>
+                <w:webHidden/>
+              </w:rPr>
+              <w:t>15</w:t>
+            </w:r>
+            <w:r>
+              <w:rPr>
+                <w:noProof/>
+                <w:webHidden/>
+              </w:rPr>
+              <w:fldChar w:fldCharType="end"/>
+            </w:r>
+          </w:hyperlink>
+        </w:p>
+        <w:p>
+          <w:pPr>
+            <w:pStyle w:val="Innehll2"/>
+            <w:tabs>
+              <w:tab w:val="left" w:pos="878"/>
+            </w:tabs>
+            <w:rPr>
+              <w:smallCaps w:val="0"/>
+              <w:noProof/>
+            </w:rPr>
+          </w:pPr>
+          <w:hyperlink w:anchor="_Toc516041910" w:history="1">
+            <w:r>
+              <w:rPr>
+                <w:rStyle w:val="Hyperlnk"/>
+                <w:noProof/>
+              </w:rPr>
+              <w:t>4.5</w:t>
+            </w:r>
+            <w:r>
+              <w:rPr>
+                <w:smallCaps w:val="0"/>
+                <w:noProof/>
+              </w:rPr>
+              <w:tab/>
+            </w:r>
+            <w:r>
+              <w:rPr>
+                <w:rStyle w:val="Hyperlnk"/>
+                <w:noProof/>
+              </w:rPr>
+              <w:t>Data View</w:t>
+            </w:r>
+            <w:r>
+              <w:rPr>
+                <w:noProof/>
+                <w:webHidden/>
+              </w:rPr>
+              <w:tab/>
+            </w:r>
+            <w:r>
+              <w:rPr>
+                <w:noProof/>
+                <w:webHidden/>
+              </w:rPr>
+              <w:fldChar w:fldCharType="begin"/>
+            </w:r>
+            <w:r>
+              <w:rPr>
+                <w:noProof/>
+                <w:webHidden/>
+              </w:rPr>
+              <w:instrText xml:space="preserve"> PAGEREF _Toc516041910 \h </w:instrText>
+            </w:r>
+            <w:r>
+              <w:rPr>
+                <w:noProof/>
+                <w:webHidden/>
+              </w:rPr>
+            </w:r>
+            <w:r>
+              <w:rPr>
+                <w:noProof/>
+                <w:webHidden/>
+              </w:rPr>
+              <w:fldChar w:fldCharType="separate"/>
+            </w:r>
+            <w:r>
+              <w:rPr>
+                <w:noProof/>
+                <w:webHidden/>
+              </w:rPr>
+              <w:t>16</w:t>
+            </w:r>
+            <w:r>
+              <w:rPr>
+                <w:noProof/>
+                <w:webHidden/>
+              </w:rPr>
+              <w:fldChar w:fldCharType="end"/>
+            </w:r>
+          </w:hyperlink>
+        </w:p>
+        <w:p>
+          <w:pPr>
+            <w:pStyle w:val="Innehll2"/>
+            <w:tabs>
+              <w:tab w:val="left" w:pos="878"/>
+            </w:tabs>
+            <w:rPr>
+              <w:smallCaps w:val="0"/>
+              <w:noProof/>
+            </w:rPr>
+          </w:pPr>
+          <w:hyperlink w:anchor="_Toc516041911" w:history="1">
+            <w:r>
+              <w:rPr>
+                <w:rStyle w:val="Hyperlnk"/>
+                <w:noProof/>
+              </w:rPr>
+              <w:t>4.6</w:t>
+            </w:r>
+            <w:r>
+              <w:rPr>
+                <w:smallCaps w:val="0"/>
+                <w:noProof/>
+              </w:rPr>
+              <w:tab/>
+            </w:r>
+            <w:r>
+              <w:rPr>
+                <w:rStyle w:val="Hyperlnk"/>
+                <w:noProof/>
+              </w:rPr>
+              <w:t>Deployment View (Driftsättningsvy)</w:t>
+            </w:r>
+            <w:r>
+              <w:rPr>
+                <w:noProof/>
+                <w:webHidden/>
+              </w:rPr>
+              <w:tab/>
+            </w:r>
+            <w:r>
+              <w:rPr>
+                <w:noProof/>
+                <w:webHidden/>
+              </w:rPr>
+              <w:fldChar w:fldCharType="begin"/>
+            </w:r>
+            <w:r>
+              <w:rPr>
+                <w:noProof/>
+                <w:webHidden/>
+              </w:rPr>
+              <w:instrText xml:space="preserve"> PAGEREF _Toc516041911 \h </w:instrText>
+            </w:r>
+            <w:r>
+              <w:rPr>
+                <w:noProof/>
+                <w:webHidden/>
+              </w:rPr>
+            </w:r>
+            <w:r>
+              <w:rPr>
+                <w:noProof/>
+                <w:webHidden/>
+              </w:rPr>
+              <w:fldChar w:fldCharType="separate"/>
+            </w:r>
+            <w:r>
+              <w:rPr>
+                <w:noProof/>
+                <w:webHidden/>
+              </w:rPr>
+              <w:t>18</w:t>
             </w:r>
             <w:r>
               <w:rPr>
@@ -3036,13 +3930,13 @@
               <w:noProof/>
             </w:rPr>
           </w:pPr>
-          <w:hyperlink w:anchor="_Toc515986219" w:history="1">
+          <w:hyperlink w:anchor="_Toc516041912" w:history="1">
             <w:r>
               <w:rPr>
                 <w:rStyle w:val="Hyperlnk"/>
                 <w:noProof/>
               </w:rPr>
-              <w:t>4.3.3</w:t>
+              <w:t>4.6.1</w:t>
             </w:r>
             <w:r>
               <w:rPr>
@@ -3056,7 +3950,7 @@
                 <w:rStyle w:val="Hyperlnk"/>
                 <w:noProof/>
               </w:rPr>
-              <w:t>Realisering av användarfall</w:t>
+              <w:t>Lösningsöversikt</w:t>
             </w:r>
             <w:r>
               <w:rPr>
@@ -3077,7 +3971,7 @@
                 <w:noProof/>
                 <w:webHidden/>
               </w:rPr>
-              <w:instrText xml:space="preserve"> PAGEREF _Toc515986219 \h </w:instrText>
+              <w:instrText xml:space="preserve"> PAGEREF _Toc516041912 \h </w:instrText>
             </w:r>
             <w:r>
               <w:rPr>
@@ -3097,430 +3991,7 @@
                 <w:noProof/>
                 <w:webHidden/>
               </w:rPr>
-              <w:t>11</w:t>
-            </w:r>
-            <w:r>
-              <w:rPr>
-                <w:noProof/>
-                <w:webHidden/>
-              </w:rPr>
-              <w:fldChar w:fldCharType="end"/>
-            </w:r>
-          </w:hyperlink>
-        </w:p>
-        <w:p>
-          <w:pPr>
-            <w:pStyle w:val="Innehll4"/>
-            <w:tabs>
-              <w:tab w:val="left" w:pos="1540"/>
-            </w:tabs>
-            <w:rPr>
-              <w:smallCaps w:val="0"/>
-              <w:noProof/>
-            </w:rPr>
-          </w:pPr>
-          <w:hyperlink w:anchor="_Toc515986220" w:history="1">
-            <w:r>
-              <w:rPr>
-                <w:rStyle w:val="Hyperlnk"/>
-                <w:noProof/>
-              </w:rPr>
-              <w:t>4.3.3.1</w:t>
-            </w:r>
-            <w:r>
-              <w:rPr>
-                <w:smallCaps w:val="0"/>
-                <w:noProof/>
-              </w:rPr>
-              <w:tab/>
-            </w:r>
-            <w:r>
-              <w:rPr>
-                <w:rStyle w:val="Hyperlnk"/>
-                <w:noProof/>
-              </w:rPr>
-              <w:t>Lägg produkt i varukorgen</w:t>
-            </w:r>
-            <w:r>
-              <w:rPr>
-                <w:noProof/>
-                <w:webHidden/>
-              </w:rPr>
-              <w:tab/>
-            </w:r>
-            <w:r>
-              <w:rPr>
-                <w:noProof/>
-                <w:webHidden/>
-              </w:rPr>
-              <w:fldChar w:fldCharType="begin"/>
-            </w:r>
-            <w:r>
-              <w:rPr>
-                <w:noProof/>
-                <w:webHidden/>
-              </w:rPr>
-              <w:instrText xml:space="preserve"> PAGEREF _Toc515986220 \h </w:instrText>
-            </w:r>
-            <w:r>
-              <w:rPr>
-                <w:noProof/>
-                <w:webHidden/>
-              </w:rPr>
-            </w:r>
-            <w:r>
-              <w:rPr>
-                <w:noProof/>
-                <w:webHidden/>
-              </w:rPr>
-              <w:fldChar w:fldCharType="separate"/>
-            </w:r>
-            <w:r>
-              <w:rPr>
-                <w:noProof/>
-                <w:webHidden/>
-              </w:rPr>
-              <w:t>11</w:t>
-            </w:r>
-            <w:r>
-              <w:rPr>
-                <w:noProof/>
-                <w:webHidden/>
-              </w:rPr>
-              <w:fldChar w:fldCharType="end"/>
-            </w:r>
-          </w:hyperlink>
-        </w:p>
-        <w:p>
-          <w:pPr>
-            <w:pStyle w:val="Innehll4"/>
-            <w:tabs>
-              <w:tab w:val="left" w:pos="1540"/>
-            </w:tabs>
-            <w:rPr>
-              <w:smallCaps w:val="0"/>
-              <w:noProof/>
-            </w:rPr>
-          </w:pPr>
-          <w:hyperlink w:anchor="_Toc515986221" w:history="1">
-            <w:r>
-              <w:rPr>
-                <w:rStyle w:val="Hyperlnk"/>
-                <w:noProof/>
-              </w:rPr>
-              <w:t>4.3.3.2</w:t>
-            </w:r>
-            <w:r>
-              <w:rPr>
-                <w:smallCaps w:val="0"/>
-                <w:noProof/>
-              </w:rPr>
-              <w:tab/>
-            </w:r>
-            <w:r>
-              <w:rPr>
-                <w:rStyle w:val="Hyperlnk"/>
-                <w:noProof/>
-              </w:rPr>
-              <w:t>Gör beställning</w:t>
-            </w:r>
-            <w:r>
-              <w:rPr>
-                <w:noProof/>
-                <w:webHidden/>
-              </w:rPr>
-              <w:tab/>
-            </w:r>
-            <w:r>
-              <w:rPr>
-                <w:noProof/>
-                <w:webHidden/>
-              </w:rPr>
-              <w:fldChar w:fldCharType="begin"/>
-            </w:r>
-            <w:r>
-              <w:rPr>
-                <w:noProof/>
-                <w:webHidden/>
-              </w:rPr>
-              <w:instrText xml:space="preserve"> PAGEREF _Toc515986221 \h </w:instrText>
-            </w:r>
-            <w:r>
-              <w:rPr>
-                <w:noProof/>
-                <w:webHidden/>
-              </w:rPr>
-            </w:r>
-            <w:r>
-              <w:rPr>
-                <w:noProof/>
-                <w:webHidden/>
-              </w:rPr>
-              <w:fldChar w:fldCharType="separate"/>
-            </w:r>
-            <w:r>
-              <w:rPr>
-                <w:noProof/>
-                <w:webHidden/>
-              </w:rPr>
-              <w:t>12</w:t>
-            </w:r>
-            <w:r>
-              <w:rPr>
-                <w:noProof/>
-                <w:webHidden/>
-              </w:rPr>
-              <w:fldChar w:fldCharType="end"/>
-            </w:r>
-          </w:hyperlink>
-        </w:p>
-        <w:p>
-          <w:pPr>
-            <w:pStyle w:val="Innehll4"/>
-            <w:tabs>
-              <w:tab w:val="left" w:pos="1540"/>
-            </w:tabs>
-            <w:rPr>
-              <w:smallCaps w:val="0"/>
-              <w:noProof/>
-            </w:rPr>
-          </w:pPr>
-          <w:hyperlink w:anchor="_Toc515986222" w:history="1">
-            <w:r>
-              <w:rPr>
-                <w:rStyle w:val="Hyperlnk"/>
-                <w:noProof/>
-              </w:rPr>
-              <w:t>4.3.3.3</w:t>
-            </w:r>
-            <w:r>
-              <w:rPr>
-                <w:smallCaps w:val="0"/>
-                <w:noProof/>
-              </w:rPr>
-              <w:tab/>
-            </w:r>
-            <w:r>
-              <w:rPr>
-                <w:rStyle w:val="Hyperlnk"/>
-                <w:noProof/>
-              </w:rPr>
-              <w:t>Skapa rapport</w:t>
-            </w:r>
-            <w:r>
-              <w:rPr>
-                <w:noProof/>
-                <w:webHidden/>
-              </w:rPr>
-              <w:tab/>
-            </w:r>
-            <w:r>
-              <w:rPr>
-                <w:noProof/>
-                <w:webHidden/>
-              </w:rPr>
-              <w:fldChar w:fldCharType="begin"/>
-            </w:r>
-            <w:r>
-              <w:rPr>
-                <w:noProof/>
-                <w:webHidden/>
-              </w:rPr>
-              <w:instrText xml:space="preserve"> PAGEREF _Toc515986222 \h </w:instrText>
-            </w:r>
-            <w:r>
-              <w:rPr>
-                <w:noProof/>
-                <w:webHidden/>
-              </w:rPr>
-            </w:r>
-            <w:r>
-              <w:rPr>
-                <w:noProof/>
-                <w:webHidden/>
-              </w:rPr>
-              <w:fldChar w:fldCharType="separate"/>
-            </w:r>
-            <w:r>
-              <w:rPr>
-                <w:noProof/>
-                <w:webHidden/>
-              </w:rPr>
-              <w:t>13</w:t>
-            </w:r>
-            <w:r>
-              <w:rPr>
-                <w:noProof/>
-                <w:webHidden/>
-              </w:rPr>
-              <w:fldChar w:fldCharType="end"/>
-            </w:r>
-          </w:hyperlink>
-        </w:p>
-        <w:p>
-          <w:pPr>
-            <w:pStyle w:val="Innehll4"/>
-            <w:tabs>
-              <w:tab w:val="left" w:pos="1540"/>
-            </w:tabs>
-            <w:rPr>
-              <w:smallCaps w:val="0"/>
-              <w:noProof/>
-            </w:rPr>
-          </w:pPr>
-          <w:hyperlink w:anchor="_Toc515986223" w:history="1">
-            <w:r>
-              <w:rPr>
-                <w:rStyle w:val="Hyperlnk"/>
-                <w:noProof/>
-              </w:rPr>
-              <w:t>4.3.3.4</w:t>
-            </w:r>
-            <w:r>
-              <w:rPr>
-                <w:smallCaps w:val="0"/>
-                <w:noProof/>
-              </w:rPr>
-              <w:tab/>
-            </w:r>
-            <w:r>
-              <w:rPr>
-                <w:rStyle w:val="Hyperlnk"/>
-                <w:noProof/>
-              </w:rPr>
-              <w:t>Hantera produkt</w:t>
-            </w:r>
-            <w:r>
-              <w:rPr>
-                <w:noProof/>
-                <w:webHidden/>
-              </w:rPr>
-              <w:tab/>
-            </w:r>
-            <w:r>
-              <w:rPr>
-                <w:noProof/>
-                <w:webHidden/>
-              </w:rPr>
-              <w:fldChar w:fldCharType="begin"/>
-            </w:r>
-            <w:r>
-              <w:rPr>
-                <w:noProof/>
-                <w:webHidden/>
-              </w:rPr>
-              <w:instrText xml:space="preserve"> PAGEREF _Toc515986223 \h </w:instrText>
-            </w:r>
-            <w:r>
-              <w:rPr>
-                <w:noProof/>
-                <w:webHidden/>
-              </w:rPr>
-            </w:r>
-            <w:r>
-              <w:rPr>
-                <w:noProof/>
-                <w:webHidden/>
-              </w:rPr>
-              <w:fldChar w:fldCharType="separate"/>
-            </w:r>
-            <w:r>
-              <w:rPr>
-                <w:noProof/>
-                <w:webHidden/>
-              </w:rPr>
-              <w:t>13</w:t>
-            </w:r>
-            <w:r>
-              <w:rPr>
-                <w:noProof/>
-                <w:webHidden/>
-              </w:rPr>
-              <w:fldChar w:fldCharType="end"/>
-            </w:r>
-          </w:hyperlink>
-        </w:p>
-        <w:p>
-          <w:pPr>
-            <w:pStyle w:val="Innehll2"/>
-            <w:tabs>
-              <w:tab w:val="left" w:pos="878"/>
-            </w:tabs>
-            <w:rPr>
-              <w:smallCaps w:val="0"/>
-              <w:noProof/>
-            </w:rPr>
-          </w:pPr>
-          <w:hyperlink w:anchor="_Toc515986224" w:history="1">
-            <w:r>
-              <w:rPr>
-                <w:rStyle w:val="Hyperlnk"/>
-                <w:noProof/>
-              </w:rPr>
-              <w:t>4.4</w:t>
-            </w:r>
-            <w:r>
-              <w:rPr>
-                <w:smallCaps w:val="0"/>
-                <w:noProof/>
-              </w:rPr>
-              <w:tab/>
-            </w:r>
-            <w:r>
-              <w:rPr>
-                <w:rStyle w:val="Hyperlnk"/>
-                <w:noProof/>
-              </w:rPr>
-              <w:t xml:space="preserve">Process View </w:t>
-            </w:r>
-            <w:r>
-              <w:rPr>
-                <w:rStyle w:val="Hyperlnk"/>
-                <w:noProof/>
-                <w:highlight w:val="yellow"/>
-              </w:rPr>
-              <w:t>TODO</w:t>
-            </w:r>
-            <w:r>
-              <w:rPr>
-                <w:noProof/>
-                <w:webHidden/>
-              </w:rPr>
-              <w:tab/>
-            </w:r>
-            <w:r>
-              <w:rPr>
-                <w:noProof/>
-                <w:webHidden/>
-              </w:rPr>
-              <w:fldChar w:fldCharType="begin"/>
-            </w:r>
-            <w:r>
-              <w:rPr>
-                <w:noProof/>
-                <w:webHidden/>
-              </w:rPr>
-              <w:instrText xml:space="preserve"> PAGEREF _Toc515986224 \h </w:instrText>
-            </w:r>
-            <w:r>
-              <w:rPr>
-                <w:noProof/>
-                <w:webHidden/>
-              </w:rPr>
-            </w:r>
-            <w:r>
-              <w:rPr>
-                <w:noProof/>
-                <w:webHidden/>
-              </w:rPr>
-              <w:fldChar w:fldCharType="separate"/>
-            </w:r>
-            <w:r>
-              <w:rPr>
-                <w:noProof/>
-                <w:webHidden/>
-              </w:rPr>
-              <w:t>14</w:t>
+              <w:t>18</w:t>
             </w:r>
             <w:r>
               <w:rPr>
@@ -3542,14 +4013,13 @@
               <w:noProof/>
             </w:rPr>
           </w:pPr>
-          <w:hyperlink w:anchor="_Toc515986225" w:history="1">
+          <w:hyperlink w:anchor="_Toc516041913" w:history="1">
             <w:r>
               <w:rPr>
                 <w:rStyle w:val="Hyperlnk"/>
                 <w:noProof/>
-                <w:highlight w:val="yellow"/>
-              </w:rPr>
-              <w:t>4.4.1</w:t>
+              </w:rPr>
+              <w:t>4.6.2</w:t>
             </w:r>
             <w:r>
               <w:rPr>
@@ -3563,15 +4033,7 @@
                 <w:rStyle w:val="Hyperlnk"/>
                 <w:noProof/>
               </w:rPr>
-              <w:t>Översikt</w:t>
-            </w:r>
-            <w:r>
-              <w:rPr>
-                <w:rStyle w:val="Hyperlnk"/>
-                <w:noProof/>
-                <w:highlight w:val="yellow"/>
-              </w:rPr>
-              <w:t xml:space="preserve">  TODO</w:t>
+              <w:t>Applikationsversioner TODO</w:t>
             </w:r>
             <w:r>
               <w:rPr>
@@ -3592,532 +4054,7 @@
                 <w:noProof/>
                 <w:webHidden/>
               </w:rPr>
-              <w:instrText xml:space="preserve"> PAGEREF _Toc515986225 \h </w:instrText>
-            </w:r>
-            <w:r>
-              <w:rPr>
-                <w:noProof/>
-                <w:webHidden/>
-              </w:rPr>
-            </w:r>
-            <w:r>
-              <w:rPr>
-                <w:noProof/>
-                <w:webHidden/>
-              </w:rPr>
-              <w:fldChar w:fldCharType="separate"/>
-            </w:r>
-            <w:r>
-              <w:rPr>
-                <w:noProof/>
-                <w:webHidden/>
-              </w:rPr>
-              <w:t>14</w:t>
-            </w:r>
-            <w:r>
-              <w:rPr>
-                <w:noProof/>
-                <w:webHidden/>
-              </w:rPr>
-              <w:fldChar w:fldCharType="end"/>
-            </w:r>
-          </w:hyperlink>
-        </w:p>
-        <w:p>
-          <w:pPr>
-            <w:pStyle w:val="Innehll4"/>
-            <w:tabs>
-              <w:tab w:val="left" w:pos="1540"/>
-            </w:tabs>
-            <w:rPr>
-              <w:smallCaps w:val="0"/>
-              <w:noProof/>
-            </w:rPr>
-          </w:pPr>
-          <w:hyperlink w:anchor="_Toc515986226" w:history="1">
-            <w:r>
-              <w:rPr>
-                <w:rStyle w:val="Hyperlnk"/>
-                <w:noProof/>
-              </w:rPr>
-              <w:t>4.4.1.1</w:t>
-            </w:r>
-            <w:r>
-              <w:rPr>
-                <w:smallCaps w:val="0"/>
-                <w:noProof/>
-              </w:rPr>
-              <w:tab/>
-            </w:r>
-            <w:r>
-              <w:rPr>
-                <w:rStyle w:val="Hyperlnk"/>
-                <w:noProof/>
-              </w:rPr>
-              <w:t xml:space="preserve">Beställningsprocessen </w:t>
-            </w:r>
-            <w:r>
-              <w:rPr>
-                <w:rStyle w:val="Hyperlnk"/>
-                <w:noProof/>
-                <w:highlight w:val="yellow"/>
-              </w:rPr>
-              <w:t>TODO</w:t>
-            </w:r>
-            <w:r>
-              <w:rPr>
-                <w:noProof/>
-                <w:webHidden/>
-              </w:rPr>
-              <w:tab/>
-            </w:r>
-            <w:r>
-              <w:rPr>
-                <w:noProof/>
-                <w:webHidden/>
-              </w:rPr>
-              <w:fldChar w:fldCharType="begin"/>
-            </w:r>
-            <w:r>
-              <w:rPr>
-                <w:noProof/>
-                <w:webHidden/>
-              </w:rPr>
-              <w:instrText xml:space="preserve"> PAGEREF _Toc515986226 \h </w:instrText>
-            </w:r>
-            <w:r>
-              <w:rPr>
-                <w:noProof/>
-                <w:webHidden/>
-              </w:rPr>
-            </w:r>
-            <w:r>
-              <w:rPr>
-                <w:noProof/>
-                <w:webHidden/>
-              </w:rPr>
-              <w:fldChar w:fldCharType="separate"/>
-            </w:r>
-            <w:r>
-              <w:rPr>
-                <w:noProof/>
-                <w:webHidden/>
-              </w:rPr>
-              <w:t>14</w:t>
-            </w:r>
-            <w:r>
-              <w:rPr>
-                <w:noProof/>
-                <w:webHidden/>
-              </w:rPr>
-              <w:fldChar w:fldCharType="end"/>
-            </w:r>
-          </w:hyperlink>
-        </w:p>
-        <w:p>
-          <w:pPr>
-            <w:pStyle w:val="Innehll4"/>
-            <w:tabs>
-              <w:tab w:val="left" w:pos="1540"/>
-            </w:tabs>
-            <w:rPr>
-              <w:smallCaps w:val="0"/>
-              <w:noProof/>
-            </w:rPr>
-          </w:pPr>
-          <w:hyperlink w:anchor="_Toc515986227" w:history="1">
-            <w:r>
-              <w:rPr>
-                <w:rStyle w:val="Hyperlnk"/>
-                <w:noProof/>
-                <w:highlight w:val="yellow"/>
-              </w:rPr>
-              <w:t>4.4.1.2</w:t>
-            </w:r>
-            <w:r>
-              <w:rPr>
-                <w:smallCaps w:val="0"/>
-                <w:noProof/>
-              </w:rPr>
-              <w:tab/>
-            </w:r>
-            <w:r>
-              <w:rPr>
-                <w:rStyle w:val="Hyperlnk"/>
-                <w:noProof/>
-              </w:rPr>
-              <w:t xml:space="preserve">Administrativa processer </w:t>
-            </w:r>
-            <w:r>
-              <w:rPr>
-                <w:rStyle w:val="Hyperlnk"/>
-                <w:noProof/>
-                <w:highlight w:val="yellow"/>
-              </w:rPr>
-              <w:t>TODO</w:t>
-            </w:r>
-            <w:r>
-              <w:rPr>
-                <w:noProof/>
-                <w:webHidden/>
-              </w:rPr>
-              <w:tab/>
-            </w:r>
-            <w:r>
-              <w:rPr>
-                <w:noProof/>
-                <w:webHidden/>
-              </w:rPr>
-              <w:fldChar w:fldCharType="begin"/>
-            </w:r>
-            <w:r>
-              <w:rPr>
-                <w:noProof/>
-                <w:webHidden/>
-              </w:rPr>
-              <w:instrText xml:space="preserve"> PAGEREF _Toc515986227 \h </w:instrText>
-            </w:r>
-            <w:r>
-              <w:rPr>
-                <w:noProof/>
-                <w:webHidden/>
-              </w:rPr>
-            </w:r>
-            <w:r>
-              <w:rPr>
-                <w:noProof/>
-                <w:webHidden/>
-              </w:rPr>
-              <w:fldChar w:fldCharType="separate"/>
-            </w:r>
-            <w:r>
-              <w:rPr>
-                <w:noProof/>
-                <w:webHidden/>
-              </w:rPr>
-              <w:t>15</w:t>
-            </w:r>
-            <w:r>
-              <w:rPr>
-                <w:noProof/>
-                <w:webHidden/>
-              </w:rPr>
-              <w:fldChar w:fldCharType="end"/>
-            </w:r>
-          </w:hyperlink>
-        </w:p>
-        <w:p>
-          <w:pPr>
-            <w:pStyle w:val="Innehll2"/>
-            <w:tabs>
-              <w:tab w:val="left" w:pos="878"/>
-            </w:tabs>
-            <w:rPr>
-              <w:smallCaps w:val="0"/>
-              <w:noProof/>
-            </w:rPr>
-          </w:pPr>
-          <w:hyperlink w:anchor="_Toc515986228" w:history="1">
-            <w:r>
-              <w:rPr>
-                <w:rStyle w:val="Hyperlnk"/>
-                <w:noProof/>
-              </w:rPr>
-              <w:t>4.5</w:t>
-            </w:r>
-            <w:r>
-              <w:rPr>
-                <w:smallCaps w:val="0"/>
-                <w:noProof/>
-              </w:rPr>
-              <w:tab/>
-            </w:r>
-            <w:r>
-              <w:rPr>
-                <w:rStyle w:val="Hyperlnk"/>
-                <w:noProof/>
-              </w:rPr>
-              <w:t>Data View</w:t>
-            </w:r>
-            <w:r>
-              <w:rPr>
-                <w:noProof/>
-                <w:webHidden/>
-              </w:rPr>
-              <w:tab/>
-            </w:r>
-            <w:r>
-              <w:rPr>
-                <w:noProof/>
-                <w:webHidden/>
-              </w:rPr>
-              <w:fldChar w:fldCharType="begin"/>
-            </w:r>
-            <w:r>
-              <w:rPr>
-                <w:noProof/>
-                <w:webHidden/>
-              </w:rPr>
-              <w:instrText xml:space="preserve"> PAGEREF _Toc515986228 \h </w:instrText>
-            </w:r>
-            <w:r>
-              <w:rPr>
-                <w:noProof/>
-                <w:webHidden/>
-              </w:rPr>
-            </w:r>
-            <w:r>
-              <w:rPr>
-                <w:noProof/>
-                <w:webHidden/>
-              </w:rPr>
-              <w:fldChar w:fldCharType="separate"/>
-            </w:r>
-            <w:r>
-              <w:rPr>
-                <w:noProof/>
-                <w:webHidden/>
-              </w:rPr>
-              <w:t>16</w:t>
-            </w:r>
-            <w:r>
-              <w:rPr>
-                <w:noProof/>
-                <w:webHidden/>
-              </w:rPr>
-              <w:fldChar w:fldCharType="end"/>
-            </w:r>
-          </w:hyperlink>
-        </w:p>
-        <w:p>
-          <w:pPr>
-            <w:pStyle w:val="Innehll2"/>
-            <w:tabs>
-              <w:tab w:val="left" w:pos="878"/>
-            </w:tabs>
-            <w:rPr>
-              <w:smallCaps w:val="0"/>
-              <w:noProof/>
-            </w:rPr>
-          </w:pPr>
-          <w:hyperlink w:anchor="_Toc515986229" w:history="1">
-            <w:r>
-              <w:rPr>
-                <w:rStyle w:val="Hyperlnk"/>
-                <w:noProof/>
-              </w:rPr>
-              <w:t>4.6</w:t>
-            </w:r>
-            <w:r>
-              <w:rPr>
-                <w:smallCaps w:val="0"/>
-                <w:noProof/>
-              </w:rPr>
-              <w:tab/>
-            </w:r>
-            <w:r>
-              <w:rPr>
-                <w:rStyle w:val="Hyperlnk"/>
-                <w:noProof/>
-              </w:rPr>
-              <w:t>Deployment View (Driftsättningsvy)</w:t>
-            </w:r>
-            <w:r>
-              <w:rPr>
-                <w:noProof/>
-                <w:webHidden/>
-              </w:rPr>
-              <w:tab/>
-            </w:r>
-            <w:r>
-              <w:rPr>
-                <w:noProof/>
-                <w:webHidden/>
-              </w:rPr>
-              <w:fldChar w:fldCharType="begin"/>
-            </w:r>
-            <w:r>
-              <w:rPr>
-                <w:noProof/>
-                <w:webHidden/>
-              </w:rPr>
-              <w:instrText xml:space="preserve"> PAGEREF _Toc515986229 \h </w:instrText>
-            </w:r>
-            <w:r>
-              <w:rPr>
-                <w:noProof/>
-                <w:webHidden/>
-              </w:rPr>
-            </w:r>
-            <w:r>
-              <w:rPr>
-                <w:noProof/>
-                <w:webHidden/>
-              </w:rPr>
-              <w:fldChar w:fldCharType="separate"/>
-            </w:r>
-            <w:r>
-              <w:rPr>
-                <w:noProof/>
-                <w:webHidden/>
-              </w:rPr>
-              <w:t>18</w:t>
-            </w:r>
-            <w:r>
-              <w:rPr>
-                <w:noProof/>
-                <w:webHidden/>
-              </w:rPr>
-              <w:fldChar w:fldCharType="end"/>
-            </w:r>
-          </w:hyperlink>
-        </w:p>
-        <w:p>
-          <w:pPr>
-            <w:pStyle w:val="Innehll3"/>
-            <w:tabs>
-              <w:tab w:val="left" w:pos="1325"/>
-            </w:tabs>
-            <w:rPr>
-              <w:smallCaps w:val="0"/>
-              <w:noProof/>
-            </w:rPr>
-          </w:pPr>
-          <w:hyperlink w:anchor="_Toc515986230" w:history="1">
-            <w:r>
-              <w:rPr>
-                <w:rStyle w:val="Hyperlnk"/>
-                <w:noProof/>
-              </w:rPr>
-              <w:t>4.6.1</w:t>
-            </w:r>
-            <w:r>
-              <w:rPr>
-                <w:smallCaps w:val="0"/>
-                <w:noProof/>
-              </w:rPr>
-              <w:tab/>
-            </w:r>
-            <w:r>
-              <w:rPr>
-                <w:rStyle w:val="Hyperlnk"/>
-                <w:noProof/>
-              </w:rPr>
-              <w:t>Lösningsöversikt</w:t>
-            </w:r>
-            <w:r>
-              <w:rPr>
-                <w:noProof/>
-                <w:webHidden/>
-              </w:rPr>
-              <w:tab/>
-            </w:r>
-            <w:r>
-              <w:rPr>
-                <w:noProof/>
-                <w:webHidden/>
-              </w:rPr>
-              <w:fldChar w:fldCharType="begin"/>
-            </w:r>
-            <w:r>
-              <w:rPr>
-                <w:noProof/>
-                <w:webHidden/>
-              </w:rPr>
-              <w:instrText xml:space="preserve"> PAGEREF _Toc515986230 \h </w:instrText>
-            </w:r>
-            <w:r>
-              <w:rPr>
-                <w:noProof/>
-                <w:webHidden/>
-              </w:rPr>
-            </w:r>
-            <w:r>
-              <w:rPr>
-                <w:noProof/>
-                <w:webHidden/>
-              </w:rPr>
-              <w:fldChar w:fldCharType="separate"/>
-            </w:r>
-            <w:r>
-              <w:rPr>
-                <w:noProof/>
-                <w:webHidden/>
-              </w:rPr>
-              <w:t>18</w:t>
-            </w:r>
-            <w:r>
-              <w:rPr>
-                <w:noProof/>
-                <w:webHidden/>
-              </w:rPr>
-              <w:fldChar w:fldCharType="end"/>
-            </w:r>
-          </w:hyperlink>
-        </w:p>
-        <w:p>
-          <w:pPr>
-            <w:pStyle w:val="Innehll3"/>
-            <w:tabs>
-              <w:tab w:val="left" w:pos="1325"/>
-            </w:tabs>
-            <w:rPr>
-              <w:smallCaps w:val="0"/>
-              <w:noProof/>
-            </w:rPr>
-          </w:pPr>
-          <w:hyperlink w:anchor="_Toc515986231" w:history="1">
-            <w:r>
-              <w:rPr>
-                <w:rStyle w:val="Hyperlnk"/>
-                <w:noProof/>
-                <w:highlight w:val="green"/>
-              </w:rPr>
-              <w:t>4.6.2</w:t>
-            </w:r>
-            <w:r>
-              <w:rPr>
-                <w:smallCaps w:val="0"/>
-                <w:noProof/>
-              </w:rPr>
-              <w:tab/>
-            </w:r>
-            <w:r>
-              <w:rPr>
-                <w:rStyle w:val="Hyperlnk"/>
-                <w:noProof/>
-                <w:highlight w:val="green"/>
-              </w:rPr>
-              <w:t>Applikationsversioner</w:t>
-            </w:r>
-            <w:r>
-              <w:rPr>
-                <w:rStyle w:val="Hyperlnk"/>
-                <w:noProof/>
-                <w:highlight w:val="yellow"/>
-              </w:rPr>
-              <w:t xml:space="preserve"> TODO</w:t>
-            </w:r>
-            <w:r>
-              <w:rPr>
-                <w:noProof/>
-                <w:webHidden/>
-              </w:rPr>
-              <w:tab/>
-            </w:r>
-            <w:r>
-              <w:rPr>
-                <w:noProof/>
-                <w:webHidden/>
-              </w:rPr>
-              <w:fldChar w:fldCharType="begin"/>
-            </w:r>
-            <w:r>
-              <w:rPr>
-                <w:noProof/>
-                <w:webHidden/>
-              </w:rPr>
-              <w:instrText xml:space="preserve"> PAGEREF _Toc515986231 \h </w:instrText>
+              <w:instrText xml:space="preserve"> PAGEREF _Toc516041913 \h </w:instrText>
             </w:r>
             <w:r>
               <w:rPr>
@@ -4160,7 +4097,7 @@
               <w:color w:val="auto"/>
             </w:rPr>
           </w:pPr>
-          <w:hyperlink w:anchor="_Toc515986232" w:history="1">
+          <w:hyperlink w:anchor="_Toc516041914" w:history="1">
             <w:r>
               <w:rPr>
                 <w:rStyle w:val="Hyperlnk"/>
@@ -4202,7 +4139,7 @@
                 <w:noProof/>
                 <w:webHidden/>
               </w:rPr>
-              <w:instrText xml:space="preserve"> PAGEREF _Toc515986232 \h </w:instrText>
+              <w:instrText xml:space="preserve"> PAGEREF _Toc516041914 \h </w:instrText>
             </w:r>
             <w:r>
               <w:rPr>
@@ -4244,7 +4181,7 @@
               <w:noProof/>
             </w:rPr>
           </w:pPr>
-          <w:hyperlink w:anchor="_Toc515986233" w:history="1">
+          <w:hyperlink w:anchor="_Toc516041915" w:history="1">
             <w:r>
               <w:rPr>
                 <w:rStyle w:val="Hyperlnk"/>
@@ -4285,7 +4222,7 @@
                 <w:noProof/>
                 <w:webHidden/>
               </w:rPr>
-              <w:instrText xml:space="preserve"> PAGEREF _Toc515986233 \h </w:instrText>
+              <w:instrText xml:space="preserve"> PAGEREF _Toc516041915 \h </w:instrText>
             </w:r>
             <w:r>
               <w:rPr>
@@ -4327,7 +4264,7 @@
               <w:noProof/>
             </w:rPr>
           </w:pPr>
-          <w:hyperlink w:anchor="_Toc515986234" w:history="1">
+          <w:hyperlink w:anchor="_Toc516041916" w:history="1">
             <w:r>
               <w:rPr>
                 <w:rStyle w:val="Hyperlnk"/>
@@ -4368,7 +4305,7 @@
                 <w:noProof/>
                 <w:webHidden/>
               </w:rPr>
-              <w:instrText xml:space="preserve"> PAGEREF _Toc515986234 \h </w:instrText>
+              <w:instrText xml:space="preserve"> PAGEREF _Toc516041916 \h </w:instrText>
             </w:r>
             <w:r>
               <w:rPr>
@@ -4410,7 +4347,7 @@
               <w:noProof/>
             </w:rPr>
           </w:pPr>
-          <w:hyperlink w:anchor="_Toc515986235" w:history="1">
+          <w:hyperlink w:anchor="_Toc516041917" w:history="1">
             <w:r>
               <w:rPr>
                 <w:rStyle w:val="Hyperlnk"/>
@@ -4451,7 +4388,7 @@
                 <w:noProof/>
                 <w:webHidden/>
               </w:rPr>
-              <w:instrText xml:space="preserve"> PAGEREF _Toc515986235 \h </w:instrText>
+              <w:instrText xml:space="preserve"> PAGEREF _Toc516041917 \h </w:instrText>
             </w:r>
             <w:r>
               <w:rPr>
@@ -4493,7 +4430,7 @@
               <w:noProof/>
             </w:rPr>
           </w:pPr>
-          <w:hyperlink w:anchor="_Toc515986236" w:history="1">
+          <w:hyperlink w:anchor="_Toc516041918" w:history="1">
             <w:r>
               <w:rPr>
                 <w:rStyle w:val="Hyperlnk"/>
@@ -4534,7 +4471,7 @@
                 <w:noProof/>
                 <w:webHidden/>
               </w:rPr>
-              <w:instrText xml:space="preserve"> PAGEREF _Toc515986236 \h </w:instrText>
+              <w:instrText xml:space="preserve"> PAGEREF _Toc516041918 \h </w:instrText>
             </w:r>
             <w:r>
               <w:rPr>
@@ -4577,7 +4514,7 @@
               <w:color w:val="auto"/>
             </w:rPr>
           </w:pPr>
-          <w:hyperlink w:anchor="_Toc515986237" w:history="1">
+          <w:hyperlink w:anchor="_Toc516041919" w:history="1">
             <w:r>
               <w:rPr>
                 <w:rStyle w:val="Hyperlnk"/>
@@ -4598,7 +4535,7 @@
                 <w:rStyle w:val="Hyperlnk"/>
                 <w:noProof/>
               </w:rPr>
-              <w:t xml:space="preserve">Teknisk lösning </w:t>
+              <w:t xml:space="preserve">Övriga Designprinciper </w:t>
             </w:r>
             <w:r>
               <w:rPr>
@@ -4606,7 +4543,7 @@
                 <w:noProof/>
                 <w:highlight w:val="yellow"/>
               </w:rPr>
-              <w:t>TODO – Ta bort?</w:t>
+              <w:t>TODO</w:t>
             </w:r>
             <w:r>
               <w:rPr>
@@ -4627,7 +4564,7 @@
                 <w:noProof/>
                 <w:webHidden/>
               </w:rPr>
-              <w:instrText xml:space="preserve"> PAGEREF _Toc515986237 \h </w:instrText>
+              <w:instrText xml:space="preserve"> PAGEREF _Toc516041919 \h </w:instrText>
             </w:r>
             <w:r>
               <w:rPr>
@@ -4669,7 +4606,7 @@
               <w:noProof/>
             </w:rPr>
           </w:pPr>
-          <w:hyperlink w:anchor="_Toc515986238" w:history="1">
+          <w:hyperlink w:anchor="_Toc516041920" w:history="1">
             <w:r>
               <w:rPr>
                 <w:rStyle w:val="Hyperlnk"/>
@@ -4689,15 +4626,7 @@
                 <w:rStyle w:val="Hyperlnk"/>
                 <w:noProof/>
               </w:rPr>
-              <w:t xml:space="preserve">Beskrivning </w:t>
-            </w:r>
-            <w:r>
-              <w:rPr>
-                <w:rStyle w:val="Hyperlnk"/>
-                <w:noProof/>
-                <w:highlight w:val="yellow"/>
-              </w:rPr>
-              <w:t>TODO</w:t>
+              <w:t>Felhantering</w:t>
             </w:r>
             <w:r>
               <w:rPr>
@@ -4718,189 +4647,7 @@
                 <w:noProof/>
                 <w:webHidden/>
               </w:rPr>
-              <w:instrText xml:space="preserve"> PAGEREF _Toc515986238 \h </w:instrText>
-            </w:r>
-            <w:r>
-              <w:rPr>
-                <w:noProof/>
-                <w:webHidden/>
-              </w:rPr>
-            </w:r>
-            <w:r>
-              <w:rPr>
-                <w:noProof/>
-                <w:webHidden/>
-              </w:rPr>
-              <w:fldChar w:fldCharType="separate"/>
-            </w:r>
-            <w:r>
-              <w:rPr>
-                <w:noProof/>
-                <w:webHidden/>
-              </w:rPr>
-              <w:t>19</w:t>
-            </w:r>
-            <w:r>
-              <w:rPr>
-                <w:noProof/>
-                <w:webHidden/>
-              </w:rPr>
-              <w:fldChar w:fldCharType="end"/>
-            </w:r>
-          </w:hyperlink>
-        </w:p>
-        <w:p>
-          <w:pPr>
-            <w:pStyle w:val="Innehll2"/>
-            <w:tabs>
-              <w:tab w:val="left" w:pos="878"/>
-            </w:tabs>
-            <w:rPr>
-              <w:smallCaps w:val="0"/>
-              <w:noProof/>
-            </w:rPr>
-          </w:pPr>
-          <w:hyperlink w:anchor="_Toc515986239" w:history="1">
-            <w:r>
-              <w:rPr>
-                <w:rStyle w:val="Hyperlnk"/>
-                <w:noProof/>
-              </w:rPr>
-              <w:t>6.2</w:t>
-            </w:r>
-            <w:r>
-              <w:rPr>
-                <w:smallCaps w:val="0"/>
-                <w:noProof/>
-              </w:rPr>
-              <w:tab/>
-            </w:r>
-            <w:r>
-              <w:rPr>
-                <w:rStyle w:val="Hyperlnk"/>
-                <w:noProof/>
-              </w:rPr>
-              <w:t xml:space="preserve">Integration med omvärlden </w:t>
-            </w:r>
-            <w:r>
-              <w:rPr>
-                <w:rStyle w:val="Hyperlnk"/>
-                <w:noProof/>
-                <w:highlight w:val="yellow"/>
-              </w:rPr>
-              <w:t>TODO</w:t>
-            </w:r>
-            <w:r>
-              <w:rPr>
-                <w:noProof/>
-                <w:webHidden/>
-              </w:rPr>
-              <w:tab/>
-            </w:r>
-            <w:r>
-              <w:rPr>
-                <w:noProof/>
-                <w:webHidden/>
-              </w:rPr>
-              <w:fldChar w:fldCharType="begin"/>
-            </w:r>
-            <w:r>
-              <w:rPr>
-                <w:noProof/>
-                <w:webHidden/>
-              </w:rPr>
-              <w:instrText xml:space="preserve"> PAGEREF _Toc515986239 \h </w:instrText>
-            </w:r>
-            <w:r>
-              <w:rPr>
-                <w:noProof/>
-                <w:webHidden/>
-              </w:rPr>
-            </w:r>
-            <w:r>
-              <w:rPr>
-                <w:noProof/>
-                <w:webHidden/>
-              </w:rPr>
-              <w:fldChar w:fldCharType="separate"/>
-            </w:r>
-            <w:r>
-              <w:rPr>
-                <w:noProof/>
-                <w:webHidden/>
-              </w:rPr>
-              <w:t>19</w:t>
-            </w:r>
-            <w:r>
-              <w:rPr>
-                <w:noProof/>
-                <w:webHidden/>
-              </w:rPr>
-              <w:fldChar w:fldCharType="end"/>
-            </w:r>
-          </w:hyperlink>
-        </w:p>
-        <w:p>
-          <w:pPr>
-            <w:pStyle w:val="Innehll2"/>
-            <w:tabs>
-              <w:tab w:val="left" w:pos="878"/>
-            </w:tabs>
-            <w:rPr>
-              <w:smallCaps w:val="0"/>
-              <w:noProof/>
-            </w:rPr>
-          </w:pPr>
-          <w:hyperlink w:anchor="_Toc515986240" w:history="1">
-            <w:r>
-              <w:rPr>
-                <w:rStyle w:val="Hyperlnk"/>
-                <w:noProof/>
-              </w:rPr>
-              <w:t>6.3</w:t>
-            </w:r>
-            <w:r>
-              <w:rPr>
-                <w:smallCaps w:val="0"/>
-                <w:noProof/>
-              </w:rPr>
-              <w:tab/>
-            </w:r>
-            <w:r>
-              <w:rPr>
-                <w:rStyle w:val="Hyperlnk"/>
-                <w:noProof/>
-              </w:rPr>
-              <w:t xml:space="preserve">Felhantering </w:t>
-            </w:r>
-            <w:r>
-              <w:rPr>
-                <w:rStyle w:val="Hyperlnk"/>
-                <w:noProof/>
-                <w:highlight w:val="yellow"/>
-              </w:rPr>
-              <w:t>TODO – Flytta vart om ta bort huvudsektionen?</w:t>
-            </w:r>
-            <w:r>
-              <w:rPr>
-                <w:noProof/>
-                <w:webHidden/>
-              </w:rPr>
-              <w:tab/>
-            </w:r>
-            <w:r>
-              <w:rPr>
-                <w:noProof/>
-                <w:webHidden/>
-              </w:rPr>
-              <w:fldChar w:fldCharType="begin"/>
-            </w:r>
-            <w:r>
-              <w:rPr>
-                <w:noProof/>
-                <w:webHidden/>
-              </w:rPr>
-              <w:instrText xml:space="preserve"> PAGEREF _Toc515986240 \h </w:instrText>
+              <w:instrText xml:space="preserve"> PAGEREF _Toc516041920 \h </w:instrText>
             </w:r>
             <w:r>
               <w:rPr>
@@ -4942,13 +4689,13 @@
               <w:noProof/>
             </w:rPr>
           </w:pPr>
-          <w:hyperlink w:anchor="_Toc515986241" w:history="1">
+          <w:hyperlink w:anchor="_Toc516041921" w:history="1">
             <w:r>
               <w:rPr>
                 <w:rStyle w:val="Hyperlnk"/>
                 <w:noProof/>
               </w:rPr>
-              <w:t>6.3.1</w:t>
+              <w:t>6.1.1</w:t>
             </w:r>
             <w:r>
               <w:rPr>
@@ -4983,7 +4730,7 @@
                 <w:noProof/>
                 <w:webHidden/>
               </w:rPr>
-              <w:instrText xml:space="preserve"> PAGEREF _Toc515986241 \h </w:instrText>
+              <w:instrText xml:space="preserve"> PAGEREF _Toc516041921 \h </w:instrText>
             </w:r>
             <w:r>
               <w:rPr>
@@ -5025,13 +4772,13 @@
               <w:noProof/>
             </w:rPr>
           </w:pPr>
-          <w:hyperlink w:anchor="_Toc515986242" w:history="1">
+          <w:hyperlink w:anchor="_Toc516041922" w:history="1">
             <w:r>
               <w:rPr>
                 <w:rStyle w:val="Hyperlnk"/>
                 <w:noProof/>
               </w:rPr>
-              <w:t>6.3.2</w:t>
+              <w:t>6.1.2</w:t>
             </w:r>
             <w:r>
               <w:rPr>
@@ -5066,7 +4813,7 @@
                 <w:noProof/>
                 <w:webHidden/>
               </w:rPr>
-              <w:instrText xml:space="preserve"> PAGEREF _Toc515986242 \h </w:instrText>
+              <w:instrText xml:space="preserve"> PAGEREF _Toc516041922 \h </w:instrText>
             </w:r>
             <w:r>
               <w:rPr>
@@ -5128,63 +4875,63 @@
       <w:pPr>
         <w:pStyle w:val="Rubrik1"/>
       </w:pPr>
-      <w:bookmarkStart w:id="1" w:name="_Toc515986196"/>
+      <w:bookmarkStart w:id="2" w:name="_Toc516041878"/>
       <w:r>
         <w:lastRenderedPageBreak/>
         <w:t>Inledning</w:t>
-      </w:r>
-      <w:bookmarkEnd w:id="1"/>
-    </w:p>
-    <w:p>
-      <w:pPr>
-        <w:pStyle w:val="Rubrik2"/>
-      </w:pPr>
-      <w:bookmarkStart w:id="2" w:name="_Toc515986197"/>
-      <w:r>
-        <w:t>Syfte</w:t>
       </w:r>
       <w:bookmarkEnd w:id="2"/>
     </w:p>
     <w:p>
-      <w:r>
-        <w:t xml:space="preserve">Software </w:t>
-      </w:r>
-      <w:proofErr w:type="spellStart"/>
-      <w:r>
-        <w:t>Architecture</w:t>
-      </w:r>
-      <w:proofErr w:type="spellEnd"/>
-      <w:r>
-        <w:t xml:space="preserve"> </w:t>
-      </w:r>
-      <w:proofErr w:type="spellStart"/>
-      <w:r>
-        <w:t>Document</w:t>
-      </w:r>
-      <w:proofErr w:type="spellEnd"/>
-      <w:r>
-        <w:t xml:space="preserve"> (SAD) ger en arkitektonisk översikt över systemet</w:t>
-      </w:r>
-      <w:r>
-        <w:t xml:space="preserve"> </w:t>
-      </w:r>
-      <w:proofErr w:type="spellStart"/>
-      <w:r>
-        <w:t>CaféApp</w:t>
-      </w:r>
-      <w:proofErr w:type="spellEnd"/>
-      <w:r>
-        <w:t>, vars syfte är att hantera såväl beställningar som bakomliggande administration av produkter och försäljningsdata i ett café</w:t>
-      </w:r>
-      <w:r>
-        <w:t>. Den presenterar ett antal olika arkitektoniska synpunkter för att visa de olika aspekterna av systemet.</w:t>
-      </w:r>
+      <w:pPr>
+        <w:pStyle w:val="Rubrik2"/>
+      </w:pPr>
+      <w:bookmarkStart w:id="3" w:name="_Toc516041879"/>
+      <w:r>
+        <w:t>Syfte</w:t>
+      </w:r>
+      <w:bookmarkEnd w:id="3"/>
     </w:p>
     <w:p>
+      <w:r>
+        <w:t xml:space="preserve">Software </w:t>
+      </w:r>
+      <w:proofErr w:type="spellStart"/>
+      <w:r>
+        <w:t>Architecture</w:t>
+      </w:r>
+      <w:proofErr w:type="spellEnd"/>
+      <w:r>
+        <w:t xml:space="preserve"> </w:t>
+      </w:r>
+      <w:proofErr w:type="spellStart"/>
+      <w:r>
+        <w:t>Document</w:t>
+      </w:r>
+      <w:proofErr w:type="spellEnd"/>
+      <w:r>
+        <w:t xml:space="preserve"> (SAD) ger en arkitektonisk översikt över systemet</w:t>
+      </w:r>
+      <w:r>
+        <w:t xml:space="preserve"> </w:t>
+      </w:r>
+      <w:proofErr w:type="spellStart"/>
+      <w:r>
+        <w:t>CaféApp</w:t>
+      </w:r>
+      <w:proofErr w:type="spellEnd"/>
+      <w:r>
+        <w:t>, vars syfte är att hantera såväl beställningar som bakomliggande administration av produkter och försäljningsdata i ett café</w:t>
+      </w:r>
+      <w:r>
+        <w:t>. Den presenterar ett antal olika arkitektoniska synpunkter för att visa de olika aspekterna av systemet.</w:t>
+      </w:r>
+    </w:p>
+    <w:p>
       <w:pPr>
         <w:pStyle w:val="Rubrik2"/>
       </w:pPr>
-      <w:bookmarkStart w:id="3" w:name="_Toc515986198"/>
+      <w:bookmarkStart w:id="4" w:name="_Toc516041880"/>
       <w:r>
         <w:t>Definitioner och förkortningar</w:t>
       </w:r>
@@ -5197,7 +4944,7 @@
         </w:rPr>
         <w:t>TODO</w:t>
       </w:r>
-      <w:bookmarkEnd w:id="3"/>
+      <w:bookmarkEnd w:id="4"/>
     </w:p>
     <w:p>
       <w:r>
@@ -5226,7 +4973,7 @@
       <w:pPr>
         <w:pStyle w:val="Rubrik1"/>
       </w:pPr>
-      <w:bookmarkStart w:id="4" w:name="_Toc515986199"/>
+      <w:bookmarkStart w:id="5" w:name="_Toc516041881"/>
       <w:proofErr w:type="spellStart"/>
       <w:r>
         <w:t>Arkitekturell</w:t>
@@ -5238,17 +4985,17 @@
       <w:r>
         <w:t xml:space="preserve"> mål och avgränsningar</w:t>
       </w:r>
-      <w:bookmarkEnd w:id="4"/>
+      <w:bookmarkEnd w:id="5"/>
     </w:p>
     <w:p>
       <w:pPr>
         <w:pStyle w:val="Rubrik2"/>
       </w:pPr>
-      <w:bookmarkStart w:id="5" w:name="_Toc515986200"/>
+      <w:bookmarkStart w:id="6" w:name="_Toc516041882"/>
       <w:r>
         <w:t>Övergripande mål</w:t>
       </w:r>
-      <w:bookmarkEnd w:id="5"/>
+      <w:bookmarkEnd w:id="6"/>
     </w:p>
     <w:p>
       <w:r>
@@ -5383,7 +5130,7 @@
       <w:pPr>
         <w:pStyle w:val="Beskrivning"/>
       </w:pPr>
-      <w:bookmarkStart w:id="6" w:name="_Ref515899082"/>
+      <w:bookmarkStart w:id="7" w:name="_Ref515899082"/>
       <w:r>
         <w:t xml:space="preserve">Figur </w:t>
       </w:r>
@@ -5395,7 +5142,7 @@
           <w:t>1</w:t>
         </w:r>
       </w:fldSimple>
-      <w:bookmarkEnd w:id="6"/>
+      <w:bookmarkEnd w:id="7"/>
       <w:r>
         <w:t xml:space="preserve"> DFD </w:t>
       </w:r>
@@ -5421,11 +5168,11 @@
           <w:numId w:val="13"/>
         </w:numPr>
       </w:pPr>
-      <w:bookmarkStart w:id="7" w:name="_Toc515986201"/>
+      <w:bookmarkStart w:id="8" w:name="_Toc516041883"/>
       <w:r>
         <w:t>Interaktion med omvärlden</w:t>
       </w:r>
-      <w:bookmarkEnd w:id="7"/>
+      <w:bookmarkEnd w:id="8"/>
     </w:p>
     <w:p>
       <w:proofErr w:type="spellStart"/>
@@ -5464,11 +5211,11 @@
           <w:numId w:val="13"/>
         </w:numPr>
       </w:pPr>
-      <w:bookmarkStart w:id="8" w:name="_Toc515986202"/>
+      <w:bookmarkStart w:id="9" w:name="_Toc516041884"/>
       <w:r>
         <w:t>Avgränsningar</w:t>
       </w:r>
-      <w:bookmarkEnd w:id="8"/>
+      <w:bookmarkEnd w:id="9"/>
     </w:p>
     <w:p>
       <w:r>
@@ -5480,7 +5227,7 @@
       <w:pPr>
         <w:pStyle w:val="Rubrik2"/>
       </w:pPr>
-      <w:bookmarkStart w:id="9" w:name="_Toc515986203"/>
+      <w:bookmarkStart w:id="10" w:name="_Toc516041885"/>
       <w:r>
         <w:t>Produkter och programspråk</w:t>
       </w:r>
@@ -5493,13 +5240,13 @@
         </w:rPr>
         <w:t>TODO</w:t>
       </w:r>
-      <w:bookmarkEnd w:id="9"/>
       <w:r>
         <w:rPr>
           <w:highlight w:val="yellow"/>
         </w:rPr>
         <w:t xml:space="preserve"> KONTROLLERA</w:t>
       </w:r>
+      <w:bookmarkEnd w:id="10"/>
     </w:p>
     <w:p>
       <w:r>
@@ -5544,7 +5291,7 @@
         <w:pStyle w:val="Beskrivning"/>
         <w:keepNext/>
       </w:pPr>
-      <w:bookmarkStart w:id="10" w:name="_Ref516002371"/>
+      <w:bookmarkStart w:id="11" w:name="_Ref516002371"/>
       <w:r>
         <w:t xml:space="preserve">Tabell </w:t>
       </w:r>
@@ -5556,7 +5303,7 @@
           <w:t>1</w:t>
         </w:r>
       </w:fldSimple>
-      <w:bookmarkEnd w:id="10"/>
+      <w:bookmarkEnd w:id="11"/>
       <w:r>
         <w:t xml:space="preserve"> Produkter och programspråk</w:t>
       </w:r>
@@ -6268,7 +6015,7 @@
       <w:pPr>
         <w:pStyle w:val="Rubrik2"/>
       </w:pPr>
-      <w:bookmarkStart w:id="11" w:name="_Toc515986204"/>
+      <w:bookmarkStart w:id="12" w:name="_Toc516041886"/>
       <w:r>
         <w:t>Utvecklingsmiljö och utvecklingsverktyg</w:t>
       </w:r>
@@ -6281,7 +6028,7 @@
         </w:rPr>
         <w:t>TODO</w:t>
       </w:r>
-      <w:bookmarkEnd w:id="11"/>
+      <w:bookmarkEnd w:id="12"/>
     </w:p>
     <w:p>
       <w:pPr>
@@ -6364,7 +6111,7 @@
         <w:pStyle w:val="Beskrivning"/>
         <w:keepNext/>
       </w:pPr>
-      <w:bookmarkStart w:id="12" w:name="_Ref516002377"/>
+      <w:bookmarkStart w:id="13" w:name="_Ref516002377"/>
       <w:r>
         <w:lastRenderedPageBreak/>
         <w:t xml:space="preserve">Tabell </w:t>
@@ -6377,7 +6124,7 @@
           <w:t>2</w:t>
         </w:r>
       </w:fldSimple>
-      <w:bookmarkEnd w:id="12"/>
+      <w:bookmarkEnd w:id="13"/>
       <w:r>
         <w:t xml:space="preserve"> Miljöer och verktyg</w:t>
       </w:r>
@@ -6903,8 +6650,8 @@
           <w:numId w:val="13"/>
         </w:numPr>
       </w:pPr>
-      <w:bookmarkStart w:id="13" w:name="_Toc515896086"/>
-      <w:bookmarkStart w:id="14" w:name="_Toc515986205"/>
+      <w:bookmarkStart w:id="14" w:name="_Toc515896086"/>
+      <w:bookmarkStart w:id="15" w:name="_Toc516041887"/>
       <w:proofErr w:type="spellStart"/>
       <w:r>
         <w:t>Arkitekturell</w:t>
@@ -6913,8 +6660,8 @@
       <w:r>
         <w:t xml:space="preserve"> Representation</w:t>
       </w:r>
-      <w:bookmarkEnd w:id="13"/>
       <w:bookmarkEnd w:id="14"/>
+      <w:bookmarkEnd w:id="15"/>
     </w:p>
     <w:p>
       <w:pPr>
@@ -6924,30 +6671,18 @@
           <w:numId w:val="13"/>
         </w:numPr>
       </w:pPr>
-      <w:bookmarkStart w:id="15" w:name="_Toc515896087"/>
-      <w:bookmarkStart w:id="16" w:name="_Toc515986206"/>
+      <w:bookmarkStart w:id="16" w:name="_Toc515896087"/>
+      <w:bookmarkStart w:id="17" w:name="_Toc516041888"/>
       <w:proofErr w:type="spellStart"/>
       <w:r>
         <w:t>Arkitekturella</w:t>
       </w:r>
       <w:proofErr w:type="spellEnd"/>
       <w:r>
-        <w:t xml:space="preserve"> vyer </w:t>
-      </w:r>
-      <w:r>
-        <w:rPr>
-          <w:highlight w:val="yellow"/>
-        </w:rPr>
-        <w:t>TODO</w:t>
-      </w:r>
-      <w:bookmarkEnd w:id="15"/>
-      <w:r>
-        <w:rPr>
-          <w:highlight w:val="yellow"/>
-        </w:rPr>
-        <w:t xml:space="preserve"> (när allt annat är klart, uppdateras så att rätt diagram anges nedan)</w:t>
+        <w:t xml:space="preserve"> vyer</w:t>
       </w:r>
       <w:bookmarkEnd w:id="16"/>
+      <w:bookmarkEnd w:id="17"/>
     </w:p>
     <w:p>
       <w:r>
@@ -7050,27 +6785,13 @@
         <w:t xml:space="preserve"> skall definiera systemets komponenter och interfaces för interaktion och kommunikation, således den funktionalitet som systemet ger slutanvändaren</w:t>
       </w:r>
       <w:r>
-        <w:t xml:space="preserve">. </w:t>
-      </w:r>
-      <w:r>
-        <w:rPr>
-          <w:highlight w:val="cyan"/>
-        </w:rPr>
-        <w:t xml:space="preserve">Detta görs genom klassdiagram och </w:t>
-      </w:r>
-      <w:proofErr w:type="spellStart"/>
-      <w:r>
-        <w:rPr>
-          <w:highlight w:val="cyan"/>
-        </w:rPr>
-        <w:t>state</w:t>
-      </w:r>
-      <w:proofErr w:type="spellEnd"/>
-      <w:r>
-        <w:rPr>
-          <w:highlight w:val="cyan"/>
-        </w:rPr>
-        <w:t xml:space="preserve"> diagram.</w:t>
+        <w:t xml:space="preserve">. Detta görs genom klassdiagram och </w:t>
+      </w:r>
+      <w:r>
+        <w:t>tillstånds</w:t>
+      </w:r>
+      <w:r>
+        <w:t>diagram.</w:t>
       </w:r>
       <w:r>
         <w:t xml:space="preserve"> Primär målgrupp: designers/utvecklare.</w:t>
@@ -7101,7 +6822,13 @@
       </w:r>
       <w:proofErr w:type="spellEnd"/>
       <w:r>
-        <w:t xml:space="preserve">, bland annat genom aktivitetsdiagram. Målgrupp: </w:t>
+        <w:t xml:space="preserve">, </w:t>
+      </w:r>
+      <w:r>
+        <w:t>vi använde</w:t>
+      </w:r>
+      <w:r>
+        <w:t xml:space="preserve"> aktivitetsdiagram. Målgrupp: </w:t>
       </w:r>
       <w:proofErr w:type="spellStart"/>
       <w:r>
@@ -7129,7 +6856,13 @@
       </w:r>
       <w:proofErr w:type="spellEnd"/>
       <w:r>
-        <w:t xml:space="preserve"> visar dataflöden och datastruktur och är främst avsedd för dataspecialister och</w:t>
+        <w:t xml:space="preserve"> visar dataflöden och datastruktur </w:t>
+      </w:r>
+      <w:r>
+        <w:t xml:space="preserve">genom dataflödesdiagram och databasmodeller </w:t>
+      </w:r>
+      <w:r>
+        <w:t>och är främst avsedd för dataspecialister och</w:t>
       </w:r>
       <w:r>
         <w:t xml:space="preserve"> databasadministratörer.</w:t>
@@ -7172,7 +6905,7 @@
       <w:pPr>
         <w:pStyle w:val="Rubrik2"/>
       </w:pPr>
-      <w:bookmarkStart w:id="17" w:name="_Toc515986207"/>
+      <w:bookmarkStart w:id="18" w:name="_Toc516041889"/>
       <w:proofErr w:type="spellStart"/>
       <w:r>
         <w:t>Use</w:t>
@@ -7204,121 +6937,121 @@
       <w:proofErr w:type="spellEnd"/>
       <w:r>
         <w:t>)</w:t>
-      </w:r>
-      <w:bookmarkEnd w:id="17"/>
-    </w:p>
-    <w:p>
-      <w:pPr>
-        <w:pStyle w:val="Rubrik3"/>
-      </w:pPr>
-      <w:bookmarkStart w:id="18" w:name="_Toc515986208"/>
-      <w:r>
-        <w:t>Översikt</w:t>
       </w:r>
       <w:bookmarkEnd w:id="18"/>
     </w:p>
     <w:p>
-      <w:r>
-        <w:t>Syftet med användarvyn är att ge ytterligare sammanhang kring användningen av systemet och interaktionerna mellan dess komponenter. I detta dokument betraktas varje komponent som en användargruppsaktör.</w:t>
-      </w:r>
-    </w:p>
-    <w:p>
-      <w:r>
-        <w:t xml:space="preserve">En övergripande beskrivning av systemet ur ett funktionellt perspektiv är att en kund kommer in på caféet, använder </w:t>
-      </w:r>
-      <w:r>
-        <w:t xml:space="preserve">kundversionen av </w:t>
-      </w:r>
-      <w:proofErr w:type="spellStart"/>
-      <w:r>
-        <w:t>appen</w:t>
-      </w:r>
-      <w:proofErr w:type="spellEnd"/>
-      <w:r>
-        <w:t xml:space="preserve"> för att titta på menyn, eventuellt granska innehållsförteckningen för någon produkt närmare, väljer produkter att lägga i varukorgen, skickar och betalar beställningen. En notifikation går då </w:t>
-      </w:r>
-      <w:r>
-        <w:t xml:space="preserve">via personalversionen av </w:t>
-      </w:r>
-      <w:proofErr w:type="spellStart"/>
-      <w:r>
-        <w:t>appen</w:t>
-      </w:r>
-      <w:proofErr w:type="spellEnd"/>
-      <w:r>
-        <w:t xml:space="preserve"> </w:t>
-      </w:r>
-      <w:r>
-        <w:t>till personale</w:t>
-      </w:r>
-      <w:r>
-        <w:t xml:space="preserve">n </w:t>
-      </w:r>
-      <w:r>
-        <w:t xml:space="preserve">som </w:t>
-      </w:r>
-      <w:proofErr w:type="spellStart"/>
-      <w:r>
-        <w:t>leverar</w:t>
-      </w:r>
-      <w:proofErr w:type="spellEnd"/>
-      <w:r>
-        <w:t xml:space="preserve"> beställningen till rätt bord. Samtidigt uppdateras lagerstatus för produkterna och ordern registreras i en försäljningsdatabas. </w:t>
-      </w:r>
-      <w:r>
-        <w:br/>
-        <w:t xml:space="preserve">Ägaren har </w:t>
-      </w:r>
-      <w:r>
-        <w:t xml:space="preserve">i sin version av </w:t>
-      </w:r>
-      <w:proofErr w:type="spellStart"/>
-      <w:r>
-        <w:t>appen</w:t>
-      </w:r>
-      <w:proofErr w:type="spellEnd"/>
-      <w:r>
-        <w:t xml:space="preserve"> </w:t>
-      </w:r>
-      <w:r>
-        <w:t xml:space="preserve">möjlighet att skapa rapporter så som försäljningsdata och lagerstatus. Vid behov kan ägaren även uppdatera eller lägga till </w:t>
-      </w:r>
-      <w:proofErr w:type="gramStart"/>
-      <w:r>
-        <w:t>ny produktdata</w:t>
-      </w:r>
-      <w:proofErr w:type="gramEnd"/>
-      <w:r>
-        <w:t>.</w:t>
-      </w:r>
-    </w:p>
-    <w:p>
       <w:pPr>
         <w:pStyle w:val="Rubrik3"/>
       </w:pPr>
-      <w:bookmarkStart w:id="19" w:name="_Toc515986209"/>
-      <w:r>
-        <w:t>Aktörer</w:t>
+      <w:bookmarkStart w:id="19" w:name="_Toc516041890"/>
+      <w:r>
+        <w:t>Översikt</w:t>
       </w:r>
       <w:bookmarkEnd w:id="19"/>
     </w:p>
     <w:p>
       <w:r>
-        <w:t>Systemet har fyra olika externa aktörer. Kund, Personal, Ägare och Betalning (exempelvis en bank).</w:t>
+        <w:t>Syftet med användarvyn är att ge ytterligare sammanhang kring användningen av systemet och interaktionerna mellan dess komponenter. I detta dokument betraktas varje komponent som en användargruppsaktör.</w:t>
       </w:r>
     </w:p>
     <w:p>
+      <w:r>
+        <w:t xml:space="preserve">En övergripande beskrivning av systemet ur ett funktionellt perspektiv är att en kund kommer in på caféet, använder </w:t>
+      </w:r>
+      <w:r>
+        <w:t xml:space="preserve">kundversionen av </w:t>
+      </w:r>
+      <w:proofErr w:type="spellStart"/>
+      <w:r>
+        <w:t>appen</w:t>
+      </w:r>
+      <w:proofErr w:type="spellEnd"/>
+      <w:r>
+        <w:t xml:space="preserve"> för att titta på menyn, eventuellt granska innehållsförteckningen för någon produkt närmare, väljer produkter att lägga i varukorgen, skickar och betalar beställningen. En notifikation går då </w:t>
+      </w:r>
+      <w:r>
+        <w:t xml:space="preserve">via personalversionen av </w:t>
+      </w:r>
+      <w:proofErr w:type="spellStart"/>
+      <w:r>
+        <w:t>appen</w:t>
+      </w:r>
+      <w:proofErr w:type="spellEnd"/>
+      <w:r>
+        <w:t xml:space="preserve"> </w:t>
+      </w:r>
+      <w:r>
+        <w:t>till personale</w:t>
+      </w:r>
+      <w:r>
+        <w:t xml:space="preserve">n </w:t>
+      </w:r>
+      <w:r>
+        <w:t xml:space="preserve">som </w:t>
+      </w:r>
+      <w:proofErr w:type="spellStart"/>
+      <w:r>
+        <w:t>leverar</w:t>
+      </w:r>
+      <w:proofErr w:type="spellEnd"/>
+      <w:r>
+        <w:t xml:space="preserve"> beställningen till rätt bord. Samtidigt uppdateras lagerstatus för produkterna och ordern registreras i en försäljningsdatabas. </w:t>
+      </w:r>
+      <w:r>
+        <w:br/>
+        <w:t xml:space="preserve">Ägaren har </w:t>
+      </w:r>
+      <w:r>
+        <w:t xml:space="preserve">i sin version av </w:t>
+      </w:r>
+      <w:proofErr w:type="spellStart"/>
+      <w:r>
+        <w:t>appen</w:t>
+      </w:r>
+      <w:proofErr w:type="spellEnd"/>
+      <w:r>
+        <w:t xml:space="preserve"> </w:t>
+      </w:r>
+      <w:r>
+        <w:t xml:space="preserve">möjlighet att skapa rapporter så som försäljningsdata och lagerstatus. Vid behov kan ägaren även uppdatera eller lägga till </w:t>
+      </w:r>
+      <w:proofErr w:type="gramStart"/>
+      <w:r>
+        <w:t>ny produktdata</w:t>
+      </w:r>
+      <w:proofErr w:type="gramEnd"/>
+      <w:r>
+        <w:t>.</w:t>
+      </w:r>
+    </w:p>
+    <w:p>
+      <w:pPr>
+        <w:pStyle w:val="Rubrik3"/>
+      </w:pPr>
+      <w:bookmarkStart w:id="20" w:name="_Toc516041891"/>
+      <w:r>
+        <w:t>Aktörer</w:t>
+      </w:r>
+      <w:bookmarkEnd w:id="20"/>
+    </w:p>
+    <w:p>
+      <w:r>
+        <w:t>Systemet har fyra olika externa aktörer. Kund, Personal, Ägare och Betalning (exempelvis en bank).</w:t>
+      </w:r>
+    </w:p>
+    <w:p>
       <w:pPr>
         <w:pStyle w:val="Rubrik4"/>
       </w:pPr>
-      <w:bookmarkStart w:id="20" w:name="_Ref515969161"/>
-      <w:bookmarkStart w:id="21" w:name="_Toc515986210"/>
+      <w:bookmarkStart w:id="21" w:name="_Ref515969161"/>
+      <w:bookmarkStart w:id="22" w:name="_Toc516041892"/>
       <w:r>
         <w:lastRenderedPageBreak/>
         <w:t>Kund</w:t>
       </w:r>
-      <w:bookmarkEnd w:id="20"/>
       <w:bookmarkEnd w:id="21"/>
+      <w:bookmarkEnd w:id="22"/>
     </w:p>
     <w:p>
       <w:pPr>
@@ -7501,13 +7234,13 @@
       <w:pPr>
         <w:pStyle w:val="Rubrik4"/>
       </w:pPr>
-      <w:bookmarkStart w:id="22" w:name="_Ref515969323"/>
-      <w:bookmarkStart w:id="23" w:name="_Toc515986211"/>
+      <w:bookmarkStart w:id="23" w:name="_Ref515969323"/>
+      <w:bookmarkStart w:id="24" w:name="_Toc516041893"/>
       <w:r>
         <w:t>Personal</w:t>
       </w:r>
-      <w:bookmarkEnd w:id="22"/>
       <w:bookmarkEnd w:id="23"/>
+      <w:bookmarkEnd w:id="24"/>
     </w:p>
     <w:p>
       <w:pPr>
@@ -7626,14 +7359,14 @@
       <w:pPr>
         <w:pStyle w:val="Rubrik4"/>
       </w:pPr>
-      <w:bookmarkStart w:id="24" w:name="_Ref515969325"/>
-      <w:bookmarkStart w:id="25" w:name="_Toc515986212"/>
+      <w:bookmarkStart w:id="25" w:name="_Ref515969325"/>
+      <w:bookmarkStart w:id="26" w:name="_Toc516041894"/>
       <w:r>
         <w:lastRenderedPageBreak/>
         <w:t>Ägare</w:t>
       </w:r>
-      <w:bookmarkEnd w:id="24"/>
       <w:bookmarkEnd w:id="25"/>
+      <w:bookmarkEnd w:id="26"/>
     </w:p>
     <w:p>
       <w:pPr>
@@ -7733,11 +7466,11 @@
       <w:pPr>
         <w:pStyle w:val="Rubrik4"/>
       </w:pPr>
-      <w:bookmarkStart w:id="26" w:name="_Toc515986213"/>
+      <w:bookmarkStart w:id="27" w:name="_Toc516041895"/>
       <w:r>
         <w:t>Betalning</w:t>
       </w:r>
-      <w:bookmarkEnd w:id="26"/>
+      <w:bookmarkEnd w:id="27"/>
     </w:p>
     <w:p>
       <w:r>
@@ -7754,7 +7487,7 @@
       <w:pPr>
         <w:pStyle w:val="Rubrik2"/>
       </w:pPr>
-      <w:bookmarkStart w:id="27" w:name="_Toc515986214"/>
+      <w:bookmarkStart w:id="28" w:name="_Toc516041896"/>
       <w:proofErr w:type="spellStart"/>
       <w:r>
         <w:t>Logical</w:t>
@@ -7780,7 +7513,7 @@
         </w:rPr>
         <w:t>TODO</w:t>
       </w:r>
-      <w:bookmarkEnd w:id="27"/>
+      <w:bookmarkEnd w:id="28"/>
     </w:p>
     <w:p>
       <w:r>
@@ -7889,7 +7622,7 @@
       <w:pPr>
         <w:pStyle w:val="Beskrivning"/>
       </w:pPr>
-      <w:bookmarkStart w:id="28" w:name="_Ref516040422"/>
+      <w:bookmarkStart w:id="29" w:name="_Ref516040422"/>
       <w:r>
         <w:t xml:space="preserve">Figur </w:t>
       </w:r>
@@ -7901,7 +7634,7 @@
           <w:t>6</w:t>
         </w:r>
       </w:fldSimple>
-      <w:bookmarkEnd w:id="28"/>
+      <w:bookmarkEnd w:id="29"/>
       <w:r>
         <w:t xml:space="preserve"> </w:t>
       </w:r>
@@ -7913,9 +7646,11 @@
       <w:pPr>
         <w:pStyle w:val="Rubrik3"/>
       </w:pPr>
+      <w:bookmarkStart w:id="30" w:name="_Toc516041897"/>
       <w:r>
         <w:t>Funktionalitet</w:t>
       </w:r>
+      <w:bookmarkEnd w:id="30"/>
     </w:p>
     <w:p>
       <w:pPr>
@@ -8167,11 +7902,19 @@
           <w:rFonts w:eastAsia="Calibri"/>
         </w:rPr>
       </w:pPr>
+      <w:bookmarkStart w:id="31" w:name="_Toc516041898"/>
       <w:r>
         <w:rPr>
           <w:rFonts w:eastAsia="Calibri"/>
         </w:rPr>
-        <w:t xml:space="preserve">Implementation </w:t>
+        <w:t>Implementation</w:t>
+      </w:r>
+      <w:bookmarkEnd w:id="31"/>
+      <w:r>
+        <w:rPr>
+          <w:rFonts w:eastAsia="Calibri"/>
+        </w:rPr>
+        <w:t xml:space="preserve"> </w:t>
       </w:r>
     </w:p>
     <w:p>
@@ -8403,19 +8146,14 @@
       <w:pPr>
         <w:pStyle w:val="Rubrik3"/>
       </w:pPr>
-      <w:bookmarkStart w:id="29" w:name="_Toc515986217"/>
+      <w:bookmarkStart w:id="32" w:name="_Toc516041899"/>
       <w:r>
         <w:t>Tillstånds</w:t>
       </w:r>
       <w:r>
-        <w:t>diag</w:t>
-      </w:r>
-      <w:bookmarkStart w:id="30" w:name="_GoBack"/>
-      <w:bookmarkEnd w:id="30"/>
-      <w:r>
-        <w:t>ram</w:t>
-      </w:r>
-      <w:bookmarkEnd w:id="29"/>
+        <w:t>diagram</w:t>
+      </w:r>
+      <w:bookmarkEnd w:id="32"/>
     </w:p>
     <w:p>
       <w:pPr>
@@ -8511,7 +8249,7 @@
       <w:pPr>
         <w:pStyle w:val="Beskrivning"/>
       </w:pPr>
-      <w:bookmarkStart w:id="31" w:name="_Ref515982644"/>
+      <w:bookmarkStart w:id="33" w:name="_Ref515982644"/>
       <w:r>
         <w:t xml:space="preserve">Figur </w:t>
       </w:r>
@@ -8520,10 +8258,10 @@
           <w:rPr>
             <w:noProof/>
           </w:rPr>
-          <w:t>8</w:t>
+          <w:t>7</w:t>
         </w:r>
       </w:fldSimple>
-      <w:bookmarkEnd w:id="31"/>
+      <w:bookmarkEnd w:id="33"/>
       <w:r>
         <w:t xml:space="preserve"> Tillstånds</w:t>
       </w:r>
@@ -8535,7 +8273,7 @@
       <w:pPr>
         <w:pStyle w:val="Rubrik3"/>
       </w:pPr>
-      <w:bookmarkStart w:id="32" w:name="_Toc515986218"/>
+      <w:bookmarkStart w:id="34" w:name="_Toc516041900"/>
       <w:r>
         <w:t>Interfacedefinitioner</w:t>
       </w:r>
@@ -8548,18 +8286,18 @@
         </w:rPr>
         <w:t>TODO</w:t>
       </w:r>
-      <w:bookmarkEnd w:id="32"/>
+      <w:bookmarkEnd w:id="34"/>
     </w:p>
     <w:p/>
     <w:p>
       <w:pPr>
         <w:pStyle w:val="Rubrik3"/>
       </w:pPr>
-      <w:bookmarkStart w:id="33" w:name="_Toc515986219"/>
+      <w:bookmarkStart w:id="35" w:name="_Toc516041901"/>
       <w:r>
         <w:t>Realisering av användarfall</w:t>
       </w:r>
-      <w:bookmarkEnd w:id="33"/>
+      <w:bookmarkEnd w:id="35"/>
     </w:p>
     <w:p>
       <w:r>
@@ -8578,11 +8316,11 @@
       <w:pPr>
         <w:pStyle w:val="Rubrik4"/>
       </w:pPr>
-      <w:bookmarkStart w:id="34" w:name="_Toc515986220"/>
+      <w:bookmarkStart w:id="36" w:name="_Toc516041902"/>
       <w:r>
         <w:t>Lägg produkt i varukorgen</w:t>
       </w:r>
-      <w:bookmarkEnd w:id="34"/>
+      <w:bookmarkEnd w:id="36"/>
     </w:p>
     <w:p>
       <w:r>
@@ -8660,7 +8398,7 @@
           <w:rPr>
             <w:noProof/>
           </w:rPr>
-          <w:t>9</w:t>
+          <w:t>8</w:t>
         </w:r>
       </w:fldSimple>
       <w:r>
@@ -8676,11 +8414,11 @@
       <w:pPr>
         <w:pStyle w:val="Rubrik4"/>
       </w:pPr>
-      <w:bookmarkStart w:id="35" w:name="_Toc515986221"/>
+      <w:bookmarkStart w:id="37" w:name="_Toc516041903"/>
       <w:r>
         <w:t>Gör beställning</w:t>
       </w:r>
-      <w:bookmarkEnd w:id="35"/>
+      <w:bookmarkEnd w:id="37"/>
     </w:p>
     <w:p>
       <w:r>
@@ -8757,7 +8495,7 @@
           <w:rPr>
             <w:noProof/>
           </w:rPr>
-          <w:t>10</w:t>
+          <w:t>9</w:t>
         </w:r>
       </w:fldSimple>
       <w:r>
@@ -8773,7 +8511,7 @@
       <w:pPr>
         <w:pStyle w:val="Rubrik4"/>
       </w:pPr>
-      <w:bookmarkStart w:id="36" w:name="_Toc515986222"/>
+      <w:bookmarkStart w:id="38" w:name="_Toc516041904"/>
       <w:r>
         <w:lastRenderedPageBreak/>
         <w:t xml:space="preserve">Skapa </w:t>
@@ -8784,7 +8522,7 @@
       <w:r>
         <w:t>t</w:t>
       </w:r>
-      <w:bookmarkEnd w:id="36"/>
+      <w:bookmarkEnd w:id="38"/>
     </w:p>
     <w:p>
       <w:r>
@@ -8861,7 +8599,7 @@
           <w:rPr>
             <w:noProof/>
           </w:rPr>
-          <w:t>11</w:t>
+          <w:t>10</w:t>
         </w:r>
       </w:fldSimple>
       <w:r>
@@ -8877,11 +8615,11 @@
       <w:pPr>
         <w:pStyle w:val="Rubrik4"/>
       </w:pPr>
-      <w:bookmarkStart w:id="37" w:name="_Toc515986223"/>
+      <w:bookmarkStart w:id="39" w:name="_Toc516041905"/>
       <w:r>
         <w:t>Hantera produkt</w:t>
       </w:r>
-      <w:bookmarkEnd w:id="37"/>
+      <w:bookmarkEnd w:id="39"/>
       <w:r>
         <w:t xml:space="preserve"> </w:t>
       </w:r>
@@ -8961,7 +8699,7 @@
           <w:rPr>
             <w:noProof/>
           </w:rPr>
-          <w:t>12</w:t>
+          <w:t>11</w:t>
         </w:r>
       </w:fldSimple>
       <w:r>
@@ -8978,8 +8716,8 @@
       <w:pPr>
         <w:pStyle w:val="Rubrik2"/>
       </w:pPr>
-      <w:bookmarkStart w:id="38" w:name="_Toc515896101"/>
-      <w:bookmarkStart w:id="39" w:name="_Toc515986224"/>
+      <w:bookmarkStart w:id="40" w:name="_Toc515896101"/>
+      <w:bookmarkStart w:id="41" w:name="_Toc516041906"/>
       <w:r>
         <w:t>Process</w:t>
       </w:r>
@@ -8990,8 +8728,8 @@
       <w:r>
         <w:t>View</w:t>
       </w:r>
-      <w:bookmarkEnd w:id="38"/>
-      <w:bookmarkEnd w:id="39"/>
+      <w:bookmarkEnd w:id="40"/>
+      <w:bookmarkEnd w:id="41"/>
       <w:proofErr w:type="spellEnd"/>
     </w:p>
     <w:p>
@@ -9002,13 +8740,13 @@
           <w:numId w:val="13"/>
         </w:numPr>
       </w:pPr>
-      <w:bookmarkStart w:id="40" w:name="_Toc515896102"/>
-      <w:bookmarkStart w:id="41" w:name="_Toc515986225"/>
+      <w:bookmarkStart w:id="42" w:name="_Toc515896102"/>
+      <w:bookmarkStart w:id="43" w:name="_Toc516041907"/>
       <w:r>
         <w:t>Översikt</w:t>
       </w:r>
-      <w:bookmarkEnd w:id="40"/>
-      <w:bookmarkEnd w:id="41"/>
+      <w:bookmarkEnd w:id="42"/>
+      <w:bookmarkEnd w:id="43"/>
     </w:p>
     <w:p>
       <w:r>
@@ -9025,11 +8763,11 @@
       <w:pPr>
         <w:pStyle w:val="Rubrik4"/>
       </w:pPr>
-      <w:bookmarkStart w:id="42" w:name="_Toc515986226"/>
+      <w:bookmarkStart w:id="44" w:name="_Toc516041908"/>
       <w:r>
         <w:t>Beställningsprocessen</w:t>
       </w:r>
-      <w:bookmarkEnd w:id="42"/>
+      <w:bookmarkEnd w:id="44"/>
     </w:p>
     <w:p>
       <w:pPr>
@@ -9174,7 +8912,7 @@
       <w:pPr>
         <w:pStyle w:val="Beskrivning"/>
       </w:pPr>
-      <w:bookmarkStart w:id="43" w:name="_Ref516039267"/>
+      <w:bookmarkStart w:id="45" w:name="_Ref516039267"/>
       <w:r>
         <w:t xml:space="preserve">Figur </w:t>
       </w:r>
@@ -9183,10 +8921,10 @@
           <w:rPr>
             <w:noProof/>
           </w:rPr>
-          <w:t>13</w:t>
+          <w:t>12</w:t>
         </w:r>
       </w:fldSimple>
-      <w:bookmarkEnd w:id="43"/>
+      <w:bookmarkEnd w:id="45"/>
       <w:r>
         <w:t xml:space="preserve"> </w:t>
       </w:r>
@@ -9258,7 +8996,7 @@
       <w:pPr>
         <w:pStyle w:val="Beskrivning"/>
       </w:pPr>
-      <w:bookmarkStart w:id="44" w:name="_Ref516039389"/>
+      <w:bookmarkStart w:id="46" w:name="_Ref516039389"/>
       <w:r>
         <w:t xml:space="preserve">Figur </w:t>
       </w:r>
@@ -9267,10 +9005,10 @@
           <w:rPr>
             <w:noProof/>
           </w:rPr>
-          <w:t>14</w:t>
+          <w:t>13</w:t>
         </w:r>
       </w:fldSimple>
-      <w:bookmarkEnd w:id="44"/>
+      <w:bookmarkEnd w:id="46"/>
       <w:r>
         <w:t xml:space="preserve"> Aktivitetsdiagram Hantera beställningen</w:t>
       </w:r>
@@ -9279,11 +9017,11 @@
       <w:pPr>
         <w:pStyle w:val="Rubrik4"/>
       </w:pPr>
-      <w:bookmarkStart w:id="45" w:name="_Toc515986227"/>
+      <w:bookmarkStart w:id="47" w:name="_Toc516041909"/>
       <w:r>
         <w:t>Administrativa processer</w:t>
       </w:r>
-      <w:bookmarkEnd w:id="45"/>
+      <w:bookmarkEnd w:id="47"/>
     </w:p>
     <w:p>
       <w:r>
@@ -9386,7 +9124,7 @@
       <w:pPr>
         <w:pStyle w:val="Beskrivning"/>
       </w:pPr>
-      <w:bookmarkStart w:id="46" w:name="_Ref516039455"/>
+      <w:bookmarkStart w:id="48" w:name="_Ref516039455"/>
       <w:r>
         <w:t xml:space="preserve">Figur </w:t>
       </w:r>
@@ -9395,10 +9133,10 @@
           <w:rPr>
             <w:noProof/>
           </w:rPr>
-          <w:t>15</w:t>
+          <w:t>14</w:t>
         </w:r>
       </w:fldSimple>
-      <w:bookmarkEnd w:id="46"/>
+      <w:bookmarkEnd w:id="48"/>
       <w:r>
         <w:t xml:space="preserve"> Aktivitetsdiagram administrativa processer (hantera produktdata, ta ut rapporter)</w:t>
       </w:r>
@@ -9407,7 +9145,7 @@
       <w:pPr>
         <w:pStyle w:val="Rubrik2"/>
       </w:pPr>
-      <w:bookmarkStart w:id="47" w:name="_Toc515986228"/>
+      <w:bookmarkStart w:id="49" w:name="_Toc516041910"/>
       <w:r>
         <w:t xml:space="preserve">Data </w:t>
       </w:r>
@@ -9415,7 +9153,7 @@
       <w:r>
         <w:t>View</w:t>
       </w:r>
-      <w:bookmarkEnd w:id="47"/>
+      <w:bookmarkEnd w:id="49"/>
       <w:proofErr w:type="spellEnd"/>
     </w:p>
     <w:p>
@@ -9524,7 +9262,7 @@
       <w:pPr>
         <w:pStyle w:val="Beskrivning"/>
       </w:pPr>
-      <w:bookmarkStart w:id="48" w:name="_Ref515919762"/>
+      <w:bookmarkStart w:id="50" w:name="_Ref515919762"/>
       <w:r>
         <w:t xml:space="preserve">Figur </w:t>
       </w:r>
@@ -9533,10 +9271,10 @@
           <w:rPr>
             <w:noProof/>
           </w:rPr>
-          <w:t>16</w:t>
+          <w:t>15</w:t>
         </w:r>
       </w:fldSimple>
-      <w:bookmarkEnd w:id="48"/>
+      <w:bookmarkEnd w:id="50"/>
       <w:r>
         <w:t xml:space="preserve"> DFD </w:t>
       </w:r>
@@ -9672,7 +9410,7 @@
       <w:pPr>
         <w:pStyle w:val="Beskrivning"/>
       </w:pPr>
-      <w:bookmarkStart w:id="49" w:name="_Ref515971966"/>
+      <w:bookmarkStart w:id="51" w:name="_Ref515971966"/>
       <w:r>
         <w:t xml:space="preserve">Figur </w:t>
       </w:r>
@@ -9681,10 +9419,10 @@
           <w:rPr>
             <w:noProof/>
           </w:rPr>
-          <w:t>17</w:t>
+          <w:t>16</w:t>
         </w:r>
       </w:fldSimple>
-      <w:bookmarkEnd w:id="49"/>
+      <w:bookmarkEnd w:id="51"/>
       <w:r>
         <w:t xml:space="preserve"> </w:t>
       </w:r>
@@ -9742,7 +9480,7 @@
       <w:pPr>
         <w:pStyle w:val="Beskrivning"/>
       </w:pPr>
-      <w:bookmarkStart w:id="50" w:name="_Ref515619885"/>
+      <w:bookmarkStart w:id="52" w:name="_Ref515619885"/>
       <w:r>
         <w:t xml:space="preserve">Figur </w:t>
       </w:r>
@@ -9751,10 +9489,10 @@
           <w:rPr>
             <w:noProof/>
           </w:rPr>
-          <w:t>18</w:t>
+          <w:t>17</w:t>
         </w:r>
       </w:fldSimple>
-      <w:bookmarkEnd w:id="50"/>
+      <w:bookmarkEnd w:id="52"/>
       <w:r>
         <w:t xml:space="preserve"> </w:t>
       </w:r>
@@ -9770,7 +9508,7 @@
       <w:pPr>
         <w:pStyle w:val="Rubrik2"/>
       </w:pPr>
-      <w:bookmarkStart w:id="51" w:name="_Toc515986229"/>
+      <w:bookmarkStart w:id="53" w:name="_Toc516041911"/>
       <w:proofErr w:type="spellStart"/>
       <w:r>
         <w:t>Deployment</w:t>
@@ -9795,17 +9533,17 @@
       <w:r>
         <w:t>)</w:t>
       </w:r>
-      <w:bookmarkEnd w:id="51"/>
+      <w:bookmarkEnd w:id="53"/>
     </w:p>
     <w:p>
       <w:pPr>
         <w:pStyle w:val="Rubrik3"/>
       </w:pPr>
-      <w:bookmarkStart w:id="52" w:name="_Toc515986230"/>
+      <w:bookmarkStart w:id="54" w:name="_Toc516041912"/>
       <w:r>
         <w:t>Lösningsöversikt</w:t>
       </w:r>
-      <w:bookmarkEnd w:id="52"/>
+      <w:bookmarkEnd w:id="54"/>
     </w:p>
     <w:p>
       <w:r>
@@ -9909,7 +9647,7 @@
       <w:pPr>
         <w:pStyle w:val="Beskrivning"/>
       </w:pPr>
-      <w:bookmarkStart w:id="53" w:name="_Ref515895994"/>
+      <w:bookmarkStart w:id="55" w:name="_Ref515895994"/>
       <w:r>
         <w:t xml:space="preserve">Figur </w:t>
       </w:r>
@@ -9918,10 +9656,10 @@
           <w:rPr>
             <w:noProof/>
           </w:rPr>
-          <w:t>19</w:t>
+          <w:t>18</w:t>
         </w:r>
       </w:fldSimple>
-      <w:bookmarkEnd w:id="53"/>
+      <w:bookmarkEnd w:id="55"/>
       <w:r>
         <w:t xml:space="preserve"> </w:t>
       </w:r>
@@ -9945,203 +9683,98 @@
     <w:p>
       <w:pPr>
         <w:pStyle w:val="Rubrik3"/>
-        <w:rPr>
-          <w:highlight w:val="green"/>
-        </w:rPr>
-      </w:pPr>
-      <w:bookmarkStart w:id="54" w:name="_Toc515986231"/>
-      <w:r>
-        <w:rPr>
-          <w:highlight w:val="green"/>
-        </w:rPr>
+      </w:pPr>
+      <w:bookmarkStart w:id="56" w:name="_Toc516041913"/>
+      <w:r>
         <w:t>Applikationsversioner</w:t>
       </w:r>
       <w:r>
-        <w:rPr>
-          <w:highlight w:val="yellow"/>
-        </w:rPr>
         <w:t xml:space="preserve"> TODO</w:t>
       </w:r>
-      <w:bookmarkEnd w:id="54"/>
+      <w:bookmarkEnd w:id="56"/>
     </w:p>
     <w:p>
       <w:proofErr w:type="spellStart"/>
       <w:r>
-        <w:rPr>
-          <w:highlight w:val="green"/>
-        </w:rPr>
         <w:t>CaféApp</w:t>
       </w:r>
       <w:proofErr w:type="spellEnd"/>
       <w:r>
-        <w:rPr>
-          <w:highlight w:val="green"/>
-        </w:rPr>
         <w:t xml:space="preserve"> finns i tre olika driftsversioner, vilka har olika funktioner upplåsta i användarinterfacet. Endast versionen för Kund är allmänt tillgänglig. I kundversionen är de funktioner som beskrivs i </w:t>
       </w:r>
       <w:r>
-        <w:rPr>
-          <w:highlight w:val="green"/>
-        </w:rPr>
         <w:t xml:space="preserve">Sektion </w:t>
       </w:r>
       <w:r>
-        <w:rPr>
-          <w:highlight w:val="green"/>
-        </w:rPr>
         <w:fldChar w:fldCharType="begin"/>
       </w:r>
       <w:r>
-        <w:rPr>
-          <w:highlight w:val="green"/>
-        </w:rPr>
         <w:instrText xml:space="preserve"> REF _Ref515969161 \r \h </w:instrText>
       </w:r>
       <w:r>
-        <w:rPr>
-          <w:highlight w:val="green"/>
-        </w:rPr>
         <w:instrText xml:space="preserve"> \* MERGEFORMAT </w:instrText>
       </w:r>
       <w:r>
-        <w:rPr>
-          <w:highlight w:val="green"/>
-        </w:rPr>
-      </w:r>
-      <w:r>
-        <w:rPr>
-          <w:highlight w:val="green"/>
-        </w:rPr>
         <w:fldChar w:fldCharType="separate"/>
       </w:r>
       <w:r>
-        <w:rPr>
-          <w:highlight w:val="green"/>
-        </w:rPr>
         <w:t>4.2.2.1</w:t>
       </w:r>
       <w:r>
-        <w:rPr>
-          <w:highlight w:val="green"/>
-        </w:rPr>
         <w:fldChar w:fldCharType="end"/>
       </w:r>
       <w:r>
-        <w:rPr>
-          <w:highlight w:val="green"/>
-        </w:rPr>
         <w:t xml:space="preserve"> åtkomliga, medan personalversionen </w:t>
       </w:r>
       <w:r>
-        <w:rPr>
-          <w:highlight w:val="green"/>
-        </w:rPr>
         <w:t>omfattar funktionaliteten i Sektion</w:t>
       </w:r>
       <w:r>
-        <w:rPr>
-          <w:highlight w:val="green"/>
-        </w:rPr>
         <w:t xml:space="preserve"> </w:t>
       </w:r>
       <w:r>
-        <w:rPr>
-          <w:highlight w:val="green"/>
-        </w:rPr>
         <w:fldChar w:fldCharType="begin"/>
       </w:r>
       <w:r>
-        <w:rPr>
-          <w:highlight w:val="green"/>
-        </w:rPr>
         <w:instrText xml:space="preserve"> REF _Ref515969323 \r \h </w:instrText>
       </w:r>
       <w:r>
-        <w:rPr>
-          <w:highlight w:val="green"/>
-        </w:rPr>
         <w:instrText xml:space="preserve"> \* MERGEFORMAT </w:instrText>
       </w:r>
       <w:r>
-        <w:rPr>
-          <w:highlight w:val="green"/>
-        </w:rPr>
-      </w:r>
-      <w:r>
-        <w:rPr>
-          <w:highlight w:val="green"/>
-        </w:rPr>
         <w:fldChar w:fldCharType="separate"/>
       </w:r>
       <w:r>
-        <w:rPr>
-          <w:highlight w:val="green"/>
-        </w:rPr>
         <w:t>4.2.2.2</w:t>
       </w:r>
       <w:r>
-        <w:rPr>
-          <w:highlight w:val="green"/>
-        </w:rPr>
         <w:fldChar w:fldCharType="end"/>
       </w:r>
       <w:r>
-        <w:rPr>
-          <w:highlight w:val="green"/>
-        </w:rPr>
         <w:t xml:space="preserve"> och ägarversionen endast har </w:t>
       </w:r>
       <w:r>
-        <w:rPr>
-          <w:highlight w:val="green"/>
-        </w:rPr>
         <w:t xml:space="preserve">åtkomst till de administrativa funktionerna, se Sektion </w:t>
       </w:r>
       <w:r>
-        <w:rPr>
-          <w:highlight w:val="green"/>
-        </w:rPr>
         <w:fldChar w:fldCharType="begin"/>
       </w:r>
       <w:r>
-        <w:rPr>
-          <w:highlight w:val="green"/>
-        </w:rPr>
         <w:instrText xml:space="preserve"> REF _Ref515969325 \r \h </w:instrText>
       </w:r>
       <w:r>
-        <w:rPr>
-          <w:highlight w:val="green"/>
-        </w:rPr>
         <w:instrText xml:space="preserve"> \* MERGEFORMAT </w:instrText>
       </w:r>
       <w:r>
-        <w:rPr>
-          <w:highlight w:val="green"/>
-        </w:rPr>
-      </w:r>
-      <w:r>
-        <w:rPr>
-          <w:highlight w:val="green"/>
-        </w:rPr>
         <w:fldChar w:fldCharType="separate"/>
       </w:r>
       <w:r>
-        <w:rPr>
-          <w:highlight w:val="green"/>
-        </w:rPr>
         <w:t>4.2.2.3</w:t>
       </w:r>
       <w:r>
-        <w:rPr>
-          <w:highlight w:val="green"/>
-        </w:rPr>
         <w:fldChar w:fldCharType="end"/>
       </w:r>
       <w:r>
-        <w:rPr>
-          <w:highlight w:val="green"/>
-        </w:rPr>
         <w:t>.</w:t>
       </w:r>
     </w:p>
@@ -10150,105 +9783,110 @@
       <w:pPr>
         <w:pStyle w:val="Rubrik1"/>
       </w:pPr>
-      <w:bookmarkStart w:id="55" w:name="_Toc515986232"/>
+      <w:bookmarkStart w:id="57" w:name="_Toc516041914"/>
       <w:r>
         <w:t>Icke</w:t>
       </w:r>
       <w:r>
         <w:t>-funktionella krav</w:t>
-      </w:r>
-      <w:bookmarkEnd w:id="55"/>
-    </w:p>
-    <w:p>
-      <w:pPr>
-        <w:pStyle w:val="Rubrik2"/>
-      </w:pPr>
-      <w:bookmarkStart w:id="56" w:name="_Toc515986233"/>
-      <w:r>
-        <w:t>Svarstider</w:t>
-      </w:r>
-      <w:r>
-        <w:t xml:space="preserve"> och kapacitet</w:t>
-      </w:r>
-      <w:bookmarkEnd w:id="56"/>
-    </w:p>
-    <w:p>
-      <w:r>
-        <w:t>Från kundens perspektiv ska svarstiden normalt understiga 2 sekunder vid normalbelastning (20 samtidiga kunder). I övriga fall ska svarstiden vara mindre än 8 sekunder.</w:t>
-      </w:r>
-    </w:p>
-    <w:p>
-      <w:r>
-        <w:t>Systemet ska klara att hantera minst 50 samtidiga användare.</w:t>
-      </w:r>
-    </w:p>
-    <w:p>
-      <w:pPr>
-        <w:pStyle w:val="Rubrik2"/>
-      </w:pPr>
-      <w:bookmarkStart w:id="57" w:name="_Toc515986234"/>
-      <w:r>
-        <w:t>Tillgänglighet</w:t>
       </w:r>
       <w:bookmarkEnd w:id="57"/>
     </w:p>
     <w:p>
-      <w:r>
-        <w:t>För kunden ska systemet vara tillgängligt minst under caféets öppettider. För personal och ägare ytterligare minst från två timmar innan caféet öppnar, samt fyra timmar efter stängning för att möjliggöra administrativa uppgifter.</w:t>
-      </w:r>
-    </w:p>
-    <w:p>
-      <w:r>
-        <w:t xml:space="preserve">Användargränssnittet ska vara intuitivt. </w:t>
-      </w:r>
-    </w:p>
-    <w:p>
       <w:pPr>
         <w:pStyle w:val="Rubrik2"/>
       </w:pPr>
-      <w:bookmarkStart w:id="58" w:name="_Toc515986235"/>
-      <w:r>
-        <w:lastRenderedPageBreak/>
-        <w:t>Tillförlitlighet</w:t>
+      <w:bookmarkStart w:id="58" w:name="_Toc516041915"/>
+      <w:r>
+        <w:t>Svarstider</w:t>
+      </w:r>
+      <w:r>
+        <w:t xml:space="preserve"> och kapacitet</w:t>
       </w:r>
       <w:bookmarkEnd w:id="58"/>
     </w:p>
     <w:p>
       <w:r>
-        <w:t xml:space="preserve">Systemet bör gå att </w:t>
-      </w:r>
-      <w:proofErr w:type="spellStart"/>
-      <w:r>
-        <w:t>drifta</w:t>
-      </w:r>
-      <w:proofErr w:type="spellEnd"/>
-      <w:r>
-        <w:t xml:space="preserve"> med redundans.</w:t>
+        <w:t>Från kundens perspektiv ska svarstiden normalt understiga 2 sekunder vid normalbelastning (20 samtidiga kunder). I övriga fall ska svarstiden vara mindre än 8 sekunder.</w:t>
       </w:r>
     </w:p>
     <w:p>
+      <w:r>
+        <w:t>Systemet ska klara att hantera minst 50 samtidiga användare.</w:t>
+      </w:r>
+    </w:p>
+    <w:p>
       <w:pPr>
         <w:pStyle w:val="Rubrik2"/>
       </w:pPr>
-      <w:bookmarkStart w:id="59" w:name="_Toc515986236"/>
-      <w:r>
-        <w:t>Förvaltningsbarhet</w:t>
+      <w:bookmarkStart w:id="59" w:name="_Toc516041916"/>
+      <w:r>
+        <w:t>Tillgänglighet</w:t>
       </w:r>
       <w:bookmarkEnd w:id="59"/>
     </w:p>
     <w:p>
       <w:r>
-        <w:t>Det ska finnas separata miljöer för utveckling, test och produktion.</w:t>
+        <w:t>För kunden ska systemet vara tillgängligt minst under caféets öppettider. För personal och ägare ytterligare minst från två timmar innan caféet öppnar, samt fyra timmar efter stängning för att möjliggöra administrativa uppgifter.</w:t>
       </w:r>
     </w:p>
     <w:p>
+      <w:r>
+        <w:t xml:space="preserve">Användargränssnittet ska vara intuitivt. </w:t>
+      </w:r>
+    </w:p>
+    <w:p>
+      <w:pPr>
+        <w:pStyle w:val="Rubrik2"/>
+      </w:pPr>
+      <w:bookmarkStart w:id="60" w:name="_Toc516041917"/>
+      <w:r>
+        <w:lastRenderedPageBreak/>
+        <w:t>Tillförlitlighet</w:t>
+      </w:r>
+      <w:bookmarkEnd w:id="60"/>
+    </w:p>
+    <w:p>
+      <w:r>
+        <w:t xml:space="preserve">Systemet bör gå att </w:t>
+      </w:r>
+      <w:proofErr w:type="spellStart"/>
+      <w:r>
+        <w:t>drifta</w:t>
+      </w:r>
+      <w:proofErr w:type="spellEnd"/>
+      <w:r>
+        <w:t xml:space="preserve"> med redundans.</w:t>
+      </w:r>
+    </w:p>
+    <w:p>
+      <w:pPr>
+        <w:pStyle w:val="Rubrik2"/>
+      </w:pPr>
+      <w:bookmarkStart w:id="61" w:name="_Toc516041918"/>
+      <w:r>
+        <w:t>Förvaltningsbarhet</w:t>
+      </w:r>
+      <w:bookmarkEnd w:id="61"/>
+    </w:p>
+    <w:p>
+      <w:r>
+        <w:t>Det ska finnas separata miljöer för utveckling, test och produktion.</w:t>
+      </w:r>
+    </w:p>
+    <w:p>
       <w:pPr>
         <w:pStyle w:val="Rubrik1"/>
       </w:pPr>
-      <w:bookmarkStart w:id="60" w:name="_Toc515986237"/>
-      <w:r>
-        <w:t>Teknisk lösning</w:t>
-      </w:r>
+      <w:bookmarkStart w:id="62" w:name="_Toc516041919"/>
+      <w:r>
+        <w:t xml:space="preserve">Övriga </w:t>
+      </w:r>
+      <w:proofErr w:type="spellStart"/>
+      <w:r>
+        <w:t>Designprinciper</w:t>
+      </w:r>
+      <w:proofErr w:type="spellEnd"/>
       <w:r>
         <w:t xml:space="preserve"> </w:t>
       </w:r>
@@ -10258,101 +9896,72 @@
         </w:rPr>
         <w:t>TODO</w:t>
       </w:r>
+      <w:bookmarkEnd w:id="62"/>
+    </w:p>
+    <w:p>
+      <w:pPr>
+        <w:pStyle w:val="Rubrik2"/>
+      </w:pPr>
+      <w:bookmarkStart w:id="63" w:name="_Toc516041920"/>
+      <w:r>
+        <w:t>Felhantering</w:t>
+      </w:r>
+      <w:bookmarkEnd w:id="63"/>
+    </w:p>
+    <w:p>
+      <w:r>
+        <w:t xml:space="preserve">Javas </w:t>
+      </w:r>
+      <w:proofErr w:type="spellStart"/>
+      <w:r>
+        <w:t>Exceptions</w:t>
+      </w:r>
+      <w:proofErr w:type="spellEnd"/>
+      <w:r>
+        <w:t xml:space="preserve"> används för felhantering i </w:t>
+      </w:r>
+      <w:proofErr w:type="spellStart"/>
+      <w:r>
+        <w:t>android</w:t>
+      </w:r>
+      <w:proofErr w:type="spellEnd"/>
+      <w:r>
+        <w:t xml:space="preserve">-varianten av </w:t>
+      </w:r>
+      <w:r>
+        <w:t xml:space="preserve">applikationen. </w:t>
+      </w:r>
       <w:r>
         <w:rPr>
           <w:highlight w:val="yellow"/>
         </w:rPr>
-        <w:t xml:space="preserve"> – Ta bort?</w:t>
-      </w:r>
-      <w:bookmarkEnd w:id="60"/>
-    </w:p>
-    <w:p>
-      <w:pPr>
-        <w:pStyle w:val="Rubrik2"/>
-      </w:pPr>
-      <w:bookmarkStart w:id="61" w:name="_Toc515986238"/>
-      <w:r>
-        <w:t>Beskrivning</w:t>
-      </w:r>
-      <w:r>
-        <w:t xml:space="preserve"> </w:t>
-      </w:r>
+        <w:t xml:space="preserve">TODO </w:t>
+      </w:r>
+      <w:proofErr w:type="spellStart"/>
       <w:r>
         <w:rPr>
           <w:highlight w:val="yellow"/>
         </w:rPr>
-        <w:t>TODO</w:t>
-      </w:r>
-      <w:bookmarkEnd w:id="61"/>
+        <w:t>xxxx</w:t>
+      </w:r>
+      <w:proofErr w:type="spellEnd"/>
+      <w:r>
+        <w:t xml:space="preserve"> används för felhantering i </w:t>
+      </w:r>
+      <w:proofErr w:type="spellStart"/>
+      <w:r>
+        <w:t>iOS</w:t>
+      </w:r>
+      <w:proofErr w:type="spellEnd"/>
+      <w:r>
+        <w:t>-varianten.</w:t>
+      </w:r>
     </w:p>
     <w:p>
       <w:pPr>
-        <w:pStyle w:val="Rubrik2"/>
-      </w:pPr>
-      <w:bookmarkStart w:id="62" w:name="_Toc515986239"/>
-      <w:r>
-        <w:t>Integration med omvärlden</w:t>
-      </w:r>
-      <w:r>
-        <w:t xml:space="preserve"> </w:t>
-      </w:r>
-      <w:r>
-        <w:rPr>
-          <w:highlight w:val="yellow"/>
-        </w:rPr>
-        <w:t>TODO</w:t>
-      </w:r>
-      <w:bookmarkEnd w:id="62"/>
-    </w:p>
-    <w:p>
-      <w:pPr>
-        <w:pStyle w:val="Rubrik2"/>
-      </w:pPr>
-      <w:bookmarkStart w:id="63" w:name="_Toc515986240"/>
-      <w:r>
-        <w:t>Felhantering</w:t>
-      </w:r>
-      <w:r>
-        <w:t xml:space="preserve"> </w:t>
-      </w:r>
-      <w:r>
-        <w:rPr>
-          <w:highlight w:val="yellow"/>
-        </w:rPr>
-        <w:t xml:space="preserve">TODO – Flytta </w:t>
-      </w:r>
-      <w:r>
-        <w:rPr>
-          <w:highlight w:val="yellow"/>
-        </w:rPr>
-        <w:t xml:space="preserve">vart </w:t>
-      </w:r>
-      <w:r>
-        <w:rPr>
-          <w:highlight w:val="yellow"/>
-        </w:rPr>
-        <w:t>om ta bort huvudsektionen?</w:t>
-      </w:r>
-      <w:bookmarkEnd w:id="63"/>
-    </w:p>
-    <w:p>
-      <w:r>
-        <w:t xml:space="preserve">Javas </w:t>
-      </w:r>
-      <w:proofErr w:type="spellStart"/>
-      <w:r>
-        <w:t>Exceptions</w:t>
-      </w:r>
-      <w:proofErr w:type="spellEnd"/>
-      <w:r>
-        <w:t xml:space="preserve"> används för felhantering i applikationen. </w:t>
-      </w:r>
-    </w:p>
-    <w:p>
-      <w:pPr>
         <w:pStyle w:val="Rubrik3"/>
       </w:pPr>
-      <w:bookmarkStart w:id="64" w:name="_Toc515986241"/>
+      <w:bookmarkStart w:id="64" w:name="_Toc516041921"/>
       <w:r>
         <w:t>Regler</w:t>
       </w:r>
@@ -10386,7 +9995,7 @@
       <w:pPr>
         <w:pStyle w:val="Rubrik3"/>
       </w:pPr>
-      <w:bookmarkStart w:id="65" w:name="_Toc515986242"/>
+      <w:bookmarkStart w:id="65" w:name="_Toc516041922"/>
       <w:r>
         <w:t>Dataformatering</w:t>
       </w:r>
@@ -11599,7 +11208,7 @@
         <v:path o:extrusionok="f" gradientshapeok="t" o:connecttype="rect"/>
         <o:lock v:ext="edit" aspectratio="t"/>
       </v:shapetype>
-      <v:shape id="_x0000_i1095" type="#_x0000_t75" style="width:4.05pt;height:8.95pt" o:bullet="t">
+      <v:shape id="_x0000_i1105" type="#_x0000_t75" style="width:4.05pt;height:8.95pt" o:bullet="t">
         <v:imagedata r:id="rId1" o:title="clip_image001"/>
       </v:shape>
     </w:pict>
@@ -17166,7 +16775,7 @@
 </file>
 
 <file path=customXml/itemProps4.xml><?xml version="1.0" encoding="utf-8"?>
-<ds:datastoreItem xmlns:ds="http://schemas.openxmlformats.org/officeDocument/2006/customXml" ds:itemID="{97C393DE-0540-40B8-81C5-DC0F42402708}">
+<ds:datastoreItem xmlns:ds="http://schemas.openxmlformats.org/officeDocument/2006/customXml" ds:itemID="{1D935787-9AEC-416C-983C-3490FFD96740}">
   <ds:schemaRefs>
     <ds:schemaRef ds:uri="http://schemas.openxmlformats.org/officeDocument/2006/bibliography"/>
   </ds:schemaRefs>

</xml_diff>

<commit_message>
Tog bort TODO kommentar programspråk och utvecklingsverktyg
</commit_message>
<xml_diff>
--- a/Systemarkitektur_projekt_SAD_CafeApp_Billy_Tommy_Zein_Malin_01.docx
+++ b/Systemarkitektur_projekt_SAD_CafeApp_Billy_Tommy_Zein_Malin_01.docx
@@ -11,6 +11,7 @@
             <w:docPartUnique/>
           </w:docPartObj>
         </w:sdtPr>
+        <w:sdtEndPr/>
         <w:sdtContent>
           <w:r>
             <w:rPr>
@@ -247,6 +248,7 @@
                                           <w:dataBinding w:prefixMappings="xmlns:ns0='http://schemas.openxmlformats.org/package/2006/metadata/core-properties' xmlns:ns1='http://purl.org/dc/elements/1.1/'" w:xpath="/ns0:coreProperties[1]/ns1:title[1]" w:storeItemID="{6C3C8BC8-F283-45AE-878A-BAB7291924A1}"/>
                                           <w:text/>
                                         </w:sdtPr>
+                                        <w:sdtEndPr/>
                                         <w:sdtContent>
                                           <w:r>
                                             <w:rPr>
@@ -355,6 +357,7 @@
                                           <w:dataBinding w:prefixMappings="xmlns:ns0='http://schemas.openxmlformats.org/package/2006/metadata/core-properties' xmlns:ns1='http://purl.org/dc/elements/1.1/'" w:xpath="/ns0:coreProperties[1]/ns1:subject[1]" w:storeItemID="{6C3C8BC8-F283-45AE-878A-BAB7291924A1}"/>
                                           <w:text/>
                                         </w:sdtPr>
+                                        <w:sdtEndPr/>
                                         <w:sdtContent>
                                           <w:proofErr w:type="spellStart"/>
                                           <w:r>
@@ -474,6 +477,7 @@
                                     <w:dataBinding w:prefixMappings="xmlns:ns0='http://schemas.openxmlformats.org/package/2006/metadata/core-properties' xmlns:ns1='http://purl.org/dc/elements/1.1/'" w:xpath="/ns0:coreProperties[1]/ns1:title[1]" w:storeItemID="{6C3C8BC8-F283-45AE-878A-BAB7291924A1}"/>
                                     <w:text/>
                                   </w:sdtPr>
+                                  <w:sdtEndPr/>
                                   <w:sdtContent>
                                     <w:r>
                                       <w:rPr>
@@ -582,6 +586,7 @@
                                     <w:dataBinding w:prefixMappings="xmlns:ns0='http://schemas.openxmlformats.org/package/2006/metadata/core-properties' xmlns:ns1='http://purl.org/dc/elements/1.1/'" w:xpath="/ns0:coreProperties[1]/ns1:subject[1]" w:storeItemID="{6C3C8BC8-F283-45AE-878A-BAB7291924A1}"/>
                                     <w:text/>
                                   </w:sdtPr>
+                                  <w:sdtEndPr/>
                                   <w:sdtContent>
                                     <w:proofErr w:type="spellStart"/>
                                     <w:r>
@@ -703,6 +708,7 @@
                                     <w:dataBinding w:prefixMappings="xmlns:ns0='http://schemas.openxmlformats.org/officeDocument/2006/extended-properties'" w:xpath="/ns0:Properties[1]/ns0:Company[1]" w:storeItemID="{6668398D-A668-4E3E-A5EB-62B293D839F1}"/>
                                     <w:text/>
                                   </w:sdtPr>
+                                  <w:sdtEndPr/>
                                   <w:sdtContent>
                                     <w:r>
                                       <w:rPr>
@@ -757,6 +763,7 @@
                                       <w:calendar w:val="gregorian"/>
                                     </w:date>
                                   </w:sdtPr>
+                                  <w:sdtEndPr/>
                                   <w:sdtContent>
                                     <w:r>
                                       <w:t>den 22 maj 2018</w:t>
@@ -776,6 +783,7 @@
                                     <w:dataBinding w:prefixMappings="xmlns:ns0='http://schemas.openxmlformats.org/package/2006/metadata/core-properties' xmlns:ns1='http://purl.org/dc/elements/1.1/'" w:xpath="/ns0:coreProperties[1]/ns1:creator[1]" w:storeItemID="{6C3C8BC8-F283-45AE-878A-BAB7291924A1}"/>
                                     <w:text/>
                                   </w:sdtPr>
+                                  <w:sdtEndPr/>
                                   <w:sdtContent>
                                     <w:r>
                                       <w:t>Billy Andersson, Malin Albinsson, Muhammad Assaf, Tommy Eriksson</w:t>
@@ -945,6 +953,7 @@
           <w:dataBinding w:prefixMappings="xmlns:ns0='http://schemas.openxmlformats.org/package/2006/metadata/core-properties' xmlns:ns1='http://purl.org/dc/elements/1.1/'" w:xpath="/ns0:coreProperties[1]/ns1:title[1]" w:storeItemID="{6C3C8BC8-F283-45AE-878A-BAB7291924A1}"/>
           <w:text/>
         </w:sdtPr>
+        <w:sdtEndPr/>
         <w:sdtContent>
           <w:r>
             <w:rPr>
@@ -992,6 +1001,7 @@
           <w:dataBinding w:prefixMappings="xmlns:ns0='http://schemas.openxmlformats.org/package/2006/metadata/core-properties' xmlns:ns1='http://purl.org/dc/elements/1.1/'" w:xpath="/ns0:coreProperties[1]/ns1:subject[1]" w:storeItemID="{6C3C8BC8-F283-45AE-878A-BAB7291924A1}"/>
           <w:text/>
         </w:sdtPr>
+        <w:sdtEndPr/>
         <w:sdtContent>
           <w:proofErr w:type="spellStart"/>
           <w:r>
@@ -1019,6 +1029,7 @@
           <w:docPartUnique/>
         </w:docPartObj>
       </w:sdtPr>
+      <w:sdtEndPr/>
       <w:sdtContent>
         <w:p>
           <w:pPr>
@@ -1058,7 +1069,7 @@
             </w:rPr>
             <w:fldChar w:fldCharType="separate"/>
           </w:r>
-          <w:hyperlink w:anchor="_Toc516041878" w:history="1">
+          <w:hyperlink w:anchor="_Toc516042927" w:history="1">
             <w:r>
               <w:rPr>
                 <w:rStyle w:val="Hyperlnk"/>
@@ -1100,7 +1111,7 @@
                 <w:noProof/>
                 <w:webHidden/>
               </w:rPr>
-              <w:instrText xml:space="preserve"> PAGEREF _Toc516041878 \h </w:instrText>
+              <w:instrText xml:space="preserve"> PAGEREF _Toc516042927 \h </w:instrText>
             </w:r>
             <w:r>
               <w:rPr>
@@ -1130,92 +1141,6 @@
               <w:fldChar w:fldCharType="end"/>
             </w:r>
           </w:hyperlink>
-        </w:p>
-        <w:p>
-          <w:pPr>
-            <w:pStyle w:val="Innehll2"/>
-            <w:tabs>
-              <w:tab w:val="left" w:pos="878"/>
-            </w:tabs>
-            <w:rPr>
-              <w:b/>
-              <w:smallCaps w:val="0"/>
-              <w:noProof/>
-            </w:rPr>
-          </w:pPr>
-          <w:hyperlink w:anchor="_Toc516041879" w:history="1">
-            <w:r>
-              <w:rPr>
-                <w:rStyle w:val="Hyperlnk"/>
-                <w:noProof/>
-              </w:rPr>
-              <w:t>2.1</w:t>
-            </w:r>
-            <w:r>
-              <w:rPr>
-                <w:smallCaps w:val="0"/>
-                <w:noProof/>
-              </w:rPr>
-              <w:tab/>
-            </w:r>
-            <w:r>
-              <w:rPr>
-                <w:rStyle w:val="Hyperlnk"/>
-                <w:noProof/>
-              </w:rPr>
-              <w:t>Syfte</w:t>
-            </w:r>
-            <w:r>
-              <w:rPr>
-                <w:noProof/>
-                <w:webHidden/>
-              </w:rPr>
-              <w:tab/>
-            </w:r>
-            <w:r>
-              <w:rPr>
-                <w:noProof/>
-                <w:webHidden/>
-              </w:rPr>
-              <w:fldChar w:fldCharType="begin"/>
-            </w:r>
-            <w:r>
-              <w:rPr>
-                <w:noProof/>
-                <w:webHidden/>
-              </w:rPr>
-              <w:instrText xml:space="preserve"> PAGEREF _Toc516041879 \h </w:instrText>
-            </w:r>
-            <w:r>
-              <w:rPr>
-                <w:noProof/>
-                <w:webHidden/>
-              </w:rPr>
-            </w:r>
-            <w:r>
-              <w:rPr>
-                <w:noProof/>
-                <w:webHidden/>
-              </w:rPr>
-              <w:fldChar w:fldCharType="separate"/>
-            </w:r>
-            <w:r>
-              <w:rPr>
-                <w:noProof/>
-                <w:webHidden/>
-              </w:rPr>
-              <w:t>3</w:t>
-            </w:r>
-            <w:r>
-              <w:rPr>
-                <w:noProof/>
-                <w:webHidden/>
-              </w:rPr>
-              <w:fldChar w:fldCharType="end"/>
-            </w:r>
-          </w:hyperlink>
-          <w:bookmarkStart w:id="1" w:name="_GoBack"/>
-          <w:bookmarkEnd w:id="1"/>
         </w:p>
         <w:p>
           <w:pPr>
@@ -1228,12 +1153,95 @@
               <w:noProof/>
             </w:rPr>
           </w:pPr>
-          <w:hyperlink w:anchor="_Toc516041880" w:history="1">
+          <w:hyperlink w:anchor="_Toc516042928" w:history="1">
             <w:r>
               <w:rPr>
                 <w:rStyle w:val="Hyperlnk"/>
                 <w:noProof/>
               </w:rPr>
+              <w:t>2.1</w:t>
+            </w:r>
+            <w:r>
+              <w:rPr>
+                <w:smallCaps w:val="0"/>
+                <w:noProof/>
+              </w:rPr>
+              <w:tab/>
+            </w:r>
+            <w:r>
+              <w:rPr>
+                <w:rStyle w:val="Hyperlnk"/>
+                <w:noProof/>
+              </w:rPr>
+              <w:t>Syfte</w:t>
+            </w:r>
+            <w:r>
+              <w:rPr>
+                <w:noProof/>
+                <w:webHidden/>
+              </w:rPr>
+              <w:tab/>
+            </w:r>
+            <w:r>
+              <w:rPr>
+                <w:noProof/>
+                <w:webHidden/>
+              </w:rPr>
+              <w:fldChar w:fldCharType="begin"/>
+            </w:r>
+            <w:r>
+              <w:rPr>
+                <w:noProof/>
+                <w:webHidden/>
+              </w:rPr>
+              <w:instrText xml:space="preserve"> PAGEREF _Toc516042928 \h </w:instrText>
+            </w:r>
+            <w:r>
+              <w:rPr>
+                <w:noProof/>
+                <w:webHidden/>
+              </w:rPr>
+            </w:r>
+            <w:r>
+              <w:rPr>
+                <w:noProof/>
+                <w:webHidden/>
+              </w:rPr>
+              <w:fldChar w:fldCharType="separate"/>
+            </w:r>
+            <w:r>
+              <w:rPr>
+                <w:noProof/>
+                <w:webHidden/>
+              </w:rPr>
+              <w:t>3</w:t>
+            </w:r>
+            <w:r>
+              <w:rPr>
+                <w:noProof/>
+                <w:webHidden/>
+              </w:rPr>
+              <w:fldChar w:fldCharType="end"/>
+            </w:r>
+          </w:hyperlink>
+        </w:p>
+        <w:p>
+          <w:pPr>
+            <w:pStyle w:val="Innehll2"/>
+            <w:tabs>
+              <w:tab w:val="left" w:pos="878"/>
+            </w:tabs>
+            <w:rPr>
+              <w:smallCaps w:val="0"/>
+              <w:noProof/>
+            </w:rPr>
+          </w:pPr>
+          <w:hyperlink w:anchor="_Toc516042929" w:history="1">
+            <w:r>
+              <w:rPr>
+                <w:rStyle w:val="Hyperlnk"/>
+                <w:noProof/>
+              </w:rPr>
               <w:t>2.2</w:t>
             </w:r>
             <w:r>
@@ -1277,7 +1285,7 @@
                 <w:noProof/>
                 <w:webHidden/>
               </w:rPr>
-              <w:instrText xml:space="preserve"> PAGEREF _Toc516041880 \h </w:instrText>
+              <w:instrText xml:space="preserve"> PAGEREF _Toc516042929 \h </w:instrText>
             </w:r>
             <w:r>
               <w:rPr>
@@ -1320,7 +1328,7 @@
               <w:color w:val="auto"/>
             </w:rPr>
           </w:pPr>
-          <w:hyperlink w:anchor="_Toc516041881" w:history="1">
+          <w:hyperlink w:anchor="_Toc516042930" w:history="1">
             <w:r>
               <w:rPr>
                 <w:rStyle w:val="Hyperlnk"/>
@@ -1362,7 +1370,7 @@
                 <w:noProof/>
                 <w:webHidden/>
               </w:rPr>
-              <w:instrText xml:space="preserve"> PAGEREF _Toc516041881 \h </w:instrText>
+              <w:instrText xml:space="preserve"> PAGEREF _Toc516042930 \h </w:instrText>
             </w:r>
             <w:r>
               <w:rPr>
@@ -1404,7 +1412,7 @@
               <w:noProof/>
             </w:rPr>
           </w:pPr>
-          <w:hyperlink w:anchor="_Toc516041882" w:history="1">
+          <w:hyperlink w:anchor="_Toc516042931" w:history="1">
             <w:r>
               <w:rPr>
                 <w:rStyle w:val="Hyperlnk"/>
@@ -1445,7 +1453,7 @@
                 <w:noProof/>
                 <w:webHidden/>
               </w:rPr>
-              <w:instrText xml:space="preserve"> PAGEREF _Toc516041882 \h </w:instrText>
+              <w:instrText xml:space="preserve"> PAGEREF _Toc516042931 \h </w:instrText>
             </w:r>
             <w:r>
               <w:rPr>
@@ -1487,7 +1495,7 @@
               <w:noProof/>
             </w:rPr>
           </w:pPr>
-          <w:hyperlink w:anchor="_Toc516041883" w:history="1">
+          <w:hyperlink w:anchor="_Toc516042932" w:history="1">
             <w:r>
               <w:rPr>
                 <w:rStyle w:val="Hyperlnk"/>
@@ -1528,7 +1536,7 @@
                 <w:noProof/>
                 <w:webHidden/>
               </w:rPr>
-              <w:instrText xml:space="preserve"> PAGEREF _Toc516041883 \h </w:instrText>
+              <w:instrText xml:space="preserve"> PAGEREF _Toc516042932 \h </w:instrText>
             </w:r>
             <w:r>
               <w:rPr>
@@ -1570,7 +1578,7 @@
               <w:noProof/>
             </w:rPr>
           </w:pPr>
-          <w:hyperlink w:anchor="_Toc516041884" w:history="1">
+          <w:hyperlink w:anchor="_Toc516042933" w:history="1">
             <w:r>
               <w:rPr>
                 <w:rStyle w:val="Hyperlnk"/>
@@ -1611,7 +1619,7 @@
                 <w:noProof/>
                 <w:webHidden/>
               </w:rPr>
-              <w:instrText xml:space="preserve"> PAGEREF _Toc516041884 \h </w:instrText>
+              <w:instrText xml:space="preserve"> PAGEREF _Toc516042933 \h </w:instrText>
             </w:r>
             <w:r>
               <w:rPr>
@@ -1653,7 +1661,7 @@
               <w:noProof/>
             </w:rPr>
           </w:pPr>
-          <w:hyperlink w:anchor="_Toc516041885" w:history="1">
+          <w:hyperlink w:anchor="_Toc516042934" w:history="1">
             <w:r>
               <w:rPr>
                 <w:rStyle w:val="Hyperlnk"/>
@@ -1673,15 +1681,7 @@
                 <w:rStyle w:val="Hyperlnk"/>
                 <w:noProof/>
               </w:rPr>
-              <w:t xml:space="preserve">Produkter och programspråk </w:t>
-            </w:r>
-            <w:r>
-              <w:rPr>
-                <w:rStyle w:val="Hyperlnk"/>
-                <w:noProof/>
-                <w:highlight w:val="yellow"/>
-              </w:rPr>
-              <w:t>TODO KONTROLLERA</w:t>
+              <w:t>Produkter och programspråk</w:t>
             </w:r>
             <w:r>
               <w:rPr>
@@ -1702,7 +1702,7 @@
                 <w:noProof/>
                 <w:webHidden/>
               </w:rPr>
-              <w:instrText xml:space="preserve"> PAGEREF _Toc516041885 \h </w:instrText>
+              <w:instrText xml:space="preserve"> PAGEREF _Toc516042934 \h </w:instrText>
             </w:r>
             <w:r>
               <w:rPr>
@@ -1744,7 +1744,7 @@
               <w:noProof/>
             </w:rPr>
           </w:pPr>
-          <w:hyperlink w:anchor="_Toc516041886" w:history="1">
+          <w:hyperlink w:anchor="_Toc516042935" w:history="1">
             <w:r>
               <w:rPr>
                 <w:rStyle w:val="Hyperlnk"/>
@@ -1764,15 +1764,7 @@
                 <w:rStyle w:val="Hyperlnk"/>
                 <w:noProof/>
               </w:rPr>
-              <w:t xml:space="preserve">Utvecklingsmiljö och utvecklingsverktyg </w:t>
-            </w:r>
-            <w:r>
-              <w:rPr>
-                <w:rStyle w:val="Hyperlnk"/>
-                <w:noProof/>
-                <w:highlight w:val="yellow"/>
-              </w:rPr>
-              <w:t>TODO</w:t>
+              <w:t>Utvecklingsmiljö och utvecklingsverktyg</w:t>
             </w:r>
             <w:r>
               <w:rPr>
@@ -1793,7 +1785,7 @@
                 <w:noProof/>
                 <w:webHidden/>
               </w:rPr>
-              <w:instrText xml:space="preserve"> PAGEREF _Toc516041886 \h </w:instrText>
+              <w:instrText xml:space="preserve"> PAGEREF _Toc516042935 \h </w:instrText>
             </w:r>
             <w:r>
               <w:rPr>
@@ -1836,7 +1828,7 @@
               <w:color w:val="auto"/>
             </w:rPr>
           </w:pPr>
-          <w:hyperlink w:anchor="_Toc516041887" w:history="1">
+          <w:hyperlink w:anchor="_Toc516042936" w:history="1">
             <w:r>
               <w:rPr>
                 <w:rStyle w:val="Hyperlnk"/>
@@ -1878,7 +1870,7 @@
                 <w:noProof/>
                 <w:webHidden/>
               </w:rPr>
-              <w:instrText xml:space="preserve"> PAGEREF _Toc516041887 \h </w:instrText>
+              <w:instrText xml:space="preserve"> PAGEREF _Toc516042936 \h </w:instrText>
             </w:r>
             <w:r>
               <w:rPr>
@@ -1920,7 +1912,7 @@
               <w:noProof/>
             </w:rPr>
           </w:pPr>
-          <w:hyperlink w:anchor="_Toc516041888" w:history="1">
+          <w:hyperlink w:anchor="_Toc516042937" w:history="1">
             <w:r>
               <w:rPr>
                 <w:rStyle w:val="Hyperlnk"/>
@@ -1961,7 +1953,7 @@
                 <w:noProof/>
                 <w:webHidden/>
               </w:rPr>
-              <w:instrText xml:space="preserve"> PAGEREF _Toc516041888 \h </w:instrText>
+              <w:instrText xml:space="preserve"> PAGEREF _Toc516042937 \h </w:instrText>
             </w:r>
             <w:r>
               <w:rPr>
@@ -2003,7 +1995,7 @@
               <w:noProof/>
             </w:rPr>
           </w:pPr>
-          <w:hyperlink w:anchor="_Toc516041889" w:history="1">
+          <w:hyperlink w:anchor="_Toc516042938" w:history="1">
             <w:r>
               <w:rPr>
                 <w:rStyle w:val="Hyperlnk"/>
@@ -2044,7 +2036,7 @@
                 <w:noProof/>
                 <w:webHidden/>
               </w:rPr>
-              <w:instrText xml:space="preserve"> PAGEREF _Toc516041889 \h </w:instrText>
+              <w:instrText xml:space="preserve"> PAGEREF _Toc516042938 \h </w:instrText>
             </w:r>
             <w:r>
               <w:rPr>
@@ -2086,7 +2078,7 @@
               <w:noProof/>
             </w:rPr>
           </w:pPr>
-          <w:hyperlink w:anchor="_Toc516041890" w:history="1">
+          <w:hyperlink w:anchor="_Toc516042939" w:history="1">
             <w:r>
               <w:rPr>
                 <w:rStyle w:val="Hyperlnk"/>
@@ -2127,7 +2119,7 @@
                 <w:noProof/>
                 <w:webHidden/>
               </w:rPr>
-              <w:instrText xml:space="preserve"> PAGEREF _Toc516041890 \h </w:instrText>
+              <w:instrText xml:space="preserve"> PAGEREF _Toc516042939 \h </w:instrText>
             </w:r>
             <w:r>
               <w:rPr>
@@ -2169,7 +2161,7 @@
               <w:noProof/>
             </w:rPr>
           </w:pPr>
-          <w:hyperlink w:anchor="_Toc516041891" w:history="1">
+          <w:hyperlink w:anchor="_Toc516042940" w:history="1">
             <w:r>
               <w:rPr>
                 <w:rStyle w:val="Hyperlnk"/>
@@ -2210,7 +2202,7 @@
                 <w:noProof/>
                 <w:webHidden/>
               </w:rPr>
-              <w:instrText xml:space="preserve"> PAGEREF _Toc516041891 \h </w:instrText>
+              <w:instrText xml:space="preserve"> PAGEREF _Toc516042940 \h </w:instrText>
             </w:r>
             <w:r>
               <w:rPr>
@@ -2252,7 +2244,7 @@
               <w:noProof/>
             </w:rPr>
           </w:pPr>
-          <w:hyperlink w:anchor="_Toc516041892" w:history="1">
+          <w:hyperlink w:anchor="_Toc516042941" w:history="1">
             <w:r>
               <w:rPr>
                 <w:rStyle w:val="Hyperlnk"/>
@@ -2293,7 +2285,7 @@
                 <w:noProof/>
                 <w:webHidden/>
               </w:rPr>
-              <w:instrText xml:space="preserve"> PAGEREF _Toc516041892 \h </w:instrText>
+              <w:instrText xml:space="preserve"> PAGEREF _Toc516042941 \h </w:instrText>
             </w:r>
             <w:r>
               <w:rPr>
@@ -2335,7 +2327,7 @@
               <w:noProof/>
             </w:rPr>
           </w:pPr>
-          <w:hyperlink w:anchor="_Toc516041893" w:history="1">
+          <w:hyperlink w:anchor="_Toc516042942" w:history="1">
             <w:r>
               <w:rPr>
                 <w:rStyle w:val="Hyperlnk"/>
@@ -2376,7 +2368,7 @@
                 <w:noProof/>
                 <w:webHidden/>
               </w:rPr>
-              <w:instrText xml:space="preserve"> PAGEREF _Toc516041893 \h </w:instrText>
+              <w:instrText xml:space="preserve"> PAGEREF _Toc516042942 \h </w:instrText>
             </w:r>
             <w:r>
               <w:rPr>
@@ -2418,7 +2410,7 @@
               <w:noProof/>
             </w:rPr>
           </w:pPr>
-          <w:hyperlink w:anchor="_Toc516041894" w:history="1">
+          <w:hyperlink w:anchor="_Toc516042943" w:history="1">
             <w:r>
               <w:rPr>
                 <w:rStyle w:val="Hyperlnk"/>
@@ -2440,6 +2432,8 @@
               </w:rPr>
               <w:t>Ägare</w:t>
             </w:r>
+            <w:bookmarkStart w:id="1" w:name="_GoBack"/>
+            <w:bookmarkEnd w:id="1"/>
             <w:r>
               <w:rPr>
                 <w:noProof/>
@@ -2459,7 +2453,7 @@
                 <w:noProof/>
                 <w:webHidden/>
               </w:rPr>
-              <w:instrText xml:space="preserve"> PAGEREF _Toc516041894 \h </w:instrText>
+              <w:instrText xml:space="preserve"> PAGEREF _Toc516042943 \h </w:instrText>
             </w:r>
             <w:r>
               <w:rPr>
@@ -2501,7 +2495,7 @@
               <w:noProof/>
             </w:rPr>
           </w:pPr>
-          <w:hyperlink w:anchor="_Toc516041895" w:history="1">
+          <w:hyperlink w:anchor="_Toc516042944" w:history="1">
             <w:r>
               <w:rPr>
                 <w:rStyle w:val="Hyperlnk"/>
@@ -2542,7 +2536,7 @@
                 <w:noProof/>
                 <w:webHidden/>
               </w:rPr>
-              <w:instrText xml:space="preserve"> PAGEREF _Toc516041895 \h </w:instrText>
+              <w:instrText xml:space="preserve"> PAGEREF _Toc516042944 \h </w:instrText>
             </w:r>
             <w:r>
               <w:rPr>
@@ -2584,7 +2578,7 @@
               <w:noProof/>
             </w:rPr>
           </w:pPr>
-          <w:hyperlink w:anchor="_Toc516041896" w:history="1">
+          <w:hyperlink w:anchor="_Toc516042945" w:history="1">
             <w:r>
               <w:rPr>
                 <w:rStyle w:val="Hyperlnk"/>
@@ -2633,7 +2627,7 @@
                 <w:noProof/>
                 <w:webHidden/>
               </w:rPr>
-              <w:instrText xml:space="preserve"> PAGEREF _Toc516041896 \h </w:instrText>
+              <w:instrText xml:space="preserve"> PAGEREF _Toc516042945 \h </w:instrText>
             </w:r>
             <w:r>
               <w:rPr>
@@ -2675,7 +2669,7 @@
               <w:noProof/>
             </w:rPr>
           </w:pPr>
-          <w:hyperlink w:anchor="_Toc516041897" w:history="1">
+          <w:hyperlink w:anchor="_Toc516042946" w:history="1">
             <w:r>
               <w:rPr>
                 <w:rStyle w:val="Hyperlnk"/>
@@ -2716,7 +2710,7 @@
                 <w:noProof/>
                 <w:webHidden/>
               </w:rPr>
-              <w:instrText xml:space="preserve"> PAGEREF _Toc516041897 \h </w:instrText>
+              <w:instrText xml:space="preserve"> PAGEREF _Toc516042946 \h </w:instrText>
             </w:r>
             <w:r>
               <w:rPr>
@@ -2758,7 +2752,7 @@
               <w:noProof/>
             </w:rPr>
           </w:pPr>
-          <w:hyperlink w:anchor="_Toc516041898" w:history="1">
+          <w:hyperlink w:anchor="_Toc516042947" w:history="1">
             <w:r>
               <w:rPr>
                 <w:rStyle w:val="Hyperlnk"/>
@@ -2801,7 +2795,7 @@
                 <w:noProof/>
                 <w:webHidden/>
               </w:rPr>
-              <w:instrText xml:space="preserve"> PAGEREF _Toc516041898 \h </w:instrText>
+              <w:instrText xml:space="preserve"> PAGEREF _Toc516042947 \h </w:instrText>
             </w:r>
             <w:r>
               <w:rPr>
@@ -2843,7 +2837,7 @@
               <w:noProof/>
             </w:rPr>
           </w:pPr>
-          <w:hyperlink w:anchor="_Toc516041899" w:history="1">
+          <w:hyperlink w:anchor="_Toc516042948" w:history="1">
             <w:r>
               <w:rPr>
                 <w:rStyle w:val="Hyperlnk"/>
@@ -2884,7 +2878,7 @@
                 <w:noProof/>
                 <w:webHidden/>
               </w:rPr>
-              <w:instrText xml:space="preserve"> PAGEREF _Toc516041899 \h </w:instrText>
+              <w:instrText xml:space="preserve"> PAGEREF _Toc516042948 \h </w:instrText>
             </w:r>
             <w:r>
               <w:rPr>
@@ -2926,7 +2920,7 @@
               <w:noProof/>
             </w:rPr>
           </w:pPr>
-          <w:hyperlink w:anchor="_Toc516041900" w:history="1">
+          <w:hyperlink w:anchor="_Toc516042949" w:history="1">
             <w:r>
               <w:rPr>
                 <w:rStyle w:val="Hyperlnk"/>
@@ -2975,7 +2969,7 @@
                 <w:noProof/>
                 <w:webHidden/>
               </w:rPr>
-              <w:instrText xml:space="preserve"> PAGEREF _Toc516041900 \h </w:instrText>
+              <w:instrText xml:space="preserve"> PAGEREF _Toc516042949 \h </w:instrText>
             </w:r>
             <w:r>
               <w:rPr>
@@ -3017,7 +3011,7 @@
               <w:noProof/>
             </w:rPr>
           </w:pPr>
-          <w:hyperlink w:anchor="_Toc516041901" w:history="1">
+          <w:hyperlink w:anchor="_Toc516042950" w:history="1">
             <w:r>
               <w:rPr>
                 <w:rStyle w:val="Hyperlnk"/>
@@ -3058,7 +3052,7 @@
                 <w:noProof/>
                 <w:webHidden/>
               </w:rPr>
-              <w:instrText xml:space="preserve"> PAGEREF _Toc516041901 \h </w:instrText>
+              <w:instrText xml:space="preserve"> PAGEREF _Toc516042950 \h </w:instrText>
             </w:r>
             <w:r>
               <w:rPr>
@@ -3100,7 +3094,7 @@
               <w:noProof/>
             </w:rPr>
           </w:pPr>
-          <w:hyperlink w:anchor="_Toc516041902" w:history="1">
+          <w:hyperlink w:anchor="_Toc516042951" w:history="1">
             <w:r>
               <w:rPr>
                 <w:rStyle w:val="Hyperlnk"/>
@@ -3141,7 +3135,7 @@
                 <w:noProof/>
                 <w:webHidden/>
               </w:rPr>
-              <w:instrText xml:space="preserve"> PAGEREF _Toc516041902 \h </w:instrText>
+              <w:instrText xml:space="preserve"> PAGEREF _Toc516042951 \h </w:instrText>
             </w:r>
             <w:r>
               <w:rPr>
@@ -3183,7 +3177,7 @@
               <w:noProof/>
             </w:rPr>
           </w:pPr>
-          <w:hyperlink w:anchor="_Toc516041903" w:history="1">
+          <w:hyperlink w:anchor="_Toc516042952" w:history="1">
             <w:r>
               <w:rPr>
                 <w:rStyle w:val="Hyperlnk"/>
@@ -3224,7 +3218,7 @@
                 <w:noProof/>
                 <w:webHidden/>
               </w:rPr>
-              <w:instrText xml:space="preserve"> PAGEREF _Toc516041903 \h </w:instrText>
+              <w:instrText xml:space="preserve"> PAGEREF _Toc516042952 \h </w:instrText>
             </w:r>
             <w:r>
               <w:rPr>
@@ -3266,7 +3260,7 @@
               <w:noProof/>
             </w:rPr>
           </w:pPr>
-          <w:hyperlink w:anchor="_Toc516041904" w:history="1">
+          <w:hyperlink w:anchor="_Toc516042953" w:history="1">
             <w:r>
               <w:rPr>
                 <w:rStyle w:val="Hyperlnk"/>
@@ -3307,7 +3301,7 @@
                 <w:noProof/>
                 <w:webHidden/>
               </w:rPr>
-              <w:instrText xml:space="preserve"> PAGEREF _Toc516041904 \h </w:instrText>
+              <w:instrText xml:space="preserve"> PAGEREF _Toc516042953 \h </w:instrText>
             </w:r>
             <w:r>
               <w:rPr>
@@ -3349,7 +3343,7 @@
               <w:noProof/>
             </w:rPr>
           </w:pPr>
-          <w:hyperlink w:anchor="_Toc516041905" w:history="1">
+          <w:hyperlink w:anchor="_Toc516042954" w:history="1">
             <w:r>
               <w:rPr>
                 <w:rStyle w:val="Hyperlnk"/>
@@ -3390,7 +3384,7 @@
                 <w:noProof/>
                 <w:webHidden/>
               </w:rPr>
-              <w:instrText xml:space="preserve"> PAGEREF _Toc516041905 \h </w:instrText>
+              <w:instrText xml:space="preserve"> PAGEREF _Toc516042954 \h </w:instrText>
             </w:r>
             <w:r>
               <w:rPr>
@@ -3432,7 +3426,7 @@
               <w:noProof/>
             </w:rPr>
           </w:pPr>
-          <w:hyperlink w:anchor="_Toc516041906" w:history="1">
+          <w:hyperlink w:anchor="_Toc516042955" w:history="1">
             <w:r>
               <w:rPr>
                 <w:rStyle w:val="Hyperlnk"/>
@@ -3473,7 +3467,7 @@
                 <w:noProof/>
                 <w:webHidden/>
               </w:rPr>
-              <w:instrText xml:space="preserve"> PAGEREF _Toc516041906 \h </w:instrText>
+              <w:instrText xml:space="preserve"> PAGEREF _Toc516042955 \h </w:instrText>
             </w:r>
             <w:r>
               <w:rPr>
@@ -3515,7 +3509,7 @@
               <w:noProof/>
             </w:rPr>
           </w:pPr>
-          <w:hyperlink w:anchor="_Toc516041907" w:history="1">
+          <w:hyperlink w:anchor="_Toc516042956" w:history="1">
             <w:r>
               <w:rPr>
                 <w:rStyle w:val="Hyperlnk"/>
@@ -3556,7 +3550,7 @@
                 <w:noProof/>
                 <w:webHidden/>
               </w:rPr>
-              <w:instrText xml:space="preserve"> PAGEREF _Toc516041907 \h </w:instrText>
+              <w:instrText xml:space="preserve"> PAGEREF _Toc516042956 \h </w:instrText>
             </w:r>
             <w:r>
               <w:rPr>
@@ -3598,7 +3592,7 @@
               <w:noProof/>
             </w:rPr>
           </w:pPr>
-          <w:hyperlink w:anchor="_Toc516041908" w:history="1">
+          <w:hyperlink w:anchor="_Toc516042957" w:history="1">
             <w:r>
               <w:rPr>
                 <w:rStyle w:val="Hyperlnk"/>
@@ -3639,7 +3633,7 @@
                 <w:noProof/>
                 <w:webHidden/>
               </w:rPr>
-              <w:instrText xml:space="preserve"> PAGEREF _Toc516041908 \h </w:instrText>
+              <w:instrText xml:space="preserve"> PAGEREF _Toc516042957 \h </w:instrText>
             </w:r>
             <w:r>
               <w:rPr>
@@ -3681,7 +3675,7 @@
               <w:noProof/>
             </w:rPr>
           </w:pPr>
-          <w:hyperlink w:anchor="_Toc516041909" w:history="1">
+          <w:hyperlink w:anchor="_Toc516042958" w:history="1">
             <w:r>
               <w:rPr>
                 <w:rStyle w:val="Hyperlnk"/>
@@ -3722,7 +3716,7 @@
                 <w:noProof/>
                 <w:webHidden/>
               </w:rPr>
-              <w:instrText xml:space="preserve"> PAGEREF _Toc516041909 \h </w:instrText>
+              <w:instrText xml:space="preserve"> PAGEREF _Toc516042958 \h </w:instrText>
             </w:r>
             <w:r>
               <w:rPr>
@@ -3764,7 +3758,7 @@
               <w:noProof/>
             </w:rPr>
           </w:pPr>
-          <w:hyperlink w:anchor="_Toc516041910" w:history="1">
+          <w:hyperlink w:anchor="_Toc516042959" w:history="1">
             <w:r>
               <w:rPr>
                 <w:rStyle w:val="Hyperlnk"/>
@@ -3805,7 +3799,7 @@
                 <w:noProof/>
                 <w:webHidden/>
               </w:rPr>
-              <w:instrText xml:space="preserve"> PAGEREF _Toc516041910 \h </w:instrText>
+              <w:instrText xml:space="preserve"> PAGEREF _Toc516042959 \h </w:instrText>
             </w:r>
             <w:r>
               <w:rPr>
@@ -3847,7 +3841,7 @@
               <w:noProof/>
             </w:rPr>
           </w:pPr>
-          <w:hyperlink w:anchor="_Toc516041911" w:history="1">
+          <w:hyperlink w:anchor="_Toc516042960" w:history="1">
             <w:r>
               <w:rPr>
                 <w:rStyle w:val="Hyperlnk"/>
@@ -3888,7 +3882,7 @@
                 <w:noProof/>
                 <w:webHidden/>
               </w:rPr>
-              <w:instrText xml:space="preserve"> PAGEREF _Toc516041911 \h </w:instrText>
+              <w:instrText xml:space="preserve"> PAGEREF _Toc516042960 \h </w:instrText>
             </w:r>
             <w:r>
               <w:rPr>
@@ -3930,7 +3924,7 @@
               <w:noProof/>
             </w:rPr>
           </w:pPr>
-          <w:hyperlink w:anchor="_Toc516041912" w:history="1">
+          <w:hyperlink w:anchor="_Toc516042961" w:history="1">
             <w:r>
               <w:rPr>
                 <w:rStyle w:val="Hyperlnk"/>
@@ -3971,7 +3965,7 @@
                 <w:noProof/>
                 <w:webHidden/>
               </w:rPr>
-              <w:instrText xml:space="preserve"> PAGEREF _Toc516041912 \h </w:instrText>
+              <w:instrText xml:space="preserve"> PAGEREF _Toc516042961 \h </w:instrText>
             </w:r>
             <w:r>
               <w:rPr>
@@ -4013,7 +4007,7 @@
               <w:noProof/>
             </w:rPr>
           </w:pPr>
-          <w:hyperlink w:anchor="_Toc516041913" w:history="1">
+          <w:hyperlink w:anchor="_Toc516042962" w:history="1">
             <w:r>
               <w:rPr>
                 <w:rStyle w:val="Hyperlnk"/>
@@ -4054,7 +4048,7 @@
                 <w:noProof/>
                 <w:webHidden/>
               </w:rPr>
-              <w:instrText xml:space="preserve"> PAGEREF _Toc516041913 \h </w:instrText>
+              <w:instrText xml:space="preserve"> PAGEREF _Toc516042962 \h </w:instrText>
             </w:r>
             <w:r>
               <w:rPr>
@@ -4097,7 +4091,7 @@
               <w:color w:val="auto"/>
             </w:rPr>
           </w:pPr>
-          <w:hyperlink w:anchor="_Toc516041914" w:history="1">
+          <w:hyperlink w:anchor="_Toc516042963" w:history="1">
             <w:r>
               <w:rPr>
                 <w:rStyle w:val="Hyperlnk"/>
@@ -4139,7 +4133,7 @@
                 <w:noProof/>
                 <w:webHidden/>
               </w:rPr>
-              <w:instrText xml:space="preserve"> PAGEREF _Toc516041914 \h </w:instrText>
+              <w:instrText xml:space="preserve"> PAGEREF _Toc516042963 \h </w:instrText>
             </w:r>
             <w:r>
               <w:rPr>
@@ -4181,7 +4175,7 @@
               <w:noProof/>
             </w:rPr>
           </w:pPr>
-          <w:hyperlink w:anchor="_Toc516041915" w:history="1">
+          <w:hyperlink w:anchor="_Toc516042964" w:history="1">
             <w:r>
               <w:rPr>
                 <w:rStyle w:val="Hyperlnk"/>
@@ -4222,7 +4216,7 @@
                 <w:noProof/>
                 <w:webHidden/>
               </w:rPr>
-              <w:instrText xml:space="preserve"> PAGEREF _Toc516041915 \h </w:instrText>
+              <w:instrText xml:space="preserve"> PAGEREF _Toc516042964 \h </w:instrText>
             </w:r>
             <w:r>
               <w:rPr>
@@ -4264,7 +4258,7 @@
               <w:noProof/>
             </w:rPr>
           </w:pPr>
-          <w:hyperlink w:anchor="_Toc516041916" w:history="1">
+          <w:hyperlink w:anchor="_Toc516042965" w:history="1">
             <w:r>
               <w:rPr>
                 <w:rStyle w:val="Hyperlnk"/>
@@ -4305,7 +4299,7 @@
                 <w:noProof/>
                 <w:webHidden/>
               </w:rPr>
-              <w:instrText xml:space="preserve"> PAGEREF _Toc516041916 \h </w:instrText>
+              <w:instrText xml:space="preserve"> PAGEREF _Toc516042965 \h </w:instrText>
             </w:r>
             <w:r>
               <w:rPr>
@@ -4347,7 +4341,7 @@
               <w:noProof/>
             </w:rPr>
           </w:pPr>
-          <w:hyperlink w:anchor="_Toc516041917" w:history="1">
+          <w:hyperlink w:anchor="_Toc516042966" w:history="1">
             <w:r>
               <w:rPr>
                 <w:rStyle w:val="Hyperlnk"/>
@@ -4388,7 +4382,7 @@
                 <w:noProof/>
                 <w:webHidden/>
               </w:rPr>
-              <w:instrText xml:space="preserve"> PAGEREF _Toc516041917 \h </w:instrText>
+              <w:instrText xml:space="preserve"> PAGEREF _Toc516042966 \h </w:instrText>
             </w:r>
             <w:r>
               <w:rPr>
@@ -4430,7 +4424,7 @@
               <w:noProof/>
             </w:rPr>
           </w:pPr>
-          <w:hyperlink w:anchor="_Toc516041918" w:history="1">
+          <w:hyperlink w:anchor="_Toc516042967" w:history="1">
             <w:r>
               <w:rPr>
                 <w:rStyle w:val="Hyperlnk"/>
@@ -4471,7 +4465,7 @@
                 <w:noProof/>
                 <w:webHidden/>
               </w:rPr>
-              <w:instrText xml:space="preserve"> PAGEREF _Toc516041918 \h </w:instrText>
+              <w:instrText xml:space="preserve"> PAGEREF _Toc516042967 \h </w:instrText>
             </w:r>
             <w:r>
               <w:rPr>
@@ -4514,7 +4508,7 @@
               <w:color w:val="auto"/>
             </w:rPr>
           </w:pPr>
-          <w:hyperlink w:anchor="_Toc516041919" w:history="1">
+          <w:hyperlink w:anchor="_Toc516042968" w:history="1">
             <w:r>
               <w:rPr>
                 <w:rStyle w:val="Hyperlnk"/>
@@ -4564,7 +4558,7 @@
                 <w:noProof/>
                 <w:webHidden/>
               </w:rPr>
-              <w:instrText xml:space="preserve"> PAGEREF _Toc516041919 \h </w:instrText>
+              <w:instrText xml:space="preserve"> PAGEREF _Toc516042968 \h </w:instrText>
             </w:r>
             <w:r>
               <w:rPr>
@@ -4606,7 +4600,7 @@
               <w:noProof/>
             </w:rPr>
           </w:pPr>
-          <w:hyperlink w:anchor="_Toc516041920" w:history="1">
+          <w:hyperlink w:anchor="_Toc516042969" w:history="1">
             <w:r>
               <w:rPr>
                 <w:rStyle w:val="Hyperlnk"/>
@@ -4647,7 +4641,7 @@
                 <w:noProof/>
                 <w:webHidden/>
               </w:rPr>
-              <w:instrText xml:space="preserve"> PAGEREF _Toc516041920 \h </w:instrText>
+              <w:instrText xml:space="preserve"> PAGEREF _Toc516042969 \h </w:instrText>
             </w:r>
             <w:r>
               <w:rPr>
@@ -4689,7 +4683,7 @@
               <w:noProof/>
             </w:rPr>
           </w:pPr>
-          <w:hyperlink w:anchor="_Toc516041921" w:history="1">
+          <w:hyperlink w:anchor="_Toc516042970" w:history="1">
             <w:r>
               <w:rPr>
                 <w:rStyle w:val="Hyperlnk"/>
@@ -4730,7 +4724,7 @@
                 <w:noProof/>
                 <w:webHidden/>
               </w:rPr>
-              <w:instrText xml:space="preserve"> PAGEREF _Toc516041921 \h </w:instrText>
+              <w:instrText xml:space="preserve"> PAGEREF _Toc516042970 \h </w:instrText>
             </w:r>
             <w:r>
               <w:rPr>
@@ -4772,7 +4766,7 @@
               <w:noProof/>
             </w:rPr>
           </w:pPr>
-          <w:hyperlink w:anchor="_Toc516041922" w:history="1">
+          <w:hyperlink w:anchor="_Toc516042971" w:history="1">
             <w:r>
               <w:rPr>
                 <w:rStyle w:val="Hyperlnk"/>
@@ -4813,7 +4807,7 @@
                 <w:noProof/>
                 <w:webHidden/>
               </w:rPr>
-              <w:instrText xml:space="preserve"> PAGEREF _Toc516041922 \h </w:instrText>
+              <w:instrText xml:space="preserve"> PAGEREF _Toc516042971 \h </w:instrText>
             </w:r>
             <w:r>
               <w:rPr>
@@ -4875,7 +4869,7 @@
       <w:pPr>
         <w:pStyle w:val="Rubrik1"/>
       </w:pPr>
-      <w:bookmarkStart w:id="2" w:name="_Toc516041878"/>
+      <w:bookmarkStart w:id="2" w:name="_Toc516042927"/>
       <w:r>
         <w:lastRenderedPageBreak/>
         <w:t>Inledning</w:t>
@@ -4886,7 +4880,7 @@
       <w:pPr>
         <w:pStyle w:val="Rubrik2"/>
       </w:pPr>
-      <w:bookmarkStart w:id="3" w:name="_Toc516041879"/>
+      <w:bookmarkStart w:id="3" w:name="_Toc516042928"/>
       <w:r>
         <w:t>Syfte</w:t>
       </w:r>
@@ -4931,7 +4925,7 @@
       <w:pPr>
         <w:pStyle w:val="Rubrik2"/>
       </w:pPr>
-      <w:bookmarkStart w:id="4" w:name="_Toc516041880"/>
+      <w:bookmarkStart w:id="4" w:name="_Toc516042929"/>
       <w:r>
         <w:t>Definitioner och förkortningar</w:t>
       </w:r>
@@ -4973,7 +4967,7 @@
       <w:pPr>
         <w:pStyle w:val="Rubrik1"/>
       </w:pPr>
-      <w:bookmarkStart w:id="5" w:name="_Toc516041881"/>
+      <w:bookmarkStart w:id="5" w:name="_Toc516042930"/>
       <w:proofErr w:type="spellStart"/>
       <w:r>
         <w:t>Arkitekturell</w:t>
@@ -4991,7 +4985,7 @@
       <w:pPr>
         <w:pStyle w:val="Rubrik2"/>
       </w:pPr>
-      <w:bookmarkStart w:id="6" w:name="_Toc516041882"/>
+      <w:bookmarkStart w:id="6" w:name="_Toc516042931"/>
       <w:r>
         <w:t>Övergripande mål</w:t>
       </w:r>
@@ -5134,14 +5128,27 @@
       <w:r>
         <w:t xml:space="preserve">Figur </w:t>
       </w:r>
-      <w:fldSimple w:instr=" SEQ Figur \* ARABIC ">
-        <w:r>
-          <w:rPr>
-            <w:noProof/>
-          </w:rPr>
-          <w:t>1</w:t>
-        </w:r>
-      </w:fldSimple>
+      <w:r>
+        <w:fldChar w:fldCharType="begin"/>
+      </w:r>
+      <w:r>
+        <w:instrText xml:space="preserve"> SEQ Figur \* ARABIC </w:instrText>
+      </w:r>
+      <w:r>
+        <w:fldChar w:fldCharType="separate"/>
+      </w:r>
+      <w:r>
+        <w:rPr>
+          <w:noProof/>
+        </w:rPr>
+        <w:t>1</w:t>
+      </w:r>
+      <w:r>
+        <w:rPr>
+          <w:noProof/>
+        </w:rPr>
+        <w:fldChar w:fldCharType="end"/>
+      </w:r>
       <w:bookmarkEnd w:id="7"/>
       <w:r>
         <w:t xml:space="preserve"> DFD </w:t>
@@ -5168,7 +5175,7 @@
           <w:numId w:val="13"/>
         </w:numPr>
       </w:pPr>
-      <w:bookmarkStart w:id="8" w:name="_Toc516041883"/>
+      <w:bookmarkStart w:id="8" w:name="_Toc516042932"/>
       <w:r>
         <w:t>Interaktion med omvärlden</w:t>
       </w:r>
@@ -5211,7 +5218,7 @@
           <w:numId w:val="13"/>
         </w:numPr>
       </w:pPr>
-      <w:bookmarkStart w:id="9" w:name="_Toc516041884"/>
+      <w:bookmarkStart w:id="9" w:name="_Toc516042933"/>
       <w:r>
         <w:t>Avgränsningar</w:t>
       </w:r>
@@ -5227,24 +5234,9 @@
       <w:pPr>
         <w:pStyle w:val="Rubrik2"/>
       </w:pPr>
-      <w:bookmarkStart w:id="10" w:name="_Toc516041885"/>
+      <w:bookmarkStart w:id="10" w:name="_Toc516042934"/>
       <w:r>
         <w:t>Produkter och programspråk</w:t>
-      </w:r>
-      <w:r>
-        <w:t xml:space="preserve"> </w:t>
-      </w:r>
-      <w:r>
-        <w:rPr>
-          <w:highlight w:val="yellow"/>
-        </w:rPr>
-        <w:t>TODO</w:t>
-      </w:r>
-      <w:r>
-        <w:rPr>
-          <w:highlight w:val="yellow"/>
-        </w:rPr>
-        <w:t xml:space="preserve"> KONTROLLERA</w:t>
       </w:r>
       <w:bookmarkEnd w:id="10"/>
     </w:p>
@@ -5295,14 +5287,27 @@
       <w:r>
         <w:t xml:space="preserve">Tabell </w:t>
       </w:r>
-      <w:fldSimple w:instr=" SEQ Tabell \* ARABIC ">
-        <w:r>
-          <w:rPr>
-            <w:noProof/>
-          </w:rPr>
-          <w:t>1</w:t>
-        </w:r>
-      </w:fldSimple>
+      <w:r>
+        <w:fldChar w:fldCharType="begin"/>
+      </w:r>
+      <w:r>
+        <w:instrText xml:space="preserve"> SEQ Tabell \* ARABIC </w:instrText>
+      </w:r>
+      <w:r>
+        <w:fldChar w:fldCharType="separate"/>
+      </w:r>
+      <w:r>
+        <w:rPr>
+          <w:noProof/>
+        </w:rPr>
+        <w:t>1</w:t>
+      </w:r>
+      <w:r>
+        <w:rPr>
+          <w:noProof/>
+        </w:rPr>
+        <w:fldChar w:fldCharType="end"/>
+      </w:r>
       <w:bookmarkEnd w:id="11"/>
       <w:r>
         <w:t xml:space="preserve"> Produkter och programspråk</w:t>
@@ -5438,15 +5443,9 @@
           <w:p>
             <w:pPr>
               <w:pStyle w:val="Brdtext"/>
-              <w:rPr>
-                <w:highlight w:val="yellow"/>
-              </w:rPr>
             </w:pPr>
             <w:proofErr w:type="spellStart"/>
             <w:r>
-              <w:rPr>
-                <w:highlight w:val="yellow"/>
-              </w:rPr>
               <w:t>Driftskomponent</w:t>
             </w:r>
             <w:proofErr w:type="spellEnd"/>
@@ -5465,14 +5464,8 @@
           <w:p>
             <w:pPr>
               <w:pStyle w:val="Brdtext"/>
-              <w:rPr>
-                <w:highlight w:val="yellow"/>
-              </w:rPr>
             </w:pPr>
             <w:r>
-              <w:rPr>
-                <w:highlight w:val="yellow"/>
-              </w:rPr>
               <w:t>TeamCity</w:t>
             </w:r>
           </w:p>
@@ -5490,14 +5483,8 @@
           <w:p>
             <w:pPr>
               <w:pStyle w:val="Brdtext"/>
-              <w:rPr>
-                <w:highlight w:val="yellow"/>
-              </w:rPr>
             </w:pPr>
             <w:r>
-              <w:rPr>
-                <w:highlight w:val="yellow"/>
-              </w:rPr>
               <w:t>2017.2</w:t>
             </w:r>
           </w:p>
@@ -5545,15 +5532,9 @@
           <w:p>
             <w:pPr>
               <w:pStyle w:val="Brdtext"/>
-              <w:rPr>
-                <w:highlight w:val="yellow"/>
-              </w:rPr>
             </w:pPr>
             <w:proofErr w:type="spellStart"/>
             <w:r>
-              <w:rPr>
-                <w:highlight w:val="yellow"/>
-              </w:rPr>
               <w:t>Databashanterare</w:t>
             </w:r>
             <w:proofErr w:type="spellEnd"/>
@@ -5572,15 +5553,9 @@
           <w:p>
             <w:pPr>
               <w:pStyle w:val="Brdtext"/>
-              <w:rPr>
-                <w:highlight w:val="yellow"/>
-              </w:rPr>
             </w:pPr>
             <w:proofErr w:type="spellStart"/>
             <w:r>
-              <w:rPr>
-                <w:highlight w:val="yellow"/>
-              </w:rPr>
               <w:t>pgAdmin</w:t>
             </w:r>
             <w:proofErr w:type="spellEnd"/>
@@ -5599,14 +5574,8 @@
           <w:p>
             <w:pPr>
               <w:pStyle w:val="Brdtext"/>
-              <w:rPr>
-                <w:highlight w:val="yellow"/>
-              </w:rPr>
             </w:pPr>
             <w:r>
-              <w:rPr>
-                <w:highlight w:val="yellow"/>
-              </w:rPr>
               <w:t>3</w:t>
             </w:r>
           </w:p>
@@ -5654,15 +5623,9 @@
           <w:p>
             <w:pPr>
               <w:pStyle w:val="Brdtext"/>
-              <w:rPr>
-                <w:highlight w:val="yellow"/>
-              </w:rPr>
             </w:pPr>
             <w:proofErr w:type="spellStart"/>
             <w:r>
-              <w:rPr>
-                <w:highlight w:val="yellow"/>
-              </w:rPr>
               <w:t>Programspråk</w:t>
             </w:r>
             <w:proofErr w:type="spellEnd"/>
@@ -5682,14 +5645,8 @@
           <w:p>
             <w:pPr>
               <w:pStyle w:val="Brdtext"/>
-              <w:rPr>
-                <w:highlight w:val="yellow"/>
-              </w:rPr>
             </w:pPr>
             <w:r>
-              <w:rPr>
-                <w:highlight w:val="yellow"/>
-              </w:rPr>
               <w:t xml:space="preserve">Java </w:t>
             </w:r>
           </w:p>
@@ -5708,14 +5665,8 @@
           <w:p>
             <w:pPr>
               <w:pStyle w:val="Brdtext"/>
-              <w:rPr>
-                <w:highlight w:val="yellow"/>
-              </w:rPr>
             </w:pPr>
             <w:r>
-              <w:rPr>
-                <w:highlight w:val="yellow"/>
-              </w:rPr>
               <w:t>8</w:t>
             </w:r>
           </w:p>
@@ -5779,15 +5730,9 @@
           <w:p>
             <w:pPr>
               <w:pStyle w:val="Brdtext"/>
-              <w:rPr>
-                <w:highlight w:val="yellow"/>
-              </w:rPr>
             </w:pPr>
             <w:proofErr w:type="spellStart"/>
             <w:r>
-              <w:rPr>
-                <w:highlight w:val="yellow"/>
-              </w:rPr>
               <w:t>Programspråk</w:t>
             </w:r>
             <w:proofErr w:type="spellEnd"/>
@@ -5806,14 +5751,8 @@
           <w:p>
             <w:pPr>
               <w:pStyle w:val="Brdtext"/>
-              <w:rPr>
-                <w:highlight w:val="yellow"/>
-              </w:rPr>
             </w:pPr>
             <w:r>
-              <w:rPr>
-                <w:highlight w:val="yellow"/>
-              </w:rPr>
               <w:t>Swift</w:t>
             </w:r>
           </w:p>
@@ -5831,14 +5770,8 @@
           <w:p>
             <w:pPr>
               <w:pStyle w:val="Brdtext"/>
-              <w:rPr>
-                <w:highlight w:val="yellow"/>
-              </w:rPr>
             </w:pPr>
             <w:r>
-              <w:rPr>
-                <w:highlight w:val="yellow"/>
-              </w:rPr>
               <w:t>4</w:t>
             </w:r>
           </w:p>
@@ -5882,14 +5815,7 @@
                 <w:rFonts w:ascii="Times New Roman" w:hAnsi="Times New Roman" w:cs="Times New Roman"/>
                 <w:color w:val="212121"/>
               </w:rPr>
-              <w:t>-</w:t>
-            </w:r>
-            <w:r>
-              <w:rPr>
-                <w:rFonts w:ascii="Times New Roman" w:hAnsi="Times New Roman" w:cs="Times New Roman"/>
-                <w:color w:val="212121"/>
-              </w:rPr>
-              <w:t>versionen</w:t>
+              <w:t>-versionen</w:t>
             </w:r>
           </w:p>
         </w:tc>
@@ -5908,15 +5834,9 @@
           <w:p>
             <w:pPr>
               <w:pStyle w:val="Brdtext"/>
-              <w:rPr>
-                <w:highlight w:val="yellow"/>
-              </w:rPr>
             </w:pPr>
             <w:proofErr w:type="spellStart"/>
             <w:r>
-              <w:rPr>
-                <w:highlight w:val="yellow"/>
-              </w:rPr>
               <w:t>Programspråk</w:t>
             </w:r>
             <w:proofErr w:type="spellEnd"/>
@@ -5935,14 +5855,8 @@
           <w:p>
             <w:pPr>
               <w:pStyle w:val="Brdtext"/>
-              <w:rPr>
-                <w:highlight w:val="yellow"/>
-              </w:rPr>
             </w:pPr>
             <w:r>
-              <w:rPr>
-                <w:highlight w:val="yellow"/>
-              </w:rPr>
               <w:t>Java EE</w:t>
             </w:r>
           </w:p>
@@ -5960,14 +5874,8 @@
           <w:p>
             <w:pPr>
               <w:pStyle w:val="Brdtext"/>
-              <w:rPr>
-                <w:highlight w:val="yellow"/>
-              </w:rPr>
             </w:pPr>
             <w:r>
-              <w:rPr>
-                <w:highlight w:val="yellow"/>
-              </w:rPr>
               <w:t>8</w:t>
             </w:r>
           </w:p>
@@ -6015,18 +5923,9 @@
       <w:pPr>
         <w:pStyle w:val="Rubrik2"/>
       </w:pPr>
-      <w:bookmarkStart w:id="12" w:name="_Toc516041886"/>
+      <w:bookmarkStart w:id="12" w:name="_Toc516042935"/>
       <w:r>
         <w:t>Utvecklingsmiljö och utvecklingsverktyg</w:t>
-      </w:r>
-      <w:r>
-        <w:t xml:space="preserve"> </w:t>
-      </w:r>
-      <w:r>
-        <w:rPr>
-          <w:highlight w:val="yellow"/>
-        </w:rPr>
-        <w:t>TODO</w:t>
       </w:r>
       <w:bookmarkEnd w:id="12"/>
     </w:p>
@@ -6116,14 +6015,27 @@
         <w:lastRenderedPageBreak/>
         <w:t xml:space="preserve">Tabell </w:t>
       </w:r>
-      <w:fldSimple w:instr=" SEQ Tabell \* ARABIC ">
-        <w:r>
-          <w:rPr>
-            <w:noProof/>
-          </w:rPr>
-          <w:t>2</w:t>
-        </w:r>
-      </w:fldSimple>
+      <w:r>
+        <w:fldChar w:fldCharType="begin"/>
+      </w:r>
+      <w:r>
+        <w:instrText xml:space="preserve"> SEQ Tabell \* ARABIC </w:instrText>
+      </w:r>
+      <w:r>
+        <w:fldChar w:fldCharType="separate"/>
+      </w:r>
+      <w:r>
+        <w:rPr>
+          <w:noProof/>
+        </w:rPr>
+        <w:t>2</w:t>
+      </w:r>
+      <w:r>
+        <w:rPr>
+          <w:noProof/>
+        </w:rPr>
+        <w:fldChar w:fldCharType="end"/>
+      </w:r>
       <w:bookmarkEnd w:id="13"/>
       <w:r>
         <w:t xml:space="preserve"> Miljöer och verktyg</w:t>
@@ -6478,37 +6390,22 @@
             </w:pPr>
             <w:proofErr w:type="spellStart"/>
             <w:r>
-              <w:rPr>
-                <w:highlight w:val="yellow"/>
-              </w:rPr>
               <w:t>Byggstöd</w:t>
             </w:r>
             <w:proofErr w:type="spellEnd"/>
             <w:r>
-              <w:rPr>
-                <w:highlight w:val="yellow"/>
-              </w:rPr>
               <w:t xml:space="preserve"> </w:t>
             </w:r>
             <w:proofErr w:type="spellStart"/>
             <w:r>
-              <w:rPr>
-                <w:highlight w:val="yellow"/>
-              </w:rPr>
               <w:t>och</w:t>
             </w:r>
             <w:proofErr w:type="spellEnd"/>
             <w:r>
-              <w:rPr>
-                <w:highlight w:val="yellow"/>
-              </w:rPr>
               <w:t xml:space="preserve"> </w:t>
             </w:r>
             <w:proofErr w:type="spellStart"/>
             <w:r>
-              <w:rPr>
-                <w:highlight w:val="yellow"/>
-              </w:rPr>
               <w:t>rapporteringsverktyg</w:t>
             </w:r>
             <w:proofErr w:type="spellEnd"/>
@@ -6553,13 +6450,11 @@
               <w:keepNext/>
               <w:ind w:left="357"/>
               <w:rPr>
-                <w:highlight w:val="yellow"/>
                 <w:lang w:val="sv-SE"/>
               </w:rPr>
             </w:pPr>
             <w:r>
               <w:rPr>
-                <w:highlight w:val="yellow"/>
                 <w:lang w:val="sv-SE"/>
               </w:rPr>
               <w:t xml:space="preserve">Anslutning och hantering av databasen </w:t>
@@ -6613,27 +6508,23 @@
               <w:keepNext/>
               <w:ind w:left="357"/>
               <w:rPr>
-                <w:highlight w:val="yellow"/>
                 <w:lang w:val="sv-SE"/>
               </w:rPr>
             </w:pPr>
             <w:r>
               <w:rPr>
-                <w:highlight w:val="yellow"/>
                 <w:lang w:val="sv-SE"/>
               </w:rPr>
               <w:t>Relatio</w:t>
             </w:r>
             <w:r>
               <w:rPr>
-                <w:highlight w:val="yellow"/>
                 <w:lang w:val="sv-SE"/>
               </w:rPr>
               <w:t>ns</w:t>
             </w:r>
             <w:r>
               <w:rPr>
-                <w:highlight w:val="yellow"/>
                 <w:lang w:val="sv-SE"/>
               </w:rPr>
               <w:t>databas</w:t>
@@ -6651,7 +6542,7 @@
         </w:numPr>
       </w:pPr>
       <w:bookmarkStart w:id="14" w:name="_Toc515896086"/>
-      <w:bookmarkStart w:id="15" w:name="_Toc516041887"/>
+      <w:bookmarkStart w:id="15" w:name="_Toc516042936"/>
       <w:proofErr w:type="spellStart"/>
       <w:r>
         <w:t>Arkitekturell</w:t>
@@ -6672,7 +6563,7 @@
         </w:numPr>
       </w:pPr>
       <w:bookmarkStart w:id="16" w:name="_Toc515896087"/>
-      <w:bookmarkStart w:id="17" w:name="_Toc516041888"/>
+      <w:bookmarkStart w:id="17" w:name="_Toc516042937"/>
       <w:proofErr w:type="spellStart"/>
       <w:r>
         <w:t>Arkitekturella</w:t>
@@ -6905,7 +6796,7 @@
       <w:pPr>
         <w:pStyle w:val="Rubrik2"/>
       </w:pPr>
-      <w:bookmarkStart w:id="18" w:name="_Toc516041889"/>
+      <w:bookmarkStart w:id="18" w:name="_Toc516042938"/>
       <w:proofErr w:type="spellStart"/>
       <w:r>
         <w:t>Use</w:t>
@@ -6944,7 +6835,7 @@
       <w:pPr>
         <w:pStyle w:val="Rubrik3"/>
       </w:pPr>
-      <w:bookmarkStart w:id="19" w:name="_Toc516041890"/>
+      <w:bookmarkStart w:id="19" w:name="_Toc516042939"/>
       <w:r>
         <w:t>Översikt</w:t>
       </w:r>
@@ -7029,7 +6920,7 @@
       <w:pPr>
         <w:pStyle w:val="Rubrik3"/>
       </w:pPr>
-      <w:bookmarkStart w:id="20" w:name="_Toc516041891"/>
+      <w:bookmarkStart w:id="20" w:name="_Toc516042940"/>
       <w:r>
         <w:t>Aktörer</w:t>
       </w:r>
@@ -7045,7 +6936,7 @@
         <w:pStyle w:val="Rubrik4"/>
       </w:pPr>
       <w:bookmarkStart w:id="21" w:name="_Ref515969161"/>
-      <w:bookmarkStart w:id="22" w:name="_Toc516041892"/>
+      <w:bookmarkStart w:id="22" w:name="_Toc516042941"/>
       <w:r>
         <w:lastRenderedPageBreak/>
         <w:t>Kund</w:t>
@@ -7115,14 +7006,27 @@
       <w:r>
         <w:t xml:space="preserve">Figur </w:t>
       </w:r>
-      <w:fldSimple w:instr=" SEQ Figur \* ARABIC ">
-        <w:r>
-          <w:rPr>
-            <w:noProof/>
-          </w:rPr>
-          <w:t>2</w:t>
-        </w:r>
-      </w:fldSimple>
+      <w:r>
+        <w:fldChar w:fldCharType="begin"/>
+      </w:r>
+      <w:r>
+        <w:instrText xml:space="preserve"> SEQ Figur \* ARABIC </w:instrText>
+      </w:r>
+      <w:r>
+        <w:fldChar w:fldCharType="separate"/>
+      </w:r>
+      <w:r>
+        <w:rPr>
+          <w:noProof/>
+        </w:rPr>
+        <w:t>2</w:t>
+      </w:r>
+      <w:r>
+        <w:rPr>
+          <w:noProof/>
+        </w:rPr>
+        <w:fldChar w:fldCharType="end"/>
+      </w:r>
       <w:r>
         <w:t xml:space="preserve"> </w:t>
       </w:r>
@@ -7202,14 +7106,27 @@
       <w:r>
         <w:t xml:space="preserve">Figur </w:t>
       </w:r>
-      <w:fldSimple w:instr=" SEQ Figur \* ARABIC ">
-        <w:r>
-          <w:rPr>
-            <w:noProof/>
-          </w:rPr>
-          <w:t>3</w:t>
-        </w:r>
-      </w:fldSimple>
+      <w:r>
+        <w:fldChar w:fldCharType="begin"/>
+      </w:r>
+      <w:r>
+        <w:instrText xml:space="preserve"> SEQ Figur \* ARABIC </w:instrText>
+      </w:r>
+      <w:r>
+        <w:fldChar w:fldCharType="separate"/>
+      </w:r>
+      <w:r>
+        <w:rPr>
+          <w:noProof/>
+        </w:rPr>
+        <w:t>3</w:t>
+      </w:r>
+      <w:r>
+        <w:rPr>
+          <w:noProof/>
+        </w:rPr>
+        <w:fldChar w:fldCharType="end"/>
+      </w:r>
       <w:r>
         <w:t xml:space="preserve"> Några </w:t>
       </w:r>
@@ -7235,7 +7152,7 @@
         <w:pStyle w:val="Rubrik4"/>
       </w:pPr>
       <w:bookmarkStart w:id="23" w:name="_Ref515969323"/>
-      <w:bookmarkStart w:id="24" w:name="_Toc516041893"/>
+      <w:bookmarkStart w:id="24" w:name="_Toc516042942"/>
       <w:r>
         <w:t>Personal</w:t>
       </w:r>
@@ -7360,7 +7277,7 @@
         <w:pStyle w:val="Rubrik4"/>
       </w:pPr>
       <w:bookmarkStart w:id="25" w:name="_Ref515969325"/>
-      <w:bookmarkStart w:id="26" w:name="_Toc516041894"/>
+      <w:bookmarkStart w:id="26" w:name="_Toc516042943"/>
       <w:r>
         <w:lastRenderedPageBreak/>
         <w:t>Ägare</w:t>
@@ -7442,14 +7359,27 @@
       <w:r>
         <w:t xml:space="preserve">Figur </w:t>
       </w:r>
-      <w:fldSimple w:instr=" SEQ Figur \* ARABIC ">
-        <w:r>
-          <w:rPr>
-            <w:noProof/>
-          </w:rPr>
-          <w:t>5</w:t>
-        </w:r>
-      </w:fldSimple>
+      <w:r>
+        <w:fldChar w:fldCharType="begin"/>
+      </w:r>
+      <w:r>
+        <w:instrText xml:space="preserve"> SEQ Figur \* ARABIC </w:instrText>
+      </w:r>
+      <w:r>
+        <w:fldChar w:fldCharType="separate"/>
+      </w:r>
+      <w:r>
+        <w:rPr>
+          <w:noProof/>
+        </w:rPr>
+        <w:t>5</w:t>
+      </w:r>
+      <w:r>
+        <w:rPr>
+          <w:noProof/>
+        </w:rPr>
+        <w:fldChar w:fldCharType="end"/>
+      </w:r>
       <w:r>
         <w:t xml:space="preserve"> </w:t>
       </w:r>
@@ -7466,7 +7396,7 @@
       <w:pPr>
         <w:pStyle w:val="Rubrik4"/>
       </w:pPr>
-      <w:bookmarkStart w:id="27" w:name="_Toc516041895"/>
+      <w:bookmarkStart w:id="27" w:name="_Toc516042944"/>
       <w:r>
         <w:t>Betalning</w:t>
       </w:r>
@@ -7487,7 +7417,7 @@
       <w:pPr>
         <w:pStyle w:val="Rubrik2"/>
       </w:pPr>
-      <w:bookmarkStart w:id="28" w:name="_Toc516041896"/>
+      <w:bookmarkStart w:id="28" w:name="_Toc516042945"/>
       <w:proofErr w:type="spellStart"/>
       <w:r>
         <w:t>Logical</w:t>
@@ -7626,14 +7556,27 @@
       <w:r>
         <w:t xml:space="preserve">Figur </w:t>
       </w:r>
-      <w:fldSimple w:instr=" SEQ Figur \* ARABIC ">
-        <w:r>
-          <w:rPr>
-            <w:noProof/>
-          </w:rPr>
-          <w:t>6</w:t>
-        </w:r>
-      </w:fldSimple>
+      <w:r>
+        <w:fldChar w:fldCharType="begin"/>
+      </w:r>
+      <w:r>
+        <w:instrText xml:space="preserve"> SEQ Figur \* ARABIC </w:instrText>
+      </w:r>
+      <w:r>
+        <w:fldChar w:fldCharType="separate"/>
+      </w:r>
+      <w:r>
+        <w:rPr>
+          <w:noProof/>
+        </w:rPr>
+        <w:t>6</w:t>
+      </w:r>
+      <w:r>
+        <w:rPr>
+          <w:noProof/>
+        </w:rPr>
+        <w:fldChar w:fldCharType="end"/>
+      </w:r>
       <w:bookmarkEnd w:id="29"/>
       <w:r>
         <w:t xml:space="preserve"> </w:t>
@@ -7646,7 +7589,7 @@
       <w:pPr>
         <w:pStyle w:val="Rubrik3"/>
       </w:pPr>
-      <w:bookmarkStart w:id="30" w:name="_Toc516041897"/>
+      <w:bookmarkStart w:id="30" w:name="_Toc516042946"/>
       <w:r>
         <w:t>Funktionalitet</w:t>
       </w:r>
@@ -7665,21 +7608,7 @@
           <w:rFonts w:ascii="Calibri" w:eastAsia="Calibri" w:hAnsi="Calibri" w:cs="Calibri"/>
           <w:sz w:val="24"/>
         </w:rPr>
-        <w:t>Arkitekturen som används har tre olika designmönster som g</w:t>
-      </w:r>
-      <w:r>
-        <w:rPr>
-          <w:rFonts w:ascii="Calibri" w:eastAsia="Calibri" w:hAnsi="Calibri" w:cs="Calibri"/>
-          <w:sz w:val="24"/>
-        </w:rPr>
-        <w:t>er</w:t>
-      </w:r>
-      <w:r>
-        <w:rPr>
-          <w:rFonts w:ascii="Calibri" w:eastAsia="Calibri" w:hAnsi="Calibri" w:cs="Calibri"/>
-          <w:sz w:val="24"/>
-        </w:rPr>
-        <w:t xml:space="preserve"> dess funktionalitet. </w:t>
+        <w:t xml:space="preserve">Arkitekturen som används har tre olika designmönster som ger dess funktionalitet. </w:t>
       </w:r>
     </w:p>
     <w:p>
@@ -7714,50 +7643,38 @@
           <w:b/>
           <w:sz w:val="24"/>
         </w:rPr>
-        <w:t>-</w:t>
-      </w:r>
+        <w:t>-mönster:</w:t>
+      </w:r>
+      <w:r>
+        <w:rPr>
+          <w:rFonts w:ascii="Calibri" w:eastAsia="Calibri" w:hAnsi="Calibri" w:cs="Calibri"/>
+          <w:sz w:val="24"/>
+        </w:rPr>
+        <w:t xml:space="preserve"> är ett designmönster som används för att underlätta skapandet av objekt utan att visa klienten någon detaljerad information. Vi använder det här mönstret för att skapa produkterna. Detta mönster är också lätt att förlänga i framtiden när man vill lägga till nya kategorier eller nya produkter i befintliga kategorier.</w:t>
+      </w:r>
+    </w:p>
+    <w:p>
+      <w:pPr>
+        <w:spacing w:after="0" w:line="240" w:lineRule="auto"/>
+        <w:rPr>
+          <w:rFonts w:ascii="Calibri" w:eastAsia="Calibri" w:hAnsi="Calibri" w:cs="Calibri"/>
+          <w:sz w:val="24"/>
+        </w:rPr>
+      </w:pPr>
       <w:r>
         <w:rPr>
           <w:rFonts w:ascii="Calibri" w:eastAsia="Calibri" w:hAnsi="Calibri" w:cs="Calibri"/>
           <w:b/>
           <w:sz w:val="24"/>
         </w:rPr>
-        <w:t>mönster:</w:t>
+        <w:t xml:space="preserve">Observer-mönster: </w:t>
       </w:r>
       <w:r>
         <w:rPr>
           <w:rFonts w:ascii="Calibri" w:eastAsia="Calibri" w:hAnsi="Calibri" w:cs="Calibri"/>
           <w:sz w:val="24"/>
         </w:rPr>
-        <w:t xml:space="preserve"> är ett designmönster som används för att underlätta skapandet av objekt utan att visa klienten någon detaljerad information. Vi använder det här mönstret för att skapa produkterna. Detta mönster är också lätt att förlänga i framtiden när</w:t>
-      </w:r>
-      <w:r>
-        <w:rPr>
-          <w:rFonts w:ascii="Calibri" w:eastAsia="Calibri" w:hAnsi="Calibri" w:cs="Calibri"/>
-          <w:sz w:val="24"/>
-        </w:rPr>
-        <w:t xml:space="preserve"> man vill</w:t>
-      </w:r>
-      <w:r>
-        <w:rPr>
-          <w:rFonts w:ascii="Calibri" w:eastAsia="Calibri" w:hAnsi="Calibri" w:cs="Calibri"/>
-          <w:sz w:val="24"/>
-        </w:rPr>
-        <w:t xml:space="preserve"> lägg</w:t>
-      </w:r>
-      <w:r>
-        <w:rPr>
-          <w:rFonts w:ascii="Calibri" w:eastAsia="Calibri" w:hAnsi="Calibri" w:cs="Calibri"/>
-          <w:sz w:val="24"/>
-        </w:rPr>
-        <w:t xml:space="preserve">a </w:t>
-      </w:r>
-      <w:r>
-        <w:rPr>
-          <w:rFonts w:ascii="Calibri" w:eastAsia="Calibri" w:hAnsi="Calibri" w:cs="Calibri"/>
-          <w:sz w:val="24"/>
-        </w:rPr>
-        <w:t>till nya kategorier eller nya produkter i befintliga kategorier.</w:t>
+        <w:t>Med hjälp av detta mönster kan vi uppdatera informationen relaterad till produkterna när det gäller deras existens eller information relaterad till dem som beskrivningen eller priset.</w:t>
       </w:r>
     </w:p>
     <w:p>
@@ -7774,37 +7691,46 @@
           <w:b/>
           <w:sz w:val="24"/>
         </w:rPr>
-        <w:t>Observer</w:t>
-      </w:r>
-      <w:r>
-        <w:rPr>
-          <w:rFonts w:ascii="Calibri" w:eastAsia="Calibri" w:hAnsi="Calibri" w:cs="Calibri"/>
-          <w:b/>
-          <w:sz w:val="24"/>
-        </w:rPr>
-        <w:t>-</w:t>
-      </w:r>
-      <w:r>
-        <w:rPr>
-          <w:rFonts w:ascii="Calibri" w:eastAsia="Calibri" w:hAnsi="Calibri" w:cs="Calibri"/>
-          <w:b/>
-          <w:sz w:val="24"/>
-        </w:rPr>
-        <w:t xml:space="preserve">mönster: </w:t>
+        <w:t>Singelton-mönster</w:t>
       </w:r>
       <w:r>
         <w:rPr>
           <w:rFonts w:ascii="Calibri" w:eastAsia="Calibri" w:hAnsi="Calibri" w:cs="Calibri"/>
           <w:sz w:val="24"/>
         </w:rPr>
-        <w:t>Med hjälp av detta mönster kan vi uppdatera informationen relaterad till produkterna när det gäller deras existens eller information relaterad till dem som beskrivningen eller priset</w:t>
-      </w:r>
+        <w:t xml:space="preserve">: vi använde detta designmönster i objekten som vi behöver ha en </w:t>
+      </w:r>
+      <w:proofErr w:type="gramStart"/>
       <w:r>
         <w:rPr>
           <w:rFonts w:ascii="Calibri" w:eastAsia="Calibri" w:hAnsi="Calibri" w:cs="Calibri"/>
           <w:sz w:val="24"/>
         </w:rPr>
-        <w:t>.</w:t>
+        <w:t>instans  av</w:t>
+      </w:r>
+      <w:proofErr w:type="gramEnd"/>
+      <w:r>
+        <w:rPr>
+          <w:rFonts w:ascii="Calibri" w:eastAsia="Calibri" w:hAnsi="Calibri" w:cs="Calibri"/>
+          <w:sz w:val="24"/>
+        </w:rPr>
+        <w:t xml:space="preserve"> på varje instans av applikationen som till exempel </w:t>
+      </w:r>
+      <w:proofErr w:type="spellStart"/>
+      <w:r>
+        <w:rPr>
+          <w:rFonts w:ascii="Calibri" w:eastAsia="Calibri" w:hAnsi="Calibri" w:cs="Calibri"/>
+          <w:sz w:val="24"/>
+        </w:rPr>
+        <w:t>Cart</w:t>
+      </w:r>
+      <w:proofErr w:type="spellEnd"/>
+      <w:r>
+        <w:rPr>
+          <w:rFonts w:ascii="Calibri" w:eastAsia="Calibri" w:hAnsi="Calibri" w:cs="Calibri"/>
+          <w:sz w:val="24"/>
+        </w:rPr>
+        <w:t>-klassen (Varukorgen).</w:t>
       </w:r>
     </w:p>
     <w:p>
@@ -7815,75 +7741,27 @@
           <w:sz w:val="24"/>
         </w:rPr>
       </w:pPr>
-      <w:r>
+    </w:p>
+    <w:p>
+      <w:pPr>
+        <w:pStyle w:val="Rubrik3"/>
         <w:rPr>
-          <w:rFonts w:ascii="Calibri" w:eastAsia="Calibri" w:hAnsi="Calibri" w:cs="Calibri"/>
-          <w:b/>
-          <w:sz w:val="24"/>
+          <w:rFonts w:eastAsia="Calibri"/>
         </w:rPr>
-        <w:t>Singelton</w:t>
-      </w:r>
+      </w:pPr>
+      <w:bookmarkStart w:id="31" w:name="_Toc516042947"/>
       <w:r>
         <w:rPr>
-          <w:rFonts w:ascii="Calibri" w:eastAsia="Calibri" w:hAnsi="Calibri" w:cs="Calibri"/>
-          <w:b/>
-          <w:sz w:val="24"/>
+          <w:rFonts w:eastAsia="Calibri"/>
         </w:rPr>
-        <w:t>-</w:t>
-      </w:r>
+        <w:t>Implementation</w:t>
+      </w:r>
+      <w:bookmarkEnd w:id="31"/>
       <w:r>
         <w:rPr>
-          <w:rFonts w:ascii="Calibri" w:eastAsia="Calibri" w:hAnsi="Calibri" w:cs="Calibri"/>
-          <w:b/>
-          <w:sz w:val="24"/>
+          <w:rFonts w:eastAsia="Calibri"/>
         </w:rPr>
-        <w:t>mönster</w:t>
-      </w:r>
-      <w:r>
-        <w:rPr>
-          <w:rFonts w:ascii="Calibri" w:eastAsia="Calibri" w:hAnsi="Calibri" w:cs="Calibri"/>
-          <w:sz w:val="24"/>
-        </w:rPr>
-        <w:t xml:space="preserve">: vi använde detta designmönster i objekten som vi behöver ha en </w:t>
-      </w:r>
-      <w:proofErr w:type="gramStart"/>
-      <w:r>
-        <w:rPr>
-          <w:rFonts w:ascii="Calibri" w:eastAsia="Calibri" w:hAnsi="Calibri" w:cs="Calibri"/>
-          <w:sz w:val="24"/>
-        </w:rPr>
-        <w:t>instans  av</w:t>
-      </w:r>
-      <w:proofErr w:type="gramEnd"/>
-      <w:r>
-        <w:rPr>
-          <w:rFonts w:ascii="Calibri" w:eastAsia="Calibri" w:hAnsi="Calibri" w:cs="Calibri"/>
-          <w:sz w:val="24"/>
-        </w:rPr>
-        <w:t xml:space="preserve"> på varje instans av applikationen som till exempel </w:t>
-      </w:r>
-      <w:proofErr w:type="spellStart"/>
-      <w:r>
-        <w:rPr>
-          <w:rFonts w:ascii="Calibri" w:eastAsia="Calibri" w:hAnsi="Calibri" w:cs="Calibri"/>
-          <w:sz w:val="24"/>
-        </w:rPr>
-        <w:t>Cart</w:t>
-      </w:r>
-      <w:proofErr w:type="spellEnd"/>
-      <w:r>
-        <w:rPr>
-          <w:rFonts w:ascii="Calibri" w:eastAsia="Calibri" w:hAnsi="Calibri" w:cs="Calibri"/>
-          <w:sz w:val="24"/>
-        </w:rPr>
-        <w:t>-</w:t>
-      </w:r>
-      <w:r>
-        <w:rPr>
-          <w:rFonts w:ascii="Calibri" w:eastAsia="Calibri" w:hAnsi="Calibri" w:cs="Calibri"/>
-          <w:sz w:val="24"/>
-        </w:rPr>
-        <w:t>klassen (Varukorgen).</w:t>
+        <w:t xml:space="preserve"> </w:t>
       </w:r>
     </w:p>
     <w:p>
@@ -7894,27 +7772,12 @@
           <w:sz w:val="24"/>
         </w:rPr>
       </w:pPr>
-    </w:p>
-    <w:p>
-      <w:pPr>
-        <w:pStyle w:val="Rubrik3"/>
+      <w:r>
         <w:rPr>
-          <w:rFonts w:eastAsia="Calibri"/>
+          <w:rFonts w:ascii="Calibri" w:eastAsia="Calibri" w:hAnsi="Calibri" w:cs="Calibri"/>
+          <w:sz w:val="24"/>
         </w:rPr>
-      </w:pPr>
-      <w:bookmarkStart w:id="31" w:name="_Toc516041898"/>
-      <w:r>
-        <w:rPr>
-          <w:rFonts w:eastAsia="Calibri"/>
-        </w:rPr>
-        <w:t>Implementation</w:t>
-      </w:r>
-      <w:bookmarkEnd w:id="31"/>
-      <w:r>
-        <w:rPr>
-          <w:rFonts w:eastAsia="Calibri"/>
-        </w:rPr>
-        <w:t xml:space="preserve"> </w:t>
+        <w:t>Varje kategori implementeras som en abstrakt klass som implementerar Product-interfacet och objekten i kategorin ärver den klassen. Det gör det lättare att ange varje kategoris specifikationer och att nya kategorier kan läggas till.</w:t>
       </w:r>
     </w:p>
     <w:p>
@@ -7930,49 +7793,71 @@
           <w:rFonts w:ascii="Calibri" w:eastAsia="Calibri" w:hAnsi="Calibri" w:cs="Calibri"/>
           <w:sz w:val="24"/>
         </w:rPr>
-        <w:t>Varje kategori implementeras som en abstrakt klass som implementerar Product</w:t>
-      </w:r>
+        <w:t xml:space="preserve">Varje kategori har sin egen </w:t>
+      </w:r>
+      <w:proofErr w:type="spellStart"/>
       <w:r>
         <w:rPr>
           <w:rFonts w:ascii="Calibri" w:eastAsia="Calibri" w:hAnsi="Calibri" w:cs="Calibri"/>
           <w:sz w:val="24"/>
         </w:rPr>
-        <w:t>-</w:t>
-      </w:r>
+        <w:t>Factory</w:t>
+      </w:r>
+      <w:proofErr w:type="spellEnd"/>
       <w:r>
         <w:rPr>
           <w:rFonts w:ascii="Calibri" w:eastAsia="Calibri" w:hAnsi="Calibri" w:cs="Calibri"/>
           <w:sz w:val="24"/>
         </w:rPr>
-        <w:t>inter</w:t>
-      </w:r>
+        <w:t xml:space="preserve">-klass som implementerar </w:t>
+      </w:r>
+      <w:proofErr w:type="spellStart"/>
       <w:r>
         <w:rPr>
           <w:rFonts w:ascii="Calibri" w:eastAsia="Calibri" w:hAnsi="Calibri" w:cs="Calibri"/>
           <w:sz w:val="24"/>
         </w:rPr>
-        <w:t>fa</w:t>
-      </w:r>
+        <w:t>factory</w:t>
+      </w:r>
+      <w:proofErr w:type="spellEnd"/>
       <w:r>
         <w:rPr>
           <w:rFonts w:ascii="Calibri" w:eastAsia="Calibri" w:hAnsi="Calibri" w:cs="Calibri"/>
           <w:sz w:val="24"/>
         </w:rPr>
-        <w:t xml:space="preserve">cet och objekten i kategorin </w:t>
-      </w:r>
+        <w:t xml:space="preserve">-interfacet och är ansvarig för att skapa objekten. Klassen </w:t>
+      </w:r>
+      <w:proofErr w:type="spellStart"/>
       <w:r>
         <w:rPr>
           <w:rFonts w:ascii="Calibri" w:eastAsia="Calibri" w:hAnsi="Calibri" w:cs="Calibri"/>
           <w:sz w:val="24"/>
         </w:rPr>
-        <w:t>ä</w:t>
-      </w:r>
+        <w:t>FacOfFactories</w:t>
+      </w:r>
+      <w:proofErr w:type="spellEnd"/>
       <w:r>
         <w:rPr>
           <w:rFonts w:ascii="Calibri" w:eastAsia="Calibri" w:hAnsi="Calibri" w:cs="Calibri"/>
           <w:sz w:val="24"/>
         </w:rPr>
-        <w:t>rver den klassen. Det gör det lättare att ange varje kategoris specifikationer och att nya kategorier kan läggas till.</w:t>
+        <w:t xml:space="preserve"> används för att välja vilket </w:t>
+      </w:r>
+      <w:proofErr w:type="spellStart"/>
+      <w:r>
+        <w:rPr>
+          <w:rFonts w:ascii="Calibri" w:eastAsia="Calibri" w:hAnsi="Calibri" w:cs="Calibri"/>
+          <w:sz w:val="24"/>
+        </w:rPr>
+        <w:t>Factory</w:t>
+      </w:r>
+      <w:proofErr w:type="spellEnd"/>
+      <w:r>
+        <w:rPr>
+          <w:rFonts w:ascii="Calibri" w:eastAsia="Calibri" w:hAnsi="Calibri" w:cs="Calibri"/>
+          <w:sz w:val="24"/>
+        </w:rPr>
+        <w:t xml:space="preserve"> som ska anropas.</w:t>
       </w:r>
     </w:p>
     <w:p>
@@ -7983,114 +7868,6 @@
           <w:sz w:val="24"/>
         </w:rPr>
       </w:pPr>
-      <w:r>
-        <w:rPr>
-          <w:rFonts w:ascii="Calibri" w:eastAsia="Calibri" w:hAnsi="Calibri" w:cs="Calibri"/>
-          <w:sz w:val="24"/>
-        </w:rPr>
-        <w:t xml:space="preserve">Varje kategori har sin egen </w:t>
-      </w:r>
-      <w:proofErr w:type="spellStart"/>
-      <w:r>
-        <w:rPr>
-          <w:rFonts w:ascii="Calibri" w:eastAsia="Calibri" w:hAnsi="Calibri" w:cs="Calibri"/>
-          <w:sz w:val="24"/>
-        </w:rPr>
-        <w:t>Factory</w:t>
-      </w:r>
-      <w:proofErr w:type="spellEnd"/>
-      <w:r>
-        <w:rPr>
-          <w:rFonts w:ascii="Calibri" w:eastAsia="Calibri" w:hAnsi="Calibri" w:cs="Calibri"/>
-          <w:sz w:val="24"/>
-        </w:rPr>
-        <w:t>-</w:t>
-      </w:r>
-      <w:r>
-        <w:rPr>
-          <w:rFonts w:ascii="Calibri" w:eastAsia="Calibri" w:hAnsi="Calibri" w:cs="Calibri"/>
-          <w:sz w:val="24"/>
-        </w:rPr>
-        <w:t xml:space="preserve">klass som implementerar </w:t>
-      </w:r>
-      <w:proofErr w:type="spellStart"/>
-      <w:r>
-        <w:rPr>
-          <w:rFonts w:ascii="Calibri" w:eastAsia="Calibri" w:hAnsi="Calibri" w:cs="Calibri"/>
-          <w:sz w:val="24"/>
-        </w:rPr>
-        <w:t>factory</w:t>
-      </w:r>
-      <w:proofErr w:type="spellEnd"/>
-      <w:r>
-        <w:rPr>
-          <w:rFonts w:ascii="Calibri" w:eastAsia="Calibri" w:hAnsi="Calibri" w:cs="Calibri"/>
-          <w:sz w:val="24"/>
-        </w:rPr>
-        <w:t>-</w:t>
-      </w:r>
-      <w:r>
-        <w:rPr>
-          <w:rFonts w:ascii="Calibri" w:eastAsia="Calibri" w:hAnsi="Calibri" w:cs="Calibri"/>
-          <w:sz w:val="24"/>
-        </w:rPr>
-        <w:t>interface</w:t>
-      </w:r>
-      <w:r>
-        <w:rPr>
-          <w:rFonts w:ascii="Calibri" w:eastAsia="Calibri" w:hAnsi="Calibri" w:cs="Calibri"/>
-          <w:sz w:val="24"/>
-        </w:rPr>
-        <w:t>t</w:t>
-      </w:r>
-      <w:r>
-        <w:rPr>
-          <w:rFonts w:ascii="Calibri" w:eastAsia="Calibri" w:hAnsi="Calibri" w:cs="Calibri"/>
-          <w:sz w:val="24"/>
-        </w:rPr>
-        <w:t xml:space="preserve"> och är ansvarig för att skapa objekten. Klassen </w:t>
-      </w:r>
-      <w:proofErr w:type="spellStart"/>
-      <w:r>
-        <w:rPr>
-          <w:rFonts w:ascii="Calibri" w:eastAsia="Calibri" w:hAnsi="Calibri" w:cs="Calibri"/>
-          <w:sz w:val="24"/>
-        </w:rPr>
-        <w:t>FacOfFactories</w:t>
-      </w:r>
-      <w:proofErr w:type="spellEnd"/>
-      <w:r>
-        <w:rPr>
-          <w:rFonts w:ascii="Calibri" w:eastAsia="Calibri" w:hAnsi="Calibri" w:cs="Calibri"/>
-          <w:sz w:val="24"/>
-        </w:rPr>
-        <w:t xml:space="preserve"> används för att välja vilket </w:t>
-      </w:r>
-      <w:proofErr w:type="spellStart"/>
-      <w:r>
-        <w:rPr>
-          <w:rFonts w:ascii="Calibri" w:eastAsia="Calibri" w:hAnsi="Calibri" w:cs="Calibri"/>
-          <w:sz w:val="24"/>
-        </w:rPr>
-        <w:t>Factory</w:t>
-      </w:r>
-      <w:proofErr w:type="spellEnd"/>
-      <w:r>
-        <w:rPr>
-          <w:rFonts w:ascii="Calibri" w:eastAsia="Calibri" w:hAnsi="Calibri" w:cs="Calibri"/>
-          <w:sz w:val="24"/>
-        </w:rPr>
-        <w:t xml:space="preserve"> som ska anropas.</w:t>
-      </w:r>
-    </w:p>
-    <w:p>
-      <w:pPr>
-        <w:spacing w:after="0" w:line="240" w:lineRule="auto"/>
-        <w:rPr>
-          <w:rFonts w:ascii="Calibri" w:eastAsia="Calibri" w:hAnsi="Calibri" w:cs="Calibri"/>
-          <w:sz w:val="24"/>
-        </w:rPr>
-      </w:pPr>
       <w:proofErr w:type="spellStart"/>
       <w:r>
         <w:rPr>
@@ -8105,21 +7882,7 @@
           <w:rFonts w:ascii="Calibri" w:eastAsia="Calibri" w:hAnsi="Calibri" w:cs="Calibri"/>
           <w:sz w:val="24"/>
         </w:rPr>
-        <w:t>-</w:t>
-      </w:r>
-      <w:r>
-        <w:rPr>
-          <w:rFonts w:ascii="Calibri" w:eastAsia="Calibri" w:hAnsi="Calibri" w:cs="Calibri"/>
-          <w:sz w:val="24"/>
-        </w:rPr>
-        <w:t>klassen är den klass som ansvarar för att uppdatera produkterna i databaserna</w:t>
-      </w:r>
-      <w:r>
-        <w:rPr>
-          <w:rFonts w:ascii="Calibri" w:eastAsia="Calibri" w:hAnsi="Calibri" w:cs="Calibri"/>
-          <w:sz w:val="24"/>
-        </w:rPr>
-        <w:t>.</w:t>
+        <w:t>-klassen är den klass som ansvarar för att uppdatera produkterna i databaserna.</w:t>
       </w:r>
     </w:p>
     <w:p>
@@ -8146,7 +7909,7 @@
       <w:pPr>
         <w:pStyle w:val="Rubrik3"/>
       </w:pPr>
-      <w:bookmarkStart w:id="32" w:name="_Toc516041899"/>
+      <w:bookmarkStart w:id="32" w:name="_Toc516042948"/>
       <w:r>
         <w:t>Tillstånds</w:t>
       </w:r>
@@ -8253,14 +8016,27 @@
       <w:r>
         <w:t xml:space="preserve">Figur </w:t>
       </w:r>
-      <w:fldSimple w:instr=" SEQ Figur \* ARABIC ">
-        <w:r>
-          <w:rPr>
-            <w:noProof/>
-          </w:rPr>
-          <w:t>7</w:t>
-        </w:r>
-      </w:fldSimple>
+      <w:r>
+        <w:fldChar w:fldCharType="begin"/>
+      </w:r>
+      <w:r>
+        <w:instrText xml:space="preserve"> SEQ Figur \* ARABIC </w:instrText>
+      </w:r>
+      <w:r>
+        <w:fldChar w:fldCharType="separate"/>
+      </w:r>
+      <w:r>
+        <w:rPr>
+          <w:noProof/>
+        </w:rPr>
+        <w:t>7</w:t>
+      </w:r>
+      <w:r>
+        <w:rPr>
+          <w:noProof/>
+        </w:rPr>
+        <w:fldChar w:fldCharType="end"/>
+      </w:r>
       <w:bookmarkEnd w:id="33"/>
       <w:r>
         <w:t xml:space="preserve"> Tillstånds</w:t>
@@ -8273,7 +8049,7 @@
       <w:pPr>
         <w:pStyle w:val="Rubrik3"/>
       </w:pPr>
-      <w:bookmarkStart w:id="34" w:name="_Toc516041900"/>
+      <w:bookmarkStart w:id="34" w:name="_Toc516042949"/>
       <w:r>
         <w:t>Interfacedefinitioner</w:t>
       </w:r>
@@ -8293,7 +8069,7 @@
       <w:pPr>
         <w:pStyle w:val="Rubrik3"/>
       </w:pPr>
-      <w:bookmarkStart w:id="35" w:name="_Toc516041901"/>
+      <w:bookmarkStart w:id="35" w:name="_Toc516042950"/>
       <w:r>
         <w:t>Realisering av användarfall</w:t>
       </w:r>
@@ -8316,7 +8092,7 @@
       <w:pPr>
         <w:pStyle w:val="Rubrik4"/>
       </w:pPr>
-      <w:bookmarkStart w:id="36" w:name="_Toc516041902"/>
+      <w:bookmarkStart w:id="36" w:name="_Toc516042951"/>
       <w:r>
         <w:t>Lägg produkt i varukorgen</w:t>
       </w:r>
@@ -8393,14 +8169,27 @@
       <w:r>
         <w:t xml:space="preserve">Figur </w:t>
       </w:r>
-      <w:fldSimple w:instr=" SEQ Figur \* ARABIC ">
-        <w:r>
-          <w:rPr>
-            <w:noProof/>
-          </w:rPr>
-          <w:t>8</w:t>
-        </w:r>
-      </w:fldSimple>
+      <w:r>
+        <w:fldChar w:fldCharType="begin"/>
+      </w:r>
+      <w:r>
+        <w:instrText xml:space="preserve"> SEQ Figur \* ARABIC </w:instrText>
+      </w:r>
+      <w:r>
+        <w:fldChar w:fldCharType="separate"/>
+      </w:r>
+      <w:r>
+        <w:rPr>
+          <w:noProof/>
+        </w:rPr>
+        <w:t>8</w:t>
+      </w:r>
+      <w:r>
+        <w:rPr>
+          <w:noProof/>
+        </w:rPr>
+        <w:fldChar w:fldCharType="end"/>
+      </w:r>
       <w:r>
         <w:t xml:space="preserve"> Sekvensdiagram </w:t>
       </w:r>
@@ -8414,7 +8203,7 @@
       <w:pPr>
         <w:pStyle w:val="Rubrik4"/>
       </w:pPr>
-      <w:bookmarkStart w:id="37" w:name="_Toc516041903"/>
+      <w:bookmarkStart w:id="37" w:name="_Toc516042952"/>
       <w:r>
         <w:t>Gör beställning</w:t>
       </w:r>
@@ -8490,14 +8279,27 @@
       <w:r>
         <w:t xml:space="preserve">Figur </w:t>
       </w:r>
-      <w:fldSimple w:instr=" SEQ Figur \* ARABIC ">
-        <w:r>
-          <w:rPr>
-            <w:noProof/>
-          </w:rPr>
-          <w:t>9</w:t>
-        </w:r>
-      </w:fldSimple>
+      <w:r>
+        <w:fldChar w:fldCharType="begin"/>
+      </w:r>
+      <w:r>
+        <w:instrText xml:space="preserve"> SEQ Figur \* ARABIC </w:instrText>
+      </w:r>
+      <w:r>
+        <w:fldChar w:fldCharType="separate"/>
+      </w:r>
+      <w:r>
+        <w:rPr>
+          <w:noProof/>
+        </w:rPr>
+        <w:t>9</w:t>
+      </w:r>
+      <w:r>
+        <w:rPr>
+          <w:noProof/>
+        </w:rPr>
+        <w:fldChar w:fldCharType="end"/>
+      </w:r>
       <w:r>
         <w:t xml:space="preserve"> Sekvensdiagram </w:t>
       </w:r>
@@ -8511,7 +8313,7 @@
       <w:pPr>
         <w:pStyle w:val="Rubrik4"/>
       </w:pPr>
-      <w:bookmarkStart w:id="38" w:name="_Toc516041904"/>
+      <w:bookmarkStart w:id="38" w:name="_Toc516042953"/>
       <w:r>
         <w:lastRenderedPageBreak/>
         <w:t xml:space="preserve">Skapa </w:t>
@@ -8594,14 +8396,27 @@
       <w:r>
         <w:t xml:space="preserve">Figur </w:t>
       </w:r>
-      <w:fldSimple w:instr=" SEQ Figur \* ARABIC ">
-        <w:r>
-          <w:rPr>
-            <w:noProof/>
-          </w:rPr>
-          <w:t>10</w:t>
-        </w:r>
-      </w:fldSimple>
+      <w:r>
+        <w:fldChar w:fldCharType="begin"/>
+      </w:r>
+      <w:r>
+        <w:instrText xml:space="preserve"> SEQ Figur \* ARABIC </w:instrText>
+      </w:r>
+      <w:r>
+        <w:fldChar w:fldCharType="separate"/>
+      </w:r>
+      <w:r>
+        <w:rPr>
+          <w:noProof/>
+        </w:rPr>
+        <w:t>10</w:t>
+      </w:r>
+      <w:r>
+        <w:rPr>
+          <w:noProof/>
+        </w:rPr>
+        <w:fldChar w:fldCharType="end"/>
+      </w:r>
       <w:r>
         <w:t xml:space="preserve"> Sekvensdiagram </w:t>
       </w:r>
@@ -8615,7 +8430,7 @@
       <w:pPr>
         <w:pStyle w:val="Rubrik4"/>
       </w:pPr>
-      <w:bookmarkStart w:id="39" w:name="_Toc516041905"/>
+      <w:bookmarkStart w:id="39" w:name="_Toc516042954"/>
       <w:r>
         <w:t>Hantera produkt</w:t>
       </w:r>
@@ -8694,14 +8509,27 @@
       <w:r>
         <w:t xml:space="preserve">Figur </w:t>
       </w:r>
-      <w:fldSimple w:instr=" SEQ Figur \* ARABIC ">
-        <w:r>
-          <w:rPr>
-            <w:noProof/>
-          </w:rPr>
-          <w:t>11</w:t>
-        </w:r>
-      </w:fldSimple>
+      <w:r>
+        <w:fldChar w:fldCharType="begin"/>
+      </w:r>
+      <w:r>
+        <w:instrText xml:space="preserve"> SEQ Figur \* ARABIC </w:instrText>
+      </w:r>
+      <w:r>
+        <w:fldChar w:fldCharType="separate"/>
+      </w:r>
+      <w:r>
+        <w:rPr>
+          <w:noProof/>
+        </w:rPr>
+        <w:t>11</w:t>
+      </w:r>
+      <w:r>
+        <w:rPr>
+          <w:noProof/>
+        </w:rPr>
+        <w:fldChar w:fldCharType="end"/>
+      </w:r>
       <w:r>
         <w:t xml:space="preserve"> Sekvensdiagram </w:t>
       </w:r>
@@ -8717,7 +8545,7 @@
         <w:pStyle w:val="Rubrik2"/>
       </w:pPr>
       <w:bookmarkStart w:id="40" w:name="_Toc515896101"/>
-      <w:bookmarkStart w:id="41" w:name="_Toc516041906"/>
+      <w:bookmarkStart w:id="41" w:name="_Toc516042955"/>
       <w:r>
         <w:t>Process</w:t>
       </w:r>
@@ -8741,7 +8569,7 @@
         </w:numPr>
       </w:pPr>
       <w:bookmarkStart w:id="42" w:name="_Toc515896102"/>
-      <w:bookmarkStart w:id="43" w:name="_Toc516041907"/>
+      <w:bookmarkStart w:id="43" w:name="_Toc516042956"/>
       <w:r>
         <w:t>Översikt</w:t>
       </w:r>
@@ -8763,7 +8591,7 @@
       <w:pPr>
         <w:pStyle w:val="Rubrik4"/>
       </w:pPr>
-      <w:bookmarkStart w:id="44" w:name="_Toc516041908"/>
+      <w:bookmarkStart w:id="44" w:name="_Toc516042957"/>
       <w:r>
         <w:t>Beställningsprocessen</w:t>
       </w:r>
@@ -8916,14 +8744,27 @@
       <w:r>
         <w:t xml:space="preserve">Figur </w:t>
       </w:r>
-      <w:fldSimple w:instr=" SEQ Figur \* ARABIC ">
-        <w:r>
-          <w:rPr>
-            <w:noProof/>
-          </w:rPr>
-          <w:t>12</w:t>
-        </w:r>
-      </w:fldSimple>
+      <w:r>
+        <w:fldChar w:fldCharType="begin"/>
+      </w:r>
+      <w:r>
+        <w:instrText xml:space="preserve"> SEQ Figur \* ARABIC </w:instrText>
+      </w:r>
+      <w:r>
+        <w:fldChar w:fldCharType="separate"/>
+      </w:r>
+      <w:r>
+        <w:rPr>
+          <w:noProof/>
+        </w:rPr>
+        <w:t>12</w:t>
+      </w:r>
+      <w:r>
+        <w:rPr>
+          <w:noProof/>
+        </w:rPr>
+        <w:fldChar w:fldCharType="end"/>
+      </w:r>
       <w:bookmarkEnd w:id="45"/>
       <w:r>
         <w:t xml:space="preserve"> </w:t>
@@ -9000,14 +8841,27 @@
       <w:r>
         <w:t xml:space="preserve">Figur </w:t>
       </w:r>
-      <w:fldSimple w:instr=" SEQ Figur \* ARABIC ">
-        <w:r>
-          <w:rPr>
-            <w:noProof/>
-          </w:rPr>
-          <w:t>13</w:t>
-        </w:r>
-      </w:fldSimple>
+      <w:r>
+        <w:fldChar w:fldCharType="begin"/>
+      </w:r>
+      <w:r>
+        <w:instrText xml:space="preserve"> SEQ Figur \* ARABIC </w:instrText>
+      </w:r>
+      <w:r>
+        <w:fldChar w:fldCharType="separate"/>
+      </w:r>
+      <w:r>
+        <w:rPr>
+          <w:noProof/>
+        </w:rPr>
+        <w:t>13</w:t>
+      </w:r>
+      <w:r>
+        <w:rPr>
+          <w:noProof/>
+        </w:rPr>
+        <w:fldChar w:fldCharType="end"/>
+      </w:r>
       <w:bookmarkEnd w:id="46"/>
       <w:r>
         <w:t xml:space="preserve"> Aktivitetsdiagram Hantera beställningen</w:t>
@@ -9017,7 +8871,7 @@
       <w:pPr>
         <w:pStyle w:val="Rubrik4"/>
       </w:pPr>
-      <w:bookmarkStart w:id="47" w:name="_Toc516041909"/>
+      <w:bookmarkStart w:id="47" w:name="_Toc516042958"/>
       <w:r>
         <w:t>Administrativa processer</w:t>
       </w:r>
@@ -9128,14 +8982,27 @@
       <w:r>
         <w:t xml:space="preserve">Figur </w:t>
       </w:r>
-      <w:fldSimple w:instr=" SEQ Figur \* ARABIC ">
-        <w:r>
-          <w:rPr>
-            <w:noProof/>
-          </w:rPr>
-          <w:t>14</w:t>
-        </w:r>
-      </w:fldSimple>
+      <w:r>
+        <w:fldChar w:fldCharType="begin"/>
+      </w:r>
+      <w:r>
+        <w:instrText xml:space="preserve"> SEQ Figur \* ARABIC </w:instrText>
+      </w:r>
+      <w:r>
+        <w:fldChar w:fldCharType="separate"/>
+      </w:r>
+      <w:r>
+        <w:rPr>
+          <w:noProof/>
+        </w:rPr>
+        <w:t>14</w:t>
+      </w:r>
+      <w:r>
+        <w:rPr>
+          <w:noProof/>
+        </w:rPr>
+        <w:fldChar w:fldCharType="end"/>
+      </w:r>
       <w:bookmarkEnd w:id="48"/>
       <w:r>
         <w:t xml:space="preserve"> Aktivitetsdiagram administrativa processer (hantera produktdata, ta ut rapporter)</w:t>
@@ -9145,7 +9012,7 @@
       <w:pPr>
         <w:pStyle w:val="Rubrik2"/>
       </w:pPr>
-      <w:bookmarkStart w:id="49" w:name="_Toc516041910"/>
+      <w:bookmarkStart w:id="49" w:name="_Toc516042959"/>
       <w:r>
         <w:t xml:space="preserve">Data </w:t>
       </w:r>
@@ -9266,14 +9133,27 @@
       <w:r>
         <w:t xml:space="preserve">Figur </w:t>
       </w:r>
-      <w:fldSimple w:instr=" SEQ Figur \* ARABIC ">
-        <w:r>
-          <w:rPr>
-            <w:noProof/>
-          </w:rPr>
-          <w:t>15</w:t>
-        </w:r>
-      </w:fldSimple>
+      <w:r>
+        <w:fldChar w:fldCharType="begin"/>
+      </w:r>
+      <w:r>
+        <w:instrText xml:space="preserve"> SEQ Figur \* ARABIC </w:instrText>
+      </w:r>
+      <w:r>
+        <w:fldChar w:fldCharType="separate"/>
+      </w:r>
+      <w:r>
+        <w:rPr>
+          <w:noProof/>
+        </w:rPr>
+        <w:t>15</w:t>
+      </w:r>
+      <w:r>
+        <w:rPr>
+          <w:noProof/>
+        </w:rPr>
+        <w:fldChar w:fldCharType="end"/>
+      </w:r>
       <w:bookmarkEnd w:id="50"/>
       <w:r>
         <w:t xml:space="preserve"> DFD </w:t>
@@ -9414,14 +9294,27 @@
       <w:r>
         <w:t xml:space="preserve">Figur </w:t>
       </w:r>
-      <w:fldSimple w:instr=" SEQ Figur \* ARABIC ">
-        <w:r>
-          <w:rPr>
-            <w:noProof/>
-          </w:rPr>
-          <w:t>16</w:t>
-        </w:r>
-      </w:fldSimple>
+      <w:r>
+        <w:fldChar w:fldCharType="begin"/>
+      </w:r>
+      <w:r>
+        <w:instrText xml:space="preserve"> SEQ Figur \* ARABIC </w:instrText>
+      </w:r>
+      <w:r>
+        <w:fldChar w:fldCharType="separate"/>
+      </w:r>
+      <w:r>
+        <w:rPr>
+          <w:noProof/>
+        </w:rPr>
+        <w:t>16</w:t>
+      </w:r>
+      <w:r>
+        <w:rPr>
+          <w:noProof/>
+        </w:rPr>
+        <w:fldChar w:fldCharType="end"/>
+      </w:r>
       <w:bookmarkEnd w:id="51"/>
       <w:r>
         <w:t xml:space="preserve"> </w:t>
@@ -9484,14 +9377,27 @@
       <w:r>
         <w:t xml:space="preserve">Figur </w:t>
       </w:r>
-      <w:fldSimple w:instr=" SEQ Figur \* ARABIC ">
-        <w:r>
-          <w:rPr>
-            <w:noProof/>
-          </w:rPr>
-          <w:t>17</w:t>
-        </w:r>
-      </w:fldSimple>
+      <w:r>
+        <w:fldChar w:fldCharType="begin"/>
+      </w:r>
+      <w:r>
+        <w:instrText xml:space="preserve"> SEQ Figur \* ARABIC </w:instrText>
+      </w:r>
+      <w:r>
+        <w:fldChar w:fldCharType="separate"/>
+      </w:r>
+      <w:r>
+        <w:rPr>
+          <w:noProof/>
+        </w:rPr>
+        <w:t>17</w:t>
+      </w:r>
+      <w:r>
+        <w:rPr>
+          <w:noProof/>
+        </w:rPr>
+        <w:fldChar w:fldCharType="end"/>
+      </w:r>
       <w:bookmarkEnd w:id="52"/>
       <w:r>
         <w:t xml:space="preserve"> </w:t>
@@ -9508,7 +9414,7 @@
       <w:pPr>
         <w:pStyle w:val="Rubrik2"/>
       </w:pPr>
-      <w:bookmarkStart w:id="53" w:name="_Toc516041911"/>
+      <w:bookmarkStart w:id="53" w:name="_Toc516042960"/>
       <w:proofErr w:type="spellStart"/>
       <w:r>
         <w:t>Deployment</w:t>
@@ -9539,7 +9445,7 @@
       <w:pPr>
         <w:pStyle w:val="Rubrik3"/>
       </w:pPr>
-      <w:bookmarkStart w:id="54" w:name="_Toc516041912"/>
+      <w:bookmarkStart w:id="54" w:name="_Toc516042961"/>
       <w:r>
         <w:t>Lösningsöversikt</w:t>
       </w:r>
@@ -9651,14 +9557,27 @@
       <w:r>
         <w:t xml:space="preserve">Figur </w:t>
       </w:r>
-      <w:fldSimple w:instr=" SEQ Figur \* ARABIC ">
-        <w:r>
-          <w:rPr>
-            <w:noProof/>
-          </w:rPr>
-          <w:t>18</w:t>
-        </w:r>
-      </w:fldSimple>
+      <w:r>
+        <w:fldChar w:fldCharType="begin"/>
+      </w:r>
+      <w:r>
+        <w:instrText xml:space="preserve"> SEQ Figur \* ARABIC </w:instrText>
+      </w:r>
+      <w:r>
+        <w:fldChar w:fldCharType="separate"/>
+      </w:r>
+      <w:r>
+        <w:rPr>
+          <w:noProof/>
+        </w:rPr>
+        <w:t>18</w:t>
+      </w:r>
+      <w:r>
+        <w:rPr>
+          <w:noProof/>
+        </w:rPr>
+        <w:fldChar w:fldCharType="end"/>
+      </w:r>
       <w:bookmarkEnd w:id="55"/>
       <w:r>
         <w:t xml:space="preserve"> </w:t>
@@ -9684,7 +9603,7 @@
       <w:pPr>
         <w:pStyle w:val="Rubrik3"/>
       </w:pPr>
-      <w:bookmarkStart w:id="56" w:name="_Toc516041913"/>
+      <w:bookmarkStart w:id="56" w:name="_Toc516042962"/>
       <w:r>
         <w:t>Applikationsversioner</w:t>
       </w:r>
@@ -9783,7 +9702,7 @@
       <w:pPr>
         <w:pStyle w:val="Rubrik1"/>
       </w:pPr>
-      <w:bookmarkStart w:id="57" w:name="_Toc516041914"/>
+      <w:bookmarkStart w:id="57" w:name="_Toc516042963"/>
       <w:r>
         <w:t>Icke</w:t>
       </w:r>
@@ -9796,7 +9715,7 @@
       <w:pPr>
         <w:pStyle w:val="Rubrik2"/>
       </w:pPr>
-      <w:bookmarkStart w:id="58" w:name="_Toc516041915"/>
+      <w:bookmarkStart w:id="58" w:name="_Toc516042964"/>
       <w:r>
         <w:t>Svarstider</w:t>
       </w:r>
@@ -9819,7 +9738,7 @@
       <w:pPr>
         <w:pStyle w:val="Rubrik2"/>
       </w:pPr>
-      <w:bookmarkStart w:id="59" w:name="_Toc516041916"/>
+      <w:bookmarkStart w:id="59" w:name="_Toc516042965"/>
       <w:r>
         <w:t>Tillgänglighet</w:t>
       </w:r>
@@ -9839,7 +9758,7 @@
       <w:pPr>
         <w:pStyle w:val="Rubrik2"/>
       </w:pPr>
-      <w:bookmarkStart w:id="60" w:name="_Toc516041917"/>
+      <w:bookmarkStart w:id="60" w:name="_Toc516042966"/>
       <w:r>
         <w:lastRenderedPageBreak/>
         <w:t>Tillförlitlighet</w:t>
@@ -9863,7 +9782,7 @@
       <w:pPr>
         <w:pStyle w:val="Rubrik2"/>
       </w:pPr>
-      <w:bookmarkStart w:id="61" w:name="_Toc516041918"/>
+      <w:bookmarkStart w:id="61" w:name="_Toc516042967"/>
       <w:r>
         <w:t>Förvaltningsbarhet</w:t>
       </w:r>
@@ -9878,7 +9797,7 @@
       <w:pPr>
         <w:pStyle w:val="Rubrik1"/>
       </w:pPr>
-      <w:bookmarkStart w:id="62" w:name="_Toc516041919"/>
+      <w:bookmarkStart w:id="62" w:name="_Toc516042968"/>
       <w:r>
         <w:t xml:space="preserve">Övriga </w:t>
       </w:r>
@@ -9902,7 +9821,7 @@
       <w:pPr>
         <w:pStyle w:val="Rubrik2"/>
       </w:pPr>
-      <w:bookmarkStart w:id="63" w:name="_Toc516041920"/>
+      <w:bookmarkStart w:id="63" w:name="_Toc516042969"/>
       <w:r>
         <w:t>Felhantering</w:t>
       </w:r>
@@ -9961,7 +9880,7 @@
       <w:pPr>
         <w:pStyle w:val="Rubrik3"/>
       </w:pPr>
-      <w:bookmarkStart w:id="64" w:name="_Toc516041921"/>
+      <w:bookmarkStart w:id="64" w:name="_Toc516042970"/>
       <w:r>
         <w:t>Regler</w:t>
       </w:r>
@@ -9995,7 +9914,7 @@
       <w:pPr>
         <w:pStyle w:val="Rubrik3"/>
       </w:pPr>
-      <w:bookmarkStart w:id="65" w:name="_Toc516041922"/>
+      <w:bookmarkStart w:id="65" w:name="_Toc516042971"/>
       <w:r>
         <w:t>Dataformatering</w:t>
       </w:r>
@@ -10154,6 +10073,7 @@
                               <w:dataBinding w:prefixMappings="xmlns:ns0='http://schemas.openxmlformats.org/package/2006/metadata/core-properties' xmlns:ns1='http://purl.org/dc/elements/1.1/'" w:xpath="/ns0:coreProperties[1]/ns1:title[1]" w:storeItemID="{6C3C8BC8-F283-45AE-878A-BAB7291924A1}"/>
                               <w:text/>
                             </w:sdtPr>
+                            <w:sdtEndPr/>
                             <w:sdtContent>
                               <w:r>
                                 <w:rPr>
@@ -10212,6 +10132,7 @@
                                 <w:calendar w:val="gregorian"/>
                               </w:date>
                             </w:sdtPr>
+                            <w:sdtEndPr/>
                             <w:sdtContent>
                               <w:r>
                                 <w:rPr>
@@ -10697,6 +10618,7 @@
                               <w:dataBinding w:prefixMappings="xmlns:ns0='http://schemas.openxmlformats.org/package/2006/metadata/core-properties' xmlns:ns1='http://purl.org/dc/elements/1.1/'" w:xpath="/ns0:coreProperties[1]/ns1:title[1]" w:storeItemID="{6C3C8BC8-F283-45AE-878A-BAB7291924A1}"/>
                               <w:text/>
                             </w:sdtPr>
+                            <w:sdtEndPr/>
                             <w:sdtContent>
                               <w:r>
                                 <w:rPr>
@@ -10755,6 +10677,7 @@
                                 <w:calendar w:val="gregorian"/>
                               </w:date>
                             </w:sdtPr>
+                            <w:sdtEndPr/>
                             <w:sdtContent>
                               <w:r>
                                 <w:rPr>
@@ -11208,7 +11131,7 @@
         <v:path o:extrusionok="f" gradientshapeok="t" o:connecttype="rect"/>
         <o:lock v:ext="edit" aspectratio="t"/>
       </v:shapetype>
-      <v:shape id="_x0000_i1105" type="#_x0000_t75" style="width:4.05pt;height:8.95pt" o:bullet="t">
+      <v:shape id="_x0000_i1029" type="#_x0000_t75" style="width:4.05pt;height:8.95pt" o:bullet="t">
         <v:imagedata r:id="rId1" o:title="clip_image001"/>
       </v:shape>
     </w:pict>
@@ -15714,6 +15637,7 @@
     <w:rsid w:val="00647E80"/>
     <w:rsid w:val="006669AD"/>
     <w:rsid w:val="006F6E2A"/>
+    <w:rsid w:val="007322D2"/>
     <w:rsid w:val="00750C9E"/>
     <w:rsid w:val="007527C3"/>
     <w:rsid w:val="007C1019"/>
@@ -16590,15 +16514,6 @@
 </file>
 
 <file path=customXml/item2.xml><?xml version="1.0" encoding="utf-8"?>
-<?mso-contentType ?>
-<FormTemplates xmlns="http://schemas.microsoft.com/sharepoint/v3/contenttype/forms">
-  <Display>DocumentLibraryForm</Display>
-  <Edit>AssetEditForm</Edit>
-  <New>DocumentLibraryForm</New>
-</FormTemplates>
-</file>
-
-<file path=customXml/item3.xml><?xml version="1.0" encoding="utf-8"?>
 <outs:outSpaceData xmlns:outs="http://schemas.microsoft.com/office/2009/outspace/metadata">
   <outs:relatedDates/>
   <outs:relatedDocuments/>
@@ -16606,6 +16521,15 @@
   <outs:propertyMetadataList/>
   <outs:corruptMetadataWasLost/>
 </outs:outSpaceData>
+</file>
+
+<file path=customXml/item3.xml><?xml version="1.0" encoding="utf-8"?>
+<?mso-contentType ?>
+<FormTemplates xmlns="http://schemas.microsoft.com/sharepoint/v3/contenttype/forms">
+  <Display>DocumentLibraryForm</Display>
+  <Edit>AssetEditForm</Edit>
+  <New>DocumentLibraryForm</New>
+</FormTemplates>
 </file>
 
 <file path=customXml/item4.xml><?xml version="1.0" encoding="utf-8"?>
@@ -16759,6 +16683,14 @@
 </file>
 
 <file path=customXml/itemProps2.xml><?xml version="1.0" encoding="utf-8"?>
+<ds:datastoreItem xmlns:ds="http://schemas.openxmlformats.org/officeDocument/2006/customXml" ds:itemID="{800B806B-C3C7-4EFE-A57F-81DC87A14EE1}">
+  <ds:schemaRefs>
+    <ds:schemaRef ds:uri="http://schemas.microsoft.com/office/2009/outspace/metadata"/>
+  </ds:schemaRefs>
+</ds:datastoreItem>
+</file>
+
+<file path=customXml/itemProps3.xml><?xml version="1.0" encoding="utf-8"?>
 <ds:datastoreItem xmlns:ds="http://schemas.openxmlformats.org/officeDocument/2006/customXml" ds:itemID="{4B820453-3CF0-4EAE-81BE-B400E0BB8F14}">
   <ds:schemaRefs>
     <ds:schemaRef ds:uri="http://schemas.microsoft.com/sharepoint/v3/contenttype/forms"/>
@@ -16766,16 +16698,8 @@
 </ds:datastoreItem>
 </file>
 
-<file path=customXml/itemProps3.xml><?xml version="1.0" encoding="utf-8"?>
-<ds:datastoreItem xmlns:ds="http://schemas.openxmlformats.org/officeDocument/2006/customXml" ds:itemID="{800B806B-C3C7-4EFE-A57F-81DC87A14EE1}">
-  <ds:schemaRefs>
-    <ds:schemaRef ds:uri="http://schemas.microsoft.com/office/2009/outspace/metadata"/>
-  </ds:schemaRefs>
-</ds:datastoreItem>
-</file>
-
 <file path=customXml/itemProps4.xml><?xml version="1.0" encoding="utf-8"?>
-<ds:datastoreItem xmlns:ds="http://schemas.openxmlformats.org/officeDocument/2006/customXml" ds:itemID="{1D935787-9AEC-416C-983C-3490FFD96740}">
+<ds:datastoreItem xmlns:ds="http://schemas.openxmlformats.org/officeDocument/2006/customXml" ds:itemID="{CF2A254F-EAF5-4FC9-B798-6542A06F0A52}">
   <ds:schemaRefs>
     <ds:schemaRef ds:uri="http://schemas.openxmlformats.org/officeDocument/2006/bibliography"/>
   </ds:schemaRefs>

</xml_diff>

<commit_message>
Lagt till i Felhantering
</commit_message>
<xml_diff>
--- a/Systemarkitektur_projekt_SAD_CafeApp_Billy_Tommy_Zein_Malin_01.docx
+++ b/Systemarkitektur_projekt_SAD_CafeApp_Billy_Tommy_Zein_Malin_01.docx
@@ -2432,8 +2432,6 @@
               </w:rPr>
               <w:t>Ägare</w:t>
             </w:r>
-            <w:bookmarkStart w:id="1" w:name="_GoBack"/>
-            <w:bookmarkEnd w:id="1"/>
             <w:r>
               <w:rPr>
                 <w:noProof/>
@@ -4869,63 +4867,63 @@
       <w:pPr>
         <w:pStyle w:val="Rubrik1"/>
       </w:pPr>
-      <w:bookmarkStart w:id="2" w:name="_Toc516042927"/>
+      <w:bookmarkStart w:id="1" w:name="_Toc516042927"/>
       <w:r>
         <w:lastRenderedPageBreak/>
         <w:t>Inledning</w:t>
+      </w:r>
+      <w:bookmarkEnd w:id="1"/>
+    </w:p>
+    <w:p>
+      <w:pPr>
+        <w:pStyle w:val="Rubrik2"/>
+      </w:pPr>
+      <w:bookmarkStart w:id="2" w:name="_Toc516042928"/>
+      <w:r>
+        <w:t>Syfte</w:t>
       </w:r>
       <w:bookmarkEnd w:id="2"/>
     </w:p>
     <w:p>
-      <w:pPr>
-        <w:pStyle w:val="Rubrik2"/>
-      </w:pPr>
-      <w:bookmarkStart w:id="3" w:name="_Toc516042928"/>
-      <w:r>
-        <w:t>Syfte</w:t>
-      </w:r>
-      <w:bookmarkEnd w:id="3"/>
+      <w:r>
+        <w:t xml:space="preserve">Software </w:t>
+      </w:r>
+      <w:proofErr w:type="spellStart"/>
+      <w:r>
+        <w:t>Architecture</w:t>
+      </w:r>
+      <w:proofErr w:type="spellEnd"/>
+      <w:r>
+        <w:t xml:space="preserve"> </w:t>
+      </w:r>
+      <w:proofErr w:type="spellStart"/>
+      <w:r>
+        <w:t>Document</w:t>
+      </w:r>
+      <w:proofErr w:type="spellEnd"/>
+      <w:r>
+        <w:t xml:space="preserve"> (SAD) ger en arkitektonisk översikt över systemet</w:t>
+      </w:r>
+      <w:r>
+        <w:t xml:space="preserve"> </w:t>
+      </w:r>
+      <w:proofErr w:type="spellStart"/>
+      <w:r>
+        <w:t>CaféApp</w:t>
+      </w:r>
+      <w:proofErr w:type="spellEnd"/>
+      <w:r>
+        <w:t>, vars syfte är att hantera såväl beställningar som bakomliggande administration av produkter och försäljningsdata i ett café</w:t>
+      </w:r>
+      <w:r>
+        <w:t>. Den presenterar ett antal olika arkitektoniska synpunkter för att visa de olika aspekterna av systemet.</w:t>
+      </w:r>
     </w:p>
     <w:p>
-      <w:r>
-        <w:t xml:space="preserve">Software </w:t>
-      </w:r>
-      <w:proofErr w:type="spellStart"/>
-      <w:r>
-        <w:t>Architecture</w:t>
-      </w:r>
-      <w:proofErr w:type="spellEnd"/>
-      <w:r>
-        <w:t xml:space="preserve"> </w:t>
-      </w:r>
-      <w:proofErr w:type="spellStart"/>
-      <w:r>
-        <w:t>Document</w:t>
-      </w:r>
-      <w:proofErr w:type="spellEnd"/>
-      <w:r>
-        <w:t xml:space="preserve"> (SAD) ger en arkitektonisk översikt över systemet</w:t>
-      </w:r>
-      <w:r>
-        <w:t xml:space="preserve"> </w:t>
-      </w:r>
-      <w:proofErr w:type="spellStart"/>
-      <w:r>
-        <w:t>CaféApp</w:t>
-      </w:r>
-      <w:proofErr w:type="spellEnd"/>
-      <w:r>
-        <w:t>, vars syfte är att hantera såväl beställningar som bakomliggande administration av produkter och försäljningsdata i ett café</w:t>
-      </w:r>
-      <w:r>
-        <w:t>. Den presenterar ett antal olika arkitektoniska synpunkter för att visa de olika aspekterna av systemet.</w:t>
-      </w:r>
-    </w:p>
-    <w:p>
       <w:pPr>
         <w:pStyle w:val="Rubrik2"/>
       </w:pPr>
-      <w:bookmarkStart w:id="4" w:name="_Toc516042929"/>
+      <w:bookmarkStart w:id="3" w:name="_Toc516042929"/>
       <w:r>
         <w:t>Definitioner och förkortningar</w:t>
       </w:r>
@@ -4938,58 +4936,58 @@
         </w:rPr>
         <w:t>TODO</w:t>
       </w:r>
+      <w:bookmarkEnd w:id="3"/>
+    </w:p>
+    <w:p>
+      <w:r>
+        <w:t>DFD</w:t>
+      </w:r>
+    </w:p>
+    <w:p>
+      <w:r>
+        <w:t>JPA</w:t>
+      </w:r>
+    </w:p>
+    <w:p>
+      <w:proofErr w:type="spellStart"/>
+      <w:r>
+        <w:t>postgreSQL</w:t>
+      </w:r>
+      <w:proofErr w:type="spellEnd"/>
+    </w:p>
+    <w:p>
+      <w:r>
+        <w:t>IDE</w:t>
+      </w:r>
+    </w:p>
+    <w:p/>
+    <w:p>
+      <w:pPr>
+        <w:pStyle w:val="Rubrik1"/>
+      </w:pPr>
+      <w:bookmarkStart w:id="4" w:name="_Toc516042930"/>
+      <w:proofErr w:type="spellStart"/>
+      <w:r>
+        <w:t>Arkitekturell</w:t>
+      </w:r>
+      <w:r>
+        <w:t>a</w:t>
+      </w:r>
+      <w:proofErr w:type="spellEnd"/>
+      <w:r>
+        <w:t xml:space="preserve"> mål och avgränsningar</w:t>
+      </w:r>
       <w:bookmarkEnd w:id="4"/>
     </w:p>
     <w:p>
-      <w:r>
-        <w:t>DFD</w:t>
-      </w:r>
-    </w:p>
-    <w:p>
-      <w:r>
-        <w:t>JPA</w:t>
-      </w:r>
-    </w:p>
-    <w:p>
-      <w:proofErr w:type="spellStart"/>
-      <w:r>
-        <w:t>postgreSQL</w:t>
-      </w:r>
-      <w:proofErr w:type="spellEnd"/>
-    </w:p>
-    <w:p>
-      <w:r>
-        <w:t>IDE</w:t>
-      </w:r>
-    </w:p>
-    <w:p/>
-    <w:p>
-      <w:pPr>
-        <w:pStyle w:val="Rubrik1"/>
-      </w:pPr>
-      <w:bookmarkStart w:id="5" w:name="_Toc516042930"/>
-      <w:proofErr w:type="spellStart"/>
-      <w:r>
-        <w:t>Arkitekturell</w:t>
-      </w:r>
-      <w:r>
-        <w:t>a</w:t>
-      </w:r>
-      <w:proofErr w:type="spellEnd"/>
-      <w:r>
-        <w:t xml:space="preserve"> mål och avgränsningar</w:t>
+      <w:pPr>
+        <w:pStyle w:val="Rubrik2"/>
+      </w:pPr>
+      <w:bookmarkStart w:id="5" w:name="_Toc516042931"/>
+      <w:r>
+        <w:t>Övergripande mål</w:t>
       </w:r>
       <w:bookmarkEnd w:id="5"/>
-    </w:p>
-    <w:p>
-      <w:pPr>
-        <w:pStyle w:val="Rubrik2"/>
-      </w:pPr>
-      <w:bookmarkStart w:id="6" w:name="_Toc516042931"/>
-      <w:r>
-        <w:t>Övergripande mål</w:t>
-      </w:r>
-      <w:bookmarkEnd w:id="6"/>
     </w:p>
     <w:p>
       <w:r>
@@ -5124,32 +5122,19 @@
       <w:pPr>
         <w:pStyle w:val="Beskrivning"/>
       </w:pPr>
-      <w:bookmarkStart w:id="7" w:name="_Ref515899082"/>
+      <w:bookmarkStart w:id="6" w:name="_Ref515899082"/>
       <w:r>
         <w:t xml:space="preserve">Figur </w:t>
       </w:r>
-      <w:r>
-        <w:fldChar w:fldCharType="begin"/>
-      </w:r>
-      <w:r>
-        <w:instrText xml:space="preserve"> SEQ Figur \* ARABIC </w:instrText>
-      </w:r>
-      <w:r>
-        <w:fldChar w:fldCharType="separate"/>
-      </w:r>
-      <w:r>
-        <w:rPr>
-          <w:noProof/>
-        </w:rPr>
-        <w:t>1</w:t>
-      </w:r>
-      <w:r>
-        <w:rPr>
-          <w:noProof/>
-        </w:rPr>
-        <w:fldChar w:fldCharType="end"/>
-      </w:r>
-      <w:bookmarkEnd w:id="7"/>
+      <w:fldSimple w:instr=" SEQ Figur \* ARABIC ">
+        <w:r>
+          <w:rPr>
+            <w:noProof/>
+          </w:rPr>
+          <w:t>1</w:t>
+        </w:r>
+      </w:fldSimple>
+      <w:bookmarkEnd w:id="6"/>
       <w:r>
         <w:t xml:space="preserve"> DFD </w:t>
       </w:r>
@@ -5175,11 +5160,11 @@
           <w:numId w:val="13"/>
         </w:numPr>
       </w:pPr>
-      <w:bookmarkStart w:id="8" w:name="_Toc516042932"/>
+      <w:bookmarkStart w:id="7" w:name="_Toc516042932"/>
       <w:r>
         <w:t>Interaktion med omvärlden</w:t>
       </w:r>
-      <w:bookmarkEnd w:id="8"/>
+      <w:bookmarkEnd w:id="7"/>
     </w:p>
     <w:p>
       <w:proofErr w:type="spellStart"/>
@@ -5218,11 +5203,11 @@
           <w:numId w:val="13"/>
         </w:numPr>
       </w:pPr>
-      <w:bookmarkStart w:id="9" w:name="_Toc516042933"/>
+      <w:bookmarkStart w:id="8" w:name="_Toc516042933"/>
       <w:r>
         <w:t>Avgränsningar</w:t>
       </w:r>
-      <w:bookmarkEnd w:id="9"/>
+      <w:bookmarkEnd w:id="8"/>
     </w:p>
     <w:p>
       <w:r>
@@ -5234,11 +5219,11 @@
       <w:pPr>
         <w:pStyle w:val="Rubrik2"/>
       </w:pPr>
-      <w:bookmarkStart w:id="10" w:name="_Toc516042934"/>
+      <w:bookmarkStart w:id="9" w:name="_Toc516042934"/>
       <w:r>
         <w:t>Produkter och programspråk</w:t>
       </w:r>
-      <w:bookmarkEnd w:id="10"/>
+      <w:bookmarkEnd w:id="9"/>
     </w:p>
     <w:p>
       <w:r>
@@ -5283,32 +5268,19 @@
         <w:pStyle w:val="Beskrivning"/>
         <w:keepNext/>
       </w:pPr>
-      <w:bookmarkStart w:id="11" w:name="_Ref516002371"/>
+      <w:bookmarkStart w:id="10" w:name="_Ref516002371"/>
       <w:r>
         <w:t xml:space="preserve">Tabell </w:t>
       </w:r>
-      <w:r>
-        <w:fldChar w:fldCharType="begin"/>
-      </w:r>
-      <w:r>
-        <w:instrText xml:space="preserve"> SEQ Tabell \* ARABIC </w:instrText>
-      </w:r>
-      <w:r>
-        <w:fldChar w:fldCharType="separate"/>
-      </w:r>
-      <w:r>
-        <w:rPr>
-          <w:noProof/>
-        </w:rPr>
-        <w:t>1</w:t>
-      </w:r>
-      <w:r>
-        <w:rPr>
-          <w:noProof/>
-        </w:rPr>
-        <w:fldChar w:fldCharType="end"/>
-      </w:r>
-      <w:bookmarkEnd w:id="11"/>
+      <w:fldSimple w:instr=" SEQ Tabell \* ARABIC ">
+        <w:r>
+          <w:rPr>
+            <w:noProof/>
+          </w:rPr>
+          <w:t>1</w:t>
+        </w:r>
+      </w:fldSimple>
+      <w:bookmarkEnd w:id="10"/>
       <w:r>
         <w:t xml:space="preserve"> Produkter och programspråk</w:t>
       </w:r>
@@ -5923,11 +5895,11 @@
       <w:pPr>
         <w:pStyle w:val="Rubrik2"/>
       </w:pPr>
-      <w:bookmarkStart w:id="12" w:name="_Toc516042935"/>
+      <w:bookmarkStart w:id="11" w:name="_Toc516042935"/>
       <w:r>
         <w:t>Utvecklingsmiljö och utvecklingsverktyg</w:t>
       </w:r>
-      <w:bookmarkEnd w:id="12"/>
+      <w:bookmarkEnd w:id="11"/>
     </w:p>
     <w:p>
       <w:pPr>
@@ -6010,33 +5982,20 @@
         <w:pStyle w:val="Beskrivning"/>
         <w:keepNext/>
       </w:pPr>
-      <w:bookmarkStart w:id="13" w:name="_Ref516002377"/>
+      <w:bookmarkStart w:id="12" w:name="_Ref516002377"/>
       <w:r>
         <w:lastRenderedPageBreak/>
         <w:t xml:space="preserve">Tabell </w:t>
       </w:r>
-      <w:r>
-        <w:fldChar w:fldCharType="begin"/>
-      </w:r>
-      <w:r>
-        <w:instrText xml:space="preserve"> SEQ Tabell \* ARABIC </w:instrText>
-      </w:r>
-      <w:r>
-        <w:fldChar w:fldCharType="separate"/>
-      </w:r>
-      <w:r>
-        <w:rPr>
-          <w:noProof/>
-        </w:rPr>
-        <w:t>2</w:t>
-      </w:r>
-      <w:r>
-        <w:rPr>
-          <w:noProof/>
-        </w:rPr>
-        <w:fldChar w:fldCharType="end"/>
-      </w:r>
-      <w:bookmarkEnd w:id="13"/>
+      <w:fldSimple w:instr=" SEQ Tabell \* ARABIC ">
+        <w:r>
+          <w:rPr>
+            <w:noProof/>
+          </w:rPr>
+          <w:t>2</w:t>
+        </w:r>
+      </w:fldSimple>
+      <w:bookmarkEnd w:id="12"/>
       <w:r>
         <w:t xml:space="preserve"> Miljöer och verktyg</w:t>
       </w:r>
@@ -6541,8 +6500,8 @@
           <w:numId w:val="13"/>
         </w:numPr>
       </w:pPr>
-      <w:bookmarkStart w:id="14" w:name="_Toc515896086"/>
-      <w:bookmarkStart w:id="15" w:name="_Toc516042936"/>
+      <w:bookmarkStart w:id="13" w:name="_Toc515896086"/>
+      <w:bookmarkStart w:id="14" w:name="_Toc516042936"/>
       <w:proofErr w:type="spellStart"/>
       <w:r>
         <w:t>Arkitekturell</w:t>
@@ -6551,8 +6510,8 @@
       <w:r>
         <w:t xml:space="preserve"> Representation</w:t>
       </w:r>
+      <w:bookmarkEnd w:id="13"/>
       <w:bookmarkEnd w:id="14"/>
-      <w:bookmarkEnd w:id="15"/>
     </w:p>
     <w:p>
       <w:pPr>
@@ -6562,8 +6521,8 @@
           <w:numId w:val="13"/>
         </w:numPr>
       </w:pPr>
-      <w:bookmarkStart w:id="16" w:name="_Toc515896087"/>
-      <w:bookmarkStart w:id="17" w:name="_Toc516042937"/>
+      <w:bookmarkStart w:id="15" w:name="_Toc515896087"/>
+      <w:bookmarkStart w:id="16" w:name="_Toc516042937"/>
       <w:proofErr w:type="spellStart"/>
       <w:r>
         <w:t>Arkitekturella</w:t>
@@ -6572,8 +6531,8 @@
       <w:r>
         <w:t xml:space="preserve"> vyer</w:t>
       </w:r>
+      <w:bookmarkEnd w:id="15"/>
       <w:bookmarkEnd w:id="16"/>
-      <w:bookmarkEnd w:id="17"/>
     </w:p>
     <w:p>
       <w:r>
@@ -6796,7 +6755,7 @@
       <w:pPr>
         <w:pStyle w:val="Rubrik2"/>
       </w:pPr>
-      <w:bookmarkStart w:id="18" w:name="_Toc516042938"/>
+      <w:bookmarkStart w:id="17" w:name="_Toc516042938"/>
       <w:proofErr w:type="spellStart"/>
       <w:r>
         <w:t>Use</w:t>
@@ -6828,121 +6787,121 @@
       <w:proofErr w:type="spellEnd"/>
       <w:r>
         <w:t>)</w:t>
+      </w:r>
+      <w:bookmarkEnd w:id="17"/>
+    </w:p>
+    <w:p>
+      <w:pPr>
+        <w:pStyle w:val="Rubrik3"/>
+      </w:pPr>
+      <w:bookmarkStart w:id="18" w:name="_Toc516042939"/>
+      <w:r>
+        <w:t>Översikt</w:t>
       </w:r>
       <w:bookmarkEnd w:id="18"/>
     </w:p>
     <w:p>
+      <w:r>
+        <w:t>Syftet med användarvyn är att ge ytterligare sammanhang kring användningen av systemet och interaktionerna mellan dess komponenter. I detta dokument betraktas varje komponent som en användargruppsaktör.</w:t>
+      </w:r>
+    </w:p>
+    <w:p>
+      <w:r>
+        <w:t xml:space="preserve">En övergripande beskrivning av systemet ur ett funktionellt perspektiv är att en kund kommer in på caféet, använder </w:t>
+      </w:r>
+      <w:r>
+        <w:t xml:space="preserve">kundversionen av </w:t>
+      </w:r>
+      <w:proofErr w:type="spellStart"/>
+      <w:r>
+        <w:t>appen</w:t>
+      </w:r>
+      <w:proofErr w:type="spellEnd"/>
+      <w:r>
+        <w:t xml:space="preserve"> för att titta på menyn, eventuellt granska innehållsförteckningen för någon produkt närmare, väljer produkter att lägga i varukorgen, skickar och betalar beställningen. En notifikation går då </w:t>
+      </w:r>
+      <w:r>
+        <w:t xml:space="preserve">via personalversionen av </w:t>
+      </w:r>
+      <w:proofErr w:type="spellStart"/>
+      <w:r>
+        <w:t>appen</w:t>
+      </w:r>
+      <w:proofErr w:type="spellEnd"/>
+      <w:r>
+        <w:t xml:space="preserve"> </w:t>
+      </w:r>
+      <w:r>
+        <w:t>till personale</w:t>
+      </w:r>
+      <w:r>
+        <w:t xml:space="preserve">n </w:t>
+      </w:r>
+      <w:r>
+        <w:t xml:space="preserve">som </w:t>
+      </w:r>
+      <w:proofErr w:type="spellStart"/>
+      <w:r>
+        <w:t>leverar</w:t>
+      </w:r>
+      <w:proofErr w:type="spellEnd"/>
+      <w:r>
+        <w:t xml:space="preserve"> beställningen till rätt bord. Samtidigt uppdateras lagerstatus för produkterna och ordern registreras i en försäljningsdatabas. </w:t>
+      </w:r>
+      <w:r>
+        <w:br/>
+        <w:t xml:space="preserve">Ägaren har </w:t>
+      </w:r>
+      <w:r>
+        <w:t xml:space="preserve">i sin version av </w:t>
+      </w:r>
+      <w:proofErr w:type="spellStart"/>
+      <w:r>
+        <w:t>appen</w:t>
+      </w:r>
+      <w:proofErr w:type="spellEnd"/>
+      <w:r>
+        <w:t xml:space="preserve"> </w:t>
+      </w:r>
+      <w:r>
+        <w:t xml:space="preserve">möjlighet att skapa rapporter så som försäljningsdata och lagerstatus. Vid behov kan ägaren även uppdatera eller lägga till </w:t>
+      </w:r>
+      <w:proofErr w:type="gramStart"/>
+      <w:r>
+        <w:t>ny produktdata</w:t>
+      </w:r>
+      <w:proofErr w:type="gramEnd"/>
+      <w:r>
+        <w:t>.</w:t>
+      </w:r>
+    </w:p>
+    <w:p>
       <w:pPr>
         <w:pStyle w:val="Rubrik3"/>
       </w:pPr>
-      <w:bookmarkStart w:id="19" w:name="_Toc516042939"/>
-      <w:r>
-        <w:t>Översikt</w:t>
+      <w:bookmarkStart w:id="19" w:name="_Toc516042940"/>
+      <w:r>
+        <w:t>Aktörer</w:t>
       </w:r>
       <w:bookmarkEnd w:id="19"/>
     </w:p>
     <w:p>
       <w:r>
-        <w:t>Syftet med användarvyn är att ge ytterligare sammanhang kring användningen av systemet och interaktionerna mellan dess komponenter. I detta dokument betraktas varje komponent som en användargruppsaktör.</w:t>
+        <w:t>Systemet har fyra olika externa aktörer. Kund, Personal, Ägare och Betalning (exempelvis en bank).</w:t>
       </w:r>
     </w:p>
     <w:p>
-      <w:r>
-        <w:t xml:space="preserve">En övergripande beskrivning av systemet ur ett funktionellt perspektiv är att en kund kommer in på caféet, använder </w:t>
-      </w:r>
-      <w:r>
-        <w:t xml:space="preserve">kundversionen av </w:t>
-      </w:r>
-      <w:proofErr w:type="spellStart"/>
-      <w:r>
-        <w:t>appen</w:t>
-      </w:r>
-      <w:proofErr w:type="spellEnd"/>
-      <w:r>
-        <w:t xml:space="preserve"> för att titta på menyn, eventuellt granska innehållsförteckningen för någon produkt närmare, väljer produkter att lägga i varukorgen, skickar och betalar beställningen. En notifikation går då </w:t>
-      </w:r>
-      <w:r>
-        <w:t xml:space="preserve">via personalversionen av </w:t>
-      </w:r>
-      <w:proofErr w:type="spellStart"/>
-      <w:r>
-        <w:t>appen</w:t>
-      </w:r>
-      <w:proofErr w:type="spellEnd"/>
-      <w:r>
-        <w:t xml:space="preserve"> </w:t>
-      </w:r>
-      <w:r>
-        <w:t>till personale</w:t>
-      </w:r>
-      <w:r>
-        <w:t xml:space="preserve">n </w:t>
-      </w:r>
-      <w:r>
-        <w:t xml:space="preserve">som </w:t>
-      </w:r>
-      <w:proofErr w:type="spellStart"/>
-      <w:r>
-        <w:t>leverar</w:t>
-      </w:r>
-      <w:proofErr w:type="spellEnd"/>
-      <w:r>
-        <w:t xml:space="preserve"> beställningen till rätt bord. Samtidigt uppdateras lagerstatus för produkterna och ordern registreras i en försäljningsdatabas. </w:t>
-      </w:r>
-      <w:r>
-        <w:br/>
-        <w:t xml:space="preserve">Ägaren har </w:t>
-      </w:r>
-      <w:r>
-        <w:t xml:space="preserve">i sin version av </w:t>
-      </w:r>
-      <w:proofErr w:type="spellStart"/>
-      <w:r>
-        <w:t>appen</w:t>
-      </w:r>
-      <w:proofErr w:type="spellEnd"/>
-      <w:r>
-        <w:t xml:space="preserve"> </w:t>
-      </w:r>
-      <w:r>
-        <w:t xml:space="preserve">möjlighet att skapa rapporter så som försäljningsdata och lagerstatus. Vid behov kan ägaren även uppdatera eller lägga till </w:t>
-      </w:r>
-      <w:proofErr w:type="gramStart"/>
-      <w:r>
-        <w:t>ny produktdata</w:t>
-      </w:r>
-      <w:proofErr w:type="gramEnd"/>
-      <w:r>
-        <w:t>.</w:t>
-      </w:r>
-    </w:p>
-    <w:p>
-      <w:pPr>
-        <w:pStyle w:val="Rubrik3"/>
-      </w:pPr>
-      <w:bookmarkStart w:id="20" w:name="_Toc516042940"/>
-      <w:r>
-        <w:t>Aktörer</w:t>
-      </w:r>
-      <w:bookmarkEnd w:id="20"/>
-    </w:p>
-    <w:p>
-      <w:r>
-        <w:t>Systemet har fyra olika externa aktörer. Kund, Personal, Ägare och Betalning (exempelvis en bank).</w:t>
-      </w:r>
-    </w:p>
-    <w:p>
       <w:pPr>
         <w:pStyle w:val="Rubrik4"/>
       </w:pPr>
-      <w:bookmarkStart w:id="21" w:name="_Ref515969161"/>
-      <w:bookmarkStart w:id="22" w:name="_Toc516042941"/>
+      <w:bookmarkStart w:id="20" w:name="_Ref515969161"/>
+      <w:bookmarkStart w:id="21" w:name="_Toc516042941"/>
       <w:r>
         <w:lastRenderedPageBreak/>
         <w:t>Kund</w:t>
       </w:r>
+      <w:bookmarkEnd w:id="20"/>
       <w:bookmarkEnd w:id="21"/>
-      <w:bookmarkEnd w:id="22"/>
     </w:p>
     <w:p>
       <w:pPr>
@@ -7006,27 +6965,14 @@
       <w:r>
         <w:t xml:space="preserve">Figur </w:t>
       </w:r>
-      <w:r>
-        <w:fldChar w:fldCharType="begin"/>
-      </w:r>
-      <w:r>
-        <w:instrText xml:space="preserve"> SEQ Figur \* ARABIC </w:instrText>
-      </w:r>
-      <w:r>
-        <w:fldChar w:fldCharType="separate"/>
-      </w:r>
-      <w:r>
-        <w:rPr>
-          <w:noProof/>
-        </w:rPr>
-        <w:t>2</w:t>
-      </w:r>
-      <w:r>
-        <w:rPr>
-          <w:noProof/>
-        </w:rPr>
-        <w:fldChar w:fldCharType="end"/>
-      </w:r>
+      <w:fldSimple w:instr=" SEQ Figur \* ARABIC ">
+        <w:r>
+          <w:rPr>
+            <w:noProof/>
+          </w:rPr>
+          <w:t>2</w:t>
+        </w:r>
+      </w:fldSimple>
       <w:r>
         <w:t xml:space="preserve"> </w:t>
       </w:r>
@@ -7106,27 +7052,14 @@
       <w:r>
         <w:t xml:space="preserve">Figur </w:t>
       </w:r>
-      <w:r>
-        <w:fldChar w:fldCharType="begin"/>
-      </w:r>
-      <w:r>
-        <w:instrText xml:space="preserve"> SEQ Figur \* ARABIC </w:instrText>
-      </w:r>
-      <w:r>
-        <w:fldChar w:fldCharType="separate"/>
-      </w:r>
-      <w:r>
-        <w:rPr>
-          <w:noProof/>
-        </w:rPr>
-        <w:t>3</w:t>
-      </w:r>
-      <w:r>
-        <w:rPr>
-          <w:noProof/>
-        </w:rPr>
-        <w:fldChar w:fldCharType="end"/>
-      </w:r>
+      <w:fldSimple w:instr=" SEQ Figur \* ARABIC ">
+        <w:r>
+          <w:rPr>
+            <w:noProof/>
+          </w:rPr>
+          <w:t>3</w:t>
+        </w:r>
+      </w:fldSimple>
       <w:r>
         <w:t xml:space="preserve"> Några </w:t>
       </w:r>
@@ -7151,13 +7084,13 @@
       <w:pPr>
         <w:pStyle w:val="Rubrik4"/>
       </w:pPr>
-      <w:bookmarkStart w:id="23" w:name="_Ref515969323"/>
-      <w:bookmarkStart w:id="24" w:name="_Toc516042942"/>
+      <w:bookmarkStart w:id="22" w:name="_Ref515969323"/>
+      <w:bookmarkStart w:id="23" w:name="_Toc516042942"/>
       <w:r>
         <w:t>Personal</w:t>
       </w:r>
+      <w:bookmarkEnd w:id="22"/>
       <w:bookmarkEnd w:id="23"/>
-      <w:bookmarkEnd w:id="24"/>
     </w:p>
     <w:p>
       <w:pPr>
@@ -7276,14 +7209,14 @@
       <w:pPr>
         <w:pStyle w:val="Rubrik4"/>
       </w:pPr>
-      <w:bookmarkStart w:id="25" w:name="_Ref515969325"/>
-      <w:bookmarkStart w:id="26" w:name="_Toc516042943"/>
+      <w:bookmarkStart w:id="24" w:name="_Ref515969325"/>
+      <w:bookmarkStart w:id="25" w:name="_Toc516042943"/>
       <w:r>
         <w:lastRenderedPageBreak/>
         <w:t>Ägare</w:t>
       </w:r>
+      <w:bookmarkEnd w:id="24"/>
       <w:bookmarkEnd w:id="25"/>
-      <w:bookmarkEnd w:id="26"/>
     </w:p>
     <w:p>
       <w:pPr>
@@ -7359,27 +7292,14 @@
       <w:r>
         <w:t xml:space="preserve">Figur </w:t>
       </w:r>
-      <w:r>
-        <w:fldChar w:fldCharType="begin"/>
-      </w:r>
-      <w:r>
-        <w:instrText xml:space="preserve"> SEQ Figur \* ARABIC </w:instrText>
-      </w:r>
-      <w:r>
-        <w:fldChar w:fldCharType="separate"/>
-      </w:r>
-      <w:r>
-        <w:rPr>
-          <w:noProof/>
-        </w:rPr>
-        <w:t>5</w:t>
-      </w:r>
-      <w:r>
-        <w:rPr>
-          <w:noProof/>
-        </w:rPr>
-        <w:fldChar w:fldCharType="end"/>
-      </w:r>
+      <w:fldSimple w:instr=" SEQ Figur \* ARABIC ">
+        <w:r>
+          <w:rPr>
+            <w:noProof/>
+          </w:rPr>
+          <w:t>5</w:t>
+        </w:r>
+      </w:fldSimple>
       <w:r>
         <w:t xml:space="preserve"> </w:t>
       </w:r>
@@ -7396,11 +7316,11 @@
       <w:pPr>
         <w:pStyle w:val="Rubrik4"/>
       </w:pPr>
-      <w:bookmarkStart w:id="27" w:name="_Toc516042944"/>
+      <w:bookmarkStart w:id="26" w:name="_Toc516042944"/>
       <w:r>
         <w:t>Betalning</w:t>
       </w:r>
-      <w:bookmarkEnd w:id="27"/>
+      <w:bookmarkEnd w:id="26"/>
     </w:p>
     <w:p>
       <w:r>
@@ -7417,7 +7337,7 @@
       <w:pPr>
         <w:pStyle w:val="Rubrik2"/>
       </w:pPr>
-      <w:bookmarkStart w:id="28" w:name="_Toc516042945"/>
+      <w:bookmarkStart w:id="27" w:name="_Toc516042945"/>
       <w:proofErr w:type="spellStart"/>
       <w:r>
         <w:t>Logical</w:t>
@@ -7443,7 +7363,7 @@
         </w:rPr>
         <w:t>TODO</w:t>
       </w:r>
-      <w:bookmarkEnd w:id="28"/>
+      <w:bookmarkEnd w:id="27"/>
     </w:p>
     <w:p>
       <w:r>
@@ -7552,32 +7472,19 @@
       <w:pPr>
         <w:pStyle w:val="Beskrivning"/>
       </w:pPr>
-      <w:bookmarkStart w:id="29" w:name="_Ref516040422"/>
+      <w:bookmarkStart w:id="28" w:name="_Ref516040422"/>
       <w:r>
         <w:t xml:space="preserve">Figur </w:t>
       </w:r>
-      <w:r>
-        <w:fldChar w:fldCharType="begin"/>
-      </w:r>
-      <w:r>
-        <w:instrText xml:space="preserve"> SEQ Figur \* ARABIC </w:instrText>
-      </w:r>
-      <w:r>
-        <w:fldChar w:fldCharType="separate"/>
-      </w:r>
-      <w:r>
-        <w:rPr>
-          <w:noProof/>
-        </w:rPr>
-        <w:t>6</w:t>
-      </w:r>
-      <w:r>
-        <w:rPr>
-          <w:noProof/>
-        </w:rPr>
-        <w:fldChar w:fldCharType="end"/>
-      </w:r>
-      <w:bookmarkEnd w:id="29"/>
+      <w:fldSimple w:instr=" SEQ Figur \* ARABIC ">
+        <w:r>
+          <w:rPr>
+            <w:noProof/>
+          </w:rPr>
+          <w:t>6</w:t>
+        </w:r>
+      </w:fldSimple>
+      <w:bookmarkEnd w:id="28"/>
       <w:r>
         <w:t xml:space="preserve"> </w:t>
       </w:r>
@@ -7589,11 +7496,11 @@
       <w:pPr>
         <w:pStyle w:val="Rubrik3"/>
       </w:pPr>
-      <w:bookmarkStart w:id="30" w:name="_Toc516042946"/>
+      <w:bookmarkStart w:id="29" w:name="_Toc516042946"/>
       <w:r>
         <w:t>Funktionalitet</w:t>
       </w:r>
-      <w:bookmarkEnd w:id="30"/>
+      <w:bookmarkEnd w:id="29"/>
     </w:p>
     <w:p>
       <w:pPr>
@@ -7749,14 +7656,14 @@
           <w:rFonts w:eastAsia="Calibri"/>
         </w:rPr>
       </w:pPr>
-      <w:bookmarkStart w:id="31" w:name="_Toc516042947"/>
+      <w:bookmarkStart w:id="30" w:name="_Toc516042947"/>
       <w:r>
         <w:rPr>
           <w:rFonts w:eastAsia="Calibri"/>
         </w:rPr>
         <w:t>Implementation</w:t>
       </w:r>
-      <w:bookmarkEnd w:id="31"/>
+      <w:bookmarkEnd w:id="30"/>
       <w:r>
         <w:rPr>
           <w:rFonts w:eastAsia="Calibri"/>
@@ -7909,14 +7816,14 @@
       <w:pPr>
         <w:pStyle w:val="Rubrik3"/>
       </w:pPr>
-      <w:bookmarkStart w:id="32" w:name="_Toc516042948"/>
+      <w:bookmarkStart w:id="31" w:name="_Toc516042948"/>
       <w:r>
         <w:t>Tillstånds</w:t>
       </w:r>
       <w:r>
         <w:t>diagram</w:t>
       </w:r>
-      <w:bookmarkEnd w:id="32"/>
+      <w:bookmarkEnd w:id="31"/>
     </w:p>
     <w:p>
       <w:pPr>
@@ -8012,32 +7919,19 @@
       <w:pPr>
         <w:pStyle w:val="Beskrivning"/>
       </w:pPr>
-      <w:bookmarkStart w:id="33" w:name="_Ref515982644"/>
+      <w:bookmarkStart w:id="32" w:name="_Ref515982644"/>
       <w:r>
         <w:t xml:space="preserve">Figur </w:t>
       </w:r>
-      <w:r>
-        <w:fldChar w:fldCharType="begin"/>
-      </w:r>
-      <w:r>
-        <w:instrText xml:space="preserve"> SEQ Figur \* ARABIC </w:instrText>
-      </w:r>
-      <w:r>
-        <w:fldChar w:fldCharType="separate"/>
-      </w:r>
-      <w:r>
-        <w:rPr>
-          <w:noProof/>
-        </w:rPr>
-        <w:t>7</w:t>
-      </w:r>
-      <w:r>
-        <w:rPr>
-          <w:noProof/>
-        </w:rPr>
-        <w:fldChar w:fldCharType="end"/>
-      </w:r>
-      <w:bookmarkEnd w:id="33"/>
+      <w:fldSimple w:instr=" SEQ Figur \* ARABIC ">
+        <w:r>
+          <w:rPr>
+            <w:noProof/>
+          </w:rPr>
+          <w:t>7</w:t>
+        </w:r>
+      </w:fldSimple>
+      <w:bookmarkEnd w:id="32"/>
       <w:r>
         <w:t xml:space="preserve"> Tillstånds</w:t>
       </w:r>
@@ -8049,7 +7943,7 @@
       <w:pPr>
         <w:pStyle w:val="Rubrik3"/>
       </w:pPr>
-      <w:bookmarkStart w:id="34" w:name="_Toc516042949"/>
+      <w:bookmarkStart w:id="33" w:name="_Toc516042949"/>
       <w:r>
         <w:t>Interfacedefinitioner</w:t>
       </w:r>
@@ -8062,18 +7956,18 @@
         </w:rPr>
         <w:t>TODO</w:t>
       </w:r>
-      <w:bookmarkEnd w:id="34"/>
+      <w:bookmarkEnd w:id="33"/>
     </w:p>
     <w:p/>
     <w:p>
       <w:pPr>
         <w:pStyle w:val="Rubrik3"/>
       </w:pPr>
-      <w:bookmarkStart w:id="35" w:name="_Toc516042950"/>
+      <w:bookmarkStart w:id="34" w:name="_Toc516042950"/>
       <w:r>
         <w:t>Realisering av användarfall</w:t>
       </w:r>
-      <w:bookmarkEnd w:id="35"/>
+      <w:bookmarkEnd w:id="34"/>
     </w:p>
     <w:p>
       <w:r>
@@ -8092,11 +7986,11 @@
       <w:pPr>
         <w:pStyle w:val="Rubrik4"/>
       </w:pPr>
-      <w:bookmarkStart w:id="36" w:name="_Toc516042951"/>
+      <w:bookmarkStart w:id="35" w:name="_Toc516042951"/>
       <w:r>
         <w:t>Lägg produkt i varukorgen</w:t>
       </w:r>
-      <w:bookmarkEnd w:id="36"/>
+      <w:bookmarkEnd w:id="35"/>
     </w:p>
     <w:p>
       <w:r>
@@ -8169,27 +8063,14 @@
       <w:r>
         <w:t xml:space="preserve">Figur </w:t>
       </w:r>
-      <w:r>
-        <w:fldChar w:fldCharType="begin"/>
-      </w:r>
-      <w:r>
-        <w:instrText xml:space="preserve"> SEQ Figur \* ARABIC </w:instrText>
-      </w:r>
-      <w:r>
-        <w:fldChar w:fldCharType="separate"/>
-      </w:r>
-      <w:r>
-        <w:rPr>
-          <w:noProof/>
-        </w:rPr>
-        <w:t>8</w:t>
-      </w:r>
-      <w:r>
-        <w:rPr>
-          <w:noProof/>
-        </w:rPr>
-        <w:fldChar w:fldCharType="end"/>
-      </w:r>
+      <w:fldSimple w:instr=" SEQ Figur \* ARABIC ">
+        <w:r>
+          <w:rPr>
+            <w:noProof/>
+          </w:rPr>
+          <w:t>8</w:t>
+        </w:r>
+      </w:fldSimple>
       <w:r>
         <w:t xml:space="preserve"> Sekvensdiagram </w:t>
       </w:r>
@@ -8203,11 +8084,11 @@
       <w:pPr>
         <w:pStyle w:val="Rubrik4"/>
       </w:pPr>
-      <w:bookmarkStart w:id="37" w:name="_Toc516042952"/>
+      <w:bookmarkStart w:id="36" w:name="_Toc516042952"/>
       <w:r>
         <w:t>Gör beställning</w:t>
       </w:r>
-      <w:bookmarkEnd w:id="37"/>
+      <w:bookmarkEnd w:id="36"/>
     </w:p>
     <w:p>
       <w:r>
@@ -8279,27 +8160,14 @@
       <w:r>
         <w:t xml:space="preserve">Figur </w:t>
       </w:r>
-      <w:r>
-        <w:fldChar w:fldCharType="begin"/>
-      </w:r>
-      <w:r>
-        <w:instrText xml:space="preserve"> SEQ Figur \* ARABIC </w:instrText>
-      </w:r>
-      <w:r>
-        <w:fldChar w:fldCharType="separate"/>
-      </w:r>
-      <w:r>
-        <w:rPr>
-          <w:noProof/>
-        </w:rPr>
-        <w:t>9</w:t>
-      </w:r>
-      <w:r>
-        <w:rPr>
-          <w:noProof/>
-        </w:rPr>
-        <w:fldChar w:fldCharType="end"/>
-      </w:r>
+      <w:fldSimple w:instr=" SEQ Figur \* ARABIC ">
+        <w:r>
+          <w:rPr>
+            <w:noProof/>
+          </w:rPr>
+          <w:t>9</w:t>
+        </w:r>
+      </w:fldSimple>
       <w:r>
         <w:t xml:space="preserve"> Sekvensdiagram </w:t>
       </w:r>
@@ -8313,7 +8181,7 @@
       <w:pPr>
         <w:pStyle w:val="Rubrik4"/>
       </w:pPr>
-      <w:bookmarkStart w:id="38" w:name="_Toc516042953"/>
+      <w:bookmarkStart w:id="37" w:name="_Toc516042953"/>
       <w:r>
         <w:lastRenderedPageBreak/>
         <w:t xml:space="preserve">Skapa </w:t>
@@ -8324,7 +8192,7 @@
       <w:r>
         <w:t>t</w:t>
       </w:r>
-      <w:bookmarkEnd w:id="38"/>
+      <w:bookmarkEnd w:id="37"/>
     </w:p>
     <w:p>
       <w:r>
@@ -8396,27 +8264,14 @@
       <w:r>
         <w:t xml:space="preserve">Figur </w:t>
       </w:r>
-      <w:r>
-        <w:fldChar w:fldCharType="begin"/>
-      </w:r>
-      <w:r>
-        <w:instrText xml:space="preserve"> SEQ Figur \* ARABIC </w:instrText>
-      </w:r>
-      <w:r>
-        <w:fldChar w:fldCharType="separate"/>
-      </w:r>
-      <w:r>
-        <w:rPr>
-          <w:noProof/>
-        </w:rPr>
-        <w:t>10</w:t>
-      </w:r>
-      <w:r>
-        <w:rPr>
-          <w:noProof/>
-        </w:rPr>
-        <w:fldChar w:fldCharType="end"/>
-      </w:r>
+      <w:fldSimple w:instr=" SEQ Figur \* ARABIC ">
+        <w:r>
+          <w:rPr>
+            <w:noProof/>
+          </w:rPr>
+          <w:t>10</w:t>
+        </w:r>
+      </w:fldSimple>
       <w:r>
         <w:t xml:space="preserve"> Sekvensdiagram </w:t>
       </w:r>
@@ -8430,11 +8285,11 @@
       <w:pPr>
         <w:pStyle w:val="Rubrik4"/>
       </w:pPr>
-      <w:bookmarkStart w:id="39" w:name="_Toc516042954"/>
+      <w:bookmarkStart w:id="38" w:name="_Toc516042954"/>
       <w:r>
         <w:t>Hantera produkt</w:t>
       </w:r>
-      <w:bookmarkEnd w:id="39"/>
+      <w:bookmarkEnd w:id="38"/>
       <w:r>
         <w:t xml:space="preserve"> </w:t>
       </w:r>
@@ -8509,27 +8364,14 @@
       <w:r>
         <w:t xml:space="preserve">Figur </w:t>
       </w:r>
-      <w:r>
-        <w:fldChar w:fldCharType="begin"/>
-      </w:r>
-      <w:r>
-        <w:instrText xml:space="preserve"> SEQ Figur \* ARABIC </w:instrText>
-      </w:r>
-      <w:r>
-        <w:fldChar w:fldCharType="separate"/>
-      </w:r>
-      <w:r>
-        <w:rPr>
-          <w:noProof/>
-        </w:rPr>
-        <w:t>11</w:t>
-      </w:r>
-      <w:r>
-        <w:rPr>
-          <w:noProof/>
-        </w:rPr>
-        <w:fldChar w:fldCharType="end"/>
-      </w:r>
+      <w:fldSimple w:instr=" SEQ Figur \* ARABIC ">
+        <w:r>
+          <w:rPr>
+            <w:noProof/>
+          </w:rPr>
+          <w:t>11</w:t>
+        </w:r>
+      </w:fldSimple>
       <w:r>
         <w:t xml:space="preserve"> Sekvensdiagram </w:t>
       </w:r>
@@ -8544,8 +8386,8 @@
       <w:pPr>
         <w:pStyle w:val="Rubrik2"/>
       </w:pPr>
-      <w:bookmarkStart w:id="40" w:name="_Toc515896101"/>
-      <w:bookmarkStart w:id="41" w:name="_Toc516042955"/>
+      <w:bookmarkStart w:id="39" w:name="_Toc515896101"/>
+      <w:bookmarkStart w:id="40" w:name="_Toc516042955"/>
       <w:r>
         <w:t>Process</w:t>
       </w:r>
@@ -8556,8 +8398,8 @@
       <w:r>
         <w:t>View</w:t>
       </w:r>
+      <w:bookmarkEnd w:id="39"/>
       <w:bookmarkEnd w:id="40"/>
-      <w:bookmarkEnd w:id="41"/>
       <w:proofErr w:type="spellEnd"/>
     </w:p>
     <w:p>
@@ -8568,13 +8410,13 @@
           <w:numId w:val="13"/>
         </w:numPr>
       </w:pPr>
-      <w:bookmarkStart w:id="42" w:name="_Toc515896102"/>
-      <w:bookmarkStart w:id="43" w:name="_Toc516042956"/>
+      <w:bookmarkStart w:id="41" w:name="_Toc515896102"/>
+      <w:bookmarkStart w:id="42" w:name="_Toc516042956"/>
       <w:r>
         <w:t>Översikt</w:t>
       </w:r>
+      <w:bookmarkEnd w:id="41"/>
       <w:bookmarkEnd w:id="42"/>
-      <w:bookmarkEnd w:id="43"/>
     </w:p>
     <w:p>
       <w:r>
@@ -8591,11 +8433,11 @@
       <w:pPr>
         <w:pStyle w:val="Rubrik4"/>
       </w:pPr>
-      <w:bookmarkStart w:id="44" w:name="_Toc516042957"/>
+      <w:bookmarkStart w:id="43" w:name="_Toc516042957"/>
       <w:r>
         <w:t>Beställningsprocessen</w:t>
       </w:r>
-      <w:bookmarkEnd w:id="44"/>
+      <w:bookmarkEnd w:id="43"/>
     </w:p>
     <w:p>
       <w:pPr>
@@ -8740,32 +8582,19 @@
       <w:pPr>
         <w:pStyle w:val="Beskrivning"/>
       </w:pPr>
-      <w:bookmarkStart w:id="45" w:name="_Ref516039267"/>
+      <w:bookmarkStart w:id="44" w:name="_Ref516039267"/>
       <w:r>
         <w:t xml:space="preserve">Figur </w:t>
       </w:r>
-      <w:r>
-        <w:fldChar w:fldCharType="begin"/>
-      </w:r>
-      <w:r>
-        <w:instrText xml:space="preserve"> SEQ Figur \* ARABIC </w:instrText>
-      </w:r>
-      <w:r>
-        <w:fldChar w:fldCharType="separate"/>
-      </w:r>
-      <w:r>
-        <w:rPr>
-          <w:noProof/>
-        </w:rPr>
-        <w:t>12</w:t>
-      </w:r>
-      <w:r>
-        <w:rPr>
-          <w:noProof/>
-        </w:rPr>
-        <w:fldChar w:fldCharType="end"/>
-      </w:r>
-      <w:bookmarkEnd w:id="45"/>
+      <w:fldSimple w:instr=" SEQ Figur \* ARABIC ">
+        <w:r>
+          <w:rPr>
+            <w:noProof/>
+          </w:rPr>
+          <w:t>12</w:t>
+        </w:r>
+      </w:fldSimple>
+      <w:bookmarkEnd w:id="44"/>
       <w:r>
         <w:t xml:space="preserve"> </w:t>
       </w:r>
@@ -8837,32 +8666,19 @@
       <w:pPr>
         <w:pStyle w:val="Beskrivning"/>
       </w:pPr>
-      <w:bookmarkStart w:id="46" w:name="_Ref516039389"/>
+      <w:bookmarkStart w:id="45" w:name="_Ref516039389"/>
       <w:r>
         <w:t xml:space="preserve">Figur </w:t>
       </w:r>
-      <w:r>
-        <w:fldChar w:fldCharType="begin"/>
-      </w:r>
-      <w:r>
-        <w:instrText xml:space="preserve"> SEQ Figur \* ARABIC </w:instrText>
-      </w:r>
-      <w:r>
-        <w:fldChar w:fldCharType="separate"/>
-      </w:r>
-      <w:r>
-        <w:rPr>
-          <w:noProof/>
-        </w:rPr>
-        <w:t>13</w:t>
-      </w:r>
-      <w:r>
-        <w:rPr>
-          <w:noProof/>
-        </w:rPr>
-        <w:fldChar w:fldCharType="end"/>
-      </w:r>
-      <w:bookmarkEnd w:id="46"/>
+      <w:fldSimple w:instr=" SEQ Figur \* ARABIC ">
+        <w:r>
+          <w:rPr>
+            <w:noProof/>
+          </w:rPr>
+          <w:t>13</w:t>
+        </w:r>
+      </w:fldSimple>
+      <w:bookmarkEnd w:id="45"/>
       <w:r>
         <w:t xml:space="preserve"> Aktivitetsdiagram Hantera beställningen</w:t>
       </w:r>
@@ -8871,11 +8687,11 @@
       <w:pPr>
         <w:pStyle w:val="Rubrik4"/>
       </w:pPr>
-      <w:bookmarkStart w:id="47" w:name="_Toc516042958"/>
+      <w:bookmarkStart w:id="46" w:name="_Toc516042958"/>
       <w:r>
         <w:t>Administrativa processer</w:t>
       </w:r>
-      <w:bookmarkEnd w:id="47"/>
+      <w:bookmarkEnd w:id="46"/>
     </w:p>
     <w:p>
       <w:r>
@@ -8978,32 +8794,19 @@
       <w:pPr>
         <w:pStyle w:val="Beskrivning"/>
       </w:pPr>
-      <w:bookmarkStart w:id="48" w:name="_Ref516039455"/>
+      <w:bookmarkStart w:id="47" w:name="_Ref516039455"/>
       <w:r>
         <w:t xml:space="preserve">Figur </w:t>
       </w:r>
-      <w:r>
-        <w:fldChar w:fldCharType="begin"/>
-      </w:r>
-      <w:r>
-        <w:instrText xml:space="preserve"> SEQ Figur \* ARABIC </w:instrText>
-      </w:r>
-      <w:r>
-        <w:fldChar w:fldCharType="separate"/>
-      </w:r>
-      <w:r>
-        <w:rPr>
-          <w:noProof/>
-        </w:rPr>
-        <w:t>14</w:t>
-      </w:r>
-      <w:r>
-        <w:rPr>
-          <w:noProof/>
-        </w:rPr>
-        <w:fldChar w:fldCharType="end"/>
-      </w:r>
-      <w:bookmarkEnd w:id="48"/>
+      <w:fldSimple w:instr=" SEQ Figur \* ARABIC ">
+        <w:r>
+          <w:rPr>
+            <w:noProof/>
+          </w:rPr>
+          <w:t>14</w:t>
+        </w:r>
+      </w:fldSimple>
+      <w:bookmarkEnd w:id="47"/>
       <w:r>
         <w:t xml:space="preserve"> Aktivitetsdiagram administrativa processer (hantera produktdata, ta ut rapporter)</w:t>
       </w:r>
@@ -9012,7 +8815,7 @@
       <w:pPr>
         <w:pStyle w:val="Rubrik2"/>
       </w:pPr>
-      <w:bookmarkStart w:id="49" w:name="_Toc516042959"/>
+      <w:bookmarkStart w:id="48" w:name="_Toc516042959"/>
       <w:r>
         <w:t xml:space="preserve">Data </w:t>
       </w:r>
@@ -9020,7 +8823,7 @@
       <w:r>
         <w:t>View</w:t>
       </w:r>
-      <w:bookmarkEnd w:id="49"/>
+      <w:bookmarkEnd w:id="48"/>
       <w:proofErr w:type="spellEnd"/>
     </w:p>
     <w:p>
@@ -9129,32 +8932,19 @@
       <w:pPr>
         <w:pStyle w:val="Beskrivning"/>
       </w:pPr>
-      <w:bookmarkStart w:id="50" w:name="_Ref515919762"/>
+      <w:bookmarkStart w:id="49" w:name="_Ref515919762"/>
       <w:r>
         <w:t xml:space="preserve">Figur </w:t>
       </w:r>
-      <w:r>
-        <w:fldChar w:fldCharType="begin"/>
-      </w:r>
-      <w:r>
-        <w:instrText xml:space="preserve"> SEQ Figur \* ARABIC </w:instrText>
-      </w:r>
-      <w:r>
-        <w:fldChar w:fldCharType="separate"/>
-      </w:r>
-      <w:r>
-        <w:rPr>
-          <w:noProof/>
-        </w:rPr>
-        <w:t>15</w:t>
-      </w:r>
-      <w:r>
-        <w:rPr>
-          <w:noProof/>
-        </w:rPr>
-        <w:fldChar w:fldCharType="end"/>
-      </w:r>
-      <w:bookmarkEnd w:id="50"/>
+      <w:fldSimple w:instr=" SEQ Figur \* ARABIC ">
+        <w:r>
+          <w:rPr>
+            <w:noProof/>
+          </w:rPr>
+          <w:t>15</w:t>
+        </w:r>
+      </w:fldSimple>
+      <w:bookmarkEnd w:id="49"/>
       <w:r>
         <w:t xml:space="preserve"> DFD </w:t>
       </w:r>
@@ -9290,32 +9080,19 @@
       <w:pPr>
         <w:pStyle w:val="Beskrivning"/>
       </w:pPr>
-      <w:bookmarkStart w:id="51" w:name="_Ref515971966"/>
+      <w:bookmarkStart w:id="50" w:name="_Ref515971966"/>
       <w:r>
         <w:t xml:space="preserve">Figur </w:t>
       </w:r>
-      <w:r>
-        <w:fldChar w:fldCharType="begin"/>
-      </w:r>
-      <w:r>
-        <w:instrText xml:space="preserve"> SEQ Figur \* ARABIC </w:instrText>
-      </w:r>
-      <w:r>
-        <w:fldChar w:fldCharType="separate"/>
-      </w:r>
-      <w:r>
-        <w:rPr>
-          <w:noProof/>
-        </w:rPr>
-        <w:t>16</w:t>
-      </w:r>
-      <w:r>
-        <w:rPr>
-          <w:noProof/>
-        </w:rPr>
-        <w:fldChar w:fldCharType="end"/>
-      </w:r>
-      <w:bookmarkEnd w:id="51"/>
+      <w:fldSimple w:instr=" SEQ Figur \* ARABIC ">
+        <w:r>
+          <w:rPr>
+            <w:noProof/>
+          </w:rPr>
+          <w:t>16</w:t>
+        </w:r>
+      </w:fldSimple>
+      <w:bookmarkEnd w:id="50"/>
       <w:r>
         <w:t xml:space="preserve"> </w:t>
       </w:r>
@@ -9373,32 +9150,19 @@
       <w:pPr>
         <w:pStyle w:val="Beskrivning"/>
       </w:pPr>
-      <w:bookmarkStart w:id="52" w:name="_Ref515619885"/>
+      <w:bookmarkStart w:id="51" w:name="_Ref515619885"/>
       <w:r>
         <w:t xml:space="preserve">Figur </w:t>
       </w:r>
-      <w:r>
-        <w:fldChar w:fldCharType="begin"/>
-      </w:r>
-      <w:r>
-        <w:instrText xml:space="preserve"> SEQ Figur \* ARABIC </w:instrText>
-      </w:r>
-      <w:r>
-        <w:fldChar w:fldCharType="separate"/>
-      </w:r>
-      <w:r>
-        <w:rPr>
-          <w:noProof/>
-        </w:rPr>
-        <w:t>17</w:t>
-      </w:r>
-      <w:r>
-        <w:rPr>
-          <w:noProof/>
-        </w:rPr>
-        <w:fldChar w:fldCharType="end"/>
-      </w:r>
-      <w:bookmarkEnd w:id="52"/>
+      <w:fldSimple w:instr=" SEQ Figur \* ARABIC ">
+        <w:r>
+          <w:rPr>
+            <w:noProof/>
+          </w:rPr>
+          <w:t>17</w:t>
+        </w:r>
+      </w:fldSimple>
+      <w:bookmarkEnd w:id="51"/>
       <w:r>
         <w:t xml:space="preserve"> </w:t>
       </w:r>
@@ -9414,7 +9178,7 @@
       <w:pPr>
         <w:pStyle w:val="Rubrik2"/>
       </w:pPr>
-      <w:bookmarkStart w:id="53" w:name="_Toc516042960"/>
+      <w:bookmarkStart w:id="52" w:name="_Toc516042960"/>
       <w:proofErr w:type="spellStart"/>
       <w:r>
         <w:t>Deployment</w:t>
@@ -9439,17 +9203,17 @@
       <w:r>
         <w:t>)</w:t>
       </w:r>
-      <w:bookmarkEnd w:id="53"/>
+      <w:bookmarkEnd w:id="52"/>
     </w:p>
     <w:p>
       <w:pPr>
         <w:pStyle w:val="Rubrik3"/>
       </w:pPr>
-      <w:bookmarkStart w:id="54" w:name="_Toc516042961"/>
+      <w:bookmarkStart w:id="53" w:name="_Toc516042961"/>
       <w:r>
         <w:t>Lösningsöversikt</w:t>
       </w:r>
-      <w:bookmarkEnd w:id="54"/>
+      <w:bookmarkEnd w:id="53"/>
     </w:p>
     <w:p>
       <w:r>
@@ -9553,32 +9317,19 @@
       <w:pPr>
         <w:pStyle w:val="Beskrivning"/>
       </w:pPr>
-      <w:bookmarkStart w:id="55" w:name="_Ref515895994"/>
+      <w:bookmarkStart w:id="54" w:name="_Ref515895994"/>
       <w:r>
         <w:t xml:space="preserve">Figur </w:t>
       </w:r>
-      <w:r>
-        <w:fldChar w:fldCharType="begin"/>
-      </w:r>
-      <w:r>
-        <w:instrText xml:space="preserve"> SEQ Figur \* ARABIC </w:instrText>
-      </w:r>
-      <w:r>
-        <w:fldChar w:fldCharType="separate"/>
-      </w:r>
-      <w:r>
-        <w:rPr>
-          <w:noProof/>
-        </w:rPr>
-        <w:t>18</w:t>
-      </w:r>
-      <w:r>
-        <w:rPr>
-          <w:noProof/>
-        </w:rPr>
-        <w:fldChar w:fldCharType="end"/>
-      </w:r>
-      <w:bookmarkEnd w:id="55"/>
+      <w:fldSimple w:instr=" SEQ Figur \* ARABIC ">
+        <w:r>
+          <w:rPr>
+            <w:noProof/>
+          </w:rPr>
+          <w:t>18</w:t>
+        </w:r>
+      </w:fldSimple>
+      <w:bookmarkEnd w:id="54"/>
       <w:r>
         <w:t xml:space="preserve"> </w:t>
       </w:r>
@@ -9603,219 +9354,212 @@
       <w:pPr>
         <w:pStyle w:val="Rubrik3"/>
       </w:pPr>
-      <w:bookmarkStart w:id="56" w:name="_Toc516042962"/>
+      <w:bookmarkStart w:id="55" w:name="_Toc516042962"/>
       <w:r>
         <w:t>Applikationsversioner</w:t>
       </w:r>
       <w:r>
         <w:t xml:space="preserve"> TODO</w:t>
+      </w:r>
+      <w:bookmarkEnd w:id="55"/>
+    </w:p>
+    <w:p>
+      <w:proofErr w:type="spellStart"/>
+      <w:r>
+        <w:t>CaféApp</w:t>
+      </w:r>
+      <w:proofErr w:type="spellEnd"/>
+      <w:r>
+        <w:t xml:space="preserve"> finns i tre olika driftsversioner, vilka har olika funktioner upplåsta i användarinterfacet. Endast versionen för Kund är allmänt tillgänglig. I kundversionen är de funktioner som beskrivs i </w:t>
+      </w:r>
+      <w:r>
+        <w:t xml:space="preserve">Sektion </w:t>
+      </w:r>
+      <w:r>
+        <w:fldChar w:fldCharType="begin"/>
+      </w:r>
+      <w:r>
+        <w:instrText xml:space="preserve"> REF _Ref515969161 \r \h </w:instrText>
+      </w:r>
+      <w:r>
+        <w:instrText xml:space="preserve"> \* MERGEFORMAT </w:instrText>
+      </w:r>
+      <w:r>
+        <w:fldChar w:fldCharType="separate"/>
+      </w:r>
+      <w:r>
+        <w:t>4.2.2.1</w:t>
+      </w:r>
+      <w:r>
+        <w:fldChar w:fldCharType="end"/>
+      </w:r>
+      <w:r>
+        <w:t xml:space="preserve"> åtkomliga, medan personalversionen </w:t>
+      </w:r>
+      <w:r>
+        <w:t>omfattar funktionaliteten i Sektion</w:t>
+      </w:r>
+      <w:r>
+        <w:t xml:space="preserve"> </w:t>
+      </w:r>
+      <w:r>
+        <w:fldChar w:fldCharType="begin"/>
+      </w:r>
+      <w:r>
+        <w:instrText xml:space="preserve"> REF _Ref515969323 \r \h </w:instrText>
+      </w:r>
+      <w:r>
+        <w:instrText xml:space="preserve"> \* MERGEFORMAT </w:instrText>
+      </w:r>
+      <w:r>
+        <w:fldChar w:fldCharType="separate"/>
+      </w:r>
+      <w:r>
+        <w:t>4.2.2.2</w:t>
+      </w:r>
+      <w:r>
+        <w:fldChar w:fldCharType="end"/>
+      </w:r>
+      <w:r>
+        <w:t xml:space="preserve"> och ägarversionen endast har </w:t>
+      </w:r>
+      <w:r>
+        <w:t xml:space="preserve">åtkomst till de administrativa funktionerna, se Sektion </w:t>
+      </w:r>
+      <w:r>
+        <w:fldChar w:fldCharType="begin"/>
+      </w:r>
+      <w:r>
+        <w:instrText xml:space="preserve"> REF _Ref515969325 \r \h </w:instrText>
+      </w:r>
+      <w:r>
+        <w:instrText xml:space="preserve"> \* MERGEFORMAT </w:instrText>
+      </w:r>
+      <w:r>
+        <w:fldChar w:fldCharType="separate"/>
+      </w:r>
+      <w:r>
+        <w:t>4.2.2.3</w:t>
+      </w:r>
+      <w:r>
+        <w:fldChar w:fldCharType="end"/>
+      </w:r>
+      <w:r>
+        <w:t>.</w:t>
+      </w:r>
+    </w:p>
+    <w:p/>
+    <w:p>
+      <w:pPr>
+        <w:pStyle w:val="Rubrik1"/>
+      </w:pPr>
+      <w:bookmarkStart w:id="56" w:name="_Toc516042963"/>
+      <w:r>
+        <w:t>Icke</w:t>
+      </w:r>
+      <w:r>
+        <w:t>-funktionella krav</w:t>
       </w:r>
       <w:bookmarkEnd w:id="56"/>
     </w:p>
     <w:p>
-      <w:proofErr w:type="spellStart"/>
-      <w:r>
-        <w:t>CaféApp</w:t>
-      </w:r>
-      <w:proofErr w:type="spellEnd"/>
-      <w:r>
-        <w:t xml:space="preserve"> finns i tre olika driftsversioner, vilka har olika funktioner upplåsta i användarinterfacet. Endast versionen för Kund är allmänt tillgänglig. I kundversionen är de funktioner som beskrivs i </w:t>
-      </w:r>
-      <w:r>
-        <w:t xml:space="preserve">Sektion </w:t>
-      </w:r>
-      <w:r>
-        <w:fldChar w:fldCharType="begin"/>
-      </w:r>
-      <w:r>
-        <w:instrText xml:space="preserve"> REF _Ref515969161 \r \h </w:instrText>
-      </w:r>
-      <w:r>
-        <w:instrText xml:space="preserve"> \* MERGEFORMAT </w:instrText>
-      </w:r>
-      <w:r>
-        <w:fldChar w:fldCharType="separate"/>
-      </w:r>
-      <w:r>
-        <w:t>4.2.2.1</w:t>
-      </w:r>
-      <w:r>
-        <w:fldChar w:fldCharType="end"/>
-      </w:r>
-      <w:r>
-        <w:t xml:space="preserve"> åtkomliga, medan personalversionen </w:t>
-      </w:r>
-      <w:r>
-        <w:t>omfattar funktionaliteten i Sektion</w:t>
-      </w:r>
-      <w:r>
-        <w:t xml:space="preserve"> </w:t>
-      </w:r>
-      <w:r>
-        <w:fldChar w:fldCharType="begin"/>
-      </w:r>
-      <w:r>
-        <w:instrText xml:space="preserve"> REF _Ref515969323 \r \h </w:instrText>
-      </w:r>
-      <w:r>
-        <w:instrText xml:space="preserve"> \* MERGEFORMAT </w:instrText>
-      </w:r>
-      <w:r>
-        <w:fldChar w:fldCharType="separate"/>
-      </w:r>
-      <w:r>
-        <w:t>4.2.2.2</w:t>
-      </w:r>
-      <w:r>
-        <w:fldChar w:fldCharType="end"/>
-      </w:r>
-      <w:r>
-        <w:t xml:space="preserve"> och ägarversionen endast har </w:t>
-      </w:r>
-      <w:r>
-        <w:t xml:space="preserve">åtkomst till de administrativa funktionerna, se Sektion </w:t>
-      </w:r>
-      <w:r>
-        <w:fldChar w:fldCharType="begin"/>
-      </w:r>
-      <w:r>
-        <w:instrText xml:space="preserve"> REF _Ref515969325 \r \h </w:instrText>
-      </w:r>
-      <w:r>
-        <w:instrText xml:space="preserve"> \* MERGEFORMAT </w:instrText>
-      </w:r>
-      <w:r>
-        <w:fldChar w:fldCharType="separate"/>
-      </w:r>
-      <w:r>
-        <w:t>4.2.2.3</w:t>
-      </w:r>
-      <w:r>
-        <w:fldChar w:fldCharType="end"/>
-      </w:r>
-      <w:r>
-        <w:t>.</w:t>
-      </w:r>
-    </w:p>
-    <w:p/>
-    <w:p>
-      <w:pPr>
-        <w:pStyle w:val="Rubrik1"/>
-      </w:pPr>
-      <w:bookmarkStart w:id="57" w:name="_Toc516042963"/>
-      <w:r>
-        <w:t>Icke</w:t>
-      </w:r>
-      <w:r>
-        <w:t>-funktionella krav</w:t>
+      <w:pPr>
+        <w:pStyle w:val="Rubrik2"/>
+      </w:pPr>
+      <w:bookmarkStart w:id="57" w:name="_Toc516042964"/>
+      <w:r>
+        <w:t>Svarstider</w:t>
+      </w:r>
+      <w:r>
+        <w:t xml:space="preserve"> och kapacitet</w:t>
       </w:r>
       <w:bookmarkEnd w:id="57"/>
     </w:p>
     <w:p>
+      <w:r>
+        <w:t>Från kundens perspektiv ska svarstiden normalt understiga 2 sekunder vid normalbelastning (20 samtidiga kunder). I övriga fall ska svarstiden vara mindre än 8 sekunder.</w:t>
+      </w:r>
+    </w:p>
+    <w:p>
+      <w:r>
+        <w:t>Systemet ska klara att hantera minst 50 samtidiga användare.</w:t>
+      </w:r>
+    </w:p>
+    <w:p>
       <w:pPr>
         <w:pStyle w:val="Rubrik2"/>
       </w:pPr>
-      <w:bookmarkStart w:id="58" w:name="_Toc516042964"/>
-      <w:r>
-        <w:t>Svarstider</w:t>
-      </w:r>
-      <w:r>
-        <w:t xml:space="preserve"> och kapacitet</w:t>
+      <w:bookmarkStart w:id="58" w:name="_Toc516042965"/>
+      <w:r>
+        <w:t>Tillgänglighet</w:t>
       </w:r>
       <w:bookmarkEnd w:id="58"/>
     </w:p>
     <w:p>
       <w:r>
-        <w:t>Från kundens perspektiv ska svarstiden normalt understiga 2 sekunder vid normalbelastning (20 samtidiga kunder). I övriga fall ska svarstiden vara mindre än 8 sekunder.</w:t>
+        <w:t>För kunden ska systemet vara tillgängligt minst under caféets öppettider. För personal och ägare ytterligare minst från två timmar innan caféet öppnar, samt fyra timmar efter stängning för att möjliggöra administrativa uppgifter.</w:t>
       </w:r>
     </w:p>
     <w:p>
       <w:r>
-        <w:t>Systemet ska klara att hantera minst 50 samtidiga användare.</w:t>
+        <w:t xml:space="preserve">Användargränssnittet ska vara intuitivt. </w:t>
       </w:r>
     </w:p>
     <w:p>
       <w:pPr>
         <w:pStyle w:val="Rubrik2"/>
       </w:pPr>
-      <w:bookmarkStart w:id="59" w:name="_Toc516042965"/>
-      <w:r>
-        <w:t>Tillgänglighet</w:t>
+      <w:bookmarkStart w:id="59" w:name="_Toc516042966"/>
+      <w:r>
+        <w:lastRenderedPageBreak/>
+        <w:t>Tillförlitlighet</w:t>
       </w:r>
       <w:bookmarkEnd w:id="59"/>
     </w:p>
     <w:p>
       <w:r>
-        <w:t>För kunden ska systemet vara tillgängligt minst under caféets öppettider. För personal och ägare ytterligare minst från två timmar innan caféet öppnar, samt fyra timmar efter stängning för att möjliggöra administrativa uppgifter.</w:t>
+        <w:t xml:space="preserve">Systemet bör gå att </w:t>
+      </w:r>
+      <w:proofErr w:type="spellStart"/>
+      <w:r>
+        <w:t>drifta</w:t>
+      </w:r>
+      <w:proofErr w:type="spellEnd"/>
+      <w:r>
+        <w:t xml:space="preserve"> med redundans.</w:t>
       </w:r>
     </w:p>
     <w:p>
-      <w:r>
-        <w:t xml:space="preserve">Användargränssnittet ska vara intuitivt. </w:t>
-      </w:r>
-    </w:p>
-    <w:p>
       <w:pPr>
         <w:pStyle w:val="Rubrik2"/>
       </w:pPr>
-      <w:bookmarkStart w:id="60" w:name="_Toc516042966"/>
-      <w:r>
-        <w:lastRenderedPageBreak/>
-        <w:t>Tillförlitlighet</w:t>
+      <w:bookmarkStart w:id="60" w:name="_Toc516042967"/>
+      <w:r>
+        <w:t>Förvaltningsbarhet</w:t>
       </w:r>
       <w:bookmarkEnd w:id="60"/>
     </w:p>
     <w:p>
       <w:r>
-        <w:t xml:space="preserve">Systemet bör gå att </w:t>
-      </w:r>
-      <w:proofErr w:type="spellStart"/>
-      <w:r>
-        <w:t>drifta</w:t>
-      </w:r>
-      <w:proofErr w:type="spellEnd"/>
-      <w:r>
-        <w:t xml:space="preserve"> med redundans.</w:t>
+        <w:t>Det ska finnas separata miljöer för utveckling, test och produktion.</w:t>
       </w:r>
     </w:p>
     <w:p>
       <w:pPr>
-        <w:pStyle w:val="Rubrik2"/>
-      </w:pPr>
-      <w:bookmarkStart w:id="61" w:name="_Toc516042967"/>
-      <w:r>
-        <w:t>Förvaltningsbarhet</w:t>
-      </w:r>
+        <w:pStyle w:val="Rubrik1"/>
+      </w:pPr>
+      <w:bookmarkStart w:id="61" w:name="_Toc516042968"/>
+      <w:r>
+        <w:t xml:space="preserve">Övriga </w:t>
+      </w:r>
+      <w:proofErr w:type="spellStart"/>
+      <w:r>
+        <w:t>Designprinciper</w:t>
+      </w:r>
+      <w:bookmarkStart w:id="62" w:name="_GoBack"/>
       <w:bookmarkEnd w:id="61"/>
-    </w:p>
-    <w:p>
-      <w:r>
-        <w:t>Det ska finnas separata miljöer för utveckling, test och produktion.</w:t>
-      </w:r>
-    </w:p>
-    <w:p>
-      <w:pPr>
-        <w:pStyle w:val="Rubrik1"/>
-      </w:pPr>
-      <w:bookmarkStart w:id="62" w:name="_Toc516042968"/>
-      <w:r>
-        <w:t xml:space="preserve">Övriga </w:t>
-      </w:r>
-      <w:proofErr w:type="spellStart"/>
-      <w:r>
-        <w:t>Designprinciper</w:t>
-      </w:r>
+      <w:bookmarkEnd w:id="62"/>
       <w:proofErr w:type="spellEnd"/>
-      <w:r>
-        <w:t xml:space="preserve"> </w:t>
-      </w:r>
-      <w:r>
-        <w:rPr>
-          <w:highlight w:val="yellow"/>
-        </w:rPr>
-        <w:t>TODO</w:t>
-      </w:r>
-      <w:bookmarkEnd w:id="62"/>
     </w:p>
     <w:p>
       <w:pPr>
@@ -9851,19 +9595,16 @@
         <w:t xml:space="preserve">applikationen. </w:t>
       </w:r>
       <w:r>
-        <w:rPr>
-          <w:highlight w:val="yellow"/>
-        </w:rPr>
-        <w:t xml:space="preserve">TODO </w:t>
+        <w:t xml:space="preserve">Swifts </w:t>
       </w:r>
       <w:proofErr w:type="spellStart"/>
       <w:r>
-        <w:rPr>
-          <w:highlight w:val="yellow"/>
-        </w:rPr>
-        <w:t>xxxx</w:t>
+        <w:t>Error</w:t>
       </w:r>
       <w:proofErr w:type="spellEnd"/>
+      <w:r>
+        <w:t xml:space="preserve"> handling</w:t>
+      </w:r>
       <w:r>
         <w:t xml:space="preserve"> används för felhantering i </w:t>
       </w:r>
@@ -15641,6 +15382,7 @@
     <w:rsid w:val="00750C9E"/>
     <w:rsid w:val="007527C3"/>
     <w:rsid w:val="007C1019"/>
+    <w:rsid w:val="008A5EB8"/>
     <w:rsid w:val="00957F11"/>
     <w:rsid w:val="009C35C9"/>
     <w:rsid w:val="00B77D10"/>
@@ -16514,6 +16256,15 @@
 </file>
 
 <file path=customXml/item2.xml><?xml version="1.0" encoding="utf-8"?>
+<?mso-contentType ?>
+<FormTemplates xmlns="http://schemas.microsoft.com/sharepoint/v3/contenttype/forms">
+  <Display>DocumentLibraryForm</Display>
+  <Edit>AssetEditForm</Edit>
+  <New>DocumentLibraryForm</New>
+</FormTemplates>
+</file>
+
+<file path=customXml/item3.xml><?xml version="1.0" encoding="utf-8"?>
 <outs:outSpaceData xmlns:outs="http://schemas.microsoft.com/office/2009/outspace/metadata">
   <outs:relatedDates/>
   <outs:relatedDocuments/>
@@ -16521,15 +16272,6 @@
   <outs:propertyMetadataList/>
   <outs:corruptMetadataWasLost/>
 </outs:outSpaceData>
-</file>
-
-<file path=customXml/item3.xml><?xml version="1.0" encoding="utf-8"?>
-<?mso-contentType ?>
-<FormTemplates xmlns="http://schemas.microsoft.com/sharepoint/v3/contenttype/forms">
-  <Display>DocumentLibraryForm</Display>
-  <Edit>AssetEditForm</Edit>
-  <New>DocumentLibraryForm</New>
-</FormTemplates>
 </file>
 
 <file path=customXml/item4.xml><?xml version="1.0" encoding="utf-8"?>
@@ -16683,6 +16425,14 @@
 </file>
 
 <file path=customXml/itemProps2.xml><?xml version="1.0" encoding="utf-8"?>
+<ds:datastoreItem xmlns:ds="http://schemas.openxmlformats.org/officeDocument/2006/customXml" ds:itemID="{4B820453-3CF0-4EAE-81BE-B400E0BB8F14}">
+  <ds:schemaRefs>
+    <ds:schemaRef ds:uri="http://schemas.microsoft.com/sharepoint/v3/contenttype/forms"/>
+  </ds:schemaRefs>
+</ds:datastoreItem>
+</file>
+
+<file path=customXml/itemProps3.xml><?xml version="1.0" encoding="utf-8"?>
 <ds:datastoreItem xmlns:ds="http://schemas.openxmlformats.org/officeDocument/2006/customXml" ds:itemID="{800B806B-C3C7-4EFE-A57F-81DC87A14EE1}">
   <ds:schemaRefs>
     <ds:schemaRef ds:uri="http://schemas.microsoft.com/office/2009/outspace/metadata"/>
@@ -16690,16 +16440,8 @@
 </ds:datastoreItem>
 </file>
 
-<file path=customXml/itemProps3.xml><?xml version="1.0" encoding="utf-8"?>
-<ds:datastoreItem xmlns:ds="http://schemas.openxmlformats.org/officeDocument/2006/customXml" ds:itemID="{4B820453-3CF0-4EAE-81BE-B400E0BB8F14}">
-  <ds:schemaRefs>
-    <ds:schemaRef ds:uri="http://schemas.microsoft.com/sharepoint/v3/contenttype/forms"/>
-  </ds:schemaRefs>
-</ds:datastoreItem>
-</file>
-
 <file path=customXml/itemProps4.xml><?xml version="1.0" encoding="utf-8"?>
-<ds:datastoreItem xmlns:ds="http://schemas.openxmlformats.org/officeDocument/2006/customXml" ds:itemID="{CF2A254F-EAF5-4FC9-B798-6542A06F0A52}">
+<ds:datastoreItem xmlns:ds="http://schemas.openxmlformats.org/officeDocument/2006/customXml" ds:itemID="{221FD0C2-2630-4F1C-AA4E-8B10F01D42F4}">
   <ds:schemaRefs>
     <ds:schemaRef ds:uri="http://schemas.openxmlformats.org/officeDocument/2006/bibliography"/>
   </ds:schemaRefs>

</xml_diff>

<commit_message>
Rättat fel i sektion 3.2
</commit_message>
<xml_diff>
--- a/Systemarkitektur_projekt_SAD_CafeApp_Billy_Tommy_Zein_Malin_01.docx
+++ b/Systemarkitektur_projekt_SAD_CafeApp_Billy_Tommy_Zein_Malin_01.docx
@@ -257,39 +257,8 @@
                                               <w:sz w:val="72"/>
                                               <w:szCs w:val="72"/>
                                             </w:rPr>
-                                            <w:t xml:space="preserve">Software </w:t>
+                                            <w:t>Software Architecture Document</w:t>
                                           </w:r>
-                                          <w:proofErr w:type="spellStart"/>
-                                          <w:r>
-                                            <w:rPr>
-                                              <w:rFonts w:asciiTheme="majorHAnsi" w:eastAsiaTheme="majorEastAsia" w:hAnsiTheme="majorHAnsi" w:cstheme="majorBidi"/>
-                                              <w:color w:val="FFFFFF" w:themeColor="background1"/>
-                                              <w:sz w:val="72"/>
-                                              <w:szCs w:val="72"/>
-                                            </w:rPr>
-                                            <w:t>Architecture</w:t>
-                                          </w:r>
-                                          <w:proofErr w:type="spellEnd"/>
-                                          <w:r>
-                                            <w:rPr>
-                                              <w:rFonts w:asciiTheme="majorHAnsi" w:eastAsiaTheme="majorEastAsia" w:hAnsiTheme="majorHAnsi" w:cstheme="majorBidi"/>
-                                              <w:color w:val="FFFFFF" w:themeColor="background1"/>
-                                              <w:sz w:val="72"/>
-                                              <w:szCs w:val="72"/>
-                                            </w:rPr>
-                                            <w:t xml:space="preserve"> </w:t>
-                                          </w:r>
-                                          <w:proofErr w:type="spellStart"/>
-                                          <w:r>
-                                            <w:rPr>
-                                              <w:rFonts w:asciiTheme="majorHAnsi" w:eastAsiaTheme="majorEastAsia" w:hAnsiTheme="majorHAnsi" w:cstheme="majorBidi"/>
-                                              <w:color w:val="FFFFFF" w:themeColor="background1"/>
-                                              <w:sz w:val="72"/>
-                                              <w:szCs w:val="72"/>
-                                            </w:rPr>
-                                            <w:t>Document</w:t>
-                                          </w:r>
-                                          <w:proofErr w:type="spellEnd"/>
                                         </w:sdtContent>
                                       </w:sdt>
                                     </w:p>
@@ -359,7 +328,6 @@
                                         </w:sdtPr>
                                         <w:sdtEndPr/>
                                         <w:sdtContent>
-                                          <w:proofErr w:type="spellStart"/>
                                           <w:r>
                                             <w:rPr>
                                               <w:sz w:val="36"/>
@@ -367,7 +335,6 @@
                                             </w:rPr>
                                             <w:t>CaféApp</w:t>
                                           </w:r>
-                                          <w:proofErr w:type="spellEnd"/>
                                         </w:sdtContent>
                                       </w:sdt>
                                     </w:p>
@@ -486,39 +453,8 @@
                                         <w:sz w:val="72"/>
                                         <w:szCs w:val="72"/>
                                       </w:rPr>
-                                      <w:t xml:space="preserve">Software </w:t>
+                                      <w:t>Software Architecture Document</w:t>
                                     </w:r>
-                                    <w:proofErr w:type="spellStart"/>
-                                    <w:r>
-                                      <w:rPr>
-                                        <w:rFonts w:asciiTheme="majorHAnsi" w:eastAsiaTheme="majorEastAsia" w:hAnsiTheme="majorHAnsi" w:cstheme="majorBidi"/>
-                                        <w:color w:val="FFFFFF" w:themeColor="background1"/>
-                                        <w:sz w:val="72"/>
-                                        <w:szCs w:val="72"/>
-                                      </w:rPr>
-                                      <w:t>Architecture</w:t>
-                                    </w:r>
-                                    <w:proofErr w:type="spellEnd"/>
-                                    <w:r>
-                                      <w:rPr>
-                                        <w:rFonts w:asciiTheme="majorHAnsi" w:eastAsiaTheme="majorEastAsia" w:hAnsiTheme="majorHAnsi" w:cstheme="majorBidi"/>
-                                        <w:color w:val="FFFFFF" w:themeColor="background1"/>
-                                        <w:sz w:val="72"/>
-                                        <w:szCs w:val="72"/>
-                                      </w:rPr>
-                                      <w:t xml:space="preserve"> </w:t>
-                                    </w:r>
-                                    <w:proofErr w:type="spellStart"/>
-                                    <w:r>
-                                      <w:rPr>
-                                        <w:rFonts w:asciiTheme="majorHAnsi" w:eastAsiaTheme="majorEastAsia" w:hAnsiTheme="majorHAnsi" w:cstheme="majorBidi"/>
-                                        <w:color w:val="FFFFFF" w:themeColor="background1"/>
-                                        <w:sz w:val="72"/>
-                                        <w:szCs w:val="72"/>
-                                      </w:rPr>
-                                      <w:t>Document</w:t>
-                                    </w:r>
-                                    <w:proofErr w:type="spellEnd"/>
                                   </w:sdtContent>
                                 </w:sdt>
                               </w:p>
@@ -588,7 +524,6 @@
                                   </w:sdtPr>
                                   <w:sdtEndPr/>
                                   <w:sdtContent>
-                                    <w:proofErr w:type="spellStart"/>
                                     <w:r>
                                       <w:rPr>
                                         <w:sz w:val="36"/>
@@ -596,7 +531,6 @@
                                       </w:rPr>
                                       <w:t>CaféApp</w:t>
                                     </w:r>
-                                    <w:proofErr w:type="spellEnd"/>
                                   </w:sdtContent>
                                 </w:sdt>
                               </w:p>
@@ -5126,14 +5060,30 @@
       <w:r>
         <w:t xml:space="preserve">Figur </w:t>
       </w:r>
-      <w:fldSimple w:instr=" SEQ Figur \* ARABIC ">
-        <w:r>
-          <w:rPr>
-            <w:noProof/>
-          </w:rPr>
-          <w:t>1</w:t>
-        </w:r>
-      </w:fldSimple>
+      <w:r>
+        <w:fldChar w:fldCharType="begin"/>
+      </w:r>
+      <w:r>
+        <w:instrText xml:space="preserve"> SEQ Figur \* A</w:instrText>
+      </w:r>
+      <w:r>
+        <w:instrText xml:space="preserve">RABIC </w:instrText>
+      </w:r>
+      <w:r>
+        <w:fldChar w:fldCharType="separate"/>
+      </w:r>
+      <w:r>
+        <w:rPr>
+          <w:noProof/>
+        </w:rPr>
+        <w:t>1</w:t>
+      </w:r>
+      <w:r>
+        <w:rPr>
+          <w:noProof/>
+        </w:rPr>
+        <w:fldChar w:fldCharType="end"/>
+      </w:r>
       <w:bookmarkEnd w:id="6"/>
       <w:r>
         <w:t xml:space="preserve"> DFD </w:t>
@@ -5272,14 +5222,27 @@
       <w:r>
         <w:t xml:space="preserve">Tabell </w:t>
       </w:r>
-      <w:fldSimple w:instr=" SEQ Tabell \* ARABIC ">
-        <w:r>
-          <w:rPr>
-            <w:noProof/>
-          </w:rPr>
-          <w:t>1</w:t>
-        </w:r>
-      </w:fldSimple>
+      <w:r>
+        <w:fldChar w:fldCharType="begin"/>
+      </w:r>
+      <w:r>
+        <w:instrText xml:space="preserve"> SEQ Tabell \* ARABIC </w:instrText>
+      </w:r>
+      <w:r>
+        <w:fldChar w:fldCharType="separate"/>
+      </w:r>
+      <w:r>
+        <w:rPr>
+          <w:noProof/>
+        </w:rPr>
+        <w:t>1</w:t>
+      </w:r>
+      <w:r>
+        <w:rPr>
+          <w:noProof/>
+        </w:rPr>
+        <w:fldChar w:fldCharType="end"/>
+      </w:r>
       <w:bookmarkEnd w:id="10"/>
       <w:r>
         <w:t xml:space="preserve"> Produkter och programspråk</w:t>
@@ -5675,7 +5638,7 @@
                 <w:rFonts w:ascii="Times New Roman" w:hAnsi="Times New Roman" w:cs="Times New Roman"/>
                 <w:color w:val="212121"/>
               </w:rPr>
-              <w:t>iOS</w:t>
+              <w:t>android</w:t>
             </w:r>
             <w:proofErr w:type="spellEnd"/>
             <w:r>
@@ -5684,6 +5647,13 @@
                 <w:color w:val="212121"/>
               </w:rPr>
               <w:t>-versionen</w:t>
+            </w:r>
+            <w:r>
+              <w:rPr>
+                <w:rFonts w:ascii="Times New Roman" w:hAnsi="Times New Roman" w:cs="Times New Roman"/>
+                <w:color w:val="212121"/>
+              </w:rPr>
+              <w:t xml:space="preserve"> </w:t>
             </w:r>
           </w:p>
         </w:tc>
@@ -5779,7 +5749,7 @@
                 <w:rFonts w:ascii="Times New Roman" w:hAnsi="Times New Roman" w:cs="Times New Roman"/>
                 <w:color w:val="212121"/>
               </w:rPr>
-              <w:t>android</w:t>
+              <w:t>iOS</w:t>
             </w:r>
             <w:proofErr w:type="spellEnd"/>
             <w:r>
@@ -5789,6 +5759,8 @@
               </w:rPr>
               <w:t>-versionen</w:t>
             </w:r>
+            <w:bookmarkStart w:id="11" w:name="_GoBack"/>
+            <w:bookmarkEnd w:id="11"/>
           </w:p>
         </w:tc>
       </w:tr>
@@ -5895,11 +5867,11 @@
       <w:pPr>
         <w:pStyle w:val="Rubrik2"/>
       </w:pPr>
-      <w:bookmarkStart w:id="11" w:name="_Toc516042935"/>
+      <w:bookmarkStart w:id="12" w:name="_Toc516042935"/>
       <w:r>
         <w:t>Utvecklingsmiljö och utvecklingsverktyg</w:t>
       </w:r>
-      <w:bookmarkEnd w:id="11"/>
+      <w:bookmarkEnd w:id="12"/>
     </w:p>
     <w:p>
       <w:pPr>
@@ -5982,20 +5954,33 @@
         <w:pStyle w:val="Beskrivning"/>
         <w:keepNext/>
       </w:pPr>
-      <w:bookmarkStart w:id="12" w:name="_Ref516002377"/>
+      <w:bookmarkStart w:id="13" w:name="_Ref516002377"/>
       <w:r>
         <w:lastRenderedPageBreak/>
         <w:t xml:space="preserve">Tabell </w:t>
       </w:r>
-      <w:fldSimple w:instr=" SEQ Tabell \* ARABIC ">
-        <w:r>
-          <w:rPr>
-            <w:noProof/>
-          </w:rPr>
-          <w:t>2</w:t>
-        </w:r>
-      </w:fldSimple>
-      <w:bookmarkEnd w:id="12"/>
+      <w:r>
+        <w:fldChar w:fldCharType="begin"/>
+      </w:r>
+      <w:r>
+        <w:instrText xml:space="preserve"> SEQ Tabell \* ARABIC </w:instrText>
+      </w:r>
+      <w:r>
+        <w:fldChar w:fldCharType="separate"/>
+      </w:r>
+      <w:r>
+        <w:rPr>
+          <w:noProof/>
+        </w:rPr>
+        <w:t>2</w:t>
+      </w:r>
+      <w:r>
+        <w:rPr>
+          <w:noProof/>
+        </w:rPr>
+        <w:fldChar w:fldCharType="end"/>
+      </w:r>
+      <w:bookmarkEnd w:id="13"/>
       <w:r>
         <w:t xml:space="preserve"> Miljöer och verktyg</w:t>
       </w:r>
@@ -6500,8 +6485,8 @@
           <w:numId w:val="13"/>
         </w:numPr>
       </w:pPr>
-      <w:bookmarkStart w:id="13" w:name="_Toc515896086"/>
-      <w:bookmarkStart w:id="14" w:name="_Toc516042936"/>
+      <w:bookmarkStart w:id="14" w:name="_Toc515896086"/>
+      <w:bookmarkStart w:id="15" w:name="_Toc516042936"/>
       <w:proofErr w:type="spellStart"/>
       <w:r>
         <w:t>Arkitekturell</w:t>
@@ -6510,8 +6495,8 @@
       <w:r>
         <w:t xml:space="preserve"> Representation</w:t>
       </w:r>
-      <w:bookmarkEnd w:id="13"/>
       <w:bookmarkEnd w:id="14"/>
+      <w:bookmarkEnd w:id="15"/>
     </w:p>
     <w:p>
       <w:pPr>
@@ -6521,8 +6506,8 @@
           <w:numId w:val="13"/>
         </w:numPr>
       </w:pPr>
-      <w:bookmarkStart w:id="15" w:name="_Toc515896087"/>
-      <w:bookmarkStart w:id="16" w:name="_Toc516042937"/>
+      <w:bookmarkStart w:id="16" w:name="_Toc515896087"/>
+      <w:bookmarkStart w:id="17" w:name="_Toc516042937"/>
       <w:proofErr w:type="spellStart"/>
       <w:r>
         <w:t>Arkitekturella</w:t>
@@ -6531,8 +6516,8 @@
       <w:r>
         <w:t xml:space="preserve"> vyer</w:t>
       </w:r>
-      <w:bookmarkEnd w:id="15"/>
       <w:bookmarkEnd w:id="16"/>
+      <w:bookmarkEnd w:id="17"/>
     </w:p>
     <w:p>
       <w:r>
@@ -6755,7 +6740,7 @@
       <w:pPr>
         <w:pStyle w:val="Rubrik2"/>
       </w:pPr>
-      <w:bookmarkStart w:id="17" w:name="_Toc516042938"/>
+      <w:bookmarkStart w:id="18" w:name="_Toc516042938"/>
       <w:proofErr w:type="spellStart"/>
       <w:r>
         <w:t>Use</w:t>
@@ -6787,121 +6772,121 @@
       <w:proofErr w:type="spellEnd"/>
       <w:r>
         <w:t>)</w:t>
-      </w:r>
-      <w:bookmarkEnd w:id="17"/>
-    </w:p>
-    <w:p>
-      <w:pPr>
-        <w:pStyle w:val="Rubrik3"/>
-      </w:pPr>
-      <w:bookmarkStart w:id="18" w:name="_Toc516042939"/>
-      <w:r>
-        <w:t>Översikt</w:t>
       </w:r>
       <w:bookmarkEnd w:id="18"/>
     </w:p>
     <w:p>
-      <w:r>
-        <w:t>Syftet med användarvyn är att ge ytterligare sammanhang kring användningen av systemet och interaktionerna mellan dess komponenter. I detta dokument betraktas varje komponent som en användargruppsaktör.</w:t>
-      </w:r>
-    </w:p>
-    <w:p>
-      <w:r>
-        <w:t xml:space="preserve">En övergripande beskrivning av systemet ur ett funktionellt perspektiv är att en kund kommer in på caféet, använder </w:t>
-      </w:r>
-      <w:r>
-        <w:t xml:space="preserve">kundversionen av </w:t>
-      </w:r>
-      <w:proofErr w:type="spellStart"/>
-      <w:r>
-        <w:t>appen</w:t>
-      </w:r>
-      <w:proofErr w:type="spellEnd"/>
-      <w:r>
-        <w:t xml:space="preserve"> för att titta på menyn, eventuellt granska innehållsförteckningen för någon produkt närmare, väljer produkter att lägga i varukorgen, skickar och betalar beställningen. En notifikation går då </w:t>
-      </w:r>
-      <w:r>
-        <w:t xml:space="preserve">via personalversionen av </w:t>
-      </w:r>
-      <w:proofErr w:type="spellStart"/>
-      <w:r>
-        <w:t>appen</w:t>
-      </w:r>
-      <w:proofErr w:type="spellEnd"/>
-      <w:r>
-        <w:t xml:space="preserve"> </w:t>
-      </w:r>
-      <w:r>
-        <w:t>till personale</w:t>
-      </w:r>
-      <w:r>
-        <w:t xml:space="preserve">n </w:t>
-      </w:r>
-      <w:r>
-        <w:t xml:space="preserve">som </w:t>
-      </w:r>
-      <w:proofErr w:type="spellStart"/>
-      <w:r>
-        <w:t>leverar</w:t>
-      </w:r>
-      <w:proofErr w:type="spellEnd"/>
-      <w:r>
-        <w:t xml:space="preserve"> beställningen till rätt bord. Samtidigt uppdateras lagerstatus för produkterna och ordern registreras i en försäljningsdatabas. </w:t>
-      </w:r>
-      <w:r>
-        <w:br/>
-        <w:t xml:space="preserve">Ägaren har </w:t>
-      </w:r>
-      <w:r>
-        <w:t xml:space="preserve">i sin version av </w:t>
-      </w:r>
-      <w:proofErr w:type="spellStart"/>
-      <w:r>
-        <w:t>appen</w:t>
-      </w:r>
-      <w:proofErr w:type="spellEnd"/>
-      <w:r>
-        <w:t xml:space="preserve"> </w:t>
-      </w:r>
-      <w:r>
-        <w:t xml:space="preserve">möjlighet att skapa rapporter så som försäljningsdata och lagerstatus. Vid behov kan ägaren även uppdatera eller lägga till </w:t>
-      </w:r>
-      <w:proofErr w:type="gramStart"/>
-      <w:r>
-        <w:t>ny produktdata</w:t>
-      </w:r>
-      <w:proofErr w:type="gramEnd"/>
-      <w:r>
-        <w:t>.</w:t>
-      </w:r>
-    </w:p>
-    <w:p>
       <w:pPr>
         <w:pStyle w:val="Rubrik3"/>
       </w:pPr>
-      <w:bookmarkStart w:id="19" w:name="_Toc516042940"/>
-      <w:r>
-        <w:t>Aktörer</w:t>
+      <w:bookmarkStart w:id="19" w:name="_Toc516042939"/>
+      <w:r>
+        <w:t>Översikt</w:t>
       </w:r>
       <w:bookmarkEnd w:id="19"/>
     </w:p>
     <w:p>
       <w:r>
-        <w:t>Systemet har fyra olika externa aktörer. Kund, Personal, Ägare och Betalning (exempelvis en bank).</w:t>
+        <w:t>Syftet med användarvyn är att ge ytterligare sammanhang kring användningen av systemet och interaktionerna mellan dess komponenter. I detta dokument betraktas varje komponent som en användargruppsaktör.</w:t>
       </w:r>
     </w:p>
     <w:p>
+      <w:r>
+        <w:t xml:space="preserve">En övergripande beskrivning av systemet ur ett funktionellt perspektiv är att en kund kommer in på caféet, använder </w:t>
+      </w:r>
+      <w:r>
+        <w:t xml:space="preserve">kundversionen av </w:t>
+      </w:r>
+      <w:proofErr w:type="spellStart"/>
+      <w:r>
+        <w:t>appen</w:t>
+      </w:r>
+      <w:proofErr w:type="spellEnd"/>
+      <w:r>
+        <w:t xml:space="preserve"> för att titta på menyn, eventuellt granska innehållsförteckningen för någon produkt närmare, väljer produkter att lägga i varukorgen, skickar och betalar beställningen. En notifikation går då </w:t>
+      </w:r>
+      <w:r>
+        <w:t xml:space="preserve">via personalversionen av </w:t>
+      </w:r>
+      <w:proofErr w:type="spellStart"/>
+      <w:r>
+        <w:t>appen</w:t>
+      </w:r>
+      <w:proofErr w:type="spellEnd"/>
+      <w:r>
+        <w:t xml:space="preserve"> </w:t>
+      </w:r>
+      <w:r>
+        <w:t>till personale</w:t>
+      </w:r>
+      <w:r>
+        <w:t xml:space="preserve">n </w:t>
+      </w:r>
+      <w:r>
+        <w:t xml:space="preserve">som </w:t>
+      </w:r>
+      <w:proofErr w:type="spellStart"/>
+      <w:r>
+        <w:t>leverar</w:t>
+      </w:r>
+      <w:proofErr w:type="spellEnd"/>
+      <w:r>
+        <w:t xml:space="preserve"> beställningen till rätt bord. Samtidigt uppdateras lagerstatus för produkterna och ordern registreras i en försäljningsdatabas. </w:t>
+      </w:r>
+      <w:r>
+        <w:br/>
+        <w:t xml:space="preserve">Ägaren har </w:t>
+      </w:r>
+      <w:r>
+        <w:t xml:space="preserve">i sin version av </w:t>
+      </w:r>
+      <w:proofErr w:type="spellStart"/>
+      <w:r>
+        <w:t>appen</w:t>
+      </w:r>
+      <w:proofErr w:type="spellEnd"/>
+      <w:r>
+        <w:t xml:space="preserve"> </w:t>
+      </w:r>
+      <w:r>
+        <w:t xml:space="preserve">möjlighet att skapa rapporter så som försäljningsdata och lagerstatus. Vid behov kan ägaren även uppdatera eller lägga till </w:t>
+      </w:r>
+      <w:proofErr w:type="gramStart"/>
+      <w:r>
+        <w:t>ny produktdata</w:t>
+      </w:r>
+      <w:proofErr w:type="gramEnd"/>
+      <w:r>
+        <w:t>.</w:t>
+      </w:r>
+    </w:p>
+    <w:p>
+      <w:pPr>
+        <w:pStyle w:val="Rubrik3"/>
+      </w:pPr>
+      <w:bookmarkStart w:id="20" w:name="_Toc516042940"/>
+      <w:r>
+        <w:t>Aktörer</w:t>
+      </w:r>
+      <w:bookmarkEnd w:id="20"/>
+    </w:p>
+    <w:p>
+      <w:r>
+        <w:t>Systemet har fyra olika externa aktörer. Kund, Personal, Ägare och Betalning (exempelvis en bank).</w:t>
+      </w:r>
+    </w:p>
+    <w:p>
       <w:pPr>
         <w:pStyle w:val="Rubrik4"/>
       </w:pPr>
-      <w:bookmarkStart w:id="20" w:name="_Ref515969161"/>
-      <w:bookmarkStart w:id="21" w:name="_Toc516042941"/>
+      <w:bookmarkStart w:id="21" w:name="_Ref515969161"/>
+      <w:bookmarkStart w:id="22" w:name="_Toc516042941"/>
       <w:r>
         <w:lastRenderedPageBreak/>
         <w:t>Kund</w:t>
       </w:r>
-      <w:bookmarkEnd w:id="20"/>
       <w:bookmarkEnd w:id="21"/>
+      <w:bookmarkEnd w:id="22"/>
     </w:p>
     <w:p>
       <w:pPr>
@@ -6965,14 +6950,27 @@
       <w:r>
         <w:t xml:space="preserve">Figur </w:t>
       </w:r>
-      <w:fldSimple w:instr=" SEQ Figur \* ARABIC ">
-        <w:r>
-          <w:rPr>
-            <w:noProof/>
-          </w:rPr>
-          <w:t>2</w:t>
-        </w:r>
-      </w:fldSimple>
+      <w:r>
+        <w:fldChar w:fldCharType="begin"/>
+      </w:r>
+      <w:r>
+        <w:instrText xml:space="preserve"> SEQ Figur \* ARABIC </w:instrText>
+      </w:r>
+      <w:r>
+        <w:fldChar w:fldCharType="separate"/>
+      </w:r>
+      <w:r>
+        <w:rPr>
+          <w:noProof/>
+        </w:rPr>
+        <w:t>2</w:t>
+      </w:r>
+      <w:r>
+        <w:rPr>
+          <w:noProof/>
+        </w:rPr>
+        <w:fldChar w:fldCharType="end"/>
+      </w:r>
       <w:r>
         <w:t xml:space="preserve"> </w:t>
       </w:r>
@@ -7052,14 +7050,27 @@
       <w:r>
         <w:t xml:space="preserve">Figur </w:t>
       </w:r>
-      <w:fldSimple w:instr=" SEQ Figur \* ARABIC ">
-        <w:r>
-          <w:rPr>
-            <w:noProof/>
-          </w:rPr>
-          <w:t>3</w:t>
-        </w:r>
-      </w:fldSimple>
+      <w:r>
+        <w:fldChar w:fldCharType="begin"/>
+      </w:r>
+      <w:r>
+        <w:instrText xml:space="preserve"> SEQ Figur \* ARABIC </w:instrText>
+      </w:r>
+      <w:r>
+        <w:fldChar w:fldCharType="separate"/>
+      </w:r>
+      <w:r>
+        <w:rPr>
+          <w:noProof/>
+        </w:rPr>
+        <w:t>3</w:t>
+      </w:r>
+      <w:r>
+        <w:rPr>
+          <w:noProof/>
+        </w:rPr>
+        <w:fldChar w:fldCharType="end"/>
+      </w:r>
       <w:r>
         <w:t xml:space="preserve"> Några </w:t>
       </w:r>
@@ -7084,13 +7095,13 @@
       <w:pPr>
         <w:pStyle w:val="Rubrik4"/>
       </w:pPr>
-      <w:bookmarkStart w:id="22" w:name="_Ref515969323"/>
-      <w:bookmarkStart w:id="23" w:name="_Toc516042942"/>
+      <w:bookmarkStart w:id="23" w:name="_Ref515969323"/>
+      <w:bookmarkStart w:id="24" w:name="_Toc516042942"/>
       <w:r>
         <w:t>Personal</w:t>
       </w:r>
-      <w:bookmarkEnd w:id="22"/>
       <w:bookmarkEnd w:id="23"/>
+      <w:bookmarkEnd w:id="24"/>
     </w:p>
     <w:p>
       <w:pPr>
@@ -7209,14 +7220,14 @@
       <w:pPr>
         <w:pStyle w:val="Rubrik4"/>
       </w:pPr>
-      <w:bookmarkStart w:id="24" w:name="_Ref515969325"/>
-      <w:bookmarkStart w:id="25" w:name="_Toc516042943"/>
+      <w:bookmarkStart w:id="25" w:name="_Ref515969325"/>
+      <w:bookmarkStart w:id="26" w:name="_Toc516042943"/>
       <w:r>
         <w:lastRenderedPageBreak/>
         <w:t>Ägare</w:t>
       </w:r>
-      <w:bookmarkEnd w:id="24"/>
       <w:bookmarkEnd w:id="25"/>
+      <w:bookmarkEnd w:id="26"/>
     </w:p>
     <w:p>
       <w:pPr>
@@ -7292,14 +7303,27 @@
       <w:r>
         <w:t xml:space="preserve">Figur </w:t>
       </w:r>
-      <w:fldSimple w:instr=" SEQ Figur \* ARABIC ">
-        <w:r>
-          <w:rPr>
-            <w:noProof/>
-          </w:rPr>
-          <w:t>5</w:t>
-        </w:r>
-      </w:fldSimple>
+      <w:r>
+        <w:fldChar w:fldCharType="begin"/>
+      </w:r>
+      <w:r>
+        <w:instrText xml:space="preserve"> SEQ Figur \* ARABIC </w:instrText>
+      </w:r>
+      <w:r>
+        <w:fldChar w:fldCharType="separate"/>
+      </w:r>
+      <w:r>
+        <w:rPr>
+          <w:noProof/>
+        </w:rPr>
+        <w:t>5</w:t>
+      </w:r>
+      <w:r>
+        <w:rPr>
+          <w:noProof/>
+        </w:rPr>
+        <w:fldChar w:fldCharType="end"/>
+      </w:r>
       <w:r>
         <w:t xml:space="preserve"> </w:t>
       </w:r>
@@ -7316,11 +7340,11 @@
       <w:pPr>
         <w:pStyle w:val="Rubrik4"/>
       </w:pPr>
-      <w:bookmarkStart w:id="26" w:name="_Toc516042944"/>
+      <w:bookmarkStart w:id="27" w:name="_Toc516042944"/>
       <w:r>
         <w:t>Betalning</w:t>
       </w:r>
-      <w:bookmarkEnd w:id="26"/>
+      <w:bookmarkEnd w:id="27"/>
     </w:p>
     <w:p>
       <w:r>
@@ -7337,7 +7361,7 @@
       <w:pPr>
         <w:pStyle w:val="Rubrik2"/>
       </w:pPr>
-      <w:bookmarkStart w:id="27" w:name="_Toc516042945"/>
+      <w:bookmarkStart w:id="28" w:name="_Toc516042945"/>
       <w:proofErr w:type="spellStart"/>
       <w:r>
         <w:t>Logical</w:t>
@@ -7363,7 +7387,7 @@
         </w:rPr>
         <w:t>TODO</w:t>
       </w:r>
-      <w:bookmarkEnd w:id="27"/>
+      <w:bookmarkEnd w:id="28"/>
     </w:p>
     <w:p>
       <w:r>
@@ -7472,19 +7496,32 @@
       <w:pPr>
         <w:pStyle w:val="Beskrivning"/>
       </w:pPr>
-      <w:bookmarkStart w:id="28" w:name="_Ref516040422"/>
+      <w:bookmarkStart w:id="29" w:name="_Ref516040422"/>
       <w:r>
         <w:t xml:space="preserve">Figur </w:t>
       </w:r>
-      <w:fldSimple w:instr=" SEQ Figur \* ARABIC ">
-        <w:r>
-          <w:rPr>
-            <w:noProof/>
-          </w:rPr>
-          <w:t>6</w:t>
-        </w:r>
-      </w:fldSimple>
-      <w:bookmarkEnd w:id="28"/>
+      <w:r>
+        <w:fldChar w:fldCharType="begin"/>
+      </w:r>
+      <w:r>
+        <w:instrText xml:space="preserve"> SEQ Figur \* ARABIC </w:instrText>
+      </w:r>
+      <w:r>
+        <w:fldChar w:fldCharType="separate"/>
+      </w:r>
+      <w:r>
+        <w:rPr>
+          <w:noProof/>
+        </w:rPr>
+        <w:t>6</w:t>
+      </w:r>
+      <w:r>
+        <w:rPr>
+          <w:noProof/>
+        </w:rPr>
+        <w:fldChar w:fldCharType="end"/>
+      </w:r>
+      <w:bookmarkEnd w:id="29"/>
       <w:r>
         <w:t xml:space="preserve"> </w:t>
       </w:r>
@@ -7496,11 +7533,11 @@
       <w:pPr>
         <w:pStyle w:val="Rubrik3"/>
       </w:pPr>
-      <w:bookmarkStart w:id="29" w:name="_Toc516042946"/>
+      <w:bookmarkStart w:id="30" w:name="_Toc516042946"/>
       <w:r>
         <w:t>Funktionalitet</w:t>
       </w:r>
-      <w:bookmarkEnd w:id="29"/>
+      <w:bookmarkEnd w:id="30"/>
     </w:p>
     <w:p>
       <w:pPr>
@@ -7656,14 +7693,14 @@
           <w:rFonts w:eastAsia="Calibri"/>
         </w:rPr>
       </w:pPr>
-      <w:bookmarkStart w:id="30" w:name="_Toc516042947"/>
+      <w:bookmarkStart w:id="31" w:name="_Toc516042947"/>
       <w:r>
         <w:rPr>
           <w:rFonts w:eastAsia="Calibri"/>
         </w:rPr>
         <w:t>Implementation</w:t>
       </w:r>
-      <w:bookmarkEnd w:id="30"/>
+      <w:bookmarkEnd w:id="31"/>
       <w:r>
         <w:rPr>
           <w:rFonts w:eastAsia="Calibri"/>
@@ -7816,14 +7853,14 @@
       <w:pPr>
         <w:pStyle w:val="Rubrik3"/>
       </w:pPr>
-      <w:bookmarkStart w:id="31" w:name="_Toc516042948"/>
+      <w:bookmarkStart w:id="32" w:name="_Toc516042948"/>
       <w:r>
         <w:t>Tillstånds</w:t>
       </w:r>
       <w:r>
         <w:t>diagram</w:t>
       </w:r>
-      <w:bookmarkEnd w:id="31"/>
+      <w:bookmarkEnd w:id="32"/>
     </w:p>
     <w:p>
       <w:pPr>
@@ -7919,19 +7956,32 @@
       <w:pPr>
         <w:pStyle w:val="Beskrivning"/>
       </w:pPr>
-      <w:bookmarkStart w:id="32" w:name="_Ref515982644"/>
+      <w:bookmarkStart w:id="33" w:name="_Ref515982644"/>
       <w:r>
         <w:t xml:space="preserve">Figur </w:t>
       </w:r>
-      <w:fldSimple w:instr=" SEQ Figur \* ARABIC ">
-        <w:r>
-          <w:rPr>
-            <w:noProof/>
-          </w:rPr>
-          <w:t>7</w:t>
-        </w:r>
-      </w:fldSimple>
-      <w:bookmarkEnd w:id="32"/>
+      <w:r>
+        <w:fldChar w:fldCharType="begin"/>
+      </w:r>
+      <w:r>
+        <w:instrText xml:space="preserve"> SEQ Figur \* ARABIC </w:instrText>
+      </w:r>
+      <w:r>
+        <w:fldChar w:fldCharType="separate"/>
+      </w:r>
+      <w:r>
+        <w:rPr>
+          <w:noProof/>
+        </w:rPr>
+        <w:t>7</w:t>
+      </w:r>
+      <w:r>
+        <w:rPr>
+          <w:noProof/>
+        </w:rPr>
+        <w:fldChar w:fldCharType="end"/>
+      </w:r>
+      <w:bookmarkEnd w:id="33"/>
       <w:r>
         <w:t xml:space="preserve"> Tillstånds</w:t>
       </w:r>
@@ -7943,7 +7993,7 @@
       <w:pPr>
         <w:pStyle w:val="Rubrik3"/>
       </w:pPr>
-      <w:bookmarkStart w:id="33" w:name="_Toc516042949"/>
+      <w:bookmarkStart w:id="34" w:name="_Toc516042949"/>
       <w:r>
         <w:t>Interfacedefinitioner</w:t>
       </w:r>
@@ -7956,18 +8006,18 @@
         </w:rPr>
         <w:t>TODO</w:t>
       </w:r>
-      <w:bookmarkEnd w:id="33"/>
+      <w:bookmarkEnd w:id="34"/>
     </w:p>
     <w:p/>
     <w:p>
       <w:pPr>
         <w:pStyle w:val="Rubrik3"/>
       </w:pPr>
-      <w:bookmarkStart w:id="34" w:name="_Toc516042950"/>
+      <w:bookmarkStart w:id="35" w:name="_Toc516042950"/>
       <w:r>
         <w:t>Realisering av användarfall</w:t>
       </w:r>
-      <w:bookmarkEnd w:id="34"/>
+      <w:bookmarkEnd w:id="35"/>
     </w:p>
     <w:p>
       <w:r>
@@ -7986,11 +8036,11 @@
       <w:pPr>
         <w:pStyle w:val="Rubrik4"/>
       </w:pPr>
-      <w:bookmarkStart w:id="35" w:name="_Toc516042951"/>
+      <w:bookmarkStart w:id="36" w:name="_Toc516042951"/>
       <w:r>
         <w:t>Lägg produkt i varukorgen</w:t>
       </w:r>
-      <w:bookmarkEnd w:id="35"/>
+      <w:bookmarkEnd w:id="36"/>
     </w:p>
     <w:p>
       <w:r>
@@ -8063,14 +8113,27 @@
       <w:r>
         <w:t xml:space="preserve">Figur </w:t>
       </w:r>
-      <w:fldSimple w:instr=" SEQ Figur \* ARABIC ">
-        <w:r>
-          <w:rPr>
-            <w:noProof/>
-          </w:rPr>
-          <w:t>8</w:t>
-        </w:r>
-      </w:fldSimple>
+      <w:r>
+        <w:fldChar w:fldCharType="begin"/>
+      </w:r>
+      <w:r>
+        <w:instrText xml:space="preserve"> SEQ Figur \* ARABIC </w:instrText>
+      </w:r>
+      <w:r>
+        <w:fldChar w:fldCharType="separate"/>
+      </w:r>
+      <w:r>
+        <w:rPr>
+          <w:noProof/>
+        </w:rPr>
+        <w:t>8</w:t>
+      </w:r>
+      <w:r>
+        <w:rPr>
+          <w:noProof/>
+        </w:rPr>
+        <w:fldChar w:fldCharType="end"/>
+      </w:r>
       <w:r>
         <w:t xml:space="preserve"> Sekvensdiagram </w:t>
       </w:r>
@@ -8084,11 +8147,11 @@
       <w:pPr>
         <w:pStyle w:val="Rubrik4"/>
       </w:pPr>
-      <w:bookmarkStart w:id="36" w:name="_Toc516042952"/>
+      <w:bookmarkStart w:id="37" w:name="_Toc516042952"/>
       <w:r>
         <w:t>Gör beställning</w:t>
       </w:r>
-      <w:bookmarkEnd w:id="36"/>
+      <w:bookmarkEnd w:id="37"/>
     </w:p>
     <w:p>
       <w:r>
@@ -8160,14 +8223,27 @@
       <w:r>
         <w:t xml:space="preserve">Figur </w:t>
       </w:r>
-      <w:fldSimple w:instr=" SEQ Figur \* ARABIC ">
-        <w:r>
-          <w:rPr>
-            <w:noProof/>
-          </w:rPr>
-          <w:t>9</w:t>
-        </w:r>
-      </w:fldSimple>
+      <w:r>
+        <w:fldChar w:fldCharType="begin"/>
+      </w:r>
+      <w:r>
+        <w:instrText xml:space="preserve"> SEQ Figur \* ARABIC </w:instrText>
+      </w:r>
+      <w:r>
+        <w:fldChar w:fldCharType="separate"/>
+      </w:r>
+      <w:r>
+        <w:rPr>
+          <w:noProof/>
+        </w:rPr>
+        <w:t>9</w:t>
+      </w:r>
+      <w:r>
+        <w:rPr>
+          <w:noProof/>
+        </w:rPr>
+        <w:fldChar w:fldCharType="end"/>
+      </w:r>
       <w:r>
         <w:t xml:space="preserve"> Sekvensdiagram </w:t>
       </w:r>
@@ -8181,7 +8257,7 @@
       <w:pPr>
         <w:pStyle w:val="Rubrik4"/>
       </w:pPr>
-      <w:bookmarkStart w:id="37" w:name="_Toc516042953"/>
+      <w:bookmarkStart w:id="38" w:name="_Toc516042953"/>
       <w:r>
         <w:lastRenderedPageBreak/>
         <w:t xml:space="preserve">Skapa </w:t>
@@ -8192,7 +8268,7 @@
       <w:r>
         <w:t>t</w:t>
       </w:r>
-      <w:bookmarkEnd w:id="37"/>
+      <w:bookmarkEnd w:id="38"/>
     </w:p>
     <w:p>
       <w:r>
@@ -8264,14 +8340,27 @@
       <w:r>
         <w:t xml:space="preserve">Figur </w:t>
       </w:r>
-      <w:fldSimple w:instr=" SEQ Figur \* ARABIC ">
-        <w:r>
-          <w:rPr>
-            <w:noProof/>
-          </w:rPr>
-          <w:t>10</w:t>
-        </w:r>
-      </w:fldSimple>
+      <w:r>
+        <w:fldChar w:fldCharType="begin"/>
+      </w:r>
+      <w:r>
+        <w:instrText xml:space="preserve"> SEQ Figur \* ARABIC </w:instrText>
+      </w:r>
+      <w:r>
+        <w:fldChar w:fldCharType="separate"/>
+      </w:r>
+      <w:r>
+        <w:rPr>
+          <w:noProof/>
+        </w:rPr>
+        <w:t>10</w:t>
+      </w:r>
+      <w:r>
+        <w:rPr>
+          <w:noProof/>
+        </w:rPr>
+        <w:fldChar w:fldCharType="end"/>
+      </w:r>
       <w:r>
         <w:t xml:space="preserve"> Sekvensdiagram </w:t>
       </w:r>
@@ -8285,11 +8374,11 @@
       <w:pPr>
         <w:pStyle w:val="Rubrik4"/>
       </w:pPr>
-      <w:bookmarkStart w:id="38" w:name="_Toc516042954"/>
+      <w:bookmarkStart w:id="39" w:name="_Toc516042954"/>
       <w:r>
         <w:t>Hantera produkt</w:t>
       </w:r>
-      <w:bookmarkEnd w:id="38"/>
+      <w:bookmarkEnd w:id="39"/>
       <w:r>
         <w:t xml:space="preserve"> </w:t>
       </w:r>
@@ -8364,14 +8453,27 @@
       <w:r>
         <w:t xml:space="preserve">Figur </w:t>
       </w:r>
-      <w:fldSimple w:instr=" SEQ Figur \* ARABIC ">
-        <w:r>
-          <w:rPr>
-            <w:noProof/>
-          </w:rPr>
-          <w:t>11</w:t>
-        </w:r>
-      </w:fldSimple>
+      <w:r>
+        <w:fldChar w:fldCharType="begin"/>
+      </w:r>
+      <w:r>
+        <w:instrText xml:space="preserve"> SEQ Figur \* ARABIC </w:instrText>
+      </w:r>
+      <w:r>
+        <w:fldChar w:fldCharType="separate"/>
+      </w:r>
+      <w:r>
+        <w:rPr>
+          <w:noProof/>
+        </w:rPr>
+        <w:t>11</w:t>
+      </w:r>
+      <w:r>
+        <w:rPr>
+          <w:noProof/>
+        </w:rPr>
+        <w:fldChar w:fldCharType="end"/>
+      </w:r>
       <w:r>
         <w:t xml:space="preserve"> Sekvensdiagram </w:t>
       </w:r>
@@ -8386,8 +8488,8 @@
       <w:pPr>
         <w:pStyle w:val="Rubrik2"/>
       </w:pPr>
-      <w:bookmarkStart w:id="39" w:name="_Toc515896101"/>
-      <w:bookmarkStart w:id="40" w:name="_Toc516042955"/>
+      <w:bookmarkStart w:id="40" w:name="_Toc515896101"/>
+      <w:bookmarkStart w:id="41" w:name="_Toc516042955"/>
       <w:r>
         <w:t>Process</w:t>
       </w:r>
@@ -8398,8 +8500,8 @@
       <w:r>
         <w:t>View</w:t>
       </w:r>
-      <w:bookmarkEnd w:id="39"/>
       <w:bookmarkEnd w:id="40"/>
+      <w:bookmarkEnd w:id="41"/>
       <w:proofErr w:type="spellEnd"/>
     </w:p>
     <w:p>
@@ -8410,13 +8512,13 @@
           <w:numId w:val="13"/>
         </w:numPr>
       </w:pPr>
-      <w:bookmarkStart w:id="41" w:name="_Toc515896102"/>
-      <w:bookmarkStart w:id="42" w:name="_Toc516042956"/>
+      <w:bookmarkStart w:id="42" w:name="_Toc515896102"/>
+      <w:bookmarkStart w:id="43" w:name="_Toc516042956"/>
       <w:r>
         <w:t>Översikt</w:t>
       </w:r>
-      <w:bookmarkEnd w:id="41"/>
       <w:bookmarkEnd w:id="42"/>
+      <w:bookmarkEnd w:id="43"/>
     </w:p>
     <w:p>
       <w:r>
@@ -8433,11 +8535,11 @@
       <w:pPr>
         <w:pStyle w:val="Rubrik4"/>
       </w:pPr>
-      <w:bookmarkStart w:id="43" w:name="_Toc516042957"/>
+      <w:bookmarkStart w:id="44" w:name="_Toc516042957"/>
       <w:r>
         <w:t>Beställningsprocessen</w:t>
       </w:r>
-      <w:bookmarkEnd w:id="43"/>
+      <w:bookmarkEnd w:id="44"/>
     </w:p>
     <w:p>
       <w:pPr>
@@ -8582,19 +8684,32 @@
       <w:pPr>
         <w:pStyle w:val="Beskrivning"/>
       </w:pPr>
-      <w:bookmarkStart w:id="44" w:name="_Ref516039267"/>
+      <w:bookmarkStart w:id="45" w:name="_Ref516039267"/>
       <w:r>
         <w:t xml:space="preserve">Figur </w:t>
       </w:r>
-      <w:fldSimple w:instr=" SEQ Figur \* ARABIC ">
-        <w:r>
-          <w:rPr>
-            <w:noProof/>
-          </w:rPr>
-          <w:t>12</w:t>
-        </w:r>
-      </w:fldSimple>
-      <w:bookmarkEnd w:id="44"/>
+      <w:r>
+        <w:fldChar w:fldCharType="begin"/>
+      </w:r>
+      <w:r>
+        <w:instrText xml:space="preserve"> SEQ Figur \* ARABIC </w:instrText>
+      </w:r>
+      <w:r>
+        <w:fldChar w:fldCharType="separate"/>
+      </w:r>
+      <w:r>
+        <w:rPr>
+          <w:noProof/>
+        </w:rPr>
+        <w:t>12</w:t>
+      </w:r>
+      <w:r>
+        <w:rPr>
+          <w:noProof/>
+        </w:rPr>
+        <w:fldChar w:fldCharType="end"/>
+      </w:r>
+      <w:bookmarkEnd w:id="45"/>
       <w:r>
         <w:t xml:space="preserve"> </w:t>
       </w:r>
@@ -8666,19 +8781,32 @@
       <w:pPr>
         <w:pStyle w:val="Beskrivning"/>
       </w:pPr>
-      <w:bookmarkStart w:id="45" w:name="_Ref516039389"/>
+      <w:bookmarkStart w:id="46" w:name="_Ref516039389"/>
       <w:r>
         <w:t xml:space="preserve">Figur </w:t>
       </w:r>
-      <w:fldSimple w:instr=" SEQ Figur \* ARABIC ">
-        <w:r>
-          <w:rPr>
-            <w:noProof/>
-          </w:rPr>
-          <w:t>13</w:t>
-        </w:r>
-      </w:fldSimple>
-      <w:bookmarkEnd w:id="45"/>
+      <w:r>
+        <w:fldChar w:fldCharType="begin"/>
+      </w:r>
+      <w:r>
+        <w:instrText xml:space="preserve"> SEQ Figur \* ARABIC </w:instrText>
+      </w:r>
+      <w:r>
+        <w:fldChar w:fldCharType="separate"/>
+      </w:r>
+      <w:r>
+        <w:rPr>
+          <w:noProof/>
+        </w:rPr>
+        <w:t>13</w:t>
+      </w:r>
+      <w:r>
+        <w:rPr>
+          <w:noProof/>
+        </w:rPr>
+        <w:fldChar w:fldCharType="end"/>
+      </w:r>
+      <w:bookmarkEnd w:id="46"/>
       <w:r>
         <w:t xml:space="preserve"> Aktivitetsdiagram Hantera beställningen</w:t>
       </w:r>
@@ -8687,11 +8815,11 @@
       <w:pPr>
         <w:pStyle w:val="Rubrik4"/>
       </w:pPr>
-      <w:bookmarkStart w:id="46" w:name="_Toc516042958"/>
+      <w:bookmarkStart w:id="47" w:name="_Toc516042958"/>
       <w:r>
         <w:t>Administrativa processer</w:t>
       </w:r>
-      <w:bookmarkEnd w:id="46"/>
+      <w:bookmarkEnd w:id="47"/>
     </w:p>
     <w:p>
       <w:r>
@@ -8794,19 +8922,32 @@
       <w:pPr>
         <w:pStyle w:val="Beskrivning"/>
       </w:pPr>
-      <w:bookmarkStart w:id="47" w:name="_Ref516039455"/>
+      <w:bookmarkStart w:id="48" w:name="_Ref516039455"/>
       <w:r>
         <w:t xml:space="preserve">Figur </w:t>
       </w:r>
-      <w:fldSimple w:instr=" SEQ Figur \* ARABIC ">
-        <w:r>
-          <w:rPr>
-            <w:noProof/>
-          </w:rPr>
-          <w:t>14</w:t>
-        </w:r>
-      </w:fldSimple>
-      <w:bookmarkEnd w:id="47"/>
+      <w:r>
+        <w:fldChar w:fldCharType="begin"/>
+      </w:r>
+      <w:r>
+        <w:instrText xml:space="preserve"> SEQ Figur \* ARABIC </w:instrText>
+      </w:r>
+      <w:r>
+        <w:fldChar w:fldCharType="separate"/>
+      </w:r>
+      <w:r>
+        <w:rPr>
+          <w:noProof/>
+        </w:rPr>
+        <w:t>14</w:t>
+      </w:r>
+      <w:r>
+        <w:rPr>
+          <w:noProof/>
+        </w:rPr>
+        <w:fldChar w:fldCharType="end"/>
+      </w:r>
+      <w:bookmarkEnd w:id="48"/>
       <w:r>
         <w:t xml:space="preserve"> Aktivitetsdiagram administrativa processer (hantera produktdata, ta ut rapporter)</w:t>
       </w:r>
@@ -8815,7 +8956,7 @@
       <w:pPr>
         <w:pStyle w:val="Rubrik2"/>
       </w:pPr>
-      <w:bookmarkStart w:id="48" w:name="_Toc516042959"/>
+      <w:bookmarkStart w:id="49" w:name="_Toc516042959"/>
       <w:r>
         <w:t xml:space="preserve">Data </w:t>
       </w:r>
@@ -8823,7 +8964,7 @@
       <w:r>
         <w:t>View</w:t>
       </w:r>
-      <w:bookmarkEnd w:id="48"/>
+      <w:bookmarkEnd w:id="49"/>
       <w:proofErr w:type="spellEnd"/>
     </w:p>
     <w:p>
@@ -8932,19 +9073,32 @@
       <w:pPr>
         <w:pStyle w:val="Beskrivning"/>
       </w:pPr>
-      <w:bookmarkStart w:id="49" w:name="_Ref515919762"/>
+      <w:bookmarkStart w:id="50" w:name="_Ref515919762"/>
       <w:r>
         <w:t xml:space="preserve">Figur </w:t>
       </w:r>
-      <w:fldSimple w:instr=" SEQ Figur \* ARABIC ">
-        <w:r>
-          <w:rPr>
-            <w:noProof/>
-          </w:rPr>
-          <w:t>15</w:t>
-        </w:r>
-      </w:fldSimple>
-      <w:bookmarkEnd w:id="49"/>
+      <w:r>
+        <w:fldChar w:fldCharType="begin"/>
+      </w:r>
+      <w:r>
+        <w:instrText xml:space="preserve"> SEQ Figur \* ARABIC </w:instrText>
+      </w:r>
+      <w:r>
+        <w:fldChar w:fldCharType="separate"/>
+      </w:r>
+      <w:r>
+        <w:rPr>
+          <w:noProof/>
+        </w:rPr>
+        <w:t>15</w:t>
+      </w:r>
+      <w:r>
+        <w:rPr>
+          <w:noProof/>
+        </w:rPr>
+        <w:fldChar w:fldCharType="end"/>
+      </w:r>
+      <w:bookmarkEnd w:id="50"/>
       <w:r>
         <w:t xml:space="preserve"> DFD </w:t>
       </w:r>
@@ -9080,19 +9234,32 @@
       <w:pPr>
         <w:pStyle w:val="Beskrivning"/>
       </w:pPr>
-      <w:bookmarkStart w:id="50" w:name="_Ref515971966"/>
+      <w:bookmarkStart w:id="51" w:name="_Ref515971966"/>
       <w:r>
         <w:t xml:space="preserve">Figur </w:t>
       </w:r>
-      <w:fldSimple w:instr=" SEQ Figur \* ARABIC ">
-        <w:r>
-          <w:rPr>
-            <w:noProof/>
-          </w:rPr>
-          <w:t>16</w:t>
-        </w:r>
-      </w:fldSimple>
-      <w:bookmarkEnd w:id="50"/>
+      <w:r>
+        <w:fldChar w:fldCharType="begin"/>
+      </w:r>
+      <w:r>
+        <w:instrText xml:space="preserve"> SEQ Figur \* ARABIC </w:instrText>
+      </w:r>
+      <w:r>
+        <w:fldChar w:fldCharType="separate"/>
+      </w:r>
+      <w:r>
+        <w:rPr>
+          <w:noProof/>
+        </w:rPr>
+        <w:t>16</w:t>
+      </w:r>
+      <w:r>
+        <w:rPr>
+          <w:noProof/>
+        </w:rPr>
+        <w:fldChar w:fldCharType="end"/>
+      </w:r>
+      <w:bookmarkEnd w:id="51"/>
       <w:r>
         <w:t xml:space="preserve"> </w:t>
       </w:r>
@@ -9150,19 +9317,32 @@
       <w:pPr>
         <w:pStyle w:val="Beskrivning"/>
       </w:pPr>
-      <w:bookmarkStart w:id="51" w:name="_Ref515619885"/>
+      <w:bookmarkStart w:id="52" w:name="_Ref515619885"/>
       <w:r>
         <w:t xml:space="preserve">Figur </w:t>
       </w:r>
-      <w:fldSimple w:instr=" SEQ Figur \* ARABIC ">
-        <w:r>
-          <w:rPr>
-            <w:noProof/>
-          </w:rPr>
-          <w:t>17</w:t>
-        </w:r>
-      </w:fldSimple>
-      <w:bookmarkEnd w:id="51"/>
+      <w:r>
+        <w:fldChar w:fldCharType="begin"/>
+      </w:r>
+      <w:r>
+        <w:instrText xml:space="preserve"> SEQ Figur \* ARABIC </w:instrText>
+      </w:r>
+      <w:r>
+        <w:fldChar w:fldCharType="separate"/>
+      </w:r>
+      <w:r>
+        <w:rPr>
+          <w:noProof/>
+        </w:rPr>
+        <w:t>17</w:t>
+      </w:r>
+      <w:r>
+        <w:rPr>
+          <w:noProof/>
+        </w:rPr>
+        <w:fldChar w:fldCharType="end"/>
+      </w:r>
+      <w:bookmarkEnd w:id="52"/>
       <w:r>
         <w:t xml:space="preserve"> </w:t>
       </w:r>
@@ -9178,7 +9358,7 @@
       <w:pPr>
         <w:pStyle w:val="Rubrik2"/>
       </w:pPr>
-      <w:bookmarkStart w:id="52" w:name="_Toc516042960"/>
+      <w:bookmarkStart w:id="53" w:name="_Toc516042960"/>
       <w:proofErr w:type="spellStart"/>
       <w:r>
         <w:t>Deployment</w:t>
@@ -9203,17 +9383,17 @@
       <w:r>
         <w:t>)</w:t>
       </w:r>
-      <w:bookmarkEnd w:id="52"/>
+      <w:bookmarkEnd w:id="53"/>
     </w:p>
     <w:p>
       <w:pPr>
         <w:pStyle w:val="Rubrik3"/>
       </w:pPr>
-      <w:bookmarkStart w:id="53" w:name="_Toc516042961"/>
+      <w:bookmarkStart w:id="54" w:name="_Toc516042961"/>
       <w:r>
         <w:t>Lösningsöversikt</w:t>
       </w:r>
-      <w:bookmarkEnd w:id="53"/>
+      <w:bookmarkEnd w:id="54"/>
     </w:p>
     <w:p>
       <w:r>
@@ -9317,19 +9497,32 @@
       <w:pPr>
         <w:pStyle w:val="Beskrivning"/>
       </w:pPr>
-      <w:bookmarkStart w:id="54" w:name="_Ref515895994"/>
+      <w:bookmarkStart w:id="55" w:name="_Ref515895994"/>
       <w:r>
         <w:t xml:space="preserve">Figur </w:t>
       </w:r>
-      <w:fldSimple w:instr=" SEQ Figur \* ARABIC ">
-        <w:r>
-          <w:rPr>
-            <w:noProof/>
-          </w:rPr>
-          <w:t>18</w:t>
-        </w:r>
-      </w:fldSimple>
-      <w:bookmarkEnd w:id="54"/>
+      <w:r>
+        <w:fldChar w:fldCharType="begin"/>
+      </w:r>
+      <w:r>
+        <w:instrText xml:space="preserve"> SEQ Figur \* ARABIC </w:instrText>
+      </w:r>
+      <w:r>
+        <w:fldChar w:fldCharType="separate"/>
+      </w:r>
+      <w:r>
+        <w:rPr>
+          <w:noProof/>
+        </w:rPr>
+        <w:t>18</w:t>
+      </w:r>
+      <w:r>
+        <w:rPr>
+          <w:noProof/>
+        </w:rPr>
+        <w:fldChar w:fldCharType="end"/>
+      </w:r>
+      <w:bookmarkEnd w:id="55"/>
       <w:r>
         <w:t xml:space="preserve"> </w:t>
       </w:r>
@@ -9354,14 +9547,14 @@
       <w:pPr>
         <w:pStyle w:val="Rubrik3"/>
       </w:pPr>
-      <w:bookmarkStart w:id="55" w:name="_Toc516042962"/>
+      <w:bookmarkStart w:id="56" w:name="_Toc516042962"/>
       <w:r>
         <w:t>Applikationsversioner</w:t>
       </w:r>
       <w:r>
         <w:t xml:space="preserve"> TODO</w:t>
       </w:r>
-      <w:bookmarkEnd w:id="55"/>
+      <w:bookmarkEnd w:id="56"/>
     </w:p>
     <w:p>
       <w:proofErr w:type="spellStart"/>
@@ -9453,102 +9646,102 @@
       <w:pPr>
         <w:pStyle w:val="Rubrik1"/>
       </w:pPr>
-      <w:bookmarkStart w:id="56" w:name="_Toc516042963"/>
+      <w:bookmarkStart w:id="57" w:name="_Toc516042963"/>
       <w:r>
         <w:t>Icke</w:t>
       </w:r>
       <w:r>
         <w:t>-funktionella krav</w:t>
-      </w:r>
-      <w:bookmarkEnd w:id="56"/>
-    </w:p>
-    <w:p>
-      <w:pPr>
-        <w:pStyle w:val="Rubrik2"/>
-      </w:pPr>
-      <w:bookmarkStart w:id="57" w:name="_Toc516042964"/>
-      <w:r>
-        <w:t>Svarstider</w:t>
-      </w:r>
-      <w:r>
-        <w:t xml:space="preserve"> och kapacitet</w:t>
       </w:r>
       <w:bookmarkEnd w:id="57"/>
     </w:p>
     <w:p>
-      <w:r>
-        <w:t>Från kundens perspektiv ska svarstiden normalt understiga 2 sekunder vid normalbelastning (20 samtidiga kunder). I övriga fall ska svarstiden vara mindre än 8 sekunder.</w:t>
-      </w:r>
-    </w:p>
-    <w:p>
-      <w:r>
-        <w:t>Systemet ska klara att hantera minst 50 samtidiga användare.</w:t>
-      </w:r>
-    </w:p>
-    <w:p>
       <w:pPr>
         <w:pStyle w:val="Rubrik2"/>
       </w:pPr>
-      <w:bookmarkStart w:id="58" w:name="_Toc516042965"/>
-      <w:r>
-        <w:t>Tillgänglighet</w:t>
+      <w:bookmarkStart w:id="58" w:name="_Toc516042964"/>
+      <w:r>
+        <w:t>Svarstider</w:t>
+      </w:r>
+      <w:r>
+        <w:t xml:space="preserve"> och kapacitet</w:t>
       </w:r>
       <w:bookmarkEnd w:id="58"/>
     </w:p>
     <w:p>
       <w:r>
-        <w:t>För kunden ska systemet vara tillgängligt minst under caféets öppettider. För personal och ägare ytterligare minst från två timmar innan caféet öppnar, samt fyra timmar efter stängning för att möjliggöra administrativa uppgifter.</w:t>
+        <w:t>Från kundens perspektiv ska svarstiden normalt understiga 2 sekunder vid normalbelastning (20 samtidiga kunder). I övriga fall ska svarstiden vara mindre än 8 sekunder.</w:t>
       </w:r>
     </w:p>
     <w:p>
       <w:r>
-        <w:t xml:space="preserve">Användargränssnittet ska vara intuitivt. </w:t>
+        <w:t>Systemet ska klara att hantera minst 50 samtidiga användare.</w:t>
       </w:r>
     </w:p>
     <w:p>
       <w:pPr>
         <w:pStyle w:val="Rubrik2"/>
       </w:pPr>
-      <w:bookmarkStart w:id="59" w:name="_Toc516042966"/>
-      <w:r>
-        <w:lastRenderedPageBreak/>
-        <w:t>Tillförlitlighet</w:t>
+      <w:bookmarkStart w:id="59" w:name="_Toc516042965"/>
+      <w:r>
+        <w:t>Tillgänglighet</w:t>
       </w:r>
       <w:bookmarkEnd w:id="59"/>
     </w:p>
     <w:p>
       <w:r>
-        <w:t xml:space="preserve">Systemet bör gå att </w:t>
-      </w:r>
-      <w:proofErr w:type="spellStart"/>
-      <w:r>
-        <w:t>drifta</w:t>
-      </w:r>
-      <w:proofErr w:type="spellEnd"/>
-      <w:r>
-        <w:t xml:space="preserve"> med redundans.</w:t>
+        <w:t>För kunden ska systemet vara tillgängligt minst under caféets öppettider. För personal och ägare ytterligare minst från två timmar innan caféet öppnar, samt fyra timmar efter stängning för att möjliggöra administrativa uppgifter.</w:t>
       </w:r>
     </w:p>
     <w:p>
+      <w:r>
+        <w:t xml:space="preserve">Användargränssnittet ska vara intuitivt. </w:t>
+      </w:r>
+    </w:p>
+    <w:p>
       <w:pPr>
         <w:pStyle w:val="Rubrik2"/>
       </w:pPr>
-      <w:bookmarkStart w:id="60" w:name="_Toc516042967"/>
-      <w:r>
-        <w:t>Förvaltningsbarhet</w:t>
+      <w:bookmarkStart w:id="60" w:name="_Toc516042966"/>
+      <w:r>
+        <w:lastRenderedPageBreak/>
+        <w:t>Tillförlitlighet</w:t>
       </w:r>
       <w:bookmarkEnd w:id="60"/>
     </w:p>
     <w:p>
       <w:r>
-        <w:t>Det ska finnas separata miljöer för utveckling, test och produktion.</w:t>
+        <w:t xml:space="preserve">Systemet bör gå att </w:t>
+      </w:r>
+      <w:proofErr w:type="spellStart"/>
+      <w:r>
+        <w:t>drifta</w:t>
+      </w:r>
+      <w:proofErr w:type="spellEnd"/>
+      <w:r>
+        <w:t xml:space="preserve"> med redundans.</w:t>
       </w:r>
     </w:p>
     <w:p>
       <w:pPr>
+        <w:pStyle w:val="Rubrik2"/>
+      </w:pPr>
+      <w:bookmarkStart w:id="61" w:name="_Toc516042967"/>
+      <w:r>
+        <w:t>Förvaltningsbarhet</w:t>
+      </w:r>
+      <w:bookmarkEnd w:id="61"/>
+    </w:p>
+    <w:p>
+      <w:r>
+        <w:t>Det ska finnas separata miljöer för utveckling, test och produktion.</w:t>
+      </w:r>
+    </w:p>
+    <w:p>
+      <w:pPr>
         <w:pStyle w:val="Rubrik1"/>
       </w:pPr>
-      <w:bookmarkStart w:id="61" w:name="_Toc516042968"/>
+      <w:bookmarkStart w:id="62" w:name="_Toc516042968"/>
       <w:r>
         <w:t xml:space="preserve">Övriga </w:t>
       </w:r>
@@ -9556,8 +9749,6 @@
       <w:r>
         <w:t>Designprinciper</w:t>
       </w:r>
-      <w:bookmarkStart w:id="62" w:name="_GoBack"/>
-      <w:bookmarkEnd w:id="61"/>
       <w:bookmarkEnd w:id="62"/>
       <w:proofErr w:type="spellEnd"/>
     </w:p>
@@ -10872,7 +11063,7 @@
         <v:path o:extrusionok="f" gradientshapeok="t" o:connecttype="rect"/>
         <o:lock v:ext="edit" aspectratio="t"/>
       </v:shapetype>
-      <v:shape id="_x0000_i1029" type="#_x0000_t75" style="width:4.05pt;height:8.95pt" o:bullet="t">
+      <v:shape id="_x0000_i1027" type="#_x0000_t75" style="width:4.05pt;height:8.95pt" o:bullet="t">
         <v:imagedata r:id="rId1" o:title="clip_image001"/>
       </v:shape>
     </w:pict>
@@ -15382,6 +15573,7 @@
     <w:rsid w:val="00750C9E"/>
     <w:rsid w:val="007527C3"/>
     <w:rsid w:val="007C1019"/>
+    <w:rsid w:val="00822901"/>
     <w:rsid w:val="008A5EB8"/>
     <w:rsid w:val="00957F11"/>
     <w:rsid w:val="009C35C9"/>
@@ -16256,15 +16448,6 @@
 </file>
 
 <file path=customXml/item2.xml><?xml version="1.0" encoding="utf-8"?>
-<?mso-contentType ?>
-<FormTemplates xmlns="http://schemas.microsoft.com/sharepoint/v3/contenttype/forms">
-  <Display>DocumentLibraryForm</Display>
-  <Edit>AssetEditForm</Edit>
-  <New>DocumentLibraryForm</New>
-</FormTemplates>
-</file>
-
-<file path=customXml/item3.xml><?xml version="1.0" encoding="utf-8"?>
 <outs:outSpaceData xmlns:outs="http://schemas.microsoft.com/office/2009/outspace/metadata">
   <outs:relatedDates/>
   <outs:relatedDocuments/>
@@ -16272,6 +16455,15 @@
   <outs:propertyMetadataList/>
   <outs:corruptMetadataWasLost/>
 </outs:outSpaceData>
+</file>
+
+<file path=customXml/item3.xml><?xml version="1.0" encoding="utf-8"?>
+<?mso-contentType ?>
+<FormTemplates xmlns="http://schemas.microsoft.com/sharepoint/v3/contenttype/forms">
+  <Display>DocumentLibraryForm</Display>
+  <Edit>AssetEditForm</Edit>
+  <New>DocumentLibraryForm</New>
+</FormTemplates>
 </file>
 
 <file path=customXml/item4.xml><?xml version="1.0" encoding="utf-8"?>
@@ -16425,6 +16617,14 @@
 </file>
 
 <file path=customXml/itemProps2.xml><?xml version="1.0" encoding="utf-8"?>
+<ds:datastoreItem xmlns:ds="http://schemas.openxmlformats.org/officeDocument/2006/customXml" ds:itemID="{800B806B-C3C7-4EFE-A57F-81DC87A14EE1}">
+  <ds:schemaRefs>
+    <ds:schemaRef ds:uri="http://schemas.microsoft.com/office/2009/outspace/metadata"/>
+  </ds:schemaRefs>
+</ds:datastoreItem>
+</file>
+
+<file path=customXml/itemProps3.xml><?xml version="1.0" encoding="utf-8"?>
 <ds:datastoreItem xmlns:ds="http://schemas.openxmlformats.org/officeDocument/2006/customXml" ds:itemID="{4B820453-3CF0-4EAE-81BE-B400E0BB8F14}">
   <ds:schemaRefs>
     <ds:schemaRef ds:uri="http://schemas.microsoft.com/sharepoint/v3/contenttype/forms"/>
@@ -16432,16 +16632,8 @@
 </ds:datastoreItem>
 </file>
 
-<file path=customXml/itemProps3.xml><?xml version="1.0" encoding="utf-8"?>
-<ds:datastoreItem xmlns:ds="http://schemas.openxmlformats.org/officeDocument/2006/customXml" ds:itemID="{800B806B-C3C7-4EFE-A57F-81DC87A14EE1}">
-  <ds:schemaRefs>
-    <ds:schemaRef ds:uri="http://schemas.microsoft.com/office/2009/outspace/metadata"/>
-  </ds:schemaRefs>
-</ds:datastoreItem>
-</file>
-
 <file path=customXml/itemProps4.xml><?xml version="1.0" encoding="utf-8"?>
-<ds:datastoreItem xmlns:ds="http://schemas.openxmlformats.org/officeDocument/2006/customXml" ds:itemID="{221FD0C2-2630-4F1C-AA4E-8B10F01D42F4}">
+<ds:datastoreItem xmlns:ds="http://schemas.openxmlformats.org/officeDocument/2006/customXml" ds:itemID="{ACA82480-910B-4AF4-B4DF-275951B77A96}">
   <ds:schemaRefs>
     <ds:schemaRef ds:uri="http://schemas.openxmlformats.org/officeDocument/2006/bibliography"/>
   </ds:schemaRefs>

</xml_diff>

<commit_message>
Lagt in text i 4.34 INterfacedefinitioner
</commit_message>
<xml_diff>
--- a/Systemarkitektur_projekt_SAD_CafeApp_Billy_Tommy_Zein_Malin_01.docx
+++ b/Systemarkitektur_projekt_SAD_CafeApp_Billy_Tommy_Zein_Malin_01.docx
@@ -11,7 +11,6 @@
             <w:docPartUnique/>
           </w:docPartObj>
         </w:sdtPr>
-        <w:sdtEndPr/>
         <w:sdtContent>
           <w:r>
             <w:rPr>
@@ -248,7 +247,6 @@
                                           <w:dataBinding w:prefixMappings="xmlns:ns0='http://schemas.openxmlformats.org/package/2006/metadata/core-properties' xmlns:ns1='http://purl.org/dc/elements/1.1/'" w:xpath="/ns0:coreProperties[1]/ns1:title[1]" w:storeItemID="{6C3C8BC8-F283-45AE-878A-BAB7291924A1}"/>
                                           <w:text/>
                                         </w:sdtPr>
-                                        <w:sdtEndPr/>
                                         <w:sdtContent>
                                           <w:r>
                                             <w:rPr>
@@ -257,8 +255,39 @@
                                               <w:sz w:val="72"/>
                                               <w:szCs w:val="72"/>
                                             </w:rPr>
-                                            <w:t>Software Architecture Document</w:t>
+                                            <w:t xml:space="preserve">Software </w:t>
                                           </w:r>
+                                          <w:proofErr w:type="spellStart"/>
+                                          <w:r>
+                                            <w:rPr>
+                                              <w:rFonts w:asciiTheme="majorHAnsi" w:eastAsiaTheme="majorEastAsia" w:hAnsiTheme="majorHAnsi" w:cstheme="majorBidi"/>
+                                              <w:color w:val="FFFFFF" w:themeColor="background1"/>
+                                              <w:sz w:val="72"/>
+                                              <w:szCs w:val="72"/>
+                                            </w:rPr>
+                                            <w:t>Architecture</w:t>
+                                          </w:r>
+                                          <w:proofErr w:type="spellEnd"/>
+                                          <w:r>
+                                            <w:rPr>
+                                              <w:rFonts w:asciiTheme="majorHAnsi" w:eastAsiaTheme="majorEastAsia" w:hAnsiTheme="majorHAnsi" w:cstheme="majorBidi"/>
+                                              <w:color w:val="FFFFFF" w:themeColor="background1"/>
+                                              <w:sz w:val="72"/>
+                                              <w:szCs w:val="72"/>
+                                            </w:rPr>
+                                            <w:t xml:space="preserve"> </w:t>
+                                          </w:r>
+                                          <w:proofErr w:type="spellStart"/>
+                                          <w:r>
+                                            <w:rPr>
+                                              <w:rFonts w:asciiTheme="majorHAnsi" w:eastAsiaTheme="majorEastAsia" w:hAnsiTheme="majorHAnsi" w:cstheme="majorBidi"/>
+                                              <w:color w:val="FFFFFF" w:themeColor="background1"/>
+                                              <w:sz w:val="72"/>
+                                              <w:szCs w:val="72"/>
+                                            </w:rPr>
+                                            <w:t>Document</w:t>
+                                          </w:r>
+                                          <w:proofErr w:type="spellEnd"/>
                                         </w:sdtContent>
                                       </w:sdt>
                                     </w:p>
@@ -326,8 +355,8 @@
                                           <w:dataBinding w:prefixMappings="xmlns:ns0='http://schemas.openxmlformats.org/package/2006/metadata/core-properties' xmlns:ns1='http://purl.org/dc/elements/1.1/'" w:xpath="/ns0:coreProperties[1]/ns1:subject[1]" w:storeItemID="{6C3C8BC8-F283-45AE-878A-BAB7291924A1}"/>
                                           <w:text/>
                                         </w:sdtPr>
-                                        <w:sdtEndPr/>
                                         <w:sdtContent>
+                                          <w:proofErr w:type="spellStart"/>
                                           <w:r>
                                             <w:rPr>
                                               <w:sz w:val="36"/>
@@ -335,6 +364,7 @@
                                             </w:rPr>
                                             <w:t>CaféApp</w:t>
                                           </w:r>
+                                          <w:proofErr w:type="spellEnd"/>
                                         </w:sdtContent>
                                       </w:sdt>
                                     </w:p>
@@ -444,7 +474,6 @@
                                     <w:dataBinding w:prefixMappings="xmlns:ns0='http://schemas.openxmlformats.org/package/2006/metadata/core-properties' xmlns:ns1='http://purl.org/dc/elements/1.1/'" w:xpath="/ns0:coreProperties[1]/ns1:title[1]" w:storeItemID="{6C3C8BC8-F283-45AE-878A-BAB7291924A1}"/>
                                     <w:text/>
                                   </w:sdtPr>
-                                  <w:sdtEndPr/>
                                   <w:sdtContent>
                                     <w:r>
                                       <w:rPr>
@@ -453,8 +482,39 @@
                                         <w:sz w:val="72"/>
                                         <w:szCs w:val="72"/>
                                       </w:rPr>
-                                      <w:t>Software Architecture Document</w:t>
+                                      <w:t xml:space="preserve">Software </w:t>
                                     </w:r>
+                                    <w:proofErr w:type="spellStart"/>
+                                    <w:r>
+                                      <w:rPr>
+                                        <w:rFonts w:asciiTheme="majorHAnsi" w:eastAsiaTheme="majorEastAsia" w:hAnsiTheme="majorHAnsi" w:cstheme="majorBidi"/>
+                                        <w:color w:val="FFFFFF" w:themeColor="background1"/>
+                                        <w:sz w:val="72"/>
+                                        <w:szCs w:val="72"/>
+                                      </w:rPr>
+                                      <w:t>Architecture</w:t>
+                                    </w:r>
+                                    <w:proofErr w:type="spellEnd"/>
+                                    <w:r>
+                                      <w:rPr>
+                                        <w:rFonts w:asciiTheme="majorHAnsi" w:eastAsiaTheme="majorEastAsia" w:hAnsiTheme="majorHAnsi" w:cstheme="majorBidi"/>
+                                        <w:color w:val="FFFFFF" w:themeColor="background1"/>
+                                        <w:sz w:val="72"/>
+                                        <w:szCs w:val="72"/>
+                                      </w:rPr>
+                                      <w:t xml:space="preserve"> </w:t>
+                                    </w:r>
+                                    <w:proofErr w:type="spellStart"/>
+                                    <w:r>
+                                      <w:rPr>
+                                        <w:rFonts w:asciiTheme="majorHAnsi" w:eastAsiaTheme="majorEastAsia" w:hAnsiTheme="majorHAnsi" w:cstheme="majorBidi"/>
+                                        <w:color w:val="FFFFFF" w:themeColor="background1"/>
+                                        <w:sz w:val="72"/>
+                                        <w:szCs w:val="72"/>
+                                      </w:rPr>
+                                      <w:t>Document</w:t>
+                                    </w:r>
+                                    <w:proofErr w:type="spellEnd"/>
                                   </w:sdtContent>
                                 </w:sdt>
                               </w:p>
@@ -522,8 +582,8 @@
                                     <w:dataBinding w:prefixMappings="xmlns:ns0='http://schemas.openxmlformats.org/package/2006/metadata/core-properties' xmlns:ns1='http://purl.org/dc/elements/1.1/'" w:xpath="/ns0:coreProperties[1]/ns1:subject[1]" w:storeItemID="{6C3C8BC8-F283-45AE-878A-BAB7291924A1}"/>
                                     <w:text/>
                                   </w:sdtPr>
-                                  <w:sdtEndPr/>
                                   <w:sdtContent>
+                                    <w:proofErr w:type="spellStart"/>
                                     <w:r>
                                       <w:rPr>
                                         <w:sz w:val="36"/>
@@ -531,6 +591,7 @@
                                       </w:rPr>
                                       <w:t>CaféApp</w:t>
                                     </w:r>
+                                    <w:proofErr w:type="spellEnd"/>
                                   </w:sdtContent>
                                 </w:sdt>
                               </w:p>
@@ -642,7 +703,6 @@
                                     <w:dataBinding w:prefixMappings="xmlns:ns0='http://schemas.openxmlformats.org/officeDocument/2006/extended-properties'" w:xpath="/ns0:Properties[1]/ns0:Company[1]" w:storeItemID="{6668398D-A668-4E3E-A5EB-62B293D839F1}"/>
                                     <w:text/>
                                   </w:sdtPr>
-                                  <w:sdtEndPr/>
                                   <w:sdtContent>
                                     <w:r>
                                       <w:rPr>
@@ -697,7 +757,6 @@
                                       <w:calendar w:val="gregorian"/>
                                     </w:date>
                                   </w:sdtPr>
-                                  <w:sdtEndPr/>
                                   <w:sdtContent>
                                     <w:r>
                                       <w:t>den 22 maj 2018</w:t>
@@ -717,7 +776,6 @@
                                     <w:dataBinding w:prefixMappings="xmlns:ns0='http://schemas.openxmlformats.org/package/2006/metadata/core-properties' xmlns:ns1='http://purl.org/dc/elements/1.1/'" w:xpath="/ns0:coreProperties[1]/ns1:creator[1]" w:storeItemID="{6C3C8BC8-F283-45AE-878A-BAB7291924A1}"/>
                                     <w:text/>
                                   </w:sdtPr>
-                                  <w:sdtEndPr/>
                                   <w:sdtContent>
                                     <w:r>
                                       <w:t>Billy Andersson, Malin Albinsson, Muhammad Assaf, Tommy Eriksson</w:t>
@@ -887,7 +945,6 @@
           <w:dataBinding w:prefixMappings="xmlns:ns0='http://schemas.openxmlformats.org/package/2006/metadata/core-properties' xmlns:ns1='http://purl.org/dc/elements/1.1/'" w:xpath="/ns0:coreProperties[1]/ns1:title[1]" w:storeItemID="{6C3C8BC8-F283-45AE-878A-BAB7291924A1}"/>
           <w:text/>
         </w:sdtPr>
-        <w:sdtEndPr/>
         <w:sdtContent>
           <w:r>
             <w:rPr>
@@ -935,7 +992,6 @@
           <w:dataBinding w:prefixMappings="xmlns:ns0='http://schemas.openxmlformats.org/package/2006/metadata/core-properties' xmlns:ns1='http://purl.org/dc/elements/1.1/'" w:xpath="/ns0:coreProperties[1]/ns1:subject[1]" w:storeItemID="{6C3C8BC8-F283-45AE-878A-BAB7291924A1}"/>
           <w:text/>
         </w:sdtPr>
-        <w:sdtEndPr/>
         <w:sdtContent>
           <w:proofErr w:type="spellStart"/>
           <w:r>
@@ -963,7 +1019,6 @@
           <w:docPartUnique/>
         </w:docPartObj>
       </w:sdtPr>
-      <w:sdtEndPr/>
       <w:sdtContent>
         <w:p>
           <w:pPr>
@@ -4874,27 +4929,56 @@
     </w:p>
     <w:p>
       <w:r>
-        <w:t>DFD</w:t>
+        <w:t xml:space="preserve">DFD Data </w:t>
+      </w:r>
+      <w:proofErr w:type="spellStart"/>
+      <w:r>
+        <w:t>flow</w:t>
+      </w:r>
+      <w:proofErr w:type="spellEnd"/>
+      <w:r>
+        <w:t xml:space="preserve"> Diagram</w:t>
       </w:r>
     </w:p>
     <w:p>
       <w:r>
-        <w:t>JPA</w:t>
+        <w:t xml:space="preserve">JPA Java </w:t>
+      </w:r>
+      <w:proofErr w:type="spellStart"/>
+      <w:r>
+        <w:t>Persistence</w:t>
+      </w:r>
+      <w:proofErr w:type="spellEnd"/>
+      <w:r>
+        <w:t xml:space="preserve"> API</w:t>
       </w:r>
     </w:p>
     <w:p>
+      <w:r>
+        <w:t xml:space="preserve">IDE </w:t>
+      </w:r>
       <w:proofErr w:type="spellStart"/>
       <w:r>
-        <w:t>postgreSQL</w:t>
+        <w:t>integrated</w:t>
+      </w:r>
+      <w:proofErr w:type="spellEnd"/>
+      <w:r>
+        <w:t xml:space="preserve"> </w:t>
+      </w:r>
+      <w:proofErr w:type="spellStart"/>
+      <w:r>
+        <w:t>development</w:t>
+      </w:r>
+      <w:proofErr w:type="spellEnd"/>
+      <w:r>
+        <w:t xml:space="preserve"> </w:t>
+      </w:r>
+      <w:proofErr w:type="spellStart"/>
+      <w:r>
+        <w:t>environment</w:t>
       </w:r>
       <w:proofErr w:type="spellEnd"/>
     </w:p>
-    <w:p>
-      <w:r>
-        <w:t>IDE</w:t>
-      </w:r>
-    </w:p>
-    <w:p/>
     <w:p>
       <w:pPr>
         <w:pStyle w:val="Rubrik1"/>
@@ -5014,7 +5098,6 @@
         <w:rPr>
           <w:noProof/>
         </w:rPr>
-        <w:lastRenderedPageBreak/>
         <w:drawing>
           <wp:inline distT="0" distB="0" distL="0" distR="0" wp14:anchorId="671CB5F1" wp14:editId="537CDC6E">
             <wp:extent cx="3910860" cy="2943225"/>
@@ -5064,10 +5147,7 @@
         <w:fldChar w:fldCharType="begin"/>
       </w:r>
       <w:r>
-        <w:instrText xml:space="preserve"> SEQ Figur \* A</w:instrText>
-      </w:r>
-      <w:r>
-        <w:instrText xml:space="preserve">RABIC </w:instrText>
+        <w:instrText xml:space="preserve"> SEQ Figur \* ARABIC </w:instrText>
       </w:r>
       <w:r>
         <w:fldChar w:fldCharType="separate"/>
@@ -5112,6 +5192,7 @@
       </w:pPr>
       <w:bookmarkStart w:id="7" w:name="_Toc516042932"/>
       <w:r>
+        <w:lastRenderedPageBreak/>
         <w:t>Interaktion med omvärlden</w:t>
       </w:r>
       <w:bookmarkEnd w:id="7"/>
@@ -5646,14 +5727,7 @@
                 <w:rFonts w:ascii="Times New Roman" w:hAnsi="Times New Roman" w:cs="Times New Roman"/>
                 <w:color w:val="212121"/>
               </w:rPr>
-              <w:t>-versionen</w:t>
-            </w:r>
-            <w:r>
-              <w:rPr>
-                <w:rFonts w:ascii="Times New Roman" w:hAnsi="Times New Roman" w:cs="Times New Roman"/>
-                <w:color w:val="212121"/>
-              </w:rPr>
-              <w:t xml:space="preserve"> </w:t>
+              <w:t xml:space="preserve">-versionen </w:t>
             </w:r>
           </w:p>
         </w:tc>
@@ -5759,8 +5833,6 @@
               </w:rPr>
               <w:t>-versionen</w:t>
             </w:r>
-            <w:bookmarkStart w:id="11" w:name="_GoBack"/>
-            <w:bookmarkEnd w:id="11"/>
           </w:p>
         </w:tc>
       </w:tr>
@@ -5867,11 +5939,11 @@
       <w:pPr>
         <w:pStyle w:val="Rubrik2"/>
       </w:pPr>
-      <w:bookmarkStart w:id="12" w:name="_Toc516042935"/>
+      <w:bookmarkStart w:id="11" w:name="_Toc516042935"/>
       <w:r>
         <w:t>Utvecklingsmiljö och utvecklingsverktyg</w:t>
       </w:r>
-      <w:bookmarkEnd w:id="12"/>
+      <w:bookmarkEnd w:id="11"/>
     </w:p>
     <w:p>
       <w:pPr>
@@ -5954,9 +6026,8 @@
         <w:pStyle w:val="Beskrivning"/>
         <w:keepNext/>
       </w:pPr>
-      <w:bookmarkStart w:id="13" w:name="_Ref516002377"/>
-      <w:r>
-        <w:lastRenderedPageBreak/>
+      <w:bookmarkStart w:id="12" w:name="_Ref516002377"/>
+      <w:r>
         <w:t xml:space="preserve">Tabell </w:t>
       </w:r>
       <w:r>
@@ -5980,7 +6051,7 @@
         </w:rPr>
         <w:fldChar w:fldCharType="end"/>
       </w:r>
-      <w:bookmarkEnd w:id="13"/>
+      <w:bookmarkEnd w:id="12"/>
       <w:r>
         <w:t xml:space="preserve"> Miljöer och verktyg</w:t>
       </w:r>
@@ -6485,8 +6556,8 @@
           <w:numId w:val="13"/>
         </w:numPr>
       </w:pPr>
-      <w:bookmarkStart w:id="14" w:name="_Toc515896086"/>
-      <w:bookmarkStart w:id="15" w:name="_Toc516042936"/>
+      <w:bookmarkStart w:id="13" w:name="_Toc515896086"/>
+      <w:bookmarkStart w:id="14" w:name="_Toc516042936"/>
       <w:proofErr w:type="spellStart"/>
       <w:r>
         <w:t>Arkitekturell</w:t>
@@ -6495,8 +6566,8 @@
       <w:r>
         <w:t xml:space="preserve"> Representation</w:t>
       </w:r>
+      <w:bookmarkEnd w:id="13"/>
       <w:bookmarkEnd w:id="14"/>
-      <w:bookmarkEnd w:id="15"/>
     </w:p>
     <w:p>
       <w:pPr>
@@ -6506,8 +6577,8 @@
           <w:numId w:val="13"/>
         </w:numPr>
       </w:pPr>
-      <w:bookmarkStart w:id="16" w:name="_Toc515896087"/>
-      <w:bookmarkStart w:id="17" w:name="_Toc516042937"/>
+      <w:bookmarkStart w:id="15" w:name="_Toc515896087"/>
+      <w:bookmarkStart w:id="16" w:name="_Toc516042937"/>
       <w:proofErr w:type="spellStart"/>
       <w:r>
         <w:t>Arkitekturella</w:t>
@@ -6516,8 +6587,8 @@
       <w:r>
         <w:t xml:space="preserve"> vyer</w:t>
       </w:r>
+      <w:bookmarkEnd w:id="15"/>
       <w:bookmarkEnd w:id="16"/>
-      <w:bookmarkEnd w:id="17"/>
     </w:p>
     <w:p>
       <w:r>
@@ -6605,6 +6676,7 @@
       </w:pPr>
       <w:proofErr w:type="spellStart"/>
       <w:r>
+        <w:lastRenderedPageBreak/>
         <w:t>Logical</w:t>
       </w:r>
       <w:proofErr w:type="spellEnd"/>
@@ -6740,7 +6812,7 @@
       <w:pPr>
         <w:pStyle w:val="Rubrik2"/>
       </w:pPr>
-      <w:bookmarkStart w:id="18" w:name="_Toc516042938"/>
+      <w:bookmarkStart w:id="17" w:name="_Toc516042938"/>
       <w:proofErr w:type="spellStart"/>
       <w:r>
         <w:t>Use</w:t>
@@ -6772,121 +6844,121 @@
       <w:proofErr w:type="spellEnd"/>
       <w:r>
         <w:t>)</w:t>
+      </w:r>
+      <w:bookmarkEnd w:id="17"/>
+    </w:p>
+    <w:p>
+      <w:pPr>
+        <w:pStyle w:val="Rubrik3"/>
+      </w:pPr>
+      <w:bookmarkStart w:id="18" w:name="_Toc516042939"/>
+      <w:r>
+        <w:t>Översikt</w:t>
       </w:r>
       <w:bookmarkEnd w:id="18"/>
     </w:p>
     <w:p>
+      <w:r>
+        <w:t>Syftet med användarvyn är att ge ytterligare sammanhang kring användningen av systemet och interaktionerna mellan dess komponenter. I detta dokument betraktas varje komponent som en användargruppsaktör.</w:t>
+      </w:r>
+    </w:p>
+    <w:p>
+      <w:r>
+        <w:t xml:space="preserve">En övergripande beskrivning av systemet ur ett funktionellt perspektiv är att en kund kommer in på caféet, använder </w:t>
+      </w:r>
+      <w:r>
+        <w:t xml:space="preserve">kundversionen av </w:t>
+      </w:r>
+      <w:proofErr w:type="spellStart"/>
+      <w:r>
+        <w:t>appen</w:t>
+      </w:r>
+      <w:proofErr w:type="spellEnd"/>
+      <w:r>
+        <w:t xml:space="preserve"> för att titta på menyn, eventuellt granska innehållsförteckningen för någon produkt närmare, väljer produkter att lägga i varukorgen, skickar och betalar beställningen. En notifikation går då </w:t>
+      </w:r>
+      <w:r>
+        <w:t xml:space="preserve">via personalversionen av </w:t>
+      </w:r>
+      <w:proofErr w:type="spellStart"/>
+      <w:r>
+        <w:t>appen</w:t>
+      </w:r>
+      <w:proofErr w:type="spellEnd"/>
+      <w:r>
+        <w:t xml:space="preserve"> </w:t>
+      </w:r>
+      <w:r>
+        <w:t>till personale</w:t>
+      </w:r>
+      <w:r>
+        <w:t xml:space="preserve">n </w:t>
+      </w:r>
+      <w:r>
+        <w:t xml:space="preserve">som </w:t>
+      </w:r>
+      <w:proofErr w:type="spellStart"/>
+      <w:r>
+        <w:t>leverar</w:t>
+      </w:r>
+      <w:proofErr w:type="spellEnd"/>
+      <w:r>
+        <w:t xml:space="preserve"> beställningen till rätt bord. Samtidigt uppdateras lagerstatus för produkterna och ordern registreras i en försäljningsdatabas. </w:t>
+      </w:r>
+      <w:r>
+        <w:br/>
+        <w:t xml:space="preserve">Ägaren har </w:t>
+      </w:r>
+      <w:r>
+        <w:t xml:space="preserve">i sin version av </w:t>
+      </w:r>
+      <w:proofErr w:type="spellStart"/>
+      <w:r>
+        <w:t>appen</w:t>
+      </w:r>
+      <w:proofErr w:type="spellEnd"/>
+      <w:r>
+        <w:t xml:space="preserve"> </w:t>
+      </w:r>
+      <w:r>
+        <w:t xml:space="preserve">möjlighet att skapa rapporter så som försäljningsdata och lagerstatus. Vid behov kan ägaren även uppdatera eller lägga till </w:t>
+      </w:r>
+      <w:proofErr w:type="gramStart"/>
+      <w:r>
+        <w:t>ny produktdata</w:t>
+      </w:r>
+      <w:proofErr w:type="gramEnd"/>
+      <w:r>
+        <w:t>.</w:t>
+      </w:r>
+    </w:p>
+    <w:p>
       <w:pPr>
         <w:pStyle w:val="Rubrik3"/>
       </w:pPr>
-      <w:bookmarkStart w:id="19" w:name="_Toc516042939"/>
-      <w:r>
-        <w:t>Översikt</w:t>
+      <w:bookmarkStart w:id="19" w:name="_Toc516042940"/>
+      <w:r>
+        <w:t>Aktörer</w:t>
       </w:r>
       <w:bookmarkEnd w:id="19"/>
     </w:p>
     <w:p>
       <w:r>
-        <w:t>Syftet med användarvyn är att ge ytterligare sammanhang kring användningen av systemet och interaktionerna mellan dess komponenter. I detta dokument betraktas varje komponent som en användargruppsaktör.</w:t>
+        <w:t>Systemet har fyra olika externa aktörer. Kund, Personal, Ägare och Betalning (exempelvis en bank).</w:t>
       </w:r>
     </w:p>
     <w:p>
-      <w:r>
-        <w:t xml:space="preserve">En övergripande beskrivning av systemet ur ett funktionellt perspektiv är att en kund kommer in på caféet, använder </w:t>
-      </w:r>
-      <w:r>
-        <w:t xml:space="preserve">kundversionen av </w:t>
-      </w:r>
-      <w:proofErr w:type="spellStart"/>
-      <w:r>
-        <w:t>appen</w:t>
-      </w:r>
-      <w:proofErr w:type="spellEnd"/>
-      <w:r>
-        <w:t xml:space="preserve"> för att titta på menyn, eventuellt granska innehållsförteckningen för någon produkt närmare, väljer produkter att lägga i varukorgen, skickar och betalar beställningen. En notifikation går då </w:t>
-      </w:r>
-      <w:r>
-        <w:t xml:space="preserve">via personalversionen av </w:t>
-      </w:r>
-      <w:proofErr w:type="spellStart"/>
-      <w:r>
-        <w:t>appen</w:t>
-      </w:r>
-      <w:proofErr w:type="spellEnd"/>
-      <w:r>
-        <w:t xml:space="preserve"> </w:t>
-      </w:r>
-      <w:r>
-        <w:t>till personale</w:t>
-      </w:r>
-      <w:r>
-        <w:t xml:space="preserve">n </w:t>
-      </w:r>
-      <w:r>
-        <w:t xml:space="preserve">som </w:t>
-      </w:r>
-      <w:proofErr w:type="spellStart"/>
-      <w:r>
-        <w:t>leverar</w:t>
-      </w:r>
-      <w:proofErr w:type="spellEnd"/>
-      <w:r>
-        <w:t xml:space="preserve"> beställningen till rätt bord. Samtidigt uppdateras lagerstatus för produkterna och ordern registreras i en försäljningsdatabas. </w:t>
-      </w:r>
-      <w:r>
-        <w:br/>
-        <w:t xml:space="preserve">Ägaren har </w:t>
-      </w:r>
-      <w:r>
-        <w:t xml:space="preserve">i sin version av </w:t>
-      </w:r>
-      <w:proofErr w:type="spellStart"/>
-      <w:r>
-        <w:t>appen</w:t>
-      </w:r>
-      <w:proofErr w:type="spellEnd"/>
-      <w:r>
-        <w:t xml:space="preserve"> </w:t>
-      </w:r>
-      <w:r>
-        <w:t xml:space="preserve">möjlighet att skapa rapporter så som försäljningsdata och lagerstatus. Vid behov kan ägaren även uppdatera eller lägga till </w:t>
-      </w:r>
-      <w:proofErr w:type="gramStart"/>
-      <w:r>
-        <w:t>ny produktdata</w:t>
-      </w:r>
-      <w:proofErr w:type="gramEnd"/>
-      <w:r>
-        <w:t>.</w:t>
-      </w:r>
-    </w:p>
-    <w:p>
-      <w:pPr>
-        <w:pStyle w:val="Rubrik3"/>
-      </w:pPr>
-      <w:bookmarkStart w:id="20" w:name="_Toc516042940"/>
-      <w:r>
-        <w:t>Aktörer</w:t>
-      </w:r>
-      <w:bookmarkEnd w:id="20"/>
-    </w:p>
-    <w:p>
-      <w:r>
-        <w:t>Systemet har fyra olika externa aktörer. Kund, Personal, Ägare och Betalning (exempelvis en bank).</w:t>
-      </w:r>
-    </w:p>
-    <w:p>
       <w:pPr>
         <w:pStyle w:val="Rubrik4"/>
       </w:pPr>
-      <w:bookmarkStart w:id="21" w:name="_Ref515969161"/>
-      <w:bookmarkStart w:id="22" w:name="_Toc516042941"/>
+      <w:bookmarkStart w:id="20" w:name="_Ref515969161"/>
+      <w:bookmarkStart w:id="21" w:name="_Toc516042941"/>
       <w:r>
         <w:lastRenderedPageBreak/>
         <w:t>Kund</w:t>
       </w:r>
+      <w:bookmarkEnd w:id="20"/>
       <w:bookmarkEnd w:id="21"/>
-      <w:bookmarkEnd w:id="22"/>
     </w:p>
     <w:p>
       <w:pPr>
@@ -6991,6 +7063,7 @@
         <w:t xml:space="preserve"> Kund</w:t>
       </w:r>
     </w:p>
+    <w:p/>
     <w:p>
       <w:pPr>
         <w:keepNext/>
@@ -7095,13 +7168,13 @@
       <w:pPr>
         <w:pStyle w:val="Rubrik4"/>
       </w:pPr>
-      <w:bookmarkStart w:id="23" w:name="_Ref515969323"/>
-      <w:bookmarkStart w:id="24" w:name="_Toc516042942"/>
+      <w:bookmarkStart w:id="22" w:name="_Ref515969323"/>
+      <w:bookmarkStart w:id="23" w:name="_Toc516042942"/>
       <w:r>
         <w:t>Personal</w:t>
       </w:r>
+      <w:bookmarkEnd w:id="22"/>
       <w:bookmarkEnd w:id="23"/>
-      <w:bookmarkEnd w:id="24"/>
     </w:p>
     <w:p>
       <w:pPr>
@@ -7220,14 +7293,14 @@
       <w:pPr>
         <w:pStyle w:val="Rubrik4"/>
       </w:pPr>
-      <w:bookmarkStart w:id="25" w:name="_Ref515969325"/>
-      <w:bookmarkStart w:id="26" w:name="_Toc516042943"/>
+      <w:bookmarkStart w:id="24" w:name="_Ref515969325"/>
+      <w:bookmarkStart w:id="25" w:name="_Toc516042943"/>
       <w:r>
         <w:lastRenderedPageBreak/>
         <w:t>Ägare</w:t>
       </w:r>
+      <w:bookmarkEnd w:id="24"/>
       <w:bookmarkEnd w:id="25"/>
-      <w:bookmarkEnd w:id="26"/>
     </w:p>
     <w:p>
       <w:pPr>
@@ -7340,11 +7413,11 @@
       <w:pPr>
         <w:pStyle w:val="Rubrik4"/>
       </w:pPr>
-      <w:bookmarkStart w:id="27" w:name="_Toc516042944"/>
+      <w:bookmarkStart w:id="26" w:name="_Toc516042944"/>
       <w:r>
         <w:t>Betalning</w:t>
       </w:r>
-      <w:bookmarkEnd w:id="27"/>
+      <w:bookmarkEnd w:id="26"/>
     </w:p>
     <w:p>
       <w:r>
@@ -7361,7 +7434,7 @@
       <w:pPr>
         <w:pStyle w:val="Rubrik2"/>
       </w:pPr>
-      <w:bookmarkStart w:id="28" w:name="_Toc516042945"/>
+      <w:bookmarkStart w:id="27" w:name="_Toc516042945"/>
       <w:proofErr w:type="spellStart"/>
       <w:r>
         <w:t>Logical</w:t>
@@ -7387,7 +7460,7 @@
         </w:rPr>
         <w:t>TODO</w:t>
       </w:r>
-      <w:bookmarkEnd w:id="28"/>
+      <w:bookmarkEnd w:id="27"/>
     </w:p>
     <w:p>
       <w:r>
@@ -7496,7 +7569,7 @@
       <w:pPr>
         <w:pStyle w:val="Beskrivning"/>
       </w:pPr>
-      <w:bookmarkStart w:id="29" w:name="_Ref516040422"/>
+      <w:bookmarkStart w:id="28" w:name="_Ref516040422"/>
       <w:r>
         <w:t xml:space="preserve">Figur </w:t>
       </w:r>
@@ -7521,7 +7594,7 @@
         </w:rPr>
         <w:fldChar w:fldCharType="end"/>
       </w:r>
-      <w:bookmarkEnd w:id="29"/>
+      <w:bookmarkEnd w:id="28"/>
       <w:r>
         <w:t xml:space="preserve"> </w:t>
       </w:r>
@@ -7533,11 +7606,11 @@
       <w:pPr>
         <w:pStyle w:val="Rubrik3"/>
       </w:pPr>
-      <w:bookmarkStart w:id="30" w:name="_Toc516042946"/>
+      <w:bookmarkStart w:id="29" w:name="_Toc516042946"/>
       <w:r>
         <w:t>Funktionalitet</w:t>
       </w:r>
-      <w:bookmarkEnd w:id="30"/>
+      <w:bookmarkEnd w:id="29"/>
     </w:p>
     <w:p>
       <w:pPr>
@@ -7693,14 +7766,14 @@
           <w:rFonts w:eastAsia="Calibri"/>
         </w:rPr>
       </w:pPr>
-      <w:bookmarkStart w:id="31" w:name="_Toc516042947"/>
+      <w:bookmarkStart w:id="30" w:name="_Toc516042947"/>
       <w:r>
         <w:rPr>
           <w:rFonts w:eastAsia="Calibri"/>
         </w:rPr>
         <w:t>Implementation</w:t>
       </w:r>
-      <w:bookmarkEnd w:id="31"/>
+      <w:bookmarkEnd w:id="30"/>
       <w:r>
         <w:rPr>
           <w:rFonts w:eastAsia="Calibri"/>
@@ -7853,14 +7926,14 @@
       <w:pPr>
         <w:pStyle w:val="Rubrik3"/>
       </w:pPr>
-      <w:bookmarkStart w:id="32" w:name="_Toc516042948"/>
+      <w:bookmarkStart w:id="31" w:name="_Toc516042948"/>
       <w:r>
         <w:t>Tillstånds</w:t>
       </w:r>
       <w:r>
         <w:t>diagram</w:t>
       </w:r>
-      <w:bookmarkEnd w:id="32"/>
+      <w:bookmarkEnd w:id="31"/>
     </w:p>
     <w:p>
       <w:pPr>
@@ -7956,7 +8029,7 @@
       <w:pPr>
         <w:pStyle w:val="Beskrivning"/>
       </w:pPr>
-      <w:bookmarkStart w:id="33" w:name="_Ref515982644"/>
+      <w:bookmarkStart w:id="32" w:name="_Ref515982644"/>
       <w:r>
         <w:t xml:space="preserve">Figur </w:t>
       </w:r>
@@ -7981,7 +8054,7 @@
         </w:rPr>
         <w:fldChar w:fldCharType="end"/>
       </w:r>
-      <w:bookmarkEnd w:id="33"/>
+      <w:bookmarkEnd w:id="32"/>
       <w:r>
         <w:t xml:space="preserve"> Tillstånds</w:t>
       </w:r>
@@ -7993,22 +8066,266 @@
       <w:pPr>
         <w:pStyle w:val="Rubrik3"/>
       </w:pPr>
-      <w:bookmarkStart w:id="34" w:name="_Toc516042949"/>
+      <w:bookmarkStart w:id="33" w:name="_Toc516042949"/>
       <w:r>
         <w:t>Interfacedefinitioner</w:t>
       </w:r>
-      <w:r>
-        <w:t xml:space="preserve"> </w:t>
-      </w:r>
-      <w:r>
-        <w:rPr>
-          <w:highlight w:val="yellow"/>
-        </w:rPr>
-        <w:t>TODO</w:t>
-      </w:r>
+      <w:bookmarkStart w:id="34" w:name="_GoBack"/>
+      <w:bookmarkEnd w:id="33"/>
       <w:bookmarkEnd w:id="34"/>
     </w:p>
-    <w:p/>
+    <w:p>
+      <w:r>
+        <w:t>Applikationen består av tre separata användargränssnitt som fyller olika funktioner</w:t>
+      </w:r>
+      <w:r>
+        <w:t>, k</w:t>
+      </w:r>
+      <w:r>
+        <w:t>undgränssnitt, personalgränssnitt och ägargränssnitt.</w:t>
+      </w:r>
+    </w:p>
+    <w:p>
+      <w:pPr>
+        <w:pStyle w:val="Rubrik4"/>
+      </w:pPr>
+      <w:r>
+        <w:t>Kundgränssnitt</w:t>
+      </w:r>
+    </w:p>
+    <w:p>
+      <w:r>
+        <w:t>Kundgränssnittet är den versionen av applikationen som används vid beställning av produkter.</w:t>
+      </w:r>
+      <w:r>
+        <w:t xml:space="preserve"> </w:t>
+      </w:r>
+      <w:r>
+        <w:t xml:space="preserve">Denna versionen är tillgänglig </w:t>
+      </w:r>
+      <w:r>
+        <w:t>för</w:t>
+      </w:r>
+      <w:r>
+        <w:t xml:space="preserve"> kund via </w:t>
+      </w:r>
+      <w:proofErr w:type="spellStart"/>
+      <w:r>
+        <w:t>appstores</w:t>
+      </w:r>
+      <w:proofErr w:type="spellEnd"/>
+      <w:r>
+        <w:t xml:space="preserve"> på både Android och IOS.</w:t>
+      </w:r>
+    </w:p>
+    <w:p>
+      <w:r>
+        <w:t>När applikationen startar möts man av en meny av produkter</w:t>
+      </w:r>
+      <w:r>
+        <w:t>.</w:t>
+      </w:r>
+      <w:r>
+        <w:t xml:space="preserve"> </w:t>
+      </w:r>
+      <w:r>
+        <w:t>D</w:t>
+      </w:r>
+      <w:r>
+        <w:t>essa produkter kan man i sin</w:t>
+      </w:r>
+      <w:r>
+        <w:t xml:space="preserve"> </w:t>
+      </w:r>
+      <w:r>
+        <w:t>tur lägga i en varukorg.</w:t>
+      </w:r>
+      <w:r>
+        <w:t xml:space="preserve"> </w:t>
+      </w:r>
+      <w:r>
+        <w:t>Man kan navigera till kundkorgen via en länk eller i samband att man lägger till en ny produkt i varukorgen.</w:t>
+      </w:r>
+      <w:r>
+        <w:t xml:space="preserve"> </w:t>
+      </w:r>
+      <w:r>
+        <w:t>Väl inne i varukorgen kan man ta</w:t>
+      </w:r>
+      <w:r>
+        <w:t xml:space="preserve"> </w:t>
+      </w:r>
+      <w:r>
+        <w:t xml:space="preserve">bort eller ändra antal </w:t>
+      </w:r>
+      <w:r>
+        <w:t xml:space="preserve">av </w:t>
+      </w:r>
+      <w:r>
+        <w:t>produkter</w:t>
+      </w:r>
+      <w:r>
+        <w:t>na</w:t>
+      </w:r>
+      <w:r>
+        <w:t xml:space="preserve">, </w:t>
+      </w:r>
+      <w:r>
+        <w:t xml:space="preserve">och </w:t>
+      </w:r>
+      <w:r>
+        <w:t>man kan även slutföra sin beställning.</w:t>
+      </w:r>
+      <w:r>
+        <w:t xml:space="preserve"> </w:t>
+      </w:r>
+      <w:r>
+        <w:t xml:space="preserve">När man följt länken för </w:t>
+      </w:r>
+      <w:r>
+        <w:t>skicka</w:t>
+      </w:r>
+      <w:r>
+        <w:t xml:space="preserve"> beställning fylls </w:t>
+      </w:r>
+      <w:proofErr w:type="spellStart"/>
+      <w:r>
+        <w:t>bordsnummret</w:t>
+      </w:r>
+      <w:proofErr w:type="spellEnd"/>
+      <w:r>
+        <w:t xml:space="preserve"> i, när det är gjort kommer man till betalningsalternativ</w:t>
+      </w:r>
+      <w:r>
+        <w:t xml:space="preserve"> som kan vara b</w:t>
+      </w:r>
+      <w:r>
+        <w:t xml:space="preserve">ankkort, </w:t>
+      </w:r>
+      <w:proofErr w:type="spellStart"/>
+      <w:r>
+        <w:t>Swisch</w:t>
+      </w:r>
+      <w:proofErr w:type="spellEnd"/>
+      <w:r>
+        <w:t xml:space="preserve"> osv. </w:t>
+      </w:r>
+      <w:r>
+        <w:t>N</w:t>
+      </w:r>
+      <w:r>
+        <w:t>är betalningen är slutförd får man en bekräftelse på att betalningen lyckades eller ett felmeddelande om den misslyckades.</w:t>
+      </w:r>
+      <w:r>
+        <w:t xml:space="preserve"> </w:t>
+      </w:r>
+      <w:proofErr w:type="gramStart"/>
+      <w:r>
+        <w:t>Vid</w:t>
+      </w:r>
+      <w:proofErr w:type="gramEnd"/>
+      <w:r>
+        <w:t xml:space="preserve"> lyckad betalning skickas en notifikation till personalgränssnittet.</w:t>
+      </w:r>
+    </w:p>
+    <w:p>
+      <w:pPr>
+        <w:pStyle w:val="Rubrik4"/>
+      </w:pPr>
+      <w:r>
+        <w:t>Personalgränssnitt</w:t>
+      </w:r>
+    </w:p>
+    <w:p>
+      <w:r>
+        <w:t xml:space="preserve">Personalgränssnittet </w:t>
+      </w:r>
+      <w:proofErr w:type="spellStart"/>
+      <w:r>
+        <w:t>notiferar</w:t>
+      </w:r>
+      <w:proofErr w:type="spellEnd"/>
+      <w:r>
+        <w:t xml:space="preserve"> personalen när en beställning är genomförd både med ljud och visuellt.</w:t>
+      </w:r>
+      <w:r>
+        <w:t xml:space="preserve"> </w:t>
+      </w:r>
+      <w:r>
+        <w:t>I notifikationen står det vilka produkter som är beställda, antal produkter och till vilket bord.</w:t>
+      </w:r>
+      <w:r>
+        <w:t xml:space="preserve"> I detta gränssnitt finns också möjlighet att ta fram information om en produkts innehåll.</w:t>
+      </w:r>
+    </w:p>
+    <w:p>
+      <w:pPr>
+        <w:pStyle w:val="Rubrik4"/>
+      </w:pPr>
+      <w:r>
+        <w:t>Ägargränssnitt</w:t>
+      </w:r>
+    </w:p>
+    <w:p>
+      <w:r>
+        <w:t xml:space="preserve">Ägargränssnittets funktion är att ha kontroll över </w:t>
+      </w:r>
+      <w:proofErr w:type="spellStart"/>
+      <w:r>
+        <w:t>datan</w:t>
+      </w:r>
+      <w:proofErr w:type="spellEnd"/>
+      <w:r>
+        <w:t xml:space="preserve"> i applikationen.</w:t>
+      </w:r>
+      <w:r>
+        <w:t xml:space="preserve"> </w:t>
+      </w:r>
+      <w:proofErr w:type="gramStart"/>
+      <w:r>
+        <w:t>I</w:t>
+      </w:r>
+      <w:proofErr w:type="gramEnd"/>
+      <w:r>
+        <w:t xml:space="preserve"> ägargränssnittet kan man ändra existerande produkters information såsom beskrivning och pris men även lägga till nya produkter.</w:t>
+      </w:r>
+      <w:r>
+        <w:t xml:space="preserve"> </w:t>
+      </w:r>
+      <w:r>
+        <w:t xml:space="preserve">Det finns även </w:t>
+      </w:r>
+      <w:r>
+        <w:lastRenderedPageBreak/>
+        <w:t xml:space="preserve">en länk för att skapa utskriftsvänliga rapporter över </w:t>
+      </w:r>
+      <w:proofErr w:type="spellStart"/>
+      <w:r>
+        <w:t>datan</w:t>
+      </w:r>
+      <w:proofErr w:type="spellEnd"/>
+      <w:r>
+        <w:t xml:space="preserve"> i systemet.</w:t>
+      </w:r>
+      <w:r>
+        <w:t xml:space="preserve"> </w:t>
+      </w:r>
+      <w:r>
+        <w:t>Rapporterna består av försäljningsstat</w:t>
+      </w:r>
+      <w:r>
+        <w:t>i</w:t>
+      </w:r>
+      <w:r>
+        <w:t>stik (dagsaktuellt, veckovis, årsvis), lagerstatus</w:t>
+      </w:r>
+      <w:r>
+        <w:t xml:space="preserve"> och</w:t>
+      </w:r>
+      <w:r>
+        <w:t xml:space="preserve"> produktlista.</w:t>
+      </w:r>
+    </w:p>
     <w:p>
       <w:pPr>
         <w:pStyle w:val="Rubrik3"/>
@@ -8055,7 +8372,6 @@
         <w:rPr>
           <w:noProof/>
         </w:rPr>
-        <w:lastRenderedPageBreak/>
         <w:drawing>
           <wp:inline distT="0" distB="0" distL="0" distR="0">
             <wp:extent cx="5760085" cy="4739310"/>
@@ -8166,6 +8482,7 @@
         <w:rPr>
           <w:noProof/>
         </w:rPr>
+        <w:lastRenderedPageBreak/>
         <w:drawing>
           <wp:inline distT="0" distB="0" distL="0" distR="0" wp14:anchorId="171DAE69" wp14:editId="68B8A2FF">
             <wp:extent cx="5760085" cy="2849726"/>
@@ -8259,7 +8576,6 @@
       </w:pPr>
       <w:bookmarkStart w:id="38" w:name="_Toc516042953"/>
       <w:r>
-        <w:lastRenderedPageBreak/>
         <w:t xml:space="preserve">Skapa </w:t>
       </w:r>
       <w:r>
@@ -8396,6 +8712,7 @@
         <w:rPr>
           <w:noProof/>
         </w:rPr>
+        <w:lastRenderedPageBreak/>
         <w:drawing>
           <wp:inline distT="0" distB="0" distL="0" distR="0">
             <wp:extent cx="5760085" cy="3716184"/>
@@ -8537,6 +8854,7 @@
       </w:pPr>
       <w:bookmarkStart w:id="44" w:name="_Toc516042957"/>
       <w:r>
+        <w:lastRenderedPageBreak/>
         <w:t>Beställningsprocessen</w:t>
       </w:r>
       <w:bookmarkEnd w:id="44"/>
@@ -10005,7 +10323,6 @@
                               <w:dataBinding w:prefixMappings="xmlns:ns0='http://schemas.openxmlformats.org/package/2006/metadata/core-properties' xmlns:ns1='http://purl.org/dc/elements/1.1/'" w:xpath="/ns0:coreProperties[1]/ns1:title[1]" w:storeItemID="{6C3C8BC8-F283-45AE-878A-BAB7291924A1}"/>
                               <w:text/>
                             </w:sdtPr>
-                            <w:sdtEndPr/>
                             <w:sdtContent>
                               <w:r>
                                 <w:rPr>
@@ -10064,7 +10381,6 @@
                                 <w:calendar w:val="gregorian"/>
                               </w:date>
                             </w:sdtPr>
-                            <w:sdtEndPr/>
                             <w:sdtContent>
                               <w:r>
                                 <w:rPr>
@@ -10550,7 +10866,6 @@
                               <w:dataBinding w:prefixMappings="xmlns:ns0='http://schemas.openxmlformats.org/package/2006/metadata/core-properties' xmlns:ns1='http://purl.org/dc/elements/1.1/'" w:xpath="/ns0:coreProperties[1]/ns1:title[1]" w:storeItemID="{6C3C8BC8-F283-45AE-878A-BAB7291924A1}"/>
                               <w:text/>
                             </w:sdtPr>
-                            <w:sdtEndPr/>
                             <w:sdtContent>
                               <w:r>
                                 <w:rPr>
@@ -10609,7 +10924,6 @@
                                 <w:calendar w:val="gregorian"/>
                               </w:date>
                             </w:sdtPr>
-                            <w:sdtEndPr/>
                             <w:sdtContent>
                               <w:r>
                                 <w:rPr>
@@ -11063,7 +11377,7 @@
         <v:path o:extrusionok="f" gradientshapeok="t" o:connecttype="rect"/>
         <o:lock v:ext="edit" aspectratio="t"/>
       </v:shapetype>
-      <v:shape id="_x0000_i1027" type="#_x0000_t75" style="width:4.05pt;height:8.95pt" o:bullet="t">
+      <v:shape id="_x0000_i1041" type="#_x0000_t75" style="width:4.05pt;height:8.95pt" o:bullet="t">
         <v:imagedata r:id="rId1" o:title="clip_image001"/>
       </v:shape>
     </w:pict>
@@ -15573,10 +15887,10 @@
     <w:rsid w:val="00750C9E"/>
     <w:rsid w:val="007527C3"/>
     <w:rsid w:val="007C1019"/>
-    <w:rsid w:val="00822901"/>
     <w:rsid w:val="008A5EB8"/>
     <w:rsid w:val="00957F11"/>
     <w:rsid w:val="009C35C9"/>
+    <w:rsid w:val="009D07D1"/>
     <w:rsid w:val="00B77D10"/>
     <w:rsid w:val="00C015C2"/>
     <w:rsid w:val="00CC0C80"/>
@@ -16633,7 +16947,7 @@
 </file>
 
 <file path=customXml/itemProps4.xml><?xml version="1.0" encoding="utf-8"?>
-<ds:datastoreItem xmlns:ds="http://schemas.openxmlformats.org/officeDocument/2006/customXml" ds:itemID="{ACA82480-910B-4AF4-B4DF-275951B77A96}">
+<ds:datastoreItem xmlns:ds="http://schemas.openxmlformats.org/officeDocument/2006/customXml" ds:itemID="{CF1E0376-1179-4C51-BD3A-15BB8464F853}">
   <ds:schemaRefs>
     <ds:schemaRef ds:uri="http://schemas.openxmlformats.org/officeDocument/2006/bibliography"/>
   </ds:schemaRefs>

</xml_diff>

<commit_message>
Tagit bort TODO-kommentarer Uppdaterat definitioner
</commit_message>
<xml_diff>
--- a/Systemarkitektur_projekt_SAD_CafeApp_Billy_Tommy_Zein_Malin_01.docx
+++ b/Systemarkitektur_projekt_SAD_CafeApp_Billy_Tommy_Zein_Malin_01.docx
@@ -1028,6 +1028,8 @@
             <w:t>Innehåll</w:t>
           </w:r>
         </w:p>
+        <w:bookmarkStart w:id="1" w:name="_GoBack"/>
+        <w:bookmarkEnd w:id="1"/>
         <w:p>
           <w:pPr>
             <w:pStyle w:val="Innehll1"/>
@@ -1058,7 +1060,7 @@
             </w:rPr>
             <w:fldChar w:fldCharType="separate"/>
           </w:r>
-          <w:hyperlink w:anchor="_Toc516042927" w:history="1">
+          <w:hyperlink w:anchor="_Toc516046673" w:history="1">
             <w:r>
               <w:rPr>
                 <w:rStyle w:val="Hyperlnk"/>
@@ -1100,7 +1102,7 @@
                 <w:noProof/>
                 <w:webHidden/>
               </w:rPr>
-              <w:instrText xml:space="preserve"> PAGEREF _Toc516042927 \h </w:instrText>
+              <w:instrText xml:space="preserve"> PAGEREF _Toc516046673 \h </w:instrText>
             </w:r>
             <w:r>
               <w:rPr>
@@ -1142,7 +1144,7 @@
               <w:noProof/>
             </w:rPr>
           </w:pPr>
-          <w:hyperlink w:anchor="_Toc516042928" w:history="1">
+          <w:hyperlink w:anchor="_Toc516046674" w:history="1">
             <w:r>
               <w:rPr>
                 <w:rStyle w:val="Hyperlnk"/>
@@ -1183,7 +1185,7 @@
                 <w:noProof/>
                 <w:webHidden/>
               </w:rPr>
-              <w:instrText xml:space="preserve"> PAGEREF _Toc516042928 \h </w:instrText>
+              <w:instrText xml:space="preserve"> PAGEREF _Toc516046674 \h </w:instrText>
             </w:r>
             <w:r>
               <w:rPr>
@@ -1225,7 +1227,7 @@
               <w:noProof/>
             </w:rPr>
           </w:pPr>
-          <w:hyperlink w:anchor="_Toc516042929" w:history="1">
+          <w:hyperlink w:anchor="_Toc516046675" w:history="1">
             <w:r>
               <w:rPr>
                 <w:rStyle w:val="Hyperlnk"/>
@@ -1245,15 +1247,7 @@
                 <w:rStyle w:val="Hyperlnk"/>
                 <w:noProof/>
               </w:rPr>
-              <w:t xml:space="preserve">Definitioner och förkortningar </w:t>
-            </w:r>
-            <w:r>
-              <w:rPr>
-                <w:rStyle w:val="Hyperlnk"/>
-                <w:noProof/>
-                <w:highlight w:val="yellow"/>
-              </w:rPr>
-              <w:t>TODO</w:t>
+              <w:t>Definitioner och förkortningar</w:t>
             </w:r>
             <w:r>
               <w:rPr>
@@ -1274,7 +1268,7 @@
                 <w:noProof/>
                 <w:webHidden/>
               </w:rPr>
-              <w:instrText xml:space="preserve"> PAGEREF _Toc516042929 \h </w:instrText>
+              <w:instrText xml:space="preserve"> PAGEREF _Toc516046675 \h </w:instrText>
             </w:r>
             <w:r>
               <w:rPr>
@@ -1317,7 +1311,7 @@
               <w:color w:val="auto"/>
             </w:rPr>
           </w:pPr>
-          <w:hyperlink w:anchor="_Toc516042930" w:history="1">
+          <w:hyperlink w:anchor="_Toc516046676" w:history="1">
             <w:r>
               <w:rPr>
                 <w:rStyle w:val="Hyperlnk"/>
@@ -1359,7 +1353,7 @@
                 <w:noProof/>
                 <w:webHidden/>
               </w:rPr>
-              <w:instrText xml:space="preserve"> PAGEREF _Toc516042930 \h </w:instrText>
+              <w:instrText xml:space="preserve"> PAGEREF _Toc516046676 \h </w:instrText>
             </w:r>
             <w:r>
               <w:rPr>
@@ -1401,7 +1395,7 @@
               <w:noProof/>
             </w:rPr>
           </w:pPr>
-          <w:hyperlink w:anchor="_Toc516042931" w:history="1">
+          <w:hyperlink w:anchor="_Toc516046677" w:history="1">
             <w:r>
               <w:rPr>
                 <w:rStyle w:val="Hyperlnk"/>
@@ -1442,7 +1436,7 @@
                 <w:noProof/>
                 <w:webHidden/>
               </w:rPr>
-              <w:instrText xml:space="preserve"> PAGEREF _Toc516042931 \h </w:instrText>
+              <w:instrText xml:space="preserve"> PAGEREF _Toc516046677 \h </w:instrText>
             </w:r>
             <w:r>
               <w:rPr>
@@ -1484,7 +1478,7 @@
               <w:noProof/>
             </w:rPr>
           </w:pPr>
-          <w:hyperlink w:anchor="_Toc516042932" w:history="1">
+          <w:hyperlink w:anchor="_Toc516046678" w:history="1">
             <w:r>
               <w:rPr>
                 <w:rStyle w:val="Hyperlnk"/>
@@ -1525,7 +1519,7 @@
                 <w:noProof/>
                 <w:webHidden/>
               </w:rPr>
-              <w:instrText xml:space="preserve"> PAGEREF _Toc516042932 \h </w:instrText>
+              <w:instrText xml:space="preserve"> PAGEREF _Toc516046678 \h </w:instrText>
             </w:r>
             <w:r>
               <w:rPr>
@@ -1567,7 +1561,7 @@
               <w:noProof/>
             </w:rPr>
           </w:pPr>
-          <w:hyperlink w:anchor="_Toc516042933" w:history="1">
+          <w:hyperlink w:anchor="_Toc516046679" w:history="1">
             <w:r>
               <w:rPr>
                 <w:rStyle w:val="Hyperlnk"/>
@@ -1608,7 +1602,7 @@
                 <w:noProof/>
                 <w:webHidden/>
               </w:rPr>
-              <w:instrText xml:space="preserve"> PAGEREF _Toc516042933 \h </w:instrText>
+              <w:instrText xml:space="preserve"> PAGEREF _Toc516046679 \h </w:instrText>
             </w:r>
             <w:r>
               <w:rPr>
@@ -1650,7 +1644,7 @@
               <w:noProof/>
             </w:rPr>
           </w:pPr>
-          <w:hyperlink w:anchor="_Toc516042934" w:history="1">
+          <w:hyperlink w:anchor="_Toc516046680" w:history="1">
             <w:r>
               <w:rPr>
                 <w:rStyle w:val="Hyperlnk"/>
@@ -1691,7 +1685,7 @@
                 <w:noProof/>
                 <w:webHidden/>
               </w:rPr>
-              <w:instrText xml:space="preserve"> PAGEREF _Toc516042934 \h </w:instrText>
+              <w:instrText xml:space="preserve"> PAGEREF _Toc516046680 \h </w:instrText>
             </w:r>
             <w:r>
               <w:rPr>
@@ -1733,7 +1727,7 @@
               <w:noProof/>
             </w:rPr>
           </w:pPr>
-          <w:hyperlink w:anchor="_Toc516042935" w:history="1">
+          <w:hyperlink w:anchor="_Toc516046681" w:history="1">
             <w:r>
               <w:rPr>
                 <w:rStyle w:val="Hyperlnk"/>
@@ -1774,7 +1768,7 @@
                 <w:noProof/>
                 <w:webHidden/>
               </w:rPr>
-              <w:instrText xml:space="preserve"> PAGEREF _Toc516042935 \h </w:instrText>
+              <w:instrText xml:space="preserve"> PAGEREF _Toc516046681 \h </w:instrText>
             </w:r>
             <w:r>
               <w:rPr>
@@ -1817,7 +1811,7 @@
               <w:color w:val="auto"/>
             </w:rPr>
           </w:pPr>
-          <w:hyperlink w:anchor="_Toc516042936" w:history="1">
+          <w:hyperlink w:anchor="_Toc516046682" w:history="1">
             <w:r>
               <w:rPr>
                 <w:rStyle w:val="Hyperlnk"/>
@@ -1859,7 +1853,7 @@
                 <w:noProof/>
                 <w:webHidden/>
               </w:rPr>
-              <w:instrText xml:space="preserve"> PAGEREF _Toc516042936 \h </w:instrText>
+              <w:instrText xml:space="preserve"> PAGEREF _Toc516046682 \h </w:instrText>
             </w:r>
             <w:r>
               <w:rPr>
@@ -1901,7 +1895,7 @@
               <w:noProof/>
             </w:rPr>
           </w:pPr>
-          <w:hyperlink w:anchor="_Toc516042937" w:history="1">
+          <w:hyperlink w:anchor="_Toc516046683" w:history="1">
             <w:r>
               <w:rPr>
                 <w:rStyle w:val="Hyperlnk"/>
@@ -1942,7 +1936,7 @@
                 <w:noProof/>
                 <w:webHidden/>
               </w:rPr>
-              <w:instrText xml:space="preserve"> PAGEREF _Toc516042937 \h </w:instrText>
+              <w:instrText xml:space="preserve"> PAGEREF _Toc516046683 \h </w:instrText>
             </w:r>
             <w:r>
               <w:rPr>
@@ -1984,7 +1978,7 @@
               <w:noProof/>
             </w:rPr>
           </w:pPr>
-          <w:hyperlink w:anchor="_Toc516042938" w:history="1">
+          <w:hyperlink w:anchor="_Toc516046684" w:history="1">
             <w:r>
               <w:rPr>
                 <w:rStyle w:val="Hyperlnk"/>
@@ -2025,7 +2019,7 @@
                 <w:noProof/>
                 <w:webHidden/>
               </w:rPr>
-              <w:instrText xml:space="preserve"> PAGEREF _Toc516042938 \h </w:instrText>
+              <w:instrText xml:space="preserve"> PAGEREF _Toc516046684 \h </w:instrText>
             </w:r>
             <w:r>
               <w:rPr>
@@ -2067,7 +2061,7 @@
               <w:noProof/>
             </w:rPr>
           </w:pPr>
-          <w:hyperlink w:anchor="_Toc516042939" w:history="1">
+          <w:hyperlink w:anchor="_Toc516046685" w:history="1">
             <w:r>
               <w:rPr>
                 <w:rStyle w:val="Hyperlnk"/>
@@ -2108,7 +2102,7 @@
                 <w:noProof/>
                 <w:webHidden/>
               </w:rPr>
-              <w:instrText xml:space="preserve"> PAGEREF _Toc516042939 \h </w:instrText>
+              <w:instrText xml:space="preserve"> PAGEREF _Toc516046685 \h </w:instrText>
             </w:r>
             <w:r>
               <w:rPr>
@@ -2150,7 +2144,7 @@
               <w:noProof/>
             </w:rPr>
           </w:pPr>
-          <w:hyperlink w:anchor="_Toc516042940" w:history="1">
+          <w:hyperlink w:anchor="_Toc516046686" w:history="1">
             <w:r>
               <w:rPr>
                 <w:rStyle w:val="Hyperlnk"/>
@@ -2191,7 +2185,7 @@
                 <w:noProof/>
                 <w:webHidden/>
               </w:rPr>
-              <w:instrText xml:space="preserve"> PAGEREF _Toc516042940 \h </w:instrText>
+              <w:instrText xml:space="preserve"> PAGEREF _Toc516046686 \h </w:instrText>
             </w:r>
             <w:r>
               <w:rPr>
@@ -2233,7 +2227,7 @@
               <w:noProof/>
             </w:rPr>
           </w:pPr>
-          <w:hyperlink w:anchor="_Toc516042941" w:history="1">
+          <w:hyperlink w:anchor="_Toc516046687" w:history="1">
             <w:r>
               <w:rPr>
                 <w:rStyle w:val="Hyperlnk"/>
@@ -2274,7 +2268,7 @@
                 <w:noProof/>
                 <w:webHidden/>
               </w:rPr>
-              <w:instrText xml:space="preserve"> PAGEREF _Toc516042941 \h </w:instrText>
+              <w:instrText xml:space="preserve"> PAGEREF _Toc516046687 \h </w:instrText>
             </w:r>
             <w:r>
               <w:rPr>
@@ -2316,7 +2310,7 @@
               <w:noProof/>
             </w:rPr>
           </w:pPr>
-          <w:hyperlink w:anchor="_Toc516042942" w:history="1">
+          <w:hyperlink w:anchor="_Toc516046688" w:history="1">
             <w:r>
               <w:rPr>
                 <w:rStyle w:val="Hyperlnk"/>
@@ -2357,7 +2351,7 @@
                 <w:noProof/>
                 <w:webHidden/>
               </w:rPr>
-              <w:instrText xml:space="preserve"> PAGEREF _Toc516042942 \h </w:instrText>
+              <w:instrText xml:space="preserve"> PAGEREF _Toc516046688 \h </w:instrText>
             </w:r>
             <w:r>
               <w:rPr>
@@ -2399,7 +2393,7 @@
               <w:noProof/>
             </w:rPr>
           </w:pPr>
-          <w:hyperlink w:anchor="_Toc516042943" w:history="1">
+          <w:hyperlink w:anchor="_Toc516046689" w:history="1">
             <w:r>
               <w:rPr>
                 <w:rStyle w:val="Hyperlnk"/>
@@ -2440,7 +2434,7 @@
                 <w:noProof/>
                 <w:webHidden/>
               </w:rPr>
-              <w:instrText xml:space="preserve"> PAGEREF _Toc516042943 \h </w:instrText>
+              <w:instrText xml:space="preserve"> PAGEREF _Toc516046689 \h </w:instrText>
             </w:r>
             <w:r>
               <w:rPr>
@@ -2482,7 +2476,7 @@
               <w:noProof/>
             </w:rPr>
           </w:pPr>
-          <w:hyperlink w:anchor="_Toc516042944" w:history="1">
+          <w:hyperlink w:anchor="_Toc516046690" w:history="1">
             <w:r>
               <w:rPr>
                 <w:rStyle w:val="Hyperlnk"/>
@@ -2523,7 +2517,7 @@
                 <w:noProof/>
                 <w:webHidden/>
               </w:rPr>
-              <w:instrText xml:space="preserve"> PAGEREF _Toc516042944 \h </w:instrText>
+              <w:instrText xml:space="preserve"> PAGEREF _Toc516046690 \h </w:instrText>
             </w:r>
             <w:r>
               <w:rPr>
@@ -2565,7 +2559,7 @@
               <w:noProof/>
             </w:rPr>
           </w:pPr>
-          <w:hyperlink w:anchor="_Toc516042945" w:history="1">
+          <w:hyperlink w:anchor="_Toc516046691" w:history="1">
             <w:r>
               <w:rPr>
                 <w:rStyle w:val="Hyperlnk"/>
@@ -2585,15 +2579,7 @@
                 <w:rStyle w:val="Hyperlnk"/>
                 <w:noProof/>
               </w:rPr>
-              <w:t xml:space="preserve">Logical View (Logisk vy) </w:t>
-            </w:r>
-            <w:r>
-              <w:rPr>
-                <w:rStyle w:val="Hyperlnk"/>
-                <w:noProof/>
-                <w:highlight w:val="yellow"/>
-              </w:rPr>
-              <w:t>TODO</w:t>
+              <w:t>Logical View (Logisk vy)</w:t>
             </w:r>
             <w:r>
               <w:rPr>
@@ -2614,7 +2600,7 @@
                 <w:noProof/>
                 <w:webHidden/>
               </w:rPr>
-              <w:instrText xml:space="preserve"> PAGEREF _Toc516042945 \h </w:instrText>
+              <w:instrText xml:space="preserve"> PAGEREF _Toc516046691 \h </w:instrText>
             </w:r>
             <w:r>
               <w:rPr>
@@ -2656,7 +2642,7 @@
               <w:noProof/>
             </w:rPr>
           </w:pPr>
-          <w:hyperlink w:anchor="_Toc516042946" w:history="1">
+          <w:hyperlink w:anchor="_Toc516046692" w:history="1">
             <w:r>
               <w:rPr>
                 <w:rStyle w:val="Hyperlnk"/>
@@ -2697,7 +2683,7 @@
                 <w:noProof/>
                 <w:webHidden/>
               </w:rPr>
-              <w:instrText xml:space="preserve"> PAGEREF _Toc516042946 \h </w:instrText>
+              <w:instrText xml:space="preserve"> PAGEREF _Toc516046692 \h </w:instrText>
             </w:r>
             <w:r>
               <w:rPr>
@@ -2739,7 +2725,7 @@
               <w:noProof/>
             </w:rPr>
           </w:pPr>
-          <w:hyperlink w:anchor="_Toc516042947" w:history="1">
+          <w:hyperlink w:anchor="_Toc516046693" w:history="1">
             <w:r>
               <w:rPr>
                 <w:rStyle w:val="Hyperlnk"/>
@@ -2782,7 +2768,7 @@
                 <w:noProof/>
                 <w:webHidden/>
               </w:rPr>
-              <w:instrText xml:space="preserve"> PAGEREF _Toc516042947 \h </w:instrText>
+              <w:instrText xml:space="preserve"> PAGEREF _Toc516046693 \h </w:instrText>
             </w:r>
             <w:r>
               <w:rPr>
@@ -2824,7 +2810,7 @@
               <w:noProof/>
             </w:rPr>
           </w:pPr>
-          <w:hyperlink w:anchor="_Toc516042948" w:history="1">
+          <w:hyperlink w:anchor="_Toc516046694" w:history="1">
             <w:r>
               <w:rPr>
                 <w:rStyle w:val="Hyperlnk"/>
@@ -2865,7 +2851,7 @@
                 <w:noProof/>
                 <w:webHidden/>
               </w:rPr>
-              <w:instrText xml:space="preserve"> PAGEREF _Toc516042948 \h </w:instrText>
+              <w:instrText xml:space="preserve"> PAGEREF _Toc516046694 \h </w:instrText>
             </w:r>
             <w:r>
               <w:rPr>
@@ -2907,7 +2893,7 @@
               <w:noProof/>
             </w:rPr>
           </w:pPr>
-          <w:hyperlink w:anchor="_Toc516042949" w:history="1">
+          <w:hyperlink w:anchor="_Toc516046695" w:history="1">
             <w:r>
               <w:rPr>
                 <w:rStyle w:val="Hyperlnk"/>
@@ -2927,25 +2913,100 @@
                 <w:rStyle w:val="Hyperlnk"/>
                 <w:noProof/>
               </w:rPr>
-              <w:t xml:space="preserve">Interfacedefinitioner </w:t>
-            </w:r>
+              <w:t>Interfacedefinitioner</w:t>
+            </w:r>
+            <w:r>
+              <w:rPr>
+                <w:noProof/>
+                <w:webHidden/>
+              </w:rPr>
+              <w:tab/>
+            </w:r>
+            <w:r>
+              <w:rPr>
+                <w:noProof/>
+                <w:webHidden/>
+              </w:rPr>
+              <w:fldChar w:fldCharType="begin"/>
+            </w:r>
+            <w:r>
+              <w:rPr>
+                <w:noProof/>
+                <w:webHidden/>
+              </w:rPr>
+              <w:instrText xml:space="preserve"> PAGEREF _Toc516046695 \h </w:instrText>
+            </w:r>
+            <w:r>
+              <w:rPr>
+                <w:noProof/>
+                <w:webHidden/>
+              </w:rPr>
+            </w:r>
+            <w:r>
+              <w:rPr>
+                <w:noProof/>
+                <w:webHidden/>
+              </w:rPr>
+              <w:fldChar w:fldCharType="separate"/>
+            </w:r>
+            <w:r>
+              <w:rPr>
+                <w:noProof/>
+                <w:webHidden/>
+              </w:rPr>
+              <w:t>11</w:t>
+            </w:r>
+            <w:r>
+              <w:rPr>
+                <w:noProof/>
+                <w:webHidden/>
+              </w:rPr>
+              <w:fldChar w:fldCharType="end"/>
+            </w:r>
+          </w:hyperlink>
+        </w:p>
+        <w:p>
+          <w:pPr>
+            <w:pStyle w:val="Innehll4"/>
+            <w:tabs>
+              <w:tab w:val="left" w:pos="1540"/>
+            </w:tabs>
+            <w:rPr>
+              <w:smallCaps w:val="0"/>
+              <w:noProof/>
+            </w:rPr>
+          </w:pPr>
+          <w:hyperlink w:anchor="_Toc516046696" w:history="1">
             <w:r>
               <w:rPr>
                 <w:rStyle w:val="Hyperlnk"/>
                 <w:noProof/>
-                <w:highlight w:val="yellow"/>
-              </w:rPr>
-              <w:t>TODO</w:t>
-            </w:r>
-            <w:r>
-              <w:rPr>
-                <w:noProof/>
-                <w:webHidden/>
+              </w:rPr>
+              <w:t>4.3.4.1</w:t>
+            </w:r>
+            <w:r>
+              <w:rPr>
+                <w:smallCaps w:val="0"/>
+                <w:noProof/>
               </w:rPr>
               <w:tab/>
             </w:r>
             <w:r>
               <w:rPr>
+                <w:rStyle w:val="Hyperlnk"/>
+                <w:noProof/>
+              </w:rPr>
+              <w:t>Kundgränssnitt</w:t>
+            </w:r>
+            <w:r>
+              <w:rPr>
+                <w:noProof/>
+                <w:webHidden/>
+              </w:rPr>
+              <w:tab/>
+            </w:r>
+            <w:r>
+              <w:rPr>
                 <w:noProof/>
                 <w:webHidden/>
               </w:rPr>
@@ -2956,7 +3017,173 @@
                 <w:noProof/>
                 <w:webHidden/>
               </w:rPr>
-              <w:instrText xml:space="preserve"> PAGEREF _Toc516042949 \h </w:instrText>
+              <w:instrText xml:space="preserve"> PAGEREF _Toc516046696 \h </w:instrText>
+            </w:r>
+            <w:r>
+              <w:rPr>
+                <w:noProof/>
+                <w:webHidden/>
+              </w:rPr>
+            </w:r>
+            <w:r>
+              <w:rPr>
+                <w:noProof/>
+                <w:webHidden/>
+              </w:rPr>
+              <w:fldChar w:fldCharType="separate"/>
+            </w:r>
+            <w:r>
+              <w:rPr>
+                <w:noProof/>
+                <w:webHidden/>
+              </w:rPr>
+              <w:t>11</w:t>
+            </w:r>
+            <w:r>
+              <w:rPr>
+                <w:noProof/>
+                <w:webHidden/>
+              </w:rPr>
+              <w:fldChar w:fldCharType="end"/>
+            </w:r>
+          </w:hyperlink>
+        </w:p>
+        <w:p>
+          <w:pPr>
+            <w:pStyle w:val="Innehll4"/>
+            <w:tabs>
+              <w:tab w:val="left" w:pos="1540"/>
+            </w:tabs>
+            <w:rPr>
+              <w:smallCaps w:val="0"/>
+              <w:noProof/>
+            </w:rPr>
+          </w:pPr>
+          <w:hyperlink w:anchor="_Toc516046697" w:history="1">
+            <w:r>
+              <w:rPr>
+                <w:rStyle w:val="Hyperlnk"/>
+                <w:noProof/>
+              </w:rPr>
+              <w:t>4.3.4.2</w:t>
+            </w:r>
+            <w:r>
+              <w:rPr>
+                <w:smallCaps w:val="0"/>
+                <w:noProof/>
+              </w:rPr>
+              <w:tab/>
+            </w:r>
+            <w:r>
+              <w:rPr>
+                <w:rStyle w:val="Hyperlnk"/>
+                <w:noProof/>
+              </w:rPr>
+              <w:t>Personalgränssnitt</w:t>
+            </w:r>
+            <w:r>
+              <w:rPr>
+                <w:noProof/>
+                <w:webHidden/>
+              </w:rPr>
+              <w:tab/>
+            </w:r>
+            <w:r>
+              <w:rPr>
+                <w:noProof/>
+                <w:webHidden/>
+              </w:rPr>
+              <w:fldChar w:fldCharType="begin"/>
+            </w:r>
+            <w:r>
+              <w:rPr>
+                <w:noProof/>
+                <w:webHidden/>
+              </w:rPr>
+              <w:instrText xml:space="preserve"> PAGEREF _Toc516046697 \h </w:instrText>
+            </w:r>
+            <w:r>
+              <w:rPr>
+                <w:noProof/>
+                <w:webHidden/>
+              </w:rPr>
+            </w:r>
+            <w:r>
+              <w:rPr>
+                <w:noProof/>
+                <w:webHidden/>
+              </w:rPr>
+              <w:fldChar w:fldCharType="separate"/>
+            </w:r>
+            <w:r>
+              <w:rPr>
+                <w:noProof/>
+                <w:webHidden/>
+              </w:rPr>
+              <w:t>11</w:t>
+            </w:r>
+            <w:r>
+              <w:rPr>
+                <w:noProof/>
+                <w:webHidden/>
+              </w:rPr>
+              <w:fldChar w:fldCharType="end"/>
+            </w:r>
+          </w:hyperlink>
+        </w:p>
+        <w:p>
+          <w:pPr>
+            <w:pStyle w:val="Innehll4"/>
+            <w:tabs>
+              <w:tab w:val="left" w:pos="1540"/>
+            </w:tabs>
+            <w:rPr>
+              <w:smallCaps w:val="0"/>
+              <w:noProof/>
+            </w:rPr>
+          </w:pPr>
+          <w:hyperlink w:anchor="_Toc516046698" w:history="1">
+            <w:r>
+              <w:rPr>
+                <w:rStyle w:val="Hyperlnk"/>
+                <w:noProof/>
+              </w:rPr>
+              <w:t>4.3.4.3</w:t>
+            </w:r>
+            <w:r>
+              <w:rPr>
+                <w:smallCaps w:val="0"/>
+                <w:noProof/>
+              </w:rPr>
+              <w:tab/>
+            </w:r>
+            <w:r>
+              <w:rPr>
+                <w:rStyle w:val="Hyperlnk"/>
+                <w:noProof/>
+              </w:rPr>
+              <w:t>Ägargränssnitt</w:t>
+            </w:r>
+            <w:r>
+              <w:rPr>
+                <w:noProof/>
+                <w:webHidden/>
+              </w:rPr>
+              <w:tab/>
+            </w:r>
+            <w:r>
+              <w:rPr>
+                <w:noProof/>
+                <w:webHidden/>
+              </w:rPr>
+              <w:fldChar w:fldCharType="begin"/>
+            </w:r>
+            <w:r>
+              <w:rPr>
+                <w:noProof/>
+                <w:webHidden/>
+              </w:rPr>
+              <w:instrText xml:space="preserve"> PAGEREF _Toc516046698 \h </w:instrText>
             </w:r>
             <w:r>
               <w:rPr>
@@ -2998,7 +3225,7 @@
               <w:noProof/>
             </w:rPr>
           </w:pPr>
-          <w:hyperlink w:anchor="_Toc516042950" w:history="1">
+          <w:hyperlink w:anchor="_Toc516046699" w:history="1">
             <w:r>
               <w:rPr>
                 <w:rStyle w:val="Hyperlnk"/>
@@ -3039,7 +3266,7 @@
                 <w:noProof/>
                 <w:webHidden/>
               </w:rPr>
-              <w:instrText xml:space="preserve"> PAGEREF _Toc516042950 \h </w:instrText>
+              <w:instrText xml:space="preserve"> PAGEREF _Toc516046699 \h </w:instrText>
             </w:r>
             <w:r>
               <w:rPr>
@@ -3059,7 +3286,7 @@
                 <w:noProof/>
                 <w:webHidden/>
               </w:rPr>
-              <w:t>11</w:t>
+              <w:t>12</w:t>
             </w:r>
             <w:r>
               <w:rPr>
@@ -3081,7 +3308,7 @@
               <w:noProof/>
             </w:rPr>
           </w:pPr>
-          <w:hyperlink w:anchor="_Toc516042951" w:history="1">
+          <w:hyperlink w:anchor="_Toc516046700" w:history="1">
             <w:r>
               <w:rPr>
                 <w:rStyle w:val="Hyperlnk"/>
@@ -3122,7 +3349,7 @@
                 <w:noProof/>
                 <w:webHidden/>
               </w:rPr>
-              <w:instrText xml:space="preserve"> PAGEREF _Toc516042951 \h </w:instrText>
+              <w:instrText xml:space="preserve"> PAGEREF _Toc516046700 \h </w:instrText>
             </w:r>
             <w:r>
               <w:rPr>
@@ -3142,7 +3369,7 @@
                 <w:noProof/>
                 <w:webHidden/>
               </w:rPr>
-              <w:t>11</w:t>
+              <w:t>12</w:t>
             </w:r>
             <w:r>
               <w:rPr>
@@ -3164,7 +3391,7 @@
               <w:noProof/>
             </w:rPr>
           </w:pPr>
-          <w:hyperlink w:anchor="_Toc516042952" w:history="1">
+          <w:hyperlink w:anchor="_Toc516046701" w:history="1">
             <w:r>
               <w:rPr>
                 <w:rStyle w:val="Hyperlnk"/>
@@ -3205,7 +3432,7 @@
                 <w:noProof/>
                 <w:webHidden/>
               </w:rPr>
-              <w:instrText xml:space="preserve"> PAGEREF _Toc516042952 \h </w:instrText>
+              <w:instrText xml:space="preserve"> PAGEREF _Toc516046701 \h </w:instrText>
             </w:r>
             <w:r>
               <w:rPr>
@@ -3247,7 +3474,7 @@
               <w:noProof/>
             </w:rPr>
           </w:pPr>
-          <w:hyperlink w:anchor="_Toc516042953" w:history="1">
+          <w:hyperlink w:anchor="_Toc516046702" w:history="1">
             <w:r>
               <w:rPr>
                 <w:rStyle w:val="Hyperlnk"/>
@@ -3288,7 +3515,7 @@
                 <w:noProof/>
                 <w:webHidden/>
               </w:rPr>
-              <w:instrText xml:space="preserve"> PAGEREF _Toc516042953 \h </w:instrText>
+              <w:instrText xml:space="preserve"> PAGEREF _Toc516046702 \h </w:instrText>
             </w:r>
             <w:r>
               <w:rPr>
@@ -3330,7 +3557,7 @@
               <w:noProof/>
             </w:rPr>
           </w:pPr>
-          <w:hyperlink w:anchor="_Toc516042954" w:history="1">
+          <w:hyperlink w:anchor="_Toc516046703" w:history="1">
             <w:r>
               <w:rPr>
                 <w:rStyle w:val="Hyperlnk"/>
@@ -3371,7 +3598,7 @@
                 <w:noProof/>
                 <w:webHidden/>
               </w:rPr>
-              <w:instrText xml:space="preserve"> PAGEREF _Toc516042954 \h </w:instrText>
+              <w:instrText xml:space="preserve"> PAGEREF _Toc516046703 \h </w:instrText>
             </w:r>
             <w:r>
               <w:rPr>
@@ -3413,7 +3640,7 @@
               <w:noProof/>
             </w:rPr>
           </w:pPr>
-          <w:hyperlink w:anchor="_Toc516042955" w:history="1">
+          <w:hyperlink w:anchor="_Toc516046704" w:history="1">
             <w:r>
               <w:rPr>
                 <w:rStyle w:val="Hyperlnk"/>
@@ -3454,7 +3681,7 @@
                 <w:noProof/>
                 <w:webHidden/>
               </w:rPr>
-              <w:instrText xml:space="preserve"> PAGEREF _Toc516042955 \h </w:instrText>
+              <w:instrText xml:space="preserve"> PAGEREF _Toc516046704 \h </w:instrText>
             </w:r>
             <w:r>
               <w:rPr>
@@ -3496,7 +3723,7 @@
               <w:noProof/>
             </w:rPr>
           </w:pPr>
-          <w:hyperlink w:anchor="_Toc516042956" w:history="1">
+          <w:hyperlink w:anchor="_Toc516046705" w:history="1">
             <w:r>
               <w:rPr>
                 <w:rStyle w:val="Hyperlnk"/>
@@ -3537,7 +3764,7 @@
                 <w:noProof/>
                 <w:webHidden/>
               </w:rPr>
-              <w:instrText xml:space="preserve"> PAGEREF _Toc516042956 \h </w:instrText>
+              <w:instrText xml:space="preserve"> PAGEREF _Toc516046705 \h </w:instrText>
             </w:r>
             <w:r>
               <w:rPr>
@@ -3579,7 +3806,7 @@
               <w:noProof/>
             </w:rPr>
           </w:pPr>
-          <w:hyperlink w:anchor="_Toc516042957" w:history="1">
+          <w:hyperlink w:anchor="_Toc516046706" w:history="1">
             <w:r>
               <w:rPr>
                 <w:rStyle w:val="Hyperlnk"/>
@@ -3620,7 +3847,7 @@
                 <w:noProof/>
                 <w:webHidden/>
               </w:rPr>
-              <w:instrText xml:space="preserve"> PAGEREF _Toc516042957 \h </w:instrText>
+              <w:instrText xml:space="preserve"> PAGEREF _Toc516046706 \h </w:instrText>
             </w:r>
             <w:r>
               <w:rPr>
@@ -3640,7 +3867,7 @@
                 <w:noProof/>
                 <w:webHidden/>
               </w:rPr>
-              <w:t>14</w:t>
+              <w:t>15</w:t>
             </w:r>
             <w:r>
               <w:rPr>
@@ -3662,7 +3889,7 @@
               <w:noProof/>
             </w:rPr>
           </w:pPr>
-          <w:hyperlink w:anchor="_Toc516042958" w:history="1">
+          <w:hyperlink w:anchor="_Toc516046707" w:history="1">
             <w:r>
               <w:rPr>
                 <w:rStyle w:val="Hyperlnk"/>
@@ -3703,7 +3930,7 @@
                 <w:noProof/>
                 <w:webHidden/>
               </w:rPr>
-              <w:instrText xml:space="preserve"> PAGEREF _Toc516042958 \h </w:instrText>
+              <w:instrText xml:space="preserve"> PAGEREF _Toc516046707 \h </w:instrText>
             </w:r>
             <w:r>
               <w:rPr>
@@ -3723,7 +3950,7 @@
                 <w:noProof/>
                 <w:webHidden/>
               </w:rPr>
-              <w:t>15</w:t>
+              <w:t>16</w:t>
             </w:r>
             <w:r>
               <w:rPr>
@@ -3745,7 +3972,7 @@
               <w:noProof/>
             </w:rPr>
           </w:pPr>
-          <w:hyperlink w:anchor="_Toc516042959" w:history="1">
+          <w:hyperlink w:anchor="_Toc516046708" w:history="1">
             <w:r>
               <w:rPr>
                 <w:rStyle w:val="Hyperlnk"/>
@@ -3786,7 +4013,7 @@
                 <w:noProof/>
                 <w:webHidden/>
               </w:rPr>
-              <w:instrText xml:space="preserve"> PAGEREF _Toc516042959 \h </w:instrText>
+              <w:instrText xml:space="preserve"> PAGEREF _Toc516046708 \h </w:instrText>
             </w:r>
             <w:r>
               <w:rPr>
@@ -3806,7 +4033,7 @@
                 <w:noProof/>
                 <w:webHidden/>
               </w:rPr>
-              <w:t>16</w:t>
+              <w:t>17</w:t>
             </w:r>
             <w:r>
               <w:rPr>
@@ -3828,7 +4055,7 @@
               <w:noProof/>
             </w:rPr>
           </w:pPr>
-          <w:hyperlink w:anchor="_Toc516042960" w:history="1">
+          <w:hyperlink w:anchor="_Toc516046709" w:history="1">
             <w:r>
               <w:rPr>
                 <w:rStyle w:val="Hyperlnk"/>
@@ -3869,7 +4096,7 @@
                 <w:noProof/>
                 <w:webHidden/>
               </w:rPr>
-              <w:instrText xml:space="preserve"> PAGEREF _Toc516042960 \h </w:instrText>
+              <w:instrText xml:space="preserve"> PAGEREF _Toc516046709 \h </w:instrText>
             </w:r>
             <w:r>
               <w:rPr>
@@ -3889,7 +4116,7 @@
                 <w:noProof/>
                 <w:webHidden/>
               </w:rPr>
-              <w:t>18</w:t>
+              <w:t>19</w:t>
             </w:r>
             <w:r>
               <w:rPr>
@@ -3911,7 +4138,7 @@
               <w:noProof/>
             </w:rPr>
           </w:pPr>
-          <w:hyperlink w:anchor="_Toc516042961" w:history="1">
+          <w:hyperlink w:anchor="_Toc516046710" w:history="1">
             <w:r>
               <w:rPr>
                 <w:rStyle w:val="Hyperlnk"/>
@@ -3952,7 +4179,7 @@
                 <w:noProof/>
                 <w:webHidden/>
               </w:rPr>
-              <w:instrText xml:space="preserve"> PAGEREF _Toc516042961 \h </w:instrText>
+              <w:instrText xml:space="preserve"> PAGEREF _Toc516046710 \h </w:instrText>
             </w:r>
             <w:r>
               <w:rPr>
@@ -3972,7 +4199,7 @@
                 <w:noProof/>
                 <w:webHidden/>
               </w:rPr>
-              <w:t>18</w:t>
+              <w:t>19</w:t>
             </w:r>
             <w:r>
               <w:rPr>
@@ -3994,7 +4221,7 @@
               <w:noProof/>
             </w:rPr>
           </w:pPr>
-          <w:hyperlink w:anchor="_Toc516042962" w:history="1">
+          <w:hyperlink w:anchor="_Toc516046711" w:history="1">
             <w:r>
               <w:rPr>
                 <w:rStyle w:val="Hyperlnk"/>
@@ -4035,7 +4262,7 @@
                 <w:noProof/>
                 <w:webHidden/>
               </w:rPr>
-              <w:instrText xml:space="preserve"> PAGEREF _Toc516042962 \h </w:instrText>
+              <w:instrText xml:space="preserve"> PAGEREF _Toc516046711 \h </w:instrText>
             </w:r>
             <w:r>
               <w:rPr>
@@ -4055,7 +4282,7 @@
                 <w:noProof/>
                 <w:webHidden/>
               </w:rPr>
-              <w:t>18</w:t>
+              <w:t>19</w:t>
             </w:r>
             <w:r>
               <w:rPr>
@@ -4078,7 +4305,7 @@
               <w:color w:val="auto"/>
             </w:rPr>
           </w:pPr>
-          <w:hyperlink w:anchor="_Toc516042963" w:history="1">
+          <w:hyperlink w:anchor="_Toc516046712" w:history="1">
             <w:r>
               <w:rPr>
                 <w:rStyle w:val="Hyperlnk"/>
@@ -4120,7 +4347,7 @@
                 <w:noProof/>
                 <w:webHidden/>
               </w:rPr>
-              <w:instrText xml:space="preserve"> PAGEREF _Toc516042963 \h </w:instrText>
+              <w:instrText xml:space="preserve"> PAGEREF _Toc516046712 \h </w:instrText>
             </w:r>
             <w:r>
               <w:rPr>
@@ -4140,7 +4367,7 @@
                 <w:noProof/>
                 <w:webHidden/>
               </w:rPr>
-              <w:t>18</w:t>
+              <w:t>19</w:t>
             </w:r>
             <w:r>
               <w:rPr>
@@ -4162,7 +4389,7 @@
               <w:noProof/>
             </w:rPr>
           </w:pPr>
-          <w:hyperlink w:anchor="_Toc516042964" w:history="1">
+          <w:hyperlink w:anchor="_Toc516046713" w:history="1">
             <w:r>
               <w:rPr>
                 <w:rStyle w:val="Hyperlnk"/>
@@ -4203,7 +4430,7 @@
                 <w:noProof/>
                 <w:webHidden/>
               </w:rPr>
-              <w:instrText xml:space="preserve"> PAGEREF _Toc516042964 \h </w:instrText>
+              <w:instrText xml:space="preserve"> PAGEREF _Toc516046713 \h </w:instrText>
             </w:r>
             <w:r>
               <w:rPr>
@@ -4223,7 +4450,7 @@
                 <w:noProof/>
                 <w:webHidden/>
               </w:rPr>
-              <w:t>18</w:t>
+              <w:t>19</w:t>
             </w:r>
             <w:r>
               <w:rPr>
@@ -4245,7 +4472,7 @@
               <w:noProof/>
             </w:rPr>
           </w:pPr>
-          <w:hyperlink w:anchor="_Toc516042965" w:history="1">
+          <w:hyperlink w:anchor="_Toc516046714" w:history="1">
             <w:r>
               <w:rPr>
                 <w:rStyle w:val="Hyperlnk"/>
@@ -4286,7 +4513,7 @@
                 <w:noProof/>
                 <w:webHidden/>
               </w:rPr>
-              <w:instrText xml:space="preserve"> PAGEREF _Toc516042965 \h </w:instrText>
+              <w:instrText xml:space="preserve"> PAGEREF _Toc516046714 \h </w:instrText>
             </w:r>
             <w:r>
               <w:rPr>
@@ -4306,7 +4533,7 @@
                 <w:noProof/>
                 <w:webHidden/>
               </w:rPr>
-              <w:t>18</w:t>
+              <w:t>19</w:t>
             </w:r>
             <w:r>
               <w:rPr>
@@ -4328,7 +4555,7 @@
               <w:noProof/>
             </w:rPr>
           </w:pPr>
-          <w:hyperlink w:anchor="_Toc516042966" w:history="1">
+          <w:hyperlink w:anchor="_Toc516046715" w:history="1">
             <w:r>
               <w:rPr>
                 <w:rStyle w:val="Hyperlnk"/>
@@ -4369,7 +4596,7 @@
                 <w:noProof/>
                 <w:webHidden/>
               </w:rPr>
-              <w:instrText xml:space="preserve"> PAGEREF _Toc516042966 \h </w:instrText>
+              <w:instrText xml:space="preserve"> PAGEREF _Toc516046715 \h </w:instrText>
             </w:r>
             <w:r>
               <w:rPr>
@@ -4389,7 +4616,7 @@
                 <w:noProof/>
                 <w:webHidden/>
               </w:rPr>
-              <w:t>19</w:t>
+              <w:t>20</w:t>
             </w:r>
             <w:r>
               <w:rPr>
@@ -4411,7 +4638,7 @@
               <w:noProof/>
             </w:rPr>
           </w:pPr>
-          <w:hyperlink w:anchor="_Toc516042967" w:history="1">
+          <w:hyperlink w:anchor="_Toc516046716" w:history="1">
             <w:r>
               <w:rPr>
                 <w:rStyle w:val="Hyperlnk"/>
@@ -4452,7 +4679,7 @@
                 <w:noProof/>
                 <w:webHidden/>
               </w:rPr>
-              <w:instrText xml:space="preserve"> PAGEREF _Toc516042967 \h </w:instrText>
+              <w:instrText xml:space="preserve"> PAGEREF _Toc516046716 \h </w:instrText>
             </w:r>
             <w:r>
               <w:rPr>
@@ -4472,7 +4699,7 @@
                 <w:noProof/>
                 <w:webHidden/>
               </w:rPr>
-              <w:t>19</w:t>
+              <w:t>20</w:t>
             </w:r>
             <w:r>
               <w:rPr>
@@ -4495,7 +4722,7 @@
               <w:color w:val="auto"/>
             </w:rPr>
           </w:pPr>
-          <w:hyperlink w:anchor="_Toc516042968" w:history="1">
+          <w:hyperlink w:anchor="_Toc516046717" w:history="1">
             <w:r>
               <w:rPr>
                 <w:rStyle w:val="Hyperlnk"/>
@@ -4516,15 +4743,7 @@
                 <w:rStyle w:val="Hyperlnk"/>
                 <w:noProof/>
               </w:rPr>
-              <w:t xml:space="preserve">Övriga Designprinciper </w:t>
-            </w:r>
-            <w:r>
-              <w:rPr>
-                <w:rStyle w:val="Hyperlnk"/>
-                <w:noProof/>
-                <w:highlight w:val="yellow"/>
-              </w:rPr>
-              <w:t>TODO</w:t>
+              <w:t>Övriga Designprinciper</w:t>
             </w:r>
             <w:r>
               <w:rPr>
@@ -4545,7 +4764,7 @@
                 <w:noProof/>
                 <w:webHidden/>
               </w:rPr>
-              <w:instrText xml:space="preserve"> PAGEREF _Toc516042968 \h </w:instrText>
+              <w:instrText xml:space="preserve"> PAGEREF _Toc516046717 \h </w:instrText>
             </w:r>
             <w:r>
               <w:rPr>
@@ -4565,7 +4784,7 @@
                 <w:noProof/>
                 <w:webHidden/>
               </w:rPr>
-              <w:t>19</w:t>
+              <w:t>20</w:t>
             </w:r>
             <w:r>
               <w:rPr>
@@ -4587,7 +4806,7 @@
               <w:noProof/>
             </w:rPr>
           </w:pPr>
-          <w:hyperlink w:anchor="_Toc516042969" w:history="1">
+          <w:hyperlink w:anchor="_Toc516046718" w:history="1">
             <w:r>
               <w:rPr>
                 <w:rStyle w:val="Hyperlnk"/>
@@ -4628,7 +4847,7 @@
                 <w:noProof/>
                 <w:webHidden/>
               </w:rPr>
-              <w:instrText xml:space="preserve"> PAGEREF _Toc516042969 \h </w:instrText>
+              <w:instrText xml:space="preserve"> PAGEREF _Toc516046718 \h </w:instrText>
             </w:r>
             <w:r>
               <w:rPr>
@@ -4648,7 +4867,7 @@
                 <w:noProof/>
                 <w:webHidden/>
               </w:rPr>
-              <w:t>19</w:t>
+              <w:t>20</w:t>
             </w:r>
             <w:r>
               <w:rPr>
@@ -4670,7 +4889,7 @@
               <w:noProof/>
             </w:rPr>
           </w:pPr>
-          <w:hyperlink w:anchor="_Toc516042970" w:history="1">
+          <w:hyperlink w:anchor="_Toc516046719" w:history="1">
             <w:r>
               <w:rPr>
                 <w:rStyle w:val="Hyperlnk"/>
@@ -4711,7 +4930,7 @@
                 <w:noProof/>
                 <w:webHidden/>
               </w:rPr>
-              <w:instrText xml:space="preserve"> PAGEREF _Toc516042970 \h </w:instrText>
+              <w:instrText xml:space="preserve"> PAGEREF _Toc516046719 \h </w:instrText>
             </w:r>
             <w:r>
               <w:rPr>
@@ -4731,7 +4950,7 @@
                 <w:noProof/>
                 <w:webHidden/>
               </w:rPr>
-              <w:t>19</w:t>
+              <w:t>20</w:t>
             </w:r>
             <w:r>
               <w:rPr>
@@ -4753,7 +4972,7 @@
               <w:noProof/>
             </w:rPr>
           </w:pPr>
-          <w:hyperlink w:anchor="_Toc516042971" w:history="1">
+          <w:hyperlink w:anchor="_Toc516046720" w:history="1">
             <w:r>
               <w:rPr>
                 <w:rStyle w:val="Hyperlnk"/>
@@ -4794,7 +5013,7 @@
                 <w:noProof/>
                 <w:webHidden/>
               </w:rPr>
-              <w:instrText xml:space="preserve"> PAGEREF _Toc516042971 \h </w:instrText>
+              <w:instrText xml:space="preserve"> PAGEREF _Toc516046720 \h </w:instrText>
             </w:r>
             <w:r>
               <w:rPr>
@@ -4814,7 +5033,7 @@
                 <w:noProof/>
                 <w:webHidden/>
               </w:rPr>
-              <w:t>19</w:t>
+              <w:t>20</w:t>
             </w:r>
             <w:r>
               <w:rPr>
@@ -4856,101 +5075,79 @@
       <w:pPr>
         <w:pStyle w:val="Rubrik1"/>
       </w:pPr>
-      <w:bookmarkStart w:id="1" w:name="_Toc516042927"/>
+      <w:bookmarkStart w:id="2" w:name="_Toc516046673"/>
       <w:r>
         <w:lastRenderedPageBreak/>
         <w:t>Inledning</w:t>
-      </w:r>
-      <w:bookmarkEnd w:id="1"/>
-    </w:p>
-    <w:p>
-      <w:pPr>
-        <w:pStyle w:val="Rubrik2"/>
-      </w:pPr>
-      <w:bookmarkStart w:id="2" w:name="_Toc516042928"/>
-      <w:r>
-        <w:t>Syfte</w:t>
       </w:r>
       <w:bookmarkEnd w:id="2"/>
     </w:p>
     <w:p>
-      <w:r>
-        <w:t xml:space="preserve">Software </w:t>
-      </w:r>
-      <w:proofErr w:type="spellStart"/>
-      <w:r>
-        <w:t>Architecture</w:t>
-      </w:r>
-      <w:proofErr w:type="spellEnd"/>
-      <w:r>
-        <w:t xml:space="preserve"> </w:t>
-      </w:r>
-      <w:proofErr w:type="spellStart"/>
-      <w:r>
-        <w:t>Document</w:t>
-      </w:r>
-      <w:proofErr w:type="spellEnd"/>
-      <w:r>
-        <w:t xml:space="preserve"> (SAD) ger en arkitektonisk översikt över systemet</w:t>
-      </w:r>
-      <w:r>
-        <w:t xml:space="preserve"> </w:t>
-      </w:r>
-      <w:proofErr w:type="spellStart"/>
-      <w:r>
-        <w:t>CaféApp</w:t>
-      </w:r>
-      <w:proofErr w:type="spellEnd"/>
-      <w:r>
-        <w:t>, vars syfte är att hantera såväl beställningar som bakomliggande administration av produkter och försäljningsdata i ett café</w:t>
-      </w:r>
-      <w:r>
-        <w:t>. Den presenterar ett antal olika arkitektoniska synpunkter för att visa de olika aspekterna av systemet.</w:t>
-      </w:r>
-    </w:p>
-    <w:p>
       <w:pPr>
         <w:pStyle w:val="Rubrik2"/>
       </w:pPr>
-      <w:bookmarkStart w:id="3" w:name="_Toc516042929"/>
-      <w:r>
-        <w:t>Definitioner och förkortningar</w:t>
-      </w:r>
-      <w:r>
-        <w:t xml:space="preserve"> </w:t>
-      </w:r>
-      <w:r>
-        <w:rPr>
-          <w:highlight w:val="yellow"/>
-        </w:rPr>
-        <w:t>TODO</w:t>
+      <w:bookmarkStart w:id="3" w:name="_Toc516046674"/>
+      <w:r>
+        <w:t>Syfte</w:t>
       </w:r>
       <w:bookmarkEnd w:id="3"/>
     </w:p>
     <w:p>
       <w:r>
-        <w:t xml:space="preserve">DFD Data </w:t>
+        <w:t xml:space="preserve">Software </w:t>
       </w:r>
       <w:proofErr w:type="spellStart"/>
       <w:r>
-        <w:t>flow</w:t>
+        <w:t>Architecture</w:t>
       </w:r>
       <w:proofErr w:type="spellEnd"/>
       <w:r>
-        <w:t xml:space="preserve"> Diagram</w:t>
+        <w:t xml:space="preserve"> </w:t>
+      </w:r>
+      <w:proofErr w:type="spellStart"/>
+      <w:r>
+        <w:t>Document</w:t>
+      </w:r>
+      <w:proofErr w:type="spellEnd"/>
+      <w:r>
+        <w:t xml:space="preserve"> (SAD) ger en arkitektonisk översikt över systemet</w:t>
+      </w:r>
+      <w:r>
+        <w:t xml:space="preserve"> </w:t>
+      </w:r>
+      <w:proofErr w:type="spellStart"/>
+      <w:r>
+        <w:t>CaféApp</w:t>
+      </w:r>
+      <w:proofErr w:type="spellEnd"/>
+      <w:r>
+        <w:t>, vars syfte är att hantera såväl beställningar som bakomliggande administration av produkter och försäljningsdata i ett café</w:t>
+      </w:r>
+      <w:r>
+        <w:t>. Den presenterar ett antal olika arkitektoniska synpunkter för att visa de olika aspekterna av systemet.</w:t>
       </w:r>
     </w:p>
     <w:p>
-      <w:r>
-        <w:t xml:space="preserve">JPA Java </w:t>
+      <w:pPr>
+        <w:pStyle w:val="Rubrik2"/>
+      </w:pPr>
+      <w:bookmarkStart w:id="4" w:name="_Toc516046675"/>
+      <w:r>
+        <w:t>Definitioner och förkortningar</w:t>
+      </w:r>
+      <w:bookmarkEnd w:id="4"/>
+    </w:p>
+    <w:p>
+      <w:r>
+        <w:t xml:space="preserve">DFD Data </w:t>
       </w:r>
       <w:proofErr w:type="spellStart"/>
       <w:r>
-        <w:t>Persistence</w:t>
+        <w:t>flow</w:t>
       </w:r>
       <w:proofErr w:type="spellEnd"/>
       <w:r>
-        <w:t xml:space="preserve"> API</w:t>
+        <w:t xml:space="preserve"> Diagram</w:t>
       </w:r>
     </w:p>
     <w:p>
@@ -4980,32 +5177,51 @@
       <w:proofErr w:type="spellEnd"/>
     </w:p>
     <w:p>
-      <w:pPr>
-        <w:pStyle w:val="Rubrik1"/>
-      </w:pPr>
-      <w:bookmarkStart w:id="4" w:name="_Toc516042930"/>
-      <w:proofErr w:type="spellStart"/>
-      <w:r>
-        <w:t>Arkitekturell</w:t>
-      </w:r>
-      <w:r>
-        <w:t>a</w:t>
-      </w:r>
-      <w:proofErr w:type="spellEnd"/>
-      <w:r>
-        <w:t xml:space="preserve"> mål och avgränsningar</w:t>
-      </w:r>
-      <w:bookmarkEnd w:id="4"/>
+      <w:r>
+        <w:t>Java EE Java Enterprise Edition</w:t>
+      </w:r>
     </w:p>
     <w:p>
+      <w:r>
+        <w:t xml:space="preserve">JPA Java </w:t>
+      </w:r>
+      <w:proofErr w:type="spellStart"/>
+      <w:r>
+        <w:t>Persistence</w:t>
+      </w:r>
+      <w:proofErr w:type="spellEnd"/>
+      <w:r>
+        <w:t xml:space="preserve"> API</w:t>
+      </w:r>
+    </w:p>
+    <w:p/>
+    <w:p>
+      <w:pPr>
+        <w:pStyle w:val="Rubrik1"/>
+      </w:pPr>
+      <w:bookmarkStart w:id="5" w:name="_Toc516046676"/>
+      <w:proofErr w:type="spellStart"/>
+      <w:r>
+        <w:t>Arkitekturell</w:t>
+      </w:r>
+      <w:r>
+        <w:t>a</w:t>
+      </w:r>
+      <w:proofErr w:type="spellEnd"/>
+      <w:r>
+        <w:t xml:space="preserve"> mål och avgränsningar</w:t>
+      </w:r>
+      <w:bookmarkEnd w:id="5"/>
+    </w:p>
+    <w:p>
       <w:pPr>
         <w:pStyle w:val="Rubrik2"/>
       </w:pPr>
-      <w:bookmarkStart w:id="5" w:name="_Toc516042931"/>
+      <w:bookmarkStart w:id="6" w:name="_Toc516046677"/>
       <w:r>
         <w:t>Övergripande mål</w:t>
       </w:r>
-      <w:bookmarkEnd w:id="5"/>
+      <w:bookmarkEnd w:id="6"/>
     </w:p>
     <w:p>
       <w:r>
@@ -5098,6 +5314,7 @@
         <w:rPr>
           <w:noProof/>
         </w:rPr>
+        <w:lastRenderedPageBreak/>
         <w:drawing>
           <wp:inline distT="0" distB="0" distL="0" distR="0" wp14:anchorId="671CB5F1" wp14:editId="537CDC6E">
             <wp:extent cx="3910860" cy="2943225"/>
@@ -5139,7 +5356,7 @@
       <w:pPr>
         <w:pStyle w:val="Beskrivning"/>
       </w:pPr>
-      <w:bookmarkStart w:id="6" w:name="_Ref515899082"/>
+      <w:bookmarkStart w:id="7" w:name="_Ref515899082"/>
       <w:r>
         <w:t xml:space="preserve">Figur </w:t>
       </w:r>
@@ -5164,7 +5381,7 @@
         </w:rPr>
         <w:fldChar w:fldCharType="end"/>
       </w:r>
-      <w:bookmarkEnd w:id="6"/>
+      <w:bookmarkEnd w:id="7"/>
       <w:r>
         <w:t xml:space="preserve"> DFD </w:t>
       </w:r>
@@ -5190,12 +5407,11 @@
           <w:numId w:val="13"/>
         </w:numPr>
       </w:pPr>
-      <w:bookmarkStart w:id="7" w:name="_Toc516042932"/>
-      <w:r>
-        <w:lastRenderedPageBreak/>
+      <w:bookmarkStart w:id="8" w:name="_Toc516046678"/>
+      <w:r>
         <w:t>Interaktion med omvärlden</w:t>
       </w:r>
-      <w:bookmarkEnd w:id="7"/>
+      <w:bookmarkEnd w:id="8"/>
     </w:p>
     <w:p>
       <w:proofErr w:type="spellStart"/>
@@ -5234,11 +5450,11 @@
           <w:numId w:val="13"/>
         </w:numPr>
       </w:pPr>
-      <w:bookmarkStart w:id="8" w:name="_Toc516042933"/>
+      <w:bookmarkStart w:id="9" w:name="_Toc516046679"/>
       <w:r>
         <w:t>Avgränsningar</w:t>
       </w:r>
-      <w:bookmarkEnd w:id="8"/>
+      <w:bookmarkEnd w:id="9"/>
     </w:p>
     <w:p>
       <w:r>
@@ -5250,11 +5466,11 @@
       <w:pPr>
         <w:pStyle w:val="Rubrik2"/>
       </w:pPr>
-      <w:bookmarkStart w:id="9" w:name="_Toc516042934"/>
+      <w:bookmarkStart w:id="10" w:name="_Toc516046680"/>
       <w:r>
         <w:t>Produkter och programspråk</w:t>
       </w:r>
-      <w:bookmarkEnd w:id="9"/>
+      <w:bookmarkEnd w:id="10"/>
     </w:p>
     <w:p>
       <w:r>
@@ -5299,7 +5515,7 @@
         <w:pStyle w:val="Beskrivning"/>
         <w:keepNext/>
       </w:pPr>
-      <w:bookmarkStart w:id="10" w:name="_Ref516002371"/>
+      <w:bookmarkStart w:id="11" w:name="_Ref516002371"/>
       <w:r>
         <w:t xml:space="preserve">Tabell </w:t>
       </w:r>
@@ -5324,7 +5540,7 @@
         </w:rPr>
         <w:fldChar w:fldCharType="end"/>
       </w:r>
-      <w:bookmarkEnd w:id="10"/>
+      <w:bookmarkEnd w:id="11"/>
       <w:r>
         <w:t xml:space="preserve"> Produkter och programspråk</w:t>
       </w:r>
@@ -5939,11 +6155,11 @@
       <w:pPr>
         <w:pStyle w:val="Rubrik2"/>
       </w:pPr>
-      <w:bookmarkStart w:id="11" w:name="_Toc516042935"/>
+      <w:bookmarkStart w:id="12" w:name="_Toc516046681"/>
       <w:r>
         <w:t>Utvecklingsmiljö och utvecklingsverktyg</w:t>
       </w:r>
-      <w:bookmarkEnd w:id="11"/>
+      <w:bookmarkEnd w:id="12"/>
     </w:p>
     <w:p>
       <w:pPr>
@@ -6026,8 +6242,9 @@
         <w:pStyle w:val="Beskrivning"/>
         <w:keepNext/>
       </w:pPr>
-      <w:bookmarkStart w:id="12" w:name="_Ref516002377"/>
-      <w:r>
+      <w:bookmarkStart w:id="13" w:name="_Ref516002377"/>
+      <w:r>
+        <w:lastRenderedPageBreak/>
         <w:t xml:space="preserve">Tabell </w:t>
       </w:r>
       <w:r>
@@ -6051,7 +6268,7 @@
         </w:rPr>
         <w:fldChar w:fldCharType="end"/>
       </w:r>
-      <w:bookmarkEnd w:id="12"/>
+      <w:bookmarkEnd w:id="13"/>
       <w:r>
         <w:t xml:space="preserve"> Miljöer och verktyg</w:t>
       </w:r>
@@ -6556,8 +6773,8 @@
           <w:numId w:val="13"/>
         </w:numPr>
       </w:pPr>
-      <w:bookmarkStart w:id="13" w:name="_Toc515896086"/>
-      <w:bookmarkStart w:id="14" w:name="_Toc516042936"/>
+      <w:bookmarkStart w:id="14" w:name="_Toc515896086"/>
+      <w:bookmarkStart w:id="15" w:name="_Toc516046682"/>
       <w:proofErr w:type="spellStart"/>
       <w:r>
         <w:t>Arkitekturell</w:t>
@@ -6566,8 +6783,8 @@
       <w:r>
         <w:t xml:space="preserve"> Representation</w:t>
       </w:r>
-      <w:bookmarkEnd w:id="13"/>
       <w:bookmarkEnd w:id="14"/>
+      <w:bookmarkEnd w:id="15"/>
     </w:p>
     <w:p>
       <w:pPr>
@@ -6577,8 +6794,8 @@
           <w:numId w:val="13"/>
         </w:numPr>
       </w:pPr>
-      <w:bookmarkStart w:id="15" w:name="_Toc515896087"/>
-      <w:bookmarkStart w:id="16" w:name="_Toc516042937"/>
+      <w:bookmarkStart w:id="16" w:name="_Toc515896087"/>
+      <w:bookmarkStart w:id="17" w:name="_Toc516046683"/>
       <w:proofErr w:type="spellStart"/>
       <w:r>
         <w:t>Arkitekturella</w:t>
@@ -6587,8 +6804,8 @@
       <w:r>
         <w:t xml:space="preserve"> vyer</w:t>
       </w:r>
-      <w:bookmarkEnd w:id="15"/>
       <w:bookmarkEnd w:id="16"/>
+      <w:bookmarkEnd w:id="17"/>
     </w:p>
     <w:p>
       <w:r>
@@ -6676,7 +6893,6 @@
       </w:pPr>
       <w:proofErr w:type="spellStart"/>
       <w:r>
-        <w:lastRenderedPageBreak/>
         <w:t>Logical</w:t>
       </w:r>
       <w:proofErr w:type="spellEnd"/>
@@ -6812,7 +7028,7 @@
       <w:pPr>
         <w:pStyle w:val="Rubrik2"/>
       </w:pPr>
-      <w:bookmarkStart w:id="17" w:name="_Toc516042938"/>
+      <w:bookmarkStart w:id="18" w:name="_Toc516046684"/>
       <w:proofErr w:type="spellStart"/>
       <w:r>
         <w:t>Use</w:t>
@@ -6844,121 +7060,121 @@
       <w:proofErr w:type="spellEnd"/>
       <w:r>
         <w:t>)</w:t>
-      </w:r>
-      <w:bookmarkEnd w:id="17"/>
-    </w:p>
-    <w:p>
-      <w:pPr>
-        <w:pStyle w:val="Rubrik3"/>
-      </w:pPr>
-      <w:bookmarkStart w:id="18" w:name="_Toc516042939"/>
-      <w:r>
-        <w:t>Översikt</w:t>
       </w:r>
       <w:bookmarkEnd w:id="18"/>
     </w:p>
     <w:p>
-      <w:r>
-        <w:t>Syftet med användarvyn är att ge ytterligare sammanhang kring användningen av systemet och interaktionerna mellan dess komponenter. I detta dokument betraktas varje komponent som en användargruppsaktör.</w:t>
-      </w:r>
-    </w:p>
-    <w:p>
-      <w:r>
-        <w:t xml:space="preserve">En övergripande beskrivning av systemet ur ett funktionellt perspektiv är att en kund kommer in på caféet, använder </w:t>
-      </w:r>
-      <w:r>
-        <w:t xml:space="preserve">kundversionen av </w:t>
-      </w:r>
-      <w:proofErr w:type="spellStart"/>
-      <w:r>
-        <w:t>appen</w:t>
-      </w:r>
-      <w:proofErr w:type="spellEnd"/>
-      <w:r>
-        <w:t xml:space="preserve"> för att titta på menyn, eventuellt granska innehållsförteckningen för någon produkt närmare, väljer produkter att lägga i varukorgen, skickar och betalar beställningen. En notifikation går då </w:t>
-      </w:r>
-      <w:r>
-        <w:t xml:space="preserve">via personalversionen av </w:t>
-      </w:r>
-      <w:proofErr w:type="spellStart"/>
-      <w:r>
-        <w:t>appen</w:t>
-      </w:r>
-      <w:proofErr w:type="spellEnd"/>
-      <w:r>
-        <w:t xml:space="preserve"> </w:t>
-      </w:r>
-      <w:r>
-        <w:t>till personale</w:t>
-      </w:r>
-      <w:r>
-        <w:t xml:space="preserve">n </w:t>
-      </w:r>
-      <w:r>
-        <w:t xml:space="preserve">som </w:t>
-      </w:r>
-      <w:proofErr w:type="spellStart"/>
-      <w:r>
-        <w:t>leverar</w:t>
-      </w:r>
-      <w:proofErr w:type="spellEnd"/>
-      <w:r>
-        <w:t xml:space="preserve"> beställningen till rätt bord. Samtidigt uppdateras lagerstatus för produkterna och ordern registreras i en försäljningsdatabas. </w:t>
-      </w:r>
-      <w:r>
-        <w:br/>
-        <w:t xml:space="preserve">Ägaren har </w:t>
-      </w:r>
-      <w:r>
-        <w:t xml:space="preserve">i sin version av </w:t>
-      </w:r>
-      <w:proofErr w:type="spellStart"/>
-      <w:r>
-        <w:t>appen</w:t>
-      </w:r>
-      <w:proofErr w:type="spellEnd"/>
-      <w:r>
-        <w:t xml:space="preserve"> </w:t>
-      </w:r>
-      <w:r>
-        <w:t xml:space="preserve">möjlighet att skapa rapporter så som försäljningsdata och lagerstatus. Vid behov kan ägaren även uppdatera eller lägga till </w:t>
-      </w:r>
-      <w:proofErr w:type="gramStart"/>
-      <w:r>
-        <w:t>ny produktdata</w:t>
-      </w:r>
-      <w:proofErr w:type="gramEnd"/>
-      <w:r>
-        <w:t>.</w:t>
-      </w:r>
-    </w:p>
-    <w:p>
       <w:pPr>
         <w:pStyle w:val="Rubrik3"/>
       </w:pPr>
-      <w:bookmarkStart w:id="19" w:name="_Toc516042940"/>
-      <w:r>
-        <w:t>Aktörer</w:t>
+      <w:bookmarkStart w:id="19" w:name="_Toc516046685"/>
+      <w:r>
+        <w:t>Översikt</w:t>
       </w:r>
       <w:bookmarkEnd w:id="19"/>
     </w:p>
     <w:p>
       <w:r>
-        <w:t>Systemet har fyra olika externa aktörer. Kund, Personal, Ägare och Betalning (exempelvis en bank).</w:t>
+        <w:t>Syftet med användarvyn är att ge ytterligare sammanhang kring användningen av systemet och interaktionerna mellan dess komponenter. I detta dokument betraktas varje komponent som en användargruppsaktör.</w:t>
       </w:r>
     </w:p>
     <w:p>
+      <w:r>
+        <w:t xml:space="preserve">En övergripande beskrivning av systemet ur ett funktionellt perspektiv är att en kund kommer in på caféet, använder </w:t>
+      </w:r>
+      <w:r>
+        <w:t xml:space="preserve">kundversionen av </w:t>
+      </w:r>
+      <w:proofErr w:type="spellStart"/>
+      <w:r>
+        <w:t>appen</w:t>
+      </w:r>
+      <w:proofErr w:type="spellEnd"/>
+      <w:r>
+        <w:t xml:space="preserve"> för att titta på menyn, eventuellt granska innehållsförteckningen för någon produkt närmare, väljer produkter att lägga i varukorgen, skickar och betalar beställningen. En notifikation går då </w:t>
+      </w:r>
+      <w:r>
+        <w:t xml:space="preserve">via personalversionen av </w:t>
+      </w:r>
+      <w:proofErr w:type="spellStart"/>
+      <w:r>
+        <w:t>appen</w:t>
+      </w:r>
+      <w:proofErr w:type="spellEnd"/>
+      <w:r>
+        <w:t xml:space="preserve"> </w:t>
+      </w:r>
+      <w:r>
+        <w:t>till personale</w:t>
+      </w:r>
+      <w:r>
+        <w:t xml:space="preserve">n </w:t>
+      </w:r>
+      <w:r>
+        <w:t xml:space="preserve">som </w:t>
+      </w:r>
+      <w:proofErr w:type="spellStart"/>
+      <w:r>
+        <w:t>leverar</w:t>
+      </w:r>
+      <w:proofErr w:type="spellEnd"/>
+      <w:r>
+        <w:t xml:space="preserve"> beställningen till rätt bord. Samtidigt uppdateras lagerstatus för produkterna och ordern registreras i en försäljningsdatabas. </w:t>
+      </w:r>
+      <w:r>
+        <w:br/>
+        <w:t xml:space="preserve">Ägaren har </w:t>
+      </w:r>
+      <w:r>
+        <w:t xml:space="preserve">i sin version av </w:t>
+      </w:r>
+      <w:proofErr w:type="spellStart"/>
+      <w:r>
+        <w:t>appen</w:t>
+      </w:r>
+      <w:proofErr w:type="spellEnd"/>
+      <w:r>
+        <w:t xml:space="preserve"> </w:t>
+      </w:r>
+      <w:r>
+        <w:t xml:space="preserve">möjlighet att skapa rapporter så som försäljningsdata och lagerstatus. Vid behov kan ägaren även uppdatera eller lägga till </w:t>
+      </w:r>
+      <w:proofErr w:type="gramStart"/>
+      <w:r>
+        <w:t>ny produktdata</w:t>
+      </w:r>
+      <w:proofErr w:type="gramEnd"/>
+      <w:r>
+        <w:t>.</w:t>
+      </w:r>
+    </w:p>
+    <w:p>
+      <w:pPr>
+        <w:pStyle w:val="Rubrik3"/>
+      </w:pPr>
+      <w:bookmarkStart w:id="20" w:name="_Toc516046686"/>
+      <w:r>
+        <w:t>Aktörer</w:t>
+      </w:r>
+      <w:bookmarkEnd w:id="20"/>
+    </w:p>
+    <w:p>
+      <w:r>
+        <w:t>Systemet har fyra olika externa aktörer. Kund, Personal, Ägare och Betalning (exempelvis en bank).</w:t>
+      </w:r>
+    </w:p>
+    <w:p>
       <w:pPr>
         <w:pStyle w:val="Rubrik4"/>
       </w:pPr>
-      <w:bookmarkStart w:id="20" w:name="_Ref515969161"/>
-      <w:bookmarkStart w:id="21" w:name="_Toc516042941"/>
+      <w:bookmarkStart w:id="21" w:name="_Ref515969161"/>
+      <w:bookmarkStart w:id="22" w:name="_Toc516046687"/>
       <w:r>
         <w:lastRenderedPageBreak/>
         <w:t>Kund</w:t>
       </w:r>
-      <w:bookmarkEnd w:id="20"/>
       <w:bookmarkEnd w:id="21"/>
+      <w:bookmarkEnd w:id="22"/>
     </w:p>
     <w:p>
       <w:pPr>
@@ -7168,13 +7384,13 @@
       <w:pPr>
         <w:pStyle w:val="Rubrik4"/>
       </w:pPr>
-      <w:bookmarkStart w:id="22" w:name="_Ref515969323"/>
-      <w:bookmarkStart w:id="23" w:name="_Toc516042942"/>
+      <w:bookmarkStart w:id="23" w:name="_Ref515969323"/>
+      <w:bookmarkStart w:id="24" w:name="_Toc516046688"/>
       <w:r>
         <w:t>Personal</w:t>
       </w:r>
-      <w:bookmarkEnd w:id="22"/>
       <w:bookmarkEnd w:id="23"/>
+      <w:bookmarkEnd w:id="24"/>
     </w:p>
     <w:p>
       <w:pPr>
@@ -7293,14 +7509,14 @@
       <w:pPr>
         <w:pStyle w:val="Rubrik4"/>
       </w:pPr>
-      <w:bookmarkStart w:id="24" w:name="_Ref515969325"/>
-      <w:bookmarkStart w:id="25" w:name="_Toc516042943"/>
+      <w:bookmarkStart w:id="25" w:name="_Ref515969325"/>
+      <w:bookmarkStart w:id="26" w:name="_Toc516046689"/>
       <w:r>
         <w:lastRenderedPageBreak/>
         <w:t>Ägare</w:t>
       </w:r>
-      <w:bookmarkEnd w:id="24"/>
       <w:bookmarkEnd w:id="25"/>
+      <w:bookmarkEnd w:id="26"/>
     </w:p>
     <w:p>
       <w:pPr>
@@ -7413,11 +7629,11 @@
       <w:pPr>
         <w:pStyle w:val="Rubrik4"/>
       </w:pPr>
-      <w:bookmarkStart w:id="26" w:name="_Toc516042944"/>
+      <w:bookmarkStart w:id="27" w:name="_Toc516046690"/>
       <w:r>
         <w:t>Betalning</w:t>
       </w:r>
-      <w:bookmarkEnd w:id="26"/>
+      <w:bookmarkEnd w:id="27"/>
     </w:p>
     <w:p>
       <w:r>
@@ -7434,7 +7650,7 @@
       <w:pPr>
         <w:pStyle w:val="Rubrik2"/>
       </w:pPr>
-      <w:bookmarkStart w:id="27" w:name="_Toc516042945"/>
+      <w:bookmarkStart w:id="28" w:name="_Toc516046691"/>
       <w:proofErr w:type="spellStart"/>
       <w:r>
         <w:t>Logical</w:t>
@@ -7451,16 +7667,7 @@
       <w:r>
         <w:t xml:space="preserve"> (Logisk vy)</w:t>
       </w:r>
-      <w:r>
-        <w:t xml:space="preserve"> </w:t>
-      </w:r>
-      <w:r>
-        <w:rPr>
-          <w:highlight w:val="yellow"/>
-        </w:rPr>
-        <w:t>TODO</w:t>
-      </w:r>
-      <w:bookmarkEnd w:id="27"/>
+      <w:bookmarkEnd w:id="28"/>
     </w:p>
     <w:p>
       <w:r>
@@ -7569,7 +7776,7 @@
       <w:pPr>
         <w:pStyle w:val="Beskrivning"/>
       </w:pPr>
-      <w:bookmarkStart w:id="28" w:name="_Ref516040422"/>
+      <w:bookmarkStart w:id="29" w:name="_Ref516040422"/>
       <w:r>
         <w:t xml:space="preserve">Figur </w:t>
       </w:r>
@@ -7594,7 +7801,7 @@
         </w:rPr>
         <w:fldChar w:fldCharType="end"/>
       </w:r>
-      <w:bookmarkEnd w:id="28"/>
+      <w:bookmarkEnd w:id="29"/>
       <w:r>
         <w:t xml:space="preserve"> </w:t>
       </w:r>
@@ -7606,11 +7813,11 @@
       <w:pPr>
         <w:pStyle w:val="Rubrik3"/>
       </w:pPr>
-      <w:bookmarkStart w:id="29" w:name="_Toc516042946"/>
+      <w:bookmarkStart w:id="30" w:name="_Toc516046692"/>
       <w:r>
         <w:t>Funktionalitet</w:t>
       </w:r>
-      <w:bookmarkEnd w:id="29"/>
+      <w:bookmarkEnd w:id="30"/>
     </w:p>
     <w:p>
       <w:pPr>
@@ -7766,14 +7973,14 @@
           <w:rFonts w:eastAsia="Calibri"/>
         </w:rPr>
       </w:pPr>
-      <w:bookmarkStart w:id="30" w:name="_Toc516042947"/>
+      <w:bookmarkStart w:id="31" w:name="_Toc516046693"/>
       <w:r>
         <w:rPr>
           <w:rFonts w:eastAsia="Calibri"/>
         </w:rPr>
         <w:t>Implementation</w:t>
       </w:r>
-      <w:bookmarkEnd w:id="30"/>
+      <w:bookmarkEnd w:id="31"/>
       <w:r>
         <w:rPr>
           <w:rFonts w:eastAsia="Calibri"/>
@@ -7926,14 +8133,14 @@
       <w:pPr>
         <w:pStyle w:val="Rubrik3"/>
       </w:pPr>
-      <w:bookmarkStart w:id="31" w:name="_Toc516042948"/>
+      <w:bookmarkStart w:id="32" w:name="_Toc516046694"/>
       <w:r>
         <w:t>Tillstånds</w:t>
       </w:r>
       <w:r>
         <w:t>diagram</w:t>
       </w:r>
-      <w:bookmarkEnd w:id="31"/>
+      <w:bookmarkEnd w:id="32"/>
     </w:p>
     <w:p>
       <w:pPr>
@@ -8029,7 +8236,7 @@
       <w:pPr>
         <w:pStyle w:val="Beskrivning"/>
       </w:pPr>
-      <w:bookmarkStart w:id="32" w:name="_Ref515982644"/>
+      <w:bookmarkStart w:id="33" w:name="_Ref515982644"/>
       <w:r>
         <w:t xml:space="preserve">Figur </w:t>
       </w:r>
@@ -8054,7 +8261,7 @@
         </w:rPr>
         <w:fldChar w:fldCharType="end"/>
       </w:r>
-      <w:bookmarkEnd w:id="32"/>
+      <w:bookmarkEnd w:id="33"/>
       <w:r>
         <w:t xml:space="preserve"> Tillstånds</w:t>
       </w:r>
@@ -8066,12 +8273,10 @@
       <w:pPr>
         <w:pStyle w:val="Rubrik3"/>
       </w:pPr>
-      <w:bookmarkStart w:id="33" w:name="_Toc516042949"/>
+      <w:bookmarkStart w:id="34" w:name="_Toc516046695"/>
       <w:r>
         <w:t>Interfacedefinitioner</w:t>
       </w:r>
-      <w:bookmarkStart w:id="34" w:name="_GoBack"/>
-      <w:bookmarkEnd w:id="33"/>
       <w:bookmarkEnd w:id="34"/>
     </w:p>
     <w:p>
@@ -8089,275 +8294,281 @@
       <w:pPr>
         <w:pStyle w:val="Rubrik4"/>
       </w:pPr>
+      <w:bookmarkStart w:id="35" w:name="_Toc516046696"/>
       <w:r>
         <w:t>Kundgränssnitt</w:t>
-      </w:r>
-    </w:p>
-    <w:p>
-      <w:r>
-        <w:t>Kundgränssnittet är den versionen av applikationen som används vid beställning av produkter.</w:t>
-      </w:r>
-      <w:r>
-        <w:t xml:space="preserve"> </w:t>
-      </w:r>
-      <w:r>
-        <w:t xml:space="preserve">Denna versionen är tillgänglig </w:t>
-      </w:r>
-      <w:r>
-        <w:t>för</w:t>
-      </w:r>
-      <w:r>
-        <w:t xml:space="preserve"> kund via </w:t>
-      </w:r>
-      <w:proofErr w:type="spellStart"/>
-      <w:r>
-        <w:t>appstores</w:t>
-      </w:r>
-      <w:proofErr w:type="spellEnd"/>
-      <w:r>
-        <w:t xml:space="preserve"> på både Android och IOS.</w:t>
-      </w:r>
-    </w:p>
-    <w:p>
-      <w:r>
-        <w:t>När applikationen startar möts man av en meny av produkter</w:t>
-      </w:r>
-      <w:r>
-        <w:t>.</w:t>
-      </w:r>
-      <w:r>
-        <w:t xml:space="preserve"> </w:t>
-      </w:r>
-      <w:r>
-        <w:t>D</w:t>
-      </w:r>
-      <w:r>
-        <w:t>essa produkter kan man i sin</w:t>
-      </w:r>
-      <w:r>
-        <w:t xml:space="preserve"> </w:t>
-      </w:r>
-      <w:r>
-        <w:t>tur lägga i en varukorg.</w:t>
-      </w:r>
-      <w:r>
-        <w:t xml:space="preserve"> </w:t>
-      </w:r>
-      <w:r>
-        <w:t>Man kan navigera till kundkorgen via en länk eller i samband att man lägger till en ny produkt i varukorgen.</w:t>
-      </w:r>
-      <w:r>
-        <w:t xml:space="preserve"> </w:t>
-      </w:r>
-      <w:r>
-        <w:t>Väl inne i varukorgen kan man ta</w:t>
-      </w:r>
-      <w:r>
-        <w:t xml:space="preserve"> </w:t>
-      </w:r>
-      <w:r>
-        <w:t xml:space="preserve">bort eller ändra antal </w:t>
-      </w:r>
-      <w:r>
-        <w:t xml:space="preserve">av </w:t>
-      </w:r>
-      <w:r>
-        <w:t>produkter</w:t>
-      </w:r>
-      <w:r>
-        <w:t>na</w:t>
-      </w:r>
-      <w:r>
-        <w:t xml:space="preserve">, </w:t>
-      </w:r>
-      <w:r>
-        <w:t xml:space="preserve">och </w:t>
-      </w:r>
-      <w:r>
-        <w:t>man kan även slutföra sin beställning.</w:t>
-      </w:r>
-      <w:r>
-        <w:t xml:space="preserve"> </w:t>
-      </w:r>
-      <w:r>
-        <w:t xml:space="preserve">När man följt länken för </w:t>
-      </w:r>
-      <w:r>
-        <w:t>skicka</w:t>
-      </w:r>
-      <w:r>
-        <w:t xml:space="preserve"> beställning fylls </w:t>
-      </w:r>
-      <w:proofErr w:type="spellStart"/>
-      <w:r>
-        <w:t>bordsnummret</w:t>
-      </w:r>
-      <w:proofErr w:type="spellEnd"/>
-      <w:r>
-        <w:t xml:space="preserve"> i, när det är gjort kommer man till betalningsalternativ</w:t>
-      </w:r>
-      <w:r>
-        <w:t xml:space="preserve"> som kan vara b</w:t>
-      </w:r>
-      <w:r>
-        <w:t xml:space="preserve">ankkort, </w:t>
-      </w:r>
-      <w:proofErr w:type="spellStart"/>
-      <w:r>
-        <w:t>Swisch</w:t>
-      </w:r>
-      <w:proofErr w:type="spellEnd"/>
-      <w:r>
-        <w:t xml:space="preserve"> osv. </w:t>
-      </w:r>
-      <w:r>
-        <w:t>N</w:t>
-      </w:r>
-      <w:r>
-        <w:t>är betalningen är slutförd får man en bekräftelse på att betalningen lyckades eller ett felmeddelande om den misslyckades.</w:t>
-      </w:r>
-      <w:r>
-        <w:t xml:space="preserve"> </w:t>
-      </w:r>
-      <w:proofErr w:type="gramStart"/>
-      <w:r>
-        <w:t>Vid</w:t>
-      </w:r>
-      <w:proofErr w:type="gramEnd"/>
-      <w:r>
-        <w:t xml:space="preserve"> lyckad betalning skickas en notifikation till personalgränssnittet.</w:t>
-      </w:r>
-    </w:p>
-    <w:p>
-      <w:pPr>
-        <w:pStyle w:val="Rubrik4"/>
-      </w:pPr>
-      <w:r>
-        <w:t>Personalgränssnitt</w:t>
-      </w:r>
-    </w:p>
-    <w:p>
-      <w:r>
-        <w:t xml:space="preserve">Personalgränssnittet </w:t>
-      </w:r>
-      <w:proofErr w:type="spellStart"/>
-      <w:r>
-        <w:t>notiferar</w:t>
-      </w:r>
-      <w:proofErr w:type="spellEnd"/>
-      <w:r>
-        <w:t xml:space="preserve"> personalen när en beställning är genomförd både med ljud och visuellt.</w:t>
-      </w:r>
-      <w:r>
-        <w:t xml:space="preserve"> </w:t>
-      </w:r>
-      <w:r>
-        <w:t>I notifikationen står det vilka produkter som är beställda, antal produkter och till vilket bord.</w:t>
-      </w:r>
-      <w:r>
-        <w:t xml:space="preserve"> I detta gränssnitt finns också möjlighet att ta fram information om en produkts innehåll.</w:t>
-      </w:r>
-    </w:p>
-    <w:p>
-      <w:pPr>
-        <w:pStyle w:val="Rubrik4"/>
-      </w:pPr>
-      <w:r>
-        <w:t>Ägargränssnitt</w:t>
-      </w:r>
-    </w:p>
-    <w:p>
-      <w:r>
-        <w:t xml:space="preserve">Ägargränssnittets funktion är att ha kontroll över </w:t>
-      </w:r>
-      <w:proofErr w:type="spellStart"/>
-      <w:r>
-        <w:t>datan</w:t>
-      </w:r>
-      <w:proofErr w:type="spellEnd"/>
-      <w:r>
-        <w:t xml:space="preserve"> i applikationen.</w:t>
-      </w:r>
-      <w:r>
-        <w:t xml:space="preserve"> </w:t>
-      </w:r>
-      <w:proofErr w:type="gramStart"/>
-      <w:r>
-        <w:t>I</w:t>
-      </w:r>
-      <w:proofErr w:type="gramEnd"/>
-      <w:r>
-        <w:t xml:space="preserve"> ägargränssnittet kan man ändra existerande produkters information såsom beskrivning och pris men även lägga till nya produkter.</w:t>
-      </w:r>
-      <w:r>
-        <w:t xml:space="preserve"> </w:t>
-      </w:r>
-      <w:r>
-        <w:t xml:space="preserve">Det finns även </w:t>
-      </w:r>
-      <w:r>
-        <w:lastRenderedPageBreak/>
-        <w:t xml:space="preserve">en länk för att skapa utskriftsvänliga rapporter över </w:t>
-      </w:r>
-      <w:proofErr w:type="spellStart"/>
-      <w:r>
-        <w:t>datan</w:t>
-      </w:r>
-      <w:proofErr w:type="spellEnd"/>
-      <w:r>
-        <w:t xml:space="preserve"> i systemet.</w:t>
-      </w:r>
-      <w:r>
-        <w:t xml:space="preserve"> </w:t>
-      </w:r>
-      <w:r>
-        <w:t>Rapporterna består av försäljningsstat</w:t>
-      </w:r>
-      <w:r>
-        <w:t>i</w:t>
-      </w:r>
-      <w:r>
-        <w:t>stik (dagsaktuellt, veckovis, årsvis), lagerstatus</w:t>
-      </w:r>
-      <w:r>
-        <w:t xml:space="preserve"> och</w:t>
-      </w:r>
-      <w:r>
-        <w:t xml:space="preserve"> produktlista.</w:t>
-      </w:r>
-    </w:p>
-    <w:p>
-      <w:pPr>
-        <w:pStyle w:val="Rubrik3"/>
-      </w:pPr>
-      <w:bookmarkStart w:id="35" w:name="_Toc516042950"/>
-      <w:r>
-        <w:t>Realisering av användarfall</w:t>
       </w:r>
       <w:bookmarkEnd w:id="35"/>
     </w:p>
     <w:p>
       <w:r>
-        <w:t xml:space="preserve">Här visas </w:t>
+        <w:t>Kundgränssnittet är den versionen av applikationen som används vid beställning av produkter.</w:t>
+      </w:r>
+      <w:r>
+        <w:t xml:space="preserve"> </w:t>
+      </w:r>
+      <w:r>
+        <w:t xml:space="preserve">Denna versionen är tillgänglig </w:t>
+      </w:r>
+      <w:r>
+        <w:t>för</w:t>
+      </w:r>
+      <w:r>
+        <w:t xml:space="preserve"> kund via </w:t>
       </w:r>
       <w:proofErr w:type="spellStart"/>
       <w:r>
-        <w:t>användarfallsrealiseringar</w:t>
+        <w:t>appstores</w:t>
       </w:r>
       <w:proofErr w:type="spellEnd"/>
       <w:r>
-        <w:t xml:space="preserve"> för några av de viktigaste användningsfallen.</w:t>
+        <w:t xml:space="preserve"> på både Android och IOS.</w:t>
       </w:r>
     </w:p>
     <w:p>
+      <w:r>
+        <w:t>När applikationen startar möts man av en meny av produkter</w:t>
+      </w:r>
+      <w:r>
+        <w:t>.</w:t>
+      </w:r>
+      <w:r>
+        <w:t xml:space="preserve"> </w:t>
+      </w:r>
+      <w:r>
+        <w:t>D</w:t>
+      </w:r>
+      <w:r>
+        <w:t>essa produkter kan man i sin</w:t>
+      </w:r>
+      <w:r>
+        <w:t xml:space="preserve"> </w:t>
+      </w:r>
+      <w:r>
+        <w:t>tur lägga i en varukorg.</w:t>
+      </w:r>
+      <w:r>
+        <w:t xml:space="preserve"> </w:t>
+      </w:r>
+      <w:r>
+        <w:t>Man kan navigera till kundkorgen via en länk eller i samband att man lägger till en ny produkt i varukorgen.</w:t>
+      </w:r>
+      <w:r>
+        <w:t xml:space="preserve"> </w:t>
+      </w:r>
+      <w:r>
+        <w:t>Väl inne i varukorgen kan man ta</w:t>
+      </w:r>
+      <w:r>
+        <w:t xml:space="preserve"> </w:t>
+      </w:r>
+      <w:r>
+        <w:t xml:space="preserve">bort eller ändra antal </w:t>
+      </w:r>
+      <w:r>
+        <w:t xml:space="preserve">av </w:t>
+      </w:r>
+      <w:r>
+        <w:t>produkter</w:t>
+      </w:r>
+      <w:r>
+        <w:t>na</w:t>
+      </w:r>
+      <w:r>
+        <w:t xml:space="preserve">, </w:t>
+      </w:r>
+      <w:r>
+        <w:t xml:space="preserve">och </w:t>
+      </w:r>
+      <w:r>
+        <w:t>man kan även slutföra sin beställning.</w:t>
+      </w:r>
+      <w:r>
+        <w:t xml:space="preserve"> </w:t>
+      </w:r>
+      <w:r>
+        <w:t xml:space="preserve">När man följt länken för </w:t>
+      </w:r>
+      <w:r>
+        <w:t>skicka</w:t>
+      </w:r>
+      <w:r>
+        <w:t xml:space="preserve"> beställning fylls </w:t>
+      </w:r>
+      <w:proofErr w:type="spellStart"/>
+      <w:r>
+        <w:t>bordsnummret</w:t>
+      </w:r>
+      <w:proofErr w:type="spellEnd"/>
+      <w:r>
+        <w:t xml:space="preserve"> i, när det är gjort kommer man till betalningsalternativ</w:t>
+      </w:r>
+      <w:r>
+        <w:t xml:space="preserve"> som kan vara b</w:t>
+      </w:r>
+      <w:r>
+        <w:t xml:space="preserve">ankkort, </w:t>
+      </w:r>
+      <w:proofErr w:type="spellStart"/>
+      <w:r>
+        <w:t>Swisch</w:t>
+      </w:r>
+      <w:proofErr w:type="spellEnd"/>
+      <w:r>
+        <w:t xml:space="preserve"> osv. </w:t>
+      </w:r>
+      <w:r>
+        <w:t>N</w:t>
+      </w:r>
+      <w:r>
+        <w:t>är betalningen är slutförd får man en bekräftelse på att betalningen lyckades eller ett felmeddelande om den misslyckades.</w:t>
+      </w:r>
+      <w:r>
+        <w:t xml:space="preserve"> </w:t>
+      </w:r>
+      <w:proofErr w:type="gramStart"/>
+      <w:r>
+        <w:t>Vid</w:t>
+      </w:r>
+      <w:proofErr w:type="gramEnd"/>
+      <w:r>
+        <w:t xml:space="preserve"> lyckad betalning skickas en notifikation till personalgränssnittet.</w:t>
+      </w:r>
+    </w:p>
+    <w:p>
       <w:pPr>
         <w:pStyle w:val="Rubrik4"/>
       </w:pPr>
-      <w:bookmarkStart w:id="36" w:name="_Toc516042951"/>
+      <w:bookmarkStart w:id="36" w:name="_Toc516046697"/>
+      <w:r>
+        <w:t>Personalgränssnitt</w:t>
+      </w:r>
+      <w:bookmarkEnd w:id="36"/>
+    </w:p>
+    <w:p>
+      <w:r>
+        <w:t xml:space="preserve">Personalgränssnittet </w:t>
+      </w:r>
+      <w:proofErr w:type="spellStart"/>
+      <w:r>
+        <w:t>notiferar</w:t>
+      </w:r>
+      <w:proofErr w:type="spellEnd"/>
+      <w:r>
+        <w:t xml:space="preserve"> personalen när en beställning är genomförd både med ljud och visuellt.</w:t>
+      </w:r>
+      <w:r>
+        <w:t xml:space="preserve"> </w:t>
+      </w:r>
+      <w:r>
+        <w:t>I notifikationen står det vilka produkter som är beställda, antal produkter och till vilket bord.</w:t>
+      </w:r>
+      <w:r>
+        <w:t xml:space="preserve"> I detta gränssnitt finns också möjlighet att ta fram information om en produkts innehåll.</w:t>
+      </w:r>
+    </w:p>
+    <w:p>
+      <w:pPr>
+        <w:pStyle w:val="Rubrik4"/>
+      </w:pPr>
+      <w:bookmarkStart w:id="37" w:name="_Toc516046698"/>
+      <w:r>
+        <w:t>Ägargränssnitt</w:t>
+      </w:r>
+      <w:bookmarkEnd w:id="37"/>
+    </w:p>
+    <w:p>
+      <w:r>
+        <w:t xml:space="preserve">Ägargränssnittets funktion är att ha kontroll över </w:t>
+      </w:r>
+      <w:proofErr w:type="spellStart"/>
+      <w:r>
+        <w:t>datan</w:t>
+      </w:r>
+      <w:proofErr w:type="spellEnd"/>
+      <w:r>
+        <w:t xml:space="preserve"> i applikationen.</w:t>
+      </w:r>
+      <w:r>
+        <w:t xml:space="preserve"> </w:t>
+      </w:r>
+      <w:proofErr w:type="gramStart"/>
+      <w:r>
+        <w:t>I</w:t>
+      </w:r>
+      <w:proofErr w:type="gramEnd"/>
+      <w:r>
+        <w:t xml:space="preserve"> ägargränssnittet kan man ändra existerande produkters information såsom beskrivning och pris men även lägga till nya produkter.</w:t>
+      </w:r>
+      <w:r>
+        <w:t xml:space="preserve"> </w:t>
+      </w:r>
+      <w:r>
+        <w:t xml:space="preserve">Det finns även </w:t>
+      </w:r>
+      <w:r>
+        <w:lastRenderedPageBreak/>
+        <w:t xml:space="preserve">en länk för att skapa utskriftsvänliga rapporter över </w:t>
+      </w:r>
+      <w:proofErr w:type="spellStart"/>
+      <w:r>
+        <w:t>datan</w:t>
+      </w:r>
+      <w:proofErr w:type="spellEnd"/>
+      <w:r>
+        <w:t xml:space="preserve"> i systemet.</w:t>
+      </w:r>
+      <w:r>
+        <w:t xml:space="preserve"> </w:t>
+      </w:r>
+      <w:r>
+        <w:t>Rapporterna består av försäljningsstat</w:t>
+      </w:r>
+      <w:r>
+        <w:t>i</w:t>
+      </w:r>
+      <w:r>
+        <w:t>stik (dagsaktuellt, veckovis, årsvis), lagerstatus</w:t>
+      </w:r>
+      <w:r>
+        <w:t xml:space="preserve"> och</w:t>
+      </w:r>
+      <w:r>
+        <w:t xml:space="preserve"> produktlista.</w:t>
+      </w:r>
+    </w:p>
+    <w:p>
+      <w:pPr>
+        <w:pStyle w:val="Rubrik3"/>
+      </w:pPr>
+      <w:bookmarkStart w:id="38" w:name="_Toc516046699"/>
+      <w:r>
+        <w:t>Realisering av användarfall</w:t>
+      </w:r>
+      <w:bookmarkEnd w:id="38"/>
+    </w:p>
+    <w:p>
+      <w:r>
+        <w:t xml:space="preserve">Här visas </w:t>
+      </w:r>
+      <w:proofErr w:type="spellStart"/>
+      <w:r>
+        <w:t>användarfallsrealiseringar</w:t>
+      </w:r>
+      <w:proofErr w:type="spellEnd"/>
+      <w:r>
+        <w:t xml:space="preserve"> för några av de viktigaste användningsfallen.</w:t>
+      </w:r>
+    </w:p>
+    <w:p>
+      <w:pPr>
+        <w:pStyle w:val="Rubrik4"/>
+      </w:pPr>
+      <w:bookmarkStart w:id="39" w:name="_Toc516046700"/>
       <w:r>
         <w:t>Lägg produkt i varukorgen</w:t>
       </w:r>
-      <w:bookmarkEnd w:id="36"/>
+      <w:bookmarkEnd w:id="39"/>
     </w:p>
     <w:p>
       <w:r>
@@ -8463,11 +8674,11 @@
       <w:pPr>
         <w:pStyle w:val="Rubrik4"/>
       </w:pPr>
-      <w:bookmarkStart w:id="37" w:name="_Toc516042952"/>
+      <w:bookmarkStart w:id="40" w:name="_Toc516046701"/>
       <w:r>
         <w:t>Gör beställning</w:t>
       </w:r>
-      <w:bookmarkEnd w:id="37"/>
+      <w:bookmarkEnd w:id="40"/>
     </w:p>
     <w:p>
       <w:r>
@@ -8574,7 +8785,7 @@
       <w:pPr>
         <w:pStyle w:val="Rubrik4"/>
       </w:pPr>
-      <w:bookmarkStart w:id="38" w:name="_Toc516042953"/>
+      <w:bookmarkStart w:id="41" w:name="_Toc516046702"/>
       <w:r>
         <w:t xml:space="preserve">Skapa </w:t>
       </w:r>
@@ -8584,7 +8795,7 @@
       <w:r>
         <w:t>t</w:t>
       </w:r>
-      <w:bookmarkEnd w:id="38"/>
+      <w:bookmarkEnd w:id="41"/>
     </w:p>
     <w:p>
       <w:r>
@@ -8690,11 +8901,11 @@
       <w:pPr>
         <w:pStyle w:val="Rubrik4"/>
       </w:pPr>
-      <w:bookmarkStart w:id="39" w:name="_Toc516042954"/>
+      <w:bookmarkStart w:id="42" w:name="_Toc516046703"/>
       <w:r>
         <w:t>Hantera produkt</w:t>
       </w:r>
-      <w:bookmarkEnd w:id="39"/>
+      <w:bookmarkEnd w:id="42"/>
       <w:r>
         <w:t xml:space="preserve"> </w:t>
       </w:r>
@@ -8805,8 +9016,8 @@
       <w:pPr>
         <w:pStyle w:val="Rubrik2"/>
       </w:pPr>
-      <w:bookmarkStart w:id="40" w:name="_Toc515896101"/>
-      <w:bookmarkStart w:id="41" w:name="_Toc516042955"/>
+      <w:bookmarkStart w:id="43" w:name="_Toc515896101"/>
+      <w:bookmarkStart w:id="44" w:name="_Toc516046704"/>
       <w:r>
         <w:t>Process</w:t>
       </w:r>
@@ -8817,8 +9028,8 @@
       <w:r>
         <w:t>View</w:t>
       </w:r>
-      <w:bookmarkEnd w:id="40"/>
-      <w:bookmarkEnd w:id="41"/>
+      <w:bookmarkEnd w:id="43"/>
+      <w:bookmarkEnd w:id="44"/>
       <w:proofErr w:type="spellEnd"/>
     </w:p>
     <w:p>
@@ -8829,13 +9040,13 @@
           <w:numId w:val="13"/>
         </w:numPr>
       </w:pPr>
-      <w:bookmarkStart w:id="42" w:name="_Toc515896102"/>
-      <w:bookmarkStart w:id="43" w:name="_Toc516042956"/>
+      <w:bookmarkStart w:id="45" w:name="_Toc515896102"/>
+      <w:bookmarkStart w:id="46" w:name="_Toc516046705"/>
       <w:r>
         <w:t>Översikt</w:t>
       </w:r>
-      <w:bookmarkEnd w:id="42"/>
-      <w:bookmarkEnd w:id="43"/>
+      <w:bookmarkEnd w:id="45"/>
+      <w:bookmarkEnd w:id="46"/>
     </w:p>
     <w:p>
       <w:r>
@@ -8852,12 +9063,12 @@
       <w:pPr>
         <w:pStyle w:val="Rubrik4"/>
       </w:pPr>
-      <w:bookmarkStart w:id="44" w:name="_Toc516042957"/>
+      <w:bookmarkStart w:id="47" w:name="_Toc516046706"/>
       <w:r>
         <w:lastRenderedPageBreak/>
         <w:t>Beställningsprocessen</w:t>
       </w:r>
-      <w:bookmarkEnd w:id="44"/>
+      <w:bookmarkEnd w:id="47"/>
     </w:p>
     <w:p>
       <w:pPr>
@@ -9002,7 +9213,7 @@
       <w:pPr>
         <w:pStyle w:val="Beskrivning"/>
       </w:pPr>
-      <w:bookmarkStart w:id="45" w:name="_Ref516039267"/>
+      <w:bookmarkStart w:id="48" w:name="_Ref516039267"/>
       <w:r>
         <w:t xml:space="preserve">Figur </w:t>
       </w:r>
@@ -9027,7 +9238,7 @@
         </w:rPr>
         <w:fldChar w:fldCharType="end"/>
       </w:r>
-      <w:bookmarkEnd w:id="45"/>
+      <w:bookmarkEnd w:id="48"/>
       <w:r>
         <w:t xml:space="preserve"> </w:t>
       </w:r>
@@ -9099,7 +9310,7 @@
       <w:pPr>
         <w:pStyle w:val="Beskrivning"/>
       </w:pPr>
-      <w:bookmarkStart w:id="46" w:name="_Ref516039389"/>
+      <w:bookmarkStart w:id="49" w:name="_Ref516039389"/>
       <w:r>
         <w:t xml:space="preserve">Figur </w:t>
       </w:r>
@@ -9124,7 +9335,7 @@
         </w:rPr>
         <w:fldChar w:fldCharType="end"/>
       </w:r>
-      <w:bookmarkEnd w:id="46"/>
+      <w:bookmarkEnd w:id="49"/>
       <w:r>
         <w:t xml:space="preserve"> Aktivitetsdiagram Hantera beställningen</w:t>
       </w:r>
@@ -9133,11 +9344,11 @@
       <w:pPr>
         <w:pStyle w:val="Rubrik4"/>
       </w:pPr>
-      <w:bookmarkStart w:id="47" w:name="_Toc516042958"/>
+      <w:bookmarkStart w:id="50" w:name="_Toc516046707"/>
       <w:r>
         <w:t>Administrativa processer</w:t>
       </w:r>
-      <w:bookmarkEnd w:id="47"/>
+      <w:bookmarkEnd w:id="50"/>
     </w:p>
     <w:p>
       <w:r>
@@ -9240,7 +9451,7 @@
       <w:pPr>
         <w:pStyle w:val="Beskrivning"/>
       </w:pPr>
-      <w:bookmarkStart w:id="48" w:name="_Ref516039455"/>
+      <w:bookmarkStart w:id="51" w:name="_Ref516039455"/>
       <w:r>
         <w:t xml:space="preserve">Figur </w:t>
       </w:r>
@@ -9265,7 +9476,7 @@
         </w:rPr>
         <w:fldChar w:fldCharType="end"/>
       </w:r>
-      <w:bookmarkEnd w:id="48"/>
+      <w:bookmarkEnd w:id="51"/>
       <w:r>
         <w:t xml:space="preserve"> Aktivitetsdiagram administrativa processer (hantera produktdata, ta ut rapporter)</w:t>
       </w:r>
@@ -9274,7 +9485,7 @@
       <w:pPr>
         <w:pStyle w:val="Rubrik2"/>
       </w:pPr>
-      <w:bookmarkStart w:id="49" w:name="_Toc516042959"/>
+      <w:bookmarkStart w:id="52" w:name="_Toc516046708"/>
       <w:r>
         <w:t xml:space="preserve">Data </w:t>
       </w:r>
@@ -9282,7 +9493,7 @@
       <w:r>
         <w:t>View</w:t>
       </w:r>
-      <w:bookmarkEnd w:id="49"/>
+      <w:bookmarkEnd w:id="52"/>
       <w:proofErr w:type="spellEnd"/>
     </w:p>
     <w:p>
@@ -9391,7 +9602,7 @@
       <w:pPr>
         <w:pStyle w:val="Beskrivning"/>
       </w:pPr>
-      <w:bookmarkStart w:id="50" w:name="_Ref515919762"/>
+      <w:bookmarkStart w:id="53" w:name="_Ref515919762"/>
       <w:r>
         <w:t xml:space="preserve">Figur </w:t>
       </w:r>
@@ -9416,7 +9627,7 @@
         </w:rPr>
         <w:fldChar w:fldCharType="end"/>
       </w:r>
-      <w:bookmarkEnd w:id="50"/>
+      <w:bookmarkEnd w:id="53"/>
       <w:r>
         <w:t xml:space="preserve"> DFD </w:t>
       </w:r>
@@ -9552,7 +9763,7 @@
       <w:pPr>
         <w:pStyle w:val="Beskrivning"/>
       </w:pPr>
-      <w:bookmarkStart w:id="51" w:name="_Ref515971966"/>
+      <w:bookmarkStart w:id="54" w:name="_Ref515971966"/>
       <w:r>
         <w:t xml:space="preserve">Figur </w:t>
       </w:r>
@@ -9577,7 +9788,7 @@
         </w:rPr>
         <w:fldChar w:fldCharType="end"/>
       </w:r>
-      <w:bookmarkEnd w:id="51"/>
+      <w:bookmarkEnd w:id="54"/>
       <w:r>
         <w:t xml:space="preserve"> </w:t>
       </w:r>
@@ -9635,7 +9846,7 @@
       <w:pPr>
         <w:pStyle w:val="Beskrivning"/>
       </w:pPr>
-      <w:bookmarkStart w:id="52" w:name="_Ref515619885"/>
+      <w:bookmarkStart w:id="55" w:name="_Ref515619885"/>
       <w:r>
         <w:t xml:space="preserve">Figur </w:t>
       </w:r>
@@ -9660,7 +9871,7 @@
         </w:rPr>
         <w:fldChar w:fldCharType="end"/>
       </w:r>
-      <w:bookmarkEnd w:id="52"/>
+      <w:bookmarkEnd w:id="55"/>
       <w:r>
         <w:t xml:space="preserve"> </w:t>
       </w:r>
@@ -9676,7 +9887,7 @@
       <w:pPr>
         <w:pStyle w:val="Rubrik2"/>
       </w:pPr>
-      <w:bookmarkStart w:id="53" w:name="_Toc516042960"/>
+      <w:bookmarkStart w:id="56" w:name="_Toc516046709"/>
       <w:proofErr w:type="spellStart"/>
       <w:r>
         <w:t>Deployment</w:t>
@@ -9701,17 +9912,17 @@
       <w:r>
         <w:t>)</w:t>
       </w:r>
-      <w:bookmarkEnd w:id="53"/>
+      <w:bookmarkEnd w:id="56"/>
     </w:p>
     <w:p>
       <w:pPr>
         <w:pStyle w:val="Rubrik3"/>
       </w:pPr>
-      <w:bookmarkStart w:id="54" w:name="_Toc516042961"/>
+      <w:bookmarkStart w:id="57" w:name="_Toc516046710"/>
       <w:r>
         <w:t>Lösningsöversikt</w:t>
       </w:r>
-      <w:bookmarkEnd w:id="54"/>
+      <w:bookmarkEnd w:id="57"/>
     </w:p>
     <w:p>
       <w:r>
@@ -9815,7 +10026,7 @@
       <w:pPr>
         <w:pStyle w:val="Beskrivning"/>
       </w:pPr>
-      <w:bookmarkStart w:id="55" w:name="_Ref515895994"/>
+      <w:bookmarkStart w:id="58" w:name="_Ref515895994"/>
       <w:r>
         <w:t xml:space="preserve">Figur </w:t>
       </w:r>
@@ -9840,7 +10051,7 @@
         </w:rPr>
         <w:fldChar w:fldCharType="end"/>
       </w:r>
-      <w:bookmarkEnd w:id="55"/>
+      <w:bookmarkEnd w:id="58"/>
       <w:r>
         <w:t xml:space="preserve"> </w:t>
       </w:r>
@@ -9865,14 +10076,14 @@
       <w:pPr>
         <w:pStyle w:val="Rubrik3"/>
       </w:pPr>
-      <w:bookmarkStart w:id="56" w:name="_Toc516042962"/>
+      <w:bookmarkStart w:id="59" w:name="_Toc516046711"/>
       <w:r>
         <w:t>Applikationsversioner</w:t>
       </w:r>
       <w:r>
         <w:t xml:space="preserve"> TODO</w:t>
       </w:r>
-      <w:bookmarkEnd w:id="56"/>
+      <w:bookmarkEnd w:id="59"/>
     </w:p>
     <w:p>
       <w:proofErr w:type="spellStart"/>
@@ -9964,102 +10175,102 @@
       <w:pPr>
         <w:pStyle w:val="Rubrik1"/>
       </w:pPr>
-      <w:bookmarkStart w:id="57" w:name="_Toc516042963"/>
+      <w:bookmarkStart w:id="60" w:name="_Toc516046712"/>
       <w:r>
         <w:t>Icke</w:t>
       </w:r>
       <w:r>
         <w:t>-funktionella krav</w:t>
-      </w:r>
-      <w:bookmarkEnd w:id="57"/>
-    </w:p>
-    <w:p>
-      <w:pPr>
-        <w:pStyle w:val="Rubrik2"/>
-      </w:pPr>
-      <w:bookmarkStart w:id="58" w:name="_Toc516042964"/>
-      <w:r>
-        <w:t>Svarstider</w:t>
-      </w:r>
-      <w:r>
-        <w:t xml:space="preserve"> och kapacitet</w:t>
-      </w:r>
-      <w:bookmarkEnd w:id="58"/>
-    </w:p>
-    <w:p>
-      <w:r>
-        <w:t>Från kundens perspektiv ska svarstiden normalt understiga 2 sekunder vid normalbelastning (20 samtidiga kunder). I övriga fall ska svarstiden vara mindre än 8 sekunder.</w:t>
-      </w:r>
-    </w:p>
-    <w:p>
-      <w:r>
-        <w:t>Systemet ska klara att hantera minst 50 samtidiga användare.</w:t>
-      </w:r>
-    </w:p>
-    <w:p>
-      <w:pPr>
-        <w:pStyle w:val="Rubrik2"/>
-      </w:pPr>
-      <w:bookmarkStart w:id="59" w:name="_Toc516042965"/>
-      <w:r>
-        <w:t>Tillgänglighet</w:t>
-      </w:r>
-      <w:bookmarkEnd w:id="59"/>
-    </w:p>
-    <w:p>
-      <w:r>
-        <w:t>För kunden ska systemet vara tillgängligt minst under caféets öppettider. För personal och ägare ytterligare minst från två timmar innan caféet öppnar, samt fyra timmar efter stängning för att möjliggöra administrativa uppgifter.</w:t>
-      </w:r>
-    </w:p>
-    <w:p>
-      <w:r>
-        <w:t xml:space="preserve">Användargränssnittet ska vara intuitivt. </w:t>
-      </w:r>
-    </w:p>
-    <w:p>
-      <w:pPr>
-        <w:pStyle w:val="Rubrik2"/>
-      </w:pPr>
-      <w:bookmarkStart w:id="60" w:name="_Toc516042966"/>
-      <w:r>
-        <w:lastRenderedPageBreak/>
-        <w:t>Tillförlitlighet</w:t>
       </w:r>
       <w:bookmarkEnd w:id="60"/>
     </w:p>
     <w:p>
-      <w:r>
-        <w:t xml:space="preserve">Systemet bör gå att </w:t>
-      </w:r>
-      <w:proofErr w:type="spellStart"/>
-      <w:r>
-        <w:t>drifta</w:t>
-      </w:r>
-      <w:proofErr w:type="spellEnd"/>
-      <w:r>
-        <w:t xml:space="preserve"> med redundans.</w:t>
-      </w:r>
-    </w:p>
-    <w:p>
       <w:pPr>
         <w:pStyle w:val="Rubrik2"/>
       </w:pPr>
-      <w:bookmarkStart w:id="61" w:name="_Toc516042967"/>
-      <w:r>
-        <w:t>Förvaltningsbarhet</w:t>
+      <w:bookmarkStart w:id="61" w:name="_Toc516046713"/>
+      <w:r>
+        <w:t>Svarstider</w:t>
+      </w:r>
+      <w:r>
+        <w:t xml:space="preserve"> och kapacitet</w:t>
       </w:r>
       <w:bookmarkEnd w:id="61"/>
     </w:p>
     <w:p>
       <w:r>
-        <w:t>Det ska finnas separata miljöer för utveckling, test och produktion.</w:t>
+        <w:t>Från kundens perspektiv ska svarstiden normalt understiga 2 sekunder vid normalbelastning (20 samtidiga kunder). I övriga fall ska svarstiden vara mindre än 8 sekunder.</w:t>
       </w:r>
     </w:p>
     <w:p>
+      <w:r>
+        <w:t>Systemet ska klara att hantera minst 50 samtidiga användare.</w:t>
+      </w:r>
+    </w:p>
+    <w:p>
+      <w:pPr>
+        <w:pStyle w:val="Rubrik2"/>
+      </w:pPr>
+      <w:bookmarkStart w:id="62" w:name="_Toc516046714"/>
+      <w:r>
+        <w:t>Tillgänglighet</w:t>
+      </w:r>
+      <w:bookmarkEnd w:id="62"/>
+    </w:p>
+    <w:p>
+      <w:r>
+        <w:t>För kunden ska systemet vara tillgängligt minst under caféets öppettider. För personal och ägare ytterligare minst från två timmar innan caféet öppnar, samt fyra timmar efter stängning för att möjliggöra administrativa uppgifter.</w:t>
+      </w:r>
+    </w:p>
+    <w:p>
+      <w:r>
+        <w:t xml:space="preserve">Användargränssnittet ska vara intuitivt. </w:t>
+      </w:r>
+    </w:p>
+    <w:p>
+      <w:pPr>
+        <w:pStyle w:val="Rubrik2"/>
+      </w:pPr>
+      <w:bookmarkStart w:id="63" w:name="_Toc516046715"/>
+      <w:r>
+        <w:lastRenderedPageBreak/>
+        <w:t>Tillförlitlighet</w:t>
+      </w:r>
+      <w:bookmarkEnd w:id="63"/>
+    </w:p>
+    <w:p>
+      <w:r>
+        <w:t xml:space="preserve">Systemet bör gå att </w:t>
+      </w:r>
+      <w:proofErr w:type="spellStart"/>
+      <w:r>
+        <w:t>drifta</w:t>
+      </w:r>
+      <w:proofErr w:type="spellEnd"/>
+      <w:r>
+        <w:t xml:space="preserve"> med redundans.</w:t>
+      </w:r>
+    </w:p>
+    <w:p>
+      <w:pPr>
+        <w:pStyle w:val="Rubrik2"/>
+      </w:pPr>
+      <w:bookmarkStart w:id="64" w:name="_Toc516046716"/>
+      <w:r>
+        <w:t>Förvaltningsbarhet</w:t>
+      </w:r>
+      <w:bookmarkEnd w:id="64"/>
+    </w:p>
+    <w:p>
+      <w:r>
+        <w:t>Det ska finnas separata miljöer för utveckling, test och produktion.</w:t>
+      </w:r>
+    </w:p>
+    <w:p>
       <w:pPr>
         <w:pStyle w:val="Rubrik1"/>
       </w:pPr>
-      <w:bookmarkStart w:id="62" w:name="_Toc516042968"/>
+      <w:bookmarkStart w:id="65" w:name="_Toc516046717"/>
       <w:r>
         <w:t xml:space="preserve">Övriga </w:t>
       </w:r>
@@ -10067,18 +10278,18 @@
       <w:r>
         <w:t>Designprinciper</w:t>
       </w:r>
-      <w:bookmarkEnd w:id="62"/>
+      <w:bookmarkEnd w:id="65"/>
       <w:proofErr w:type="spellEnd"/>
     </w:p>
     <w:p>
       <w:pPr>
         <w:pStyle w:val="Rubrik2"/>
       </w:pPr>
-      <w:bookmarkStart w:id="63" w:name="_Toc516042969"/>
+      <w:bookmarkStart w:id="66" w:name="_Toc516046718"/>
       <w:r>
         <w:t>Felhantering</w:t>
       </w:r>
-      <w:bookmarkEnd w:id="63"/>
+      <w:bookmarkEnd w:id="66"/>
     </w:p>
     <w:p>
       <w:r>
@@ -10130,11 +10341,11 @@
       <w:pPr>
         <w:pStyle w:val="Rubrik3"/>
       </w:pPr>
-      <w:bookmarkStart w:id="64" w:name="_Toc516042970"/>
+      <w:bookmarkStart w:id="67" w:name="_Toc516046719"/>
       <w:r>
         <w:t>Regler</w:t>
       </w:r>
-      <w:bookmarkEnd w:id="64"/>
+      <w:bookmarkEnd w:id="67"/>
     </w:p>
     <w:p>
       <w:r>
@@ -10164,11 +10375,11 @@
       <w:pPr>
         <w:pStyle w:val="Rubrik3"/>
       </w:pPr>
-      <w:bookmarkStart w:id="65" w:name="_Toc516042971"/>
+      <w:bookmarkStart w:id="68" w:name="_Toc516046720"/>
       <w:r>
         <w:t>Dataformatering</w:t>
       </w:r>
-      <w:bookmarkEnd w:id="65"/>
+      <w:bookmarkEnd w:id="68"/>
     </w:p>
     <w:p>
       <w:r>
@@ -11377,7 +11588,7 @@
         <v:path o:extrusionok="f" gradientshapeok="t" o:connecttype="rect"/>
         <o:lock v:ext="edit" aspectratio="t"/>
       </v:shapetype>
-      <v:shape id="_x0000_i1041" type="#_x0000_t75" style="width:4.05pt;height:8.95pt" o:bullet="t">
+      <v:shape id="_x0000_i1043" type="#_x0000_t75" style="width:4.05pt;height:8.95pt" o:bullet="t">
         <v:imagedata r:id="rId1" o:title="clip_image001"/>
       </v:shape>
     </w:pict>
@@ -16947,7 +17158,7 @@
 </file>
 
 <file path=customXml/itemProps4.xml><?xml version="1.0" encoding="utf-8"?>
-<ds:datastoreItem xmlns:ds="http://schemas.openxmlformats.org/officeDocument/2006/customXml" ds:itemID="{CF1E0376-1179-4C51-BD3A-15BB8464F853}">
+<ds:datastoreItem xmlns:ds="http://schemas.openxmlformats.org/officeDocument/2006/customXml" ds:itemID="{CB6B2C04-AC0F-423B-98A6-DE4025AA0E13}">
   <ds:schemaRefs>
     <ds:schemaRef ds:uri="http://schemas.openxmlformats.org/officeDocument/2006/bibliography"/>
   </ds:schemaRefs>

</xml_diff>

<commit_message>
Lagt in usecasetabeller och justerat format
</commit_message>
<xml_diff>
--- a/Systemarkitektur_projekt_SAD_CafeApp_Billy_Tommy_Zein_Malin_01.docx
+++ b/Systemarkitektur_projekt_SAD_CafeApp_Billy_Tommy_Zein_Malin_01.docx
@@ -1027,9 +1027,9 @@
           <w:r>
             <w:t>Innehåll</w:t>
           </w:r>
+          <w:bookmarkStart w:id="1" w:name="_GoBack"/>
+          <w:bookmarkEnd w:id="1"/>
         </w:p>
-        <w:bookmarkStart w:id="1" w:name="_GoBack"/>
-        <w:bookmarkEnd w:id="1"/>
         <w:p>
           <w:pPr>
             <w:pStyle w:val="Innehll1"/>
@@ -1060,7 +1060,7 @@
             </w:rPr>
             <w:fldChar w:fldCharType="separate"/>
           </w:r>
-          <w:hyperlink w:anchor="_Toc516046673" w:history="1">
+          <w:hyperlink w:anchor="_Toc516050383" w:history="1">
             <w:r>
               <w:rPr>
                 <w:rStyle w:val="Hyperlnk"/>
@@ -1102,7 +1102,7 @@
                 <w:noProof/>
                 <w:webHidden/>
               </w:rPr>
-              <w:instrText xml:space="preserve"> PAGEREF _Toc516046673 \h </w:instrText>
+              <w:instrText xml:space="preserve"> PAGEREF _Toc516050383 \h </w:instrText>
             </w:r>
             <w:r>
               <w:rPr>
@@ -1144,7 +1144,7 @@
               <w:noProof/>
             </w:rPr>
           </w:pPr>
-          <w:hyperlink w:anchor="_Toc516046674" w:history="1">
+          <w:hyperlink w:anchor="_Toc516050384" w:history="1">
             <w:r>
               <w:rPr>
                 <w:rStyle w:val="Hyperlnk"/>
@@ -1185,7 +1185,7 @@
                 <w:noProof/>
                 <w:webHidden/>
               </w:rPr>
-              <w:instrText xml:space="preserve"> PAGEREF _Toc516046674 \h </w:instrText>
+              <w:instrText xml:space="preserve"> PAGEREF _Toc516050384 \h </w:instrText>
             </w:r>
             <w:r>
               <w:rPr>
@@ -1227,7 +1227,7 @@
               <w:noProof/>
             </w:rPr>
           </w:pPr>
-          <w:hyperlink w:anchor="_Toc516046675" w:history="1">
+          <w:hyperlink w:anchor="_Toc516050385" w:history="1">
             <w:r>
               <w:rPr>
                 <w:rStyle w:val="Hyperlnk"/>
@@ -1268,7 +1268,7 @@
                 <w:noProof/>
                 <w:webHidden/>
               </w:rPr>
-              <w:instrText xml:space="preserve"> PAGEREF _Toc516046675 \h </w:instrText>
+              <w:instrText xml:space="preserve"> PAGEREF _Toc516050385 \h </w:instrText>
             </w:r>
             <w:r>
               <w:rPr>
@@ -1311,7 +1311,7 @@
               <w:color w:val="auto"/>
             </w:rPr>
           </w:pPr>
-          <w:hyperlink w:anchor="_Toc516046676" w:history="1">
+          <w:hyperlink w:anchor="_Toc516050386" w:history="1">
             <w:r>
               <w:rPr>
                 <w:rStyle w:val="Hyperlnk"/>
@@ -1353,7 +1353,7 @@
                 <w:noProof/>
                 <w:webHidden/>
               </w:rPr>
-              <w:instrText xml:space="preserve"> PAGEREF _Toc516046676 \h </w:instrText>
+              <w:instrText xml:space="preserve"> PAGEREF _Toc516050386 \h </w:instrText>
             </w:r>
             <w:r>
               <w:rPr>
@@ -1395,7 +1395,7 @@
               <w:noProof/>
             </w:rPr>
           </w:pPr>
-          <w:hyperlink w:anchor="_Toc516046677" w:history="1">
+          <w:hyperlink w:anchor="_Toc516050387" w:history="1">
             <w:r>
               <w:rPr>
                 <w:rStyle w:val="Hyperlnk"/>
@@ -1436,7 +1436,7 @@
                 <w:noProof/>
                 <w:webHidden/>
               </w:rPr>
-              <w:instrText xml:space="preserve"> PAGEREF _Toc516046677 \h </w:instrText>
+              <w:instrText xml:space="preserve"> PAGEREF _Toc516050387 \h </w:instrText>
             </w:r>
             <w:r>
               <w:rPr>
@@ -1478,7 +1478,7 @@
               <w:noProof/>
             </w:rPr>
           </w:pPr>
-          <w:hyperlink w:anchor="_Toc516046678" w:history="1">
+          <w:hyperlink w:anchor="_Toc516050388" w:history="1">
             <w:r>
               <w:rPr>
                 <w:rStyle w:val="Hyperlnk"/>
@@ -1519,7 +1519,7 @@
                 <w:noProof/>
                 <w:webHidden/>
               </w:rPr>
-              <w:instrText xml:space="preserve"> PAGEREF _Toc516046678 \h </w:instrText>
+              <w:instrText xml:space="preserve"> PAGEREF _Toc516050388 \h </w:instrText>
             </w:r>
             <w:r>
               <w:rPr>
@@ -1561,7 +1561,7 @@
               <w:noProof/>
             </w:rPr>
           </w:pPr>
-          <w:hyperlink w:anchor="_Toc516046679" w:history="1">
+          <w:hyperlink w:anchor="_Toc516050389" w:history="1">
             <w:r>
               <w:rPr>
                 <w:rStyle w:val="Hyperlnk"/>
@@ -1602,7 +1602,7 @@
                 <w:noProof/>
                 <w:webHidden/>
               </w:rPr>
-              <w:instrText xml:space="preserve"> PAGEREF _Toc516046679 \h </w:instrText>
+              <w:instrText xml:space="preserve"> PAGEREF _Toc516050389 \h </w:instrText>
             </w:r>
             <w:r>
               <w:rPr>
@@ -1644,7 +1644,7 @@
               <w:noProof/>
             </w:rPr>
           </w:pPr>
-          <w:hyperlink w:anchor="_Toc516046680" w:history="1">
+          <w:hyperlink w:anchor="_Toc516050390" w:history="1">
             <w:r>
               <w:rPr>
                 <w:rStyle w:val="Hyperlnk"/>
@@ -1685,7 +1685,7 @@
                 <w:noProof/>
                 <w:webHidden/>
               </w:rPr>
-              <w:instrText xml:space="preserve"> PAGEREF _Toc516046680 \h </w:instrText>
+              <w:instrText xml:space="preserve"> PAGEREF _Toc516050390 \h </w:instrText>
             </w:r>
             <w:r>
               <w:rPr>
@@ -1727,7 +1727,7 @@
               <w:noProof/>
             </w:rPr>
           </w:pPr>
-          <w:hyperlink w:anchor="_Toc516046681" w:history="1">
+          <w:hyperlink w:anchor="_Toc516050391" w:history="1">
             <w:r>
               <w:rPr>
                 <w:rStyle w:val="Hyperlnk"/>
@@ -1768,7 +1768,7 @@
                 <w:noProof/>
                 <w:webHidden/>
               </w:rPr>
-              <w:instrText xml:space="preserve"> PAGEREF _Toc516046681 \h </w:instrText>
+              <w:instrText xml:space="preserve"> PAGEREF _Toc516050391 \h </w:instrText>
             </w:r>
             <w:r>
               <w:rPr>
@@ -1811,7 +1811,7 @@
               <w:color w:val="auto"/>
             </w:rPr>
           </w:pPr>
-          <w:hyperlink w:anchor="_Toc516046682" w:history="1">
+          <w:hyperlink w:anchor="_Toc516050392" w:history="1">
             <w:r>
               <w:rPr>
                 <w:rStyle w:val="Hyperlnk"/>
@@ -1853,7 +1853,7 @@
                 <w:noProof/>
                 <w:webHidden/>
               </w:rPr>
-              <w:instrText xml:space="preserve"> PAGEREF _Toc516046682 \h </w:instrText>
+              <w:instrText xml:space="preserve"> PAGEREF _Toc516050392 \h </w:instrText>
             </w:r>
             <w:r>
               <w:rPr>
@@ -1895,7 +1895,7 @@
               <w:noProof/>
             </w:rPr>
           </w:pPr>
-          <w:hyperlink w:anchor="_Toc516046683" w:history="1">
+          <w:hyperlink w:anchor="_Toc516050393" w:history="1">
             <w:r>
               <w:rPr>
                 <w:rStyle w:val="Hyperlnk"/>
@@ -1936,7 +1936,7 @@
                 <w:noProof/>
                 <w:webHidden/>
               </w:rPr>
-              <w:instrText xml:space="preserve"> PAGEREF _Toc516046683 \h </w:instrText>
+              <w:instrText xml:space="preserve"> PAGEREF _Toc516050393 \h </w:instrText>
             </w:r>
             <w:r>
               <w:rPr>
@@ -1978,7 +1978,7 @@
               <w:noProof/>
             </w:rPr>
           </w:pPr>
-          <w:hyperlink w:anchor="_Toc516046684" w:history="1">
+          <w:hyperlink w:anchor="_Toc516050394" w:history="1">
             <w:r>
               <w:rPr>
                 <w:rStyle w:val="Hyperlnk"/>
@@ -2019,7 +2019,7 @@
                 <w:noProof/>
                 <w:webHidden/>
               </w:rPr>
-              <w:instrText xml:space="preserve"> PAGEREF _Toc516046684 \h </w:instrText>
+              <w:instrText xml:space="preserve"> PAGEREF _Toc516050394 \h </w:instrText>
             </w:r>
             <w:r>
               <w:rPr>
@@ -2061,7 +2061,7 @@
               <w:noProof/>
             </w:rPr>
           </w:pPr>
-          <w:hyperlink w:anchor="_Toc516046685" w:history="1">
+          <w:hyperlink w:anchor="_Toc516050395" w:history="1">
             <w:r>
               <w:rPr>
                 <w:rStyle w:val="Hyperlnk"/>
@@ -2102,7 +2102,7 @@
                 <w:noProof/>
                 <w:webHidden/>
               </w:rPr>
-              <w:instrText xml:space="preserve"> PAGEREF _Toc516046685 \h </w:instrText>
+              <w:instrText xml:space="preserve"> PAGEREF _Toc516050395 \h </w:instrText>
             </w:r>
             <w:r>
               <w:rPr>
@@ -2144,7 +2144,7 @@
               <w:noProof/>
             </w:rPr>
           </w:pPr>
-          <w:hyperlink w:anchor="_Toc516046686" w:history="1">
+          <w:hyperlink w:anchor="_Toc516050396" w:history="1">
             <w:r>
               <w:rPr>
                 <w:rStyle w:val="Hyperlnk"/>
@@ -2185,7 +2185,7 @@
                 <w:noProof/>
                 <w:webHidden/>
               </w:rPr>
-              <w:instrText xml:space="preserve"> PAGEREF _Toc516046686 \h </w:instrText>
+              <w:instrText xml:space="preserve"> PAGEREF _Toc516050396 \h </w:instrText>
             </w:r>
             <w:r>
               <w:rPr>
@@ -2227,7 +2227,7 @@
               <w:noProof/>
             </w:rPr>
           </w:pPr>
-          <w:hyperlink w:anchor="_Toc516046687" w:history="1">
+          <w:hyperlink w:anchor="_Toc516050397" w:history="1">
             <w:r>
               <w:rPr>
                 <w:rStyle w:val="Hyperlnk"/>
@@ -2268,7 +2268,7 @@
                 <w:noProof/>
                 <w:webHidden/>
               </w:rPr>
-              <w:instrText xml:space="preserve"> PAGEREF _Toc516046687 \h </w:instrText>
+              <w:instrText xml:space="preserve"> PAGEREF _Toc516050397 \h </w:instrText>
             </w:r>
             <w:r>
               <w:rPr>
@@ -2310,7 +2310,7 @@
               <w:noProof/>
             </w:rPr>
           </w:pPr>
-          <w:hyperlink w:anchor="_Toc516046688" w:history="1">
+          <w:hyperlink w:anchor="_Toc516050398" w:history="1">
             <w:r>
               <w:rPr>
                 <w:rStyle w:val="Hyperlnk"/>
@@ -2351,7 +2351,7 @@
                 <w:noProof/>
                 <w:webHidden/>
               </w:rPr>
-              <w:instrText xml:space="preserve"> PAGEREF _Toc516046688 \h </w:instrText>
+              <w:instrText xml:space="preserve"> PAGEREF _Toc516050398 \h </w:instrText>
             </w:r>
             <w:r>
               <w:rPr>
@@ -2393,7 +2393,7 @@
               <w:noProof/>
             </w:rPr>
           </w:pPr>
-          <w:hyperlink w:anchor="_Toc516046689" w:history="1">
+          <w:hyperlink w:anchor="_Toc516050399" w:history="1">
             <w:r>
               <w:rPr>
                 <w:rStyle w:val="Hyperlnk"/>
@@ -2434,7 +2434,7 @@
                 <w:noProof/>
                 <w:webHidden/>
               </w:rPr>
-              <w:instrText xml:space="preserve"> PAGEREF _Toc516046689 \h </w:instrText>
+              <w:instrText xml:space="preserve"> PAGEREF _Toc516050399 \h </w:instrText>
             </w:r>
             <w:r>
               <w:rPr>
@@ -2454,7 +2454,7 @@
                 <w:noProof/>
                 <w:webHidden/>
               </w:rPr>
-              <w:t>9</w:t>
+              <w:t>8</w:t>
             </w:r>
             <w:r>
               <w:rPr>
@@ -2476,7 +2476,7 @@
               <w:noProof/>
             </w:rPr>
           </w:pPr>
-          <w:hyperlink w:anchor="_Toc516046690" w:history="1">
+          <w:hyperlink w:anchor="_Toc516050400" w:history="1">
             <w:r>
               <w:rPr>
                 <w:rStyle w:val="Hyperlnk"/>
@@ -2517,7 +2517,7 @@
                 <w:noProof/>
                 <w:webHidden/>
               </w:rPr>
-              <w:instrText xml:space="preserve"> PAGEREF _Toc516046690 \h </w:instrText>
+              <w:instrText xml:space="preserve"> PAGEREF _Toc516050400 \h </w:instrText>
             </w:r>
             <w:r>
               <w:rPr>
@@ -2559,7 +2559,7 @@
               <w:noProof/>
             </w:rPr>
           </w:pPr>
-          <w:hyperlink w:anchor="_Toc516046691" w:history="1">
+          <w:hyperlink w:anchor="_Toc516050401" w:history="1">
             <w:r>
               <w:rPr>
                 <w:rStyle w:val="Hyperlnk"/>
@@ -2600,7 +2600,7 @@
                 <w:noProof/>
                 <w:webHidden/>
               </w:rPr>
-              <w:instrText xml:space="preserve"> PAGEREF _Toc516046691 \h </w:instrText>
+              <w:instrText xml:space="preserve"> PAGEREF _Toc516050401 \h </w:instrText>
             </w:r>
             <w:r>
               <w:rPr>
@@ -2642,7 +2642,7 @@
               <w:noProof/>
             </w:rPr>
           </w:pPr>
-          <w:hyperlink w:anchor="_Toc516046692" w:history="1">
+          <w:hyperlink w:anchor="_Toc516050402" w:history="1">
             <w:r>
               <w:rPr>
                 <w:rStyle w:val="Hyperlnk"/>
@@ -2683,7 +2683,7 @@
                 <w:noProof/>
                 <w:webHidden/>
               </w:rPr>
-              <w:instrText xml:space="preserve"> PAGEREF _Toc516046692 \h </w:instrText>
+              <w:instrText xml:space="preserve"> PAGEREF _Toc516050402 \h </w:instrText>
             </w:r>
             <w:r>
               <w:rPr>
@@ -2703,7 +2703,7 @@
                 <w:noProof/>
                 <w:webHidden/>
               </w:rPr>
-              <w:t>10</w:t>
+              <w:t>9</w:t>
             </w:r>
             <w:r>
               <w:rPr>
@@ -2725,7 +2725,7 @@
               <w:noProof/>
             </w:rPr>
           </w:pPr>
-          <w:hyperlink w:anchor="_Toc516046693" w:history="1">
+          <w:hyperlink w:anchor="_Toc516050403" w:history="1">
             <w:r>
               <w:rPr>
                 <w:rStyle w:val="Hyperlnk"/>
@@ -2768,7 +2768,7 @@
                 <w:noProof/>
                 <w:webHidden/>
               </w:rPr>
-              <w:instrText xml:space="preserve"> PAGEREF _Toc516046693 \h </w:instrText>
+              <w:instrText xml:space="preserve"> PAGEREF _Toc516050403 \h </w:instrText>
             </w:r>
             <w:r>
               <w:rPr>
@@ -2810,7 +2810,7 @@
               <w:noProof/>
             </w:rPr>
           </w:pPr>
-          <w:hyperlink w:anchor="_Toc516046694" w:history="1">
+          <w:hyperlink w:anchor="_Toc516050404" w:history="1">
             <w:r>
               <w:rPr>
                 <w:rStyle w:val="Hyperlnk"/>
@@ -2851,7 +2851,7 @@
                 <w:noProof/>
                 <w:webHidden/>
               </w:rPr>
-              <w:instrText xml:space="preserve"> PAGEREF _Toc516046694 \h </w:instrText>
+              <w:instrText xml:space="preserve"> PAGEREF _Toc516050404 \h </w:instrText>
             </w:r>
             <w:r>
               <w:rPr>
@@ -2871,7 +2871,7 @@
                 <w:noProof/>
                 <w:webHidden/>
               </w:rPr>
-              <w:t>11</w:t>
+              <w:t>10</w:t>
             </w:r>
             <w:r>
               <w:rPr>
@@ -2893,7 +2893,7 @@
               <w:noProof/>
             </w:rPr>
           </w:pPr>
-          <w:hyperlink w:anchor="_Toc516046695" w:history="1">
+          <w:hyperlink w:anchor="_Toc516050405" w:history="1">
             <w:r>
               <w:rPr>
                 <w:rStyle w:val="Hyperlnk"/>
@@ -2934,7 +2934,7 @@
                 <w:noProof/>
                 <w:webHidden/>
               </w:rPr>
-              <w:instrText xml:space="preserve"> PAGEREF _Toc516046695 \h </w:instrText>
+              <w:instrText xml:space="preserve"> PAGEREF _Toc516050405 \h </w:instrText>
             </w:r>
             <w:r>
               <w:rPr>
@@ -2954,7 +2954,7 @@
                 <w:noProof/>
                 <w:webHidden/>
               </w:rPr>
-              <w:t>11</w:t>
+              <w:t>10</w:t>
             </w:r>
             <w:r>
               <w:rPr>
@@ -2976,7 +2976,7 @@
               <w:noProof/>
             </w:rPr>
           </w:pPr>
-          <w:hyperlink w:anchor="_Toc516046696" w:history="1">
+          <w:hyperlink w:anchor="_Toc516050406" w:history="1">
             <w:r>
               <w:rPr>
                 <w:rStyle w:val="Hyperlnk"/>
@@ -3017,7 +3017,7 @@
                 <w:noProof/>
                 <w:webHidden/>
               </w:rPr>
-              <w:instrText xml:space="preserve"> PAGEREF _Toc516046696 \h </w:instrText>
+              <w:instrText xml:space="preserve"> PAGEREF _Toc516050406 \h </w:instrText>
             </w:r>
             <w:r>
               <w:rPr>
@@ -3037,7 +3037,7 @@
                 <w:noProof/>
                 <w:webHidden/>
               </w:rPr>
-              <w:t>11</w:t>
+              <w:t>10</w:t>
             </w:r>
             <w:r>
               <w:rPr>
@@ -3059,7 +3059,7 @@
               <w:noProof/>
             </w:rPr>
           </w:pPr>
-          <w:hyperlink w:anchor="_Toc516046697" w:history="1">
+          <w:hyperlink w:anchor="_Toc516050407" w:history="1">
             <w:r>
               <w:rPr>
                 <w:rStyle w:val="Hyperlnk"/>
@@ -3100,7 +3100,7 @@
                 <w:noProof/>
                 <w:webHidden/>
               </w:rPr>
-              <w:instrText xml:space="preserve"> PAGEREF _Toc516046697 \h </w:instrText>
+              <w:instrText xml:space="preserve"> PAGEREF _Toc516050407 \h </w:instrText>
             </w:r>
             <w:r>
               <w:rPr>
@@ -3142,7 +3142,7 @@
               <w:noProof/>
             </w:rPr>
           </w:pPr>
-          <w:hyperlink w:anchor="_Toc516046698" w:history="1">
+          <w:hyperlink w:anchor="_Toc516050408" w:history="1">
             <w:r>
               <w:rPr>
                 <w:rStyle w:val="Hyperlnk"/>
@@ -3183,7 +3183,7 @@
                 <w:noProof/>
                 <w:webHidden/>
               </w:rPr>
-              <w:instrText xml:space="preserve"> PAGEREF _Toc516046698 \h </w:instrText>
+              <w:instrText xml:space="preserve"> PAGEREF _Toc516050408 \h </w:instrText>
             </w:r>
             <w:r>
               <w:rPr>
@@ -3225,7 +3225,7 @@
               <w:noProof/>
             </w:rPr>
           </w:pPr>
-          <w:hyperlink w:anchor="_Toc516046699" w:history="1">
+          <w:hyperlink w:anchor="_Toc516050409" w:history="1">
             <w:r>
               <w:rPr>
                 <w:rStyle w:val="Hyperlnk"/>
@@ -3266,7 +3266,7 @@
                 <w:noProof/>
                 <w:webHidden/>
               </w:rPr>
-              <w:instrText xml:space="preserve"> PAGEREF _Toc516046699 \h </w:instrText>
+              <w:instrText xml:space="preserve"> PAGEREF _Toc516050409 \h </w:instrText>
             </w:r>
             <w:r>
               <w:rPr>
@@ -3286,7 +3286,7 @@
                 <w:noProof/>
                 <w:webHidden/>
               </w:rPr>
-              <w:t>12</w:t>
+              <w:t>11</w:t>
             </w:r>
             <w:r>
               <w:rPr>
@@ -3308,7 +3308,7 @@
               <w:noProof/>
             </w:rPr>
           </w:pPr>
-          <w:hyperlink w:anchor="_Toc516046700" w:history="1">
+          <w:hyperlink w:anchor="_Toc516050410" w:history="1">
             <w:r>
               <w:rPr>
                 <w:rStyle w:val="Hyperlnk"/>
@@ -3349,7 +3349,7 @@
                 <w:noProof/>
                 <w:webHidden/>
               </w:rPr>
-              <w:instrText xml:space="preserve"> PAGEREF _Toc516046700 \h </w:instrText>
+              <w:instrText xml:space="preserve"> PAGEREF _Toc516050410 \h </w:instrText>
             </w:r>
             <w:r>
               <w:rPr>
@@ -3369,7 +3369,7 @@
                 <w:noProof/>
                 <w:webHidden/>
               </w:rPr>
-              <w:t>12</w:t>
+              <w:t>11</w:t>
             </w:r>
             <w:r>
               <w:rPr>
@@ -3391,7 +3391,7 @@
               <w:noProof/>
             </w:rPr>
           </w:pPr>
-          <w:hyperlink w:anchor="_Toc516046701" w:history="1">
+          <w:hyperlink w:anchor="_Toc516050411" w:history="1">
             <w:r>
               <w:rPr>
                 <w:rStyle w:val="Hyperlnk"/>
@@ -3432,7 +3432,7 @@
                 <w:noProof/>
                 <w:webHidden/>
               </w:rPr>
-              <w:instrText xml:space="preserve"> PAGEREF _Toc516046701 \h </w:instrText>
+              <w:instrText xml:space="preserve"> PAGEREF _Toc516050411 \h </w:instrText>
             </w:r>
             <w:r>
               <w:rPr>
@@ -3474,7 +3474,7 @@
               <w:noProof/>
             </w:rPr>
           </w:pPr>
-          <w:hyperlink w:anchor="_Toc516046702" w:history="1">
+          <w:hyperlink w:anchor="_Toc516050412" w:history="1">
             <w:r>
               <w:rPr>
                 <w:rStyle w:val="Hyperlnk"/>
@@ -3515,7 +3515,7 @@
                 <w:noProof/>
                 <w:webHidden/>
               </w:rPr>
-              <w:instrText xml:space="preserve"> PAGEREF _Toc516046702 \h </w:instrText>
+              <w:instrText xml:space="preserve"> PAGEREF _Toc516050412 \h </w:instrText>
             </w:r>
             <w:r>
               <w:rPr>
@@ -3535,7 +3535,7 @@
                 <w:noProof/>
                 <w:webHidden/>
               </w:rPr>
-              <w:t>13</w:t>
+              <w:t>12</w:t>
             </w:r>
             <w:r>
               <w:rPr>
@@ -3557,7 +3557,7 @@
               <w:noProof/>
             </w:rPr>
           </w:pPr>
-          <w:hyperlink w:anchor="_Toc516046703" w:history="1">
+          <w:hyperlink w:anchor="_Toc516050413" w:history="1">
             <w:r>
               <w:rPr>
                 <w:rStyle w:val="Hyperlnk"/>
@@ -3598,7 +3598,7 @@
                 <w:noProof/>
                 <w:webHidden/>
               </w:rPr>
-              <w:instrText xml:space="preserve"> PAGEREF _Toc516046703 \h </w:instrText>
+              <w:instrText xml:space="preserve"> PAGEREF _Toc516050413 \h </w:instrText>
             </w:r>
             <w:r>
               <w:rPr>
@@ -3640,7 +3640,7 @@
               <w:noProof/>
             </w:rPr>
           </w:pPr>
-          <w:hyperlink w:anchor="_Toc516046704" w:history="1">
+          <w:hyperlink w:anchor="_Toc516050414" w:history="1">
             <w:r>
               <w:rPr>
                 <w:rStyle w:val="Hyperlnk"/>
@@ -3681,7 +3681,7 @@
                 <w:noProof/>
                 <w:webHidden/>
               </w:rPr>
-              <w:instrText xml:space="preserve"> PAGEREF _Toc516046704 \h </w:instrText>
+              <w:instrText xml:space="preserve"> PAGEREF _Toc516050414 \h </w:instrText>
             </w:r>
             <w:r>
               <w:rPr>
@@ -3701,7 +3701,7 @@
                 <w:noProof/>
                 <w:webHidden/>
               </w:rPr>
-              <w:t>14</w:t>
+              <w:t>13</w:t>
             </w:r>
             <w:r>
               <w:rPr>
@@ -3723,7 +3723,7 @@
               <w:noProof/>
             </w:rPr>
           </w:pPr>
-          <w:hyperlink w:anchor="_Toc516046705" w:history="1">
+          <w:hyperlink w:anchor="_Toc516050415" w:history="1">
             <w:r>
               <w:rPr>
                 <w:rStyle w:val="Hyperlnk"/>
@@ -3764,7 +3764,7 @@
                 <w:noProof/>
                 <w:webHidden/>
               </w:rPr>
-              <w:instrText xml:space="preserve"> PAGEREF _Toc516046705 \h </w:instrText>
+              <w:instrText xml:space="preserve"> PAGEREF _Toc516050415 \h </w:instrText>
             </w:r>
             <w:r>
               <w:rPr>
@@ -3784,7 +3784,7 @@
                 <w:noProof/>
                 <w:webHidden/>
               </w:rPr>
-              <w:t>14</w:t>
+              <w:t>13</w:t>
             </w:r>
             <w:r>
               <w:rPr>
@@ -3806,7 +3806,7 @@
               <w:noProof/>
             </w:rPr>
           </w:pPr>
-          <w:hyperlink w:anchor="_Toc516046706" w:history="1">
+          <w:hyperlink w:anchor="_Toc516050416" w:history="1">
             <w:r>
               <w:rPr>
                 <w:rStyle w:val="Hyperlnk"/>
@@ -3847,7 +3847,7 @@
                 <w:noProof/>
                 <w:webHidden/>
               </w:rPr>
-              <w:instrText xml:space="preserve"> PAGEREF _Toc516046706 \h </w:instrText>
+              <w:instrText xml:space="preserve"> PAGEREF _Toc516050416 \h </w:instrText>
             </w:r>
             <w:r>
               <w:rPr>
@@ -3867,7 +3867,7 @@
                 <w:noProof/>
                 <w:webHidden/>
               </w:rPr>
-              <w:t>15</w:t>
+              <w:t>14</w:t>
             </w:r>
             <w:r>
               <w:rPr>
@@ -3889,7 +3889,7 @@
               <w:noProof/>
             </w:rPr>
           </w:pPr>
-          <w:hyperlink w:anchor="_Toc516046707" w:history="1">
+          <w:hyperlink w:anchor="_Toc516050417" w:history="1">
             <w:r>
               <w:rPr>
                 <w:rStyle w:val="Hyperlnk"/>
@@ -3930,7 +3930,7 @@
                 <w:noProof/>
                 <w:webHidden/>
               </w:rPr>
-              <w:instrText xml:space="preserve"> PAGEREF _Toc516046707 \h </w:instrText>
+              <w:instrText xml:space="preserve"> PAGEREF _Toc516050417 \h </w:instrText>
             </w:r>
             <w:r>
               <w:rPr>
@@ -3972,7 +3972,7 @@
               <w:noProof/>
             </w:rPr>
           </w:pPr>
-          <w:hyperlink w:anchor="_Toc516046708" w:history="1">
+          <w:hyperlink w:anchor="_Toc516050418" w:history="1">
             <w:r>
               <w:rPr>
                 <w:rStyle w:val="Hyperlnk"/>
@@ -4013,7 +4013,7 @@
                 <w:noProof/>
                 <w:webHidden/>
               </w:rPr>
-              <w:instrText xml:space="preserve"> PAGEREF _Toc516046708 \h </w:instrText>
+              <w:instrText xml:space="preserve"> PAGEREF _Toc516050418 \h </w:instrText>
             </w:r>
             <w:r>
               <w:rPr>
@@ -4033,7 +4033,7 @@
                 <w:noProof/>
                 <w:webHidden/>
               </w:rPr>
-              <w:t>17</w:t>
+              <w:t>16</w:t>
             </w:r>
             <w:r>
               <w:rPr>
@@ -4055,7 +4055,7 @@
               <w:noProof/>
             </w:rPr>
           </w:pPr>
-          <w:hyperlink w:anchor="_Toc516046709" w:history="1">
+          <w:hyperlink w:anchor="_Toc516050419" w:history="1">
             <w:r>
               <w:rPr>
                 <w:rStyle w:val="Hyperlnk"/>
@@ -4096,7 +4096,7 @@
                 <w:noProof/>
                 <w:webHidden/>
               </w:rPr>
-              <w:instrText xml:space="preserve"> PAGEREF _Toc516046709 \h </w:instrText>
+              <w:instrText xml:space="preserve"> PAGEREF _Toc516050419 \h </w:instrText>
             </w:r>
             <w:r>
               <w:rPr>
@@ -4116,7 +4116,7 @@
                 <w:noProof/>
                 <w:webHidden/>
               </w:rPr>
-              <w:t>19</w:t>
+              <w:t>18</w:t>
             </w:r>
             <w:r>
               <w:rPr>
@@ -4138,7 +4138,7 @@
               <w:noProof/>
             </w:rPr>
           </w:pPr>
-          <w:hyperlink w:anchor="_Toc516046710" w:history="1">
+          <w:hyperlink w:anchor="_Toc516050420" w:history="1">
             <w:r>
               <w:rPr>
                 <w:rStyle w:val="Hyperlnk"/>
@@ -4179,7 +4179,7 @@
                 <w:noProof/>
                 <w:webHidden/>
               </w:rPr>
-              <w:instrText xml:space="preserve"> PAGEREF _Toc516046710 \h </w:instrText>
+              <w:instrText xml:space="preserve"> PAGEREF _Toc516050420 \h </w:instrText>
             </w:r>
             <w:r>
               <w:rPr>
@@ -4199,7 +4199,7 @@
                 <w:noProof/>
                 <w:webHidden/>
               </w:rPr>
-              <w:t>19</w:t>
+              <w:t>18</w:t>
             </w:r>
             <w:r>
               <w:rPr>
@@ -4221,7 +4221,7 @@
               <w:noProof/>
             </w:rPr>
           </w:pPr>
-          <w:hyperlink w:anchor="_Toc516046711" w:history="1">
+          <w:hyperlink w:anchor="_Toc516050421" w:history="1">
             <w:r>
               <w:rPr>
                 <w:rStyle w:val="Hyperlnk"/>
@@ -4241,7 +4241,7 @@
                 <w:rStyle w:val="Hyperlnk"/>
                 <w:noProof/>
               </w:rPr>
-              <w:t>Applikationsversioner TODO</w:t>
+              <w:t>Applikationsversioner</w:t>
             </w:r>
             <w:r>
               <w:rPr>
@@ -4262,7 +4262,7 @@
                 <w:noProof/>
                 <w:webHidden/>
               </w:rPr>
-              <w:instrText xml:space="preserve"> PAGEREF _Toc516046711 \h </w:instrText>
+              <w:instrText xml:space="preserve"> PAGEREF _Toc516050421 \h </w:instrText>
             </w:r>
             <w:r>
               <w:rPr>
@@ -4282,7 +4282,7 @@
                 <w:noProof/>
                 <w:webHidden/>
               </w:rPr>
-              <w:t>19</w:t>
+              <w:t>18</w:t>
             </w:r>
             <w:r>
               <w:rPr>
@@ -4305,7 +4305,7 @@
               <w:color w:val="auto"/>
             </w:rPr>
           </w:pPr>
-          <w:hyperlink w:anchor="_Toc516046712" w:history="1">
+          <w:hyperlink w:anchor="_Toc516050422" w:history="1">
             <w:r>
               <w:rPr>
                 <w:rStyle w:val="Hyperlnk"/>
@@ -4347,7 +4347,7 @@
                 <w:noProof/>
                 <w:webHidden/>
               </w:rPr>
-              <w:instrText xml:space="preserve"> PAGEREF _Toc516046712 \h </w:instrText>
+              <w:instrText xml:space="preserve"> PAGEREF _Toc516050422 \h </w:instrText>
             </w:r>
             <w:r>
               <w:rPr>
@@ -4367,7 +4367,7 @@
                 <w:noProof/>
                 <w:webHidden/>
               </w:rPr>
-              <w:t>19</w:t>
+              <w:t>18</w:t>
             </w:r>
             <w:r>
               <w:rPr>
@@ -4389,7 +4389,7 @@
               <w:noProof/>
             </w:rPr>
           </w:pPr>
-          <w:hyperlink w:anchor="_Toc516046713" w:history="1">
+          <w:hyperlink w:anchor="_Toc516050423" w:history="1">
             <w:r>
               <w:rPr>
                 <w:rStyle w:val="Hyperlnk"/>
@@ -4430,7 +4430,7 @@
                 <w:noProof/>
                 <w:webHidden/>
               </w:rPr>
-              <w:instrText xml:space="preserve"> PAGEREF _Toc516046713 \h </w:instrText>
+              <w:instrText xml:space="preserve"> PAGEREF _Toc516050423 \h </w:instrText>
             </w:r>
             <w:r>
               <w:rPr>
@@ -4450,7 +4450,7 @@
                 <w:noProof/>
                 <w:webHidden/>
               </w:rPr>
-              <w:t>19</w:t>
+              <w:t>18</w:t>
             </w:r>
             <w:r>
               <w:rPr>
@@ -4472,7 +4472,7 @@
               <w:noProof/>
             </w:rPr>
           </w:pPr>
-          <w:hyperlink w:anchor="_Toc516046714" w:history="1">
+          <w:hyperlink w:anchor="_Toc516050424" w:history="1">
             <w:r>
               <w:rPr>
                 <w:rStyle w:val="Hyperlnk"/>
@@ -4513,7 +4513,7 @@
                 <w:noProof/>
                 <w:webHidden/>
               </w:rPr>
-              <w:instrText xml:space="preserve"> PAGEREF _Toc516046714 \h </w:instrText>
+              <w:instrText xml:space="preserve"> PAGEREF _Toc516050424 \h </w:instrText>
             </w:r>
             <w:r>
               <w:rPr>
@@ -4533,7 +4533,7 @@
                 <w:noProof/>
                 <w:webHidden/>
               </w:rPr>
-              <w:t>19</w:t>
+              <w:t>18</w:t>
             </w:r>
             <w:r>
               <w:rPr>
@@ -4555,7 +4555,7 @@
               <w:noProof/>
             </w:rPr>
           </w:pPr>
-          <w:hyperlink w:anchor="_Toc516046715" w:history="1">
+          <w:hyperlink w:anchor="_Toc516050425" w:history="1">
             <w:r>
               <w:rPr>
                 <w:rStyle w:val="Hyperlnk"/>
@@ -4596,7 +4596,7 @@
                 <w:noProof/>
                 <w:webHidden/>
               </w:rPr>
-              <w:instrText xml:space="preserve"> PAGEREF _Toc516046715 \h </w:instrText>
+              <w:instrText xml:space="preserve"> PAGEREF _Toc516050425 \h </w:instrText>
             </w:r>
             <w:r>
               <w:rPr>
@@ -4616,7 +4616,7 @@
                 <w:noProof/>
                 <w:webHidden/>
               </w:rPr>
-              <w:t>20</w:t>
+              <w:t>19</w:t>
             </w:r>
             <w:r>
               <w:rPr>
@@ -4638,7 +4638,7 @@
               <w:noProof/>
             </w:rPr>
           </w:pPr>
-          <w:hyperlink w:anchor="_Toc516046716" w:history="1">
+          <w:hyperlink w:anchor="_Toc516050426" w:history="1">
             <w:r>
               <w:rPr>
                 <w:rStyle w:val="Hyperlnk"/>
@@ -4679,7 +4679,7 @@
                 <w:noProof/>
                 <w:webHidden/>
               </w:rPr>
-              <w:instrText xml:space="preserve"> PAGEREF _Toc516046716 \h </w:instrText>
+              <w:instrText xml:space="preserve"> PAGEREF _Toc516050426 \h </w:instrText>
             </w:r>
             <w:r>
               <w:rPr>
@@ -4699,7 +4699,7 @@
                 <w:noProof/>
                 <w:webHidden/>
               </w:rPr>
-              <w:t>20</w:t>
+              <w:t>19</w:t>
             </w:r>
             <w:r>
               <w:rPr>
@@ -4722,7 +4722,7 @@
               <w:color w:val="auto"/>
             </w:rPr>
           </w:pPr>
-          <w:hyperlink w:anchor="_Toc516046717" w:history="1">
+          <w:hyperlink w:anchor="_Toc516050427" w:history="1">
             <w:r>
               <w:rPr>
                 <w:rStyle w:val="Hyperlnk"/>
@@ -4764,7 +4764,7 @@
                 <w:noProof/>
                 <w:webHidden/>
               </w:rPr>
-              <w:instrText xml:space="preserve"> PAGEREF _Toc516046717 \h </w:instrText>
+              <w:instrText xml:space="preserve"> PAGEREF _Toc516050427 \h </w:instrText>
             </w:r>
             <w:r>
               <w:rPr>
@@ -4784,7 +4784,7 @@
                 <w:noProof/>
                 <w:webHidden/>
               </w:rPr>
-              <w:t>20</w:t>
+              <w:t>19</w:t>
             </w:r>
             <w:r>
               <w:rPr>
@@ -4806,7 +4806,7 @@
               <w:noProof/>
             </w:rPr>
           </w:pPr>
-          <w:hyperlink w:anchor="_Toc516046718" w:history="1">
+          <w:hyperlink w:anchor="_Toc516050428" w:history="1">
             <w:r>
               <w:rPr>
                 <w:rStyle w:val="Hyperlnk"/>
@@ -4847,7 +4847,7 @@
                 <w:noProof/>
                 <w:webHidden/>
               </w:rPr>
-              <w:instrText xml:space="preserve"> PAGEREF _Toc516046718 \h </w:instrText>
+              <w:instrText xml:space="preserve"> PAGEREF _Toc516050428 \h </w:instrText>
             </w:r>
             <w:r>
               <w:rPr>
@@ -4867,7 +4867,7 @@
                 <w:noProof/>
                 <w:webHidden/>
               </w:rPr>
-              <w:t>20</w:t>
+              <w:t>19</w:t>
             </w:r>
             <w:r>
               <w:rPr>
@@ -4889,7 +4889,7 @@
               <w:noProof/>
             </w:rPr>
           </w:pPr>
-          <w:hyperlink w:anchor="_Toc516046719" w:history="1">
+          <w:hyperlink w:anchor="_Toc516050429" w:history="1">
             <w:r>
               <w:rPr>
                 <w:rStyle w:val="Hyperlnk"/>
@@ -4930,7 +4930,7 @@
                 <w:noProof/>
                 <w:webHidden/>
               </w:rPr>
-              <w:instrText xml:space="preserve"> PAGEREF _Toc516046719 \h </w:instrText>
+              <w:instrText xml:space="preserve"> PAGEREF _Toc516050429 \h </w:instrText>
             </w:r>
             <w:r>
               <w:rPr>
@@ -4950,7 +4950,7 @@
                 <w:noProof/>
                 <w:webHidden/>
               </w:rPr>
-              <w:t>20</w:t>
+              <w:t>19</w:t>
             </w:r>
             <w:r>
               <w:rPr>
@@ -4972,7 +4972,7 @@
               <w:noProof/>
             </w:rPr>
           </w:pPr>
-          <w:hyperlink w:anchor="_Toc516046720" w:history="1">
+          <w:hyperlink w:anchor="_Toc516050430" w:history="1">
             <w:r>
               <w:rPr>
                 <w:rStyle w:val="Hyperlnk"/>
@@ -5013,7 +5013,7 @@
                 <w:noProof/>
                 <w:webHidden/>
               </w:rPr>
-              <w:instrText xml:space="preserve"> PAGEREF _Toc516046720 \h </w:instrText>
+              <w:instrText xml:space="preserve"> PAGEREF _Toc516050430 \h </w:instrText>
             </w:r>
             <w:r>
               <w:rPr>
@@ -5033,7 +5033,7 @@
                 <w:noProof/>
                 <w:webHidden/>
               </w:rPr>
-              <w:t>20</w:t>
+              <w:t>19</w:t>
             </w:r>
             <w:r>
               <w:rPr>
@@ -5075,7 +5075,7 @@
       <w:pPr>
         <w:pStyle w:val="Rubrik1"/>
       </w:pPr>
-      <w:bookmarkStart w:id="2" w:name="_Toc516046673"/>
+      <w:bookmarkStart w:id="2" w:name="_Toc516050383"/>
       <w:r>
         <w:lastRenderedPageBreak/>
         <w:t>Inledning</w:t>
@@ -5086,7 +5086,7 @@
       <w:pPr>
         <w:pStyle w:val="Rubrik2"/>
       </w:pPr>
-      <w:bookmarkStart w:id="3" w:name="_Toc516046674"/>
+      <w:bookmarkStart w:id="3" w:name="_Toc516050384"/>
       <w:r>
         <w:t>Syfte</w:t>
       </w:r>
@@ -5131,7 +5131,7 @@
       <w:pPr>
         <w:pStyle w:val="Rubrik2"/>
       </w:pPr>
-      <w:bookmarkStart w:id="4" w:name="_Toc516046675"/>
+      <w:bookmarkStart w:id="4" w:name="_Toc516050385"/>
       <w:r>
         <w:t>Definitioner och förkortningar</w:t>
       </w:r>
@@ -5199,7 +5199,7 @@
       <w:pPr>
         <w:pStyle w:val="Rubrik1"/>
       </w:pPr>
-      <w:bookmarkStart w:id="5" w:name="_Toc516046676"/>
+      <w:bookmarkStart w:id="5" w:name="_Toc516050386"/>
       <w:proofErr w:type="spellStart"/>
       <w:r>
         <w:t>Arkitekturell</w:t>
@@ -5217,7 +5217,7 @@
       <w:pPr>
         <w:pStyle w:val="Rubrik2"/>
       </w:pPr>
-      <w:bookmarkStart w:id="6" w:name="_Toc516046677"/>
+      <w:bookmarkStart w:id="6" w:name="_Toc516050387"/>
       <w:r>
         <w:t>Övergripande mål</w:t>
       </w:r>
@@ -5407,7 +5407,7 @@
           <w:numId w:val="13"/>
         </w:numPr>
       </w:pPr>
-      <w:bookmarkStart w:id="8" w:name="_Toc516046678"/>
+      <w:bookmarkStart w:id="8" w:name="_Toc516050388"/>
       <w:r>
         <w:t>Interaktion med omvärlden</w:t>
       </w:r>
@@ -5450,7 +5450,7 @@
           <w:numId w:val="13"/>
         </w:numPr>
       </w:pPr>
-      <w:bookmarkStart w:id="9" w:name="_Toc516046679"/>
+      <w:bookmarkStart w:id="9" w:name="_Toc516050389"/>
       <w:r>
         <w:t>Avgränsningar</w:t>
       </w:r>
@@ -5461,12 +5461,11 @@
         <w:t>De huvudsakliga avgränsningarna med avseende på design och implementation är flexibilitet och enkelhet.</w:t>
       </w:r>
     </w:p>
-    <w:p/>
     <w:p>
       <w:pPr>
         <w:pStyle w:val="Rubrik2"/>
       </w:pPr>
-      <w:bookmarkStart w:id="10" w:name="_Toc516046680"/>
+      <w:bookmarkStart w:id="10" w:name="_Toc516050390"/>
       <w:r>
         <w:t>Produkter och programspråk</w:t>
       </w:r>
@@ -6155,7 +6154,7 @@
       <w:pPr>
         <w:pStyle w:val="Rubrik2"/>
       </w:pPr>
-      <w:bookmarkStart w:id="12" w:name="_Toc516046681"/>
+      <w:bookmarkStart w:id="12" w:name="_Toc516050391"/>
       <w:r>
         <w:t>Utvecklingsmiljö och utvecklingsverktyg</w:t>
       </w:r>
@@ -6774,7 +6773,7 @@
         </w:numPr>
       </w:pPr>
       <w:bookmarkStart w:id="14" w:name="_Toc515896086"/>
-      <w:bookmarkStart w:id="15" w:name="_Toc516046682"/>
+      <w:bookmarkStart w:id="15" w:name="_Toc516050392"/>
       <w:proofErr w:type="spellStart"/>
       <w:r>
         <w:t>Arkitekturell</w:t>
@@ -6795,7 +6794,7 @@
         </w:numPr>
       </w:pPr>
       <w:bookmarkStart w:id="16" w:name="_Toc515896087"/>
-      <w:bookmarkStart w:id="17" w:name="_Toc516046683"/>
+      <w:bookmarkStart w:id="17" w:name="_Toc516050393"/>
       <w:proofErr w:type="spellStart"/>
       <w:r>
         <w:t>Arkitekturella</w:t>
@@ -7028,7 +7027,7 @@
       <w:pPr>
         <w:pStyle w:val="Rubrik2"/>
       </w:pPr>
-      <w:bookmarkStart w:id="18" w:name="_Toc516046684"/>
+      <w:bookmarkStart w:id="18" w:name="_Toc516050394"/>
       <w:proofErr w:type="spellStart"/>
       <w:r>
         <w:t>Use</w:t>
@@ -7067,7 +7066,7 @@
       <w:pPr>
         <w:pStyle w:val="Rubrik3"/>
       </w:pPr>
-      <w:bookmarkStart w:id="19" w:name="_Toc516046685"/>
+      <w:bookmarkStart w:id="19" w:name="_Toc516050395"/>
       <w:r>
         <w:t>Översikt</w:t>
       </w:r>
@@ -7152,7 +7151,7 @@
       <w:pPr>
         <w:pStyle w:val="Rubrik3"/>
       </w:pPr>
-      <w:bookmarkStart w:id="20" w:name="_Toc516046686"/>
+      <w:bookmarkStart w:id="20" w:name="_Toc516050396"/>
       <w:r>
         <w:t>Aktörer</w:t>
       </w:r>
@@ -7168,7 +7167,7 @@
         <w:pStyle w:val="Rubrik4"/>
       </w:pPr>
       <w:bookmarkStart w:id="21" w:name="_Ref515969161"/>
-      <w:bookmarkStart w:id="22" w:name="_Toc516046687"/>
+      <w:bookmarkStart w:id="22" w:name="_Toc516050397"/>
       <w:r>
         <w:lastRenderedPageBreak/>
         <w:t>Kund</w:t>
@@ -7183,6 +7182,97 @@
       </w:pPr>
       <w:r>
         <w:t>Kunden kan titta på menyn, granska innehållsförteckningen, välja produkter att lägga i varukorgen, titta och ändra i varukorgen och slutligen skicka beställningen, betala och få kvitto.</w:t>
+      </w:r>
+      <w:r>
+        <w:t xml:space="preserve"> En översikt över dessa </w:t>
+      </w:r>
+      <w:proofErr w:type="spellStart"/>
+      <w:r>
+        <w:t>use</w:t>
+      </w:r>
+      <w:proofErr w:type="spellEnd"/>
+      <w:r>
+        <w:t xml:space="preserve"> </w:t>
+      </w:r>
+      <w:proofErr w:type="spellStart"/>
+      <w:r>
+        <w:t>cases</w:t>
+      </w:r>
+      <w:proofErr w:type="spellEnd"/>
+      <w:r>
+        <w:t xml:space="preserve"> finns i </w:t>
+      </w:r>
+      <w:r>
+        <w:fldChar w:fldCharType="begin"/>
+      </w:r>
+      <w:r>
+        <w:instrText xml:space="preserve"> REF _Ref516049683 \h </w:instrText>
+      </w:r>
+      <w:r>
+        <w:fldChar w:fldCharType="separate"/>
+      </w:r>
+      <w:r>
+        <w:t xml:space="preserve">Figur </w:t>
+      </w:r>
+      <w:r>
+        <w:rPr>
+          <w:noProof/>
+        </w:rPr>
+        <w:t>2</w:t>
+      </w:r>
+      <w:r>
+        <w:fldChar w:fldCharType="end"/>
+      </w:r>
+      <w:r>
+        <w:t xml:space="preserve">, medan </w:t>
+      </w:r>
+      <w:r>
+        <w:fldChar w:fldCharType="begin"/>
+      </w:r>
+      <w:r>
+        <w:instrText xml:space="preserve"> REF _Ref516049805 \h </w:instrText>
+      </w:r>
+      <w:r>
+        <w:fldChar w:fldCharType="separate"/>
+      </w:r>
+      <w:r>
+        <w:t xml:space="preserve">Figur </w:t>
+      </w:r>
+      <w:r>
+        <w:rPr>
+          <w:noProof/>
+        </w:rPr>
+        <w:t>3</w:t>
+      </w:r>
+      <w:r>
+        <w:fldChar w:fldCharType="end"/>
+      </w:r>
+      <w:r>
+        <w:t xml:space="preserve"> och </w:t>
+      </w:r>
+      <w:r>
+        <w:fldChar w:fldCharType="begin"/>
+      </w:r>
+      <w:r>
+        <w:instrText xml:space="preserve"> REF _Ref516049807 \h </w:instrText>
+      </w:r>
+      <w:r>
+        <w:fldChar w:fldCharType="separate"/>
+      </w:r>
+      <w:r>
+        <w:t xml:space="preserve">Figur </w:t>
+      </w:r>
+      <w:r>
+        <w:rPr>
+          <w:noProof/>
+        </w:rPr>
+        <w:t>4</w:t>
+      </w:r>
+      <w:r>
+        <w:fldChar w:fldCharType="end"/>
+      </w:r>
+      <w:r>
+        <w:t xml:space="preserve"> i tabellform visar ytterligare detaljer för några av fallen.</w:t>
       </w:r>
     </w:p>
     <w:p>
@@ -7235,6 +7325,7 @@
       <w:pPr>
         <w:pStyle w:val="Beskrivning"/>
       </w:pPr>
+      <w:bookmarkStart w:id="23" w:name="_Ref516049683"/>
       <w:r>
         <w:t xml:space="preserve">Figur </w:t>
       </w:r>
@@ -7259,6 +7350,7 @@
         </w:rPr>
         <w:fldChar w:fldCharType="end"/>
       </w:r>
+      <w:bookmarkEnd w:id="23"/>
       <w:r>
         <w:t xml:space="preserve"> </w:t>
       </w:r>
@@ -7278,28 +7370,20 @@
       <w:r>
         <w:t xml:space="preserve"> Kund</w:t>
       </w:r>
-    </w:p>
-    <w:p/>
-    <w:p>
-      <w:pPr>
-        <w:keepNext/>
-        <w:spacing w:before="240"/>
-      </w:pPr>
     </w:p>
     <w:p>
       <w:pPr>
         <w:keepNext/>
-        <w:spacing w:before="240"/>
       </w:pPr>
       <w:r>
         <w:rPr>
           <w:noProof/>
         </w:rPr>
         <w:drawing>
-          <wp:inline distT="0" distB="0" distL="0" distR="0" wp14:anchorId="3E38A280" wp14:editId="1DBED60E">
-            <wp:extent cx="4366254" cy="7290261"/>
-            <wp:effectExtent l="0" t="0" r="3175" b="0"/>
-            <wp:docPr id="7" name="Bildobjekt 7"/>
+          <wp:inline distT="0" distB="0" distL="0" distR="0" wp14:anchorId="683EB05B" wp14:editId="521A0674">
+            <wp:extent cx="3333750" cy="3362325"/>
+            <wp:effectExtent l="0" t="0" r="0" b="9525"/>
+            <wp:docPr id="26" name="Bildobjekt 26"/>
             <wp:cNvGraphicFramePr>
               <a:graphicFrameLocks xmlns:a="http://schemas.openxmlformats.org/drawingml/2006/main" noChangeAspect="1"/>
             </wp:cNvGraphicFramePr>
@@ -7319,7 +7403,7 @@
                   <pic:spPr>
                     <a:xfrm>
                       <a:off x="0" y="0"/>
-                      <a:ext cx="4393090" cy="7335068"/>
+                      <a:ext cx="3333750" cy="3362325"/>
                     </a:xfrm>
                     <a:prstGeom prst="rect">
                       <a:avLst/>
@@ -7336,6 +7420,7 @@
       <w:pPr>
         <w:pStyle w:val="Beskrivning"/>
       </w:pPr>
+      <w:bookmarkStart w:id="24" w:name="_Ref516049805"/>
       <w:r>
         <w:t xml:space="preserve">Figur </w:t>
       </w:r>
@@ -7355,17 +7440,15 @@
         <w:t>3</w:t>
       </w:r>
       <w:r>
-        <w:rPr>
-          <w:noProof/>
-        </w:rPr>
         <w:fldChar w:fldCharType="end"/>
       </w:r>
-      <w:r>
-        <w:t xml:space="preserve"> Några </w:t>
+      <w:bookmarkEnd w:id="24"/>
+      <w:r>
+        <w:t xml:space="preserve"> </w:t>
       </w:r>
       <w:proofErr w:type="spellStart"/>
       <w:r>
-        <w:t>use</w:t>
+        <w:t>Use</w:t>
       </w:r>
       <w:proofErr w:type="spellEnd"/>
       <w:r>
@@ -7377,36 +7460,10 @@
       </w:r>
       <w:proofErr w:type="spellEnd"/>
       <w:r>
+        <w:t xml:space="preserve"> Titta på menyn, Välja produkt och Granska varukorgen</w:t>
+      </w:r>
+      <w:r>
         <w:t xml:space="preserve"> för Kund i tabellform</w:t>
-      </w:r>
-    </w:p>
-    <w:p>
-      <w:pPr>
-        <w:pStyle w:val="Rubrik4"/>
-      </w:pPr>
-      <w:bookmarkStart w:id="23" w:name="_Ref515969323"/>
-      <w:bookmarkStart w:id="24" w:name="_Toc516046688"/>
-      <w:r>
-        <w:t>Personal</w:t>
-      </w:r>
-      <w:bookmarkEnd w:id="23"/>
-      <w:bookmarkEnd w:id="24"/>
-    </w:p>
-    <w:p>
-      <w:pPr>
-        <w:spacing w:before="240"/>
-      </w:pPr>
-      <w:r>
-        <w:t xml:space="preserve">Personalen hanterar beställningen och ser till att kunden får sin mat och dryck. Eftersom kunderna också kan ställa frågor om produkterna direkt till personalen istället för att söka information i systemet ligger </w:t>
-      </w:r>
-      <w:r>
-        <w:rPr>
-          <w:i/>
-        </w:rPr>
-        <w:t>Få fråga om produkt</w:t>
-      </w:r>
-      <w:r>
-        <w:t xml:space="preserve"> utanför själva systemet, och då kan de vid behov ta fram information om produkten från systemet.</w:t>
       </w:r>
     </w:p>
     <w:p>
@@ -7419,10 +7476,10 @@
         </w:rPr>
         <w:lastRenderedPageBreak/>
         <w:drawing>
-          <wp:inline distT="0" distB="0" distL="0" distR="0" wp14:anchorId="5CC7CCA3" wp14:editId="780265F9">
-            <wp:extent cx="4475014" cy="4172989"/>
-            <wp:effectExtent l="0" t="0" r="0" b="5715"/>
-            <wp:docPr id="25" name="Bildobjekt 25"/>
+          <wp:inline distT="0" distB="0" distL="0" distR="0" wp14:anchorId="28DBF0DC" wp14:editId="40705A68">
+            <wp:extent cx="3371850" cy="5267325"/>
+            <wp:effectExtent l="0" t="0" r="0" b="9525"/>
+            <wp:docPr id="27" name="Bildobjekt 27"/>
             <wp:cNvGraphicFramePr>
               <a:graphicFrameLocks xmlns:a="http://schemas.openxmlformats.org/drawingml/2006/main" noChangeAspect="1"/>
             </wp:cNvGraphicFramePr>
@@ -7442,7 +7499,7 @@
                   <pic:spPr>
                     <a:xfrm>
                       <a:off x="0" y="0"/>
-                      <a:ext cx="4486199" cy="4183419"/>
+                      <a:ext cx="3371850" cy="5267325"/>
                     </a:xfrm>
                     <a:prstGeom prst="rect">
                       <a:avLst/>
@@ -7459,6 +7516,148 @@
       <w:pPr>
         <w:pStyle w:val="Beskrivning"/>
       </w:pPr>
+      <w:bookmarkStart w:id="25" w:name="_Ref516049807"/>
+      <w:r>
+        <w:t xml:space="preserve">Figur </w:t>
+      </w:r>
+      <w:r>
+        <w:fldChar w:fldCharType="begin"/>
+      </w:r>
+      <w:r>
+        <w:instrText xml:space="preserve"> SEQ Figur \* ARABIC </w:instrText>
+      </w:r>
+      <w:r>
+        <w:fldChar w:fldCharType="separate"/>
+      </w:r>
+      <w:r>
+        <w:rPr>
+          <w:noProof/>
+        </w:rPr>
+        <w:t>4</w:t>
+      </w:r>
+      <w:r>
+        <w:fldChar w:fldCharType="end"/>
+      </w:r>
+      <w:bookmarkEnd w:id="25"/>
+      <w:r>
+        <w:t xml:space="preserve"> </w:t>
+      </w:r>
+      <w:proofErr w:type="spellStart"/>
+      <w:r>
+        <w:t>U</w:t>
+      </w:r>
+      <w:r>
+        <w:t>se</w:t>
+      </w:r>
+      <w:proofErr w:type="spellEnd"/>
+      <w:r>
+        <w:t xml:space="preserve"> </w:t>
+      </w:r>
+      <w:proofErr w:type="spellStart"/>
+      <w:r>
+        <w:t>cases</w:t>
+      </w:r>
+      <w:proofErr w:type="spellEnd"/>
+      <w:r>
+        <w:t xml:space="preserve"> för</w:t>
+      </w:r>
+      <w:r>
+        <w:t xml:space="preserve"> när Kund ändrar i varukorgen</w:t>
+      </w:r>
+      <w:r>
+        <w:t xml:space="preserve"> </w:t>
+      </w:r>
+      <w:r>
+        <w:t xml:space="preserve">i </w:t>
+      </w:r>
+      <w:r>
+        <w:t>tabellform</w:t>
+      </w:r>
+    </w:p>
+    <w:p>
+      <w:pPr>
+        <w:pStyle w:val="Beskrivning"/>
+      </w:pPr>
+    </w:p>
+    <w:p>
+      <w:pPr>
+        <w:pStyle w:val="Rubrik4"/>
+      </w:pPr>
+      <w:bookmarkStart w:id="26" w:name="_Ref515969323"/>
+      <w:bookmarkStart w:id="27" w:name="_Toc516050398"/>
+      <w:r>
+        <w:t>Personal</w:t>
+      </w:r>
+      <w:bookmarkEnd w:id="26"/>
+      <w:bookmarkEnd w:id="27"/>
+    </w:p>
+    <w:p>
+      <w:pPr>
+        <w:spacing w:before="240"/>
+      </w:pPr>
+      <w:r>
+        <w:t xml:space="preserve">Personalen hanterar beställningen och ser till att kunden får sin mat och dryck. Eftersom kunderna också kan ställa frågor om produkterna direkt till personalen istället för att söka information i systemet ligger </w:t>
+      </w:r>
+      <w:r>
+        <w:rPr>
+          <w:i/>
+        </w:rPr>
+        <w:t>Få fråga om produkt</w:t>
+      </w:r>
+      <w:r>
+        <w:t xml:space="preserve"> utanför själva systemet, och då kan de vid behov ta fram information om produkten från systemet.</w:t>
+      </w:r>
+    </w:p>
+    <w:p>
+      <w:pPr>
+        <w:keepNext/>
+      </w:pPr>
+      <w:r>
+        <w:rPr>
+          <w:noProof/>
+        </w:rPr>
+        <w:lastRenderedPageBreak/>
+        <w:drawing>
+          <wp:inline distT="0" distB="0" distL="0" distR="0" wp14:anchorId="5CC7CCA3" wp14:editId="780265F9">
+            <wp:extent cx="3729600" cy="3477600"/>
+            <wp:effectExtent l="0" t="0" r="4445" b="8890"/>
+            <wp:docPr id="25" name="Bildobjekt 25"/>
+            <wp:cNvGraphicFramePr>
+              <a:graphicFrameLocks xmlns:a="http://schemas.openxmlformats.org/drawingml/2006/main" noChangeAspect="1"/>
+            </wp:cNvGraphicFramePr>
+            <a:graphic xmlns:a="http://schemas.openxmlformats.org/drawingml/2006/main">
+              <a:graphicData uri="http://schemas.openxmlformats.org/drawingml/2006/picture">
+                <pic:pic xmlns:pic="http://schemas.openxmlformats.org/drawingml/2006/picture">
+                  <pic:nvPicPr>
+                    <pic:cNvPr id="1" name=""/>
+                    <pic:cNvPicPr/>
+                  </pic:nvPicPr>
+                  <pic:blipFill>
+                    <a:blip r:embed="rId15"/>
+                    <a:stretch>
+                      <a:fillRect/>
+                    </a:stretch>
+                  </pic:blipFill>
+                  <pic:spPr>
+                    <a:xfrm>
+                      <a:off x="0" y="0"/>
+                      <a:ext cx="3729600" cy="3477600"/>
+                    </a:xfrm>
+                    <a:prstGeom prst="rect">
+                      <a:avLst/>
+                    </a:prstGeom>
+                  </pic:spPr>
+                </pic:pic>
+              </a:graphicData>
+            </a:graphic>
+          </wp:inline>
+        </w:drawing>
+      </w:r>
+    </w:p>
+    <w:p>
+      <w:pPr>
+        <w:pStyle w:val="Beskrivning"/>
+      </w:pPr>
       <w:proofErr w:type="spellStart"/>
       <w:r>
         <w:rPr>
@@ -7490,7 +7689,7 @@
           <w:noProof/>
           <w:lang w:val="en-US"/>
         </w:rPr>
-        <w:t>4</w:t>
+        <w:t>5</w:t>
       </w:r>
       <w:r>
         <w:rPr>
@@ -7509,14 +7708,13 @@
       <w:pPr>
         <w:pStyle w:val="Rubrik4"/>
       </w:pPr>
-      <w:bookmarkStart w:id="25" w:name="_Ref515969325"/>
-      <w:bookmarkStart w:id="26" w:name="_Toc516046689"/>
-      <w:r>
-        <w:lastRenderedPageBreak/>
+      <w:bookmarkStart w:id="28" w:name="_Ref515969325"/>
+      <w:bookmarkStart w:id="29" w:name="_Toc516050399"/>
+      <w:r>
         <w:t>Ägare</w:t>
       </w:r>
-      <w:bookmarkEnd w:id="25"/>
-      <w:bookmarkEnd w:id="26"/>
+      <w:bookmarkEnd w:id="28"/>
+      <w:bookmarkEnd w:id="29"/>
     </w:p>
     <w:p>
       <w:pPr>
@@ -7525,6 +7723,73 @@
       </w:pPr>
       <w:r>
         <w:t>Ägaren står för det administrativa, lägger till, tar bort och ändrar produkter på menyn och deras pris. Denne kan också ta ut rapporter ur systemet.</w:t>
+      </w:r>
+      <w:r>
+        <w:t xml:space="preserve"> </w:t>
+      </w:r>
+      <w:r>
+        <w:fldChar w:fldCharType="begin"/>
+      </w:r>
+      <w:r>
+        <w:instrText xml:space="preserve"> REF _Ref516050080 \h </w:instrText>
+      </w:r>
+      <w:r>
+        <w:fldChar w:fldCharType="separate"/>
+      </w:r>
+      <w:r>
+        <w:t xml:space="preserve">Figur </w:t>
+      </w:r>
+      <w:r>
+        <w:rPr>
+          <w:noProof/>
+        </w:rPr>
+        <w:t>6</w:t>
+      </w:r>
+      <w:r>
+        <w:fldChar w:fldCharType="end"/>
+      </w:r>
+      <w:r>
+        <w:t xml:space="preserve"> visar en översikt över ägarens </w:t>
+      </w:r>
+      <w:proofErr w:type="spellStart"/>
+      <w:r>
+        <w:t>use</w:t>
+      </w:r>
+      <w:proofErr w:type="spellEnd"/>
+      <w:r>
+        <w:t xml:space="preserve"> </w:t>
+      </w:r>
+      <w:proofErr w:type="spellStart"/>
+      <w:r>
+        <w:t>cases</w:t>
+      </w:r>
+      <w:proofErr w:type="spellEnd"/>
+      <w:r>
+        <w:t xml:space="preserve"> och </w:t>
+      </w:r>
+      <w:r>
+        <w:fldChar w:fldCharType="begin"/>
+      </w:r>
+      <w:r>
+        <w:instrText xml:space="preserve"> REF _Ref516050086 \h </w:instrText>
+      </w:r>
+      <w:r>
+        <w:fldChar w:fldCharType="separate"/>
+      </w:r>
+      <w:r>
+        <w:t xml:space="preserve">Figur </w:t>
+      </w:r>
+      <w:r>
+        <w:rPr>
+          <w:noProof/>
+        </w:rPr>
+        <w:t>7</w:t>
+      </w:r>
+      <w:r>
+        <w:fldChar w:fldCharType="end"/>
+      </w:r>
+      <w:r>
+        <w:t xml:space="preserve"> visar fler detaljer.</w:t>
       </w:r>
     </w:p>
     <w:p>
@@ -7537,7 +7802,7 @@
         </w:rPr>
         <w:drawing>
           <wp:inline distT="0" distB="0" distL="0" distR="0">
-            <wp:extent cx="5715000" cy="5715000"/>
+            <wp:extent cx="3962400" cy="3962400"/>
             <wp:effectExtent l="0" t="0" r="0" b="0"/>
             <wp:docPr id="22" name="Bildobjekt 22"/>
             <wp:cNvGraphicFramePr>
@@ -7553,7 +7818,7 @@
                     </pic:cNvPicPr>
                   </pic:nvPicPr>
                   <pic:blipFill>
-                    <a:blip r:embed="rId15">
+                    <a:blip r:embed="rId16">
                       <a:extLst>
                         <a:ext uri="{28A0092B-C50C-407E-A947-70E740481C1C}">
                           <a14:useLocalDpi xmlns:a14="http://schemas.microsoft.com/office/drawing/2010/main" val="0"/>
@@ -7568,7 +7833,7 @@
                   <pic:spPr bwMode="auto">
                     <a:xfrm>
                       <a:off x="0" y="0"/>
-                      <a:ext cx="5715000" cy="5715000"/>
+                      <a:ext cx="3962476" cy="3962476"/>
                     </a:xfrm>
                     <a:prstGeom prst="rect">
                       <a:avLst/>
@@ -7589,6 +7854,7 @@
       <w:pPr>
         <w:pStyle w:val="Beskrivning"/>
       </w:pPr>
+      <w:bookmarkStart w:id="30" w:name="_Ref516050080"/>
       <w:r>
         <w:t xml:space="preserve">Figur </w:t>
       </w:r>
@@ -7605,7 +7871,7 @@
         <w:rPr>
           <w:noProof/>
         </w:rPr>
-        <w:t>5</w:t>
+        <w:t>6</w:t>
       </w:r>
       <w:r>
         <w:rPr>
@@ -7613,6 +7879,7 @@
         </w:rPr>
         <w:fldChar w:fldCharType="end"/>
       </w:r>
+      <w:bookmarkEnd w:id="30"/>
       <w:r>
         <w:t xml:space="preserve"> </w:t>
       </w:r>
@@ -7623,94 +7890,6 @@
       <w:proofErr w:type="spellEnd"/>
       <w:r>
         <w:t xml:space="preserve"> Cases Ägare</w:t>
-      </w:r>
-    </w:p>
-    <w:p>
-      <w:pPr>
-        <w:pStyle w:val="Rubrik4"/>
-      </w:pPr>
-      <w:bookmarkStart w:id="27" w:name="_Toc516046690"/>
-      <w:r>
-        <w:t>Betalning</w:t>
-      </w:r>
-      <w:bookmarkEnd w:id="27"/>
-    </w:p>
-    <w:p>
-      <w:r>
-        <w:t>Betalningen är en aktör utanför applikationen.</w:t>
-      </w:r>
-    </w:p>
-    <w:p>
-      <w:r>
-        <w:t>När en betalning sker skickas den till aktören som ger en konfirmation om betalningen gick igenom eller ej.</w:t>
-      </w:r>
-    </w:p>
-    <w:p/>
-    <w:p>
-      <w:pPr>
-        <w:pStyle w:val="Rubrik2"/>
-      </w:pPr>
-      <w:bookmarkStart w:id="28" w:name="_Toc516046691"/>
-      <w:proofErr w:type="spellStart"/>
-      <w:r>
-        <w:t>Logical</w:t>
-      </w:r>
-      <w:proofErr w:type="spellEnd"/>
-      <w:r>
-        <w:t xml:space="preserve"> </w:t>
-      </w:r>
-      <w:proofErr w:type="spellStart"/>
-      <w:r>
-        <w:t>View</w:t>
-      </w:r>
-      <w:proofErr w:type="spellEnd"/>
-      <w:r>
-        <w:t xml:space="preserve"> (Logisk vy)</w:t>
-      </w:r>
-      <w:bookmarkEnd w:id="28"/>
-    </w:p>
-    <w:p>
-      <w:r>
-        <w:t>Klassdiagrammet i</w:t>
-      </w:r>
-      <w:r>
-        <w:t xml:space="preserve"> </w:t>
-      </w:r>
-      <w:r>
-        <w:fldChar w:fldCharType="begin"/>
-      </w:r>
-      <w:r>
-        <w:instrText xml:space="preserve"> REF _Ref516040422 \h </w:instrText>
-      </w:r>
-      <w:r>
-        <w:fldChar w:fldCharType="separate"/>
-      </w:r>
-      <w:r>
-        <w:t xml:space="preserve">Figur </w:t>
-      </w:r>
-      <w:r>
-        <w:rPr>
-          <w:noProof/>
-        </w:rPr>
-        <w:t>6</w:t>
-      </w:r>
-      <w:r>
-        <w:fldChar w:fldCharType="end"/>
-      </w:r>
-      <w:r>
-        <w:t xml:space="preserve"> visar komponenterna i systemet och hur de är utformade för att fungera med varandra. Det ger id</w:t>
-      </w:r>
-      <w:r>
-        <w:t>é</w:t>
-      </w:r>
-      <w:r>
-        <w:t xml:space="preserve">n om hur systemet är utformat och riktlinjerna för hur det kan </w:t>
-      </w:r>
-      <w:r>
-        <w:t>utvecklas</w:t>
-      </w:r>
-      <w:r>
-        <w:t xml:space="preserve"> i framtiden.</w:t>
       </w:r>
     </w:p>
     <w:p>
@@ -7722,6 +7901,186 @@
           <w:noProof/>
         </w:rPr>
         <w:lastRenderedPageBreak/>
+        <w:drawing>
+          <wp:inline distT="0" distB="0" distL="0" distR="0" wp14:anchorId="41BAE328" wp14:editId="316D6921">
+            <wp:extent cx="3810000" cy="1809750"/>
+            <wp:effectExtent l="0" t="0" r="0" b="0"/>
+            <wp:docPr id="1" name="Bildobjekt 1"/>
+            <wp:cNvGraphicFramePr>
+              <a:graphicFrameLocks xmlns:a="http://schemas.openxmlformats.org/drawingml/2006/main" noChangeAspect="1"/>
+            </wp:cNvGraphicFramePr>
+            <a:graphic xmlns:a="http://schemas.openxmlformats.org/drawingml/2006/main">
+              <a:graphicData uri="http://schemas.openxmlformats.org/drawingml/2006/picture">
+                <pic:pic xmlns:pic="http://schemas.openxmlformats.org/drawingml/2006/picture">
+                  <pic:nvPicPr>
+                    <pic:cNvPr id="1" name=""/>
+                    <pic:cNvPicPr/>
+                  </pic:nvPicPr>
+                  <pic:blipFill>
+                    <a:blip r:embed="rId17"/>
+                    <a:stretch>
+                      <a:fillRect/>
+                    </a:stretch>
+                  </pic:blipFill>
+                  <pic:spPr>
+                    <a:xfrm>
+                      <a:off x="0" y="0"/>
+                      <a:ext cx="3810000" cy="1809750"/>
+                    </a:xfrm>
+                    <a:prstGeom prst="rect">
+                      <a:avLst/>
+                    </a:prstGeom>
+                  </pic:spPr>
+                </pic:pic>
+              </a:graphicData>
+            </a:graphic>
+          </wp:inline>
+        </w:drawing>
+      </w:r>
+    </w:p>
+    <w:p>
+      <w:pPr>
+        <w:pStyle w:val="Beskrivning"/>
+      </w:pPr>
+      <w:bookmarkStart w:id="31" w:name="_Ref516050086"/>
+      <w:r>
+        <w:t xml:space="preserve">Figur </w:t>
+      </w:r>
+      <w:r>
+        <w:fldChar w:fldCharType="begin"/>
+      </w:r>
+      <w:r>
+        <w:instrText xml:space="preserve"> SEQ Figur \* ARABIC </w:instrText>
+      </w:r>
+      <w:r>
+        <w:fldChar w:fldCharType="separate"/>
+      </w:r>
+      <w:r>
+        <w:rPr>
+          <w:noProof/>
+        </w:rPr>
+        <w:t>7</w:t>
+      </w:r>
+      <w:r>
+        <w:fldChar w:fldCharType="end"/>
+      </w:r>
+      <w:bookmarkEnd w:id="31"/>
+      <w:r>
+        <w:t xml:space="preserve"> Lägg till produkt på menyn </w:t>
+      </w:r>
+      <w:proofErr w:type="spellStart"/>
+      <w:r>
+        <w:t>use</w:t>
+      </w:r>
+      <w:proofErr w:type="spellEnd"/>
+      <w:r>
+        <w:t xml:space="preserve"> </w:t>
+      </w:r>
+      <w:proofErr w:type="spellStart"/>
+      <w:r>
+        <w:t>case</w:t>
+      </w:r>
+      <w:proofErr w:type="spellEnd"/>
+      <w:r>
+        <w:t xml:space="preserve"> för Ägare i tabellform</w:t>
+      </w:r>
+    </w:p>
+    <w:p>
+      <w:pPr>
+        <w:pStyle w:val="Rubrik4"/>
+      </w:pPr>
+      <w:bookmarkStart w:id="32" w:name="_Toc516050400"/>
+      <w:r>
+        <w:t>Betalning</w:t>
+      </w:r>
+      <w:bookmarkEnd w:id="32"/>
+    </w:p>
+    <w:p>
+      <w:r>
+        <w:t>Betalningen är en aktör utanför applikationen.</w:t>
+      </w:r>
+    </w:p>
+    <w:p>
+      <w:r>
+        <w:t>När en betalning sker skickas den till aktören som ger en konfirmation om betalningen gick igenom eller ej.</w:t>
+      </w:r>
+    </w:p>
+    <w:p/>
+    <w:p>
+      <w:pPr>
+        <w:pStyle w:val="Rubrik2"/>
+      </w:pPr>
+      <w:bookmarkStart w:id="33" w:name="_Toc516050401"/>
+      <w:proofErr w:type="spellStart"/>
+      <w:r>
+        <w:t>Logical</w:t>
+      </w:r>
+      <w:proofErr w:type="spellEnd"/>
+      <w:r>
+        <w:t xml:space="preserve"> </w:t>
+      </w:r>
+      <w:proofErr w:type="spellStart"/>
+      <w:r>
+        <w:t>View</w:t>
+      </w:r>
+      <w:proofErr w:type="spellEnd"/>
+      <w:r>
+        <w:t xml:space="preserve"> (Logisk vy)</w:t>
+      </w:r>
+      <w:bookmarkEnd w:id="33"/>
+    </w:p>
+    <w:p>
+      <w:r>
+        <w:t>Klassdiagrammet i</w:t>
+      </w:r>
+      <w:r>
+        <w:t xml:space="preserve"> </w:t>
+      </w:r>
+      <w:r>
+        <w:fldChar w:fldCharType="begin"/>
+      </w:r>
+      <w:r>
+        <w:instrText xml:space="preserve"> REF _Ref516040422 \h </w:instrText>
+      </w:r>
+      <w:r>
+        <w:fldChar w:fldCharType="separate"/>
+      </w:r>
+      <w:r>
+        <w:t xml:space="preserve">Figur </w:t>
+      </w:r>
+      <w:r>
+        <w:rPr>
+          <w:noProof/>
+        </w:rPr>
+        <w:t>8</w:t>
+      </w:r>
+      <w:r>
+        <w:fldChar w:fldCharType="end"/>
+      </w:r>
+      <w:r>
+        <w:t xml:space="preserve"> visar komponenterna i systemet och hur de är utformade för att fungera med varandra. Det ger id</w:t>
+      </w:r>
+      <w:r>
+        <w:t>é</w:t>
+      </w:r>
+      <w:r>
+        <w:t xml:space="preserve">n om hur systemet är utformat och riktlinjerna för hur det kan </w:t>
+      </w:r>
+      <w:r>
+        <w:t>utvecklas</w:t>
+      </w:r>
+      <w:r>
+        <w:t xml:space="preserve"> i framtiden.</w:t>
+      </w:r>
+    </w:p>
+    <w:p>
+      <w:pPr>
+        <w:keepNext/>
+      </w:pPr>
+      <w:r>
+        <w:rPr>
+          <w:noProof/>
+        </w:rPr>
         <w:drawing>
           <wp:inline distT="0" distB="0" distL="0" distR="0">
             <wp:extent cx="5760085" cy="3070212"/>
@@ -7740,7 +8099,7 @@
                     </pic:cNvPicPr>
                   </pic:nvPicPr>
                   <pic:blipFill>
-                    <a:blip r:embed="rId16" cstate="print">
+                    <a:blip r:embed="rId18" cstate="print">
                       <a:extLst>
                         <a:ext uri="{28A0092B-C50C-407E-A947-70E740481C1C}">
                           <a14:useLocalDpi xmlns:a14="http://schemas.microsoft.com/office/drawing/2010/main" val="0"/>
@@ -7776,7 +8135,7 @@
       <w:pPr>
         <w:pStyle w:val="Beskrivning"/>
       </w:pPr>
-      <w:bookmarkStart w:id="29" w:name="_Ref516040422"/>
+      <w:bookmarkStart w:id="34" w:name="_Ref516040422"/>
       <w:r>
         <w:t xml:space="preserve">Figur </w:t>
       </w:r>
@@ -7793,7 +8152,7 @@
         <w:rPr>
           <w:noProof/>
         </w:rPr>
-        <w:t>6</w:t>
+        <w:t>8</w:t>
       </w:r>
       <w:r>
         <w:rPr>
@@ -7801,7 +8160,7 @@
         </w:rPr>
         <w:fldChar w:fldCharType="end"/>
       </w:r>
-      <w:bookmarkEnd w:id="29"/>
+      <w:bookmarkEnd w:id="34"/>
       <w:r>
         <w:t xml:space="preserve"> </w:t>
       </w:r>
@@ -7813,11 +8172,11 @@
       <w:pPr>
         <w:pStyle w:val="Rubrik3"/>
       </w:pPr>
-      <w:bookmarkStart w:id="30" w:name="_Toc516046692"/>
+      <w:bookmarkStart w:id="35" w:name="_Toc516050402"/>
       <w:r>
         <w:t>Funktionalitet</w:t>
       </w:r>
-      <w:bookmarkEnd w:id="30"/>
+      <w:bookmarkEnd w:id="35"/>
     </w:p>
     <w:p>
       <w:pPr>
@@ -7891,6 +8250,7 @@
           <w:b/>
           <w:sz w:val="24"/>
         </w:rPr>
+        <w:lastRenderedPageBreak/>
         <w:t xml:space="preserve">Observer-mönster: </w:t>
       </w:r>
       <w:r>
@@ -7973,14 +8333,14 @@
           <w:rFonts w:eastAsia="Calibri"/>
         </w:rPr>
       </w:pPr>
-      <w:bookmarkStart w:id="31" w:name="_Toc516046693"/>
+      <w:bookmarkStart w:id="36" w:name="_Toc516050403"/>
       <w:r>
         <w:rPr>
           <w:rFonts w:eastAsia="Calibri"/>
         </w:rPr>
         <w:t>Implementation</w:t>
       </w:r>
-      <w:bookmarkEnd w:id="31"/>
+      <w:bookmarkEnd w:id="36"/>
       <w:r>
         <w:rPr>
           <w:rFonts w:eastAsia="Calibri"/>
@@ -8111,36 +8471,16 @@
     </w:p>
     <w:p>
       <w:pPr>
-        <w:spacing w:after="0" w:line="240" w:lineRule="auto"/>
-        <w:rPr>
-          <w:rFonts w:ascii="Calibri" w:eastAsia="Calibri" w:hAnsi="Calibri" w:cs="Calibri"/>
-          <w:sz w:val="24"/>
-        </w:rPr>
-      </w:pPr>
-    </w:p>
-    <w:p/>
-    <w:p>
-      <w:pPr>
         <w:pStyle w:val="Rubrik3"/>
-        <w:numPr>
-          <w:ilvl w:val="0"/>
-          <w:numId w:val="0"/>
-        </w:numPr>
-        <w:ind w:left="720" w:hanging="720"/>
-      </w:pPr>
-    </w:p>
-    <w:p>
-      <w:pPr>
-        <w:pStyle w:val="Rubrik3"/>
-      </w:pPr>
-      <w:bookmarkStart w:id="32" w:name="_Toc516046694"/>
+      </w:pPr>
+      <w:bookmarkStart w:id="37" w:name="_Toc516050404"/>
       <w:r>
         <w:t>Tillstånds</w:t>
       </w:r>
       <w:r>
         <w:t>diagram</w:t>
       </w:r>
-      <w:bookmarkEnd w:id="32"/>
+      <w:bookmarkEnd w:id="37"/>
     </w:p>
     <w:p>
       <w:pPr>
@@ -8165,7 +8505,7 @@
         <w:rPr>
           <w:noProof/>
         </w:rPr>
-        <w:t>7</w:t>
+        <w:t>9</w:t>
       </w:r>
       <w:r>
         <w:fldChar w:fldCharType="end"/>
@@ -8200,7 +8540,7 @@
                     </pic:cNvPicPr>
                   </pic:nvPicPr>
                   <pic:blipFill>
-                    <a:blip r:embed="rId17">
+                    <a:blip r:embed="rId19">
                       <a:extLst>
                         <a:ext uri="{28A0092B-C50C-407E-A947-70E740481C1C}">
                           <a14:useLocalDpi xmlns:a14="http://schemas.microsoft.com/office/drawing/2010/main" val="0"/>
@@ -8236,7 +8576,7 @@
       <w:pPr>
         <w:pStyle w:val="Beskrivning"/>
       </w:pPr>
-      <w:bookmarkStart w:id="33" w:name="_Ref515982644"/>
+      <w:bookmarkStart w:id="38" w:name="_Ref515982644"/>
       <w:r>
         <w:t xml:space="preserve">Figur </w:t>
       </w:r>
@@ -8253,7 +8593,7 @@
         <w:rPr>
           <w:noProof/>
         </w:rPr>
-        <w:t>7</w:t>
+        <w:t>9</w:t>
       </w:r>
       <w:r>
         <w:rPr>
@@ -8261,7 +8601,7 @@
         </w:rPr>
         <w:fldChar w:fldCharType="end"/>
       </w:r>
-      <w:bookmarkEnd w:id="33"/>
+      <w:bookmarkEnd w:id="38"/>
       <w:r>
         <w:t xml:space="preserve"> Tillstånds</w:t>
       </w:r>
@@ -8273,48 +8613,30 @@
       <w:pPr>
         <w:pStyle w:val="Rubrik3"/>
       </w:pPr>
-      <w:bookmarkStart w:id="34" w:name="_Toc516046695"/>
+      <w:bookmarkStart w:id="39" w:name="_Toc516050405"/>
       <w:r>
         <w:t>Interfacedefinitioner</w:t>
       </w:r>
-      <w:bookmarkEnd w:id="34"/>
+      <w:bookmarkEnd w:id="39"/>
     </w:p>
     <w:p>
       <w:r>
-        <w:t>Applikationen består av tre separata användargränssnitt som fyller olika funktioner</w:t>
-      </w:r>
-      <w:r>
-        <w:t>, k</w:t>
-      </w:r>
-      <w:r>
-        <w:t>undgränssnitt, personalgränssnitt och ägargränssnitt.</w:t>
+        <w:t>Applikationen består av tre separata användargränssnitt som fyller olika funktioner, kundgränssnitt, personalgränssnitt och ägargränssnitt.</w:t>
       </w:r>
     </w:p>
     <w:p>
       <w:pPr>
         <w:pStyle w:val="Rubrik4"/>
       </w:pPr>
-      <w:bookmarkStart w:id="35" w:name="_Toc516046696"/>
+      <w:bookmarkStart w:id="40" w:name="_Toc516050406"/>
       <w:r>
         <w:t>Kundgränssnitt</w:t>
       </w:r>
-      <w:bookmarkEnd w:id="35"/>
+      <w:bookmarkEnd w:id="40"/>
     </w:p>
     <w:p>
       <w:r>
-        <w:t>Kundgränssnittet är den versionen av applikationen som används vid beställning av produkter.</w:t>
-      </w:r>
-      <w:r>
-        <w:t xml:space="preserve"> </w:t>
-      </w:r>
-      <w:r>
-        <w:t xml:space="preserve">Denna versionen är tillgänglig </w:t>
-      </w:r>
-      <w:r>
-        <w:t>för</w:t>
-      </w:r>
-      <w:r>
-        <w:t xml:space="preserve"> kund via </w:t>
+        <w:t xml:space="preserve">Kundgränssnittet är den versionen av applikationen som används vid beställning av produkter. Denna versionen är tillgänglig för kund via </w:t>
       </w:r>
       <w:proofErr w:type="spellStart"/>
       <w:r>
@@ -8327,73 +8649,8 @@
     </w:p>
     <w:p>
       <w:r>
-        <w:t>När applikationen startar möts man av en meny av produkter</w:t>
-      </w:r>
-      <w:r>
-        <w:t>.</w:t>
-      </w:r>
-      <w:r>
-        <w:t xml:space="preserve"> </w:t>
-      </w:r>
-      <w:r>
-        <w:t>D</w:t>
-      </w:r>
-      <w:r>
-        <w:t>essa produkter kan man i sin</w:t>
-      </w:r>
-      <w:r>
-        <w:t xml:space="preserve"> </w:t>
-      </w:r>
-      <w:r>
-        <w:t>tur lägga i en varukorg.</w:t>
-      </w:r>
-      <w:r>
-        <w:t xml:space="preserve"> </w:t>
-      </w:r>
-      <w:r>
-        <w:t>Man kan navigera till kundkorgen via en länk eller i samband att man lägger till en ny produkt i varukorgen.</w:t>
-      </w:r>
-      <w:r>
-        <w:t xml:space="preserve"> </w:t>
-      </w:r>
-      <w:r>
-        <w:t>Väl inne i varukorgen kan man ta</w:t>
-      </w:r>
-      <w:r>
-        <w:t xml:space="preserve"> </w:t>
-      </w:r>
-      <w:r>
-        <w:t xml:space="preserve">bort eller ändra antal </w:t>
-      </w:r>
-      <w:r>
-        <w:t xml:space="preserve">av </w:t>
-      </w:r>
-      <w:r>
-        <w:t>produkter</w:t>
-      </w:r>
-      <w:r>
-        <w:t>na</w:t>
-      </w:r>
-      <w:r>
-        <w:t xml:space="preserve">, </w:t>
-      </w:r>
-      <w:r>
-        <w:t xml:space="preserve">och </w:t>
-      </w:r>
-      <w:r>
-        <w:t>man kan även slutföra sin beställning.</w:t>
-      </w:r>
-      <w:r>
-        <w:t xml:space="preserve"> </w:t>
-      </w:r>
-      <w:r>
-        <w:t xml:space="preserve">När man följt länken för </w:t>
-      </w:r>
-      <w:r>
-        <w:t>skicka</w:t>
-      </w:r>
-      <w:r>
-        <w:t xml:space="preserve"> beställning fylls </w:t>
+        <w:lastRenderedPageBreak/>
+        <w:t xml:space="preserve">När applikationen startar möts man av en meny av produkter. Dessa produkter kan man i sin tur lägga i en varukorg. Man kan navigera till kundkorgen via en länk eller i samband att man lägger till en ny produkt i varukorgen. Väl inne i varukorgen kan man ta bort eller ändra antal av produkterna, och man kan även slutföra sin beställning. När man följt länken för skicka beställning fylls </w:t>
       </w:r>
       <w:proofErr w:type="spellStart"/>
       <w:r>
@@ -8401,13 +8658,7 @@
       </w:r>
       <w:proofErr w:type="spellEnd"/>
       <w:r>
-        <w:t xml:space="preserve"> i, när det är gjort kommer man till betalningsalternativ</w:t>
-      </w:r>
-      <w:r>
-        <w:t xml:space="preserve"> som kan vara b</w:t>
-      </w:r>
-      <w:r>
-        <w:t xml:space="preserve">ankkort, </w:t>
+        <w:t xml:space="preserve"> i, när det är gjort kommer man till betalningsalternativ som kan vara bankkort, </w:t>
       </w:r>
       <w:proofErr w:type="spellStart"/>
       <w:r>
@@ -8415,35 +8666,18 @@
       </w:r>
       <w:proofErr w:type="spellEnd"/>
       <w:r>
-        <w:t xml:space="preserve"> osv. </w:t>
-      </w:r>
-      <w:r>
-        <w:t>N</w:t>
-      </w:r>
-      <w:r>
-        <w:t>är betalningen är slutförd får man en bekräftelse på att betalningen lyckades eller ett felmeddelande om den misslyckades.</w:t>
-      </w:r>
-      <w:r>
-        <w:t xml:space="preserve"> </w:t>
-      </w:r>
-      <w:proofErr w:type="gramStart"/>
-      <w:r>
-        <w:t>Vid</w:t>
-      </w:r>
-      <w:proofErr w:type="gramEnd"/>
-      <w:r>
-        <w:t xml:space="preserve"> lyckad betalning skickas en notifikation till personalgränssnittet.</w:t>
+        <w:t xml:space="preserve"> osv. När betalningen är slutförd får man en bekräftelse på att betalningen lyckades eller ett felmeddelande om den misslyckades. Vid lyckad betalning skickas en notifikation till personalgränssnittet.</w:t>
       </w:r>
     </w:p>
     <w:p>
       <w:pPr>
         <w:pStyle w:val="Rubrik4"/>
       </w:pPr>
-      <w:bookmarkStart w:id="36" w:name="_Toc516046697"/>
+      <w:bookmarkStart w:id="41" w:name="_Toc516050407"/>
       <w:r>
         <w:t>Personalgränssnitt</w:t>
       </w:r>
-      <w:bookmarkEnd w:id="36"/>
+      <w:bookmarkEnd w:id="41"/>
     </w:p>
     <w:p>
       <w:r>
@@ -8455,27 +8689,18 @@
       </w:r>
       <w:proofErr w:type="spellEnd"/>
       <w:r>
-        <w:t xml:space="preserve"> personalen när en beställning är genomförd både med ljud och visuellt.</w:t>
-      </w:r>
-      <w:r>
-        <w:t xml:space="preserve"> </w:t>
-      </w:r>
-      <w:r>
-        <w:t>I notifikationen står det vilka produkter som är beställda, antal produkter och till vilket bord.</w:t>
-      </w:r>
-      <w:r>
-        <w:t xml:space="preserve"> I detta gränssnitt finns också möjlighet att ta fram information om en produkts innehåll.</w:t>
+        <w:t xml:space="preserve"> personalen när en beställning är genomförd både med ljud och visuellt. I notifikationen står det vilka produkter som är beställda, antal produkter och till vilket bord. I detta gränssnitt finns också möjlighet att ta fram information om en produkts innehåll.</w:t>
       </w:r>
     </w:p>
     <w:p>
       <w:pPr>
         <w:pStyle w:val="Rubrik4"/>
       </w:pPr>
-      <w:bookmarkStart w:id="37" w:name="_Toc516046698"/>
+      <w:bookmarkStart w:id="42" w:name="_Toc516050408"/>
       <w:r>
         <w:t>Ägargränssnitt</w:t>
       </w:r>
-      <w:bookmarkEnd w:id="37"/>
+      <w:bookmarkEnd w:id="42"/>
     </w:p>
     <w:p>
       <w:r>
@@ -8487,28 +8712,7 @@
       </w:r>
       <w:proofErr w:type="spellEnd"/>
       <w:r>
-        <w:t xml:space="preserve"> i applikationen.</w:t>
-      </w:r>
-      <w:r>
-        <w:t xml:space="preserve"> </w:t>
-      </w:r>
-      <w:proofErr w:type="gramStart"/>
-      <w:r>
-        <w:t>I</w:t>
-      </w:r>
-      <w:proofErr w:type="gramEnd"/>
-      <w:r>
-        <w:t xml:space="preserve"> ägargränssnittet kan man ändra existerande produkters information såsom beskrivning och pris men även lägga till nya produkter.</w:t>
-      </w:r>
-      <w:r>
-        <w:t xml:space="preserve"> </w:t>
-      </w:r>
-      <w:r>
-        <w:t xml:space="preserve">Det finns även </w:t>
-      </w:r>
-      <w:r>
-        <w:lastRenderedPageBreak/>
-        <w:t xml:space="preserve">en länk för att skapa utskriftsvänliga rapporter över </w:t>
+        <w:t xml:space="preserve"> i applikationen. I ägargränssnittet kan man ändra existerande produkters information såsom beskrivning och pris men även lägga till nya produkter. Det finns även en länk för att skapa utskriftsvänliga rapporter över </w:t>
       </w:r>
       <w:proofErr w:type="spellStart"/>
       <w:r>
@@ -8516,36 +8720,18 @@
       </w:r>
       <w:proofErr w:type="spellEnd"/>
       <w:r>
-        <w:t xml:space="preserve"> i systemet.</w:t>
-      </w:r>
-      <w:r>
-        <w:t xml:space="preserve"> </w:t>
-      </w:r>
-      <w:r>
-        <w:t>Rapporterna består av försäljningsstat</w:t>
-      </w:r>
-      <w:r>
-        <w:t>i</w:t>
-      </w:r>
-      <w:r>
-        <w:t>stik (dagsaktuellt, veckovis, årsvis), lagerstatus</w:t>
-      </w:r>
-      <w:r>
-        <w:t xml:space="preserve"> och</w:t>
-      </w:r>
-      <w:r>
-        <w:t xml:space="preserve"> produktlista.</w:t>
+        <w:t xml:space="preserve"> i systemet. Rapporterna består av försäljningsstatistik (dagsaktuellt, veckovis, årsvis), lagerstatus och produktlista.</w:t>
       </w:r>
     </w:p>
     <w:p>
       <w:pPr>
         <w:pStyle w:val="Rubrik3"/>
       </w:pPr>
-      <w:bookmarkStart w:id="38" w:name="_Toc516046699"/>
+      <w:bookmarkStart w:id="43" w:name="_Toc516050409"/>
       <w:r>
         <w:t>Realisering av användarfall</w:t>
       </w:r>
-      <w:bookmarkEnd w:id="38"/>
+      <w:bookmarkEnd w:id="43"/>
     </w:p>
     <w:p>
       <w:r>
@@ -8564,11 +8750,11 @@
       <w:pPr>
         <w:pStyle w:val="Rubrik4"/>
       </w:pPr>
-      <w:bookmarkStart w:id="39" w:name="_Toc516046700"/>
+      <w:bookmarkStart w:id="44" w:name="_Toc516050410"/>
       <w:r>
         <w:t>Lägg produkt i varukorgen</w:t>
       </w:r>
-      <w:bookmarkEnd w:id="39"/>
+      <w:bookmarkEnd w:id="44"/>
     </w:p>
     <w:p>
       <w:r>
@@ -8585,8 +8771,8 @@
         </w:rPr>
         <w:drawing>
           <wp:inline distT="0" distB="0" distL="0" distR="0">
-            <wp:extent cx="5760085" cy="4739310"/>
-            <wp:effectExtent l="0" t="0" r="0" b="4445"/>
+            <wp:extent cx="5533586" cy="4552950"/>
+            <wp:effectExtent l="0" t="0" r="0" b="0"/>
             <wp:docPr id="8" name="Bildobjekt 8"/>
             <wp:cNvGraphicFramePr>
               <a:graphicFrameLocks xmlns:a="http://schemas.openxmlformats.org/drawingml/2006/main" noChangeAspect="1"/>
@@ -8601,7 +8787,7 @@
                     </pic:cNvPicPr>
                   </pic:nvPicPr>
                   <pic:blipFill>
-                    <a:blip r:embed="rId18">
+                    <a:blip r:embed="rId20">
                       <a:extLst>
                         <a:ext uri="{28A0092B-C50C-407E-A947-70E740481C1C}">
                           <a14:useLocalDpi xmlns:a14="http://schemas.microsoft.com/office/drawing/2010/main" val="0"/>
@@ -8616,7 +8802,7 @@
                   <pic:spPr bwMode="auto">
                     <a:xfrm>
                       <a:off x="0" y="0"/>
-                      <a:ext cx="5760085" cy="4739310"/>
+                      <a:ext cx="5543364" cy="4560995"/>
                     </a:xfrm>
                     <a:prstGeom prst="rect">
                       <a:avLst/>
@@ -8653,7 +8839,7 @@
         <w:rPr>
           <w:noProof/>
         </w:rPr>
-        <w:t>8</w:t>
+        <w:t>10</w:t>
       </w:r>
       <w:r>
         <w:rPr>
@@ -8674,11 +8860,12 @@
       <w:pPr>
         <w:pStyle w:val="Rubrik4"/>
       </w:pPr>
-      <w:bookmarkStart w:id="40" w:name="_Toc516046701"/>
-      <w:r>
+      <w:bookmarkStart w:id="45" w:name="_Toc516050411"/>
+      <w:r>
+        <w:lastRenderedPageBreak/>
         <w:t>Gör beställning</w:t>
       </w:r>
-      <w:bookmarkEnd w:id="40"/>
+      <w:bookmarkEnd w:id="45"/>
     </w:p>
     <w:p>
       <w:r>
@@ -8693,7 +8880,6 @@
         <w:rPr>
           <w:noProof/>
         </w:rPr>
-        <w:lastRenderedPageBreak/>
         <w:drawing>
           <wp:inline distT="0" distB="0" distL="0" distR="0" wp14:anchorId="171DAE69" wp14:editId="68B8A2FF">
             <wp:extent cx="5760085" cy="2849726"/>
@@ -8712,7 +8898,7 @@
                     </pic:cNvPicPr>
                   </pic:nvPicPr>
                   <pic:blipFill>
-                    <a:blip r:embed="rId19">
+                    <a:blip r:embed="rId21">
                       <a:extLst>
                         <a:ext uri="{28A0092B-C50C-407E-A947-70E740481C1C}">
                           <a14:useLocalDpi xmlns:a14="http://schemas.microsoft.com/office/drawing/2010/main" val="0"/>
@@ -8764,7 +8950,7 @@
         <w:rPr>
           <w:noProof/>
         </w:rPr>
-        <w:t>9</w:t>
+        <w:t>11</w:t>
       </w:r>
       <w:r>
         <w:rPr>
@@ -8785,7 +8971,7 @@
       <w:pPr>
         <w:pStyle w:val="Rubrik4"/>
       </w:pPr>
-      <w:bookmarkStart w:id="41" w:name="_Toc516046702"/>
+      <w:bookmarkStart w:id="46" w:name="_Toc516050412"/>
       <w:r>
         <w:t xml:space="preserve">Skapa </w:t>
       </w:r>
@@ -8795,7 +8981,7 @@
       <w:r>
         <w:t>t</w:t>
       </w:r>
-      <w:bookmarkEnd w:id="41"/>
+      <w:bookmarkEnd w:id="46"/>
     </w:p>
     <w:p>
       <w:r>
@@ -8812,8 +8998,8 @@
         </w:rPr>
         <w:drawing>
           <wp:inline distT="0" distB="0" distL="0" distR="0">
-            <wp:extent cx="5760085" cy="3555608"/>
-            <wp:effectExtent l="0" t="0" r="0" b="6985"/>
+            <wp:extent cx="5572125" cy="3439584"/>
+            <wp:effectExtent l="0" t="0" r="0" b="8890"/>
             <wp:docPr id="11" name="Bildobjekt 11"/>
             <wp:cNvGraphicFramePr>
               <a:graphicFrameLocks xmlns:a="http://schemas.openxmlformats.org/drawingml/2006/main" noChangeAspect="1"/>
@@ -8828,7 +9014,7 @@
                     </pic:cNvPicPr>
                   </pic:nvPicPr>
                   <pic:blipFill>
-                    <a:blip r:embed="rId20">
+                    <a:blip r:embed="rId22">
                       <a:extLst>
                         <a:ext uri="{28A0092B-C50C-407E-A947-70E740481C1C}">
                           <a14:useLocalDpi xmlns:a14="http://schemas.microsoft.com/office/drawing/2010/main" val="0"/>
@@ -8843,7 +9029,7 @@
                   <pic:spPr bwMode="auto">
                     <a:xfrm>
                       <a:off x="0" y="0"/>
-                      <a:ext cx="5760085" cy="3555608"/>
+                      <a:ext cx="5583606" cy="3446671"/>
                     </a:xfrm>
                     <a:prstGeom prst="rect">
                       <a:avLst/>
@@ -8880,7 +9066,7 @@
         <w:rPr>
           <w:noProof/>
         </w:rPr>
-        <w:t>10</w:t>
+        <w:t>12</w:t>
       </w:r>
       <w:r>
         <w:rPr>
@@ -8901,16 +9087,20 @@
       <w:pPr>
         <w:pStyle w:val="Rubrik4"/>
       </w:pPr>
-      <w:bookmarkStart w:id="42" w:name="_Toc516046703"/>
-      <w:r>
+      <w:bookmarkStart w:id="47" w:name="_Toc516050413"/>
+      <w:r>
+        <w:lastRenderedPageBreak/>
         <w:t>Hantera produkt</w:t>
       </w:r>
-      <w:bookmarkEnd w:id="42"/>
+      <w:bookmarkEnd w:id="47"/>
       <w:r>
         <w:t xml:space="preserve"> </w:t>
       </w:r>
     </w:p>
     <w:p>
+      <w:pPr>
+        <w:keepNext/>
+      </w:pPr>
       <w:r>
         <w:t>Ägaren uppdaterar eller lägger till en produkt.</w:t>
       </w:r>
@@ -8923,11 +9113,10 @@
         <w:rPr>
           <w:noProof/>
         </w:rPr>
-        <w:lastRenderedPageBreak/>
         <w:drawing>
           <wp:inline distT="0" distB="0" distL="0" distR="0">
-            <wp:extent cx="5760085" cy="3716184"/>
-            <wp:effectExtent l="0" t="0" r="0" b="0"/>
+            <wp:extent cx="5391150" cy="3478161"/>
+            <wp:effectExtent l="0" t="0" r="0" b="8255"/>
             <wp:docPr id="12" name="Bildobjekt 12"/>
             <wp:cNvGraphicFramePr>
               <a:graphicFrameLocks xmlns:a="http://schemas.openxmlformats.org/drawingml/2006/main" noChangeAspect="1"/>
@@ -8942,7 +9131,7 @@
                     </pic:cNvPicPr>
                   </pic:nvPicPr>
                   <pic:blipFill>
-                    <a:blip r:embed="rId21">
+                    <a:blip r:embed="rId23">
                       <a:extLst>
                         <a:ext uri="{28A0092B-C50C-407E-A947-70E740481C1C}">
                           <a14:useLocalDpi xmlns:a14="http://schemas.microsoft.com/office/drawing/2010/main" val="0"/>
@@ -8957,7 +9146,7 @@
                   <pic:spPr bwMode="auto">
                     <a:xfrm>
                       <a:off x="0" y="0"/>
-                      <a:ext cx="5760085" cy="3716184"/>
+                      <a:ext cx="5405093" cy="3487157"/>
                     </a:xfrm>
                     <a:prstGeom prst="rect">
                       <a:avLst/>
@@ -8994,7 +9183,7 @@
         <w:rPr>
           <w:noProof/>
         </w:rPr>
-        <w:t>11</w:t>
+        <w:t>13</w:t>
       </w:r>
       <w:r>
         <w:rPr>
@@ -9016,8 +9205,8 @@
       <w:pPr>
         <w:pStyle w:val="Rubrik2"/>
       </w:pPr>
-      <w:bookmarkStart w:id="43" w:name="_Toc515896101"/>
-      <w:bookmarkStart w:id="44" w:name="_Toc516046704"/>
+      <w:bookmarkStart w:id="48" w:name="_Toc515896101"/>
+      <w:bookmarkStart w:id="49" w:name="_Toc516050414"/>
       <w:r>
         <w:t>Process</w:t>
       </w:r>
@@ -9028,8 +9217,8 @@
       <w:r>
         <w:t>View</w:t>
       </w:r>
-      <w:bookmarkEnd w:id="43"/>
-      <w:bookmarkEnd w:id="44"/>
+      <w:bookmarkEnd w:id="48"/>
+      <w:bookmarkEnd w:id="49"/>
       <w:proofErr w:type="spellEnd"/>
     </w:p>
     <w:p>
@@ -9040,13 +9229,13 @@
           <w:numId w:val="13"/>
         </w:numPr>
       </w:pPr>
-      <w:bookmarkStart w:id="45" w:name="_Toc515896102"/>
-      <w:bookmarkStart w:id="46" w:name="_Toc516046705"/>
+      <w:bookmarkStart w:id="50" w:name="_Toc515896102"/>
+      <w:bookmarkStart w:id="51" w:name="_Toc516050415"/>
       <w:r>
         <w:t>Översikt</w:t>
       </w:r>
-      <w:bookmarkEnd w:id="45"/>
-      <w:bookmarkEnd w:id="46"/>
+      <w:bookmarkEnd w:id="50"/>
+      <w:bookmarkEnd w:id="51"/>
     </w:p>
     <w:p>
       <w:r>
@@ -9063,12 +9252,12 @@
       <w:pPr>
         <w:pStyle w:val="Rubrik4"/>
       </w:pPr>
-      <w:bookmarkStart w:id="47" w:name="_Toc516046706"/>
+      <w:bookmarkStart w:id="52" w:name="_Toc516050416"/>
       <w:r>
         <w:lastRenderedPageBreak/>
         <w:t>Beställningsprocessen</w:t>
       </w:r>
-      <w:bookmarkEnd w:id="47"/>
+      <w:bookmarkEnd w:id="52"/>
     </w:p>
     <w:p>
       <w:pPr>
@@ -9091,7 +9280,7 @@
         <w:rPr>
           <w:noProof/>
         </w:rPr>
-        <w:t>12</w:t>
+        <w:t>14</w:t>
       </w:r>
       <w:r>
         <w:fldChar w:fldCharType="end"/>
@@ -9135,7 +9324,7 @@
         <w:rPr>
           <w:noProof/>
         </w:rPr>
-        <w:t>13</w:t>
+        <w:t>15</w:t>
       </w:r>
       <w:r>
         <w:fldChar w:fldCharType="end"/>
@@ -9177,7 +9366,7 @@
                     </pic:cNvPicPr>
                   </pic:nvPicPr>
                   <pic:blipFill>
-                    <a:blip r:embed="rId22" cstate="print">
+                    <a:blip r:embed="rId24" cstate="print">
                       <a:extLst>
                         <a:ext uri="{28A0092B-C50C-407E-A947-70E740481C1C}">
                           <a14:useLocalDpi xmlns:a14="http://schemas.microsoft.com/office/drawing/2010/main" val="0"/>
@@ -9213,7 +9402,7 @@
       <w:pPr>
         <w:pStyle w:val="Beskrivning"/>
       </w:pPr>
-      <w:bookmarkStart w:id="48" w:name="_Ref516039267"/>
+      <w:bookmarkStart w:id="53" w:name="_Ref516039267"/>
       <w:r>
         <w:t xml:space="preserve">Figur </w:t>
       </w:r>
@@ -9230,7 +9419,7 @@
         <w:rPr>
           <w:noProof/>
         </w:rPr>
-        <w:t>12</w:t>
+        <w:t>14</w:t>
       </w:r>
       <w:r>
         <w:rPr>
@@ -9238,7 +9427,7 @@
         </w:rPr>
         <w:fldChar w:fldCharType="end"/>
       </w:r>
-      <w:bookmarkEnd w:id="48"/>
+      <w:bookmarkEnd w:id="53"/>
       <w:r>
         <w:t xml:space="preserve"> </w:t>
       </w:r>
@@ -9258,8 +9447,8 @@
         <w:lastRenderedPageBreak/>
         <w:drawing>
           <wp:inline distT="0" distB="0" distL="0" distR="0">
-            <wp:extent cx="5760085" cy="6110775"/>
-            <wp:effectExtent l="0" t="0" r="0" b="4445"/>
+            <wp:extent cx="5153586" cy="5467350"/>
+            <wp:effectExtent l="0" t="0" r="9525" b="0"/>
             <wp:docPr id="17" name="Bildobjekt 17"/>
             <wp:cNvGraphicFramePr>
               <a:graphicFrameLocks xmlns:a="http://schemas.openxmlformats.org/drawingml/2006/main" noChangeAspect="1"/>
@@ -9274,7 +9463,7 @@
                     </pic:cNvPicPr>
                   </pic:nvPicPr>
                   <pic:blipFill>
-                    <a:blip r:embed="rId23">
+                    <a:blip r:embed="rId25" cstate="print">
                       <a:extLst>
                         <a:ext uri="{28A0092B-C50C-407E-A947-70E740481C1C}">
                           <a14:useLocalDpi xmlns:a14="http://schemas.microsoft.com/office/drawing/2010/main" val="0"/>
@@ -9289,7 +9478,7 @@
                   <pic:spPr bwMode="auto">
                     <a:xfrm>
                       <a:off x="0" y="0"/>
-                      <a:ext cx="5760085" cy="6110775"/>
+                      <a:ext cx="5153586" cy="5467350"/>
                     </a:xfrm>
                     <a:prstGeom prst="rect">
                       <a:avLst/>
@@ -9310,7 +9499,7 @@
       <w:pPr>
         <w:pStyle w:val="Beskrivning"/>
       </w:pPr>
-      <w:bookmarkStart w:id="49" w:name="_Ref516039389"/>
+      <w:bookmarkStart w:id="54" w:name="_Ref516039389"/>
       <w:r>
         <w:t xml:space="preserve">Figur </w:t>
       </w:r>
@@ -9327,7 +9516,7 @@
         <w:rPr>
           <w:noProof/>
         </w:rPr>
-        <w:t>13</w:t>
+        <w:t>15</w:t>
       </w:r>
       <w:r>
         <w:rPr>
@@ -9335,7 +9524,7 @@
         </w:rPr>
         <w:fldChar w:fldCharType="end"/>
       </w:r>
-      <w:bookmarkEnd w:id="49"/>
+      <w:bookmarkEnd w:id="54"/>
       <w:r>
         <w:t xml:space="preserve"> Aktivitetsdiagram Hantera beställningen</w:t>
       </w:r>
@@ -9344,13 +9533,17 @@
       <w:pPr>
         <w:pStyle w:val="Rubrik4"/>
       </w:pPr>
-      <w:bookmarkStart w:id="50" w:name="_Toc516046707"/>
-      <w:r>
+      <w:bookmarkStart w:id="55" w:name="_Toc516050417"/>
+      <w:r>
+        <w:lastRenderedPageBreak/>
         <w:t>Administrativa processer</w:t>
       </w:r>
-      <w:bookmarkEnd w:id="50"/>
+      <w:bookmarkEnd w:id="55"/>
     </w:p>
     <w:p>
+      <w:pPr>
+        <w:keepNext/>
+      </w:pPr>
       <w:r>
         <w:fldChar w:fldCharType="begin"/>
       </w:r>
@@ -9370,7 +9563,7 @@
         <w:rPr>
           <w:noProof/>
         </w:rPr>
-        <w:t>14</w:t>
+        <w:t>16</w:t>
       </w:r>
       <w:r>
         <w:fldChar w:fldCharType="end"/>
@@ -9396,7 +9589,6 @@
         <w:rPr>
           <w:noProof/>
         </w:rPr>
-        <w:lastRenderedPageBreak/>
         <w:drawing>
           <wp:inline distT="0" distB="0" distL="0" distR="0">
             <wp:extent cx="5760085" cy="3376779"/>
@@ -9415,7 +9607,7 @@
                     </pic:cNvPicPr>
                   </pic:nvPicPr>
                   <pic:blipFill>
-                    <a:blip r:embed="rId24" cstate="print">
+                    <a:blip r:embed="rId26" cstate="print">
                       <a:extLst>
                         <a:ext uri="{28A0092B-C50C-407E-A947-70E740481C1C}">
                           <a14:useLocalDpi xmlns:a14="http://schemas.microsoft.com/office/drawing/2010/main" val="0"/>
@@ -9451,7 +9643,7 @@
       <w:pPr>
         <w:pStyle w:val="Beskrivning"/>
       </w:pPr>
-      <w:bookmarkStart w:id="51" w:name="_Ref516039455"/>
+      <w:bookmarkStart w:id="56" w:name="_Ref516039455"/>
       <w:r>
         <w:t xml:space="preserve">Figur </w:t>
       </w:r>
@@ -9468,7 +9660,7 @@
         <w:rPr>
           <w:noProof/>
         </w:rPr>
-        <w:t>14</w:t>
+        <w:t>16</w:t>
       </w:r>
       <w:r>
         <w:rPr>
@@ -9476,7 +9668,7 @@
         </w:rPr>
         <w:fldChar w:fldCharType="end"/>
       </w:r>
-      <w:bookmarkEnd w:id="51"/>
+      <w:bookmarkEnd w:id="56"/>
       <w:r>
         <w:t xml:space="preserve"> Aktivitetsdiagram administrativa processer (hantera produktdata, ta ut rapporter)</w:t>
       </w:r>
@@ -9485,7 +9677,7 @@
       <w:pPr>
         <w:pStyle w:val="Rubrik2"/>
       </w:pPr>
-      <w:bookmarkStart w:id="52" w:name="_Toc516046708"/>
+      <w:bookmarkStart w:id="57" w:name="_Toc516050418"/>
       <w:r>
         <w:t xml:space="preserve">Data </w:t>
       </w:r>
@@ -9493,7 +9685,7 @@
       <w:r>
         <w:t>View</w:t>
       </w:r>
-      <w:bookmarkEnd w:id="52"/>
+      <w:bookmarkEnd w:id="57"/>
       <w:proofErr w:type="spellEnd"/>
     </w:p>
     <w:p>
@@ -9527,7 +9719,7 @@
         <w:rPr>
           <w:noProof/>
         </w:rPr>
-        <w:t>15</w:t>
+        <w:t>17</w:t>
       </w:r>
       <w:r>
         <w:fldChar w:fldCharType="end"/>
@@ -9572,7 +9764,7 @@
                     <pic:cNvPicPr/>
                   </pic:nvPicPr>
                   <pic:blipFill>
-                    <a:blip r:embed="rId25"/>
+                    <a:blip r:embed="rId27"/>
                     <a:stretch>
                       <a:fillRect/>
                     </a:stretch>
@@ -9602,7 +9794,7 @@
       <w:pPr>
         <w:pStyle w:val="Beskrivning"/>
       </w:pPr>
-      <w:bookmarkStart w:id="53" w:name="_Ref515919762"/>
+      <w:bookmarkStart w:id="58" w:name="_Ref515919762"/>
       <w:r>
         <w:t xml:space="preserve">Figur </w:t>
       </w:r>
@@ -9619,7 +9811,7 @@
         <w:rPr>
           <w:noProof/>
         </w:rPr>
-        <w:t>15</w:t>
+        <w:t>17</w:t>
       </w:r>
       <w:r>
         <w:rPr>
@@ -9627,7 +9819,7 @@
         </w:rPr>
         <w:fldChar w:fldCharType="end"/>
       </w:r>
-      <w:bookmarkEnd w:id="53"/>
+      <w:bookmarkEnd w:id="58"/>
       <w:r>
         <w:t xml:space="preserve"> DFD </w:t>
       </w:r>
@@ -9657,7 +9849,7 @@
         <w:rPr>
           <w:noProof/>
         </w:rPr>
-        <w:t>16</w:t>
+        <w:t>18</w:t>
       </w:r>
       <w:r>
         <w:fldChar w:fldCharType="end"/>
@@ -9684,7 +9876,7 @@
         <w:rPr>
           <w:noProof/>
         </w:rPr>
-        <w:t>17</w:t>
+        <w:t>19</w:t>
       </w:r>
       <w:r>
         <w:fldChar w:fldCharType="end"/>
@@ -9727,7 +9919,7 @@
                     </pic:cNvPicPr>
                   </pic:nvPicPr>
                   <pic:blipFill>
-                    <a:blip r:embed="rId26">
+                    <a:blip r:embed="rId28">
                       <a:extLst>
                         <a:ext uri="{28A0092B-C50C-407E-A947-70E740481C1C}">
                           <a14:useLocalDpi xmlns:a14="http://schemas.microsoft.com/office/drawing/2010/main" val="0"/>
@@ -9763,7 +9955,7 @@
       <w:pPr>
         <w:pStyle w:val="Beskrivning"/>
       </w:pPr>
-      <w:bookmarkStart w:id="54" w:name="_Ref515971966"/>
+      <w:bookmarkStart w:id="59" w:name="_Ref515971966"/>
       <w:r>
         <w:t xml:space="preserve">Figur </w:t>
       </w:r>
@@ -9780,7 +9972,7 @@
         <w:rPr>
           <w:noProof/>
         </w:rPr>
-        <w:t>16</w:t>
+        <w:t>18</w:t>
       </w:r>
       <w:r>
         <w:rPr>
@@ -9788,7 +9980,7 @@
         </w:rPr>
         <w:fldChar w:fldCharType="end"/>
       </w:r>
-      <w:bookmarkEnd w:id="54"/>
+      <w:bookmarkEnd w:id="59"/>
       <w:r>
         <w:t xml:space="preserve"> </w:t>
       </w:r>
@@ -9821,7 +10013,7 @@
                     <pic:cNvPicPr/>
                   </pic:nvPicPr>
                   <pic:blipFill>
-                    <a:blip r:embed="rId27"/>
+                    <a:blip r:embed="rId29"/>
                     <a:stretch>
                       <a:fillRect/>
                     </a:stretch>
@@ -9846,7 +10038,7 @@
       <w:pPr>
         <w:pStyle w:val="Beskrivning"/>
       </w:pPr>
-      <w:bookmarkStart w:id="55" w:name="_Ref515619885"/>
+      <w:bookmarkStart w:id="60" w:name="_Ref515619885"/>
       <w:r>
         <w:t xml:space="preserve">Figur </w:t>
       </w:r>
@@ -9863,7 +10055,7 @@
         <w:rPr>
           <w:noProof/>
         </w:rPr>
-        <w:t>17</w:t>
+        <w:t>19</w:t>
       </w:r>
       <w:r>
         <w:rPr>
@@ -9871,7 +10063,7 @@
         </w:rPr>
         <w:fldChar w:fldCharType="end"/>
       </w:r>
-      <w:bookmarkEnd w:id="55"/>
+      <w:bookmarkEnd w:id="60"/>
       <w:r>
         <w:t xml:space="preserve"> </w:t>
       </w:r>
@@ -9887,7 +10079,7 @@
       <w:pPr>
         <w:pStyle w:val="Rubrik2"/>
       </w:pPr>
-      <w:bookmarkStart w:id="56" w:name="_Toc516046709"/>
+      <w:bookmarkStart w:id="61" w:name="_Toc516050419"/>
       <w:proofErr w:type="spellStart"/>
       <w:r>
         <w:t>Deployment</w:t>
@@ -9912,17 +10104,17 @@
       <w:r>
         <w:t>)</w:t>
       </w:r>
-      <w:bookmarkEnd w:id="56"/>
+      <w:bookmarkEnd w:id="61"/>
     </w:p>
     <w:p>
       <w:pPr>
         <w:pStyle w:val="Rubrik3"/>
       </w:pPr>
-      <w:bookmarkStart w:id="57" w:name="_Toc516046710"/>
+      <w:bookmarkStart w:id="62" w:name="_Toc516050420"/>
       <w:r>
         <w:t>Lösningsöversikt</w:t>
       </w:r>
-      <w:bookmarkEnd w:id="57"/>
+      <w:bookmarkEnd w:id="62"/>
     </w:p>
     <w:p>
       <w:r>
@@ -9944,7 +10136,7 @@
         <w:rPr>
           <w:noProof/>
         </w:rPr>
-        <w:t>18</w:t>
+        <w:t>20</w:t>
       </w:r>
       <w:r>
         <w:fldChar w:fldCharType="end"/>
@@ -10001,7 +10193,7 @@
                     <pic:cNvPicPr/>
                   </pic:nvPicPr>
                   <pic:blipFill>
-                    <a:blip r:embed="rId28"/>
+                    <a:blip r:embed="rId30"/>
                     <a:stretch>
                       <a:fillRect/>
                     </a:stretch>
@@ -10026,7 +10218,7 @@
       <w:pPr>
         <w:pStyle w:val="Beskrivning"/>
       </w:pPr>
-      <w:bookmarkStart w:id="58" w:name="_Ref515895994"/>
+      <w:bookmarkStart w:id="63" w:name="_Ref515895994"/>
       <w:r>
         <w:t xml:space="preserve">Figur </w:t>
       </w:r>
@@ -10043,7 +10235,7 @@
         <w:rPr>
           <w:noProof/>
         </w:rPr>
-        <w:t>18</w:t>
+        <w:t>20</w:t>
       </w:r>
       <w:r>
         <w:rPr>
@@ -10051,7 +10243,7 @@
         </w:rPr>
         <w:fldChar w:fldCharType="end"/>
       </w:r>
-      <w:bookmarkEnd w:id="58"/>
+      <w:bookmarkEnd w:id="63"/>
       <w:r>
         <w:t xml:space="preserve"> </w:t>
       </w:r>
@@ -10076,14 +10268,11 @@
       <w:pPr>
         <w:pStyle w:val="Rubrik3"/>
       </w:pPr>
-      <w:bookmarkStart w:id="59" w:name="_Toc516046711"/>
+      <w:bookmarkStart w:id="64" w:name="_Toc516050421"/>
       <w:r>
         <w:t>Applikationsversioner</w:t>
       </w:r>
-      <w:r>
-        <w:t xml:space="preserve"> TODO</w:t>
-      </w:r>
-      <w:bookmarkEnd w:id="59"/>
+      <w:bookmarkEnd w:id="64"/>
     </w:p>
     <w:p>
       <w:proofErr w:type="spellStart"/>
@@ -10175,27 +10364,27 @@
       <w:pPr>
         <w:pStyle w:val="Rubrik1"/>
       </w:pPr>
-      <w:bookmarkStart w:id="60" w:name="_Toc516046712"/>
+      <w:bookmarkStart w:id="65" w:name="_Toc516050422"/>
       <w:r>
         <w:t>Icke</w:t>
       </w:r>
       <w:r>
         <w:t>-funktionella krav</w:t>
       </w:r>
-      <w:bookmarkEnd w:id="60"/>
+      <w:bookmarkEnd w:id="65"/>
     </w:p>
     <w:p>
       <w:pPr>
         <w:pStyle w:val="Rubrik2"/>
       </w:pPr>
-      <w:bookmarkStart w:id="61" w:name="_Toc516046713"/>
+      <w:bookmarkStart w:id="66" w:name="_Toc516050423"/>
       <w:r>
         <w:t>Svarstider</w:t>
       </w:r>
       <w:r>
         <w:t xml:space="preserve"> och kapacitet</w:t>
       </w:r>
-      <w:bookmarkEnd w:id="61"/>
+      <w:bookmarkEnd w:id="66"/>
     </w:p>
     <w:p>
       <w:r>
@@ -10211,11 +10400,11 @@
       <w:pPr>
         <w:pStyle w:val="Rubrik2"/>
       </w:pPr>
-      <w:bookmarkStart w:id="62" w:name="_Toc516046714"/>
+      <w:bookmarkStart w:id="67" w:name="_Toc516050424"/>
       <w:r>
         <w:t>Tillgänglighet</w:t>
       </w:r>
-      <w:bookmarkEnd w:id="62"/>
+      <w:bookmarkEnd w:id="67"/>
     </w:p>
     <w:p>
       <w:r>
@@ -10231,12 +10420,12 @@
       <w:pPr>
         <w:pStyle w:val="Rubrik2"/>
       </w:pPr>
-      <w:bookmarkStart w:id="63" w:name="_Toc516046715"/>
+      <w:bookmarkStart w:id="68" w:name="_Toc516050425"/>
       <w:r>
         <w:lastRenderedPageBreak/>
         <w:t>Tillförlitlighet</w:t>
       </w:r>
-      <w:bookmarkEnd w:id="63"/>
+      <w:bookmarkEnd w:id="68"/>
     </w:p>
     <w:p>
       <w:r>
@@ -10255,11 +10444,11 @@
       <w:pPr>
         <w:pStyle w:val="Rubrik2"/>
       </w:pPr>
-      <w:bookmarkStart w:id="64" w:name="_Toc516046716"/>
+      <w:bookmarkStart w:id="69" w:name="_Toc516050426"/>
       <w:r>
         <w:t>Förvaltningsbarhet</w:t>
       </w:r>
-      <w:bookmarkEnd w:id="64"/>
+      <w:bookmarkEnd w:id="69"/>
     </w:p>
     <w:p>
       <w:r>
@@ -10270,7 +10459,7 @@
       <w:pPr>
         <w:pStyle w:val="Rubrik1"/>
       </w:pPr>
-      <w:bookmarkStart w:id="65" w:name="_Toc516046717"/>
+      <w:bookmarkStart w:id="70" w:name="_Toc516050427"/>
       <w:r>
         <w:t xml:space="preserve">Övriga </w:t>
       </w:r>
@@ -10278,18 +10467,18 @@
       <w:r>
         <w:t>Designprinciper</w:t>
       </w:r>
-      <w:bookmarkEnd w:id="65"/>
+      <w:bookmarkEnd w:id="70"/>
       <w:proofErr w:type="spellEnd"/>
     </w:p>
     <w:p>
       <w:pPr>
         <w:pStyle w:val="Rubrik2"/>
       </w:pPr>
-      <w:bookmarkStart w:id="66" w:name="_Toc516046718"/>
+      <w:bookmarkStart w:id="71" w:name="_Toc516050428"/>
       <w:r>
         <w:t>Felhantering</w:t>
       </w:r>
-      <w:bookmarkEnd w:id="66"/>
+      <w:bookmarkEnd w:id="71"/>
     </w:p>
     <w:p>
       <w:r>
@@ -10341,11 +10530,11 @@
       <w:pPr>
         <w:pStyle w:val="Rubrik3"/>
       </w:pPr>
-      <w:bookmarkStart w:id="67" w:name="_Toc516046719"/>
+      <w:bookmarkStart w:id="72" w:name="_Toc516050429"/>
       <w:r>
         <w:t>Regler</w:t>
       </w:r>
-      <w:bookmarkEnd w:id="67"/>
+      <w:bookmarkEnd w:id="72"/>
     </w:p>
     <w:p>
       <w:r>
@@ -10375,11 +10564,11 @@
       <w:pPr>
         <w:pStyle w:val="Rubrik3"/>
       </w:pPr>
-      <w:bookmarkStart w:id="68" w:name="_Toc516046720"/>
+      <w:bookmarkStart w:id="73" w:name="_Toc516050430"/>
       <w:r>
         <w:t>Dataformatering</w:t>
       </w:r>
-      <w:bookmarkEnd w:id="68"/>
+      <w:bookmarkEnd w:id="73"/>
     </w:p>
     <w:p>
       <w:r>
@@ -10409,8 +10598,8 @@
       </w:pPr>
     </w:p>
     <w:sectPr>
-      <w:footerReference w:type="even" r:id="rId29"/>
-      <w:footerReference w:type="default" r:id="rId30"/>
+      <w:footerReference w:type="even" r:id="rId31"/>
+      <w:footerReference w:type="default" r:id="rId32"/>
       <w:pgSz w:w="11907" w:h="16839" w:code="1"/>
       <w:pgMar w:top="1418" w:right="1418" w:bottom="1418" w:left="1418" w:header="709" w:footer="709" w:gutter="0"/>
       <w:pgNumType w:start="0"/>
@@ -11588,7 +11777,7 @@
         <v:path o:extrusionok="f" gradientshapeok="t" o:connecttype="rect"/>
         <o:lock v:ext="edit" aspectratio="t"/>
       </v:shapetype>
-      <v:shape id="_x0000_i1043" type="#_x0000_t75" style="width:4.05pt;height:8.95pt" o:bullet="t">
+      <v:shape id="_x0000_i1059" type="#_x0000_t75" style="width:4.05pt;height:8.95pt" o:bullet="t">
         <v:imagedata r:id="rId1" o:title="clip_image001"/>
       </v:shape>
     </w:pict>
@@ -17158,7 +17347,7 @@
 </file>
 
 <file path=customXml/itemProps4.xml><?xml version="1.0" encoding="utf-8"?>
-<ds:datastoreItem xmlns:ds="http://schemas.openxmlformats.org/officeDocument/2006/customXml" ds:itemID="{CB6B2C04-AC0F-423B-98A6-DE4025AA0E13}">
+<ds:datastoreItem xmlns:ds="http://schemas.openxmlformats.org/officeDocument/2006/customXml" ds:itemID="{1BA0863D-A237-4B76-8B74-EBEACC40CCCF}">
   <ds:schemaRefs>
     <ds:schemaRef ds:uri="http://schemas.openxmlformats.org/officeDocument/2006/bibliography"/>
   </ds:schemaRefs>

</xml_diff>

<commit_message>
Lade till revision history
</commit_message>
<xml_diff>
--- a/Systemarkitektur_projekt_SAD_CafeApp_Billy_Tommy_Zein_Malin_01.docx
+++ b/Systemarkitektur_projekt_SAD_CafeApp_Billy_Tommy_Zein_Malin_01.docx
@@ -1027,8 +1027,6 @@
           <w:r>
             <w:t>Innehåll</w:t>
           </w:r>
-          <w:bookmarkStart w:id="1" w:name="_GoBack"/>
-          <w:bookmarkEnd w:id="1"/>
         </w:p>
         <w:p>
           <w:pPr>
@@ -5058,6 +5056,176 @@
     <w:p>
       <w:pPr>
         <w:rPr>
+          <w:b/>
+          <w:sz w:val="36"/>
+          <w:szCs w:val="36"/>
+        </w:rPr>
+      </w:pPr>
+      <w:r>
+        <w:rPr>
+          <w:b/>
+          <w:sz w:val="36"/>
+          <w:szCs w:val="36"/>
+        </w:rPr>
+        <w:t>Versionshistorik</w:t>
+      </w:r>
+    </w:p>
+    <w:tbl>
+      <w:tblPr>
+        <w:tblStyle w:val="Tabellrutnt"/>
+        <w:tblW w:w="0" w:type="auto"/>
+        <w:tblLook w:val="04A0" w:firstRow="1" w:lastRow="0" w:firstColumn="1" w:lastColumn="0" w:noHBand="0" w:noVBand="1"/>
+      </w:tblPr>
+      <w:tblGrid>
+        <w:gridCol w:w="3020"/>
+        <w:gridCol w:w="3020"/>
+        <w:gridCol w:w="3021"/>
+      </w:tblGrid>
+      <w:tr>
+        <w:tc>
+          <w:tcPr>
+            <w:tcW w:w="3020" w:type="dxa"/>
+          </w:tcPr>
+          <w:p>
+            <w:pPr>
+              <w:rPr>
+                <w:b/>
+              </w:rPr>
+            </w:pPr>
+            <w:r>
+              <w:rPr>
+                <w:b/>
+              </w:rPr>
+              <w:t>Datum</w:t>
+            </w:r>
+          </w:p>
+        </w:tc>
+        <w:tc>
+          <w:tcPr>
+            <w:tcW w:w="3020" w:type="dxa"/>
+          </w:tcPr>
+          <w:p>
+            <w:pPr>
+              <w:rPr>
+                <w:b/>
+              </w:rPr>
+            </w:pPr>
+            <w:r>
+              <w:rPr>
+                <w:b/>
+              </w:rPr>
+              <w:t>Version</w:t>
+            </w:r>
+          </w:p>
+        </w:tc>
+        <w:tc>
+          <w:tcPr>
+            <w:tcW w:w="3021" w:type="dxa"/>
+          </w:tcPr>
+          <w:p>
+            <w:pPr>
+              <w:rPr>
+                <w:b/>
+              </w:rPr>
+            </w:pPr>
+            <w:r>
+              <w:rPr>
+                <w:b/>
+              </w:rPr>
+              <w:t>Beskrivning</w:t>
+            </w:r>
+          </w:p>
+        </w:tc>
+      </w:tr>
+      <w:tr>
+        <w:tc>
+          <w:tcPr>
+            <w:tcW w:w="3020" w:type="dxa"/>
+          </w:tcPr>
+          <w:p>
+            <w:r>
+              <w:t>16-maj-2018</w:t>
+            </w:r>
+          </w:p>
+        </w:tc>
+        <w:tc>
+          <w:tcPr>
+            <w:tcW w:w="3020" w:type="dxa"/>
+          </w:tcPr>
+          <w:p>
+            <w:r>
+              <w:t>0.0</w:t>
+            </w:r>
+          </w:p>
+        </w:tc>
+        <w:tc>
+          <w:tcPr>
+            <w:tcW w:w="3021" w:type="dxa"/>
+          </w:tcPr>
+          <w:p>
+            <w:r>
+              <w:t>Dokument skapat</w:t>
+            </w:r>
+          </w:p>
+        </w:tc>
+      </w:tr>
+      <w:tr>
+        <w:tc>
+          <w:tcPr>
+            <w:tcW w:w="3020" w:type="dxa"/>
+          </w:tcPr>
+          <w:p>
+            <w:r>
+              <w:t>6-juni-2018</w:t>
+            </w:r>
+          </w:p>
+        </w:tc>
+        <w:tc>
+          <w:tcPr>
+            <w:tcW w:w="3020" w:type="dxa"/>
+          </w:tcPr>
+          <w:p>
+            <w:r>
+              <w:t>1.0</w:t>
+            </w:r>
+          </w:p>
+        </w:tc>
+        <w:tc>
+          <w:tcPr>
+            <w:tcW w:w="3021" w:type="dxa"/>
+          </w:tcPr>
+          <w:p>
+            <w:r>
+              <w:t>Första versionen</w:t>
+            </w:r>
+          </w:p>
+        </w:tc>
+      </w:tr>
+      <w:tr>
+        <w:tc>
+          <w:tcPr>
+            <w:tcW w:w="3020" w:type="dxa"/>
+          </w:tcPr>
+          <w:p/>
+        </w:tc>
+        <w:tc>
+          <w:tcPr>
+            <w:tcW w:w="3020" w:type="dxa"/>
+          </w:tcPr>
+          <w:p/>
+        </w:tc>
+        <w:tc>
+          <w:tcPr>
+            <w:tcW w:w="3021" w:type="dxa"/>
+          </w:tcPr>
+          <w:p/>
+        </w:tc>
+      </w:tr>
+    </w:tbl>
+    <w:p/>
+    <w:p>
+      <w:pPr>
+        <w:rPr>
           <w:rFonts w:asciiTheme="majorHAnsi" w:eastAsiaTheme="majorEastAsia" w:hAnsiTheme="majorHAnsi" w:cstheme="majorBidi"/>
           <w:b/>
           <w:bCs/>
@@ -5070,6 +5238,8 @@
       <w:r>
         <w:br w:type="page"/>
       </w:r>
+      <w:bookmarkStart w:id="1" w:name="_GoBack"/>
+      <w:bookmarkEnd w:id="1"/>
     </w:p>
     <w:p>
       <w:pPr>
@@ -11777,7 +11947,7 @@
         <v:path o:extrusionok="f" gradientshapeok="t" o:connecttype="rect"/>
         <o:lock v:ext="edit" aspectratio="t"/>
       </v:shapetype>
-      <v:shape id="_x0000_i1059" type="#_x0000_t75" style="width:4.05pt;height:8.95pt" o:bullet="t">
+      <v:shape id="_x0000_i1066" type="#_x0000_t75" style="width:4.05pt;height:8.95pt" o:bullet="t">
         <v:imagedata r:id="rId1" o:title="clip_image001"/>
       </v:shape>
     </w:pict>
@@ -17347,7 +17517,7 @@
 </file>
 
 <file path=customXml/itemProps4.xml><?xml version="1.0" encoding="utf-8"?>
-<ds:datastoreItem xmlns:ds="http://schemas.openxmlformats.org/officeDocument/2006/customXml" ds:itemID="{1BA0863D-A237-4B76-8B74-EBEACC40CCCF}">
+<ds:datastoreItem xmlns:ds="http://schemas.openxmlformats.org/officeDocument/2006/customXml" ds:itemID="{1E2E12C4-8948-4FD9-A136-1E706CF39DA3}">
   <ds:schemaRefs>
     <ds:schemaRef ds:uri="http://schemas.openxmlformats.org/officeDocument/2006/bibliography"/>
   </ds:schemaRefs>

</xml_diff>

<commit_message>
Korrigerat dokumentdatum samt avvikande format
</commit_message>
<xml_diff>
--- a/Systemarkitektur_projekt_SAD_CafeApp_Billy_Tommy_Zein_Malin_01.docx
+++ b/Systemarkitektur_projekt_SAD_CafeApp_Billy_Tommy_Zein_Malin_01.docx
@@ -11,6 +11,7 @@
             <w:docPartUnique/>
           </w:docPartObj>
         </w:sdtPr>
+        <w:sdtEndPr/>
         <w:sdtContent>
           <w:r>
             <w:rPr>
@@ -247,6 +248,7 @@
                                           <w:dataBinding w:prefixMappings="xmlns:ns0='http://schemas.openxmlformats.org/package/2006/metadata/core-properties' xmlns:ns1='http://purl.org/dc/elements/1.1/'" w:xpath="/ns0:coreProperties[1]/ns1:title[1]" w:storeItemID="{6C3C8BC8-F283-45AE-878A-BAB7291924A1}"/>
                                           <w:text/>
                                         </w:sdtPr>
+                                        <w:sdtEndPr/>
                                         <w:sdtContent>
                                           <w:r>
                                             <w:rPr>
@@ -255,39 +257,8 @@
                                               <w:sz w:val="72"/>
                                               <w:szCs w:val="72"/>
                                             </w:rPr>
-                                            <w:t xml:space="preserve">Software </w:t>
+                                            <w:t>Software Architecture Document</w:t>
                                           </w:r>
-                                          <w:proofErr w:type="spellStart"/>
-                                          <w:r>
-                                            <w:rPr>
-                                              <w:rFonts w:asciiTheme="majorHAnsi" w:eastAsiaTheme="majorEastAsia" w:hAnsiTheme="majorHAnsi" w:cstheme="majorBidi"/>
-                                              <w:color w:val="FFFFFF" w:themeColor="background1"/>
-                                              <w:sz w:val="72"/>
-                                              <w:szCs w:val="72"/>
-                                            </w:rPr>
-                                            <w:t>Architecture</w:t>
-                                          </w:r>
-                                          <w:proofErr w:type="spellEnd"/>
-                                          <w:r>
-                                            <w:rPr>
-                                              <w:rFonts w:asciiTheme="majorHAnsi" w:eastAsiaTheme="majorEastAsia" w:hAnsiTheme="majorHAnsi" w:cstheme="majorBidi"/>
-                                              <w:color w:val="FFFFFF" w:themeColor="background1"/>
-                                              <w:sz w:val="72"/>
-                                              <w:szCs w:val="72"/>
-                                            </w:rPr>
-                                            <w:t xml:space="preserve"> </w:t>
-                                          </w:r>
-                                          <w:proofErr w:type="spellStart"/>
-                                          <w:r>
-                                            <w:rPr>
-                                              <w:rFonts w:asciiTheme="majorHAnsi" w:eastAsiaTheme="majorEastAsia" w:hAnsiTheme="majorHAnsi" w:cstheme="majorBidi"/>
-                                              <w:color w:val="FFFFFF" w:themeColor="background1"/>
-                                              <w:sz w:val="72"/>
-                                              <w:szCs w:val="72"/>
-                                            </w:rPr>
-                                            <w:t>Document</w:t>
-                                          </w:r>
-                                          <w:proofErr w:type="spellEnd"/>
                                         </w:sdtContent>
                                       </w:sdt>
                                     </w:p>
@@ -355,8 +326,8 @@
                                           <w:dataBinding w:prefixMappings="xmlns:ns0='http://schemas.openxmlformats.org/package/2006/metadata/core-properties' xmlns:ns1='http://purl.org/dc/elements/1.1/'" w:xpath="/ns0:coreProperties[1]/ns1:subject[1]" w:storeItemID="{6C3C8BC8-F283-45AE-878A-BAB7291924A1}"/>
                                           <w:text/>
                                         </w:sdtPr>
+                                        <w:sdtEndPr/>
                                         <w:sdtContent>
-                                          <w:proofErr w:type="spellStart"/>
                                           <w:r>
                                             <w:rPr>
                                               <w:sz w:val="36"/>
@@ -364,7 +335,6 @@
                                             </w:rPr>
                                             <w:t>CaféApp</w:t>
                                           </w:r>
-                                          <w:proofErr w:type="spellEnd"/>
                                         </w:sdtContent>
                                       </w:sdt>
                                     </w:p>
@@ -474,6 +444,7 @@
                                     <w:dataBinding w:prefixMappings="xmlns:ns0='http://schemas.openxmlformats.org/package/2006/metadata/core-properties' xmlns:ns1='http://purl.org/dc/elements/1.1/'" w:xpath="/ns0:coreProperties[1]/ns1:title[1]" w:storeItemID="{6C3C8BC8-F283-45AE-878A-BAB7291924A1}"/>
                                     <w:text/>
                                   </w:sdtPr>
+                                  <w:sdtEndPr/>
                                   <w:sdtContent>
                                     <w:r>
                                       <w:rPr>
@@ -482,39 +453,8 @@
                                         <w:sz w:val="72"/>
                                         <w:szCs w:val="72"/>
                                       </w:rPr>
-                                      <w:t xml:space="preserve">Software </w:t>
+                                      <w:t>Software Architecture Document</w:t>
                                     </w:r>
-                                    <w:proofErr w:type="spellStart"/>
-                                    <w:r>
-                                      <w:rPr>
-                                        <w:rFonts w:asciiTheme="majorHAnsi" w:eastAsiaTheme="majorEastAsia" w:hAnsiTheme="majorHAnsi" w:cstheme="majorBidi"/>
-                                        <w:color w:val="FFFFFF" w:themeColor="background1"/>
-                                        <w:sz w:val="72"/>
-                                        <w:szCs w:val="72"/>
-                                      </w:rPr>
-                                      <w:t>Architecture</w:t>
-                                    </w:r>
-                                    <w:proofErr w:type="spellEnd"/>
-                                    <w:r>
-                                      <w:rPr>
-                                        <w:rFonts w:asciiTheme="majorHAnsi" w:eastAsiaTheme="majorEastAsia" w:hAnsiTheme="majorHAnsi" w:cstheme="majorBidi"/>
-                                        <w:color w:val="FFFFFF" w:themeColor="background1"/>
-                                        <w:sz w:val="72"/>
-                                        <w:szCs w:val="72"/>
-                                      </w:rPr>
-                                      <w:t xml:space="preserve"> </w:t>
-                                    </w:r>
-                                    <w:proofErr w:type="spellStart"/>
-                                    <w:r>
-                                      <w:rPr>
-                                        <w:rFonts w:asciiTheme="majorHAnsi" w:eastAsiaTheme="majorEastAsia" w:hAnsiTheme="majorHAnsi" w:cstheme="majorBidi"/>
-                                        <w:color w:val="FFFFFF" w:themeColor="background1"/>
-                                        <w:sz w:val="72"/>
-                                        <w:szCs w:val="72"/>
-                                      </w:rPr>
-                                      <w:t>Document</w:t>
-                                    </w:r>
-                                    <w:proofErr w:type="spellEnd"/>
                                   </w:sdtContent>
                                 </w:sdt>
                               </w:p>
@@ -582,8 +522,8 @@
                                     <w:dataBinding w:prefixMappings="xmlns:ns0='http://schemas.openxmlformats.org/package/2006/metadata/core-properties' xmlns:ns1='http://purl.org/dc/elements/1.1/'" w:xpath="/ns0:coreProperties[1]/ns1:subject[1]" w:storeItemID="{6C3C8BC8-F283-45AE-878A-BAB7291924A1}"/>
                                     <w:text/>
                                   </w:sdtPr>
+                                  <w:sdtEndPr/>
                                   <w:sdtContent>
-                                    <w:proofErr w:type="spellStart"/>
                                     <w:r>
                                       <w:rPr>
                                         <w:sz w:val="36"/>
@@ -591,7 +531,6 @@
                                       </w:rPr>
                                       <w:t>CaféApp</w:t>
                                     </w:r>
-                                    <w:proofErr w:type="spellEnd"/>
                                   </w:sdtContent>
                                 </w:sdt>
                               </w:p>
@@ -703,6 +642,7 @@
                                     <w:dataBinding w:prefixMappings="xmlns:ns0='http://schemas.openxmlformats.org/officeDocument/2006/extended-properties'" w:xpath="/ns0:Properties[1]/ns0:Company[1]" w:storeItemID="{6668398D-A668-4E3E-A5EB-62B293D839F1}"/>
                                     <w:text/>
                                   </w:sdtPr>
+                                  <w:sdtEndPr/>
                                   <w:sdtContent>
                                     <w:r>
                                       <w:rPr>
@@ -750,16 +690,17 @@
                                   <w:sdtPr>
                                     <w:id w:val="1551723"/>
                                     <w:dataBinding w:prefixMappings="xmlns:ns0='http://schemas.microsoft.com/office/2006/coverPageProps'" w:xpath="/ns0:CoverPageProperties[1]/ns0:PublishDate[1]" w:storeItemID="{55AF091B-3C7A-41E3-B477-F2FDAA23CFDA}"/>
-                                    <w:date w:fullDate="2018-05-22T00:00:00Z">
+                                    <w:date w:fullDate="2018-06-06T00:00:00Z">
                                       <w:dateFormat w:val="'den 'd MMMM yyyy"/>
                                       <w:lid w:val="sv-SE"/>
                                       <w:storeMappedDataAs w:val="dateTime"/>
                                       <w:calendar w:val="gregorian"/>
                                     </w:date>
                                   </w:sdtPr>
+                                  <w:sdtEndPr/>
                                   <w:sdtContent>
                                     <w:r>
-                                      <w:t>den 22 maj 2018</w:t>
+                                      <w:t>den 6 juni 2018</w:t>
                                     </w:r>
                                   </w:sdtContent>
                                 </w:sdt>
@@ -776,6 +717,7 @@
                                     <w:dataBinding w:prefixMappings="xmlns:ns0='http://schemas.openxmlformats.org/package/2006/metadata/core-properties' xmlns:ns1='http://purl.org/dc/elements/1.1/'" w:xpath="/ns0:coreProperties[1]/ns1:creator[1]" w:storeItemID="{6C3C8BC8-F283-45AE-878A-BAB7291924A1}"/>
                                     <w:text/>
                                   </w:sdtPr>
+                                  <w:sdtEndPr/>
                                   <w:sdtContent>
                                     <w:r>
                                       <w:t>Billy Andersson, Malin Albinsson, Muhammad Assaf, Tommy Eriksson</w:t>
@@ -877,7 +819,7 @@
                             <w:sdtPr>
                               <w:id w:val="1551723"/>
                               <w:dataBinding w:prefixMappings="xmlns:ns0='http://schemas.microsoft.com/office/2006/coverPageProps'" w:xpath="/ns0:CoverPageProperties[1]/ns0:PublishDate[1]" w:storeItemID="{55AF091B-3C7A-41E3-B477-F2FDAA23CFDA}"/>
-                              <w:date w:fullDate="2018-05-22T00:00:00Z">
+                              <w:date w:fullDate="2018-06-06T00:00:00Z">
                                 <w:dateFormat w:val="'den 'd MMMM yyyy"/>
                                 <w:lid w:val="sv-SE"/>
                                 <w:storeMappedDataAs w:val="dateTime"/>
@@ -886,7 +828,7 @@
                             </w:sdtPr>
                             <w:sdtContent>
                               <w:r>
-                                <w:t>den 22 maj 2018</w:t>
+                                <w:t>den 6 juni 2018</w:t>
                               </w:r>
                             </w:sdtContent>
                           </w:sdt>
@@ -945,35 +887,14 @@
           <w:dataBinding w:prefixMappings="xmlns:ns0='http://schemas.openxmlformats.org/package/2006/metadata/core-properties' xmlns:ns1='http://purl.org/dc/elements/1.1/'" w:xpath="/ns0:coreProperties[1]/ns1:title[1]" w:storeItemID="{6C3C8BC8-F283-45AE-878A-BAB7291924A1}"/>
           <w:text/>
         </w:sdtPr>
+        <w:sdtEndPr/>
         <w:sdtContent>
           <w:r>
             <w:rPr>
               <w:smallCaps/>
             </w:rPr>
-            <w:t xml:space="preserve">Software </w:t>
+            <w:t>Software Architecture Document</w:t>
           </w:r>
-          <w:proofErr w:type="spellStart"/>
-          <w:r>
-            <w:rPr>
-              <w:smallCaps/>
-            </w:rPr>
-            <w:t>Architecture</w:t>
-          </w:r>
-          <w:proofErr w:type="spellEnd"/>
-          <w:r>
-            <w:rPr>
-              <w:smallCaps/>
-            </w:rPr>
-            <w:t xml:space="preserve"> </w:t>
-          </w:r>
-          <w:proofErr w:type="spellStart"/>
-          <w:r>
-            <w:rPr>
-              <w:smallCaps/>
-            </w:rPr>
-            <w:t>Document</w:t>
-          </w:r>
-          <w:proofErr w:type="spellEnd"/>
         </w:sdtContent>
       </w:sdt>
     </w:p>
@@ -992,12 +913,11 @@
           <w:dataBinding w:prefixMappings="xmlns:ns0='http://schemas.openxmlformats.org/package/2006/metadata/core-properties' xmlns:ns1='http://purl.org/dc/elements/1.1/'" w:xpath="/ns0:coreProperties[1]/ns1:subject[1]" w:storeItemID="{6C3C8BC8-F283-45AE-878A-BAB7291924A1}"/>
           <w:text/>
         </w:sdtPr>
+        <w:sdtEndPr/>
         <w:sdtContent>
-          <w:proofErr w:type="spellStart"/>
           <w:r>
             <w:t>CaféApp</w:t>
           </w:r>
-          <w:proofErr w:type="spellEnd"/>
         </w:sdtContent>
       </w:sdt>
     </w:p>
@@ -1019,6 +939,7 @@
           <w:docPartUnique/>
         </w:docPartObj>
       </w:sdtPr>
+      <w:sdtEndPr/>
       <w:sdtContent>
         <w:p>
           <w:pPr>
@@ -1058,7 +979,7 @@
             </w:rPr>
             <w:fldChar w:fldCharType="separate"/>
           </w:r>
-          <w:hyperlink w:anchor="_Toc516050383" w:history="1">
+          <w:hyperlink w:anchor="_Toc516091546" w:history="1">
             <w:r>
               <w:rPr>
                 <w:rStyle w:val="Hyperlnk"/>
@@ -1100,7 +1021,7 @@
                 <w:noProof/>
                 <w:webHidden/>
               </w:rPr>
-              <w:instrText xml:space="preserve"> PAGEREF _Toc516050383 \h </w:instrText>
+              <w:instrText xml:space="preserve"> PAGEREF _Toc516091546 \h </w:instrText>
             </w:r>
             <w:r>
               <w:rPr>
@@ -1142,7 +1063,7 @@
               <w:noProof/>
             </w:rPr>
           </w:pPr>
-          <w:hyperlink w:anchor="_Toc516050384" w:history="1">
+          <w:hyperlink w:anchor="_Toc516091547" w:history="1">
             <w:r>
               <w:rPr>
                 <w:rStyle w:val="Hyperlnk"/>
@@ -1183,7 +1104,7 @@
                 <w:noProof/>
                 <w:webHidden/>
               </w:rPr>
-              <w:instrText xml:space="preserve"> PAGEREF _Toc516050384 \h </w:instrText>
+              <w:instrText xml:space="preserve"> PAGEREF _Toc516091547 \h </w:instrText>
             </w:r>
             <w:r>
               <w:rPr>
@@ -1225,7 +1146,7 @@
               <w:noProof/>
             </w:rPr>
           </w:pPr>
-          <w:hyperlink w:anchor="_Toc516050385" w:history="1">
+          <w:hyperlink w:anchor="_Toc516091548" w:history="1">
             <w:r>
               <w:rPr>
                 <w:rStyle w:val="Hyperlnk"/>
@@ -1266,7 +1187,7 @@
                 <w:noProof/>
                 <w:webHidden/>
               </w:rPr>
-              <w:instrText xml:space="preserve"> PAGEREF _Toc516050385 \h </w:instrText>
+              <w:instrText xml:space="preserve"> PAGEREF _Toc516091548 \h </w:instrText>
             </w:r>
             <w:r>
               <w:rPr>
@@ -1309,7 +1230,7 @@
               <w:color w:val="auto"/>
             </w:rPr>
           </w:pPr>
-          <w:hyperlink w:anchor="_Toc516050386" w:history="1">
+          <w:hyperlink w:anchor="_Toc516091549" w:history="1">
             <w:r>
               <w:rPr>
                 <w:rStyle w:val="Hyperlnk"/>
@@ -1351,7 +1272,7 @@
                 <w:noProof/>
                 <w:webHidden/>
               </w:rPr>
-              <w:instrText xml:space="preserve"> PAGEREF _Toc516050386 \h </w:instrText>
+              <w:instrText xml:space="preserve"> PAGEREF _Toc516091549 \h </w:instrText>
             </w:r>
             <w:r>
               <w:rPr>
@@ -1393,7 +1314,7 @@
               <w:noProof/>
             </w:rPr>
           </w:pPr>
-          <w:hyperlink w:anchor="_Toc516050387" w:history="1">
+          <w:hyperlink w:anchor="_Toc516091550" w:history="1">
             <w:r>
               <w:rPr>
                 <w:rStyle w:val="Hyperlnk"/>
@@ -1434,7 +1355,7 @@
                 <w:noProof/>
                 <w:webHidden/>
               </w:rPr>
-              <w:instrText xml:space="preserve"> PAGEREF _Toc516050387 \h </w:instrText>
+              <w:instrText xml:space="preserve"> PAGEREF _Toc516091550 \h </w:instrText>
             </w:r>
             <w:r>
               <w:rPr>
@@ -1476,7 +1397,7 @@
               <w:noProof/>
             </w:rPr>
           </w:pPr>
-          <w:hyperlink w:anchor="_Toc516050388" w:history="1">
+          <w:hyperlink w:anchor="_Toc516091551" w:history="1">
             <w:r>
               <w:rPr>
                 <w:rStyle w:val="Hyperlnk"/>
@@ -1517,7 +1438,7 @@
                 <w:noProof/>
                 <w:webHidden/>
               </w:rPr>
-              <w:instrText xml:space="preserve"> PAGEREF _Toc516050388 \h </w:instrText>
+              <w:instrText xml:space="preserve"> PAGEREF _Toc516091551 \h </w:instrText>
             </w:r>
             <w:r>
               <w:rPr>
@@ -1559,7 +1480,7 @@
               <w:noProof/>
             </w:rPr>
           </w:pPr>
-          <w:hyperlink w:anchor="_Toc516050389" w:history="1">
+          <w:hyperlink w:anchor="_Toc516091552" w:history="1">
             <w:r>
               <w:rPr>
                 <w:rStyle w:val="Hyperlnk"/>
@@ -1600,7 +1521,7 @@
                 <w:noProof/>
                 <w:webHidden/>
               </w:rPr>
-              <w:instrText xml:space="preserve"> PAGEREF _Toc516050389 \h </w:instrText>
+              <w:instrText xml:space="preserve"> PAGEREF _Toc516091552 \h </w:instrText>
             </w:r>
             <w:r>
               <w:rPr>
@@ -1642,7 +1563,7 @@
               <w:noProof/>
             </w:rPr>
           </w:pPr>
-          <w:hyperlink w:anchor="_Toc516050390" w:history="1">
+          <w:hyperlink w:anchor="_Toc516091553" w:history="1">
             <w:r>
               <w:rPr>
                 <w:rStyle w:val="Hyperlnk"/>
@@ -1683,7 +1604,7 @@
                 <w:noProof/>
                 <w:webHidden/>
               </w:rPr>
-              <w:instrText xml:space="preserve"> PAGEREF _Toc516050390 \h </w:instrText>
+              <w:instrText xml:space="preserve"> PAGEREF _Toc516091553 \h </w:instrText>
             </w:r>
             <w:r>
               <w:rPr>
@@ -1725,7 +1646,7 @@
               <w:noProof/>
             </w:rPr>
           </w:pPr>
-          <w:hyperlink w:anchor="_Toc516050391" w:history="1">
+          <w:hyperlink w:anchor="_Toc516091554" w:history="1">
             <w:r>
               <w:rPr>
                 <w:rStyle w:val="Hyperlnk"/>
@@ -1766,7 +1687,7 @@
                 <w:noProof/>
                 <w:webHidden/>
               </w:rPr>
-              <w:instrText xml:space="preserve"> PAGEREF _Toc516050391 \h </w:instrText>
+              <w:instrText xml:space="preserve"> PAGEREF _Toc516091554 \h </w:instrText>
             </w:r>
             <w:r>
               <w:rPr>
@@ -1809,7 +1730,7 @@
               <w:color w:val="auto"/>
             </w:rPr>
           </w:pPr>
-          <w:hyperlink w:anchor="_Toc516050392" w:history="1">
+          <w:hyperlink w:anchor="_Toc516091555" w:history="1">
             <w:r>
               <w:rPr>
                 <w:rStyle w:val="Hyperlnk"/>
@@ -1851,7 +1772,7 @@
                 <w:noProof/>
                 <w:webHidden/>
               </w:rPr>
-              <w:instrText xml:space="preserve"> PAGEREF _Toc516050392 \h </w:instrText>
+              <w:instrText xml:space="preserve"> PAGEREF _Toc516091555 \h </w:instrText>
             </w:r>
             <w:r>
               <w:rPr>
@@ -1893,7 +1814,7 @@
               <w:noProof/>
             </w:rPr>
           </w:pPr>
-          <w:hyperlink w:anchor="_Toc516050393" w:history="1">
+          <w:hyperlink w:anchor="_Toc516091556" w:history="1">
             <w:r>
               <w:rPr>
                 <w:rStyle w:val="Hyperlnk"/>
@@ -1934,7 +1855,7 @@
                 <w:noProof/>
                 <w:webHidden/>
               </w:rPr>
-              <w:instrText xml:space="preserve"> PAGEREF _Toc516050393 \h </w:instrText>
+              <w:instrText xml:space="preserve"> PAGEREF _Toc516091556 \h </w:instrText>
             </w:r>
             <w:r>
               <w:rPr>
@@ -1976,7 +1897,7 @@
               <w:noProof/>
             </w:rPr>
           </w:pPr>
-          <w:hyperlink w:anchor="_Toc516050394" w:history="1">
+          <w:hyperlink w:anchor="_Toc516091557" w:history="1">
             <w:r>
               <w:rPr>
                 <w:rStyle w:val="Hyperlnk"/>
@@ -2017,7 +1938,7 @@
                 <w:noProof/>
                 <w:webHidden/>
               </w:rPr>
-              <w:instrText xml:space="preserve"> PAGEREF _Toc516050394 \h </w:instrText>
+              <w:instrText xml:space="preserve"> PAGEREF _Toc516091557 \h </w:instrText>
             </w:r>
             <w:r>
               <w:rPr>
@@ -2059,7 +1980,7 @@
               <w:noProof/>
             </w:rPr>
           </w:pPr>
-          <w:hyperlink w:anchor="_Toc516050395" w:history="1">
+          <w:hyperlink w:anchor="_Toc516091558" w:history="1">
             <w:r>
               <w:rPr>
                 <w:rStyle w:val="Hyperlnk"/>
@@ -2100,7 +2021,7 @@
                 <w:noProof/>
                 <w:webHidden/>
               </w:rPr>
-              <w:instrText xml:space="preserve"> PAGEREF _Toc516050395 \h </w:instrText>
+              <w:instrText xml:space="preserve"> PAGEREF _Toc516091558 \h </w:instrText>
             </w:r>
             <w:r>
               <w:rPr>
@@ -2142,7 +2063,7 @@
               <w:noProof/>
             </w:rPr>
           </w:pPr>
-          <w:hyperlink w:anchor="_Toc516050396" w:history="1">
+          <w:hyperlink w:anchor="_Toc516091559" w:history="1">
             <w:r>
               <w:rPr>
                 <w:rStyle w:val="Hyperlnk"/>
@@ -2183,7 +2104,7 @@
                 <w:noProof/>
                 <w:webHidden/>
               </w:rPr>
-              <w:instrText xml:space="preserve"> PAGEREF _Toc516050396 \h </w:instrText>
+              <w:instrText xml:space="preserve"> PAGEREF _Toc516091559 \h </w:instrText>
             </w:r>
             <w:r>
               <w:rPr>
@@ -2225,7 +2146,7 @@
               <w:noProof/>
             </w:rPr>
           </w:pPr>
-          <w:hyperlink w:anchor="_Toc516050397" w:history="1">
+          <w:hyperlink w:anchor="_Toc516091560" w:history="1">
             <w:r>
               <w:rPr>
                 <w:rStyle w:val="Hyperlnk"/>
@@ -2266,7 +2187,7 @@
                 <w:noProof/>
                 <w:webHidden/>
               </w:rPr>
-              <w:instrText xml:space="preserve"> PAGEREF _Toc516050397 \h </w:instrText>
+              <w:instrText xml:space="preserve"> PAGEREF _Toc516091560 \h </w:instrText>
             </w:r>
             <w:r>
               <w:rPr>
@@ -2308,7 +2229,7 @@
               <w:noProof/>
             </w:rPr>
           </w:pPr>
-          <w:hyperlink w:anchor="_Toc516050398" w:history="1">
+          <w:hyperlink w:anchor="_Toc516091561" w:history="1">
             <w:r>
               <w:rPr>
                 <w:rStyle w:val="Hyperlnk"/>
@@ -2349,7 +2270,7 @@
                 <w:noProof/>
                 <w:webHidden/>
               </w:rPr>
-              <w:instrText xml:space="preserve"> PAGEREF _Toc516050398 \h </w:instrText>
+              <w:instrText xml:space="preserve"> PAGEREF _Toc516091561 \h </w:instrText>
             </w:r>
             <w:r>
               <w:rPr>
@@ -2391,7 +2312,7 @@
               <w:noProof/>
             </w:rPr>
           </w:pPr>
-          <w:hyperlink w:anchor="_Toc516050399" w:history="1">
+          <w:hyperlink w:anchor="_Toc516091562" w:history="1">
             <w:r>
               <w:rPr>
                 <w:rStyle w:val="Hyperlnk"/>
@@ -2432,7 +2353,7 @@
                 <w:noProof/>
                 <w:webHidden/>
               </w:rPr>
-              <w:instrText xml:space="preserve"> PAGEREF _Toc516050399 \h </w:instrText>
+              <w:instrText xml:space="preserve"> PAGEREF _Toc516091562 \h </w:instrText>
             </w:r>
             <w:r>
               <w:rPr>
@@ -2474,7 +2395,7 @@
               <w:noProof/>
             </w:rPr>
           </w:pPr>
-          <w:hyperlink w:anchor="_Toc516050400" w:history="1">
+          <w:hyperlink w:anchor="_Toc516091563" w:history="1">
             <w:r>
               <w:rPr>
                 <w:rStyle w:val="Hyperlnk"/>
@@ -2515,7 +2436,7 @@
                 <w:noProof/>
                 <w:webHidden/>
               </w:rPr>
-              <w:instrText xml:space="preserve"> PAGEREF _Toc516050400 \h </w:instrText>
+              <w:instrText xml:space="preserve"> PAGEREF _Toc516091563 \h </w:instrText>
             </w:r>
             <w:r>
               <w:rPr>
@@ -2557,7 +2478,7 @@
               <w:noProof/>
             </w:rPr>
           </w:pPr>
-          <w:hyperlink w:anchor="_Toc516050401" w:history="1">
+          <w:hyperlink w:anchor="_Toc516091564" w:history="1">
             <w:r>
               <w:rPr>
                 <w:rStyle w:val="Hyperlnk"/>
@@ -2598,7 +2519,7 @@
                 <w:noProof/>
                 <w:webHidden/>
               </w:rPr>
-              <w:instrText xml:space="preserve"> PAGEREF _Toc516050401 \h </w:instrText>
+              <w:instrText xml:space="preserve"> PAGEREF _Toc516091564 \h </w:instrText>
             </w:r>
             <w:r>
               <w:rPr>
@@ -2640,7 +2561,7 @@
               <w:noProof/>
             </w:rPr>
           </w:pPr>
-          <w:hyperlink w:anchor="_Toc516050402" w:history="1">
+          <w:hyperlink w:anchor="_Toc516091565" w:history="1">
             <w:r>
               <w:rPr>
                 <w:rStyle w:val="Hyperlnk"/>
@@ -2681,7 +2602,7 @@
                 <w:noProof/>
                 <w:webHidden/>
               </w:rPr>
-              <w:instrText xml:space="preserve"> PAGEREF _Toc516050402 \h </w:instrText>
+              <w:instrText xml:space="preserve"> PAGEREF _Toc516091565 \h </w:instrText>
             </w:r>
             <w:r>
               <w:rPr>
@@ -2723,7 +2644,7 @@
               <w:noProof/>
             </w:rPr>
           </w:pPr>
-          <w:hyperlink w:anchor="_Toc516050403" w:history="1">
+          <w:hyperlink w:anchor="_Toc516091566" w:history="1">
             <w:r>
               <w:rPr>
                 <w:rStyle w:val="Hyperlnk"/>
@@ -2766,7 +2687,7 @@
                 <w:noProof/>
                 <w:webHidden/>
               </w:rPr>
-              <w:instrText xml:space="preserve"> PAGEREF _Toc516050403 \h </w:instrText>
+              <w:instrText xml:space="preserve"> PAGEREF _Toc516091566 \h </w:instrText>
             </w:r>
             <w:r>
               <w:rPr>
@@ -2808,7 +2729,7 @@
               <w:noProof/>
             </w:rPr>
           </w:pPr>
-          <w:hyperlink w:anchor="_Toc516050404" w:history="1">
+          <w:hyperlink w:anchor="_Toc516091567" w:history="1">
             <w:r>
               <w:rPr>
                 <w:rStyle w:val="Hyperlnk"/>
@@ -2849,7 +2770,7 @@
                 <w:noProof/>
                 <w:webHidden/>
               </w:rPr>
-              <w:instrText xml:space="preserve"> PAGEREF _Toc516050404 \h </w:instrText>
+              <w:instrText xml:space="preserve"> PAGEREF _Toc516091567 \h </w:instrText>
             </w:r>
             <w:r>
               <w:rPr>
@@ -2891,7 +2812,7 @@
               <w:noProof/>
             </w:rPr>
           </w:pPr>
-          <w:hyperlink w:anchor="_Toc516050405" w:history="1">
+          <w:hyperlink w:anchor="_Toc516091568" w:history="1">
             <w:r>
               <w:rPr>
                 <w:rStyle w:val="Hyperlnk"/>
@@ -2932,7 +2853,7 @@
                 <w:noProof/>
                 <w:webHidden/>
               </w:rPr>
-              <w:instrText xml:space="preserve"> PAGEREF _Toc516050405 \h </w:instrText>
+              <w:instrText xml:space="preserve"> PAGEREF _Toc516091568 \h </w:instrText>
             </w:r>
             <w:r>
               <w:rPr>
@@ -2974,7 +2895,7 @@
               <w:noProof/>
             </w:rPr>
           </w:pPr>
-          <w:hyperlink w:anchor="_Toc516050406" w:history="1">
+          <w:hyperlink w:anchor="_Toc516091569" w:history="1">
             <w:r>
               <w:rPr>
                 <w:rStyle w:val="Hyperlnk"/>
@@ -3015,7 +2936,7 @@
                 <w:noProof/>
                 <w:webHidden/>
               </w:rPr>
-              <w:instrText xml:space="preserve"> PAGEREF _Toc516050406 \h </w:instrText>
+              <w:instrText xml:space="preserve"> PAGEREF _Toc516091569 \h </w:instrText>
             </w:r>
             <w:r>
               <w:rPr>
@@ -3057,7 +2978,7 @@
               <w:noProof/>
             </w:rPr>
           </w:pPr>
-          <w:hyperlink w:anchor="_Toc516050407" w:history="1">
+          <w:hyperlink w:anchor="_Toc516091570" w:history="1">
             <w:r>
               <w:rPr>
                 <w:rStyle w:val="Hyperlnk"/>
@@ -3098,7 +3019,7 @@
                 <w:noProof/>
                 <w:webHidden/>
               </w:rPr>
-              <w:instrText xml:space="preserve"> PAGEREF _Toc516050407 \h </w:instrText>
+              <w:instrText xml:space="preserve"> PAGEREF _Toc516091570 \h </w:instrText>
             </w:r>
             <w:r>
               <w:rPr>
@@ -3140,7 +3061,7 @@
               <w:noProof/>
             </w:rPr>
           </w:pPr>
-          <w:hyperlink w:anchor="_Toc516050408" w:history="1">
+          <w:hyperlink w:anchor="_Toc516091571" w:history="1">
             <w:r>
               <w:rPr>
                 <w:rStyle w:val="Hyperlnk"/>
@@ -3181,7 +3102,7 @@
                 <w:noProof/>
                 <w:webHidden/>
               </w:rPr>
-              <w:instrText xml:space="preserve"> PAGEREF _Toc516050408 \h </w:instrText>
+              <w:instrText xml:space="preserve"> PAGEREF _Toc516091571 \h </w:instrText>
             </w:r>
             <w:r>
               <w:rPr>
@@ -3223,7 +3144,7 @@
               <w:noProof/>
             </w:rPr>
           </w:pPr>
-          <w:hyperlink w:anchor="_Toc516050409" w:history="1">
+          <w:hyperlink w:anchor="_Toc516091572" w:history="1">
             <w:r>
               <w:rPr>
                 <w:rStyle w:val="Hyperlnk"/>
@@ -3264,7 +3185,7 @@
                 <w:noProof/>
                 <w:webHidden/>
               </w:rPr>
-              <w:instrText xml:space="preserve"> PAGEREF _Toc516050409 \h </w:instrText>
+              <w:instrText xml:space="preserve"> PAGEREF _Toc516091572 \h </w:instrText>
             </w:r>
             <w:r>
               <w:rPr>
@@ -3306,7 +3227,7 @@
               <w:noProof/>
             </w:rPr>
           </w:pPr>
-          <w:hyperlink w:anchor="_Toc516050410" w:history="1">
+          <w:hyperlink w:anchor="_Toc516091573" w:history="1">
             <w:r>
               <w:rPr>
                 <w:rStyle w:val="Hyperlnk"/>
@@ -3347,7 +3268,7 @@
                 <w:noProof/>
                 <w:webHidden/>
               </w:rPr>
-              <w:instrText xml:space="preserve"> PAGEREF _Toc516050410 \h </w:instrText>
+              <w:instrText xml:space="preserve"> PAGEREF _Toc516091573 \h </w:instrText>
             </w:r>
             <w:r>
               <w:rPr>
@@ -3389,7 +3310,7 @@
               <w:noProof/>
             </w:rPr>
           </w:pPr>
-          <w:hyperlink w:anchor="_Toc516050411" w:history="1">
+          <w:hyperlink w:anchor="_Toc516091574" w:history="1">
             <w:r>
               <w:rPr>
                 <w:rStyle w:val="Hyperlnk"/>
@@ -3430,7 +3351,7 @@
                 <w:noProof/>
                 <w:webHidden/>
               </w:rPr>
-              <w:instrText xml:space="preserve"> PAGEREF _Toc516050411 \h </w:instrText>
+              <w:instrText xml:space="preserve"> PAGEREF _Toc516091574 \h </w:instrText>
             </w:r>
             <w:r>
               <w:rPr>
@@ -3472,7 +3393,7 @@
               <w:noProof/>
             </w:rPr>
           </w:pPr>
-          <w:hyperlink w:anchor="_Toc516050412" w:history="1">
+          <w:hyperlink w:anchor="_Toc516091575" w:history="1">
             <w:r>
               <w:rPr>
                 <w:rStyle w:val="Hyperlnk"/>
@@ -3513,7 +3434,7 @@
                 <w:noProof/>
                 <w:webHidden/>
               </w:rPr>
-              <w:instrText xml:space="preserve"> PAGEREF _Toc516050412 \h </w:instrText>
+              <w:instrText xml:space="preserve"> PAGEREF _Toc516091575 \h </w:instrText>
             </w:r>
             <w:r>
               <w:rPr>
@@ -3555,7 +3476,7 @@
               <w:noProof/>
             </w:rPr>
           </w:pPr>
-          <w:hyperlink w:anchor="_Toc516050413" w:history="1">
+          <w:hyperlink w:anchor="_Toc516091576" w:history="1">
             <w:r>
               <w:rPr>
                 <w:rStyle w:val="Hyperlnk"/>
@@ -3596,7 +3517,7 @@
                 <w:noProof/>
                 <w:webHidden/>
               </w:rPr>
-              <w:instrText xml:space="preserve"> PAGEREF _Toc516050413 \h </w:instrText>
+              <w:instrText xml:space="preserve"> PAGEREF _Toc516091576 \h </w:instrText>
             </w:r>
             <w:r>
               <w:rPr>
@@ -3638,7 +3559,7 @@
               <w:noProof/>
             </w:rPr>
           </w:pPr>
-          <w:hyperlink w:anchor="_Toc516050414" w:history="1">
+          <w:hyperlink w:anchor="_Toc516091577" w:history="1">
             <w:r>
               <w:rPr>
                 <w:rStyle w:val="Hyperlnk"/>
@@ -3679,7 +3600,7 @@
                 <w:noProof/>
                 <w:webHidden/>
               </w:rPr>
-              <w:instrText xml:space="preserve"> PAGEREF _Toc516050414 \h </w:instrText>
+              <w:instrText xml:space="preserve"> PAGEREF _Toc516091577 \h </w:instrText>
             </w:r>
             <w:r>
               <w:rPr>
@@ -3721,7 +3642,7 @@
               <w:noProof/>
             </w:rPr>
           </w:pPr>
-          <w:hyperlink w:anchor="_Toc516050415" w:history="1">
+          <w:hyperlink w:anchor="_Toc516091578" w:history="1">
             <w:r>
               <w:rPr>
                 <w:rStyle w:val="Hyperlnk"/>
@@ -3762,7 +3683,7 @@
                 <w:noProof/>
                 <w:webHidden/>
               </w:rPr>
-              <w:instrText xml:space="preserve"> PAGEREF _Toc516050415 \h </w:instrText>
+              <w:instrText xml:space="preserve"> PAGEREF _Toc516091578 \h </w:instrText>
             </w:r>
             <w:r>
               <w:rPr>
@@ -3804,7 +3725,7 @@
               <w:noProof/>
             </w:rPr>
           </w:pPr>
-          <w:hyperlink w:anchor="_Toc516050416" w:history="1">
+          <w:hyperlink w:anchor="_Toc516091579" w:history="1">
             <w:r>
               <w:rPr>
                 <w:rStyle w:val="Hyperlnk"/>
@@ -3845,7 +3766,7 @@
                 <w:noProof/>
                 <w:webHidden/>
               </w:rPr>
-              <w:instrText xml:space="preserve"> PAGEREF _Toc516050416 \h </w:instrText>
+              <w:instrText xml:space="preserve"> PAGEREF _Toc516091579 \h </w:instrText>
             </w:r>
             <w:r>
               <w:rPr>
@@ -3887,7 +3808,7 @@
               <w:noProof/>
             </w:rPr>
           </w:pPr>
-          <w:hyperlink w:anchor="_Toc516050417" w:history="1">
+          <w:hyperlink w:anchor="_Toc516091580" w:history="1">
             <w:r>
               <w:rPr>
                 <w:rStyle w:val="Hyperlnk"/>
@@ -3928,7 +3849,7 @@
                 <w:noProof/>
                 <w:webHidden/>
               </w:rPr>
-              <w:instrText xml:space="preserve"> PAGEREF _Toc516050417 \h </w:instrText>
+              <w:instrText xml:space="preserve"> PAGEREF _Toc516091580 \h </w:instrText>
             </w:r>
             <w:r>
               <w:rPr>
@@ -3970,7 +3891,7 @@
               <w:noProof/>
             </w:rPr>
           </w:pPr>
-          <w:hyperlink w:anchor="_Toc516050418" w:history="1">
+          <w:hyperlink w:anchor="_Toc516091581" w:history="1">
             <w:r>
               <w:rPr>
                 <w:rStyle w:val="Hyperlnk"/>
@@ -4011,7 +3932,7 @@
                 <w:noProof/>
                 <w:webHidden/>
               </w:rPr>
-              <w:instrText xml:space="preserve"> PAGEREF _Toc516050418 \h </w:instrText>
+              <w:instrText xml:space="preserve"> PAGEREF _Toc516091581 \h </w:instrText>
             </w:r>
             <w:r>
               <w:rPr>
@@ -4053,7 +3974,7 @@
               <w:noProof/>
             </w:rPr>
           </w:pPr>
-          <w:hyperlink w:anchor="_Toc516050419" w:history="1">
+          <w:hyperlink w:anchor="_Toc516091582" w:history="1">
             <w:r>
               <w:rPr>
                 <w:rStyle w:val="Hyperlnk"/>
@@ -4094,7 +4015,7 @@
                 <w:noProof/>
                 <w:webHidden/>
               </w:rPr>
-              <w:instrText xml:space="preserve"> PAGEREF _Toc516050419 \h </w:instrText>
+              <w:instrText xml:space="preserve"> PAGEREF _Toc516091582 \h </w:instrText>
             </w:r>
             <w:r>
               <w:rPr>
@@ -4136,7 +4057,7 @@
               <w:noProof/>
             </w:rPr>
           </w:pPr>
-          <w:hyperlink w:anchor="_Toc516050420" w:history="1">
+          <w:hyperlink w:anchor="_Toc516091583" w:history="1">
             <w:r>
               <w:rPr>
                 <w:rStyle w:val="Hyperlnk"/>
@@ -4177,7 +4098,7 @@
                 <w:noProof/>
                 <w:webHidden/>
               </w:rPr>
-              <w:instrText xml:space="preserve"> PAGEREF _Toc516050420 \h </w:instrText>
+              <w:instrText xml:space="preserve"> PAGEREF _Toc516091583 \h </w:instrText>
             </w:r>
             <w:r>
               <w:rPr>
@@ -4219,7 +4140,7 @@
               <w:noProof/>
             </w:rPr>
           </w:pPr>
-          <w:hyperlink w:anchor="_Toc516050421" w:history="1">
+          <w:hyperlink w:anchor="_Toc516091584" w:history="1">
             <w:r>
               <w:rPr>
                 <w:rStyle w:val="Hyperlnk"/>
@@ -4260,7 +4181,7 @@
                 <w:noProof/>
                 <w:webHidden/>
               </w:rPr>
-              <w:instrText xml:space="preserve"> PAGEREF _Toc516050421 \h </w:instrText>
+              <w:instrText xml:space="preserve"> PAGEREF _Toc516091584 \h </w:instrText>
             </w:r>
             <w:r>
               <w:rPr>
@@ -4303,7 +4224,7 @@
               <w:color w:val="auto"/>
             </w:rPr>
           </w:pPr>
-          <w:hyperlink w:anchor="_Toc516050422" w:history="1">
+          <w:hyperlink w:anchor="_Toc516091585" w:history="1">
             <w:r>
               <w:rPr>
                 <w:rStyle w:val="Hyperlnk"/>
@@ -4345,7 +4266,7 @@
                 <w:noProof/>
                 <w:webHidden/>
               </w:rPr>
-              <w:instrText xml:space="preserve"> PAGEREF _Toc516050422 \h </w:instrText>
+              <w:instrText xml:space="preserve"> PAGEREF _Toc516091585 \h </w:instrText>
             </w:r>
             <w:r>
               <w:rPr>
@@ -4387,7 +4308,7 @@
               <w:noProof/>
             </w:rPr>
           </w:pPr>
-          <w:hyperlink w:anchor="_Toc516050423" w:history="1">
+          <w:hyperlink w:anchor="_Toc516091586" w:history="1">
             <w:r>
               <w:rPr>
                 <w:rStyle w:val="Hyperlnk"/>
@@ -4428,7 +4349,7 @@
                 <w:noProof/>
                 <w:webHidden/>
               </w:rPr>
-              <w:instrText xml:space="preserve"> PAGEREF _Toc516050423 \h </w:instrText>
+              <w:instrText xml:space="preserve"> PAGEREF _Toc516091586 \h </w:instrText>
             </w:r>
             <w:r>
               <w:rPr>
@@ -4470,7 +4391,7 @@
               <w:noProof/>
             </w:rPr>
           </w:pPr>
-          <w:hyperlink w:anchor="_Toc516050424" w:history="1">
+          <w:hyperlink w:anchor="_Toc516091587" w:history="1">
             <w:r>
               <w:rPr>
                 <w:rStyle w:val="Hyperlnk"/>
@@ -4511,7 +4432,7 @@
                 <w:noProof/>
                 <w:webHidden/>
               </w:rPr>
-              <w:instrText xml:space="preserve"> PAGEREF _Toc516050424 \h </w:instrText>
+              <w:instrText xml:space="preserve"> PAGEREF _Toc516091587 \h </w:instrText>
             </w:r>
             <w:r>
               <w:rPr>
@@ -4553,7 +4474,7 @@
               <w:noProof/>
             </w:rPr>
           </w:pPr>
-          <w:hyperlink w:anchor="_Toc516050425" w:history="1">
+          <w:hyperlink w:anchor="_Toc516091588" w:history="1">
             <w:r>
               <w:rPr>
                 <w:rStyle w:val="Hyperlnk"/>
@@ -4594,7 +4515,7 @@
                 <w:noProof/>
                 <w:webHidden/>
               </w:rPr>
-              <w:instrText xml:space="preserve"> PAGEREF _Toc516050425 \h </w:instrText>
+              <w:instrText xml:space="preserve"> PAGEREF _Toc516091588 \h </w:instrText>
             </w:r>
             <w:r>
               <w:rPr>
@@ -4636,7 +4557,7 @@
               <w:noProof/>
             </w:rPr>
           </w:pPr>
-          <w:hyperlink w:anchor="_Toc516050426" w:history="1">
+          <w:hyperlink w:anchor="_Toc516091589" w:history="1">
             <w:r>
               <w:rPr>
                 <w:rStyle w:val="Hyperlnk"/>
@@ -4677,7 +4598,7 @@
                 <w:noProof/>
                 <w:webHidden/>
               </w:rPr>
-              <w:instrText xml:space="preserve"> PAGEREF _Toc516050426 \h </w:instrText>
+              <w:instrText xml:space="preserve"> PAGEREF _Toc516091589 \h </w:instrText>
             </w:r>
             <w:r>
               <w:rPr>
@@ -4720,7 +4641,7 @@
               <w:color w:val="auto"/>
             </w:rPr>
           </w:pPr>
-          <w:hyperlink w:anchor="_Toc516050427" w:history="1">
+          <w:hyperlink w:anchor="_Toc516091590" w:history="1">
             <w:r>
               <w:rPr>
                 <w:rStyle w:val="Hyperlnk"/>
@@ -4762,7 +4683,7 @@
                 <w:noProof/>
                 <w:webHidden/>
               </w:rPr>
-              <w:instrText xml:space="preserve"> PAGEREF _Toc516050427 \h </w:instrText>
+              <w:instrText xml:space="preserve"> PAGEREF _Toc516091590 \h </w:instrText>
             </w:r>
             <w:r>
               <w:rPr>
@@ -4804,7 +4725,7 @@
               <w:noProof/>
             </w:rPr>
           </w:pPr>
-          <w:hyperlink w:anchor="_Toc516050428" w:history="1">
+          <w:hyperlink w:anchor="_Toc516091591" w:history="1">
             <w:r>
               <w:rPr>
                 <w:rStyle w:val="Hyperlnk"/>
@@ -4845,7 +4766,7 @@
                 <w:noProof/>
                 <w:webHidden/>
               </w:rPr>
-              <w:instrText xml:space="preserve"> PAGEREF _Toc516050428 \h </w:instrText>
+              <w:instrText xml:space="preserve"> PAGEREF _Toc516091591 \h </w:instrText>
             </w:r>
             <w:r>
               <w:rPr>
@@ -4887,7 +4808,7 @@
               <w:noProof/>
             </w:rPr>
           </w:pPr>
-          <w:hyperlink w:anchor="_Toc516050429" w:history="1">
+          <w:hyperlink w:anchor="_Toc516091592" w:history="1">
             <w:r>
               <w:rPr>
                 <w:rStyle w:val="Hyperlnk"/>
@@ -4928,7 +4849,7 @@
                 <w:noProof/>
                 <w:webHidden/>
               </w:rPr>
-              <w:instrText xml:space="preserve"> PAGEREF _Toc516050429 \h </w:instrText>
+              <w:instrText xml:space="preserve"> PAGEREF _Toc516091592 \h </w:instrText>
             </w:r>
             <w:r>
               <w:rPr>
@@ -4970,7 +4891,7 @@
               <w:noProof/>
             </w:rPr>
           </w:pPr>
-          <w:hyperlink w:anchor="_Toc516050430" w:history="1">
+          <w:hyperlink w:anchor="_Toc516091593" w:history="1">
             <w:r>
               <w:rPr>
                 <w:rStyle w:val="Hyperlnk"/>
@@ -5011,7 +4932,7 @@
                 <w:noProof/>
                 <w:webHidden/>
               </w:rPr>
-              <w:instrText xml:space="preserve"> PAGEREF _Toc516050430 \h </w:instrText>
+              <w:instrText xml:space="preserve"> PAGEREF _Toc516091593 \h </w:instrText>
             </w:r>
             <w:r>
               <w:rPr>
@@ -5238,160 +5159,92 @@
       <w:r>
         <w:br w:type="page"/>
       </w:r>
-      <w:bookmarkStart w:id="1" w:name="_GoBack"/>
-      <w:bookmarkEnd w:id="1"/>
     </w:p>
     <w:p>
       <w:pPr>
         <w:pStyle w:val="Rubrik1"/>
       </w:pPr>
-      <w:bookmarkStart w:id="2" w:name="_Toc516050383"/>
+      <w:bookmarkStart w:id="1" w:name="_Toc516091546"/>
       <w:r>
         <w:lastRenderedPageBreak/>
         <w:t>Inledning</w:t>
       </w:r>
+      <w:bookmarkEnd w:id="1"/>
+    </w:p>
+    <w:p>
+      <w:pPr>
+        <w:pStyle w:val="Rubrik2"/>
+      </w:pPr>
+      <w:bookmarkStart w:id="2" w:name="_Toc516091547"/>
+      <w:r>
+        <w:t>Syfte</w:t>
+      </w:r>
       <w:bookmarkEnd w:id="2"/>
     </w:p>
     <w:p>
+      <w:r>
+        <w:t>Software Architecture Document (SAD) ger en arkitektonisk översikt över systemet</w:t>
+      </w:r>
+      <w:r>
+        <w:t xml:space="preserve"> CaféApp, vars syfte är att hantera såväl beställningar som bakomliggande administration av produkter och försäljningsdata i ett café</w:t>
+      </w:r>
+      <w:r>
+        <w:t>. Den presenterar ett antal olika arkitektoniska synpunkter för att visa de olika aspekterna av systemet.</w:t>
+      </w:r>
+    </w:p>
+    <w:p>
       <w:pPr>
         <w:pStyle w:val="Rubrik2"/>
       </w:pPr>
-      <w:bookmarkStart w:id="3" w:name="_Toc516050384"/>
-      <w:r>
-        <w:t>Syfte</w:t>
+      <w:bookmarkStart w:id="3" w:name="_Toc516091548"/>
+      <w:r>
+        <w:t>Definitioner och förkortningar</w:t>
       </w:r>
       <w:bookmarkEnd w:id="3"/>
     </w:p>
     <w:p>
       <w:r>
-        <w:t xml:space="preserve">Software </w:t>
-      </w:r>
-      <w:proofErr w:type="spellStart"/>
-      <w:r>
-        <w:t>Architecture</w:t>
-      </w:r>
-      <w:proofErr w:type="spellEnd"/>
-      <w:r>
-        <w:t xml:space="preserve"> </w:t>
-      </w:r>
-      <w:proofErr w:type="spellStart"/>
-      <w:r>
-        <w:t>Document</w:t>
-      </w:r>
-      <w:proofErr w:type="spellEnd"/>
-      <w:r>
-        <w:t xml:space="preserve"> (SAD) ger en arkitektonisk översikt över systemet</w:t>
-      </w:r>
-      <w:r>
-        <w:t xml:space="preserve"> </w:t>
-      </w:r>
-      <w:proofErr w:type="spellStart"/>
-      <w:r>
-        <w:t>CaféApp</w:t>
-      </w:r>
-      <w:proofErr w:type="spellEnd"/>
-      <w:r>
-        <w:t>, vars syfte är att hantera såväl beställningar som bakomliggande administration av produkter och försäljningsdata i ett café</w:t>
-      </w:r>
-      <w:r>
-        <w:t>. Den presenterar ett antal olika arkitektoniska synpunkter för att visa de olika aspekterna av systemet.</w:t>
-      </w:r>
+        <w:t>DFD Data flow Diagram</w:t>
+      </w:r>
+    </w:p>
+    <w:p>
+      <w:r>
+        <w:t>IDE integrated development environment</w:t>
+      </w:r>
+    </w:p>
+    <w:p>
+      <w:r>
+        <w:t>Java EE Java Enterprise Edition</w:t>
+      </w:r>
+    </w:p>
+    <w:p>
+      <w:r>
+        <w:t>JPA Java Persistence API</w:t>
+      </w:r>
+    </w:p>
+    <w:p/>
+    <w:p>
+      <w:pPr>
+        <w:pStyle w:val="Rubrik1"/>
+      </w:pPr>
+      <w:bookmarkStart w:id="4" w:name="_Toc516091549"/>
+      <w:r>
+        <w:t>Arkitekturell</w:t>
+      </w:r>
+      <w:r>
+        <w:t>a mål och avgränsningar</w:t>
+      </w:r>
+      <w:bookmarkEnd w:id="4"/>
     </w:p>
     <w:p>
       <w:pPr>
         <w:pStyle w:val="Rubrik2"/>
       </w:pPr>
-      <w:bookmarkStart w:id="4" w:name="_Toc516050385"/>
-      <w:r>
-        <w:t>Definitioner och förkortningar</w:t>
-      </w:r>
-      <w:bookmarkEnd w:id="4"/>
-    </w:p>
-    <w:p>
-      <w:r>
-        <w:t xml:space="preserve">DFD Data </w:t>
-      </w:r>
-      <w:proofErr w:type="spellStart"/>
-      <w:r>
-        <w:t>flow</w:t>
-      </w:r>
-      <w:proofErr w:type="spellEnd"/>
-      <w:r>
-        <w:t xml:space="preserve"> Diagram</w:t>
-      </w:r>
-    </w:p>
-    <w:p>
-      <w:r>
-        <w:t xml:space="preserve">IDE </w:t>
-      </w:r>
-      <w:proofErr w:type="spellStart"/>
-      <w:r>
-        <w:t>integrated</w:t>
-      </w:r>
-      <w:proofErr w:type="spellEnd"/>
-      <w:r>
-        <w:t xml:space="preserve"> </w:t>
-      </w:r>
-      <w:proofErr w:type="spellStart"/>
-      <w:r>
-        <w:t>development</w:t>
-      </w:r>
-      <w:proofErr w:type="spellEnd"/>
-      <w:r>
-        <w:t xml:space="preserve"> </w:t>
-      </w:r>
-      <w:proofErr w:type="spellStart"/>
-      <w:r>
-        <w:t>environment</w:t>
-      </w:r>
-      <w:proofErr w:type="spellEnd"/>
-    </w:p>
-    <w:p>
-      <w:r>
-        <w:t>Java EE Java Enterprise Edition</w:t>
-      </w:r>
-    </w:p>
-    <w:p>
-      <w:r>
-        <w:t xml:space="preserve">JPA Java </w:t>
-      </w:r>
-      <w:proofErr w:type="spellStart"/>
-      <w:r>
-        <w:t>Persistence</w:t>
-      </w:r>
-      <w:proofErr w:type="spellEnd"/>
-      <w:r>
-        <w:t xml:space="preserve"> API</w:t>
-      </w:r>
-    </w:p>
-    <w:p/>
-    <w:p>
-      <w:pPr>
-        <w:pStyle w:val="Rubrik1"/>
-      </w:pPr>
-      <w:bookmarkStart w:id="5" w:name="_Toc516050386"/>
-      <w:proofErr w:type="spellStart"/>
-      <w:r>
-        <w:t>Arkitekturell</w:t>
-      </w:r>
-      <w:r>
-        <w:t>a</w:t>
-      </w:r>
-      <w:proofErr w:type="spellEnd"/>
-      <w:r>
-        <w:t xml:space="preserve"> mål och avgränsningar</w:t>
+      <w:bookmarkStart w:id="5" w:name="_Toc516091550"/>
+      <w:r>
+        <w:t>Övergripande mål</w:t>
       </w:r>
       <w:bookmarkEnd w:id="5"/>
-    </w:p>
-    <w:p>
-      <w:pPr>
-        <w:pStyle w:val="Rubrik2"/>
-      </w:pPr>
-      <w:bookmarkStart w:id="6" w:name="_Toc516050387"/>
-      <w:r>
-        <w:t>Övergripande mål</w:t>
-      </w:r>
-      <w:bookmarkEnd w:id="6"/>
     </w:p>
     <w:p>
       <w:r>
@@ -5434,28 +5287,15 @@
       <w:r>
         <w:t xml:space="preserve">kundversionen av </w:t>
       </w:r>
-      <w:proofErr w:type="spellStart"/>
-      <w:r>
-        <w:t>appen</w:t>
-      </w:r>
-      <w:proofErr w:type="spellEnd"/>
-      <w:r>
-        <w:t xml:space="preserve">, endera i plattan som finns vid bordet, eller nedladdad till kundens privata mobila enhet, knappa in den produkt denne vill beställa och göra en betalning, allt i applikationen, för att sedan få sin produkt. </w:t>
+      <w:r>
+        <w:t xml:space="preserve">appen, endera i plattan som finns vid bordet, eller nedladdad till kundens privata mobila enhet, knappa in den produkt denne vill beställa och göra en betalning, allt i applikationen, för att sedan få sin produkt. </w:t>
       </w:r>
       <w:r>
         <w:br/>
         <w:t xml:space="preserve">Personalens arbete underlättas då dessa slipper sköta betalningen. Personalen får </w:t>
       </w:r>
       <w:r>
-        <w:t xml:space="preserve">via en personalversion av </w:t>
-      </w:r>
-      <w:proofErr w:type="spellStart"/>
-      <w:r>
-        <w:t>appen</w:t>
-      </w:r>
-      <w:proofErr w:type="spellEnd"/>
-      <w:r>
-        <w:t xml:space="preserve"> </w:t>
+        <w:t xml:space="preserve">via en personalversion av appen </w:t>
       </w:r>
       <w:r>
         <w:t xml:space="preserve">en notifikation om beställd produkt och till vilket bord som produkten skall levereras. </w:t>
@@ -5465,13 +5305,8 @@
         <w:t>Ägaren kan</w:t>
       </w:r>
       <w:r>
-        <w:t xml:space="preserve"> via ägarversionen av </w:t>
-      </w:r>
-      <w:proofErr w:type="spellStart"/>
-      <w:r>
-        <w:t>appen</w:t>
-      </w:r>
-      <w:proofErr w:type="spellEnd"/>
+        <w:t xml:space="preserve"> via ägarversionen av appen</w:t>
+      </w:r>
       <w:r>
         <w:t xml:space="preserve"> administrera produktutbudet och ta ut rapporter om försäljningen.</w:t>
       </w:r>
@@ -5526,7 +5361,7 @@
       <w:pPr>
         <w:pStyle w:val="Beskrivning"/>
       </w:pPr>
-      <w:bookmarkStart w:id="7" w:name="_Ref515899082"/>
+      <w:bookmarkStart w:id="6" w:name="_Ref515899082"/>
       <w:r>
         <w:t xml:space="preserve">Figur </w:t>
       </w:r>
@@ -5551,23 +5386,10 @@
         </w:rPr>
         <w:fldChar w:fldCharType="end"/>
       </w:r>
-      <w:bookmarkEnd w:id="7"/>
-      <w:r>
-        <w:t xml:space="preserve"> DFD </w:t>
-      </w:r>
-      <w:proofErr w:type="spellStart"/>
-      <w:r>
-        <w:t>Level</w:t>
-      </w:r>
-      <w:proofErr w:type="spellEnd"/>
-      <w:r>
-        <w:t xml:space="preserve"> 0 – Systemet och dess </w:t>
-      </w:r>
-      <w:proofErr w:type="spellStart"/>
-      <w:r>
-        <w:t>context</w:t>
-      </w:r>
-      <w:proofErr w:type="spellEnd"/>
+      <w:bookmarkEnd w:id="6"/>
+      <w:r>
+        <w:t xml:space="preserve"> DFD Level 0 – Systemet och dess context</w:t>
+      </w:r>
     </w:p>
     <w:p>
       <w:pPr>
@@ -5577,34 +5399,21 @@
           <w:numId w:val="13"/>
         </w:numPr>
       </w:pPr>
-      <w:bookmarkStart w:id="8" w:name="_Toc516050388"/>
+      <w:bookmarkStart w:id="7" w:name="_Toc516091551"/>
       <w:r>
         <w:t>Interaktion med omvärlden</w:t>
       </w:r>
-      <w:bookmarkEnd w:id="8"/>
-    </w:p>
-    <w:p>
-      <w:proofErr w:type="spellStart"/>
-      <w:r>
-        <w:t>CaféApp</w:t>
-      </w:r>
-      <w:proofErr w:type="spellEnd"/>
-      <w:r>
-        <w:t xml:space="preserve"> ska vara en applikation som ska </w:t>
+      <w:bookmarkEnd w:id="7"/>
+    </w:p>
+    <w:p>
+      <w:r>
+        <w:t xml:space="preserve">CaféApp ska vara en applikation som ska </w:t>
       </w:r>
       <w:r>
         <w:t>finnas för</w:t>
       </w:r>
       <w:r>
-        <w:t xml:space="preserve"> </w:t>
-      </w:r>
-      <w:proofErr w:type="spellStart"/>
-      <w:r>
-        <w:t>iOS</w:t>
-      </w:r>
-      <w:proofErr w:type="spellEnd"/>
-      <w:r>
-        <w:t xml:space="preserve"> och Android. Vid varje bord finns en platta med applikationen, men den ska också gå att ladda ner till privata mobila enheter.</w:t>
+        <w:t xml:space="preserve"> iOS och Android. Vid varje bord finns en platta med applikationen, men den ska också gå att ladda ner till privata mobila enheter.</w:t>
       </w:r>
     </w:p>
     <w:p>
@@ -5620,26 +5429,26 @@
           <w:numId w:val="13"/>
         </w:numPr>
       </w:pPr>
-      <w:bookmarkStart w:id="9" w:name="_Toc516050389"/>
+      <w:bookmarkStart w:id="8" w:name="_Toc516091552"/>
       <w:r>
         <w:t>Avgränsningar</w:t>
       </w:r>
+      <w:bookmarkEnd w:id="8"/>
+    </w:p>
+    <w:p>
+      <w:r>
+        <w:t>De huvudsakliga avgränsningarna med avseende på design och implementation är flexibilitet och enkelhet.</w:t>
+      </w:r>
+    </w:p>
+    <w:p>
+      <w:pPr>
+        <w:pStyle w:val="Rubrik2"/>
+      </w:pPr>
+      <w:bookmarkStart w:id="9" w:name="_Toc516091553"/>
+      <w:r>
+        <w:t>Produkter och programspråk</w:t>
+      </w:r>
       <w:bookmarkEnd w:id="9"/>
-    </w:p>
-    <w:p>
-      <w:r>
-        <w:t>De huvudsakliga avgränsningarna med avseende på design och implementation är flexibilitet och enkelhet.</w:t>
-      </w:r>
-    </w:p>
-    <w:p>
-      <w:pPr>
-        <w:pStyle w:val="Rubrik2"/>
-      </w:pPr>
-      <w:bookmarkStart w:id="10" w:name="_Toc516050390"/>
-      <w:r>
-        <w:t>Produkter och programspråk</w:t>
-      </w:r>
-      <w:bookmarkEnd w:id="10"/>
     </w:p>
     <w:p>
       <w:r>
@@ -5684,7 +5493,7 @@
         <w:pStyle w:val="Beskrivning"/>
         <w:keepNext/>
       </w:pPr>
-      <w:bookmarkStart w:id="11" w:name="_Ref516002371"/>
+      <w:bookmarkStart w:id="10" w:name="_Ref516002371"/>
       <w:r>
         <w:t xml:space="preserve">Tabell </w:t>
       </w:r>
@@ -5709,7 +5518,7 @@
         </w:rPr>
         <w:fldChar w:fldCharType="end"/>
       </w:r>
-      <w:bookmarkEnd w:id="11"/>
+      <w:bookmarkEnd w:id="10"/>
       <w:r>
         <w:t xml:space="preserve"> Produkter och programspråk</w:t>
       </w:r>
@@ -5751,11 +5560,9 @@
               <w:pStyle w:val="Brdtext"/>
               <w:jc w:val="center"/>
             </w:pPr>
-            <w:proofErr w:type="spellStart"/>
             <w:r>
               <w:t>Produkttyp</w:t>
             </w:r>
-            <w:proofErr w:type="spellEnd"/>
           </w:p>
         </w:tc>
         <w:tc>
@@ -5775,11 +5582,9 @@
               <w:pStyle w:val="Brdtext"/>
               <w:jc w:val="center"/>
             </w:pPr>
-            <w:proofErr w:type="spellStart"/>
             <w:r>
               <w:t>Produkt</w:t>
             </w:r>
-            <w:proofErr w:type="spellEnd"/>
           </w:p>
         </w:tc>
         <w:tc>
@@ -5821,11 +5626,9 @@
               <w:pStyle w:val="Brdtext"/>
               <w:jc w:val="center"/>
             </w:pPr>
-            <w:proofErr w:type="spellStart"/>
             <w:r>
               <w:t>Beskrivning</w:t>
             </w:r>
-            <w:proofErr w:type="spellEnd"/>
           </w:p>
         </w:tc>
       </w:tr>
@@ -5845,11 +5648,9 @@
             <w:pPr>
               <w:pStyle w:val="Brdtext"/>
             </w:pPr>
-            <w:proofErr w:type="spellStart"/>
             <w:r>
               <w:t>Driftskomponent</w:t>
             </w:r>
-            <w:proofErr w:type="spellEnd"/>
           </w:p>
         </w:tc>
         <w:tc>
@@ -5934,11 +5735,9 @@
             <w:pPr>
               <w:pStyle w:val="Brdtext"/>
             </w:pPr>
-            <w:proofErr w:type="spellStart"/>
             <w:r>
               <w:t>Databashanterare</w:t>
             </w:r>
-            <w:proofErr w:type="spellEnd"/>
           </w:p>
         </w:tc>
         <w:tc>
@@ -5955,11 +5754,9 @@
             <w:pPr>
               <w:pStyle w:val="Brdtext"/>
             </w:pPr>
-            <w:proofErr w:type="spellStart"/>
             <w:r>
               <w:t>pgAdmin</w:t>
             </w:r>
-            <w:proofErr w:type="spellEnd"/>
           </w:p>
         </w:tc>
         <w:tc>
@@ -6025,11 +5822,9 @@
             <w:pPr>
               <w:pStyle w:val="Brdtext"/>
             </w:pPr>
-            <w:proofErr w:type="spellStart"/>
             <w:r>
               <w:t>Programspråk</w:t>
             </w:r>
-            <w:proofErr w:type="spellEnd"/>
           </w:p>
         </w:tc>
         <w:tc>
@@ -6098,21 +5893,12 @@
               </w:rPr>
               <w:t xml:space="preserve">Programmeringsspråk för </w:t>
             </w:r>
-            <w:proofErr w:type="spellStart"/>
             <w:r>
               <w:rPr>
                 <w:rFonts w:ascii="Times New Roman" w:hAnsi="Times New Roman" w:cs="Times New Roman"/>
                 <w:color w:val="212121"/>
               </w:rPr>
-              <w:t>android</w:t>
-            </w:r>
-            <w:proofErr w:type="spellEnd"/>
-            <w:r>
-              <w:rPr>
-                <w:rFonts w:ascii="Times New Roman" w:hAnsi="Times New Roman" w:cs="Times New Roman"/>
-                <w:color w:val="212121"/>
-              </w:rPr>
-              <w:t xml:space="preserve">-versionen </w:t>
+              <w:t xml:space="preserve">android-versionen </w:t>
             </w:r>
           </w:p>
         </w:tc>
@@ -6132,11 +5918,9 @@
             <w:pPr>
               <w:pStyle w:val="Brdtext"/>
             </w:pPr>
-            <w:proofErr w:type="spellStart"/>
             <w:r>
               <w:t>Programspråk</w:t>
             </w:r>
-            <w:proofErr w:type="spellEnd"/>
           </w:p>
         </w:tc>
         <w:tc>
@@ -6202,21 +5986,12 @@
               </w:rPr>
               <w:t xml:space="preserve">Programmeringsspråk för </w:t>
             </w:r>
-            <w:proofErr w:type="spellStart"/>
             <w:r>
               <w:rPr>
                 <w:rFonts w:ascii="Times New Roman" w:hAnsi="Times New Roman" w:cs="Times New Roman"/>
                 <w:color w:val="212121"/>
               </w:rPr>
-              <w:t>iOS</w:t>
-            </w:r>
-            <w:proofErr w:type="spellEnd"/>
-            <w:r>
-              <w:rPr>
-                <w:rFonts w:ascii="Times New Roman" w:hAnsi="Times New Roman" w:cs="Times New Roman"/>
-                <w:color w:val="212121"/>
-              </w:rPr>
-              <w:t>-versionen</w:t>
+              <w:t>iOS-versionen</w:t>
             </w:r>
           </w:p>
         </w:tc>
@@ -6236,11 +6011,9 @@
             <w:pPr>
               <w:pStyle w:val="Brdtext"/>
             </w:pPr>
-            <w:proofErr w:type="spellStart"/>
             <w:r>
               <w:t>Programspråk</w:t>
             </w:r>
-            <w:proofErr w:type="spellEnd"/>
           </w:p>
         </w:tc>
         <w:tc>
@@ -6304,17 +6077,8 @@
                 <w:rFonts w:ascii="Times New Roman" w:hAnsi="Times New Roman" w:cs="Times New Roman"/>
                 <w:color w:val="212121"/>
               </w:rPr>
-              <w:t xml:space="preserve">Programmeringsspråk </w:t>
-            </w:r>
-            <w:proofErr w:type="spellStart"/>
-            <w:r>
-              <w:rPr>
-                <w:rFonts w:ascii="Times New Roman" w:hAnsi="Times New Roman" w:cs="Times New Roman"/>
-                <w:color w:val="212121"/>
-              </w:rPr>
-              <w:t>API:et</w:t>
-            </w:r>
-            <w:proofErr w:type="spellEnd"/>
+              <w:t>Programmeringsspråk API:et</w:t>
+            </w:r>
           </w:p>
         </w:tc>
       </w:tr>
@@ -6324,40 +6088,23 @@
       <w:pPr>
         <w:pStyle w:val="Rubrik2"/>
       </w:pPr>
-      <w:bookmarkStart w:id="12" w:name="_Toc516050391"/>
+      <w:bookmarkStart w:id="11" w:name="_Toc516091554"/>
       <w:r>
         <w:t>Utvecklingsmiljö och utvecklingsverktyg</w:t>
       </w:r>
-      <w:bookmarkEnd w:id="12"/>
-    </w:p>
-    <w:p>
-      <w:pPr>
-        <w:pStyle w:val="Brdtext"/>
-        <w:rPr>
-          <w:lang w:val="sv-SE"/>
-        </w:rPr>
-      </w:pPr>
-      <w:r>
-        <w:rPr>
-          <w:lang w:val="sv-SE"/>
-        </w:rPr>
+      <w:bookmarkEnd w:id="11"/>
+    </w:p>
+    <w:p>
+      <w:r>
         <w:fldChar w:fldCharType="begin"/>
       </w:r>
       <w:r>
-        <w:rPr>
-          <w:lang w:val="sv-SE"/>
-        </w:rPr>
         <w:instrText xml:space="preserve"> REF _Ref516002377 \h </w:instrText>
       </w:r>
       <w:r>
-        <w:rPr>
-          <w:lang w:val="sv-SE"/>
-        </w:rPr>
-      </w:r>
-      <w:r>
-        <w:rPr>
-          <w:lang w:val="sv-SE"/>
-        </w:rPr>
+        <w:instrText xml:space="preserve"> \* MERGEFORMAT </w:instrText>
+      </w:r>
+      <w:r>
         <w:fldChar w:fldCharType="separate"/>
       </w:r>
       <w:r>
@@ -6370,39 +6117,21 @@
         <w:t>2</w:t>
       </w:r>
       <w:r>
-        <w:rPr>
-          <w:lang w:val="sv-SE"/>
-        </w:rPr>
         <w:fldChar w:fldCharType="end"/>
       </w:r>
       <w:r>
-        <w:rPr>
-          <w:lang w:val="sv-SE"/>
-        </w:rPr>
         <w:t xml:space="preserve"> visar de </w:t>
       </w:r>
       <w:r>
-        <w:rPr>
-          <w:lang w:val="sv-SE"/>
-        </w:rPr>
         <w:t xml:space="preserve">miljöer och verktyg </w:t>
       </w:r>
       <w:r>
-        <w:rPr>
-          <w:lang w:val="sv-SE"/>
-        </w:rPr>
         <w:t xml:space="preserve">som </w:t>
       </w:r>
       <w:r>
-        <w:rPr>
-          <w:lang w:val="sv-SE"/>
-        </w:rPr>
         <w:t>kommer att användas för realisering, byggande och tester</w:t>
       </w:r>
       <w:r>
-        <w:rPr>
-          <w:lang w:val="sv-SE"/>
-        </w:rPr>
         <w:t>.</w:t>
       </w:r>
     </w:p>
@@ -6411,7 +6140,7 @@
         <w:pStyle w:val="Beskrivning"/>
         <w:keepNext/>
       </w:pPr>
-      <w:bookmarkStart w:id="13" w:name="_Ref516002377"/>
+      <w:bookmarkStart w:id="12" w:name="_Ref516002377"/>
       <w:r>
         <w:lastRenderedPageBreak/>
         <w:t xml:space="preserve">Tabell </w:t>
@@ -6437,7 +6166,7 @@
         </w:rPr>
         <w:fldChar w:fldCharType="end"/>
       </w:r>
-      <w:bookmarkEnd w:id="13"/>
+      <w:bookmarkEnd w:id="12"/>
       <w:r>
         <w:t xml:space="preserve"> Miljöer och verktyg</w:t>
       </w:r>
@@ -6479,11 +6208,9 @@
               <w:ind w:left="357"/>
               <w:jc w:val="center"/>
             </w:pPr>
-            <w:proofErr w:type="spellStart"/>
             <w:r>
               <w:t>Produkt</w:t>
             </w:r>
-            <w:proofErr w:type="spellEnd"/>
           </w:p>
         </w:tc>
         <w:tc>
@@ -6505,11 +6232,9 @@
               <w:ind w:left="357"/>
               <w:jc w:val="center"/>
             </w:pPr>
-            <w:proofErr w:type="spellStart"/>
             <w:r>
               <w:t>Ansvar</w:t>
             </w:r>
-            <w:proofErr w:type="spellEnd"/>
           </w:p>
         </w:tc>
       </w:tr>
@@ -6556,13 +6281,8 @@
               <w:keepNext/>
               <w:ind w:left="357"/>
             </w:pPr>
-            <w:proofErr w:type="spellStart"/>
-            <w:r>
-              <w:t>Programmeringsverktyg</w:t>
-            </w:r>
-            <w:proofErr w:type="spellEnd"/>
-            <w:r>
-              <w:t xml:space="preserve"> (IDE)</w:t>
+            <w:r>
+              <w:t>Programmeringsverktyg (IDE)</w:t>
             </w:r>
           </w:p>
         </w:tc>
@@ -6605,27 +6325,9 @@
               <w:keepNext/>
               <w:ind w:left="357"/>
             </w:pPr>
-            <w:proofErr w:type="spellStart"/>
-            <w:r>
-              <w:t>Programmeringsverktyg</w:t>
-            </w:r>
-            <w:proofErr w:type="spellEnd"/>
-            <w:r>
-              <w:t xml:space="preserve"> </w:t>
-            </w:r>
-            <w:proofErr w:type="spellStart"/>
-            <w:r>
-              <w:t>för</w:t>
-            </w:r>
-            <w:proofErr w:type="spellEnd"/>
-            <w:r>
-              <w:t xml:space="preserve"> android-</w:t>
-            </w:r>
-            <w:proofErr w:type="spellStart"/>
-            <w:r>
-              <w:t>versionen</w:t>
-            </w:r>
-            <w:proofErr w:type="spellEnd"/>
+            <w:r>
+              <w:t>Programmeringsverktyg för android-versionen</w:t>
+            </w:r>
           </w:p>
         </w:tc>
       </w:tr>
@@ -6646,11 +6348,9 @@
               <w:keepNext/>
               <w:ind w:left="357"/>
             </w:pPr>
-            <w:proofErr w:type="spellStart"/>
             <w:r>
               <w:t>Xcode</w:t>
             </w:r>
-            <w:proofErr w:type="spellEnd"/>
           </w:p>
         </w:tc>
         <w:tc>
@@ -6669,27 +6369,9 @@
               <w:keepNext/>
               <w:ind w:left="357"/>
             </w:pPr>
-            <w:proofErr w:type="spellStart"/>
-            <w:r>
-              <w:t>Programmeringsverktyg</w:t>
-            </w:r>
-            <w:proofErr w:type="spellEnd"/>
-            <w:r>
-              <w:t xml:space="preserve"> </w:t>
-            </w:r>
-            <w:proofErr w:type="spellStart"/>
-            <w:r>
-              <w:t>för</w:t>
-            </w:r>
-            <w:proofErr w:type="spellEnd"/>
-            <w:r>
-              <w:t xml:space="preserve"> iOS-</w:t>
-            </w:r>
-            <w:proofErr w:type="spellStart"/>
-            <w:r>
-              <w:t>versionen</w:t>
-            </w:r>
-            <w:proofErr w:type="spellEnd"/>
+            <w:r>
+              <w:t>Programmeringsverktyg för iOS-versionen</w:t>
+            </w:r>
           </w:p>
         </w:tc>
       </w:tr>
@@ -6733,19 +6415,9 @@
               <w:keepNext/>
               <w:ind w:left="357"/>
             </w:pPr>
-            <w:proofErr w:type="spellStart"/>
-            <w:r>
-              <w:t>Enhetstestning</w:t>
-            </w:r>
-            <w:proofErr w:type="spellEnd"/>
-            <w:r>
-              <w:t xml:space="preserve"> av </w:t>
-            </w:r>
-            <w:proofErr w:type="spellStart"/>
-            <w:r>
-              <w:t>kod</w:t>
-            </w:r>
-            <w:proofErr w:type="spellEnd"/>
+            <w:r>
+              <w:t>Enhetstestning av kod</w:t>
+            </w:r>
           </w:p>
         </w:tc>
       </w:tr>
@@ -6789,27 +6461,9 @@
               <w:keepNext/>
               <w:ind w:left="357"/>
             </w:pPr>
-            <w:proofErr w:type="spellStart"/>
-            <w:r>
-              <w:t>Byggstöd</w:t>
-            </w:r>
-            <w:proofErr w:type="spellEnd"/>
-            <w:r>
-              <w:t xml:space="preserve"> </w:t>
-            </w:r>
-            <w:proofErr w:type="spellStart"/>
-            <w:r>
-              <w:t>och</w:t>
-            </w:r>
-            <w:proofErr w:type="spellEnd"/>
-            <w:r>
-              <w:t xml:space="preserve"> </w:t>
-            </w:r>
-            <w:proofErr w:type="spellStart"/>
-            <w:r>
-              <w:t>rapporteringsverktyg</w:t>
-            </w:r>
-            <w:proofErr w:type="spellEnd"/>
+            <w:r>
+              <w:t>Byggstöd och rapporteringsverktyg</w:t>
+            </w:r>
           </w:p>
         </w:tc>
       </w:tr>
@@ -6883,14 +6537,12 @@
                 <w:lang w:val="sv-SE"/>
               </w:rPr>
             </w:pPr>
-            <w:proofErr w:type="spellStart"/>
             <w:r>
               <w:rPr>
                 <w:lang w:val="sv-SE"/>
               </w:rPr>
               <w:t>PostgreSQL</w:t>
             </w:r>
-            <w:proofErr w:type="spellEnd"/>
           </w:p>
         </w:tc>
         <w:tc>
@@ -6942,18 +6594,13 @@
           <w:numId w:val="13"/>
         </w:numPr>
       </w:pPr>
-      <w:bookmarkStart w:id="14" w:name="_Toc515896086"/>
-      <w:bookmarkStart w:id="15" w:name="_Toc516050392"/>
-      <w:proofErr w:type="spellStart"/>
-      <w:r>
-        <w:t>Arkitekturell</w:t>
-      </w:r>
-      <w:proofErr w:type="spellEnd"/>
-      <w:r>
-        <w:t xml:space="preserve"> Representation</w:t>
-      </w:r>
+      <w:bookmarkStart w:id="13" w:name="_Toc515896086"/>
+      <w:bookmarkStart w:id="14" w:name="_Toc516091555"/>
+      <w:r>
+        <w:t>Arkitekturell Representation</w:t>
+      </w:r>
+      <w:bookmarkEnd w:id="13"/>
       <w:bookmarkEnd w:id="14"/>
-      <w:bookmarkEnd w:id="15"/>
     </w:p>
     <w:p>
       <w:pPr>
@@ -6963,57 +6610,20 @@
           <w:numId w:val="13"/>
         </w:numPr>
       </w:pPr>
-      <w:bookmarkStart w:id="16" w:name="_Toc515896087"/>
-      <w:bookmarkStart w:id="17" w:name="_Toc516050393"/>
-      <w:proofErr w:type="spellStart"/>
-      <w:r>
-        <w:t>Arkitekturella</w:t>
-      </w:r>
-      <w:proofErr w:type="spellEnd"/>
-      <w:r>
-        <w:t xml:space="preserve"> vyer</w:t>
-      </w:r>
+      <w:bookmarkStart w:id="15" w:name="_Toc515896087"/>
+      <w:bookmarkStart w:id="16" w:name="_Toc516091556"/>
+      <w:r>
+        <w:t>Arkitekturella vyer</w:t>
+      </w:r>
+      <w:bookmarkEnd w:id="15"/>
       <w:bookmarkEnd w:id="16"/>
-      <w:bookmarkEnd w:id="17"/>
     </w:p>
     <w:p>
       <w:r>
         <w:t xml:space="preserve">Vid modellering, dokumentation och implementering av ett system är det viktigt att systemet kan betraktas ur olika perspektiv. Vi har därför valt att presentera arkitekturen i </w:t>
       </w:r>
       <w:r>
-        <w:t xml:space="preserve">fem vyer: </w:t>
-      </w:r>
-      <w:proofErr w:type="spellStart"/>
-      <w:r>
-        <w:t>Användarfallsvy</w:t>
-      </w:r>
-      <w:proofErr w:type="spellEnd"/>
-      <w:r>
-        <w:t xml:space="preserve">, Logisk vy, </w:t>
-      </w:r>
-      <w:proofErr w:type="spellStart"/>
-      <w:r>
-        <w:t>Processvy</w:t>
-      </w:r>
-      <w:proofErr w:type="spellEnd"/>
-      <w:r>
-        <w:t xml:space="preserve">, </w:t>
-      </w:r>
-      <w:proofErr w:type="spellStart"/>
-      <w:r>
-        <w:t>Datavy</w:t>
-      </w:r>
-      <w:proofErr w:type="spellEnd"/>
-      <w:r>
-        <w:t xml:space="preserve"> och </w:t>
-      </w:r>
-      <w:proofErr w:type="spellStart"/>
-      <w:r>
-        <w:t>Driftsättningsvy</w:t>
-      </w:r>
-      <w:proofErr w:type="spellEnd"/>
-      <w:r>
-        <w:t>.</w:t>
+        <w:t>fem vyer: Användarfallsvy, Logisk vy, Processvy, Datavy och Driftsättningsvy.</w:t>
       </w:r>
       <w:r>
         <w:t xml:space="preserve"> </w:t>
@@ -7027,29 +6637,8 @@
           <w:numId w:val="38"/>
         </w:numPr>
       </w:pPr>
-      <w:proofErr w:type="spellStart"/>
-      <w:r>
-        <w:t>Use</w:t>
-      </w:r>
-      <w:proofErr w:type="spellEnd"/>
-      <w:r>
-        <w:t xml:space="preserve"> </w:t>
-      </w:r>
-      <w:proofErr w:type="spellStart"/>
-      <w:r>
-        <w:t>case</w:t>
-      </w:r>
-      <w:proofErr w:type="spellEnd"/>
-      <w:r>
-        <w:t xml:space="preserve"> </w:t>
-      </w:r>
-      <w:proofErr w:type="spellStart"/>
-      <w:r>
-        <w:t>view</w:t>
-      </w:r>
-      <w:proofErr w:type="spellEnd"/>
-      <w:r>
-        <w:t xml:space="preserve"> har som primärt syfte att gestalta grundläggande användningsfall och därmed identifiera de huvudsakliga systemkraven, samt illustrera och validera den valda designen. Denna vy riktar sig till alla, inklusive applikationens slutanvändare. </w:t>
+      <w:r>
+        <w:t xml:space="preserve">Use case view har som primärt syfte att gestalta grundläggande användningsfall och därmed identifiera de huvudsakliga systemkraven, samt illustrera och validera den valda designen. Denna vy riktar sig till alla, inklusive applikationens slutanvändare. </w:t>
       </w:r>
     </w:p>
     <w:p>
@@ -7060,21 +6649,8 @@
           <w:numId w:val="38"/>
         </w:numPr>
       </w:pPr>
-      <w:proofErr w:type="spellStart"/>
-      <w:r>
-        <w:t>Logical</w:t>
-      </w:r>
-      <w:proofErr w:type="spellEnd"/>
-      <w:r>
-        <w:t xml:space="preserve"> </w:t>
-      </w:r>
-      <w:proofErr w:type="spellStart"/>
-      <w:r>
-        <w:t>view</w:t>
-      </w:r>
-      <w:proofErr w:type="spellEnd"/>
-      <w:r>
-        <w:t xml:space="preserve"> skall definiera systemets komponenter och interfaces för interaktion och kommunikation, således den funktionalitet som systemet ger slutanvändaren</w:t>
+      <w:r>
+        <w:t>Logical view skall definiera systemets komponenter och interfaces för interaktion och kommunikation, således den funktionalitet som systemet ger slutanvändaren</w:t>
       </w:r>
       <w:r>
         <w:t xml:space="preserve">. Detta görs genom klassdiagram och </w:t>
@@ -7098,37 +6674,13 @@
         </w:numPr>
       </w:pPr>
       <w:r>
-        <w:t xml:space="preserve">Process </w:t>
-      </w:r>
-      <w:proofErr w:type="spellStart"/>
-      <w:r>
-        <w:t>view</w:t>
-      </w:r>
-      <w:proofErr w:type="spellEnd"/>
-      <w:r>
-        <w:t xml:space="preserve"> ska förklara systemprocesserna och hur de kommunicerar och interagerar, fokuserar på </w:t>
-      </w:r>
-      <w:proofErr w:type="spellStart"/>
-      <w:r>
-        <w:t>runtime</w:t>
-      </w:r>
-      <w:proofErr w:type="spellEnd"/>
-      <w:r>
-        <w:t xml:space="preserve">, </w:t>
+        <w:t xml:space="preserve">Process view ska förklara systemprocesserna och hur de kommunicerar och interagerar, fokuserar på runtime, </w:t>
       </w:r>
       <w:r>
         <w:t>vi använde</w:t>
       </w:r>
       <w:r>
-        <w:t xml:space="preserve"> aktivitetsdiagram. Målgrupp: </w:t>
-      </w:r>
-      <w:proofErr w:type="spellStart"/>
-      <w:r>
-        <w:t>Integratörer</w:t>
-      </w:r>
-      <w:proofErr w:type="spellEnd"/>
-      <w:r>
-        <w:t xml:space="preserve"> och utvecklare.</w:t>
+        <w:t xml:space="preserve"> aktivitetsdiagram. Målgrupp: Integratörer och utvecklare.</w:t>
       </w:r>
     </w:p>
     <w:p>
@@ -7140,15 +6692,7 @@
         </w:numPr>
       </w:pPr>
       <w:r>
-        <w:t xml:space="preserve">Data </w:t>
-      </w:r>
-      <w:proofErr w:type="spellStart"/>
-      <w:r>
-        <w:t>view</w:t>
-      </w:r>
-      <w:proofErr w:type="spellEnd"/>
-      <w:r>
-        <w:t xml:space="preserve"> visar dataflöden och datastruktur </w:t>
+        <w:t xml:space="preserve">Data view visar dataflöden och datastruktur </w:t>
       </w:r>
       <w:r>
         <w:t xml:space="preserve">genom dataflödesdiagram och databasmodeller </w:t>
@@ -7168,81 +6712,34 @@
           <w:numId w:val="38"/>
         </w:numPr>
       </w:pPr>
-      <w:proofErr w:type="spellStart"/>
-      <w:r>
-        <w:t>Deployment</w:t>
-      </w:r>
-      <w:proofErr w:type="spellEnd"/>
-      <w:r>
-        <w:t xml:space="preserve"> </w:t>
-      </w:r>
-      <w:proofErr w:type="spellStart"/>
-      <w:r>
-        <w:t>view</w:t>
-      </w:r>
-      <w:proofErr w:type="spellEnd"/>
-      <w:r>
-        <w:t xml:space="preserve"> definierar den fysiska miljön som systemet ska driftsättas i. </w:t>
-      </w:r>
-      <w:proofErr w:type="spellStart"/>
-      <w:r>
-        <w:t>Deploymentdiagram</w:t>
-      </w:r>
-      <w:proofErr w:type="spellEnd"/>
-      <w:r>
-        <w:t xml:space="preserve"> används för detta. Denna vy riktar sig till de som ansvarar för driften.  </w:t>
+      <w:r>
+        <w:t xml:space="preserve">Deployment view definierar den fysiska miljön som systemet ska driftsättas i. Deploymentdiagram används för detta. Denna vy riktar sig till de som ansvarar för driften.  </w:t>
       </w:r>
     </w:p>
     <w:p>
       <w:pPr>
         <w:pStyle w:val="Rubrik2"/>
       </w:pPr>
-      <w:bookmarkStart w:id="18" w:name="_Toc516050394"/>
-      <w:proofErr w:type="spellStart"/>
-      <w:r>
-        <w:t>Use</w:t>
-      </w:r>
-      <w:proofErr w:type="spellEnd"/>
-      <w:r>
-        <w:t xml:space="preserve"> </w:t>
-      </w:r>
-      <w:proofErr w:type="spellStart"/>
-      <w:r>
-        <w:t>case</w:t>
-      </w:r>
-      <w:proofErr w:type="spellEnd"/>
-      <w:r>
-        <w:t xml:space="preserve"> </w:t>
-      </w:r>
-      <w:proofErr w:type="spellStart"/>
-      <w:r>
-        <w:t>View</w:t>
-      </w:r>
-      <w:proofErr w:type="spellEnd"/>
-      <w:r>
-        <w:t xml:space="preserve"> (</w:t>
-      </w:r>
-      <w:proofErr w:type="spellStart"/>
-      <w:r>
-        <w:t>användarfallsvy</w:t>
-      </w:r>
-      <w:proofErr w:type="spellEnd"/>
-      <w:r>
-        <w:t>)</w:t>
+      <w:bookmarkStart w:id="17" w:name="_Toc516091557"/>
+      <w:r>
+        <w:t>Use case View</w:t>
+      </w:r>
+      <w:r>
+        <w:t xml:space="preserve"> (användarfallsvy)</w:t>
+      </w:r>
+      <w:bookmarkEnd w:id="17"/>
+    </w:p>
+    <w:p>
+      <w:pPr>
+        <w:pStyle w:val="Rubrik3"/>
+      </w:pPr>
+      <w:bookmarkStart w:id="18" w:name="_Toc516091558"/>
+      <w:r>
+        <w:t>Översikt</w:t>
       </w:r>
       <w:bookmarkEnd w:id="18"/>
     </w:p>
     <w:p>
-      <w:pPr>
-        <w:pStyle w:val="Rubrik3"/>
-      </w:pPr>
-      <w:bookmarkStart w:id="19" w:name="_Toc516050395"/>
-      <w:r>
-        <w:t>Översikt</w:t>
-      </w:r>
-      <w:bookmarkEnd w:id="19"/>
-    </w:p>
-    <w:p>
       <w:r>
         <w:t>Syftet med användarvyn är att ge ytterligare sammanhang kring användningen av systemet och interaktionerna mellan dess komponenter. I detta dokument betraktas varje komponent som en användargruppsaktör.</w:t>
       </w:r>
@@ -7254,24 +6751,11 @@
       <w:r>
         <w:t xml:space="preserve">kundversionen av </w:t>
       </w:r>
-      <w:proofErr w:type="spellStart"/>
-      <w:r>
-        <w:t>appen</w:t>
-      </w:r>
-      <w:proofErr w:type="spellEnd"/>
-      <w:r>
-        <w:t xml:space="preserve"> för att titta på menyn, eventuellt granska innehållsförteckningen för någon produkt närmare, väljer produkter att lägga i varukorgen, skickar och betalar beställningen. En notifikation går då </w:t>
-      </w:r>
-      <w:r>
-        <w:t xml:space="preserve">via personalversionen av </w:t>
-      </w:r>
-      <w:proofErr w:type="spellStart"/>
-      <w:r>
-        <w:t>appen</w:t>
-      </w:r>
-      <w:proofErr w:type="spellEnd"/>
-      <w:r>
-        <w:t xml:space="preserve"> </w:t>
+      <w:r>
+        <w:t xml:space="preserve">appen för att titta på menyn, eventuellt granska innehållsförteckningen för någon produkt närmare, väljer produkter att lägga i varukorgen, skickar och betalar beställningen. En notifikation går då </w:t>
+      </w:r>
+      <w:r>
+        <w:t xml:space="preserve">via personalversionen av appen </w:t>
       </w:r>
       <w:r>
         <w:t>till personale</w:t>
@@ -7280,52 +6764,28 @@
         <w:t xml:space="preserve">n </w:t>
       </w:r>
       <w:r>
-        <w:t xml:space="preserve">som </w:t>
-      </w:r>
-      <w:proofErr w:type="spellStart"/>
-      <w:r>
-        <w:t>leverar</w:t>
-      </w:r>
-      <w:proofErr w:type="spellEnd"/>
-      <w:r>
-        <w:t xml:space="preserve"> beställningen till rätt bord. Samtidigt uppdateras lagerstatus för produkterna och ordern registreras i en försäljningsdatabas. </w:t>
+        <w:t xml:space="preserve">som leverar beställningen till rätt bord. Samtidigt uppdateras lagerstatus för produkterna och ordern registreras i en försäljningsdatabas. </w:t>
       </w:r>
       <w:r>
         <w:br/>
         <w:t xml:space="preserve">Ägaren har </w:t>
       </w:r>
       <w:r>
-        <w:t xml:space="preserve">i sin version av </w:t>
-      </w:r>
-      <w:proofErr w:type="spellStart"/>
-      <w:r>
-        <w:t>appen</w:t>
-      </w:r>
-      <w:proofErr w:type="spellEnd"/>
-      <w:r>
-        <w:t xml:space="preserve"> </w:t>
-      </w:r>
-      <w:r>
-        <w:t xml:space="preserve">möjlighet att skapa rapporter så som försäljningsdata och lagerstatus. Vid behov kan ägaren även uppdatera eller lägga till </w:t>
-      </w:r>
-      <w:proofErr w:type="gramStart"/>
-      <w:r>
-        <w:t>ny produktdata</w:t>
-      </w:r>
-      <w:proofErr w:type="gramEnd"/>
-      <w:r>
-        <w:t>.</w:t>
+        <w:t xml:space="preserve">i sin version av appen </w:t>
+      </w:r>
+      <w:r>
+        <w:t>möjlighet att skapa rapporter så som försäljningsdata och lagerstatus. Vid behov kan ägaren även uppdatera eller lägga till ny produktdata.</w:t>
       </w:r>
     </w:p>
     <w:p>
       <w:pPr>
         <w:pStyle w:val="Rubrik3"/>
       </w:pPr>
-      <w:bookmarkStart w:id="20" w:name="_Toc516050396"/>
+      <w:bookmarkStart w:id="19" w:name="_Toc516091559"/>
       <w:r>
         <w:t>Aktörer</w:t>
       </w:r>
-      <w:bookmarkEnd w:id="20"/>
+      <w:bookmarkEnd w:id="19"/>
     </w:p>
     <w:p>
       <w:r>
@@ -7336,14 +6796,14 @@
       <w:pPr>
         <w:pStyle w:val="Rubrik4"/>
       </w:pPr>
-      <w:bookmarkStart w:id="21" w:name="_Ref515969161"/>
-      <w:bookmarkStart w:id="22" w:name="_Toc516050397"/>
+      <w:bookmarkStart w:id="20" w:name="_Ref515969161"/>
+      <w:bookmarkStart w:id="21" w:name="_Toc516091560"/>
       <w:r>
         <w:lastRenderedPageBreak/>
         <w:t>Kund</w:t>
       </w:r>
+      <w:bookmarkEnd w:id="20"/>
       <w:bookmarkEnd w:id="21"/>
-      <w:bookmarkEnd w:id="22"/>
     </w:p>
     <w:p>
       <w:pPr>
@@ -7354,23 +6814,7 @@
         <w:t>Kunden kan titta på menyn, granska innehållsförteckningen, välja produkter att lägga i varukorgen, titta och ändra i varukorgen och slutligen skicka beställningen, betala och få kvitto.</w:t>
       </w:r>
       <w:r>
-        <w:t xml:space="preserve"> En översikt över dessa </w:t>
-      </w:r>
-      <w:proofErr w:type="spellStart"/>
-      <w:r>
-        <w:t>use</w:t>
-      </w:r>
-      <w:proofErr w:type="spellEnd"/>
-      <w:r>
-        <w:t xml:space="preserve"> </w:t>
-      </w:r>
-      <w:proofErr w:type="spellStart"/>
-      <w:r>
-        <w:t>cases</w:t>
-      </w:r>
-      <w:proofErr w:type="spellEnd"/>
-      <w:r>
-        <w:t xml:space="preserve"> finns i </w:t>
+        <w:t xml:space="preserve"> En översikt över dessa use cases finns i </w:t>
       </w:r>
       <w:r>
         <w:fldChar w:fldCharType="begin"/>
@@ -7495,7 +6939,7 @@
       <w:pPr>
         <w:pStyle w:val="Beskrivning"/>
       </w:pPr>
-      <w:bookmarkStart w:id="23" w:name="_Ref516049683"/>
+      <w:bookmarkStart w:id="22" w:name="_Ref516049683"/>
       <w:r>
         <w:t xml:space="preserve">Figur </w:t>
       </w:r>
@@ -7520,25 +6964,12 @@
         </w:rPr>
         <w:fldChar w:fldCharType="end"/>
       </w:r>
-      <w:bookmarkEnd w:id="23"/>
+      <w:bookmarkEnd w:id="22"/>
       <w:r>
         <w:t xml:space="preserve"> </w:t>
       </w:r>
-      <w:proofErr w:type="spellStart"/>
-      <w:r>
-        <w:t>Use</w:t>
-      </w:r>
-      <w:proofErr w:type="spellEnd"/>
-      <w:r>
-        <w:t xml:space="preserve"> </w:t>
-      </w:r>
-      <w:proofErr w:type="spellStart"/>
-      <w:r>
-        <w:t>cases</w:t>
-      </w:r>
-      <w:proofErr w:type="spellEnd"/>
-      <w:r>
-        <w:t xml:space="preserve"> Kund</w:t>
+      <w:r>
+        <w:t>Use cases Kund</w:t>
       </w:r>
     </w:p>
     <w:p>
@@ -7590,7 +7021,7 @@
       <w:pPr>
         <w:pStyle w:val="Beskrivning"/>
       </w:pPr>
-      <w:bookmarkStart w:id="24" w:name="_Ref516049805"/>
+      <w:bookmarkStart w:id="23" w:name="_Ref516049805"/>
       <w:r>
         <w:t xml:space="preserve">Figur </w:t>
       </w:r>
@@ -7610,27 +7041,14 @@
         <w:t>3</w:t>
       </w:r>
       <w:r>
+        <w:rPr>
+          <w:noProof/>
+        </w:rPr>
         <w:fldChar w:fldCharType="end"/>
       </w:r>
-      <w:bookmarkEnd w:id="24"/>
-      <w:r>
-        <w:t xml:space="preserve"> </w:t>
-      </w:r>
-      <w:proofErr w:type="spellStart"/>
-      <w:r>
-        <w:t>Use</w:t>
-      </w:r>
-      <w:proofErr w:type="spellEnd"/>
-      <w:r>
-        <w:t xml:space="preserve"> </w:t>
-      </w:r>
-      <w:proofErr w:type="spellStart"/>
-      <w:r>
-        <w:t>cases</w:t>
-      </w:r>
-      <w:proofErr w:type="spellEnd"/>
-      <w:r>
-        <w:t xml:space="preserve"> Titta på menyn, Välja produkt och Granska varukorgen</w:t>
+      <w:bookmarkEnd w:id="23"/>
+      <w:r>
+        <w:t xml:space="preserve"> Use cases Titta på menyn, Välja produkt och Granska varukorgen</w:t>
       </w:r>
       <w:r>
         <w:t xml:space="preserve"> för Kund i tabellform</w:t>
@@ -7686,7 +7104,7 @@
       <w:pPr>
         <w:pStyle w:val="Beskrivning"/>
       </w:pPr>
-      <w:bookmarkStart w:id="25" w:name="_Ref516049807"/>
+      <w:bookmarkStart w:id="24" w:name="_Ref516049807"/>
       <w:r>
         <w:t xml:space="preserve">Figur </w:t>
       </w:r>
@@ -7706,60 +7124,47 @@
         <w:t>4</w:t>
       </w:r>
       <w:r>
+        <w:rPr>
+          <w:noProof/>
+        </w:rPr>
         <w:fldChar w:fldCharType="end"/>
       </w:r>
+      <w:bookmarkEnd w:id="24"/>
+      <w:r>
+        <w:t xml:space="preserve"> U</w:t>
+      </w:r>
+      <w:r>
+        <w:t>se cases för</w:t>
+      </w:r>
+      <w:r>
+        <w:t xml:space="preserve"> när Kund ändrar i varukorgen</w:t>
+      </w:r>
+      <w:r>
+        <w:t xml:space="preserve"> </w:t>
+      </w:r>
+      <w:r>
+        <w:t xml:space="preserve">i </w:t>
+      </w:r>
+      <w:r>
+        <w:t>tabellform</w:t>
+      </w:r>
+    </w:p>
+    <w:p>
+      <w:pPr>
+        <w:pStyle w:val="Beskrivning"/>
+      </w:pPr>
+    </w:p>
+    <w:p>
+      <w:pPr>
+        <w:pStyle w:val="Rubrik4"/>
+      </w:pPr>
+      <w:bookmarkStart w:id="25" w:name="_Ref515969323"/>
+      <w:bookmarkStart w:id="26" w:name="_Toc516091561"/>
+      <w:r>
+        <w:t>Personal</w:t>
+      </w:r>
       <w:bookmarkEnd w:id="25"/>
-      <w:r>
-        <w:t xml:space="preserve"> </w:t>
-      </w:r>
-      <w:proofErr w:type="spellStart"/>
-      <w:r>
-        <w:t>U</w:t>
-      </w:r>
-      <w:r>
-        <w:t>se</w:t>
-      </w:r>
-      <w:proofErr w:type="spellEnd"/>
-      <w:r>
-        <w:t xml:space="preserve"> </w:t>
-      </w:r>
-      <w:proofErr w:type="spellStart"/>
-      <w:r>
-        <w:t>cases</w:t>
-      </w:r>
-      <w:proofErr w:type="spellEnd"/>
-      <w:r>
-        <w:t xml:space="preserve"> för</w:t>
-      </w:r>
-      <w:r>
-        <w:t xml:space="preserve"> när Kund ändrar i varukorgen</w:t>
-      </w:r>
-      <w:r>
-        <w:t xml:space="preserve"> </w:t>
-      </w:r>
-      <w:r>
-        <w:t xml:space="preserve">i </w:t>
-      </w:r>
-      <w:r>
-        <w:t>tabellform</w:t>
-      </w:r>
-    </w:p>
-    <w:p>
-      <w:pPr>
-        <w:pStyle w:val="Beskrivning"/>
-      </w:pPr>
-    </w:p>
-    <w:p>
-      <w:pPr>
-        <w:pStyle w:val="Rubrik4"/>
-      </w:pPr>
-      <w:bookmarkStart w:id="26" w:name="_Ref515969323"/>
-      <w:bookmarkStart w:id="27" w:name="_Toc516050398"/>
-      <w:r>
-        <w:t>Personal</w:t>
-      </w:r>
       <w:bookmarkEnd w:id="26"/>
-      <w:bookmarkEnd w:id="27"/>
     </w:p>
     <w:p>
       <w:pPr>
@@ -7828,19 +7233,11 @@
       <w:pPr>
         <w:pStyle w:val="Beskrivning"/>
       </w:pPr>
-      <w:proofErr w:type="spellStart"/>
       <w:r>
         <w:rPr>
           <w:lang w:val="en-US"/>
         </w:rPr>
-        <w:t>Figur</w:t>
-      </w:r>
-      <w:proofErr w:type="spellEnd"/>
-      <w:r>
-        <w:rPr>
-          <w:lang w:val="en-US"/>
-        </w:rPr>
-        <w:t xml:space="preserve"> </w:t>
+        <w:t xml:space="preserve">Figur </w:t>
       </w:r>
       <w:r>
         <w:fldChar w:fldCharType="begin"/>
@@ -7878,13 +7275,13 @@
       <w:pPr>
         <w:pStyle w:val="Rubrik4"/>
       </w:pPr>
-      <w:bookmarkStart w:id="28" w:name="_Ref515969325"/>
-      <w:bookmarkStart w:id="29" w:name="_Toc516050399"/>
+      <w:bookmarkStart w:id="27" w:name="_Ref515969325"/>
+      <w:bookmarkStart w:id="28" w:name="_Toc516091562"/>
       <w:r>
         <w:t>Ägare</w:t>
       </w:r>
+      <w:bookmarkEnd w:id="27"/>
       <w:bookmarkEnd w:id="28"/>
-      <w:bookmarkEnd w:id="29"/>
     </w:p>
     <w:p>
       <w:pPr>
@@ -7919,23 +7316,7 @@
         <w:fldChar w:fldCharType="end"/>
       </w:r>
       <w:r>
-        <w:t xml:space="preserve"> visar en översikt över ägarens </w:t>
-      </w:r>
-      <w:proofErr w:type="spellStart"/>
-      <w:r>
-        <w:t>use</w:t>
-      </w:r>
-      <w:proofErr w:type="spellEnd"/>
-      <w:r>
-        <w:t xml:space="preserve"> </w:t>
-      </w:r>
-      <w:proofErr w:type="spellStart"/>
-      <w:r>
-        <w:t>cases</w:t>
-      </w:r>
-      <w:proofErr w:type="spellEnd"/>
-      <w:r>
-        <w:t xml:space="preserve"> och </w:t>
+        <w:t xml:space="preserve"> visar en översikt över ägarens use cases och </w:t>
       </w:r>
       <w:r>
         <w:fldChar w:fldCharType="begin"/>
@@ -8024,7 +7405,7 @@
       <w:pPr>
         <w:pStyle w:val="Beskrivning"/>
       </w:pPr>
-      <w:bookmarkStart w:id="30" w:name="_Ref516050080"/>
+      <w:bookmarkStart w:id="29" w:name="_Ref516050080"/>
       <w:r>
         <w:t xml:space="preserve">Figur </w:t>
       </w:r>
@@ -8049,17 +7430,12 @@
         </w:rPr>
         <w:fldChar w:fldCharType="end"/>
       </w:r>
-      <w:bookmarkEnd w:id="30"/>
+      <w:bookmarkEnd w:id="29"/>
       <w:r>
         <w:t xml:space="preserve"> </w:t>
       </w:r>
-      <w:proofErr w:type="spellStart"/>
-      <w:r>
-        <w:t>Use</w:t>
-      </w:r>
-      <w:proofErr w:type="spellEnd"/>
-      <w:r>
-        <w:t xml:space="preserve"> Cases Ägare</w:t>
+      <w:r>
+        <w:t>Use Cases Ägare</w:t>
       </w:r>
     </w:p>
     <w:p>
@@ -8112,7 +7488,7 @@
       <w:pPr>
         <w:pStyle w:val="Beskrivning"/>
       </w:pPr>
-      <w:bookmarkStart w:id="31" w:name="_Ref516050086"/>
+      <w:bookmarkStart w:id="30" w:name="_Ref516050086"/>
       <w:r>
         <w:t xml:space="preserve">Figur </w:t>
       </w:r>
@@ -8132,72 +7508,49 @@
         <w:t>7</w:t>
       </w:r>
       <w:r>
+        <w:rPr>
+          <w:noProof/>
+        </w:rPr>
         <w:fldChar w:fldCharType="end"/>
       </w:r>
+      <w:bookmarkEnd w:id="30"/>
+      <w:r>
+        <w:t xml:space="preserve"> Lägg till produkt på menyn use case för Ägare i tabellform</w:t>
+      </w:r>
+    </w:p>
+    <w:p>
+      <w:pPr>
+        <w:pStyle w:val="Rubrik4"/>
+      </w:pPr>
+      <w:bookmarkStart w:id="31" w:name="_Toc516091563"/>
+      <w:r>
+        <w:t>Betalning</w:t>
+      </w:r>
       <w:bookmarkEnd w:id="31"/>
-      <w:r>
-        <w:t xml:space="preserve"> Lägg till produkt på menyn </w:t>
-      </w:r>
-      <w:proofErr w:type="spellStart"/>
-      <w:r>
-        <w:t>use</w:t>
-      </w:r>
-      <w:proofErr w:type="spellEnd"/>
-      <w:r>
-        <w:t xml:space="preserve"> </w:t>
-      </w:r>
-      <w:proofErr w:type="spellStart"/>
-      <w:r>
-        <w:t>case</w:t>
-      </w:r>
-      <w:proofErr w:type="spellEnd"/>
-      <w:r>
-        <w:t xml:space="preserve"> för Ägare i tabellform</w:t>
-      </w:r>
-    </w:p>
-    <w:p>
-      <w:pPr>
-        <w:pStyle w:val="Rubrik4"/>
-      </w:pPr>
-      <w:bookmarkStart w:id="32" w:name="_Toc516050400"/>
-      <w:r>
-        <w:t>Betalning</w:t>
+    </w:p>
+    <w:p>
+      <w:r>
+        <w:t>Betalningen är en aktör utanför applikationen.</w:t>
+      </w:r>
+    </w:p>
+    <w:p>
+      <w:r>
+        <w:t>När en betalning sker skickas den till aktören som ger en konfirmation om betalningen gick igenom eller ej.</w:t>
+      </w:r>
+    </w:p>
+    <w:p/>
+    <w:p>
+      <w:pPr>
+        <w:pStyle w:val="Rubrik2"/>
+      </w:pPr>
+      <w:bookmarkStart w:id="32" w:name="_Toc516091564"/>
+      <w:r>
+        <w:t>Logical View</w:t>
+      </w:r>
+      <w:r>
+        <w:t xml:space="preserve"> (Logisk vy)</w:t>
       </w:r>
       <w:bookmarkEnd w:id="32"/>
-    </w:p>
-    <w:p>
-      <w:r>
-        <w:t>Betalningen är en aktör utanför applikationen.</w:t>
-      </w:r>
-    </w:p>
-    <w:p>
-      <w:r>
-        <w:t>När en betalning sker skickas den till aktören som ger en konfirmation om betalningen gick igenom eller ej.</w:t>
-      </w:r>
-    </w:p>
-    <w:p/>
-    <w:p>
-      <w:pPr>
-        <w:pStyle w:val="Rubrik2"/>
-      </w:pPr>
-      <w:bookmarkStart w:id="33" w:name="_Toc516050401"/>
-      <w:proofErr w:type="spellStart"/>
-      <w:r>
-        <w:t>Logical</w:t>
-      </w:r>
-      <w:proofErr w:type="spellEnd"/>
-      <w:r>
-        <w:t xml:space="preserve"> </w:t>
-      </w:r>
-      <w:proofErr w:type="spellStart"/>
-      <w:r>
-        <w:t>View</w:t>
-      </w:r>
-      <w:proofErr w:type="spellEnd"/>
-      <w:r>
-        <w:t xml:space="preserve"> (Logisk vy)</w:t>
-      </w:r>
-      <w:bookmarkEnd w:id="33"/>
     </w:p>
     <w:p>
       <w:r>
@@ -8305,7 +7658,7 @@
       <w:pPr>
         <w:pStyle w:val="Beskrivning"/>
       </w:pPr>
-      <w:bookmarkStart w:id="34" w:name="_Ref516040422"/>
+      <w:bookmarkStart w:id="33" w:name="_Ref516040422"/>
       <w:r>
         <w:t xml:space="preserve">Figur </w:t>
       </w:r>
@@ -8330,23 +7683,97 @@
         </w:rPr>
         <w:fldChar w:fldCharType="end"/>
       </w:r>
+      <w:bookmarkEnd w:id="33"/>
+      <w:r>
+        <w:t xml:space="preserve"> </w:t>
+      </w:r>
+      <w:r>
+        <w:t>Klassdiagram</w:t>
+      </w:r>
+    </w:p>
+    <w:p>
+      <w:pPr>
+        <w:pStyle w:val="Rubrik3"/>
+      </w:pPr>
+      <w:bookmarkStart w:id="34" w:name="_Toc516091565"/>
+      <w:r>
+        <w:t>Funktionalitet</w:t>
+      </w:r>
       <w:bookmarkEnd w:id="34"/>
-      <w:r>
-        <w:t xml:space="preserve"> </w:t>
-      </w:r>
-      <w:r>
-        <w:t>Klassdiagram</w:t>
-      </w:r>
-    </w:p>
-    <w:p>
-      <w:pPr>
-        <w:pStyle w:val="Rubrik3"/>
-      </w:pPr>
-      <w:bookmarkStart w:id="35" w:name="_Toc516050402"/>
-      <w:r>
-        <w:t>Funktionalitet</w:t>
-      </w:r>
-      <w:bookmarkEnd w:id="35"/>
+    </w:p>
+    <w:p>
+      <w:pPr>
+        <w:rPr>
+          <w:rFonts w:eastAsia="Calibri"/>
+        </w:rPr>
+      </w:pPr>
+      <w:r>
+        <w:rPr>
+          <w:rFonts w:eastAsia="Calibri"/>
+        </w:rPr>
+        <w:t xml:space="preserve">Arkitekturen som används har tre olika designmönster som ger dess funktionalitet. </w:t>
+      </w:r>
+    </w:p>
+    <w:p>
+      <w:pPr>
+        <w:rPr>
+          <w:rFonts w:eastAsia="Calibri"/>
+        </w:rPr>
+      </w:pPr>
+      <w:r>
+        <w:rPr>
+          <w:rFonts w:eastAsia="Calibri"/>
+          <w:b/>
+        </w:rPr>
+        <w:t>Abstract factory-mönster:</w:t>
+      </w:r>
+      <w:r>
+        <w:rPr>
+          <w:rFonts w:eastAsia="Calibri"/>
+        </w:rPr>
+        <w:t xml:space="preserve"> är ett designmönster som används för att underlätta skapandet av objekt utan att visa klienten någon detaljerad information. Vi använder det här mönstret för att skapa produkterna. Detta mönster är också lätt att förlänga i framtiden när man vill lägga till nya kategorier eller nya produkter i befintliga kategorier.</w:t>
+      </w:r>
+    </w:p>
+    <w:p>
+      <w:pPr>
+        <w:rPr>
+          <w:rFonts w:eastAsia="Calibri"/>
+        </w:rPr>
+      </w:pPr>
+      <w:r>
+        <w:rPr>
+          <w:rFonts w:eastAsia="Calibri"/>
+          <w:b/>
+        </w:rPr>
+        <w:lastRenderedPageBreak/>
+        <w:t xml:space="preserve">Observer-mönster: </w:t>
+      </w:r>
+      <w:r>
+        <w:rPr>
+          <w:rFonts w:eastAsia="Calibri"/>
+        </w:rPr>
+        <w:t>Med hjälp av detta mönster kan vi uppdatera informationen relaterad till produkterna när det gäller deras existens eller information relaterad till dem som beskrivningen eller priset.</w:t>
+      </w:r>
+    </w:p>
+    <w:p>
+      <w:pPr>
+        <w:rPr>
+          <w:rFonts w:eastAsia="Calibri"/>
+        </w:rPr>
+      </w:pPr>
+      <w:r>
+        <w:rPr>
+          <w:rFonts w:eastAsia="Calibri"/>
+          <w:b/>
+        </w:rPr>
+        <w:t>Singelton-mönster</w:t>
+      </w:r>
+      <w:r>
+        <w:rPr>
+          <w:rFonts w:eastAsia="Calibri"/>
+        </w:rPr>
+        <w:t>: vi använde detta designmönster i objekten som vi behöver ha en instans  av på varje instans av applikationen som till exempel Cart-klassen (Varukorgen).</w:t>
+      </w:r>
     </w:p>
     <w:p>
       <w:pPr>
@@ -8356,145 +7783,6 @@
           <w:sz w:val="24"/>
         </w:rPr>
       </w:pPr>
-      <w:r>
-        <w:rPr>
-          <w:rFonts w:ascii="Calibri" w:eastAsia="Calibri" w:hAnsi="Calibri" w:cs="Calibri"/>
-          <w:sz w:val="24"/>
-        </w:rPr>
-        <w:t xml:space="preserve">Arkitekturen som används har tre olika designmönster som ger dess funktionalitet. </w:t>
-      </w:r>
-    </w:p>
-    <w:p>
-      <w:pPr>
-        <w:spacing w:after="0" w:line="240" w:lineRule="auto"/>
-        <w:rPr>
-          <w:rFonts w:ascii="Calibri" w:eastAsia="Calibri" w:hAnsi="Calibri" w:cs="Calibri"/>
-          <w:sz w:val="24"/>
-        </w:rPr>
-      </w:pPr>
-      <w:r>
-        <w:rPr>
-          <w:rFonts w:ascii="Calibri" w:eastAsia="Calibri" w:hAnsi="Calibri" w:cs="Calibri"/>
-          <w:b/>
-          <w:sz w:val="24"/>
-        </w:rPr>
-        <w:t xml:space="preserve">Abstract </w:t>
-      </w:r>
-      <w:proofErr w:type="spellStart"/>
-      <w:r>
-        <w:rPr>
-          <w:rFonts w:ascii="Calibri" w:eastAsia="Calibri" w:hAnsi="Calibri" w:cs="Calibri"/>
-          <w:b/>
-          <w:sz w:val="24"/>
-        </w:rPr>
-        <w:t>factory</w:t>
-      </w:r>
-      <w:proofErr w:type="spellEnd"/>
-      <w:r>
-        <w:rPr>
-          <w:rFonts w:ascii="Calibri" w:eastAsia="Calibri" w:hAnsi="Calibri" w:cs="Calibri"/>
-          <w:b/>
-          <w:sz w:val="24"/>
-        </w:rPr>
-        <w:t>-mönster:</w:t>
-      </w:r>
-      <w:r>
-        <w:rPr>
-          <w:rFonts w:ascii="Calibri" w:eastAsia="Calibri" w:hAnsi="Calibri" w:cs="Calibri"/>
-          <w:sz w:val="24"/>
-        </w:rPr>
-        <w:t xml:space="preserve"> är ett designmönster som används för att underlätta skapandet av objekt utan att visa klienten någon detaljerad information. Vi använder det här mönstret för att skapa produkterna. Detta mönster är också lätt att förlänga i framtiden när man vill lägga till nya kategorier eller nya produkter i befintliga kategorier.</w:t>
-      </w:r>
-    </w:p>
-    <w:p>
-      <w:pPr>
-        <w:spacing w:after="0" w:line="240" w:lineRule="auto"/>
-        <w:rPr>
-          <w:rFonts w:ascii="Calibri" w:eastAsia="Calibri" w:hAnsi="Calibri" w:cs="Calibri"/>
-          <w:sz w:val="24"/>
-        </w:rPr>
-      </w:pPr>
-      <w:r>
-        <w:rPr>
-          <w:rFonts w:ascii="Calibri" w:eastAsia="Calibri" w:hAnsi="Calibri" w:cs="Calibri"/>
-          <w:b/>
-          <w:sz w:val="24"/>
-        </w:rPr>
-        <w:lastRenderedPageBreak/>
-        <w:t xml:space="preserve">Observer-mönster: </w:t>
-      </w:r>
-      <w:r>
-        <w:rPr>
-          <w:rFonts w:ascii="Calibri" w:eastAsia="Calibri" w:hAnsi="Calibri" w:cs="Calibri"/>
-          <w:sz w:val="24"/>
-        </w:rPr>
-        <w:t>Med hjälp av detta mönster kan vi uppdatera informationen relaterad till produkterna när det gäller deras existens eller information relaterad till dem som beskrivningen eller priset.</w:t>
-      </w:r>
-    </w:p>
-    <w:p>
-      <w:pPr>
-        <w:spacing w:after="0" w:line="240" w:lineRule="auto"/>
-        <w:rPr>
-          <w:rFonts w:ascii="Calibri" w:eastAsia="Calibri" w:hAnsi="Calibri" w:cs="Calibri"/>
-          <w:sz w:val="24"/>
-        </w:rPr>
-      </w:pPr>
-      <w:r>
-        <w:rPr>
-          <w:rFonts w:ascii="Calibri" w:eastAsia="Calibri" w:hAnsi="Calibri" w:cs="Calibri"/>
-          <w:b/>
-          <w:sz w:val="24"/>
-        </w:rPr>
-        <w:t>Singelton-mönster</w:t>
-      </w:r>
-      <w:r>
-        <w:rPr>
-          <w:rFonts w:ascii="Calibri" w:eastAsia="Calibri" w:hAnsi="Calibri" w:cs="Calibri"/>
-          <w:sz w:val="24"/>
-        </w:rPr>
-        <w:t xml:space="preserve">: vi använde detta designmönster i objekten som vi behöver ha en </w:t>
-      </w:r>
-      <w:proofErr w:type="gramStart"/>
-      <w:r>
-        <w:rPr>
-          <w:rFonts w:ascii="Calibri" w:eastAsia="Calibri" w:hAnsi="Calibri" w:cs="Calibri"/>
-          <w:sz w:val="24"/>
-        </w:rPr>
-        <w:t>instans  av</w:t>
-      </w:r>
-      <w:proofErr w:type="gramEnd"/>
-      <w:r>
-        <w:rPr>
-          <w:rFonts w:ascii="Calibri" w:eastAsia="Calibri" w:hAnsi="Calibri" w:cs="Calibri"/>
-          <w:sz w:val="24"/>
-        </w:rPr>
-        <w:t xml:space="preserve"> på varje instans av applikationen som till exempel </w:t>
-      </w:r>
-      <w:proofErr w:type="spellStart"/>
-      <w:r>
-        <w:rPr>
-          <w:rFonts w:ascii="Calibri" w:eastAsia="Calibri" w:hAnsi="Calibri" w:cs="Calibri"/>
-          <w:sz w:val="24"/>
-        </w:rPr>
-        <w:t>Cart</w:t>
-      </w:r>
-      <w:proofErr w:type="spellEnd"/>
-      <w:r>
-        <w:rPr>
-          <w:rFonts w:ascii="Calibri" w:eastAsia="Calibri" w:hAnsi="Calibri" w:cs="Calibri"/>
-          <w:sz w:val="24"/>
-        </w:rPr>
-        <w:t>-klassen (Varukorgen).</w:t>
-      </w:r>
-    </w:p>
-    <w:p>
-      <w:pPr>
-        <w:spacing w:after="0" w:line="240" w:lineRule="auto"/>
-        <w:rPr>
-          <w:rFonts w:ascii="Calibri" w:eastAsia="Calibri" w:hAnsi="Calibri" w:cs="Calibri"/>
-          <w:sz w:val="24"/>
-        </w:rPr>
-      </w:pPr>
     </w:p>
     <w:p>
       <w:pPr>
@@ -8503,14 +7791,14 @@
           <w:rFonts w:eastAsia="Calibri"/>
         </w:rPr>
       </w:pPr>
-      <w:bookmarkStart w:id="36" w:name="_Toc516050403"/>
+      <w:bookmarkStart w:id="35" w:name="_Toc516091566"/>
       <w:r>
         <w:rPr>
           <w:rFonts w:eastAsia="Calibri"/>
         </w:rPr>
         <w:t>Implementation</w:t>
       </w:r>
-      <w:bookmarkEnd w:id="36"/>
+      <w:bookmarkEnd w:id="35"/>
       <w:r>
         <w:rPr>
           <w:rFonts w:eastAsia="Calibri"/>
@@ -8520,137 +7808,55 @@
     </w:p>
     <w:p>
       <w:pPr>
-        <w:spacing w:after="0" w:line="240" w:lineRule="auto"/>
         <w:rPr>
-          <w:rFonts w:ascii="Calibri" w:eastAsia="Calibri" w:hAnsi="Calibri" w:cs="Calibri"/>
-          <w:sz w:val="24"/>
+          <w:rFonts w:eastAsia="Calibri"/>
         </w:rPr>
       </w:pPr>
       <w:r>
         <w:rPr>
-          <w:rFonts w:ascii="Calibri" w:eastAsia="Calibri" w:hAnsi="Calibri" w:cs="Calibri"/>
-          <w:sz w:val="24"/>
+          <w:rFonts w:eastAsia="Calibri"/>
         </w:rPr>
         <w:t>Varje kategori implementeras som en abstrakt klass som implementerar Product-interfacet och objekten i kategorin ärver den klassen. Det gör det lättare att ange varje kategoris specifikationer och att nya kategorier kan läggas till.</w:t>
       </w:r>
     </w:p>
     <w:p>
       <w:pPr>
-        <w:spacing w:after="0" w:line="240" w:lineRule="auto"/>
         <w:rPr>
-          <w:rFonts w:ascii="Calibri" w:eastAsia="Calibri" w:hAnsi="Calibri" w:cs="Calibri"/>
-          <w:sz w:val="24"/>
+          <w:rFonts w:eastAsia="Calibri"/>
         </w:rPr>
       </w:pPr>
       <w:r>
         <w:rPr>
-          <w:rFonts w:ascii="Calibri" w:eastAsia="Calibri" w:hAnsi="Calibri" w:cs="Calibri"/>
-          <w:sz w:val="24"/>
+          <w:rFonts w:eastAsia="Calibri"/>
         </w:rPr>
-        <w:t xml:space="preserve">Varje kategori har sin egen </w:t>
-      </w:r>
-      <w:proofErr w:type="spellStart"/>
-      <w:r>
+        <w:t>Varje kategori har sin egen Factory-klass som implementerar factory-interfacet och är ansvarig för att skapa objekten. Klassen FacOfFactories används för att välja vilket Factory som ska anropas.</w:t>
+      </w:r>
+    </w:p>
+    <w:p>
+      <w:pPr>
         <w:rPr>
-          <w:rFonts w:ascii="Calibri" w:eastAsia="Calibri" w:hAnsi="Calibri" w:cs="Calibri"/>
-          <w:sz w:val="24"/>
+          <w:rFonts w:eastAsia="Calibri"/>
         </w:rPr>
-        <w:t>Factory</w:t>
-      </w:r>
-      <w:proofErr w:type="spellEnd"/>
+      </w:pPr>
       <w:r>
         <w:rPr>
-          <w:rFonts w:ascii="Calibri" w:eastAsia="Calibri" w:hAnsi="Calibri" w:cs="Calibri"/>
-          <w:sz w:val="24"/>
+          <w:rFonts w:eastAsia="Calibri"/>
         </w:rPr>
-        <w:t xml:space="preserve">-klass som implementerar </w:t>
-      </w:r>
-      <w:proofErr w:type="spellStart"/>
-      <w:r>
-        <w:rPr>
-          <w:rFonts w:ascii="Calibri" w:eastAsia="Calibri" w:hAnsi="Calibri" w:cs="Calibri"/>
-          <w:sz w:val="24"/>
-        </w:rPr>
-        <w:t>factory</w:t>
-      </w:r>
-      <w:proofErr w:type="spellEnd"/>
-      <w:r>
-        <w:rPr>
-          <w:rFonts w:ascii="Calibri" w:eastAsia="Calibri" w:hAnsi="Calibri" w:cs="Calibri"/>
-          <w:sz w:val="24"/>
-        </w:rPr>
-        <w:t xml:space="preserve">-interfacet och är ansvarig för att skapa objekten. Klassen </w:t>
-      </w:r>
-      <w:proofErr w:type="spellStart"/>
-      <w:r>
-        <w:rPr>
-          <w:rFonts w:ascii="Calibri" w:eastAsia="Calibri" w:hAnsi="Calibri" w:cs="Calibri"/>
-          <w:sz w:val="24"/>
-        </w:rPr>
-        <w:t>FacOfFactories</w:t>
-      </w:r>
-      <w:proofErr w:type="spellEnd"/>
-      <w:r>
-        <w:rPr>
-          <w:rFonts w:ascii="Calibri" w:eastAsia="Calibri" w:hAnsi="Calibri" w:cs="Calibri"/>
-          <w:sz w:val="24"/>
-        </w:rPr>
-        <w:t xml:space="preserve"> används för att välja vilket </w:t>
-      </w:r>
-      <w:proofErr w:type="spellStart"/>
-      <w:r>
-        <w:rPr>
-          <w:rFonts w:ascii="Calibri" w:eastAsia="Calibri" w:hAnsi="Calibri" w:cs="Calibri"/>
-          <w:sz w:val="24"/>
-        </w:rPr>
-        <w:t>Factory</w:t>
-      </w:r>
-      <w:proofErr w:type="spellEnd"/>
-      <w:r>
-        <w:rPr>
-          <w:rFonts w:ascii="Calibri" w:eastAsia="Calibri" w:hAnsi="Calibri" w:cs="Calibri"/>
-          <w:sz w:val="24"/>
-        </w:rPr>
-        <w:t xml:space="preserve"> som ska anropas.</w:t>
-      </w:r>
-    </w:p>
-    <w:p>
-      <w:pPr>
-        <w:spacing w:after="0" w:line="240" w:lineRule="auto"/>
-        <w:rPr>
-          <w:rFonts w:ascii="Calibri" w:eastAsia="Calibri" w:hAnsi="Calibri" w:cs="Calibri"/>
-          <w:sz w:val="24"/>
-        </w:rPr>
-      </w:pPr>
-      <w:proofErr w:type="spellStart"/>
-      <w:r>
-        <w:rPr>
-          <w:rFonts w:ascii="Calibri" w:eastAsia="Calibri" w:hAnsi="Calibri" w:cs="Calibri"/>
-          <w:sz w:val="24"/>
-        </w:rPr>
-        <w:t>Databasehandler</w:t>
-      </w:r>
-      <w:proofErr w:type="spellEnd"/>
-      <w:r>
-        <w:rPr>
-          <w:rFonts w:ascii="Calibri" w:eastAsia="Calibri" w:hAnsi="Calibri" w:cs="Calibri"/>
-          <w:sz w:val="24"/>
-        </w:rPr>
-        <w:t>-klassen är den klass som ansvarar för att uppdatera produkterna i databaserna.</w:t>
+        <w:t>Databasehandler-klassen är den klass som ansvarar för att uppdatera produkterna i databaserna.</w:t>
       </w:r>
     </w:p>
     <w:p>
       <w:pPr>
         <w:pStyle w:val="Rubrik3"/>
       </w:pPr>
-      <w:bookmarkStart w:id="37" w:name="_Toc516050404"/>
+      <w:bookmarkStart w:id="36" w:name="_Toc516091567"/>
       <w:r>
         <w:t>Tillstånds</w:t>
       </w:r>
       <w:r>
         <w:t>diagram</w:t>
       </w:r>
-      <w:bookmarkEnd w:id="37"/>
+      <w:bookmarkEnd w:id="36"/>
     </w:p>
     <w:p>
       <w:pPr>
@@ -8746,7 +7952,7 @@
       <w:pPr>
         <w:pStyle w:val="Beskrivning"/>
       </w:pPr>
-      <w:bookmarkStart w:id="38" w:name="_Ref515982644"/>
+      <w:bookmarkStart w:id="37" w:name="_Ref515982644"/>
       <w:r>
         <w:t xml:space="preserve">Figur </w:t>
       </w:r>
@@ -8771,160 +7977,107 @@
         </w:rPr>
         <w:fldChar w:fldCharType="end"/>
       </w:r>
+      <w:bookmarkEnd w:id="37"/>
+      <w:r>
+        <w:t xml:space="preserve"> Tillstånds</w:t>
+      </w:r>
+      <w:r>
+        <w:t>diagram Gör beställning</w:t>
+      </w:r>
+    </w:p>
+    <w:p>
+      <w:pPr>
+        <w:pStyle w:val="Rubrik3"/>
+      </w:pPr>
+      <w:bookmarkStart w:id="38" w:name="_Toc516091568"/>
+      <w:r>
+        <w:t>Interfacedefinitioner</w:t>
+      </w:r>
       <w:bookmarkEnd w:id="38"/>
-      <w:r>
-        <w:t xml:space="preserve"> Tillstånds</w:t>
-      </w:r>
-      <w:r>
-        <w:t>diagram Gör beställning</w:t>
+    </w:p>
+    <w:p>
+      <w:r>
+        <w:t>Applikationen består av tre separata användargränssnitt som fyller olika funktioner, kundgränssnitt, personalgränssnitt och ägargränssnitt.</w:t>
+      </w:r>
+    </w:p>
+    <w:p>
+      <w:pPr>
+        <w:pStyle w:val="Rubrik4"/>
+      </w:pPr>
+      <w:bookmarkStart w:id="39" w:name="_Toc516091569"/>
+      <w:r>
+        <w:t>Kundgränssnitt</w:t>
+      </w:r>
+      <w:bookmarkEnd w:id="39"/>
+    </w:p>
+    <w:p>
+      <w:r>
+        <w:t>Kundgränssnittet är den versionen av applikationen som används vid beställning av produkter. Denna versionen är tillgänglig för kund via appstores på både Android och IOS.</w:t>
+      </w:r>
+    </w:p>
+    <w:p>
+      <w:r>
+        <w:t xml:space="preserve">När applikationen startar möts man av en meny av produkter. Dessa produkter kan man i sin tur lägga i en varukorg. Man kan navigera till kundkorgen via en länk eller i samband att man lägger till en ny produkt i </w:t>
+      </w:r>
+      <w:r>
+        <w:lastRenderedPageBreak/>
+        <w:t>varukorgen. Väl inne i varukorgen kan man ta bort eller ändra antal av produkterna, och man kan även slutföra sin beställning. När man följt länken för skicka beställning fylls bordsnummret i, när det är gjort kommer man till betalningsalternativ som kan vara bankkort, Swisch osv. När betalningen är slutförd får man en bekräftelse på att betalningen lyckades eller ett felmeddelande om den misslyckades. Vid lyckad betalning skickas en notifikation till personalgränssnittet.</w:t>
+      </w:r>
+    </w:p>
+    <w:p>
+      <w:pPr>
+        <w:pStyle w:val="Rubrik4"/>
+      </w:pPr>
+      <w:bookmarkStart w:id="40" w:name="_Toc516091570"/>
+      <w:r>
+        <w:t>Personalgränssnitt</w:t>
+      </w:r>
+      <w:bookmarkEnd w:id="40"/>
+    </w:p>
+    <w:p>
+      <w:r>
+        <w:t>Personalgränssnittet notiferar personalen när en beställning är genomförd både med ljud och visuellt. I notifikationen står det vilka produkter som är beställda, antal produkter och till vilket bord. I detta gränssnitt finns också möjlighet att ta fram information om en produkts innehåll.</w:t>
+      </w:r>
+    </w:p>
+    <w:p>
+      <w:pPr>
+        <w:pStyle w:val="Rubrik4"/>
+      </w:pPr>
+      <w:bookmarkStart w:id="41" w:name="_Toc516091571"/>
+      <w:r>
+        <w:t>Ägargränssnitt</w:t>
+      </w:r>
+      <w:bookmarkEnd w:id="41"/>
+    </w:p>
+    <w:p>
+      <w:r>
+        <w:t>Ägargränssnittets funktion är att ha kontroll över datan i applikationen. I ägargränssnittet kan man ändra existerande produkters information såsom beskrivning och pris men även lägga till nya produkter. Det finns även en länk för att skapa utskriftsvänliga rapporter över datan i systemet. Rapporterna består av försäljningsstatistik (dagsaktuellt, veckovis, årsvis), lagerstatus och produktlista.</w:t>
       </w:r>
     </w:p>
     <w:p>
       <w:pPr>
         <w:pStyle w:val="Rubrik3"/>
       </w:pPr>
-      <w:bookmarkStart w:id="39" w:name="_Toc516050405"/>
-      <w:r>
-        <w:t>Interfacedefinitioner</w:t>
-      </w:r>
-      <w:bookmarkEnd w:id="39"/>
-    </w:p>
-    <w:p>
-      <w:r>
-        <w:t>Applikationen består av tre separata användargränssnitt som fyller olika funktioner, kundgränssnitt, personalgränssnitt och ägargränssnitt.</w:t>
+      <w:bookmarkStart w:id="42" w:name="_Toc516091572"/>
+      <w:r>
+        <w:t>Realisering av användarfall</w:t>
+      </w:r>
+      <w:bookmarkEnd w:id="42"/>
+    </w:p>
+    <w:p>
+      <w:r>
+        <w:t>Här visas användarfallsrealiseringar för några av de viktigaste användningsfallen.</w:t>
       </w:r>
     </w:p>
     <w:p>
       <w:pPr>
         <w:pStyle w:val="Rubrik4"/>
       </w:pPr>
-      <w:bookmarkStart w:id="40" w:name="_Toc516050406"/>
-      <w:r>
-        <w:t>Kundgränssnitt</w:t>
-      </w:r>
-      <w:bookmarkEnd w:id="40"/>
-    </w:p>
-    <w:p>
-      <w:r>
-        <w:t xml:space="preserve">Kundgränssnittet är den versionen av applikationen som används vid beställning av produkter. Denna versionen är tillgänglig för kund via </w:t>
-      </w:r>
-      <w:proofErr w:type="spellStart"/>
-      <w:r>
-        <w:t>appstores</w:t>
-      </w:r>
-      <w:proofErr w:type="spellEnd"/>
-      <w:r>
-        <w:t xml:space="preserve"> på både Android och IOS.</w:t>
-      </w:r>
-    </w:p>
-    <w:p>
-      <w:r>
-        <w:lastRenderedPageBreak/>
-        <w:t xml:space="preserve">När applikationen startar möts man av en meny av produkter. Dessa produkter kan man i sin tur lägga i en varukorg. Man kan navigera till kundkorgen via en länk eller i samband att man lägger till en ny produkt i varukorgen. Väl inne i varukorgen kan man ta bort eller ändra antal av produkterna, och man kan även slutföra sin beställning. När man följt länken för skicka beställning fylls </w:t>
-      </w:r>
-      <w:proofErr w:type="spellStart"/>
-      <w:r>
-        <w:t>bordsnummret</w:t>
-      </w:r>
-      <w:proofErr w:type="spellEnd"/>
-      <w:r>
-        <w:t xml:space="preserve"> i, när det är gjort kommer man till betalningsalternativ som kan vara bankkort, </w:t>
-      </w:r>
-      <w:proofErr w:type="spellStart"/>
-      <w:r>
-        <w:t>Swisch</w:t>
-      </w:r>
-      <w:proofErr w:type="spellEnd"/>
-      <w:r>
-        <w:t xml:space="preserve"> osv. När betalningen är slutförd får man en bekräftelse på att betalningen lyckades eller ett felmeddelande om den misslyckades. Vid lyckad betalning skickas en notifikation till personalgränssnittet.</w:t>
-      </w:r>
-    </w:p>
-    <w:p>
-      <w:pPr>
-        <w:pStyle w:val="Rubrik4"/>
-      </w:pPr>
-      <w:bookmarkStart w:id="41" w:name="_Toc516050407"/>
-      <w:r>
-        <w:t>Personalgränssnitt</w:t>
-      </w:r>
-      <w:bookmarkEnd w:id="41"/>
-    </w:p>
-    <w:p>
-      <w:r>
-        <w:t xml:space="preserve">Personalgränssnittet </w:t>
-      </w:r>
-      <w:proofErr w:type="spellStart"/>
-      <w:r>
-        <w:t>notiferar</w:t>
-      </w:r>
-      <w:proofErr w:type="spellEnd"/>
-      <w:r>
-        <w:t xml:space="preserve"> personalen när en beställning är genomförd både med ljud och visuellt. I notifikationen står det vilka produkter som är beställda, antal produkter och till vilket bord. I detta gränssnitt finns också möjlighet att ta fram information om en produkts innehåll.</w:t>
-      </w:r>
-    </w:p>
-    <w:p>
-      <w:pPr>
-        <w:pStyle w:val="Rubrik4"/>
-      </w:pPr>
-      <w:bookmarkStart w:id="42" w:name="_Toc516050408"/>
-      <w:r>
-        <w:t>Ägargränssnitt</w:t>
-      </w:r>
-      <w:bookmarkEnd w:id="42"/>
-    </w:p>
-    <w:p>
-      <w:r>
-        <w:t xml:space="preserve">Ägargränssnittets funktion är att ha kontroll över </w:t>
-      </w:r>
-      <w:proofErr w:type="spellStart"/>
-      <w:r>
-        <w:t>datan</w:t>
-      </w:r>
-      <w:proofErr w:type="spellEnd"/>
-      <w:r>
-        <w:t xml:space="preserve"> i applikationen. I ägargränssnittet kan man ändra existerande produkters information såsom beskrivning och pris men även lägga till nya produkter. Det finns även en länk för att skapa utskriftsvänliga rapporter över </w:t>
-      </w:r>
-      <w:proofErr w:type="spellStart"/>
-      <w:r>
-        <w:t>datan</w:t>
-      </w:r>
-      <w:proofErr w:type="spellEnd"/>
-      <w:r>
-        <w:t xml:space="preserve"> i systemet. Rapporterna består av försäljningsstatistik (dagsaktuellt, veckovis, årsvis), lagerstatus och produktlista.</w:t>
-      </w:r>
-    </w:p>
-    <w:p>
-      <w:pPr>
-        <w:pStyle w:val="Rubrik3"/>
-      </w:pPr>
-      <w:bookmarkStart w:id="43" w:name="_Toc516050409"/>
-      <w:r>
-        <w:t>Realisering av användarfall</w:t>
+      <w:bookmarkStart w:id="43" w:name="_Toc516091573"/>
+      <w:r>
+        <w:t>Lägg produkt i varukorgen</w:t>
       </w:r>
       <w:bookmarkEnd w:id="43"/>
-    </w:p>
-    <w:p>
-      <w:r>
-        <w:t xml:space="preserve">Här visas </w:t>
-      </w:r>
-      <w:proofErr w:type="spellStart"/>
-      <w:r>
-        <w:t>användarfallsrealiseringar</w:t>
-      </w:r>
-      <w:proofErr w:type="spellEnd"/>
-      <w:r>
-        <w:t xml:space="preserve"> för några av de viktigaste användningsfallen.</w:t>
-      </w:r>
-    </w:p>
-    <w:p>
-      <w:pPr>
-        <w:pStyle w:val="Rubrik4"/>
-      </w:pPr>
-      <w:bookmarkStart w:id="44" w:name="_Toc516050410"/>
-      <w:r>
-        <w:t>Lägg produkt i varukorgen</w:t>
-      </w:r>
-      <w:bookmarkEnd w:id="44"/>
     </w:p>
     <w:p>
       <w:r>
@@ -9018,24 +8171,19 @@
         <w:fldChar w:fldCharType="end"/>
       </w:r>
       <w:r>
-        <w:t xml:space="preserve"> Sekvensdiagram </w:t>
-      </w:r>
-      <w:proofErr w:type="spellStart"/>
-      <w:r>
-        <w:t>addProductToShoppingBag</w:t>
-      </w:r>
-      <w:proofErr w:type="spellEnd"/>
+        <w:t xml:space="preserve"> Sekvensdiagram addProductToShoppingBag</w:t>
+      </w:r>
     </w:p>
     <w:p>
       <w:pPr>
         <w:pStyle w:val="Rubrik4"/>
       </w:pPr>
-      <w:bookmarkStart w:id="45" w:name="_Toc516050411"/>
+      <w:bookmarkStart w:id="44" w:name="_Toc516091574"/>
       <w:r>
         <w:lastRenderedPageBreak/>
         <w:t>Gör beställning</w:t>
       </w:r>
-      <w:bookmarkEnd w:id="45"/>
+      <w:bookmarkEnd w:id="44"/>
     </w:p>
     <w:p>
       <w:r>
@@ -9129,19 +8277,14 @@
         <w:fldChar w:fldCharType="end"/>
       </w:r>
       <w:r>
-        <w:t xml:space="preserve"> Sekvensdiagram </w:t>
-      </w:r>
-      <w:proofErr w:type="spellStart"/>
-      <w:r>
-        <w:t>makeOrder</w:t>
-      </w:r>
-      <w:proofErr w:type="spellEnd"/>
+        <w:t xml:space="preserve"> Sekvensdiagram makeOrder</w:t>
+      </w:r>
     </w:p>
     <w:p>
       <w:pPr>
         <w:pStyle w:val="Rubrik4"/>
       </w:pPr>
-      <w:bookmarkStart w:id="46" w:name="_Toc516050412"/>
+      <w:bookmarkStart w:id="45" w:name="_Toc516091575"/>
       <w:r>
         <w:t xml:space="preserve">Skapa </w:t>
       </w:r>
@@ -9151,7 +8294,7 @@
       <w:r>
         <w:t>t</w:t>
       </w:r>
-      <w:bookmarkEnd w:id="46"/>
+      <w:bookmarkEnd w:id="45"/>
     </w:p>
     <w:p>
       <w:r>
@@ -9245,24 +8388,19 @@
         <w:fldChar w:fldCharType="end"/>
       </w:r>
       <w:r>
-        <w:t xml:space="preserve"> Sekvensdiagram </w:t>
-      </w:r>
-      <w:proofErr w:type="spellStart"/>
-      <w:r>
-        <w:t>createReport</w:t>
-      </w:r>
-      <w:proofErr w:type="spellEnd"/>
+        <w:t xml:space="preserve"> Sekvensdiagram createReport</w:t>
+      </w:r>
     </w:p>
     <w:p>
       <w:pPr>
         <w:pStyle w:val="Rubrik4"/>
       </w:pPr>
-      <w:bookmarkStart w:id="47" w:name="_Toc516050413"/>
+      <w:bookmarkStart w:id="46" w:name="_Toc516091576"/>
       <w:r>
         <w:lastRenderedPageBreak/>
         <w:t>Hantera produkt</w:t>
       </w:r>
-      <w:bookmarkEnd w:id="47"/>
+      <w:bookmarkEnd w:id="46"/>
       <w:r>
         <w:t xml:space="preserve"> </w:t>
       </w:r>
@@ -9362,34 +8500,24 @@
         <w:fldChar w:fldCharType="end"/>
       </w:r>
       <w:r>
-        <w:t xml:space="preserve"> Sekvensdiagram </w:t>
-      </w:r>
-      <w:proofErr w:type="spellStart"/>
-      <w:r>
-        <w:t>handleProduct</w:t>
-      </w:r>
-      <w:proofErr w:type="spellEnd"/>
+        <w:t xml:space="preserve"> Sekvensdiagram handleProduct</w:t>
+      </w:r>
     </w:p>
     <w:p/>
     <w:p>
       <w:pPr>
         <w:pStyle w:val="Rubrik2"/>
       </w:pPr>
-      <w:bookmarkStart w:id="48" w:name="_Toc515896101"/>
-      <w:bookmarkStart w:id="49" w:name="_Toc516050414"/>
+      <w:bookmarkStart w:id="47" w:name="_Toc515896101"/>
+      <w:bookmarkStart w:id="48" w:name="_Toc516091577"/>
       <w:r>
         <w:t>Process</w:t>
       </w:r>
       <w:r>
-        <w:t xml:space="preserve"> </w:t>
-      </w:r>
-      <w:proofErr w:type="spellStart"/>
-      <w:r>
-        <w:t>View</w:t>
-      </w:r>
+        <w:t xml:space="preserve"> View</w:t>
+      </w:r>
+      <w:bookmarkEnd w:id="47"/>
       <w:bookmarkEnd w:id="48"/>
-      <w:bookmarkEnd w:id="49"/>
-      <w:proofErr w:type="spellEnd"/>
     </w:p>
     <w:p>
       <w:pPr>
@@ -9399,13 +8527,13 @@
           <w:numId w:val="13"/>
         </w:numPr>
       </w:pPr>
-      <w:bookmarkStart w:id="50" w:name="_Toc515896102"/>
-      <w:bookmarkStart w:id="51" w:name="_Toc516050415"/>
+      <w:bookmarkStart w:id="49" w:name="_Toc515896102"/>
+      <w:bookmarkStart w:id="50" w:name="_Toc516091578"/>
       <w:r>
         <w:t>Översikt</w:t>
       </w:r>
+      <w:bookmarkEnd w:id="49"/>
       <w:bookmarkEnd w:id="50"/>
-      <w:bookmarkEnd w:id="51"/>
     </w:p>
     <w:p>
       <w:r>
@@ -9422,12 +8550,12 @@
       <w:pPr>
         <w:pStyle w:val="Rubrik4"/>
       </w:pPr>
-      <w:bookmarkStart w:id="52" w:name="_Toc516050416"/>
+      <w:bookmarkStart w:id="51" w:name="_Toc516091579"/>
       <w:r>
         <w:lastRenderedPageBreak/>
         <w:t>Beställningsprocessen</w:t>
       </w:r>
-      <w:bookmarkEnd w:id="52"/>
+      <w:bookmarkEnd w:id="51"/>
     </w:p>
     <w:p>
       <w:pPr>
@@ -9468,15 +8596,7 @@
         <w:t xml:space="preserve"> gör en beställning</w:t>
       </w:r>
       <w:r>
-        <w:t xml:space="preserve"> via </w:t>
-      </w:r>
-      <w:proofErr w:type="spellStart"/>
-      <w:r>
-        <w:t>appen</w:t>
-      </w:r>
-      <w:proofErr w:type="spellEnd"/>
-      <w:r>
-        <w:t xml:space="preserve">, och </w:t>
+        <w:t xml:space="preserve"> via appen, och </w:t>
       </w:r>
       <w:r>
         <w:fldChar w:fldCharType="begin"/>
@@ -9572,7 +8692,7 @@
       <w:pPr>
         <w:pStyle w:val="Beskrivning"/>
       </w:pPr>
-      <w:bookmarkStart w:id="53" w:name="_Ref516039267"/>
+      <w:bookmarkStart w:id="52" w:name="_Ref516039267"/>
       <w:r>
         <w:t xml:space="preserve">Figur </w:t>
       </w:r>
@@ -9597,7 +8717,7 @@
         </w:rPr>
         <w:fldChar w:fldCharType="end"/>
       </w:r>
-      <w:bookmarkEnd w:id="53"/>
+      <w:bookmarkEnd w:id="52"/>
       <w:r>
         <w:t xml:space="preserve"> </w:t>
       </w:r>
@@ -9669,7 +8789,7 @@
       <w:pPr>
         <w:pStyle w:val="Beskrivning"/>
       </w:pPr>
-      <w:bookmarkStart w:id="54" w:name="_Ref516039389"/>
+      <w:bookmarkStart w:id="53" w:name="_Ref516039389"/>
       <w:r>
         <w:t xml:space="preserve">Figur </w:t>
       </w:r>
@@ -9694,7 +8814,7 @@
         </w:rPr>
         <w:fldChar w:fldCharType="end"/>
       </w:r>
-      <w:bookmarkEnd w:id="54"/>
+      <w:bookmarkEnd w:id="53"/>
       <w:r>
         <w:t xml:space="preserve"> Aktivitetsdiagram Hantera beställningen</w:t>
       </w:r>
@@ -9703,12 +8823,12 @@
       <w:pPr>
         <w:pStyle w:val="Rubrik4"/>
       </w:pPr>
-      <w:bookmarkStart w:id="55" w:name="_Toc516050417"/>
+      <w:bookmarkStart w:id="54" w:name="_Toc516091580"/>
       <w:r>
         <w:lastRenderedPageBreak/>
         <w:t>Administrativa processer</w:t>
       </w:r>
-      <w:bookmarkEnd w:id="55"/>
+      <w:bookmarkEnd w:id="54"/>
     </w:p>
     <w:p>
       <w:pPr>
@@ -9813,7 +8933,7 @@
       <w:pPr>
         <w:pStyle w:val="Beskrivning"/>
       </w:pPr>
-      <w:bookmarkStart w:id="56" w:name="_Ref516039455"/>
+      <w:bookmarkStart w:id="55" w:name="_Ref516039455"/>
       <w:r>
         <w:t xml:space="preserve">Figur </w:t>
       </w:r>
@@ -9838,40 +8958,27 @@
         </w:rPr>
         <w:fldChar w:fldCharType="end"/>
       </w:r>
+      <w:bookmarkEnd w:id="55"/>
+      <w:r>
+        <w:t xml:space="preserve"> Aktivitetsdiagram administrativa processer (hantera produktdata, ta ut rapporter)</w:t>
+      </w:r>
+    </w:p>
+    <w:p>
+      <w:pPr>
+        <w:pStyle w:val="Rubrik2"/>
+      </w:pPr>
+      <w:bookmarkStart w:id="56" w:name="_Toc516091581"/>
+      <w:r>
+        <w:t>Data View</w:t>
+      </w:r>
       <w:bookmarkEnd w:id="56"/>
-      <w:r>
-        <w:t xml:space="preserve"> Aktivitetsdiagram administrativa processer (hantera produktdata, ta ut rapporter)</w:t>
-      </w:r>
-    </w:p>
-    <w:p>
-      <w:pPr>
-        <w:pStyle w:val="Rubrik2"/>
-      </w:pPr>
-      <w:bookmarkStart w:id="57" w:name="_Toc516050418"/>
-      <w:r>
-        <w:t xml:space="preserve">Data </w:t>
-      </w:r>
-      <w:proofErr w:type="spellStart"/>
-      <w:r>
-        <w:t>View</w:t>
-      </w:r>
-      <w:bookmarkEnd w:id="57"/>
-      <w:proofErr w:type="spellEnd"/>
     </w:p>
     <w:p>
       <w:pPr>
         <w:spacing w:before="240"/>
       </w:pPr>
       <w:r>
-        <w:t xml:space="preserve">Dataflödesdiagrammet </w:t>
-      </w:r>
-      <w:proofErr w:type="spellStart"/>
-      <w:r>
-        <w:t>level</w:t>
-      </w:r>
-      <w:proofErr w:type="spellEnd"/>
-      <w:r>
-        <w:t xml:space="preserve"> 1 i </w:t>
+        <w:t xml:space="preserve">Dataflödesdiagrammet level 1 i </w:t>
       </w:r>
       <w:r>
         <w:fldChar w:fldCharType="begin"/>
@@ -9895,15 +9002,7 @@
         <w:fldChar w:fldCharType="end"/>
       </w:r>
       <w:r>
-        <w:t xml:space="preserve"> illustrerar dataflödet mellan de externa enheterna (Kund, Personal, Ägare och Betalning) och </w:t>
-      </w:r>
-      <w:proofErr w:type="spellStart"/>
-      <w:r>
-        <w:t>Caféapp</w:t>
-      </w:r>
-      <w:proofErr w:type="spellEnd"/>
-      <w:r>
-        <w:t xml:space="preserve">-systemet. Systemet inkluderar två databaser, en över de produkter caféet hanterar, och en över försäljningsdata. </w:t>
+        <w:t xml:space="preserve"> illustrerar dataflödet mellan de externa enheterna (Kund, Personal, Ägare och Betalning) och Caféapp-systemet. Systemet inkluderar två databaser, en över de produkter caféet hanterar, och en över försäljningsdata. </w:t>
       </w:r>
       <w:r>
         <w:t xml:space="preserve">På den här nivån ser vi fyra processer, en för orderhantering, en för att hämta produktinformation, en för att administrera produkterna och en för att skapa rapporter. </w:t>
@@ -9964,7 +9063,7 @@
       <w:pPr>
         <w:pStyle w:val="Beskrivning"/>
       </w:pPr>
-      <w:bookmarkStart w:id="58" w:name="_Ref515919762"/>
+      <w:bookmarkStart w:id="57" w:name="_Ref515919762"/>
       <w:r>
         <w:t xml:space="preserve">Figur </w:t>
       </w:r>
@@ -9989,17 +9088,9 @@
         </w:rPr>
         <w:fldChar w:fldCharType="end"/>
       </w:r>
-      <w:bookmarkEnd w:id="58"/>
-      <w:r>
-        <w:t xml:space="preserve"> DFD </w:t>
-      </w:r>
-      <w:proofErr w:type="spellStart"/>
-      <w:r>
-        <w:t>Level</w:t>
-      </w:r>
-      <w:proofErr w:type="spellEnd"/>
-      <w:r>
-        <w:t xml:space="preserve"> 1</w:t>
+      <w:bookmarkEnd w:id="57"/>
+      <w:r>
+        <w:t xml:space="preserve"> DFD Level 1</w:t>
       </w:r>
     </w:p>
     <w:p>
@@ -10052,15 +9143,7 @@
         <w:fldChar w:fldCharType="end"/>
       </w:r>
       <w:r>
-        <w:t xml:space="preserve"> visar databasmodellerna för databasen Produkter (lagrar produktdata) respektive databasen Försäljning (lagrar orderdata). Relationerna mellan tabellerna visas med </w:t>
-      </w:r>
-      <w:proofErr w:type="spellStart"/>
-      <w:r>
-        <w:t>muliplicitetsförhållandena</w:t>
-      </w:r>
-      <w:proofErr w:type="spellEnd"/>
-      <w:r>
-        <w:t xml:space="preserve"> angivna. Primärnyckeln är understruken.</w:t>
+        <w:t xml:space="preserve"> visar databasmodellerna för databasen Produkter (lagrar produktdata) respektive databasen Försäljning (lagrar orderdata). Relationerna mellan tabellerna visas med muliplicitetsförhållandena angivna. Primärnyckeln är understruken.</w:t>
       </w:r>
     </w:p>
     <w:p>
@@ -10125,7 +9208,7 @@
       <w:pPr>
         <w:pStyle w:val="Beskrivning"/>
       </w:pPr>
-      <w:bookmarkStart w:id="59" w:name="_Ref515971966"/>
+      <w:bookmarkStart w:id="58" w:name="_Ref515971966"/>
       <w:r>
         <w:t xml:space="preserve">Figur </w:t>
       </w:r>
@@ -10150,7 +9233,7 @@
         </w:rPr>
         <w:fldChar w:fldCharType="end"/>
       </w:r>
-      <w:bookmarkEnd w:id="59"/>
+      <w:bookmarkEnd w:id="58"/>
       <w:r>
         <w:t xml:space="preserve"> </w:t>
       </w:r>
@@ -10208,7 +9291,7 @@
       <w:pPr>
         <w:pStyle w:val="Beskrivning"/>
       </w:pPr>
-      <w:bookmarkStart w:id="60" w:name="_Ref515619885"/>
+      <w:bookmarkStart w:id="59" w:name="_Ref515619885"/>
       <w:r>
         <w:t xml:space="preserve">Figur </w:t>
       </w:r>
@@ -10233,58 +9316,40 @@
         </w:rPr>
         <w:fldChar w:fldCharType="end"/>
       </w:r>
+      <w:bookmarkEnd w:id="59"/>
+      <w:r>
+        <w:t xml:space="preserve"> </w:t>
+      </w:r>
+      <w:r>
+        <w:t xml:space="preserve"> Databasmodell för databasen </w:t>
+      </w:r>
+      <w:r>
+        <w:t>Försäljning</w:t>
+      </w:r>
+    </w:p>
+    <w:p/>
+    <w:p>
+      <w:pPr>
+        <w:pStyle w:val="Rubrik2"/>
+      </w:pPr>
+      <w:bookmarkStart w:id="60" w:name="_Toc516091582"/>
+      <w:r>
+        <w:t>Deployment View</w:t>
+      </w:r>
+      <w:r>
+        <w:t xml:space="preserve"> (Driftsättningsvy)</w:t>
+      </w:r>
       <w:bookmarkEnd w:id="60"/>
-      <w:r>
-        <w:t xml:space="preserve"> </w:t>
-      </w:r>
-      <w:r>
-        <w:t xml:space="preserve"> Databasmodell för databasen </w:t>
-      </w:r>
-      <w:r>
-        <w:t>Försäljning</w:t>
-      </w:r>
-    </w:p>
-    <w:p/>
-    <w:p>
-      <w:pPr>
-        <w:pStyle w:val="Rubrik2"/>
-      </w:pPr>
-      <w:bookmarkStart w:id="61" w:name="_Toc516050419"/>
-      <w:proofErr w:type="spellStart"/>
-      <w:r>
-        <w:t>Deployment</w:t>
-      </w:r>
-      <w:proofErr w:type="spellEnd"/>
-      <w:r>
-        <w:t xml:space="preserve"> </w:t>
-      </w:r>
-      <w:proofErr w:type="spellStart"/>
-      <w:r>
-        <w:t>View</w:t>
-      </w:r>
-      <w:proofErr w:type="spellEnd"/>
-      <w:r>
-        <w:t xml:space="preserve"> (</w:t>
-      </w:r>
-      <w:proofErr w:type="spellStart"/>
-      <w:r>
-        <w:t>Driftsättningsvy</w:t>
-      </w:r>
-      <w:proofErr w:type="spellEnd"/>
-      <w:r>
-        <w:t>)</w:t>
+    </w:p>
+    <w:p>
+      <w:pPr>
+        <w:pStyle w:val="Rubrik3"/>
+      </w:pPr>
+      <w:bookmarkStart w:id="61" w:name="_Toc516091583"/>
+      <w:r>
+        <w:t>Lösningsöversikt</w:t>
       </w:r>
       <w:bookmarkEnd w:id="61"/>
-    </w:p>
-    <w:p>
-      <w:pPr>
-        <w:pStyle w:val="Rubrik3"/>
-      </w:pPr>
-      <w:bookmarkStart w:id="62" w:name="_Toc516050420"/>
-      <w:r>
-        <w:t>Lösningsöversikt</w:t>
-      </w:r>
-      <w:bookmarkEnd w:id="62"/>
     </w:p>
     <w:p>
       <w:r>
@@ -10312,31 +9377,7 @@
         <w:fldChar w:fldCharType="end"/>
       </w:r>
       <w:r>
-        <w:t xml:space="preserve">. Som applikationsserver används Linux </w:t>
-      </w:r>
-      <w:proofErr w:type="spellStart"/>
-      <w:r>
-        <w:t>Ubuntu</w:t>
-      </w:r>
-      <w:proofErr w:type="spellEnd"/>
-      <w:r>
-        <w:t xml:space="preserve"> och för databaserna </w:t>
-      </w:r>
-      <w:proofErr w:type="spellStart"/>
-      <w:r>
-        <w:t>postgreSQL</w:t>
-      </w:r>
-      <w:proofErr w:type="spellEnd"/>
-      <w:r>
-        <w:t xml:space="preserve">. Kommunikationen dem emellan sker via </w:t>
-      </w:r>
-      <w:proofErr w:type="spellStart"/>
-      <w:r>
-        <w:t>jpa</w:t>
-      </w:r>
-      <w:proofErr w:type="spellEnd"/>
-      <w:r>
-        <w:t xml:space="preserve">. </w:t>
+        <w:t xml:space="preserve">. Som applikationsserver används Linux Ubuntu och för databaserna postgreSQL. Kommunikationen dem emellan sker via jpa. </w:t>
       </w:r>
     </w:p>
     <w:p>
@@ -10388,7 +9429,7 @@
       <w:pPr>
         <w:pStyle w:val="Beskrivning"/>
       </w:pPr>
-      <w:bookmarkStart w:id="63" w:name="_Ref515895994"/>
+      <w:bookmarkStart w:id="62" w:name="_Ref515895994"/>
       <w:r>
         <w:t xml:space="preserve">Figur </w:t>
       </w:r>
@@ -10413,335 +9454,276 @@
         </w:rPr>
         <w:fldChar w:fldCharType="end"/>
       </w:r>
+      <w:bookmarkEnd w:id="62"/>
+      <w:r>
+        <w:t xml:space="preserve"> </w:t>
+      </w:r>
+      <w:r>
+        <w:t>Deployment view diagram</w:t>
+      </w:r>
+    </w:p>
+    <w:p>
+      <w:pPr>
+        <w:pStyle w:val="Rubrik3"/>
+      </w:pPr>
+      <w:bookmarkStart w:id="63" w:name="_Toc516091584"/>
+      <w:r>
+        <w:t>Applikationsversioner</w:t>
+      </w:r>
       <w:bookmarkEnd w:id="63"/>
+    </w:p>
+    <w:p>
+      <w:r>
+        <w:t xml:space="preserve">CaféApp finns i tre olika driftsversioner, vilka har olika funktioner upplåsta i användarinterfacet. Endast versionen för Kund är allmänt tillgänglig. I kundversionen är de funktioner som beskrivs i </w:t>
+      </w:r>
+      <w:r>
+        <w:t xml:space="preserve">Sektion </w:t>
+      </w:r>
+      <w:r>
+        <w:fldChar w:fldCharType="begin"/>
+      </w:r>
+      <w:r>
+        <w:instrText xml:space="preserve"> REF _Ref515969161 \r \h </w:instrText>
+      </w:r>
+      <w:r>
+        <w:instrText xml:space="preserve"> \* MERGEFORMAT </w:instrText>
+      </w:r>
+      <w:r>
+        <w:fldChar w:fldCharType="separate"/>
+      </w:r>
+      <w:r>
+        <w:t>4.2.2.1</w:t>
+      </w:r>
+      <w:r>
+        <w:fldChar w:fldCharType="end"/>
+      </w:r>
+      <w:r>
+        <w:t xml:space="preserve"> åtkomliga, medan personalversionen </w:t>
+      </w:r>
+      <w:r>
+        <w:t>omfattar funktionaliteten i Sektion</w:t>
+      </w:r>
       <w:r>
         <w:t xml:space="preserve"> </w:t>
       </w:r>
-      <w:proofErr w:type="spellStart"/>
-      <w:r>
-        <w:t>Deployment</w:t>
-      </w:r>
-      <w:proofErr w:type="spellEnd"/>
-      <w:r>
-        <w:t xml:space="preserve"> </w:t>
-      </w:r>
-      <w:proofErr w:type="spellStart"/>
-      <w:r>
-        <w:t>view</w:t>
-      </w:r>
-      <w:proofErr w:type="spellEnd"/>
-      <w:r>
-        <w:t xml:space="preserve"> diagram</w:t>
-      </w:r>
-    </w:p>
-    <w:p>
-      <w:pPr>
-        <w:pStyle w:val="Rubrik3"/>
-      </w:pPr>
-      <w:bookmarkStart w:id="64" w:name="_Toc516050421"/>
-      <w:r>
-        <w:t>Applikationsversioner</w:t>
+      <w:r>
+        <w:fldChar w:fldCharType="begin"/>
+      </w:r>
+      <w:r>
+        <w:instrText xml:space="preserve"> REF _Ref515969323 \r \h </w:instrText>
+      </w:r>
+      <w:r>
+        <w:instrText xml:space="preserve"> \* MERGEFORMAT </w:instrText>
+      </w:r>
+      <w:r>
+        <w:fldChar w:fldCharType="separate"/>
+      </w:r>
+      <w:r>
+        <w:t>4.2.2.2</w:t>
+      </w:r>
+      <w:r>
+        <w:fldChar w:fldCharType="end"/>
+      </w:r>
+      <w:r>
+        <w:t xml:space="preserve"> och ägarversionen endast har </w:t>
+      </w:r>
+      <w:r>
+        <w:t xml:space="preserve">åtkomst till de administrativa funktionerna, se Sektion </w:t>
+      </w:r>
+      <w:r>
+        <w:fldChar w:fldCharType="begin"/>
+      </w:r>
+      <w:r>
+        <w:instrText xml:space="preserve"> REF _Ref515969325 \r \h </w:instrText>
+      </w:r>
+      <w:r>
+        <w:instrText xml:space="preserve"> \* MERGEFORMAT </w:instrText>
+      </w:r>
+      <w:r>
+        <w:fldChar w:fldCharType="separate"/>
+      </w:r>
+      <w:r>
+        <w:t>4.2.2.3</w:t>
+      </w:r>
+      <w:r>
+        <w:fldChar w:fldCharType="end"/>
+      </w:r>
+      <w:r>
+        <w:t>.</w:t>
+      </w:r>
+    </w:p>
+    <w:p/>
+    <w:p>
+      <w:pPr>
+        <w:pStyle w:val="Rubrik1"/>
+      </w:pPr>
+      <w:bookmarkStart w:id="64" w:name="_Toc516091585"/>
+      <w:r>
+        <w:t>Icke</w:t>
+      </w:r>
+      <w:r>
+        <w:t>-funktionella krav</w:t>
       </w:r>
       <w:bookmarkEnd w:id="64"/>
     </w:p>
     <w:p>
-      <w:proofErr w:type="spellStart"/>
-      <w:r>
-        <w:t>CaféApp</w:t>
-      </w:r>
-      <w:proofErr w:type="spellEnd"/>
-      <w:r>
-        <w:t xml:space="preserve"> finns i tre olika driftsversioner, vilka har olika funktioner upplåsta i användarinterfacet. Endast versionen för Kund är allmänt tillgänglig. I kundversionen är de funktioner som beskrivs i </w:t>
-      </w:r>
-      <w:r>
-        <w:t xml:space="preserve">Sektion </w:t>
-      </w:r>
-      <w:r>
-        <w:fldChar w:fldCharType="begin"/>
-      </w:r>
-      <w:r>
-        <w:instrText xml:space="preserve"> REF _Ref515969161 \r \h </w:instrText>
-      </w:r>
-      <w:r>
-        <w:instrText xml:space="preserve"> \* MERGEFORMAT </w:instrText>
-      </w:r>
-      <w:r>
-        <w:fldChar w:fldCharType="separate"/>
-      </w:r>
-      <w:r>
-        <w:t>4.2.2.1</w:t>
-      </w:r>
-      <w:r>
-        <w:fldChar w:fldCharType="end"/>
-      </w:r>
-      <w:r>
-        <w:t xml:space="preserve"> åtkomliga, medan personalversionen </w:t>
-      </w:r>
-      <w:r>
-        <w:t>omfattar funktionaliteten i Sektion</w:t>
-      </w:r>
-      <w:r>
-        <w:t xml:space="preserve"> </w:t>
-      </w:r>
-      <w:r>
-        <w:fldChar w:fldCharType="begin"/>
-      </w:r>
-      <w:r>
-        <w:instrText xml:space="preserve"> REF _Ref515969323 \r \h </w:instrText>
-      </w:r>
-      <w:r>
-        <w:instrText xml:space="preserve"> \* MERGEFORMAT </w:instrText>
-      </w:r>
-      <w:r>
-        <w:fldChar w:fldCharType="separate"/>
-      </w:r>
-      <w:r>
-        <w:t>4.2.2.2</w:t>
-      </w:r>
-      <w:r>
-        <w:fldChar w:fldCharType="end"/>
-      </w:r>
-      <w:r>
-        <w:t xml:space="preserve"> och ägarversionen endast har </w:t>
-      </w:r>
-      <w:r>
-        <w:t xml:space="preserve">åtkomst till de administrativa funktionerna, se Sektion </w:t>
-      </w:r>
-      <w:r>
-        <w:fldChar w:fldCharType="begin"/>
-      </w:r>
-      <w:r>
-        <w:instrText xml:space="preserve"> REF _Ref515969325 \r \h </w:instrText>
-      </w:r>
-      <w:r>
-        <w:instrText xml:space="preserve"> \* MERGEFORMAT </w:instrText>
-      </w:r>
-      <w:r>
-        <w:fldChar w:fldCharType="separate"/>
-      </w:r>
-      <w:r>
-        <w:t>4.2.2.3</w:t>
-      </w:r>
-      <w:r>
-        <w:fldChar w:fldCharType="end"/>
-      </w:r>
-      <w:r>
-        <w:t>.</w:t>
-      </w:r>
-    </w:p>
-    <w:p/>
-    <w:p>
-      <w:pPr>
-        <w:pStyle w:val="Rubrik1"/>
-      </w:pPr>
-      <w:bookmarkStart w:id="65" w:name="_Toc516050422"/>
-      <w:r>
-        <w:t>Icke</w:t>
-      </w:r>
-      <w:r>
-        <w:t>-funktionella krav</w:t>
+      <w:pPr>
+        <w:pStyle w:val="Rubrik2"/>
+      </w:pPr>
+      <w:bookmarkStart w:id="65" w:name="_Toc516091586"/>
+      <w:r>
+        <w:t>Svarstider</w:t>
+      </w:r>
+      <w:r>
+        <w:t xml:space="preserve"> och kapacitet</w:t>
       </w:r>
       <w:bookmarkEnd w:id="65"/>
     </w:p>
     <w:p>
+      <w:r>
+        <w:t>Från kundens perspektiv ska svarstiden normalt understiga 2 sekunder vid normalbelastning (20 samtidiga kunder). I övriga fall ska svarstiden vara mindre än 8 sekunder.</w:t>
+      </w:r>
+    </w:p>
+    <w:p>
+      <w:r>
+        <w:t>Systemet ska klara att hantera minst 50 samtidiga användare.</w:t>
+      </w:r>
+    </w:p>
+    <w:p>
       <w:pPr>
         <w:pStyle w:val="Rubrik2"/>
       </w:pPr>
-      <w:bookmarkStart w:id="66" w:name="_Toc516050423"/>
-      <w:r>
-        <w:t>Svarstider</w:t>
-      </w:r>
-      <w:r>
-        <w:t xml:space="preserve"> och kapacitet</w:t>
+      <w:bookmarkStart w:id="66" w:name="_Toc516091587"/>
+      <w:r>
+        <w:t>Tillgänglighet</w:t>
       </w:r>
       <w:bookmarkEnd w:id="66"/>
     </w:p>
     <w:p>
       <w:r>
-        <w:t>Från kundens perspektiv ska svarstiden normalt understiga 2 sekunder vid normalbelastning (20 samtidiga kunder). I övriga fall ska svarstiden vara mindre än 8 sekunder.</w:t>
-      </w:r>
-    </w:p>
-    <w:p>
-      <w:r>
-        <w:t>Systemet ska klara att hantera minst 50 samtidiga användare.</w:t>
+        <w:t>För kunden ska systemet vara tillgängligt minst under caféets öppettider. För personal och ägare ytterligare minst från två timmar innan caféet öppnar, samt fyra timmar efter stängning för att möjliggöra administrativa uppgifter.</w:t>
+      </w:r>
+    </w:p>
+    <w:p>
+      <w:r>
+        <w:t xml:space="preserve">Användargränssnittet ska vara intuitivt. </w:t>
       </w:r>
     </w:p>
     <w:p>
       <w:pPr>
         <w:pStyle w:val="Rubrik2"/>
       </w:pPr>
-      <w:bookmarkStart w:id="67" w:name="_Toc516050424"/>
-      <w:r>
-        <w:t>Tillgänglighet</w:t>
-      </w:r>
-      <w:bookmarkEnd w:id="67"/>
-    </w:p>
-    <w:p>
-      <w:r>
-        <w:t>För kunden ska systemet vara tillgängligt minst under caféets öppettider. För personal och ägare ytterligare minst från två timmar innan caféet öppnar, samt fyra timmar efter stängning för att möjliggöra administrativa uppgifter.</w:t>
-      </w:r>
-    </w:p>
-    <w:p>
-      <w:r>
-        <w:t xml:space="preserve">Användargränssnittet ska vara intuitivt. </w:t>
-      </w:r>
-    </w:p>
-    <w:p>
-      <w:pPr>
-        <w:pStyle w:val="Rubrik2"/>
-      </w:pPr>
-      <w:bookmarkStart w:id="68" w:name="_Toc516050425"/>
+      <w:bookmarkStart w:id="67" w:name="_Toc516091588"/>
       <w:r>
         <w:lastRenderedPageBreak/>
         <w:t>Tillförlitlighet</w:t>
       </w:r>
+      <w:bookmarkEnd w:id="67"/>
+    </w:p>
+    <w:p>
+      <w:r>
+        <w:t>Systemet bör gå att drifta med redundans.</w:t>
+      </w:r>
+    </w:p>
+    <w:p>
+      <w:pPr>
+        <w:pStyle w:val="Rubrik2"/>
+      </w:pPr>
+      <w:bookmarkStart w:id="68" w:name="_Toc516091589"/>
+      <w:r>
+        <w:t>Förvaltningsbarhet</w:t>
+      </w:r>
       <w:bookmarkEnd w:id="68"/>
     </w:p>
     <w:p>
       <w:r>
-        <w:t xml:space="preserve">Systemet bör gå att </w:t>
-      </w:r>
-      <w:proofErr w:type="spellStart"/>
-      <w:r>
-        <w:t>drifta</w:t>
-      </w:r>
-      <w:proofErr w:type="spellEnd"/>
-      <w:r>
-        <w:t xml:space="preserve"> med redundans.</w:t>
-      </w:r>
+        <w:t>Det ska finnas separata miljöer för utveckling, test och produktion.</w:t>
+      </w:r>
+    </w:p>
+    <w:p>
+      <w:pPr>
+        <w:pStyle w:val="Rubrik1"/>
+      </w:pPr>
+      <w:bookmarkStart w:id="69" w:name="_Toc516091590"/>
+      <w:r>
+        <w:t>Övriga Designprinciper</w:t>
+      </w:r>
+      <w:bookmarkEnd w:id="69"/>
     </w:p>
     <w:p>
       <w:pPr>
         <w:pStyle w:val="Rubrik2"/>
       </w:pPr>
-      <w:bookmarkStart w:id="69" w:name="_Toc516050426"/>
-      <w:r>
-        <w:t>Förvaltningsbarhet</w:t>
-      </w:r>
-      <w:bookmarkEnd w:id="69"/>
-    </w:p>
-    <w:p>
-      <w:r>
-        <w:t>Det ska finnas separata miljöer för utveckling, test och produktion.</w:t>
-      </w:r>
-    </w:p>
-    <w:p>
-      <w:pPr>
-        <w:pStyle w:val="Rubrik1"/>
-      </w:pPr>
-      <w:bookmarkStart w:id="70" w:name="_Toc516050427"/>
-      <w:r>
-        <w:t xml:space="preserve">Övriga </w:t>
-      </w:r>
-      <w:proofErr w:type="spellStart"/>
-      <w:r>
-        <w:t>Designprinciper</w:t>
+      <w:bookmarkStart w:id="70" w:name="_Toc516091591"/>
+      <w:r>
+        <w:t>Felhantering</w:t>
       </w:r>
       <w:bookmarkEnd w:id="70"/>
-      <w:proofErr w:type="spellEnd"/>
-    </w:p>
-    <w:p>
-      <w:pPr>
-        <w:pStyle w:val="Rubrik2"/>
-      </w:pPr>
-      <w:bookmarkStart w:id="71" w:name="_Toc516050428"/>
-      <w:r>
-        <w:t>Felhantering</w:t>
+    </w:p>
+    <w:p>
+      <w:r>
+        <w:t xml:space="preserve">Javas Exceptions används för felhantering i </w:t>
+      </w:r>
+      <w:r>
+        <w:t>android</w:t>
+      </w:r>
+      <w:r>
+        <w:t xml:space="preserve">-varianten av </w:t>
+      </w:r>
+      <w:r>
+        <w:t xml:space="preserve">applikationen. </w:t>
+      </w:r>
+      <w:r>
+        <w:t>Swifts Error handling</w:t>
+      </w:r>
+      <w:r>
+        <w:t xml:space="preserve"> används för felhantering i </w:t>
+      </w:r>
+      <w:r>
+        <w:t>iOS</w:t>
+      </w:r>
+      <w:r>
+        <w:t>-varianten.</w:t>
+      </w:r>
+    </w:p>
+    <w:p>
+      <w:pPr>
+        <w:pStyle w:val="Rubrik3"/>
+      </w:pPr>
+      <w:bookmarkStart w:id="71" w:name="_Toc516091592"/>
+      <w:r>
+        <w:t>Regler</w:t>
       </w:r>
       <w:bookmarkEnd w:id="71"/>
     </w:p>
     <w:p>
       <w:r>
-        <w:t xml:space="preserve">Javas </w:t>
-      </w:r>
-      <w:proofErr w:type="spellStart"/>
-      <w:r>
-        <w:t>Exceptions</w:t>
-      </w:r>
-      <w:proofErr w:type="spellEnd"/>
-      <w:r>
-        <w:t xml:space="preserve"> används för felhantering i </w:t>
-      </w:r>
-      <w:proofErr w:type="spellStart"/>
-      <w:r>
-        <w:t>android</w:t>
-      </w:r>
-      <w:proofErr w:type="spellEnd"/>
-      <w:r>
-        <w:t xml:space="preserve">-varianten av </w:t>
-      </w:r>
-      <w:r>
-        <w:t xml:space="preserve">applikationen. </w:t>
-      </w:r>
-      <w:r>
-        <w:t xml:space="preserve">Swifts </w:t>
-      </w:r>
-      <w:proofErr w:type="spellStart"/>
-      <w:r>
-        <w:t>Error</w:t>
-      </w:r>
-      <w:proofErr w:type="spellEnd"/>
-      <w:r>
-        <w:t xml:space="preserve"> handling</w:t>
-      </w:r>
-      <w:r>
-        <w:t xml:space="preserve"> används för felhantering i </w:t>
-      </w:r>
-      <w:proofErr w:type="spellStart"/>
-      <w:r>
-        <w:t>iOS</w:t>
-      </w:r>
-      <w:proofErr w:type="spellEnd"/>
-      <w:r>
-        <w:t>-varianten.</w:t>
+        <w:t>När ett fel inträffar ska problemet i första hand åtgärdas. Om felhanteringsrutinen inte kan åtgärda problemet ska det kastas vidare.</w:t>
+      </w:r>
+    </w:p>
+    <w:p>
+      <w:r>
+        <w:t>De fel som kastas ska i första hand vara egendefinierade, för att dölja implentationsdetaljer som inte bör framgå i det publika användargränssnittet. På så vis förbättras också systemets underhåll</w:t>
+      </w:r>
+      <w:r>
+        <w:t>s</w:t>
+      </w:r>
+      <w:r>
+        <w:t>barhet.</w:t>
       </w:r>
     </w:p>
     <w:p>
       <w:pPr>
         <w:pStyle w:val="Rubrik3"/>
       </w:pPr>
-      <w:bookmarkStart w:id="72" w:name="_Toc516050429"/>
-      <w:r>
-        <w:t>Regler</w:t>
+      <w:bookmarkStart w:id="72" w:name="_Toc516091593"/>
+      <w:r>
+        <w:t>Dataformatering</w:t>
       </w:r>
       <w:bookmarkEnd w:id="72"/>
     </w:p>
     <w:p>
       <w:r>
-        <w:t>När ett fel inträffar ska problemet i första hand åtgärdas. Om felhanteringsrutinen inte kan åtgärda problemet ska det kastas vidare.</w:t>
-      </w:r>
-    </w:p>
-    <w:p>
-      <w:r>
-        <w:t xml:space="preserve">De fel som kastas ska i första hand vara egendefinierade, för att dölja </w:t>
-      </w:r>
-      <w:proofErr w:type="spellStart"/>
-      <w:r>
-        <w:t>implentationsdetaljer</w:t>
-      </w:r>
-      <w:proofErr w:type="spellEnd"/>
-      <w:r>
-        <w:t xml:space="preserve"> som inte bör framgå i det publika användargränssnittet. På så vis förbättras också systemets underhåll</w:t>
-      </w:r>
-      <w:r>
-        <w:t>s</w:t>
-      </w:r>
-      <w:r>
-        <w:t>barhet.</w:t>
-      </w:r>
-    </w:p>
-    <w:p>
-      <w:pPr>
-        <w:pStyle w:val="Rubrik3"/>
-      </w:pPr>
-      <w:bookmarkStart w:id="73" w:name="_Toc516050430"/>
-      <w:r>
-        <w:t>Dataformatering</w:t>
-      </w:r>
-      <w:bookmarkEnd w:id="73"/>
-    </w:p>
-    <w:p>
-      <w:r>
         <w:t>Datum skall formateras till ÅÅÅÅ-MM-DD format, t ex 2018-07-12.</w:t>
       </w:r>
     </w:p>
@@ -10749,14 +9731,12 @@
       <w:r>
         <w:t xml:space="preserve">Data som saknar värde, exempelvis en tom sträng, ska returneras som </w:t>
       </w:r>
-      <w:proofErr w:type="spellStart"/>
       <w:r>
         <w:rPr>
           <w:i/>
         </w:rPr>
         <w:t>null</w:t>
       </w:r>
-      <w:proofErr w:type="spellEnd"/>
       <w:r>
         <w:t>.</w:t>
       </w:r>
@@ -10893,39 +9873,15 @@
                               <w:dataBinding w:prefixMappings="xmlns:ns0='http://schemas.openxmlformats.org/package/2006/metadata/core-properties' xmlns:ns1='http://purl.org/dc/elements/1.1/'" w:xpath="/ns0:coreProperties[1]/ns1:title[1]" w:storeItemID="{6C3C8BC8-F283-45AE-878A-BAB7291924A1}"/>
                               <w:text/>
                             </w:sdtPr>
+                            <w:sdtEndPr/>
                             <w:sdtContent>
                               <w:r>
                                 <w:rPr>
                                   <w:rFonts w:asciiTheme="majorHAnsi" w:eastAsiaTheme="majorEastAsia" w:hAnsiTheme="majorHAnsi" w:cstheme="majorBidi"/>
                                   <w:sz w:val="20"/>
                                 </w:rPr>
-                                <w:t xml:space="preserve">Software </w:t>
+                                <w:t>Software Architecture Document</w:t>
                               </w:r>
-                              <w:proofErr w:type="spellStart"/>
-                              <w:r>
-                                <w:rPr>
-                                  <w:rFonts w:asciiTheme="majorHAnsi" w:eastAsiaTheme="majorEastAsia" w:hAnsiTheme="majorHAnsi" w:cstheme="majorBidi"/>
-                                  <w:sz w:val="20"/>
-                                </w:rPr>
-                                <w:t>Architecture</w:t>
-                              </w:r>
-                              <w:proofErr w:type="spellEnd"/>
-                              <w:r>
-                                <w:rPr>
-                                  <w:rFonts w:asciiTheme="majorHAnsi" w:eastAsiaTheme="majorEastAsia" w:hAnsiTheme="majorHAnsi" w:cstheme="majorBidi"/>
-                                  <w:sz w:val="20"/>
-                                </w:rPr>
-                                <w:t xml:space="preserve"> </w:t>
-                              </w:r>
-                              <w:proofErr w:type="spellStart"/>
-                              <w:r>
-                                <w:rPr>
-                                  <w:rFonts w:asciiTheme="majorHAnsi" w:eastAsiaTheme="majorEastAsia" w:hAnsiTheme="majorHAnsi" w:cstheme="majorBidi"/>
-                                  <w:sz w:val="20"/>
-                                </w:rPr>
-                                <w:t>Document</w:t>
-                              </w:r>
-                              <w:proofErr w:type="spellEnd"/>
                             </w:sdtContent>
                           </w:sdt>
                           <w:r>
@@ -10944,20 +9900,21 @@
                               <w:alias w:val="Datum"/>
                               <w:id w:val="201965362"/>
                               <w:dataBinding w:prefixMappings="xmlns:ns0='http://schemas.microsoft.com/office/2006/coverPageProps'" w:xpath="/ns0:CoverPageProperties[1]/ns0:PublishDate[1]" w:storeItemID="{55AF091B-3C7A-41E3-B477-F2FDAA23CFDA}"/>
-                              <w:date w:fullDate="2018-05-22T00:00:00Z">
+                              <w:date w:fullDate="2018-06-06T00:00:00Z">
                                 <w:dateFormat w:val="yyyy-MM-dd"/>
                                 <w:lid w:val="sv-SE"/>
                                 <w:storeMappedDataAs w:val="dateTime"/>
                                 <w:calendar w:val="gregorian"/>
                               </w:date>
                             </w:sdtPr>
+                            <w:sdtEndPr/>
                             <w:sdtContent>
                               <w:r>
                                 <w:rPr>
                                   <w:rFonts w:asciiTheme="majorHAnsi" w:eastAsiaTheme="majorEastAsia" w:hAnsiTheme="majorHAnsi" w:cstheme="majorBidi"/>
                                   <w:sz w:val="20"/>
                                 </w:rPr>
-                                <w:t>2018-05-22</w:t>
+                                <w:t>2018-06-06</w:t>
                               </w:r>
                             </w:sdtContent>
                           </w:sdt>
@@ -11054,7 +10011,7 @@
                         <w:alias w:val="Datum"/>
                         <w:id w:val="201965362"/>
                         <w:dataBinding w:prefixMappings="xmlns:ns0='http://schemas.microsoft.com/office/2006/coverPageProps'" w:xpath="/ns0:CoverPageProperties[1]/ns0:PublishDate[1]" w:storeItemID="{55AF091B-3C7A-41E3-B477-F2FDAA23CFDA}"/>
-                        <w:date w:fullDate="2018-05-22T00:00:00Z">
+                        <w:date w:fullDate="2018-06-06T00:00:00Z">
                           <w:dateFormat w:val="yyyy-MM-dd"/>
                           <w:lid w:val="sv-SE"/>
                           <w:storeMappedDataAs w:val="dateTime"/>
@@ -11067,7 +10024,7 @@
                             <w:rFonts w:asciiTheme="majorHAnsi" w:eastAsiaTheme="majorEastAsia" w:hAnsiTheme="majorHAnsi" w:cstheme="majorBidi"/>
                             <w:sz w:val="20"/>
                           </w:rPr>
-                          <w:t>2018-05-22</w:t>
+                          <w:t>2018-06-06</w:t>
                         </w:r>
                       </w:sdtContent>
                     </w:sdt>
@@ -11436,39 +10393,15 @@
                               <w:dataBinding w:prefixMappings="xmlns:ns0='http://schemas.openxmlformats.org/package/2006/metadata/core-properties' xmlns:ns1='http://purl.org/dc/elements/1.1/'" w:xpath="/ns0:coreProperties[1]/ns1:title[1]" w:storeItemID="{6C3C8BC8-F283-45AE-878A-BAB7291924A1}"/>
                               <w:text/>
                             </w:sdtPr>
+                            <w:sdtEndPr/>
                             <w:sdtContent>
                               <w:r>
                                 <w:rPr>
                                   <w:rFonts w:asciiTheme="majorHAnsi" w:eastAsiaTheme="majorEastAsia" w:hAnsiTheme="majorHAnsi" w:cstheme="majorBidi"/>
                                   <w:sz w:val="20"/>
                                 </w:rPr>
-                                <w:t xml:space="preserve">Software </w:t>
+                                <w:t>Software Architecture Document</w:t>
                               </w:r>
-                              <w:proofErr w:type="spellStart"/>
-                              <w:r>
-                                <w:rPr>
-                                  <w:rFonts w:asciiTheme="majorHAnsi" w:eastAsiaTheme="majorEastAsia" w:hAnsiTheme="majorHAnsi" w:cstheme="majorBidi"/>
-                                  <w:sz w:val="20"/>
-                                </w:rPr>
-                                <w:t>Architecture</w:t>
-                              </w:r>
-                              <w:proofErr w:type="spellEnd"/>
-                              <w:r>
-                                <w:rPr>
-                                  <w:rFonts w:asciiTheme="majorHAnsi" w:eastAsiaTheme="majorEastAsia" w:hAnsiTheme="majorHAnsi" w:cstheme="majorBidi"/>
-                                  <w:sz w:val="20"/>
-                                </w:rPr>
-                                <w:t xml:space="preserve"> </w:t>
-                              </w:r>
-                              <w:proofErr w:type="spellStart"/>
-                              <w:r>
-                                <w:rPr>
-                                  <w:rFonts w:asciiTheme="majorHAnsi" w:eastAsiaTheme="majorEastAsia" w:hAnsiTheme="majorHAnsi" w:cstheme="majorBidi"/>
-                                  <w:sz w:val="20"/>
-                                </w:rPr>
-                                <w:t>Document</w:t>
-                              </w:r>
-                              <w:proofErr w:type="spellEnd"/>
                             </w:sdtContent>
                           </w:sdt>
                           <w:r>
@@ -11487,20 +10420,21 @@
                               <w:alias w:val="Datum"/>
                               <w:id w:val="62384371"/>
                               <w:dataBinding w:prefixMappings="xmlns:ns0='http://schemas.microsoft.com/office/2006/coverPageProps'" w:xpath="/ns0:CoverPageProperties[1]/ns0:PublishDate[1]" w:storeItemID="{55AF091B-3C7A-41E3-B477-F2FDAA23CFDA}"/>
-                              <w:date w:fullDate="2018-05-22T00:00:00Z">
+                              <w:date w:fullDate="2018-06-06T00:00:00Z">
                                 <w:dateFormat w:val="yyyy-MM-dd"/>
                                 <w:lid w:val="sv-SE"/>
                                 <w:storeMappedDataAs w:val="dateTime"/>
                                 <w:calendar w:val="gregorian"/>
                               </w:date>
                             </w:sdtPr>
+                            <w:sdtEndPr/>
                             <w:sdtContent>
                               <w:r>
                                 <w:rPr>
                                   <w:rFonts w:asciiTheme="majorHAnsi" w:eastAsiaTheme="majorEastAsia" w:hAnsiTheme="majorHAnsi" w:cstheme="majorBidi"/>
                                   <w:sz w:val="20"/>
                                 </w:rPr>
-                                <w:t>2018-05-22</w:t>
+                                <w:t>2018-06-06</w:t>
                               </w:r>
                             </w:sdtContent>
                           </w:sdt>
@@ -11597,7 +10531,7 @@
                         <w:alias w:val="Datum"/>
                         <w:id w:val="62384371"/>
                         <w:dataBinding w:prefixMappings="xmlns:ns0='http://schemas.microsoft.com/office/2006/coverPageProps'" w:xpath="/ns0:CoverPageProperties[1]/ns0:PublishDate[1]" w:storeItemID="{55AF091B-3C7A-41E3-B477-F2FDAA23CFDA}"/>
-                        <w:date w:fullDate="2018-05-22T00:00:00Z">
+                        <w:date w:fullDate="2018-06-06T00:00:00Z">
                           <w:dateFormat w:val="yyyy-MM-dd"/>
                           <w:lid w:val="sv-SE"/>
                           <w:storeMappedDataAs w:val="dateTime"/>
@@ -11610,7 +10544,7 @@
                             <w:rFonts w:asciiTheme="majorHAnsi" w:eastAsiaTheme="majorEastAsia" w:hAnsiTheme="majorHAnsi" w:cstheme="majorBidi"/>
                             <w:sz w:val="20"/>
                           </w:rPr>
-                          <w:t>2018-05-22</w:t>
+                          <w:t>2018-06-06</w:t>
                         </w:r>
                       </w:sdtContent>
                     </w:sdt>
@@ -11947,7 +10881,7 @@
         <v:path o:extrusionok="f" gradientshapeok="t" o:connecttype="rect"/>
         <o:lock v:ext="edit" aspectratio="t"/>
       </v:shapetype>
-      <v:shape id="_x0000_i1066" type="#_x0000_t75" style="width:4.05pt;height:8.95pt" o:bullet="t">
+      <v:shape id="_x0000_i1027" type="#_x0000_t75" style="width:4.05pt;height:8.95pt" o:bullet="t">
         <v:imagedata r:id="rId1" o:title="clip_image001"/>
       </v:shape>
     </w:pict>
@@ -16457,6 +15391,7 @@
     <w:rsid w:val="00750C9E"/>
     <w:rsid w:val="007527C3"/>
     <w:rsid w:val="007C1019"/>
+    <w:rsid w:val="00854F97"/>
     <w:rsid w:val="008A5EB8"/>
     <w:rsid w:val="00957F11"/>
     <w:rsid w:val="009C35C9"/>
@@ -16469,6 +15404,7 @@
     <w:rsid w:val="00DC1A51"/>
     <w:rsid w:val="00E06051"/>
     <w:rsid w:val="00ED570F"/>
+    <w:rsid w:val="00F06B1D"/>
     <w:rsid w:val="00FA7499"/>
   </w:rsids>
   <m:mathPr>
@@ -17322,7 +16258,7 @@
 
 <file path=customXml/item1.xml><?xml version="1.0" encoding="utf-8"?>
 <CoverPageProperties xmlns="http://schemas.microsoft.com/office/2006/coverPageProps">
-  <PublishDate>2018-05-22T00:00:00</PublishDate>
+  <PublishDate>2018-06-06T00:00:00</PublishDate>
   <Abstract/>
   <CompanyAddress/>
   <CompanyPhone/>
@@ -17517,7 +16453,7 @@
 </file>
 
 <file path=customXml/itemProps4.xml><?xml version="1.0" encoding="utf-8"?>
-<ds:datastoreItem xmlns:ds="http://schemas.openxmlformats.org/officeDocument/2006/customXml" ds:itemID="{1E2E12C4-8948-4FD9-A136-1E706CF39DA3}">
+<ds:datastoreItem xmlns:ds="http://schemas.openxmlformats.org/officeDocument/2006/customXml" ds:itemID="{E5A75DA2-BF0E-4BF4-A634-50FF0D88ACE9}">
   <ds:schemaRefs>
     <ds:schemaRef ds:uri="http://schemas.openxmlformats.org/officeDocument/2006/bibliography"/>
   </ds:schemaRefs>

</xml_diff>